<commit_message>
Added limitation note about overwritten files and bookmarking. Closes #81
</commit_message>
<xml_diff>
--- a/documentation/Lightgrep for EnCase Manual.docx
+++ b/documentation/Lightgrep for EnCase Manual.docx
@@ -3305,6 +3305,18 @@
       </w:r>
       <w:r>
         <w:t>, also fall into this category.</w:t>
+      </w:r>
+    </w:p>
+    <w:p>
+      <w:pPr>
+        <w:pStyle w:val="ListParagraph"/>
+        <w:numPr>
+          <w:ilvl w:val="0"/>
+          <w:numId w:val="2"/>
+        </w:numPr>
+      </w:pPr>
+      <w:r>
+        <w:t>While Lightgrep is able to search files flags as Overwritten, bookmarks containing hits may point to the overwriting file, not to the overwritten entry that you originally selected. This is a limitation of EnCase’s bookmarking facility.</w:t>
       </w:r>
     </w:p>
     <w:p>
@@ -3553,13 +3565,13 @@
       <w:pPr>
         <w:pStyle w:val="Heading3"/>
       </w:pPr>
-      <w:bookmarkStart w:id="6" w:name="_Toc315731883"/>
+      <w:bookmarkStart w:id="6" w:name="_Toc315731890"/>
       <w:bookmarkStart w:id="7" w:name="_Toc315731888"/>
-      <w:bookmarkStart w:id="8" w:name="_Toc315731890"/>
+      <w:bookmarkStart w:id="8" w:name="_Toc315731883"/>
       <w:r>
         <w:t>Lightgrep Output Folder</w:t>
       </w:r>
-      <w:bookmarkEnd w:id="8"/>
+      <w:bookmarkEnd w:id="6"/>
     </w:p>
     <w:p>
       <w:r>
@@ -3682,7 +3694,7 @@
       <w:r>
         <w:t>Search for Keywords</w:t>
       </w:r>
-      <w:bookmarkEnd w:id="6"/>
+      <w:bookmarkEnd w:id="8"/>
     </w:p>
     <w:p>
       <w:r>

</xml_diff>

<commit_message>
Completed first draft of documentation
</commit_message>
<xml_diff>
--- a/documentation/Lightgrep for EnCase Manual.docx
+++ b/documentation/Lightgrep for EnCase Manual.docx
@@ -169,7 +169,7 @@
           <w:r>
             <w:fldChar w:fldCharType="separate"/>
           </w:r>
-          <w:hyperlink w:anchor="_Toc315740393" w:history="1">
+          <w:hyperlink w:anchor="_Toc315743181" w:history="1">
             <w:r>
               <w:rPr>
                 <w:rStyle w:val="Hyperlink"/>
@@ -196,7 +196,7 @@
                 <w:noProof/>
                 <w:webHidden/>
               </w:rPr>
-              <w:instrText xml:space="preserve"> PAGEREF _Toc315740393 \h </w:instrText>
+              <w:instrText xml:space="preserve"> PAGEREF _Toc315743181 \h </w:instrText>
             </w:r>
             <w:r>
               <w:rPr>
@@ -238,7 +238,7 @@
               <w:noProof/>
             </w:rPr>
           </w:pPr>
-          <w:hyperlink w:anchor="_Toc315740394" w:history="1">
+          <w:hyperlink w:anchor="_Toc315743182" w:history="1">
             <w:r>
               <w:rPr>
                 <w:rStyle w:val="Hyperlink"/>
@@ -265,7 +265,7 @@
                 <w:noProof/>
                 <w:webHidden/>
               </w:rPr>
-              <w:instrText xml:space="preserve"> PAGEREF _Toc315740394 \h </w:instrText>
+              <w:instrText xml:space="preserve"> PAGEREF _Toc315743182 \h </w:instrText>
             </w:r>
             <w:r>
               <w:rPr>
@@ -307,7 +307,7 @@
               <w:noProof/>
             </w:rPr>
           </w:pPr>
-          <w:hyperlink w:anchor="_Toc315740395" w:history="1">
+          <w:hyperlink w:anchor="_Toc315743183" w:history="1">
             <w:r>
               <w:rPr>
                 <w:rStyle w:val="Hyperlink"/>
@@ -334,7 +334,7 @@
                 <w:noProof/>
                 <w:webHidden/>
               </w:rPr>
-              <w:instrText xml:space="preserve"> PAGEREF _Toc315740395 \h </w:instrText>
+              <w:instrText xml:space="preserve"> PAGEREF _Toc315743183 \h </w:instrText>
             </w:r>
             <w:r>
               <w:rPr>
@@ -376,7 +376,7 @@
               <w:noProof/>
             </w:rPr>
           </w:pPr>
-          <w:hyperlink w:anchor="_Toc315740396" w:history="1">
+          <w:hyperlink w:anchor="_Toc315743184" w:history="1">
             <w:r>
               <w:rPr>
                 <w:rStyle w:val="Hyperlink"/>
@@ -403,7 +403,7 @@
                 <w:noProof/>
                 <w:webHidden/>
               </w:rPr>
-              <w:instrText xml:space="preserve"> PAGEREF _Toc315740396 \h </w:instrText>
+              <w:instrText xml:space="preserve"> PAGEREF _Toc315743184 \h </w:instrText>
             </w:r>
             <w:r>
               <w:rPr>
@@ -445,7 +445,7 @@
               <w:noProof/>
             </w:rPr>
           </w:pPr>
-          <w:hyperlink w:anchor="_Toc315740397" w:history="1">
+          <w:hyperlink w:anchor="_Toc315743185" w:history="1">
             <w:r>
               <w:rPr>
                 <w:rStyle w:val="Hyperlink"/>
@@ -472,7 +472,7 @@
                 <w:noProof/>
                 <w:webHidden/>
               </w:rPr>
-              <w:instrText xml:space="preserve"> PAGEREF _Toc315740397 \h </w:instrText>
+              <w:instrText xml:space="preserve"> PAGEREF _Toc315743185 \h </w:instrText>
             </w:r>
             <w:r>
               <w:rPr>
@@ -514,7 +514,7 @@
               <w:noProof/>
             </w:rPr>
           </w:pPr>
-          <w:hyperlink w:anchor="_Toc315740398" w:history="1">
+          <w:hyperlink w:anchor="_Toc315743186" w:history="1">
             <w:r>
               <w:rPr>
                 <w:rStyle w:val="Hyperlink"/>
@@ -541,7 +541,7 @@
                 <w:noProof/>
                 <w:webHidden/>
               </w:rPr>
-              <w:instrText xml:space="preserve"> PAGEREF _Toc315740398 \h </w:instrText>
+              <w:instrText xml:space="preserve"> PAGEREF _Toc315743186 \h </w:instrText>
             </w:r>
             <w:r>
               <w:rPr>
@@ -583,7 +583,7 @@
               <w:noProof/>
             </w:rPr>
           </w:pPr>
-          <w:hyperlink w:anchor="_Toc315740399" w:history="1">
+          <w:hyperlink w:anchor="_Toc315743187" w:history="1">
             <w:r>
               <w:rPr>
                 <w:rStyle w:val="Hyperlink"/>
@@ -610,7 +610,7 @@
                 <w:noProof/>
                 <w:webHidden/>
               </w:rPr>
-              <w:instrText xml:space="preserve"> PAGEREF _Toc315740399 \h </w:instrText>
+              <w:instrText xml:space="preserve"> PAGEREF _Toc315743187 \h </w:instrText>
             </w:r>
             <w:r>
               <w:rPr>
@@ -652,7 +652,7 @@
               <w:noProof/>
             </w:rPr>
           </w:pPr>
-          <w:hyperlink w:anchor="_Toc315740400" w:history="1">
+          <w:hyperlink w:anchor="_Toc315743188" w:history="1">
             <w:r>
               <w:rPr>
                 <w:rStyle w:val="Hyperlink"/>
@@ -679,7 +679,7 @@
                 <w:noProof/>
                 <w:webHidden/>
               </w:rPr>
-              <w:instrText xml:space="preserve"> PAGEREF _Toc315740400 \h </w:instrText>
+              <w:instrText xml:space="preserve"> PAGEREF _Toc315743188 \h </w:instrText>
             </w:r>
             <w:r>
               <w:rPr>
@@ -721,7 +721,7 @@
               <w:noProof/>
             </w:rPr>
           </w:pPr>
-          <w:hyperlink w:anchor="_Toc315740401" w:history="1">
+          <w:hyperlink w:anchor="_Toc315743189" w:history="1">
             <w:r>
               <w:rPr>
                 <w:rStyle w:val="Hyperlink"/>
@@ -748,7 +748,7 @@
                 <w:noProof/>
                 <w:webHidden/>
               </w:rPr>
-              <w:instrText xml:space="preserve"> PAGEREF _Toc315740401 \h </w:instrText>
+              <w:instrText xml:space="preserve"> PAGEREF _Toc315743189 \h </w:instrText>
             </w:r>
             <w:r>
               <w:rPr>
@@ -790,7 +790,7 @@
               <w:noProof/>
             </w:rPr>
           </w:pPr>
-          <w:hyperlink w:anchor="_Toc315740402" w:history="1">
+          <w:hyperlink w:anchor="_Toc315743190" w:history="1">
             <w:r>
               <w:rPr>
                 <w:rStyle w:val="Hyperlink"/>
@@ -817,7 +817,7 @@
                 <w:noProof/>
                 <w:webHidden/>
               </w:rPr>
-              <w:instrText xml:space="preserve"> PAGEREF _Toc315740402 \h </w:instrText>
+              <w:instrText xml:space="preserve"> PAGEREF _Toc315743190 \h </w:instrText>
             </w:r>
             <w:r>
               <w:rPr>
@@ -859,7 +859,7 @@
               <w:noProof/>
             </w:rPr>
           </w:pPr>
-          <w:hyperlink w:anchor="_Toc315740403" w:history="1">
+          <w:hyperlink w:anchor="_Toc315743191" w:history="1">
             <w:r>
               <w:rPr>
                 <w:rStyle w:val="Hyperlink"/>
@@ -886,7 +886,7 @@
                 <w:noProof/>
                 <w:webHidden/>
               </w:rPr>
-              <w:instrText xml:space="preserve"> PAGEREF _Toc315740403 \h </w:instrText>
+              <w:instrText xml:space="preserve"> PAGEREF _Toc315743191 \h </w:instrText>
             </w:r>
             <w:r>
               <w:rPr>
@@ -928,7 +928,7 @@
               <w:noProof/>
             </w:rPr>
           </w:pPr>
-          <w:hyperlink w:anchor="_Toc315740404" w:history="1">
+          <w:hyperlink w:anchor="_Toc315743192" w:history="1">
             <w:r>
               <w:rPr>
                 <w:rStyle w:val="Hyperlink"/>
@@ -955,7 +955,7 @@
                 <w:noProof/>
                 <w:webHidden/>
               </w:rPr>
-              <w:instrText xml:space="preserve"> PAGEREF _Toc315740404 \h </w:instrText>
+              <w:instrText xml:space="preserve"> PAGEREF _Toc315743192 \h </w:instrText>
             </w:r>
             <w:r>
               <w:rPr>
@@ -997,7 +997,7 @@
               <w:noProof/>
             </w:rPr>
           </w:pPr>
-          <w:hyperlink w:anchor="_Toc315740405" w:history="1">
+          <w:hyperlink w:anchor="_Toc315743193" w:history="1">
             <w:r>
               <w:rPr>
                 <w:rStyle w:val="Hyperlink"/>
@@ -1024,7 +1024,7 @@
                 <w:noProof/>
                 <w:webHidden/>
               </w:rPr>
-              <w:instrText xml:space="preserve"> PAGEREF _Toc315740405 \h </w:instrText>
+              <w:instrText xml:space="preserve"> PAGEREF _Toc315743193 \h </w:instrText>
             </w:r>
             <w:r>
               <w:rPr>
@@ -1066,7 +1066,7 @@
               <w:noProof/>
             </w:rPr>
           </w:pPr>
-          <w:hyperlink w:anchor="_Toc315740406" w:history="1">
+          <w:hyperlink w:anchor="_Toc315743194" w:history="1">
             <w:r>
               <w:rPr>
                 <w:rStyle w:val="Hyperlink"/>
@@ -1093,7 +1093,7 @@
                 <w:noProof/>
                 <w:webHidden/>
               </w:rPr>
-              <w:instrText xml:space="preserve"> PAGEREF _Toc315740406 \h </w:instrText>
+              <w:instrText xml:space="preserve"> PAGEREF _Toc315743194 \h </w:instrText>
             </w:r>
             <w:r>
               <w:rPr>
@@ -1135,7 +1135,7 @@
               <w:noProof/>
             </w:rPr>
           </w:pPr>
-          <w:hyperlink w:anchor="_Toc315740407" w:history="1">
+          <w:hyperlink w:anchor="_Toc315743195" w:history="1">
             <w:r>
               <w:rPr>
                 <w:rStyle w:val="Hyperlink"/>
@@ -1162,7 +1162,7 @@
                 <w:noProof/>
                 <w:webHidden/>
               </w:rPr>
-              <w:instrText xml:space="preserve"> PAGEREF _Toc315740407 \h </w:instrText>
+              <w:instrText xml:space="preserve"> PAGEREF _Toc315743195 \h </w:instrText>
             </w:r>
             <w:r>
               <w:rPr>
@@ -1204,7 +1204,7 @@
               <w:noProof/>
             </w:rPr>
           </w:pPr>
-          <w:hyperlink w:anchor="_Toc315740408" w:history="1">
+          <w:hyperlink w:anchor="_Toc315743196" w:history="1">
             <w:r>
               <w:rPr>
                 <w:rStyle w:val="Hyperlink"/>
@@ -1231,7 +1231,7 @@
                 <w:noProof/>
                 <w:webHidden/>
               </w:rPr>
-              <w:instrText xml:space="preserve"> PAGEREF _Toc315740408 \h </w:instrText>
+              <w:instrText xml:space="preserve"> PAGEREF _Toc315743196 \h </w:instrText>
             </w:r>
             <w:r>
               <w:rPr>
@@ -1251,7 +1251,7 @@
                 <w:noProof/>
                 <w:webHidden/>
               </w:rPr>
-              <w:t>9</w:t>
+              <w:t>8</w:t>
             </w:r>
             <w:r>
               <w:rPr>
@@ -1273,7 +1273,7 @@
               <w:noProof/>
             </w:rPr>
           </w:pPr>
-          <w:hyperlink w:anchor="_Toc315740409" w:history="1">
+          <w:hyperlink w:anchor="_Toc315743197" w:history="1">
             <w:r>
               <w:rPr>
                 <w:rStyle w:val="Hyperlink"/>
@@ -1300,7 +1300,7 @@
                 <w:noProof/>
                 <w:webHidden/>
               </w:rPr>
-              <w:instrText xml:space="preserve"> PAGEREF _Toc315740409 \h </w:instrText>
+              <w:instrText xml:space="preserve"> PAGEREF _Toc315743197 \h </w:instrText>
             </w:r>
             <w:r>
               <w:rPr>
@@ -1320,7 +1320,7 @@
                 <w:noProof/>
                 <w:webHidden/>
               </w:rPr>
-              <w:t>11</w:t>
+              <w:t>9</w:t>
             </w:r>
             <w:r>
               <w:rPr>
@@ -1342,7 +1342,7 @@
               <w:noProof/>
             </w:rPr>
           </w:pPr>
-          <w:hyperlink w:anchor="_Toc315740410" w:history="1">
+          <w:hyperlink w:anchor="_Toc315743198" w:history="1">
             <w:r>
               <w:rPr>
                 <w:rStyle w:val="Hyperlink"/>
@@ -1369,7 +1369,7 @@
                 <w:noProof/>
                 <w:webHidden/>
               </w:rPr>
-              <w:instrText xml:space="preserve"> PAGEREF _Toc315740410 \h </w:instrText>
+              <w:instrText xml:space="preserve"> PAGEREF _Toc315743198 \h </w:instrText>
             </w:r>
             <w:r>
               <w:rPr>
@@ -1389,7 +1389,7 @@
                 <w:noProof/>
                 <w:webHidden/>
               </w:rPr>
-              <w:t>12</w:t>
+              <w:t>9</w:t>
             </w:r>
             <w:r>
               <w:rPr>
@@ -1411,7 +1411,7 @@
               <w:noProof/>
             </w:rPr>
           </w:pPr>
-          <w:hyperlink w:anchor="_Toc315740411" w:history="1">
+          <w:hyperlink w:anchor="_Toc315743199" w:history="1">
             <w:r>
               <w:rPr>
                 <w:rStyle w:val="Hyperlink"/>
@@ -1438,7 +1438,7 @@
                 <w:noProof/>
                 <w:webHidden/>
               </w:rPr>
-              <w:instrText xml:space="preserve"> PAGEREF _Toc315740411 \h </w:instrText>
+              <w:instrText xml:space="preserve"> PAGEREF _Toc315743199 \h </w:instrText>
             </w:r>
             <w:r>
               <w:rPr>
@@ -1458,7 +1458,7 @@
                 <w:noProof/>
                 <w:webHidden/>
               </w:rPr>
-              <w:t>12</w:t>
+              <w:t>9</w:t>
             </w:r>
             <w:r>
               <w:rPr>
@@ -1480,7 +1480,7 @@
               <w:noProof/>
             </w:rPr>
           </w:pPr>
-          <w:hyperlink w:anchor="_Toc315740412" w:history="1">
+          <w:hyperlink w:anchor="_Toc315743200" w:history="1">
             <w:r>
               <w:rPr>
                 <w:rStyle w:val="Hyperlink"/>
@@ -1507,7 +1507,7 @@
                 <w:noProof/>
                 <w:webHidden/>
               </w:rPr>
-              <w:instrText xml:space="preserve"> PAGEREF _Toc315740412 \h </w:instrText>
+              <w:instrText xml:space="preserve"> PAGEREF _Toc315743200 \h </w:instrText>
             </w:r>
             <w:r>
               <w:rPr>
@@ -1527,7 +1527,7 @@
                 <w:noProof/>
                 <w:webHidden/>
               </w:rPr>
-              <w:t>13</w:t>
+              <w:t>11</w:t>
             </w:r>
             <w:r>
               <w:rPr>
@@ -1549,7 +1549,7 @@
               <w:noProof/>
             </w:rPr>
           </w:pPr>
-          <w:hyperlink w:anchor="_Toc315740413" w:history="1">
+          <w:hyperlink w:anchor="_Toc315743201" w:history="1">
             <w:r>
               <w:rPr>
                 <w:rStyle w:val="Hyperlink"/>
@@ -1576,7 +1576,7 @@
                 <w:noProof/>
                 <w:webHidden/>
               </w:rPr>
-              <w:instrText xml:space="preserve"> PAGEREF _Toc315740413 \h </w:instrText>
+              <w:instrText xml:space="preserve"> PAGEREF _Toc315743201 \h </w:instrText>
             </w:r>
             <w:r>
               <w:rPr>
@@ -1596,7 +1596,7 @@
                 <w:noProof/>
                 <w:webHidden/>
               </w:rPr>
-              <w:t>15</w:t>
+              <w:t>12</w:t>
             </w:r>
             <w:r>
               <w:rPr>
@@ -1618,7 +1618,7 @@
               <w:noProof/>
             </w:rPr>
           </w:pPr>
-          <w:hyperlink w:anchor="_Toc315740414" w:history="1">
+          <w:hyperlink w:anchor="_Toc315743202" w:history="1">
             <w:r>
               <w:rPr>
                 <w:rStyle w:val="Hyperlink"/>
@@ -1645,7 +1645,7 @@
                 <w:noProof/>
                 <w:webHidden/>
               </w:rPr>
-              <w:instrText xml:space="preserve"> PAGEREF _Toc315740414 \h </w:instrText>
+              <w:instrText xml:space="preserve"> PAGEREF _Toc315743202 \h </w:instrText>
             </w:r>
             <w:r>
               <w:rPr>
@@ -1665,7 +1665,7 @@
                 <w:noProof/>
                 <w:webHidden/>
               </w:rPr>
-              <w:t>15</w:t>
+              <w:t>12</w:t>
             </w:r>
             <w:r>
               <w:rPr>
@@ -1687,7 +1687,7 @@
               <w:noProof/>
             </w:rPr>
           </w:pPr>
-          <w:hyperlink w:anchor="_Toc315740415" w:history="1">
+          <w:hyperlink w:anchor="_Toc315743203" w:history="1">
             <w:r>
               <w:rPr>
                 <w:rStyle w:val="Hyperlink"/>
@@ -1714,7 +1714,7 @@
                 <w:noProof/>
                 <w:webHidden/>
               </w:rPr>
-              <w:instrText xml:space="preserve"> PAGEREF _Toc315740415 \h </w:instrText>
+              <w:instrText xml:space="preserve"> PAGEREF _Toc315743203 \h </w:instrText>
             </w:r>
             <w:r>
               <w:rPr>
@@ -1734,7 +1734,7 @@
                 <w:noProof/>
                 <w:webHidden/>
               </w:rPr>
-              <w:t>15</w:t>
+              <w:t>13</w:t>
             </w:r>
             <w:r>
               <w:rPr>
@@ -1756,7 +1756,7 @@
               <w:noProof/>
             </w:rPr>
           </w:pPr>
-          <w:hyperlink w:anchor="_Toc315740416" w:history="1">
+          <w:hyperlink w:anchor="_Toc315743204" w:history="1">
             <w:r>
               <w:rPr>
                 <w:rStyle w:val="Hyperlink"/>
@@ -1783,7 +1783,7 @@
                 <w:noProof/>
                 <w:webHidden/>
               </w:rPr>
-              <w:instrText xml:space="preserve"> PAGEREF _Toc315740416 \h </w:instrText>
+              <w:instrText xml:space="preserve"> PAGEREF _Toc315743204 \h </w:instrText>
             </w:r>
             <w:r>
               <w:rPr>
@@ -1803,7 +1803,7 @@
                 <w:noProof/>
                 <w:webHidden/>
               </w:rPr>
-              <w:t>16</w:t>
+              <w:t>13</w:t>
             </w:r>
             <w:r>
               <w:rPr>
@@ -1825,7 +1825,7 @@
               <w:noProof/>
             </w:rPr>
           </w:pPr>
-          <w:hyperlink w:anchor="_Toc315740417" w:history="1">
+          <w:hyperlink w:anchor="_Toc315743205" w:history="1">
             <w:r>
               <w:rPr>
                 <w:rStyle w:val="Hyperlink"/>
@@ -1853,7 +1853,7 @@
                 <w:noProof/>
                 <w:webHidden/>
               </w:rPr>
-              <w:instrText xml:space="preserve"> PAGEREF _Toc315740417 \h </w:instrText>
+              <w:instrText xml:space="preserve"> PAGEREF _Toc315743205 \h </w:instrText>
             </w:r>
             <w:r>
               <w:rPr>
@@ -1873,7 +1873,7 @@
                 <w:noProof/>
                 <w:webHidden/>
               </w:rPr>
-              <w:t>16</w:t>
+              <w:t>13</w:t>
             </w:r>
             <w:r>
               <w:rPr>
@@ -1895,7 +1895,7 @@
               <w:noProof/>
             </w:rPr>
           </w:pPr>
-          <w:hyperlink w:anchor="_Toc315740418" w:history="1">
+          <w:hyperlink w:anchor="_Toc315743206" w:history="1">
             <w:r>
               <w:rPr>
                 <w:rStyle w:val="Hyperlink"/>
@@ -1923,7 +1923,7 @@
                 <w:noProof/>
                 <w:webHidden/>
               </w:rPr>
-              <w:instrText xml:space="preserve"> PAGEREF _Toc315740418 \h </w:instrText>
+              <w:instrText xml:space="preserve"> PAGEREF _Toc315743206 \h </w:instrText>
             </w:r>
             <w:r>
               <w:rPr>
@@ -1943,7 +1943,7 @@
                 <w:noProof/>
                 <w:webHidden/>
               </w:rPr>
-              <w:t>17</w:t>
+              <w:t>14</w:t>
             </w:r>
             <w:r>
               <w:rPr>
@@ -1965,7 +1965,7 @@
               <w:noProof/>
             </w:rPr>
           </w:pPr>
-          <w:hyperlink w:anchor="_Toc315740419" w:history="1">
+          <w:hyperlink w:anchor="_Toc315743207" w:history="1">
             <w:r>
               <w:rPr>
                 <w:rStyle w:val="Hyperlink"/>
@@ -1993,7 +1993,7 @@
                 <w:noProof/>
                 <w:webHidden/>
               </w:rPr>
-              <w:instrText xml:space="preserve"> PAGEREF _Toc315740419 \h </w:instrText>
+              <w:instrText xml:space="preserve"> PAGEREF _Toc315743207 \h </w:instrText>
             </w:r>
             <w:r>
               <w:rPr>
@@ -2013,7 +2013,7 @@
                 <w:noProof/>
                 <w:webHidden/>
               </w:rPr>
-              <w:t>17</w:t>
+              <w:t>14</w:t>
             </w:r>
             <w:r>
               <w:rPr>
@@ -2035,7 +2035,7 @@
               <w:noProof/>
             </w:rPr>
           </w:pPr>
-          <w:hyperlink w:anchor="_Toc315740420" w:history="1">
+          <w:hyperlink w:anchor="_Toc315743208" w:history="1">
             <w:r>
               <w:rPr>
                 <w:rStyle w:val="Hyperlink"/>
@@ -2062,7 +2062,7 @@
                 <w:noProof/>
                 <w:webHidden/>
               </w:rPr>
-              <w:instrText xml:space="preserve"> PAGEREF _Toc315740420 \h </w:instrText>
+              <w:instrText xml:space="preserve"> PAGEREF _Toc315743208 \h </w:instrText>
             </w:r>
             <w:r>
               <w:rPr>
@@ -2082,7 +2082,7 @@
                 <w:noProof/>
                 <w:webHidden/>
               </w:rPr>
-              <w:t>17</w:t>
+              <w:t>14</w:t>
             </w:r>
             <w:r>
               <w:rPr>
@@ -2104,7 +2104,7 @@
               <w:noProof/>
             </w:rPr>
           </w:pPr>
-          <w:hyperlink w:anchor="_Toc315740421" w:history="1">
+          <w:hyperlink w:anchor="_Toc315743209" w:history="1">
             <w:r>
               <w:rPr>
                 <w:rStyle w:val="Hyperlink"/>
@@ -2131,7 +2131,7 @@
                 <w:noProof/>
                 <w:webHidden/>
               </w:rPr>
-              <w:instrText xml:space="preserve"> PAGEREF _Toc315740421 \h </w:instrText>
+              <w:instrText xml:space="preserve"> PAGEREF _Toc315743209 \h </w:instrText>
             </w:r>
             <w:r>
               <w:rPr>
@@ -2151,7 +2151,7 @@
                 <w:noProof/>
                 <w:webHidden/>
               </w:rPr>
-              <w:t>17</w:t>
+              <w:t>14</w:t>
             </w:r>
             <w:r>
               <w:rPr>
@@ -2173,7 +2173,7 @@
               <w:noProof/>
             </w:rPr>
           </w:pPr>
-          <w:hyperlink w:anchor="_Toc315740422" w:history="1">
+          <w:hyperlink w:anchor="_Toc315743210" w:history="1">
             <w:r>
               <w:rPr>
                 <w:rStyle w:val="Hyperlink"/>
@@ -2200,7 +2200,7 @@
                 <w:noProof/>
                 <w:webHidden/>
               </w:rPr>
-              <w:instrText xml:space="preserve"> PAGEREF _Toc315740422 \h </w:instrText>
+              <w:instrText xml:space="preserve"> PAGEREF _Toc315743210 \h </w:instrText>
             </w:r>
             <w:r>
               <w:rPr>
@@ -2220,7 +2220,7 @@
                 <w:noProof/>
                 <w:webHidden/>
               </w:rPr>
-              <w:t>17</w:t>
+              <w:t>15</w:t>
             </w:r>
             <w:r>
               <w:rPr>
@@ -2242,7 +2242,7 @@
               <w:noProof/>
             </w:rPr>
           </w:pPr>
-          <w:hyperlink w:anchor="_Toc315740423" w:history="1">
+          <w:hyperlink w:anchor="_Toc315743211" w:history="1">
             <w:r>
               <w:rPr>
                 <w:rStyle w:val="Hyperlink"/>
@@ -2270,7 +2270,7 @@
                 <w:noProof/>
                 <w:webHidden/>
               </w:rPr>
-              <w:instrText xml:space="preserve"> PAGEREF _Toc315740423 \h </w:instrText>
+              <w:instrText xml:space="preserve"> PAGEREF _Toc315743211 \h </w:instrText>
             </w:r>
             <w:r>
               <w:rPr>
@@ -2290,7 +2290,7 @@
                 <w:noProof/>
                 <w:webHidden/>
               </w:rPr>
-              <w:t>18</w:t>
+              <w:t>15</w:t>
             </w:r>
             <w:r>
               <w:rPr>
@@ -2312,7 +2312,7 @@
               <w:noProof/>
             </w:rPr>
           </w:pPr>
-          <w:hyperlink w:anchor="_Toc315740424" w:history="1">
+          <w:hyperlink w:anchor="_Toc315743212" w:history="1">
             <w:r>
               <w:rPr>
                 <w:rStyle w:val="Hyperlink"/>
@@ -2339,7 +2339,7 @@
                 <w:noProof/>
                 <w:webHidden/>
               </w:rPr>
-              <w:instrText xml:space="preserve"> PAGEREF _Toc315740424 \h </w:instrText>
+              <w:instrText xml:space="preserve"> PAGEREF _Toc315743212 \h </w:instrText>
             </w:r>
             <w:r>
               <w:rPr>
@@ -2359,7 +2359,7 @@
                 <w:noProof/>
                 <w:webHidden/>
               </w:rPr>
-              <w:t>19</w:t>
+              <w:t>16</w:t>
             </w:r>
             <w:r>
               <w:rPr>
@@ -2381,7 +2381,7 @@
               <w:noProof/>
             </w:rPr>
           </w:pPr>
-          <w:hyperlink w:anchor="_Toc315740425" w:history="1">
+          <w:hyperlink w:anchor="_Toc315743213" w:history="1">
             <w:r>
               <w:rPr>
                 <w:rStyle w:val="Hyperlink"/>
@@ -2408,7 +2408,7 @@
                 <w:noProof/>
                 <w:webHidden/>
               </w:rPr>
-              <w:instrText xml:space="preserve"> PAGEREF _Toc315740425 \h </w:instrText>
+              <w:instrText xml:space="preserve"> PAGEREF _Toc315743213 \h </w:instrText>
             </w:r>
             <w:r>
               <w:rPr>
@@ -2428,7 +2428,7 @@
                 <w:noProof/>
                 <w:webHidden/>
               </w:rPr>
-              <w:t>19</w:t>
+              <w:t>16</w:t>
             </w:r>
             <w:r>
               <w:rPr>
@@ -2450,7 +2450,7 @@
               <w:noProof/>
             </w:rPr>
           </w:pPr>
-          <w:hyperlink w:anchor="_Toc315740426" w:history="1">
+          <w:hyperlink w:anchor="_Toc315743214" w:history="1">
             <w:r>
               <w:rPr>
                 <w:rStyle w:val="Hyperlink"/>
@@ -2477,7 +2477,7 @@
                 <w:noProof/>
                 <w:webHidden/>
               </w:rPr>
-              <w:instrText xml:space="preserve"> PAGEREF _Toc315740426 \h </w:instrText>
+              <w:instrText xml:space="preserve"> PAGEREF _Toc315743214 \h </w:instrText>
             </w:r>
             <w:r>
               <w:rPr>
@@ -2497,7 +2497,7 @@
                 <w:noProof/>
                 <w:webHidden/>
               </w:rPr>
-              <w:t>19</w:t>
+              <w:t>16</w:t>
             </w:r>
             <w:r>
               <w:rPr>
@@ -2519,7 +2519,7 @@
               <w:noProof/>
             </w:rPr>
           </w:pPr>
-          <w:hyperlink w:anchor="_Toc315740427" w:history="1">
+          <w:hyperlink w:anchor="_Toc315743215" w:history="1">
             <w:r>
               <w:rPr>
                 <w:rStyle w:val="Hyperlink"/>
@@ -2546,7 +2546,7 @@
                 <w:noProof/>
                 <w:webHidden/>
               </w:rPr>
-              <w:instrText xml:space="preserve"> PAGEREF _Toc315740427 \h </w:instrText>
+              <w:instrText xml:space="preserve"> PAGEREF _Toc315743215 \h </w:instrText>
             </w:r>
             <w:r>
               <w:rPr>
@@ -2566,7 +2566,7 @@
                 <w:noProof/>
                 <w:webHidden/>
               </w:rPr>
-              <w:t>19</w:t>
+              <w:t>17</w:t>
             </w:r>
             <w:r>
               <w:rPr>
@@ -2588,7 +2588,7 @@
               <w:noProof/>
             </w:rPr>
           </w:pPr>
-          <w:hyperlink w:anchor="_Toc315740428" w:history="1">
+          <w:hyperlink w:anchor="_Toc315743216" w:history="1">
             <w:r>
               <w:rPr>
                 <w:rStyle w:val="Hyperlink"/>
@@ -2615,7 +2615,7 @@
                 <w:noProof/>
                 <w:webHidden/>
               </w:rPr>
-              <w:instrText xml:space="preserve"> PAGEREF _Toc315740428 \h </w:instrText>
+              <w:instrText xml:space="preserve"> PAGEREF _Toc315743216 \h </w:instrText>
             </w:r>
             <w:r>
               <w:rPr>
@@ -2635,7 +2635,7 @@
                 <w:noProof/>
                 <w:webHidden/>
               </w:rPr>
-              <w:t>20</w:t>
+              <w:t>17</w:t>
             </w:r>
             <w:r>
               <w:rPr>
@@ -2657,13 +2657,13 @@
               <w:noProof/>
             </w:rPr>
           </w:pPr>
-          <w:hyperlink w:anchor="_Toc315740429" w:history="1">
+          <w:hyperlink w:anchor="_Toc315743217" w:history="1">
             <w:r>
               <w:rPr>
                 <w:rStyle w:val="Hyperlink"/>
                 <w:noProof/>
               </w:rPr>
-              <w:t>Import Entities</w:t>
+              <w:t>Import / Export Entities</w:t>
             </w:r>
             <w:r>
               <w:rPr>
@@ -2684,7 +2684,7 @@
                 <w:noProof/>
                 <w:webHidden/>
               </w:rPr>
-              <w:instrText xml:space="preserve"> PAGEREF _Toc315740429 \h </w:instrText>
+              <w:instrText xml:space="preserve"> PAGEREF _Toc315743217 \h </w:instrText>
             </w:r>
             <w:r>
               <w:rPr>
@@ -2704,7 +2704,7 @@
                 <w:noProof/>
                 <w:webHidden/>
               </w:rPr>
-              <w:t>20</w:t>
+              <w:t>17</w:t>
             </w:r>
             <w:r>
               <w:rPr>
@@ -2726,13 +2726,13 @@
               <w:noProof/>
             </w:rPr>
           </w:pPr>
-          <w:hyperlink w:anchor="_Toc315740430" w:history="1">
+          <w:hyperlink w:anchor="_Toc315743218" w:history="1">
             <w:r>
               <w:rPr>
                 <w:rStyle w:val="Hyperlink"/>
                 <w:noProof/>
               </w:rPr>
-              <w:t>Export Entities</w:t>
+              <w:t>Add Sample Entities</w:t>
             </w:r>
             <w:r>
               <w:rPr>
@@ -2753,7 +2753,7 @@
                 <w:noProof/>
                 <w:webHidden/>
               </w:rPr>
-              <w:instrText xml:space="preserve"> PAGEREF _Toc315740430 \h </w:instrText>
+              <w:instrText xml:space="preserve"> PAGEREF _Toc315743218 \h </w:instrText>
             </w:r>
             <w:r>
               <w:rPr>
@@ -2773,7 +2773,145 @@
                 <w:noProof/>
                 <w:webHidden/>
               </w:rPr>
-              <w:t>20</w:t>
+              <w:t>17</w:t>
+            </w:r>
+            <w:r>
+              <w:rPr>
+                <w:noProof/>
+                <w:webHidden/>
+              </w:rPr>
+              <w:fldChar w:fldCharType="end"/>
+            </w:r>
+          </w:hyperlink>
+        </w:p>
+        <w:p>
+          <w:pPr>
+            <w:pStyle w:val="TOC1"/>
+            <w:tabs>
+              <w:tab w:val="right" w:leader="dot" w:pos="9350"/>
+            </w:tabs>
+            <w:rPr>
+              <w:rFonts w:eastAsiaTheme="minorEastAsia"/>
+              <w:noProof/>
+            </w:rPr>
+          </w:pPr>
+          <w:hyperlink w:anchor="_Toc315743219" w:history="1">
+            <w:r>
+              <w:rPr>
+                <w:rStyle w:val="Hyperlink"/>
+                <w:noProof/>
+              </w:rPr>
+              <w:t>Advanced Tab</w:t>
+            </w:r>
+            <w:r>
+              <w:rPr>
+                <w:noProof/>
+                <w:webHidden/>
+              </w:rPr>
+              <w:tab/>
+            </w:r>
+            <w:r>
+              <w:rPr>
+                <w:noProof/>
+                <w:webHidden/>
+              </w:rPr>
+              <w:fldChar w:fldCharType="begin"/>
+            </w:r>
+            <w:r>
+              <w:rPr>
+                <w:noProof/>
+                <w:webHidden/>
+              </w:rPr>
+              <w:instrText xml:space="preserve"> PAGEREF _Toc315743219 \h </w:instrText>
+            </w:r>
+            <w:r>
+              <w:rPr>
+                <w:noProof/>
+                <w:webHidden/>
+              </w:rPr>
+            </w:r>
+            <w:r>
+              <w:rPr>
+                <w:noProof/>
+                <w:webHidden/>
+              </w:rPr>
+              <w:fldChar w:fldCharType="separate"/>
+            </w:r>
+            <w:r>
+              <w:rPr>
+                <w:noProof/>
+                <w:webHidden/>
+              </w:rPr>
+              <w:t>18</w:t>
+            </w:r>
+            <w:r>
+              <w:rPr>
+                <w:noProof/>
+                <w:webHidden/>
+              </w:rPr>
+              <w:fldChar w:fldCharType="end"/>
+            </w:r>
+          </w:hyperlink>
+        </w:p>
+        <w:p>
+          <w:pPr>
+            <w:pStyle w:val="TOC2"/>
+            <w:tabs>
+              <w:tab w:val="right" w:leader="dot" w:pos="9350"/>
+            </w:tabs>
+            <w:rPr>
+              <w:rFonts w:eastAsiaTheme="minorEastAsia"/>
+              <w:noProof/>
+            </w:rPr>
+          </w:pPr>
+          <w:hyperlink w:anchor="_Toc315743220" w:history="1">
+            <w:r>
+              <w:rPr>
+                <w:rStyle w:val="Hyperlink"/>
+                <w:noProof/>
+              </w:rPr>
+              <w:t>Options</w:t>
+            </w:r>
+            <w:r>
+              <w:rPr>
+                <w:noProof/>
+                <w:webHidden/>
+              </w:rPr>
+              <w:tab/>
+            </w:r>
+            <w:r>
+              <w:rPr>
+                <w:noProof/>
+                <w:webHidden/>
+              </w:rPr>
+              <w:fldChar w:fldCharType="begin"/>
+            </w:r>
+            <w:r>
+              <w:rPr>
+                <w:noProof/>
+                <w:webHidden/>
+              </w:rPr>
+              <w:instrText xml:space="preserve"> PAGEREF _Toc315743220 \h </w:instrText>
+            </w:r>
+            <w:r>
+              <w:rPr>
+                <w:noProof/>
+                <w:webHidden/>
+              </w:rPr>
+            </w:r>
+            <w:r>
+              <w:rPr>
+                <w:noProof/>
+                <w:webHidden/>
+              </w:rPr>
+              <w:fldChar w:fldCharType="separate"/>
+            </w:r>
+            <w:r>
+              <w:rPr>
+                <w:noProof/>
+                <w:webHidden/>
+              </w:rPr>
+              <w:t>18</w:t>
             </w:r>
             <w:r>
               <w:rPr>
@@ -2795,13 +2933,13 @@
               <w:noProof/>
             </w:rPr>
           </w:pPr>
-          <w:hyperlink w:anchor="_Toc315740431" w:history="1">
+          <w:hyperlink w:anchor="_Toc315743221" w:history="1">
             <w:r>
               <w:rPr>
                 <w:rStyle w:val="Hyperlink"/>
                 <w:noProof/>
               </w:rPr>
-              <w:t>Reset Defaults</w:t>
+              <w:t>File Signature List</w:t>
             </w:r>
             <w:r>
               <w:rPr>
@@ -2822,7 +2960,7 @@
                 <w:noProof/>
                 <w:webHidden/>
               </w:rPr>
-              <w:instrText xml:space="preserve"> PAGEREF _Toc315740431 \h </w:instrText>
+              <w:instrText xml:space="preserve"> PAGEREF _Toc315743221 \h </w:instrText>
             </w:r>
             <w:r>
               <w:rPr>
@@ -2842,7 +2980,7 @@
                 <w:noProof/>
                 <w:webHidden/>
               </w:rPr>
-              <w:t>20</w:t>
+              <w:t>19</w:t>
             </w:r>
             <w:r>
               <w:rPr>
@@ -2864,13 +3002,13 @@
               <w:noProof/>
             </w:rPr>
           </w:pPr>
-          <w:hyperlink w:anchor="_Toc315740432" w:history="1">
+          <w:hyperlink w:anchor="_Toc315743222" w:history="1">
             <w:r>
               <w:rPr>
                 <w:rStyle w:val="Hyperlink"/>
                 <w:noProof/>
               </w:rPr>
-              <w:t>Compile Filters</w:t>
+              <w:t>Import From EnCase</w:t>
             </w:r>
             <w:r>
               <w:rPr>
@@ -2891,7 +3029,421 @@
                 <w:noProof/>
                 <w:webHidden/>
               </w:rPr>
-              <w:instrText xml:space="preserve"> PAGEREF _Toc315740432 \h </w:instrText>
+              <w:instrText xml:space="preserve"> PAGEREF _Toc315743222 \h </w:instrText>
+            </w:r>
+            <w:r>
+              <w:rPr>
+                <w:noProof/>
+                <w:webHidden/>
+              </w:rPr>
+            </w:r>
+            <w:r>
+              <w:rPr>
+                <w:noProof/>
+                <w:webHidden/>
+              </w:rPr>
+              <w:fldChar w:fldCharType="separate"/>
+            </w:r>
+            <w:r>
+              <w:rPr>
+                <w:noProof/>
+                <w:webHidden/>
+              </w:rPr>
+              <w:t>19</w:t>
+            </w:r>
+            <w:r>
+              <w:rPr>
+                <w:noProof/>
+                <w:webHidden/>
+              </w:rPr>
+              <w:fldChar w:fldCharType="end"/>
+            </w:r>
+          </w:hyperlink>
+        </w:p>
+        <w:p>
+          <w:pPr>
+            <w:pStyle w:val="TOC3"/>
+            <w:tabs>
+              <w:tab w:val="right" w:leader="dot" w:pos="9350"/>
+            </w:tabs>
+            <w:rPr>
+              <w:rFonts w:eastAsiaTheme="minorEastAsia"/>
+              <w:noProof/>
+            </w:rPr>
+          </w:pPr>
+          <w:hyperlink w:anchor="_Toc315743223" w:history="1">
+            <w:r>
+              <w:rPr>
+                <w:rStyle w:val="Hyperlink"/>
+                <w:noProof/>
+              </w:rPr>
+              <w:t>Reset Defaults</w:t>
+            </w:r>
+            <w:r>
+              <w:rPr>
+                <w:noProof/>
+                <w:webHidden/>
+              </w:rPr>
+              <w:tab/>
+            </w:r>
+            <w:r>
+              <w:rPr>
+                <w:noProof/>
+                <w:webHidden/>
+              </w:rPr>
+              <w:fldChar w:fldCharType="begin"/>
+            </w:r>
+            <w:r>
+              <w:rPr>
+                <w:noProof/>
+                <w:webHidden/>
+              </w:rPr>
+              <w:instrText xml:space="preserve"> PAGEREF _Toc315743223 \h </w:instrText>
+            </w:r>
+            <w:r>
+              <w:rPr>
+                <w:noProof/>
+                <w:webHidden/>
+              </w:rPr>
+            </w:r>
+            <w:r>
+              <w:rPr>
+                <w:noProof/>
+                <w:webHidden/>
+              </w:rPr>
+              <w:fldChar w:fldCharType="separate"/>
+            </w:r>
+            <w:r>
+              <w:rPr>
+                <w:noProof/>
+                <w:webHidden/>
+              </w:rPr>
+              <w:t>19</w:t>
+            </w:r>
+            <w:r>
+              <w:rPr>
+                <w:noProof/>
+                <w:webHidden/>
+              </w:rPr>
+              <w:fldChar w:fldCharType="end"/>
+            </w:r>
+          </w:hyperlink>
+        </w:p>
+        <w:p>
+          <w:pPr>
+            <w:pStyle w:val="TOC3"/>
+            <w:tabs>
+              <w:tab w:val="right" w:leader="dot" w:pos="9350"/>
+            </w:tabs>
+            <w:rPr>
+              <w:rFonts w:eastAsiaTheme="minorEastAsia"/>
+              <w:noProof/>
+            </w:rPr>
+          </w:pPr>
+          <w:hyperlink w:anchor="_Toc315743224" w:history="1">
+            <w:r>
+              <w:rPr>
+                <w:rStyle w:val="Hyperlink"/>
+                <w:noProof/>
+              </w:rPr>
+              <w:t>Run Lightgrep automatically</w:t>
+            </w:r>
+            <w:r>
+              <w:rPr>
+                <w:noProof/>
+                <w:webHidden/>
+              </w:rPr>
+              <w:tab/>
+            </w:r>
+            <w:r>
+              <w:rPr>
+                <w:noProof/>
+                <w:webHidden/>
+              </w:rPr>
+              <w:fldChar w:fldCharType="begin"/>
+            </w:r>
+            <w:r>
+              <w:rPr>
+                <w:noProof/>
+                <w:webHidden/>
+              </w:rPr>
+              <w:instrText xml:space="preserve"> PAGEREF _Toc315743224 \h </w:instrText>
+            </w:r>
+            <w:r>
+              <w:rPr>
+                <w:noProof/>
+                <w:webHidden/>
+              </w:rPr>
+            </w:r>
+            <w:r>
+              <w:rPr>
+                <w:noProof/>
+                <w:webHidden/>
+              </w:rPr>
+              <w:fldChar w:fldCharType="separate"/>
+            </w:r>
+            <w:r>
+              <w:rPr>
+                <w:noProof/>
+                <w:webHidden/>
+              </w:rPr>
+              <w:t>19</w:t>
+            </w:r>
+            <w:r>
+              <w:rPr>
+                <w:noProof/>
+                <w:webHidden/>
+              </w:rPr>
+              <w:fldChar w:fldCharType="end"/>
+            </w:r>
+          </w:hyperlink>
+        </w:p>
+        <w:p>
+          <w:pPr>
+            <w:pStyle w:val="TOC3"/>
+            <w:tabs>
+              <w:tab w:val="right" w:leader="dot" w:pos="9350"/>
+            </w:tabs>
+            <w:rPr>
+              <w:rFonts w:eastAsiaTheme="minorEastAsia"/>
+              <w:noProof/>
+            </w:rPr>
+          </w:pPr>
+          <w:hyperlink w:anchor="_Toc315743225" w:history="1">
+            <w:r>
+              <w:rPr>
+                <w:rStyle w:val="Hyperlink"/>
+                <w:noProof/>
+              </w:rPr>
+              <w:t>Lightgrep executable path</w:t>
+            </w:r>
+            <w:r>
+              <w:rPr>
+                <w:noProof/>
+                <w:webHidden/>
+              </w:rPr>
+              <w:tab/>
+            </w:r>
+            <w:r>
+              <w:rPr>
+                <w:noProof/>
+                <w:webHidden/>
+              </w:rPr>
+              <w:fldChar w:fldCharType="begin"/>
+            </w:r>
+            <w:r>
+              <w:rPr>
+                <w:noProof/>
+                <w:webHidden/>
+              </w:rPr>
+              <w:instrText xml:space="preserve"> PAGEREF _Toc315743225 \h </w:instrText>
+            </w:r>
+            <w:r>
+              <w:rPr>
+                <w:noProof/>
+                <w:webHidden/>
+              </w:rPr>
+            </w:r>
+            <w:r>
+              <w:rPr>
+                <w:noProof/>
+                <w:webHidden/>
+              </w:rPr>
+              <w:fldChar w:fldCharType="separate"/>
+            </w:r>
+            <w:r>
+              <w:rPr>
+                <w:noProof/>
+                <w:webHidden/>
+              </w:rPr>
+              <w:t>20</w:t>
+            </w:r>
+            <w:r>
+              <w:rPr>
+                <w:noProof/>
+                <w:webHidden/>
+              </w:rPr>
+              <w:fldChar w:fldCharType="end"/>
+            </w:r>
+          </w:hyperlink>
+        </w:p>
+        <w:p>
+          <w:pPr>
+            <w:pStyle w:val="TOC3"/>
+            <w:tabs>
+              <w:tab w:val="right" w:leader="dot" w:pos="9350"/>
+            </w:tabs>
+            <w:rPr>
+              <w:rFonts w:eastAsiaTheme="minorEastAsia"/>
+              <w:noProof/>
+            </w:rPr>
+          </w:pPr>
+          <w:hyperlink w:anchor="_Toc315743226" w:history="1">
+            <w:r>
+              <w:rPr>
+                <w:rStyle w:val="Hyperlink"/>
+                <w:noProof/>
+              </w:rPr>
+              <w:t>Excelutil executable path</w:t>
+            </w:r>
+            <w:r>
+              <w:rPr>
+                <w:noProof/>
+                <w:webHidden/>
+              </w:rPr>
+              <w:tab/>
+            </w:r>
+            <w:r>
+              <w:rPr>
+                <w:noProof/>
+                <w:webHidden/>
+              </w:rPr>
+              <w:fldChar w:fldCharType="begin"/>
+            </w:r>
+            <w:r>
+              <w:rPr>
+                <w:noProof/>
+                <w:webHidden/>
+              </w:rPr>
+              <w:instrText xml:space="preserve"> PAGEREF _Toc315743226 \h </w:instrText>
+            </w:r>
+            <w:r>
+              <w:rPr>
+                <w:noProof/>
+                <w:webHidden/>
+              </w:rPr>
+            </w:r>
+            <w:r>
+              <w:rPr>
+                <w:noProof/>
+                <w:webHidden/>
+              </w:rPr>
+              <w:fldChar w:fldCharType="separate"/>
+            </w:r>
+            <w:r>
+              <w:rPr>
+                <w:noProof/>
+                <w:webHidden/>
+              </w:rPr>
+              <w:t>20</w:t>
+            </w:r>
+            <w:r>
+              <w:rPr>
+                <w:noProof/>
+                <w:webHidden/>
+              </w:rPr>
+              <w:fldChar w:fldCharType="end"/>
+            </w:r>
+          </w:hyperlink>
+        </w:p>
+        <w:p>
+          <w:pPr>
+            <w:pStyle w:val="TOC3"/>
+            <w:tabs>
+              <w:tab w:val="right" w:leader="dot" w:pos="9350"/>
+            </w:tabs>
+            <w:rPr>
+              <w:rFonts w:eastAsiaTheme="minorEastAsia"/>
+              <w:noProof/>
+            </w:rPr>
+          </w:pPr>
+          <w:hyperlink w:anchor="_Toc315743227" w:history="1">
+            <w:r>
+              <w:rPr>
+                <w:rStyle w:val="Hyperlink"/>
+                <w:noProof/>
+              </w:rPr>
+              <w:t>Number of Threads</w:t>
+            </w:r>
+            <w:r>
+              <w:rPr>
+                <w:noProof/>
+                <w:webHidden/>
+              </w:rPr>
+              <w:tab/>
+            </w:r>
+            <w:r>
+              <w:rPr>
+                <w:noProof/>
+                <w:webHidden/>
+              </w:rPr>
+              <w:fldChar w:fldCharType="begin"/>
+            </w:r>
+            <w:r>
+              <w:rPr>
+                <w:noProof/>
+                <w:webHidden/>
+              </w:rPr>
+              <w:instrText xml:space="preserve"> PAGEREF _Toc315743227 \h </w:instrText>
+            </w:r>
+            <w:r>
+              <w:rPr>
+                <w:noProof/>
+                <w:webHidden/>
+              </w:rPr>
+            </w:r>
+            <w:r>
+              <w:rPr>
+                <w:noProof/>
+                <w:webHidden/>
+              </w:rPr>
+              <w:fldChar w:fldCharType="separate"/>
+            </w:r>
+            <w:r>
+              <w:rPr>
+                <w:noProof/>
+                <w:webHidden/>
+              </w:rPr>
+              <w:t>20</w:t>
+            </w:r>
+            <w:r>
+              <w:rPr>
+                <w:noProof/>
+                <w:webHidden/>
+              </w:rPr>
+              <w:fldChar w:fldCharType="end"/>
+            </w:r>
+          </w:hyperlink>
+        </w:p>
+        <w:p>
+          <w:pPr>
+            <w:pStyle w:val="TOC3"/>
+            <w:tabs>
+              <w:tab w:val="right" w:leader="dot" w:pos="9350"/>
+            </w:tabs>
+            <w:rPr>
+              <w:rFonts w:eastAsiaTheme="minorEastAsia"/>
+              <w:noProof/>
+            </w:rPr>
+          </w:pPr>
+          <w:hyperlink w:anchor="_Toc315743228" w:history="1">
+            <w:r>
+              <w:rPr>
+                <w:rStyle w:val="Hyperlink"/>
+                <w:noProof/>
+              </w:rPr>
+              <w:t>Log Level</w:t>
+            </w:r>
+            <w:r>
+              <w:rPr>
+                <w:noProof/>
+                <w:webHidden/>
+              </w:rPr>
+              <w:tab/>
+            </w:r>
+            <w:r>
+              <w:rPr>
+                <w:noProof/>
+                <w:webHidden/>
+              </w:rPr>
+              <w:fldChar w:fldCharType="begin"/>
+            </w:r>
+            <w:r>
+              <w:rPr>
+                <w:noProof/>
+                <w:webHidden/>
+              </w:rPr>
+              <w:instrText xml:space="preserve"> PAGEREF _Toc315743228 \h </w:instrText>
             </w:r>
             <w:r>
               <w:rPr>
@@ -2933,13 +3485,13 @@
               <w:noProof/>
             </w:rPr>
           </w:pPr>
-          <w:hyperlink w:anchor="_Toc315740433" w:history="1">
+          <w:hyperlink w:anchor="_Toc315743229" w:history="1">
             <w:r>
               <w:rPr>
                 <w:rStyle w:val="Hyperlink"/>
                 <w:noProof/>
               </w:rPr>
-              <w:t>Advanced Tab</w:t>
+              <w:t>Starting a Search</w:t>
             </w:r>
             <w:r>
               <w:rPr>
@@ -2960,7 +3512,7 @@
                 <w:noProof/>
                 <w:webHidden/>
               </w:rPr>
-              <w:instrText xml:space="preserve"> PAGEREF _Toc315740433 \h </w:instrText>
+              <w:instrText xml:space="preserve"> PAGEREF _Toc315743229 \h </w:instrText>
             </w:r>
             <w:r>
               <w:rPr>
@@ -2981,6 +3533,144 @@
                 <w:webHidden/>
               </w:rPr>
               <w:t>21</w:t>
+            </w:r>
+            <w:r>
+              <w:rPr>
+                <w:noProof/>
+                <w:webHidden/>
+              </w:rPr>
+              <w:fldChar w:fldCharType="end"/>
+            </w:r>
+          </w:hyperlink>
+        </w:p>
+        <w:p>
+          <w:pPr>
+            <w:pStyle w:val="TOC1"/>
+            <w:tabs>
+              <w:tab w:val="right" w:leader="dot" w:pos="9350"/>
+            </w:tabs>
+            <w:rPr>
+              <w:rFonts w:eastAsiaTheme="minorEastAsia"/>
+              <w:noProof/>
+            </w:rPr>
+          </w:pPr>
+          <w:hyperlink w:anchor="_Toc315743230" w:history="1">
+            <w:r>
+              <w:rPr>
+                <w:rStyle w:val="Hyperlink"/>
+                <w:noProof/>
+              </w:rPr>
+              <w:t>Monitoring Search Progress</w:t>
+            </w:r>
+            <w:r>
+              <w:rPr>
+                <w:noProof/>
+                <w:webHidden/>
+              </w:rPr>
+              <w:tab/>
+            </w:r>
+            <w:r>
+              <w:rPr>
+                <w:noProof/>
+                <w:webHidden/>
+              </w:rPr>
+              <w:fldChar w:fldCharType="begin"/>
+            </w:r>
+            <w:r>
+              <w:rPr>
+                <w:noProof/>
+                <w:webHidden/>
+              </w:rPr>
+              <w:instrText xml:space="preserve"> PAGEREF _Toc315743230 \h </w:instrText>
+            </w:r>
+            <w:r>
+              <w:rPr>
+                <w:noProof/>
+                <w:webHidden/>
+              </w:rPr>
+            </w:r>
+            <w:r>
+              <w:rPr>
+                <w:noProof/>
+                <w:webHidden/>
+              </w:rPr>
+              <w:fldChar w:fldCharType="separate"/>
+            </w:r>
+            <w:r>
+              <w:rPr>
+                <w:noProof/>
+                <w:webHidden/>
+              </w:rPr>
+              <w:t>22</w:t>
+            </w:r>
+            <w:r>
+              <w:rPr>
+                <w:noProof/>
+                <w:webHidden/>
+              </w:rPr>
+              <w:fldChar w:fldCharType="end"/>
+            </w:r>
+          </w:hyperlink>
+        </w:p>
+        <w:p>
+          <w:pPr>
+            <w:pStyle w:val="TOC1"/>
+            <w:tabs>
+              <w:tab w:val="right" w:leader="dot" w:pos="9350"/>
+            </w:tabs>
+            <w:rPr>
+              <w:rFonts w:eastAsiaTheme="minorEastAsia"/>
+              <w:noProof/>
+            </w:rPr>
+          </w:pPr>
+          <w:hyperlink w:anchor="_Toc315743231" w:history="1">
+            <w:r>
+              <w:rPr>
+                <w:rStyle w:val="Hyperlink"/>
+                <w:noProof/>
+              </w:rPr>
+              <w:t>Reviewing Output</w:t>
+            </w:r>
+            <w:r>
+              <w:rPr>
+                <w:noProof/>
+                <w:webHidden/>
+              </w:rPr>
+              <w:tab/>
+            </w:r>
+            <w:r>
+              <w:rPr>
+                <w:noProof/>
+                <w:webHidden/>
+              </w:rPr>
+              <w:fldChar w:fldCharType="begin"/>
+            </w:r>
+            <w:r>
+              <w:rPr>
+                <w:noProof/>
+                <w:webHidden/>
+              </w:rPr>
+              <w:instrText xml:space="preserve"> PAGEREF _Toc315743231 \h </w:instrText>
+            </w:r>
+            <w:r>
+              <w:rPr>
+                <w:noProof/>
+                <w:webHidden/>
+              </w:rPr>
+            </w:r>
+            <w:r>
+              <w:rPr>
+                <w:noProof/>
+                <w:webHidden/>
+              </w:rPr>
+              <w:fldChar w:fldCharType="separate"/>
+            </w:r>
+            <w:r>
+              <w:rPr>
+                <w:noProof/>
+                <w:webHidden/>
+              </w:rPr>
+              <w:t>23</w:t>
             </w:r>
             <w:r>
               <w:rPr>
@@ -3002,13 +3692,13 @@
               <w:noProof/>
             </w:rPr>
           </w:pPr>
-          <w:hyperlink w:anchor="_Toc315740434" w:history="1">
+          <w:hyperlink w:anchor="_Toc315743232" w:history="1">
             <w:r>
               <w:rPr>
                 <w:rStyle w:val="Hyperlink"/>
                 <w:noProof/>
               </w:rPr>
-              <w:t>Options</w:t>
+              <w:t>Bookmark Output</w:t>
             </w:r>
             <w:r>
               <w:rPr>
@@ -3029,7 +3719,7 @@
                 <w:noProof/>
                 <w:webHidden/>
               </w:rPr>
-              <w:instrText xml:space="preserve"> PAGEREF _Toc315740434 \h </w:instrText>
+              <w:instrText xml:space="preserve"> PAGEREF _Toc315743232 \h </w:instrText>
             </w:r>
             <w:r>
               <w:rPr>
@@ -3049,7 +3739,7 @@
                 <w:noProof/>
                 <w:webHidden/>
               </w:rPr>
-              <w:t>21</w:t>
+              <w:t>23</w:t>
             </w:r>
             <w:r>
               <w:rPr>
@@ -3062,7 +3752,7 @@
         </w:p>
         <w:p>
           <w:pPr>
-            <w:pStyle w:val="TOC3"/>
+            <w:pStyle w:val="TOC2"/>
             <w:tabs>
               <w:tab w:val="right" w:leader="dot" w:pos="9350"/>
             </w:tabs>
@@ -3071,13 +3761,13 @@
               <w:noProof/>
             </w:rPr>
           </w:pPr>
-          <w:hyperlink w:anchor="_Toc315740435" w:history="1">
+          <w:hyperlink w:anchor="_Toc315743233" w:history="1">
             <w:r>
               <w:rPr>
                 <w:rStyle w:val="Hyperlink"/>
                 <w:noProof/>
               </w:rPr>
-              <w:t>File Signature List</w:t>
+              <w:t>Excel Output</w:t>
             </w:r>
             <w:r>
               <w:rPr>
@@ -3098,7 +3788,7 @@
                 <w:noProof/>
                 <w:webHidden/>
               </w:rPr>
-              <w:instrText xml:space="preserve"> PAGEREF _Toc315740435 \h </w:instrText>
+              <w:instrText xml:space="preserve"> PAGEREF _Toc315743233 \h </w:instrText>
             </w:r>
             <w:r>
               <w:rPr>
@@ -3118,490 +3808,7 @@
                 <w:noProof/>
                 <w:webHidden/>
               </w:rPr>
-              <w:t>22</w:t>
-            </w:r>
-            <w:r>
-              <w:rPr>
-                <w:noProof/>
-                <w:webHidden/>
-              </w:rPr>
-              <w:fldChar w:fldCharType="end"/>
-            </w:r>
-          </w:hyperlink>
-        </w:p>
-        <w:p>
-          <w:pPr>
-            <w:pStyle w:val="TOC3"/>
-            <w:tabs>
-              <w:tab w:val="right" w:leader="dot" w:pos="9350"/>
-            </w:tabs>
-            <w:rPr>
-              <w:rFonts w:eastAsiaTheme="minorEastAsia"/>
-              <w:noProof/>
-            </w:rPr>
-          </w:pPr>
-          <w:hyperlink w:anchor="_Toc315740436" w:history="1">
-            <w:r>
-              <w:rPr>
-                <w:rStyle w:val="Hyperlink"/>
-                <w:noProof/>
-              </w:rPr>
-              <w:t>Import From EnCase</w:t>
-            </w:r>
-            <w:r>
-              <w:rPr>
-                <w:noProof/>
-                <w:webHidden/>
-              </w:rPr>
-              <w:tab/>
-            </w:r>
-            <w:r>
-              <w:rPr>
-                <w:noProof/>
-                <w:webHidden/>
-              </w:rPr>
-              <w:fldChar w:fldCharType="begin"/>
-            </w:r>
-            <w:r>
-              <w:rPr>
-                <w:noProof/>
-                <w:webHidden/>
-              </w:rPr>
-              <w:instrText xml:space="preserve"> PAGEREF _Toc315740436 \h </w:instrText>
-            </w:r>
-            <w:r>
-              <w:rPr>
-                <w:noProof/>
-                <w:webHidden/>
-              </w:rPr>
-            </w:r>
-            <w:r>
-              <w:rPr>
-                <w:noProof/>
-                <w:webHidden/>
-              </w:rPr>
-              <w:fldChar w:fldCharType="separate"/>
-            </w:r>
-            <w:r>
-              <w:rPr>
-                <w:noProof/>
-                <w:webHidden/>
-              </w:rPr>
-              <w:t>22</w:t>
-            </w:r>
-            <w:r>
-              <w:rPr>
-                <w:noProof/>
-                <w:webHidden/>
-              </w:rPr>
-              <w:fldChar w:fldCharType="end"/>
-            </w:r>
-          </w:hyperlink>
-        </w:p>
-        <w:p>
-          <w:pPr>
-            <w:pStyle w:val="TOC3"/>
-            <w:tabs>
-              <w:tab w:val="right" w:leader="dot" w:pos="9350"/>
-            </w:tabs>
-            <w:rPr>
-              <w:rFonts w:eastAsiaTheme="minorEastAsia"/>
-              <w:noProof/>
-            </w:rPr>
-          </w:pPr>
-          <w:hyperlink w:anchor="_Toc315740437" w:history="1">
-            <w:r>
-              <w:rPr>
-                <w:rStyle w:val="Hyperlink"/>
-                <w:noProof/>
-              </w:rPr>
-              <w:t>Reset Defaults</w:t>
-            </w:r>
-            <w:r>
-              <w:rPr>
-                <w:noProof/>
-                <w:webHidden/>
-              </w:rPr>
-              <w:tab/>
-            </w:r>
-            <w:r>
-              <w:rPr>
-                <w:noProof/>
-                <w:webHidden/>
-              </w:rPr>
-              <w:fldChar w:fldCharType="begin"/>
-            </w:r>
-            <w:r>
-              <w:rPr>
-                <w:noProof/>
-                <w:webHidden/>
-              </w:rPr>
-              <w:instrText xml:space="preserve"> PAGEREF _Toc315740437 \h </w:instrText>
-            </w:r>
-            <w:r>
-              <w:rPr>
-                <w:noProof/>
-                <w:webHidden/>
-              </w:rPr>
-            </w:r>
-            <w:r>
-              <w:rPr>
-                <w:noProof/>
-                <w:webHidden/>
-              </w:rPr>
-              <w:fldChar w:fldCharType="separate"/>
-            </w:r>
-            <w:r>
-              <w:rPr>
-                <w:noProof/>
-                <w:webHidden/>
-              </w:rPr>
-              <w:t>22</w:t>
-            </w:r>
-            <w:r>
-              <w:rPr>
-                <w:noProof/>
-                <w:webHidden/>
-              </w:rPr>
-              <w:fldChar w:fldCharType="end"/>
-            </w:r>
-          </w:hyperlink>
-        </w:p>
-        <w:p>
-          <w:pPr>
-            <w:pStyle w:val="TOC3"/>
-            <w:tabs>
-              <w:tab w:val="right" w:leader="dot" w:pos="9350"/>
-            </w:tabs>
-            <w:rPr>
-              <w:rFonts w:eastAsiaTheme="minorEastAsia"/>
-              <w:noProof/>
-            </w:rPr>
-          </w:pPr>
-          <w:hyperlink w:anchor="_Toc315740438" w:history="1">
-            <w:r>
-              <w:rPr>
-                <w:rStyle w:val="Hyperlink"/>
-                <w:noProof/>
-              </w:rPr>
-              <w:t>Lightgrep executable path</w:t>
-            </w:r>
-            <w:r>
-              <w:rPr>
-                <w:noProof/>
-                <w:webHidden/>
-              </w:rPr>
-              <w:tab/>
-            </w:r>
-            <w:r>
-              <w:rPr>
-                <w:noProof/>
-                <w:webHidden/>
-              </w:rPr>
-              <w:fldChar w:fldCharType="begin"/>
-            </w:r>
-            <w:r>
-              <w:rPr>
-                <w:noProof/>
-                <w:webHidden/>
-              </w:rPr>
-              <w:instrText xml:space="preserve"> PAGEREF _Toc315740438 \h </w:instrText>
-            </w:r>
-            <w:r>
-              <w:rPr>
-                <w:noProof/>
-                <w:webHidden/>
-              </w:rPr>
-            </w:r>
-            <w:r>
-              <w:rPr>
-                <w:noProof/>
-                <w:webHidden/>
-              </w:rPr>
-              <w:fldChar w:fldCharType="separate"/>
-            </w:r>
-            <w:r>
-              <w:rPr>
-                <w:noProof/>
-                <w:webHidden/>
-              </w:rPr>
-              <w:t>22</w:t>
-            </w:r>
-            <w:r>
-              <w:rPr>
-                <w:noProof/>
-                <w:webHidden/>
-              </w:rPr>
-              <w:fldChar w:fldCharType="end"/>
-            </w:r>
-          </w:hyperlink>
-        </w:p>
-        <w:p>
-          <w:pPr>
-            <w:pStyle w:val="TOC3"/>
-            <w:tabs>
-              <w:tab w:val="right" w:leader="dot" w:pos="9350"/>
-            </w:tabs>
-            <w:rPr>
-              <w:rFonts w:eastAsiaTheme="minorEastAsia"/>
-              <w:noProof/>
-            </w:rPr>
-          </w:pPr>
-          <w:hyperlink w:anchor="_Toc315740439" w:history="1">
-            <w:r>
-              <w:rPr>
-                <w:rStyle w:val="Hyperlink"/>
-                <w:noProof/>
-              </w:rPr>
-              <w:t>Number of Threads</w:t>
-            </w:r>
-            <w:r>
-              <w:rPr>
-                <w:noProof/>
-                <w:webHidden/>
-              </w:rPr>
-              <w:tab/>
-            </w:r>
-            <w:r>
-              <w:rPr>
-                <w:noProof/>
-                <w:webHidden/>
-              </w:rPr>
-              <w:fldChar w:fldCharType="begin"/>
-            </w:r>
-            <w:r>
-              <w:rPr>
-                <w:noProof/>
-                <w:webHidden/>
-              </w:rPr>
-              <w:instrText xml:space="preserve"> PAGEREF _Toc315740439 \h </w:instrText>
-            </w:r>
-            <w:r>
-              <w:rPr>
-                <w:noProof/>
-                <w:webHidden/>
-              </w:rPr>
-            </w:r>
-            <w:r>
-              <w:rPr>
-                <w:noProof/>
-                <w:webHidden/>
-              </w:rPr>
-              <w:fldChar w:fldCharType="separate"/>
-            </w:r>
-            <w:r>
-              <w:rPr>
-                <w:noProof/>
-                <w:webHidden/>
-              </w:rPr>
-              <w:t>23</w:t>
-            </w:r>
-            <w:r>
-              <w:rPr>
-                <w:noProof/>
-                <w:webHidden/>
-              </w:rPr>
-              <w:fldChar w:fldCharType="end"/>
-            </w:r>
-          </w:hyperlink>
-        </w:p>
-        <w:p>
-          <w:pPr>
-            <w:pStyle w:val="TOC1"/>
-            <w:tabs>
-              <w:tab w:val="right" w:leader="dot" w:pos="9350"/>
-            </w:tabs>
-            <w:rPr>
-              <w:rFonts w:eastAsiaTheme="minorEastAsia"/>
-              <w:noProof/>
-            </w:rPr>
-          </w:pPr>
-          <w:hyperlink w:anchor="_Toc315740440" w:history="1">
-            <w:r>
-              <w:rPr>
-                <w:rStyle w:val="Hyperlink"/>
-                <w:noProof/>
-              </w:rPr>
-              <w:t>Starting a Search</w:t>
-            </w:r>
-            <w:r>
-              <w:rPr>
-                <w:noProof/>
-                <w:webHidden/>
-              </w:rPr>
-              <w:tab/>
-            </w:r>
-            <w:r>
-              <w:rPr>
-                <w:noProof/>
-                <w:webHidden/>
-              </w:rPr>
-              <w:fldChar w:fldCharType="begin"/>
-            </w:r>
-            <w:r>
-              <w:rPr>
-                <w:noProof/>
-                <w:webHidden/>
-              </w:rPr>
-              <w:instrText xml:space="preserve"> PAGEREF _Toc315740440 \h </w:instrText>
-            </w:r>
-            <w:r>
-              <w:rPr>
-                <w:noProof/>
-                <w:webHidden/>
-              </w:rPr>
-            </w:r>
-            <w:r>
-              <w:rPr>
-                <w:noProof/>
-                <w:webHidden/>
-              </w:rPr>
-              <w:fldChar w:fldCharType="separate"/>
-            </w:r>
-            <w:r>
-              <w:rPr>
-                <w:noProof/>
-                <w:webHidden/>
-              </w:rPr>
               <w:t>24</w:t>
-            </w:r>
-            <w:r>
-              <w:rPr>
-                <w:noProof/>
-                <w:webHidden/>
-              </w:rPr>
-              <w:fldChar w:fldCharType="end"/>
-            </w:r>
-          </w:hyperlink>
-        </w:p>
-        <w:p>
-          <w:pPr>
-            <w:pStyle w:val="TOC1"/>
-            <w:tabs>
-              <w:tab w:val="right" w:leader="dot" w:pos="9350"/>
-            </w:tabs>
-            <w:rPr>
-              <w:rFonts w:eastAsiaTheme="minorEastAsia"/>
-              <w:noProof/>
-            </w:rPr>
-          </w:pPr>
-          <w:hyperlink w:anchor="_Toc315740441" w:history="1">
-            <w:r>
-              <w:rPr>
-                <w:rStyle w:val="Hyperlink"/>
-                <w:noProof/>
-              </w:rPr>
-              <w:t>Monitoring Search Progress</w:t>
-            </w:r>
-            <w:r>
-              <w:rPr>
-                <w:noProof/>
-                <w:webHidden/>
-              </w:rPr>
-              <w:tab/>
-            </w:r>
-            <w:r>
-              <w:rPr>
-                <w:noProof/>
-                <w:webHidden/>
-              </w:rPr>
-              <w:fldChar w:fldCharType="begin"/>
-            </w:r>
-            <w:r>
-              <w:rPr>
-                <w:noProof/>
-                <w:webHidden/>
-              </w:rPr>
-              <w:instrText xml:space="preserve"> PAGEREF _Toc315740441 \h </w:instrText>
-            </w:r>
-            <w:r>
-              <w:rPr>
-                <w:noProof/>
-                <w:webHidden/>
-              </w:rPr>
-            </w:r>
-            <w:r>
-              <w:rPr>
-                <w:noProof/>
-                <w:webHidden/>
-              </w:rPr>
-              <w:fldChar w:fldCharType="separate"/>
-            </w:r>
-            <w:r>
-              <w:rPr>
-                <w:noProof/>
-                <w:webHidden/>
-              </w:rPr>
-              <w:t>25</w:t>
-            </w:r>
-            <w:r>
-              <w:rPr>
-                <w:noProof/>
-                <w:webHidden/>
-              </w:rPr>
-              <w:fldChar w:fldCharType="end"/>
-            </w:r>
-          </w:hyperlink>
-        </w:p>
-        <w:p>
-          <w:pPr>
-            <w:pStyle w:val="TOC1"/>
-            <w:tabs>
-              <w:tab w:val="right" w:leader="dot" w:pos="9350"/>
-            </w:tabs>
-            <w:rPr>
-              <w:rFonts w:eastAsiaTheme="minorEastAsia"/>
-              <w:noProof/>
-            </w:rPr>
-          </w:pPr>
-          <w:hyperlink w:anchor="_Toc315740442" w:history="1">
-            <w:r>
-              <w:rPr>
-                <w:rStyle w:val="Hyperlink"/>
-                <w:noProof/>
-              </w:rPr>
-              <w:t>Reviewing Output</w:t>
-            </w:r>
-            <w:r>
-              <w:rPr>
-                <w:noProof/>
-                <w:webHidden/>
-              </w:rPr>
-              <w:tab/>
-            </w:r>
-            <w:r>
-              <w:rPr>
-                <w:noProof/>
-                <w:webHidden/>
-              </w:rPr>
-              <w:fldChar w:fldCharType="begin"/>
-            </w:r>
-            <w:r>
-              <w:rPr>
-                <w:noProof/>
-                <w:webHidden/>
-              </w:rPr>
-              <w:instrText xml:space="preserve"> PAGEREF _Toc315740442 \h </w:instrText>
-            </w:r>
-            <w:r>
-              <w:rPr>
-                <w:noProof/>
-                <w:webHidden/>
-              </w:rPr>
-            </w:r>
-            <w:r>
-              <w:rPr>
-                <w:noProof/>
-                <w:webHidden/>
-              </w:rPr>
-              <w:fldChar w:fldCharType="separate"/>
-            </w:r>
-            <w:r>
-              <w:rPr>
-                <w:noProof/>
-                <w:webHidden/>
-              </w:rPr>
-              <w:t>26</w:t>
             </w:r>
             <w:r>
               <w:rPr>
@@ -3628,7 +3835,7 @@
       <w:pPr>
         <w:pStyle w:val="Heading1"/>
       </w:pPr>
-      <w:bookmarkStart w:id="0" w:name="_Toc315740393"/>
+      <w:bookmarkStart w:id="0" w:name="_Toc315743181"/>
       <w:r>
         <w:lastRenderedPageBreak/>
         <w:t>Minimum Requirements</w:t>
@@ -3711,7 +3918,7 @@
       <w:pPr>
         <w:pStyle w:val="Heading1"/>
       </w:pPr>
-      <w:bookmarkStart w:id="1" w:name="_Toc315740394"/>
+      <w:bookmarkStart w:id="1" w:name="_Toc315743182"/>
       <w:r>
         <w:t>Known Issues</w:t>
       </w:r>
@@ -3745,7 +3952,7 @@
       <w:pPr>
         <w:pStyle w:val="Heading1"/>
       </w:pPr>
-      <w:bookmarkStart w:id="2" w:name="_Toc315740395"/>
+      <w:bookmarkStart w:id="2" w:name="_Toc315743183"/>
       <w:r>
         <w:t>Limitations</w:t>
       </w:r>
@@ -3919,7 +4126,7 @@
           <w:u w:val="single"/>
         </w:rPr>
       </w:pPr>
-      <w:bookmarkStart w:id="3" w:name="_Toc315740396"/>
+      <w:bookmarkStart w:id="3" w:name="_Toc315743184"/>
       <w:r>
         <w:rPr>
           <w:u w:val="single"/>
@@ -4050,7 +4257,7 @@
       <w:pPr>
         <w:pStyle w:val="Heading2"/>
       </w:pPr>
-      <w:bookmarkStart w:id="5" w:name="_Toc315740397"/>
+      <w:bookmarkStart w:id="5" w:name="_Toc315743185"/>
       <w:r>
         <w:t>Options</w:t>
       </w:r>
@@ -4060,7 +4267,7 @@
       <w:pPr>
         <w:pStyle w:val="Heading3"/>
       </w:pPr>
-      <w:bookmarkStart w:id="6" w:name="_Toc315740398"/>
+      <w:bookmarkStart w:id="6" w:name="_Toc315743186"/>
       <w:r>
         <w:t>Lightgrep Output Folder</w:t>
       </w:r>
@@ -4096,7 +4303,7 @@
       <w:pPr>
         <w:pStyle w:val="Heading3"/>
       </w:pPr>
-      <w:bookmarkStart w:id="7" w:name="_Toc315740399"/>
+      <w:bookmarkStart w:id="7" w:name="_Toc315743187"/>
       <w:r>
         <w:lastRenderedPageBreak/>
         <w:t>Create Bookmarks</w:t>
@@ -4115,7 +4322,7 @@
       <w:pPr>
         <w:pStyle w:val="Heading3"/>
       </w:pPr>
-      <w:bookmarkStart w:id="8" w:name="_Toc315740400"/>
+      <w:bookmarkStart w:id="8" w:name="_Toc315743188"/>
       <w:r>
         <w:t>Organize Bookmarks by Folder</w:t>
       </w:r>
@@ -4154,7 +4361,7 @@
       <w:pPr>
         <w:pStyle w:val="Heading3"/>
       </w:pPr>
-      <w:bookmarkStart w:id="9" w:name="_Toc315740401"/>
+      <w:bookmarkStart w:id="9" w:name="_Toc315743189"/>
       <w:r>
         <w:t>Create Excel Report</w:t>
       </w:r>
@@ -4169,7 +4376,7 @@
       <w:pPr>
         <w:pStyle w:val="Heading3"/>
       </w:pPr>
-      <w:bookmarkStart w:id="10" w:name="_Toc315740402"/>
+      <w:bookmarkStart w:id="10" w:name="_Toc315743190"/>
       <w:r>
         <w:t>Search only selected items</w:t>
       </w:r>
@@ -4184,7 +4391,7 @@
       <w:pPr>
         <w:pStyle w:val="Heading3"/>
       </w:pPr>
-      <w:bookmarkStart w:id="11" w:name="_Toc315740403"/>
+      <w:bookmarkStart w:id="11" w:name="_Toc315743191"/>
       <w:r>
         <w:t>Search for Keywords</w:t>
       </w:r>
@@ -4229,7 +4436,7 @@
       <w:pPr>
         <w:pStyle w:val="Heading3"/>
       </w:pPr>
-      <w:bookmarkStart w:id="12" w:name="_Toc315740404"/>
+      <w:bookmarkStart w:id="12" w:name="_Toc315743192"/>
       <w:r>
         <w:t>Search for Entities</w:t>
       </w:r>
@@ -4244,7 +4451,7 @@
       <w:pPr>
         <w:pStyle w:val="Heading3"/>
       </w:pPr>
-      <w:bookmarkStart w:id="13" w:name="_Toc315740405"/>
+      <w:bookmarkStart w:id="13" w:name="_Toc315743193"/>
       <w:r>
         <w:t>Ignore all items in loaded hash library (search slack)</w:t>
       </w:r>
@@ -4271,7 +4478,7 @@
       <w:pPr>
         <w:pStyle w:val="Heading3"/>
       </w:pPr>
-      <w:bookmarkStart w:id="14" w:name="_Toc315740406"/>
+      <w:bookmarkStart w:id="14" w:name="_Toc315743194"/>
       <w:r>
         <w:t>I</w:t>
       </w:r>
@@ -4298,7 +4505,7 @@
       <w:pPr>
         <w:pStyle w:val="Heading3"/>
       </w:pPr>
-      <w:bookmarkStart w:id="15" w:name="_Toc315740407"/>
+      <w:bookmarkStart w:id="15" w:name="_Toc315743195"/>
       <w:r>
         <w:t>Search Status</w:t>
       </w:r>
@@ -4320,7 +4527,7 @@
       <w:pPr>
         <w:pStyle w:val="Heading3"/>
       </w:pPr>
-      <w:bookmarkStart w:id="16" w:name="_Toc315740408"/>
+      <w:bookmarkStart w:id="16" w:name="_Toc315743196"/>
       <w:r>
         <w:t>Search (Button)</w:t>
       </w:r>
@@ -4354,7 +4561,6 @@
           <w:u w:val="single"/>
         </w:rPr>
       </w:pPr>
-      <w:bookmarkStart w:id="17" w:name="_Toc315740409"/>
       <w:r>
         <w:rPr>
           <w:u w:val="single"/>
@@ -4369,6 +4575,7 @@
           <w:u w:val="single"/>
         </w:rPr>
       </w:pPr>
+      <w:bookmarkStart w:id="17" w:name="_Toc315743197"/>
       <w:r>
         <w:rPr>
           <w:u w:val="single"/>
@@ -4502,7 +4709,7 @@
       <w:pPr>
         <w:pStyle w:val="Heading2"/>
       </w:pPr>
-      <w:bookmarkStart w:id="19" w:name="_Toc315740410"/>
+      <w:bookmarkStart w:id="19" w:name="_Toc315743198"/>
       <w:r>
         <w:t>Options</w:t>
       </w:r>
@@ -4512,7 +4719,7 @@
       <w:pPr>
         <w:pStyle w:val="Heading3"/>
       </w:pPr>
-      <w:bookmarkStart w:id="20" w:name="_Toc315740411"/>
+      <w:bookmarkStart w:id="20" w:name="_Toc315743199"/>
       <w:r>
         <w:t>Import From EnCase</w:t>
       </w:r>
@@ -4908,7 +5115,7 @@
       <w:pPr>
         <w:pStyle w:val="Heading3"/>
       </w:pPr>
-      <w:bookmarkStart w:id="24" w:name="_Toc315740412"/>
+      <w:bookmarkStart w:id="24" w:name="_Toc315743200"/>
       <w:r>
         <w:t>Add Keyword List</w:t>
       </w:r>
@@ -5144,7 +5351,7 @@
       <w:pPr>
         <w:pStyle w:val="Heading3"/>
       </w:pPr>
-      <w:bookmarkStart w:id="26" w:name="_Toc315740413"/>
+      <w:bookmarkStart w:id="26" w:name="_Toc315743201"/>
       <w:r>
         <w:t>Import / Export XML</w:t>
       </w:r>
@@ -5160,7 +5367,7 @@
       <w:pPr>
         <w:pStyle w:val="Heading3"/>
       </w:pPr>
-      <w:bookmarkStart w:id="27" w:name="_Toc315740414"/>
+      <w:bookmarkStart w:id="27" w:name="_Toc315743202"/>
       <w:r>
         <w:t>Keyword Tree</w:t>
       </w:r>
@@ -5214,7 +5421,7 @@
       <w:pPr>
         <w:pStyle w:val="Heading3"/>
       </w:pPr>
-      <w:bookmarkStart w:id="28" w:name="_Toc315740415"/>
+      <w:bookmarkStart w:id="28" w:name="_Toc315743203"/>
       <w:r>
         <w:lastRenderedPageBreak/>
         <w:t>Editing Keywords</w:t>
@@ -5465,7 +5672,7 @@
         <w:pStyle w:val="Heading2"/>
       </w:pPr>
       <w:bookmarkStart w:id="31" w:name="_Ref315740120"/>
-      <w:bookmarkStart w:id="32" w:name="_Toc315740416"/>
+      <w:bookmarkStart w:id="32" w:name="_Toc315743204"/>
       <w:r>
         <w:t>Supported Pattern Syntax</w:t>
       </w:r>
@@ -5480,7 +5687,7 @@
           <w:rFonts w:cs="CMBX12"/>
         </w:rPr>
       </w:pPr>
-      <w:bookmarkStart w:id="33" w:name="_Toc315740417"/>
+      <w:bookmarkStart w:id="33" w:name="_Toc315743205"/>
       <w:r>
         <w:rPr>
           <w:rFonts w:cs="CMBX12"/>
@@ -6170,7 +6377,7 @@
           <w:rFonts w:cs="CMBX10"/>
         </w:rPr>
       </w:pPr>
-      <w:bookmarkStart w:id="34" w:name="_Toc315740418"/>
+      <w:bookmarkStart w:id="34" w:name="_Toc315743206"/>
       <w:r>
         <w:rPr>
           <w:rFonts w:cs="CMBX10"/>
@@ -6336,7 +6543,7 @@
           <w:rFonts w:cstheme="minorHAnsi"/>
         </w:rPr>
       </w:pPr>
-      <w:bookmarkStart w:id="35" w:name="_Toc315740419"/>
+      <w:bookmarkStart w:id="35" w:name="_Toc315743207"/>
       <w:r>
         <w:rPr>
           <w:rFonts w:cstheme="minorHAnsi"/>
@@ -6461,7 +6668,7 @@
       <w:pPr>
         <w:pStyle w:val="Heading3"/>
       </w:pPr>
-      <w:bookmarkStart w:id="36" w:name="_Toc315740420"/>
+      <w:bookmarkStart w:id="36" w:name="_Toc315743208"/>
       <w:r>
         <w:t>Character Class Metacharacters</w:t>
       </w:r>
@@ -6549,7 +6756,7 @@
       <w:pPr>
         <w:pStyle w:val="Heading3"/>
       </w:pPr>
-      <w:bookmarkStart w:id="37" w:name="_Toc315740421"/>
+      <w:bookmarkStart w:id="37" w:name="_Toc315743209"/>
       <w:r>
         <w:t>Named Character Classes</w:t>
       </w:r>
@@ -6775,7 +6982,7 @@
       <w:pPr>
         <w:pStyle w:val="Heading3"/>
       </w:pPr>
-      <w:bookmarkStart w:id="38" w:name="_Toc315740422"/>
+      <w:bookmarkStart w:id="38" w:name="_Toc315743210"/>
       <w:r>
         <w:t>Repetition</w:t>
       </w:r>
@@ -7565,7 +7772,7 @@
           <w:rFonts w:cstheme="minorHAnsi"/>
         </w:rPr>
       </w:pPr>
-      <w:bookmarkStart w:id="39" w:name="_Toc315740423"/>
+      <w:bookmarkStart w:id="39" w:name="_Toc315743211"/>
       <w:r>
         <w:rPr>
           <w:rFonts w:cstheme="minorHAnsi"/>
@@ -7751,7 +7958,7 @@
           <w:u w:val="single"/>
         </w:rPr>
       </w:pPr>
-      <w:bookmarkStart w:id="40" w:name="_Toc315740424"/>
+      <w:bookmarkStart w:id="40" w:name="_Toc315743212"/>
       <w:r>
         <w:rPr>
           <w:u w:val="single"/>
@@ -7879,7 +8086,7 @@
       <w:pPr>
         <w:pStyle w:val="Heading2"/>
       </w:pPr>
-      <w:bookmarkStart w:id="42" w:name="_Toc315740425"/>
+      <w:bookmarkStart w:id="42" w:name="_Toc315743213"/>
       <w:r>
         <w:t>Options</w:t>
       </w:r>
@@ -7889,7 +8096,7 @@
       <w:pPr>
         <w:pStyle w:val="Heading3"/>
       </w:pPr>
-      <w:bookmarkStart w:id="43" w:name="_Toc315740426"/>
+      <w:bookmarkStart w:id="43" w:name="_Toc315743214"/>
       <w:r>
         <w:t>Entities</w:t>
       </w:r>
@@ -7904,7 +8111,7 @@
       <w:pPr>
         <w:pStyle w:val="Heading3"/>
       </w:pPr>
-      <w:bookmarkStart w:id="44" w:name="_Toc315740427"/>
+      <w:bookmarkStart w:id="44" w:name="_Toc315743215"/>
       <w:r>
         <w:lastRenderedPageBreak/>
         <w:t>Entity Filter</w:t>
@@ -7926,7 +8133,7 @@
       <w:pPr>
         <w:pStyle w:val="Heading3"/>
       </w:pPr>
-      <w:bookmarkStart w:id="45" w:name="_Toc315740428"/>
+      <w:bookmarkStart w:id="45" w:name="_Toc315743216"/>
       <w:r>
         <w:t>Short Codes</w:t>
       </w:r>
@@ -8005,47 +8212,47 @@
       <w:pPr>
         <w:pStyle w:val="Heading3"/>
       </w:pPr>
-      <w:bookmarkStart w:id="46" w:name="_Toc315740429"/>
+      <w:bookmarkStart w:id="46" w:name="_Toc315743217"/>
       <w:r>
         <w:t xml:space="preserve">Import </w:t>
       </w:r>
+      <w:r>
+        <w:t xml:space="preserve">/ </w:t>
+      </w:r>
+      <w:r>
+        <w:t>Export Entities</w:t>
+      </w:r>
       <w:bookmarkEnd w:id="46"/>
-      <w:r>
-        <w:t xml:space="preserve">/ </w:t>
-      </w:r>
-      <w:bookmarkStart w:id="47" w:name="_Toc315740430"/>
-      <w:r>
-        <w:t>Export Entities</w:t>
+    </w:p>
+    <w:p>
+      <w:r>
+        <w:t xml:space="preserve">These options allow the user to export </w:t>
+      </w:r>
+      <w:r>
+        <w:t xml:space="preserve">entities </w:t>
+      </w:r>
+      <w:r>
+        <w:t xml:space="preserve">to an XML file for later import or for import on another installation of Lightgrep for EnCase. Once exported, the user can click the “Import </w:t>
+      </w:r>
+      <w:r>
+        <w:t>Entities</w:t>
+      </w:r>
+      <w:r>
+        <w:t>” button and import the exported.</w:t>
+      </w:r>
+    </w:p>
+    <w:p>
+      <w:pPr>
+        <w:pStyle w:val="Heading3"/>
+      </w:pPr>
+      <w:bookmarkStart w:id="47" w:name="_Toc315743218"/>
+      <w:r>
+        <w:t>Add Sample Entities</w:t>
       </w:r>
       <w:bookmarkEnd w:id="47"/>
     </w:p>
     <w:p>
       <w:r>
-        <w:t xml:space="preserve">These options allow the user to export </w:t>
-      </w:r>
-      <w:r>
-        <w:t xml:space="preserve">entities </w:t>
-      </w:r>
-      <w:r>
-        <w:t xml:space="preserve">to an XML file for later import or for import on another installation of Lightgrep for EnCase. Once exported, the user can click the “Import </w:t>
-      </w:r>
-      <w:r>
-        <w:t>Entities</w:t>
-      </w:r>
-      <w:r>
-        <w:t>” button and import the exported.</w:t>
-      </w:r>
-    </w:p>
-    <w:p>
-      <w:pPr>
-        <w:pStyle w:val="Heading3"/>
-      </w:pPr>
-      <w:r>
-        <w:t>Add Sample Entities</w:t>
-      </w:r>
-    </w:p>
-    <w:p>
-      <w:r>
         <w:t xml:space="preserve">Clicking </w:t>
       </w:r>
       <w:r>
@@ -8100,7 +8307,7 @@
           <w:u w:val="single"/>
         </w:rPr>
       </w:pPr>
-      <w:bookmarkStart w:id="48" w:name="_Toc315740433"/>
+      <w:bookmarkStart w:id="48" w:name="_Toc315743219"/>
       <w:r>
         <w:rPr>
           <w:u w:val="single"/>
@@ -8113,7 +8320,19 @@
     <w:p/>
     <w:p>
       <w:r>
-        <w:t>Text Extraction - Certain file types, like Microsoft Office 2007 documents, are best searched using text extraction (text shown in EnCase's "Transcript" view). We've provided a default list of file types that will use text extraction for searching. This includes Microsoft Office 2007 documents, Microsoft Visio documents, Adobe PDF files, an</w:t>
+        <w:t xml:space="preserve">Text Extraction - Certain file types, like Microsoft Office 2007 documents, are best searched using text extraction (text shown in EnCase's "Transcript" view). We've provided a default list of file types that will </w:t>
+      </w:r>
+      <w:r>
+        <w:t xml:space="preserve">be </w:t>
+      </w:r>
+      <w:r>
+        <w:t>use</w:t>
+      </w:r>
+      <w:r>
+        <w:t>d</w:t>
+      </w:r>
+      <w:r>
+        <w:t xml:space="preserve"> text extraction for searching. This includes Microsoft Office 2007 documents, Microsoft Visio documents, Adobe PDF files, an</w:t>
       </w:r>
       <w:r>
         <w:t>d Rich Text Format (RTF) files.</w:t>
@@ -8134,9 +8353,9 @@
         </w:rPr>
         <w:drawing>
           <wp:inline distT="0" distB="0" distL="0" distR="0">
-            <wp:extent cx="5943600" cy="4532368"/>
+            <wp:extent cx="5943600" cy="4558502"/>
             <wp:effectExtent l="19050" t="0" r="0" b="0"/>
-            <wp:docPr id="8" name="Picture 4"/>
+            <wp:docPr id="1" name="Picture 1"/>
             <wp:cNvGraphicFramePr>
               <a:graphicFrameLocks xmlns:a="http://schemas.openxmlformats.org/drawingml/2006/main" noChangeAspect="1"/>
             </wp:cNvGraphicFramePr>
@@ -8144,7 +8363,7 @@
               <a:graphicData uri="http://schemas.openxmlformats.org/drawingml/2006/picture">
                 <pic:pic xmlns:pic="http://schemas.openxmlformats.org/drawingml/2006/picture">
                   <pic:nvPicPr>
-                    <pic:cNvPr id="0" name="Picture 4"/>
+                    <pic:cNvPr id="0" name="Picture 1"/>
                     <pic:cNvPicPr>
                       <a:picLocks noChangeAspect="1" noChangeArrowheads="1"/>
                     </pic:cNvPicPr>
@@ -8159,7 +8378,7 @@
                   <pic:spPr bwMode="auto">
                     <a:xfrm>
                       <a:off x="0" y="0"/>
-                      <a:ext cx="5943600" cy="4532368"/>
+                      <a:ext cx="5943600" cy="4558502"/>
                     </a:xfrm>
                     <a:prstGeom prst="rect">
                       <a:avLst/>
@@ -8203,7 +8422,7 @@
       <w:pPr>
         <w:pStyle w:val="Heading2"/>
       </w:pPr>
-      <w:bookmarkStart w:id="50" w:name="_Toc315740434"/>
+      <w:bookmarkStart w:id="50" w:name="_Toc315743220"/>
       <w:r>
         <w:t>Options</w:t>
       </w:r>
@@ -8214,7 +8433,7 @@
       <w:pPr>
         <w:pStyle w:val="Heading3"/>
       </w:pPr>
-      <w:bookmarkStart w:id="51" w:name="_Toc315740435"/>
+      <w:bookmarkStart w:id="51" w:name="_Toc315743221"/>
       <w:r>
         <w:lastRenderedPageBreak/>
         <w:t>File Signature List</w:t>
@@ -8276,7 +8495,7 @@
       <w:pPr>
         <w:pStyle w:val="Heading3"/>
       </w:pPr>
-      <w:bookmarkStart w:id="52" w:name="_Toc315740436"/>
+      <w:bookmarkStart w:id="52" w:name="_Toc315743222"/>
       <w:r>
         <w:t>Import From EnCase</w:t>
       </w:r>
@@ -8441,7 +8660,7 @@
       <w:pPr>
         <w:pStyle w:val="Heading3"/>
       </w:pPr>
-      <w:bookmarkStart w:id="54" w:name="_Toc315740437"/>
+      <w:bookmarkStart w:id="54" w:name="_Toc315743223"/>
       <w:r>
         <w:t>Reset Defaults</w:t>
       </w:r>
@@ -8480,27 +8699,84 @@
       <w:pPr>
         <w:pStyle w:val="Heading3"/>
       </w:pPr>
-      <w:bookmarkStart w:id="55" w:name="_Toc315740438"/>
-      <w:r>
+      <w:bookmarkStart w:id="55" w:name="_Toc315743224"/>
+      <w:r>
+        <w:t>Run Lightgrep automatically</w:t>
+      </w:r>
+      <w:bookmarkEnd w:id="55"/>
+    </w:p>
+    <w:p>
+      <w:r>
+        <w:t>This setting should always be checked when performing searches. The user should only change this option at the instruction of Lightbox Technologies support for the purposes of debugging.</w:t>
+      </w:r>
+    </w:p>
+    <w:p>
+      <w:pPr>
+        <w:pStyle w:val="Heading3"/>
+      </w:pPr>
+      <w:bookmarkStart w:id="56" w:name="_Toc315743225"/>
+      <w:r>
+        <w:lastRenderedPageBreak/>
         <w:t>Lightgrep executable path</w:t>
       </w:r>
-      <w:bookmarkEnd w:id="55"/>
-    </w:p>
-    <w:p>
-      <w:r>
-        <w:t>The path to lightgrep.exe on the examiner system. The Lightgrep search server is run using this path.</w:t>
+      <w:bookmarkEnd w:id="56"/>
+    </w:p>
+    <w:p>
+      <w:r>
+        <w:t xml:space="preserve">The path to lightgrep.exe on the examiner system. The Lightgrep search </w:t>
+      </w:r>
+      <w:r>
+        <w:t>executable</w:t>
+      </w:r>
+      <w:r>
+        <w:t xml:space="preserve"> is run using this path.</w:t>
+      </w:r>
+      <w:r>
+        <w:t xml:space="preserve"> Usually </w:t>
+      </w:r>
+      <w:r>
+        <w:rPr>
+          <w:i/>
+        </w:rPr>
+        <w:t>C:\Program Files\lightgrep\bin\lightgrep.exe</w:t>
+      </w:r>
+      <w:r>
+        <w:t>.</w:t>
       </w:r>
     </w:p>
     <w:p>
       <w:pPr>
         <w:pStyle w:val="Heading3"/>
       </w:pPr>
-      <w:bookmarkStart w:id="56" w:name="_Toc315740439"/>
-      <w:r>
-        <w:lastRenderedPageBreak/>
+      <w:bookmarkStart w:id="57" w:name="_Toc315743226"/>
+      <w:r>
+        <w:t>Excelutil executable path</w:t>
+      </w:r>
+      <w:bookmarkEnd w:id="57"/>
+    </w:p>
+    <w:p>
+      <w:r>
+        <w:t xml:space="preserve">The path to excelutil.exe on the examiner system. The excelutil executable is run using this path to output the Excel report. Usually </w:t>
+      </w:r>
+      <w:r>
+        <w:rPr>
+          <w:i/>
+        </w:rPr>
+        <w:t>C:\Program Files\lightgrep\bin\excelutil.exe</w:t>
+      </w:r>
+      <w:r>
+        <w:t>.</w:t>
+      </w:r>
+    </w:p>
+    <w:p>
+      <w:pPr>
+        <w:pStyle w:val="Heading3"/>
+      </w:pPr>
+      <w:bookmarkStart w:id="58" w:name="_Toc315743227"/>
+      <w:r>
         <w:t>Number of Threads</w:t>
       </w:r>
-      <w:bookmarkEnd w:id="56"/>
+      <w:bookmarkEnd w:id="58"/>
     </w:p>
     <w:p>
       <w:r>
@@ -8514,6 +8790,21 @@
       </w:r>
       <w:r>
         <w:t>disks. If you are searching on solid state drives, you should try increasing the number of threads.</w:t>
+      </w:r>
+    </w:p>
+    <w:p>
+      <w:pPr>
+        <w:pStyle w:val="Heading3"/>
+      </w:pPr>
+      <w:bookmarkStart w:id="59" w:name="_Toc315743228"/>
+      <w:r>
+        <w:t>Log Level</w:t>
+      </w:r>
+      <w:bookmarkEnd w:id="59"/>
+    </w:p>
+    <w:p>
+      <w:r>
+        <w:t>This represents the level of detail provided in the EnCase Console log. Usually this should be set to WARN. Setting this to DEBUG will cause an extremely large number of log events to be written to the Console.</w:t>
       </w:r>
     </w:p>
     <w:p/>
@@ -8529,7 +8820,7 @@
           <w:u w:val="single"/>
         </w:rPr>
       </w:pPr>
-      <w:bookmarkStart w:id="57" w:name="_Ref315737829"/>
+      <w:bookmarkStart w:id="60" w:name="_Ref315737829"/>
       <w:r>
         <w:rPr>
           <w:u w:val="single"/>
@@ -8544,7 +8835,7 @@
           <w:u w:val="single"/>
         </w:rPr>
       </w:pPr>
-      <w:bookmarkStart w:id="58" w:name="_Toc315740440"/>
+      <w:bookmarkStart w:id="61" w:name="_Toc315743229"/>
       <w:r>
         <w:rPr>
           <w:u w:val="single"/>
@@ -8558,8 +8849,8 @@
         </w:rPr>
         <w:t xml:space="preserve"> a Search</w:t>
       </w:r>
-      <w:bookmarkEnd w:id="57"/>
-      <w:bookmarkEnd w:id="58"/>
+      <w:bookmarkEnd w:id="60"/>
+      <w:bookmarkEnd w:id="61"/>
     </w:p>
     <w:p/>
     <w:p>
@@ -8655,7 +8946,7 @@
         <w:pStyle w:val="Caption"/>
         <w:jc w:val="center"/>
       </w:pPr>
-      <w:bookmarkStart w:id="59" w:name="_Ref315737319"/>
+      <w:bookmarkStart w:id="62" w:name="_Ref315737319"/>
       <w:r>
         <w:t xml:space="preserve">Figure </w:t>
       </w:r>
@@ -8667,7 +8958,7 @@
           <w:t>12</w:t>
         </w:r>
       </w:fldSimple>
-      <w:bookmarkEnd w:id="59"/>
+      <w:bookmarkEnd w:id="62"/>
     </w:p>
     <w:p/>
     <w:p>
@@ -8769,7 +9060,7 @@
           <w:u w:val="single"/>
         </w:rPr>
       </w:pPr>
-      <w:bookmarkStart w:id="60" w:name="_Ref315737818"/>
+      <w:bookmarkStart w:id="63" w:name="_Ref315737818"/>
       <w:r>
         <w:rPr>
           <w:u w:val="single"/>
@@ -8784,7 +9075,7 @@
           <w:u w:val="single"/>
         </w:rPr>
       </w:pPr>
-      <w:bookmarkStart w:id="61" w:name="_Toc315740441"/>
+      <w:bookmarkStart w:id="64" w:name="_Toc315743230"/>
       <w:r>
         <w:rPr>
           <w:u w:val="single"/>
@@ -8792,8 +9083,8 @@
         <w:lastRenderedPageBreak/>
         <w:t>Monitoring Search Progress</w:t>
       </w:r>
-      <w:bookmarkEnd w:id="60"/>
-      <w:bookmarkEnd w:id="61"/>
+      <w:bookmarkEnd w:id="63"/>
+      <w:bookmarkEnd w:id="64"/>
     </w:p>
     <w:p/>
     <w:p>
@@ -8964,7 +9255,7 @@
         <w:pStyle w:val="Caption"/>
         <w:jc w:val="center"/>
       </w:pPr>
-      <w:bookmarkStart w:id="62" w:name="_Ref315738064"/>
+      <w:bookmarkStart w:id="65" w:name="_Ref315738064"/>
       <w:r>
         <w:t xml:space="preserve">Figure </w:t>
       </w:r>
@@ -8976,7 +9267,7 @@
           <w:t>13</w:t>
         </w:r>
       </w:fldSimple>
-      <w:bookmarkEnd w:id="62"/>
+      <w:bookmarkEnd w:id="65"/>
     </w:p>
     <w:p>
       <w:pPr>
@@ -9004,7 +9295,7 @@
           <w:u w:val="single"/>
         </w:rPr>
       </w:pPr>
-      <w:bookmarkStart w:id="63" w:name="_Toc315740442"/>
+      <w:bookmarkStart w:id="66" w:name="_Toc315743231"/>
       <w:r>
         <w:rPr>
           <w:u w:val="single"/>
@@ -9012,7 +9303,7 @@
         <w:lastRenderedPageBreak/>
         <w:t>Reviewing Output</w:t>
       </w:r>
-      <w:bookmarkEnd w:id="63"/>
+      <w:bookmarkEnd w:id="66"/>
     </w:p>
     <w:p/>
     <w:p>
@@ -9101,6 +9392,17 @@
     </w:p>
     <w:p/>
     <w:p>
+      <w:pPr>
+        <w:pStyle w:val="Heading2"/>
+      </w:pPr>
+      <w:bookmarkStart w:id="67" w:name="_Toc315743232"/>
+      <w:r>
+        <w:t>Bookmark Output</w:t>
+      </w:r>
+      <w:bookmarkEnd w:id="67"/>
+    </w:p>
+    <w:p/>
+    <w:p>
       <w:r>
         <w:t xml:space="preserve">Once the bookmarks have saved, you can review them just as you would other search hits. </w:t>
       </w:r>
@@ -9191,7 +9493,7 @@
         <w:pStyle w:val="Caption"/>
         <w:jc w:val="center"/>
       </w:pPr>
-      <w:bookmarkStart w:id="64" w:name="_Ref315739117"/>
+      <w:bookmarkStart w:id="68" w:name="_Ref315739117"/>
       <w:r>
         <w:t xml:space="preserve">Figure </w:t>
       </w:r>
@@ -9203,134 +9505,189 @@
           <w:t>15</w:t>
         </w:r>
       </w:fldSimple>
-      <w:bookmarkEnd w:id="64"/>
+      <w:bookmarkEnd w:id="68"/>
     </w:p>
     <w:p/>
+    <w:p>
+      <w:pPr>
+        <w:rPr>
+          <w:rFonts w:asciiTheme="majorHAnsi" w:eastAsiaTheme="majorEastAsia" w:hAnsiTheme="majorHAnsi" w:cstheme="majorBidi"/>
+          <w:b/>
+          <w:bCs/>
+          <w:color w:val="4F81BD" w:themeColor="accent1"/>
+          <w:sz w:val="26"/>
+          <w:szCs w:val="26"/>
+        </w:rPr>
+      </w:pPr>
+      <w:r>
+        <w:br w:type="page"/>
+      </w:r>
+    </w:p>
+    <w:p>
+      <w:pPr>
+        <w:pStyle w:val="Heading2"/>
+      </w:pPr>
+      <w:bookmarkStart w:id="69" w:name="_Toc315743233"/>
+      <w:r>
+        <w:lastRenderedPageBreak/>
+        <w:t>Excel Output</w:t>
+      </w:r>
+      <w:bookmarkEnd w:id="69"/>
+    </w:p>
     <w:p/>
     <w:p>
-      <w:pPr>
+      <w:r>
+        <w:t>The Excel report provides an overview of results by displaying charts of the top ten keywords by number of hits and file size.</w:t>
+      </w:r>
+    </w:p>
+    <w:tbl>
+      <w:tblPr>
+        <w:tblStyle w:val="TableGrid"/>
+        <w:tblW w:w="0" w:type="auto"/>
         <w:jc w:val="center"/>
-      </w:pPr>
-      <w:r>
-        <w:rPr>
-          <w:noProof/>
-        </w:rPr>
-        <w:lastRenderedPageBreak/>
-        <w:drawing>
-          <wp:inline distT="0" distB="0" distL="0" distR="0">
-            <wp:extent cx="4492858" cy="3722414"/>
-            <wp:effectExtent l="19050" t="19050" r="21992" b="11386"/>
-            <wp:docPr id="22" name="Picture 18"/>
-            <wp:cNvGraphicFramePr>
-              <a:graphicFrameLocks xmlns:a="http://schemas.openxmlformats.org/drawingml/2006/main" noChangeAspect="1"/>
-            </wp:cNvGraphicFramePr>
-            <a:graphic xmlns:a="http://schemas.openxmlformats.org/drawingml/2006/main">
-              <a:graphicData uri="http://schemas.openxmlformats.org/drawingml/2006/picture">
-                <pic:pic xmlns:pic="http://schemas.openxmlformats.org/drawingml/2006/picture">
-                  <pic:nvPicPr>
-                    <pic:cNvPr id="0" name="Picture 18"/>
-                    <pic:cNvPicPr>
-                      <a:picLocks noChangeAspect="1" noChangeArrowheads="1"/>
-                    </pic:cNvPicPr>
-                  </pic:nvPicPr>
-                  <pic:blipFill>
-                    <a:blip r:embed="rId24"/>
-                    <a:srcRect/>
-                    <a:stretch>
-                      <a:fillRect/>
-                    </a:stretch>
-                  </pic:blipFill>
-                  <pic:spPr bwMode="auto">
-                    <a:xfrm>
-                      <a:off x="0" y="0"/>
-                      <a:ext cx="4492858" cy="3722414"/>
-                    </a:xfrm>
-                    <a:prstGeom prst="rect">
-                      <a:avLst/>
-                    </a:prstGeom>
-                    <a:noFill/>
-                    <a:ln w="9525">
-                      <a:solidFill>
-                        <a:schemeClr val="accent1"/>
-                      </a:solidFill>
-                      <a:miter lim="800000"/>
-                      <a:headEnd/>
-                      <a:tailEnd/>
-                    </a:ln>
-                  </pic:spPr>
-                </pic:pic>
-              </a:graphicData>
-            </a:graphic>
-          </wp:inline>
-        </w:drawing>
-      </w:r>
-    </w:p>
-    <w:p>
-      <w:pPr>
-        <w:jc w:val="center"/>
-      </w:pPr>
-    </w:p>
-    <w:p>
-      <w:pPr>
-        <w:jc w:val="center"/>
-      </w:pPr>
-      <w:r>
-        <w:rPr>
-          <w:noProof/>
-        </w:rPr>
-        <w:drawing>
-          <wp:inline distT="0" distB="0" distL="0" distR="0">
-            <wp:extent cx="4265414" cy="3692858"/>
-            <wp:effectExtent l="19050" t="19050" r="20836" b="21892"/>
-            <wp:docPr id="23" name="Picture 19"/>
-            <wp:cNvGraphicFramePr>
-              <a:graphicFrameLocks xmlns:a="http://schemas.openxmlformats.org/drawingml/2006/main" noChangeAspect="1"/>
-            </wp:cNvGraphicFramePr>
-            <a:graphic xmlns:a="http://schemas.openxmlformats.org/drawingml/2006/main">
-              <a:graphicData uri="http://schemas.openxmlformats.org/drawingml/2006/picture">
-                <pic:pic xmlns:pic="http://schemas.openxmlformats.org/drawingml/2006/picture">
-                  <pic:nvPicPr>
-                    <pic:cNvPr id="0" name="Picture 19"/>
-                    <pic:cNvPicPr>
-                      <a:picLocks noChangeAspect="1" noChangeArrowheads="1"/>
-                    </pic:cNvPicPr>
-                  </pic:nvPicPr>
-                  <pic:blipFill>
-                    <a:blip r:embed="rId25"/>
-                    <a:srcRect/>
-                    <a:stretch>
-                      <a:fillRect/>
-                    </a:stretch>
-                  </pic:blipFill>
-                  <pic:spPr bwMode="auto">
-                    <a:xfrm>
-                      <a:off x="0" y="0"/>
-                      <a:ext cx="4265414" cy="3692858"/>
-                    </a:xfrm>
-                    <a:prstGeom prst="rect">
-                      <a:avLst/>
-                    </a:prstGeom>
-                    <a:noFill/>
-                    <a:ln w="9525">
-                      <a:solidFill>
-                        <a:schemeClr val="accent1"/>
-                      </a:solidFill>
-                      <a:miter lim="800000"/>
-                      <a:headEnd/>
-                      <a:tailEnd/>
-                    </a:ln>
-                  </pic:spPr>
-                </pic:pic>
-              </a:graphicData>
-            </a:graphic>
-          </wp:inline>
-        </w:drawing>
-      </w:r>
-    </w:p>
-    <w:p>
-      <w:pPr>
-        <w:jc w:val="center"/>
-      </w:pPr>
+        <w:tblBorders>
+          <w:top w:val="none" w:sz="0" w:space="0" w:color="auto"/>
+          <w:left w:val="none" w:sz="0" w:space="0" w:color="auto"/>
+          <w:bottom w:val="none" w:sz="0" w:space="0" w:color="auto"/>
+          <w:right w:val="none" w:sz="0" w:space="0" w:color="auto"/>
+          <w:insideH w:val="none" w:sz="0" w:space="0" w:color="auto"/>
+          <w:insideV w:val="none" w:sz="0" w:space="0" w:color="auto"/>
+        </w:tblBorders>
+        <w:tblLook w:val="04A0"/>
+      </w:tblPr>
+      <w:tblGrid>
+        <w:gridCol w:w="4788"/>
+        <w:gridCol w:w="4788"/>
+      </w:tblGrid>
+      <w:tr>
+        <w:trPr>
+          <w:jc w:val="center"/>
+        </w:trPr>
+        <w:tc>
+          <w:tcPr>
+            <w:tcW w:w="4788" w:type="dxa"/>
+          </w:tcPr>
+          <w:p>
+            <w:pPr>
+              <w:jc w:val="center"/>
+            </w:pPr>
+            <w:r>
+              <w:drawing>
+                <wp:inline distT="0" distB="0" distL="0" distR="0">
+                  <wp:extent cx="2695715" cy="2233448"/>
+                  <wp:effectExtent l="19050" t="19050" r="28435" b="14452"/>
+                  <wp:docPr id="3" name="Picture 18"/>
+                  <wp:cNvGraphicFramePr>
+                    <a:graphicFrameLocks xmlns:a="http://schemas.openxmlformats.org/drawingml/2006/main" noChangeAspect="1"/>
+                  </wp:cNvGraphicFramePr>
+                  <a:graphic xmlns:a="http://schemas.openxmlformats.org/drawingml/2006/main">
+                    <a:graphicData uri="http://schemas.openxmlformats.org/drawingml/2006/picture">
+                      <pic:pic xmlns:pic="http://schemas.openxmlformats.org/drawingml/2006/picture">
+                        <pic:nvPicPr>
+                          <pic:cNvPr id="0" name="Picture 18"/>
+                          <pic:cNvPicPr>
+                            <a:picLocks noChangeAspect="1" noChangeArrowheads="1"/>
+                          </pic:cNvPicPr>
+                        </pic:nvPicPr>
+                        <pic:blipFill>
+                          <a:blip r:embed="rId24"/>
+                          <a:srcRect/>
+                          <a:stretch>
+                            <a:fillRect/>
+                          </a:stretch>
+                        </pic:blipFill>
+                        <pic:spPr bwMode="auto">
+                          <a:xfrm>
+                            <a:off x="0" y="0"/>
+                            <a:ext cx="2695715" cy="2233448"/>
+                          </a:xfrm>
+                          <a:prstGeom prst="rect">
+                            <a:avLst/>
+                          </a:prstGeom>
+                          <a:noFill/>
+                          <a:ln w="9525">
+                            <a:solidFill>
+                              <a:schemeClr val="accent1"/>
+                            </a:solidFill>
+                            <a:miter lim="800000"/>
+                            <a:headEnd/>
+                            <a:tailEnd/>
+                          </a:ln>
+                        </pic:spPr>
+                      </pic:pic>
+                    </a:graphicData>
+                  </a:graphic>
+                </wp:inline>
+              </w:drawing>
+            </w:r>
+          </w:p>
+        </w:tc>
+        <w:tc>
+          <w:tcPr>
+            <w:tcW w:w="4788" w:type="dxa"/>
+          </w:tcPr>
+          <w:p>
+            <w:pPr>
+              <w:jc w:val="center"/>
+            </w:pPr>
+            <w:r>
+              <w:drawing>
+                <wp:inline distT="0" distB="0" distL="0" distR="0">
+                  <wp:extent cx="2672993" cy="2314191"/>
+                  <wp:effectExtent l="19050" t="19050" r="13057" b="9909"/>
+                  <wp:docPr id="4" name="Picture 19"/>
+                  <wp:cNvGraphicFramePr>
+                    <a:graphicFrameLocks xmlns:a="http://schemas.openxmlformats.org/drawingml/2006/main" noChangeAspect="1"/>
+                  </wp:cNvGraphicFramePr>
+                  <a:graphic xmlns:a="http://schemas.openxmlformats.org/drawingml/2006/main">
+                    <a:graphicData uri="http://schemas.openxmlformats.org/drawingml/2006/picture">
+                      <pic:pic xmlns:pic="http://schemas.openxmlformats.org/drawingml/2006/picture">
+                        <pic:nvPicPr>
+                          <pic:cNvPr id="0" name="Picture 19"/>
+                          <pic:cNvPicPr>
+                            <a:picLocks noChangeAspect="1" noChangeArrowheads="1"/>
+                          </pic:cNvPicPr>
+                        </pic:nvPicPr>
+                        <pic:blipFill>
+                          <a:blip r:embed="rId25"/>
+                          <a:srcRect/>
+                          <a:stretch>
+                            <a:fillRect/>
+                          </a:stretch>
+                        </pic:blipFill>
+                        <pic:spPr bwMode="auto">
+                          <a:xfrm>
+                            <a:off x="0" y="0"/>
+                            <a:ext cx="2672993" cy="2314191"/>
+                          </a:xfrm>
+                          <a:prstGeom prst="rect">
+                            <a:avLst/>
+                          </a:prstGeom>
+                          <a:noFill/>
+                          <a:ln w="9525">
+                            <a:solidFill>
+                              <a:schemeClr val="accent1"/>
+                            </a:solidFill>
+                            <a:miter lim="800000"/>
+                            <a:headEnd/>
+                            <a:tailEnd/>
+                          </a:ln>
+                        </pic:spPr>
+                      </pic:pic>
+                    </a:graphicData>
+                  </a:graphic>
+                </wp:inline>
+              </w:drawing>
+            </w:r>
+          </w:p>
+        </w:tc>
+      </w:tr>
+    </w:tbl>
+    <w:p/>
+    <w:p>
+      <w:r>
+        <w:t>A keyword frequency report shows all keywords that were searched, and the resulting hit statistics. These results are identical to those in the Search Status box which are displayed during the search.</w:t>
+      </w:r>
     </w:p>
     <w:p>
       <w:pPr>
@@ -10764,6 +11121,32 @@
       <w:color w:val="808080"/>
     </w:rPr>
   </w:style>
+  <w:style w:type="table" w:styleId="TableGrid">
+    <w:name w:val="Table Grid"/>
+    <w:basedOn w:val="TableNormal"/>
+    <w:uiPriority w:val="59"/>
+    <w:rsid w:val="00BC6E5A"/>
+    <w:pPr>
+      <w:spacing w:after="0" w:line="240" w:lineRule="auto"/>
+    </w:pPr>
+    <w:tblPr>
+      <w:tblInd w:w="0" w:type="dxa"/>
+      <w:tblBorders>
+        <w:top w:val="single" w:sz="4" w:space="0" w:color="000000" w:themeColor="text1"/>
+        <w:left w:val="single" w:sz="4" w:space="0" w:color="000000" w:themeColor="text1"/>
+        <w:bottom w:val="single" w:sz="4" w:space="0" w:color="000000" w:themeColor="text1"/>
+        <w:right w:val="single" w:sz="4" w:space="0" w:color="000000" w:themeColor="text1"/>
+        <w:insideH w:val="single" w:sz="4" w:space="0" w:color="000000" w:themeColor="text1"/>
+        <w:insideV w:val="single" w:sz="4" w:space="0" w:color="000000" w:themeColor="text1"/>
+      </w:tblBorders>
+      <w:tblCellMar>
+        <w:top w:w="0" w:type="dxa"/>
+        <w:left w:w="108" w:type="dxa"/>
+        <w:bottom w:w="0" w:type="dxa"/>
+        <w:right w:w="108" w:type="dxa"/>
+      </w:tblCellMar>
+    </w:tblPr>
+  </w:style>
 </w:styles>
 </file>
 

</xml_diff>

<commit_message>
Added notes in limitations section of docs about encodings
</commit_message>
<xml_diff>
--- a/documentation/Lightgrep for EnCase Manual.docx
+++ b/documentation/Lightgrep for EnCase Manual.docx
@@ -3933,7 +3933,7 @@
         </w:numPr>
       </w:pPr>
       <w:r>
-        <w:t>BETA 1: Marking a keyword as UTF-16</w:t>
+        <w:t>BETA 1: Selecting the UTF-8 encoding will only search for ASCII characters</w:t>
       </w:r>
     </w:p>
     <w:p>
@@ -3945,21 +3945,8 @@
         </w:numPr>
       </w:pPr>
       <w:r>
-        <w:t>Not compatible with EnCase version 7</w:t>
-      </w:r>
-    </w:p>
-    <w:p>
-      <w:pPr>
-        <w:pStyle w:val="Heading1"/>
-      </w:pPr>
-      <w:bookmarkStart w:id="2" w:name="_Toc315743183"/>
-      <w:r>
-        <w:t>Limitations</w:t>
-      </w:r>
-      <w:r>
-        <w:t xml:space="preserve"> and General Information</w:t>
-      </w:r>
-      <w:bookmarkEnd w:id="2"/>
+        <w:t xml:space="preserve">BETA 1: Selecting the UTF-16 LE encoding will only search for the UTF-16 equivalent of ASCII characters. For example, for the expression “abc” Lightgrep will search for “\x00a\x00b\x00c”. </w:t>
+      </w:r>
     </w:p>
     <w:p>
       <w:pPr>
@@ -3970,19 +3957,7 @@
         </w:numPr>
       </w:pPr>
       <w:r>
-        <w:t xml:space="preserve">Sweeping Bookmarks in EnCase version 6 have a limit of </w:t>
-      </w:r>
-      <w:r>
-        <w:t>16,384</w:t>
-      </w:r>
-      <w:r>
-        <w:t xml:space="preserve"> bytes. </w:t>
-      </w:r>
-      <w:r>
-        <w:t>A</w:t>
-      </w:r>
-      <w:r>
-        <w:t>lthough Lightgrep does not have a technical limit on the length of search hits, the limit within EnCase presents a practical limitation when the desired output format is an EnCase Bookmark.</w:t>
+        <w:t>BETA 1: Attempting to use characters that can only be represented by UTF-8 or UTF-16 will result in a validation error. Full UTF-8 and UTF-16 support will be available after BETA 1.</w:t>
       </w:r>
     </w:p>
     <w:p>
@@ -3994,20 +3969,21 @@
         </w:numPr>
       </w:pPr>
       <w:r>
-        <w:t xml:space="preserve">Entries without a starting extent cannot be bookmarked. These usually are files containing Invalid Cluster in the Description field, although some files marked as Internal, such as the streams </w:t>
-      </w:r>
-      <w:r>
-        <w:t>$UsnJrnl·$J</w:t>
-      </w:r>
-      <w:r>
-        <w:t xml:space="preserve"> and </w:t>
-      </w:r>
-      <w:r>
-        <w:t>$BadClus·$Bad</w:t>
-      </w:r>
-      <w:r>
-        <w:t>, also fall into this category.</w:t>
-      </w:r>
+        <w:t>Not compatible with EnCase version 7</w:t>
+      </w:r>
+    </w:p>
+    <w:p>
+      <w:pPr>
+        <w:pStyle w:val="Heading1"/>
+      </w:pPr>
+      <w:bookmarkStart w:id="2" w:name="_Toc315743183"/>
+      <w:r>
+        <w:t>Limitations</w:t>
+      </w:r>
+      <w:r>
+        <w:t xml:space="preserve"> and General Information</w:t>
+      </w:r>
+      <w:bookmarkEnd w:id="2"/>
     </w:p>
     <w:p>
       <w:pPr>
@@ -4018,7 +3994,19 @@
         </w:numPr>
       </w:pPr>
       <w:r>
-        <w:t>While Lightgrep is able to search files flags as Overwritten, bookmarks containing hits may point to the overwriting file, not to the overwritten entry that you originally selected. This is a limitation of EnCase’s bookmarking facility.</w:t>
+        <w:t xml:space="preserve">Sweeping Bookmarks in EnCase version 6 have a limit of </w:t>
+      </w:r>
+      <w:r>
+        <w:t>16,384</w:t>
+      </w:r>
+      <w:r>
+        <w:t xml:space="preserve"> bytes. </w:t>
+      </w:r>
+      <w:r>
+        <w:t>A</w:t>
+      </w:r>
+      <w:r>
+        <w:t>lthough Lightgrep does not have a technical limit on the length of search hits, the limit within EnCase presents a practical limitation when the desired output format is an EnCase Bookmark.</w:t>
       </w:r>
     </w:p>
     <w:p>
@@ -4030,10 +4018,19 @@
         </w:numPr>
       </w:pPr>
       <w:r>
-        <w:t>The “Lightgrep Output Folder” location cannot be set to a protected location in Windows Vista or Windows 7. Protected locations include, but may not be limited to, those locations represented by the following Windows environment variables: SystemRoot, ProgramFiles(x86), ProgramW6432 (e.g. C:\Windows , C:\Program Files, C:\Program Files (x86))</w:t>
-      </w:r>
-      <w:r>
-        <w:t>. Lightgrep for EnCase will attempt to automatically identify if you are trying to save output to one of these locations and ask you to correct it.</w:t>
+        <w:t xml:space="preserve">Entries without a starting extent cannot be bookmarked. These usually are files containing Invalid Cluster in the Description field, although some files marked as Internal, such as the streams </w:t>
+      </w:r>
+      <w:r>
+        <w:t>$UsnJrnl·$J</w:t>
+      </w:r>
+      <w:r>
+        <w:t xml:space="preserve"> and </w:t>
+      </w:r>
+      <w:r>
+        <w:t>$BadClus·$Bad</w:t>
+      </w:r>
+      <w:r>
+        <w:t>, also fall into this category.</w:t>
       </w:r>
     </w:p>
     <w:p>
@@ -4045,31 +4042,7 @@
         </w:numPr>
       </w:pPr>
       <w:r>
-        <w:t xml:space="preserve">Lightgrep stores settings in two files: </w:t>
-      </w:r>
-      <w:r>
-        <w:rPr>
-          <w:i/>
-        </w:rPr>
-        <w:t>Lightgrep Search.ini</w:t>
-      </w:r>
-      <w:r>
-        <w:t xml:space="preserve"> and </w:t>
-      </w:r>
-      <w:r>
-        <w:rPr>
-          <w:i/>
-        </w:rPr>
-        <w:t>Lightgrep Search.xml</w:t>
-      </w:r>
-      <w:r>
-        <w:t>. The .ini file stores simple options that have been selected in the GUI</w:t>
-      </w:r>
-      <w:r>
-        <w:t>; the .xml file stores Entities and</w:t>
-      </w:r>
-      <w:r>
-        <w:t xml:space="preserve"> Keywords. The .xml file uses approximately 70 MB of space per 100,000 keywords.</w:t>
+        <w:t>While Lightgrep is able to search files flags as Overwritten, bookmarks containing hits may point to the overwriting file, not to the overwritten entry that you originally selected. This is a limitation of EnCase’s bookmarking facility.</w:t>
       </w:r>
     </w:p>
     <w:p>
@@ -4081,6 +4054,57 @@
         </w:numPr>
       </w:pPr>
       <w:r>
+        <w:t>The “Lightgrep Output Folder” location cannot be set to a protected location in Windows Vista or Windows 7. Protected locations include, but may not be limited to, those locations represented by the following Windows environment variables: SystemRoot, ProgramFiles(x86), ProgramW6432 (e.g. C:\Windows , C:\Program Files, C:\Program Files (x86))</w:t>
+      </w:r>
+      <w:r>
+        <w:t>. Lightgrep for EnCase will attempt to automatically identify if you are trying to save output to one of these locations and ask you to correct it.</w:t>
+      </w:r>
+    </w:p>
+    <w:p>
+      <w:pPr>
+        <w:pStyle w:val="ListParagraph"/>
+        <w:numPr>
+          <w:ilvl w:val="0"/>
+          <w:numId w:val="2"/>
+        </w:numPr>
+      </w:pPr>
+      <w:r>
+        <w:t xml:space="preserve">Lightgrep stores settings in two files: </w:t>
+      </w:r>
+      <w:r>
+        <w:rPr>
+          <w:i/>
+        </w:rPr>
+        <w:t>Lightgrep Search.ini</w:t>
+      </w:r>
+      <w:r>
+        <w:t xml:space="preserve"> and </w:t>
+      </w:r>
+      <w:r>
+        <w:rPr>
+          <w:i/>
+        </w:rPr>
+        <w:t>Lightgrep Search.xml</w:t>
+      </w:r>
+      <w:r>
+        <w:t>. The .ini file stores simple options that have been selected in the GUI</w:t>
+      </w:r>
+      <w:r>
+        <w:t>; the .xml file stores Entities and</w:t>
+      </w:r>
+      <w:r>
+        <w:t xml:space="preserve"> Keywords. The .xml file uses approximately 70 MB of space per 100,000 keywords.</w:t>
+      </w:r>
+    </w:p>
+    <w:p>
+      <w:pPr>
+        <w:pStyle w:val="ListParagraph"/>
+        <w:numPr>
+          <w:ilvl w:val="0"/>
+          <w:numId w:val="2"/>
+        </w:numPr>
+      </w:pPr>
+      <w:r>
         <w:t xml:space="preserve">Lightgrep uses a constant and relatively small amount of memory while searching, but can require more memory up front while parsing the keyword list depending on the number of keywords. 4 GB of RAM with no other applications running should allow you to easily </w:t>
       </w:r>
       <w:r>
@@ -4090,7 +4114,11 @@
         <w:t>several hundred thousand</w:t>
       </w:r>
       <w:r>
-        <w:t xml:space="preserve"> fixed string keywords. Approximately 8 GB of RAM is required to parse and search 1 million fixed string keywords. When searching 1 million plus keywords, it can take several minutes before the search begins while the search engine </w:t>
+        <w:t xml:space="preserve"> fixed string keywords. Approximately 8 GB of RAM is required to parse and </w:t>
+      </w:r>
+      <w:r>
+        <w:lastRenderedPageBreak/>
+        <w:t xml:space="preserve">search 1 million fixed string keywords. When searching 1 million plus keywords, it can take several minutes before the search begins while the search engine </w:t>
       </w:r>
       <w:r>
         <w:t xml:space="preserve">parses </w:t>
@@ -9572,6 +9600,9 @@
               <w:jc w:val="center"/>
             </w:pPr>
             <w:r>
+              <w:rPr>
+                <w:noProof/>
+              </w:rPr>
               <w:drawing>
                 <wp:inline distT="0" distB="0" distL="0" distR="0">
                   <wp:extent cx="2695715" cy="2233448"/>
@@ -9631,6 +9662,9 @@
               <w:jc w:val="center"/>
             </w:pPr>
             <w:r>
+              <w:rPr>
+                <w:noProof/>
+              </w:rPr>
               <w:drawing>
                 <wp:inline distT="0" distB="0" distL="0" distR="0">
                   <wp:extent cx="2672993" cy="2314191"/>

</xml_diff>

<commit_message>
Added comment about unprotecting worksheets in docs
</commit_message>
<xml_diff>
--- a/documentation/Lightgrep for EnCase Manual.docx
+++ b/documentation/Lightgrep for EnCase Manual.docx
@@ -9779,9 +9779,110 @@
       </w:r>
     </w:p>
     <w:p>
-      <w:pPr>
+      <w:r>
+        <w:t xml:space="preserve">The Excel report worksheets are protected so the user doesn’t accidentally alter the data. If you wish to edit the report, simply go to the Review tab in the Office Ribbon as shown in </w:t>
+      </w:r>
+      <w:r>
+        <w:fldChar w:fldCharType="begin"/>
+      </w:r>
+      <w:r>
+        <w:instrText xml:space="preserve"> REF _Ref316738134 \h </w:instrText>
+      </w:r>
+      <w:r>
+        <w:fldChar w:fldCharType="separate"/>
+      </w:r>
+      <w:r>
+        <w:t xml:space="preserve">Figure </w:t>
+      </w:r>
+      <w:r>
+        <w:rPr>
+          <w:noProof/>
+        </w:rPr>
+        <w:t>16</w:t>
+      </w:r>
+      <w:r>
+        <w:fldChar w:fldCharType="end"/>
+      </w:r>
+      <w:r>
+        <w:t>, and click “Unprotect Sheet.” No password is needed.</w:t>
+      </w:r>
+    </w:p>
+    <w:p>
+      <w:pPr>
+        <w:keepNext/>
         <w:jc w:val="center"/>
       </w:pPr>
+      <w:r>
+        <w:rPr>
+          <w:noProof/>
+        </w:rPr>
+        <w:drawing>
+          <wp:inline distT="0" distB="0" distL="0" distR="0">
+            <wp:extent cx="5943600" cy="736600"/>
+            <wp:effectExtent l="19050" t="19050" r="19050" b="25400"/>
+            <wp:docPr id="5" name="Picture 1"/>
+            <wp:cNvGraphicFramePr>
+              <a:graphicFrameLocks xmlns:a="http://schemas.openxmlformats.org/drawingml/2006/main" noChangeAspect="1"/>
+            </wp:cNvGraphicFramePr>
+            <a:graphic xmlns:a="http://schemas.openxmlformats.org/drawingml/2006/main">
+              <a:graphicData uri="http://schemas.openxmlformats.org/drawingml/2006/picture">
+                <pic:pic xmlns:pic="http://schemas.openxmlformats.org/drawingml/2006/picture">
+                  <pic:nvPicPr>
+                    <pic:cNvPr id="0" name="Picture 1"/>
+                    <pic:cNvPicPr>
+                      <a:picLocks noChangeAspect="1" noChangeArrowheads="1"/>
+                    </pic:cNvPicPr>
+                  </pic:nvPicPr>
+                  <pic:blipFill>
+                    <a:blip r:embed="rId27"/>
+                    <a:srcRect/>
+                    <a:stretch>
+                      <a:fillRect/>
+                    </a:stretch>
+                  </pic:blipFill>
+                  <pic:spPr bwMode="auto">
+                    <a:xfrm>
+                      <a:off x="0" y="0"/>
+                      <a:ext cx="5943600" cy="736600"/>
+                    </a:xfrm>
+                    <a:prstGeom prst="rect">
+                      <a:avLst/>
+                    </a:prstGeom>
+                    <a:noFill/>
+                    <a:ln w="9525">
+                      <a:solidFill>
+                        <a:schemeClr val="accent1"/>
+                      </a:solidFill>
+                      <a:miter lim="800000"/>
+                      <a:headEnd/>
+                      <a:tailEnd/>
+                    </a:ln>
+                  </pic:spPr>
+                </pic:pic>
+              </a:graphicData>
+            </a:graphic>
+          </wp:inline>
+        </w:drawing>
+      </w:r>
+    </w:p>
+    <w:p>
+      <w:pPr>
+        <w:pStyle w:val="Caption"/>
+        <w:jc w:val="center"/>
+      </w:pPr>
+      <w:bookmarkStart w:id="70" w:name="_Ref316738134"/>
+      <w:r>
+        <w:t xml:space="preserve">Figure </w:t>
+      </w:r>
+      <w:fldSimple w:instr=" SEQ Figure \* ARABIC ">
+        <w:r>
+          <w:rPr>
+            <w:noProof/>
+          </w:rPr>
+          <w:t>16</w:t>
+        </w:r>
+      </w:fldSimple>
+      <w:bookmarkEnd w:id="70"/>
     </w:p>
     <w:p>
       <w:pPr>
@@ -11472,7 +11573,7 @@
 </file>
 
 <file path=customXml/itemProps1.xml><?xml version="1.0" encoding="utf-8"?>
-<ds:datastoreItem xmlns:ds="http://schemas.openxmlformats.org/officeDocument/2006/customXml" ds:itemID="{414B13EF-3345-4410-9BF9-946571047E01}">
+<ds:datastoreItem xmlns:ds="http://schemas.openxmlformats.org/officeDocument/2006/customXml" ds:itemID="{921D5876-C9DB-4052-AAF4-10ECB8CA0333}">
   <ds:schemaRefs>
     <ds:schemaRef ds:uri="http://schemas.openxmlformats.org/officeDocument/2006/bibliography"/>
   </ds:schemaRefs>

</xml_diff>

<commit_message>
Added docs for Excel DataCategories worksheet
</commit_message>
<xml_diff>
--- a/documentation/Lightgrep for EnCase Manual.docx
+++ b/documentation/Lightgrep for EnCase Manual.docx
@@ -9778,6 +9778,68 @@
         </w:drawing>
       </w:r>
     </w:p>
+    <w:p/>
+    <w:p>
+      <w:r>
+        <w:t>The DataCategories tab shows all file extensions for search hits, with the number of files and size of files represented by each file extension. Files with no extension are denoted by the asterisk (*).</w:t>
+      </w:r>
+    </w:p>
+    <w:p>
+      <w:pPr>
+        <w:jc w:val="center"/>
+      </w:pPr>
+      <w:r>
+        <w:rPr>
+          <w:noProof/>
+        </w:rPr>
+        <w:drawing>
+          <wp:inline distT="0" distB="0" distL="0" distR="0">
+            <wp:extent cx="2876952" cy="1109333"/>
+            <wp:effectExtent l="19050" t="0" r="0" b="0"/>
+            <wp:docPr id="6" name="Picture 1"/>
+            <wp:cNvGraphicFramePr>
+              <a:graphicFrameLocks xmlns:a="http://schemas.openxmlformats.org/drawingml/2006/main" noChangeAspect="1"/>
+            </wp:cNvGraphicFramePr>
+            <a:graphic xmlns:a="http://schemas.openxmlformats.org/drawingml/2006/main">
+              <a:graphicData uri="http://schemas.openxmlformats.org/drawingml/2006/picture">
+                <pic:pic xmlns:pic="http://schemas.openxmlformats.org/drawingml/2006/picture">
+                  <pic:nvPicPr>
+                    <pic:cNvPr id="0" name="Picture 1"/>
+                    <pic:cNvPicPr>
+                      <a:picLocks noChangeAspect="1" noChangeArrowheads="1"/>
+                    </pic:cNvPicPr>
+                  </pic:nvPicPr>
+                  <pic:blipFill>
+                    <a:blip r:embed="rId27"/>
+                    <a:srcRect/>
+                    <a:stretch>
+                      <a:fillRect/>
+                    </a:stretch>
+                  </pic:blipFill>
+                  <pic:spPr bwMode="auto">
+                    <a:xfrm>
+                      <a:off x="0" y="0"/>
+                      <a:ext cx="2876952" cy="1109333"/>
+                    </a:xfrm>
+                    <a:prstGeom prst="rect">
+                      <a:avLst/>
+                    </a:prstGeom>
+                    <a:noFill/>
+                    <a:ln w="9525">
+                      <a:noFill/>
+                      <a:miter lim="800000"/>
+                      <a:headEnd/>
+                      <a:tailEnd/>
+                    </a:ln>
+                  </pic:spPr>
+                </pic:pic>
+              </a:graphicData>
+            </a:graphic>
+          </wp:inline>
+        </w:drawing>
+      </w:r>
+    </w:p>
+    <w:p/>
     <w:p>
       <w:r>
         <w:t xml:space="preserve">The Excel report worksheets are protected so the user doesn’t accidentally alter the data. If you wish to edit the report, simply go to the Review tab in the Office Ribbon as shown in </w:t>
@@ -9834,7 +9896,7 @@
                     </pic:cNvPicPr>
                   </pic:nvPicPr>
                   <pic:blipFill>
-                    <a:blip r:embed="rId27"/>
+                    <a:blip r:embed="rId28"/>
                     <a:srcRect/>
                     <a:stretch>
                       <a:fillRect/>

</xml_diff>

<commit_message>
Added more known issues for BETA 1. Added note about entity filtering extending processing time in the Entity section.
</commit_message>
<xml_diff>
--- a/documentation/Lightgrep for EnCase Manual.docx
+++ b/documentation/Lightgrep for EnCase Manual.docx
@@ -3859,6 +3859,9 @@
       <w:r>
         <w:t>version 6.16.2 (32-bit or 64-bit)</w:t>
       </w:r>
+      <w:r>
+        <w:t xml:space="preserve"> or greater</w:t>
+      </w:r>
     </w:p>
     <w:p>
       <w:pPr>
@@ -3933,7 +3936,7 @@
         </w:numPr>
       </w:pPr>
       <w:r>
-        <w:t>BETA 1: Selecting the UTF-8 encoding will only search for ASCII characters</w:t>
+        <w:t>BETA 1: The beta test is only being offered in a 64-bit version, which requires your Windows installation to be 64-bit. EnCase can be either 32-bit or 64-bit.</w:t>
       </w:r>
     </w:p>
     <w:p>
@@ -3945,7 +3948,19 @@
         </w:numPr>
       </w:pPr>
       <w:r>
-        <w:t xml:space="preserve">BETA 1: Selecting the UTF-16 LE encoding will only search for the UTF-16 equivalent of ASCII characters. For example, for the expression “abc” Lightgrep will search for “\x00a\x00b\x00c”. </w:t>
+        <w:t>BETA 1: Only one instance of Lightgrep can be running at any given time. This means that multiple searches</w:t>
+      </w:r>
+      <w:r>
+        <w:t xml:space="preserve"> with Lightgrep</w:t>
+      </w:r>
+      <w:r>
+        <w:t xml:space="preserve"> cannot be run at the same time</w:t>
+      </w:r>
+      <w:r>
+        <w:t>, even if using different instances of EnCase</w:t>
+      </w:r>
+      <w:r>
+        <w:t>. You will receive a warning if trying to start a second instance of Lightgrep search. This limitation will not be present in the final release.</w:t>
       </w:r>
     </w:p>
     <w:p>
@@ -3957,7 +3972,10 @@
         </w:numPr>
       </w:pPr>
       <w:r>
-        <w:t>BETA 1: Attempting to use characters that can only be represented by UTF-8 or UTF-16 will result in a validation error. Full UTF-8 and UTF-16 support will be available after BETA 1.</w:t>
+        <w:t>BETA 1: Selecting the UTF-8 encoding will only search for ASCII characters</w:t>
+      </w:r>
+      <w:r>
+        <w:t>. This limitation will not be present in the final release.</w:t>
       </w:r>
     </w:p>
     <w:p>
@@ -3969,21 +3987,11 @@
         </w:numPr>
       </w:pPr>
       <w:r>
-        <w:t>Not compatible with EnCase version 7</w:t>
-      </w:r>
-    </w:p>
-    <w:p>
-      <w:pPr>
-        <w:pStyle w:val="Heading1"/>
-      </w:pPr>
-      <w:bookmarkStart w:id="2" w:name="_Toc315743183"/>
-      <w:r>
-        <w:t>Limitations</w:t>
-      </w:r>
-      <w:r>
-        <w:t xml:space="preserve"> and General Information</w:t>
-      </w:r>
-      <w:bookmarkEnd w:id="2"/>
+        <w:t xml:space="preserve">BETA 1: Selecting the UTF-16 LE encoding will only search for the UTF-16 equivalent of ASCII characters. For example, for the expression “abc” Lightgrep will search for “\x00a\x00b\x00c”. </w:t>
+      </w:r>
+      <w:r>
+        <w:t>This limitation will not be present in the final release.</w:t>
+      </w:r>
     </w:p>
     <w:p>
       <w:pPr>
@@ -3994,19 +4002,13 @@
         </w:numPr>
       </w:pPr>
       <w:r>
-        <w:t xml:space="preserve">Sweeping Bookmarks in EnCase version 6 have a limit of </w:t>
-      </w:r>
-      <w:r>
-        <w:t>16,384</w:t>
-      </w:r>
-      <w:r>
-        <w:t xml:space="preserve"> bytes. </w:t>
-      </w:r>
-      <w:r>
-        <w:t>A</w:t>
-      </w:r>
-      <w:r>
-        <w:t>lthough Lightgrep does not have a technical limit on the length of search hits, the limit within EnCase presents a practical limitation when the desired output format is an EnCase Bookmark.</w:t>
+        <w:t xml:space="preserve">BETA 1: Attempting to use characters that can only be represented by UTF-8 or UTF-16 will result in a validation error. Full UTF-8 and UTF-16 support will be available </w:t>
+      </w:r>
+      <w:r>
+        <w:t>in the final release</w:t>
+      </w:r>
+      <w:r>
+        <w:t>.</w:t>
       </w:r>
     </w:p>
     <w:p>
@@ -4018,20 +4020,24 @@
         </w:numPr>
       </w:pPr>
       <w:r>
-        <w:t xml:space="preserve">Entries without a starting extent cannot be bookmarked. These usually are files containing Invalid Cluster in the Description field, although some files marked as Internal, such as the streams </w:t>
-      </w:r>
-      <w:r>
-        <w:t>$UsnJrnl·$J</w:t>
-      </w:r>
-      <w:r>
-        <w:t xml:space="preserve"> and </w:t>
-      </w:r>
-      <w:r>
-        <w:t>$BadClus·$Bad</w:t>
-      </w:r>
-      <w:r>
-        <w:t>, also fall into this category.</w:t>
-      </w:r>
+        <w:t>Not compatible with EnCase version 7</w:t>
+      </w:r>
+      <w:r>
+        <w:t>.</w:t>
+      </w:r>
+    </w:p>
+    <w:p>
+      <w:pPr>
+        <w:pStyle w:val="Heading1"/>
+      </w:pPr>
+      <w:bookmarkStart w:id="2" w:name="_Toc315743183"/>
+      <w:r>
+        <w:t>Limitations</w:t>
+      </w:r>
+      <w:r>
+        <w:t xml:space="preserve"> and General Information</w:t>
+      </w:r>
+      <w:bookmarkEnd w:id="2"/>
     </w:p>
     <w:p>
       <w:pPr>
@@ -4042,7 +4048,25 @@
         </w:numPr>
       </w:pPr>
       <w:r>
-        <w:t>While Lightgrep is able to search files flags as Overwritten, bookmarks containing hits may point to the overwriting file, not to the overwritten entry that you originally selected. This is a limitation of EnCase’s bookmarking facility.</w:t>
+        <w:t xml:space="preserve">Sweeping Bookmarks in EnCase </w:t>
+      </w:r>
+      <w:r>
+        <w:t>v</w:t>
+      </w:r>
+      <w:r>
+        <w:t xml:space="preserve">6 have a limit of </w:t>
+      </w:r>
+      <w:r>
+        <w:t>16,384</w:t>
+      </w:r>
+      <w:r>
+        <w:t xml:space="preserve"> bytes. </w:t>
+      </w:r>
+      <w:r>
+        <w:t>A</w:t>
+      </w:r>
+      <w:r>
+        <w:t>lthough Lightgrep does not have a technical limit on the length of search hits, the limit within EnCase presents a practical limitation when the desired output format is an EnCase Bookmark.</w:t>
       </w:r>
     </w:p>
     <w:p>
@@ -4054,10 +4078,19 @@
         </w:numPr>
       </w:pPr>
       <w:r>
-        <w:t>The “Lightgrep Output Folder” location cannot be set to a protected location in Windows Vista or Windows 7. Protected locations include, but may not be limited to, those locations represented by the following Windows environment variables: SystemRoot, ProgramFiles(x86), ProgramW6432 (e.g. C:\Windows , C:\Program Files, C:\Program Files (x86))</w:t>
-      </w:r>
-      <w:r>
-        <w:t>. Lightgrep for EnCase will attempt to automatically identify if you are trying to save output to one of these locations and ask you to correct it.</w:t>
+        <w:t xml:space="preserve">Entries without a starting extent cannot be bookmarked. These usually are files containing Invalid Cluster in the Description field, although some files marked as Internal, such as the streams </w:t>
+      </w:r>
+      <w:r>
+        <w:t>$UsnJrnl·$J</w:t>
+      </w:r>
+      <w:r>
+        <w:t xml:space="preserve"> and </w:t>
+      </w:r>
+      <w:r>
+        <w:t>$BadClus·$Bad</w:t>
+      </w:r>
+      <w:r>
+        <w:t>, also fall into this category.</w:t>
       </w:r>
     </w:p>
     <w:p>
@@ -4069,31 +4102,25 @@
         </w:numPr>
       </w:pPr>
       <w:r>
-        <w:t xml:space="preserve">Lightgrep stores settings in two files: </w:t>
-      </w:r>
-      <w:r>
-        <w:rPr>
-          <w:i/>
-        </w:rPr>
-        <w:t>Lightgrep Search.ini</w:t>
-      </w:r>
-      <w:r>
-        <w:t xml:space="preserve"> and </w:t>
-      </w:r>
-      <w:r>
-        <w:rPr>
-          <w:i/>
-        </w:rPr>
-        <w:t>Lightgrep Search.xml</w:t>
-      </w:r>
-      <w:r>
-        <w:t>. The .ini file stores simple options that have been selected in the GUI</w:t>
-      </w:r>
-      <w:r>
-        <w:t>; the .xml file stores Entities and</w:t>
-      </w:r>
-      <w:r>
-        <w:t xml:space="preserve"> Keywords. The .xml file uses approximately 70 MB of space per 100,000 keywords.</w:t>
+        <w:t>While Lightgrep is able to search files flag</w:t>
+      </w:r>
+      <w:r>
+        <w:t>ged</w:t>
+      </w:r>
+      <w:r>
+        <w:t xml:space="preserve"> as Overwritten, bookmarks containing hits may point to the overwriting file, not to the overwritten entry that you originally selected. This is a limitation of </w:t>
+      </w:r>
+      <w:r>
+        <w:t xml:space="preserve">the </w:t>
+      </w:r>
+      <w:r>
+        <w:t xml:space="preserve">bookmarking </w:t>
+      </w:r>
+      <w:r>
+        <w:t>function in EnCase v6</w:t>
+      </w:r>
+      <w:r>
+        <w:t>.</w:t>
       </w:r>
     </w:p>
     <w:p>
@@ -4105,6 +4132,85 @@
         </w:numPr>
       </w:pPr>
       <w:r>
+        <w:t xml:space="preserve">The “Lightgrep Output Folder” location cannot be set to a protected location in Windows Vista or Windows 7. Protected locations include, but may not be limited to, those locations represented by the following Windows environment variables: </w:t>
+      </w:r>
+      <w:r>
+        <w:rPr>
+          <w:i/>
+        </w:rPr>
+        <w:t>SystemRoot</w:t>
+      </w:r>
+      <w:r>
+        <w:t xml:space="preserve">, </w:t>
+      </w:r>
+      <w:r>
+        <w:rPr>
+          <w:i/>
+        </w:rPr>
+        <w:t>ProgramFiles(x86)</w:t>
+      </w:r>
+      <w:r>
+        <w:t xml:space="preserve">, </w:t>
+      </w:r>
+      <w:r>
+        <w:rPr>
+          <w:i/>
+        </w:rPr>
+        <w:t>ProgramW6432</w:t>
+      </w:r>
+      <w:r>
+        <w:t xml:space="preserve"> (e.g. C:\Windows , C:\Program Files, C:\Program Files (x86))</w:t>
+      </w:r>
+      <w:r>
+        <w:t>. Lightgrep for EnCase will attempt to automatically identify if you are trying to save output to one of these locations and ask you to correct it.</w:t>
+      </w:r>
+    </w:p>
+    <w:p>
+      <w:pPr>
+        <w:pStyle w:val="ListParagraph"/>
+        <w:numPr>
+          <w:ilvl w:val="0"/>
+          <w:numId w:val="2"/>
+        </w:numPr>
+      </w:pPr>
+      <w:r>
+        <w:lastRenderedPageBreak/>
+        <w:t xml:space="preserve">Lightgrep stores settings in two files: </w:t>
+      </w:r>
+      <w:r>
+        <w:rPr>
+          <w:i/>
+        </w:rPr>
+        <w:t>Lightgrep Search.ini</w:t>
+      </w:r>
+      <w:r>
+        <w:t xml:space="preserve"> and </w:t>
+      </w:r>
+      <w:r>
+        <w:rPr>
+          <w:i/>
+        </w:rPr>
+        <w:t>Lightgrep Search.xml</w:t>
+      </w:r>
+      <w:r>
+        <w:t>. The .ini file stores simple options that have been selected in the GUI</w:t>
+      </w:r>
+      <w:r>
+        <w:t>; the .xml file stores Entities and</w:t>
+      </w:r>
+      <w:r>
+        <w:t xml:space="preserve"> Keywords. The .xml file uses approximately 70 MB of space per 100,000 keywords.</w:t>
+      </w:r>
+    </w:p>
+    <w:p>
+      <w:pPr>
+        <w:pStyle w:val="ListParagraph"/>
+        <w:numPr>
+          <w:ilvl w:val="0"/>
+          <w:numId w:val="2"/>
+        </w:numPr>
+      </w:pPr>
+      <w:r>
         <w:t xml:space="preserve">Lightgrep uses a constant and relatively small amount of memory while searching, but can require more memory up front while parsing the keyword list depending on the number of keywords. 4 GB of RAM with no other applications running should allow you to easily </w:t>
       </w:r>
       <w:r>
@@ -4114,11 +4220,7 @@
         <w:t>several hundred thousand</w:t>
       </w:r>
       <w:r>
-        <w:t xml:space="preserve"> fixed string keywords. Approximately 8 GB of RAM is required to parse and </w:t>
-      </w:r>
-      <w:r>
-        <w:lastRenderedPageBreak/>
-        <w:t xml:space="preserve">search 1 million fixed string keywords. When searching 1 million plus keywords, it can take several minutes before the search begins while the search engine </w:t>
+        <w:t xml:space="preserve"> fixed string keywords. Approximately 8 GB of RAM is required to parse and search 1 million fixed string keywords. When searching 1 million plus keywords, it can take several minutes before the search begins while the search engine </w:t>
       </w:r>
       <w:r>
         <w:t xml:space="preserve">parses </w:t>
@@ -8028,6 +8130,9 @@
       <w:r>
         <w:t>. The default filters compare Email addresses and URLs to the list of approved top-level domains to insure validity; check US phone numbers for valid area codes; and compare credit card numbers using Luhn's algorithm. If "Discard On Failed Validation" is selected, the search hit will be ignored completely if the filter returns false, otherwise it will be noted in the bookmark comment.</w:t>
       </w:r>
+      <w:r>
+        <w:t xml:space="preserve"> Be aware that filtering search hits for entities can take some time, if the filter code is involved and there are lots of hits. The productivity gain from reducing false positives, however, is well worth the slightly extended filtering time.</w:t>
+      </w:r>
     </w:p>
     <w:p>
       <w:pPr>
@@ -8116,6 +8221,7 @@
       </w:pPr>
       <w:bookmarkStart w:id="42" w:name="_Toc315743213"/>
       <w:r>
+        <w:lastRenderedPageBreak/>
         <w:t>Options</w:t>
       </w:r>
       <w:bookmarkEnd w:id="42"/>
@@ -8141,7 +8247,6 @@
       </w:pPr>
       <w:bookmarkStart w:id="44" w:name="_Toc315743215"/>
       <w:r>
-        <w:lastRenderedPageBreak/>
         <w:t>Entity Filter</w:t>
       </w:r>
       <w:bookmarkEnd w:id="44"/>
@@ -8325,6 +8430,7 @@
     </w:p>
     <w:p>
       <w:r>
+        <w:lastRenderedPageBreak/>
         <w:br w:type="page"/>
       </w:r>
     </w:p>

</xml_diff>

<commit_message>
Added note about Copy Selected Items Here
</commit_message>
<xml_diff>
--- a/documentation/Lightgrep for EnCase Manual.docx
+++ b/documentation/Lightgrep for EnCase Manual.docx
@@ -3977,27 +3977,8 @@
         </w:numPr>
       </w:pPr>
       <w:r>
-        <w:t xml:space="preserve">BETA 1, v1.0: </w:t>
-      </w:r>
-      <w:r>
-        <w:t>Not compatible with EnCase version 7</w:t>
-      </w:r>
-      <w:r>
-        <w:t>.</w:t>
-      </w:r>
-    </w:p>
-    <w:p>
-      <w:pPr>
-        <w:pStyle w:val="Heading1"/>
-      </w:pPr>
-      <w:bookmarkStart w:id="2" w:name="_Toc318653575"/>
-      <w:r>
-        <w:t>Limitations</w:t>
-      </w:r>
-      <w:r>
-        <w:t xml:space="preserve"> and General Information</w:t>
-      </w:r>
-      <w:bookmarkEnd w:id="2"/>
+        <w:t>BETA 1: On the Keywords tab, right-clicking and choosing “Copy Selected Items Here” will result in an incomplete copy of the keywords and an error, once the dialog closes.</w:t>
+      </w:r>
     </w:p>
     <w:p>
       <w:pPr>
@@ -4008,26 +3989,27 @@
         </w:numPr>
       </w:pPr>
       <w:r>
-        <w:t xml:space="preserve">Sweeping Bookmarks in EnCase </w:t>
-      </w:r>
-      <w:r>
-        <w:t>v</w:t>
-      </w:r>
-      <w:r>
-        <w:t xml:space="preserve">6 have a limit of </w:t>
-      </w:r>
-      <w:r>
-        <w:t>16,384</w:t>
-      </w:r>
-      <w:r>
-        <w:t xml:space="preserve"> bytes. </w:t>
-      </w:r>
-      <w:r>
-        <w:t>A</w:t>
-      </w:r>
-      <w:r>
-        <w:t>lthough Lightgrep does not have a technical limit on the length of search hits, the limit within EnCase presents a practical limitation when the desired output format is an EnCase Bookmark.</w:t>
-      </w:r>
+        <w:t xml:space="preserve">BETA 1, v1.0: </w:t>
+      </w:r>
+      <w:r>
+        <w:t>Not compatible with EnCase version 7</w:t>
+      </w:r>
+      <w:r>
+        <w:t>.</w:t>
+      </w:r>
+    </w:p>
+    <w:p>
+      <w:pPr>
+        <w:pStyle w:val="Heading1"/>
+      </w:pPr>
+      <w:bookmarkStart w:id="2" w:name="_Toc318653575"/>
+      <w:r>
+        <w:t>Limitations</w:t>
+      </w:r>
+      <w:r>
+        <w:t xml:space="preserve"> and General Information</w:t>
+      </w:r>
+      <w:bookmarkEnd w:id="2"/>
     </w:p>
     <w:p>
       <w:pPr>
@@ -4038,19 +4020,25 @@
         </w:numPr>
       </w:pPr>
       <w:r>
-        <w:t xml:space="preserve">Entries without a starting extent cannot be bookmarked. These usually are files containing Invalid Cluster in the Description field, although some files marked as Internal, such as the streams </w:t>
-      </w:r>
-      <w:r>
-        <w:t>$UsnJrnl·$J</w:t>
-      </w:r>
-      <w:r>
-        <w:t xml:space="preserve"> and </w:t>
-      </w:r>
-      <w:r>
-        <w:t>$BadClus·$Bad</w:t>
-      </w:r>
-      <w:r>
-        <w:t>, also fall into this category.</w:t>
+        <w:t xml:space="preserve">Sweeping Bookmarks in EnCase </w:t>
+      </w:r>
+      <w:r>
+        <w:t>v</w:t>
+      </w:r>
+      <w:r>
+        <w:t xml:space="preserve">6 have a limit of </w:t>
+      </w:r>
+      <w:r>
+        <w:t>16,384</w:t>
+      </w:r>
+      <w:r>
+        <w:t xml:space="preserve"> bytes. </w:t>
+      </w:r>
+      <w:r>
+        <w:t>A</w:t>
+      </w:r>
+      <w:r>
+        <w:t>lthough Lightgrep does not have a technical limit on the length of search hits, the limit within EnCase presents a practical limitation when the desired output format is an EnCase Bookmark.</w:t>
       </w:r>
     </w:p>
     <w:p>
@@ -4062,25 +4050,19 @@
         </w:numPr>
       </w:pPr>
       <w:r>
-        <w:t>While Lightgrep is able to search files flag</w:t>
-      </w:r>
-      <w:r>
-        <w:t>ged</w:t>
-      </w:r>
-      <w:r>
-        <w:t xml:space="preserve"> as Overwritten, bookmarks containing hits may point to the overwriting file, not to the overwritten entry that you originally selected. This is a limitation of </w:t>
-      </w:r>
-      <w:r>
-        <w:t xml:space="preserve">the </w:t>
-      </w:r>
-      <w:r>
-        <w:t xml:space="preserve">bookmarking </w:t>
-      </w:r>
-      <w:r>
-        <w:t>function in EnCase v6</w:t>
-      </w:r>
-      <w:r>
-        <w:t>.</w:t>
+        <w:t xml:space="preserve">Entries without a starting extent cannot be bookmarked. These usually are files containing Invalid Cluster in the Description field, although some files marked as Internal, such as the streams </w:t>
+      </w:r>
+      <w:r>
+        <w:t>$UsnJrnl·$J</w:t>
+      </w:r>
+      <w:r>
+        <w:t xml:space="preserve"> and </w:t>
+      </w:r>
+      <w:r>
+        <w:t>$BadClus·$Bad</w:t>
+      </w:r>
+      <w:r>
+        <w:t>, also fall into this category.</w:t>
       </w:r>
     </w:p>
     <w:p>
@@ -4092,6 +4074,37 @@
         </w:numPr>
       </w:pPr>
       <w:r>
+        <w:t>While Lightgrep is able to search files flag</w:t>
+      </w:r>
+      <w:r>
+        <w:t>ged</w:t>
+      </w:r>
+      <w:r>
+        <w:t xml:space="preserve"> as Overwritten, bookmarks containing hits may point to the overwriting file, not to the overwritten entry that you originally selected. This is a limitation of </w:t>
+      </w:r>
+      <w:r>
+        <w:t xml:space="preserve">the </w:t>
+      </w:r>
+      <w:r>
+        <w:t xml:space="preserve">bookmarking </w:t>
+      </w:r>
+      <w:r>
+        <w:t>function in EnCase v6</w:t>
+      </w:r>
+      <w:r>
+        <w:t>.</w:t>
+      </w:r>
+    </w:p>
+    <w:p>
+      <w:pPr>
+        <w:pStyle w:val="ListParagraph"/>
+        <w:numPr>
+          <w:ilvl w:val="0"/>
+          <w:numId w:val="2"/>
+        </w:numPr>
+      </w:pPr>
+      <w:r>
+        <w:lastRenderedPageBreak/>
         <w:t xml:space="preserve">The “Lightgrep Output Folder” location cannot be set to a protected location in Windows Vista or Windows 7. Protected locations include, but may not be limited to, those locations represented by the following Windows environment variables: </w:t>
       </w:r>
       <w:r>
@@ -4119,11 +4132,7 @@
         <w:t>ProgramW6432</w:t>
       </w:r>
       <w:r>
-        <w:t xml:space="preserve"> (e.g. </w:t>
-      </w:r>
-      <w:r>
-        <w:lastRenderedPageBreak/>
-        <w:t>C:\Windows , C:\Program Files, C:\Program Files (x86))</w:t>
+        <w:t xml:space="preserve"> (e.g. C:\Windows , C:\Program Files, C:\Program Files (x86))</w:t>
       </w:r>
       <w:r>
         <w:t>. Lightgrep for EnCase will attempt to automatically identify if you are trying to save output to one of these locations and ask you to correct it.</w:t>
@@ -8939,40 +8948,13 @@
     </w:p>
     <w:p>
       <w:r>
-        <w:t xml:space="preserve">If </w:t>
-      </w:r>
-      <w:r>
-        <w:t xml:space="preserve">you have a large number of </w:t>
-      </w:r>
-      <w:r>
-        <w:t>se</w:t>
-      </w:r>
-      <w:r>
-        <w:t xml:space="preserve">arch hits, EnCase can slow </w:t>
-      </w:r>
-      <w:r>
-        <w:t>down</w:t>
+        <w:t>If you have a large number of search hits, EnCase can slow down</w:t>
       </w:r>
       <w:r>
         <w:t xml:space="preserve"> significantly</w:t>
       </w:r>
       <w:r>
-        <w:t xml:space="preserve">. </w:t>
-      </w:r>
-      <w:r>
-        <w:t xml:space="preserve">Once the total number of hits exceeds this setting, </w:t>
-      </w:r>
-      <w:r>
-        <w:t>bo</w:t>
-      </w:r>
-      <w:r>
-        <w:t xml:space="preserve">okmarks will be created per </w:t>
-      </w:r>
-      <w:r>
-        <w:t>file instead of per hit.</w:t>
-      </w:r>
-      <w:r>
-        <w:t xml:space="preserve"> The default value is </w:t>
+        <w:t xml:space="preserve">. Once the total number of hits exceeds this setting, bookmarks will be created per file instead of per hit. The default value is </w:t>
       </w:r>
       <w:r>
         <w:rPr>

</xml_diff>

<commit_message>
Added doc note about canceling with large unallocated space
</commit_message>
<xml_diff>
--- a/documentation/Lightgrep for EnCase Manual.docx
+++ b/documentation/Lightgrep for EnCase Manual.docx
@@ -3977,7 +3977,7 @@
         </w:numPr>
       </w:pPr>
       <w:r>
-        <w:t>BETA 1: On the Keywords tab, right-clicking and choosing “Copy Selected Items Here” will result in an incomplete copy of the keywords and an error, once the dialog closes.</w:t>
+        <w:t>BETA 1: Canceling the script waits until the current entry is fully searched to complete. Thus, if searching a device with very large unallocated space, it may take some time to cancel.</w:t>
       </w:r>
     </w:p>
     <w:p>
@@ -3989,27 +3989,8 @@
         </w:numPr>
       </w:pPr>
       <w:r>
-        <w:t xml:space="preserve">BETA 1, v1.0: </w:t>
-      </w:r>
-      <w:r>
-        <w:t>Not compatible with EnCase version 7</w:t>
-      </w:r>
-      <w:r>
-        <w:t>.</w:t>
-      </w:r>
-    </w:p>
-    <w:p>
-      <w:pPr>
-        <w:pStyle w:val="Heading1"/>
-      </w:pPr>
-      <w:bookmarkStart w:id="2" w:name="_Toc318653575"/>
-      <w:r>
-        <w:t>Limitations</w:t>
-      </w:r>
-      <w:r>
-        <w:t xml:space="preserve"> and General Information</w:t>
-      </w:r>
-      <w:bookmarkEnd w:id="2"/>
+        <w:t>BETA 1: On the Keywords tab, right-clicking and choosing “Copy Selected Items Here” will result in an incomplete copy of the keywords and an error, once the dialog closes.</w:t>
+      </w:r>
     </w:p>
     <w:p>
       <w:pPr>
@@ -4020,26 +4001,27 @@
         </w:numPr>
       </w:pPr>
       <w:r>
-        <w:t xml:space="preserve">Sweeping Bookmarks in EnCase </w:t>
-      </w:r>
-      <w:r>
-        <w:t>v</w:t>
-      </w:r>
-      <w:r>
-        <w:t xml:space="preserve">6 have a limit of </w:t>
-      </w:r>
-      <w:r>
-        <w:t>16,384</w:t>
-      </w:r>
-      <w:r>
-        <w:t xml:space="preserve"> bytes. </w:t>
-      </w:r>
-      <w:r>
-        <w:t>A</w:t>
-      </w:r>
-      <w:r>
-        <w:t>lthough Lightgrep does not have a technical limit on the length of search hits, the limit within EnCase presents a practical limitation when the desired output format is an EnCase Bookmark.</w:t>
-      </w:r>
+        <w:t xml:space="preserve">BETA 1, v1.0: </w:t>
+      </w:r>
+      <w:r>
+        <w:t>Not compatible with EnCase version 7</w:t>
+      </w:r>
+      <w:r>
+        <w:t>.</w:t>
+      </w:r>
+    </w:p>
+    <w:p>
+      <w:pPr>
+        <w:pStyle w:val="Heading1"/>
+      </w:pPr>
+      <w:bookmarkStart w:id="2" w:name="_Toc318653575"/>
+      <w:r>
+        <w:t>Limitations</w:t>
+      </w:r>
+      <w:r>
+        <w:t xml:space="preserve"> and General Information</w:t>
+      </w:r>
+      <w:bookmarkEnd w:id="2"/>
     </w:p>
     <w:p>
       <w:pPr>
@@ -4050,19 +4032,25 @@
         </w:numPr>
       </w:pPr>
       <w:r>
-        <w:t xml:space="preserve">Entries without a starting extent cannot be bookmarked. These usually are files containing Invalid Cluster in the Description field, although some files marked as Internal, such as the streams </w:t>
-      </w:r>
-      <w:r>
-        <w:t>$UsnJrnl·$J</w:t>
-      </w:r>
-      <w:r>
-        <w:t xml:space="preserve"> and </w:t>
-      </w:r>
-      <w:r>
-        <w:t>$BadClus·$Bad</w:t>
-      </w:r>
-      <w:r>
-        <w:t>, also fall into this category.</w:t>
+        <w:t xml:space="preserve">Sweeping Bookmarks in EnCase </w:t>
+      </w:r>
+      <w:r>
+        <w:t>v</w:t>
+      </w:r>
+      <w:r>
+        <w:t xml:space="preserve">6 have a limit of </w:t>
+      </w:r>
+      <w:r>
+        <w:t>16,384</w:t>
+      </w:r>
+      <w:r>
+        <w:t xml:space="preserve"> bytes. </w:t>
+      </w:r>
+      <w:r>
+        <w:t>A</w:t>
+      </w:r>
+      <w:r>
+        <w:t>lthough Lightgrep does not have a technical limit on the length of search hits, the limit within EnCase presents a practical limitation when the desired output format is an EnCase Bookmark.</w:t>
       </w:r>
     </w:p>
     <w:p>
@@ -4074,25 +4062,19 @@
         </w:numPr>
       </w:pPr>
       <w:r>
-        <w:t>While Lightgrep is able to search files flag</w:t>
-      </w:r>
-      <w:r>
-        <w:t>ged</w:t>
-      </w:r>
-      <w:r>
-        <w:t xml:space="preserve"> as Overwritten, bookmarks containing hits may point to the overwriting file, not to the overwritten entry that you originally selected. This is a limitation of </w:t>
-      </w:r>
-      <w:r>
-        <w:t xml:space="preserve">the </w:t>
-      </w:r>
-      <w:r>
-        <w:t xml:space="preserve">bookmarking </w:t>
-      </w:r>
-      <w:r>
-        <w:t>function in EnCase v6</w:t>
-      </w:r>
-      <w:r>
-        <w:t>.</w:t>
+        <w:t xml:space="preserve">Entries without a starting extent cannot be bookmarked. These usually are files containing Invalid Cluster in the Description field, although some files marked as Internal, such as the streams </w:t>
+      </w:r>
+      <w:r>
+        <w:t>$UsnJrnl·$J</w:t>
+      </w:r>
+      <w:r>
+        <w:t xml:space="preserve"> and </w:t>
+      </w:r>
+      <w:r>
+        <w:t>$BadClus·$Bad</w:t>
+      </w:r>
+      <w:r>
+        <w:t>, also fall into this category.</w:t>
       </w:r>
     </w:p>
     <w:p>
@@ -4105,6 +4087,36 @@
       </w:pPr>
       <w:r>
         <w:lastRenderedPageBreak/>
+        <w:t>While Lightgrep is able to search files flag</w:t>
+      </w:r>
+      <w:r>
+        <w:t>ged</w:t>
+      </w:r>
+      <w:r>
+        <w:t xml:space="preserve"> as Overwritten, bookmarks containing hits may point to the overwriting file, not to the overwritten entry that you originally selected. This is a limitation of </w:t>
+      </w:r>
+      <w:r>
+        <w:t xml:space="preserve">the </w:t>
+      </w:r>
+      <w:r>
+        <w:t xml:space="preserve">bookmarking </w:t>
+      </w:r>
+      <w:r>
+        <w:t>function in EnCase v6</w:t>
+      </w:r>
+      <w:r>
+        <w:t>.</w:t>
+      </w:r>
+    </w:p>
+    <w:p>
+      <w:pPr>
+        <w:pStyle w:val="ListParagraph"/>
+        <w:numPr>
+          <w:ilvl w:val="0"/>
+          <w:numId w:val="2"/>
+        </w:numPr>
+      </w:pPr>
+      <w:r>
         <w:t xml:space="preserve">The “Lightgrep Output Folder” location cannot be set to a protected location in Windows Vista or Windows 7. Protected locations include, but may not be limited to, those locations represented by the following Windows environment variables: </w:t>
       </w:r>
       <w:r>

</xml_diff>

<commit_message>
Clarified doc note about running one lightgrep.exe at a time
</commit_message>
<xml_diff>
--- a/documentation/Lightgrep for EnCase Manual.docx
+++ b/documentation/Lightgrep for EnCase Manual.docx
@@ -3905,7 +3905,19 @@
         <w:t>, even if using different instances of EnCase</w:t>
       </w:r>
       <w:r>
-        <w:t>. You will receive a warning if trying to start a second instance of Lightgrep search. This limitation will not be present in the final release.</w:t>
+        <w:t>. You will receive a warning if trying to start a second instance of Lightgrep search.</w:t>
+      </w:r>
+      <w:r>
+        <w:t xml:space="preserve"> Due to this limitation within the beta, you may notice a slight delay when starting the script to check for running instances.</w:t>
+      </w:r>
+      <w:r>
+        <w:t xml:space="preserve"> This limitation will not be present in the </w:t>
+      </w:r>
+      <w:r>
+        <w:t xml:space="preserve">1.0 </w:t>
+      </w:r>
+      <w:r>
+        <w:t>release.</w:t>
       </w:r>
     </w:p>
     <w:p>
@@ -3977,7 +3989,13 @@
         </w:numPr>
       </w:pPr>
       <w:r>
-        <w:t>BETA 1: Canceling the script waits until the current entry is fully searched to complete. Thus, if searching a device with very large unallocated space, it may take some time to cancel.</w:t>
+        <w:t xml:space="preserve">BETA 1: Canceling the script waits until the current entry is fully searched to complete. Thus, if searching a device with very large unallocated space, it may take </w:t>
+      </w:r>
+      <w:r>
+        <w:t>a large amount</w:t>
+      </w:r>
+      <w:r>
+        <w:t xml:space="preserve"> time to cancel.</w:t>
       </w:r>
     </w:p>
     <w:p>

</xml_diff>

<commit_message>
Added known issues to documenation
</commit_message>
<xml_diff>
--- a/documentation/Lightgrep for EnCase Manual.docx
+++ b/documentation/Lightgrep for EnCase Manual.docx
@@ -2787,7 +2787,7 @@
                 <w:noProof/>
                 <w:webHidden/>
               </w:rPr>
-              <w:t>20</w:t>
+              <w:t>19</w:t>
             </w:r>
             <w:r>
               <w:rPr>
@@ -2925,7 +2925,7 @@
                 <w:noProof/>
                 <w:webHidden/>
               </w:rPr>
-              <w:t>21</w:t>
+              <w:t>20</w:t>
             </w:r>
             <w:r>
               <w:rPr>
@@ -2994,7 +2994,7 @@
                 <w:noProof/>
                 <w:webHidden/>
               </w:rPr>
-              <w:t>21</w:t>
+              <w:t>20</w:t>
             </w:r>
             <w:r>
               <w:rPr>
@@ -3063,7 +3063,7 @@
                 <w:noProof/>
                 <w:webHidden/>
               </w:rPr>
-              <w:t>21</w:t>
+              <w:t>20</w:t>
             </w:r>
             <w:r>
               <w:rPr>
@@ -3201,7 +3201,7 @@
                 <w:noProof/>
                 <w:webHidden/>
               </w:rPr>
-              <w:t>22</w:t>
+              <w:t>21</w:t>
             </w:r>
             <w:r>
               <w:rPr>
@@ -3270,7 +3270,7 @@
                 <w:noProof/>
                 <w:webHidden/>
               </w:rPr>
-              <w:t>22</w:t>
+              <w:t>21</w:t>
             </w:r>
             <w:r>
               <w:rPr>
@@ -3339,7 +3339,7 @@
                 <w:noProof/>
                 <w:webHidden/>
               </w:rPr>
-              <w:t>22</w:t>
+              <w:t>21</w:t>
             </w:r>
             <w:r>
               <w:rPr>
@@ -3408,7 +3408,7 @@
                 <w:noProof/>
                 <w:webHidden/>
               </w:rPr>
-              <w:t>22</w:t>
+              <w:t>21</w:t>
             </w:r>
             <w:r>
               <w:rPr>
@@ -3477,7 +3477,7 @@
                 <w:noProof/>
                 <w:webHidden/>
               </w:rPr>
-              <w:t>23</w:t>
+              <w:t>22</w:t>
             </w:r>
             <w:r>
               <w:rPr>
@@ -3546,7 +3546,7 @@
                 <w:noProof/>
                 <w:webHidden/>
               </w:rPr>
-              <w:t>24</w:t>
+              <w:t>23</w:t>
             </w:r>
             <w:r>
               <w:rPr>
@@ -3615,7 +3615,7 @@
                 <w:noProof/>
                 <w:webHidden/>
               </w:rPr>
-              <w:t>25</w:t>
+              <w:t>24</w:t>
             </w:r>
             <w:r>
               <w:rPr>
@@ -3684,7 +3684,7 @@
                 <w:noProof/>
                 <w:webHidden/>
               </w:rPr>
-              <w:t>25</w:t>
+              <w:t>24</w:t>
             </w:r>
             <w:r>
               <w:rPr>
@@ -3753,7 +3753,7 @@
                 <w:noProof/>
                 <w:webHidden/>
               </w:rPr>
-              <w:t>26</w:t>
+              <w:t>25</w:t>
             </w:r>
             <w:r>
               <w:rPr>

</xml_diff>

<commit_message>
Corrected Known Issues for beta 1
</commit_message>
<xml_diff>
--- a/documentation/Lightgrep for EnCase Manual.docx
+++ b/documentation/Lightgrep for EnCase Manual.docx
@@ -3929,7 +3929,10 @@
         </w:numPr>
       </w:pPr>
       <w:r>
-        <w:t>BETA 1: Number of files searched as displayed in the Search Results section of the Search tab may be greater than the number of entries selected to search due to items with text extraction being counted twice (once for binary file slack, once for extracted text).</w:t>
+        <w:t>BETA 1: Selecting the UTF-8 encoding will only search for ASCII characters</w:t>
+      </w:r>
+      <w:r>
+        <w:t>. This limitation will not be present in the final release.</w:t>
       </w:r>
     </w:p>
     <w:p>
@@ -3941,10 +3944,10 @@
         </w:numPr>
       </w:pPr>
       <w:r>
-        <w:t>BETA 1: Selecting the UTF-8 encoding will only search for ASCII characters</w:t>
-      </w:r>
-      <w:r>
-        <w:t>. This limitation will not be present in the final release.</w:t>
+        <w:t xml:space="preserve">BETA 1: Selecting the UTF-16 LE encoding will only search for the UTF-16 equivalent of ASCII characters. For example, for the expression “abc” Lightgrep will search for “\x00a\x00b\x00c”. </w:t>
+      </w:r>
+      <w:r>
+        <w:t>This limitation will not be present in the final release.</w:t>
       </w:r>
     </w:p>
     <w:p>
@@ -3956,10 +3959,13 @@
         </w:numPr>
       </w:pPr>
       <w:r>
-        <w:t xml:space="preserve">BETA 1: Selecting the UTF-16 LE encoding will only search for the UTF-16 equivalent of ASCII characters. For example, for the expression “abc” Lightgrep will search for “\x00a\x00b\x00c”. </w:t>
-      </w:r>
-      <w:r>
-        <w:t>This limitation will not be present in the final release.</w:t>
+        <w:t xml:space="preserve">BETA 1: Attempting to use characters that can only be represented by UTF-8 or UTF-16 will result in a validation error. Full UTF-8 and UTF-16 support will be available </w:t>
+      </w:r>
+      <w:r>
+        <w:t>in the final release</w:t>
+      </w:r>
+      <w:r>
+        <w:t>.</w:t>
       </w:r>
     </w:p>
     <w:p>
@@ -3971,13 +3977,13 @@
         </w:numPr>
       </w:pPr>
       <w:r>
-        <w:t xml:space="preserve">BETA 1: Attempting to use characters that can only be represented by UTF-8 or UTF-16 will result in a validation error. Full UTF-8 and UTF-16 support will be available </w:t>
-      </w:r>
-      <w:r>
-        <w:t>in the final release</w:t>
-      </w:r>
-      <w:r>
-        <w:t>.</w:t>
+        <w:t xml:space="preserve">BETA 1: Canceling the script waits until the current entry is fully searched to complete. Thus, if searching a device with very large unallocated space, it may take </w:t>
+      </w:r>
+      <w:r>
+        <w:t>a large amount</w:t>
+      </w:r>
+      <w:r>
+        <w:t xml:space="preserve"> time to cancel.</w:t>
       </w:r>
     </w:p>
     <w:p>
@@ -3989,14 +3995,27 @@
         </w:numPr>
       </w:pPr>
       <w:r>
-        <w:t xml:space="preserve">BETA 1: Canceling the script waits until the current entry is fully searched to complete. Thus, if searching a device with very large unallocated space, it may take </w:t>
-      </w:r>
-      <w:r>
-        <w:t>a large amount</w:t>
-      </w:r>
-      <w:r>
-        <w:t xml:space="preserve"> time to cancel.</w:t>
-      </w:r>
+        <w:t xml:space="preserve">BETA 1, v1.0: </w:t>
+      </w:r>
+      <w:r>
+        <w:t>Not compatible with EnCase version 7</w:t>
+      </w:r>
+      <w:r>
+        <w:t>.</w:t>
+      </w:r>
+    </w:p>
+    <w:p>
+      <w:pPr>
+        <w:pStyle w:val="Heading1"/>
+      </w:pPr>
+      <w:bookmarkStart w:id="2" w:name="_Toc318653575"/>
+      <w:r>
+        <w:t>Limitations</w:t>
+      </w:r>
+      <w:r>
+        <w:t xml:space="preserve"> and General Information</w:t>
+      </w:r>
+      <w:bookmarkEnd w:id="2"/>
     </w:p>
     <w:p>
       <w:pPr>
@@ -4007,7 +4026,25 @@
         </w:numPr>
       </w:pPr>
       <w:r>
-        <w:t>BETA 1: On the Keywords tab, right-clicking and choosing “Copy Selected Items Here” will result in an incomplete copy of the keywords and an error, once the dialog closes.</w:t>
+        <w:t xml:space="preserve">Sweeping Bookmarks in EnCase </w:t>
+      </w:r>
+      <w:r>
+        <w:t>v</w:t>
+      </w:r>
+      <w:r>
+        <w:t xml:space="preserve">6 have a limit of </w:t>
+      </w:r>
+      <w:r>
+        <w:t>16,384</w:t>
+      </w:r>
+      <w:r>
+        <w:t xml:space="preserve"> bytes. </w:t>
+      </w:r>
+      <w:r>
+        <w:t>A</w:t>
+      </w:r>
+      <w:r>
+        <w:t>lthough Lightgrep does not have a technical limit on the length of search hits, the limit within EnCase presents a practical limitation when the desired output format is an EnCase Bookmark.</w:t>
       </w:r>
     </w:p>
     <w:p>
@@ -4019,27 +4056,20 @@
         </w:numPr>
       </w:pPr>
       <w:r>
-        <w:t xml:space="preserve">BETA 1, v1.0: </w:t>
-      </w:r>
-      <w:r>
-        <w:t>Not compatible with EnCase version 7</w:t>
-      </w:r>
-      <w:r>
-        <w:t>.</w:t>
-      </w:r>
-    </w:p>
-    <w:p>
-      <w:pPr>
-        <w:pStyle w:val="Heading1"/>
-      </w:pPr>
-      <w:bookmarkStart w:id="2" w:name="_Toc318653575"/>
-      <w:r>
-        <w:t>Limitations</w:t>
-      </w:r>
-      <w:r>
-        <w:t xml:space="preserve"> and General Information</w:t>
-      </w:r>
-      <w:bookmarkEnd w:id="2"/>
+        <w:t xml:space="preserve">Entries without a starting extent cannot be bookmarked. These usually are files containing Invalid Cluster in the Description field, although some files marked as Internal, such as the streams </w:t>
+      </w:r>
+      <w:r>
+        <w:t>$UsnJrnl·$J</w:t>
+      </w:r>
+      <w:r>
+        <w:t xml:space="preserve"> and </w:t>
+      </w:r>
+      <w:r>
+        <w:t>$BadClus·$Bad</w:t>
+      </w:r>
+      <w:r>
+        <w:t>, also fall into this category.</w:t>
+      </w:r>
     </w:p>
     <w:p>
       <w:pPr>
@@ -4050,25 +4080,25 @@
         </w:numPr>
       </w:pPr>
       <w:r>
-        <w:t xml:space="preserve">Sweeping Bookmarks in EnCase </w:t>
-      </w:r>
-      <w:r>
-        <w:t>v</w:t>
-      </w:r>
-      <w:r>
-        <w:t xml:space="preserve">6 have a limit of </w:t>
-      </w:r>
-      <w:r>
-        <w:t>16,384</w:t>
-      </w:r>
-      <w:r>
-        <w:t xml:space="preserve"> bytes. </w:t>
-      </w:r>
-      <w:r>
-        <w:t>A</w:t>
-      </w:r>
-      <w:r>
-        <w:t>lthough Lightgrep does not have a technical limit on the length of search hits, the limit within EnCase presents a practical limitation when the desired output format is an EnCase Bookmark.</w:t>
+        <w:t>While Lightgrep is able to search files flag</w:t>
+      </w:r>
+      <w:r>
+        <w:t>ged</w:t>
+      </w:r>
+      <w:r>
+        <w:t xml:space="preserve"> as Overwritten, bookmarks containing hits may point to the overwriting file, not to the overwritten entry that you originally selected. This is a limitation of </w:t>
+      </w:r>
+      <w:r>
+        <w:t xml:space="preserve">the </w:t>
+      </w:r>
+      <w:r>
+        <w:t xml:space="preserve">bookmarking </w:t>
+      </w:r>
+      <w:r>
+        <w:t>function in EnCase v6</w:t>
+      </w:r>
+      <w:r>
+        <w:t>.</w:t>
       </w:r>
     </w:p>
     <w:p>
@@ -4080,89 +4110,38 @@
         </w:numPr>
       </w:pPr>
       <w:r>
-        <w:t xml:space="preserve">Entries without a starting extent cannot be bookmarked. These usually are files containing Invalid Cluster in the Description field, although some files marked as Internal, such as the streams </w:t>
-      </w:r>
-      <w:r>
-        <w:t>$UsnJrnl·$J</w:t>
-      </w:r>
-      <w:r>
-        <w:t xml:space="preserve"> and </w:t>
-      </w:r>
-      <w:r>
-        <w:t>$BadClus·$Bad</w:t>
-      </w:r>
-      <w:r>
-        <w:t>, also fall into this category.</w:t>
-      </w:r>
-    </w:p>
-    <w:p>
-      <w:pPr>
-        <w:pStyle w:val="ListParagraph"/>
-        <w:numPr>
-          <w:ilvl w:val="0"/>
-          <w:numId w:val="2"/>
-        </w:numPr>
-      </w:pPr>
+        <w:t xml:space="preserve">The “Lightgrep Output Folder” location cannot be set to a protected location in Windows Vista or Windows 7. Protected locations include, but may not be limited to, those locations represented by the following Windows environment variables: </w:t>
+      </w:r>
+      <w:r>
+        <w:rPr>
+          <w:i/>
+        </w:rPr>
+        <w:t>SystemRoot</w:t>
+      </w:r>
+      <w:r>
+        <w:t xml:space="preserve">, </w:t>
+      </w:r>
+      <w:r>
+        <w:rPr>
+          <w:i/>
+        </w:rPr>
+        <w:t>ProgramFiles(x86)</w:t>
+      </w:r>
+      <w:r>
+        <w:t xml:space="preserve">, </w:t>
+      </w:r>
+      <w:r>
+        <w:rPr>
+          <w:i/>
+        </w:rPr>
+        <w:t>ProgramW6432</w:t>
+      </w:r>
+      <w:r>
+        <w:t xml:space="preserve"> (e.g. </w:t>
+      </w:r>
       <w:r>
         <w:lastRenderedPageBreak/>
-        <w:t>While Lightgrep is able to search files flag</w:t>
-      </w:r>
-      <w:r>
-        <w:t>ged</w:t>
-      </w:r>
-      <w:r>
-        <w:t xml:space="preserve"> as Overwritten, bookmarks containing hits may point to the overwriting file, not to the overwritten entry that you originally selected. This is a limitation of </w:t>
-      </w:r>
-      <w:r>
-        <w:t xml:space="preserve">the </w:t>
-      </w:r>
-      <w:r>
-        <w:t xml:space="preserve">bookmarking </w:t>
-      </w:r>
-      <w:r>
-        <w:t>function in EnCase v6</w:t>
-      </w:r>
-      <w:r>
-        <w:t>.</w:t>
-      </w:r>
-    </w:p>
-    <w:p>
-      <w:pPr>
-        <w:pStyle w:val="ListParagraph"/>
-        <w:numPr>
-          <w:ilvl w:val="0"/>
-          <w:numId w:val="2"/>
-        </w:numPr>
-      </w:pPr>
-      <w:r>
-        <w:t xml:space="preserve">The “Lightgrep Output Folder” location cannot be set to a protected location in Windows Vista or Windows 7. Protected locations include, but may not be limited to, those locations represented by the following Windows environment variables: </w:t>
-      </w:r>
-      <w:r>
-        <w:rPr>
-          <w:i/>
-        </w:rPr>
-        <w:t>SystemRoot</w:t>
-      </w:r>
-      <w:r>
-        <w:t xml:space="preserve">, </w:t>
-      </w:r>
-      <w:r>
-        <w:rPr>
-          <w:i/>
-        </w:rPr>
-        <w:t>ProgramFiles(x86)</w:t>
-      </w:r>
-      <w:r>
-        <w:t xml:space="preserve">, </w:t>
-      </w:r>
-      <w:r>
-        <w:rPr>
-          <w:i/>
-        </w:rPr>
-        <w:t>ProgramW6432</w:t>
-      </w:r>
-      <w:r>
-        <w:t xml:space="preserve"> (e.g. C:\Windows , C:\Program Files, C:\Program Files (x86))</w:t>
+        <w:t>C:\Windows , C:\Program Files, C:\Program Files (x86))</w:t>
       </w:r>
       <w:r>
         <w:t>. Lightgrep for EnCase will attempt to automatically identify if you are trying to save output to one of these locations and ask you to correct it.</w:t>

</xml_diff>

<commit_message>
Updated based on Joel's comments / review
</commit_message>
<xml_diff>
--- a/documentation/Lightgrep for EnCase Manual.docx
+++ b/documentation/Lightgrep for EnCase Manual.docx
@@ -89,6 +89,7 @@
     <w:p/>
     <w:p>
       <w:pPr>
+        <w:jc w:val="both"/>
         <w:rPr>
           <w:sz w:val="32"/>
           <w:szCs w:val="32"/>
@@ -183,7 +184,7 @@
           <w:r>
             <w:fldChar w:fldCharType="separate"/>
           </w:r>
-          <w:hyperlink w:anchor="_Toc318653573" w:history="1">
+          <w:hyperlink w:anchor="_Toc319971587" w:history="1">
             <w:r>
               <w:rPr>
                 <w:rStyle w:val="Hyperlink"/>
@@ -210,7 +211,7 @@
                 <w:noProof/>
                 <w:webHidden/>
               </w:rPr>
-              <w:instrText xml:space="preserve"> PAGEREF _Toc318653573 \h </w:instrText>
+              <w:instrText xml:space="preserve"> PAGEREF _Toc319971587 \h </w:instrText>
             </w:r>
             <w:r>
               <w:rPr>
@@ -252,7 +253,7 @@
               <w:noProof/>
             </w:rPr>
           </w:pPr>
-          <w:hyperlink w:anchor="_Toc318653574" w:history="1">
+          <w:hyperlink w:anchor="_Toc319971588" w:history="1">
             <w:r>
               <w:rPr>
                 <w:rStyle w:val="Hyperlink"/>
@@ -279,7 +280,7 @@
                 <w:noProof/>
                 <w:webHidden/>
               </w:rPr>
-              <w:instrText xml:space="preserve"> PAGEREF _Toc318653574 \h </w:instrText>
+              <w:instrText xml:space="preserve"> PAGEREF _Toc319971588 \h </w:instrText>
             </w:r>
             <w:r>
               <w:rPr>
@@ -321,7 +322,7 @@
               <w:noProof/>
             </w:rPr>
           </w:pPr>
-          <w:hyperlink w:anchor="_Toc318653575" w:history="1">
+          <w:hyperlink w:anchor="_Toc319971589" w:history="1">
             <w:r>
               <w:rPr>
                 <w:rStyle w:val="Hyperlink"/>
@@ -348,7 +349,7 @@
                 <w:noProof/>
                 <w:webHidden/>
               </w:rPr>
-              <w:instrText xml:space="preserve"> PAGEREF _Toc318653575 \h </w:instrText>
+              <w:instrText xml:space="preserve"> PAGEREF _Toc319971589 \h </w:instrText>
             </w:r>
             <w:r>
               <w:rPr>
@@ -390,7 +391,7 @@
               <w:noProof/>
             </w:rPr>
           </w:pPr>
-          <w:hyperlink w:anchor="_Toc318653576" w:history="1">
+          <w:hyperlink w:anchor="_Toc319971590" w:history="1">
             <w:r>
               <w:rPr>
                 <w:rStyle w:val="Hyperlink"/>
@@ -417,7 +418,7 @@
                 <w:noProof/>
                 <w:webHidden/>
               </w:rPr>
-              <w:instrText xml:space="preserve"> PAGEREF _Toc318653576 \h </w:instrText>
+              <w:instrText xml:space="preserve"> PAGEREF _Toc319971590 \h </w:instrText>
             </w:r>
             <w:r>
               <w:rPr>
@@ -459,7 +460,7 @@
               <w:noProof/>
             </w:rPr>
           </w:pPr>
-          <w:hyperlink w:anchor="_Toc318653577" w:history="1">
+          <w:hyperlink w:anchor="_Toc319971591" w:history="1">
             <w:r>
               <w:rPr>
                 <w:rStyle w:val="Hyperlink"/>
@@ -486,7 +487,7 @@
                 <w:noProof/>
                 <w:webHidden/>
               </w:rPr>
-              <w:instrText xml:space="preserve"> PAGEREF _Toc318653577 \h </w:instrText>
+              <w:instrText xml:space="preserve"> PAGEREF _Toc319971591 \h </w:instrText>
             </w:r>
             <w:r>
               <w:rPr>
@@ -528,7 +529,7 @@
               <w:noProof/>
             </w:rPr>
           </w:pPr>
-          <w:hyperlink w:anchor="_Toc318653578" w:history="1">
+          <w:hyperlink w:anchor="_Toc319971592" w:history="1">
             <w:r>
               <w:rPr>
                 <w:rStyle w:val="Hyperlink"/>
@@ -555,7 +556,7 @@
                 <w:noProof/>
                 <w:webHidden/>
               </w:rPr>
-              <w:instrText xml:space="preserve"> PAGEREF _Toc318653578 \h </w:instrText>
+              <w:instrText xml:space="preserve"> PAGEREF _Toc319971592 \h </w:instrText>
             </w:r>
             <w:r>
               <w:rPr>
@@ -597,7 +598,7 @@
               <w:noProof/>
             </w:rPr>
           </w:pPr>
-          <w:hyperlink w:anchor="_Toc318653579" w:history="1">
+          <w:hyperlink w:anchor="_Toc319971593" w:history="1">
             <w:r>
               <w:rPr>
                 <w:rStyle w:val="Hyperlink"/>
@@ -624,7 +625,7 @@
                 <w:noProof/>
                 <w:webHidden/>
               </w:rPr>
-              <w:instrText xml:space="preserve"> PAGEREF _Toc318653579 \h </w:instrText>
+              <w:instrText xml:space="preserve"> PAGEREF _Toc319971593 \h </w:instrText>
             </w:r>
             <w:r>
               <w:rPr>
@@ -666,7 +667,7 @@
               <w:noProof/>
             </w:rPr>
           </w:pPr>
-          <w:hyperlink w:anchor="_Toc318653580" w:history="1">
+          <w:hyperlink w:anchor="_Toc319971594" w:history="1">
             <w:r>
               <w:rPr>
                 <w:rStyle w:val="Hyperlink"/>
@@ -693,7 +694,7 @@
                 <w:noProof/>
                 <w:webHidden/>
               </w:rPr>
-              <w:instrText xml:space="preserve"> PAGEREF _Toc318653580 \h </w:instrText>
+              <w:instrText xml:space="preserve"> PAGEREF _Toc319971594 \h </w:instrText>
             </w:r>
             <w:r>
               <w:rPr>
@@ -735,13 +736,13 @@
               <w:noProof/>
             </w:rPr>
           </w:pPr>
-          <w:hyperlink w:anchor="_Toc318653581" w:history="1">
+          <w:hyperlink w:anchor="_Toc319971595" w:history="1">
             <w:r>
               <w:rPr>
                 <w:rStyle w:val="Hyperlink"/>
                 <w:noProof/>
               </w:rPr>
-              <w:t>Search only selected items</w:t>
+              <w:t>Use Export Folder</w:t>
             </w:r>
             <w:r>
               <w:rPr>
@@ -762,7 +763,7 @@
                 <w:noProof/>
                 <w:webHidden/>
               </w:rPr>
-              <w:instrText xml:space="preserve"> PAGEREF _Toc318653581 \h </w:instrText>
+              <w:instrText xml:space="preserve"> PAGEREF _Toc319971595 \h </w:instrText>
             </w:r>
             <w:r>
               <w:rPr>
@@ -804,13 +805,13 @@
               <w:noProof/>
             </w:rPr>
           </w:pPr>
-          <w:hyperlink w:anchor="_Toc318653582" w:history="1">
+          <w:hyperlink w:anchor="_Toc319971596" w:history="1">
             <w:r>
               <w:rPr>
                 <w:rStyle w:val="Hyperlink"/>
                 <w:noProof/>
               </w:rPr>
-              <w:t>Search for Keywords</w:t>
+              <w:t>Search only selected items</w:t>
             </w:r>
             <w:r>
               <w:rPr>
@@ -831,7 +832,7 @@
                 <w:noProof/>
                 <w:webHidden/>
               </w:rPr>
-              <w:instrText xml:space="preserve"> PAGEREF _Toc318653582 \h </w:instrText>
+              <w:instrText xml:space="preserve"> PAGEREF _Toc319971596 \h </w:instrText>
             </w:r>
             <w:r>
               <w:rPr>
@@ -873,13 +874,13 @@
               <w:noProof/>
             </w:rPr>
           </w:pPr>
-          <w:hyperlink w:anchor="_Toc318653583" w:history="1">
+          <w:hyperlink w:anchor="_Toc319971597" w:history="1">
             <w:r>
               <w:rPr>
                 <w:rStyle w:val="Hyperlink"/>
                 <w:noProof/>
               </w:rPr>
-              <w:t>Search for Entities</w:t>
+              <w:t>Search for Keywords</w:t>
             </w:r>
             <w:r>
               <w:rPr>
@@ -900,7 +901,7 @@
                 <w:noProof/>
                 <w:webHidden/>
               </w:rPr>
-              <w:instrText xml:space="preserve"> PAGEREF _Toc318653583 \h </w:instrText>
+              <w:instrText xml:space="preserve"> PAGEREF _Toc319971597 \h </w:instrText>
             </w:r>
             <w:r>
               <w:rPr>
@@ -942,13 +943,13 @@
               <w:noProof/>
             </w:rPr>
           </w:pPr>
-          <w:hyperlink w:anchor="_Toc318653584" w:history="1">
+          <w:hyperlink w:anchor="_Toc319971598" w:history="1">
             <w:r>
               <w:rPr>
                 <w:rStyle w:val="Hyperlink"/>
                 <w:noProof/>
               </w:rPr>
-              <w:t>Ignore all items in loaded hash library (search slack)</w:t>
+              <w:t>Search for Entities</w:t>
             </w:r>
             <w:r>
               <w:rPr>
@@ -969,7 +970,7 @@
                 <w:noProof/>
                 <w:webHidden/>
               </w:rPr>
-              <w:instrText xml:space="preserve"> PAGEREF _Toc318653584 \h </w:instrText>
+              <w:instrText xml:space="preserve"> PAGEREF _Toc319971598 \h </w:instrText>
             </w:r>
             <w:r>
               <w:rPr>
@@ -1011,13 +1012,13 @@
               <w:noProof/>
             </w:rPr>
           </w:pPr>
-          <w:hyperlink w:anchor="_Toc318653585" w:history="1">
+          <w:hyperlink w:anchor="_Toc319971599" w:history="1">
             <w:r>
               <w:rPr>
                 <w:rStyle w:val="Hyperlink"/>
                 <w:noProof/>
               </w:rPr>
-              <w:t>Ignore items with hash category ‘KNOWN’ (search slack)</w:t>
+              <w:t>Ignore all items in loaded hash library (search slack)</w:t>
             </w:r>
             <w:r>
               <w:rPr>
@@ -1038,7 +1039,7 @@
                 <w:noProof/>
                 <w:webHidden/>
               </w:rPr>
-              <w:instrText xml:space="preserve"> PAGEREF _Toc318653585 \h </w:instrText>
+              <w:instrText xml:space="preserve"> PAGEREF _Toc319971599 \h </w:instrText>
             </w:r>
             <w:r>
               <w:rPr>
@@ -1080,13 +1081,13 @@
               <w:noProof/>
             </w:rPr>
           </w:pPr>
-          <w:hyperlink w:anchor="_Toc318653586" w:history="1">
+          <w:hyperlink w:anchor="_Toc319971600" w:history="1">
             <w:r>
               <w:rPr>
                 <w:rStyle w:val="Hyperlink"/>
                 <w:noProof/>
               </w:rPr>
-              <w:t>Search Status</w:t>
+              <w:t>Ignore items with hash category ‘KNOWN’ (search slack)</w:t>
             </w:r>
             <w:r>
               <w:rPr>
@@ -1107,7 +1108,7 @@
                 <w:noProof/>
                 <w:webHidden/>
               </w:rPr>
-              <w:instrText xml:space="preserve"> PAGEREF _Toc318653586 \h </w:instrText>
+              <w:instrText xml:space="preserve"> PAGEREF _Toc319971600 \h </w:instrText>
             </w:r>
             <w:r>
               <w:rPr>
@@ -1149,12 +1150,81 @@
               <w:noProof/>
             </w:rPr>
           </w:pPr>
-          <w:hyperlink w:anchor="_Toc318653587" w:history="1">
+          <w:hyperlink w:anchor="_Toc319971601" w:history="1">
             <w:r>
               <w:rPr>
                 <w:rStyle w:val="Hyperlink"/>
                 <w:noProof/>
               </w:rPr>
+              <w:t>Search Status</w:t>
+            </w:r>
+            <w:r>
+              <w:rPr>
+                <w:noProof/>
+                <w:webHidden/>
+              </w:rPr>
+              <w:tab/>
+            </w:r>
+            <w:r>
+              <w:rPr>
+                <w:noProof/>
+                <w:webHidden/>
+              </w:rPr>
+              <w:fldChar w:fldCharType="begin"/>
+            </w:r>
+            <w:r>
+              <w:rPr>
+                <w:noProof/>
+                <w:webHidden/>
+              </w:rPr>
+              <w:instrText xml:space="preserve"> PAGEREF _Toc319971601 \h </w:instrText>
+            </w:r>
+            <w:r>
+              <w:rPr>
+                <w:noProof/>
+                <w:webHidden/>
+              </w:rPr>
+            </w:r>
+            <w:r>
+              <w:rPr>
+                <w:noProof/>
+                <w:webHidden/>
+              </w:rPr>
+              <w:fldChar w:fldCharType="separate"/>
+            </w:r>
+            <w:r>
+              <w:rPr>
+                <w:noProof/>
+                <w:webHidden/>
+              </w:rPr>
+              <w:t>7</w:t>
+            </w:r>
+            <w:r>
+              <w:rPr>
+                <w:noProof/>
+                <w:webHidden/>
+              </w:rPr>
+              <w:fldChar w:fldCharType="end"/>
+            </w:r>
+          </w:hyperlink>
+        </w:p>
+        <w:p>
+          <w:pPr>
+            <w:pStyle w:val="TOC3"/>
+            <w:tabs>
+              <w:tab w:val="right" w:leader="dot" w:pos="9350"/>
+            </w:tabs>
+            <w:rPr>
+              <w:rFonts w:eastAsiaTheme="minorEastAsia"/>
+              <w:noProof/>
+            </w:rPr>
+          </w:pPr>
+          <w:hyperlink w:anchor="_Toc319971602" w:history="1">
+            <w:r>
+              <w:rPr>
+                <w:rStyle w:val="Hyperlink"/>
+                <w:noProof/>
+              </w:rPr>
               <w:t>Search (Button)</w:t>
             </w:r>
             <w:r>
@@ -1176,7 +1246,7 @@
                 <w:noProof/>
                 <w:webHidden/>
               </w:rPr>
-              <w:instrText xml:space="preserve"> PAGEREF _Toc318653587 \h </w:instrText>
+              <w:instrText xml:space="preserve"> PAGEREF _Toc319971602 \h </w:instrText>
             </w:r>
             <w:r>
               <w:rPr>
@@ -1218,7 +1288,7 @@
               <w:noProof/>
             </w:rPr>
           </w:pPr>
-          <w:hyperlink w:anchor="_Toc318653588" w:history="1">
+          <w:hyperlink w:anchor="_Toc319971603" w:history="1">
             <w:r>
               <w:rPr>
                 <w:rStyle w:val="Hyperlink"/>
@@ -1245,7 +1315,7 @@
                 <w:noProof/>
                 <w:webHidden/>
               </w:rPr>
-              <w:instrText xml:space="preserve"> PAGEREF _Toc318653588 \h </w:instrText>
+              <w:instrText xml:space="preserve"> PAGEREF _Toc319971603 \h </w:instrText>
             </w:r>
             <w:r>
               <w:rPr>
@@ -1287,7 +1357,7 @@
               <w:noProof/>
             </w:rPr>
           </w:pPr>
-          <w:hyperlink w:anchor="_Toc318653589" w:history="1">
+          <w:hyperlink w:anchor="_Toc319971604" w:history="1">
             <w:r>
               <w:rPr>
                 <w:rStyle w:val="Hyperlink"/>
@@ -1314,7 +1384,7 @@
                 <w:noProof/>
                 <w:webHidden/>
               </w:rPr>
-              <w:instrText xml:space="preserve"> PAGEREF _Toc318653589 \h </w:instrText>
+              <w:instrText xml:space="preserve"> PAGEREF _Toc319971604 \h </w:instrText>
             </w:r>
             <w:r>
               <w:rPr>
@@ -1356,7 +1426,7 @@
               <w:noProof/>
             </w:rPr>
           </w:pPr>
-          <w:hyperlink w:anchor="_Toc318653590" w:history="1">
+          <w:hyperlink w:anchor="_Toc319971605" w:history="1">
             <w:r>
               <w:rPr>
                 <w:rStyle w:val="Hyperlink"/>
@@ -1383,7 +1453,7 @@
                 <w:noProof/>
                 <w:webHidden/>
               </w:rPr>
-              <w:instrText xml:space="preserve"> PAGEREF _Toc318653590 \h </w:instrText>
+              <w:instrText xml:space="preserve"> PAGEREF _Toc319971605 \h </w:instrText>
             </w:r>
             <w:r>
               <w:rPr>
@@ -1425,7 +1495,7 @@
               <w:noProof/>
             </w:rPr>
           </w:pPr>
-          <w:hyperlink w:anchor="_Toc318653591" w:history="1">
+          <w:hyperlink w:anchor="_Toc319971606" w:history="1">
             <w:r>
               <w:rPr>
                 <w:rStyle w:val="Hyperlink"/>
@@ -1452,7 +1522,7 @@
                 <w:noProof/>
                 <w:webHidden/>
               </w:rPr>
-              <w:instrText xml:space="preserve"> PAGEREF _Toc318653591 \h </w:instrText>
+              <w:instrText xml:space="preserve"> PAGEREF _Toc319971606 \h </w:instrText>
             </w:r>
             <w:r>
               <w:rPr>
@@ -1494,7 +1564,7 @@
               <w:noProof/>
             </w:rPr>
           </w:pPr>
-          <w:hyperlink w:anchor="_Toc318653592" w:history="1">
+          <w:hyperlink w:anchor="_Toc319971607" w:history="1">
             <w:r>
               <w:rPr>
                 <w:rStyle w:val="Hyperlink"/>
@@ -1521,7 +1591,7 @@
                 <w:noProof/>
                 <w:webHidden/>
               </w:rPr>
-              <w:instrText xml:space="preserve"> PAGEREF _Toc318653592 \h </w:instrText>
+              <w:instrText xml:space="preserve"> PAGEREF _Toc319971607 \h </w:instrText>
             </w:r>
             <w:r>
               <w:rPr>
@@ -1563,13 +1633,13 @@
               <w:noProof/>
             </w:rPr>
           </w:pPr>
-          <w:hyperlink w:anchor="_Toc318653593" w:history="1">
+          <w:hyperlink w:anchor="_Toc319971608" w:history="1">
             <w:r>
               <w:rPr>
                 <w:rStyle w:val="Hyperlink"/>
                 <w:noProof/>
               </w:rPr>
-              <w:t>Keyword Tree</w:t>
+              <w:t>Save Settings</w:t>
             </w:r>
             <w:r>
               <w:rPr>
@@ -1590,7 +1660,7 @@
                 <w:noProof/>
                 <w:webHidden/>
               </w:rPr>
-              <w:instrText xml:space="preserve"> PAGEREF _Toc318653593 \h </w:instrText>
+              <w:instrText xml:space="preserve"> PAGEREF _Toc319971608 \h </w:instrText>
             </w:r>
             <w:r>
               <w:rPr>
@@ -1632,12 +1702,81 @@
               <w:noProof/>
             </w:rPr>
           </w:pPr>
-          <w:hyperlink w:anchor="_Toc318653594" w:history="1">
+          <w:hyperlink w:anchor="_Toc319971609" w:history="1">
             <w:r>
               <w:rPr>
                 <w:rStyle w:val="Hyperlink"/>
                 <w:noProof/>
               </w:rPr>
+              <w:t>Keyword Tree</w:t>
+            </w:r>
+            <w:r>
+              <w:rPr>
+                <w:noProof/>
+                <w:webHidden/>
+              </w:rPr>
+              <w:tab/>
+            </w:r>
+            <w:r>
+              <w:rPr>
+                <w:noProof/>
+                <w:webHidden/>
+              </w:rPr>
+              <w:fldChar w:fldCharType="begin"/>
+            </w:r>
+            <w:r>
+              <w:rPr>
+                <w:noProof/>
+                <w:webHidden/>
+              </w:rPr>
+              <w:instrText xml:space="preserve"> PAGEREF _Toc319971609 \h </w:instrText>
+            </w:r>
+            <w:r>
+              <w:rPr>
+                <w:noProof/>
+                <w:webHidden/>
+              </w:rPr>
+            </w:r>
+            <w:r>
+              <w:rPr>
+                <w:noProof/>
+                <w:webHidden/>
+              </w:rPr>
+              <w:fldChar w:fldCharType="separate"/>
+            </w:r>
+            <w:r>
+              <w:rPr>
+                <w:noProof/>
+                <w:webHidden/>
+              </w:rPr>
+              <w:t>13</w:t>
+            </w:r>
+            <w:r>
+              <w:rPr>
+                <w:noProof/>
+                <w:webHidden/>
+              </w:rPr>
+              <w:fldChar w:fldCharType="end"/>
+            </w:r>
+          </w:hyperlink>
+        </w:p>
+        <w:p>
+          <w:pPr>
+            <w:pStyle w:val="TOC3"/>
+            <w:tabs>
+              <w:tab w:val="right" w:leader="dot" w:pos="9350"/>
+            </w:tabs>
+            <w:rPr>
+              <w:rFonts w:eastAsiaTheme="minorEastAsia"/>
+              <w:noProof/>
+            </w:rPr>
+          </w:pPr>
+          <w:hyperlink w:anchor="_Toc319971610" w:history="1">
+            <w:r>
+              <w:rPr>
+                <w:rStyle w:val="Hyperlink"/>
+                <w:noProof/>
+              </w:rPr>
               <w:t>Editing Keywords</w:t>
             </w:r>
             <w:r>
@@ -1659,7 +1798,7 @@
                 <w:noProof/>
                 <w:webHidden/>
               </w:rPr>
-              <w:instrText xml:space="preserve"> PAGEREF _Toc318653594 \h </w:instrText>
+              <w:instrText xml:space="preserve"> PAGEREF _Toc319971610 \h </w:instrText>
             </w:r>
             <w:r>
               <w:rPr>
@@ -1701,7 +1840,7 @@
               <w:noProof/>
             </w:rPr>
           </w:pPr>
-          <w:hyperlink w:anchor="_Toc318653595" w:history="1">
+          <w:hyperlink w:anchor="_Toc319971611" w:history="1">
             <w:r>
               <w:rPr>
                 <w:rStyle w:val="Hyperlink"/>
@@ -1728,7 +1867,7 @@
                 <w:noProof/>
                 <w:webHidden/>
               </w:rPr>
-              <w:instrText xml:space="preserve"> PAGEREF _Toc318653595 \h </w:instrText>
+              <w:instrText xml:space="preserve"> PAGEREF _Toc319971611 \h </w:instrText>
             </w:r>
             <w:r>
               <w:rPr>
@@ -1770,7 +1909,7 @@
               <w:noProof/>
             </w:rPr>
           </w:pPr>
-          <w:hyperlink w:anchor="_Toc318653596" w:history="1">
+          <w:hyperlink w:anchor="_Toc319971612" w:history="1">
             <w:r>
               <w:rPr>
                 <w:rStyle w:val="Hyperlink"/>
@@ -1798,7 +1937,7 @@
                 <w:noProof/>
                 <w:webHidden/>
               </w:rPr>
-              <w:instrText xml:space="preserve"> PAGEREF _Toc318653596 \h </w:instrText>
+              <w:instrText xml:space="preserve"> PAGEREF _Toc319971612 \h </w:instrText>
             </w:r>
             <w:r>
               <w:rPr>
@@ -1840,7 +1979,7 @@
               <w:noProof/>
             </w:rPr>
           </w:pPr>
-          <w:hyperlink w:anchor="_Toc318653597" w:history="1">
+          <w:hyperlink w:anchor="_Toc319971613" w:history="1">
             <w:r>
               <w:rPr>
                 <w:rStyle w:val="Hyperlink"/>
@@ -1868,7 +2007,7 @@
                 <w:noProof/>
                 <w:webHidden/>
               </w:rPr>
-              <w:instrText xml:space="preserve"> PAGEREF _Toc318653597 \h </w:instrText>
+              <w:instrText xml:space="preserve"> PAGEREF _Toc319971613 \h </w:instrText>
             </w:r>
             <w:r>
               <w:rPr>
@@ -1910,7 +2049,7 @@
               <w:noProof/>
             </w:rPr>
           </w:pPr>
-          <w:hyperlink w:anchor="_Toc318653598" w:history="1">
+          <w:hyperlink w:anchor="_Toc319971614" w:history="1">
             <w:r>
               <w:rPr>
                 <w:rStyle w:val="Hyperlink"/>
@@ -1938,7 +2077,7 @@
                 <w:noProof/>
                 <w:webHidden/>
               </w:rPr>
-              <w:instrText xml:space="preserve"> PAGEREF _Toc318653598 \h </w:instrText>
+              <w:instrText xml:space="preserve"> PAGEREF _Toc319971614 \h </w:instrText>
             </w:r>
             <w:r>
               <w:rPr>
@@ -1980,7 +2119,7 @@
               <w:noProof/>
             </w:rPr>
           </w:pPr>
-          <w:hyperlink w:anchor="_Toc318653599" w:history="1">
+          <w:hyperlink w:anchor="_Toc319971615" w:history="1">
             <w:r>
               <w:rPr>
                 <w:rStyle w:val="Hyperlink"/>
@@ -2007,7 +2146,7 @@
                 <w:noProof/>
                 <w:webHidden/>
               </w:rPr>
-              <w:instrText xml:space="preserve"> PAGEREF _Toc318653599 \h </w:instrText>
+              <w:instrText xml:space="preserve"> PAGEREF _Toc319971615 \h </w:instrText>
             </w:r>
             <w:r>
               <w:rPr>
@@ -2049,7 +2188,7 @@
               <w:noProof/>
             </w:rPr>
           </w:pPr>
-          <w:hyperlink w:anchor="_Toc318653600" w:history="1">
+          <w:hyperlink w:anchor="_Toc319971616" w:history="1">
             <w:r>
               <w:rPr>
                 <w:rStyle w:val="Hyperlink"/>
@@ -2076,7 +2215,7 @@
                 <w:noProof/>
                 <w:webHidden/>
               </w:rPr>
-              <w:instrText xml:space="preserve"> PAGEREF _Toc318653600 \h </w:instrText>
+              <w:instrText xml:space="preserve"> PAGEREF _Toc319971616 \h </w:instrText>
             </w:r>
             <w:r>
               <w:rPr>
@@ -2118,7 +2257,7 @@
               <w:noProof/>
             </w:rPr>
           </w:pPr>
-          <w:hyperlink w:anchor="_Toc318653601" w:history="1">
+          <w:hyperlink w:anchor="_Toc319971617" w:history="1">
             <w:r>
               <w:rPr>
                 <w:rStyle w:val="Hyperlink"/>
@@ -2145,7 +2284,7 @@
                 <w:noProof/>
                 <w:webHidden/>
               </w:rPr>
-              <w:instrText xml:space="preserve"> PAGEREF _Toc318653601 \h </w:instrText>
+              <w:instrText xml:space="preserve"> PAGEREF _Toc319971617 \h </w:instrText>
             </w:r>
             <w:r>
               <w:rPr>
@@ -2165,7 +2304,7 @@
                 <w:noProof/>
                 <w:webHidden/>
               </w:rPr>
-              <w:t>15</w:t>
+              <w:t>16</w:t>
             </w:r>
             <w:r>
               <w:rPr>
@@ -2187,7 +2326,7 @@
               <w:noProof/>
             </w:rPr>
           </w:pPr>
-          <w:hyperlink w:anchor="_Toc318653602" w:history="1">
+          <w:hyperlink w:anchor="_Toc319971618" w:history="1">
             <w:r>
               <w:rPr>
                 <w:rStyle w:val="Hyperlink"/>
@@ -2215,7 +2354,7 @@
                 <w:noProof/>
                 <w:webHidden/>
               </w:rPr>
-              <w:instrText xml:space="preserve"> PAGEREF _Toc318653602 \h </w:instrText>
+              <w:instrText xml:space="preserve"> PAGEREF _Toc319971618 \h </w:instrText>
             </w:r>
             <w:r>
               <w:rPr>
@@ -2257,7 +2396,7 @@
               <w:noProof/>
             </w:rPr>
           </w:pPr>
-          <w:hyperlink w:anchor="_Toc318653603" w:history="1">
+          <w:hyperlink w:anchor="_Toc319971619" w:history="1">
             <w:r>
               <w:rPr>
                 <w:rStyle w:val="Hyperlink"/>
@@ -2284,7 +2423,7 @@
                 <w:noProof/>
                 <w:webHidden/>
               </w:rPr>
-              <w:instrText xml:space="preserve"> PAGEREF _Toc318653603 \h </w:instrText>
+              <w:instrText xml:space="preserve"> PAGEREF _Toc319971619 \h </w:instrText>
             </w:r>
             <w:r>
               <w:rPr>
@@ -2326,7 +2465,7 @@
               <w:noProof/>
             </w:rPr>
           </w:pPr>
-          <w:hyperlink w:anchor="_Toc318653604" w:history="1">
+          <w:hyperlink w:anchor="_Toc319971620" w:history="1">
             <w:r>
               <w:rPr>
                 <w:rStyle w:val="Hyperlink"/>
@@ -2353,7 +2492,7 @@
                 <w:noProof/>
                 <w:webHidden/>
               </w:rPr>
-              <w:instrText xml:space="preserve"> PAGEREF _Toc318653604 \h </w:instrText>
+              <w:instrText xml:space="preserve"> PAGEREF _Toc319971620 \h </w:instrText>
             </w:r>
             <w:r>
               <w:rPr>
@@ -2395,7 +2534,7 @@
               <w:noProof/>
             </w:rPr>
           </w:pPr>
-          <w:hyperlink w:anchor="_Toc318653605" w:history="1">
+          <w:hyperlink w:anchor="_Toc319971621" w:history="1">
             <w:r>
               <w:rPr>
                 <w:rStyle w:val="Hyperlink"/>
@@ -2422,7 +2561,7 @@
                 <w:noProof/>
                 <w:webHidden/>
               </w:rPr>
-              <w:instrText xml:space="preserve"> PAGEREF _Toc318653605 \h </w:instrText>
+              <w:instrText xml:space="preserve"> PAGEREF _Toc319971621 \h </w:instrText>
             </w:r>
             <w:r>
               <w:rPr>
@@ -2464,7 +2603,7 @@
               <w:noProof/>
             </w:rPr>
           </w:pPr>
-          <w:hyperlink w:anchor="_Toc318653606" w:history="1">
+          <w:hyperlink w:anchor="_Toc319971622" w:history="1">
             <w:r>
               <w:rPr>
                 <w:rStyle w:val="Hyperlink"/>
@@ -2491,7 +2630,7 @@
                 <w:noProof/>
                 <w:webHidden/>
               </w:rPr>
-              <w:instrText xml:space="preserve"> PAGEREF _Toc318653606 \h </w:instrText>
+              <w:instrText xml:space="preserve"> PAGEREF _Toc319971622 \h </w:instrText>
             </w:r>
             <w:r>
               <w:rPr>
@@ -2533,7 +2672,7 @@
               <w:noProof/>
             </w:rPr>
           </w:pPr>
-          <w:hyperlink w:anchor="_Toc318653607" w:history="1">
+          <w:hyperlink w:anchor="_Toc319971623" w:history="1">
             <w:r>
               <w:rPr>
                 <w:rStyle w:val="Hyperlink"/>
@@ -2560,7 +2699,7 @@
                 <w:noProof/>
                 <w:webHidden/>
               </w:rPr>
-              <w:instrText xml:space="preserve"> PAGEREF _Toc318653607 \h </w:instrText>
+              <w:instrText xml:space="preserve"> PAGEREF _Toc319971623 \h </w:instrText>
             </w:r>
             <w:r>
               <w:rPr>
@@ -2602,7 +2741,7 @@
               <w:noProof/>
             </w:rPr>
           </w:pPr>
-          <w:hyperlink w:anchor="_Toc318653608" w:history="1">
+          <w:hyperlink w:anchor="_Toc319971624" w:history="1">
             <w:r>
               <w:rPr>
                 <w:rStyle w:val="Hyperlink"/>
@@ -2629,7 +2768,7 @@
                 <w:noProof/>
                 <w:webHidden/>
               </w:rPr>
-              <w:instrText xml:space="preserve"> PAGEREF _Toc318653608 \h </w:instrText>
+              <w:instrText xml:space="preserve"> PAGEREF _Toc319971624 \h </w:instrText>
             </w:r>
             <w:r>
               <w:rPr>
@@ -2671,7 +2810,7 @@
               <w:noProof/>
             </w:rPr>
           </w:pPr>
-          <w:hyperlink w:anchor="_Toc318653609" w:history="1">
+          <w:hyperlink w:anchor="_Toc319971625" w:history="1">
             <w:r>
               <w:rPr>
                 <w:rStyle w:val="Hyperlink"/>
@@ -2698,7 +2837,7 @@
                 <w:noProof/>
                 <w:webHidden/>
               </w:rPr>
-              <w:instrText xml:space="preserve"> PAGEREF _Toc318653609 \h </w:instrText>
+              <w:instrText xml:space="preserve"> PAGEREF _Toc319971625 \h </w:instrText>
             </w:r>
             <w:r>
               <w:rPr>
@@ -2719,6 +2858,144 @@
                 <w:webHidden/>
               </w:rPr>
               <w:t>18</w:t>
+            </w:r>
+            <w:r>
+              <w:rPr>
+                <w:noProof/>
+                <w:webHidden/>
+              </w:rPr>
+              <w:fldChar w:fldCharType="end"/>
+            </w:r>
+          </w:hyperlink>
+        </w:p>
+        <w:p>
+          <w:pPr>
+            <w:pStyle w:val="TOC3"/>
+            <w:tabs>
+              <w:tab w:val="right" w:leader="dot" w:pos="9350"/>
+            </w:tabs>
+            <w:rPr>
+              <w:rFonts w:eastAsiaTheme="minorEastAsia"/>
+              <w:noProof/>
+            </w:rPr>
+          </w:pPr>
+          <w:hyperlink w:anchor="_Toc319971626" w:history="1">
+            <w:r>
+              <w:rPr>
+                <w:rStyle w:val="Hyperlink"/>
+                <w:noProof/>
+              </w:rPr>
+              <w:t>Compile Filters</w:t>
+            </w:r>
+            <w:r>
+              <w:rPr>
+                <w:noProof/>
+                <w:webHidden/>
+              </w:rPr>
+              <w:tab/>
+            </w:r>
+            <w:r>
+              <w:rPr>
+                <w:noProof/>
+                <w:webHidden/>
+              </w:rPr>
+              <w:fldChar w:fldCharType="begin"/>
+            </w:r>
+            <w:r>
+              <w:rPr>
+                <w:noProof/>
+                <w:webHidden/>
+              </w:rPr>
+              <w:instrText xml:space="preserve"> PAGEREF _Toc319971626 \h </w:instrText>
+            </w:r>
+            <w:r>
+              <w:rPr>
+                <w:noProof/>
+                <w:webHidden/>
+              </w:rPr>
+            </w:r>
+            <w:r>
+              <w:rPr>
+                <w:noProof/>
+                <w:webHidden/>
+              </w:rPr>
+              <w:fldChar w:fldCharType="separate"/>
+            </w:r>
+            <w:r>
+              <w:rPr>
+                <w:noProof/>
+                <w:webHidden/>
+              </w:rPr>
+              <w:t>19</w:t>
+            </w:r>
+            <w:r>
+              <w:rPr>
+                <w:noProof/>
+                <w:webHidden/>
+              </w:rPr>
+              <w:fldChar w:fldCharType="end"/>
+            </w:r>
+          </w:hyperlink>
+        </w:p>
+        <w:p>
+          <w:pPr>
+            <w:pStyle w:val="TOC3"/>
+            <w:tabs>
+              <w:tab w:val="right" w:leader="dot" w:pos="9350"/>
+            </w:tabs>
+            <w:rPr>
+              <w:rFonts w:eastAsiaTheme="minorEastAsia"/>
+              <w:noProof/>
+            </w:rPr>
+          </w:pPr>
+          <w:hyperlink w:anchor="_Toc319971627" w:history="1">
+            <w:r>
+              <w:rPr>
+                <w:rStyle w:val="Hyperlink"/>
+                <w:noProof/>
+              </w:rPr>
+              <w:t>Save Settings</w:t>
+            </w:r>
+            <w:r>
+              <w:rPr>
+                <w:noProof/>
+                <w:webHidden/>
+              </w:rPr>
+              <w:tab/>
+            </w:r>
+            <w:r>
+              <w:rPr>
+                <w:noProof/>
+                <w:webHidden/>
+              </w:rPr>
+              <w:fldChar w:fldCharType="begin"/>
+            </w:r>
+            <w:r>
+              <w:rPr>
+                <w:noProof/>
+                <w:webHidden/>
+              </w:rPr>
+              <w:instrText xml:space="preserve"> PAGEREF _Toc319971627 \h </w:instrText>
+            </w:r>
+            <w:r>
+              <w:rPr>
+                <w:noProof/>
+                <w:webHidden/>
+              </w:rPr>
+            </w:r>
+            <w:r>
+              <w:rPr>
+                <w:noProof/>
+                <w:webHidden/>
+              </w:rPr>
+              <w:fldChar w:fldCharType="separate"/>
+            </w:r>
+            <w:r>
+              <w:rPr>
+                <w:noProof/>
+                <w:webHidden/>
+              </w:rPr>
+              <w:t>19</w:t>
             </w:r>
             <w:r>
               <w:rPr>
@@ -2740,7 +3017,7 @@
               <w:noProof/>
             </w:rPr>
           </w:pPr>
-          <w:hyperlink w:anchor="_Toc318653610" w:history="1">
+          <w:hyperlink w:anchor="_Toc319971628" w:history="1">
             <w:r>
               <w:rPr>
                 <w:rStyle w:val="Hyperlink"/>
@@ -2767,7 +3044,7 @@
                 <w:noProof/>
                 <w:webHidden/>
               </w:rPr>
-              <w:instrText xml:space="preserve"> PAGEREF _Toc318653610 \h </w:instrText>
+              <w:instrText xml:space="preserve"> PAGEREF _Toc319971628 \h </w:instrText>
             </w:r>
             <w:r>
               <w:rPr>
@@ -2787,7 +3064,7 @@
                 <w:noProof/>
                 <w:webHidden/>
               </w:rPr>
-              <w:t>19</w:t>
+              <w:t>20</w:t>
             </w:r>
             <w:r>
               <w:rPr>
@@ -2809,7 +3086,7 @@
               <w:noProof/>
             </w:rPr>
           </w:pPr>
-          <w:hyperlink w:anchor="_Toc318653611" w:history="1">
+          <w:hyperlink w:anchor="_Toc319971629" w:history="1">
             <w:r>
               <w:rPr>
                 <w:rStyle w:val="Hyperlink"/>
@@ -2836,7 +3113,7 @@
                 <w:noProof/>
                 <w:webHidden/>
               </w:rPr>
-              <w:instrText xml:space="preserve"> PAGEREF _Toc318653611 \h </w:instrText>
+              <w:instrText xml:space="preserve"> PAGEREF _Toc319971629 \h </w:instrText>
             </w:r>
             <w:r>
               <w:rPr>
@@ -2878,7 +3155,7 @@
               <w:noProof/>
             </w:rPr>
           </w:pPr>
-          <w:hyperlink w:anchor="_Toc318653612" w:history="1">
+          <w:hyperlink w:anchor="_Toc319971630" w:history="1">
             <w:r>
               <w:rPr>
                 <w:rStyle w:val="Hyperlink"/>
@@ -2905,7 +3182,7 @@
                 <w:noProof/>
                 <w:webHidden/>
               </w:rPr>
-              <w:instrText xml:space="preserve"> PAGEREF _Toc318653612 \h </w:instrText>
+              <w:instrText xml:space="preserve"> PAGEREF _Toc319971630 \h </w:instrText>
             </w:r>
             <w:r>
               <w:rPr>
@@ -2925,7 +3202,7 @@
                 <w:noProof/>
                 <w:webHidden/>
               </w:rPr>
-              <w:t>20</w:t>
+              <w:t>21</w:t>
             </w:r>
             <w:r>
               <w:rPr>
@@ -2947,7 +3224,7 @@
               <w:noProof/>
             </w:rPr>
           </w:pPr>
-          <w:hyperlink w:anchor="_Toc318653613" w:history="1">
+          <w:hyperlink w:anchor="_Toc319971631" w:history="1">
             <w:r>
               <w:rPr>
                 <w:rStyle w:val="Hyperlink"/>
@@ -2974,7 +3251,7 @@
                 <w:noProof/>
                 <w:webHidden/>
               </w:rPr>
-              <w:instrText xml:space="preserve"> PAGEREF _Toc318653613 \h </w:instrText>
+              <w:instrText xml:space="preserve"> PAGEREF _Toc319971631 \h </w:instrText>
             </w:r>
             <w:r>
               <w:rPr>
@@ -2994,7 +3271,7 @@
                 <w:noProof/>
                 <w:webHidden/>
               </w:rPr>
-              <w:t>20</w:t>
+              <w:t>21</w:t>
             </w:r>
             <w:r>
               <w:rPr>
@@ -3016,7 +3293,7 @@
               <w:noProof/>
             </w:rPr>
           </w:pPr>
-          <w:hyperlink w:anchor="_Toc318653614" w:history="1">
+          <w:hyperlink w:anchor="_Toc319971632" w:history="1">
             <w:r>
               <w:rPr>
                 <w:rStyle w:val="Hyperlink"/>
@@ -3043,7 +3320,7 @@
                 <w:noProof/>
                 <w:webHidden/>
               </w:rPr>
-              <w:instrText xml:space="preserve"> PAGEREF _Toc318653614 \h </w:instrText>
+              <w:instrText xml:space="preserve"> PAGEREF _Toc319971632 \h </w:instrText>
             </w:r>
             <w:r>
               <w:rPr>
@@ -3063,7 +3340,7 @@
                 <w:noProof/>
                 <w:webHidden/>
               </w:rPr>
-              <w:t>20</w:t>
+              <w:t>21</w:t>
             </w:r>
             <w:r>
               <w:rPr>
@@ -3085,7 +3362,7 @@
               <w:noProof/>
             </w:rPr>
           </w:pPr>
-          <w:hyperlink w:anchor="_Toc318653615" w:history="1">
+          <w:hyperlink w:anchor="_Toc319971633" w:history="1">
             <w:r>
               <w:rPr>
                 <w:rStyle w:val="Hyperlink"/>
@@ -3112,7 +3389,7 @@
                 <w:noProof/>
                 <w:webHidden/>
               </w:rPr>
-              <w:instrText xml:space="preserve"> PAGEREF _Toc318653615 \h </w:instrText>
+              <w:instrText xml:space="preserve"> PAGEREF _Toc319971633 \h </w:instrText>
             </w:r>
             <w:r>
               <w:rPr>
@@ -3154,7 +3431,7 @@
               <w:noProof/>
             </w:rPr>
           </w:pPr>
-          <w:hyperlink w:anchor="_Toc318653616" w:history="1">
+          <w:hyperlink w:anchor="_Toc319971634" w:history="1">
             <w:r>
               <w:rPr>
                 <w:rStyle w:val="Hyperlink"/>
@@ -3181,7 +3458,7 @@
                 <w:noProof/>
                 <w:webHidden/>
               </w:rPr>
-              <w:instrText xml:space="preserve"> PAGEREF _Toc318653616 \h </w:instrText>
+              <w:instrText xml:space="preserve"> PAGEREF _Toc319971634 \h </w:instrText>
             </w:r>
             <w:r>
               <w:rPr>
@@ -3201,7 +3478,7 @@
                 <w:noProof/>
                 <w:webHidden/>
               </w:rPr>
-              <w:t>21</w:t>
+              <w:t>22</w:t>
             </w:r>
             <w:r>
               <w:rPr>
@@ -3223,7 +3500,7 @@
               <w:noProof/>
             </w:rPr>
           </w:pPr>
-          <w:hyperlink w:anchor="_Toc318653617" w:history="1">
+          <w:hyperlink w:anchor="_Toc319971635" w:history="1">
             <w:r>
               <w:rPr>
                 <w:rStyle w:val="Hyperlink"/>
@@ -3250,7 +3527,7 @@
                 <w:noProof/>
                 <w:webHidden/>
               </w:rPr>
-              <w:instrText xml:space="preserve"> PAGEREF _Toc318653617 \h </w:instrText>
+              <w:instrText xml:space="preserve"> PAGEREF _Toc319971635 \h </w:instrText>
             </w:r>
             <w:r>
               <w:rPr>
@@ -3270,7 +3547,7 @@
                 <w:noProof/>
                 <w:webHidden/>
               </w:rPr>
-              <w:t>21</w:t>
+              <w:t>22</w:t>
             </w:r>
             <w:r>
               <w:rPr>
@@ -3292,7 +3569,7 @@
               <w:noProof/>
             </w:rPr>
           </w:pPr>
-          <w:hyperlink w:anchor="_Toc318653618" w:history="1">
+          <w:hyperlink w:anchor="_Toc319971636" w:history="1">
             <w:r>
               <w:rPr>
                 <w:rStyle w:val="Hyperlink"/>
@@ -3319,7 +3596,7 @@
                 <w:noProof/>
                 <w:webHidden/>
               </w:rPr>
-              <w:instrText xml:space="preserve"> PAGEREF _Toc318653618 \h </w:instrText>
+              <w:instrText xml:space="preserve"> PAGEREF _Toc319971636 \h </w:instrText>
             </w:r>
             <w:r>
               <w:rPr>
@@ -3339,7 +3616,7 @@
                 <w:noProof/>
                 <w:webHidden/>
               </w:rPr>
-              <w:t>21</w:t>
+              <w:t>22</w:t>
             </w:r>
             <w:r>
               <w:rPr>
@@ -3361,7 +3638,7 @@
               <w:noProof/>
             </w:rPr>
           </w:pPr>
-          <w:hyperlink w:anchor="_Toc318653619" w:history="1">
+          <w:hyperlink w:anchor="_Toc319971637" w:history="1">
             <w:r>
               <w:rPr>
                 <w:rStyle w:val="Hyperlink"/>
@@ -3388,7 +3665,7 @@
                 <w:noProof/>
                 <w:webHidden/>
               </w:rPr>
-              <w:instrText xml:space="preserve"> PAGEREF _Toc318653619 \h </w:instrText>
+              <w:instrText xml:space="preserve"> PAGEREF _Toc319971637 \h </w:instrText>
             </w:r>
             <w:r>
               <w:rPr>
@@ -3408,7 +3685,214 @@
                 <w:noProof/>
                 <w:webHidden/>
               </w:rPr>
-              <w:t>21</w:t>
+              <w:t>22</w:t>
+            </w:r>
+            <w:r>
+              <w:rPr>
+                <w:noProof/>
+                <w:webHidden/>
+              </w:rPr>
+              <w:fldChar w:fldCharType="end"/>
+            </w:r>
+          </w:hyperlink>
+        </w:p>
+        <w:p>
+          <w:pPr>
+            <w:pStyle w:val="TOC3"/>
+            <w:tabs>
+              <w:tab w:val="right" w:leader="dot" w:pos="9350"/>
+            </w:tabs>
+            <w:rPr>
+              <w:rFonts w:eastAsiaTheme="minorEastAsia"/>
+              <w:noProof/>
+            </w:rPr>
+          </w:pPr>
+          <w:hyperlink w:anchor="_Toc319971638" w:history="1">
+            <w:r>
+              <w:rPr>
+                <w:rStyle w:val="Hyperlink"/>
+                <w:noProof/>
+              </w:rPr>
+              <w:t>Only Create Single File Bookmark s</w:t>
+            </w:r>
+            <w:r>
+              <w:rPr>
+                <w:noProof/>
+                <w:webHidden/>
+              </w:rPr>
+              <w:tab/>
+            </w:r>
+            <w:r>
+              <w:rPr>
+                <w:noProof/>
+                <w:webHidden/>
+              </w:rPr>
+              <w:fldChar w:fldCharType="begin"/>
+            </w:r>
+            <w:r>
+              <w:rPr>
+                <w:noProof/>
+                <w:webHidden/>
+              </w:rPr>
+              <w:instrText xml:space="preserve"> PAGEREF _Toc319971638 \h </w:instrText>
+            </w:r>
+            <w:r>
+              <w:rPr>
+                <w:noProof/>
+                <w:webHidden/>
+              </w:rPr>
+            </w:r>
+            <w:r>
+              <w:rPr>
+                <w:noProof/>
+                <w:webHidden/>
+              </w:rPr>
+              <w:fldChar w:fldCharType="separate"/>
+            </w:r>
+            <w:r>
+              <w:rPr>
+                <w:noProof/>
+                <w:webHidden/>
+              </w:rPr>
+              <w:t>22</w:t>
+            </w:r>
+            <w:r>
+              <w:rPr>
+                <w:noProof/>
+                <w:webHidden/>
+              </w:rPr>
+              <w:fldChar w:fldCharType="end"/>
+            </w:r>
+          </w:hyperlink>
+        </w:p>
+        <w:p>
+          <w:pPr>
+            <w:pStyle w:val="TOC3"/>
+            <w:tabs>
+              <w:tab w:val="right" w:leader="dot" w:pos="9350"/>
+            </w:tabs>
+            <w:rPr>
+              <w:rFonts w:eastAsiaTheme="minorEastAsia"/>
+              <w:noProof/>
+            </w:rPr>
+          </w:pPr>
+          <w:hyperlink w:anchor="_Toc319971639" w:history="1">
+            <w:r>
+              <w:rPr>
+                <w:rStyle w:val="Hyperlink"/>
+                <w:noProof/>
+              </w:rPr>
+              <w:t>Single File Bookmark Threshold</w:t>
+            </w:r>
+            <w:r>
+              <w:rPr>
+                <w:noProof/>
+                <w:webHidden/>
+              </w:rPr>
+              <w:tab/>
+            </w:r>
+            <w:r>
+              <w:rPr>
+                <w:noProof/>
+                <w:webHidden/>
+              </w:rPr>
+              <w:fldChar w:fldCharType="begin"/>
+            </w:r>
+            <w:r>
+              <w:rPr>
+                <w:noProof/>
+                <w:webHidden/>
+              </w:rPr>
+              <w:instrText xml:space="preserve"> PAGEREF _Toc319971639 \h </w:instrText>
+            </w:r>
+            <w:r>
+              <w:rPr>
+                <w:noProof/>
+                <w:webHidden/>
+              </w:rPr>
+            </w:r>
+            <w:r>
+              <w:rPr>
+                <w:noProof/>
+                <w:webHidden/>
+              </w:rPr>
+              <w:fldChar w:fldCharType="separate"/>
+            </w:r>
+            <w:r>
+              <w:rPr>
+                <w:noProof/>
+                <w:webHidden/>
+              </w:rPr>
+              <w:t>22</w:t>
+            </w:r>
+            <w:r>
+              <w:rPr>
+                <w:noProof/>
+                <w:webHidden/>
+              </w:rPr>
+              <w:fldChar w:fldCharType="end"/>
+            </w:r>
+          </w:hyperlink>
+        </w:p>
+        <w:p>
+          <w:pPr>
+            <w:pStyle w:val="TOC3"/>
+            <w:tabs>
+              <w:tab w:val="right" w:leader="dot" w:pos="9350"/>
+            </w:tabs>
+            <w:rPr>
+              <w:rFonts w:eastAsiaTheme="minorEastAsia"/>
+              <w:noProof/>
+            </w:rPr>
+          </w:pPr>
+          <w:hyperlink w:anchor="_Toc319971640" w:history="1">
+            <w:r>
+              <w:rPr>
+                <w:rStyle w:val="Hyperlink"/>
+                <w:noProof/>
+              </w:rPr>
+              <w:t>Save Settings</w:t>
+            </w:r>
+            <w:r>
+              <w:rPr>
+                <w:noProof/>
+                <w:webHidden/>
+              </w:rPr>
+              <w:tab/>
+            </w:r>
+            <w:r>
+              <w:rPr>
+                <w:noProof/>
+                <w:webHidden/>
+              </w:rPr>
+              <w:fldChar w:fldCharType="begin"/>
+            </w:r>
+            <w:r>
+              <w:rPr>
+                <w:noProof/>
+                <w:webHidden/>
+              </w:rPr>
+              <w:instrText xml:space="preserve"> PAGEREF _Toc319971640 \h </w:instrText>
+            </w:r>
+            <w:r>
+              <w:rPr>
+                <w:noProof/>
+                <w:webHidden/>
+              </w:rPr>
+            </w:r>
+            <w:r>
+              <w:rPr>
+                <w:noProof/>
+                <w:webHidden/>
+              </w:rPr>
+              <w:fldChar w:fldCharType="separate"/>
+            </w:r>
+            <w:r>
+              <w:rPr>
+                <w:noProof/>
+                <w:webHidden/>
+              </w:rPr>
+              <w:t>22</w:t>
             </w:r>
             <w:r>
               <w:rPr>
@@ -3430,7 +3914,7 @@
               <w:noProof/>
             </w:rPr>
           </w:pPr>
-          <w:hyperlink w:anchor="_Toc318653620" w:history="1">
+          <w:hyperlink w:anchor="_Toc319971641" w:history="1">
             <w:r>
               <w:rPr>
                 <w:rStyle w:val="Hyperlink"/>
@@ -3457,7 +3941,7 @@
                 <w:noProof/>
                 <w:webHidden/>
               </w:rPr>
-              <w:instrText xml:space="preserve"> PAGEREF _Toc318653620 \h </w:instrText>
+              <w:instrText xml:space="preserve"> PAGEREF _Toc319971641 \h </w:instrText>
             </w:r>
             <w:r>
               <w:rPr>
@@ -3477,7 +3961,7 @@
                 <w:noProof/>
                 <w:webHidden/>
               </w:rPr>
-              <w:t>22</w:t>
+              <w:t>23</w:t>
             </w:r>
             <w:r>
               <w:rPr>
@@ -3499,7 +3983,7 @@
               <w:noProof/>
             </w:rPr>
           </w:pPr>
-          <w:hyperlink w:anchor="_Toc318653621" w:history="1">
+          <w:hyperlink w:anchor="_Toc319971642" w:history="1">
             <w:r>
               <w:rPr>
                 <w:rStyle w:val="Hyperlink"/>
@@ -3526,7 +4010,7 @@
                 <w:noProof/>
                 <w:webHidden/>
               </w:rPr>
-              <w:instrText xml:space="preserve"> PAGEREF _Toc318653621 \h </w:instrText>
+              <w:instrText xml:space="preserve"> PAGEREF _Toc319971642 \h </w:instrText>
             </w:r>
             <w:r>
               <w:rPr>
@@ -3546,7 +4030,7 @@
                 <w:noProof/>
                 <w:webHidden/>
               </w:rPr>
-              <w:t>23</w:t>
+              <w:t>24</w:t>
             </w:r>
             <w:r>
               <w:rPr>
@@ -3568,7 +4052,7 @@
               <w:noProof/>
             </w:rPr>
           </w:pPr>
-          <w:hyperlink w:anchor="_Toc318653622" w:history="1">
+          <w:hyperlink w:anchor="_Toc319971643" w:history="1">
             <w:r>
               <w:rPr>
                 <w:rStyle w:val="Hyperlink"/>
@@ -3595,7 +4079,7 @@
                 <w:noProof/>
                 <w:webHidden/>
               </w:rPr>
-              <w:instrText xml:space="preserve"> PAGEREF _Toc318653622 \h </w:instrText>
+              <w:instrText xml:space="preserve"> PAGEREF _Toc319971643 \h </w:instrText>
             </w:r>
             <w:r>
               <w:rPr>
@@ -3615,7 +4099,7 @@
                 <w:noProof/>
                 <w:webHidden/>
               </w:rPr>
-              <w:t>24</w:t>
+              <w:t>25</w:t>
             </w:r>
             <w:r>
               <w:rPr>
@@ -3637,7 +4121,7 @@
               <w:noProof/>
             </w:rPr>
           </w:pPr>
-          <w:hyperlink w:anchor="_Toc318653623" w:history="1">
+          <w:hyperlink w:anchor="_Toc319971644" w:history="1">
             <w:r>
               <w:rPr>
                 <w:rStyle w:val="Hyperlink"/>
@@ -3664,7 +4148,7 @@
                 <w:noProof/>
                 <w:webHidden/>
               </w:rPr>
-              <w:instrText xml:space="preserve"> PAGEREF _Toc318653623 \h </w:instrText>
+              <w:instrText xml:space="preserve"> PAGEREF _Toc319971644 \h </w:instrText>
             </w:r>
             <w:r>
               <w:rPr>
@@ -3684,7 +4168,7 @@
                 <w:noProof/>
                 <w:webHidden/>
               </w:rPr>
-              <w:t>24</w:t>
+              <w:t>25</w:t>
             </w:r>
             <w:r>
               <w:rPr>
@@ -3706,7 +4190,7 @@
               <w:noProof/>
             </w:rPr>
           </w:pPr>
-          <w:hyperlink w:anchor="_Toc318653624" w:history="1">
+          <w:hyperlink w:anchor="_Toc319971645" w:history="1">
             <w:r>
               <w:rPr>
                 <w:rStyle w:val="Hyperlink"/>
@@ -3733,7 +4217,7 @@
                 <w:noProof/>
                 <w:webHidden/>
               </w:rPr>
-              <w:instrText xml:space="preserve"> PAGEREF _Toc318653624 \h </w:instrText>
+              <w:instrText xml:space="preserve"> PAGEREF _Toc319971645 \h </w:instrText>
             </w:r>
             <w:r>
               <w:rPr>
@@ -3753,7 +4237,7 @@
                 <w:noProof/>
                 <w:webHidden/>
               </w:rPr>
-              <w:t>25</w:t>
+              <w:t>26</w:t>
             </w:r>
             <w:r>
               <w:rPr>
@@ -3780,7 +4264,7 @@
       <w:pPr>
         <w:pStyle w:val="Heading1"/>
       </w:pPr>
-      <w:bookmarkStart w:id="0" w:name="_Toc318653573"/>
+      <w:bookmarkStart w:id="0" w:name="_Toc319971587"/>
       <w:r>
         <w:lastRenderedPageBreak/>
         <w:t>Minimum Requirements</w:t>
@@ -3794,6 +4278,7 @@
           <w:ilvl w:val="0"/>
           <w:numId w:val="1"/>
         </w:numPr>
+        <w:jc w:val="both"/>
       </w:pPr>
       <w:r>
         <w:t xml:space="preserve">EnCase </w:t>
@@ -3815,6 +4300,7 @@
           <w:ilvl w:val="0"/>
           <w:numId w:val="1"/>
         </w:numPr>
+        <w:jc w:val="both"/>
       </w:pPr>
       <w:r>
         <w:t>Windows XP SP3, Windows 7 (32-bit or 64-bit)</w:t>
@@ -3839,6 +4325,7 @@
           <w:ilvl w:val="0"/>
           <w:numId w:val="1"/>
         </w:numPr>
+        <w:jc w:val="both"/>
       </w:pPr>
       <w:r>
         <w:t>4 GB of RAM preferred minimum</w:t>
@@ -3851,6 +4338,7 @@
           <w:ilvl w:val="0"/>
           <w:numId w:val="1"/>
         </w:numPr>
+        <w:jc w:val="both"/>
       </w:pPr>
       <w:r>
         <w:t xml:space="preserve">Microsoft </w:t>
@@ -3866,7 +4354,7 @@
       <w:pPr>
         <w:pStyle w:val="Heading1"/>
       </w:pPr>
-      <w:bookmarkStart w:id="1" w:name="_Toc318653574"/>
+      <w:bookmarkStart w:id="1" w:name="_Toc319971588"/>
       <w:r>
         <w:t>Known Issues</w:t>
       </w:r>
@@ -3879,6 +4367,7 @@
           <w:ilvl w:val="0"/>
           <w:numId w:val="2"/>
         </w:numPr>
+        <w:jc w:val="both"/>
       </w:pPr>
       <w:r>
         <w:t>BETA 1: The beta test is only being offered in a 64-bit version, which requires your Windows installation to be 64-bit. EnCase can be either 32-bit or 64-bit.</w:t>
@@ -3891,6 +4380,7 @@
           <w:ilvl w:val="0"/>
           <w:numId w:val="2"/>
         </w:numPr>
+        <w:jc w:val="both"/>
       </w:pPr>
       <w:r>
         <w:t>BETA 1: Only one instance of Lightgrep can be running at any given time. This means that multiple searches</w:t>
@@ -3927,6 +4417,7 @@
           <w:ilvl w:val="0"/>
           <w:numId w:val="2"/>
         </w:numPr>
+        <w:jc w:val="both"/>
       </w:pPr>
       <w:r>
         <w:t>BETA 1: Selecting the UTF-8 encoding will only search for ASCII characters</w:t>
@@ -3942,6 +4433,7 @@
           <w:ilvl w:val="0"/>
           <w:numId w:val="2"/>
         </w:numPr>
+        <w:jc w:val="both"/>
       </w:pPr>
       <w:r>
         <w:t xml:space="preserve">BETA 1: Selecting the UTF-16 LE encoding will only search for the UTF-16 equivalent of ASCII characters. For example, for the expression “abc” Lightgrep will search for “\x00a\x00b\x00c”. </w:t>
@@ -3957,6 +4449,7 @@
           <w:ilvl w:val="0"/>
           <w:numId w:val="2"/>
         </w:numPr>
+        <w:jc w:val="both"/>
       </w:pPr>
       <w:r>
         <w:t xml:space="preserve">BETA 1: Attempting to use characters that can only be represented by UTF-8 or UTF-16 will result in a validation error. Full UTF-8 and UTF-16 support will be available </w:t>
@@ -3975,6 +4468,7 @@
           <w:ilvl w:val="0"/>
           <w:numId w:val="2"/>
         </w:numPr>
+        <w:jc w:val="both"/>
       </w:pPr>
       <w:r>
         <w:t xml:space="preserve">BETA 1: Canceling the script waits until the current entry is fully searched to complete. Thus, if searching a device with very large unallocated space, it may take </w:t>
@@ -3993,6 +4487,7 @@
           <w:ilvl w:val="0"/>
           <w:numId w:val="2"/>
         </w:numPr>
+        <w:jc w:val="both"/>
       </w:pPr>
       <w:r>
         <w:t xml:space="preserve">BETA 1, v1.0: </w:t>
@@ -4008,7 +4503,7 @@
       <w:pPr>
         <w:pStyle w:val="Heading1"/>
       </w:pPr>
-      <w:bookmarkStart w:id="2" w:name="_Toc318653575"/>
+      <w:bookmarkStart w:id="2" w:name="_Toc319971589"/>
       <w:r>
         <w:t>Limitations</w:t>
       </w:r>
@@ -4024,6 +4519,7 @@
           <w:ilvl w:val="0"/>
           <w:numId w:val="2"/>
         </w:numPr>
+        <w:jc w:val="both"/>
       </w:pPr>
       <w:r>
         <w:t xml:space="preserve">Sweeping Bookmarks in EnCase </w:t>
@@ -4054,6 +4550,7 @@
           <w:ilvl w:val="0"/>
           <w:numId w:val="2"/>
         </w:numPr>
+        <w:jc w:val="both"/>
       </w:pPr>
       <w:r>
         <w:t xml:space="preserve">Entries without a starting extent cannot be bookmarked. These usually are files containing Invalid Cluster in the Description field, although some files marked as Internal, such as the streams </w:t>
@@ -4078,6 +4575,7 @@
           <w:ilvl w:val="0"/>
           <w:numId w:val="2"/>
         </w:numPr>
+        <w:jc w:val="both"/>
       </w:pPr>
       <w:r>
         <w:t>While Lightgrep is able to search files flag</w:t>
@@ -4108,6 +4606,7 @@
           <w:ilvl w:val="0"/>
           <w:numId w:val="2"/>
         </w:numPr>
+        <w:jc w:val="both"/>
       </w:pPr>
       <w:r>
         <w:t xml:space="preserve">The “Lightgrep Output Folder” location cannot be set to a protected location in Windows Vista or Windows 7. Protected locations include, but may not be limited to, those locations represented by the following Windows environment variables: </w:t>
@@ -4154,6 +4653,7 @@
           <w:ilvl w:val="0"/>
           <w:numId w:val="2"/>
         </w:numPr>
+        <w:jc w:val="both"/>
       </w:pPr>
       <w:r>
         <w:t xml:space="preserve">Lightgrep stores settings in two files: </w:t>
@@ -4190,6 +4690,7 @@
           <w:ilvl w:val="0"/>
           <w:numId w:val="2"/>
         </w:numPr>
+        <w:jc w:val="both"/>
       </w:pPr>
       <w:r>
         <w:t xml:space="preserve">Lightgrep uses a constant and relatively small amount of memory while searching, but can require more memory up front while parsing the keyword list depending on the number of keywords. 4 GB of RAM with no other applications running should allow you to easily </w:t>
@@ -4237,7 +4738,7 @@
           <w:u w:val="single"/>
         </w:rPr>
       </w:pPr>
-      <w:bookmarkStart w:id="3" w:name="_Toc318653576"/>
+      <w:bookmarkStart w:id="3" w:name="_Toc319971590"/>
       <w:r>
         <w:rPr>
           <w:u w:val="single"/>
@@ -4255,6 +4756,9 @@
     </w:p>
     <w:p/>
     <w:p>
+      <w:pPr>
+        <w:jc w:val="both"/>
+      </w:pPr>
       <w:r>
         <w:t>The Lightgrep Search T</w:t>
       </w:r>
@@ -4285,6 +4789,7 @@
     <w:p>
       <w:pPr>
         <w:keepNext/>
+        <w:jc w:val="center"/>
       </w:pPr>
       <w:r>
         <w:rPr>
@@ -4367,8 +4872,9 @@
     <w:p>
       <w:pPr>
         <w:pStyle w:val="Heading2"/>
-      </w:pPr>
-      <w:bookmarkStart w:id="5" w:name="_Toc318653577"/>
+        <w:jc w:val="both"/>
+      </w:pPr>
+      <w:bookmarkStart w:id="5" w:name="_Toc319971591"/>
       <w:r>
         <w:t>Options</w:t>
       </w:r>
@@ -4377,14 +4883,18 @@
     <w:p>
       <w:pPr>
         <w:pStyle w:val="Heading3"/>
-      </w:pPr>
-      <w:bookmarkStart w:id="6" w:name="_Toc318653578"/>
+        <w:jc w:val="both"/>
+      </w:pPr>
+      <w:bookmarkStart w:id="6" w:name="_Toc319971592"/>
       <w:r>
         <w:t>Lightgrep Output Folder</w:t>
       </w:r>
       <w:bookmarkEnd w:id="6"/>
     </w:p>
     <w:p>
+      <w:pPr>
+        <w:jc w:val="both"/>
+      </w:pPr>
       <w:r>
         <w:t>The folder specified here will be used both as a temporary folder location a</w:t>
       </w:r>
@@ -4413,8 +4923,9 @@
     <w:p>
       <w:pPr>
         <w:pStyle w:val="Heading3"/>
-      </w:pPr>
-      <w:bookmarkStart w:id="7" w:name="_Toc318653579"/>
+        <w:jc w:val="both"/>
+      </w:pPr>
+      <w:bookmarkStart w:id="7" w:name="_Toc319971593"/>
       <w:r>
         <w:lastRenderedPageBreak/>
         <w:t>Create Bookmarks</w:t>
@@ -4422,6 +4933,9 @@
       <w:bookmarkEnd w:id="7"/>
     </w:p>
     <w:p>
+      <w:pPr>
+        <w:jc w:val="both"/>
+      </w:pPr>
       <w:r>
         <w:t>This option will create sweeping bookmarks of all search hits in the current EnCase Case.</w:t>
       </w:r>
@@ -4440,27 +4954,17 @@
       <w:r>
         <w:t xml:space="preserve">into the same folder structure as present in the Keywords tree (see </w:t>
       </w:r>
-      <w:r>
-        <w:fldChar w:fldCharType="begin"/>
-      </w:r>
-      <w:r>
-        <w:instrText xml:space="preserve"> REF _Ref303238851 \h </w:instrText>
-      </w:r>
-      <w:r>
-        <w:fldChar w:fldCharType="separate"/>
-      </w:r>
-      <w:r>
-        <w:t xml:space="preserve">Figure </w:t>
-      </w:r>
-      <w:r>
-        <w:rPr>
-          <w:noProof/>
-        </w:rPr>
-        <w:t>2</w:t>
-      </w:r>
-      <w:r>
-        <w:fldChar w:fldCharType="end"/>
-      </w:r>
+      <w:fldSimple w:instr=" REF _Ref303238851 \h  \* MERGEFORMAT ">
+        <w:r>
+          <w:t xml:space="preserve">Figure </w:t>
+        </w:r>
+        <w:r>
+          <w:rPr>
+            <w:noProof/>
+          </w:rPr>
+          <w:t>2</w:t>
+        </w:r>
+      </w:fldSimple>
       <w:r>
         <w:t>). If you have a folder named “Financial” containing 5 keywords, you will also have a bookmarks folder named “Financial” which will contain one folder for each of the 5 keywords that have hits</w:t>
       </w:r>
@@ -4471,14 +4975,18 @@
     <w:p>
       <w:pPr>
         <w:pStyle w:val="Heading3"/>
-      </w:pPr>
-      <w:bookmarkStart w:id="8" w:name="_Toc318653580"/>
+        <w:jc w:val="both"/>
+      </w:pPr>
+      <w:bookmarkStart w:id="8" w:name="_Toc319971594"/>
       <w:r>
         <w:t>Create Excel Report</w:t>
       </w:r>
       <w:bookmarkEnd w:id="8"/>
     </w:p>
     <w:p>
+      <w:pPr>
+        <w:jc w:val="both"/>
+      </w:pPr>
       <w:r>
         <w:t>This option will create an Excel 2007 format overview report, containing statistics about the results of the search. The Microsoft .NET Framework 3.5 SP1 is required for output. It is not required to have Microsoft Excel installed in order to produce the report.</w:t>
       </w:r>
@@ -4486,12 +4994,18 @@
     <w:p>
       <w:pPr>
         <w:pStyle w:val="Heading3"/>
-      </w:pPr>
+        <w:jc w:val="both"/>
+      </w:pPr>
+      <w:bookmarkStart w:id="9" w:name="_Toc319971595"/>
       <w:r>
         <w:t>Use Export Folder</w:t>
       </w:r>
-    </w:p>
-    <w:p>
+      <w:bookmarkEnd w:id="9"/>
+    </w:p>
+    <w:p>
+      <w:pPr>
+        <w:jc w:val="both"/>
+      </w:pPr>
       <w:r>
         <w:t>This button sets the Lightgrep Output Folder to the current Case Export Folder.</w:t>
       </w:r>
@@ -4499,14 +5013,18 @@
     <w:p>
       <w:pPr>
         <w:pStyle w:val="Heading3"/>
-      </w:pPr>
-      <w:bookmarkStart w:id="9" w:name="_Toc318653581"/>
+        <w:jc w:val="both"/>
+      </w:pPr>
+      <w:bookmarkStart w:id="10" w:name="_Toc319971596"/>
       <w:r>
         <w:t>Search only selected items</w:t>
       </w:r>
-      <w:bookmarkEnd w:id="9"/>
-    </w:p>
-    <w:p>
+      <w:bookmarkEnd w:id="10"/>
+    </w:p>
+    <w:p>
+      <w:pPr>
+        <w:jc w:val="both"/>
+      </w:pPr>
       <w:r>
         <w:t>This option determines whether all Entries or only selected (blue checked) Entries will be searched. Note that Records are not searched directly, but their content can be searched by selecting the appropriate Entries. Information about the number and size of selected Entries is displayed for reference.</w:t>
       </w:r>
@@ -4514,14 +5032,18 @@
     <w:p>
       <w:pPr>
         <w:pStyle w:val="Heading3"/>
-      </w:pPr>
-      <w:bookmarkStart w:id="10" w:name="_Toc318653582"/>
+        <w:jc w:val="both"/>
+      </w:pPr>
+      <w:bookmarkStart w:id="11" w:name="_Toc319971597"/>
       <w:r>
         <w:t>Search for Keywords</w:t>
       </w:r>
-      <w:bookmarkEnd w:id="10"/>
-    </w:p>
-    <w:p>
+      <w:bookmarkEnd w:id="11"/>
+    </w:p>
+    <w:p>
+      <w:pPr>
+        <w:jc w:val="both"/>
+      </w:pPr>
       <w:r>
         <w:t>When this is selected, Lightgrep will search for the keywords selected in the Keywords tab</w:t>
       </w:r>
@@ -4531,27 +5053,17 @@
       <w:r>
         <w:t xml:space="preserve"> See </w:t>
       </w:r>
-      <w:r>
-        <w:fldChar w:fldCharType="begin"/>
-      </w:r>
-      <w:r>
-        <w:instrText xml:space="preserve"> REF _Ref303238851 \h </w:instrText>
-      </w:r>
-      <w:r>
-        <w:fldChar w:fldCharType="separate"/>
-      </w:r>
-      <w:r>
-        <w:t xml:space="preserve">Figure </w:t>
-      </w:r>
-      <w:r>
-        <w:rPr>
-          <w:noProof/>
-        </w:rPr>
-        <w:t>2</w:t>
-      </w:r>
-      <w:r>
-        <w:fldChar w:fldCharType="end"/>
-      </w:r>
+      <w:fldSimple w:instr=" REF _Ref303238851 \h  \* MERGEFORMAT ">
+        <w:r>
+          <w:t xml:space="preserve">Figure </w:t>
+        </w:r>
+        <w:r>
+          <w:rPr>
+            <w:noProof/>
+          </w:rPr>
+          <w:t>2</w:t>
+        </w:r>
+      </w:fldSimple>
       <w:r>
         <w:t>.</w:t>
       </w:r>
@@ -4559,14 +5071,18 @@
     <w:p>
       <w:pPr>
         <w:pStyle w:val="Heading3"/>
-      </w:pPr>
-      <w:bookmarkStart w:id="11" w:name="_Toc318653583"/>
+        <w:jc w:val="both"/>
+      </w:pPr>
+      <w:bookmarkStart w:id="12" w:name="_Toc319971598"/>
       <w:r>
         <w:t>Search for Entities</w:t>
       </w:r>
-      <w:bookmarkEnd w:id="11"/>
-    </w:p>
-    <w:p>
+      <w:bookmarkEnd w:id="12"/>
+    </w:p>
+    <w:p>
+      <w:pPr>
+        <w:jc w:val="both"/>
+      </w:pPr>
       <w:r>
         <w:t>When this option is selected, Lightgrep will search for entities using the options on the Entity Search tab. Keyword hit results will be restricted based on each entity’s filter code. See the Entity Search tab description for further information.</w:t>
       </w:r>
@@ -4574,14 +5090,18 @@
     <w:p>
       <w:pPr>
         <w:pStyle w:val="Heading3"/>
-      </w:pPr>
-      <w:bookmarkStart w:id="12" w:name="_Toc318653584"/>
+        <w:jc w:val="both"/>
+      </w:pPr>
+      <w:bookmarkStart w:id="13" w:name="_Toc319971599"/>
       <w:r>
         <w:t>Ignore all items in loaded hash library (search slack)</w:t>
       </w:r>
-      <w:bookmarkEnd w:id="12"/>
-    </w:p>
-    <w:p>
+      <w:bookmarkEnd w:id="13"/>
+    </w:p>
+    <w:p>
+      <w:pPr>
+        <w:jc w:val="both"/>
+      </w:pPr>
       <w:r>
         <w:t>This option will prevent searching of any item that is present in the currently loaded hash library. To learn more about loading hash sets into the active hash library, please consult the EnCase Help file sections named “Hash Sets” and “</w:t>
       </w:r>
@@ -4601,8 +5121,9 @@
     <w:p>
       <w:pPr>
         <w:pStyle w:val="Heading3"/>
-      </w:pPr>
-      <w:bookmarkStart w:id="13" w:name="_Toc318653585"/>
+        <w:jc w:val="both"/>
+      </w:pPr>
+      <w:bookmarkStart w:id="14" w:name="_Toc319971600"/>
       <w:r>
         <w:t>I</w:t>
       </w:r>
@@ -4612,9 +5133,12 @@
       <w:r>
         <w:t xml:space="preserve"> (search slack)</w:t>
       </w:r>
-      <w:bookmarkEnd w:id="13"/>
-    </w:p>
-    <w:p>
+      <w:bookmarkEnd w:id="14"/>
+    </w:p>
+    <w:p>
+      <w:pPr>
+        <w:jc w:val="both"/>
+      </w:pPr>
       <w:r>
         <w:t>This option will prevent searching of any item with a hash category of ‘KNOWN’ (case insensitive) that is present in the currently loaded hash library. To learn more about loading hash sets into the active hash library, please consult the EnCase Help file sections named “Hash Sets” and “</w:t>
       </w:r>
@@ -4628,14 +5152,18 @@
     <w:p>
       <w:pPr>
         <w:pStyle w:val="Heading3"/>
-      </w:pPr>
-      <w:bookmarkStart w:id="14" w:name="_Toc318653586"/>
+        <w:jc w:val="both"/>
+      </w:pPr>
+      <w:bookmarkStart w:id="15" w:name="_Toc319971601"/>
       <w:r>
         <w:t>Search Status</w:t>
       </w:r>
-      <w:bookmarkEnd w:id="14"/>
-    </w:p>
-    <w:p>
+      <w:bookmarkEnd w:id="15"/>
+    </w:p>
+    <w:p>
+      <w:pPr>
+        <w:jc w:val="both"/>
+      </w:pPr>
       <w:r>
         <w:t>The Search Status window displays statistics about the currently running search.</w:t>
       </w:r>
@@ -4650,15 +5178,17 @@
     <w:p>
       <w:pPr>
         <w:pStyle w:val="Heading3"/>
-      </w:pPr>
-      <w:bookmarkStart w:id="15" w:name="_Toc318653587"/>
+        <w:jc w:val="both"/>
+      </w:pPr>
+      <w:bookmarkStart w:id="16" w:name="_Toc319971602"/>
       <w:r>
         <w:t>Search (Button)</w:t>
       </w:r>
-      <w:bookmarkEnd w:id="15"/>
-    </w:p>
-    <w:p>
-      <w:pPr>
+      <w:bookmarkEnd w:id="16"/>
+    </w:p>
+    <w:p>
+      <w:pPr>
+        <w:jc w:val="both"/>
         <w:rPr>
           <w:rFonts w:asciiTheme="majorHAnsi" w:eastAsiaTheme="majorEastAsia" w:hAnsiTheme="majorHAnsi" w:cstheme="majorBidi"/>
           <w:b/>
@@ -4699,7 +5229,7 @@
           <w:u w:val="single"/>
         </w:rPr>
       </w:pPr>
-      <w:bookmarkStart w:id="16" w:name="_Toc318653588"/>
+      <w:bookmarkStart w:id="17" w:name="_Toc319971603"/>
       <w:r>
         <w:rPr>
           <w:u w:val="single"/>
@@ -4707,10 +5237,13 @@
         <w:lastRenderedPageBreak/>
         <w:t>Keywords</w:t>
       </w:r>
-      <w:bookmarkEnd w:id="16"/>
+      <w:bookmarkEnd w:id="17"/>
     </w:p>
     <w:p/>
     <w:p>
+      <w:pPr>
+        <w:jc w:val="both"/>
+      </w:pPr>
       <w:r>
         <w:t>Lightgrep keywords are a little different from EnCase keywords. For one, Lightgrep keywords are PCRE compatible.</w:t>
       </w:r>
@@ -4726,21 +5259,11 @@
       <w:r>
         <w:t xml:space="preserve"> </w:t>
       </w:r>
-      <w:r>
-        <w:fldChar w:fldCharType="begin"/>
-      </w:r>
-      <w:r>
-        <w:instrText xml:space="preserve"> REF _Ref315740120 \h </w:instrText>
-      </w:r>
-      <w:r>
-        <w:fldChar w:fldCharType="separate"/>
-      </w:r>
-      <w:r>
-        <w:t>Supported Pattern Syntax</w:t>
-      </w:r>
-      <w:r>
-        <w:fldChar w:fldCharType="end"/>
-      </w:r>
+      <w:fldSimple w:instr=" REF _Ref315740120 \h  \* MERGEFORMAT ">
+        <w:r>
+          <w:t>Supported Pattern Syntax</w:t>
+        </w:r>
+      </w:fldSimple>
       <w:r>
         <w:t>.</w:t>
       </w:r>
@@ -4810,7 +5333,7 @@
           <w:noProof/>
         </w:rPr>
       </w:pPr>
-      <w:bookmarkStart w:id="17" w:name="_Ref303238851"/>
+      <w:bookmarkStart w:id="18" w:name="_Ref303238851"/>
       <w:r>
         <w:t xml:space="preserve">Figure </w:t>
       </w:r>
@@ -4822,7 +5345,7 @@
           <w:t>2</w:t>
         </w:r>
       </w:fldSimple>
-      <w:bookmarkEnd w:id="17"/>
+      <w:bookmarkEnd w:id="18"/>
     </w:p>
     <w:p>
       <w:pPr>
@@ -4832,24 +5355,29 @@
     <w:p>
       <w:pPr>
         <w:pStyle w:val="Heading2"/>
-      </w:pPr>
-      <w:bookmarkStart w:id="18" w:name="_Toc318653589"/>
+        <w:jc w:val="both"/>
+      </w:pPr>
+      <w:bookmarkStart w:id="19" w:name="_Toc319971604"/>
       <w:r>
         <w:t>Options</w:t>
       </w:r>
-      <w:bookmarkEnd w:id="18"/>
+      <w:bookmarkEnd w:id="19"/>
     </w:p>
     <w:p>
       <w:pPr>
         <w:pStyle w:val="Heading3"/>
-      </w:pPr>
-      <w:bookmarkStart w:id="19" w:name="_Toc318653590"/>
+        <w:jc w:val="both"/>
+      </w:pPr>
+      <w:bookmarkStart w:id="20" w:name="_Toc319971605"/>
       <w:r>
         <w:t>Import From EnCase</w:t>
       </w:r>
-      <w:bookmarkEnd w:id="19"/>
-    </w:p>
-    <w:p>
+      <w:bookmarkEnd w:id="20"/>
+    </w:p>
+    <w:p>
+      <w:pPr>
+        <w:jc w:val="both"/>
+      </w:pPr>
       <w:r>
         <w:t xml:space="preserve">Clicking this button will open the </w:t>
       </w:r>
@@ -4862,27 +5390,17 @@
       <w:r>
         <w:t xml:space="preserve"> dialog as shown in </w:t>
       </w:r>
-      <w:r>
-        <w:fldChar w:fldCharType="begin"/>
-      </w:r>
-      <w:r>
-        <w:instrText xml:space="preserve"> REF _Ref303240366 \h </w:instrText>
-      </w:r>
-      <w:r>
-        <w:fldChar w:fldCharType="separate"/>
-      </w:r>
-      <w:r>
-        <w:t xml:space="preserve">Figure </w:t>
-      </w:r>
-      <w:r>
-        <w:rPr>
-          <w:noProof/>
-        </w:rPr>
-        <w:t>3</w:t>
-      </w:r>
-      <w:r>
-        <w:fldChar w:fldCharType="end"/>
-      </w:r>
+      <w:fldSimple w:instr=" REF _Ref303240366 \h  \* MERGEFORMAT ">
+        <w:r>
+          <w:t xml:space="preserve">Figure </w:t>
+        </w:r>
+        <w:r>
+          <w:rPr>
+            <w:noProof/>
+          </w:rPr>
+          <w:t>3</w:t>
+        </w:r>
+      </w:fldSimple>
       <w:r>
         <w:t>.</w:t>
       </w:r>
@@ -4900,6 +5418,9 @@
       </w:r>
     </w:p>
     <w:p>
+      <w:pPr>
+        <w:jc w:val="both"/>
+      </w:pPr>
       <w:r>
         <w:t>The right tree pane shows Lightgrep Keywords folders. The folder selected (highlighted) here will receive the imported keywords.</w:t>
       </w:r>
@@ -4966,7 +5487,7 @@
         <w:pStyle w:val="Caption"/>
         <w:jc w:val="center"/>
       </w:pPr>
-      <w:bookmarkStart w:id="20" w:name="_Ref303240366"/>
+      <w:bookmarkStart w:id="21" w:name="_Ref303240366"/>
       <w:r>
         <w:t xml:space="preserve">Figure </w:t>
       </w:r>
@@ -4978,58 +5499,41 @@
           <w:t>3</w:t>
         </w:r>
       </w:fldSimple>
-      <w:bookmarkEnd w:id="20"/>
+      <w:bookmarkEnd w:id="21"/>
     </w:p>
     <w:p/>
     <w:p>
+      <w:pPr>
+        <w:jc w:val="both"/>
+      </w:pPr>
       <w:r>
         <w:t xml:space="preserve">At the bottom of the dialog, a checkbox labeled “Retain folder structure when importing” allows you to keep the imported keywords organized as they were in EnCase. The folders named “**GLOBAL KEYWORDS**” and “**CASE KEYWORDS**” are not retained, and are displayed only for informational purposes. In the example from </w:t>
       </w:r>
-      <w:r>
-        <w:fldChar w:fldCharType="begin"/>
-      </w:r>
-      <w:r>
-        <w:instrText xml:space="preserve"> REF _Ref303240366 \h </w:instrText>
-      </w:r>
-      <w:r>
-        <w:fldChar w:fldCharType="separate"/>
-      </w:r>
-      <w:r>
-        <w:t xml:space="preserve">Figure </w:t>
-      </w:r>
-      <w:r>
-        <w:rPr>
-          <w:noProof/>
-        </w:rPr>
-        <w:t>3</w:t>
-      </w:r>
-      <w:r>
-        <w:fldChar w:fldCharType="end"/>
-      </w:r>
+      <w:fldSimple w:instr=" REF _Ref303240366 \h  \* MERGEFORMAT ">
+        <w:r>
+          <w:t xml:space="preserve">Figure </w:t>
+        </w:r>
+        <w:r>
+          <w:rPr>
+            <w:noProof/>
+          </w:rPr>
+          <w:t>3</w:t>
+        </w:r>
+      </w:fldSimple>
       <w:r>
         <w:t xml:space="preserve">, the root of Lightgrep Keywords is selected on the right; this will produce folders as shown below in </w:t>
       </w:r>
-      <w:r>
-        <w:fldChar w:fldCharType="begin"/>
-      </w:r>
-      <w:r>
-        <w:instrText xml:space="preserve"> REF _Ref315732695 \h </w:instrText>
-      </w:r>
-      <w:r>
-        <w:fldChar w:fldCharType="separate"/>
-      </w:r>
-      <w:r>
-        <w:t xml:space="preserve">Figure </w:t>
-      </w:r>
-      <w:r>
-        <w:rPr>
-          <w:noProof/>
-        </w:rPr>
-        <w:t>4</w:t>
-      </w:r>
-      <w:r>
-        <w:fldChar w:fldCharType="end"/>
-      </w:r>
+      <w:fldSimple w:instr=" REF _Ref315732695 \h  \* MERGEFORMAT ">
+        <w:r>
+          <w:t xml:space="preserve">Figure </w:t>
+        </w:r>
+        <w:r>
+          <w:rPr>
+            <w:noProof/>
+          </w:rPr>
+          <w:t>4</w:t>
+        </w:r>
+      </w:fldSimple>
       <w:r>
         <w:t>.</w:t>
       </w:r>
@@ -5099,7 +5603,7 @@
         <w:pStyle w:val="Caption"/>
         <w:jc w:val="center"/>
       </w:pPr>
-      <w:bookmarkStart w:id="21" w:name="_Ref315732695"/>
+      <w:bookmarkStart w:id="22" w:name="_Ref315732695"/>
       <w:r>
         <w:t xml:space="preserve">Figure </w:t>
       </w:r>
@@ -5111,34 +5615,27 @@
           <w:t>4</w:t>
         </w:r>
       </w:fldSimple>
-      <w:bookmarkEnd w:id="21"/>
+      <w:bookmarkEnd w:id="22"/>
     </w:p>
     <w:p/>
     <w:p>
+      <w:pPr>
+        <w:jc w:val="both"/>
+      </w:pPr>
       <w:r>
         <w:t xml:space="preserve">When done, click the OK button and the EnCase keywords will be imported and converted into Lightgrep Keywords. A summary of the import will be presented as in </w:t>
       </w:r>
-      <w:r>
-        <w:fldChar w:fldCharType="begin"/>
-      </w:r>
-      <w:r>
-        <w:instrText xml:space="preserve"> REF _Ref315732754 \h </w:instrText>
-      </w:r>
-      <w:r>
-        <w:fldChar w:fldCharType="separate"/>
-      </w:r>
-      <w:r>
-        <w:t xml:space="preserve">Figure </w:t>
-      </w:r>
-      <w:r>
-        <w:rPr>
-          <w:noProof/>
-        </w:rPr>
-        <w:t>5</w:t>
-      </w:r>
-      <w:r>
-        <w:fldChar w:fldCharType="end"/>
-      </w:r>
+      <w:fldSimple w:instr=" REF _Ref315732754 \h  \* MERGEFORMAT ">
+        <w:r>
+          <w:t xml:space="preserve">Figure </w:t>
+        </w:r>
+        <w:r>
+          <w:rPr>
+            <w:noProof/>
+          </w:rPr>
+          <w:t>5</w:t>
+        </w:r>
+      </w:fldSimple>
       <w:r>
         <w:t>.</w:t>
       </w:r>
@@ -5216,7 +5713,7 @@
         <w:pStyle w:val="Caption"/>
         <w:jc w:val="center"/>
       </w:pPr>
-      <w:bookmarkStart w:id="22" w:name="_Ref315732754"/>
+      <w:bookmarkStart w:id="23" w:name="_Ref315732754"/>
       <w:r>
         <w:t xml:space="preserve">Figure </w:t>
       </w:r>
@@ -5228,7 +5725,7 @@
           <w:t>5</w:t>
         </w:r>
       </w:fldSimple>
-      <w:bookmarkEnd w:id="22"/>
+      <w:bookmarkEnd w:id="23"/>
     </w:p>
     <w:p>
       <w:pPr>
@@ -5238,14 +5735,18 @@
     <w:p>
       <w:pPr>
         <w:pStyle w:val="Heading3"/>
-      </w:pPr>
-      <w:bookmarkStart w:id="23" w:name="_Toc318653591"/>
+        <w:jc w:val="both"/>
+      </w:pPr>
+      <w:bookmarkStart w:id="24" w:name="_Toc319971606"/>
       <w:r>
         <w:t>Add Keyword List</w:t>
       </w:r>
-      <w:bookmarkEnd w:id="23"/>
-    </w:p>
-    <w:p>
+      <w:bookmarkEnd w:id="24"/>
+    </w:p>
+    <w:p>
+      <w:pPr>
+        <w:jc w:val="both"/>
+      </w:pPr>
       <w:r>
         <w:t xml:space="preserve">Clicking this button will open the </w:t>
       </w:r>
@@ -5276,27 +5777,17 @@
       <w:r>
         <w:t xml:space="preserve"> dialog as shown in </w:t>
       </w:r>
-      <w:r>
-        <w:fldChar w:fldCharType="begin"/>
-      </w:r>
-      <w:r>
-        <w:instrText xml:space="preserve"> REF _Ref303242682 \h </w:instrText>
-      </w:r>
-      <w:r>
-        <w:fldChar w:fldCharType="separate"/>
-      </w:r>
-      <w:r>
-        <w:t xml:space="preserve">Figure </w:t>
-      </w:r>
-      <w:r>
-        <w:rPr>
-          <w:noProof/>
-        </w:rPr>
-        <w:t>6</w:t>
-      </w:r>
-      <w:r>
-        <w:fldChar w:fldCharType="end"/>
-      </w:r>
+      <w:fldSimple w:instr=" REF _Ref303242682 \h  \* MERGEFORMAT ">
+        <w:r>
+          <w:t xml:space="preserve">Figure </w:t>
+        </w:r>
+        <w:r>
+          <w:rPr>
+            <w:noProof/>
+          </w:rPr>
+          <w:t>6</w:t>
+        </w:r>
+      </w:fldSimple>
       <w:r>
         <w:t>.</w:t>
       </w:r>
@@ -5373,7 +5864,7 @@
         <w:pStyle w:val="Caption"/>
         <w:jc w:val="center"/>
       </w:pPr>
-      <w:bookmarkStart w:id="24" w:name="_Ref303242682"/>
+      <w:bookmarkStart w:id="25" w:name="_Ref303242682"/>
       <w:r>
         <w:t xml:space="preserve">Figure </w:t>
       </w:r>
@@ -5385,7 +5876,7 @@
           <w:t>6</w:t>
         </w:r>
       </w:fldSimple>
-      <w:bookmarkEnd w:id="24"/>
+      <w:bookmarkEnd w:id="25"/>
     </w:p>
     <w:p>
       <w:pPr>
@@ -5393,8 +5884,17 @@
       </w:pPr>
     </w:p>
     <w:p>
-      <w:r>
-        <w:t>If the user selects the “File” option, they will be presented with a path selection box. Choose the path to a text file containing keywords, one per line. Then, select the proper options for the keywords. The right tree pane shows Lightgrep Keywords folders. The folder selected (highlighted) here will receive the imported keywords.</w:t>
+      <w:pPr>
+        <w:jc w:val="both"/>
+      </w:pPr>
+      <w:r>
+        <w:t xml:space="preserve">If </w:t>
+      </w:r>
+      <w:r>
+        <w:t>you select</w:t>
+      </w:r>
+      <w:r>
+        <w:t xml:space="preserve"> the “File” option, they will be presented with a path selection box. Choose the path to a text file containing keywords, one per line. Then, select the proper options for the keywords. The right tree pane shows Lightgrep Keywords folders. The folder selected (highlighted) here will receive the imported keywords.</w:t>
       </w:r>
     </w:p>
     <w:p/>
@@ -5476,43 +5976,73 @@
     <w:p>
       <w:pPr>
         <w:pStyle w:val="Heading3"/>
-      </w:pPr>
-      <w:bookmarkStart w:id="25" w:name="_Toc318653592"/>
+        <w:jc w:val="both"/>
+      </w:pPr>
+      <w:bookmarkStart w:id="26" w:name="_Toc319971607"/>
       <w:r>
         <w:t>Import / Export XML</w:t>
       </w:r>
-      <w:bookmarkEnd w:id="25"/>
-    </w:p>
-    <w:p>
-      <w:r>
-        <w:t>These options allow the user to export selected keyword folders to an XML file for later import or for import on another installation of Lightgrep for EnCase. Once exported, the user can click the “Import XML” button and import the exported keywords to the folder of their choosing.</w:t>
+      <w:bookmarkEnd w:id="26"/>
+    </w:p>
+    <w:p>
+      <w:pPr>
+        <w:jc w:val="both"/>
+      </w:pPr>
+      <w:r>
+        <w:t xml:space="preserve">These options allow </w:t>
+      </w:r>
+      <w:r>
+        <w:t xml:space="preserve">you </w:t>
+      </w:r>
+      <w:r>
+        <w:t xml:space="preserve">to export selected keyword folders to an XML file for later import or for import on another installation of Lightgrep for EnCase. Once exported, </w:t>
+      </w:r>
+      <w:r>
+        <w:t xml:space="preserve">you </w:t>
+      </w:r>
+      <w:r>
+        <w:t>can click the “Import XML” button and import the exported keywords to the folder of their choosing.</w:t>
       </w:r>
     </w:p>
     <w:p>
       <w:pPr>
         <w:pStyle w:val="Heading3"/>
-      </w:pPr>
+        <w:jc w:val="both"/>
+      </w:pPr>
+      <w:bookmarkStart w:id="27" w:name="_Toc319971608"/>
       <w:r>
         <w:t>Save Settings</w:t>
       </w:r>
-    </w:p>
-    <w:p>
+      <w:bookmarkEnd w:id="27"/>
+    </w:p>
+    <w:p>
+      <w:pPr>
+        <w:jc w:val="both"/>
+      </w:pPr>
       <w:r>
         <w:t>Clicking the “Save Settings” button will save all changed options, including Keywords and Entities, to the script’s storage files. After clicking “Save Settings,” the saved settings will be available the next time you run the script even if you cancel the dialog without running a search.</w:t>
       </w:r>
     </w:p>
-    <w:p/>
+    <w:p>
+      <w:pPr>
+        <w:jc w:val="both"/>
+      </w:pPr>
+    </w:p>
     <w:p>
       <w:pPr>
         <w:pStyle w:val="Heading3"/>
-      </w:pPr>
-      <w:bookmarkStart w:id="26" w:name="_Toc318653593"/>
+        <w:jc w:val="both"/>
+      </w:pPr>
+      <w:bookmarkStart w:id="28" w:name="_Toc319971609"/>
       <w:r>
         <w:t>Keyword Tree</w:t>
       </w:r>
-      <w:bookmarkEnd w:id="26"/>
-    </w:p>
-    <w:p>
+      <w:bookmarkEnd w:id="28"/>
+    </w:p>
+    <w:p>
+      <w:pPr>
+        <w:jc w:val="both"/>
+      </w:pPr>
       <w:r>
         <w:t xml:space="preserve">The Keyword Tree </w:t>
       </w:r>
@@ -5559,19 +6089,23 @@
     <w:p>
       <w:pPr>
         <w:pStyle w:val="Heading3"/>
-      </w:pPr>
-      <w:bookmarkStart w:id="27" w:name="_Toc318653594"/>
+        <w:jc w:val="both"/>
+      </w:pPr>
+      <w:bookmarkStart w:id="29" w:name="_Toc319971610"/>
       <w:r>
         <w:t>Editing Keywords</w:t>
       </w:r>
-      <w:bookmarkEnd w:id="27"/>
-    </w:p>
-    <w:p>
-      <w:r>
-        <w:t>The user</w:t>
-      </w:r>
-      <w:r>
-        <w:t xml:space="preserve"> can create a new keyword by right-clicking anywhere in the tree and selecting “New”</w:t>
+      <w:bookmarkEnd w:id="29"/>
+    </w:p>
+    <w:p>
+      <w:pPr>
+        <w:jc w:val="both"/>
+      </w:pPr>
+      <w:r>
+        <w:t xml:space="preserve">You </w:t>
+      </w:r>
+      <w:r>
+        <w:t>can create a new keyword by right-clicking anywhere in the tree and selecting “New”</w:t>
       </w:r>
       <w:r>
         <w:t xml:space="preserve"> from the context menu or edit an existing keyword either by right-clicking on the keyword and selecting “Edit” or </w:t>
@@ -5581,10 +6115,10 @@
         <w:t xml:space="preserve">by double clicking on the keyword. Upon creating a new keyword or opening one to edit, </w:t>
       </w:r>
       <w:r>
-        <w:t>the user</w:t>
-      </w:r>
-      <w:r>
-        <w:t xml:space="preserve"> will be p</w:t>
+        <w:t xml:space="preserve">you </w:t>
+      </w:r>
+      <w:r>
+        <w:t>will be p</w:t>
       </w:r>
       <w:r>
         <w:t xml:space="preserve">resented with the </w:t>
@@ -5623,6 +6157,7 @@
           <w:ilvl w:val="0"/>
           <w:numId w:val="7"/>
         </w:numPr>
+        <w:jc w:val="both"/>
       </w:pPr>
       <w:r>
         <w:t>Search Expression – the fixed string or GREP pattern to search for</w:t>
@@ -5635,6 +6170,7 @@
           <w:ilvl w:val="0"/>
           <w:numId w:val="7"/>
         </w:numPr>
+        <w:jc w:val="both"/>
       </w:pPr>
       <w:r>
         <w:t>Name – familiar representation of the keyword</w:t>
@@ -5647,25 +6183,16 @@
           <w:ilvl w:val="0"/>
           <w:numId w:val="7"/>
         </w:numPr>
+        <w:jc w:val="both"/>
       </w:pPr>
       <w:r>
         <w:t xml:space="preserve">GREP – search using regular expression pattern matching (see </w:t>
       </w:r>
-      <w:r>
-        <w:fldChar w:fldCharType="begin"/>
-      </w:r>
-      <w:r>
-        <w:instrText xml:space="preserve"> REF _Ref315740120 \h </w:instrText>
-      </w:r>
-      <w:r>
-        <w:fldChar w:fldCharType="separate"/>
-      </w:r>
-      <w:r>
-        <w:t>Supported Pattern Syntax</w:t>
-      </w:r>
-      <w:r>
-        <w:fldChar w:fldCharType="end"/>
-      </w:r>
+      <w:fldSimple w:instr=" REF _Ref315740120 \h  \* MERGEFORMAT ">
+        <w:r>
+          <w:t>Supported Pattern Syntax</w:t>
+        </w:r>
+      </w:fldSimple>
       <w:r>
         <w:t>)</w:t>
       </w:r>
@@ -5677,6 +6204,7 @@
           <w:ilvl w:val="0"/>
           <w:numId w:val="7"/>
         </w:numPr>
+        <w:jc w:val="both"/>
       </w:pPr>
       <w:r>
         <w:t>Case Sensitive – only search for the exact case shown in the expression (i.e. “test” will not hit on “Test” or “teSt” if this is selected)</w:t>
@@ -5689,6 +6217,7 @@
           <w:ilvl w:val="0"/>
           <w:numId w:val="7"/>
         </w:numPr>
+        <w:jc w:val="both"/>
       </w:pPr>
       <w:r>
         <w:t>Encodings – blue check the desired encodings to search for</w:t>
@@ -5701,6 +6230,7 @@
           <w:ilvl w:val="0"/>
           <w:numId w:val="7"/>
         </w:numPr>
+        <w:jc w:val="both"/>
       </w:pPr>
       <w:r>
         <w:t>Supported Patterns – displays supported syntax for GREP patterns</w:t>
@@ -5713,6 +6243,7 @@
           <w:ilvl w:val="0"/>
           <w:numId w:val="7"/>
         </w:numPr>
+        <w:jc w:val="both"/>
       </w:pPr>
       <w:r>
         <w:t>Sample Keyword Hits – displays sample strings that the expression could hit on</w:t>
@@ -5792,7 +6323,7 @@
         <w:pStyle w:val="Caption"/>
         <w:jc w:val="center"/>
       </w:pPr>
-      <w:bookmarkStart w:id="28" w:name="_Ref303238755"/>
+      <w:bookmarkStart w:id="30" w:name="_Ref303238755"/>
       <w:r>
         <w:t xml:space="preserve">Figure </w:t>
       </w:r>
@@ -5804,23 +6335,23 @@
           <w:t>8</w:t>
         </w:r>
       </w:fldSimple>
-      <w:bookmarkEnd w:id="28"/>
-    </w:p>
-    <w:p>
-      <w:bookmarkStart w:id="29" w:name="_Ref303238829"/>
+      <w:bookmarkEnd w:id="30"/>
+    </w:p>
+    <w:p>
+      <w:bookmarkStart w:id="31" w:name="_Ref303238829"/>
     </w:p>
     <w:p>
       <w:pPr>
         <w:pStyle w:val="Heading2"/>
       </w:pPr>
-      <w:bookmarkStart w:id="30" w:name="_Ref315740120"/>
-      <w:bookmarkStart w:id="31" w:name="_Toc318653595"/>
+      <w:bookmarkStart w:id="32" w:name="_Ref315740120"/>
+      <w:bookmarkStart w:id="33" w:name="_Toc319971611"/>
       <w:r>
         <w:t>Supported Pattern Syntax</w:t>
       </w:r>
-      <w:bookmarkEnd w:id="29"/>
-      <w:bookmarkEnd w:id="30"/>
       <w:bookmarkEnd w:id="31"/>
+      <w:bookmarkEnd w:id="32"/>
+      <w:bookmarkEnd w:id="33"/>
     </w:p>
     <w:p>
       <w:pPr>
@@ -5829,14 +6360,14 @@
           <w:rFonts w:cs="CMBX12"/>
         </w:rPr>
       </w:pPr>
-      <w:bookmarkStart w:id="32" w:name="_Toc318653596"/>
+      <w:bookmarkStart w:id="34" w:name="_Toc319971612"/>
       <w:r>
         <w:rPr>
           <w:rFonts w:cs="CMBX12"/>
         </w:rPr>
         <w:t>Individual Bytes</w:t>
       </w:r>
-      <w:bookmarkEnd w:id="32"/>
+      <w:bookmarkEnd w:id="34"/>
     </w:p>
     <w:p>
       <w:pPr>
@@ -6515,18 +7046,19 @@
     <w:p>
       <w:pPr>
         <w:pStyle w:val="Heading3"/>
+        <w:jc w:val="both"/>
         <w:rPr>
           <w:rFonts w:cs="CMBX10"/>
         </w:rPr>
       </w:pPr>
-      <w:bookmarkStart w:id="33" w:name="_Toc318653597"/>
+      <w:bookmarkStart w:id="35" w:name="_Toc319971613"/>
       <w:r>
         <w:rPr>
           <w:rFonts w:cs="CMBX10"/>
         </w:rPr>
         <w:t>Metacharacters</w:t>
       </w:r>
-      <w:bookmarkEnd w:id="33"/>
+      <w:bookmarkEnd w:id="35"/>
     </w:p>
     <w:p>
       <w:pPr>
@@ -6534,6 +7066,7 @@
         <w:autoSpaceDN w:val="0"/>
         <w:adjustRightInd w:val="0"/>
         <w:spacing w:after="0" w:line="240" w:lineRule="auto"/>
+        <w:jc w:val="both"/>
         <w:rPr>
           <w:rFonts w:cstheme="minorHAnsi"/>
         </w:rPr>
@@ -6685,14 +7218,14 @@
           <w:rFonts w:cstheme="minorHAnsi"/>
         </w:rPr>
       </w:pPr>
-      <w:bookmarkStart w:id="34" w:name="_Toc318653598"/>
+      <w:bookmarkStart w:id="36" w:name="_Toc319971614"/>
       <w:r>
         <w:rPr>
           <w:rFonts w:cstheme="minorHAnsi"/>
         </w:rPr>
         <w:t>Character Classes</w:t>
       </w:r>
-      <w:bookmarkEnd w:id="34"/>
+      <w:bookmarkEnd w:id="36"/>
     </w:p>
     <w:p>
       <w:r>
@@ -6809,12 +7342,13 @@
     <w:p>
       <w:pPr>
         <w:pStyle w:val="Heading3"/>
-      </w:pPr>
-      <w:bookmarkStart w:id="35" w:name="_Toc318653599"/>
+        <w:jc w:val="both"/>
+      </w:pPr>
+      <w:bookmarkStart w:id="37" w:name="_Toc319971615"/>
       <w:r>
         <w:t>Character Class Metacharacters</w:t>
       </w:r>
-      <w:bookmarkEnd w:id="35"/>
+      <w:bookmarkEnd w:id="37"/>
     </w:p>
     <w:p>
       <w:pPr>
@@ -6823,6 +7357,7 @@
           <w:ilvl w:val="0"/>
           <w:numId w:val="4"/>
         </w:numPr>
+        <w:jc w:val="both"/>
       </w:pPr>
       <w:r>
         <w:t>The right square bracket ] must be escaped inside character class specifications</w:t>
@@ -6838,6 +7373,7 @@
           <w:ilvl w:val="0"/>
           <w:numId w:val="4"/>
         </w:numPr>
+        <w:jc w:val="both"/>
       </w:pPr>
       <w:r>
         <w:t xml:space="preserve">The hyphen - forms ranges inside character class specifications </w:t>
@@ -6874,6 +7410,7 @@
           <w:ilvl w:val="0"/>
           <w:numId w:val="4"/>
         </w:numPr>
+        <w:jc w:val="both"/>
       </w:pPr>
       <w:r>
         <w:t>A literal \</w:t>
@@ -6889,6 +7426,7 @@
           <w:ilvl w:val="0"/>
           <w:numId w:val="4"/>
         </w:numPr>
+        <w:jc w:val="both"/>
       </w:pPr>
       <w:r>
         <w:t>All other characters stand for themselves.</w:t>
@@ -6898,11 +7436,11 @@
       <w:pPr>
         <w:pStyle w:val="Heading3"/>
       </w:pPr>
-      <w:bookmarkStart w:id="36" w:name="_Toc318653600"/>
+      <w:bookmarkStart w:id="38" w:name="_Toc319971616"/>
       <w:r>
         <w:t>Named Character Classes</w:t>
       </w:r>
-      <w:bookmarkEnd w:id="36"/>
+      <w:bookmarkEnd w:id="38"/>
     </w:p>
     <w:p>
       <w:pPr>
@@ -7123,12 +7661,12 @@
       <w:pPr>
         <w:pStyle w:val="Heading3"/>
       </w:pPr>
-      <w:bookmarkStart w:id="37" w:name="_Toc318653601"/>
+      <w:bookmarkStart w:id="39" w:name="_Toc319971617"/>
       <w:r>
         <w:lastRenderedPageBreak/>
         <w:t>Repetition</w:t>
       </w:r>
-      <w:bookmarkEnd w:id="37"/>
+      <w:bookmarkEnd w:id="39"/>
     </w:p>
     <w:p>
       <w:r>
@@ -7793,6 +8331,7 @@
         <w:autoSpaceDN w:val="0"/>
         <w:adjustRightInd w:val="0"/>
         <w:spacing w:after="0" w:line="240" w:lineRule="auto"/>
+        <w:jc w:val="both"/>
         <w:rPr>
           <w:rFonts w:cstheme="minorHAnsi"/>
         </w:rPr>
@@ -7869,12 +8408,24 @@
         <w:rPr>
           <w:rFonts w:cstheme="minorHAnsi"/>
         </w:rPr>
-        <w:t xml:space="preserve">presently depends on the size of the function stack on the machine where </w:t>
+        <w:t xml:space="preserve">presently depends on the size of the </w:t>
       </w:r>
       <w:r>
         <w:rPr>
           <w:rFonts w:cstheme="minorHAnsi"/>
         </w:rPr>
+        <w:t>memory available</w:t>
+      </w:r>
+      <w:r>
+        <w:rPr>
+          <w:rFonts w:cstheme="minorHAnsi"/>
+        </w:rPr>
+        <w:t xml:space="preserve"> on the machine where </w:t>
+      </w:r>
+      <w:r>
+        <w:rPr>
+          <w:rFonts w:cstheme="minorHAnsi"/>
+        </w:rPr>
         <w:t>L</w:t>
       </w:r>
       <w:r>
@@ -7894,6 +8445,26 @@
           <w:rFonts w:cstheme="minorHAnsi"/>
         </w:rPr>
         <w:t>is run.</w:t>
+      </w:r>
+      <w:r>
+        <w:rPr>
+          <w:rFonts w:cstheme="minorHAnsi"/>
+        </w:rPr>
+        <w:t xml:space="preserve"> An </w:t>
+      </w:r>
+      <w:r>
+        <w:rPr>
+          <w:rFonts w:ascii="Courier New" w:hAnsi="Courier New" w:cs="Courier New"/>
+          <w:b/>
+          <w:i/>
+        </w:rPr>
+        <w:t>M</w:t>
+      </w:r>
+      <w:r>
+        <w:rPr>
+          <w:rFonts w:cstheme="minorHAnsi"/>
+        </w:rPr>
+        <w:t xml:space="preserve"> value of 10,000,000 can be searched successfully with less than 24 GB of RAM, though startup time will be extremely slow.</w:t>
       </w:r>
     </w:p>
     <w:p>
@@ -7914,14 +8485,14 @@
           <w:rFonts w:cstheme="minorHAnsi"/>
         </w:rPr>
       </w:pPr>
-      <w:bookmarkStart w:id="38" w:name="_Toc318653602"/>
+      <w:bookmarkStart w:id="40" w:name="_Toc319971618"/>
       <w:r>
         <w:rPr>
           <w:rFonts w:cstheme="minorHAnsi"/>
         </w:rPr>
         <w:t>Conjunction, Alternation, Grouping</w:t>
       </w:r>
-      <w:bookmarkEnd w:id="38"/>
+      <w:bookmarkEnd w:id="40"/>
     </w:p>
     <w:p>
       <w:r>
@@ -8096,11 +8667,12 @@
     <w:p>
       <w:pPr>
         <w:pStyle w:val="Heading1"/>
+        <w:jc w:val="both"/>
         <w:rPr>
           <w:u w:val="single"/>
         </w:rPr>
       </w:pPr>
-      <w:bookmarkStart w:id="39" w:name="_Toc318653603"/>
+      <w:bookmarkStart w:id="41" w:name="_Toc319971619"/>
       <w:r>
         <w:rPr>
           <w:u w:val="single"/>
@@ -8108,37 +8680,34 @@
         <w:lastRenderedPageBreak/>
         <w:t>Entity Search</w:t>
       </w:r>
-      <w:bookmarkEnd w:id="39"/>
-    </w:p>
-    <w:p/>
-    <w:p>
+      <w:bookmarkEnd w:id="41"/>
+    </w:p>
+    <w:p>
+      <w:pPr>
+        <w:jc w:val="both"/>
+      </w:pPr>
+    </w:p>
+    <w:p>
+      <w:pPr>
+        <w:jc w:val="both"/>
+      </w:pPr>
       <w:r>
         <w:t>Entity search looks for GREP keywords and then uses filters to verify the results</w:t>
       </w:r>
       <w:r>
         <w:t xml:space="preserve"> as shown in </w:t>
       </w:r>
-      <w:r>
-        <w:fldChar w:fldCharType="begin"/>
-      </w:r>
-      <w:r>
-        <w:instrText xml:space="preserve"> REF _Ref303717197 \h </w:instrText>
-      </w:r>
-      <w:r>
-        <w:fldChar w:fldCharType="separate"/>
-      </w:r>
-      <w:r>
-        <w:t xml:space="preserve">Figure </w:t>
-      </w:r>
-      <w:r>
-        <w:rPr>
-          <w:noProof/>
-        </w:rPr>
-        <w:t>9</w:t>
-      </w:r>
-      <w:r>
-        <w:fldChar w:fldCharType="end"/>
-      </w:r>
+      <w:fldSimple w:instr=" REF _Ref303717197 \h  \* MERGEFORMAT ">
+        <w:r>
+          <w:t xml:space="preserve">Figure </w:t>
+        </w:r>
+        <w:r>
+          <w:rPr>
+            <w:noProof/>
+          </w:rPr>
+          <w:t>9</w:t>
+        </w:r>
+      </w:fldSimple>
       <w:r>
         <w:t>. The default filters compare Email addresses and URLs to the list of approved top-level domains to insure validity; check US phone numbers for valid area codes; and compare credit card numbers using Luhn's algorithm. If "Discard On Failed Validation" is selected, the search hit will be ignored completely if the filter returns false, otherwise it will be noted in the bookmark comment.</w:t>
       </w:r>
@@ -8212,7 +8781,7 @@
         <w:pStyle w:val="Caption"/>
         <w:jc w:val="center"/>
       </w:pPr>
-      <w:bookmarkStart w:id="40" w:name="_Ref303717197"/>
+      <w:bookmarkStart w:id="42" w:name="_Ref303717197"/>
       <w:r>
         <w:t xml:space="preserve">Figure </w:t>
       </w:r>
@@ -8224,46 +8793,61 @@
           <w:t>9</w:t>
         </w:r>
       </w:fldSimple>
-      <w:bookmarkEnd w:id="40"/>
+      <w:bookmarkEnd w:id="42"/>
     </w:p>
     <w:p/>
     <w:p>
       <w:pPr>
         <w:pStyle w:val="Heading2"/>
-      </w:pPr>
-      <w:bookmarkStart w:id="41" w:name="_Toc318653604"/>
+        <w:jc w:val="both"/>
+      </w:pPr>
+      <w:bookmarkStart w:id="43" w:name="_Toc319971620"/>
       <w:r>
         <w:lastRenderedPageBreak/>
         <w:t>Options</w:t>
       </w:r>
-      <w:bookmarkEnd w:id="41"/>
+      <w:bookmarkEnd w:id="43"/>
     </w:p>
     <w:p>
       <w:pPr>
         <w:pStyle w:val="Heading3"/>
-      </w:pPr>
-      <w:bookmarkStart w:id="42" w:name="_Toc318653605"/>
+        <w:jc w:val="both"/>
+      </w:pPr>
+      <w:bookmarkStart w:id="44" w:name="_Toc319971621"/>
       <w:r>
         <w:t>Entities</w:t>
       </w:r>
-      <w:bookmarkEnd w:id="42"/>
-    </w:p>
-    <w:p>
-      <w:r>
-        <w:t>Entities use the same expression rules as regular Lightgrep keywords. The user can add new entities, edit and delete existing entities in the same manner as keywords using right click controls.</w:t>
+      <w:bookmarkEnd w:id="44"/>
+    </w:p>
+    <w:p>
+      <w:pPr>
+        <w:jc w:val="both"/>
+      </w:pPr>
+      <w:r>
+        <w:t xml:space="preserve">Entities use the same expression rules as regular Lightgrep keywords. </w:t>
+      </w:r>
+      <w:r>
+        <w:t xml:space="preserve">You </w:t>
+      </w:r>
+      <w:r>
+        <w:t>can add new entities, edit and delete existing entities in the same manner as keywords using right click controls.</w:t>
       </w:r>
     </w:p>
     <w:p>
       <w:pPr>
         <w:pStyle w:val="Heading3"/>
-      </w:pPr>
-      <w:bookmarkStart w:id="43" w:name="_Toc318653606"/>
+        <w:jc w:val="both"/>
+      </w:pPr>
+      <w:bookmarkStart w:id="45" w:name="_Toc319971622"/>
       <w:r>
         <w:t>Entity Filter</w:t>
       </w:r>
-      <w:bookmarkEnd w:id="43"/>
-    </w:p>
-    <w:p>
+      <w:bookmarkEnd w:id="45"/>
+    </w:p>
+    <w:p>
+      <w:pPr>
+        <w:jc w:val="both"/>
+      </w:pPr>
       <w:r>
         <w:t>This read-</w:t>
       </w:r>
@@ -8271,20 +8855,30 @@
         <w:t>only</w:t>
       </w:r>
       <w:r>
-        <w:t xml:space="preserve"> text box displays the filter code for the currently selected Entity. The user must edit the Entity in order to change the filter code.</w:t>
+        <w:t xml:space="preserve"> text box displays the filter code for the currently selected Entity. </w:t>
+      </w:r>
+      <w:r>
+        <w:t xml:space="preserve">You </w:t>
+      </w:r>
+      <w:r>
+        <w:t>must edit the Entity in order to change the filter code.</w:t>
       </w:r>
     </w:p>
     <w:p>
       <w:pPr>
         <w:pStyle w:val="Heading3"/>
-      </w:pPr>
-      <w:bookmarkStart w:id="44" w:name="_Toc318653607"/>
+        <w:jc w:val="both"/>
+      </w:pPr>
+      <w:bookmarkStart w:id="46" w:name="_Toc319971623"/>
       <w:r>
         <w:t>Validation Lists</w:t>
       </w:r>
-      <w:bookmarkEnd w:id="44"/>
-    </w:p>
-    <w:p>
+      <w:bookmarkEnd w:id="46"/>
+    </w:p>
+    <w:p>
+      <w:pPr>
+        <w:jc w:val="both"/>
+      </w:pPr>
       <w:r>
         <w:t xml:space="preserve">Validation Lists </w:t>
       </w:r>
@@ -8308,6 +8902,9 @@
       </w:r>
     </w:p>
     <w:p>
+      <w:pPr>
+        <w:jc w:val="both"/>
+      </w:pPr>
       <w:r>
         <w:t xml:space="preserve">Validation Lists </w:t>
       </w:r>
@@ -8329,6 +8926,9 @@
       </w:r>
     </w:p>
     <w:p>
+      <w:pPr>
+        <w:jc w:val="both"/>
+      </w:pPr>
       <w:r>
         <w:t xml:space="preserve">Validation Lists </w:t>
       </w:r>
@@ -8337,11 +8937,17 @@
       </w:r>
     </w:p>
     <w:p>
+      <w:pPr>
+        <w:jc w:val="both"/>
+      </w:pPr>
       <w:r>
         <w:t>Current Sources:</w:t>
       </w:r>
     </w:p>
     <w:p>
+      <w:pPr>
+        <w:jc w:val="both"/>
+      </w:pPr>
       <w:r>
         <w:rPr>
           <w:u w:val="single"/>
@@ -8358,6 +8964,9 @@
       </w:r>
     </w:p>
     <w:p>
+      <w:pPr>
+        <w:jc w:val="both"/>
+      </w:pPr>
       <w:r>
         <w:rPr>
           <w:u w:val="single"/>
@@ -8376,8 +8985,9 @@
     <w:p>
       <w:pPr>
         <w:pStyle w:val="Heading3"/>
-      </w:pPr>
-      <w:bookmarkStart w:id="45" w:name="_Toc318653608"/>
+        <w:jc w:val="both"/>
+      </w:pPr>
+      <w:bookmarkStart w:id="47" w:name="_Toc319971624"/>
       <w:r>
         <w:t xml:space="preserve">Import </w:t>
       </w:r>
@@ -8387,36 +8997,61 @@
       <w:r>
         <w:t>Export Entities</w:t>
       </w:r>
-      <w:bookmarkEnd w:id="45"/>
-    </w:p>
-    <w:p>
-      <w:r>
-        <w:t xml:space="preserve">These options allow the user to export </w:t>
+      <w:bookmarkEnd w:id="47"/>
+    </w:p>
+    <w:p>
+      <w:pPr>
+        <w:jc w:val="both"/>
+      </w:pPr>
+      <w:r>
+        <w:t xml:space="preserve">These options allow </w:t>
+      </w:r>
+      <w:r>
+        <w:t xml:space="preserve">you </w:t>
+      </w:r>
+      <w:r>
+        <w:t xml:space="preserve">to export </w:t>
       </w:r>
       <w:r>
         <w:t xml:space="preserve">entities </w:t>
       </w:r>
       <w:r>
-        <w:t xml:space="preserve">to an XML file for later import or for import on another installation of Lightgrep for EnCase. Once exported, the user can click the “Import </w:t>
+        <w:t xml:space="preserve">to an XML file for later import or for import on another installation of Lightgrep for EnCase. Once exported, </w:t>
+      </w:r>
+      <w:r>
+        <w:t xml:space="preserve">you </w:t>
+      </w:r>
+      <w:r>
+        <w:t xml:space="preserve">can click the “Import </w:t>
       </w:r>
       <w:r>
         <w:t>Entities</w:t>
       </w:r>
       <w:r>
-        <w:t>” button and import the exported.</w:t>
+        <w:t>” button and import the exported</w:t>
+      </w:r>
+      <w:r>
+        <w:t xml:space="preserve"> items</w:t>
+      </w:r>
+      <w:r>
+        <w:t>.</w:t>
       </w:r>
     </w:p>
     <w:p>
       <w:pPr>
         <w:pStyle w:val="Heading3"/>
-      </w:pPr>
-      <w:bookmarkStart w:id="46" w:name="_Toc318653609"/>
+        <w:jc w:val="both"/>
+      </w:pPr>
+      <w:bookmarkStart w:id="48" w:name="_Toc319971625"/>
       <w:r>
         <w:t>Add Sample Entities</w:t>
       </w:r>
-      <w:bookmarkEnd w:id="46"/>
-    </w:p>
-    <w:p>
+      <w:bookmarkEnd w:id="48"/>
+    </w:p>
+    <w:p>
+      <w:pPr>
+        <w:jc w:val="both"/>
+      </w:pPr>
       <w:r>
         <w:t xml:space="preserve">Clicking </w:t>
       </w:r>
@@ -8427,32 +9062,28 @@
         <w:t xml:space="preserve">button will </w:t>
       </w:r>
       <w:r>
-        <w:t xml:space="preserve">allow the user to add the sample entities shown </w:t>
+        <w:t xml:space="preserve">allow </w:t>
+      </w:r>
+      <w:r>
+        <w:t xml:space="preserve">you </w:t>
+      </w:r>
+      <w:r>
+        <w:t xml:space="preserve">to add the sample entities shown </w:t>
       </w:r>
       <w:r>
         <w:t xml:space="preserve">in </w:t>
       </w:r>
-      <w:r>
-        <w:fldChar w:fldCharType="begin"/>
-      </w:r>
-      <w:r>
-        <w:instrText xml:space="preserve"> REF _Ref303717197 \h </w:instrText>
-      </w:r>
-      <w:r>
-        <w:fldChar w:fldCharType="separate"/>
-      </w:r>
-      <w:r>
-        <w:t xml:space="preserve">Figure </w:t>
-      </w:r>
-      <w:r>
-        <w:rPr>
-          <w:noProof/>
-        </w:rPr>
-        <w:t>9</w:t>
-      </w:r>
-      <w:r>
-        <w:fldChar w:fldCharType="end"/>
-      </w:r>
+      <w:fldSimple w:instr=" REF _Ref303717197 \h  \* MERGEFORMAT ">
+        <w:r>
+          <w:t xml:space="preserve">Figure </w:t>
+        </w:r>
+        <w:r>
+          <w:rPr>
+            <w:noProof/>
+          </w:rPr>
+          <w:t>9</w:t>
+        </w:r>
+      </w:fldSimple>
       <w:r>
         <w:t xml:space="preserve">. </w:t>
       </w:r>
@@ -8463,13 +9094,19 @@
     <w:p>
       <w:pPr>
         <w:pStyle w:val="Heading3"/>
-      </w:pPr>
+        <w:jc w:val="both"/>
+      </w:pPr>
+      <w:bookmarkStart w:id="49" w:name="_Toc319971626"/>
       <w:r>
         <w:lastRenderedPageBreak/>
         <w:t>Compile Filters</w:t>
       </w:r>
-    </w:p>
-    <w:p>
+      <w:bookmarkEnd w:id="49"/>
+    </w:p>
+    <w:p>
+      <w:pPr>
+        <w:jc w:val="both"/>
+      </w:pPr>
       <w:r>
         <w:t>This button will compile all filters in any blue checked entity. If a filter fails to compile, you will see an error message that describes which entity filter could not be compiled.</w:t>
       </w:r>
@@ -8477,12 +9114,18 @@
     <w:p>
       <w:pPr>
         <w:pStyle w:val="Heading3"/>
-      </w:pPr>
+        <w:jc w:val="both"/>
+      </w:pPr>
+      <w:bookmarkStart w:id="50" w:name="_Toc319971627"/>
       <w:r>
         <w:t>Save Settings</w:t>
       </w:r>
-    </w:p>
-    <w:p>
+      <w:bookmarkEnd w:id="50"/>
+    </w:p>
+    <w:p>
+      <w:pPr>
+        <w:jc w:val="both"/>
+      </w:pPr>
       <w:r>
         <w:t>Clicking the “Save Settings” button will save all changed options, including Keywords and Entities, to the script’s storage files. After clicking “Save Settings,” the saved settings will be available the next time you run the script even if you cancel the dialog without running a search.</w:t>
       </w:r>
@@ -8499,7 +9142,6 @@
           <w:u w:val="single"/>
         </w:rPr>
       </w:pPr>
-      <w:bookmarkStart w:id="47" w:name="_Toc318653610"/>
       <w:r>
         <w:rPr>
           <w:u w:val="single"/>
@@ -8510,10 +9152,12 @@
     <w:p>
       <w:pPr>
         <w:pStyle w:val="Heading1"/>
+        <w:jc w:val="both"/>
         <w:rPr>
           <w:u w:val="single"/>
         </w:rPr>
       </w:pPr>
+      <w:bookmarkStart w:id="51" w:name="_Toc319971628"/>
       <w:r>
         <w:rPr>
           <w:u w:val="single"/>
@@ -8521,10 +9165,17 @@
         <w:lastRenderedPageBreak/>
         <w:t>Advanced Tab</w:t>
       </w:r>
-      <w:bookmarkEnd w:id="47"/>
-    </w:p>
-    <w:p/>
-    <w:p>
+      <w:bookmarkEnd w:id="51"/>
+    </w:p>
+    <w:p>
+      <w:pPr>
+        <w:jc w:val="both"/>
+      </w:pPr>
+    </w:p>
+    <w:p>
+      <w:pPr>
+        <w:jc w:val="both"/>
+      </w:pPr>
       <w:r>
         <w:t xml:space="preserve">Text Extraction - Certain file types, like Microsoft Office 2007 documents, are best searched using text extraction (text shown in EnCase's "Transcript" view). We've provided a default list of file types that will </w:t>
       </w:r>
@@ -8545,6 +9196,9 @@
       </w:r>
     </w:p>
     <w:p>
+      <w:pPr>
+        <w:jc w:val="both"/>
+      </w:pPr>
       <w:r>
         <w:t>If you'd like to change the default list, simply select the types you want to use text extraction for by blue checking them. You should not use the same Search Expression on different types, but you may use the same file extensions.</w:t>
       </w:r>
@@ -8609,7 +9263,7 @@
         <w:pStyle w:val="Caption"/>
         <w:jc w:val="center"/>
       </w:pPr>
-      <w:bookmarkStart w:id="48" w:name="_Ref303719223"/>
+      <w:bookmarkStart w:id="52" w:name="_Ref303719223"/>
       <w:r>
         <w:t xml:space="preserve">Figure </w:t>
       </w:r>
@@ -8621,32 +9275,41 @@
           <w:t>10</w:t>
         </w:r>
       </w:fldSimple>
-      <w:bookmarkEnd w:id="48"/>
+      <w:bookmarkEnd w:id="52"/>
     </w:p>
     <w:p/>
     <w:p>
       <w:pPr>
         <w:pStyle w:val="Heading2"/>
-      </w:pPr>
-      <w:bookmarkStart w:id="49" w:name="_Toc318653611"/>
+        <w:jc w:val="both"/>
+      </w:pPr>
+      <w:bookmarkStart w:id="53" w:name="_Toc319971629"/>
       <w:r>
         <w:t>Options</w:t>
       </w:r>
-      <w:bookmarkEnd w:id="49"/>
-    </w:p>
-    <w:p/>
+      <w:bookmarkEnd w:id="53"/>
+    </w:p>
+    <w:p>
+      <w:pPr>
+        <w:jc w:val="both"/>
+      </w:pPr>
+    </w:p>
     <w:p>
       <w:pPr>
         <w:pStyle w:val="Heading3"/>
-      </w:pPr>
-      <w:bookmarkStart w:id="50" w:name="_Toc318653612"/>
+        <w:jc w:val="both"/>
+      </w:pPr>
+      <w:bookmarkStart w:id="54" w:name="_Toc319971630"/>
       <w:r>
         <w:lastRenderedPageBreak/>
         <w:t>File Signature List</w:t>
       </w:r>
-      <w:bookmarkEnd w:id="50"/>
-    </w:p>
-    <w:p>
+      <w:bookmarkEnd w:id="54"/>
+    </w:p>
+    <w:p>
+      <w:pPr>
+        <w:jc w:val="both"/>
+      </w:pPr>
       <w:r>
         <w:t>The File Signature List</w:t>
       </w:r>
@@ -8656,37 +9319,33 @@
       <w:r>
         <w:t xml:space="preserve"> as shown in the top portion of </w:t>
       </w:r>
-      <w:r>
-        <w:fldChar w:fldCharType="begin"/>
-      </w:r>
-      <w:r>
-        <w:instrText xml:space="preserve"> REF _Ref303719223 \h </w:instrText>
-      </w:r>
-      <w:r>
-        <w:fldChar w:fldCharType="separate"/>
-      </w:r>
-      <w:r>
-        <w:t xml:space="preserve">Figure </w:t>
-      </w:r>
-      <w:r>
-        <w:rPr>
-          <w:noProof/>
-        </w:rPr>
-        <w:t>10</w:t>
-      </w:r>
-      <w:r>
-        <w:fldChar w:fldCharType="end"/>
-      </w:r>
+      <w:fldSimple w:instr=" REF _Ref303719223 \h  \* MERGEFORMAT ">
+        <w:r>
+          <w:t xml:space="preserve">Figure </w:t>
+        </w:r>
+        <w:r>
+          <w:rPr>
+            <w:noProof/>
+          </w:rPr>
+          <w:t>10</w:t>
+        </w:r>
+      </w:fldSimple>
       <w:r>
         <w:t>, contains a list of file types that will be used to identify files for text extraction. This list contains standard EnCase file signatures. You can add or edit file signatures just as you would in EnCase.</w:t>
       </w:r>
     </w:p>
     <w:p>
+      <w:pPr>
+        <w:jc w:val="both"/>
+      </w:pPr>
       <w:r>
         <w:t>During a search, any file types selected here will have text extracted using EnCase’s Oracle Outside-In technology. Lightgrep will search the extracted text for keywords instead of the binary content of the file. It will also search binary file slack of any files identified for text extraction, so you don’t have to worry about missing anything.</w:t>
       </w:r>
     </w:p>
     <w:p>
+      <w:pPr>
+        <w:jc w:val="both"/>
+      </w:pPr>
       <w:r>
         <w:t>If you deselect any types, you will receive a warning: “</w:t>
       </w:r>
@@ -8700,14 +9359,18 @@
     <w:p>
       <w:pPr>
         <w:pStyle w:val="Heading3"/>
-      </w:pPr>
-      <w:bookmarkStart w:id="51" w:name="_Toc318653613"/>
+        <w:jc w:val="both"/>
+      </w:pPr>
+      <w:bookmarkStart w:id="55" w:name="_Toc319971631"/>
       <w:r>
         <w:t>Import From EnCase</w:t>
       </w:r>
-      <w:bookmarkEnd w:id="51"/>
-    </w:p>
-    <w:p>
+      <w:bookmarkEnd w:id="55"/>
+    </w:p>
+    <w:p>
+      <w:pPr>
+        <w:jc w:val="both"/>
+      </w:pPr>
       <w:r>
         <w:t xml:space="preserve">Clicking this button will open the </w:t>
       </w:r>
@@ -8726,27 +9389,17 @@
       <w:r>
         <w:t xml:space="preserve"> dialog as shown in </w:t>
       </w:r>
-      <w:r>
-        <w:fldChar w:fldCharType="begin"/>
-      </w:r>
-      <w:r>
-        <w:instrText xml:space="preserve"> REF _Ref304047039 \h </w:instrText>
-      </w:r>
-      <w:r>
-        <w:fldChar w:fldCharType="separate"/>
-      </w:r>
-      <w:r>
-        <w:t xml:space="preserve">Figure </w:t>
-      </w:r>
-      <w:r>
-        <w:rPr>
-          <w:noProof/>
-        </w:rPr>
-        <w:t>11</w:t>
-      </w:r>
-      <w:r>
-        <w:fldChar w:fldCharType="end"/>
-      </w:r>
+      <w:fldSimple w:instr=" REF _Ref304047039 \h  \* MERGEFORMAT ">
+        <w:r>
+          <w:t xml:space="preserve">Figure </w:t>
+        </w:r>
+        <w:r>
+          <w:rPr>
+            <w:noProof/>
+          </w:rPr>
+          <w:t>11</w:t>
+        </w:r>
+      </w:fldSimple>
       <w:r>
         <w:t xml:space="preserve">. The </w:t>
       </w:r>
@@ -8848,7 +9501,7 @@
         <w:pStyle w:val="Caption"/>
         <w:jc w:val="center"/>
       </w:pPr>
-      <w:bookmarkStart w:id="52" w:name="_Ref304047039"/>
+      <w:bookmarkStart w:id="56" w:name="_Ref304047039"/>
       <w:r>
         <w:t xml:space="preserve">Figure </w:t>
       </w:r>
@@ -8860,43 +9513,37 @@
           <w:t>11</w:t>
         </w:r>
       </w:fldSimple>
-      <w:bookmarkEnd w:id="52"/>
+      <w:bookmarkEnd w:id="56"/>
     </w:p>
     <w:p>
       <w:pPr>
         <w:pStyle w:val="Heading3"/>
-      </w:pPr>
-      <w:bookmarkStart w:id="53" w:name="_Toc318653614"/>
+        <w:jc w:val="both"/>
+      </w:pPr>
+      <w:bookmarkStart w:id="57" w:name="_Toc319971632"/>
       <w:r>
         <w:t>Reset Defaults</w:t>
       </w:r>
-      <w:bookmarkEnd w:id="53"/>
-    </w:p>
-    <w:p>
+      <w:bookmarkEnd w:id="57"/>
+    </w:p>
+    <w:p>
+      <w:pPr>
+        <w:jc w:val="both"/>
+      </w:pPr>
       <w:r>
         <w:t xml:space="preserve">Clicking on the Reset Defaults button will remove any custom file signatures that have been created or imported from EnCase and replace them with the default values as shown in </w:t>
       </w:r>
-      <w:r>
-        <w:fldChar w:fldCharType="begin"/>
-      </w:r>
-      <w:r>
-        <w:instrText xml:space="preserve"> REF _Ref303719223 \h </w:instrText>
-      </w:r>
-      <w:r>
-        <w:fldChar w:fldCharType="separate"/>
-      </w:r>
-      <w:r>
-        <w:t xml:space="preserve">Figure </w:t>
-      </w:r>
-      <w:r>
-        <w:rPr>
-          <w:noProof/>
-        </w:rPr>
-        <w:t>10</w:t>
-      </w:r>
-      <w:r>
-        <w:fldChar w:fldCharType="end"/>
-      </w:r>
+      <w:fldSimple w:instr=" REF _Ref303719223 \h  \* MERGEFORMAT ">
+        <w:r>
+          <w:t xml:space="preserve">Figure </w:t>
+        </w:r>
+        <w:r>
+          <w:rPr>
+            <w:noProof/>
+          </w:rPr>
+          <w:t>10</w:t>
+        </w:r>
+      </w:fldSimple>
       <w:r>
         <w:t xml:space="preserve">. </w:t>
       </w:r>
@@ -8904,30 +9551,44 @@
     <w:p>
       <w:pPr>
         <w:pStyle w:val="Heading3"/>
-      </w:pPr>
-      <w:bookmarkStart w:id="54" w:name="_Toc318653615"/>
+        <w:jc w:val="both"/>
+      </w:pPr>
+      <w:bookmarkStart w:id="58" w:name="_Toc319971633"/>
       <w:r>
         <w:t>Run Lightgrep automatically</w:t>
       </w:r>
-      <w:bookmarkEnd w:id="54"/>
-    </w:p>
-    <w:p>
-      <w:r>
-        <w:t>This setting should always be checked when performing searches. The user should only change this option at the instruction of Lightbox Technologies support for the purposes of debugging.</w:t>
+      <w:bookmarkEnd w:id="58"/>
+    </w:p>
+    <w:p>
+      <w:pPr>
+        <w:jc w:val="both"/>
+      </w:pPr>
+      <w:r>
+        <w:t xml:space="preserve">This setting should always be checked when performing searches. </w:t>
+      </w:r>
+      <w:r>
+        <w:t xml:space="preserve">You </w:t>
+      </w:r>
+      <w:r>
+        <w:t>should only change this option at the instruction of Lightbox Technologies support for the purposes of debugging.</w:t>
       </w:r>
     </w:p>
     <w:p>
       <w:pPr>
         <w:pStyle w:val="Heading3"/>
-      </w:pPr>
-      <w:bookmarkStart w:id="55" w:name="_Toc318653616"/>
+        <w:jc w:val="both"/>
+      </w:pPr>
+      <w:bookmarkStart w:id="59" w:name="_Toc319971634"/>
       <w:r>
         <w:lastRenderedPageBreak/>
         <w:t>Lightgrep executable path</w:t>
       </w:r>
-      <w:bookmarkEnd w:id="55"/>
-    </w:p>
-    <w:p>
+      <w:bookmarkEnd w:id="59"/>
+    </w:p>
+    <w:p>
+      <w:pPr>
+        <w:jc w:val="both"/>
+      </w:pPr>
       <w:r>
         <w:t xml:space="preserve">The path to lightgrep.exe on the examiner system. The Lightgrep search </w:t>
       </w:r>
@@ -8953,14 +9614,18 @@
     <w:p>
       <w:pPr>
         <w:pStyle w:val="Heading3"/>
-      </w:pPr>
-      <w:bookmarkStart w:id="56" w:name="_Toc318653617"/>
+        <w:jc w:val="both"/>
+      </w:pPr>
+      <w:bookmarkStart w:id="60" w:name="_Toc319971635"/>
       <w:r>
         <w:t>Excelutil executable path</w:t>
       </w:r>
-      <w:bookmarkEnd w:id="56"/>
-    </w:p>
-    <w:p>
+      <w:bookmarkEnd w:id="60"/>
+    </w:p>
+    <w:p>
+      <w:pPr>
+        <w:jc w:val="both"/>
+      </w:pPr>
       <w:r>
         <w:t xml:space="preserve">The path to excelutil.exe on the examiner system. The excelutil executable is run using this path to output the Excel report. Usually </w:t>
       </w:r>
@@ -8977,14 +9642,18 @@
     <w:p>
       <w:pPr>
         <w:pStyle w:val="Heading3"/>
-      </w:pPr>
-      <w:bookmarkStart w:id="57" w:name="_Toc318653618"/>
+        <w:jc w:val="both"/>
+      </w:pPr>
+      <w:bookmarkStart w:id="61" w:name="_Toc319971636"/>
       <w:r>
         <w:t>Number of Threads</w:t>
       </w:r>
-      <w:bookmarkEnd w:id="57"/>
-    </w:p>
-    <w:p>
+      <w:bookmarkEnd w:id="61"/>
+    </w:p>
+    <w:p>
+      <w:pPr>
+        <w:jc w:val="both"/>
+      </w:pPr>
       <w:r>
         <w:t>The script will attempt to auto-detect how many cores you have on your box. Regardless of the number of cores, w</w:t>
       </w:r>
@@ -9013,14 +9682,18 @@
     <w:p>
       <w:pPr>
         <w:pStyle w:val="Heading3"/>
-      </w:pPr>
-      <w:bookmarkStart w:id="58" w:name="_Toc318653619"/>
+        <w:jc w:val="both"/>
+      </w:pPr>
+      <w:bookmarkStart w:id="62" w:name="_Toc319971637"/>
       <w:r>
         <w:t>Log Level</w:t>
       </w:r>
-      <w:bookmarkEnd w:id="58"/>
-    </w:p>
-    <w:p>
+      <w:bookmarkEnd w:id="62"/>
+    </w:p>
+    <w:p>
+      <w:pPr>
+        <w:jc w:val="both"/>
+      </w:pPr>
       <w:r>
         <w:t>This represents the level of detail provided in the EnCase Console log. Usually this should be set to WARN. Setting this to DEBUG will cause an extremely large number of log events to be written to the Console.</w:t>
       </w:r>
@@ -9028,12 +9701,18 @@
     <w:p>
       <w:pPr>
         <w:pStyle w:val="Heading3"/>
-      </w:pPr>
+        <w:jc w:val="both"/>
+      </w:pPr>
+      <w:bookmarkStart w:id="63" w:name="_Toc319971638"/>
       <w:r>
         <w:t>Only Create Single File Bookmark s</w:t>
       </w:r>
-    </w:p>
-    <w:p>
+      <w:bookmarkEnd w:id="63"/>
+    </w:p>
+    <w:p>
+      <w:pPr>
+        <w:jc w:val="both"/>
+      </w:pPr>
       <w:r>
         <w:t>Selecting this option will cause bookmarks to be created per file instead of per hit. If selected, the “Single File Bookmark Threshold” will be disabled.</w:t>
       </w:r>
@@ -9041,12 +9720,18 @@
     <w:p>
       <w:pPr>
         <w:pStyle w:val="Heading3"/>
-      </w:pPr>
+        <w:jc w:val="both"/>
+      </w:pPr>
+      <w:bookmarkStart w:id="64" w:name="_Toc319971639"/>
       <w:r>
         <w:t>Single File Bookmark Threshold</w:t>
       </w:r>
-    </w:p>
-    <w:p>
+      <w:bookmarkEnd w:id="64"/>
+    </w:p>
+    <w:p>
+      <w:pPr>
+        <w:jc w:val="both"/>
+      </w:pPr>
       <w:r>
         <w:t>If you have a large number of search hits, EnCase can slow down</w:t>
       </w:r>
@@ -9069,19 +9754,30 @@
     <w:p>
       <w:pPr>
         <w:pStyle w:val="Heading3"/>
-      </w:pPr>
+        <w:jc w:val="both"/>
+      </w:pPr>
+      <w:bookmarkStart w:id="65" w:name="_Toc319971640"/>
       <w:r>
         <w:t>Save Settings</w:t>
       </w:r>
-    </w:p>
-    <w:p>
+      <w:bookmarkEnd w:id="65"/>
+    </w:p>
+    <w:p>
+      <w:pPr>
+        <w:jc w:val="both"/>
+      </w:pPr>
       <w:r>
         <w:t>Clicking the “Save Settings” button will save all changed options, including Keywords and Entities, to the script’s storage files. After clicking “Save Settings,” the saved settings will be available the next time you run the script even if you cancel the dialog without running a search.</w:t>
       </w:r>
     </w:p>
-    <w:p/>
-    <w:p>
-      <w:pPr>
+    <w:p>
+      <w:pPr>
+        <w:jc w:val="both"/>
+      </w:pPr>
+    </w:p>
+    <w:p>
+      <w:pPr>
+        <w:jc w:val="both"/>
         <w:rPr>
           <w:rFonts w:asciiTheme="majorHAnsi" w:eastAsiaTheme="majorEastAsia" w:hAnsiTheme="majorHAnsi" w:cstheme="majorBidi"/>
           <w:b/>
@@ -9092,7 +9788,7 @@
           <w:u w:val="single"/>
         </w:rPr>
       </w:pPr>
-      <w:bookmarkStart w:id="59" w:name="_Ref315737829"/>
+      <w:bookmarkStart w:id="66" w:name="_Ref315737829"/>
       <w:r>
         <w:rPr>
           <w:u w:val="single"/>
@@ -9103,11 +9799,12 @@
     <w:p>
       <w:pPr>
         <w:pStyle w:val="Heading1"/>
+        <w:jc w:val="both"/>
         <w:rPr>
           <w:u w:val="single"/>
         </w:rPr>
       </w:pPr>
-      <w:bookmarkStart w:id="60" w:name="_Toc318653620"/>
+      <w:bookmarkStart w:id="67" w:name="_Toc319971641"/>
       <w:r>
         <w:rPr>
           <w:u w:val="single"/>
@@ -9121,35 +9818,44 @@
         </w:rPr>
         <w:t xml:space="preserve"> a Search</w:t>
       </w:r>
-      <w:bookmarkEnd w:id="59"/>
-      <w:bookmarkEnd w:id="60"/>
-    </w:p>
-    <w:p/>
-    <w:p>
-      <w:r>
-        <w:t xml:space="preserve">Once the user clicks the “Search” button on the main Search tab, the search process will begin. The first thing the user will see in the bottom status bar is “Initial filtering” as shown in </w:t>
-      </w:r>
-      <w:r>
-        <w:fldChar w:fldCharType="begin"/>
-      </w:r>
-      <w:r>
-        <w:instrText xml:space="preserve"> REF _Ref315737319 \h </w:instrText>
-      </w:r>
-      <w:r>
-        <w:fldChar w:fldCharType="separate"/>
-      </w:r>
-      <w:r>
-        <w:t xml:space="preserve">Figure </w:t>
-      </w:r>
-      <w:r>
-        <w:rPr>
-          <w:noProof/>
-        </w:rPr>
-        <w:t>12</w:t>
-      </w:r>
-      <w:r>
-        <w:fldChar w:fldCharType="end"/>
-      </w:r>
+      <w:bookmarkEnd w:id="66"/>
+      <w:bookmarkEnd w:id="67"/>
+    </w:p>
+    <w:p>
+      <w:pPr>
+        <w:jc w:val="both"/>
+      </w:pPr>
+    </w:p>
+    <w:p>
+      <w:pPr>
+        <w:jc w:val="both"/>
+      </w:pPr>
+      <w:r>
+        <w:t xml:space="preserve">Once </w:t>
+      </w:r>
+      <w:r>
+        <w:t>you click</w:t>
+      </w:r>
+      <w:r>
+        <w:t xml:space="preserve"> the “Search” button on the main Search tab, the search process will begin. The first thing </w:t>
+      </w:r>
+      <w:r>
+        <w:t xml:space="preserve">you </w:t>
+      </w:r>
+      <w:r>
+        <w:t xml:space="preserve">will see in the bottom status bar is “Initial filtering” as shown in </w:t>
+      </w:r>
+      <w:fldSimple w:instr=" REF _Ref315737319 \h  \* MERGEFORMAT ">
+        <w:r>
+          <w:t xml:space="preserve">Figure </w:t>
+        </w:r>
+        <w:r>
+          <w:rPr>
+            <w:noProof/>
+          </w:rPr>
+          <w:t>12</w:t>
+        </w:r>
+      </w:fldSimple>
       <w:r>
         <w:t xml:space="preserve">. </w:t>
       </w:r>
@@ -9216,7 +9922,7 @@
         <w:pStyle w:val="Caption"/>
         <w:jc w:val="center"/>
       </w:pPr>
-      <w:bookmarkStart w:id="61" w:name="_Ref315737319"/>
+      <w:bookmarkStart w:id="68" w:name="_Ref315737319"/>
       <w:r>
         <w:t xml:space="preserve">Figure </w:t>
       </w:r>
@@ -9228,10 +9934,13 @@
           <w:t>12</w:t>
         </w:r>
       </w:fldSimple>
-      <w:bookmarkEnd w:id="61"/>
+      <w:bookmarkEnd w:id="68"/>
     </w:p>
     <w:p/>
     <w:p>
+      <w:pPr>
+        <w:jc w:val="both"/>
+      </w:pPr>
       <w:r>
         <w:t>The “Initial filtering” process consists of several phases:</w:t>
       </w:r>
@@ -9243,6 +9952,7 @@
           <w:ilvl w:val="0"/>
           <w:numId w:val="5"/>
         </w:numPr>
+        <w:jc w:val="both"/>
       </w:pPr>
       <w:r>
         <w:t xml:space="preserve">Writing out the selected keyword and entity expressions to the file </w:t>
@@ -9261,6 +9971,7 @@
           <w:ilvl w:val="0"/>
           <w:numId w:val="5"/>
         </w:numPr>
+        <w:jc w:val="both"/>
       </w:pPr>
       <w:r>
         <w:t>Filtering out entries with a physical size of 0 and also files which are completely sparse</w:t>
@@ -9273,6 +9984,7 @@
           <w:ilvl w:val="0"/>
           <w:numId w:val="5"/>
         </w:numPr>
+        <w:jc w:val="both"/>
       </w:pPr>
       <w:r>
         <w:t>Sorting the entries selected for search so as to maintain consistently high usage of the tool’s multithreading capabilities</w:t>
@@ -9285,6 +9997,7 @@
           <w:ilvl w:val="0"/>
           <w:numId w:val="5"/>
         </w:numPr>
+        <w:jc w:val="both"/>
       </w:pPr>
       <w:r>
         <w:t>Checking each individual entry to determine if it should be searched using extracted text (transcript)</w:t>
@@ -9297,6 +10010,7 @@
           <w:ilvl w:val="0"/>
           <w:numId w:val="5"/>
         </w:numPr>
+        <w:jc w:val="both"/>
       </w:pPr>
       <w:r>
         <w:t xml:space="preserve">Writing the list of entries to be searched to the file </w:t>
@@ -9309,6 +10023,9 @@
       </w:r>
     </w:p>
     <w:p>
+      <w:pPr>
+        <w:jc w:val="both"/>
+      </w:pPr>
       <w:r>
         <w:t xml:space="preserve">This process can take anywhere from a few seconds to a </w:t>
       </w:r>
@@ -9316,16 +10033,26 @@
         <w:t>few</w:t>
       </w:r>
       <w:r>
-        <w:t xml:space="preserve"> minutes, depending on how many entries are selected, and which options are chosen by the user.</w:t>
-      </w:r>
-    </w:p>
-    <w:p>
+        <w:t xml:space="preserve"> minutes, depending on how many entries are selected, and which options </w:t>
+      </w:r>
+      <w:r>
+        <w:t>you choose</w:t>
+      </w:r>
+      <w:r>
+        <w:t>.</w:t>
+      </w:r>
+    </w:p>
+    <w:p>
+      <w:pPr>
+        <w:jc w:val="both"/>
+      </w:pPr>
       <w:r>
         <w:t>Clicking the “Cancel” button at any time during the search will cause the entire search to be aborted.</w:t>
       </w:r>
     </w:p>
     <w:p>
       <w:pPr>
+        <w:jc w:val="both"/>
         <w:rPr>
           <w:rFonts w:asciiTheme="majorHAnsi" w:eastAsiaTheme="majorEastAsia" w:hAnsiTheme="majorHAnsi" w:cstheme="majorBidi"/>
           <w:b/>
@@ -9336,7 +10063,7 @@
           <w:u w:val="single"/>
         </w:rPr>
       </w:pPr>
-      <w:bookmarkStart w:id="62" w:name="_Ref315737818"/>
+      <w:bookmarkStart w:id="69" w:name="_Ref315737818"/>
       <w:r>
         <w:rPr>
           <w:u w:val="single"/>
@@ -9347,11 +10074,12 @@
     <w:p>
       <w:pPr>
         <w:pStyle w:val="Heading1"/>
+        <w:jc w:val="both"/>
         <w:rPr>
           <w:u w:val="single"/>
         </w:rPr>
       </w:pPr>
-      <w:bookmarkStart w:id="63" w:name="_Toc318653621"/>
+      <w:bookmarkStart w:id="70" w:name="_Toc319971642"/>
       <w:r>
         <w:rPr>
           <w:u w:val="single"/>
@@ -9359,41 +10087,44 @@
         <w:lastRenderedPageBreak/>
         <w:t>Monitoring Search Progress</w:t>
       </w:r>
-      <w:bookmarkEnd w:id="62"/>
-      <w:bookmarkEnd w:id="63"/>
-    </w:p>
-    <w:p/>
-    <w:p>
+      <w:bookmarkEnd w:id="69"/>
+      <w:bookmarkEnd w:id="70"/>
+    </w:p>
+    <w:p>
+      <w:pPr>
+        <w:jc w:val="both"/>
+      </w:pPr>
+    </w:p>
+    <w:p>
+      <w:pPr>
+        <w:jc w:val="both"/>
+      </w:pPr>
       <w:r>
         <w:t>Once the search begins</w:t>
       </w:r>
       <w:r>
-        <w:t>, the user can monitor the progress of the search through the main Search tab</w:t>
+        <w:t xml:space="preserve">, </w:t>
+      </w:r>
+      <w:r>
+        <w:t xml:space="preserve">you </w:t>
+      </w:r>
+      <w:r>
+        <w:t>can monitor the progress of the search through the main Search tab</w:t>
       </w:r>
       <w:r>
         <w:t xml:space="preserve"> as shown in </w:t>
       </w:r>
-      <w:r>
-        <w:fldChar w:fldCharType="begin"/>
-      </w:r>
-      <w:r>
-        <w:instrText xml:space="preserve"> REF _Ref315738064 \h </w:instrText>
-      </w:r>
-      <w:r>
-        <w:fldChar w:fldCharType="separate"/>
-      </w:r>
-      <w:r>
-        <w:t xml:space="preserve">Figure </w:t>
-      </w:r>
-      <w:r>
-        <w:rPr>
-          <w:noProof/>
-        </w:rPr>
-        <w:t>13</w:t>
-      </w:r>
-      <w:r>
-        <w:fldChar w:fldCharType="end"/>
-      </w:r>
+      <w:fldSimple w:instr=" REF _Ref315738064 \h  \* MERGEFORMAT ">
+        <w:r>
+          <w:t xml:space="preserve">Figure </w:t>
+        </w:r>
+        <w:r>
+          <w:rPr>
+            <w:noProof/>
+          </w:rPr>
+          <w:t>13</w:t>
+        </w:r>
+      </w:fldSimple>
       <w:r>
         <w:t>. The following fields will be displayed during a search:</w:t>
       </w:r>
@@ -9405,6 +10136,7 @@
           <w:ilvl w:val="0"/>
           <w:numId w:val="6"/>
         </w:numPr>
+        <w:jc w:val="both"/>
       </w:pPr>
       <w:r>
         <w:t>Keyword or Entity name</w:t>
@@ -9417,6 +10149,7 @@
           <w:ilvl w:val="0"/>
           <w:numId w:val="6"/>
         </w:numPr>
+        <w:jc w:val="both"/>
       </w:pPr>
       <w:r>
         <w:t>Search Expression</w:t>
@@ -9429,6 +10162,7 @@
           <w:ilvl w:val="0"/>
           <w:numId w:val="6"/>
         </w:numPr>
+        <w:jc w:val="both"/>
       </w:pPr>
       <w:r>
         <w:t>File Count – the number of files which are responsive to each keyword</w:t>
@@ -9441,6 +10175,7 @@
           <w:ilvl w:val="0"/>
           <w:numId w:val="6"/>
         </w:numPr>
+        <w:jc w:val="both"/>
       </w:pPr>
       <w:r>
         <w:t>Percentage of Files With Hits – of the total files searched, what percentage contained hits for each keyword</w:t>
@@ -9453,6 +10188,7 @@
           <w:ilvl w:val="0"/>
           <w:numId w:val="6"/>
         </w:numPr>
+        <w:jc w:val="both"/>
       </w:pPr>
       <w:r>
         <w:t>Hit Count – the number of search hits produced by each keyword</w:t>
@@ -9465,6 +10201,7 @@
           <w:ilvl w:val="0"/>
           <w:numId w:val="6"/>
         </w:numPr>
+        <w:jc w:val="both"/>
       </w:pPr>
       <w:r>
         <w:t>Percentage of Total Hits – of the total search hits found for all keywords, what percentage of hits were produced by each keyword</w:t>
@@ -9531,7 +10268,7 @@
         <w:pStyle w:val="Caption"/>
         <w:jc w:val="center"/>
       </w:pPr>
-      <w:bookmarkStart w:id="64" w:name="_Ref315738064"/>
+      <w:bookmarkStart w:id="71" w:name="_Ref315738064"/>
       <w:r>
         <w:t xml:space="preserve">Figure </w:t>
       </w:r>
@@ -9543,7 +10280,7 @@
           <w:t>13</w:t>
         </w:r>
       </w:fldSimple>
-      <w:bookmarkEnd w:id="64"/>
+      <w:bookmarkEnd w:id="71"/>
     </w:p>
     <w:p>
       <w:pPr>
@@ -9567,11 +10304,12 @@
     <w:p>
       <w:pPr>
         <w:pStyle w:val="Heading1"/>
+        <w:jc w:val="both"/>
         <w:rPr>
           <w:u w:val="single"/>
         </w:rPr>
       </w:pPr>
-      <w:bookmarkStart w:id="65" w:name="_Toc318653622"/>
+      <w:bookmarkStart w:id="72" w:name="_Toc319971643"/>
       <w:r>
         <w:rPr>
           <w:u w:val="single"/>
@@ -9579,12 +10317,28 @@
         <w:lastRenderedPageBreak/>
         <w:t>Reviewing Output</w:t>
       </w:r>
-      <w:bookmarkEnd w:id="65"/>
-    </w:p>
-    <w:p/>
-    <w:p>
-      <w:r>
-        <w:t>When the search has completed, the “OK” button will be enabled.</w:t>
+      <w:bookmarkEnd w:id="72"/>
+    </w:p>
+    <w:p>
+      <w:pPr>
+        <w:jc w:val="both"/>
+      </w:pPr>
+    </w:p>
+    <w:p>
+      <w:pPr>
+        <w:jc w:val="both"/>
+      </w:pPr>
+      <w:r>
+        <w:t>T</w:t>
+      </w:r>
+      <w:r>
+        <w:t xml:space="preserve">the “OK” button </w:t>
+      </w:r>
+      <w:r>
+        <w:t>is enabled when the search completes</w:t>
+      </w:r>
+      <w:r>
+        <w:t>.</w:t>
       </w:r>
       <w:r>
         <w:t xml:space="preserve"> Clicking “OK” will save sweeping bookmarks containing the search hit results. If “Create Excel Report” was selected, the Excel overview will also be created. Clicking “Cancel” will end the search without saving bookmarks or the Excel report.</w:t>
@@ -9668,39 +10422,37 @@
     <w:p>
       <w:pPr>
         <w:pStyle w:val="Heading2"/>
-      </w:pPr>
-      <w:bookmarkStart w:id="66" w:name="_Toc318653623"/>
+        <w:jc w:val="both"/>
+      </w:pPr>
+      <w:bookmarkStart w:id="73" w:name="_Toc319971644"/>
       <w:r>
         <w:t>Bookmark Output</w:t>
       </w:r>
-      <w:bookmarkEnd w:id="66"/>
-    </w:p>
-    <w:p/>
-    <w:p>
+      <w:bookmarkEnd w:id="73"/>
+    </w:p>
+    <w:p>
+      <w:pPr>
+        <w:jc w:val="both"/>
+      </w:pPr>
+    </w:p>
+    <w:p>
+      <w:pPr>
+        <w:jc w:val="both"/>
+      </w:pPr>
       <w:r>
         <w:t xml:space="preserve">Once the bookmarks have saved, you can review them just as you would other search hits. </w:t>
       </w:r>
-      <w:r>
-        <w:fldChar w:fldCharType="begin"/>
-      </w:r>
-      <w:r>
-        <w:instrText xml:space="preserve"> REF _Ref315739117 \h </w:instrText>
-      </w:r>
-      <w:r>
-        <w:fldChar w:fldCharType="separate"/>
-      </w:r>
-      <w:r>
-        <w:t xml:space="preserve">Figure </w:t>
-      </w:r>
-      <w:r>
-        <w:rPr>
-          <w:noProof/>
-        </w:rPr>
-        <w:t>15</w:t>
-      </w:r>
-      <w:r>
-        <w:fldChar w:fldCharType="end"/>
-      </w:r>
+      <w:fldSimple w:instr=" REF _Ref315739117 \h  \* MERGEFORMAT ">
+        <w:r>
+          <w:t xml:space="preserve">Figure </w:t>
+        </w:r>
+        <w:r>
+          <w:rPr>
+            <w:noProof/>
+          </w:rPr>
+          <w:t>15</w:t>
+        </w:r>
+      </w:fldSimple>
       <w:r>
         <w:t xml:space="preserve"> shows example bookmark output from the URLs entity search.</w:t>
       </w:r>
@@ -9767,7 +10519,7 @@
         <w:pStyle w:val="Caption"/>
         <w:jc w:val="center"/>
       </w:pPr>
-      <w:bookmarkStart w:id="67" w:name="_Ref315739117"/>
+      <w:bookmarkStart w:id="74" w:name="_Ref315739117"/>
       <w:r>
         <w:t xml:space="preserve">Figure </w:t>
       </w:r>
@@ -9779,7 +10531,7 @@
           <w:t>15</w:t>
         </w:r>
       </w:fldSimple>
-      <w:bookmarkEnd w:id="67"/>
+      <w:bookmarkEnd w:id="74"/>
     </w:p>
     <w:p/>
     <w:p>
@@ -9800,16 +10552,24 @@
     <w:p>
       <w:pPr>
         <w:pStyle w:val="Heading2"/>
-      </w:pPr>
-      <w:bookmarkStart w:id="68" w:name="_Toc318653624"/>
+        <w:jc w:val="both"/>
+      </w:pPr>
+      <w:bookmarkStart w:id="75" w:name="_Toc319971645"/>
       <w:r>
         <w:lastRenderedPageBreak/>
         <w:t>Excel Output</w:t>
       </w:r>
-      <w:bookmarkEnd w:id="68"/>
-    </w:p>
-    <w:p/>
-    <w:p>
+      <w:bookmarkEnd w:id="75"/>
+    </w:p>
+    <w:p>
+      <w:pPr>
+        <w:jc w:val="both"/>
+      </w:pPr>
+    </w:p>
+    <w:p>
+      <w:pPr>
+        <w:jc w:val="both"/>
+      </w:pPr>
       <w:r>
         <w:t>The Excel report provides an overview of results by displaying charts of the top ten keywords by number of hits and file size.</w:t>
       </w:r>
@@ -9965,6 +10725,9 @@
     </w:tbl>
     <w:p/>
     <w:p>
+      <w:pPr>
+        <w:jc w:val="both"/>
+      </w:pPr>
       <w:r>
         <w:t>A keyword frequency report shows all keywords that were searched, and the resulting hit statistics. These results are identical to those in the Search Status box which are displayed during the search.</w:t>
       </w:r>
@@ -10026,6 +10789,9 @@
     </w:p>
     <w:p/>
     <w:p>
+      <w:pPr>
+        <w:jc w:val="both"/>
+      </w:pPr>
       <w:r>
         <w:t>The DataCategories tab shows all file extensions for search hits, with the number of files and size of files represented by each file extension. Files with no extension are denoted by the asterisk (*).</w:t>
       </w:r>
@@ -10087,30 +10853,29 @@
     </w:p>
     <w:p/>
     <w:p>
-      <w:r>
-        <w:t xml:space="preserve">The Excel report worksheets are protected so the user doesn’t accidentally alter the data. If you wish to edit the report, simply go to the Review tab in the Office Ribbon as shown in </w:t>
-      </w:r>
-      <w:r>
-        <w:fldChar w:fldCharType="begin"/>
-      </w:r>
-      <w:r>
-        <w:instrText xml:space="preserve"> REF _Ref316738134 \h </w:instrText>
-      </w:r>
-      <w:r>
-        <w:fldChar w:fldCharType="separate"/>
-      </w:r>
-      <w:r>
-        <w:t xml:space="preserve">Figure </w:t>
-      </w:r>
-      <w:r>
-        <w:rPr>
-          <w:noProof/>
-        </w:rPr>
-        <w:t>16</w:t>
-      </w:r>
-      <w:r>
-        <w:fldChar w:fldCharType="end"/>
-      </w:r>
+      <w:pPr>
+        <w:jc w:val="both"/>
+      </w:pPr>
+      <w:r>
+        <w:t xml:space="preserve">The Excel report worksheets are protected so </w:t>
+      </w:r>
+      <w:r>
+        <w:t xml:space="preserve">you don’t </w:t>
+      </w:r>
+      <w:r>
+        <w:t xml:space="preserve">accidentally alter the data. If you wish to edit the report, simply go to the Review tab in the Office Ribbon as shown in </w:t>
+      </w:r>
+      <w:fldSimple w:instr=" REF _Ref316738134 \h  \* MERGEFORMAT ">
+        <w:r>
+          <w:t xml:space="preserve">Figure </w:t>
+        </w:r>
+        <w:r>
+          <w:rPr>
+            <w:noProof/>
+          </w:rPr>
+          <w:t>16</w:t>
+        </w:r>
+      </w:fldSimple>
       <w:r>
         <w:t>, and click “Unprotect Sheet.” No password is needed.</w:t>
       </w:r>
@@ -10178,7 +10943,7 @@
         <w:pStyle w:val="Caption"/>
         <w:jc w:val="center"/>
       </w:pPr>
-      <w:bookmarkStart w:id="69" w:name="_Ref316738134"/>
+      <w:bookmarkStart w:id="76" w:name="_Ref316738134"/>
       <w:r>
         <w:t xml:space="preserve">Figure </w:t>
       </w:r>
@@ -10190,7 +10955,7 @@
           <w:t>16</w:t>
         </w:r>
       </w:fldSimple>
-      <w:bookmarkEnd w:id="69"/>
+      <w:bookmarkEnd w:id="76"/>
     </w:p>
     <w:p>
       <w:pPr>

</xml_diff>

<commit_message>
Made doc corrections from Joel's list
</commit_message>
<xml_diff>
--- a/documentation/Lightgrep for EnCase Manual.docx
+++ b/documentation/Lightgrep for EnCase Manual.docx
@@ -4474,7 +4474,10 @@
         <w:t xml:space="preserve">BETA 1: Canceling the script waits until the current entry is fully searched to complete. Thus, if searching a device with very large unallocated space, it may take </w:t>
       </w:r>
       <w:r>
-        <w:t>a large amount</w:t>
+        <w:t xml:space="preserve">a </w:t>
+      </w:r>
+      <w:r>
+        <w:t>long</w:t>
       </w:r>
       <w:r>
         <w:t xml:space="preserve"> time to cancel.</w:t>
@@ -6983,7 +6986,19 @@
         <w:rPr>
           <w:rFonts w:cstheme="minorHAnsi"/>
         </w:rPr>
-        <w:t>, where each h is a hexadecial digit</w:t>
+        <w:t>, where each h is a hexadeci</w:t>
+      </w:r>
+      <w:r>
+        <w:rPr>
+          <w:rFonts w:cstheme="minorHAnsi"/>
+        </w:rPr>
+        <w:t>m</w:t>
+      </w:r>
+      <w:r>
+        <w:rPr>
+          <w:rFonts w:cstheme="minorHAnsi"/>
+        </w:rPr>
+        <w:t>al digit</w:t>
       </w:r>
     </w:p>
     <w:p>
@@ -7336,7 +7351,10 @@
         </w:numPr>
       </w:pPr>
       <w:r>
-        <w:t>a named character class (excerpt .).</w:t>
+        <w:t>a named character class (exce</w:t>
+      </w:r>
+      <w:r>
+        <w:t>pt .).</w:t>
       </w:r>
     </w:p>
     <w:p>
@@ -8189,7 +8207,10 @@
       </w:r>
       <w:r>
         <w:tab/>
-        <w:t>equilvalent to</w:t>
+        <w:t>equi</w:t>
+      </w:r>
+      <w:r>
+        <w:t>valent to</w:t>
       </w:r>
       <w:r>
         <w:rPr>

</xml_diff>

<commit_message>
Added simple page numbers to documentation
</commit_message>
<xml_diff>
--- a/documentation/Lightgrep for EnCase Manual.docx
+++ b/documentation/Lightgrep for EnCase Manual.docx
@@ -10984,6 +10984,7 @@
       </w:pPr>
     </w:p>
     <w:sectPr>
+      <w:footerReference w:type="default" r:id="rId29"/>
       <w:pgSz w:w="12240" w:h="15840"/>
       <w:pgMar w:top="1440" w:right="1440" w:bottom="1440" w:left="1440" w:header="720" w:footer="720" w:gutter="0"/>
       <w:cols w:space="720"/>
@@ -11016,6 +11017,41 @@
     </w:p>
   </w:endnote>
 </w:endnotes>
+</file>
+
+<file path=word/footer1.xml><?xml version="1.0" encoding="utf-8"?>
+<w:ftr xmlns:ve="http://schemas.openxmlformats.org/markup-compatibility/2006" xmlns:o="urn:schemas-microsoft-com:office:office" xmlns:r="http://schemas.openxmlformats.org/officeDocument/2006/relationships" xmlns:m="http://schemas.openxmlformats.org/officeDocument/2006/math" xmlns:v="urn:schemas-microsoft-com:vml" xmlns:wp="http://schemas.openxmlformats.org/drawingml/2006/wordprocessingDrawing" xmlns:w10="urn:schemas-microsoft-com:office:word" xmlns:w="http://schemas.openxmlformats.org/wordprocessingml/2006/main" xmlns:wne="http://schemas.microsoft.com/office/word/2006/wordml">
+  <w:sdt>
+    <w:sdtPr>
+      <w:id w:val="525540568"/>
+      <w:docPartObj>
+        <w:docPartGallery w:val="Page Numbers (Bottom of Page)"/>
+        <w:docPartUnique/>
+      </w:docPartObj>
+    </w:sdtPr>
+    <w:sdtContent>
+      <w:p>
+        <w:pPr>
+          <w:pStyle w:val="Footer"/>
+          <w:jc w:val="right"/>
+        </w:pPr>
+        <w:fldSimple w:instr=" PAGE   \* MERGEFORMAT ">
+          <w:r>
+            <w:rPr>
+              <w:noProof/>
+            </w:rPr>
+            <w:t>1</w:t>
+          </w:r>
+        </w:fldSimple>
+      </w:p>
+    </w:sdtContent>
+  </w:sdt>
+  <w:p>
+    <w:pPr>
+      <w:pStyle w:val="Footer"/>
+    </w:pPr>
+  </w:p>
+</w:ftr>
 </file>
 
 <file path=word/footnotes.xml><?xml version="1.0" encoding="utf-8"?>
@@ -12376,6 +12412,52 @@
       </w:tblCellMar>
     </w:tblPr>
   </w:style>
+  <w:style w:type="paragraph" w:styleId="Header">
+    <w:name w:val="header"/>
+    <w:basedOn w:val="Normal"/>
+    <w:link w:val="HeaderChar"/>
+    <w:uiPriority w:val="99"/>
+    <w:semiHidden/>
+    <w:unhideWhenUsed/>
+    <w:rsid w:val="00C510BF"/>
+    <w:pPr>
+      <w:tabs>
+        <w:tab w:val="center" w:pos="4680"/>
+        <w:tab w:val="right" w:pos="9360"/>
+      </w:tabs>
+      <w:spacing w:after="0" w:line="240" w:lineRule="auto"/>
+    </w:pPr>
+  </w:style>
+  <w:style w:type="character" w:customStyle="1" w:styleId="HeaderChar">
+    <w:name w:val="Header Char"/>
+    <w:basedOn w:val="DefaultParagraphFont"/>
+    <w:link w:val="Header"/>
+    <w:uiPriority w:val="99"/>
+    <w:semiHidden/>
+    <w:rsid w:val="00C510BF"/>
+  </w:style>
+  <w:style w:type="paragraph" w:styleId="Footer">
+    <w:name w:val="footer"/>
+    <w:basedOn w:val="Normal"/>
+    <w:link w:val="FooterChar"/>
+    <w:uiPriority w:val="99"/>
+    <w:unhideWhenUsed/>
+    <w:rsid w:val="00C510BF"/>
+    <w:pPr>
+      <w:tabs>
+        <w:tab w:val="center" w:pos="4680"/>
+        <w:tab w:val="right" w:pos="9360"/>
+      </w:tabs>
+      <w:spacing w:after="0" w:line="240" w:lineRule="auto"/>
+    </w:pPr>
+  </w:style>
+  <w:style w:type="character" w:customStyle="1" w:styleId="FooterChar">
+    <w:name w:val="Footer Char"/>
+    <w:basedOn w:val="DefaultParagraphFont"/>
+    <w:link w:val="Footer"/>
+    <w:uiPriority w:val="99"/>
+    <w:rsid w:val="00C510BF"/>
+  </w:style>
 </w:styles>
 </file>
 

</xml_diff>

<commit_message>
Updated docs to note file system difficulties posed by file size limitations for search hits files. Closes #318
</commit_message>
<xml_diff>
--- a/documentation/Lightgrep for EnCase Manual.docx
+++ b/documentation/Lightgrep for EnCase Manual.docx
@@ -4350,7 +4350,19 @@
         <w:jc w:val="both"/>
       </w:pPr>
       <w:r>
-        <w:t xml:space="preserve">We’re here to help, and we want you to be successful using Lightgrep! If you have any questions, please email us at </w:t>
+        <w:t xml:space="preserve">We’re here to help, and we want you to be successful using Lightgrep! If you have any </w:t>
+      </w:r>
+      <w:r>
+        <w:t xml:space="preserve">comments, </w:t>
+      </w:r>
+      <w:r>
+        <w:t>questions</w:t>
+      </w:r>
+      <w:r>
+        <w:t>, or need to report a bug</w:t>
+      </w:r>
+      <w:r>
+        <w:t xml:space="preserve">, please email us at </w:t>
       </w:r>
       <w:hyperlink r:id="rId9" w:history="1">
         <w:r>
@@ -4607,19 +4619,6 @@
     </w:p>
     <w:p>
       <w:pPr>
-        <w:pStyle w:val="Heading1"/>
-      </w:pPr>
-      <w:bookmarkStart w:id="3" w:name="_Toc322014206"/>
-      <w:r>
-        <w:t>Limitations</w:t>
-      </w:r>
-      <w:r>
-        <w:t xml:space="preserve"> and General Information</w:t>
-      </w:r>
-      <w:bookmarkEnd w:id="3"/>
-    </w:p>
-    <w:p>
-      <w:pPr>
         <w:pStyle w:val="ListParagraph"/>
         <w:numPr>
           <w:ilvl w:val="0"/>
@@ -4628,26 +4627,21 @@
         <w:jc w:val="both"/>
       </w:pPr>
       <w:r>
-        <w:t xml:space="preserve">Sweeping Bookmarks in EnCase </w:t>
-      </w:r>
-      <w:r>
-        <w:t>v</w:t>
-      </w:r>
-      <w:r>
-        <w:t xml:space="preserve">6 have a limit of </w:t>
-      </w:r>
-      <w:r>
-        <w:t>16,384</w:t>
-      </w:r>
-      <w:r>
-        <w:t xml:space="preserve"> bytes. </w:t>
-      </w:r>
-      <w:r>
-        <w:t>A</w:t>
-      </w:r>
-      <w:r>
-        <w:t>lthough Lightgrep does not have a technical limit on the length of search hits, the limit within EnCase presents a practical limitation when the desired output format is an EnCase Bookmark.</w:t>
-      </w:r>
+        <w:t>If you have an extremely large number of search hits, the search hits file in the Output Folder can grow fairly large. The file will likely reach 4 GB in size after approximately 150 million hits, depending on the keywords you’re using. If the Output Folder is on a FAT32 drive or similar which has a relatively small file size limitation, the search may fail. We suggest that you always use NTFS for the Output Folder file system.</w:t>
+      </w:r>
+    </w:p>
+    <w:p>
+      <w:pPr>
+        <w:pStyle w:val="Heading1"/>
+      </w:pPr>
+      <w:bookmarkStart w:id="3" w:name="_Toc322014206"/>
+      <w:r>
+        <w:t>Limitations</w:t>
+      </w:r>
+      <w:r>
+        <w:t xml:space="preserve"> and General Information</w:t>
+      </w:r>
+      <w:bookmarkEnd w:id="3"/>
     </w:p>
     <w:p>
       <w:pPr>
@@ -4659,19 +4653,25 @@
         <w:jc w:val="both"/>
       </w:pPr>
       <w:r>
-        <w:t xml:space="preserve">Entries without a starting extent cannot be bookmarked. These usually are files containing Invalid Cluster in the Description field, although some files marked as Internal, such as the streams </w:t>
-      </w:r>
-      <w:r>
-        <w:t>$UsnJrnl·$J</w:t>
-      </w:r>
-      <w:r>
-        <w:t xml:space="preserve"> and </w:t>
-      </w:r>
-      <w:r>
-        <w:t>$BadClus·$Bad</w:t>
-      </w:r>
-      <w:r>
-        <w:t>, also fall into this category.</w:t>
+        <w:t xml:space="preserve">Sweeping Bookmarks in EnCase </w:t>
+      </w:r>
+      <w:r>
+        <w:t>v</w:t>
+      </w:r>
+      <w:r>
+        <w:t xml:space="preserve">6 have a limit of </w:t>
+      </w:r>
+      <w:r>
+        <w:t>16,384</w:t>
+      </w:r>
+      <w:r>
+        <w:t xml:space="preserve"> bytes. </w:t>
+      </w:r>
+      <w:r>
+        <w:t>A</w:t>
+      </w:r>
+      <w:r>
+        <w:t>lthough Lightgrep does not have a technical limit on the length of search hits, the limit within EnCase presents a practical limitation when the desired output format is an EnCase Bookmark.</w:t>
       </w:r>
     </w:p>
     <w:p>
@@ -4685,6 +4685,31 @@
       </w:pPr>
       <w:r>
         <w:lastRenderedPageBreak/>
+        <w:t xml:space="preserve">Entries without a starting extent cannot be bookmarked. These usually are files containing Invalid Cluster in the Description field, although some files marked as Internal, such as the streams </w:t>
+      </w:r>
+      <w:r>
+        <w:t>$UsnJrnl·$J</w:t>
+      </w:r>
+      <w:r>
+        <w:t xml:space="preserve"> and </w:t>
+      </w:r>
+      <w:r>
+        <w:t>$BadClus·$Bad</w:t>
+      </w:r>
+      <w:r>
+        <w:t>, also fall into this category.</w:t>
+      </w:r>
+    </w:p>
+    <w:p>
+      <w:pPr>
+        <w:pStyle w:val="ListParagraph"/>
+        <w:numPr>
+          <w:ilvl w:val="0"/>
+          <w:numId w:val="2"/>
+        </w:numPr>
+        <w:jc w:val="both"/>
+      </w:pPr>
+      <w:r>
         <w:t>While Lightgrep is able to search files flag</w:t>
       </w:r>
       <w:r>
@@ -11248,7 +11273,7 @@
             <w:rPr>
               <w:noProof/>
             </w:rPr>
-            <w:t>3</w:t>
+            <w:t>27</w:t>
           </w:r>
         </w:fldSimple>
       </w:p>

</xml_diff>

<commit_message>
Updated docs with firewall screenshot
</commit_message>
<xml_diff>
--- a/documentation/Lightgrep for EnCase Manual.docx
+++ b/documentation/Lightgrep for EnCase Manual.docx
@@ -184,7 +184,7 @@
           <w:r>
             <w:fldChar w:fldCharType="separate"/>
           </w:r>
-          <w:hyperlink w:anchor="_Toc322014203" w:history="1">
+          <w:hyperlink w:anchor="_Toc322286398" w:history="1">
             <w:r>
               <w:rPr>
                 <w:rStyle w:val="Hyperlink"/>
@@ -211,7 +211,7 @@
                 <w:noProof/>
                 <w:webHidden/>
               </w:rPr>
-              <w:instrText xml:space="preserve"> PAGEREF _Toc322014203 \h </w:instrText>
+              <w:instrText xml:space="preserve"> PAGEREF _Toc322286398 \h </w:instrText>
             </w:r>
             <w:r>
               <w:rPr>
@@ -253,7 +253,7 @@
               <w:noProof/>
             </w:rPr>
           </w:pPr>
-          <w:hyperlink w:anchor="_Toc322014204" w:history="1">
+          <w:hyperlink w:anchor="_Toc322286399" w:history="1">
             <w:r>
               <w:rPr>
                 <w:rStyle w:val="Hyperlink"/>
@@ -280,7 +280,7 @@
                 <w:noProof/>
                 <w:webHidden/>
               </w:rPr>
-              <w:instrText xml:space="preserve"> PAGEREF _Toc322014204 \h </w:instrText>
+              <w:instrText xml:space="preserve"> PAGEREF _Toc322286399 \h </w:instrText>
             </w:r>
             <w:r>
               <w:rPr>
@@ -322,7 +322,7 @@
               <w:noProof/>
             </w:rPr>
           </w:pPr>
-          <w:hyperlink w:anchor="_Toc322014205" w:history="1">
+          <w:hyperlink w:anchor="_Toc322286400" w:history="1">
             <w:r>
               <w:rPr>
                 <w:rStyle w:val="Hyperlink"/>
@@ -349,7 +349,7 @@
                 <w:noProof/>
                 <w:webHidden/>
               </w:rPr>
-              <w:instrText xml:space="preserve"> PAGEREF _Toc322014205 \h </w:instrText>
+              <w:instrText xml:space="preserve"> PAGEREF _Toc322286400 \h </w:instrText>
             </w:r>
             <w:r>
               <w:rPr>
@@ -391,7 +391,7 @@
               <w:noProof/>
             </w:rPr>
           </w:pPr>
-          <w:hyperlink w:anchor="_Toc322014206" w:history="1">
+          <w:hyperlink w:anchor="_Toc322286401" w:history="1">
             <w:r>
               <w:rPr>
                 <w:rStyle w:val="Hyperlink"/>
@@ -418,7 +418,7 @@
                 <w:noProof/>
                 <w:webHidden/>
               </w:rPr>
-              <w:instrText xml:space="preserve"> PAGEREF _Toc322014206 \h </w:instrText>
+              <w:instrText xml:space="preserve"> PAGEREF _Toc322286401 \h </w:instrText>
             </w:r>
             <w:r>
               <w:rPr>
@@ -460,7 +460,7 @@
               <w:noProof/>
             </w:rPr>
           </w:pPr>
-          <w:hyperlink w:anchor="_Toc322014207" w:history="1">
+          <w:hyperlink w:anchor="_Toc322286402" w:history="1">
             <w:r>
               <w:rPr>
                 <w:rStyle w:val="Hyperlink"/>
@@ -487,7 +487,7 @@
                 <w:noProof/>
                 <w:webHidden/>
               </w:rPr>
-              <w:instrText xml:space="preserve"> PAGEREF _Toc322014207 \h </w:instrText>
+              <w:instrText xml:space="preserve"> PAGEREF _Toc322286402 \h </w:instrText>
             </w:r>
             <w:r>
               <w:rPr>
@@ -529,7 +529,7 @@
               <w:noProof/>
             </w:rPr>
           </w:pPr>
-          <w:hyperlink w:anchor="_Toc322014208" w:history="1">
+          <w:hyperlink w:anchor="_Toc322286403" w:history="1">
             <w:r>
               <w:rPr>
                 <w:rStyle w:val="Hyperlink"/>
@@ -556,7 +556,7 @@
                 <w:noProof/>
                 <w:webHidden/>
               </w:rPr>
-              <w:instrText xml:space="preserve"> PAGEREF _Toc322014208 \h </w:instrText>
+              <w:instrText xml:space="preserve"> PAGEREF _Toc322286403 \h </w:instrText>
             </w:r>
             <w:r>
               <w:rPr>
@@ -598,7 +598,7 @@
               <w:noProof/>
             </w:rPr>
           </w:pPr>
-          <w:hyperlink w:anchor="_Toc322014209" w:history="1">
+          <w:hyperlink w:anchor="_Toc322286404" w:history="1">
             <w:r>
               <w:rPr>
                 <w:rStyle w:val="Hyperlink"/>
@@ -625,7 +625,7 @@
                 <w:noProof/>
                 <w:webHidden/>
               </w:rPr>
-              <w:instrText xml:space="preserve"> PAGEREF _Toc322014209 \h </w:instrText>
+              <w:instrText xml:space="preserve"> PAGEREF _Toc322286404 \h </w:instrText>
             </w:r>
             <w:r>
               <w:rPr>
@@ -667,7 +667,7 @@
               <w:noProof/>
             </w:rPr>
           </w:pPr>
-          <w:hyperlink w:anchor="_Toc322014210" w:history="1">
+          <w:hyperlink w:anchor="_Toc322286405" w:history="1">
             <w:r>
               <w:rPr>
                 <w:rStyle w:val="Hyperlink"/>
@@ -694,7 +694,7 @@
                 <w:noProof/>
                 <w:webHidden/>
               </w:rPr>
-              <w:instrText xml:space="preserve"> PAGEREF _Toc322014210 \h </w:instrText>
+              <w:instrText xml:space="preserve"> PAGEREF _Toc322286405 \h </w:instrText>
             </w:r>
             <w:r>
               <w:rPr>
@@ -736,7 +736,7 @@
               <w:noProof/>
             </w:rPr>
           </w:pPr>
-          <w:hyperlink w:anchor="_Toc322014211" w:history="1">
+          <w:hyperlink w:anchor="_Toc322286406" w:history="1">
             <w:r>
               <w:rPr>
                 <w:rStyle w:val="Hyperlink"/>
@@ -763,7 +763,7 @@
                 <w:noProof/>
                 <w:webHidden/>
               </w:rPr>
-              <w:instrText xml:space="preserve"> PAGEREF _Toc322014211 \h </w:instrText>
+              <w:instrText xml:space="preserve"> PAGEREF _Toc322286406 \h </w:instrText>
             </w:r>
             <w:r>
               <w:rPr>
@@ -805,7 +805,7 @@
               <w:noProof/>
             </w:rPr>
           </w:pPr>
-          <w:hyperlink w:anchor="_Toc322014212" w:history="1">
+          <w:hyperlink w:anchor="_Toc322286407" w:history="1">
             <w:r>
               <w:rPr>
                 <w:rStyle w:val="Hyperlink"/>
@@ -832,7 +832,7 @@
                 <w:noProof/>
                 <w:webHidden/>
               </w:rPr>
-              <w:instrText xml:space="preserve"> PAGEREF _Toc322014212 \h </w:instrText>
+              <w:instrText xml:space="preserve"> PAGEREF _Toc322286407 \h </w:instrText>
             </w:r>
             <w:r>
               <w:rPr>
@@ -874,7 +874,7 @@
               <w:noProof/>
             </w:rPr>
           </w:pPr>
-          <w:hyperlink w:anchor="_Toc322014213" w:history="1">
+          <w:hyperlink w:anchor="_Toc322286408" w:history="1">
             <w:r>
               <w:rPr>
                 <w:rStyle w:val="Hyperlink"/>
@@ -901,7 +901,7 @@
                 <w:noProof/>
                 <w:webHidden/>
               </w:rPr>
-              <w:instrText xml:space="preserve"> PAGEREF _Toc322014213 \h </w:instrText>
+              <w:instrText xml:space="preserve"> PAGEREF _Toc322286408 \h </w:instrText>
             </w:r>
             <w:r>
               <w:rPr>
@@ -943,7 +943,7 @@
               <w:noProof/>
             </w:rPr>
           </w:pPr>
-          <w:hyperlink w:anchor="_Toc322014214" w:history="1">
+          <w:hyperlink w:anchor="_Toc322286409" w:history="1">
             <w:r>
               <w:rPr>
                 <w:rStyle w:val="Hyperlink"/>
@@ -970,7 +970,7 @@
                 <w:noProof/>
                 <w:webHidden/>
               </w:rPr>
-              <w:instrText xml:space="preserve"> PAGEREF _Toc322014214 \h </w:instrText>
+              <w:instrText xml:space="preserve"> PAGEREF _Toc322286409 \h </w:instrText>
             </w:r>
             <w:r>
               <w:rPr>
@@ -1012,7 +1012,7 @@
               <w:noProof/>
             </w:rPr>
           </w:pPr>
-          <w:hyperlink w:anchor="_Toc322014215" w:history="1">
+          <w:hyperlink w:anchor="_Toc322286410" w:history="1">
             <w:r>
               <w:rPr>
                 <w:rStyle w:val="Hyperlink"/>
@@ -1039,7 +1039,7 @@
                 <w:noProof/>
                 <w:webHidden/>
               </w:rPr>
-              <w:instrText xml:space="preserve"> PAGEREF _Toc322014215 \h </w:instrText>
+              <w:instrText xml:space="preserve"> PAGEREF _Toc322286410 \h </w:instrText>
             </w:r>
             <w:r>
               <w:rPr>
@@ -1081,7 +1081,7 @@
               <w:noProof/>
             </w:rPr>
           </w:pPr>
-          <w:hyperlink w:anchor="_Toc322014216" w:history="1">
+          <w:hyperlink w:anchor="_Toc322286411" w:history="1">
             <w:r>
               <w:rPr>
                 <w:rStyle w:val="Hyperlink"/>
@@ -1108,7 +1108,7 @@
                 <w:noProof/>
                 <w:webHidden/>
               </w:rPr>
-              <w:instrText xml:space="preserve"> PAGEREF _Toc322014216 \h </w:instrText>
+              <w:instrText xml:space="preserve"> PAGEREF _Toc322286411 \h </w:instrText>
             </w:r>
             <w:r>
               <w:rPr>
@@ -1150,7 +1150,7 @@
               <w:noProof/>
             </w:rPr>
           </w:pPr>
-          <w:hyperlink w:anchor="_Toc322014217" w:history="1">
+          <w:hyperlink w:anchor="_Toc322286412" w:history="1">
             <w:r>
               <w:rPr>
                 <w:rStyle w:val="Hyperlink"/>
@@ -1177,7 +1177,7 @@
                 <w:noProof/>
                 <w:webHidden/>
               </w:rPr>
-              <w:instrText xml:space="preserve"> PAGEREF _Toc322014217 \h </w:instrText>
+              <w:instrText xml:space="preserve"> PAGEREF _Toc322286412 \h </w:instrText>
             </w:r>
             <w:r>
               <w:rPr>
@@ -1219,7 +1219,7 @@
               <w:noProof/>
             </w:rPr>
           </w:pPr>
-          <w:hyperlink w:anchor="_Toc322014218" w:history="1">
+          <w:hyperlink w:anchor="_Toc322286413" w:history="1">
             <w:r>
               <w:rPr>
                 <w:rStyle w:val="Hyperlink"/>
@@ -1246,7 +1246,7 @@
                 <w:noProof/>
                 <w:webHidden/>
               </w:rPr>
-              <w:instrText xml:space="preserve"> PAGEREF _Toc322014218 \h </w:instrText>
+              <w:instrText xml:space="preserve"> PAGEREF _Toc322286413 \h </w:instrText>
             </w:r>
             <w:r>
               <w:rPr>
@@ -1288,7 +1288,7 @@
               <w:noProof/>
             </w:rPr>
           </w:pPr>
-          <w:hyperlink w:anchor="_Toc322014219" w:history="1">
+          <w:hyperlink w:anchor="_Toc322286414" w:history="1">
             <w:r>
               <w:rPr>
                 <w:rStyle w:val="Hyperlink"/>
@@ -1315,7 +1315,7 @@
                 <w:noProof/>
                 <w:webHidden/>
               </w:rPr>
-              <w:instrText xml:space="preserve"> PAGEREF _Toc322014219 \h </w:instrText>
+              <w:instrText xml:space="preserve"> PAGEREF _Toc322286414 \h </w:instrText>
             </w:r>
             <w:r>
               <w:rPr>
@@ -1357,7 +1357,7 @@
               <w:noProof/>
             </w:rPr>
           </w:pPr>
-          <w:hyperlink w:anchor="_Toc322014220" w:history="1">
+          <w:hyperlink w:anchor="_Toc322286415" w:history="1">
             <w:r>
               <w:rPr>
                 <w:rStyle w:val="Hyperlink"/>
@@ -1384,7 +1384,7 @@
                 <w:noProof/>
                 <w:webHidden/>
               </w:rPr>
-              <w:instrText xml:space="preserve"> PAGEREF _Toc322014220 \h </w:instrText>
+              <w:instrText xml:space="preserve"> PAGEREF _Toc322286415 \h </w:instrText>
             </w:r>
             <w:r>
               <w:rPr>
@@ -1426,7 +1426,7 @@
               <w:noProof/>
             </w:rPr>
           </w:pPr>
-          <w:hyperlink w:anchor="_Toc322014221" w:history="1">
+          <w:hyperlink w:anchor="_Toc322286416" w:history="1">
             <w:r>
               <w:rPr>
                 <w:rStyle w:val="Hyperlink"/>
@@ -1453,7 +1453,7 @@
                 <w:noProof/>
                 <w:webHidden/>
               </w:rPr>
-              <w:instrText xml:space="preserve"> PAGEREF _Toc322014221 \h </w:instrText>
+              <w:instrText xml:space="preserve"> PAGEREF _Toc322286416 \h </w:instrText>
             </w:r>
             <w:r>
               <w:rPr>
@@ -1495,7 +1495,7 @@
               <w:noProof/>
             </w:rPr>
           </w:pPr>
-          <w:hyperlink w:anchor="_Toc322014222" w:history="1">
+          <w:hyperlink w:anchor="_Toc322286417" w:history="1">
             <w:r>
               <w:rPr>
                 <w:rStyle w:val="Hyperlink"/>
@@ -1522,7 +1522,7 @@
                 <w:noProof/>
                 <w:webHidden/>
               </w:rPr>
-              <w:instrText xml:space="preserve"> PAGEREF _Toc322014222 \h </w:instrText>
+              <w:instrText xml:space="preserve"> PAGEREF _Toc322286417 \h </w:instrText>
             </w:r>
             <w:r>
               <w:rPr>
@@ -1564,7 +1564,7 @@
               <w:noProof/>
             </w:rPr>
           </w:pPr>
-          <w:hyperlink w:anchor="_Toc322014223" w:history="1">
+          <w:hyperlink w:anchor="_Toc322286418" w:history="1">
             <w:r>
               <w:rPr>
                 <w:rStyle w:val="Hyperlink"/>
@@ -1591,7 +1591,7 @@
                 <w:noProof/>
                 <w:webHidden/>
               </w:rPr>
-              <w:instrText xml:space="preserve"> PAGEREF _Toc322014223 \h </w:instrText>
+              <w:instrText xml:space="preserve"> PAGEREF _Toc322286418 \h </w:instrText>
             </w:r>
             <w:r>
               <w:rPr>
@@ -1633,7 +1633,7 @@
               <w:noProof/>
             </w:rPr>
           </w:pPr>
-          <w:hyperlink w:anchor="_Toc322014224" w:history="1">
+          <w:hyperlink w:anchor="_Toc322286419" w:history="1">
             <w:r>
               <w:rPr>
                 <w:rStyle w:val="Hyperlink"/>
@@ -1660,7 +1660,7 @@
                 <w:noProof/>
                 <w:webHidden/>
               </w:rPr>
-              <w:instrText xml:space="preserve"> PAGEREF _Toc322014224 \h </w:instrText>
+              <w:instrText xml:space="preserve"> PAGEREF _Toc322286419 \h </w:instrText>
             </w:r>
             <w:r>
               <w:rPr>
@@ -1702,7 +1702,7 @@
               <w:noProof/>
             </w:rPr>
           </w:pPr>
-          <w:hyperlink w:anchor="_Toc322014225" w:history="1">
+          <w:hyperlink w:anchor="_Toc322286420" w:history="1">
             <w:r>
               <w:rPr>
                 <w:rStyle w:val="Hyperlink"/>
@@ -1729,7 +1729,7 @@
                 <w:noProof/>
                 <w:webHidden/>
               </w:rPr>
-              <w:instrText xml:space="preserve"> PAGEREF _Toc322014225 \h </w:instrText>
+              <w:instrText xml:space="preserve"> PAGEREF _Toc322286420 \h </w:instrText>
             </w:r>
             <w:r>
               <w:rPr>
@@ -1771,7 +1771,7 @@
               <w:noProof/>
             </w:rPr>
           </w:pPr>
-          <w:hyperlink w:anchor="_Toc322014226" w:history="1">
+          <w:hyperlink w:anchor="_Toc322286421" w:history="1">
             <w:r>
               <w:rPr>
                 <w:rStyle w:val="Hyperlink"/>
@@ -1798,7 +1798,7 @@
                 <w:noProof/>
                 <w:webHidden/>
               </w:rPr>
-              <w:instrText xml:space="preserve"> PAGEREF _Toc322014226 \h </w:instrText>
+              <w:instrText xml:space="preserve"> PAGEREF _Toc322286421 \h </w:instrText>
             </w:r>
             <w:r>
               <w:rPr>
@@ -1840,7 +1840,7 @@
               <w:noProof/>
             </w:rPr>
           </w:pPr>
-          <w:hyperlink w:anchor="_Toc322014227" w:history="1">
+          <w:hyperlink w:anchor="_Toc322286422" w:history="1">
             <w:r>
               <w:rPr>
                 <w:rStyle w:val="Hyperlink"/>
@@ -1867,7 +1867,7 @@
                 <w:noProof/>
                 <w:webHidden/>
               </w:rPr>
-              <w:instrText xml:space="preserve"> PAGEREF _Toc322014227 \h </w:instrText>
+              <w:instrText xml:space="preserve"> PAGEREF _Toc322286422 \h </w:instrText>
             </w:r>
             <w:r>
               <w:rPr>
@@ -1909,7 +1909,7 @@
               <w:noProof/>
             </w:rPr>
           </w:pPr>
-          <w:hyperlink w:anchor="_Toc322014228" w:history="1">
+          <w:hyperlink w:anchor="_Toc322286423" w:history="1">
             <w:r>
               <w:rPr>
                 <w:rStyle w:val="Hyperlink"/>
@@ -1936,7 +1936,7 @@
                 <w:noProof/>
                 <w:webHidden/>
               </w:rPr>
-              <w:instrText xml:space="preserve"> PAGEREF _Toc322014228 \h </w:instrText>
+              <w:instrText xml:space="preserve"> PAGEREF _Toc322286423 \h </w:instrText>
             </w:r>
             <w:r>
               <w:rPr>
@@ -1978,7 +1978,7 @@
               <w:noProof/>
             </w:rPr>
           </w:pPr>
-          <w:hyperlink w:anchor="_Toc322014229" w:history="1">
+          <w:hyperlink w:anchor="_Toc322286424" w:history="1">
             <w:r>
               <w:rPr>
                 <w:rStyle w:val="Hyperlink"/>
@@ -2006,7 +2006,7 @@
                 <w:noProof/>
                 <w:webHidden/>
               </w:rPr>
-              <w:instrText xml:space="preserve"> PAGEREF _Toc322014229 \h </w:instrText>
+              <w:instrText xml:space="preserve"> PAGEREF _Toc322286424 \h </w:instrText>
             </w:r>
             <w:r>
               <w:rPr>
@@ -2048,7 +2048,7 @@
               <w:noProof/>
             </w:rPr>
           </w:pPr>
-          <w:hyperlink w:anchor="_Toc322014230" w:history="1">
+          <w:hyperlink w:anchor="_Toc322286425" w:history="1">
             <w:r>
               <w:rPr>
                 <w:rStyle w:val="Hyperlink"/>
@@ -2076,7 +2076,7 @@
                 <w:noProof/>
                 <w:webHidden/>
               </w:rPr>
-              <w:instrText xml:space="preserve"> PAGEREF _Toc322014230 \h </w:instrText>
+              <w:instrText xml:space="preserve"> PAGEREF _Toc322286425 \h </w:instrText>
             </w:r>
             <w:r>
               <w:rPr>
@@ -2118,7 +2118,7 @@
               <w:noProof/>
             </w:rPr>
           </w:pPr>
-          <w:hyperlink w:anchor="_Toc322014231" w:history="1">
+          <w:hyperlink w:anchor="_Toc322286426" w:history="1">
             <w:r>
               <w:rPr>
                 <w:rStyle w:val="Hyperlink"/>
@@ -2146,7 +2146,7 @@
                 <w:noProof/>
                 <w:webHidden/>
               </w:rPr>
-              <w:instrText xml:space="preserve"> PAGEREF _Toc322014231 \h </w:instrText>
+              <w:instrText xml:space="preserve"> PAGEREF _Toc322286426 \h </w:instrText>
             </w:r>
             <w:r>
               <w:rPr>
@@ -2188,7 +2188,7 @@
               <w:noProof/>
             </w:rPr>
           </w:pPr>
-          <w:hyperlink w:anchor="_Toc322014232" w:history="1">
+          <w:hyperlink w:anchor="_Toc322286427" w:history="1">
             <w:r>
               <w:rPr>
                 <w:rStyle w:val="Hyperlink"/>
@@ -2215,7 +2215,7 @@
                 <w:noProof/>
                 <w:webHidden/>
               </w:rPr>
-              <w:instrText xml:space="preserve"> PAGEREF _Toc322014232 \h </w:instrText>
+              <w:instrText xml:space="preserve"> PAGEREF _Toc322286427 \h </w:instrText>
             </w:r>
             <w:r>
               <w:rPr>
@@ -2257,7 +2257,7 @@
               <w:noProof/>
             </w:rPr>
           </w:pPr>
-          <w:hyperlink w:anchor="_Toc322014233" w:history="1">
+          <w:hyperlink w:anchor="_Toc322286428" w:history="1">
             <w:r>
               <w:rPr>
                 <w:rStyle w:val="Hyperlink"/>
@@ -2284,7 +2284,7 @@
                 <w:noProof/>
                 <w:webHidden/>
               </w:rPr>
-              <w:instrText xml:space="preserve"> PAGEREF _Toc322014233 \h </w:instrText>
+              <w:instrText xml:space="preserve"> PAGEREF _Toc322286428 \h </w:instrText>
             </w:r>
             <w:r>
               <w:rPr>
@@ -2326,7 +2326,7 @@
               <w:noProof/>
             </w:rPr>
           </w:pPr>
-          <w:hyperlink w:anchor="_Toc322014234" w:history="1">
+          <w:hyperlink w:anchor="_Toc322286429" w:history="1">
             <w:r>
               <w:rPr>
                 <w:rStyle w:val="Hyperlink"/>
@@ -2353,7 +2353,7 @@
                 <w:noProof/>
                 <w:webHidden/>
               </w:rPr>
-              <w:instrText xml:space="preserve"> PAGEREF _Toc322014234 \h </w:instrText>
+              <w:instrText xml:space="preserve"> PAGEREF _Toc322286429 \h </w:instrText>
             </w:r>
             <w:r>
               <w:rPr>
@@ -2395,7 +2395,7 @@
               <w:noProof/>
             </w:rPr>
           </w:pPr>
-          <w:hyperlink w:anchor="_Toc322014235" w:history="1">
+          <w:hyperlink w:anchor="_Toc322286430" w:history="1">
             <w:r>
               <w:rPr>
                 <w:rStyle w:val="Hyperlink"/>
@@ -2423,7 +2423,7 @@
                 <w:noProof/>
                 <w:webHidden/>
               </w:rPr>
-              <w:instrText xml:space="preserve"> PAGEREF _Toc322014235 \h </w:instrText>
+              <w:instrText xml:space="preserve"> PAGEREF _Toc322286430 \h </w:instrText>
             </w:r>
             <w:r>
               <w:rPr>
@@ -2465,7 +2465,7 @@
               <w:noProof/>
             </w:rPr>
           </w:pPr>
-          <w:hyperlink w:anchor="_Toc322014236" w:history="1">
+          <w:hyperlink w:anchor="_Toc322286431" w:history="1">
             <w:r>
               <w:rPr>
                 <w:rStyle w:val="Hyperlink"/>
@@ -2492,7 +2492,7 @@
                 <w:noProof/>
                 <w:webHidden/>
               </w:rPr>
-              <w:instrText xml:space="preserve"> PAGEREF _Toc322014236 \h </w:instrText>
+              <w:instrText xml:space="preserve"> PAGEREF _Toc322286431 \h </w:instrText>
             </w:r>
             <w:r>
               <w:rPr>
@@ -2534,7 +2534,7 @@
               <w:noProof/>
             </w:rPr>
           </w:pPr>
-          <w:hyperlink w:anchor="_Toc322014237" w:history="1">
+          <w:hyperlink w:anchor="_Toc322286432" w:history="1">
             <w:r>
               <w:rPr>
                 <w:rStyle w:val="Hyperlink"/>
@@ -2561,7 +2561,7 @@
                 <w:noProof/>
                 <w:webHidden/>
               </w:rPr>
-              <w:instrText xml:space="preserve"> PAGEREF _Toc322014237 \h </w:instrText>
+              <w:instrText xml:space="preserve"> PAGEREF _Toc322286432 \h </w:instrText>
             </w:r>
             <w:r>
               <w:rPr>
@@ -2603,7 +2603,7 @@
               <w:noProof/>
             </w:rPr>
           </w:pPr>
-          <w:hyperlink w:anchor="_Toc322014238" w:history="1">
+          <w:hyperlink w:anchor="_Toc322286433" w:history="1">
             <w:r>
               <w:rPr>
                 <w:rStyle w:val="Hyperlink"/>
@@ -2630,7 +2630,7 @@
                 <w:noProof/>
                 <w:webHidden/>
               </w:rPr>
-              <w:instrText xml:space="preserve"> PAGEREF _Toc322014238 \h </w:instrText>
+              <w:instrText xml:space="preserve"> PAGEREF _Toc322286433 \h </w:instrText>
             </w:r>
             <w:r>
               <w:rPr>
@@ -2672,7 +2672,7 @@
               <w:noProof/>
             </w:rPr>
           </w:pPr>
-          <w:hyperlink w:anchor="_Toc322014239" w:history="1">
+          <w:hyperlink w:anchor="_Toc322286434" w:history="1">
             <w:r>
               <w:rPr>
                 <w:rStyle w:val="Hyperlink"/>
@@ -2699,7 +2699,7 @@
                 <w:noProof/>
                 <w:webHidden/>
               </w:rPr>
-              <w:instrText xml:space="preserve"> PAGEREF _Toc322014239 \h </w:instrText>
+              <w:instrText xml:space="preserve"> PAGEREF _Toc322286434 \h </w:instrText>
             </w:r>
             <w:r>
               <w:rPr>
@@ -2741,7 +2741,7 @@
               <w:noProof/>
             </w:rPr>
           </w:pPr>
-          <w:hyperlink w:anchor="_Toc322014240" w:history="1">
+          <w:hyperlink w:anchor="_Toc322286435" w:history="1">
             <w:r>
               <w:rPr>
                 <w:rStyle w:val="Hyperlink"/>
@@ -2768,7 +2768,7 @@
                 <w:noProof/>
                 <w:webHidden/>
               </w:rPr>
-              <w:instrText xml:space="preserve"> PAGEREF _Toc322014240 \h </w:instrText>
+              <w:instrText xml:space="preserve"> PAGEREF _Toc322286435 \h </w:instrText>
             </w:r>
             <w:r>
               <w:rPr>
@@ -2810,7 +2810,7 @@
               <w:noProof/>
             </w:rPr>
           </w:pPr>
-          <w:hyperlink w:anchor="_Toc322014241" w:history="1">
+          <w:hyperlink w:anchor="_Toc322286436" w:history="1">
             <w:r>
               <w:rPr>
                 <w:rStyle w:val="Hyperlink"/>
@@ -2837,7 +2837,7 @@
                 <w:noProof/>
                 <w:webHidden/>
               </w:rPr>
-              <w:instrText xml:space="preserve"> PAGEREF _Toc322014241 \h </w:instrText>
+              <w:instrText xml:space="preserve"> PAGEREF _Toc322286436 \h </w:instrText>
             </w:r>
             <w:r>
               <w:rPr>
@@ -2879,7 +2879,7 @@
               <w:noProof/>
             </w:rPr>
           </w:pPr>
-          <w:hyperlink w:anchor="_Toc322014242" w:history="1">
+          <w:hyperlink w:anchor="_Toc322286437" w:history="1">
             <w:r>
               <w:rPr>
                 <w:rStyle w:val="Hyperlink"/>
@@ -2906,7 +2906,7 @@
                 <w:noProof/>
                 <w:webHidden/>
               </w:rPr>
-              <w:instrText xml:space="preserve"> PAGEREF _Toc322014242 \h </w:instrText>
+              <w:instrText xml:space="preserve"> PAGEREF _Toc322286437 \h </w:instrText>
             </w:r>
             <w:r>
               <w:rPr>
@@ -2948,7 +2948,7 @@
               <w:noProof/>
             </w:rPr>
           </w:pPr>
-          <w:hyperlink w:anchor="_Toc322014243" w:history="1">
+          <w:hyperlink w:anchor="_Toc322286438" w:history="1">
             <w:r>
               <w:rPr>
                 <w:rStyle w:val="Hyperlink"/>
@@ -2975,7 +2975,7 @@
                 <w:noProof/>
                 <w:webHidden/>
               </w:rPr>
-              <w:instrText xml:space="preserve"> PAGEREF _Toc322014243 \h </w:instrText>
+              <w:instrText xml:space="preserve"> PAGEREF _Toc322286438 \h </w:instrText>
             </w:r>
             <w:r>
               <w:rPr>
@@ -3017,7 +3017,7 @@
               <w:noProof/>
             </w:rPr>
           </w:pPr>
-          <w:hyperlink w:anchor="_Toc322014244" w:history="1">
+          <w:hyperlink w:anchor="_Toc322286439" w:history="1">
             <w:r>
               <w:rPr>
                 <w:rStyle w:val="Hyperlink"/>
@@ -3044,7 +3044,7 @@
                 <w:noProof/>
                 <w:webHidden/>
               </w:rPr>
-              <w:instrText xml:space="preserve"> PAGEREF _Toc322014244 \h </w:instrText>
+              <w:instrText xml:space="preserve"> PAGEREF _Toc322286439 \h </w:instrText>
             </w:r>
             <w:r>
               <w:rPr>
@@ -3086,7 +3086,7 @@
               <w:noProof/>
             </w:rPr>
           </w:pPr>
-          <w:hyperlink w:anchor="_Toc322014245" w:history="1">
+          <w:hyperlink w:anchor="_Toc322286440" w:history="1">
             <w:r>
               <w:rPr>
                 <w:rStyle w:val="Hyperlink"/>
@@ -3113,7 +3113,7 @@
                 <w:noProof/>
                 <w:webHidden/>
               </w:rPr>
-              <w:instrText xml:space="preserve"> PAGEREF _Toc322014245 \h </w:instrText>
+              <w:instrText xml:space="preserve"> PAGEREF _Toc322286440 \h </w:instrText>
             </w:r>
             <w:r>
               <w:rPr>
@@ -3155,7 +3155,7 @@
               <w:noProof/>
             </w:rPr>
           </w:pPr>
-          <w:hyperlink w:anchor="_Toc322014246" w:history="1">
+          <w:hyperlink w:anchor="_Toc322286441" w:history="1">
             <w:r>
               <w:rPr>
                 <w:rStyle w:val="Hyperlink"/>
@@ -3182,7 +3182,7 @@
                 <w:noProof/>
                 <w:webHidden/>
               </w:rPr>
-              <w:instrText xml:space="preserve"> PAGEREF _Toc322014246 \h </w:instrText>
+              <w:instrText xml:space="preserve"> PAGEREF _Toc322286441 \h </w:instrText>
             </w:r>
             <w:r>
               <w:rPr>
@@ -3224,7 +3224,7 @@
               <w:noProof/>
             </w:rPr>
           </w:pPr>
-          <w:hyperlink w:anchor="_Toc322014247" w:history="1">
+          <w:hyperlink w:anchor="_Toc322286442" w:history="1">
             <w:r>
               <w:rPr>
                 <w:rStyle w:val="Hyperlink"/>
@@ -3251,7 +3251,7 @@
                 <w:noProof/>
                 <w:webHidden/>
               </w:rPr>
-              <w:instrText xml:space="preserve"> PAGEREF _Toc322014247 \h </w:instrText>
+              <w:instrText xml:space="preserve"> PAGEREF _Toc322286442 \h </w:instrText>
             </w:r>
             <w:r>
               <w:rPr>
@@ -3293,7 +3293,7 @@
               <w:noProof/>
             </w:rPr>
           </w:pPr>
-          <w:hyperlink w:anchor="_Toc322014248" w:history="1">
+          <w:hyperlink w:anchor="_Toc322286443" w:history="1">
             <w:r>
               <w:rPr>
                 <w:rStyle w:val="Hyperlink"/>
@@ -3320,7 +3320,7 @@
                 <w:noProof/>
                 <w:webHidden/>
               </w:rPr>
-              <w:instrText xml:space="preserve"> PAGEREF _Toc322014248 \h </w:instrText>
+              <w:instrText xml:space="preserve"> PAGEREF _Toc322286443 \h </w:instrText>
             </w:r>
             <w:r>
               <w:rPr>
@@ -3362,7 +3362,7 @@
               <w:noProof/>
             </w:rPr>
           </w:pPr>
-          <w:hyperlink w:anchor="_Toc322014249" w:history="1">
+          <w:hyperlink w:anchor="_Toc322286444" w:history="1">
             <w:r>
               <w:rPr>
                 <w:rStyle w:val="Hyperlink"/>
@@ -3389,7 +3389,7 @@
                 <w:noProof/>
                 <w:webHidden/>
               </w:rPr>
-              <w:instrText xml:space="preserve"> PAGEREF _Toc322014249 \h </w:instrText>
+              <w:instrText xml:space="preserve"> PAGEREF _Toc322286444 \h </w:instrText>
             </w:r>
             <w:r>
               <w:rPr>
@@ -3431,7 +3431,7 @@
               <w:noProof/>
             </w:rPr>
           </w:pPr>
-          <w:hyperlink w:anchor="_Toc322014250" w:history="1">
+          <w:hyperlink w:anchor="_Toc322286445" w:history="1">
             <w:r>
               <w:rPr>
                 <w:rStyle w:val="Hyperlink"/>
@@ -3458,7 +3458,7 @@
                 <w:noProof/>
                 <w:webHidden/>
               </w:rPr>
-              <w:instrText xml:space="preserve"> PAGEREF _Toc322014250 \h </w:instrText>
+              <w:instrText xml:space="preserve"> PAGEREF _Toc322286445 \h </w:instrText>
             </w:r>
             <w:r>
               <w:rPr>
@@ -3500,7 +3500,7 @@
               <w:noProof/>
             </w:rPr>
           </w:pPr>
-          <w:hyperlink w:anchor="_Toc322014251" w:history="1">
+          <w:hyperlink w:anchor="_Toc322286446" w:history="1">
             <w:r>
               <w:rPr>
                 <w:rStyle w:val="Hyperlink"/>
@@ -3527,7 +3527,7 @@
                 <w:noProof/>
                 <w:webHidden/>
               </w:rPr>
-              <w:instrText xml:space="preserve"> PAGEREF _Toc322014251 \h </w:instrText>
+              <w:instrText xml:space="preserve"> PAGEREF _Toc322286446 \h </w:instrText>
             </w:r>
             <w:r>
               <w:rPr>
@@ -3569,7 +3569,7 @@
               <w:noProof/>
             </w:rPr>
           </w:pPr>
-          <w:hyperlink w:anchor="_Toc322014252" w:history="1">
+          <w:hyperlink w:anchor="_Toc322286447" w:history="1">
             <w:r>
               <w:rPr>
                 <w:rStyle w:val="Hyperlink"/>
@@ -3596,7 +3596,7 @@
                 <w:noProof/>
                 <w:webHidden/>
               </w:rPr>
-              <w:instrText xml:space="preserve"> PAGEREF _Toc322014252 \h </w:instrText>
+              <w:instrText xml:space="preserve"> PAGEREF _Toc322286447 \h </w:instrText>
             </w:r>
             <w:r>
               <w:rPr>
@@ -3638,7 +3638,7 @@
               <w:noProof/>
             </w:rPr>
           </w:pPr>
-          <w:hyperlink w:anchor="_Toc322014253" w:history="1">
+          <w:hyperlink w:anchor="_Toc322286448" w:history="1">
             <w:r>
               <w:rPr>
                 <w:rStyle w:val="Hyperlink"/>
@@ -3665,7 +3665,7 @@
                 <w:noProof/>
                 <w:webHidden/>
               </w:rPr>
-              <w:instrText xml:space="preserve"> PAGEREF _Toc322014253 \h </w:instrText>
+              <w:instrText xml:space="preserve"> PAGEREF _Toc322286448 \h </w:instrText>
             </w:r>
             <w:r>
               <w:rPr>
@@ -3707,7 +3707,7 @@
               <w:noProof/>
             </w:rPr>
           </w:pPr>
-          <w:hyperlink w:anchor="_Toc322014254" w:history="1">
+          <w:hyperlink w:anchor="_Toc322286449" w:history="1">
             <w:r>
               <w:rPr>
                 <w:rStyle w:val="Hyperlink"/>
@@ -3734,7 +3734,7 @@
                 <w:noProof/>
                 <w:webHidden/>
               </w:rPr>
-              <w:instrText xml:space="preserve"> PAGEREF _Toc322014254 \h </w:instrText>
+              <w:instrText xml:space="preserve"> PAGEREF _Toc322286449 \h </w:instrText>
             </w:r>
             <w:r>
               <w:rPr>
@@ -3776,7 +3776,7 @@
               <w:noProof/>
             </w:rPr>
           </w:pPr>
-          <w:hyperlink w:anchor="_Toc322014255" w:history="1">
+          <w:hyperlink w:anchor="_Toc322286450" w:history="1">
             <w:r>
               <w:rPr>
                 <w:rStyle w:val="Hyperlink"/>
@@ -3803,7 +3803,7 @@
                 <w:noProof/>
                 <w:webHidden/>
               </w:rPr>
-              <w:instrText xml:space="preserve"> PAGEREF _Toc322014255 \h </w:instrText>
+              <w:instrText xml:space="preserve"> PAGEREF _Toc322286450 \h </w:instrText>
             </w:r>
             <w:r>
               <w:rPr>
@@ -3845,7 +3845,7 @@
               <w:noProof/>
             </w:rPr>
           </w:pPr>
-          <w:hyperlink w:anchor="_Toc322014256" w:history="1">
+          <w:hyperlink w:anchor="_Toc322286451" w:history="1">
             <w:r>
               <w:rPr>
                 <w:rStyle w:val="Hyperlink"/>
@@ -3872,7 +3872,7 @@
                 <w:noProof/>
                 <w:webHidden/>
               </w:rPr>
-              <w:instrText xml:space="preserve"> PAGEREF _Toc322014256 \h </w:instrText>
+              <w:instrText xml:space="preserve"> PAGEREF _Toc322286451 \h </w:instrText>
             </w:r>
             <w:r>
               <w:rPr>
@@ -3914,7 +3914,7 @@
               <w:noProof/>
             </w:rPr>
           </w:pPr>
-          <w:hyperlink w:anchor="_Toc322014257" w:history="1">
+          <w:hyperlink w:anchor="_Toc322286452" w:history="1">
             <w:r>
               <w:rPr>
                 <w:rStyle w:val="Hyperlink"/>
@@ -3941,7 +3941,7 @@
                 <w:noProof/>
                 <w:webHidden/>
               </w:rPr>
-              <w:instrText xml:space="preserve"> PAGEREF _Toc322014257 \h </w:instrText>
+              <w:instrText xml:space="preserve"> PAGEREF _Toc322286452 \h </w:instrText>
             </w:r>
             <w:r>
               <w:rPr>
@@ -3983,7 +3983,7 @@
               <w:noProof/>
             </w:rPr>
           </w:pPr>
-          <w:hyperlink w:anchor="_Toc322014258" w:history="1">
+          <w:hyperlink w:anchor="_Toc322286453" w:history="1">
             <w:r>
               <w:rPr>
                 <w:rStyle w:val="Hyperlink"/>
@@ -4010,7 +4010,7 @@
                 <w:noProof/>
                 <w:webHidden/>
               </w:rPr>
-              <w:instrText xml:space="preserve"> PAGEREF _Toc322014258 \h </w:instrText>
+              <w:instrText xml:space="preserve"> PAGEREF _Toc322286453 \h </w:instrText>
             </w:r>
             <w:r>
               <w:rPr>
@@ -4052,7 +4052,7 @@
               <w:noProof/>
             </w:rPr>
           </w:pPr>
-          <w:hyperlink w:anchor="_Toc322014259" w:history="1">
+          <w:hyperlink w:anchor="_Toc322286454" w:history="1">
             <w:r>
               <w:rPr>
                 <w:rStyle w:val="Hyperlink"/>
@@ -4079,7 +4079,7 @@
                 <w:noProof/>
                 <w:webHidden/>
               </w:rPr>
-              <w:instrText xml:space="preserve"> PAGEREF _Toc322014259 \h </w:instrText>
+              <w:instrText xml:space="preserve"> PAGEREF _Toc322286454 \h </w:instrText>
             </w:r>
             <w:r>
               <w:rPr>
@@ -4121,7 +4121,7 @@
               <w:noProof/>
             </w:rPr>
           </w:pPr>
-          <w:hyperlink w:anchor="_Toc322014260" w:history="1">
+          <w:hyperlink w:anchor="_Toc322286455" w:history="1">
             <w:r>
               <w:rPr>
                 <w:rStyle w:val="Hyperlink"/>
@@ -4148,7 +4148,7 @@
                 <w:noProof/>
                 <w:webHidden/>
               </w:rPr>
-              <w:instrText xml:space="preserve"> PAGEREF _Toc322014260 \h </w:instrText>
+              <w:instrText xml:space="preserve"> PAGEREF _Toc322286455 \h </w:instrText>
             </w:r>
             <w:r>
               <w:rPr>
@@ -4190,7 +4190,7 @@
               <w:noProof/>
             </w:rPr>
           </w:pPr>
-          <w:hyperlink w:anchor="_Toc322014261" w:history="1">
+          <w:hyperlink w:anchor="_Toc322286456" w:history="1">
             <w:r>
               <w:rPr>
                 <w:rStyle w:val="Hyperlink"/>
@@ -4217,7 +4217,7 @@
                 <w:noProof/>
                 <w:webHidden/>
               </w:rPr>
-              <w:instrText xml:space="preserve"> PAGEREF _Toc322014261 \h </w:instrText>
+              <w:instrText xml:space="preserve"> PAGEREF _Toc322286456 \h </w:instrText>
             </w:r>
             <w:r>
               <w:rPr>
@@ -4259,7 +4259,7 @@
               <w:noProof/>
             </w:rPr>
           </w:pPr>
-          <w:hyperlink w:anchor="_Toc322014262" w:history="1">
+          <w:hyperlink w:anchor="_Toc322286457" w:history="1">
             <w:r>
               <w:rPr>
                 <w:rStyle w:val="Hyperlink"/>
@@ -4286,7 +4286,7 @@
                 <w:noProof/>
                 <w:webHidden/>
               </w:rPr>
-              <w:instrText xml:space="preserve"> PAGEREF _Toc322014262 \h </w:instrText>
+              <w:instrText xml:space="preserve"> PAGEREF _Toc322286457 \h </w:instrText>
             </w:r>
             <w:r>
               <w:rPr>
@@ -4333,7 +4333,7 @@
       <w:pPr>
         <w:pStyle w:val="Heading1"/>
       </w:pPr>
-      <w:bookmarkStart w:id="0" w:name="_Toc322014203"/>
+      <w:bookmarkStart w:id="0" w:name="_Toc322286398"/>
       <w:r>
         <w:lastRenderedPageBreak/>
         <w:t>Getting Help</w:t>
@@ -4380,7 +4380,7 @@
       <w:pPr>
         <w:pStyle w:val="Heading1"/>
       </w:pPr>
-      <w:bookmarkStart w:id="1" w:name="_Toc322014204"/>
+      <w:bookmarkStart w:id="1" w:name="_Toc322286399"/>
       <w:r>
         <w:t>Minimum Requirements</w:t>
       </w:r>
@@ -4469,7 +4469,7 @@
       <w:pPr>
         <w:pStyle w:val="Heading1"/>
       </w:pPr>
-      <w:bookmarkStart w:id="2" w:name="_Toc322014205"/>
+      <w:bookmarkStart w:id="2" w:name="_Toc322286400"/>
       <w:r>
         <w:t>Known Issues</w:t>
       </w:r>
@@ -4634,7 +4634,7 @@
       <w:pPr>
         <w:pStyle w:val="Heading1"/>
       </w:pPr>
-      <w:bookmarkStart w:id="3" w:name="_Toc322014206"/>
+      <w:bookmarkStart w:id="3" w:name="_Toc322286401"/>
       <w:r>
         <w:t>Limitations</w:t>
       </w:r>
@@ -4868,77 +4868,42 @@
     </w:p>
     <w:p>
       <w:pPr>
-        <w:pStyle w:val="Heading1"/>
-      </w:pPr>
-    </w:p>
-    <w:p>
-      <w:pPr>
-        <w:rPr>
-          <w:rFonts w:asciiTheme="majorHAnsi" w:eastAsiaTheme="majorEastAsia" w:hAnsiTheme="majorHAnsi" w:cstheme="majorBidi"/>
-          <w:b/>
-          <w:bCs/>
-          <w:color w:val="365F91" w:themeColor="accent1" w:themeShade="BF"/>
-          <w:sz w:val="28"/>
-          <w:szCs w:val="28"/>
-        </w:rPr>
-      </w:pPr>
-      <w:r>
-        <w:br w:type="page"/>
-      </w:r>
-    </w:p>
-    <w:p>
-      <w:pPr>
-        <w:pStyle w:val="Heading1"/>
-        <w:rPr>
-          <w:u w:val="single"/>
-        </w:rPr>
-      </w:pPr>
-      <w:bookmarkStart w:id="4" w:name="_Toc322014207"/>
-      <w:r>
-        <w:rPr>
-          <w:u w:val="single"/>
-        </w:rPr>
-        <w:lastRenderedPageBreak/>
-        <w:t>Search</w:t>
-      </w:r>
-      <w:r>
-        <w:rPr>
-          <w:u w:val="single"/>
-        </w:rPr>
-        <w:t xml:space="preserve"> Tab</w:t>
-      </w:r>
-      <w:bookmarkEnd w:id="4"/>
-    </w:p>
-    <w:p/>
-    <w:p>
-      <w:pPr>
-        <w:jc w:val="both"/>
-      </w:pPr>
-      <w:r>
-        <w:t>The Lightgrep Search T</w:t>
-      </w:r>
-      <w:r>
-        <w:t>ab</w:t>
-      </w:r>
-      <w:r>
-        <w:t xml:space="preserve"> as shown in </w:t>
-      </w:r>
-      <w:fldSimple w:instr=" REF _Ref303238931 \h  \* MERGEFORMAT ">
-        <w:r>
-          <w:t xml:space="preserve">Figure </w:t>
-        </w:r>
-        <w:r>
-          <w:rPr>
-            <w:noProof/>
-          </w:rPr>
-          <w:t>1</w:t>
-        </w:r>
-      </w:fldSimple>
-      <w:r>
-        <w:t xml:space="preserve"> presents the main program options that should be reviewed before performing a search, and also provides an area to display ongoing output about search statistics</w:t>
-      </w:r>
-      <w:r>
-        <w:t>.</w:t>
+        <w:pStyle w:val="ListParagraph"/>
+        <w:numPr>
+          <w:ilvl w:val="0"/>
+          <w:numId w:val="2"/>
+        </w:numPr>
+        <w:jc w:val="both"/>
+      </w:pPr>
+      <w:r>
+        <w:t>The first time you run a search, you may be presented with an alert from your firewall. Lightgrep uses a local network socket to communicate with EnCase. You should Allow Access for lightgrep.exe if prompted to insure there aren’t any problems with searching as shown in</w:t>
+      </w:r>
+      <w:r>
+        <w:t xml:space="preserve"> </w:t>
+      </w:r>
+      <w:r>
+        <w:fldChar w:fldCharType="begin"/>
+      </w:r>
+      <w:r>
+        <w:instrText xml:space="preserve"> REF _Ref322286382 \h </w:instrText>
+      </w:r>
+      <w:r>
+        <w:fldChar w:fldCharType="separate"/>
+      </w:r>
+      <w:r>
+        <w:t xml:space="preserve">Figure </w:t>
+      </w:r>
+      <w:r>
+        <w:rPr>
+          <w:noProof/>
+        </w:rPr>
+        <w:t>1</w:t>
+      </w:r>
+      <w:r>
+        <w:fldChar w:fldCharType="end"/>
+      </w:r>
+      <w:r>
+        <w:t xml:space="preserve"> below.</w:t>
       </w:r>
     </w:p>
     <w:p>
@@ -4952,9 +4917,9 @@
         </w:rPr>
         <w:drawing>
           <wp:inline distT="0" distB="0" distL="0" distR="0">
-            <wp:extent cx="5943600" cy="4749397"/>
+            <wp:extent cx="3297936" cy="2359152"/>
             <wp:effectExtent l="19050" t="0" r="0" b="0"/>
-            <wp:docPr id="1" name="Picture 1"/>
+            <wp:docPr id="19" name="Picture 1"/>
             <wp:cNvGraphicFramePr>
               <a:graphicFrameLocks xmlns:a="http://schemas.openxmlformats.org/drawingml/2006/main" noChangeAspect="1"/>
             </wp:cNvGraphicFramePr>
@@ -4977,7 +4942,7 @@
                   <pic:spPr bwMode="auto">
                     <a:xfrm>
                       <a:off x="0" y="0"/>
-                      <a:ext cx="5943600" cy="4749397"/>
+                      <a:ext cx="3297936" cy="2359152"/>
                     </a:xfrm>
                     <a:prstGeom prst="rect">
                       <a:avLst/>
@@ -5001,11 +4966,8 @@
       <w:pPr>
         <w:pStyle w:val="Caption"/>
         <w:jc w:val="center"/>
-        <w:rPr>
-          <w:noProof/>
-        </w:rPr>
-      </w:pPr>
-      <w:bookmarkStart w:id="5" w:name="_Ref303238931"/>
+      </w:pPr>
+      <w:bookmarkStart w:id="4" w:name="_Ref322286382"/>
       <w:r>
         <w:t xml:space="preserve">Figure </w:t>
       </w:r>
@@ -5017,99 +4979,58 @@
           <w:t>1</w:t>
         </w:r>
       </w:fldSimple>
+      <w:bookmarkEnd w:id="4"/>
+    </w:p>
+    <w:p>
+      <w:pPr>
+        <w:rPr>
+          <w:rFonts w:asciiTheme="majorHAnsi" w:eastAsiaTheme="majorEastAsia" w:hAnsiTheme="majorHAnsi" w:cstheme="majorBidi"/>
+          <w:b/>
+          <w:bCs/>
+          <w:color w:val="365F91" w:themeColor="accent1" w:themeShade="BF"/>
+          <w:sz w:val="28"/>
+          <w:szCs w:val="28"/>
+        </w:rPr>
+      </w:pPr>
+    </w:p>
+    <w:p>
+      <w:pPr>
+        <w:pStyle w:val="Heading1"/>
+        <w:rPr>
+          <w:u w:val="single"/>
+        </w:rPr>
+      </w:pPr>
+      <w:bookmarkStart w:id="5" w:name="_Toc322286402"/>
+      <w:r>
+        <w:rPr>
+          <w:u w:val="single"/>
+        </w:rPr>
+        <w:lastRenderedPageBreak/>
+        <w:t>Search</w:t>
+      </w:r>
+      <w:r>
+        <w:rPr>
+          <w:u w:val="single"/>
+        </w:rPr>
+        <w:t xml:space="preserve"> Tab</w:t>
+      </w:r>
       <w:bookmarkEnd w:id="5"/>
     </w:p>
-    <w:p>
-      <w:pPr>
-        <w:pStyle w:val="Heading2"/>
-      </w:pPr>
-    </w:p>
-    <w:p>
-      <w:pPr>
-        <w:pStyle w:val="Heading2"/>
-        <w:jc w:val="both"/>
-      </w:pPr>
-      <w:bookmarkStart w:id="6" w:name="_Toc322014208"/>
-      <w:r>
-        <w:t>Options</w:t>
-      </w:r>
-      <w:bookmarkEnd w:id="6"/>
-    </w:p>
-    <w:p>
-      <w:pPr>
-        <w:pStyle w:val="Heading3"/>
-        <w:jc w:val="both"/>
-      </w:pPr>
-      <w:bookmarkStart w:id="7" w:name="_Toc322014209"/>
-      <w:r>
-        <w:t>Lightgrep Output Folder</w:t>
-      </w:r>
-      <w:bookmarkEnd w:id="7"/>
-    </w:p>
-    <w:p>
-      <w:pPr>
-        <w:jc w:val="both"/>
-      </w:pPr>
-      <w:r>
-        <w:t>The folder specified here will be used both as a temporary folder location a</w:t>
-      </w:r>
-      <w:r>
-        <w:t xml:space="preserve">nd as the output location for </w:t>
-      </w:r>
-      <w:r>
-        <w:t>Lightgrep search</w:t>
-      </w:r>
-      <w:r>
-        <w:t xml:space="preserve"> results</w:t>
-      </w:r>
-      <w:r>
-        <w:t xml:space="preserve">. Generally speaking, less than 10 megabytes of space is used by </w:t>
-      </w:r>
-      <w:r>
-        <w:t xml:space="preserve">temporary files from </w:t>
-      </w:r>
-      <w:r>
-        <w:t>the application, depending on the number and size of keywords.</w:t>
-      </w:r>
-      <w:r>
-        <w:t xml:space="preserve"> The size of results files can vary greatly depending on the number of hits found.</w:t>
-      </w:r>
-    </w:p>
-    <w:p>
-      <w:pPr>
-        <w:pStyle w:val="Heading3"/>
-        <w:jc w:val="both"/>
-      </w:pPr>
-      <w:bookmarkStart w:id="8" w:name="_Toc322014210"/>
-      <w:r>
-        <w:lastRenderedPageBreak/>
-        <w:t>Create Bookmarks</w:t>
-      </w:r>
-      <w:bookmarkEnd w:id="8"/>
-    </w:p>
-    <w:p>
-      <w:pPr>
-        <w:jc w:val="both"/>
-      </w:pPr>
-      <w:r>
-        <w:t>This option will create sweeping bookmarks of all search hits in the current EnCase Case.</w:t>
-      </w:r>
-      <w:r>
-        <w:t xml:space="preserve"> The output is very similar to EnCase search hits.</w:t>
-      </w:r>
-      <w:r>
-        <w:t xml:space="preserve"> S</w:t>
-      </w:r>
-      <w:r>
-        <w:t xml:space="preserve">earch hits </w:t>
-      </w:r>
-      <w:r>
-        <w:t xml:space="preserve">will be organized </w:t>
-      </w:r>
-      <w:r>
-        <w:t xml:space="preserve">into the same folder structure as present in the Keywords tree (see </w:t>
-      </w:r>
-      <w:fldSimple w:instr=" REF _Ref303238851 \h  \* MERGEFORMAT ">
+    <w:p/>
+    <w:p>
+      <w:pPr>
+        <w:jc w:val="both"/>
+      </w:pPr>
+      <w:r>
+        <w:t>The Lightgrep Search T</w:t>
+      </w:r>
+      <w:r>
+        <w:t>ab</w:t>
+      </w:r>
+      <w:r>
+        <w:t xml:space="preserve"> as shown in </w:t>
+      </w:r>
+      <w:fldSimple w:instr=" REF _Ref303238931 \h  \* MERGEFORMAT ">
         <w:r>
           <w:t xml:space="preserve">Figure </w:t>
         </w:r>
@@ -5121,309 +5042,12 @@
         </w:r>
       </w:fldSimple>
       <w:r>
-        <w:t>). If you have a folder named “Financial” containing 5 keywords, you will also have a bookmarks folder named “Financial” which will contain one folder for each of the 5 keywords that have hits</w:t>
+        <w:t xml:space="preserve"> presents the main program options that should be reviewed before performing a search, and also provides an area to display ongoing output about search statistics</w:t>
       </w:r>
       <w:r>
         <w:t>.</w:t>
       </w:r>
     </w:p>
-    <w:p>
-      <w:pPr>
-        <w:pStyle w:val="Heading3"/>
-        <w:jc w:val="both"/>
-      </w:pPr>
-      <w:bookmarkStart w:id="9" w:name="_Toc322014211"/>
-      <w:r>
-        <w:t>Create Excel Report</w:t>
-      </w:r>
-      <w:bookmarkEnd w:id="9"/>
-    </w:p>
-    <w:p>
-      <w:pPr>
-        <w:jc w:val="both"/>
-      </w:pPr>
-      <w:r>
-        <w:t>This option will create an Excel 2007 format overview report, containing statistics about the results of the search. The Microsoft .NET Framework 3.5 SP1 is required for output. It is not required to have Microsoft Excel installed in order to produce the report.</w:t>
-      </w:r>
-    </w:p>
-    <w:p>
-      <w:pPr>
-        <w:pStyle w:val="Heading3"/>
-        <w:jc w:val="both"/>
-      </w:pPr>
-      <w:bookmarkStart w:id="10" w:name="_Toc322014212"/>
-      <w:r>
-        <w:t>Use Export Folder</w:t>
-      </w:r>
-      <w:bookmarkEnd w:id="10"/>
-    </w:p>
-    <w:p>
-      <w:pPr>
-        <w:jc w:val="both"/>
-      </w:pPr>
-      <w:r>
-        <w:t>This button sets the Lightgrep Output Folder to the current Case Export Folder.</w:t>
-      </w:r>
-    </w:p>
-    <w:p>
-      <w:pPr>
-        <w:pStyle w:val="Heading3"/>
-        <w:jc w:val="both"/>
-      </w:pPr>
-      <w:bookmarkStart w:id="11" w:name="_Toc322014213"/>
-      <w:r>
-        <w:t>Search only selected items</w:t>
-      </w:r>
-      <w:bookmarkEnd w:id="11"/>
-    </w:p>
-    <w:p>
-      <w:pPr>
-        <w:jc w:val="both"/>
-      </w:pPr>
-      <w:r>
-        <w:t>This option determines whether all Entries or only selected (blue checked) Entries will be searched. Note that Records are not searched directly, but their content can be searched by selecting the appropriate Entries. Information about the number and size of selected Entries is displayed for reference.</w:t>
-      </w:r>
-    </w:p>
-    <w:p>
-      <w:pPr>
-        <w:pStyle w:val="Heading3"/>
-        <w:jc w:val="both"/>
-      </w:pPr>
-      <w:bookmarkStart w:id="12" w:name="_Toc322014214"/>
-      <w:r>
-        <w:t>Search for Keywords</w:t>
-      </w:r>
-      <w:bookmarkEnd w:id="12"/>
-    </w:p>
-    <w:p>
-      <w:pPr>
-        <w:jc w:val="both"/>
-      </w:pPr>
-      <w:r>
-        <w:t>When this is selected, Lightgrep will search for the keywords selected in the Keywords tab</w:t>
-      </w:r>
-      <w:r>
-        <w:t>.</w:t>
-      </w:r>
-      <w:r>
-        <w:t xml:space="preserve"> See </w:t>
-      </w:r>
-      <w:fldSimple w:instr=" REF _Ref303238851 \h  \* MERGEFORMAT ">
-        <w:r>
-          <w:t xml:space="preserve">Figure </w:t>
-        </w:r>
-        <w:r>
-          <w:rPr>
-            <w:noProof/>
-          </w:rPr>
-          <w:t>2</w:t>
-        </w:r>
-      </w:fldSimple>
-      <w:r>
-        <w:t>.</w:t>
-      </w:r>
-    </w:p>
-    <w:p>
-      <w:pPr>
-        <w:pStyle w:val="Heading3"/>
-        <w:jc w:val="both"/>
-      </w:pPr>
-      <w:bookmarkStart w:id="13" w:name="_Toc322014215"/>
-      <w:r>
-        <w:t>Search for Entities</w:t>
-      </w:r>
-      <w:bookmarkEnd w:id="13"/>
-    </w:p>
-    <w:p>
-      <w:pPr>
-        <w:jc w:val="both"/>
-      </w:pPr>
-      <w:r>
-        <w:t>When this option is selected, Lightgrep will search for entities using the options on the Entity Search tab. Keyword hit results will be restricted based on each entity’s filter code. See the Entity Search tab description for further information.</w:t>
-      </w:r>
-    </w:p>
-    <w:p>
-      <w:pPr>
-        <w:pStyle w:val="Heading3"/>
-        <w:jc w:val="both"/>
-      </w:pPr>
-      <w:bookmarkStart w:id="14" w:name="_Toc322014216"/>
-      <w:r>
-        <w:t>Ignore all items in loaded hash library (search slack)</w:t>
-      </w:r>
-      <w:bookmarkEnd w:id="14"/>
-    </w:p>
-    <w:p>
-      <w:pPr>
-        <w:jc w:val="both"/>
-      </w:pPr>
-      <w:r>
-        <w:t>This option will prevent searching of any item that is present in the currently loaded hash library. To learn more about loading hash sets into the active hash library, please consult the EnCase Help file sections named “Hash Sets” and “</w:t>
-      </w:r>
-      <w:r>
-        <w:t>Rebuilding a Hash Library</w:t>
-      </w:r>
-      <w:r>
-        <w:t>.”</w:t>
-      </w:r>
-      <w:r>
-        <w:t xml:space="preserve"> Slack space will always be searched regardless of this setting.</w:t>
-      </w:r>
-      <w:r>
-        <w:t xml:space="preserve"> Selecting this item disables the following option.</w:t>
-      </w:r>
-    </w:p>
-    <w:p>
-      <w:pPr>
-        <w:pStyle w:val="Heading3"/>
-        <w:jc w:val="both"/>
-      </w:pPr>
-      <w:bookmarkStart w:id="15" w:name="_Toc322014217"/>
-      <w:r>
-        <w:t>I</w:t>
-      </w:r>
-      <w:r>
-        <w:t>gnore items with hash category ‘KNOWN’</w:t>
-      </w:r>
-      <w:r>
-        <w:t xml:space="preserve"> (search slack)</w:t>
-      </w:r>
-      <w:bookmarkEnd w:id="15"/>
-    </w:p>
-    <w:p>
-      <w:pPr>
-        <w:jc w:val="both"/>
-      </w:pPr>
-      <w:r>
-        <w:t>This option will prevent searching of any item with a hash category of ‘KNOWN’ (case insensitive) that is present in the currently loaded hash library. To learn more about loading hash sets into the active hash library, please consult the EnCase Help file sections named “Hash Sets” and “</w:t>
-      </w:r>
-      <w:r>
-        <w:t>Rebuilding a Hash Library</w:t>
-      </w:r>
-      <w:r>
-        <w:t>.” Slack space will always be searched regardless of this setting. This item will be disabled if the preceding option is selected.</w:t>
-      </w:r>
-    </w:p>
-    <w:p>
-      <w:pPr>
-        <w:pStyle w:val="Heading3"/>
-        <w:jc w:val="both"/>
-      </w:pPr>
-      <w:bookmarkStart w:id="16" w:name="_Toc322014218"/>
-      <w:r>
-        <w:t>Search Status</w:t>
-      </w:r>
-      <w:bookmarkEnd w:id="16"/>
-    </w:p>
-    <w:p>
-      <w:pPr>
-        <w:jc w:val="both"/>
-      </w:pPr>
-      <w:r>
-        <w:t>The Search Status window displays statistics about the currently running search.</w:t>
-      </w:r>
-      <w:r>
-        <w:t xml:space="preserve"> You will see the keyword name, search expression, a count of how many files have hits for each keyword, the </w:t>
-      </w:r>
-      <w:r>
-        <w:lastRenderedPageBreak/>
-        <w:t>percentage of files with hits, the total count of hits produced by that keyword, and the percentage of total hits related to that keyword.</w:t>
-      </w:r>
-    </w:p>
-    <w:p>
-      <w:pPr>
-        <w:pStyle w:val="Heading3"/>
-        <w:jc w:val="both"/>
-      </w:pPr>
-      <w:bookmarkStart w:id="17" w:name="_Toc322014219"/>
-      <w:r>
-        <w:t>Search (Button)</w:t>
-      </w:r>
-      <w:bookmarkEnd w:id="17"/>
-    </w:p>
-    <w:p>
-      <w:pPr>
-        <w:jc w:val="both"/>
-        <w:rPr>
-          <w:rFonts w:asciiTheme="majorHAnsi" w:eastAsiaTheme="majorEastAsia" w:hAnsiTheme="majorHAnsi" w:cstheme="majorBidi"/>
-          <w:b/>
-          <w:bCs/>
-          <w:color w:val="365F91" w:themeColor="accent1" w:themeShade="BF"/>
-          <w:sz w:val="28"/>
-          <w:szCs w:val="28"/>
-          <w:u w:val="single"/>
-        </w:rPr>
-      </w:pPr>
-      <w:r>
-        <w:t>The Search button starts the search using all previously selected criteria.</w:t>
-      </w:r>
-    </w:p>
-    <w:p>
-      <w:pPr>
-        <w:rPr>
-          <w:rFonts w:asciiTheme="majorHAnsi" w:eastAsiaTheme="majorEastAsia" w:hAnsiTheme="majorHAnsi" w:cstheme="majorBidi"/>
-          <w:b/>
-          <w:bCs/>
-          <w:color w:val="365F91" w:themeColor="accent1" w:themeShade="BF"/>
-          <w:sz w:val="28"/>
-          <w:szCs w:val="28"/>
-          <w:u w:val="single"/>
-        </w:rPr>
-      </w:pPr>
-      <w:r>
-        <w:rPr>
-          <w:u w:val="single"/>
-        </w:rPr>
-        <w:br w:type="page"/>
-      </w:r>
-    </w:p>
-    <w:p>
-      <w:pPr>
-        <w:pStyle w:val="Heading1"/>
-        <w:rPr>
-          <w:u w:val="single"/>
-        </w:rPr>
-      </w:pPr>
-      <w:bookmarkStart w:id="18" w:name="_Toc322014220"/>
-      <w:r>
-        <w:rPr>
-          <w:u w:val="single"/>
-        </w:rPr>
-        <w:lastRenderedPageBreak/>
-        <w:t>Keywords</w:t>
-      </w:r>
-      <w:bookmarkEnd w:id="18"/>
-    </w:p>
-    <w:p/>
-    <w:p>
-      <w:pPr>
-        <w:jc w:val="both"/>
-      </w:pPr>
-      <w:r>
-        <w:t>Lightgrep keywords are a little different from EnCase keywords. For one, Lightgrep keywords are PCRE compatible.</w:t>
-      </w:r>
-      <w:r>
-        <w:t xml:space="preserve"> </w:t>
-      </w:r>
-      <w:r>
-        <w:t xml:space="preserve">Lightgrep supports more operators, longer repetition, and longer search hits. Unfortunately this means we can't use EnCase keywords, so you won't see your EnCase keywords here automatically. </w:t>
-      </w:r>
-      <w:r>
-        <w:t>Supported keyword syntax is discussed in the section</w:t>
-      </w:r>
-      <w:r>
-        <w:t xml:space="preserve"> </w:t>
-      </w:r>
-      <w:fldSimple w:instr=" REF _Ref315740120 \h  \* MERGEFORMAT ">
-        <w:r>
-          <w:t>Supported Pattern Syntax</w:t>
-        </w:r>
-      </w:fldSimple>
-      <w:r>
-        <w:t>.</w:t>
-      </w:r>
-    </w:p>
-    <w:p/>
     <w:p>
       <w:pPr>
         <w:keepNext/>
@@ -5437,7 +5061,7 @@
           <wp:inline distT="0" distB="0" distL="0" distR="0">
             <wp:extent cx="5943600" cy="4749397"/>
             <wp:effectExtent l="19050" t="0" r="0" b="0"/>
-            <wp:docPr id="8" name="Picture 4"/>
+            <wp:docPr id="1" name="Picture 1"/>
             <wp:cNvGraphicFramePr>
               <a:graphicFrameLocks xmlns:a="http://schemas.openxmlformats.org/drawingml/2006/main" noChangeAspect="1"/>
             </wp:cNvGraphicFramePr>
@@ -5445,7 +5069,7 @@
               <a:graphicData uri="http://schemas.openxmlformats.org/drawingml/2006/picture">
                 <pic:pic xmlns:pic="http://schemas.openxmlformats.org/drawingml/2006/picture">
                   <pic:nvPicPr>
-                    <pic:cNvPr id="0" name="Picture 4"/>
+                    <pic:cNvPr id="0" name="Picture 1"/>
                     <pic:cNvPicPr>
                       <a:picLocks noChangeAspect="1" noChangeArrowheads="1"/>
                     </pic:cNvPicPr>
@@ -5488,7 +5112,7 @@
           <w:noProof/>
         </w:rPr>
       </w:pPr>
-      <w:bookmarkStart w:id="19" w:name="_Ref303238851"/>
+      <w:bookmarkStart w:id="6" w:name="_Ref303238931"/>
       <w:r>
         <w:t xml:space="preserve">Figure </w:t>
       </w:r>
@@ -5500,8 +5124,491 @@
           <w:t>2</w:t>
         </w:r>
       </w:fldSimple>
+      <w:bookmarkEnd w:id="6"/>
+    </w:p>
+    <w:p>
+      <w:pPr>
+        <w:pStyle w:val="Heading2"/>
+      </w:pPr>
+    </w:p>
+    <w:p>
+      <w:pPr>
+        <w:pStyle w:val="Heading2"/>
+        <w:jc w:val="both"/>
+      </w:pPr>
+      <w:bookmarkStart w:id="7" w:name="_Toc322286403"/>
+      <w:r>
+        <w:t>Options</w:t>
+      </w:r>
+      <w:bookmarkEnd w:id="7"/>
+    </w:p>
+    <w:p>
+      <w:pPr>
+        <w:pStyle w:val="Heading3"/>
+        <w:jc w:val="both"/>
+      </w:pPr>
+      <w:bookmarkStart w:id="8" w:name="_Toc322286404"/>
+      <w:r>
+        <w:t>Lightgrep Output Folder</w:t>
+      </w:r>
+      <w:bookmarkEnd w:id="8"/>
+    </w:p>
+    <w:p>
+      <w:pPr>
+        <w:jc w:val="both"/>
+      </w:pPr>
+      <w:r>
+        <w:t>The folder specified here will be used both as a temporary folder location a</w:t>
+      </w:r>
+      <w:r>
+        <w:t xml:space="preserve">nd as the output location for </w:t>
+      </w:r>
+      <w:r>
+        <w:t>Lightgrep search</w:t>
+      </w:r>
+      <w:r>
+        <w:t xml:space="preserve"> results</w:t>
+      </w:r>
+      <w:r>
+        <w:t xml:space="preserve">. Generally speaking, less than 10 megabytes of space is used by </w:t>
+      </w:r>
+      <w:r>
+        <w:t xml:space="preserve">temporary files from </w:t>
+      </w:r>
+      <w:r>
+        <w:t>the application, depending on the number and size of keywords.</w:t>
+      </w:r>
+      <w:r>
+        <w:t xml:space="preserve"> The size of results files can vary greatly depending on the number of hits found.</w:t>
+      </w:r>
+    </w:p>
+    <w:p>
+      <w:pPr>
+        <w:pStyle w:val="Heading3"/>
+        <w:jc w:val="both"/>
+      </w:pPr>
+      <w:bookmarkStart w:id="9" w:name="_Toc322286405"/>
+      <w:r>
+        <w:lastRenderedPageBreak/>
+        <w:t>Create Bookmarks</w:t>
+      </w:r>
+      <w:bookmarkEnd w:id="9"/>
+    </w:p>
+    <w:p>
+      <w:pPr>
+        <w:jc w:val="both"/>
+      </w:pPr>
+      <w:r>
+        <w:t>This option will create sweeping bookmarks of all search hits in the current EnCase Case.</w:t>
+      </w:r>
+      <w:r>
+        <w:t xml:space="preserve"> The output is very similar to EnCase search hits.</w:t>
+      </w:r>
+      <w:r>
+        <w:t xml:space="preserve"> S</w:t>
+      </w:r>
+      <w:r>
+        <w:t xml:space="preserve">earch hits </w:t>
+      </w:r>
+      <w:r>
+        <w:t xml:space="preserve">will be organized </w:t>
+      </w:r>
+      <w:r>
+        <w:t xml:space="preserve">into the same folder structure as present in the Keywords tree (see </w:t>
+      </w:r>
+      <w:fldSimple w:instr=" REF _Ref303238851 \h  \* MERGEFORMAT ">
+        <w:r>
+          <w:t xml:space="preserve">Figure </w:t>
+        </w:r>
+        <w:r>
+          <w:rPr>
+            <w:noProof/>
+          </w:rPr>
+          <w:t>3</w:t>
+        </w:r>
+      </w:fldSimple>
+      <w:r>
+        <w:t>). If you have a folder named “Financial” containing 5 keywords, you will also have a bookmarks folder named “Financial” which will contain one folder for each of the 5 keywords that have hits</w:t>
+      </w:r>
+      <w:r>
+        <w:t>.</w:t>
+      </w:r>
+    </w:p>
+    <w:p>
+      <w:pPr>
+        <w:pStyle w:val="Heading3"/>
+        <w:jc w:val="both"/>
+      </w:pPr>
+      <w:bookmarkStart w:id="10" w:name="_Toc322286406"/>
+      <w:r>
+        <w:t>Create Excel Report</w:t>
+      </w:r>
+      <w:bookmarkEnd w:id="10"/>
+    </w:p>
+    <w:p>
+      <w:pPr>
+        <w:jc w:val="both"/>
+      </w:pPr>
+      <w:r>
+        <w:t>This option will create an Excel 2007 format overview report, containing statistics about the results of the search. The Microsoft .NET Framework 3.5 SP1 is required for output. It is not required to have Microsoft Excel installed in order to produce the report.</w:t>
+      </w:r>
+    </w:p>
+    <w:p>
+      <w:pPr>
+        <w:pStyle w:val="Heading3"/>
+        <w:jc w:val="both"/>
+      </w:pPr>
+      <w:bookmarkStart w:id="11" w:name="_Toc322286407"/>
+      <w:r>
+        <w:t>Use Export Folder</w:t>
+      </w:r>
+      <w:bookmarkEnd w:id="11"/>
+    </w:p>
+    <w:p>
+      <w:pPr>
+        <w:jc w:val="both"/>
+      </w:pPr>
+      <w:r>
+        <w:t>This button sets the Lightgrep Output Folder to the current Case Export Folder.</w:t>
+      </w:r>
+    </w:p>
+    <w:p>
+      <w:pPr>
+        <w:pStyle w:val="Heading3"/>
+        <w:jc w:val="both"/>
+      </w:pPr>
+      <w:bookmarkStart w:id="12" w:name="_Toc322286408"/>
+      <w:r>
+        <w:t>Search only selected items</w:t>
+      </w:r>
+      <w:bookmarkEnd w:id="12"/>
+    </w:p>
+    <w:p>
+      <w:pPr>
+        <w:jc w:val="both"/>
+      </w:pPr>
+      <w:r>
+        <w:t>This option determines whether all Entries or only selected (blue checked) Entries will be searched. Note that Records are not searched directly, but their content can be searched by selecting the appropriate Entries. Information about the number and size of selected Entries is displayed for reference.</w:t>
+      </w:r>
+    </w:p>
+    <w:p>
+      <w:pPr>
+        <w:pStyle w:val="Heading3"/>
+        <w:jc w:val="both"/>
+      </w:pPr>
+      <w:bookmarkStart w:id="13" w:name="_Toc322286409"/>
+      <w:r>
+        <w:t>Search for Keywords</w:t>
+      </w:r>
+      <w:bookmarkEnd w:id="13"/>
+    </w:p>
+    <w:p>
+      <w:pPr>
+        <w:jc w:val="both"/>
+      </w:pPr>
+      <w:r>
+        <w:t>When this is selected, Lightgrep will search for the keywords selected in the Keywords tab</w:t>
+      </w:r>
+      <w:r>
+        <w:t>.</w:t>
+      </w:r>
+      <w:r>
+        <w:t xml:space="preserve"> See </w:t>
+      </w:r>
+      <w:fldSimple w:instr=" REF _Ref303238851 \h  \* MERGEFORMAT ">
+        <w:r>
+          <w:t xml:space="preserve">Figure </w:t>
+        </w:r>
+        <w:r>
+          <w:rPr>
+            <w:noProof/>
+          </w:rPr>
+          <w:t>3</w:t>
+        </w:r>
+      </w:fldSimple>
+      <w:r>
+        <w:t>.</w:t>
+      </w:r>
+    </w:p>
+    <w:p>
+      <w:pPr>
+        <w:pStyle w:val="Heading3"/>
+        <w:jc w:val="both"/>
+      </w:pPr>
+      <w:bookmarkStart w:id="14" w:name="_Toc322286410"/>
+      <w:r>
+        <w:t>Search for Entities</w:t>
+      </w:r>
+      <w:bookmarkEnd w:id="14"/>
+    </w:p>
+    <w:p>
+      <w:pPr>
+        <w:jc w:val="both"/>
+      </w:pPr>
+      <w:r>
+        <w:t>When this option is selected, Lightgrep will search for entities using the options on the Entity Search tab. Keyword hit results will be restricted based on each entity’s filter code. See the Entity Search tab description for further information.</w:t>
+      </w:r>
+    </w:p>
+    <w:p>
+      <w:pPr>
+        <w:pStyle w:val="Heading3"/>
+        <w:jc w:val="both"/>
+      </w:pPr>
+      <w:bookmarkStart w:id="15" w:name="_Toc322286411"/>
+      <w:r>
+        <w:t>Ignore all items in loaded hash library (search slack)</w:t>
+      </w:r>
+      <w:bookmarkEnd w:id="15"/>
+    </w:p>
+    <w:p>
+      <w:pPr>
+        <w:jc w:val="both"/>
+      </w:pPr>
+      <w:r>
+        <w:t>This option will prevent searching of any item that is present in the currently loaded hash library. To learn more about loading hash sets into the active hash library, please consult the EnCase Help file sections named “Hash Sets” and “</w:t>
+      </w:r>
+      <w:r>
+        <w:t>Rebuilding a Hash Library</w:t>
+      </w:r>
+      <w:r>
+        <w:t>.”</w:t>
+      </w:r>
+      <w:r>
+        <w:t xml:space="preserve"> Slack space will always be searched regardless of this setting.</w:t>
+      </w:r>
+      <w:r>
+        <w:t xml:space="preserve"> Selecting this item disables the following option.</w:t>
+      </w:r>
+    </w:p>
+    <w:p>
+      <w:pPr>
+        <w:pStyle w:val="Heading3"/>
+        <w:jc w:val="both"/>
+      </w:pPr>
+      <w:bookmarkStart w:id="16" w:name="_Toc322286412"/>
+      <w:r>
+        <w:t>I</w:t>
+      </w:r>
+      <w:r>
+        <w:t>gnore items with hash category ‘KNOWN’</w:t>
+      </w:r>
+      <w:r>
+        <w:t xml:space="preserve"> (search slack)</w:t>
+      </w:r>
+      <w:bookmarkEnd w:id="16"/>
+    </w:p>
+    <w:p>
+      <w:pPr>
+        <w:jc w:val="both"/>
+      </w:pPr>
+      <w:r>
+        <w:t>This option will prevent searching of any item with a hash category of ‘KNOWN’ (case insensitive) that is present in the currently loaded hash library. To learn more about loading hash sets into the active hash library, please consult the EnCase Help file sections named “Hash Sets” and “</w:t>
+      </w:r>
+      <w:r>
+        <w:t>Rebuilding a Hash Library</w:t>
+      </w:r>
+      <w:r>
+        <w:t>.” Slack space will always be searched regardless of this setting. This item will be disabled if the preceding option is selected.</w:t>
+      </w:r>
+    </w:p>
+    <w:p>
+      <w:pPr>
+        <w:pStyle w:val="Heading3"/>
+        <w:jc w:val="both"/>
+      </w:pPr>
+      <w:bookmarkStart w:id="17" w:name="_Toc322286413"/>
+      <w:r>
+        <w:t>Search Status</w:t>
+      </w:r>
+      <w:bookmarkEnd w:id="17"/>
+    </w:p>
+    <w:p>
+      <w:pPr>
+        <w:jc w:val="both"/>
+      </w:pPr>
+      <w:r>
+        <w:t>The Search Status window displays statistics about the currently running search.</w:t>
+      </w:r>
+      <w:r>
+        <w:t xml:space="preserve"> You will see the keyword name, search expression, a count of how many files have hits for each keyword, the </w:t>
+      </w:r>
+      <w:r>
+        <w:lastRenderedPageBreak/>
+        <w:t>percentage of files with hits, the total count of hits produced by that keyword, and the percentage of total hits related to that keyword.</w:t>
+      </w:r>
+    </w:p>
+    <w:p>
+      <w:pPr>
+        <w:pStyle w:val="Heading3"/>
+        <w:jc w:val="both"/>
+      </w:pPr>
+      <w:bookmarkStart w:id="18" w:name="_Toc322286414"/>
+      <w:r>
+        <w:t>Search (Button)</w:t>
+      </w:r>
+      <w:bookmarkEnd w:id="18"/>
+    </w:p>
+    <w:p>
+      <w:pPr>
+        <w:jc w:val="both"/>
+        <w:rPr>
+          <w:rFonts w:asciiTheme="majorHAnsi" w:eastAsiaTheme="majorEastAsia" w:hAnsiTheme="majorHAnsi" w:cstheme="majorBidi"/>
+          <w:b/>
+          <w:bCs/>
+          <w:color w:val="365F91" w:themeColor="accent1" w:themeShade="BF"/>
+          <w:sz w:val="28"/>
+          <w:szCs w:val="28"/>
+          <w:u w:val="single"/>
+        </w:rPr>
+      </w:pPr>
+      <w:r>
+        <w:t>The Search button starts the search using all previously selected criteria.</w:t>
+      </w:r>
+    </w:p>
+    <w:p>
+      <w:pPr>
+        <w:rPr>
+          <w:rFonts w:asciiTheme="majorHAnsi" w:eastAsiaTheme="majorEastAsia" w:hAnsiTheme="majorHAnsi" w:cstheme="majorBidi"/>
+          <w:b/>
+          <w:bCs/>
+          <w:color w:val="365F91" w:themeColor="accent1" w:themeShade="BF"/>
+          <w:sz w:val="28"/>
+          <w:szCs w:val="28"/>
+          <w:u w:val="single"/>
+        </w:rPr>
+      </w:pPr>
+      <w:r>
+        <w:rPr>
+          <w:u w:val="single"/>
+        </w:rPr>
+        <w:br w:type="page"/>
+      </w:r>
+    </w:p>
+    <w:p>
+      <w:pPr>
+        <w:pStyle w:val="Heading1"/>
+        <w:rPr>
+          <w:u w:val="single"/>
+        </w:rPr>
+      </w:pPr>
+      <w:bookmarkStart w:id="19" w:name="_Toc322286415"/>
+      <w:r>
+        <w:rPr>
+          <w:u w:val="single"/>
+        </w:rPr>
+        <w:lastRenderedPageBreak/>
+        <w:t>Keywords</w:t>
+      </w:r>
       <w:bookmarkEnd w:id="19"/>
     </w:p>
+    <w:p/>
+    <w:p>
+      <w:pPr>
+        <w:jc w:val="both"/>
+      </w:pPr>
+      <w:r>
+        <w:t>Lightgrep keywords are a little different from EnCase keywords. For one, Lightgrep keywords are PCRE compatible.</w:t>
+      </w:r>
+      <w:r>
+        <w:t xml:space="preserve"> </w:t>
+      </w:r>
+      <w:r>
+        <w:t xml:space="preserve">Lightgrep supports more operators, longer repetition, and longer search hits. Unfortunately this means we can't use EnCase keywords, so you won't see your EnCase keywords here automatically. </w:t>
+      </w:r>
+      <w:r>
+        <w:t>Supported keyword syntax is discussed in the section</w:t>
+      </w:r>
+      <w:r>
+        <w:t xml:space="preserve"> </w:t>
+      </w:r>
+      <w:fldSimple w:instr=" REF _Ref315740120 \h  \* MERGEFORMAT ">
+        <w:r>
+          <w:t>Supported Pattern Syntax</w:t>
+        </w:r>
+      </w:fldSimple>
+      <w:r>
+        <w:t>.</w:t>
+      </w:r>
+    </w:p>
+    <w:p/>
+    <w:p>
+      <w:pPr>
+        <w:keepNext/>
+        <w:jc w:val="center"/>
+      </w:pPr>
+      <w:r>
+        <w:rPr>
+          <w:noProof/>
+        </w:rPr>
+        <w:drawing>
+          <wp:inline distT="0" distB="0" distL="0" distR="0">
+            <wp:extent cx="5943600" cy="4749397"/>
+            <wp:effectExtent l="19050" t="0" r="0" b="0"/>
+            <wp:docPr id="8" name="Picture 4"/>
+            <wp:cNvGraphicFramePr>
+              <a:graphicFrameLocks xmlns:a="http://schemas.openxmlformats.org/drawingml/2006/main" noChangeAspect="1"/>
+            </wp:cNvGraphicFramePr>
+            <a:graphic xmlns:a="http://schemas.openxmlformats.org/drawingml/2006/main">
+              <a:graphicData uri="http://schemas.openxmlformats.org/drawingml/2006/picture">
+                <pic:pic xmlns:pic="http://schemas.openxmlformats.org/drawingml/2006/picture">
+                  <pic:nvPicPr>
+                    <pic:cNvPr id="0" name="Picture 4"/>
+                    <pic:cNvPicPr>
+                      <a:picLocks noChangeAspect="1" noChangeArrowheads="1"/>
+                    </pic:cNvPicPr>
+                  </pic:nvPicPr>
+                  <pic:blipFill>
+                    <a:blip r:embed="rId12"/>
+                    <a:srcRect/>
+                    <a:stretch>
+                      <a:fillRect/>
+                    </a:stretch>
+                  </pic:blipFill>
+                  <pic:spPr bwMode="auto">
+                    <a:xfrm>
+                      <a:off x="0" y="0"/>
+                      <a:ext cx="5943600" cy="4749397"/>
+                    </a:xfrm>
+                    <a:prstGeom prst="rect">
+                      <a:avLst/>
+                    </a:prstGeom>
+                    <a:noFill/>
+                    <a:ln w="9525">
+                      <a:noFill/>
+                      <a:miter lim="800000"/>
+                      <a:headEnd/>
+                      <a:tailEnd/>
+                    </a:ln>
+                  </pic:spPr>
+                </pic:pic>
+              </a:graphicData>
+            </a:graphic>
+          </wp:inline>
+        </w:drawing>
+      </w:r>
+    </w:p>
+    <w:p>
+      <w:pPr>
+        <w:pStyle w:val="Caption"/>
+        <w:jc w:val="center"/>
+        <w:rPr>
+          <w:noProof/>
+        </w:rPr>
+      </w:pPr>
+      <w:bookmarkStart w:id="20" w:name="_Ref303238851"/>
+      <w:r>
+        <w:t xml:space="preserve">Figure </w:t>
+      </w:r>
+      <w:fldSimple w:instr=" SEQ Figure \* ARABIC ">
+        <w:r>
+          <w:rPr>
+            <w:noProof/>
+          </w:rPr>
+          <w:t>3</w:t>
+        </w:r>
+      </w:fldSimple>
+      <w:bookmarkEnd w:id="20"/>
+    </w:p>
     <w:p>
       <w:pPr>
         <w:pStyle w:val="Heading2"/>
@@ -5512,22 +5619,22 @@
         <w:pStyle w:val="Heading2"/>
         <w:jc w:val="both"/>
       </w:pPr>
-      <w:bookmarkStart w:id="20" w:name="_Toc322014221"/>
+      <w:bookmarkStart w:id="21" w:name="_Toc322286416"/>
       <w:r>
         <w:t>Options</w:t>
       </w:r>
-      <w:bookmarkEnd w:id="20"/>
+      <w:bookmarkEnd w:id="21"/>
     </w:p>
     <w:p>
       <w:pPr>
         <w:pStyle w:val="Heading3"/>
         <w:jc w:val="both"/>
       </w:pPr>
-      <w:bookmarkStart w:id="21" w:name="_Toc322014222"/>
+      <w:bookmarkStart w:id="22" w:name="_Toc322286417"/>
       <w:r>
         <w:t>Import From EnCase</w:t>
       </w:r>
-      <w:bookmarkEnd w:id="21"/>
+      <w:bookmarkEnd w:id="22"/>
     </w:p>
     <w:p>
       <w:pPr>
@@ -5553,7 +5660,7 @@
           <w:rPr>
             <w:noProof/>
           </w:rPr>
-          <w:t>3</w:t>
+          <w:t>4</w:t>
         </w:r>
       </w:fldSimple>
       <w:r>
@@ -5608,7 +5715,7 @@
                     </pic:cNvPicPr>
                   </pic:nvPicPr>
                   <pic:blipFill>
-                    <a:blip r:embed="rId12"/>
+                    <a:blip r:embed="rId13"/>
                     <a:srcRect/>
                     <a:stretch>
                       <a:fillRect/>
@@ -5642,7 +5749,7 @@
         <w:pStyle w:val="Caption"/>
         <w:jc w:val="center"/>
       </w:pPr>
-      <w:bookmarkStart w:id="22" w:name="_Ref303240366"/>
+      <w:bookmarkStart w:id="23" w:name="_Ref303240366"/>
       <w:r>
         <w:t xml:space="preserve">Figure </w:t>
       </w:r>
@@ -5651,10 +5758,10 @@
           <w:rPr>
             <w:noProof/>
           </w:rPr>
-          <w:t>3</w:t>
+          <w:t>4</w:t>
         </w:r>
       </w:fldSimple>
-      <w:bookmarkEnd w:id="22"/>
+      <w:bookmarkEnd w:id="23"/>
     </w:p>
     <w:p/>
     <w:p>
@@ -5672,7 +5779,7 @@
           <w:rPr>
             <w:noProof/>
           </w:rPr>
-          <w:t>3</w:t>
+          <w:t>4</w:t>
         </w:r>
       </w:fldSimple>
       <w:r>
@@ -5686,7 +5793,7 @@
           <w:rPr>
             <w:noProof/>
           </w:rPr>
-          <w:t>4</w:t>
+          <w:t>5</w:t>
         </w:r>
       </w:fldSimple>
       <w:r>
@@ -5722,7 +5829,7 @@
                     </pic:cNvPicPr>
                   </pic:nvPicPr>
                   <pic:blipFill>
-                    <a:blip r:embed="rId13"/>
+                    <a:blip r:embed="rId14"/>
                     <a:srcRect/>
                     <a:stretch>
                       <a:fillRect/>
@@ -5758,7 +5865,7 @@
         <w:pStyle w:val="Caption"/>
         <w:jc w:val="center"/>
       </w:pPr>
-      <w:bookmarkStart w:id="23" w:name="_Ref315732695"/>
+      <w:bookmarkStart w:id="24" w:name="_Ref315732695"/>
       <w:r>
         <w:t xml:space="preserve">Figure </w:t>
       </w:r>
@@ -5767,10 +5874,10 @@
           <w:rPr>
             <w:noProof/>
           </w:rPr>
-          <w:t>4</w:t>
+          <w:t>5</w:t>
         </w:r>
       </w:fldSimple>
-      <w:bookmarkEnd w:id="23"/>
+      <w:bookmarkEnd w:id="24"/>
     </w:p>
     <w:p/>
     <w:p>
@@ -5788,7 +5895,7 @@
           <w:rPr>
             <w:noProof/>
           </w:rPr>
-          <w:t>5</w:t>
+          <w:t>6</w:t>
         </w:r>
       </w:fldSimple>
       <w:r>
@@ -5834,7 +5941,7 @@
                     </pic:cNvPicPr>
                   </pic:nvPicPr>
                   <pic:blipFill>
-                    <a:blip r:embed="rId14"/>
+                    <a:blip r:embed="rId15"/>
                     <a:srcRect/>
                     <a:stretch>
                       <a:fillRect/>
@@ -5868,7 +5975,7 @@
         <w:pStyle w:val="Caption"/>
         <w:jc w:val="center"/>
       </w:pPr>
-      <w:bookmarkStart w:id="24" w:name="_Ref315732754"/>
+      <w:bookmarkStart w:id="25" w:name="_Ref315732754"/>
       <w:r>
         <w:t xml:space="preserve">Figure </w:t>
       </w:r>
@@ -5877,10 +5984,10 @@
           <w:rPr>
             <w:noProof/>
           </w:rPr>
-          <w:t>5</w:t>
+          <w:t>6</w:t>
         </w:r>
       </w:fldSimple>
-      <w:bookmarkEnd w:id="24"/>
+      <w:bookmarkEnd w:id="25"/>
     </w:p>
     <w:p>
       <w:pPr>
@@ -5892,11 +5999,11 @@
         <w:pStyle w:val="Heading3"/>
         <w:jc w:val="both"/>
       </w:pPr>
-      <w:bookmarkStart w:id="25" w:name="_Toc322014223"/>
+      <w:bookmarkStart w:id="26" w:name="_Toc322286418"/>
       <w:r>
         <w:t>Add Keyword List</w:t>
       </w:r>
-      <w:bookmarkEnd w:id="25"/>
+      <w:bookmarkEnd w:id="26"/>
     </w:p>
     <w:p>
       <w:pPr>
@@ -5940,7 +6047,7 @@
           <w:rPr>
             <w:noProof/>
           </w:rPr>
-          <w:t>6</w:t>
+          <w:t>7</w:t>
         </w:r>
       </w:fldSimple>
       <w:r>
@@ -5980,102 +6087,6 @@
                 <pic:pic xmlns:pic="http://schemas.openxmlformats.org/drawingml/2006/picture">
                   <pic:nvPicPr>
                     <pic:cNvPr id="0" name="Picture 19"/>
-                    <pic:cNvPicPr>
-                      <a:picLocks noChangeAspect="1" noChangeArrowheads="1"/>
-                    </pic:cNvPicPr>
-                  </pic:nvPicPr>
-                  <pic:blipFill>
-                    <a:blip r:embed="rId15"/>
-                    <a:srcRect/>
-                    <a:stretch>
-                      <a:fillRect/>
-                    </a:stretch>
-                  </pic:blipFill>
-                  <pic:spPr bwMode="auto">
-                    <a:xfrm>
-                      <a:off x="0" y="0"/>
-                      <a:ext cx="4463415" cy="3463290"/>
-                    </a:xfrm>
-                    <a:prstGeom prst="rect">
-                      <a:avLst/>
-                    </a:prstGeom>
-                    <a:noFill/>
-                    <a:ln w="9525">
-                      <a:noFill/>
-                      <a:miter lim="800000"/>
-                      <a:headEnd/>
-                      <a:tailEnd/>
-                    </a:ln>
-                  </pic:spPr>
-                </pic:pic>
-              </a:graphicData>
-            </a:graphic>
-          </wp:inline>
-        </w:drawing>
-      </w:r>
-    </w:p>
-    <w:p>
-      <w:pPr>
-        <w:pStyle w:val="Caption"/>
-        <w:jc w:val="center"/>
-      </w:pPr>
-      <w:bookmarkStart w:id="26" w:name="_Ref303242682"/>
-      <w:r>
-        <w:t xml:space="preserve">Figure </w:t>
-      </w:r>
-      <w:fldSimple w:instr=" SEQ Figure \* ARABIC ">
-        <w:r>
-          <w:rPr>
-            <w:noProof/>
-          </w:rPr>
-          <w:t>6</w:t>
-        </w:r>
-      </w:fldSimple>
-      <w:bookmarkEnd w:id="26"/>
-    </w:p>
-    <w:p>
-      <w:pPr>
-        <w:pStyle w:val="Heading3"/>
-      </w:pPr>
-    </w:p>
-    <w:p>
-      <w:pPr>
-        <w:jc w:val="both"/>
-      </w:pPr>
-      <w:r>
-        <w:t xml:space="preserve">If </w:t>
-      </w:r>
-      <w:r>
-        <w:t>you select</w:t>
-      </w:r>
-      <w:r>
-        <w:t xml:space="preserve"> the “File” option, they will be presented with a path selection box. Choose the path to a text file containing keywords, one per line. Then, select the proper options for the keywords. The right tree pane shows Lightgrep Keywords folders. The folder selected (highlighted) here will receive the imported keywords.</w:t>
-      </w:r>
-    </w:p>
-    <w:p/>
-    <w:p>
-      <w:pPr>
-        <w:keepNext/>
-        <w:jc w:val="center"/>
-      </w:pPr>
-      <w:r>
-        <w:rPr>
-          <w:noProof/>
-        </w:rPr>
-        <w:lastRenderedPageBreak/>
-        <w:drawing>
-          <wp:inline distT="0" distB="0" distL="0" distR="0">
-            <wp:extent cx="4463415" cy="3463290"/>
-            <wp:effectExtent l="19050" t="0" r="0" b="0"/>
-            <wp:docPr id="22" name="Picture 22"/>
-            <wp:cNvGraphicFramePr>
-              <a:graphicFrameLocks xmlns:a="http://schemas.openxmlformats.org/drawingml/2006/main" noChangeAspect="1"/>
-            </wp:cNvGraphicFramePr>
-            <a:graphic xmlns:a="http://schemas.openxmlformats.org/drawingml/2006/main">
-              <a:graphicData uri="http://schemas.openxmlformats.org/drawingml/2006/picture">
-                <pic:pic xmlns:pic="http://schemas.openxmlformats.org/drawingml/2006/picture">
-                  <pic:nvPicPr>
-                    <pic:cNvPr id="0" name="Picture 22"/>
                     <pic:cNvPicPr>
                       <a:picLocks noChangeAspect="1" noChangeArrowheads="1"/>
                     </pic:cNvPicPr>
@@ -6115,6 +6126,7 @@
         <w:pStyle w:val="Caption"/>
         <w:jc w:val="center"/>
       </w:pPr>
+      <w:bookmarkStart w:id="27" w:name="_Ref303242682"/>
       <w:r>
         <w:t xml:space="preserve">Figure </w:t>
       </w:r>
@@ -6126,18 +6138,113 @@
           <w:t>7</w:t>
         </w:r>
       </w:fldSimple>
+      <w:bookmarkEnd w:id="27"/>
+    </w:p>
+    <w:p>
+      <w:pPr>
+        <w:pStyle w:val="Heading3"/>
+      </w:pPr>
+    </w:p>
+    <w:p>
+      <w:pPr>
+        <w:jc w:val="both"/>
+      </w:pPr>
+      <w:r>
+        <w:t xml:space="preserve">If </w:t>
+      </w:r>
+      <w:r>
+        <w:t>you select</w:t>
+      </w:r>
+      <w:r>
+        <w:t xml:space="preserve"> the “File” option, they will be presented with a path selection box. Choose the path to a text file containing keywords, one per line. Then, select the proper options for the keywords. The right tree pane shows Lightgrep Keywords folders. The folder selected (highlighted) here will receive the imported keywords.</w:t>
+      </w:r>
     </w:p>
     <w:p/>
     <w:p>
       <w:pPr>
+        <w:keepNext/>
+        <w:jc w:val="center"/>
+      </w:pPr>
+      <w:r>
+        <w:rPr>
+          <w:noProof/>
+        </w:rPr>
+        <w:lastRenderedPageBreak/>
+        <w:drawing>
+          <wp:inline distT="0" distB="0" distL="0" distR="0">
+            <wp:extent cx="4463415" cy="3463290"/>
+            <wp:effectExtent l="19050" t="0" r="0" b="0"/>
+            <wp:docPr id="22" name="Picture 22"/>
+            <wp:cNvGraphicFramePr>
+              <a:graphicFrameLocks xmlns:a="http://schemas.openxmlformats.org/drawingml/2006/main" noChangeAspect="1"/>
+            </wp:cNvGraphicFramePr>
+            <a:graphic xmlns:a="http://schemas.openxmlformats.org/drawingml/2006/main">
+              <a:graphicData uri="http://schemas.openxmlformats.org/drawingml/2006/picture">
+                <pic:pic xmlns:pic="http://schemas.openxmlformats.org/drawingml/2006/picture">
+                  <pic:nvPicPr>
+                    <pic:cNvPr id="0" name="Picture 22"/>
+                    <pic:cNvPicPr>
+                      <a:picLocks noChangeAspect="1" noChangeArrowheads="1"/>
+                    </pic:cNvPicPr>
+                  </pic:nvPicPr>
+                  <pic:blipFill>
+                    <a:blip r:embed="rId17"/>
+                    <a:srcRect/>
+                    <a:stretch>
+                      <a:fillRect/>
+                    </a:stretch>
+                  </pic:blipFill>
+                  <pic:spPr bwMode="auto">
+                    <a:xfrm>
+                      <a:off x="0" y="0"/>
+                      <a:ext cx="4463415" cy="3463290"/>
+                    </a:xfrm>
+                    <a:prstGeom prst="rect">
+                      <a:avLst/>
+                    </a:prstGeom>
+                    <a:noFill/>
+                    <a:ln w="9525">
+                      <a:noFill/>
+                      <a:miter lim="800000"/>
+                      <a:headEnd/>
+                      <a:tailEnd/>
+                    </a:ln>
+                  </pic:spPr>
+                </pic:pic>
+              </a:graphicData>
+            </a:graphic>
+          </wp:inline>
+        </w:drawing>
+      </w:r>
+    </w:p>
+    <w:p>
+      <w:pPr>
+        <w:pStyle w:val="Caption"/>
+        <w:jc w:val="center"/>
+      </w:pPr>
+      <w:r>
+        <w:t xml:space="preserve">Figure </w:t>
+      </w:r>
+      <w:fldSimple w:instr=" SEQ Figure \* ARABIC ">
+        <w:r>
+          <w:rPr>
+            <w:noProof/>
+          </w:rPr>
+          <w:t>8</w:t>
+        </w:r>
+      </w:fldSimple>
+    </w:p>
+    <w:p/>
+    <w:p>
+      <w:pPr>
         <w:pStyle w:val="Heading3"/>
         <w:jc w:val="both"/>
       </w:pPr>
-      <w:bookmarkStart w:id="27" w:name="_Toc322014224"/>
+      <w:bookmarkStart w:id="28" w:name="_Toc322286419"/>
       <w:r>
         <w:t>Import / Export XML</w:t>
       </w:r>
-      <w:bookmarkEnd w:id="27"/>
+      <w:bookmarkEnd w:id="28"/>
     </w:p>
     <w:p>
       <w:pPr>
@@ -6164,11 +6271,11 @@
         <w:pStyle w:val="Heading3"/>
         <w:jc w:val="both"/>
       </w:pPr>
-      <w:bookmarkStart w:id="28" w:name="_Toc322014225"/>
+      <w:bookmarkStart w:id="29" w:name="_Toc322286420"/>
       <w:r>
         <w:t>Save Settings</w:t>
       </w:r>
-      <w:bookmarkEnd w:id="28"/>
+      <w:bookmarkEnd w:id="29"/>
     </w:p>
     <w:p>
       <w:pPr>
@@ -6183,11 +6290,11 @@
         <w:pStyle w:val="Heading3"/>
         <w:jc w:val="both"/>
       </w:pPr>
-      <w:bookmarkStart w:id="29" w:name="_Toc322014226"/>
+      <w:bookmarkStart w:id="30" w:name="_Toc322286421"/>
       <w:r>
         <w:t>Keyword Tree</w:t>
       </w:r>
-      <w:bookmarkEnd w:id="29"/>
+      <w:bookmarkEnd w:id="30"/>
     </w:p>
     <w:p>
       <w:pPr>
@@ -6207,7 +6314,7 @@
           <w:rPr>
             <w:noProof/>
           </w:rPr>
-          <w:t>2</w:t>
+          <w:t>3</w:t>
         </w:r>
       </w:fldSimple>
       <w:r>
@@ -6241,11 +6348,11 @@
         <w:pStyle w:val="Heading3"/>
         <w:jc w:val="both"/>
       </w:pPr>
-      <w:bookmarkStart w:id="30" w:name="_Toc322014227"/>
+      <w:bookmarkStart w:id="31" w:name="_Toc322286422"/>
       <w:r>
         <w:t>Editing Keywords</w:t>
       </w:r>
-      <w:bookmarkEnd w:id="30"/>
+      <w:bookmarkEnd w:id="31"/>
     </w:p>
     <w:p>
       <w:pPr>
@@ -6286,7 +6393,7 @@
           <w:rPr>
             <w:noProof/>
           </w:rPr>
-          <w:t>8</w:t>
+          <w:t>9</w:t>
         </w:r>
       </w:fldSimple>
       <w:r>
@@ -6430,7 +6537,7 @@
                     </pic:cNvPicPr>
                   </pic:nvPicPr>
                   <pic:blipFill>
-                    <a:blip r:embed="rId17"/>
+                    <a:blip r:embed="rId18"/>
                     <a:srcRect/>
                     <a:stretch>
                       <a:fillRect/>
@@ -6470,7 +6577,7 @@
         <w:pStyle w:val="Caption"/>
         <w:jc w:val="center"/>
       </w:pPr>
-      <w:bookmarkStart w:id="31" w:name="_Ref303238755"/>
+      <w:bookmarkStart w:id="32" w:name="_Ref303238755"/>
       <w:r>
         <w:t xml:space="preserve">Figure </w:t>
       </w:r>
@@ -6479,26 +6586,26 @@
           <w:rPr>
             <w:noProof/>
           </w:rPr>
-          <w:t>8</w:t>
+          <w:t>9</w:t>
         </w:r>
       </w:fldSimple>
-      <w:bookmarkEnd w:id="31"/>
-    </w:p>
-    <w:p>
-      <w:bookmarkStart w:id="32" w:name="_Ref303238829"/>
+      <w:bookmarkEnd w:id="32"/>
+    </w:p>
+    <w:p>
+      <w:bookmarkStart w:id="33" w:name="_Ref303238829"/>
     </w:p>
     <w:p>
       <w:pPr>
         <w:pStyle w:val="Heading2"/>
       </w:pPr>
-      <w:bookmarkStart w:id="33" w:name="_Ref315740120"/>
-      <w:bookmarkStart w:id="34" w:name="_Toc322014228"/>
+      <w:bookmarkStart w:id="34" w:name="_Ref315740120"/>
+      <w:bookmarkStart w:id="35" w:name="_Toc322286423"/>
       <w:r>
         <w:t>Supported Pattern Syntax</w:t>
       </w:r>
-      <w:bookmarkEnd w:id="32"/>
       <w:bookmarkEnd w:id="33"/>
       <w:bookmarkEnd w:id="34"/>
+      <w:bookmarkEnd w:id="35"/>
     </w:p>
     <w:p>
       <w:pPr>
@@ -6507,14 +6614,14 @@
           <w:rFonts w:cs="CMBX12"/>
         </w:rPr>
       </w:pPr>
-      <w:bookmarkStart w:id="35" w:name="_Toc322014229"/>
+      <w:bookmarkStart w:id="36" w:name="_Toc322286424"/>
       <w:r>
         <w:rPr>
           <w:rFonts w:cs="CMBX12"/>
         </w:rPr>
         <w:t>Individual Bytes</w:t>
       </w:r>
-      <w:bookmarkEnd w:id="35"/>
+      <w:bookmarkEnd w:id="36"/>
     </w:p>
     <w:p>
       <w:pPr>
@@ -7210,14 +7317,14 @@
           <w:rFonts w:cs="CMBX10"/>
         </w:rPr>
       </w:pPr>
-      <w:bookmarkStart w:id="36" w:name="_Toc322014230"/>
+      <w:bookmarkStart w:id="37" w:name="_Toc322286425"/>
       <w:r>
         <w:rPr>
           <w:rFonts w:cs="CMBX10"/>
         </w:rPr>
         <w:t>Metacharacters</w:t>
       </w:r>
-      <w:bookmarkEnd w:id="36"/>
+      <w:bookmarkEnd w:id="37"/>
     </w:p>
     <w:p>
       <w:pPr>
@@ -7377,14 +7484,14 @@
           <w:rFonts w:cstheme="minorHAnsi"/>
         </w:rPr>
       </w:pPr>
-      <w:bookmarkStart w:id="37" w:name="_Toc322014231"/>
+      <w:bookmarkStart w:id="38" w:name="_Toc322286426"/>
       <w:r>
         <w:rPr>
           <w:rFonts w:cstheme="minorHAnsi"/>
         </w:rPr>
         <w:t>Character Classes</w:t>
       </w:r>
-      <w:bookmarkEnd w:id="37"/>
+      <w:bookmarkEnd w:id="38"/>
     </w:p>
     <w:p>
       <w:r>
@@ -7506,11 +7613,11 @@
         <w:pStyle w:val="Heading3"/>
         <w:jc w:val="both"/>
       </w:pPr>
-      <w:bookmarkStart w:id="38" w:name="_Toc322014232"/>
+      <w:bookmarkStart w:id="39" w:name="_Toc322286427"/>
       <w:r>
         <w:t>Character Class Metacharacters</w:t>
       </w:r>
-      <w:bookmarkEnd w:id="38"/>
+      <w:bookmarkEnd w:id="39"/>
     </w:p>
     <w:p>
       <w:pPr>
@@ -7598,11 +7705,11 @@
       <w:pPr>
         <w:pStyle w:val="Heading3"/>
       </w:pPr>
-      <w:bookmarkStart w:id="39" w:name="_Toc322014233"/>
+      <w:bookmarkStart w:id="40" w:name="_Toc322286428"/>
       <w:r>
         <w:t>Named Character Classes</w:t>
       </w:r>
-      <w:bookmarkEnd w:id="39"/>
+      <w:bookmarkEnd w:id="40"/>
     </w:p>
     <w:p>
       <w:pPr>
@@ -7823,11 +7930,11 @@
       <w:pPr>
         <w:pStyle w:val="Heading3"/>
       </w:pPr>
-      <w:bookmarkStart w:id="40" w:name="_Toc322014234"/>
+      <w:bookmarkStart w:id="41" w:name="_Toc322286429"/>
       <w:r>
         <w:t>Repetition</w:t>
       </w:r>
-      <w:bookmarkEnd w:id="40"/>
+      <w:bookmarkEnd w:id="41"/>
     </w:p>
     <w:p>
       <w:r>
@@ -8650,14 +8757,14 @@
           <w:rFonts w:cstheme="minorHAnsi"/>
         </w:rPr>
       </w:pPr>
-      <w:bookmarkStart w:id="41" w:name="_Toc322014235"/>
+      <w:bookmarkStart w:id="42" w:name="_Toc322286430"/>
       <w:r>
         <w:rPr>
           <w:rFonts w:cstheme="minorHAnsi"/>
         </w:rPr>
         <w:t>Conjunction, Alternation, Grouping</w:t>
       </w:r>
-      <w:bookmarkEnd w:id="41"/>
+      <w:bookmarkEnd w:id="42"/>
     </w:p>
     <w:p>
       <w:r>
@@ -8837,7 +8944,7 @@
           <w:u w:val="single"/>
         </w:rPr>
       </w:pPr>
-      <w:bookmarkStart w:id="42" w:name="_Toc322014236"/>
+      <w:bookmarkStart w:id="43" w:name="_Toc322286431"/>
       <w:r>
         <w:rPr>
           <w:u w:val="single"/>
@@ -8845,7 +8952,7 @@
         <w:lastRenderedPageBreak/>
         <w:t>Entity Search</w:t>
       </w:r>
-      <w:bookmarkEnd w:id="42"/>
+      <w:bookmarkEnd w:id="43"/>
     </w:p>
     <w:p>
       <w:pPr>
@@ -8870,7 +8977,7 @@
           <w:rPr>
             <w:noProof/>
           </w:rPr>
-          <w:t>9</w:t>
+          <w:t>10</w:t>
         </w:r>
       </w:fldSimple>
       <w:r>
@@ -8901,494 +9008,6 @@
                 <pic:pic xmlns:pic="http://schemas.openxmlformats.org/drawingml/2006/picture">
                   <pic:nvPicPr>
                     <pic:cNvPr id="0" name="Picture 7"/>
-                    <pic:cNvPicPr>
-                      <a:picLocks noChangeAspect="1" noChangeArrowheads="1"/>
-                    </pic:cNvPicPr>
-                  </pic:nvPicPr>
-                  <pic:blipFill>
-                    <a:blip r:embed="rId18"/>
-                    <a:srcRect/>
-                    <a:stretch>
-                      <a:fillRect/>
-                    </a:stretch>
-                  </pic:blipFill>
-                  <pic:spPr bwMode="auto">
-                    <a:xfrm>
-                      <a:off x="0" y="0"/>
-                      <a:ext cx="5943600" cy="4749397"/>
-                    </a:xfrm>
-                    <a:prstGeom prst="rect">
-                      <a:avLst/>
-                    </a:prstGeom>
-                    <a:noFill/>
-                    <a:ln w="9525">
-                      <a:noFill/>
-                      <a:miter lim="800000"/>
-                      <a:headEnd/>
-                      <a:tailEnd/>
-                    </a:ln>
-                  </pic:spPr>
-                </pic:pic>
-              </a:graphicData>
-            </a:graphic>
-          </wp:inline>
-        </w:drawing>
-      </w:r>
-      <w:r>
-        <w:rPr>
-          <w:noProof/>
-        </w:rPr>
-        <w:t xml:space="preserve"> </w:t>
-      </w:r>
-    </w:p>
-    <w:p>
-      <w:pPr>
-        <w:pStyle w:val="Caption"/>
-        <w:jc w:val="center"/>
-      </w:pPr>
-      <w:bookmarkStart w:id="43" w:name="_Ref303717197"/>
-      <w:r>
-        <w:t xml:space="preserve">Figure </w:t>
-      </w:r>
-      <w:fldSimple w:instr=" SEQ Figure \* ARABIC ">
-        <w:r>
-          <w:rPr>
-            <w:noProof/>
-          </w:rPr>
-          <w:t>9</w:t>
-        </w:r>
-      </w:fldSimple>
-      <w:bookmarkEnd w:id="43"/>
-    </w:p>
-    <w:p/>
-    <w:p>
-      <w:pPr>
-        <w:pStyle w:val="Heading2"/>
-        <w:jc w:val="both"/>
-      </w:pPr>
-      <w:bookmarkStart w:id="44" w:name="_Toc322014237"/>
-      <w:r>
-        <w:lastRenderedPageBreak/>
-        <w:t>Options</w:t>
-      </w:r>
-      <w:bookmarkEnd w:id="44"/>
-    </w:p>
-    <w:p>
-      <w:pPr>
-        <w:pStyle w:val="Heading3"/>
-        <w:jc w:val="both"/>
-      </w:pPr>
-      <w:bookmarkStart w:id="45" w:name="_Toc322014238"/>
-      <w:r>
-        <w:t>Entities</w:t>
-      </w:r>
-      <w:bookmarkEnd w:id="45"/>
-    </w:p>
-    <w:p>
-      <w:pPr>
-        <w:jc w:val="both"/>
-      </w:pPr>
-      <w:r>
-        <w:t xml:space="preserve">Entities use the same expression rules as regular Lightgrep keywords. </w:t>
-      </w:r>
-      <w:r>
-        <w:t xml:space="preserve">You </w:t>
-      </w:r>
-      <w:r>
-        <w:t>can add new entities, edit and delete existing entities in the same manner as keywords using right click controls.</w:t>
-      </w:r>
-    </w:p>
-    <w:p>
-      <w:pPr>
-        <w:pStyle w:val="Heading3"/>
-        <w:jc w:val="both"/>
-      </w:pPr>
-      <w:bookmarkStart w:id="46" w:name="_Toc322014239"/>
-      <w:r>
-        <w:t>Entity Filter</w:t>
-      </w:r>
-      <w:bookmarkEnd w:id="46"/>
-    </w:p>
-    <w:p>
-      <w:pPr>
-        <w:jc w:val="both"/>
-      </w:pPr>
-      <w:r>
-        <w:t>This read-</w:t>
-      </w:r>
-      <w:r>
-        <w:t>only</w:t>
-      </w:r>
-      <w:r>
-        <w:t xml:space="preserve"> text box displays the filter code for the currently selected Entity. </w:t>
-      </w:r>
-      <w:r>
-        <w:t xml:space="preserve">You </w:t>
-      </w:r>
-      <w:r>
-        <w:t>must edit the Entity in order to change the filter code.</w:t>
-      </w:r>
-    </w:p>
-    <w:p>
-      <w:pPr>
-        <w:pStyle w:val="Heading3"/>
-        <w:jc w:val="both"/>
-      </w:pPr>
-      <w:bookmarkStart w:id="47" w:name="_Toc322014240"/>
-      <w:r>
-        <w:t>Validation Lists</w:t>
-      </w:r>
-      <w:bookmarkEnd w:id="47"/>
-    </w:p>
-    <w:p>
-      <w:pPr>
-        <w:jc w:val="both"/>
-      </w:pPr>
-      <w:r>
-        <w:t xml:space="preserve">Validation Lists </w:t>
-      </w:r>
-      <w:r>
-        <w:t>are NameListClass objects</w:t>
-      </w:r>
-      <w:r>
-        <w:t xml:space="preserve"> (see the EnScript Help within EnCase for an example of working with NameListClass types)</w:t>
-      </w:r>
-      <w:r>
-        <w:t xml:space="preserve"> that are pre-populated with useful lists of information. For example, the 'InternetTLDs' list is a NameListClass containing every IANA approved top level domain, such as com, edu, uk, etc. The list count and version (a string typically representing the date of the mo</w:t>
-      </w:r>
-      <w:r>
-        <w:t>st recent update) are displayed</w:t>
-      </w:r>
-      <w:r>
-        <w:t>.</w:t>
-      </w:r>
-      <w:r>
-        <w:t xml:space="preserve"> Double-click on a Validation List name to view its contents.</w:t>
-      </w:r>
-    </w:p>
-    <w:p>
-      <w:pPr>
-        <w:jc w:val="both"/>
-      </w:pPr>
-      <w:r>
-        <w:t xml:space="preserve">Validation Lists </w:t>
-      </w:r>
-      <w:r>
-        <w:t>can be used as NameListClass objects directly in the Main() function of entity filters without initialization:</w:t>
-      </w:r>
-    </w:p>
-    <w:p>
-      <w:pPr>
-        <w:rPr>
-          <w:rFonts w:ascii="Courier New" w:hAnsi="Courier New" w:cs="Courier New"/>
-        </w:rPr>
-      </w:pPr>
-      <w:r>
-        <w:rPr>
-          <w:rFonts w:ascii="Courier New" w:hAnsi="Courier New" w:cs="Courier New"/>
-        </w:rPr>
-        <w:t>NameListClass comDomain = InternetTLDs.FindName("com");</w:t>
-      </w:r>
-    </w:p>
-    <w:p>
-      <w:pPr>
-        <w:jc w:val="both"/>
-      </w:pPr>
-      <w:r>
-        <w:t xml:space="preserve">Validation Lists </w:t>
-      </w:r>
-      <w:r>
-        <w:t>are local to the Main() function; they cannot be used outside of Main() without being passed into other functions.</w:t>
-      </w:r>
-    </w:p>
-    <w:p>
-      <w:pPr>
-        <w:jc w:val="both"/>
-      </w:pPr>
-      <w:r>
-        <w:t>Current Sources:</w:t>
-      </w:r>
-    </w:p>
-    <w:p>
-      <w:pPr>
-        <w:jc w:val="both"/>
-      </w:pPr>
-      <w:r>
-        <w:rPr>
-          <w:u w:val="single"/>
-        </w:rPr>
-        <w:t>InternetTLDs</w:t>
-      </w:r>
-      <w:r>
-        <w:br/>
-        <w:t>List of valid Internet top level domains, maintained by IANA (com, edu, uk, etc)</w:t>
-      </w:r>
-      <w:r>
-        <w:br/>
-        <w:t>http://data.iana.org/TLD/tlds-alpha-by-domain.txt</w:t>
-      </w:r>
-    </w:p>
-    <w:p>
-      <w:pPr>
-        <w:jc w:val="both"/>
-      </w:pPr>
-      <w:r>
-        <w:rPr>
-          <w:u w:val="single"/>
-        </w:rPr>
-        <w:t>NAAreaCodes</w:t>
-      </w:r>
-      <w:r>
-        <w:br/>
-        <w:t>List of active North American area codes, maintained by the North American Numbering Plan Administration</w:t>
-      </w:r>
-      <w:r>
-        <w:br/>
-        <w:t>http://www.nationalnanpa.com/nas/public/npasInServiceByNumberReport.do?method=displayNpasInServiceByNumberReport"</w:t>
-      </w:r>
-    </w:p>
-    <w:p>
-      <w:pPr>
-        <w:pStyle w:val="Heading3"/>
-        <w:jc w:val="both"/>
-      </w:pPr>
-      <w:bookmarkStart w:id="48" w:name="_Toc322014241"/>
-      <w:r>
-        <w:t xml:space="preserve">Import </w:t>
-      </w:r>
-      <w:r>
-        <w:t xml:space="preserve">/ </w:t>
-      </w:r>
-      <w:r>
-        <w:t>Export Entities</w:t>
-      </w:r>
-      <w:bookmarkEnd w:id="48"/>
-    </w:p>
-    <w:p>
-      <w:pPr>
-        <w:jc w:val="both"/>
-      </w:pPr>
-      <w:r>
-        <w:t xml:space="preserve">These options allow </w:t>
-      </w:r>
-      <w:r>
-        <w:t xml:space="preserve">you </w:t>
-      </w:r>
-      <w:r>
-        <w:t xml:space="preserve">to export </w:t>
-      </w:r>
-      <w:r>
-        <w:t xml:space="preserve">entities </w:t>
-      </w:r>
-      <w:r>
-        <w:t xml:space="preserve">to an XML file for later import or for import on another installation of Lightgrep for EnCase. Once exported, </w:t>
-      </w:r>
-      <w:r>
-        <w:t xml:space="preserve">you </w:t>
-      </w:r>
-      <w:r>
-        <w:t xml:space="preserve">can click the “Import </w:t>
-      </w:r>
-      <w:r>
-        <w:t>Entities</w:t>
-      </w:r>
-      <w:r>
-        <w:t>” button and import the exported</w:t>
-      </w:r>
-      <w:r>
-        <w:t xml:space="preserve"> items</w:t>
-      </w:r>
-      <w:r>
-        <w:t>.</w:t>
-      </w:r>
-    </w:p>
-    <w:p>
-      <w:pPr>
-        <w:pStyle w:val="Heading3"/>
-        <w:jc w:val="both"/>
-      </w:pPr>
-      <w:bookmarkStart w:id="49" w:name="_Toc322014242"/>
-      <w:r>
-        <w:t>Add Sample Entities</w:t>
-      </w:r>
-      <w:bookmarkEnd w:id="49"/>
-    </w:p>
-    <w:p>
-      <w:pPr>
-        <w:jc w:val="both"/>
-      </w:pPr>
-      <w:r>
-        <w:t xml:space="preserve">Clicking </w:t>
-      </w:r>
-      <w:r>
-        <w:t xml:space="preserve">this </w:t>
-      </w:r>
-      <w:r>
-        <w:t xml:space="preserve">button will </w:t>
-      </w:r>
-      <w:r>
-        <w:t xml:space="preserve">allow </w:t>
-      </w:r>
-      <w:r>
-        <w:t xml:space="preserve">you </w:t>
-      </w:r>
-      <w:r>
-        <w:t xml:space="preserve">to add the sample entities shown </w:t>
-      </w:r>
-      <w:r>
-        <w:t xml:space="preserve">in </w:t>
-      </w:r>
-      <w:fldSimple w:instr=" REF _Ref303717197 \h  \* MERGEFORMAT ">
-        <w:r>
-          <w:t xml:space="preserve">Figure </w:t>
-        </w:r>
-        <w:r>
-          <w:rPr>
-            <w:noProof/>
-          </w:rPr>
-          <w:t>9</w:t>
-        </w:r>
-      </w:fldSimple>
-      <w:r>
-        <w:t xml:space="preserve">. </w:t>
-      </w:r>
-      <w:r>
-        <w:t>Sample entities are provided as a starting pointing and demonstration of the power of entity filtering.</w:t>
-      </w:r>
-    </w:p>
-    <w:p>
-      <w:pPr>
-        <w:pStyle w:val="Heading3"/>
-        <w:jc w:val="both"/>
-      </w:pPr>
-      <w:bookmarkStart w:id="50" w:name="_Toc322014243"/>
-      <w:r>
-        <w:lastRenderedPageBreak/>
-        <w:t>Compile Filters</w:t>
-      </w:r>
-      <w:bookmarkEnd w:id="50"/>
-    </w:p>
-    <w:p>
-      <w:pPr>
-        <w:jc w:val="both"/>
-      </w:pPr>
-      <w:r>
-        <w:t>This button will compile all filters in any blue checked entity. If a filter fails to compile, you will see an error message that describes which entity filter could not be compiled.</w:t>
-      </w:r>
-    </w:p>
-    <w:p>
-      <w:pPr>
-        <w:pStyle w:val="Heading3"/>
-        <w:jc w:val="both"/>
-      </w:pPr>
-      <w:bookmarkStart w:id="51" w:name="_Toc322014244"/>
-      <w:r>
-        <w:t>Save Settings</w:t>
-      </w:r>
-      <w:bookmarkEnd w:id="51"/>
-    </w:p>
-    <w:p>
-      <w:pPr>
-        <w:jc w:val="both"/>
-      </w:pPr>
-      <w:r>
-        <w:t>Clicking the “Save Settings” button will save all changed options, including Keywords and Entities, to the script’s storage files. After clicking “Save Settings,” the saved settings will be available the next time you run the script even if you cancel the dialog without running a search.</w:t>
-      </w:r>
-    </w:p>
-    <w:p>
-      <w:pPr>
-        <w:rPr>
-          <w:rFonts w:asciiTheme="majorHAnsi" w:eastAsiaTheme="majorEastAsia" w:hAnsiTheme="majorHAnsi" w:cstheme="majorBidi"/>
-          <w:b/>
-          <w:bCs/>
-          <w:color w:val="365F91" w:themeColor="accent1" w:themeShade="BF"/>
-          <w:sz w:val="28"/>
-          <w:szCs w:val="28"/>
-          <w:u w:val="single"/>
-        </w:rPr>
-      </w:pPr>
-      <w:r>
-        <w:rPr>
-          <w:u w:val="single"/>
-        </w:rPr>
-        <w:br w:type="page"/>
-      </w:r>
-    </w:p>
-    <w:p>
-      <w:pPr>
-        <w:pStyle w:val="Heading1"/>
-        <w:jc w:val="both"/>
-        <w:rPr>
-          <w:u w:val="single"/>
-        </w:rPr>
-      </w:pPr>
-      <w:bookmarkStart w:id="52" w:name="_Toc322014245"/>
-      <w:r>
-        <w:rPr>
-          <w:u w:val="single"/>
-        </w:rPr>
-        <w:lastRenderedPageBreak/>
-        <w:t>Advanced Tab</w:t>
-      </w:r>
-      <w:bookmarkEnd w:id="52"/>
-    </w:p>
-    <w:p>
-      <w:pPr>
-        <w:jc w:val="both"/>
-      </w:pPr>
-    </w:p>
-    <w:p>
-      <w:pPr>
-        <w:jc w:val="both"/>
-      </w:pPr>
-      <w:r>
-        <w:t xml:space="preserve">Text Extraction - Certain file types, like Microsoft Office 2007 documents, are best searched using text extraction (text shown in EnCase's "Transcript" view). We've provided a default list of file types that will </w:t>
-      </w:r>
-      <w:r>
-        <w:t xml:space="preserve">be </w:t>
-      </w:r>
-      <w:r>
-        <w:t>use</w:t>
-      </w:r>
-      <w:r>
-        <w:t>d</w:t>
-      </w:r>
-      <w:r>
-        <w:t xml:space="preserve"> text extraction for searching. This includes Microsoft Office 2007 documents, Microsoft Visio documents, Adobe PDF files, an</w:t>
-      </w:r>
-      <w:r>
-        <w:t>d Rich Text Format (RTF) files.</w:t>
-      </w:r>
-    </w:p>
-    <w:p>
-      <w:pPr>
-        <w:jc w:val="both"/>
-      </w:pPr>
-      <w:r>
-        <w:t>If you'd like to change the default list, simply select the types you want to use text extraction for by blue checking them. You should not use the same Search Expression on different types, but you may use the same file extensions.</w:t>
-      </w:r>
-    </w:p>
-    <w:p>
-      <w:pPr>
-        <w:keepNext/>
-      </w:pPr>
-      <w:r>
-        <w:rPr>
-          <w:noProof/>
-        </w:rPr>
-        <w:drawing>
-          <wp:inline distT="0" distB="0" distL="0" distR="0">
-            <wp:extent cx="5943600" cy="4749397"/>
-            <wp:effectExtent l="19050" t="0" r="0" b="0"/>
-            <wp:docPr id="15" name="Picture 10"/>
-            <wp:cNvGraphicFramePr>
-              <a:graphicFrameLocks xmlns:a="http://schemas.openxmlformats.org/drawingml/2006/main" noChangeAspect="1"/>
-            </wp:cNvGraphicFramePr>
-            <a:graphic xmlns:a="http://schemas.openxmlformats.org/drawingml/2006/main">
-              <a:graphicData uri="http://schemas.openxmlformats.org/drawingml/2006/picture">
-                <pic:pic xmlns:pic="http://schemas.openxmlformats.org/drawingml/2006/picture">
-                  <pic:nvPicPr>
-                    <pic:cNvPr id="0" name="Picture 10"/>
                     <pic:cNvPicPr>
                       <a:picLocks noChangeAspect="1" noChangeArrowheads="1"/>
                     </pic:cNvPicPr>
@@ -9422,13 +9041,19 @@
           </wp:inline>
         </w:drawing>
       </w:r>
+      <w:r>
+        <w:rPr>
+          <w:noProof/>
+        </w:rPr>
+        <w:t xml:space="preserve"> </w:t>
+      </w:r>
     </w:p>
     <w:p>
       <w:pPr>
         <w:pStyle w:val="Caption"/>
         <w:jc w:val="center"/>
       </w:pPr>
-      <w:bookmarkStart w:id="53" w:name="_Ref303719223"/>
+      <w:bookmarkStart w:id="44" w:name="_Ref303717197"/>
       <w:r>
         <w:t xml:space="preserve">Figure </w:t>
       </w:r>
@@ -9440,7 +9065,7 @@
           <w:t>10</w:t>
         </w:r>
       </w:fldSimple>
-      <w:bookmarkEnd w:id="53"/>
+      <w:bookmarkEnd w:id="44"/>
     </w:p>
     <w:p/>
     <w:p>
@@ -9448,43 +9073,279 @@
         <w:pStyle w:val="Heading2"/>
         <w:jc w:val="both"/>
       </w:pPr>
-      <w:bookmarkStart w:id="54" w:name="_Toc322014246"/>
-      <w:r>
+      <w:bookmarkStart w:id="45" w:name="_Toc322286432"/>
+      <w:r>
+        <w:lastRenderedPageBreak/>
         <w:t>Options</w:t>
       </w:r>
-      <w:bookmarkEnd w:id="54"/>
-    </w:p>
-    <w:p>
-      <w:pPr>
-        <w:jc w:val="both"/>
-      </w:pPr>
+      <w:bookmarkEnd w:id="45"/>
     </w:p>
     <w:p>
       <w:pPr>
         <w:pStyle w:val="Heading3"/>
         <w:jc w:val="both"/>
       </w:pPr>
-      <w:bookmarkStart w:id="55" w:name="_Toc322014247"/>
-      <w:r>
-        <w:lastRenderedPageBreak/>
-        <w:t>File Signature List</w:t>
-      </w:r>
-      <w:bookmarkEnd w:id="55"/>
-    </w:p>
-    <w:p>
-      <w:pPr>
-        <w:jc w:val="both"/>
-      </w:pPr>
-      <w:r>
-        <w:t>The File Signature List</w:t>
-      </w:r>
-      <w:r>
-        <w:t>,</w:t>
-      </w:r>
-      <w:r>
-        <w:t xml:space="preserve"> as shown in the top portion of </w:t>
-      </w:r>
-      <w:fldSimple w:instr=" REF _Ref303719223 \h  \* MERGEFORMAT ">
+      <w:bookmarkStart w:id="46" w:name="_Toc322286433"/>
+      <w:r>
+        <w:t>Entities</w:t>
+      </w:r>
+      <w:bookmarkEnd w:id="46"/>
+    </w:p>
+    <w:p>
+      <w:pPr>
+        <w:jc w:val="both"/>
+      </w:pPr>
+      <w:r>
+        <w:t xml:space="preserve">Entities use the same expression rules as regular Lightgrep keywords. </w:t>
+      </w:r>
+      <w:r>
+        <w:t xml:space="preserve">You </w:t>
+      </w:r>
+      <w:r>
+        <w:t>can add new entities, edit and delete existing entities in the same manner as keywords using right click controls.</w:t>
+      </w:r>
+    </w:p>
+    <w:p>
+      <w:pPr>
+        <w:pStyle w:val="Heading3"/>
+        <w:jc w:val="both"/>
+      </w:pPr>
+      <w:bookmarkStart w:id="47" w:name="_Toc322286434"/>
+      <w:r>
+        <w:t>Entity Filter</w:t>
+      </w:r>
+      <w:bookmarkEnd w:id="47"/>
+    </w:p>
+    <w:p>
+      <w:pPr>
+        <w:jc w:val="both"/>
+      </w:pPr>
+      <w:r>
+        <w:t>This read-</w:t>
+      </w:r>
+      <w:r>
+        <w:t>only</w:t>
+      </w:r>
+      <w:r>
+        <w:t xml:space="preserve"> text box displays the filter code for the currently selected Entity. </w:t>
+      </w:r>
+      <w:r>
+        <w:t xml:space="preserve">You </w:t>
+      </w:r>
+      <w:r>
+        <w:t>must edit the Entity in order to change the filter code.</w:t>
+      </w:r>
+    </w:p>
+    <w:p>
+      <w:pPr>
+        <w:pStyle w:val="Heading3"/>
+        <w:jc w:val="both"/>
+      </w:pPr>
+      <w:bookmarkStart w:id="48" w:name="_Toc322286435"/>
+      <w:r>
+        <w:t>Validation Lists</w:t>
+      </w:r>
+      <w:bookmarkEnd w:id="48"/>
+    </w:p>
+    <w:p>
+      <w:pPr>
+        <w:jc w:val="both"/>
+      </w:pPr>
+      <w:r>
+        <w:t xml:space="preserve">Validation Lists </w:t>
+      </w:r>
+      <w:r>
+        <w:t>are NameListClass objects</w:t>
+      </w:r>
+      <w:r>
+        <w:t xml:space="preserve"> (see the EnScript Help within EnCase for an example of working with NameListClass types)</w:t>
+      </w:r>
+      <w:r>
+        <w:t xml:space="preserve"> that are pre-populated with useful lists of information. For example, the 'InternetTLDs' list is a NameListClass containing every IANA approved top level domain, such as com, edu, uk, etc. The list count and version (a string typically representing the date of the mo</w:t>
+      </w:r>
+      <w:r>
+        <w:t>st recent update) are displayed</w:t>
+      </w:r>
+      <w:r>
+        <w:t>.</w:t>
+      </w:r>
+      <w:r>
+        <w:t xml:space="preserve"> Double-click on a Validation List name to view its contents.</w:t>
+      </w:r>
+    </w:p>
+    <w:p>
+      <w:pPr>
+        <w:jc w:val="both"/>
+      </w:pPr>
+      <w:r>
+        <w:t xml:space="preserve">Validation Lists </w:t>
+      </w:r>
+      <w:r>
+        <w:t>can be used as NameListClass objects directly in the Main() function of entity filters without initialization:</w:t>
+      </w:r>
+    </w:p>
+    <w:p>
+      <w:pPr>
+        <w:rPr>
+          <w:rFonts w:ascii="Courier New" w:hAnsi="Courier New" w:cs="Courier New"/>
+        </w:rPr>
+      </w:pPr>
+      <w:r>
+        <w:rPr>
+          <w:rFonts w:ascii="Courier New" w:hAnsi="Courier New" w:cs="Courier New"/>
+        </w:rPr>
+        <w:t>NameListClass comDomain = InternetTLDs.FindName("com");</w:t>
+      </w:r>
+    </w:p>
+    <w:p>
+      <w:pPr>
+        <w:jc w:val="both"/>
+      </w:pPr>
+      <w:r>
+        <w:t xml:space="preserve">Validation Lists </w:t>
+      </w:r>
+      <w:r>
+        <w:t>are local to the Main() function; they cannot be used outside of Main() without being passed into other functions.</w:t>
+      </w:r>
+    </w:p>
+    <w:p>
+      <w:pPr>
+        <w:jc w:val="both"/>
+      </w:pPr>
+      <w:r>
+        <w:t>Current Sources:</w:t>
+      </w:r>
+    </w:p>
+    <w:p>
+      <w:pPr>
+        <w:jc w:val="both"/>
+      </w:pPr>
+      <w:r>
+        <w:rPr>
+          <w:u w:val="single"/>
+        </w:rPr>
+        <w:t>InternetTLDs</w:t>
+      </w:r>
+      <w:r>
+        <w:br/>
+        <w:t>List of valid Internet top level domains, maintained by IANA (com, edu, uk, etc)</w:t>
+      </w:r>
+      <w:r>
+        <w:br/>
+        <w:t>http://data.iana.org/TLD/tlds-alpha-by-domain.txt</w:t>
+      </w:r>
+    </w:p>
+    <w:p>
+      <w:pPr>
+        <w:jc w:val="both"/>
+      </w:pPr>
+      <w:r>
+        <w:rPr>
+          <w:u w:val="single"/>
+        </w:rPr>
+        <w:t>NAAreaCodes</w:t>
+      </w:r>
+      <w:r>
+        <w:br/>
+        <w:t>List of active North American area codes, maintained by the North American Numbering Plan Administration</w:t>
+      </w:r>
+      <w:r>
+        <w:br/>
+        <w:t>http://www.nationalnanpa.com/nas/public/npasInServiceByNumberReport.do?method=displayNpasInServiceByNumberReport"</w:t>
+      </w:r>
+    </w:p>
+    <w:p>
+      <w:pPr>
+        <w:pStyle w:val="Heading3"/>
+        <w:jc w:val="both"/>
+      </w:pPr>
+      <w:bookmarkStart w:id="49" w:name="_Toc322286436"/>
+      <w:r>
+        <w:t xml:space="preserve">Import </w:t>
+      </w:r>
+      <w:r>
+        <w:t xml:space="preserve">/ </w:t>
+      </w:r>
+      <w:r>
+        <w:t>Export Entities</w:t>
+      </w:r>
+      <w:bookmarkEnd w:id="49"/>
+    </w:p>
+    <w:p>
+      <w:pPr>
+        <w:jc w:val="both"/>
+      </w:pPr>
+      <w:r>
+        <w:t xml:space="preserve">These options allow </w:t>
+      </w:r>
+      <w:r>
+        <w:t xml:space="preserve">you </w:t>
+      </w:r>
+      <w:r>
+        <w:t xml:space="preserve">to export </w:t>
+      </w:r>
+      <w:r>
+        <w:t xml:space="preserve">entities </w:t>
+      </w:r>
+      <w:r>
+        <w:t xml:space="preserve">to an XML file for later import or for import on another installation of Lightgrep for EnCase. Once exported, </w:t>
+      </w:r>
+      <w:r>
+        <w:t xml:space="preserve">you </w:t>
+      </w:r>
+      <w:r>
+        <w:t xml:space="preserve">can click the “Import </w:t>
+      </w:r>
+      <w:r>
+        <w:t>Entities</w:t>
+      </w:r>
+      <w:r>
+        <w:t>” button and import the exported</w:t>
+      </w:r>
+      <w:r>
+        <w:t xml:space="preserve"> items</w:t>
+      </w:r>
+      <w:r>
+        <w:t>.</w:t>
+      </w:r>
+    </w:p>
+    <w:p>
+      <w:pPr>
+        <w:pStyle w:val="Heading3"/>
+        <w:jc w:val="both"/>
+      </w:pPr>
+      <w:bookmarkStart w:id="50" w:name="_Toc322286437"/>
+      <w:r>
+        <w:t>Add Sample Entities</w:t>
+      </w:r>
+      <w:bookmarkEnd w:id="50"/>
+    </w:p>
+    <w:p>
+      <w:pPr>
+        <w:jc w:val="both"/>
+      </w:pPr>
+      <w:r>
+        <w:t xml:space="preserve">Clicking </w:t>
+      </w:r>
+      <w:r>
+        <w:t xml:space="preserve">this </w:t>
+      </w:r>
+      <w:r>
+        <w:t xml:space="preserve">button will </w:t>
+      </w:r>
+      <w:r>
+        <w:t xml:space="preserve">allow </w:t>
+      </w:r>
+      <w:r>
+        <w:t xml:space="preserve">you </w:t>
+      </w:r>
+      <w:r>
+        <w:t xml:space="preserve">to add the sample entities shown </w:t>
+      </w:r>
+      <w:r>
+        <w:t xml:space="preserve">in </w:t>
+      </w:r>
+      <w:fldSimple w:instr=" REF _Ref303717197 \h  \* MERGEFORMAT ">
         <w:r>
           <w:t xml:space="preserve">Figure </w:t>
         </w:r>
@@ -9496,6 +9357,252 @@
         </w:r>
       </w:fldSimple>
       <w:r>
+        <w:t xml:space="preserve">. </w:t>
+      </w:r>
+      <w:r>
+        <w:t>Sample entities are provided as a starting pointing and demonstration of the power of entity filtering.</w:t>
+      </w:r>
+    </w:p>
+    <w:p>
+      <w:pPr>
+        <w:pStyle w:val="Heading3"/>
+        <w:jc w:val="both"/>
+      </w:pPr>
+      <w:bookmarkStart w:id="51" w:name="_Toc322286438"/>
+      <w:r>
+        <w:lastRenderedPageBreak/>
+        <w:t>Compile Filters</w:t>
+      </w:r>
+      <w:bookmarkEnd w:id="51"/>
+    </w:p>
+    <w:p>
+      <w:pPr>
+        <w:jc w:val="both"/>
+      </w:pPr>
+      <w:r>
+        <w:t>This button will compile all filters in any blue checked entity. If a filter fails to compile, you will see an error message that describes which entity filter could not be compiled.</w:t>
+      </w:r>
+    </w:p>
+    <w:p>
+      <w:pPr>
+        <w:pStyle w:val="Heading3"/>
+        <w:jc w:val="both"/>
+      </w:pPr>
+      <w:bookmarkStart w:id="52" w:name="_Toc322286439"/>
+      <w:r>
+        <w:t>Save Settings</w:t>
+      </w:r>
+      <w:bookmarkEnd w:id="52"/>
+    </w:p>
+    <w:p>
+      <w:pPr>
+        <w:jc w:val="both"/>
+      </w:pPr>
+      <w:r>
+        <w:t>Clicking the “Save Settings” button will save all changed options, including Keywords and Entities, to the script’s storage files. After clicking “Save Settings,” the saved settings will be available the next time you run the script even if you cancel the dialog without running a search.</w:t>
+      </w:r>
+    </w:p>
+    <w:p>
+      <w:pPr>
+        <w:rPr>
+          <w:rFonts w:asciiTheme="majorHAnsi" w:eastAsiaTheme="majorEastAsia" w:hAnsiTheme="majorHAnsi" w:cstheme="majorBidi"/>
+          <w:b/>
+          <w:bCs/>
+          <w:color w:val="365F91" w:themeColor="accent1" w:themeShade="BF"/>
+          <w:sz w:val="28"/>
+          <w:szCs w:val="28"/>
+          <w:u w:val="single"/>
+        </w:rPr>
+      </w:pPr>
+      <w:r>
+        <w:rPr>
+          <w:u w:val="single"/>
+        </w:rPr>
+        <w:br w:type="page"/>
+      </w:r>
+    </w:p>
+    <w:p>
+      <w:pPr>
+        <w:pStyle w:val="Heading1"/>
+        <w:jc w:val="both"/>
+        <w:rPr>
+          <w:u w:val="single"/>
+        </w:rPr>
+      </w:pPr>
+      <w:bookmarkStart w:id="53" w:name="_Toc322286440"/>
+      <w:r>
+        <w:rPr>
+          <w:u w:val="single"/>
+        </w:rPr>
+        <w:lastRenderedPageBreak/>
+        <w:t>Advanced Tab</w:t>
+      </w:r>
+      <w:bookmarkEnd w:id="53"/>
+    </w:p>
+    <w:p>
+      <w:pPr>
+        <w:jc w:val="both"/>
+      </w:pPr>
+    </w:p>
+    <w:p>
+      <w:pPr>
+        <w:jc w:val="both"/>
+      </w:pPr>
+      <w:r>
+        <w:t xml:space="preserve">Text Extraction - Certain file types, like Microsoft Office 2007 documents, are best searched using text extraction (text shown in EnCase's "Transcript" view). We've provided a default list of file types that will </w:t>
+      </w:r>
+      <w:r>
+        <w:t xml:space="preserve">be </w:t>
+      </w:r>
+      <w:r>
+        <w:t>use</w:t>
+      </w:r>
+      <w:r>
+        <w:t>d</w:t>
+      </w:r>
+      <w:r>
+        <w:t xml:space="preserve"> text extraction for searching. This includes Microsoft Office 2007 documents, Microsoft Visio documents, Adobe PDF files, an</w:t>
+      </w:r>
+      <w:r>
+        <w:t>d Rich Text Format (RTF) files.</w:t>
+      </w:r>
+    </w:p>
+    <w:p>
+      <w:pPr>
+        <w:jc w:val="both"/>
+      </w:pPr>
+      <w:r>
+        <w:t>If you'd like to change the default list, simply select the types you want to use text extraction for by blue checking them. You should not use the same Search Expression on different types, but you may use the same file extensions.</w:t>
+      </w:r>
+    </w:p>
+    <w:p>
+      <w:pPr>
+        <w:keepNext/>
+      </w:pPr>
+      <w:r>
+        <w:rPr>
+          <w:noProof/>
+        </w:rPr>
+        <w:drawing>
+          <wp:inline distT="0" distB="0" distL="0" distR="0">
+            <wp:extent cx="5943600" cy="4749397"/>
+            <wp:effectExtent l="19050" t="0" r="0" b="0"/>
+            <wp:docPr id="15" name="Picture 10"/>
+            <wp:cNvGraphicFramePr>
+              <a:graphicFrameLocks xmlns:a="http://schemas.openxmlformats.org/drawingml/2006/main" noChangeAspect="1"/>
+            </wp:cNvGraphicFramePr>
+            <a:graphic xmlns:a="http://schemas.openxmlformats.org/drawingml/2006/main">
+              <a:graphicData uri="http://schemas.openxmlformats.org/drawingml/2006/picture">
+                <pic:pic xmlns:pic="http://schemas.openxmlformats.org/drawingml/2006/picture">
+                  <pic:nvPicPr>
+                    <pic:cNvPr id="0" name="Picture 10"/>
+                    <pic:cNvPicPr>
+                      <a:picLocks noChangeAspect="1" noChangeArrowheads="1"/>
+                    </pic:cNvPicPr>
+                  </pic:nvPicPr>
+                  <pic:blipFill>
+                    <a:blip r:embed="rId20"/>
+                    <a:srcRect/>
+                    <a:stretch>
+                      <a:fillRect/>
+                    </a:stretch>
+                  </pic:blipFill>
+                  <pic:spPr bwMode="auto">
+                    <a:xfrm>
+                      <a:off x="0" y="0"/>
+                      <a:ext cx="5943600" cy="4749397"/>
+                    </a:xfrm>
+                    <a:prstGeom prst="rect">
+                      <a:avLst/>
+                    </a:prstGeom>
+                    <a:noFill/>
+                    <a:ln w="9525">
+                      <a:noFill/>
+                      <a:miter lim="800000"/>
+                      <a:headEnd/>
+                      <a:tailEnd/>
+                    </a:ln>
+                  </pic:spPr>
+                </pic:pic>
+              </a:graphicData>
+            </a:graphic>
+          </wp:inline>
+        </w:drawing>
+      </w:r>
+    </w:p>
+    <w:p>
+      <w:pPr>
+        <w:pStyle w:val="Caption"/>
+        <w:jc w:val="center"/>
+      </w:pPr>
+      <w:bookmarkStart w:id="54" w:name="_Ref303719223"/>
+      <w:r>
+        <w:t xml:space="preserve">Figure </w:t>
+      </w:r>
+      <w:fldSimple w:instr=" SEQ Figure \* ARABIC ">
+        <w:r>
+          <w:rPr>
+            <w:noProof/>
+          </w:rPr>
+          <w:t>11</w:t>
+        </w:r>
+      </w:fldSimple>
+      <w:bookmarkEnd w:id="54"/>
+    </w:p>
+    <w:p/>
+    <w:p>
+      <w:pPr>
+        <w:pStyle w:val="Heading2"/>
+        <w:jc w:val="both"/>
+      </w:pPr>
+      <w:bookmarkStart w:id="55" w:name="_Toc322286441"/>
+      <w:r>
+        <w:t>Options</w:t>
+      </w:r>
+      <w:bookmarkEnd w:id="55"/>
+    </w:p>
+    <w:p>
+      <w:pPr>
+        <w:jc w:val="both"/>
+      </w:pPr>
+    </w:p>
+    <w:p>
+      <w:pPr>
+        <w:pStyle w:val="Heading3"/>
+        <w:jc w:val="both"/>
+      </w:pPr>
+      <w:bookmarkStart w:id="56" w:name="_Toc322286442"/>
+      <w:r>
+        <w:lastRenderedPageBreak/>
+        <w:t>File Signature List</w:t>
+      </w:r>
+      <w:bookmarkEnd w:id="56"/>
+    </w:p>
+    <w:p>
+      <w:pPr>
+        <w:jc w:val="both"/>
+      </w:pPr>
+      <w:r>
+        <w:t>The File Signature List</w:t>
+      </w:r>
+      <w:r>
+        <w:t>,</w:t>
+      </w:r>
+      <w:r>
+        <w:t xml:space="preserve"> as shown in the top portion of </w:t>
+      </w:r>
+      <w:fldSimple w:instr=" REF _Ref303719223 \h  \* MERGEFORMAT ">
+        <w:r>
+          <w:t xml:space="preserve">Figure </w:t>
+        </w:r>
+        <w:r>
+          <w:rPr>
+            <w:noProof/>
+          </w:rPr>
+          <w:t>11</w:t>
+        </w:r>
+      </w:fldSimple>
+      <w:r>
         <w:t>, contains a list of file types that will be used to identify files for text extraction. This list contains standard EnCase file signatures. You can add or edit file signatures just as you would in EnCase.</w:t>
       </w:r>
     </w:p>
@@ -9526,11 +9633,11 @@
         <w:pStyle w:val="Heading3"/>
         <w:jc w:val="both"/>
       </w:pPr>
-      <w:bookmarkStart w:id="56" w:name="_Toc322014248"/>
+      <w:bookmarkStart w:id="57" w:name="_Toc322286443"/>
       <w:r>
         <w:t>Import From EnCase</w:t>
       </w:r>
-      <w:bookmarkEnd w:id="56"/>
+      <w:bookmarkEnd w:id="57"/>
     </w:p>
     <w:p>
       <w:pPr>
@@ -9562,7 +9669,7 @@
           <w:rPr>
             <w:noProof/>
           </w:rPr>
-          <w:t>11</w:t>
+          <w:t>12</w:t>
         </w:r>
       </w:fldSimple>
       <w:r>
@@ -9632,7 +9739,7 @@
                     </pic:cNvPicPr>
                   </pic:nvPicPr>
                   <pic:blipFill>
-                    <a:blip r:embed="rId20"/>
+                    <a:blip r:embed="rId21"/>
                     <a:srcRect/>
                     <a:stretch>
                       <a:fillRect/>
@@ -9666,7 +9773,7 @@
         <w:pStyle w:val="Caption"/>
         <w:jc w:val="center"/>
       </w:pPr>
-      <w:bookmarkStart w:id="57" w:name="_Ref304047039"/>
+      <w:bookmarkStart w:id="58" w:name="_Ref304047039"/>
       <w:r>
         <w:t xml:space="preserve">Figure </w:t>
       </w:r>
@@ -9675,21 +9782,21 @@
           <w:rPr>
             <w:noProof/>
           </w:rPr>
-          <w:t>11</w:t>
+          <w:t>12</w:t>
         </w:r>
       </w:fldSimple>
-      <w:bookmarkEnd w:id="57"/>
+      <w:bookmarkEnd w:id="58"/>
     </w:p>
     <w:p>
       <w:pPr>
         <w:pStyle w:val="Heading3"/>
         <w:jc w:val="both"/>
       </w:pPr>
-      <w:bookmarkStart w:id="58" w:name="_Toc322014249"/>
+      <w:bookmarkStart w:id="59" w:name="_Toc322286444"/>
       <w:r>
         <w:t>Reset Defaults</w:t>
       </w:r>
-      <w:bookmarkEnd w:id="58"/>
+      <w:bookmarkEnd w:id="59"/>
     </w:p>
     <w:p>
       <w:pPr>
@@ -9706,7 +9813,7 @@
           <w:rPr>
             <w:noProof/>
           </w:rPr>
-          <w:t>10</w:t>
+          <w:t>11</w:t>
         </w:r>
       </w:fldSimple>
       <w:r>
@@ -9718,11 +9825,11 @@
         <w:pStyle w:val="Heading3"/>
         <w:jc w:val="both"/>
       </w:pPr>
-      <w:bookmarkStart w:id="59" w:name="_Toc322014250"/>
+      <w:bookmarkStart w:id="60" w:name="_Toc322286445"/>
       <w:r>
         <w:t>Run Lightgrep automatically</w:t>
       </w:r>
-      <w:bookmarkEnd w:id="59"/>
+      <w:bookmarkEnd w:id="60"/>
     </w:p>
     <w:p>
       <w:pPr>
@@ -9743,12 +9850,12 @@
         <w:pStyle w:val="Heading3"/>
         <w:jc w:val="both"/>
       </w:pPr>
-      <w:bookmarkStart w:id="60" w:name="_Toc322014251"/>
+      <w:bookmarkStart w:id="61" w:name="_Toc322286446"/>
       <w:r>
         <w:lastRenderedPageBreak/>
         <w:t>Lightgrep executable path</w:t>
       </w:r>
-      <w:bookmarkEnd w:id="60"/>
+      <w:bookmarkEnd w:id="61"/>
     </w:p>
     <w:p>
       <w:pPr>
@@ -9781,11 +9888,11 @@
         <w:pStyle w:val="Heading3"/>
         <w:jc w:val="both"/>
       </w:pPr>
-      <w:bookmarkStart w:id="61" w:name="_Toc322014252"/>
+      <w:bookmarkStart w:id="62" w:name="_Toc322286447"/>
       <w:r>
         <w:t>Excelutil executable path</w:t>
       </w:r>
-      <w:bookmarkEnd w:id="61"/>
+      <w:bookmarkEnd w:id="62"/>
     </w:p>
     <w:p>
       <w:pPr>
@@ -9809,11 +9916,11 @@
         <w:pStyle w:val="Heading3"/>
         <w:jc w:val="both"/>
       </w:pPr>
-      <w:bookmarkStart w:id="62" w:name="_Toc322014253"/>
+      <w:bookmarkStart w:id="63" w:name="_Toc322286448"/>
       <w:r>
         <w:t>Number of Threads</w:t>
       </w:r>
-      <w:bookmarkEnd w:id="62"/>
+      <w:bookmarkEnd w:id="63"/>
     </w:p>
     <w:p>
       <w:pPr>
@@ -9849,11 +9956,11 @@
         <w:pStyle w:val="Heading3"/>
         <w:jc w:val="both"/>
       </w:pPr>
-      <w:bookmarkStart w:id="63" w:name="_Toc322014254"/>
+      <w:bookmarkStart w:id="64" w:name="_Toc322286449"/>
       <w:r>
         <w:t>Log Level</w:t>
       </w:r>
-      <w:bookmarkEnd w:id="63"/>
+      <w:bookmarkEnd w:id="64"/>
     </w:p>
     <w:p>
       <w:pPr>
@@ -9868,11 +9975,11 @@
         <w:pStyle w:val="Heading3"/>
         <w:jc w:val="both"/>
       </w:pPr>
-      <w:bookmarkStart w:id="64" w:name="_Toc322014255"/>
+      <w:bookmarkStart w:id="65" w:name="_Toc322286450"/>
       <w:r>
         <w:t>Only Create Single File Bookmark s</w:t>
       </w:r>
-      <w:bookmarkEnd w:id="64"/>
+      <w:bookmarkEnd w:id="65"/>
     </w:p>
     <w:p>
       <w:pPr>
@@ -9887,11 +9994,11 @@
         <w:pStyle w:val="Heading3"/>
         <w:jc w:val="both"/>
       </w:pPr>
-      <w:bookmarkStart w:id="65" w:name="_Toc322014256"/>
+      <w:bookmarkStart w:id="66" w:name="_Toc322286451"/>
       <w:r>
         <w:t>Single File Bookmark Threshold</w:t>
       </w:r>
-      <w:bookmarkEnd w:id="65"/>
+      <w:bookmarkEnd w:id="66"/>
     </w:p>
     <w:p>
       <w:pPr>
@@ -9921,11 +10028,11 @@
         <w:pStyle w:val="Heading3"/>
         <w:jc w:val="both"/>
       </w:pPr>
-      <w:bookmarkStart w:id="66" w:name="_Toc322014257"/>
+      <w:bookmarkStart w:id="67" w:name="_Toc322286452"/>
       <w:r>
         <w:t>Save Settings</w:t>
       </w:r>
-      <w:bookmarkEnd w:id="66"/>
+      <w:bookmarkEnd w:id="67"/>
     </w:p>
     <w:p>
       <w:pPr>
@@ -9953,7 +10060,7 @@
           <w:u w:val="single"/>
         </w:rPr>
       </w:pPr>
-      <w:bookmarkStart w:id="67" w:name="_Ref315737829"/>
+      <w:bookmarkStart w:id="68" w:name="_Ref315737829"/>
       <w:r>
         <w:rPr>
           <w:u w:val="single"/>
@@ -9969,7 +10076,7 @@
           <w:u w:val="single"/>
         </w:rPr>
       </w:pPr>
-      <w:bookmarkStart w:id="68" w:name="_Toc322014258"/>
+      <w:bookmarkStart w:id="69" w:name="_Toc322286453"/>
       <w:r>
         <w:rPr>
           <w:u w:val="single"/>
@@ -9983,8 +10090,8 @@
         </w:rPr>
         <w:t xml:space="preserve"> a Search</w:t>
       </w:r>
-      <w:bookmarkEnd w:id="67"/>
       <w:bookmarkEnd w:id="68"/>
+      <w:bookmarkEnd w:id="69"/>
     </w:p>
     <w:p>
       <w:pPr>
@@ -10018,7 +10125,7 @@
           <w:rPr>
             <w:noProof/>
           </w:rPr>
-          <w:t>12</w:t>
+          <w:t>13</w:t>
         </w:r>
       </w:fldSimple>
       <w:r>
@@ -10053,7 +10160,7 @@
                     </pic:cNvPicPr>
                   </pic:nvPicPr>
                   <pic:blipFill>
-                    <a:blip r:embed="rId21"/>
+                    <a:blip r:embed="rId22"/>
                     <a:srcRect/>
                     <a:stretch>
                       <a:fillRect/>
@@ -10087,7 +10194,7 @@
         <w:pStyle w:val="Caption"/>
         <w:jc w:val="center"/>
       </w:pPr>
-      <w:bookmarkStart w:id="69" w:name="_Ref315737319"/>
+      <w:bookmarkStart w:id="70" w:name="_Ref315737319"/>
       <w:r>
         <w:t xml:space="preserve">Figure </w:t>
       </w:r>
@@ -10096,10 +10203,10 @@
           <w:rPr>
             <w:noProof/>
           </w:rPr>
-          <w:t>12</w:t>
+          <w:t>13</w:t>
         </w:r>
       </w:fldSimple>
-      <w:bookmarkEnd w:id="69"/>
+      <w:bookmarkEnd w:id="70"/>
     </w:p>
     <w:p/>
     <w:p>
@@ -10228,7 +10335,7 @@
           <w:u w:val="single"/>
         </w:rPr>
       </w:pPr>
-      <w:bookmarkStart w:id="70" w:name="_Ref315737818"/>
+      <w:bookmarkStart w:id="71" w:name="_Ref315737818"/>
       <w:r>
         <w:rPr>
           <w:u w:val="single"/>
@@ -10244,7 +10351,7 @@
           <w:u w:val="single"/>
         </w:rPr>
       </w:pPr>
-      <w:bookmarkStart w:id="71" w:name="_Toc322014259"/>
+      <w:bookmarkStart w:id="72" w:name="_Toc322286454"/>
       <w:r>
         <w:rPr>
           <w:u w:val="single"/>
@@ -10252,8 +10359,8 @@
         <w:lastRenderedPageBreak/>
         <w:t>Monitoring Search Progress</w:t>
       </w:r>
-      <w:bookmarkEnd w:id="70"/>
       <w:bookmarkEnd w:id="71"/>
+      <w:bookmarkEnd w:id="72"/>
     </w:p>
     <w:p>
       <w:pPr>
@@ -10287,7 +10394,7 @@
           <w:rPr>
             <w:noProof/>
           </w:rPr>
-          <w:t>13</w:t>
+          <w:t>14</w:t>
         </w:r>
       </w:fldSimple>
       <w:r>
@@ -10402,7 +10509,7 @@
                     </pic:cNvPicPr>
                   </pic:nvPicPr>
                   <pic:blipFill>
-                    <a:blip r:embed="rId22"/>
+                    <a:blip r:embed="rId23"/>
                     <a:srcRect/>
                     <a:stretch>
                       <a:fillRect/>
@@ -10436,7 +10543,7 @@
         <w:pStyle w:val="Caption"/>
         <w:jc w:val="center"/>
       </w:pPr>
-      <w:bookmarkStart w:id="72" w:name="_Ref315738064"/>
+      <w:bookmarkStart w:id="73" w:name="_Ref315738064"/>
       <w:r>
         <w:t xml:space="preserve">Figure </w:t>
       </w:r>
@@ -10445,10 +10552,10 @@
           <w:rPr>
             <w:noProof/>
           </w:rPr>
-          <w:t>13</w:t>
+          <w:t>14</w:t>
         </w:r>
       </w:fldSimple>
-      <w:bookmarkEnd w:id="72"/>
+      <w:bookmarkEnd w:id="73"/>
     </w:p>
     <w:p>
       <w:pPr>
@@ -10477,7 +10584,7 @@
           <w:u w:val="single"/>
         </w:rPr>
       </w:pPr>
-      <w:bookmarkStart w:id="73" w:name="_Toc322014260"/>
+      <w:bookmarkStart w:id="74" w:name="_Toc322286455"/>
       <w:r>
         <w:rPr>
           <w:u w:val="single"/>
@@ -10485,7 +10592,7 @@
         <w:lastRenderedPageBreak/>
         <w:t>Reviewing Output</w:t>
       </w:r>
-      <w:bookmarkEnd w:id="73"/>
+      <w:bookmarkEnd w:id="74"/>
     </w:p>
     <w:p>
       <w:pPr>
@@ -10540,7 +10647,7 @@
                     </pic:cNvPicPr>
                   </pic:nvPicPr>
                   <pic:blipFill>
-                    <a:blip r:embed="rId23"/>
+                    <a:blip r:embed="rId24"/>
                     <a:srcRect/>
                     <a:stretch>
                       <a:fillRect/>
@@ -10582,7 +10689,7 @@
           <w:rPr>
             <w:noProof/>
           </w:rPr>
-          <w:t>14</w:t>
+          <w:t>15</w:t>
         </w:r>
       </w:fldSimple>
     </w:p>
@@ -10592,11 +10699,11 @@
         <w:pStyle w:val="Heading2"/>
         <w:jc w:val="both"/>
       </w:pPr>
-      <w:bookmarkStart w:id="74" w:name="_Toc322014261"/>
+      <w:bookmarkStart w:id="75" w:name="_Toc322286456"/>
       <w:r>
         <w:t>Bookmark Output</w:t>
       </w:r>
-      <w:bookmarkEnd w:id="74"/>
+      <w:bookmarkEnd w:id="75"/>
     </w:p>
     <w:p>
       <w:pPr>
@@ -10618,7 +10725,7 @@
           <w:rPr>
             <w:noProof/>
           </w:rPr>
-          <w:t>15</w:t>
+          <w:t>16</w:t>
         </w:r>
       </w:fldSimple>
       <w:r>
@@ -10652,7 +10759,7 @@
                     </pic:cNvPicPr>
                   </pic:nvPicPr>
                   <pic:blipFill>
-                    <a:blip r:embed="rId24"/>
+                    <a:blip r:embed="rId25"/>
                     <a:srcRect/>
                     <a:stretch>
                       <a:fillRect/>
@@ -10686,7 +10793,7 @@
         <w:pStyle w:val="Caption"/>
         <w:jc w:val="center"/>
       </w:pPr>
-      <w:bookmarkStart w:id="75" w:name="_Ref315739117"/>
+      <w:bookmarkStart w:id="76" w:name="_Ref315739117"/>
       <w:r>
         <w:t xml:space="preserve">Figure </w:t>
       </w:r>
@@ -10695,10 +10802,10 @@
           <w:rPr>
             <w:noProof/>
           </w:rPr>
-          <w:t>15</w:t>
+          <w:t>16</w:t>
         </w:r>
       </w:fldSimple>
-      <w:bookmarkEnd w:id="75"/>
+      <w:bookmarkEnd w:id="76"/>
     </w:p>
     <w:p>
       <w:r>
@@ -10732,7 +10839,7 @@
                     </pic:cNvPicPr>
                   </pic:nvPicPr>
                   <pic:blipFill>
-                    <a:blip r:embed="rId25"/>
+                    <a:blip r:embed="rId26"/>
                     <a:srcRect/>
                     <a:stretch>
                       <a:fillRect/>
@@ -10774,7 +10881,7 @@
           <w:rPr>
             <w:noProof/>
           </w:rPr>
-          <w:t>16</w:t>
+          <w:t>17</w:t>
         </w:r>
       </w:fldSimple>
     </w:p>
@@ -10809,12 +10916,12 @@
         <w:pStyle w:val="Heading2"/>
         <w:jc w:val="both"/>
       </w:pPr>
-      <w:bookmarkStart w:id="76" w:name="_Toc322014262"/>
+      <w:bookmarkStart w:id="77" w:name="_Toc322286457"/>
       <w:r>
         <w:lastRenderedPageBreak/>
         <w:t>Excel Output</w:t>
       </w:r>
-      <w:bookmarkEnd w:id="76"/>
+      <w:bookmarkEnd w:id="77"/>
     </w:p>
     <w:p>
       <w:pPr>
@@ -10882,7 +10989,7 @@
                           </pic:cNvPicPr>
                         </pic:nvPicPr>
                         <pic:blipFill>
-                          <a:blip r:embed="rId26"/>
+                          <a:blip r:embed="rId27"/>
                           <a:srcRect/>
                           <a:stretch>
                             <a:fillRect/>
@@ -10944,7 +11051,7 @@
                           </pic:cNvPicPr>
                         </pic:nvPicPr>
                         <pic:blipFill>
-                          <a:blip r:embed="rId27"/>
+                          <a:blip r:embed="rId28"/>
                           <a:srcRect/>
                           <a:stretch>
                             <a:fillRect/>
@@ -11013,7 +11120,7 @@
                     </pic:cNvPicPr>
                   </pic:nvPicPr>
                   <pic:blipFill>
-                    <a:blip r:embed="rId28"/>
+                    <a:blip r:embed="rId29"/>
                     <a:srcRect/>
                     <a:stretch>
                       <a:fillRect/>
@@ -11076,7 +11183,7 @@
                     </pic:cNvPicPr>
                   </pic:nvPicPr>
                   <pic:blipFill>
-                    <a:blip r:embed="rId29"/>
+                    <a:blip r:embed="rId30"/>
                     <a:srcRect/>
                     <a:stretch>
                       <a:fillRect/>
@@ -11127,7 +11234,7 @@
           <w:rPr>
             <w:noProof/>
           </w:rPr>
-          <w:t>17</w:t>
+          <w:t>18</w:t>
         </w:r>
       </w:fldSimple>
       <w:r>
@@ -11161,7 +11268,7 @@
                     </pic:cNvPicPr>
                   </pic:nvPicPr>
                   <pic:blipFill>
-                    <a:blip r:embed="rId30"/>
+                    <a:blip r:embed="rId31"/>
                     <a:srcRect/>
                     <a:stretch>
                       <a:fillRect/>
@@ -11197,7 +11304,7 @@
         <w:pStyle w:val="Caption"/>
         <w:jc w:val="center"/>
       </w:pPr>
-      <w:bookmarkStart w:id="77" w:name="_Ref316738134"/>
+      <w:bookmarkStart w:id="78" w:name="_Ref316738134"/>
       <w:r>
         <w:t xml:space="preserve">Figure </w:t>
       </w:r>
@@ -11206,10 +11313,10 @@
           <w:rPr>
             <w:noProof/>
           </w:rPr>
-          <w:t>17</w:t>
+          <w:t>18</w:t>
         </w:r>
       </w:fldSimple>
-      <w:bookmarkEnd w:id="77"/>
+      <w:bookmarkEnd w:id="78"/>
     </w:p>
     <w:p>
       <w:pPr>
@@ -11217,7 +11324,7 @@
       </w:pPr>
     </w:p>
     <w:sectPr>
-      <w:footerReference w:type="default" r:id="rId31"/>
+      <w:footerReference w:type="default" r:id="rId32"/>
       <w:pgSz w:w="12240" w:h="15840"/>
       <w:pgMar w:top="1440" w:right="1440" w:bottom="1440" w:left="1440" w:header="720" w:footer="720" w:gutter="0"/>
       <w:cols w:space="720"/>
@@ -12982,7 +13089,7 @@
 </file>
 
 <file path=customXml/itemProps1.xml><?xml version="1.0" encoding="utf-8"?>
-<ds:datastoreItem xmlns:ds="http://schemas.openxmlformats.org/officeDocument/2006/customXml" ds:itemID="{560F710F-751D-4623-8EF0-06BBF0FC1BF9}">
+<ds:datastoreItem xmlns:ds="http://schemas.openxmlformats.org/officeDocument/2006/customXml" ds:itemID="{7B1D76FA-AE9D-42B4-BF64-2BC8AB850C58}">
   <ds:schemaRefs>
     <ds:schemaRef ds:uri="http://schemas.openxmlformats.org/officeDocument/2006/bibliography"/>
   </ds:schemaRefs>

</xml_diff>

<commit_message>
Added some installer screen caps to the user manual
</commit_message>
<xml_diff>
--- a/documentation/Lightgrep for EnCase Manual.docx
+++ b/documentation/Lightgrep for EnCase Manual.docx
@@ -184,7 +184,7 @@
           <w:r>
             <w:fldChar w:fldCharType="separate"/>
           </w:r>
-          <w:hyperlink w:anchor="_Toc322286398" w:history="1">
+          <w:hyperlink w:anchor="_Toc322898858" w:history="1">
             <w:r>
               <w:rPr>
                 <w:rStyle w:val="Hyperlink"/>
@@ -211,7 +211,7 @@
                 <w:noProof/>
                 <w:webHidden/>
               </w:rPr>
-              <w:instrText xml:space="preserve"> PAGEREF _Toc322286398 \h </w:instrText>
+              <w:instrText xml:space="preserve"> PAGEREF _Toc322898858 \h </w:instrText>
             </w:r>
             <w:r>
               <w:rPr>
@@ -231,7 +231,7 @@
                 <w:noProof/>
                 <w:webHidden/>
               </w:rPr>
-              <w:t>4</w:t>
+              <w:t>5</w:t>
             </w:r>
             <w:r>
               <w:rPr>
@@ -253,7 +253,7 @@
               <w:noProof/>
             </w:rPr>
           </w:pPr>
-          <w:hyperlink w:anchor="_Toc322286399" w:history="1">
+          <w:hyperlink w:anchor="_Toc322898859" w:history="1">
             <w:r>
               <w:rPr>
                 <w:rStyle w:val="Hyperlink"/>
@@ -280,7 +280,7 @@
                 <w:noProof/>
                 <w:webHidden/>
               </w:rPr>
-              <w:instrText xml:space="preserve"> PAGEREF _Toc322286399 \h </w:instrText>
+              <w:instrText xml:space="preserve"> PAGEREF _Toc322898859 \h </w:instrText>
             </w:r>
             <w:r>
               <w:rPr>
@@ -300,7 +300,7 @@
                 <w:noProof/>
                 <w:webHidden/>
               </w:rPr>
-              <w:t>4</w:t>
+              <w:t>5</w:t>
             </w:r>
             <w:r>
               <w:rPr>
@@ -322,7 +322,7 @@
               <w:noProof/>
             </w:rPr>
           </w:pPr>
-          <w:hyperlink w:anchor="_Toc322286400" w:history="1">
+          <w:hyperlink w:anchor="_Toc322898860" w:history="1">
             <w:r>
               <w:rPr>
                 <w:rStyle w:val="Hyperlink"/>
@@ -349,7 +349,7 @@
                 <w:noProof/>
                 <w:webHidden/>
               </w:rPr>
-              <w:instrText xml:space="preserve"> PAGEREF _Toc322286400 \h </w:instrText>
+              <w:instrText xml:space="preserve"> PAGEREF _Toc322898860 \h </w:instrText>
             </w:r>
             <w:r>
               <w:rPr>
@@ -369,7 +369,7 @@
                 <w:noProof/>
                 <w:webHidden/>
               </w:rPr>
-              <w:t>4</w:t>
+              <w:t>5</w:t>
             </w:r>
             <w:r>
               <w:rPr>
@@ -391,7 +391,7 @@
               <w:noProof/>
             </w:rPr>
           </w:pPr>
-          <w:hyperlink w:anchor="_Toc322286401" w:history="1">
+          <w:hyperlink w:anchor="_Toc322898861" w:history="1">
             <w:r>
               <w:rPr>
                 <w:rStyle w:val="Hyperlink"/>
@@ -418,7 +418,7 @@
                 <w:noProof/>
                 <w:webHidden/>
               </w:rPr>
-              <w:instrText xml:space="preserve"> PAGEREF _Toc322286401 \h </w:instrText>
+              <w:instrText xml:space="preserve"> PAGEREF _Toc322898861 \h </w:instrText>
             </w:r>
             <w:r>
               <w:rPr>
@@ -438,7 +438,7 @@
                 <w:noProof/>
                 <w:webHidden/>
               </w:rPr>
-              <w:t>4</w:t>
+              <w:t>5</w:t>
             </w:r>
             <w:r>
               <w:rPr>
@@ -460,12 +460,81 @@
               <w:noProof/>
             </w:rPr>
           </w:pPr>
-          <w:hyperlink w:anchor="_Toc322286402" w:history="1">
+          <w:hyperlink w:anchor="_Toc322898862" w:history="1">
             <w:r>
               <w:rPr>
                 <w:rStyle w:val="Hyperlink"/>
                 <w:noProof/>
               </w:rPr>
+              <w:t>Setup &amp; Installation</w:t>
+            </w:r>
+            <w:r>
+              <w:rPr>
+                <w:noProof/>
+                <w:webHidden/>
+              </w:rPr>
+              <w:tab/>
+            </w:r>
+            <w:r>
+              <w:rPr>
+                <w:noProof/>
+                <w:webHidden/>
+              </w:rPr>
+              <w:fldChar w:fldCharType="begin"/>
+            </w:r>
+            <w:r>
+              <w:rPr>
+                <w:noProof/>
+                <w:webHidden/>
+              </w:rPr>
+              <w:instrText xml:space="preserve"> PAGEREF _Toc322898862 \h </w:instrText>
+            </w:r>
+            <w:r>
+              <w:rPr>
+                <w:noProof/>
+                <w:webHidden/>
+              </w:rPr>
+            </w:r>
+            <w:r>
+              <w:rPr>
+                <w:noProof/>
+                <w:webHidden/>
+              </w:rPr>
+              <w:fldChar w:fldCharType="separate"/>
+            </w:r>
+            <w:r>
+              <w:rPr>
+                <w:noProof/>
+                <w:webHidden/>
+              </w:rPr>
+              <w:t>7</w:t>
+            </w:r>
+            <w:r>
+              <w:rPr>
+                <w:noProof/>
+                <w:webHidden/>
+              </w:rPr>
+              <w:fldChar w:fldCharType="end"/>
+            </w:r>
+          </w:hyperlink>
+        </w:p>
+        <w:p>
+          <w:pPr>
+            <w:pStyle w:val="TOC1"/>
+            <w:tabs>
+              <w:tab w:val="right" w:leader="dot" w:pos="9350"/>
+            </w:tabs>
+            <w:rPr>
+              <w:rFonts w:eastAsiaTheme="minorEastAsia"/>
+              <w:noProof/>
+            </w:rPr>
+          </w:pPr>
+          <w:hyperlink w:anchor="_Toc322898863" w:history="1">
+            <w:r>
+              <w:rPr>
+                <w:rStyle w:val="Hyperlink"/>
+                <w:noProof/>
+              </w:rPr>
               <w:t>Search Tab</w:t>
             </w:r>
             <w:r>
@@ -487,7 +556,7 @@
                 <w:noProof/>
                 <w:webHidden/>
               </w:rPr>
-              <w:instrText xml:space="preserve"> PAGEREF _Toc322286402 \h </w:instrText>
+              <w:instrText xml:space="preserve"> PAGEREF _Toc322898863 \h </w:instrText>
             </w:r>
             <w:r>
               <w:rPr>
@@ -507,7 +576,7 @@
                 <w:noProof/>
                 <w:webHidden/>
               </w:rPr>
-              <w:t>6</w:t>
+              <w:t>8</w:t>
             </w:r>
             <w:r>
               <w:rPr>
@@ -529,7 +598,7 @@
               <w:noProof/>
             </w:rPr>
           </w:pPr>
-          <w:hyperlink w:anchor="_Toc322286403" w:history="1">
+          <w:hyperlink w:anchor="_Toc322898864" w:history="1">
             <w:r>
               <w:rPr>
                 <w:rStyle w:val="Hyperlink"/>
@@ -556,7 +625,7 @@
                 <w:noProof/>
                 <w:webHidden/>
               </w:rPr>
-              <w:instrText xml:space="preserve"> PAGEREF _Toc322286403 \h </w:instrText>
+              <w:instrText xml:space="preserve"> PAGEREF _Toc322898864 \h </w:instrText>
             </w:r>
             <w:r>
               <w:rPr>
@@ -576,7 +645,7 @@
                 <w:noProof/>
                 <w:webHidden/>
               </w:rPr>
-              <w:t>6</w:t>
+              <w:t>8</w:t>
             </w:r>
             <w:r>
               <w:rPr>
@@ -598,7 +667,7 @@
               <w:noProof/>
             </w:rPr>
           </w:pPr>
-          <w:hyperlink w:anchor="_Toc322286404" w:history="1">
+          <w:hyperlink w:anchor="_Toc322898865" w:history="1">
             <w:r>
               <w:rPr>
                 <w:rStyle w:val="Hyperlink"/>
@@ -625,7 +694,7 @@
                 <w:noProof/>
                 <w:webHidden/>
               </w:rPr>
-              <w:instrText xml:space="preserve"> PAGEREF _Toc322286404 \h </w:instrText>
+              <w:instrText xml:space="preserve"> PAGEREF _Toc322898865 \h </w:instrText>
             </w:r>
             <w:r>
               <w:rPr>
@@ -645,7 +714,7 @@
                 <w:noProof/>
                 <w:webHidden/>
               </w:rPr>
-              <w:t>6</w:t>
+              <w:t>8</w:t>
             </w:r>
             <w:r>
               <w:rPr>
@@ -667,7 +736,7 @@
               <w:noProof/>
             </w:rPr>
           </w:pPr>
-          <w:hyperlink w:anchor="_Toc322286405" w:history="1">
+          <w:hyperlink w:anchor="_Toc322898866" w:history="1">
             <w:r>
               <w:rPr>
                 <w:rStyle w:val="Hyperlink"/>
@@ -694,7 +763,7 @@
                 <w:noProof/>
                 <w:webHidden/>
               </w:rPr>
-              <w:instrText xml:space="preserve"> PAGEREF _Toc322286405 \h </w:instrText>
+              <w:instrText xml:space="preserve"> PAGEREF _Toc322898866 \h </w:instrText>
             </w:r>
             <w:r>
               <w:rPr>
@@ -714,7 +783,7 @@
                 <w:noProof/>
                 <w:webHidden/>
               </w:rPr>
-              <w:t>7</w:t>
+              <w:t>9</w:t>
             </w:r>
             <w:r>
               <w:rPr>
@@ -736,7 +805,7 @@
               <w:noProof/>
             </w:rPr>
           </w:pPr>
-          <w:hyperlink w:anchor="_Toc322286406" w:history="1">
+          <w:hyperlink w:anchor="_Toc322898867" w:history="1">
             <w:r>
               <w:rPr>
                 <w:rStyle w:val="Hyperlink"/>
@@ -763,7 +832,7 @@
                 <w:noProof/>
                 <w:webHidden/>
               </w:rPr>
-              <w:instrText xml:space="preserve"> PAGEREF _Toc322286406 \h </w:instrText>
+              <w:instrText xml:space="preserve"> PAGEREF _Toc322898867 \h </w:instrText>
             </w:r>
             <w:r>
               <w:rPr>
@@ -783,7 +852,7 @@
                 <w:noProof/>
                 <w:webHidden/>
               </w:rPr>
-              <w:t>7</w:t>
+              <w:t>9</w:t>
             </w:r>
             <w:r>
               <w:rPr>
@@ -805,7 +874,7 @@
               <w:noProof/>
             </w:rPr>
           </w:pPr>
-          <w:hyperlink w:anchor="_Toc322286407" w:history="1">
+          <w:hyperlink w:anchor="_Toc322898868" w:history="1">
             <w:r>
               <w:rPr>
                 <w:rStyle w:val="Hyperlink"/>
@@ -832,7 +901,7 @@
                 <w:noProof/>
                 <w:webHidden/>
               </w:rPr>
-              <w:instrText xml:space="preserve"> PAGEREF _Toc322286407 \h </w:instrText>
+              <w:instrText xml:space="preserve"> PAGEREF _Toc322898868 \h </w:instrText>
             </w:r>
             <w:r>
               <w:rPr>
@@ -852,7 +921,7 @@
                 <w:noProof/>
                 <w:webHidden/>
               </w:rPr>
-              <w:t>7</w:t>
+              <w:t>9</w:t>
             </w:r>
             <w:r>
               <w:rPr>
@@ -874,7 +943,7 @@
               <w:noProof/>
             </w:rPr>
           </w:pPr>
-          <w:hyperlink w:anchor="_Toc322286408" w:history="1">
+          <w:hyperlink w:anchor="_Toc322898869" w:history="1">
             <w:r>
               <w:rPr>
                 <w:rStyle w:val="Hyperlink"/>
@@ -901,7 +970,7 @@
                 <w:noProof/>
                 <w:webHidden/>
               </w:rPr>
-              <w:instrText xml:space="preserve"> PAGEREF _Toc322286408 \h </w:instrText>
+              <w:instrText xml:space="preserve"> PAGEREF _Toc322898869 \h </w:instrText>
             </w:r>
             <w:r>
               <w:rPr>
@@ -921,7 +990,7 @@
                 <w:noProof/>
                 <w:webHidden/>
               </w:rPr>
-              <w:t>7</w:t>
+              <w:t>9</w:t>
             </w:r>
             <w:r>
               <w:rPr>
@@ -943,7 +1012,7 @@
               <w:noProof/>
             </w:rPr>
           </w:pPr>
-          <w:hyperlink w:anchor="_Toc322286409" w:history="1">
+          <w:hyperlink w:anchor="_Toc322898870" w:history="1">
             <w:r>
               <w:rPr>
                 <w:rStyle w:val="Hyperlink"/>
@@ -970,7 +1039,7 @@
                 <w:noProof/>
                 <w:webHidden/>
               </w:rPr>
-              <w:instrText xml:space="preserve"> PAGEREF _Toc322286409 \h </w:instrText>
+              <w:instrText xml:space="preserve"> PAGEREF _Toc322898870 \h </w:instrText>
             </w:r>
             <w:r>
               <w:rPr>
@@ -990,7 +1059,7 @@
                 <w:noProof/>
                 <w:webHidden/>
               </w:rPr>
-              <w:t>7</w:t>
+              <w:t>9</w:t>
             </w:r>
             <w:r>
               <w:rPr>
@@ -1012,7 +1081,7 @@
               <w:noProof/>
             </w:rPr>
           </w:pPr>
-          <w:hyperlink w:anchor="_Toc322286410" w:history="1">
+          <w:hyperlink w:anchor="_Toc322898871" w:history="1">
             <w:r>
               <w:rPr>
                 <w:rStyle w:val="Hyperlink"/>
@@ -1039,7 +1108,7 @@
                 <w:noProof/>
                 <w:webHidden/>
               </w:rPr>
-              <w:instrText xml:space="preserve"> PAGEREF _Toc322286410 \h </w:instrText>
+              <w:instrText xml:space="preserve"> PAGEREF _Toc322898871 \h </w:instrText>
             </w:r>
             <w:r>
               <w:rPr>
@@ -1059,7 +1128,7 @@
                 <w:noProof/>
                 <w:webHidden/>
               </w:rPr>
-              <w:t>7</w:t>
+              <w:t>9</w:t>
             </w:r>
             <w:r>
               <w:rPr>
@@ -1081,7 +1150,7 @@
               <w:noProof/>
             </w:rPr>
           </w:pPr>
-          <w:hyperlink w:anchor="_Toc322286411" w:history="1">
+          <w:hyperlink w:anchor="_Toc322898872" w:history="1">
             <w:r>
               <w:rPr>
                 <w:rStyle w:val="Hyperlink"/>
@@ -1108,7 +1177,7 @@
                 <w:noProof/>
                 <w:webHidden/>
               </w:rPr>
-              <w:instrText xml:space="preserve"> PAGEREF _Toc322286411 \h </w:instrText>
+              <w:instrText xml:space="preserve"> PAGEREF _Toc322898872 \h </w:instrText>
             </w:r>
             <w:r>
               <w:rPr>
@@ -1128,7 +1197,7 @@
                 <w:noProof/>
                 <w:webHidden/>
               </w:rPr>
-              <w:t>7</w:t>
+              <w:t>9</w:t>
             </w:r>
             <w:r>
               <w:rPr>
@@ -1150,7 +1219,7 @@
               <w:noProof/>
             </w:rPr>
           </w:pPr>
-          <w:hyperlink w:anchor="_Toc322286412" w:history="1">
+          <w:hyperlink w:anchor="_Toc322898873" w:history="1">
             <w:r>
               <w:rPr>
                 <w:rStyle w:val="Hyperlink"/>
@@ -1177,7 +1246,7 @@
                 <w:noProof/>
                 <w:webHidden/>
               </w:rPr>
-              <w:instrText xml:space="preserve"> PAGEREF _Toc322286412 \h </w:instrText>
+              <w:instrText xml:space="preserve"> PAGEREF _Toc322898873 \h </w:instrText>
             </w:r>
             <w:r>
               <w:rPr>
@@ -1197,7 +1266,7 @@
                 <w:noProof/>
                 <w:webHidden/>
               </w:rPr>
-              <w:t>7</w:t>
+              <w:t>9</w:t>
             </w:r>
             <w:r>
               <w:rPr>
@@ -1219,7 +1288,7 @@
               <w:noProof/>
             </w:rPr>
           </w:pPr>
-          <w:hyperlink w:anchor="_Toc322286413" w:history="1">
+          <w:hyperlink w:anchor="_Toc322898874" w:history="1">
             <w:r>
               <w:rPr>
                 <w:rStyle w:val="Hyperlink"/>
@@ -1246,7 +1315,7 @@
                 <w:noProof/>
                 <w:webHidden/>
               </w:rPr>
-              <w:instrText xml:space="preserve"> PAGEREF _Toc322286413 \h </w:instrText>
+              <w:instrText xml:space="preserve"> PAGEREF _Toc322898874 \h </w:instrText>
             </w:r>
             <w:r>
               <w:rPr>
@@ -1266,7 +1335,7 @@
                 <w:noProof/>
                 <w:webHidden/>
               </w:rPr>
-              <w:t>7</w:t>
+              <w:t>9</w:t>
             </w:r>
             <w:r>
               <w:rPr>
@@ -1288,7 +1357,7 @@
               <w:noProof/>
             </w:rPr>
           </w:pPr>
-          <w:hyperlink w:anchor="_Toc322286414" w:history="1">
+          <w:hyperlink w:anchor="_Toc322898875" w:history="1">
             <w:r>
               <w:rPr>
                 <w:rStyle w:val="Hyperlink"/>
@@ -1315,7 +1384,7 @@
                 <w:noProof/>
                 <w:webHidden/>
               </w:rPr>
-              <w:instrText xml:space="preserve"> PAGEREF _Toc322286414 \h </w:instrText>
+              <w:instrText xml:space="preserve"> PAGEREF _Toc322898875 \h </w:instrText>
             </w:r>
             <w:r>
               <w:rPr>
@@ -1335,7 +1404,7 @@
                 <w:noProof/>
                 <w:webHidden/>
               </w:rPr>
-              <w:t>8</w:t>
+              <w:t>10</w:t>
             </w:r>
             <w:r>
               <w:rPr>
@@ -1357,7 +1426,7 @@
               <w:noProof/>
             </w:rPr>
           </w:pPr>
-          <w:hyperlink w:anchor="_Toc322286415" w:history="1">
+          <w:hyperlink w:anchor="_Toc322898876" w:history="1">
             <w:r>
               <w:rPr>
                 <w:rStyle w:val="Hyperlink"/>
@@ -1384,7 +1453,7 @@
                 <w:noProof/>
                 <w:webHidden/>
               </w:rPr>
-              <w:instrText xml:space="preserve"> PAGEREF _Toc322286415 \h </w:instrText>
+              <w:instrText xml:space="preserve"> PAGEREF _Toc322898876 \h </w:instrText>
             </w:r>
             <w:r>
               <w:rPr>
@@ -1404,7 +1473,7 @@
                 <w:noProof/>
                 <w:webHidden/>
               </w:rPr>
-              <w:t>9</w:t>
+              <w:t>11</w:t>
             </w:r>
             <w:r>
               <w:rPr>
@@ -1426,7 +1495,7 @@
               <w:noProof/>
             </w:rPr>
           </w:pPr>
-          <w:hyperlink w:anchor="_Toc322286416" w:history="1">
+          <w:hyperlink w:anchor="_Toc322898877" w:history="1">
             <w:r>
               <w:rPr>
                 <w:rStyle w:val="Hyperlink"/>
@@ -1453,7 +1522,7 @@
                 <w:noProof/>
                 <w:webHidden/>
               </w:rPr>
-              <w:instrText xml:space="preserve"> PAGEREF _Toc322286416 \h </w:instrText>
+              <w:instrText xml:space="preserve"> PAGEREF _Toc322898877 \h </w:instrText>
             </w:r>
             <w:r>
               <w:rPr>
@@ -1473,7 +1542,7 @@
                 <w:noProof/>
                 <w:webHidden/>
               </w:rPr>
-              <w:t>10</w:t>
+              <w:t>12</w:t>
             </w:r>
             <w:r>
               <w:rPr>
@@ -1495,7 +1564,7 @@
               <w:noProof/>
             </w:rPr>
           </w:pPr>
-          <w:hyperlink w:anchor="_Toc322286417" w:history="1">
+          <w:hyperlink w:anchor="_Toc322898878" w:history="1">
             <w:r>
               <w:rPr>
                 <w:rStyle w:val="Hyperlink"/>
@@ -1522,7 +1591,7 @@
                 <w:noProof/>
                 <w:webHidden/>
               </w:rPr>
-              <w:instrText xml:space="preserve"> PAGEREF _Toc322286417 \h </w:instrText>
+              <w:instrText xml:space="preserve"> PAGEREF _Toc322898878 \h </w:instrText>
             </w:r>
             <w:r>
               <w:rPr>
@@ -1542,7 +1611,7 @@
                 <w:noProof/>
                 <w:webHidden/>
               </w:rPr>
-              <w:t>10</w:t>
+              <w:t>12</w:t>
             </w:r>
             <w:r>
               <w:rPr>
@@ -1564,7 +1633,7 @@
               <w:noProof/>
             </w:rPr>
           </w:pPr>
-          <w:hyperlink w:anchor="_Toc322286418" w:history="1">
+          <w:hyperlink w:anchor="_Toc322898879" w:history="1">
             <w:r>
               <w:rPr>
                 <w:rStyle w:val="Hyperlink"/>
@@ -1591,7 +1660,7 @@
                 <w:noProof/>
                 <w:webHidden/>
               </w:rPr>
-              <w:instrText xml:space="preserve"> PAGEREF _Toc322286418 \h </w:instrText>
+              <w:instrText xml:space="preserve"> PAGEREF _Toc322898879 \h </w:instrText>
             </w:r>
             <w:r>
               <w:rPr>
@@ -1611,7 +1680,7 @@
                 <w:noProof/>
                 <w:webHidden/>
               </w:rPr>
-              <w:t>11</w:t>
+              <w:t>13</w:t>
             </w:r>
             <w:r>
               <w:rPr>
@@ -1633,7 +1702,7 @@
               <w:noProof/>
             </w:rPr>
           </w:pPr>
-          <w:hyperlink w:anchor="_Toc322286419" w:history="1">
+          <w:hyperlink w:anchor="_Toc322898880" w:history="1">
             <w:r>
               <w:rPr>
                 <w:rStyle w:val="Hyperlink"/>
@@ -1660,7 +1729,7 @@
                 <w:noProof/>
                 <w:webHidden/>
               </w:rPr>
-              <w:instrText xml:space="preserve"> PAGEREF _Toc322286419 \h </w:instrText>
+              <w:instrText xml:space="preserve"> PAGEREF _Toc322898880 \h </w:instrText>
             </w:r>
             <w:r>
               <w:rPr>
@@ -1680,7 +1749,7 @@
                 <w:noProof/>
                 <w:webHidden/>
               </w:rPr>
-              <w:t>13</w:t>
+              <w:t>15</w:t>
             </w:r>
             <w:r>
               <w:rPr>
@@ -1702,7 +1771,7 @@
               <w:noProof/>
             </w:rPr>
           </w:pPr>
-          <w:hyperlink w:anchor="_Toc322286420" w:history="1">
+          <w:hyperlink w:anchor="_Toc322898881" w:history="1">
             <w:r>
               <w:rPr>
                 <w:rStyle w:val="Hyperlink"/>
@@ -1729,7 +1798,7 @@
                 <w:noProof/>
                 <w:webHidden/>
               </w:rPr>
-              <w:instrText xml:space="preserve"> PAGEREF _Toc322286420 \h </w:instrText>
+              <w:instrText xml:space="preserve"> PAGEREF _Toc322898881 \h </w:instrText>
             </w:r>
             <w:r>
               <w:rPr>
@@ -1749,7 +1818,7 @@
                 <w:noProof/>
                 <w:webHidden/>
               </w:rPr>
-              <w:t>13</w:t>
+              <w:t>15</w:t>
             </w:r>
             <w:r>
               <w:rPr>
@@ -1771,7 +1840,7 @@
               <w:noProof/>
             </w:rPr>
           </w:pPr>
-          <w:hyperlink w:anchor="_Toc322286421" w:history="1">
+          <w:hyperlink w:anchor="_Toc322898882" w:history="1">
             <w:r>
               <w:rPr>
                 <w:rStyle w:val="Hyperlink"/>
@@ -1798,7 +1867,7 @@
                 <w:noProof/>
                 <w:webHidden/>
               </w:rPr>
-              <w:instrText xml:space="preserve"> PAGEREF _Toc322286421 \h </w:instrText>
+              <w:instrText xml:space="preserve"> PAGEREF _Toc322898882 \h </w:instrText>
             </w:r>
             <w:r>
               <w:rPr>
@@ -1818,7 +1887,7 @@
                 <w:noProof/>
                 <w:webHidden/>
               </w:rPr>
-              <w:t>13</w:t>
+              <w:t>15</w:t>
             </w:r>
             <w:r>
               <w:rPr>
@@ -1840,7 +1909,7 @@
               <w:noProof/>
             </w:rPr>
           </w:pPr>
-          <w:hyperlink w:anchor="_Toc322286422" w:history="1">
+          <w:hyperlink w:anchor="_Toc322898883" w:history="1">
             <w:r>
               <w:rPr>
                 <w:rStyle w:val="Hyperlink"/>
@@ -1867,7 +1936,7 @@
                 <w:noProof/>
                 <w:webHidden/>
               </w:rPr>
-              <w:instrText xml:space="preserve"> PAGEREF _Toc322286422 \h </w:instrText>
+              <w:instrText xml:space="preserve"> PAGEREF _Toc322898883 \h </w:instrText>
             </w:r>
             <w:r>
               <w:rPr>
@@ -1887,7 +1956,7 @@
                 <w:noProof/>
                 <w:webHidden/>
               </w:rPr>
-              <w:t>13</w:t>
+              <w:t>15</w:t>
             </w:r>
             <w:r>
               <w:rPr>
@@ -1909,7 +1978,7 @@
               <w:noProof/>
             </w:rPr>
           </w:pPr>
-          <w:hyperlink w:anchor="_Toc322286423" w:history="1">
+          <w:hyperlink w:anchor="_Toc322898884" w:history="1">
             <w:r>
               <w:rPr>
                 <w:rStyle w:val="Hyperlink"/>
@@ -1936,7 +2005,7 @@
                 <w:noProof/>
                 <w:webHidden/>
               </w:rPr>
-              <w:instrText xml:space="preserve"> PAGEREF _Toc322286423 \h </w:instrText>
+              <w:instrText xml:space="preserve"> PAGEREF _Toc322898884 \h </w:instrText>
             </w:r>
             <w:r>
               <w:rPr>
@@ -1956,7 +2025,7 @@
                 <w:noProof/>
                 <w:webHidden/>
               </w:rPr>
-              <w:t>14</w:t>
+              <w:t>16</w:t>
             </w:r>
             <w:r>
               <w:rPr>
@@ -1978,7 +2047,7 @@
               <w:noProof/>
             </w:rPr>
           </w:pPr>
-          <w:hyperlink w:anchor="_Toc322286424" w:history="1">
+          <w:hyperlink w:anchor="_Toc322898885" w:history="1">
             <w:r>
               <w:rPr>
                 <w:rStyle w:val="Hyperlink"/>
@@ -2006,7 +2075,7 @@
                 <w:noProof/>
                 <w:webHidden/>
               </w:rPr>
-              <w:instrText xml:space="preserve"> PAGEREF _Toc322286424 \h </w:instrText>
+              <w:instrText xml:space="preserve"> PAGEREF _Toc322898885 \h </w:instrText>
             </w:r>
             <w:r>
               <w:rPr>
@@ -2026,7 +2095,7 @@
                 <w:noProof/>
                 <w:webHidden/>
               </w:rPr>
-              <w:t>14</w:t>
+              <w:t>16</w:t>
             </w:r>
             <w:r>
               <w:rPr>
@@ -2048,7 +2117,7 @@
               <w:noProof/>
             </w:rPr>
           </w:pPr>
-          <w:hyperlink w:anchor="_Toc322286425" w:history="1">
+          <w:hyperlink w:anchor="_Toc322898886" w:history="1">
             <w:r>
               <w:rPr>
                 <w:rStyle w:val="Hyperlink"/>
@@ -2076,7 +2145,7 @@
                 <w:noProof/>
                 <w:webHidden/>
               </w:rPr>
-              <w:instrText xml:space="preserve"> PAGEREF _Toc322286425 \h </w:instrText>
+              <w:instrText xml:space="preserve"> PAGEREF _Toc322898886 \h </w:instrText>
             </w:r>
             <w:r>
               <w:rPr>
@@ -2096,7 +2165,7 @@
                 <w:noProof/>
                 <w:webHidden/>
               </w:rPr>
-              <w:t>15</w:t>
+              <w:t>17</w:t>
             </w:r>
             <w:r>
               <w:rPr>
@@ -2118,7 +2187,7 @@
               <w:noProof/>
             </w:rPr>
           </w:pPr>
-          <w:hyperlink w:anchor="_Toc322286426" w:history="1">
+          <w:hyperlink w:anchor="_Toc322898887" w:history="1">
             <w:r>
               <w:rPr>
                 <w:rStyle w:val="Hyperlink"/>
@@ -2146,7 +2215,7 @@
                 <w:noProof/>
                 <w:webHidden/>
               </w:rPr>
-              <w:instrText xml:space="preserve"> PAGEREF _Toc322286426 \h </w:instrText>
+              <w:instrText xml:space="preserve"> PAGEREF _Toc322898887 \h </w:instrText>
             </w:r>
             <w:r>
               <w:rPr>
@@ -2166,7 +2235,7 @@
                 <w:noProof/>
                 <w:webHidden/>
               </w:rPr>
-              <w:t>15</w:t>
+              <w:t>17</w:t>
             </w:r>
             <w:r>
               <w:rPr>
@@ -2188,7 +2257,7 @@
               <w:noProof/>
             </w:rPr>
           </w:pPr>
-          <w:hyperlink w:anchor="_Toc322286427" w:history="1">
+          <w:hyperlink w:anchor="_Toc322898888" w:history="1">
             <w:r>
               <w:rPr>
                 <w:rStyle w:val="Hyperlink"/>
@@ -2215,7 +2284,7 @@
                 <w:noProof/>
                 <w:webHidden/>
               </w:rPr>
-              <w:instrText xml:space="preserve"> PAGEREF _Toc322286427 \h </w:instrText>
+              <w:instrText xml:space="preserve"> PAGEREF _Toc322898888 \h </w:instrText>
             </w:r>
             <w:r>
               <w:rPr>
@@ -2235,7 +2304,7 @@
                 <w:noProof/>
                 <w:webHidden/>
               </w:rPr>
-              <w:t>15</w:t>
+              <w:t>17</w:t>
             </w:r>
             <w:r>
               <w:rPr>
@@ -2257,7 +2326,7 @@
               <w:noProof/>
             </w:rPr>
           </w:pPr>
-          <w:hyperlink w:anchor="_Toc322286428" w:history="1">
+          <w:hyperlink w:anchor="_Toc322898889" w:history="1">
             <w:r>
               <w:rPr>
                 <w:rStyle w:val="Hyperlink"/>
@@ -2284,7 +2353,7 @@
                 <w:noProof/>
                 <w:webHidden/>
               </w:rPr>
-              <w:instrText xml:space="preserve"> PAGEREF _Toc322286428 \h </w:instrText>
+              <w:instrText xml:space="preserve"> PAGEREF _Toc322898889 \h </w:instrText>
             </w:r>
             <w:r>
               <w:rPr>
@@ -2304,7 +2373,7 @@
                 <w:noProof/>
                 <w:webHidden/>
               </w:rPr>
-              <w:t>15</w:t>
+              <w:t>17</w:t>
             </w:r>
             <w:r>
               <w:rPr>
@@ -2326,7 +2395,7 @@
               <w:noProof/>
             </w:rPr>
           </w:pPr>
-          <w:hyperlink w:anchor="_Toc322286429" w:history="1">
+          <w:hyperlink w:anchor="_Toc322898890" w:history="1">
             <w:r>
               <w:rPr>
                 <w:rStyle w:val="Hyperlink"/>
@@ -2353,7 +2422,7 @@
                 <w:noProof/>
                 <w:webHidden/>
               </w:rPr>
-              <w:instrText xml:space="preserve"> PAGEREF _Toc322286429 \h </w:instrText>
+              <w:instrText xml:space="preserve"> PAGEREF _Toc322898890 \h </w:instrText>
             </w:r>
             <w:r>
               <w:rPr>
@@ -2373,7 +2442,7 @@
                 <w:noProof/>
                 <w:webHidden/>
               </w:rPr>
-              <w:t>15</w:t>
+              <w:t>17</w:t>
             </w:r>
             <w:r>
               <w:rPr>
@@ -2395,7 +2464,7 @@
               <w:noProof/>
             </w:rPr>
           </w:pPr>
-          <w:hyperlink w:anchor="_Toc322286430" w:history="1">
+          <w:hyperlink w:anchor="_Toc322898891" w:history="1">
             <w:r>
               <w:rPr>
                 <w:rStyle w:val="Hyperlink"/>
@@ -2423,7 +2492,7 @@
                 <w:noProof/>
                 <w:webHidden/>
               </w:rPr>
-              <w:instrText xml:space="preserve"> PAGEREF _Toc322286430 \h </w:instrText>
+              <w:instrText xml:space="preserve"> PAGEREF _Toc322898891 \h </w:instrText>
             </w:r>
             <w:r>
               <w:rPr>
@@ -2443,7 +2512,7 @@
                 <w:noProof/>
                 <w:webHidden/>
               </w:rPr>
-              <w:t>16</w:t>
+              <w:t>18</w:t>
             </w:r>
             <w:r>
               <w:rPr>
@@ -2465,7 +2534,7 @@
               <w:noProof/>
             </w:rPr>
           </w:pPr>
-          <w:hyperlink w:anchor="_Toc322286431" w:history="1">
+          <w:hyperlink w:anchor="_Toc322898892" w:history="1">
             <w:r>
               <w:rPr>
                 <w:rStyle w:val="Hyperlink"/>
@@ -2492,7 +2561,7 @@
                 <w:noProof/>
                 <w:webHidden/>
               </w:rPr>
-              <w:instrText xml:space="preserve"> PAGEREF _Toc322286431 \h </w:instrText>
+              <w:instrText xml:space="preserve"> PAGEREF _Toc322898892 \h </w:instrText>
             </w:r>
             <w:r>
               <w:rPr>
@@ -2512,7 +2581,7 @@
                 <w:noProof/>
                 <w:webHidden/>
               </w:rPr>
-              <w:t>17</w:t>
+              <w:t>19</w:t>
             </w:r>
             <w:r>
               <w:rPr>
@@ -2534,7 +2603,7 @@
               <w:noProof/>
             </w:rPr>
           </w:pPr>
-          <w:hyperlink w:anchor="_Toc322286432" w:history="1">
+          <w:hyperlink w:anchor="_Toc322898893" w:history="1">
             <w:r>
               <w:rPr>
                 <w:rStyle w:val="Hyperlink"/>
@@ -2561,7 +2630,7 @@
                 <w:noProof/>
                 <w:webHidden/>
               </w:rPr>
-              <w:instrText xml:space="preserve"> PAGEREF _Toc322286432 \h </w:instrText>
+              <w:instrText xml:space="preserve"> PAGEREF _Toc322898893 \h </w:instrText>
             </w:r>
             <w:r>
               <w:rPr>
@@ -2581,7 +2650,7 @@
                 <w:noProof/>
                 <w:webHidden/>
               </w:rPr>
-              <w:t>18</w:t>
+              <w:t>20</w:t>
             </w:r>
             <w:r>
               <w:rPr>
@@ -2603,7 +2672,7 @@
               <w:noProof/>
             </w:rPr>
           </w:pPr>
-          <w:hyperlink w:anchor="_Toc322286433" w:history="1">
+          <w:hyperlink w:anchor="_Toc322898894" w:history="1">
             <w:r>
               <w:rPr>
                 <w:rStyle w:val="Hyperlink"/>
@@ -2630,7 +2699,7 @@
                 <w:noProof/>
                 <w:webHidden/>
               </w:rPr>
-              <w:instrText xml:space="preserve"> PAGEREF _Toc322286433 \h </w:instrText>
+              <w:instrText xml:space="preserve"> PAGEREF _Toc322898894 \h </w:instrText>
             </w:r>
             <w:r>
               <w:rPr>
@@ -2650,7 +2719,7 @@
                 <w:noProof/>
                 <w:webHidden/>
               </w:rPr>
-              <w:t>18</w:t>
+              <w:t>20</w:t>
             </w:r>
             <w:r>
               <w:rPr>
@@ -2672,7 +2741,7 @@
               <w:noProof/>
             </w:rPr>
           </w:pPr>
-          <w:hyperlink w:anchor="_Toc322286434" w:history="1">
+          <w:hyperlink w:anchor="_Toc322898895" w:history="1">
             <w:r>
               <w:rPr>
                 <w:rStyle w:val="Hyperlink"/>
@@ -2699,7 +2768,7 @@
                 <w:noProof/>
                 <w:webHidden/>
               </w:rPr>
-              <w:instrText xml:space="preserve"> PAGEREF _Toc322286434 \h </w:instrText>
+              <w:instrText xml:space="preserve"> PAGEREF _Toc322898895 \h </w:instrText>
             </w:r>
             <w:r>
               <w:rPr>
@@ -2719,7 +2788,7 @@
                 <w:noProof/>
                 <w:webHidden/>
               </w:rPr>
-              <w:t>18</w:t>
+              <w:t>20</w:t>
             </w:r>
             <w:r>
               <w:rPr>
@@ -2741,7 +2810,7 @@
               <w:noProof/>
             </w:rPr>
           </w:pPr>
-          <w:hyperlink w:anchor="_Toc322286435" w:history="1">
+          <w:hyperlink w:anchor="_Toc322898896" w:history="1">
             <w:r>
               <w:rPr>
                 <w:rStyle w:val="Hyperlink"/>
@@ -2768,7 +2837,7 @@
                 <w:noProof/>
                 <w:webHidden/>
               </w:rPr>
-              <w:instrText xml:space="preserve"> PAGEREF _Toc322286435 \h </w:instrText>
+              <w:instrText xml:space="preserve"> PAGEREF _Toc322898896 \h </w:instrText>
             </w:r>
             <w:r>
               <w:rPr>
@@ -2788,7 +2857,7 @@
                 <w:noProof/>
                 <w:webHidden/>
               </w:rPr>
-              <w:t>18</w:t>
+              <w:t>20</w:t>
             </w:r>
             <w:r>
               <w:rPr>
@@ -2810,7 +2879,7 @@
               <w:noProof/>
             </w:rPr>
           </w:pPr>
-          <w:hyperlink w:anchor="_Toc322286436" w:history="1">
+          <w:hyperlink w:anchor="_Toc322898897" w:history="1">
             <w:r>
               <w:rPr>
                 <w:rStyle w:val="Hyperlink"/>
@@ -2837,7 +2906,7 @@
                 <w:noProof/>
                 <w:webHidden/>
               </w:rPr>
-              <w:instrText xml:space="preserve"> PAGEREF _Toc322286436 \h </w:instrText>
+              <w:instrText xml:space="preserve"> PAGEREF _Toc322898897 \h </w:instrText>
             </w:r>
             <w:r>
               <w:rPr>
@@ -2857,7 +2926,7 @@
                 <w:noProof/>
                 <w:webHidden/>
               </w:rPr>
-              <w:t>18</w:t>
+              <w:t>20</w:t>
             </w:r>
             <w:r>
               <w:rPr>
@@ -2879,7 +2948,7 @@
               <w:noProof/>
             </w:rPr>
           </w:pPr>
-          <w:hyperlink w:anchor="_Toc322286437" w:history="1">
+          <w:hyperlink w:anchor="_Toc322898898" w:history="1">
             <w:r>
               <w:rPr>
                 <w:rStyle w:val="Hyperlink"/>
@@ -2906,7 +2975,7 @@
                 <w:noProof/>
                 <w:webHidden/>
               </w:rPr>
-              <w:instrText xml:space="preserve"> PAGEREF _Toc322286437 \h </w:instrText>
+              <w:instrText xml:space="preserve"> PAGEREF _Toc322898898 \h </w:instrText>
             </w:r>
             <w:r>
               <w:rPr>
@@ -2926,7 +2995,7 @@
                 <w:noProof/>
                 <w:webHidden/>
               </w:rPr>
-              <w:t>18</w:t>
+              <w:t>20</w:t>
             </w:r>
             <w:r>
               <w:rPr>
@@ -2948,7 +3017,7 @@
               <w:noProof/>
             </w:rPr>
           </w:pPr>
-          <w:hyperlink w:anchor="_Toc322286438" w:history="1">
+          <w:hyperlink w:anchor="_Toc322898899" w:history="1">
             <w:r>
               <w:rPr>
                 <w:rStyle w:val="Hyperlink"/>
@@ -2975,7 +3044,7 @@
                 <w:noProof/>
                 <w:webHidden/>
               </w:rPr>
-              <w:instrText xml:space="preserve"> PAGEREF _Toc322286438 \h </w:instrText>
+              <w:instrText xml:space="preserve"> PAGEREF _Toc322898899 \h </w:instrText>
             </w:r>
             <w:r>
               <w:rPr>
@@ -2995,7 +3064,7 @@
                 <w:noProof/>
                 <w:webHidden/>
               </w:rPr>
-              <w:t>19</w:t>
+              <w:t>21</w:t>
             </w:r>
             <w:r>
               <w:rPr>
@@ -3017,7 +3086,7 @@
               <w:noProof/>
             </w:rPr>
           </w:pPr>
-          <w:hyperlink w:anchor="_Toc322286439" w:history="1">
+          <w:hyperlink w:anchor="_Toc322898900" w:history="1">
             <w:r>
               <w:rPr>
                 <w:rStyle w:val="Hyperlink"/>
@@ -3044,7 +3113,7 @@
                 <w:noProof/>
                 <w:webHidden/>
               </w:rPr>
-              <w:instrText xml:space="preserve"> PAGEREF _Toc322286439 \h </w:instrText>
+              <w:instrText xml:space="preserve"> PAGEREF _Toc322898900 \h </w:instrText>
             </w:r>
             <w:r>
               <w:rPr>
@@ -3064,7 +3133,7 @@
                 <w:noProof/>
                 <w:webHidden/>
               </w:rPr>
-              <w:t>19</w:t>
+              <w:t>21</w:t>
             </w:r>
             <w:r>
               <w:rPr>
@@ -3086,7 +3155,7 @@
               <w:noProof/>
             </w:rPr>
           </w:pPr>
-          <w:hyperlink w:anchor="_Toc322286440" w:history="1">
+          <w:hyperlink w:anchor="_Toc322898901" w:history="1">
             <w:r>
               <w:rPr>
                 <w:rStyle w:val="Hyperlink"/>
@@ -3113,7 +3182,7 @@
                 <w:noProof/>
                 <w:webHidden/>
               </w:rPr>
-              <w:instrText xml:space="preserve"> PAGEREF _Toc322286440 \h </w:instrText>
+              <w:instrText xml:space="preserve"> PAGEREF _Toc322898901 \h </w:instrText>
             </w:r>
             <w:r>
               <w:rPr>
@@ -3133,7 +3202,7 @@
                 <w:noProof/>
                 <w:webHidden/>
               </w:rPr>
-              <w:t>20</w:t>
+              <w:t>22</w:t>
             </w:r>
             <w:r>
               <w:rPr>
@@ -3155,7 +3224,7 @@
               <w:noProof/>
             </w:rPr>
           </w:pPr>
-          <w:hyperlink w:anchor="_Toc322286441" w:history="1">
+          <w:hyperlink w:anchor="_Toc322898902" w:history="1">
             <w:r>
               <w:rPr>
                 <w:rStyle w:val="Hyperlink"/>
@@ -3182,7 +3251,7 @@
                 <w:noProof/>
                 <w:webHidden/>
               </w:rPr>
-              <w:instrText xml:space="preserve"> PAGEREF _Toc322286441 \h </w:instrText>
+              <w:instrText xml:space="preserve"> PAGEREF _Toc322898902 \h </w:instrText>
             </w:r>
             <w:r>
               <w:rPr>
@@ -3202,7 +3271,7 @@
                 <w:noProof/>
                 <w:webHidden/>
               </w:rPr>
-              <w:t>20</w:t>
+              <w:t>22</w:t>
             </w:r>
             <w:r>
               <w:rPr>
@@ -3224,7 +3293,7 @@
               <w:noProof/>
             </w:rPr>
           </w:pPr>
-          <w:hyperlink w:anchor="_Toc322286442" w:history="1">
+          <w:hyperlink w:anchor="_Toc322898903" w:history="1">
             <w:r>
               <w:rPr>
                 <w:rStyle w:val="Hyperlink"/>
@@ -3251,7 +3320,7 @@
                 <w:noProof/>
                 <w:webHidden/>
               </w:rPr>
-              <w:instrText xml:space="preserve"> PAGEREF _Toc322286442 \h </w:instrText>
+              <w:instrText xml:space="preserve"> PAGEREF _Toc322898903 \h </w:instrText>
             </w:r>
             <w:r>
               <w:rPr>
@@ -3271,7 +3340,7 @@
                 <w:noProof/>
                 <w:webHidden/>
               </w:rPr>
-              <w:t>21</w:t>
+              <w:t>23</w:t>
             </w:r>
             <w:r>
               <w:rPr>
@@ -3293,7 +3362,7 @@
               <w:noProof/>
             </w:rPr>
           </w:pPr>
-          <w:hyperlink w:anchor="_Toc322286443" w:history="1">
+          <w:hyperlink w:anchor="_Toc322898904" w:history="1">
             <w:r>
               <w:rPr>
                 <w:rStyle w:val="Hyperlink"/>
@@ -3320,7 +3389,7 @@
                 <w:noProof/>
                 <w:webHidden/>
               </w:rPr>
-              <w:instrText xml:space="preserve"> PAGEREF _Toc322286443 \h </w:instrText>
+              <w:instrText xml:space="preserve"> PAGEREF _Toc322898904 \h </w:instrText>
             </w:r>
             <w:r>
               <w:rPr>
@@ -3340,7 +3409,7 @@
                 <w:noProof/>
                 <w:webHidden/>
               </w:rPr>
-              <w:t>21</w:t>
+              <w:t>23</w:t>
             </w:r>
             <w:r>
               <w:rPr>
@@ -3362,7 +3431,7 @@
               <w:noProof/>
             </w:rPr>
           </w:pPr>
-          <w:hyperlink w:anchor="_Toc322286444" w:history="1">
+          <w:hyperlink w:anchor="_Toc322898905" w:history="1">
             <w:r>
               <w:rPr>
                 <w:rStyle w:val="Hyperlink"/>
@@ -3389,7 +3458,7 @@
                 <w:noProof/>
                 <w:webHidden/>
               </w:rPr>
-              <w:instrText xml:space="preserve"> PAGEREF _Toc322286444 \h </w:instrText>
+              <w:instrText xml:space="preserve"> PAGEREF _Toc322898905 \h </w:instrText>
             </w:r>
             <w:r>
               <w:rPr>
@@ -3409,7 +3478,7 @@
                 <w:noProof/>
                 <w:webHidden/>
               </w:rPr>
-              <w:t>21</w:t>
+              <w:t>23</w:t>
             </w:r>
             <w:r>
               <w:rPr>
@@ -3431,7 +3500,7 @@
               <w:noProof/>
             </w:rPr>
           </w:pPr>
-          <w:hyperlink w:anchor="_Toc322286445" w:history="1">
+          <w:hyperlink w:anchor="_Toc322898906" w:history="1">
             <w:r>
               <w:rPr>
                 <w:rStyle w:val="Hyperlink"/>
@@ -3458,7 +3527,7 @@
                 <w:noProof/>
                 <w:webHidden/>
               </w:rPr>
-              <w:instrText xml:space="preserve"> PAGEREF _Toc322286445 \h </w:instrText>
+              <w:instrText xml:space="preserve"> PAGEREF _Toc322898906 \h </w:instrText>
             </w:r>
             <w:r>
               <w:rPr>
@@ -3478,7 +3547,7 @@
                 <w:noProof/>
                 <w:webHidden/>
               </w:rPr>
-              <w:t>21</w:t>
+              <w:t>23</w:t>
             </w:r>
             <w:r>
               <w:rPr>
@@ -3500,7 +3569,7 @@
               <w:noProof/>
             </w:rPr>
           </w:pPr>
-          <w:hyperlink w:anchor="_Toc322286446" w:history="1">
+          <w:hyperlink w:anchor="_Toc322898907" w:history="1">
             <w:r>
               <w:rPr>
                 <w:rStyle w:val="Hyperlink"/>
@@ -3527,7 +3596,7 @@
                 <w:noProof/>
                 <w:webHidden/>
               </w:rPr>
-              <w:instrText xml:space="preserve"> PAGEREF _Toc322286446 \h </w:instrText>
+              <w:instrText xml:space="preserve"> PAGEREF _Toc322898907 \h </w:instrText>
             </w:r>
             <w:r>
               <w:rPr>
@@ -3547,7 +3616,7 @@
                 <w:noProof/>
                 <w:webHidden/>
               </w:rPr>
-              <w:t>22</w:t>
+              <w:t>24</w:t>
             </w:r>
             <w:r>
               <w:rPr>
@@ -3569,7 +3638,7 @@
               <w:noProof/>
             </w:rPr>
           </w:pPr>
-          <w:hyperlink w:anchor="_Toc322286447" w:history="1">
+          <w:hyperlink w:anchor="_Toc322898908" w:history="1">
             <w:r>
               <w:rPr>
                 <w:rStyle w:val="Hyperlink"/>
@@ -3596,7 +3665,7 @@
                 <w:noProof/>
                 <w:webHidden/>
               </w:rPr>
-              <w:instrText xml:space="preserve"> PAGEREF _Toc322286447 \h </w:instrText>
+              <w:instrText xml:space="preserve"> PAGEREF _Toc322898908 \h </w:instrText>
             </w:r>
             <w:r>
               <w:rPr>
@@ -3616,7 +3685,7 @@
                 <w:noProof/>
                 <w:webHidden/>
               </w:rPr>
-              <w:t>22</w:t>
+              <w:t>24</w:t>
             </w:r>
             <w:r>
               <w:rPr>
@@ -3638,7 +3707,7 @@
               <w:noProof/>
             </w:rPr>
           </w:pPr>
-          <w:hyperlink w:anchor="_Toc322286448" w:history="1">
+          <w:hyperlink w:anchor="_Toc322898909" w:history="1">
             <w:r>
               <w:rPr>
                 <w:rStyle w:val="Hyperlink"/>
@@ -3665,7 +3734,7 @@
                 <w:noProof/>
                 <w:webHidden/>
               </w:rPr>
-              <w:instrText xml:space="preserve"> PAGEREF _Toc322286448 \h </w:instrText>
+              <w:instrText xml:space="preserve"> PAGEREF _Toc322898909 \h </w:instrText>
             </w:r>
             <w:r>
               <w:rPr>
@@ -3685,7 +3754,7 @@
                 <w:noProof/>
                 <w:webHidden/>
               </w:rPr>
-              <w:t>22</w:t>
+              <w:t>24</w:t>
             </w:r>
             <w:r>
               <w:rPr>
@@ -3707,7 +3776,7 @@
               <w:noProof/>
             </w:rPr>
           </w:pPr>
-          <w:hyperlink w:anchor="_Toc322286449" w:history="1">
+          <w:hyperlink w:anchor="_Toc322898910" w:history="1">
             <w:r>
               <w:rPr>
                 <w:rStyle w:val="Hyperlink"/>
@@ -3734,7 +3803,7 @@
                 <w:noProof/>
                 <w:webHidden/>
               </w:rPr>
-              <w:instrText xml:space="preserve"> PAGEREF _Toc322286449 \h </w:instrText>
+              <w:instrText xml:space="preserve"> PAGEREF _Toc322898910 \h </w:instrText>
             </w:r>
             <w:r>
               <w:rPr>
@@ -3754,7 +3823,7 @@
                 <w:noProof/>
                 <w:webHidden/>
               </w:rPr>
-              <w:t>22</w:t>
+              <w:t>24</w:t>
             </w:r>
             <w:r>
               <w:rPr>
@@ -3776,7 +3845,7 @@
               <w:noProof/>
             </w:rPr>
           </w:pPr>
-          <w:hyperlink w:anchor="_Toc322286450" w:history="1">
+          <w:hyperlink w:anchor="_Toc322898911" w:history="1">
             <w:r>
               <w:rPr>
                 <w:rStyle w:val="Hyperlink"/>
@@ -3803,7 +3872,7 @@
                 <w:noProof/>
                 <w:webHidden/>
               </w:rPr>
-              <w:instrText xml:space="preserve"> PAGEREF _Toc322286450 \h </w:instrText>
+              <w:instrText xml:space="preserve"> PAGEREF _Toc322898911 \h </w:instrText>
             </w:r>
             <w:r>
               <w:rPr>
@@ -3823,7 +3892,7 @@
                 <w:noProof/>
                 <w:webHidden/>
               </w:rPr>
-              <w:t>22</w:t>
+              <w:t>24</w:t>
             </w:r>
             <w:r>
               <w:rPr>
@@ -3845,7 +3914,7 @@
               <w:noProof/>
             </w:rPr>
           </w:pPr>
-          <w:hyperlink w:anchor="_Toc322286451" w:history="1">
+          <w:hyperlink w:anchor="_Toc322898912" w:history="1">
             <w:r>
               <w:rPr>
                 <w:rStyle w:val="Hyperlink"/>
@@ -3872,7 +3941,7 @@
                 <w:noProof/>
                 <w:webHidden/>
               </w:rPr>
-              <w:instrText xml:space="preserve"> PAGEREF _Toc322286451 \h </w:instrText>
+              <w:instrText xml:space="preserve"> PAGEREF _Toc322898912 \h </w:instrText>
             </w:r>
             <w:r>
               <w:rPr>
@@ -3892,7 +3961,7 @@
                 <w:noProof/>
                 <w:webHidden/>
               </w:rPr>
-              <w:t>22</w:t>
+              <w:t>24</w:t>
             </w:r>
             <w:r>
               <w:rPr>
@@ -3914,7 +3983,7 @@
               <w:noProof/>
             </w:rPr>
           </w:pPr>
-          <w:hyperlink w:anchor="_Toc322286452" w:history="1">
+          <w:hyperlink w:anchor="_Toc322898913" w:history="1">
             <w:r>
               <w:rPr>
                 <w:rStyle w:val="Hyperlink"/>
@@ -3941,7 +4010,7 @@
                 <w:noProof/>
                 <w:webHidden/>
               </w:rPr>
-              <w:instrText xml:space="preserve"> PAGEREF _Toc322286452 \h </w:instrText>
+              <w:instrText xml:space="preserve"> PAGEREF _Toc322898913 \h </w:instrText>
             </w:r>
             <w:r>
               <w:rPr>
@@ -3961,7 +4030,7 @@
                 <w:noProof/>
                 <w:webHidden/>
               </w:rPr>
-              <w:t>22</w:t>
+              <w:t>24</w:t>
             </w:r>
             <w:r>
               <w:rPr>
@@ -3983,7 +4052,7 @@
               <w:noProof/>
             </w:rPr>
           </w:pPr>
-          <w:hyperlink w:anchor="_Toc322286453" w:history="1">
+          <w:hyperlink w:anchor="_Toc322898914" w:history="1">
             <w:r>
               <w:rPr>
                 <w:rStyle w:val="Hyperlink"/>
@@ -4010,7 +4079,7 @@
                 <w:noProof/>
                 <w:webHidden/>
               </w:rPr>
-              <w:instrText xml:space="preserve"> PAGEREF _Toc322286453 \h </w:instrText>
+              <w:instrText xml:space="preserve"> PAGEREF _Toc322898914 \h </w:instrText>
             </w:r>
             <w:r>
               <w:rPr>
@@ -4030,7 +4099,7 @@
                 <w:noProof/>
                 <w:webHidden/>
               </w:rPr>
-              <w:t>23</w:t>
+              <w:t>25</w:t>
             </w:r>
             <w:r>
               <w:rPr>
@@ -4052,7 +4121,7 @@
               <w:noProof/>
             </w:rPr>
           </w:pPr>
-          <w:hyperlink w:anchor="_Toc322286454" w:history="1">
+          <w:hyperlink w:anchor="_Toc322898915" w:history="1">
             <w:r>
               <w:rPr>
                 <w:rStyle w:val="Hyperlink"/>
@@ -4079,7 +4148,7 @@
                 <w:noProof/>
                 <w:webHidden/>
               </w:rPr>
-              <w:instrText xml:space="preserve"> PAGEREF _Toc322286454 \h </w:instrText>
+              <w:instrText xml:space="preserve"> PAGEREF _Toc322898915 \h </w:instrText>
             </w:r>
             <w:r>
               <w:rPr>
@@ -4099,7 +4168,7 @@
                 <w:noProof/>
                 <w:webHidden/>
               </w:rPr>
-              <w:t>24</w:t>
+              <w:t>26</w:t>
             </w:r>
             <w:r>
               <w:rPr>
@@ -4121,7 +4190,7 @@
               <w:noProof/>
             </w:rPr>
           </w:pPr>
-          <w:hyperlink w:anchor="_Toc322286455" w:history="1">
+          <w:hyperlink w:anchor="_Toc322898916" w:history="1">
             <w:r>
               <w:rPr>
                 <w:rStyle w:val="Hyperlink"/>
@@ -4148,7 +4217,7 @@
                 <w:noProof/>
                 <w:webHidden/>
               </w:rPr>
-              <w:instrText xml:space="preserve"> PAGEREF _Toc322286455 \h </w:instrText>
+              <w:instrText xml:space="preserve"> PAGEREF _Toc322898916 \h </w:instrText>
             </w:r>
             <w:r>
               <w:rPr>
@@ -4168,7 +4237,7 @@
                 <w:noProof/>
                 <w:webHidden/>
               </w:rPr>
-              <w:t>25</w:t>
+              <w:t>27</w:t>
             </w:r>
             <w:r>
               <w:rPr>
@@ -4190,7 +4259,7 @@
               <w:noProof/>
             </w:rPr>
           </w:pPr>
-          <w:hyperlink w:anchor="_Toc322286456" w:history="1">
+          <w:hyperlink w:anchor="_Toc322898917" w:history="1">
             <w:r>
               <w:rPr>
                 <w:rStyle w:val="Hyperlink"/>
@@ -4217,7 +4286,7 @@
                 <w:noProof/>
                 <w:webHidden/>
               </w:rPr>
-              <w:instrText xml:space="preserve"> PAGEREF _Toc322286456 \h </w:instrText>
+              <w:instrText xml:space="preserve"> PAGEREF _Toc322898917 \h </w:instrText>
             </w:r>
             <w:r>
               <w:rPr>
@@ -4237,7 +4306,7 @@
                 <w:noProof/>
                 <w:webHidden/>
               </w:rPr>
-              <w:t>25</w:t>
+              <w:t>27</w:t>
             </w:r>
             <w:r>
               <w:rPr>
@@ -4259,7 +4328,7 @@
               <w:noProof/>
             </w:rPr>
           </w:pPr>
-          <w:hyperlink w:anchor="_Toc322286457" w:history="1">
+          <w:hyperlink w:anchor="_Toc322898918" w:history="1">
             <w:r>
               <w:rPr>
                 <w:rStyle w:val="Hyperlink"/>
@@ -4286,7 +4355,7 @@
                 <w:noProof/>
                 <w:webHidden/>
               </w:rPr>
-              <w:instrText xml:space="preserve"> PAGEREF _Toc322286457 \h </w:instrText>
+              <w:instrText xml:space="preserve"> PAGEREF _Toc322898918 \h </w:instrText>
             </w:r>
             <w:r>
               <w:rPr>
@@ -4306,7 +4375,7 @@
                 <w:noProof/>
                 <w:webHidden/>
               </w:rPr>
-              <w:t>26</w:t>
+              <w:t>28</w:t>
             </w:r>
             <w:r>
               <w:rPr>
@@ -4326,15 +4395,22 @@
     </w:sdt>
     <w:p>
       <w:r>
+        <w:lastRenderedPageBreak/>
         <w:br w:type="page"/>
       </w:r>
     </w:p>
     <w:p>
       <w:pPr>
         <w:pStyle w:val="Heading1"/>
-      </w:pPr>
-      <w:bookmarkStart w:id="0" w:name="_Toc322286398"/>
-      <w:r>
+        <w:rPr>
+          <w:u w:val="single"/>
+        </w:rPr>
+      </w:pPr>
+      <w:bookmarkStart w:id="0" w:name="_Toc322898858"/>
+      <w:r>
+        <w:rPr>
+          <w:u w:val="single"/>
+        </w:rPr>
         <w:lastRenderedPageBreak/>
         <w:t>Getting Help</w:t>
       </w:r>
@@ -4379,9 +4455,15 @@
     <w:p>
       <w:pPr>
         <w:pStyle w:val="Heading1"/>
-      </w:pPr>
-      <w:bookmarkStart w:id="1" w:name="_Toc322286399"/>
-      <w:r>
+        <w:rPr>
+          <w:u w:val="single"/>
+        </w:rPr>
+      </w:pPr>
+      <w:bookmarkStart w:id="1" w:name="_Toc322898859"/>
+      <w:r>
+        <w:rPr>
+          <w:u w:val="single"/>
+        </w:rPr>
         <w:t>Minimum Requirements</w:t>
       </w:r>
       <w:bookmarkEnd w:id="1"/>
@@ -4468,9 +4550,15 @@
     <w:p>
       <w:pPr>
         <w:pStyle w:val="Heading1"/>
-      </w:pPr>
-      <w:bookmarkStart w:id="2" w:name="_Toc322286400"/>
-      <w:r>
+        <w:rPr>
+          <w:u w:val="single"/>
+        </w:rPr>
+      </w:pPr>
+      <w:bookmarkStart w:id="2" w:name="_Toc322898860"/>
+      <w:r>
+        <w:rPr>
+          <w:u w:val="single"/>
+        </w:rPr>
         <w:t>Known Issues</w:t>
       </w:r>
       <w:bookmarkEnd w:id="2"/>
@@ -4633,12 +4721,21 @@
     <w:p>
       <w:pPr>
         <w:pStyle w:val="Heading1"/>
-      </w:pPr>
-      <w:bookmarkStart w:id="3" w:name="_Toc322286401"/>
-      <w:r>
+        <w:rPr>
+          <w:u w:val="single"/>
+        </w:rPr>
+      </w:pPr>
+      <w:bookmarkStart w:id="3" w:name="_Toc322898861"/>
+      <w:r>
+        <w:rPr>
+          <w:u w:val="single"/>
+        </w:rPr>
         <w:t>Limitations</w:t>
       </w:r>
       <w:r>
+        <w:rPr>
+          <w:u w:val="single"/>
+        </w:rPr>
         <w:t xml:space="preserve"> and General Information</w:t>
       </w:r>
       <w:bookmarkEnd w:id="3"/>
@@ -4917,8 +5014,8 @@
         </w:rPr>
         <w:drawing>
           <wp:inline distT="0" distB="0" distL="0" distR="0">
-            <wp:extent cx="3297936" cy="2359152"/>
-            <wp:effectExtent l="19050" t="0" r="0" b="0"/>
+            <wp:extent cx="3864769" cy="2764631"/>
+            <wp:effectExtent l="19050" t="0" r="2381" b="0"/>
             <wp:docPr id="19" name="Picture 1"/>
             <wp:cNvGraphicFramePr>
               <a:graphicFrameLocks xmlns:a="http://schemas.openxmlformats.org/drawingml/2006/main" noChangeAspect="1"/>
@@ -4942,7 +5039,7 @@
                   <pic:spPr bwMode="auto">
                     <a:xfrm>
                       <a:off x="0" y="0"/>
-                      <a:ext cx="3297936" cy="2359152"/>
+                      <a:ext cx="3864769" cy="2764631"/>
                     </a:xfrm>
                     <a:prstGeom prst="rect">
                       <a:avLst/>
@@ -4990,8 +5087,16 @@
           <w:color w:val="365F91" w:themeColor="accent1" w:themeShade="BF"/>
           <w:sz w:val="28"/>
           <w:szCs w:val="28"/>
-        </w:rPr>
-      </w:pPr>
+          <w:u w:val="single"/>
+        </w:rPr>
+      </w:pPr>
+      <w:bookmarkStart w:id="5" w:name="_Toc322898862"/>
+      <w:r>
+        <w:rPr>
+          <w:u w:val="single"/>
+        </w:rPr>
+        <w:br w:type="page"/>
+      </w:r>
     </w:p>
     <w:p>
       <w:pPr>
@@ -5000,7 +5105,861 @@
           <w:u w:val="single"/>
         </w:rPr>
       </w:pPr>
-      <w:bookmarkStart w:id="5" w:name="_Toc322286402"/>
+      <w:r>
+        <w:rPr>
+          <w:u w:val="single"/>
+        </w:rPr>
+        <w:lastRenderedPageBreak/>
+        <w:t>Setup &amp; Installation</w:t>
+      </w:r>
+      <w:bookmarkEnd w:id="5"/>
+    </w:p>
+    <w:p>
+      <w:pPr>
+        <w:jc w:val="both"/>
+      </w:pPr>
+      <w:r>
+        <w:t>Run Lightgrep_Setup_Beta1.exe and, if User Account Control is enabled on Windows Vista or Windows 7, you will see a dialog asking for approval to run the installer. Select Yes to continue.</w:t>
+      </w:r>
+    </w:p>
+    <w:p>
+      <w:pPr>
+        <w:jc w:val="center"/>
+        <w:rPr>
+          <w:rFonts w:asciiTheme="majorHAnsi" w:eastAsiaTheme="majorEastAsia" w:hAnsiTheme="majorHAnsi" w:cstheme="majorBidi"/>
+          <w:b/>
+          <w:bCs/>
+          <w:color w:val="365F91" w:themeColor="accent1" w:themeShade="BF"/>
+          <w:sz w:val="28"/>
+          <w:szCs w:val="28"/>
+        </w:rPr>
+      </w:pPr>
+      <w:r>
+        <w:rPr>
+          <w:rFonts w:asciiTheme="majorHAnsi" w:eastAsiaTheme="majorEastAsia" w:hAnsiTheme="majorHAnsi" w:cstheme="majorBidi"/>
+          <w:b/>
+          <w:bCs/>
+          <w:noProof/>
+          <w:color w:val="365F91" w:themeColor="accent1" w:themeShade="BF"/>
+          <w:sz w:val="28"/>
+          <w:szCs w:val="28"/>
+        </w:rPr>
+        <w:drawing>
+          <wp:inline distT="0" distB="0" distL="0" distR="0">
+            <wp:extent cx="4438650" cy="2505075"/>
+            <wp:effectExtent l="19050" t="0" r="0" b="0"/>
+            <wp:docPr id="21" name="Picture 7"/>
+            <wp:cNvGraphicFramePr>
+              <a:graphicFrameLocks xmlns:a="http://schemas.openxmlformats.org/drawingml/2006/main" noChangeAspect="1"/>
+            </wp:cNvGraphicFramePr>
+            <a:graphic xmlns:a="http://schemas.openxmlformats.org/drawingml/2006/main">
+              <a:graphicData uri="http://schemas.openxmlformats.org/drawingml/2006/picture">
+                <pic:pic xmlns:pic="http://schemas.openxmlformats.org/drawingml/2006/picture">
+                  <pic:nvPicPr>
+                    <pic:cNvPr id="0" name="Picture 7"/>
+                    <pic:cNvPicPr>
+                      <a:picLocks noChangeAspect="1" noChangeArrowheads="1"/>
+                    </pic:cNvPicPr>
+                  </pic:nvPicPr>
+                  <pic:blipFill>
+                    <a:blip r:embed="rId11"/>
+                    <a:srcRect/>
+                    <a:stretch>
+                      <a:fillRect/>
+                    </a:stretch>
+                  </pic:blipFill>
+                  <pic:spPr bwMode="auto">
+                    <a:xfrm>
+                      <a:off x="0" y="0"/>
+                      <a:ext cx="4438650" cy="2505075"/>
+                    </a:xfrm>
+                    <a:prstGeom prst="rect">
+                      <a:avLst/>
+                    </a:prstGeom>
+                    <a:noFill/>
+                    <a:ln w="9525">
+                      <a:noFill/>
+                      <a:miter lim="800000"/>
+                      <a:headEnd/>
+                      <a:tailEnd/>
+                    </a:ln>
+                  </pic:spPr>
+                </pic:pic>
+              </a:graphicData>
+            </a:graphic>
+          </wp:inline>
+        </w:drawing>
+      </w:r>
+    </w:p>
+    <w:p>
+      <w:pPr>
+        <w:jc w:val="center"/>
+        <w:rPr>
+          <w:rFonts w:asciiTheme="majorHAnsi" w:eastAsiaTheme="majorEastAsia" w:hAnsiTheme="majorHAnsi" w:cstheme="majorBidi"/>
+          <w:b/>
+          <w:bCs/>
+          <w:color w:val="365F91" w:themeColor="accent1" w:themeShade="BF"/>
+          <w:sz w:val="28"/>
+          <w:szCs w:val="28"/>
+        </w:rPr>
+      </w:pPr>
+    </w:p>
+    <w:p>
+      <w:pPr>
+        <w:jc w:val="center"/>
+        <w:rPr>
+          <w:rFonts w:asciiTheme="majorHAnsi" w:eastAsiaTheme="majorEastAsia" w:hAnsiTheme="majorHAnsi" w:cstheme="majorBidi"/>
+          <w:b/>
+          <w:bCs/>
+          <w:color w:val="365F91" w:themeColor="accent1" w:themeShade="BF"/>
+          <w:sz w:val="28"/>
+          <w:szCs w:val="28"/>
+        </w:rPr>
+      </w:pPr>
+      <w:r>
+        <w:rPr>
+          <w:rFonts w:asciiTheme="majorHAnsi" w:eastAsiaTheme="majorEastAsia" w:hAnsiTheme="majorHAnsi" w:cstheme="majorBidi"/>
+          <w:b/>
+          <w:bCs/>
+          <w:noProof/>
+          <w:color w:val="365F91" w:themeColor="accent1" w:themeShade="BF"/>
+          <w:sz w:val="28"/>
+          <w:szCs w:val="28"/>
+        </w:rPr>
+        <w:drawing>
+          <wp:inline distT="0" distB="0" distL="0" distR="0">
+            <wp:extent cx="4886325" cy="3790950"/>
+            <wp:effectExtent l="19050" t="0" r="9525" b="0"/>
+            <wp:docPr id="24" name="Picture 16"/>
+            <wp:cNvGraphicFramePr>
+              <a:graphicFrameLocks xmlns:a="http://schemas.openxmlformats.org/drawingml/2006/main" noChangeAspect="1"/>
+            </wp:cNvGraphicFramePr>
+            <a:graphic xmlns:a="http://schemas.openxmlformats.org/drawingml/2006/main">
+              <a:graphicData uri="http://schemas.openxmlformats.org/drawingml/2006/picture">
+                <pic:pic xmlns:pic="http://schemas.openxmlformats.org/drawingml/2006/picture">
+                  <pic:nvPicPr>
+                    <pic:cNvPr id="0" name="Picture 16"/>
+                    <pic:cNvPicPr>
+                      <a:picLocks noChangeAspect="1" noChangeArrowheads="1"/>
+                    </pic:cNvPicPr>
+                  </pic:nvPicPr>
+                  <pic:blipFill>
+                    <a:blip r:embed="rId12"/>
+                    <a:srcRect/>
+                    <a:stretch>
+                      <a:fillRect/>
+                    </a:stretch>
+                  </pic:blipFill>
+                  <pic:spPr bwMode="auto">
+                    <a:xfrm>
+                      <a:off x="0" y="0"/>
+                      <a:ext cx="4886325" cy="3790950"/>
+                    </a:xfrm>
+                    <a:prstGeom prst="rect">
+                      <a:avLst/>
+                    </a:prstGeom>
+                    <a:noFill/>
+                    <a:ln w="9525">
+                      <a:noFill/>
+                      <a:miter lim="800000"/>
+                      <a:headEnd/>
+                      <a:tailEnd/>
+                    </a:ln>
+                  </pic:spPr>
+                </pic:pic>
+              </a:graphicData>
+            </a:graphic>
+          </wp:inline>
+        </w:drawing>
+      </w:r>
+    </w:p>
+    <w:p>
+      <w:pPr>
+        <w:jc w:val="center"/>
+        <w:rPr>
+          <w:rFonts w:asciiTheme="majorHAnsi" w:eastAsiaTheme="majorEastAsia" w:hAnsiTheme="majorHAnsi" w:cstheme="majorBidi"/>
+          <w:b/>
+          <w:bCs/>
+          <w:color w:val="365F91" w:themeColor="accent1" w:themeShade="BF"/>
+          <w:sz w:val="28"/>
+          <w:szCs w:val="28"/>
+        </w:rPr>
+      </w:pPr>
+      <w:r>
+        <w:rPr>
+          <w:rFonts w:asciiTheme="majorHAnsi" w:eastAsiaTheme="majorEastAsia" w:hAnsiTheme="majorHAnsi" w:cstheme="majorBidi"/>
+          <w:b/>
+          <w:bCs/>
+          <w:noProof/>
+          <w:color w:val="365F91" w:themeColor="accent1" w:themeShade="BF"/>
+          <w:sz w:val="28"/>
+          <w:szCs w:val="28"/>
+        </w:rPr>
+        <w:lastRenderedPageBreak/>
+        <w:drawing>
+          <wp:inline distT="0" distB="0" distL="0" distR="0">
+            <wp:extent cx="4886325" cy="3790950"/>
+            <wp:effectExtent l="19050" t="0" r="9525" b="0"/>
+            <wp:docPr id="25" name="Picture 19"/>
+            <wp:cNvGraphicFramePr>
+              <a:graphicFrameLocks xmlns:a="http://schemas.openxmlformats.org/drawingml/2006/main" noChangeAspect="1"/>
+            </wp:cNvGraphicFramePr>
+            <a:graphic xmlns:a="http://schemas.openxmlformats.org/drawingml/2006/main">
+              <a:graphicData uri="http://schemas.openxmlformats.org/drawingml/2006/picture">
+                <pic:pic xmlns:pic="http://schemas.openxmlformats.org/drawingml/2006/picture">
+                  <pic:nvPicPr>
+                    <pic:cNvPr id="0" name="Picture 19"/>
+                    <pic:cNvPicPr>
+                      <a:picLocks noChangeAspect="1" noChangeArrowheads="1"/>
+                    </pic:cNvPicPr>
+                  </pic:nvPicPr>
+                  <pic:blipFill>
+                    <a:blip r:embed="rId13"/>
+                    <a:srcRect/>
+                    <a:stretch>
+                      <a:fillRect/>
+                    </a:stretch>
+                  </pic:blipFill>
+                  <pic:spPr bwMode="auto">
+                    <a:xfrm>
+                      <a:off x="0" y="0"/>
+                      <a:ext cx="4886325" cy="3790950"/>
+                    </a:xfrm>
+                    <a:prstGeom prst="rect">
+                      <a:avLst/>
+                    </a:prstGeom>
+                    <a:noFill/>
+                    <a:ln w="9525">
+                      <a:noFill/>
+                      <a:miter lim="800000"/>
+                      <a:headEnd/>
+                      <a:tailEnd/>
+                    </a:ln>
+                  </pic:spPr>
+                </pic:pic>
+              </a:graphicData>
+            </a:graphic>
+          </wp:inline>
+        </w:drawing>
+      </w:r>
+    </w:p>
+    <w:p>
+      <w:pPr>
+        <w:jc w:val="center"/>
+        <w:rPr>
+          <w:rFonts w:asciiTheme="majorHAnsi" w:eastAsiaTheme="majorEastAsia" w:hAnsiTheme="majorHAnsi" w:cstheme="majorBidi"/>
+          <w:b/>
+          <w:bCs/>
+          <w:color w:val="365F91" w:themeColor="accent1" w:themeShade="BF"/>
+          <w:sz w:val="28"/>
+          <w:szCs w:val="28"/>
+        </w:rPr>
+      </w:pPr>
+    </w:p>
+    <w:p>
+      <w:pPr>
+        <w:jc w:val="center"/>
+        <w:rPr>
+          <w:rFonts w:asciiTheme="majorHAnsi" w:eastAsiaTheme="majorEastAsia" w:hAnsiTheme="majorHAnsi" w:cstheme="majorBidi"/>
+          <w:b/>
+          <w:bCs/>
+          <w:color w:val="365F91" w:themeColor="accent1" w:themeShade="BF"/>
+          <w:sz w:val="28"/>
+          <w:szCs w:val="28"/>
+        </w:rPr>
+      </w:pPr>
+      <w:r>
+        <w:rPr>
+          <w:rFonts w:asciiTheme="majorHAnsi" w:eastAsiaTheme="majorEastAsia" w:hAnsiTheme="majorHAnsi" w:cstheme="majorBidi"/>
+          <w:b/>
+          <w:bCs/>
+          <w:noProof/>
+          <w:color w:val="365F91" w:themeColor="accent1" w:themeShade="BF"/>
+          <w:sz w:val="28"/>
+          <w:szCs w:val="28"/>
+        </w:rPr>
+        <w:drawing>
+          <wp:inline distT="0" distB="0" distL="0" distR="0">
+            <wp:extent cx="4886325" cy="3789045"/>
+            <wp:effectExtent l="19050" t="0" r="9525" b="0"/>
+            <wp:docPr id="27" name="Picture 22"/>
+            <wp:cNvGraphicFramePr>
+              <a:graphicFrameLocks xmlns:a="http://schemas.openxmlformats.org/drawingml/2006/main" noChangeAspect="1"/>
+            </wp:cNvGraphicFramePr>
+            <a:graphic xmlns:a="http://schemas.openxmlformats.org/drawingml/2006/main">
+              <a:graphicData uri="http://schemas.openxmlformats.org/drawingml/2006/picture">
+                <pic:pic xmlns:pic="http://schemas.openxmlformats.org/drawingml/2006/picture">
+                  <pic:nvPicPr>
+                    <pic:cNvPr id="0" name="Picture 22"/>
+                    <pic:cNvPicPr>
+                      <a:picLocks noChangeAspect="1" noChangeArrowheads="1"/>
+                    </pic:cNvPicPr>
+                  </pic:nvPicPr>
+                  <pic:blipFill>
+                    <a:blip r:embed="rId14"/>
+                    <a:srcRect/>
+                    <a:stretch>
+                      <a:fillRect/>
+                    </a:stretch>
+                  </pic:blipFill>
+                  <pic:spPr bwMode="auto">
+                    <a:xfrm>
+                      <a:off x="0" y="0"/>
+                      <a:ext cx="4886325" cy="3789045"/>
+                    </a:xfrm>
+                    <a:prstGeom prst="rect">
+                      <a:avLst/>
+                    </a:prstGeom>
+                    <a:noFill/>
+                    <a:ln w="9525">
+                      <a:noFill/>
+                      <a:miter lim="800000"/>
+                      <a:headEnd/>
+                      <a:tailEnd/>
+                    </a:ln>
+                  </pic:spPr>
+                </pic:pic>
+              </a:graphicData>
+            </a:graphic>
+          </wp:inline>
+        </w:drawing>
+      </w:r>
+    </w:p>
+    <w:p>
+      <w:pPr>
+        <w:jc w:val="center"/>
+        <w:rPr>
+          <w:rFonts w:asciiTheme="majorHAnsi" w:eastAsiaTheme="majorEastAsia" w:hAnsiTheme="majorHAnsi" w:cstheme="majorBidi"/>
+          <w:b/>
+          <w:bCs/>
+          <w:color w:val="365F91" w:themeColor="accent1" w:themeShade="BF"/>
+          <w:sz w:val="28"/>
+          <w:szCs w:val="28"/>
+        </w:rPr>
+      </w:pPr>
+      <w:r>
+        <w:rPr>
+          <w:rFonts w:asciiTheme="majorHAnsi" w:eastAsiaTheme="majorEastAsia" w:hAnsiTheme="majorHAnsi" w:cstheme="majorBidi"/>
+          <w:b/>
+          <w:bCs/>
+          <w:noProof/>
+          <w:color w:val="365F91" w:themeColor="accent1" w:themeShade="BF"/>
+          <w:sz w:val="28"/>
+          <w:szCs w:val="28"/>
+        </w:rPr>
+        <w:lastRenderedPageBreak/>
+        <w:drawing>
+          <wp:inline distT="0" distB="0" distL="0" distR="0">
+            <wp:extent cx="4886325" cy="3789045"/>
+            <wp:effectExtent l="19050" t="0" r="9525" b="0"/>
+            <wp:docPr id="28" name="Picture 25"/>
+            <wp:cNvGraphicFramePr>
+              <a:graphicFrameLocks xmlns:a="http://schemas.openxmlformats.org/drawingml/2006/main" noChangeAspect="1"/>
+            </wp:cNvGraphicFramePr>
+            <a:graphic xmlns:a="http://schemas.openxmlformats.org/drawingml/2006/main">
+              <a:graphicData uri="http://schemas.openxmlformats.org/drawingml/2006/picture">
+                <pic:pic xmlns:pic="http://schemas.openxmlformats.org/drawingml/2006/picture">
+                  <pic:nvPicPr>
+                    <pic:cNvPr id="0" name="Picture 25"/>
+                    <pic:cNvPicPr>
+                      <a:picLocks noChangeAspect="1" noChangeArrowheads="1"/>
+                    </pic:cNvPicPr>
+                  </pic:nvPicPr>
+                  <pic:blipFill>
+                    <a:blip r:embed="rId15"/>
+                    <a:srcRect/>
+                    <a:stretch>
+                      <a:fillRect/>
+                    </a:stretch>
+                  </pic:blipFill>
+                  <pic:spPr bwMode="auto">
+                    <a:xfrm>
+                      <a:off x="0" y="0"/>
+                      <a:ext cx="4886325" cy="3789045"/>
+                    </a:xfrm>
+                    <a:prstGeom prst="rect">
+                      <a:avLst/>
+                    </a:prstGeom>
+                    <a:noFill/>
+                    <a:ln w="9525">
+                      <a:noFill/>
+                      <a:miter lim="800000"/>
+                      <a:headEnd/>
+                      <a:tailEnd/>
+                    </a:ln>
+                  </pic:spPr>
+                </pic:pic>
+              </a:graphicData>
+            </a:graphic>
+          </wp:inline>
+        </w:drawing>
+      </w:r>
+    </w:p>
+    <w:p>
+      <w:pPr>
+        <w:jc w:val="center"/>
+        <w:rPr>
+          <w:rFonts w:asciiTheme="majorHAnsi" w:eastAsiaTheme="majorEastAsia" w:hAnsiTheme="majorHAnsi" w:cstheme="majorBidi"/>
+          <w:b/>
+          <w:bCs/>
+          <w:color w:val="365F91" w:themeColor="accent1" w:themeShade="BF"/>
+          <w:sz w:val="28"/>
+          <w:szCs w:val="28"/>
+        </w:rPr>
+      </w:pPr>
+    </w:p>
+    <w:p>
+      <w:pPr>
+        <w:jc w:val="center"/>
+        <w:rPr>
+          <w:rFonts w:asciiTheme="majorHAnsi" w:eastAsiaTheme="majorEastAsia" w:hAnsiTheme="majorHAnsi" w:cstheme="majorBidi"/>
+          <w:b/>
+          <w:bCs/>
+          <w:color w:val="365F91" w:themeColor="accent1" w:themeShade="BF"/>
+          <w:sz w:val="28"/>
+          <w:szCs w:val="28"/>
+        </w:rPr>
+      </w:pPr>
+      <w:r>
+        <w:rPr>
+          <w:rFonts w:asciiTheme="majorHAnsi" w:eastAsiaTheme="majorEastAsia" w:hAnsiTheme="majorHAnsi" w:cstheme="majorBidi"/>
+          <w:b/>
+          <w:bCs/>
+          <w:noProof/>
+          <w:color w:val="365F91" w:themeColor="accent1" w:themeShade="BF"/>
+          <w:sz w:val="28"/>
+          <w:szCs w:val="28"/>
+        </w:rPr>
+        <w:drawing>
+          <wp:inline distT="0" distB="0" distL="0" distR="0">
+            <wp:extent cx="4886325" cy="3789045"/>
+            <wp:effectExtent l="19050" t="0" r="9525" b="0"/>
+            <wp:docPr id="29" name="Picture 28"/>
+            <wp:cNvGraphicFramePr>
+              <a:graphicFrameLocks xmlns:a="http://schemas.openxmlformats.org/drawingml/2006/main" noChangeAspect="1"/>
+            </wp:cNvGraphicFramePr>
+            <a:graphic xmlns:a="http://schemas.openxmlformats.org/drawingml/2006/main">
+              <a:graphicData uri="http://schemas.openxmlformats.org/drawingml/2006/picture">
+                <pic:pic xmlns:pic="http://schemas.openxmlformats.org/drawingml/2006/picture">
+                  <pic:nvPicPr>
+                    <pic:cNvPr id="0" name="Picture 28"/>
+                    <pic:cNvPicPr>
+                      <a:picLocks noChangeAspect="1" noChangeArrowheads="1"/>
+                    </pic:cNvPicPr>
+                  </pic:nvPicPr>
+                  <pic:blipFill>
+                    <a:blip r:embed="rId16"/>
+                    <a:srcRect/>
+                    <a:stretch>
+                      <a:fillRect/>
+                    </a:stretch>
+                  </pic:blipFill>
+                  <pic:spPr bwMode="auto">
+                    <a:xfrm>
+                      <a:off x="0" y="0"/>
+                      <a:ext cx="4886325" cy="3789045"/>
+                    </a:xfrm>
+                    <a:prstGeom prst="rect">
+                      <a:avLst/>
+                    </a:prstGeom>
+                    <a:noFill/>
+                    <a:ln w="9525">
+                      <a:noFill/>
+                      <a:miter lim="800000"/>
+                      <a:headEnd/>
+                      <a:tailEnd/>
+                    </a:ln>
+                  </pic:spPr>
+                </pic:pic>
+              </a:graphicData>
+            </a:graphic>
+          </wp:inline>
+        </w:drawing>
+      </w:r>
+    </w:p>
+    <w:p>
+      <w:pPr>
+        <w:jc w:val="center"/>
+        <w:rPr>
+          <w:rFonts w:asciiTheme="majorHAnsi" w:eastAsiaTheme="majorEastAsia" w:hAnsiTheme="majorHAnsi" w:cstheme="majorBidi"/>
+          <w:b/>
+          <w:bCs/>
+          <w:color w:val="365F91" w:themeColor="accent1" w:themeShade="BF"/>
+          <w:sz w:val="28"/>
+          <w:szCs w:val="28"/>
+        </w:rPr>
+      </w:pPr>
+      <w:r>
+        <w:rPr>
+          <w:rFonts w:asciiTheme="majorHAnsi" w:eastAsiaTheme="majorEastAsia" w:hAnsiTheme="majorHAnsi" w:cstheme="majorBidi"/>
+          <w:b/>
+          <w:bCs/>
+          <w:noProof/>
+          <w:color w:val="365F91" w:themeColor="accent1" w:themeShade="BF"/>
+          <w:sz w:val="28"/>
+          <w:szCs w:val="28"/>
+        </w:rPr>
+        <w:lastRenderedPageBreak/>
+        <w:drawing>
+          <wp:inline distT="0" distB="0" distL="0" distR="0">
+            <wp:extent cx="4886325" cy="3789045"/>
+            <wp:effectExtent l="19050" t="0" r="9525" b="0"/>
+            <wp:docPr id="31" name="Picture 31"/>
+            <wp:cNvGraphicFramePr>
+              <a:graphicFrameLocks xmlns:a="http://schemas.openxmlformats.org/drawingml/2006/main" noChangeAspect="1"/>
+            </wp:cNvGraphicFramePr>
+            <a:graphic xmlns:a="http://schemas.openxmlformats.org/drawingml/2006/main">
+              <a:graphicData uri="http://schemas.openxmlformats.org/drawingml/2006/picture">
+                <pic:pic xmlns:pic="http://schemas.openxmlformats.org/drawingml/2006/picture">
+                  <pic:nvPicPr>
+                    <pic:cNvPr id="0" name="Picture 31"/>
+                    <pic:cNvPicPr>
+                      <a:picLocks noChangeAspect="1" noChangeArrowheads="1"/>
+                    </pic:cNvPicPr>
+                  </pic:nvPicPr>
+                  <pic:blipFill>
+                    <a:blip r:embed="rId17"/>
+                    <a:srcRect/>
+                    <a:stretch>
+                      <a:fillRect/>
+                    </a:stretch>
+                  </pic:blipFill>
+                  <pic:spPr bwMode="auto">
+                    <a:xfrm>
+                      <a:off x="0" y="0"/>
+                      <a:ext cx="4886325" cy="3789045"/>
+                    </a:xfrm>
+                    <a:prstGeom prst="rect">
+                      <a:avLst/>
+                    </a:prstGeom>
+                    <a:noFill/>
+                    <a:ln w="9525">
+                      <a:noFill/>
+                      <a:miter lim="800000"/>
+                      <a:headEnd/>
+                      <a:tailEnd/>
+                    </a:ln>
+                  </pic:spPr>
+                </pic:pic>
+              </a:graphicData>
+            </a:graphic>
+          </wp:inline>
+        </w:drawing>
+      </w:r>
+    </w:p>
+    <w:p>
+      <w:pPr>
+        <w:jc w:val="center"/>
+        <w:rPr>
+          <w:rFonts w:asciiTheme="majorHAnsi" w:eastAsiaTheme="majorEastAsia" w:hAnsiTheme="majorHAnsi" w:cstheme="majorBidi"/>
+          <w:b/>
+          <w:bCs/>
+          <w:color w:val="365F91" w:themeColor="accent1" w:themeShade="BF"/>
+          <w:sz w:val="28"/>
+          <w:szCs w:val="28"/>
+        </w:rPr>
+      </w:pPr>
+    </w:p>
+    <w:p>
+      <w:pPr>
+        <w:jc w:val="center"/>
+        <w:rPr>
+          <w:rFonts w:asciiTheme="majorHAnsi" w:eastAsiaTheme="majorEastAsia" w:hAnsiTheme="majorHAnsi" w:cstheme="majorBidi"/>
+          <w:b/>
+          <w:bCs/>
+          <w:color w:val="365F91" w:themeColor="accent1" w:themeShade="BF"/>
+          <w:sz w:val="28"/>
+          <w:szCs w:val="28"/>
+        </w:rPr>
+      </w:pPr>
+      <w:r>
+        <w:rPr>
+          <w:rFonts w:asciiTheme="majorHAnsi" w:eastAsiaTheme="majorEastAsia" w:hAnsiTheme="majorHAnsi" w:cstheme="majorBidi"/>
+          <w:b/>
+          <w:bCs/>
+          <w:noProof/>
+          <w:color w:val="365F91" w:themeColor="accent1" w:themeShade="BF"/>
+          <w:sz w:val="28"/>
+          <w:szCs w:val="28"/>
+        </w:rPr>
+        <w:drawing>
+          <wp:inline distT="0" distB="0" distL="0" distR="0">
+            <wp:extent cx="4886325" cy="3790950"/>
+            <wp:effectExtent l="19050" t="0" r="9525" b="0"/>
+            <wp:docPr id="34" name="Picture 34"/>
+            <wp:cNvGraphicFramePr>
+              <a:graphicFrameLocks xmlns:a="http://schemas.openxmlformats.org/drawingml/2006/main" noChangeAspect="1"/>
+            </wp:cNvGraphicFramePr>
+            <a:graphic xmlns:a="http://schemas.openxmlformats.org/drawingml/2006/main">
+              <a:graphicData uri="http://schemas.openxmlformats.org/drawingml/2006/picture">
+                <pic:pic xmlns:pic="http://schemas.openxmlformats.org/drawingml/2006/picture">
+                  <pic:nvPicPr>
+                    <pic:cNvPr id="0" name="Picture 34"/>
+                    <pic:cNvPicPr>
+                      <a:picLocks noChangeAspect="1" noChangeArrowheads="1"/>
+                    </pic:cNvPicPr>
+                  </pic:nvPicPr>
+                  <pic:blipFill>
+                    <a:blip r:embed="rId18"/>
+                    <a:srcRect/>
+                    <a:stretch>
+                      <a:fillRect/>
+                    </a:stretch>
+                  </pic:blipFill>
+                  <pic:spPr bwMode="auto">
+                    <a:xfrm>
+                      <a:off x="0" y="0"/>
+                      <a:ext cx="4886325" cy="3790950"/>
+                    </a:xfrm>
+                    <a:prstGeom prst="rect">
+                      <a:avLst/>
+                    </a:prstGeom>
+                    <a:noFill/>
+                    <a:ln w="9525">
+                      <a:noFill/>
+                      <a:miter lim="800000"/>
+                      <a:headEnd/>
+                      <a:tailEnd/>
+                    </a:ln>
+                  </pic:spPr>
+                </pic:pic>
+              </a:graphicData>
+            </a:graphic>
+          </wp:inline>
+        </w:drawing>
+      </w:r>
+    </w:p>
+    <w:p>
+      <w:pPr>
+        <w:jc w:val="center"/>
+        <w:rPr>
+          <w:rFonts w:asciiTheme="majorHAnsi" w:eastAsiaTheme="majorEastAsia" w:hAnsiTheme="majorHAnsi" w:cstheme="majorBidi"/>
+          <w:b/>
+          <w:bCs/>
+          <w:color w:val="365F91" w:themeColor="accent1" w:themeShade="BF"/>
+          <w:sz w:val="28"/>
+          <w:szCs w:val="28"/>
+        </w:rPr>
+      </w:pPr>
+      <w:r>
+        <w:rPr>
+          <w:rFonts w:asciiTheme="majorHAnsi" w:eastAsiaTheme="majorEastAsia" w:hAnsiTheme="majorHAnsi" w:cstheme="majorBidi"/>
+          <w:b/>
+          <w:bCs/>
+          <w:noProof/>
+          <w:color w:val="365F91" w:themeColor="accent1" w:themeShade="BF"/>
+          <w:sz w:val="28"/>
+          <w:szCs w:val="28"/>
+        </w:rPr>
+        <w:lastRenderedPageBreak/>
+        <w:drawing>
+          <wp:inline distT="0" distB="0" distL="0" distR="0">
+            <wp:extent cx="4886325" cy="3790950"/>
+            <wp:effectExtent l="19050" t="0" r="9525" b="0"/>
+            <wp:docPr id="37" name="Picture 37"/>
+            <wp:cNvGraphicFramePr>
+              <a:graphicFrameLocks xmlns:a="http://schemas.openxmlformats.org/drawingml/2006/main" noChangeAspect="1"/>
+            </wp:cNvGraphicFramePr>
+            <a:graphic xmlns:a="http://schemas.openxmlformats.org/drawingml/2006/main">
+              <a:graphicData uri="http://schemas.openxmlformats.org/drawingml/2006/picture">
+                <pic:pic xmlns:pic="http://schemas.openxmlformats.org/drawingml/2006/picture">
+                  <pic:nvPicPr>
+                    <pic:cNvPr id="0" name="Picture 37"/>
+                    <pic:cNvPicPr>
+                      <a:picLocks noChangeAspect="1" noChangeArrowheads="1"/>
+                    </pic:cNvPicPr>
+                  </pic:nvPicPr>
+                  <pic:blipFill>
+                    <a:blip r:embed="rId19"/>
+                    <a:srcRect/>
+                    <a:stretch>
+                      <a:fillRect/>
+                    </a:stretch>
+                  </pic:blipFill>
+                  <pic:spPr bwMode="auto">
+                    <a:xfrm>
+                      <a:off x="0" y="0"/>
+                      <a:ext cx="4886325" cy="3790950"/>
+                    </a:xfrm>
+                    <a:prstGeom prst="rect">
+                      <a:avLst/>
+                    </a:prstGeom>
+                    <a:noFill/>
+                    <a:ln w="9525">
+                      <a:noFill/>
+                      <a:miter lim="800000"/>
+                      <a:headEnd/>
+                      <a:tailEnd/>
+                    </a:ln>
+                  </pic:spPr>
+                </pic:pic>
+              </a:graphicData>
+            </a:graphic>
+          </wp:inline>
+        </w:drawing>
+      </w:r>
+    </w:p>
+    <w:p>
+      <w:pPr>
+        <w:jc w:val="center"/>
+        <w:rPr>
+          <w:rFonts w:asciiTheme="majorHAnsi" w:eastAsiaTheme="majorEastAsia" w:hAnsiTheme="majorHAnsi" w:cstheme="majorBidi"/>
+          <w:b/>
+          <w:bCs/>
+          <w:color w:val="365F91" w:themeColor="accent1" w:themeShade="BF"/>
+          <w:sz w:val="28"/>
+          <w:szCs w:val="28"/>
+        </w:rPr>
+      </w:pPr>
+    </w:p>
+    <w:p>
+      <w:pPr>
+        <w:jc w:val="center"/>
+        <w:rPr>
+          <w:rFonts w:asciiTheme="majorHAnsi" w:eastAsiaTheme="majorEastAsia" w:hAnsiTheme="majorHAnsi" w:cstheme="majorBidi"/>
+          <w:b/>
+          <w:bCs/>
+          <w:color w:val="365F91" w:themeColor="accent1" w:themeShade="BF"/>
+          <w:sz w:val="28"/>
+          <w:szCs w:val="28"/>
+        </w:rPr>
+      </w:pPr>
+      <w:r>
+        <w:rPr>
+          <w:rFonts w:asciiTheme="majorHAnsi" w:eastAsiaTheme="majorEastAsia" w:hAnsiTheme="majorHAnsi" w:cstheme="majorBidi"/>
+          <w:b/>
+          <w:bCs/>
+          <w:noProof/>
+          <w:color w:val="365F91" w:themeColor="accent1" w:themeShade="BF"/>
+          <w:sz w:val="28"/>
+          <w:szCs w:val="28"/>
+        </w:rPr>
+        <w:drawing>
+          <wp:inline distT="0" distB="0" distL="0" distR="0">
+            <wp:extent cx="2040890" cy="1851025"/>
+            <wp:effectExtent l="19050" t="0" r="0" b="0"/>
+            <wp:docPr id="40" name="Picture 40"/>
+            <wp:cNvGraphicFramePr>
+              <a:graphicFrameLocks xmlns:a="http://schemas.openxmlformats.org/drawingml/2006/main" noChangeAspect="1"/>
+            </wp:cNvGraphicFramePr>
+            <a:graphic xmlns:a="http://schemas.openxmlformats.org/drawingml/2006/main">
+              <a:graphicData uri="http://schemas.openxmlformats.org/drawingml/2006/picture">
+                <pic:pic xmlns:pic="http://schemas.openxmlformats.org/drawingml/2006/picture">
+                  <pic:nvPicPr>
+                    <pic:cNvPr id="0" name="Picture 40"/>
+                    <pic:cNvPicPr>
+                      <a:picLocks noChangeAspect="1" noChangeArrowheads="1"/>
+                    </pic:cNvPicPr>
+                  </pic:nvPicPr>
+                  <pic:blipFill>
+                    <a:blip r:embed="rId20"/>
+                    <a:srcRect/>
+                    <a:stretch>
+                      <a:fillRect/>
+                    </a:stretch>
+                  </pic:blipFill>
+                  <pic:spPr bwMode="auto">
+                    <a:xfrm>
+                      <a:off x="0" y="0"/>
+                      <a:ext cx="2040890" cy="1851025"/>
+                    </a:xfrm>
+                    <a:prstGeom prst="rect">
+                      <a:avLst/>
+                    </a:prstGeom>
+                    <a:noFill/>
+                    <a:ln w="9525">
+                      <a:noFill/>
+                      <a:miter lim="800000"/>
+                      <a:headEnd/>
+                      <a:tailEnd/>
+                    </a:ln>
+                  </pic:spPr>
+                </pic:pic>
+              </a:graphicData>
+            </a:graphic>
+          </wp:inline>
+        </w:drawing>
+      </w:r>
+    </w:p>
+    <w:p>
+      <w:pPr>
+        <w:jc w:val="center"/>
+        <w:rPr>
+          <w:rFonts w:asciiTheme="majorHAnsi" w:eastAsiaTheme="majorEastAsia" w:hAnsiTheme="majorHAnsi" w:cstheme="majorBidi"/>
+          <w:b/>
+          <w:bCs/>
+          <w:color w:val="365F91" w:themeColor="accent1" w:themeShade="BF"/>
+          <w:sz w:val="28"/>
+          <w:szCs w:val="28"/>
+        </w:rPr>
+      </w:pPr>
+    </w:p>
+    <w:p>
+      <w:pPr>
+        <w:jc w:val="center"/>
+        <w:rPr>
+          <w:rFonts w:asciiTheme="majorHAnsi" w:eastAsiaTheme="majorEastAsia" w:hAnsiTheme="majorHAnsi" w:cstheme="majorBidi"/>
+          <w:b/>
+          <w:bCs/>
+          <w:color w:val="365F91" w:themeColor="accent1" w:themeShade="BF"/>
+          <w:sz w:val="28"/>
+          <w:szCs w:val="28"/>
+        </w:rPr>
+      </w:pPr>
+    </w:p>
+    <w:p>
+      <w:pPr>
+        <w:jc w:val="center"/>
+        <w:rPr>
+          <w:rFonts w:asciiTheme="majorHAnsi" w:eastAsiaTheme="majorEastAsia" w:hAnsiTheme="majorHAnsi" w:cstheme="majorBidi"/>
+          <w:b/>
+          <w:bCs/>
+          <w:color w:val="365F91" w:themeColor="accent1" w:themeShade="BF"/>
+          <w:sz w:val="28"/>
+          <w:szCs w:val="28"/>
+        </w:rPr>
+      </w:pPr>
+    </w:p>
+    <w:p>
+      <w:pPr>
+        <w:jc w:val="center"/>
+        <w:rPr>
+          <w:rFonts w:asciiTheme="majorHAnsi" w:eastAsiaTheme="majorEastAsia" w:hAnsiTheme="majorHAnsi" w:cstheme="majorBidi"/>
+          <w:b/>
+          <w:bCs/>
+          <w:color w:val="365F91" w:themeColor="accent1" w:themeShade="BF"/>
+          <w:sz w:val="28"/>
+          <w:szCs w:val="28"/>
+        </w:rPr>
+      </w:pPr>
+    </w:p>
+    <w:p>
+      <w:pPr>
+        <w:rPr>
+          <w:rFonts w:asciiTheme="majorHAnsi" w:eastAsiaTheme="majorEastAsia" w:hAnsiTheme="majorHAnsi" w:cstheme="majorBidi"/>
+          <w:b/>
+          <w:bCs/>
+          <w:color w:val="365F91" w:themeColor="accent1" w:themeShade="BF"/>
+          <w:sz w:val="28"/>
+          <w:szCs w:val="28"/>
+          <w:u w:val="single"/>
+        </w:rPr>
+      </w:pPr>
+      <w:r>
+        <w:rPr>
+          <w:u w:val="single"/>
+        </w:rPr>
+        <w:br w:type="page"/>
+      </w:r>
+    </w:p>
+    <w:p>
+      <w:pPr>
+        <w:pStyle w:val="Heading1"/>
+        <w:rPr>
+          <w:u w:val="single"/>
+        </w:rPr>
+      </w:pPr>
+      <w:bookmarkStart w:id="6" w:name="_Toc322898863"/>
       <w:r>
         <w:rPr>
           <w:u w:val="single"/>
@@ -5014,7 +5973,7 @@
         </w:rPr>
         <w:t xml:space="preserve"> Tab</w:t>
       </w:r>
-      <w:bookmarkEnd w:id="5"/>
+      <w:bookmarkEnd w:id="6"/>
     </w:p>
     <w:p/>
     <w:p>
@@ -5075,7 +6034,7 @@
                     </pic:cNvPicPr>
                   </pic:nvPicPr>
                   <pic:blipFill>
-                    <a:blip r:embed="rId11"/>
+                    <a:blip r:embed="rId21"/>
                     <a:srcRect/>
                     <a:stretch>
                       <a:fillRect/>
@@ -5112,7 +6071,7 @@
           <w:noProof/>
         </w:rPr>
       </w:pPr>
-      <w:bookmarkStart w:id="6" w:name="_Ref303238931"/>
+      <w:bookmarkStart w:id="7" w:name="_Ref303238931"/>
       <w:r>
         <w:t xml:space="preserve">Figure </w:t>
       </w:r>
@@ -5124,7 +6083,7 @@
           <w:t>2</w:t>
         </w:r>
       </w:fldSimple>
-      <w:bookmarkEnd w:id="6"/>
+      <w:bookmarkEnd w:id="7"/>
     </w:p>
     <w:p>
       <w:pPr>
@@ -5136,22 +6095,22 @@
         <w:pStyle w:val="Heading2"/>
         <w:jc w:val="both"/>
       </w:pPr>
-      <w:bookmarkStart w:id="7" w:name="_Toc322286403"/>
+      <w:bookmarkStart w:id="8" w:name="_Toc322898864"/>
       <w:r>
         <w:t>Options</w:t>
       </w:r>
-      <w:bookmarkEnd w:id="7"/>
+      <w:bookmarkEnd w:id="8"/>
     </w:p>
     <w:p>
       <w:pPr>
         <w:pStyle w:val="Heading3"/>
         <w:jc w:val="both"/>
       </w:pPr>
-      <w:bookmarkStart w:id="8" w:name="_Toc322286404"/>
+      <w:bookmarkStart w:id="9" w:name="_Toc322898865"/>
       <w:r>
         <w:t>Lightgrep Output Folder</w:t>
       </w:r>
-      <w:bookmarkEnd w:id="8"/>
+      <w:bookmarkEnd w:id="9"/>
     </w:p>
     <w:p>
       <w:pPr>
@@ -5187,12 +6146,12 @@
         <w:pStyle w:val="Heading3"/>
         <w:jc w:val="both"/>
       </w:pPr>
-      <w:bookmarkStart w:id="9" w:name="_Toc322286405"/>
+      <w:bookmarkStart w:id="10" w:name="_Toc322898866"/>
       <w:r>
         <w:lastRenderedPageBreak/>
         <w:t>Create Bookmarks</w:t>
       </w:r>
-      <w:bookmarkEnd w:id="9"/>
+      <w:bookmarkEnd w:id="10"/>
     </w:p>
     <w:p>
       <w:pPr>
@@ -5239,11 +6198,11 @@
         <w:pStyle w:val="Heading3"/>
         <w:jc w:val="both"/>
       </w:pPr>
-      <w:bookmarkStart w:id="10" w:name="_Toc322286406"/>
+      <w:bookmarkStart w:id="11" w:name="_Toc322898867"/>
       <w:r>
         <w:t>Create Excel Report</w:t>
       </w:r>
-      <w:bookmarkEnd w:id="10"/>
+      <w:bookmarkEnd w:id="11"/>
     </w:p>
     <w:p>
       <w:pPr>
@@ -5258,11 +6217,11 @@
         <w:pStyle w:val="Heading3"/>
         <w:jc w:val="both"/>
       </w:pPr>
-      <w:bookmarkStart w:id="11" w:name="_Toc322286407"/>
+      <w:bookmarkStart w:id="12" w:name="_Toc322898868"/>
       <w:r>
         <w:t>Use Export Folder</w:t>
       </w:r>
-      <w:bookmarkEnd w:id="11"/>
+      <w:bookmarkEnd w:id="12"/>
     </w:p>
     <w:p>
       <w:pPr>
@@ -5277,11 +6236,11 @@
         <w:pStyle w:val="Heading3"/>
         <w:jc w:val="both"/>
       </w:pPr>
-      <w:bookmarkStart w:id="12" w:name="_Toc322286408"/>
+      <w:bookmarkStart w:id="13" w:name="_Toc322898869"/>
       <w:r>
         <w:t>Search only selected items</w:t>
       </w:r>
-      <w:bookmarkEnd w:id="12"/>
+      <w:bookmarkEnd w:id="13"/>
     </w:p>
     <w:p>
       <w:pPr>
@@ -5296,11 +6255,11 @@
         <w:pStyle w:val="Heading3"/>
         <w:jc w:val="both"/>
       </w:pPr>
-      <w:bookmarkStart w:id="13" w:name="_Toc322286409"/>
+      <w:bookmarkStart w:id="14" w:name="_Toc322898870"/>
       <w:r>
         <w:t>Search for Keywords</w:t>
       </w:r>
-      <w:bookmarkEnd w:id="13"/>
+      <w:bookmarkEnd w:id="14"/>
     </w:p>
     <w:p>
       <w:pPr>
@@ -5335,11 +6294,11 @@
         <w:pStyle w:val="Heading3"/>
         <w:jc w:val="both"/>
       </w:pPr>
-      <w:bookmarkStart w:id="14" w:name="_Toc322286410"/>
+      <w:bookmarkStart w:id="15" w:name="_Toc322898871"/>
       <w:r>
         <w:t>Search for Entities</w:t>
       </w:r>
-      <w:bookmarkEnd w:id="14"/>
+      <w:bookmarkEnd w:id="15"/>
     </w:p>
     <w:p>
       <w:pPr>
@@ -5354,11 +6313,11 @@
         <w:pStyle w:val="Heading3"/>
         <w:jc w:val="both"/>
       </w:pPr>
-      <w:bookmarkStart w:id="15" w:name="_Toc322286411"/>
+      <w:bookmarkStart w:id="16" w:name="_Toc322898872"/>
       <w:r>
         <w:t>Ignore all items in loaded hash library (search slack)</w:t>
       </w:r>
-      <w:bookmarkEnd w:id="15"/>
+      <w:bookmarkEnd w:id="16"/>
     </w:p>
     <w:p>
       <w:pPr>
@@ -5385,7 +6344,7 @@
         <w:pStyle w:val="Heading3"/>
         <w:jc w:val="both"/>
       </w:pPr>
-      <w:bookmarkStart w:id="16" w:name="_Toc322286412"/>
+      <w:bookmarkStart w:id="17" w:name="_Toc322898873"/>
       <w:r>
         <w:t>I</w:t>
       </w:r>
@@ -5395,7 +6354,7 @@
       <w:r>
         <w:t xml:space="preserve"> (search slack)</w:t>
       </w:r>
-      <w:bookmarkEnd w:id="16"/>
+      <w:bookmarkEnd w:id="17"/>
     </w:p>
     <w:p>
       <w:pPr>
@@ -5416,11 +6375,11 @@
         <w:pStyle w:val="Heading3"/>
         <w:jc w:val="both"/>
       </w:pPr>
-      <w:bookmarkStart w:id="17" w:name="_Toc322286413"/>
+      <w:bookmarkStart w:id="18" w:name="_Toc322898874"/>
       <w:r>
         <w:t>Search Status</w:t>
       </w:r>
-      <w:bookmarkEnd w:id="17"/>
+      <w:bookmarkEnd w:id="18"/>
     </w:p>
     <w:p>
       <w:pPr>
@@ -5430,23 +6389,20 @@
         <w:t>The Search Status window displays statistics about the currently running search.</w:t>
       </w:r>
       <w:r>
-        <w:t xml:space="preserve"> You will see the keyword name, search expression, a count of how many files have hits for each keyword, the </w:t>
-      </w:r>
+        <w:t xml:space="preserve"> You will see the keyword name, search expression, a count of how many files have hits for each keyword, the percentage of files with hits, the total count of hits produced by that keyword, and the percentage of total hits related to that keyword.</w:t>
+      </w:r>
+    </w:p>
+    <w:p>
+      <w:pPr>
+        <w:pStyle w:val="Heading3"/>
+        <w:jc w:val="both"/>
+      </w:pPr>
+      <w:bookmarkStart w:id="19" w:name="_Toc322898875"/>
       <w:r>
         <w:lastRenderedPageBreak/>
-        <w:t>percentage of files with hits, the total count of hits produced by that keyword, and the percentage of total hits related to that keyword.</w:t>
-      </w:r>
-    </w:p>
-    <w:p>
-      <w:pPr>
-        <w:pStyle w:val="Heading3"/>
-        <w:jc w:val="both"/>
-      </w:pPr>
-      <w:bookmarkStart w:id="18" w:name="_Toc322286414"/>
-      <w:r>
         <w:t>Search (Button)</w:t>
       </w:r>
-      <w:bookmarkEnd w:id="18"/>
+      <w:bookmarkEnd w:id="19"/>
     </w:p>
     <w:p>
       <w:pPr>
@@ -5491,7 +6447,7 @@
           <w:u w:val="single"/>
         </w:rPr>
       </w:pPr>
-      <w:bookmarkStart w:id="19" w:name="_Toc322286415"/>
+      <w:bookmarkStart w:id="20" w:name="_Toc322898876"/>
       <w:r>
         <w:rPr>
           <w:u w:val="single"/>
@@ -5499,7 +6455,7 @@
         <w:lastRenderedPageBreak/>
         <w:t>Keywords</w:t>
       </w:r>
-      <w:bookmarkEnd w:id="19"/>
+      <w:bookmarkEnd w:id="20"/>
     </w:p>
     <w:p/>
     <w:p>
@@ -5558,7 +6514,7 @@
                     </pic:cNvPicPr>
                   </pic:nvPicPr>
                   <pic:blipFill>
-                    <a:blip r:embed="rId12"/>
+                    <a:blip r:embed="rId22"/>
                     <a:srcRect/>
                     <a:stretch>
                       <a:fillRect/>
@@ -5595,7 +6551,7 @@
           <w:noProof/>
         </w:rPr>
       </w:pPr>
-      <w:bookmarkStart w:id="20" w:name="_Ref303238851"/>
+      <w:bookmarkStart w:id="21" w:name="_Ref303238851"/>
       <w:r>
         <w:t xml:space="preserve">Figure </w:t>
       </w:r>
@@ -5607,7 +6563,7 @@
           <w:t>3</w:t>
         </w:r>
       </w:fldSimple>
-      <w:bookmarkEnd w:id="20"/>
+      <w:bookmarkEnd w:id="21"/>
     </w:p>
     <w:p>
       <w:pPr>
@@ -5619,22 +6575,22 @@
         <w:pStyle w:val="Heading2"/>
         <w:jc w:val="both"/>
       </w:pPr>
-      <w:bookmarkStart w:id="21" w:name="_Toc322286416"/>
+      <w:bookmarkStart w:id="22" w:name="_Toc322898877"/>
       <w:r>
         <w:t>Options</w:t>
       </w:r>
-      <w:bookmarkEnd w:id="21"/>
+      <w:bookmarkEnd w:id="22"/>
     </w:p>
     <w:p>
       <w:pPr>
         <w:pStyle w:val="Heading3"/>
         <w:jc w:val="both"/>
       </w:pPr>
-      <w:bookmarkStart w:id="22" w:name="_Toc322286417"/>
+      <w:bookmarkStart w:id="23" w:name="_Toc322898878"/>
       <w:r>
         <w:t>Import From EnCase</w:t>
       </w:r>
-      <w:bookmarkEnd w:id="22"/>
+      <w:bookmarkEnd w:id="23"/>
     </w:p>
     <w:p>
       <w:pPr>
@@ -5715,7 +6671,7 @@
                     </pic:cNvPicPr>
                   </pic:nvPicPr>
                   <pic:blipFill>
-                    <a:blip r:embed="rId13"/>
+                    <a:blip r:embed="rId23"/>
                     <a:srcRect/>
                     <a:stretch>
                       <a:fillRect/>
@@ -5749,7 +6705,7 @@
         <w:pStyle w:val="Caption"/>
         <w:jc w:val="center"/>
       </w:pPr>
-      <w:bookmarkStart w:id="23" w:name="_Ref303240366"/>
+      <w:bookmarkStart w:id="24" w:name="_Ref303240366"/>
       <w:r>
         <w:t xml:space="preserve">Figure </w:t>
       </w:r>
@@ -5761,7 +6717,7 @@
           <w:t>4</w:t>
         </w:r>
       </w:fldSimple>
-      <w:bookmarkEnd w:id="23"/>
+      <w:bookmarkEnd w:id="24"/>
     </w:p>
     <w:p/>
     <w:p>
@@ -5829,7 +6785,7 @@
                     </pic:cNvPicPr>
                   </pic:nvPicPr>
                   <pic:blipFill>
-                    <a:blip r:embed="rId14"/>
+                    <a:blip r:embed="rId24"/>
                     <a:srcRect/>
                     <a:stretch>
                       <a:fillRect/>
@@ -5865,7 +6821,7 @@
         <w:pStyle w:val="Caption"/>
         <w:jc w:val="center"/>
       </w:pPr>
-      <w:bookmarkStart w:id="24" w:name="_Ref315732695"/>
+      <w:bookmarkStart w:id="25" w:name="_Ref315732695"/>
       <w:r>
         <w:t xml:space="preserve">Figure </w:t>
       </w:r>
@@ -5877,7 +6833,7 @@
           <w:t>5</w:t>
         </w:r>
       </w:fldSimple>
-      <w:bookmarkEnd w:id="24"/>
+      <w:bookmarkEnd w:id="25"/>
     </w:p>
     <w:p/>
     <w:p>
@@ -5941,7 +6897,7 @@
                     </pic:cNvPicPr>
                   </pic:nvPicPr>
                   <pic:blipFill>
-                    <a:blip r:embed="rId15"/>
+                    <a:blip r:embed="rId25"/>
                     <a:srcRect/>
                     <a:stretch>
                       <a:fillRect/>
@@ -5975,7 +6931,7 @@
         <w:pStyle w:val="Caption"/>
         <w:jc w:val="center"/>
       </w:pPr>
-      <w:bookmarkStart w:id="25" w:name="_Ref315732754"/>
+      <w:bookmarkStart w:id="26" w:name="_Ref315732754"/>
       <w:r>
         <w:t xml:space="preserve">Figure </w:t>
       </w:r>
@@ -5987,7 +6943,7 @@
           <w:t>6</w:t>
         </w:r>
       </w:fldSimple>
-      <w:bookmarkEnd w:id="25"/>
+      <w:bookmarkEnd w:id="26"/>
     </w:p>
     <w:p>
       <w:pPr>
@@ -5999,11 +6955,11 @@
         <w:pStyle w:val="Heading3"/>
         <w:jc w:val="both"/>
       </w:pPr>
-      <w:bookmarkStart w:id="26" w:name="_Toc322286418"/>
+      <w:bookmarkStart w:id="27" w:name="_Toc322898879"/>
       <w:r>
         <w:t>Add Keyword List</w:t>
       </w:r>
-      <w:bookmarkEnd w:id="26"/>
+      <w:bookmarkEnd w:id="27"/>
     </w:p>
     <w:p>
       <w:pPr>
@@ -6092,7 +7048,7 @@
                     </pic:cNvPicPr>
                   </pic:nvPicPr>
                   <pic:blipFill>
-                    <a:blip r:embed="rId16"/>
+                    <a:blip r:embed="rId26"/>
                     <a:srcRect/>
                     <a:stretch>
                       <a:fillRect/>
@@ -6126,7 +7082,7 @@
         <w:pStyle w:val="Caption"/>
         <w:jc w:val="center"/>
       </w:pPr>
-      <w:bookmarkStart w:id="27" w:name="_Ref303242682"/>
+      <w:bookmarkStart w:id="28" w:name="_Ref303242682"/>
       <w:r>
         <w:t xml:space="preserve">Figure </w:t>
       </w:r>
@@ -6138,7 +7094,7 @@
           <w:t>7</w:t>
         </w:r>
       </w:fldSimple>
-      <w:bookmarkEnd w:id="27"/>
+      <w:bookmarkEnd w:id="28"/>
     </w:p>
     <w:p>
       <w:pPr>
@@ -6188,7 +7144,7 @@
                     </pic:cNvPicPr>
                   </pic:nvPicPr>
                   <pic:blipFill>
-                    <a:blip r:embed="rId17"/>
+                    <a:blip r:embed="rId27"/>
                     <a:srcRect/>
                     <a:stretch>
                       <a:fillRect/>
@@ -6240,11 +7196,11 @@
         <w:pStyle w:val="Heading3"/>
         <w:jc w:val="both"/>
       </w:pPr>
-      <w:bookmarkStart w:id="28" w:name="_Toc322286419"/>
+      <w:bookmarkStart w:id="29" w:name="_Toc322898880"/>
       <w:r>
         <w:t>Import / Export XML</w:t>
       </w:r>
-      <w:bookmarkEnd w:id="28"/>
+      <w:bookmarkEnd w:id="29"/>
     </w:p>
     <w:p>
       <w:pPr>
@@ -6271,11 +7227,11 @@
         <w:pStyle w:val="Heading3"/>
         <w:jc w:val="both"/>
       </w:pPr>
-      <w:bookmarkStart w:id="29" w:name="_Toc322286420"/>
+      <w:bookmarkStart w:id="30" w:name="_Toc322898881"/>
       <w:r>
         <w:t>Save Settings</w:t>
       </w:r>
-      <w:bookmarkEnd w:id="29"/>
+      <w:bookmarkEnd w:id="30"/>
     </w:p>
     <w:p>
       <w:pPr>
@@ -6290,11 +7246,11 @@
         <w:pStyle w:val="Heading3"/>
         <w:jc w:val="both"/>
       </w:pPr>
-      <w:bookmarkStart w:id="30" w:name="_Toc322286421"/>
+      <w:bookmarkStart w:id="31" w:name="_Toc322898882"/>
       <w:r>
         <w:t>Keyword Tree</w:t>
       </w:r>
-      <w:bookmarkEnd w:id="30"/>
+      <w:bookmarkEnd w:id="31"/>
     </w:p>
     <w:p>
       <w:pPr>
@@ -6348,11 +7304,11 @@
         <w:pStyle w:val="Heading3"/>
         <w:jc w:val="both"/>
       </w:pPr>
-      <w:bookmarkStart w:id="31" w:name="_Toc322286422"/>
+      <w:bookmarkStart w:id="32" w:name="_Toc322898883"/>
       <w:r>
         <w:t>Editing Keywords</w:t>
       </w:r>
-      <w:bookmarkEnd w:id="31"/>
+      <w:bookmarkEnd w:id="32"/>
     </w:p>
     <w:p>
       <w:pPr>
@@ -6537,7 +7493,7 @@
                     </pic:cNvPicPr>
                   </pic:nvPicPr>
                   <pic:blipFill>
-                    <a:blip r:embed="rId18"/>
+                    <a:blip r:embed="rId28"/>
                     <a:srcRect/>
                     <a:stretch>
                       <a:fillRect/>
@@ -6577,7 +7533,7 @@
         <w:pStyle w:val="Caption"/>
         <w:jc w:val="center"/>
       </w:pPr>
-      <w:bookmarkStart w:id="32" w:name="_Ref303238755"/>
+      <w:bookmarkStart w:id="33" w:name="_Ref303238755"/>
       <w:r>
         <w:t xml:space="preserve">Figure </w:t>
       </w:r>
@@ -6589,23 +7545,23 @@
           <w:t>9</w:t>
         </w:r>
       </w:fldSimple>
-      <w:bookmarkEnd w:id="32"/>
-    </w:p>
-    <w:p>
-      <w:bookmarkStart w:id="33" w:name="_Ref303238829"/>
+      <w:bookmarkEnd w:id="33"/>
+    </w:p>
+    <w:p>
+      <w:bookmarkStart w:id="34" w:name="_Ref303238829"/>
     </w:p>
     <w:p>
       <w:pPr>
         <w:pStyle w:val="Heading2"/>
       </w:pPr>
-      <w:bookmarkStart w:id="34" w:name="_Ref315740120"/>
-      <w:bookmarkStart w:id="35" w:name="_Toc322286423"/>
+      <w:bookmarkStart w:id="35" w:name="_Ref315740120"/>
+      <w:bookmarkStart w:id="36" w:name="_Toc322898884"/>
       <w:r>
         <w:t>Supported Pattern Syntax</w:t>
       </w:r>
-      <w:bookmarkEnd w:id="33"/>
       <w:bookmarkEnd w:id="34"/>
       <w:bookmarkEnd w:id="35"/>
+      <w:bookmarkEnd w:id="36"/>
     </w:p>
     <w:p>
       <w:pPr>
@@ -6614,14 +7570,14 @@
           <w:rFonts w:cs="CMBX12"/>
         </w:rPr>
       </w:pPr>
-      <w:bookmarkStart w:id="36" w:name="_Toc322286424"/>
+      <w:bookmarkStart w:id="37" w:name="_Toc322898885"/>
       <w:r>
         <w:rPr>
           <w:rFonts w:cs="CMBX12"/>
         </w:rPr>
         <w:t>Individual Bytes</w:t>
       </w:r>
-      <w:bookmarkEnd w:id="36"/>
+      <w:bookmarkEnd w:id="37"/>
     </w:p>
     <w:p>
       <w:pPr>
@@ -7266,7 +8222,6 @@
           <w:rFonts w:ascii="Courier New" w:hAnsi="Courier New" w:cs="Courier New"/>
           <w:b/>
         </w:rPr>
-        <w:lastRenderedPageBreak/>
         <w:t>\c</w:t>
       </w:r>
       <w:r>
@@ -7317,14 +8272,14 @@
           <w:rFonts w:cs="CMBX10"/>
         </w:rPr>
       </w:pPr>
-      <w:bookmarkStart w:id="37" w:name="_Toc322286425"/>
+      <w:bookmarkStart w:id="38" w:name="_Toc322898886"/>
       <w:r>
         <w:rPr>
           <w:rFonts w:cs="CMBX10"/>
         </w:rPr>
         <w:t>Metacharacters</w:t>
       </w:r>
-      <w:bookmarkEnd w:id="37"/>
+      <w:bookmarkEnd w:id="38"/>
     </w:p>
     <w:p>
       <w:pPr>
@@ -7484,14 +8439,14 @@
           <w:rFonts w:cstheme="minorHAnsi"/>
         </w:rPr>
       </w:pPr>
-      <w:bookmarkStart w:id="38" w:name="_Toc322286426"/>
+      <w:bookmarkStart w:id="39" w:name="_Toc322898887"/>
       <w:r>
         <w:rPr>
           <w:rFonts w:cstheme="minorHAnsi"/>
         </w:rPr>
         <w:t>Character Classes</w:t>
       </w:r>
-      <w:bookmarkEnd w:id="38"/>
+      <w:bookmarkEnd w:id="39"/>
     </w:p>
     <w:p>
       <w:r>
@@ -7613,11 +8568,11 @@
         <w:pStyle w:val="Heading3"/>
         <w:jc w:val="both"/>
       </w:pPr>
-      <w:bookmarkStart w:id="39" w:name="_Toc322286427"/>
+      <w:bookmarkStart w:id="40" w:name="_Toc322898888"/>
       <w:r>
         <w:t>Character Class Metacharacters</w:t>
       </w:r>
-      <w:bookmarkEnd w:id="39"/>
+      <w:bookmarkEnd w:id="40"/>
     </w:p>
     <w:p>
       <w:pPr>
@@ -7705,11 +8660,11 @@
       <w:pPr>
         <w:pStyle w:val="Heading3"/>
       </w:pPr>
-      <w:bookmarkStart w:id="40" w:name="_Toc322286428"/>
+      <w:bookmarkStart w:id="41" w:name="_Toc322898889"/>
       <w:r>
         <w:t>Named Character Classes</w:t>
       </w:r>
-      <w:bookmarkEnd w:id="40"/>
+      <w:bookmarkEnd w:id="41"/>
     </w:p>
     <w:p>
       <w:pPr>
@@ -7930,11 +8885,11 @@
       <w:pPr>
         <w:pStyle w:val="Heading3"/>
       </w:pPr>
-      <w:bookmarkStart w:id="41" w:name="_Toc322286429"/>
+      <w:bookmarkStart w:id="42" w:name="_Toc322898890"/>
       <w:r>
         <w:t>Repetition</w:t>
       </w:r>
-      <w:bookmarkEnd w:id="41"/>
+      <w:bookmarkEnd w:id="42"/>
     </w:p>
     <w:p>
       <w:r>
@@ -8188,7 +9143,6 @@
           <w:b/>
           <w:i/>
         </w:rPr>
-        <w:lastRenderedPageBreak/>
         <w:t>S</w:t>
       </w:r>
       <w:r>
@@ -8328,6 +9282,7 @@
           <w:b/>
           <w:i/>
         </w:rPr>
+        <w:lastRenderedPageBreak/>
         <w:t>S</w:t>
       </w:r>
       <w:r>
@@ -8757,14 +9712,14 @@
           <w:rFonts w:cstheme="minorHAnsi"/>
         </w:rPr>
       </w:pPr>
-      <w:bookmarkStart w:id="42" w:name="_Toc322286430"/>
+      <w:bookmarkStart w:id="43" w:name="_Toc322898891"/>
       <w:r>
         <w:rPr>
           <w:rFonts w:cstheme="minorHAnsi"/>
         </w:rPr>
         <w:t>Conjunction, Alternation, Grouping</w:t>
       </w:r>
-      <w:bookmarkEnd w:id="42"/>
+      <w:bookmarkEnd w:id="43"/>
     </w:p>
     <w:p>
       <w:r>
@@ -8944,7 +9899,7 @@
           <w:u w:val="single"/>
         </w:rPr>
       </w:pPr>
-      <w:bookmarkStart w:id="43" w:name="_Toc322286431"/>
+      <w:bookmarkStart w:id="44" w:name="_Toc322898892"/>
       <w:r>
         <w:rPr>
           <w:u w:val="single"/>
@@ -8952,7 +9907,7 @@
         <w:lastRenderedPageBreak/>
         <w:t>Entity Search</w:t>
       </w:r>
-      <w:bookmarkEnd w:id="43"/>
+      <w:bookmarkEnd w:id="44"/>
     </w:p>
     <w:p>
       <w:pPr>
@@ -9013,7 +9968,7 @@
                     </pic:cNvPicPr>
                   </pic:nvPicPr>
                   <pic:blipFill>
-                    <a:blip r:embed="rId19"/>
+                    <a:blip r:embed="rId29"/>
                     <a:srcRect/>
                     <a:stretch>
                       <a:fillRect/>
@@ -9053,7 +10008,7 @@
         <w:pStyle w:val="Caption"/>
         <w:jc w:val="center"/>
       </w:pPr>
-      <w:bookmarkStart w:id="44" w:name="_Ref303717197"/>
+      <w:bookmarkStart w:id="45" w:name="_Ref303717197"/>
       <w:r>
         <w:t xml:space="preserve">Figure </w:t>
       </w:r>
@@ -9065,7 +10020,7 @@
           <w:t>10</w:t>
         </w:r>
       </w:fldSimple>
-      <w:bookmarkEnd w:id="44"/>
+      <w:bookmarkEnd w:id="45"/>
     </w:p>
     <w:p/>
     <w:p>
@@ -9073,23 +10028,23 @@
         <w:pStyle w:val="Heading2"/>
         <w:jc w:val="both"/>
       </w:pPr>
-      <w:bookmarkStart w:id="45" w:name="_Toc322286432"/>
+      <w:bookmarkStart w:id="46" w:name="_Toc322898893"/>
       <w:r>
         <w:lastRenderedPageBreak/>
         <w:t>Options</w:t>
       </w:r>
-      <w:bookmarkEnd w:id="45"/>
+      <w:bookmarkEnd w:id="46"/>
     </w:p>
     <w:p>
       <w:pPr>
         <w:pStyle w:val="Heading3"/>
         <w:jc w:val="both"/>
       </w:pPr>
-      <w:bookmarkStart w:id="46" w:name="_Toc322286433"/>
+      <w:bookmarkStart w:id="47" w:name="_Toc322898894"/>
       <w:r>
         <w:t>Entities</w:t>
       </w:r>
-      <w:bookmarkEnd w:id="46"/>
+      <w:bookmarkEnd w:id="47"/>
     </w:p>
     <w:p>
       <w:pPr>
@@ -9110,11 +10065,11 @@
         <w:pStyle w:val="Heading3"/>
         <w:jc w:val="both"/>
       </w:pPr>
-      <w:bookmarkStart w:id="47" w:name="_Toc322286434"/>
+      <w:bookmarkStart w:id="48" w:name="_Toc322898895"/>
       <w:r>
         <w:t>Entity Filter</w:t>
       </w:r>
-      <w:bookmarkEnd w:id="47"/>
+      <w:bookmarkEnd w:id="48"/>
     </w:p>
     <w:p>
       <w:pPr>
@@ -9141,11 +10096,11 @@
         <w:pStyle w:val="Heading3"/>
         <w:jc w:val="both"/>
       </w:pPr>
-      <w:bookmarkStart w:id="48" w:name="_Toc322286435"/>
+      <w:bookmarkStart w:id="49" w:name="_Toc322898896"/>
       <w:r>
         <w:t>Validation Lists</w:t>
       </w:r>
-      <w:bookmarkEnd w:id="48"/>
+      <w:bookmarkEnd w:id="49"/>
     </w:p>
     <w:p>
       <w:pPr>
@@ -9259,7 +10214,7 @@
         <w:pStyle w:val="Heading3"/>
         <w:jc w:val="both"/>
       </w:pPr>
-      <w:bookmarkStart w:id="49" w:name="_Toc322286436"/>
+      <w:bookmarkStart w:id="50" w:name="_Toc322898897"/>
       <w:r>
         <w:t xml:space="preserve">Import </w:t>
       </w:r>
@@ -9269,7 +10224,7 @@
       <w:r>
         <w:t>Export Entities</w:t>
       </w:r>
-      <w:bookmarkEnd w:id="49"/>
+      <w:bookmarkEnd w:id="50"/>
     </w:p>
     <w:p>
       <w:pPr>
@@ -9314,11 +10269,11 @@
         <w:pStyle w:val="Heading3"/>
         <w:jc w:val="both"/>
       </w:pPr>
-      <w:bookmarkStart w:id="50" w:name="_Toc322286437"/>
+      <w:bookmarkStart w:id="51" w:name="_Toc322898898"/>
       <w:r>
         <w:t>Add Sample Entities</w:t>
       </w:r>
-      <w:bookmarkEnd w:id="50"/>
+      <w:bookmarkEnd w:id="51"/>
     </w:p>
     <w:p>
       <w:pPr>
@@ -9368,12 +10323,12 @@
         <w:pStyle w:val="Heading3"/>
         <w:jc w:val="both"/>
       </w:pPr>
-      <w:bookmarkStart w:id="51" w:name="_Toc322286438"/>
+      <w:bookmarkStart w:id="52" w:name="_Toc322898899"/>
       <w:r>
         <w:lastRenderedPageBreak/>
         <w:t>Compile Filters</w:t>
       </w:r>
-      <w:bookmarkEnd w:id="51"/>
+      <w:bookmarkEnd w:id="52"/>
     </w:p>
     <w:p>
       <w:pPr>
@@ -9388,11 +10343,11 @@
         <w:pStyle w:val="Heading3"/>
         <w:jc w:val="both"/>
       </w:pPr>
-      <w:bookmarkStart w:id="52" w:name="_Toc322286439"/>
+      <w:bookmarkStart w:id="53" w:name="_Toc322898900"/>
       <w:r>
         <w:t>Save Settings</w:t>
       </w:r>
-      <w:bookmarkEnd w:id="52"/>
+      <w:bookmarkEnd w:id="53"/>
     </w:p>
     <w:p>
       <w:pPr>
@@ -9429,7 +10384,7 @@
           <w:u w:val="single"/>
         </w:rPr>
       </w:pPr>
-      <w:bookmarkStart w:id="53" w:name="_Toc322286440"/>
+      <w:bookmarkStart w:id="54" w:name="_Toc322898901"/>
       <w:r>
         <w:rPr>
           <w:u w:val="single"/>
@@ -9437,7 +10392,7 @@
         <w:lastRenderedPageBreak/>
         <w:t>Advanced Tab</w:t>
       </w:r>
-      <w:bookmarkEnd w:id="53"/>
+      <w:bookmarkEnd w:id="54"/>
     </w:p>
     <w:p>
       <w:pPr>
@@ -9501,7 +10456,7 @@
                     </pic:cNvPicPr>
                   </pic:nvPicPr>
                   <pic:blipFill>
-                    <a:blip r:embed="rId20"/>
+                    <a:blip r:embed="rId30"/>
                     <a:srcRect/>
                     <a:stretch>
                       <a:fillRect/>
@@ -9535,7 +10490,7 @@
         <w:pStyle w:val="Caption"/>
         <w:jc w:val="center"/>
       </w:pPr>
-      <w:bookmarkStart w:id="54" w:name="_Ref303719223"/>
+      <w:bookmarkStart w:id="55" w:name="_Ref303719223"/>
       <w:r>
         <w:t xml:space="preserve">Figure </w:t>
       </w:r>
@@ -9547,7 +10502,7 @@
           <w:t>11</w:t>
         </w:r>
       </w:fldSimple>
-      <w:bookmarkEnd w:id="54"/>
+      <w:bookmarkEnd w:id="55"/>
     </w:p>
     <w:p/>
     <w:p>
@@ -9555,11 +10510,11 @@
         <w:pStyle w:val="Heading2"/>
         <w:jc w:val="both"/>
       </w:pPr>
-      <w:bookmarkStart w:id="55" w:name="_Toc322286441"/>
+      <w:bookmarkStart w:id="56" w:name="_Toc322898902"/>
       <w:r>
         <w:t>Options</w:t>
       </w:r>
-      <w:bookmarkEnd w:id="55"/>
+      <w:bookmarkEnd w:id="56"/>
     </w:p>
     <w:p>
       <w:pPr>
@@ -9571,12 +10526,12 @@
         <w:pStyle w:val="Heading3"/>
         <w:jc w:val="both"/>
       </w:pPr>
-      <w:bookmarkStart w:id="56" w:name="_Toc322286442"/>
+      <w:bookmarkStart w:id="57" w:name="_Toc322898903"/>
       <w:r>
         <w:lastRenderedPageBreak/>
         <w:t>File Signature List</w:t>
       </w:r>
-      <w:bookmarkEnd w:id="56"/>
+      <w:bookmarkEnd w:id="57"/>
     </w:p>
     <w:p>
       <w:pPr>
@@ -9633,11 +10588,11 @@
         <w:pStyle w:val="Heading3"/>
         <w:jc w:val="both"/>
       </w:pPr>
-      <w:bookmarkStart w:id="57" w:name="_Toc322286443"/>
+      <w:bookmarkStart w:id="58" w:name="_Toc322898904"/>
       <w:r>
         <w:t>Import From EnCase</w:t>
       </w:r>
-      <w:bookmarkEnd w:id="57"/>
+      <w:bookmarkEnd w:id="58"/>
     </w:p>
     <w:p>
       <w:pPr>
@@ -9739,7 +10694,7 @@
                     </pic:cNvPicPr>
                   </pic:nvPicPr>
                   <pic:blipFill>
-                    <a:blip r:embed="rId21"/>
+                    <a:blip r:embed="rId31"/>
                     <a:srcRect/>
                     <a:stretch>
                       <a:fillRect/>
@@ -9773,7 +10728,7 @@
         <w:pStyle w:val="Caption"/>
         <w:jc w:val="center"/>
       </w:pPr>
-      <w:bookmarkStart w:id="58" w:name="_Ref304047039"/>
+      <w:bookmarkStart w:id="59" w:name="_Ref304047039"/>
       <w:r>
         <w:t xml:space="preserve">Figure </w:t>
       </w:r>
@@ -9785,18 +10740,18 @@
           <w:t>12</w:t>
         </w:r>
       </w:fldSimple>
-      <w:bookmarkEnd w:id="58"/>
+      <w:bookmarkEnd w:id="59"/>
     </w:p>
     <w:p>
       <w:pPr>
         <w:pStyle w:val="Heading3"/>
         <w:jc w:val="both"/>
       </w:pPr>
-      <w:bookmarkStart w:id="59" w:name="_Toc322286444"/>
+      <w:bookmarkStart w:id="60" w:name="_Toc322898905"/>
       <w:r>
         <w:t>Reset Defaults</w:t>
       </w:r>
-      <w:bookmarkEnd w:id="59"/>
+      <w:bookmarkEnd w:id="60"/>
     </w:p>
     <w:p>
       <w:pPr>
@@ -9825,11 +10780,11 @@
         <w:pStyle w:val="Heading3"/>
         <w:jc w:val="both"/>
       </w:pPr>
-      <w:bookmarkStart w:id="60" w:name="_Toc322286445"/>
+      <w:bookmarkStart w:id="61" w:name="_Toc322898906"/>
       <w:r>
         <w:t>Run Lightgrep automatically</w:t>
       </w:r>
-      <w:bookmarkEnd w:id="60"/>
+      <w:bookmarkEnd w:id="61"/>
     </w:p>
     <w:p>
       <w:pPr>
@@ -9850,12 +10805,12 @@
         <w:pStyle w:val="Heading3"/>
         <w:jc w:val="both"/>
       </w:pPr>
-      <w:bookmarkStart w:id="61" w:name="_Toc322286446"/>
+      <w:bookmarkStart w:id="62" w:name="_Toc322898907"/>
       <w:r>
         <w:lastRenderedPageBreak/>
         <w:t>Lightgrep executable path</w:t>
       </w:r>
-      <w:bookmarkEnd w:id="61"/>
+      <w:bookmarkEnd w:id="62"/>
     </w:p>
     <w:p>
       <w:pPr>
@@ -9888,11 +10843,11 @@
         <w:pStyle w:val="Heading3"/>
         <w:jc w:val="both"/>
       </w:pPr>
-      <w:bookmarkStart w:id="62" w:name="_Toc322286447"/>
+      <w:bookmarkStart w:id="63" w:name="_Toc322898908"/>
       <w:r>
         <w:t>Excelutil executable path</w:t>
       </w:r>
-      <w:bookmarkEnd w:id="62"/>
+      <w:bookmarkEnd w:id="63"/>
     </w:p>
     <w:p>
       <w:pPr>
@@ -9916,11 +10871,11 @@
         <w:pStyle w:val="Heading3"/>
         <w:jc w:val="both"/>
       </w:pPr>
-      <w:bookmarkStart w:id="63" w:name="_Toc322286448"/>
+      <w:bookmarkStart w:id="64" w:name="_Toc322898909"/>
       <w:r>
         <w:t>Number of Threads</w:t>
       </w:r>
-      <w:bookmarkEnd w:id="63"/>
+      <w:bookmarkEnd w:id="64"/>
     </w:p>
     <w:p>
       <w:pPr>
@@ -9956,11 +10911,11 @@
         <w:pStyle w:val="Heading3"/>
         <w:jc w:val="both"/>
       </w:pPr>
-      <w:bookmarkStart w:id="64" w:name="_Toc322286449"/>
+      <w:bookmarkStart w:id="65" w:name="_Toc322898910"/>
       <w:r>
         <w:t>Log Level</w:t>
       </w:r>
-      <w:bookmarkEnd w:id="64"/>
+      <w:bookmarkEnd w:id="65"/>
     </w:p>
     <w:p>
       <w:pPr>
@@ -9975,11 +10930,11 @@
         <w:pStyle w:val="Heading3"/>
         <w:jc w:val="both"/>
       </w:pPr>
-      <w:bookmarkStart w:id="65" w:name="_Toc322286450"/>
+      <w:bookmarkStart w:id="66" w:name="_Toc322898911"/>
       <w:r>
         <w:t>Only Create Single File Bookmark s</w:t>
       </w:r>
-      <w:bookmarkEnd w:id="65"/>
+      <w:bookmarkEnd w:id="66"/>
     </w:p>
     <w:p>
       <w:pPr>
@@ -9994,11 +10949,11 @@
         <w:pStyle w:val="Heading3"/>
         <w:jc w:val="both"/>
       </w:pPr>
-      <w:bookmarkStart w:id="66" w:name="_Toc322286451"/>
+      <w:bookmarkStart w:id="67" w:name="_Toc322898912"/>
       <w:r>
         <w:t>Single File Bookmark Threshold</w:t>
       </w:r>
-      <w:bookmarkEnd w:id="66"/>
+      <w:bookmarkEnd w:id="67"/>
     </w:p>
     <w:p>
       <w:pPr>
@@ -10028,11 +10983,11 @@
         <w:pStyle w:val="Heading3"/>
         <w:jc w:val="both"/>
       </w:pPr>
-      <w:bookmarkStart w:id="67" w:name="_Toc322286452"/>
+      <w:bookmarkStart w:id="68" w:name="_Toc322898913"/>
       <w:r>
         <w:t>Save Settings</w:t>
       </w:r>
-      <w:bookmarkEnd w:id="67"/>
+      <w:bookmarkEnd w:id="68"/>
     </w:p>
     <w:p>
       <w:pPr>
@@ -10060,7 +11015,7 @@
           <w:u w:val="single"/>
         </w:rPr>
       </w:pPr>
-      <w:bookmarkStart w:id="68" w:name="_Ref315737829"/>
+      <w:bookmarkStart w:id="69" w:name="_Ref315737829"/>
       <w:r>
         <w:rPr>
           <w:u w:val="single"/>
@@ -10076,7 +11031,7 @@
           <w:u w:val="single"/>
         </w:rPr>
       </w:pPr>
-      <w:bookmarkStart w:id="69" w:name="_Toc322286453"/>
+      <w:bookmarkStart w:id="70" w:name="_Toc322898914"/>
       <w:r>
         <w:rPr>
           <w:u w:val="single"/>
@@ -10090,8 +11045,8 @@
         </w:rPr>
         <w:t xml:space="preserve"> a Search</w:t>
       </w:r>
-      <w:bookmarkEnd w:id="68"/>
       <w:bookmarkEnd w:id="69"/>
+      <w:bookmarkEnd w:id="70"/>
     </w:p>
     <w:p>
       <w:pPr>
@@ -10160,7 +11115,7 @@
                     </pic:cNvPicPr>
                   </pic:nvPicPr>
                   <pic:blipFill>
-                    <a:blip r:embed="rId22"/>
+                    <a:blip r:embed="rId32"/>
                     <a:srcRect/>
                     <a:stretch>
                       <a:fillRect/>
@@ -10194,7 +11149,7 @@
         <w:pStyle w:val="Caption"/>
         <w:jc w:val="center"/>
       </w:pPr>
-      <w:bookmarkStart w:id="70" w:name="_Ref315737319"/>
+      <w:bookmarkStart w:id="71" w:name="_Ref315737319"/>
       <w:r>
         <w:t xml:space="preserve">Figure </w:t>
       </w:r>
@@ -10206,7 +11161,7 @@
           <w:t>13</w:t>
         </w:r>
       </w:fldSimple>
-      <w:bookmarkEnd w:id="70"/>
+      <w:bookmarkEnd w:id="71"/>
     </w:p>
     <w:p/>
     <w:p>
@@ -10335,7 +11290,7 @@
           <w:u w:val="single"/>
         </w:rPr>
       </w:pPr>
-      <w:bookmarkStart w:id="71" w:name="_Ref315737818"/>
+      <w:bookmarkStart w:id="72" w:name="_Ref315737818"/>
       <w:r>
         <w:rPr>
           <w:u w:val="single"/>
@@ -10351,7 +11306,7 @@
           <w:u w:val="single"/>
         </w:rPr>
       </w:pPr>
-      <w:bookmarkStart w:id="72" w:name="_Toc322286454"/>
+      <w:bookmarkStart w:id="73" w:name="_Toc322898915"/>
       <w:r>
         <w:rPr>
           <w:u w:val="single"/>
@@ -10359,8 +11314,8 @@
         <w:lastRenderedPageBreak/>
         <w:t>Monitoring Search Progress</w:t>
       </w:r>
-      <w:bookmarkEnd w:id="71"/>
       <w:bookmarkEnd w:id="72"/>
+      <w:bookmarkEnd w:id="73"/>
     </w:p>
     <w:p>
       <w:pPr>
@@ -10509,7 +11464,7 @@
                     </pic:cNvPicPr>
                   </pic:nvPicPr>
                   <pic:blipFill>
-                    <a:blip r:embed="rId23"/>
+                    <a:blip r:embed="rId33"/>
                     <a:srcRect/>
                     <a:stretch>
                       <a:fillRect/>
@@ -10543,7 +11498,7 @@
         <w:pStyle w:val="Caption"/>
         <w:jc w:val="center"/>
       </w:pPr>
-      <w:bookmarkStart w:id="73" w:name="_Ref315738064"/>
+      <w:bookmarkStart w:id="74" w:name="_Ref315738064"/>
       <w:r>
         <w:t xml:space="preserve">Figure </w:t>
       </w:r>
@@ -10555,7 +11510,7 @@
           <w:t>14</w:t>
         </w:r>
       </w:fldSimple>
-      <w:bookmarkEnd w:id="73"/>
+      <w:bookmarkEnd w:id="74"/>
     </w:p>
     <w:p>
       <w:pPr>
@@ -10584,7 +11539,7 @@
           <w:u w:val="single"/>
         </w:rPr>
       </w:pPr>
-      <w:bookmarkStart w:id="74" w:name="_Toc322286455"/>
+      <w:bookmarkStart w:id="75" w:name="_Toc322898916"/>
       <w:r>
         <w:rPr>
           <w:u w:val="single"/>
@@ -10592,7 +11547,7 @@
         <w:lastRenderedPageBreak/>
         <w:t>Reviewing Output</w:t>
       </w:r>
-      <w:bookmarkEnd w:id="74"/>
+      <w:bookmarkEnd w:id="75"/>
     </w:p>
     <w:p>
       <w:pPr>
@@ -10647,7 +11602,7 @@
                     </pic:cNvPicPr>
                   </pic:nvPicPr>
                   <pic:blipFill>
-                    <a:blip r:embed="rId24"/>
+                    <a:blip r:embed="rId34"/>
                     <a:srcRect/>
                     <a:stretch>
                       <a:fillRect/>
@@ -10699,11 +11654,11 @@
         <w:pStyle w:val="Heading2"/>
         <w:jc w:val="both"/>
       </w:pPr>
-      <w:bookmarkStart w:id="75" w:name="_Toc322286456"/>
+      <w:bookmarkStart w:id="76" w:name="_Toc322898917"/>
       <w:r>
         <w:t>Bookmark Output</w:t>
       </w:r>
-      <w:bookmarkEnd w:id="75"/>
+      <w:bookmarkEnd w:id="76"/>
     </w:p>
     <w:p>
       <w:pPr>
@@ -10759,7 +11714,7 @@
                     </pic:cNvPicPr>
                   </pic:nvPicPr>
                   <pic:blipFill>
-                    <a:blip r:embed="rId25"/>
+                    <a:blip r:embed="rId35"/>
                     <a:srcRect/>
                     <a:stretch>
                       <a:fillRect/>
@@ -10793,7 +11748,7 @@
         <w:pStyle w:val="Caption"/>
         <w:jc w:val="center"/>
       </w:pPr>
-      <w:bookmarkStart w:id="76" w:name="_Ref315739117"/>
+      <w:bookmarkStart w:id="77" w:name="_Ref315739117"/>
       <w:r>
         <w:t xml:space="preserve">Figure </w:t>
       </w:r>
@@ -10805,7 +11760,7 @@
           <w:t>16</w:t>
         </w:r>
       </w:fldSimple>
-      <w:bookmarkEnd w:id="76"/>
+      <w:bookmarkEnd w:id="77"/>
     </w:p>
     <w:p>
       <w:r>
@@ -10839,7 +11794,7 @@
                     </pic:cNvPicPr>
                   </pic:nvPicPr>
                   <pic:blipFill>
-                    <a:blip r:embed="rId26"/>
+                    <a:blip r:embed="rId36"/>
                     <a:srcRect/>
                     <a:stretch>
                       <a:fillRect/>
@@ -10916,12 +11871,12 @@
         <w:pStyle w:val="Heading2"/>
         <w:jc w:val="both"/>
       </w:pPr>
-      <w:bookmarkStart w:id="77" w:name="_Toc322286457"/>
+      <w:bookmarkStart w:id="78" w:name="_Toc322898918"/>
       <w:r>
         <w:lastRenderedPageBreak/>
         <w:t>Excel Output</w:t>
       </w:r>
-      <w:bookmarkEnd w:id="77"/>
+      <w:bookmarkEnd w:id="78"/>
     </w:p>
     <w:p>
       <w:pPr>
@@ -10989,7 +11944,7 @@
                           </pic:cNvPicPr>
                         </pic:nvPicPr>
                         <pic:blipFill>
-                          <a:blip r:embed="rId27"/>
+                          <a:blip r:embed="rId37"/>
                           <a:srcRect/>
                           <a:stretch>
                             <a:fillRect/>
@@ -11051,7 +12006,7 @@
                           </pic:cNvPicPr>
                         </pic:nvPicPr>
                         <pic:blipFill>
-                          <a:blip r:embed="rId28"/>
+                          <a:blip r:embed="rId38"/>
                           <a:srcRect/>
                           <a:stretch>
                             <a:fillRect/>
@@ -11120,7 +12075,7 @@
                     </pic:cNvPicPr>
                   </pic:nvPicPr>
                   <pic:blipFill>
-                    <a:blip r:embed="rId29"/>
+                    <a:blip r:embed="rId39"/>
                     <a:srcRect/>
                     <a:stretch>
                       <a:fillRect/>
@@ -11183,7 +12138,7 @@
                     </pic:cNvPicPr>
                   </pic:nvPicPr>
                   <pic:blipFill>
-                    <a:blip r:embed="rId30"/>
+                    <a:blip r:embed="rId40"/>
                     <a:srcRect/>
                     <a:stretch>
                       <a:fillRect/>
@@ -11268,7 +12223,7 @@
                     </pic:cNvPicPr>
                   </pic:nvPicPr>
                   <pic:blipFill>
-                    <a:blip r:embed="rId31"/>
+                    <a:blip r:embed="rId41"/>
                     <a:srcRect/>
                     <a:stretch>
                       <a:fillRect/>
@@ -11304,7 +12259,7 @@
         <w:pStyle w:val="Caption"/>
         <w:jc w:val="center"/>
       </w:pPr>
-      <w:bookmarkStart w:id="78" w:name="_Ref316738134"/>
+      <w:bookmarkStart w:id="79" w:name="_Ref316738134"/>
       <w:r>
         <w:t xml:space="preserve">Figure </w:t>
       </w:r>
@@ -11316,7 +12271,7 @@
           <w:t>18</w:t>
         </w:r>
       </w:fldSimple>
-      <w:bookmarkEnd w:id="78"/>
+      <w:bookmarkEnd w:id="79"/>
     </w:p>
     <w:p>
       <w:pPr>
@@ -11324,9 +12279,9 @@
       </w:pPr>
     </w:p>
     <w:sectPr>
-      <w:footerReference w:type="default" r:id="rId32"/>
+      <w:footerReference w:type="default" r:id="rId42"/>
       <w:pgSz w:w="12240" w:h="15840"/>
-      <w:pgMar w:top="1440" w:right="1440" w:bottom="1440" w:left="1440" w:header="720" w:footer="720" w:gutter="0"/>
+      <w:pgMar w:top="1440" w:right="1080" w:bottom="1440" w:left="1080" w:header="720" w:footer="720" w:gutter="0"/>
       <w:cols w:space="720"/>
       <w:docGrid w:linePitch="360"/>
     </w:sectPr>
@@ -11380,7 +12335,7 @@
             <w:rPr>
               <w:noProof/>
             </w:rPr>
-            <w:t>27</w:t>
+            <w:t>8</w:t>
           </w:r>
         </w:fldSimple>
       </w:p>

</xml_diff>

<commit_message>
Added notes on setup/installer screenshots
</commit_message>
<xml_diff>
--- a/documentation/Lightgrep for EnCase Manual.docx
+++ b/documentation/Lightgrep for EnCase Manual.docx
@@ -168,7 +168,7 @@
           <w:pPr>
             <w:pStyle w:val="TOC1"/>
             <w:tabs>
-              <w:tab w:val="right" w:leader="dot" w:pos="9350"/>
+              <w:tab w:val="right" w:leader="dot" w:pos="10070"/>
             </w:tabs>
             <w:rPr>
               <w:rFonts w:eastAsiaTheme="minorEastAsia"/>
@@ -184,7 +184,7 @@
           <w:r>
             <w:fldChar w:fldCharType="separate"/>
           </w:r>
-          <w:hyperlink w:anchor="_Toc322898858" w:history="1">
+          <w:hyperlink w:anchor="_Toc323589917" w:history="1">
             <w:r>
               <w:rPr>
                 <w:rStyle w:val="Hyperlink"/>
@@ -211,7 +211,7 @@
                 <w:noProof/>
                 <w:webHidden/>
               </w:rPr>
-              <w:instrText xml:space="preserve"> PAGEREF _Toc322898858 \h </w:instrText>
+              <w:instrText xml:space="preserve"> PAGEREF _Toc323589917 \h </w:instrText>
             </w:r>
             <w:r>
               <w:rPr>
@@ -231,7 +231,7 @@
                 <w:noProof/>
                 <w:webHidden/>
               </w:rPr>
-              <w:t>5</w:t>
+              <w:t>4</w:t>
             </w:r>
             <w:r>
               <w:rPr>
@@ -246,14 +246,14 @@
           <w:pPr>
             <w:pStyle w:val="TOC1"/>
             <w:tabs>
-              <w:tab w:val="right" w:leader="dot" w:pos="9350"/>
+              <w:tab w:val="right" w:leader="dot" w:pos="10070"/>
             </w:tabs>
             <w:rPr>
               <w:rFonts w:eastAsiaTheme="minorEastAsia"/>
               <w:noProof/>
             </w:rPr>
           </w:pPr>
-          <w:hyperlink w:anchor="_Toc322898859" w:history="1">
+          <w:hyperlink w:anchor="_Toc323589918" w:history="1">
             <w:r>
               <w:rPr>
                 <w:rStyle w:val="Hyperlink"/>
@@ -280,7 +280,7 @@
                 <w:noProof/>
                 <w:webHidden/>
               </w:rPr>
-              <w:instrText xml:space="preserve"> PAGEREF _Toc322898859 \h </w:instrText>
+              <w:instrText xml:space="preserve"> PAGEREF _Toc323589918 \h </w:instrText>
             </w:r>
             <w:r>
               <w:rPr>
@@ -300,7 +300,7 @@
                 <w:noProof/>
                 <w:webHidden/>
               </w:rPr>
-              <w:t>5</w:t>
+              <w:t>4</w:t>
             </w:r>
             <w:r>
               <w:rPr>
@@ -315,14 +315,14 @@
           <w:pPr>
             <w:pStyle w:val="TOC1"/>
             <w:tabs>
-              <w:tab w:val="right" w:leader="dot" w:pos="9350"/>
+              <w:tab w:val="right" w:leader="dot" w:pos="10070"/>
             </w:tabs>
             <w:rPr>
               <w:rFonts w:eastAsiaTheme="minorEastAsia"/>
               <w:noProof/>
             </w:rPr>
           </w:pPr>
-          <w:hyperlink w:anchor="_Toc322898860" w:history="1">
+          <w:hyperlink w:anchor="_Toc323589919" w:history="1">
             <w:r>
               <w:rPr>
                 <w:rStyle w:val="Hyperlink"/>
@@ -349,7 +349,7 @@
                 <w:noProof/>
                 <w:webHidden/>
               </w:rPr>
-              <w:instrText xml:space="preserve"> PAGEREF _Toc322898860 \h </w:instrText>
+              <w:instrText xml:space="preserve"> PAGEREF _Toc323589919 \h </w:instrText>
             </w:r>
             <w:r>
               <w:rPr>
@@ -369,7 +369,7 @@
                 <w:noProof/>
                 <w:webHidden/>
               </w:rPr>
-              <w:t>5</w:t>
+              <w:t>4</w:t>
             </w:r>
             <w:r>
               <w:rPr>
@@ -384,14 +384,14 @@
           <w:pPr>
             <w:pStyle w:val="TOC1"/>
             <w:tabs>
-              <w:tab w:val="right" w:leader="dot" w:pos="9350"/>
+              <w:tab w:val="right" w:leader="dot" w:pos="10070"/>
             </w:tabs>
             <w:rPr>
               <w:rFonts w:eastAsiaTheme="minorEastAsia"/>
               <w:noProof/>
             </w:rPr>
           </w:pPr>
-          <w:hyperlink w:anchor="_Toc322898861" w:history="1">
+          <w:hyperlink w:anchor="_Toc323589920" w:history="1">
             <w:r>
               <w:rPr>
                 <w:rStyle w:val="Hyperlink"/>
@@ -418,7 +418,7 @@
                 <w:noProof/>
                 <w:webHidden/>
               </w:rPr>
-              <w:instrText xml:space="preserve"> PAGEREF _Toc322898861 \h </w:instrText>
+              <w:instrText xml:space="preserve"> PAGEREF _Toc323589920 \h </w:instrText>
             </w:r>
             <w:r>
               <w:rPr>
@@ -438,7 +438,7 @@
                 <w:noProof/>
                 <w:webHidden/>
               </w:rPr>
-              <w:t>5</w:t>
+              <w:t>4</w:t>
             </w:r>
             <w:r>
               <w:rPr>
@@ -453,14 +453,14 @@
           <w:pPr>
             <w:pStyle w:val="TOC1"/>
             <w:tabs>
-              <w:tab w:val="right" w:leader="dot" w:pos="9350"/>
+              <w:tab w:val="right" w:leader="dot" w:pos="10070"/>
             </w:tabs>
             <w:rPr>
               <w:rFonts w:eastAsiaTheme="minorEastAsia"/>
               <w:noProof/>
             </w:rPr>
           </w:pPr>
-          <w:hyperlink w:anchor="_Toc322898862" w:history="1">
+          <w:hyperlink w:anchor="_Toc323589921" w:history="1">
             <w:r>
               <w:rPr>
                 <w:rStyle w:val="Hyperlink"/>
@@ -487,7 +487,7 @@
                 <w:noProof/>
                 <w:webHidden/>
               </w:rPr>
-              <w:instrText xml:space="preserve"> PAGEREF _Toc322898862 \h </w:instrText>
+              <w:instrText xml:space="preserve"> PAGEREF _Toc323589921 \h </w:instrText>
             </w:r>
             <w:r>
               <w:rPr>
@@ -507,7 +507,7 @@
                 <w:noProof/>
                 <w:webHidden/>
               </w:rPr>
-              <w:t>7</w:t>
+              <w:t>6</w:t>
             </w:r>
             <w:r>
               <w:rPr>
@@ -522,14 +522,14 @@
           <w:pPr>
             <w:pStyle w:val="TOC1"/>
             <w:tabs>
-              <w:tab w:val="right" w:leader="dot" w:pos="9350"/>
+              <w:tab w:val="right" w:leader="dot" w:pos="10070"/>
             </w:tabs>
             <w:rPr>
               <w:rFonts w:eastAsiaTheme="minorEastAsia"/>
               <w:noProof/>
             </w:rPr>
           </w:pPr>
-          <w:hyperlink w:anchor="_Toc322898863" w:history="1">
+          <w:hyperlink w:anchor="_Toc323589922" w:history="1">
             <w:r>
               <w:rPr>
                 <w:rStyle w:val="Hyperlink"/>
@@ -556,7 +556,7 @@
                 <w:noProof/>
                 <w:webHidden/>
               </w:rPr>
-              <w:instrText xml:space="preserve"> PAGEREF _Toc322898863 \h </w:instrText>
+              <w:instrText xml:space="preserve"> PAGEREF _Toc323589922 \h </w:instrText>
             </w:r>
             <w:r>
               <w:rPr>
@@ -576,7 +576,7 @@
                 <w:noProof/>
                 <w:webHidden/>
               </w:rPr>
-              <w:t>8</w:t>
+              <w:t>11</w:t>
             </w:r>
             <w:r>
               <w:rPr>
@@ -591,14 +591,14 @@
           <w:pPr>
             <w:pStyle w:val="TOC2"/>
             <w:tabs>
-              <w:tab w:val="right" w:leader="dot" w:pos="9350"/>
+              <w:tab w:val="right" w:leader="dot" w:pos="10070"/>
             </w:tabs>
             <w:rPr>
               <w:rFonts w:eastAsiaTheme="minorEastAsia"/>
               <w:noProof/>
             </w:rPr>
           </w:pPr>
-          <w:hyperlink w:anchor="_Toc322898864" w:history="1">
+          <w:hyperlink w:anchor="_Toc323589923" w:history="1">
             <w:r>
               <w:rPr>
                 <w:rStyle w:val="Hyperlink"/>
@@ -625,7 +625,7 @@
                 <w:noProof/>
                 <w:webHidden/>
               </w:rPr>
-              <w:instrText xml:space="preserve"> PAGEREF _Toc322898864 \h </w:instrText>
+              <w:instrText xml:space="preserve"> PAGEREF _Toc323589923 \h </w:instrText>
             </w:r>
             <w:r>
               <w:rPr>
@@ -645,7 +645,7 @@
                 <w:noProof/>
                 <w:webHidden/>
               </w:rPr>
-              <w:t>8</w:t>
+              <w:t>11</w:t>
             </w:r>
             <w:r>
               <w:rPr>
@@ -660,14 +660,14 @@
           <w:pPr>
             <w:pStyle w:val="TOC3"/>
             <w:tabs>
-              <w:tab w:val="right" w:leader="dot" w:pos="9350"/>
+              <w:tab w:val="right" w:leader="dot" w:pos="10070"/>
             </w:tabs>
             <w:rPr>
               <w:rFonts w:eastAsiaTheme="minorEastAsia"/>
               <w:noProof/>
             </w:rPr>
           </w:pPr>
-          <w:hyperlink w:anchor="_Toc322898865" w:history="1">
+          <w:hyperlink w:anchor="_Toc323589924" w:history="1">
             <w:r>
               <w:rPr>
                 <w:rStyle w:val="Hyperlink"/>
@@ -694,7 +694,7 @@
                 <w:noProof/>
                 <w:webHidden/>
               </w:rPr>
-              <w:instrText xml:space="preserve"> PAGEREF _Toc322898865 \h </w:instrText>
+              <w:instrText xml:space="preserve"> PAGEREF _Toc323589924 \h </w:instrText>
             </w:r>
             <w:r>
               <w:rPr>
@@ -714,7 +714,7 @@
                 <w:noProof/>
                 <w:webHidden/>
               </w:rPr>
-              <w:t>8</w:t>
+              <w:t>11</w:t>
             </w:r>
             <w:r>
               <w:rPr>
@@ -729,14 +729,14 @@
           <w:pPr>
             <w:pStyle w:val="TOC3"/>
             <w:tabs>
-              <w:tab w:val="right" w:leader="dot" w:pos="9350"/>
+              <w:tab w:val="right" w:leader="dot" w:pos="10070"/>
             </w:tabs>
             <w:rPr>
               <w:rFonts w:eastAsiaTheme="minorEastAsia"/>
               <w:noProof/>
             </w:rPr>
           </w:pPr>
-          <w:hyperlink w:anchor="_Toc322898866" w:history="1">
+          <w:hyperlink w:anchor="_Toc323589925" w:history="1">
             <w:r>
               <w:rPr>
                 <w:rStyle w:val="Hyperlink"/>
@@ -763,7 +763,7 @@
                 <w:noProof/>
                 <w:webHidden/>
               </w:rPr>
-              <w:instrText xml:space="preserve"> PAGEREF _Toc322898866 \h </w:instrText>
+              <w:instrText xml:space="preserve"> PAGEREF _Toc323589925 \h </w:instrText>
             </w:r>
             <w:r>
               <w:rPr>
@@ -783,7 +783,7 @@
                 <w:noProof/>
                 <w:webHidden/>
               </w:rPr>
-              <w:t>9</w:t>
+              <w:t>12</w:t>
             </w:r>
             <w:r>
               <w:rPr>
@@ -798,14 +798,14 @@
           <w:pPr>
             <w:pStyle w:val="TOC3"/>
             <w:tabs>
-              <w:tab w:val="right" w:leader="dot" w:pos="9350"/>
+              <w:tab w:val="right" w:leader="dot" w:pos="10070"/>
             </w:tabs>
             <w:rPr>
               <w:rFonts w:eastAsiaTheme="minorEastAsia"/>
               <w:noProof/>
             </w:rPr>
           </w:pPr>
-          <w:hyperlink w:anchor="_Toc322898867" w:history="1">
+          <w:hyperlink w:anchor="_Toc323589926" w:history="1">
             <w:r>
               <w:rPr>
                 <w:rStyle w:val="Hyperlink"/>
@@ -832,7 +832,7 @@
                 <w:noProof/>
                 <w:webHidden/>
               </w:rPr>
-              <w:instrText xml:space="preserve"> PAGEREF _Toc322898867 \h </w:instrText>
+              <w:instrText xml:space="preserve"> PAGEREF _Toc323589926 \h </w:instrText>
             </w:r>
             <w:r>
               <w:rPr>
@@ -852,7 +852,7 @@
                 <w:noProof/>
                 <w:webHidden/>
               </w:rPr>
-              <w:t>9</w:t>
+              <w:t>12</w:t>
             </w:r>
             <w:r>
               <w:rPr>
@@ -867,14 +867,14 @@
           <w:pPr>
             <w:pStyle w:val="TOC3"/>
             <w:tabs>
-              <w:tab w:val="right" w:leader="dot" w:pos="9350"/>
+              <w:tab w:val="right" w:leader="dot" w:pos="10070"/>
             </w:tabs>
             <w:rPr>
               <w:rFonts w:eastAsiaTheme="minorEastAsia"/>
               <w:noProof/>
             </w:rPr>
           </w:pPr>
-          <w:hyperlink w:anchor="_Toc322898868" w:history="1">
+          <w:hyperlink w:anchor="_Toc323589927" w:history="1">
             <w:r>
               <w:rPr>
                 <w:rStyle w:val="Hyperlink"/>
@@ -901,7 +901,7 @@
                 <w:noProof/>
                 <w:webHidden/>
               </w:rPr>
-              <w:instrText xml:space="preserve"> PAGEREF _Toc322898868 \h </w:instrText>
+              <w:instrText xml:space="preserve"> PAGEREF _Toc323589927 \h </w:instrText>
             </w:r>
             <w:r>
               <w:rPr>
@@ -921,7 +921,7 @@
                 <w:noProof/>
                 <w:webHidden/>
               </w:rPr>
-              <w:t>9</w:t>
+              <w:t>12</w:t>
             </w:r>
             <w:r>
               <w:rPr>
@@ -936,14 +936,14 @@
           <w:pPr>
             <w:pStyle w:val="TOC3"/>
             <w:tabs>
-              <w:tab w:val="right" w:leader="dot" w:pos="9350"/>
+              <w:tab w:val="right" w:leader="dot" w:pos="10070"/>
             </w:tabs>
             <w:rPr>
               <w:rFonts w:eastAsiaTheme="minorEastAsia"/>
               <w:noProof/>
             </w:rPr>
           </w:pPr>
-          <w:hyperlink w:anchor="_Toc322898869" w:history="1">
+          <w:hyperlink w:anchor="_Toc323589928" w:history="1">
             <w:r>
               <w:rPr>
                 <w:rStyle w:val="Hyperlink"/>
@@ -970,7 +970,7 @@
                 <w:noProof/>
                 <w:webHidden/>
               </w:rPr>
-              <w:instrText xml:space="preserve"> PAGEREF _Toc322898869 \h </w:instrText>
+              <w:instrText xml:space="preserve"> PAGEREF _Toc323589928 \h </w:instrText>
             </w:r>
             <w:r>
               <w:rPr>
@@ -990,7 +990,7 @@
                 <w:noProof/>
                 <w:webHidden/>
               </w:rPr>
-              <w:t>9</w:t>
+              <w:t>12</w:t>
             </w:r>
             <w:r>
               <w:rPr>
@@ -1005,14 +1005,14 @@
           <w:pPr>
             <w:pStyle w:val="TOC3"/>
             <w:tabs>
-              <w:tab w:val="right" w:leader="dot" w:pos="9350"/>
+              <w:tab w:val="right" w:leader="dot" w:pos="10070"/>
             </w:tabs>
             <w:rPr>
               <w:rFonts w:eastAsiaTheme="minorEastAsia"/>
               <w:noProof/>
             </w:rPr>
           </w:pPr>
-          <w:hyperlink w:anchor="_Toc322898870" w:history="1">
+          <w:hyperlink w:anchor="_Toc323589929" w:history="1">
             <w:r>
               <w:rPr>
                 <w:rStyle w:val="Hyperlink"/>
@@ -1039,7 +1039,7 @@
                 <w:noProof/>
                 <w:webHidden/>
               </w:rPr>
-              <w:instrText xml:space="preserve"> PAGEREF _Toc322898870 \h </w:instrText>
+              <w:instrText xml:space="preserve"> PAGEREF _Toc323589929 \h </w:instrText>
             </w:r>
             <w:r>
               <w:rPr>
@@ -1059,7 +1059,7 @@
                 <w:noProof/>
                 <w:webHidden/>
               </w:rPr>
-              <w:t>9</w:t>
+              <w:t>12</w:t>
             </w:r>
             <w:r>
               <w:rPr>
@@ -1074,14 +1074,14 @@
           <w:pPr>
             <w:pStyle w:val="TOC3"/>
             <w:tabs>
-              <w:tab w:val="right" w:leader="dot" w:pos="9350"/>
+              <w:tab w:val="right" w:leader="dot" w:pos="10070"/>
             </w:tabs>
             <w:rPr>
               <w:rFonts w:eastAsiaTheme="minorEastAsia"/>
               <w:noProof/>
             </w:rPr>
           </w:pPr>
-          <w:hyperlink w:anchor="_Toc322898871" w:history="1">
+          <w:hyperlink w:anchor="_Toc323589930" w:history="1">
             <w:r>
               <w:rPr>
                 <w:rStyle w:val="Hyperlink"/>
@@ -1108,7 +1108,7 @@
                 <w:noProof/>
                 <w:webHidden/>
               </w:rPr>
-              <w:instrText xml:space="preserve"> PAGEREF _Toc322898871 \h </w:instrText>
+              <w:instrText xml:space="preserve"> PAGEREF _Toc323589930 \h </w:instrText>
             </w:r>
             <w:r>
               <w:rPr>
@@ -1128,7 +1128,7 @@
                 <w:noProof/>
                 <w:webHidden/>
               </w:rPr>
-              <w:t>9</w:t>
+              <w:t>12</w:t>
             </w:r>
             <w:r>
               <w:rPr>
@@ -1143,14 +1143,14 @@
           <w:pPr>
             <w:pStyle w:val="TOC3"/>
             <w:tabs>
-              <w:tab w:val="right" w:leader="dot" w:pos="9350"/>
+              <w:tab w:val="right" w:leader="dot" w:pos="10070"/>
             </w:tabs>
             <w:rPr>
               <w:rFonts w:eastAsiaTheme="minorEastAsia"/>
               <w:noProof/>
             </w:rPr>
           </w:pPr>
-          <w:hyperlink w:anchor="_Toc322898872" w:history="1">
+          <w:hyperlink w:anchor="_Toc323589931" w:history="1">
             <w:r>
               <w:rPr>
                 <w:rStyle w:val="Hyperlink"/>
@@ -1177,7 +1177,7 @@
                 <w:noProof/>
                 <w:webHidden/>
               </w:rPr>
-              <w:instrText xml:space="preserve"> PAGEREF _Toc322898872 \h </w:instrText>
+              <w:instrText xml:space="preserve"> PAGEREF _Toc323589931 \h </w:instrText>
             </w:r>
             <w:r>
               <w:rPr>
@@ -1197,7 +1197,7 @@
                 <w:noProof/>
                 <w:webHidden/>
               </w:rPr>
-              <w:t>9</w:t>
+              <w:t>12</w:t>
             </w:r>
             <w:r>
               <w:rPr>
@@ -1212,14 +1212,14 @@
           <w:pPr>
             <w:pStyle w:val="TOC3"/>
             <w:tabs>
-              <w:tab w:val="right" w:leader="dot" w:pos="9350"/>
+              <w:tab w:val="right" w:leader="dot" w:pos="10070"/>
             </w:tabs>
             <w:rPr>
               <w:rFonts w:eastAsiaTheme="minorEastAsia"/>
               <w:noProof/>
             </w:rPr>
           </w:pPr>
-          <w:hyperlink w:anchor="_Toc322898873" w:history="1">
+          <w:hyperlink w:anchor="_Toc323589932" w:history="1">
             <w:r>
               <w:rPr>
                 <w:rStyle w:val="Hyperlink"/>
@@ -1246,7 +1246,7 @@
                 <w:noProof/>
                 <w:webHidden/>
               </w:rPr>
-              <w:instrText xml:space="preserve"> PAGEREF _Toc322898873 \h </w:instrText>
+              <w:instrText xml:space="preserve"> PAGEREF _Toc323589932 \h </w:instrText>
             </w:r>
             <w:r>
               <w:rPr>
@@ -1266,7 +1266,7 @@
                 <w:noProof/>
                 <w:webHidden/>
               </w:rPr>
-              <w:t>9</w:t>
+              <w:t>12</w:t>
             </w:r>
             <w:r>
               <w:rPr>
@@ -1281,14 +1281,14 @@
           <w:pPr>
             <w:pStyle w:val="TOC3"/>
             <w:tabs>
-              <w:tab w:val="right" w:leader="dot" w:pos="9350"/>
+              <w:tab w:val="right" w:leader="dot" w:pos="10070"/>
             </w:tabs>
             <w:rPr>
               <w:rFonts w:eastAsiaTheme="minorEastAsia"/>
               <w:noProof/>
             </w:rPr>
           </w:pPr>
-          <w:hyperlink w:anchor="_Toc322898874" w:history="1">
+          <w:hyperlink w:anchor="_Toc323589933" w:history="1">
             <w:r>
               <w:rPr>
                 <w:rStyle w:val="Hyperlink"/>
@@ -1315,7 +1315,7 @@
                 <w:noProof/>
                 <w:webHidden/>
               </w:rPr>
-              <w:instrText xml:space="preserve"> PAGEREF _Toc322898874 \h </w:instrText>
+              <w:instrText xml:space="preserve"> PAGEREF _Toc323589933 \h </w:instrText>
             </w:r>
             <w:r>
               <w:rPr>
@@ -1335,7 +1335,7 @@
                 <w:noProof/>
                 <w:webHidden/>
               </w:rPr>
-              <w:t>9</w:t>
+              <w:t>12</w:t>
             </w:r>
             <w:r>
               <w:rPr>
@@ -1350,14 +1350,14 @@
           <w:pPr>
             <w:pStyle w:val="TOC3"/>
             <w:tabs>
-              <w:tab w:val="right" w:leader="dot" w:pos="9350"/>
+              <w:tab w:val="right" w:leader="dot" w:pos="10070"/>
             </w:tabs>
             <w:rPr>
               <w:rFonts w:eastAsiaTheme="minorEastAsia"/>
               <w:noProof/>
             </w:rPr>
           </w:pPr>
-          <w:hyperlink w:anchor="_Toc322898875" w:history="1">
+          <w:hyperlink w:anchor="_Toc323589934" w:history="1">
             <w:r>
               <w:rPr>
                 <w:rStyle w:val="Hyperlink"/>
@@ -1384,7 +1384,7 @@
                 <w:noProof/>
                 <w:webHidden/>
               </w:rPr>
-              <w:instrText xml:space="preserve"> PAGEREF _Toc322898875 \h </w:instrText>
+              <w:instrText xml:space="preserve"> PAGEREF _Toc323589934 \h </w:instrText>
             </w:r>
             <w:r>
               <w:rPr>
@@ -1404,7 +1404,7 @@
                 <w:noProof/>
                 <w:webHidden/>
               </w:rPr>
-              <w:t>10</w:t>
+              <w:t>13</w:t>
             </w:r>
             <w:r>
               <w:rPr>
@@ -1419,14 +1419,14 @@
           <w:pPr>
             <w:pStyle w:val="TOC1"/>
             <w:tabs>
-              <w:tab w:val="right" w:leader="dot" w:pos="9350"/>
+              <w:tab w:val="right" w:leader="dot" w:pos="10070"/>
             </w:tabs>
             <w:rPr>
               <w:rFonts w:eastAsiaTheme="minorEastAsia"/>
               <w:noProof/>
             </w:rPr>
           </w:pPr>
-          <w:hyperlink w:anchor="_Toc322898876" w:history="1">
+          <w:hyperlink w:anchor="_Toc323589935" w:history="1">
             <w:r>
               <w:rPr>
                 <w:rStyle w:val="Hyperlink"/>
@@ -1453,7 +1453,7 @@
                 <w:noProof/>
                 <w:webHidden/>
               </w:rPr>
-              <w:instrText xml:space="preserve"> PAGEREF _Toc322898876 \h </w:instrText>
+              <w:instrText xml:space="preserve"> PAGEREF _Toc323589935 \h </w:instrText>
             </w:r>
             <w:r>
               <w:rPr>
@@ -1473,7 +1473,7 @@
                 <w:noProof/>
                 <w:webHidden/>
               </w:rPr>
-              <w:t>11</w:t>
+              <w:t>14</w:t>
             </w:r>
             <w:r>
               <w:rPr>
@@ -1488,14 +1488,14 @@
           <w:pPr>
             <w:pStyle w:val="TOC2"/>
             <w:tabs>
-              <w:tab w:val="right" w:leader="dot" w:pos="9350"/>
+              <w:tab w:val="right" w:leader="dot" w:pos="10070"/>
             </w:tabs>
             <w:rPr>
               <w:rFonts w:eastAsiaTheme="minorEastAsia"/>
               <w:noProof/>
             </w:rPr>
           </w:pPr>
-          <w:hyperlink w:anchor="_Toc322898877" w:history="1">
+          <w:hyperlink w:anchor="_Toc323589936" w:history="1">
             <w:r>
               <w:rPr>
                 <w:rStyle w:val="Hyperlink"/>
@@ -1522,7 +1522,7 @@
                 <w:noProof/>
                 <w:webHidden/>
               </w:rPr>
-              <w:instrText xml:space="preserve"> PAGEREF _Toc322898877 \h </w:instrText>
+              <w:instrText xml:space="preserve"> PAGEREF _Toc323589936 \h </w:instrText>
             </w:r>
             <w:r>
               <w:rPr>
@@ -1542,7 +1542,7 @@
                 <w:noProof/>
                 <w:webHidden/>
               </w:rPr>
-              <w:t>12</w:t>
+              <w:t>15</w:t>
             </w:r>
             <w:r>
               <w:rPr>
@@ -1557,14 +1557,14 @@
           <w:pPr>
             <w:pStyle w:val="TOC3"/>
             <w:tabs>
-              <w:tab w:val="right" w:leader="dot" w:pos="9350"/>
+              <w:tab w:val="right" w:leader="dot" w:pos="10070"/>
             </w:tabs>
             <w:rPr>
               <w:rFonts w:eastAsiaTheme="minorEastAsia"/>
               <w:noProof/>
             </w:rPr>
           </w:pPr>
-          <w:hyperlink w:anchor="_Toc322898878" w:history="1">
+          <w:hyperlink w:anchor="_Toc323589937" w:history="1">
             <w:r>
               <w:rPr>
                 <w:rStyle w:val="Hyperlink"/>
@@ -1591,7 +1591,7 @@
                 <w:noProof/>
                 <w:webHidden/>
               </w:rPr>
-              <w:instrText xml:space="preserve"> PAGEREF _Toc322898878 \h </w:instrText>
+              <w:instrText xml:space="preserve"> PAGEREF _Toc323589937 \h </w:instrText>
             </w:r>
             <w:r>
               <w:rPr>
@@ -1611,7 +1611,7 @@
                 <w:noProof/>
                 <w:webHidden/>
               </w:rPr>
-              <w:t>12</w:t>
+              <w:t>15</w:t>
             </w:r>
             <w:r>
               <w:rPr>
@@ -1626,14 +1626,14 @@
           <w:pPr>
             <w:pStyle w:val="TOC3"/>
             <w:tabs>
-              <w:tab w:val="right" w:leader="dot" w:pos="9350"/>
+              <w:tab w:val="right" w:leader="dot" w:pos="10070"/>
             </w:tabs>
             <w:rPr>
               <w:rFonts w:eastAsiaTheme="minorEastAsia"/>
               <w:noProof/>
             </w:rPr>
           </w:pPr>
-          <w:hyperlink w:anchor="_Toc322898879" w:history="1">
+          <w:hyperlink w:anchor="_Toc323589938" w:history="1">
             <w:r>
               <w:rPr>
                 <w:rStyle w:val="Hyperlink"/>
@@ -1660,7 +1660,7 @@
                 <w:noProof/>
                 <w:webHidden/>
               </w:rPr>
-              <w:instrText xml:space="preserve"> PAGEREF _Toc322898879 \h </w:instrText>
+              <w:instrText xml:space="preserve"> PAGEREF _Toc323589938 \h </w:instrText>
             </w:r>
             <w:r>
               <w:rPr>
@@ -1680,7 +1680,7 @@
                 <w:noProof/>
                 <w:webHidden/>
               </w:rPr>
-              <w:t>13</w:t>
+              <w:t>16</w:t>
             </w:r>
             <w:r>
               <w:rPr>
@@ -1695,14 +1695,14 @@
           <w:pPr>
             <w:pStyle w:val="TOC3"/>
             <w:tabs>
-              <w:tab w:val="right" w:leader="dot" w:pos="9350"/>
+              <w:tab w:val="right" w:leader="dot" w:pos="10070"/>
             </w:tabs>
             <w:rPr>
               <w:rFonts w:eastAsiaTheme="minorEastAsia"/>
               <w:noProof/>
             </w:rPr>
           </w:pPr>
-          <w:hyperlink w:anchor="_Toc322898880" w:history="1">
+          <w:hyperlink w:anchor="_Toc323589939" w:history="1">
             <w:r>
               <w:rPr>
                 <w:rStyle w:val="Hyperlink"/>
@@ -1729,7 +1729,7 @@
                 <w:noProof/>
                 <w:webHidden/>
               </w:rPr>
-              <w:instrText xml:space="preserve"> PAGEREF _Toc322898880 \h </w:instrText>
+              <w:instrText xml:space="preserve"> PAGEREF _Toc323589939 \h </w:instrText>
             </w:r>
             <w:r>
               <w:rPr>
@@ -1749,7 +1749,7 @@
                 <w:noProof/>
                 <w:webHidden/>
               </w:rPr>
-              <w:t>15</w:t>
+              <w:t>18</w:t>
             </w:r>
             <w:r>
               <w:rPr>
@@ -1764,14 +1764,14 @@
           <w:pPr>
             <w:pStyle w:val="TOC3"/>
             <w:tabs>
-              <w:tab w:val="right" w:leader="dot" w:pos="9350"/>
+              <w:tab w:val="right" w:leader="dot" w:pos="10070"/>
             </w:tabs>
             <w:rPr>
               <w:rFonts w:eastAsiaTheme="minorEastAsia"/>
               <w:noProof/>
             </w:rPr>
           </w:pPr>
-          <w:hyperlink w:anchor="_Toc322898881" w:history="1">
+          <w:hyperlink w:anchor="_Toc323589940" w:history="1">
             <w:r>
               <w:rPr>
                 <w:rStyle w:val="Hyperlink"/>
@@ -1798,7 +1798,7 @@
                 <w:noProof/>
                 <w:webHidden/>
               </w:rPr>
-              <w:instrText xml:space="preserve"> PAGEREF _Toc322898881 \h </w:instrText>
+              <w:instrText xml:space="preserve"> PAGEREF _Toc323589940 \h </w:instrText>
             </w:r>
             <w:r>
               <w:rPr>
@@ -1818,7 +1818,7 @@
                 <w:noProof/>
                 <w:webHidden/>
               </w:rPr>
-              <w:t>15</w:t>
+              <w:t>18</w:t>
             </w:r>
             <w:r>
               <w:rPr>
@@ -1833,14 +1833,14 @@
           <w:pPr>
             <w:pStyle w:val="TOC3"/>
             <w:tabs>
-              <w:tab w:val="right" w:leader="dot" w:pos="9350"/>
+              <w:tab w:val="right" w:leader="dot" w:pos="10070"/>
             </w:tabs>
             <w:rPr>
               <w:rFonts w:eastAsiaTheme="minorEastAsia"/>
               <w:noProof/>
             </w:rPr>
           </w:pPr>
-          <w:hyperlink w:anchor="_Toc322898882" w:history="1">
+          <w:hyperlink w:anchor="_Toc323589941" w:history="1">
             <w:r>
               <w:rPr>
                 <w:rStyle w:val="Hyperlink"/>
@@ -1867,7 +1867,7 @@
                 <w:noProof/>
                 <w:webHidden/>
               </w:rPr>
-              <w:instrText xml:space="preserve"> PAGEREF _Toc322898882 \h </w:instrText>
+              <w:instrText xml:space="preserve"> PAGEREF _Toc323589941 \h </w:instrText>
             </w:r>
             <w:r>
               <w:rPr>
@@ -1887,7 +1887,7 @@
                 <w:noProof/>
                 <w:webHidden/>
               </w:rPr>
-              <w:t>15</w:t>
+              <w:t>18</w:t>
             </w:r>
             <w:r>
               <w:rPr>
@@ -1902,14 +1902,14 @@
           <w:pPr>
             <w:pStyle w:val="TOC3"/>
             <w:tabs>
-              <w:tab w:val="right" w:leader="dot" w:pos="9350"/>
+              <w:tab w:val="right" w:leader="dot" w:pos="10070"/>
             </w:tabs>
             <w:rPr>
               <w:rFonts w:eastAsiaTheme="minorEastAsia"/>
               <w:noProof/>
             </w:rPr>
           </w:pPr>
-          <w:hyperlink w:anchor="_Toc322898883" w:history="1">
+          <w:hyperlink w:anchor="_Toc323589942" w:history="1">
             <w:r>
               <w:rPr>
                 <w:rStyle w:val="Hyperlink"/>
@@ -1936,7 +1936,7 @@
                 <w:noProof/>
                 <w:webHidden/>
               </w:rPr>
-              <w:instrText xml:space="preserve"> PAGEREF _Toc322898883 \h </w:instrText>
+              <w:instrText xml:space="preserve"> PAGEREF _Toc323589942 \h </w:instrText>
             </w:r>
             <w:r>
               <w:rPr>
@@ -1956,7 +1956,7 @@
                 <w:noProof/>
                 <w:webHidden/>
               </w:rPr>
-              <w:t>15</w:t>
+              <w:t>18</w:t>
             </w:r>
             <w:r>
               <w:rPr>
@@ -1971,14 +1971,14 @@
           <w:pPr>
             <w:pStyle w:val="TOC2"/>
             <w:tabs>
-              <w:tab w:val="right" w:leader="dot" w:pos="9350"/>
+              <w:tab w:val="right" w:leader="dot" w:pos="10070"/>
             </w:tabs>
             <w:rPr>
               <w:rFonts w:eastAsiaTheme="minorEastAsia"/>
               <w:noProof/>
             </w:rPr>
           </w:pPr>
-          <w:hyperlink w:anchor="_Toc322898884" w:history="1">
+          <w:hyperlink w:anchor="_Toc323589943" w:history="1">
             <w:r>
               <w:rPr>
                 <w:rStyle w:val="Hyperlink"/>
@@ -2005,7 +2005,7 @@
                 <w:noProof/>
                 <w:webHidden/>
               </w:rPr>
-              <w:instrText xml:space="preserve"> PAGEREF _Toc322898884 \h </w:instrText>
+              <w:instrText xml:space="preserve"> PAGEREF _Toc323589943 \h </w:instrText>
             </w:r>
             <w:r>
               <w:rPr>
@@ -2025,7 +2025,7 @@
                 <w:noProof/>
                 <w:webHidden/>
               </w:rPr>
-              <w:t>16</w:t>
+              <w:t>19</w:t>
             </w:r>
             <w:r>
               <w:rPr>
@@ -2040,14 +2040,14 @@
           <w:pPr>
             <w:pStyle w:val="TOC3"/>
             <w:tabs>
-              <w:tab w:val="right" w:leader="dot" w:pos="9350"/>
+              <w:tab w:val="right" w:leader="dot" w:pos="10070"/>
             </w:tabs>
             <w:rPr>
               <w:rFonts w:eastAsiaTheme="minorEastAsia"/>
               <w:noProof/>
             </w:rPr>
           </w:pPr>
-          <w:hyperlink w:anchor="_Toc322898885" w:history="1">
+          <w:hyperlink w:anchor="_Toc323589944" w:history="1">
             <w:r>
               <w:rPr>
                 <w:rStyle w:val="Hyperlink"/>
@@ -2075,7 +2075,7 @@
                 <w:noProof/>
                 <w:webHidden/>
               </w:rPr>
-              <w:instrText xml:space="preserve"> PAGEREF _Toc322898885 \h </w:instrText>
+              <w:instrText xml:space="preserve"> PAGEREF _Toc323589944 \h </w:instrText>
             </w:r>
             <w:r>
               <w:rPr>
@@ -2095,7 +2095,7 @@
                 <w:noProof/>
                 <w:webHidden/>
               </w:rPr>
-              <w:t>16</w:t>
+              <w:t>19</w:t>
             </w:r>
             <w:r>
               <w:rPr>
@@ -2110,14 +2110,14 @@
           <w:pPr>
             <w:pStyle w:val="TOC3"/>
             <w:tabs>
-              <w:tab w:val="right" w:leader="dot" w:pos="9350"/>
+              <w:tab w:val="right" w:leader="dot" w:pos="10070"/>
             </w:tabs>
             <w:rPr>
               <w:rFonts w:eastAsiaTheme="minorEastAsia"/>
               <w:noProof/>
             </w:rPr>
           </w:pPr>
-          <w:hyperlink w:anchor="_Toc322898886" w:history="1">
+          <w:hyperlink w:anchor="_Toc323589945" w:history="1">
             <w:r>
               <w:rPr>
                 <w:rStyle w:val="Hyperlink"/>
@@ -2145,7 +2145,7 @@
                 <w:noProof/>
                 <w:webHidden/>
               </w:rPr>
-              <w:instrText xml:space="preserve"> PAGEREF _Toc322898886 \h </w:instrText>
+              <w:instrText xml:space="preserve"> PAGEREF _Toc323589945 \h </w:instrText>
             </w:r>
             <w:r>
               <w:rPr>
@@ -2165,7 +2165,7 @@
                 <w:noProof/>
                 <w:webHidden/>
               </w:rPr>
-              <w:t>17</w:t>
+              <w:t>20</w:t>
             </w:r>
             <w:r>
               <w:rPr>
@@ -2180,14 +2180,14 @@
           <w:pPr>
             <w:pStyle w:val="TOC3"/>
             <w:tabs>
-              <w:tab w:val="right" w:leader="dot" w:pos="9350"/>
+              <w:tab w:val="right" w:leader="dot" w:pos="10070"/>
             </w:tabs>
             <w:rPr>
               <w:rFonts w:eastAsiaTheme="minorEastAsia"/>
               <w:noProof/>
             </w:rPr>
           </w:pPr>
-          <w:hyperlink w:anchor="_Toc322898887" w:history="1">
+          <w:hyperlink w:anchor="_Toc323589946" w:history="1">
             <w:r>
               <w:rPr>
                 <w:rStyle w:val="Hyperlink"/>
@@ -2215,7 +2215,7 @@
                 <w:noProof/>
                 <w:webHidden/>
               </w:rPr>
-              <w:instrText xml:space="preserve"> PAGEREF _Toc322898887 \h </w:instrText>
+              <w:instrText xml:space="preserve"> PAGEREF _Toc323589946 \h </w:instrText>
             </w:r>
             <w:r>
               <w:rPr>
@@ -2235,7 +2235,7 @@
                 <w:noProof/>
                 <w:webHidden/>
               </w:rPr>
-              <w:t>17</w:t>
+              <w:t>20</w:t>
             </w:r>
             <w:r>
               <w:rPr>
@@ -2250,14 +2250,14 @@
           <w:pPr>
             <w:pStyle w:val="TOC3"/>
             <w:tabs>
-              <w:tab w:val="right" w:leader="dot" w:pos="9350"/>
+              <w:tab w:val="right" w:leader="dot" w:pos="10070"/>
             </w:tabs>
             <w:rPr>
               <w:rFonts w:eastAsiaTheme="minorEastAsia"/>
               <w:noProof/>
             </w:rPr>
           </w:pPr>
-          <w:hyperlink w:anchor="_Toc322898888" w:history="1">
+          <w:hyperlink w:anchor="_Toc323589947" w:history="1">
             <w:r>
               <w:rPr>
                 <w:rStyle w:val="Hyperlink"/>
@@ -2284,7 +2284,7 @@
                 <w:noProof/>
                 <w:webHidden/>
               </w:rPr>
-              <w:instrText xml:space="preserve"> PAGEREF _Toc322898888 \h </w:instrText>
+              <w:instrText xml:space="preserve"> PAGEREF _Toc323589947 \h </w:instrText>
             </w:r>
             <w:r>
               <w:rPr>
@@ -2304,7 +2304,7 @@
                 <w:noProof/>
                 <w:webHidden/>
               </w:rPr>
-              <w:t>17</w:t>
+              <w:t>20</w:t>
             </w:r>
             <w:r>
               <w:rPr>
@@ -2319,14 +2319,14 @@
           <w:pPr>
             <w:pStyle w:val="TOC3"/>
             <w:tabs>
-              <w:tab w:val="right" w:leader="dot" w:pos="9350"/>
+              <w:tab w:val="right" w:leader="dot" w:pos="10070"/>
             </w:tabs>
             <w:rPr>
               <w:rFonts w:eastAsiaTheme="minorEastAsia"/>
               <w:noProof/>
             </w:rPr>
           </w:pPr>
-          <w:hyperlink w:anchor="_Toc322898889" w:history="1">
+          <w:hyperlink w:anchor="_Toc323589948" w:history="1">
             <w:r>
               <w:rPr>
                 <w:rStyle w:val="Hyperlink"/>
@@ -2353,7 +2353,7 @@
                 <w:noProof/>
                 <w:webHidden/>
               </w:rPr>
-              <w:instrText xml:space="preserve"> PAGEREF _Toc322898889 \h </w:instrText>
+              <w:instrText xml:space="preserve"> PAGEREF _Toc323589948 \h </w:instrText>
             </w:r>
             <w:r>
               <w:rPr>
@@ -2373,7 +2373,7 @@
                 <w:noProof/>
                 <w:webHidden/>
               </w:rPr>
-              <w:t>17</w:t>
+              <w:t>20</w:t>
             </w:r>
             <w:r>
               <w:rPr>
@@ -2388,14 +2388,14 @@
           <w:pPr>
             <w:pStyle w:val="TOC3"/>
             <w:tabs>
-              <w:tab w:val="right" w:leader="dot" w:pos="9350"/>
+              <w:tab w:val="right" w:leader="dot" w:pos="10070"/>
             </w:tabs>
             <w:rPr>
               <w:rFonts w:eastAsiaTheme="minorEastAsia"/>
               <w:noProof/>
             </w:rPr>
           </w:pPr>
-          <w:hyperlink w:anchor="_Toc322898890" w:history="1">
+          <w:hyperlink w:anchor="_Toc323589949" w:history="1">
             <w:r>
               <w:rPr>
                 <w:rStyle w:val="Hyperlink"/>
@@ -2422,7 +2422,7 @@
                 <w:noProof/>
                 <w:webHidden/>
               </w:rPr>
-              <w:instrText xml:space="preserve"> PAGEREF _Toc322898890 \h </w:instrText>
+              <w:instrText xml:space="preserve"> PAGEREF _Toc323589949 \h </w:instrText>
             </w:r>
             <w:r>
               <w:rPr>
@@ -2442,7 +2442,7 @@
                 <w:noProof/>
                 <w:webHidden/>
               </w:rPr>
-              <w:t>17</w:t>
+              <w:t>20</w:t>
             </w:r>
             <w:r>
               <w:rPr>
@@ -2457,14 +2457,14 @@
           <w:pPr>
             <w:pStyle w:val="TOC3"/>
             <w:tabs>
-              <w:tab w:val="right" w:leader="dot" w:pos="9350"/>
+              <w:tab w:val="right" w:leader="dot" w:pos="10070"/>
             </w:tabs>
             <w:rPr>
               <w:rFonts w:eastAsiaTheme="minorEastAsia"/>
               <w:noProof/>
             </w:rPr>
           </w:pPr>
-          <w:hyperlink w:anchor="_Toc322898891" w:history="1">
+          <w:hyperlink w:anchor="_Toc323589950" w:history="1">
             <w:r>
               <w:rPr>
                 <w:rStyle w:val="Hyperlink"/>
@@ -2492,7 +2492,7 @@
                 <w:noProof/>
                 <w:webHidden/>
               </w:rPr>
-              <w:instrText xml:space="preserve"> PAGEREF _Toc322898891 \h </w:instrText>
+              <w:instrText xml:space="preserve"> PAGEREF _Toc323589950 \h </w:instrText>
             </w:r>
             <w:r>
               <w:rPr>
@@ -2512,7 +2512,7 @@
                 <w:noProof/>
                 <w:webHidden/>
               </w:rPr>
-              <w:t>18</w:t>
+              <w:t>21</w:t>
             </w:r>
             <w:r>
               <w:rPr>
@@ -2527,14 +2527,14 @@
           <w:pPr>
             <w:pStyle w:val="TOC1"/>
             <w:tabs>
-              <w:tab w:val="right" w:leader="dot" w:pos="9350"/>
+              <w:tab w:val="right" w:leader="dot" w:pos="10070"/>
             </w:tabs>
             <w:rPr>
               <w:rFonts w:eastAsiaTheme="minorEastAsia"/>
               <w:noProof/>
             </w:rPr>
           </w:pPr>
-          <w:hyperlink w:anchor="_Toc322898892" w:history="1">
+          <w:hyperlink w:anchor="_Toc323589951" w:history="1">
             <w:r>
               <w:rPr>
                 <w:rStyle w:val="Hyperlink"/>
@@ -2561,7 +2561,7 @@
                 <w:noProof/>
                 <w:webHidden/>
               </w:rPr>
-              <w:instrText xml:space="preserve"> PAGEREF _Toc322898892 \h </w:instrText>
+              <w:instrText xml:space="preserve"> PAGEREF _Toc323589951 \h </w:instrText>
             </w:r>
             <w:r>
               <w:rPr>
@@ -2581,7 +2581,7 @@
                 <w:noProof/>
                 <w:webHidden/>
               </w:rPr>
-              <w:t>19</w:t>
+              <w:t>22</w:t>
             </w:r>
             <w:r>
               <w:rPr>
@@ -2596,14 +2596,14 @@
           <w:pPr>
             <w:pStyle w:val="TOC2"/>
             <w:tabs>
-              <w:tab w:val="right" w:leader="dot" w:pos="9350"/>
+              <w:tab w:val="right" w:leader="dot" w:pos="10070"/>
             </w:tabs>
             <w:rPr>
               <w:rFonts w:eastAsiaTheme="minorEastAsia"/>
               <w:noProof/>
             </w:rPr>
           </w:pPr>
-          <w:hyperlink w:anchor="_Toc322898893" w:history="1">
+          <w:hyperlink w:anchor="_Toc323589952" w:history="1">
             <w:r>
               <w:rPr>
                 <w:rStyle w:val="Hyperlink"/>
@@ -2630,7 +2630,7 @@
                 <w:noProof/>
                 <w:webHidden/>
               </w:rPr>
-              <w:instrText xml:space="preserve"> PAGEREF _Toc322898893 \h </w:instrText>
+              <w:instrText xml:space="preserve"> PAGEREF _Toc323589952 \h </w:instrText>
             </w:r>
             <w:r>
               <w:rPr>
@@ -2650,7 +2650,7 @@
                 <w:noProof/>
                 <w:webHidden/>
               </w:rPr>
-              <w:t>20</w:t>
+              <w:t>23</w:t>
             </w:r>
             <w:r>
               <w:rPr>
@@ -2665,14 +2665,14 @@
           <w:pPr>
             <w:pStyle w:val="TOC3"/>
             <w:tabs>
-              <w:tab w:val="right" w:leader="dot" w:pos="9350"/>
+              <w:tab w:val="right" w:leader="dot" w:pos="10070"/>
             </w:tabs>
             <w:rPr>
               <w:rFonts w:eastAsiaTheme="minorEastAsia"/>
               <w:noProof/>
             </w:rPr>
           </w:pPr>
-          <w:hyperlink w:anchor="_Toc322898894" w:history="1">
+          <w:hyperlink w:anchor="_Toc323589953" w:history="1">
             <w:r>
               <w:rPr>
                 <w:rStyle w:val="Hyperlink"/>
@@ -2699,7 +2699,7 @@
                 <w:noProof/>
                 <w:webHidden/>
               </w:rPr>
-              <w:instrText xml:space="preserve"> PAGEREF _Toc322898894 \h </w:instrText>
+              <w:instrText xml:space="preserve"> PAGEREF _Toc323589953 \h </w:instrText>
             </w:r>
             <w:r>
               <w:rPr>
@@ -2719,7 +2719,7 @@
                 <w:noProof/>
                 <w:webHidden/>
               </w:rPr>
-              <w:t>20</w:t>
+              <w:t>23</w:t>
             </w:r>
             <w:r>
               <w:rPr>
@@ -2734,14 +2734,14 @@
           <w:pPr>
             <w:pStyle w:val="TOC3"/>
             <w:tabs>
-              <w:tab w:val="right" w:leader="dot" w:pos="9350"/>
+              <w:tab w:val="right" w:leader="dot" w:pos="10070"/>
             </w:tabs>
             <w:rPr>
               <w:rFonts w:eastAsiaTheme="minorEastAsia"/>
               <w:noProof/>
             </w:rPr>
           </w:pPr>
-          <w:hyperlink w:anchor="_Toc322898895" w:history="1">
+          <w:hyperlink w:anchor="_Toc323589954" w:history="1">
             <w:r>
               <w:rPr>
                 <w:rStyle w:val="Hyperlink"/>
@@ -2768,7 +2768,7 @@
                 <w:noProof/>
                 <w:webHidden/>
               </w:rPr>
-              <w:instrText xml:space="preserve"> PAGEREF _Toc322898895 \h </w:instrText>
+              <w:instrText xml:space="preserve"> PAGEREF _Toc323589954 \h </w:instrText>
             </w:r>
             <w:r>
               <w:rPr>
@@ -2788,7 +2788,7 @@
                 <w:noProof/>
                 <w:webHidden/>
               </w:rPr>
-              <w:t>20</w:t>
+              <w:t>23</w:t>
             </w:r>
             <w:r>
               <w:rPr>
@@ -2803,14 +2803,14 @@
           <w:pPr>
             <w:pStyle w:val="TOC3"/>
             <w:tabs>
-              <w:tab w:val="right" w:leader="dot" w:pos="9350"/>
+              <w:tab w:val="right" w:leader="dot" w:pos="10070"/>
             </w:tabs>
             <w:rPr>
               <w:rFonts w:eastAsiaTheme="minorEastAsia"/>
               <w:noProof/>
             </w:rPr>
           </w:pPr>
-          <w:hyperlink w:anchor="_Toc322898896" w:history="1">
+          <w:hyperlink w:anchor="_Toc323589955" w:history="1">
             <w:r>
               <w:rPr>
                 <w:rStyle w:val="Hyperlink"/>
@@ -2837,7 +2837,7 @@
                 <w:noProof/>
                 <w:webHidden/>
               </w:rPr>
-              <w:instrText xml:space="preserve"> PAGEREF _Toc322898896 \h </w:instrText>
+              <w:instrText xml:space="preserve"> PAGEREF _Toc323589955 \h </w:instrText>
             </w:r>
             <w:r>
               <w:rPr>
@@ -2857,7 +2857,7 @@
                 <w:noProof/>
                 <w:webHidden/>
               </w:rPr>
-              <w:t>20</w:t>
+              <w:t>23</w:t>
             </w:r>
             <w:r>
               <w:rPr>
@@ -2872,14 +2872,14 @@
           <w:pPr>
             <w:pStyle w:val="TOC3"/>
             <w:tabs>
-              <w:tab w:val="right" w:leader="dot" w:pos="9350"/>
+              <w:tab w:val="right" w:leader="dot" w:pos="10070"/>
             </w:tabs>
             <w:rPr>
               <w:rFonts w:eastAsiaTheme="minorEastAsia"/>
               <w:noProof/>
             </w:rPr>
           </w:pPr>
-          <w:hyperlink w:anchor="_Toc322898897" w:history="1">
+          <w:hyperlink w:anchor="_Toc323589956" w:history="1">
             <w:r>
               <w:rPr>
                 <w:rStyle w:val="Hyperlink"/>
@@ -2906,7 +2906,7 @@
                 <w:noProof/>
                 <w:webHidden/>
               </w:rPr>
-              <w:instrText xml:space="preserve"> PAGEREF _Toc322898897 \h </w:instrText>
+              <w:instrText xml:space="preserve"> PAGEREF _Toc323589956 \h </w:instrText>
             </w:r>
             <w:r>
               <w:rPr>
@@ -2926,7 +2926,7 @@
                 <w:noProof/>
                 <w:webHidden/>
               </w:rPr>
-              <w:t>20</w:t>
+              <w:t>23</w:t>
             </w:r>
             <w:r>
               <w:rPr>
@@ -2941,14 +2941,14 @@
           <w:pPr>
             <w:pStyle w:val="TOC3"/>
             <w:tabs>
-              <w:tab w:val="right" w:leader="dot" w:pos="9350"/>
+              <w:tab w:val="right" w:leader="dot" w:pos="10070"/>
             </w:tabs>
             <w:rPr>
               <w:rFonts w:eastAsiaTheme="minorEastAsia"/>
               <w:noProof/>
             </w:rPr>
           </w:pPr>
-          <w:hyperlink w:anchor="_Toc322898898" w:history="1">
+          <w:hyperlink w:anchor="_Toc323589957" w:history="1">
             <w:r>
               <w:rPr>
                 <w:rStyle w:val="Hyperlink"/>
@@ -2975,7 +2975,7 @@
                 <w:noProof/>
                 <w:webHidden/>
               </w:rPr>
-              <w:instrText xml:space="preserve"> PAGEREF _Toc322898898 \h </w:instrText>
+              <w:instrText xml:space="preserve"> PAGEREF _Toc323589957 \h </w:instrText>
             </w:r>
             <w:r>
               <w:rPr>
@@ -2995,7 +2995,7 @@
                 <w:noProof/>
                 <w:webHidden/>
               </w:rPr>
-              <w:t>20</w:t>
+              <w:t>23</w:t>
             </w:r>
             <w:r>
               <w:rPr>
@@ -3010,14 +3010,14 @@
           <w:pPr>
             <w:pStyle w:val="TOC3"/>
             <w:tabs>
-              <w:tab w:val="right" w:leader="dot" w:pos="9350"/>
+              <w:tab w:val="right" w:leader="dot" w:pos="10070"/>
             </w:tabs>
             <w:rPr>
               <w:rFonts w:eastAsiaTheme="minorEastAsia"/>
               <w:noProof/>
             </w:rPr>
           </w:pPr>
-          <w:hyperlink w:anchor="_Toc322898899" w:history="1">
+          <w:hyperlink w:anchor="_Toc323589958" w:history="1">
             <w:r>
               <w:rPr>
                 <w:rStyle w:val="Hyperlink"/>
@@ -3044,7 +3044,7 @@
                 <w:noProof/>
                 <w:webHidden/>
               </w:rPr>
-              <w:instrText xml:space="preserve"> PAGEREF _Toc322898899 \h </w:instrText>
+              <w:instrText xml:space="preserve"> PAGEREF _Toc323589958 \h </w:instrText>
             </w:r>
             <w:r>
               <w:rPr>
@@ -3064,7 +3064,7 @@
                 <w:noProof/>
                 <w:webHidden/>
               </w:rPr>
-              <w:t>21</w:t>
+              <w:t>24</w:t>
             </w:r>
             <w:r>
               <w:rPr>
@@ -3079,14 +3079,14 @@
           <w:pPr>
             <w:pStyle w:val="TOC3"/>
             <w:tabs>
-              <w:tab w:val="right" w:leader="dot" w:pos="9350"/>
+              <w:tab w:val="right" w:leader="dot" w:pos="10070"/>
             </w:tabs>
             <w:rPr>
               <w:rFonts w:eastAsiaTheme="minorEastAsia"/>
               <w:noProof/>
             </w:rPr>
           </w:pPr>
-          <w:hyperlink w:anchor="_Toc322898900" w:history="1">
+          <w:hyperlink w:anchor="_Toc323589959" w:history="1">
             <w:r>
               <w:rPr>
                 <w:rStyle w:val="Hyperlink"/>
@@ -3113,7 +3113,7 @@
                 <w:noProof/>
                 <w:webHidden/>
               </w:rPr>
-              <w:instrText xml:space="preserve"> PAGEREF _Toc322898900 \h </w:instrText>
+              <w:instrText xml:space="preserve"> PAGEREF _Toc323589959 \h </w:instrText>
             </w:r>
             <w:r>
               <w:rPr>
@@ -3133,7 +3133,7 @@
                 <w:noProof/>
                 <w:webHidden/>
               </w:rPr>
-              <w:t>21</w:t>
+              <w:t>24</w:t>
             </w:r>
             <w:r>
               <w:rPr>
@@ -3148,14 +3148,14 @@
           <w:pPr>
             <w:pStyle w:val="TOC1"/>
             <w:tabs>
-              <w:tab w:val="right" w:leader="dot" w:pos="9350"/>
+              <w:tab w:val="right" w:leader="dot" w:pos="10070"/>
             </w:tabs>
             <w:rPr>
               <w:rFonts w:eastAsiaTheme="minorEastAsia"/>
               <w:noProof/>
             </w:rPr>
           </w:pPr>
-          <w:hyperlink w:anchor="_Toc322898901" w:history="1">
+          <w:hyperlink w:anchor="_Toc323589960" w:history="1">
             <w:r>
               <w:rPr>
                 <w:rStyle w:val="Hyperlink"/>
@@ -3182,7 +3182,7 @@
                 <w:noProof/>
                 <w:webHidden/>
               </w:rPr>
-              <w:instrText xml:space="preserve"> PAGEREF _Toc322898901 \h </w:instrText>
+              <w:instrText xml:space="preserve"> PAGEREF _Toc323589960 \h </w:instrText>
             </w:r>
             <w:r>
               <w:rPr>
@@ -3202,7 +3202,7 @@
                 <w:noProof/>
                 <w:webHidden/>
               </w:rPr>
-              <w:t>22</w:t>
+              <w:t>25</w:t>
             </w:r>
             <w:r>
               <w:rPr>
@@ -3217,14 +3217,14 @@
           <w:pPr>
             <w:pStyle w:val="TOC2"/>
             <w:tabs>
-              <w:tab w:val="right" w:leader="dot" w:pos="9350"/>
+              <w:tab w:val="right" w:leader="dot" w:pos="10070"/>
             </w:tabs>
             <w:rPr>
               <w:rFonts w:eastAsiaTheme="minorEastAsia"/>
               <w:noProof/>
             </w:rPr>
           </w:pPr>
-          <w:hyperlink w:anchor="_Toc322898902" w:history="1">
+          <w:hyperlink w:anchor="_Toc323589961" w:history="1">
             <w:r>
               <w:rPr>
                 <w:rStyle w:val="Hyperlink"/>
@@ -3251,7 +3251,7 @@
                 <w:noProof/>
                 <w:webHidden/>
               </w:rPr>
-              <w:instrText xml:space="preserve"> PAGEREF _Toc322898902 \h </w:instrText>
+              <w:instrText xml:space="preserve"> PAGEREF _Toc323589961 \h </w:instrText>
             </w:r>
             <w:r>
               <w:rPr>
@@ -3271,7 +3271,7 @@
                 <w:noProof/>
                 <w:webHidden/>
               </w:rPr>
-              <w:t>22</w:t>
+              <w:t>25</w:t>
             </w:r>
             <w:r>
               <w:rPr>
@@ -3286,14 +3286,14 @@
           <w:pPr>
             <w:pStyle w:val="TOC3"/>
             <w:tabs>
-              <w:tab w:val="right" w:leader="dot" w:pos="9350"/>
+              <w:tab w:val="right" w:leader="dot" w:pos="10070"/>
             </w:tabs>
             <w:rPr>
               <w:rFonts w:eastAsiaTheme="minorEastAsia"/>
               <w:noProof/>
             </w:rPr>
           </w:pPr>
-          <w:hyperlink w:anchor="_Toc322898903" w:history="1">
+          <w:hyperlink w:anchor="_Toc323589962" w:history="1">
             <w:r>
               <w:rPr>
                 <w:rStyle w:val="Hyperlink"/>
@@ -3320,7 +3320,7 @@
                 <w:noProof/>
                 <w:webHidden/>
               </w:rPr>
-              <w:instrText xml:space="preserve"> PAGEREF _Toc322898903 \h </w:instrText>
+              <w:instrText xml:space="preserve"> PAGEREF _Toc323589962 \h </w:instrText>
             </w:r>
             <w:r>
               <w:rPr>
@@ -3340,7 +3340,7 @@
                 <w:noProof/>
                 <w:webHidden/>
               </w:rPr>
-              <w:t>23</w:t>
+              <w:t>26</w:t>
             </w:r>
             <w:r>
               <w:rPr>
@@ -3355,14 +3355,14 @@
           <w:pPr>
             <w:pStyle w:val="TOC3"/>
             <w:tabs>
-              <w:tab w:val="right" w:leader="dot" w:pos="9350"/>
+              <w:tab w:val="right" w:leader="dot" w:pos="10070"/>
             </w:tabs>
             <w:rPr>
               <w:rFonts w:eastAsiaTheme="minorEastAsia"/>
               <w:noProof/>
             </w:rPr>
           </w:pPr>
-          <w:hyperlink w:anchor="_Toc322898904" w:history="1">
+          <w:hyperlink w:anchor="_Toc323589963" w:history="1">
             <w:r>
               <w:rPr>
                 <w:rStyle w:val="Hyperlink"/>
@@ -3389,7 +3389,7 @@
                 <w:noProof/>
                 <w:webHidden/>
               </w:rPr>
-              <w:instrText xml:space="preserve"> PAGEREF _Toc322898904 \h </w:instrText>
+              <w:instrText xml:space="preserve"> PAGEREF _Toc323589963 \h </w:instrText>
             </w:r>
             <w:r>
               <w:rPr>
@@ -3409,7 +3409,7 @@
                 <w:noProof/>
                 <w:webHidden/>
               </w:rPr>
-              <w:t>23</w:t>
+              <w:t>26</w:t>
             </w:r>
             <w:r>
               <w:rPr>
@@ -3424,14 +3424,14 @@
           <w:pPr>
             <w:pStyle w:val="TOC3"/>
             <w:tabs>
-              <w:tab w:val="right" w:leader="dot" w:pos="9350"/>
+              <w:tab w:val="right" w:leader="dot" w:pos="10070"/>
             </w:tabs>
             <w:rPr>
               <w:rFonts w:eastAsiaTheme="minorEastAsia"/>
               <w:noProof/>
             </w:rPr>
           </w:pPr>
-          <w:hyperlink w:anchor="_Toc322898905" w:history="1">
+          <w:hyperlink w:anchor="_Toc323589964" w:history="1">
             <w:r>
               <w:rPr>
                 <w:rStyle w:val="Hyperlink"/>
@@ -3458,7 +3458,7 @@
                 <w:noProof/>
                 <w:webHidden/>
               </w:rPr>
-              <w:instrText xml:space="preserve"> PAGEREF _Toc322898905 \h </w:instrText>
+              <w:instrText xml:space="preserve"> PAGEREF _Toc323589964 \h </w:instrText>
             </w:r>
             <w:r>
               <w:rPr>
@@ -3478,7 +3478,7 @@
                 <w:noProof/>
                 <w:webHidden/>
               </w:rPr>
-              <w:t>23</w:t>
+              <w:t>26</w:t>
             </w:r>
             <w:r>
               <w:rPr>
@@ -3493,14 +3493,14 @@
           <w:pPr>
             <w:pStyle w:val="TOC3"/>
             <w:tabs>
-              <w:tab w:val="right" w:leader="dot" w:pos="9350"/>
+              <w:tab w:val="right" w:leader="dot" w:pos="10070"/>
             </w:tabs>
             <w:rPr>
               <w:rFonts w:eastAsiaTheme="minorEastAsia"/>
               <w:noProof/>
             </w:rPr>
           </w:pPr>
-          <w:hyperlink w:anchor="_Toc322898906" w:history="1">
+          <w:hyperlink w:anchor="_Toc323589965" w:history="1">
             <w:r>
               <w:rPr>
                 <w:rStyle w:val="Hyperlink"/>
@@ -3527,7 +3527,7 @@
                 <w:noProof/>
                 <w:webHidden/>
               </w:rPr>
-              <w:instrText xml:space="preserve"> PAGEREF _Toc322898906 \h </w:instrText>
+              <w:instrText xml:space="preserve"> PAGEREF _Toc323589965 \h </w:instrText>
             </w:r>
             <w:r>
               <w:rPr>
@@ -3547,7 +3547,7 @@
                 <w:noProof/>
                 <w:webHidden/>
               </w:rPr>
-              <w:t>23</w:t>
+              <w:t>26</w:t>
             </w:r>
             <w:r>
               <w:rPr>
@@ -3562,14 +3562,14 @@
           <w:pPr>
             <w:pStyle w:val="TOC3"/>
             <w:tabs>
-              <w:tab w:val="right" w:leader="dot" w:pos="9350"/>
+              <w:tab w:val="right" w:leader="dot" w:pos="10070"/>
             </w:tabs>
             <w:rPr>
               <w:rFonts w:eastAsiaTheme="minorEastAsia"/>
               <w:noProof/>
             </w:rPr>
           </w:pPr>
-          <w:hyperlink w:anchor="_Toc322898907" w:history="1">
+          <w:hyperlink w:anchor="_Toc323589966" w:history="1">
             <w:r>
               <w:rPr>
                 <w:rStyle w:val="Hyperlink"/>
@@ -3596,7 +3596,7 @@
                 <w:noProof/>
                 <w:webHidden/>
               </w:rPr>
-              <w:instrText xml:space="preserve"> PAGEREF _Toc322898907 \h </w:instrText>
+              <w:instrText xml:space="preserve"> PAGEREF _Toc323589966 \h </w:instrText>
             </w:r>
             <w:r>
               <w:rPr>
@@ -3616,7 +3616,7 @@
                 <w:noProof/>
                 <w:webHidden/>
               </w:rPr>
-              <w:t>24</w:t>
+              <w:t>27</w:t>
             </w:r>
             <w:r>
               <w:rPr>
@@ -3631,14 +3631,14 @@
           <w:pPr>
             <w:pStyle w:val="TOC3"/>
             <w:tabs>
-              <w:tab w:val="right" w:leader="dot" w:pos="9350"/>
+              <w:tab w:val="right" w:leader="dot" w:pos="10070"/>
             </w:tabs>
             <w:rPr>
               <w:rFonts w:eastAsiaTheme="minorEastAsia"/>
               <w:noProof/>
             </w:rPr>
           </w:pPr>
-          <w:hyperlink w:anchor="_Toc322898908" w:history="1">
+          <w:hyperlink w:anchor="_Toc323589967" w:history="1">
             <w:r>
               <w:rPr>
                 <w:rStyle w:val="Hyperlink"/>
@@ -3665,7 +3665,7 @@
                 <w:noProof/>
                 <w:webHidden/>
               </w:rPr>
-              <w:instrText xml:space="preserve"> PAGEREF _Toc322898908 \h </w:instrText>
+              <w:instrText xml:space="preserve"> PAGEREF _Toc323589967 \h </w:instrText>
             </w:r>
             <w:r>
               <w:rPr>
@@ -3685,7 +3685,7 @@
                 <w:noProof/>
                 <w:webHidden/>
               </w:rPr>
-              <w:t>24</w:t>
+              <w:t>27</w:t>
             </w:r>
             <w:r>
               <w:rPr>
@@ -3700,14 +3700,14 @@
           <w:pPr>
             <w:pStyle w:val="TOC3"/>
             <w:tabs>
-              <w:tab w:val="right" w:leader="dot" w:pos="9350"/>
+              <w:tab w:val="right" w:leader="dot" w:pos="10070"/>
             </w:tabs>
             <w:rPr>
               <w:rFonts w:eastAsiaTheme="minorEastAsia"/>
               <w:noProof/>
             </w:rPr>
           </w:pPr>
-          <w:hyperlink w:anchor="_Toc322898909" w:history="1">
+          <w:hyperlink w:anchor="_Toc323589968" w:history="1">
             <w:r>
               <w:rPr>
                 <w:rStyle w:val="Hyperlink"/>
@@ -3734,7 +3734,7 @@
                 <w:noProof/>
                 <w:webHidden/>
               </w:rPr>
-              <w:instrText xml:space="preserve"> PAGEREF _Toc322898909 \h </w:instrText>
+              <w:instrText xml:space="preserve"> PAGEREF _Toc323589968 \h </w:instrText>
             </w:r>
             <w:r>
               <w:rPr>
@@ -3754,7 +3754,7 @@
                 <w:noProof/>
                 <w:webHidden/>
               </w:rPr>
-              <w:t>24</w:t>
+              <w:t>27</w:t>
             </w:r>
             <w:r>
               <w:rPr>
@@ -3769,14 +3769,14 @@
           <w:pPr>
             <w:pStyle w:val="TOC3"/>
             <w:tabs>
-              <w:tab w:val="right" w:leader="dot" w:pos="9350"/>
+              <w:tab w:val="right" w:leader="dot" w:pos="10070"/>
             </w:tabs>
             <w:rPr>
               <w:rFonts w:eastAsiaTheme="minorEastAsia"/>
               <w:noProof/>
             </w:rPr>
           </w:pPr>
-          <w:hyperlink w:anchor="_Toc322898910" w:history="1">
+          <w:hyperlink w:anchor="_Toc323589969" w:history="1">
             <w:r>
               <w:rPr>
                 <w:rStyle w:val="Hyperlink"/>
@@ -3803,7 +3803,7 @@
                 <w:noProof/>
                 <w:webHidden/>
               </w:rPr>
-              <w:instrText xml:space="preserve"> PAGEREF _Toc322898910 \h </w:instrText>
+              <w:instrText xml:space="preserve"> PAGEREF _Toc323589969 \h </w:instrText>
             </w:r>
             <w:r>
               <w:rPr>
@@ -3823,7 +3823,7 @@
                 <w:noProof/>
                 <w:webHidden/>
               </w:rPr>
-              <w:t>24</w:t>
+              <w:t>27</w:t>
             </w:r>
             <w:r>
               <w:rPr>
@@ -3838,14 +3838,14 @@
           <w:pPr>
             <w:pStyle w:val="TOC3"/>
             <w:tabs>
-              <w:tab w:val="right" w:leader="dot" w:pos="9350"/>
+              <w:tab w:val="right" w:leader="dot" w:pos="10070"/>
             </w:tabs>
             <w:rPr>
               <w:rFonts w:eastAsiaTheme="minorEastAsia"/>
               <w:noProof/>
             </w:rPr>
           </w:pPr>
-          <w:hyperlink w:anchor="_Toc322898911" w:history="1">
+          <w:hyperlink w:anchor="_Toc323589970" w:history="1">
             <w:r>
               <w:rPr>
                 <w:rStyle w:val="Hyperlink"/>
@@ -3872,7 +3872,7 @@
                 <w:noProof/>
                 <w:webHidden/>
               </w:rPr>
-              <w:instrText xml:space="preserve"> PAGEREF _Toc322898911 \h </w:instrText>
+              <w:instrText xml:space="preserve"> PAGEREF _Toc323589970 \h </w:instrText>
             </w:r>
             <w:r>
               <w:rPr>
@@ -3892,7 +3892,7 @@
                 <w:noProof/>
                 <w:webHidden/>
               </w:rPr>
-              <w:t>24</w:t>
+              <w:t>27</w:t>
             </w:r>
             <w:r>
               <w:rPr>
@@ -3907,14 +3907,14 @@
           <w:pPr>
             <w:pStyle w:val="TOC3"/>
             <w:tabs>
-              <w:tab w:val="right" w:leader="dot" w:pos="9350"/>
+              <w:tab w:val="right" w:leader="dot" w:pos="10070"/>
             </w:tabs>
             <w:rPr>
               <w:rFonts w:eastAsiaTheme="minorEastAsia"/>
               <w:noProof/>
             </w:rPr>
           </w:pPr>
-          <w:hyperlink w:anchor="_Toc322898912" w:history="1">
+          <w:hyperlink w:anchor="_Toc323589971" w:history="1">
             <w:r>
               <w:rPr>
                 <w:rStyle w:val="Hyperlink"/>
@@ -3941,7 +3941,7 @@
                 <w:noProof/>
                 <w:webHidden/>
               </w:rPr>
-              <w:instrText xml:space="preserve"> PAGEREF _Toc322898912 \h </w:instrText>
+              <w:instrText xml:space="preserve"> PAGEREF _Toc323589971 \h </w:instrText>
             </w:r>
             <w:r>
               <w:rPr>
@@ -3961,7 +3961,7 @@
                 <w:noProof/>
                 <w:webHidden/>
               </w:rPr>
-              <w:t>24</w:t>
+              <w:t>27</w:t>
             </w:r>
             <w:r>
               <w:rPr>
@@ -3976,14 +3976,14 @@
           <w:pPr>
             <w:pStyle w:val="TOC3"/>
             <w:tabs>
-              <w:tab w:val="right" w:leader="dot" w:pos="9350"/>
+              <w:tab w:val="right" w:leader="dot" w:pos="10070"/>
             </w:tabs>
             <w:rPr>
               <w:rFonts w:eastAsiaTheme="minorEastAsia"/>
               <w:noProof/>
             </w:rPr>
           </w:pPr>
-          <w:hyperlink w:anchor="_Toc322898913" w:history="1">
+          <w:hyperlink w:anchor="_Toc323589972" w:history="1">
             <w:r>
               <w:rPr>
                 <w:rStyle w:val="Hyperlink"/>
@@ -4010,7 +4010,7 @@
                 <w:noProof/>
                 <w:webHidden/>
               </w:rPr>
-              <w:instrText xml:space="preserve"> PAGEREF _Toc322898913 \h </w:instrText>
+              <w:instrText xml:space="preserve"> PAGEREF _Toc323589972 \h </w:instrText>
             </w:r>
             <w:r>
               <w:rPr>
@@ -4030,7 +4030,7 @@
                 <w:noProof/>
                 <w:webHidden/>
               </w:rPr>
-              <w:t>24</w:t>
+              <w:t>27</w:t>
             </w:r>
             <w:r>
               <w:rPr>
@@ -4045,14 +4045,14 @@
           <w:pPr>
             <w:pStyle w:val="TOC1"/>
             <w:tabs>
-              <w:tab w:val="right" w:leader="dot" w:pos="9350"/>
+              <w:tab w:val="right" w:leader="dot" w:pos="10070"/>
             </w:tabs>
             <w:rPr>
               <w:rFonts w:eastAsiaTheme="minorEastAsia"/>
               <w:noProof/>
             </w:rPr>
           </w:pPr>
-          <w:hyperlink w:anchor="_Toc322898914" w:history="1">
+          <w:hyperlink w:anchor="_Toc323589973" w:history="1">
             <w:r>
               <w:rPr>
                 <w:rStyle w:val="Hyperlink"/>
@@ -4079,7 +4079,7 @@
                 <w:noProof/>
                 <w:webHidden/>
               </w:rPr>
-              <w:instrText xml:space="preserve"> PAGEREF _Toc322898914 \h </w:instrText>
+              <w:instrText xml:space="preserve"> PAGEREF _Toc323589973 \h </w:instrText>
             </w:r>
             <w:r>
               <w:rPr>
@@ -4099,7 +4099,7 @@
                 <w:noProof/>
                 <w:webHidden/>
               </w:rPr>
-              <w:t>25</w:t>
+              <w:t>28</w:t>
             </w:r>
             <w:r>
               <w:rPr>
@@ -4114,14 +4114,14 @@
           <w:pPr>
             <w:pStyle w:val="TOC1"/>
             <w:tabs>
-              <w:tab w:val="right" w:leader="dot" w:pos="9350"/>
+              <w:tab w:val="right" w:leader="dot" w:pos="10070"/>
             </w:tabs>
             <w:rPr>
               <w:rFonts w:eastAsiaTheme="minorEastAsia"/>
               <w:noProof/>
             </w:rPr>
           </w:pPr>
-          <w:hyperlink w:anchor="_Toc322898915" w:history="1">
+          <w:hyperlink w:anchor="_Toc323589974" w:history="1">
             <w:r>
               <w:rPr>
                 <w:rStyle w:val="Hyperlink"/>
@@ -4148,7 +4148,7 @@
                 <w:noProof/>
                 <w:webHidden/>
               </w:rPr>
-              <w:instrText xml:space="preserve"> PAGEREF _Toc322898915 \h </w:instrText>
+              <w:instrText xml:space="preserve"> PAGEREF _Toc323589974 \h </w:instrText>
             </w:r>
             <w:r>
               <w:rPr>
@@ -4168,7 +4168,7 @@
                 <w:noProof/>
                 <w:webHidden/>
               </w:rPr>
-              <w:t>26</w:t>
+              <w:t>29</w:t>
             </w:r>
             <w:r>
               <w:rPr>
@@ -4183,14 +4183,14 @@
           <w:pPr>
             <w:pStyle w:val="TOC1"/>
             <w:tabs>
-              <w:tab w:val="right" w:leader="dot" w:pos="9350"/>
+              <w:tab w:val="right" w:leader="dot" w:pos="10070"/>
             </w:tabs>
             <w:rPr>
               <w:rFonts w:eastAsiaTheme="minorEastAsia"/>
               <w:noProof/>
             </w:rPr>
           </w:pPr>
-          <w:hyperlink w:anchor="_Toc322898916" w:history="1">
+          <w:hyperlink w:anchor="_Toc323589975" w:history="1">
             <w:r>
               <w:rPr>
                 <w:rStyle w:val="Hyperlink"/>
@@ -4217,7 +4217,7 @@
                 <w:noProof/>
                 <w:webHidden/>
               </w:rPr>
-              <w:instrText xml:space="preserve"> PAGEREF _Toc322898916 \h </w:instrText>
+              <w:instrText xml:space="preserve"> PAGEREF _Toc323589975 \h </w:instrText>
             </w:r>
             <w:r>
               <w:rPr>
@@ -4237,7 +4237,7 @@
                 <w:noProof/>
                 <w:webHidden/>
               </w:rPr>
-              <w:t>27</w:t>
+              <w:t>30</w:t>
             </w:r>
             <w:r>
               <w:rPr>
@@ -4252,14 +4252,14 @@
           <w:pPr>
             <w:pStyle w:val="TOC2"/>
             <w:tabs>
-              <w:tab w:val="right" w:leader="dot" w:pos="9350"/>
+              <w:tab w:val="right" w:leader="dot" w:pos="10070"/>
             </w:tabs>
             <w:rPr>
               <w:rFonts w:eastAsiaTheme="minorEastAsia"/>
               <w:noProof/>
             </w:rPr>
           </w:pPr>
-          <w:hyperlink w:anchor="_Toc322898917" w:history="1">
+          <w:hyperlink w:anchor="_Toc323589976" w:history="1">
             <w:r>
               <w:rPr>
                 <w:rStyle w:val="Hyperlink"/>
@@ -4286,7 +4286,7 @@
                 <w:noProof/>
                 <w:webHidden/>
               </w:rPr>
-              <w:instrText xml:space="preserve"> PAGEREF _Toc322898917 \h </w:instrText>
+              <w:instrText xml:space="preserve"> PAGEREF _Toc323589976 \h </w:instrText>
             </w:r>
             <w:r>
               <w:rPr>
@@ -4306,7 +4306,7 @@
                 <w:noProof/>
                 <w:webHidden/>
               </w:rPr>
-              <w:t>27</w:t>
+              <w:t>30</w:t>
             </w:r>
             <w:r>
               <w:rPr>
@@ -4321,14 +4321,14 @@
           <w:pPr>
             <w:pStyle w:val="TOC2"/>
             <w:tabs>
-              <w:tab w:val="right" w:leader="dot" w:pos="9350"/>
+              <w:tab w:val="right" w:leader="dot" w:pos="10070"/>
             </w:tabs>
             <w:rPr>
               <w:rFonts w:eastAsiaTheme="minorEastAsia"/>
               <w:noProof/>
             </w:rPr>
           </w:pPr>
-          <w:hyperlink w:anchor="_Toc322898918" w:history="1">
+          <w:hyperlink w:anchor="_Toc323589977" w:history="1">
             <w:r>
               <w:rPr>
                 <w:rStyle w:val="Hyperlink"/>
@@ -4355,7 +4355,7 @@
                 <w:noProof/>
                 <w:webHidden/>
               </w:rPr>
-              <w:instrText xml:space="preserve"> PAGEREF _Toc322898918 \h </w:instrText>
+              <w:instrText xml:space="preserve"> PAGEREF _Toc323589977 \h </w:instrText>
             </w:r>
             <w:r>
               <w:rPr>
@@ -4375,7 +4375,7 @@
                 <w:noProof/>
                 <w:webHidden/>
               </w:rPr>
-              <w:t>28</w:t>
+              <w:t>31</w:t>
             </w:r>
             <w:r>
               <w:rPr>
@@ -4394,19 +4394,13 @@
       </w:sdtContent>
     </w:sdt>
     <w:p>
-      <w:r>
-        <w:lastRenderedPageBreak/>
-        <w:br w:type="page"/>
-      </w:r>
-    </w:p>
-    <w:p>
       <w:pPr>
         <w:pStyle w:val="Heading1"/>
         <w:rPr>
           <w:u w:val="single"/>
         </w:rPr>
       </w:pPr>
-      <w:bookmarkStart w:id="0" w:name="_Toc322898858"/>
+      <w:bookmarkStart w:id="0" w:name="_Toc323589917"/>
       <w:r>
         <w:rPr>
           <w:u w:val="single"/>
@@ -4459,7 +4453,7 @@
           <w:u w:val="single"/>
         </w:rPr>
       </w:pPr>
-      <w:bookmarkStart w:id="1" w:name="_Toc322898859"/>
+      <w:bookmarkStart w:id="1" w:name="_Toc323589918"/>
       <w:r>
         <w:rPr>
           <w:u w:val="single"/>
@@ -4554,7 +4548,7 @@
           <w:u w:val="single"/>
         </w:rPr>
       </w:pPr>
-      <w:bookmarkStart w:id="2" w:name="_Toc322898860"/>
+      <w:bookmarkStart w:id="2" w:name="_Toc323589919"/>
       <w:r>
         <w:rPr>
           <w:u w:val="single"/>
@@ -4725,7 +4719,7 @@
           <w:u w:val="single"/>
         </w:rPr>
       </w:pPr>
-      <w:bookmarkStart w:id="3" w:name="_Toc322898861"/>
+      <w:bookmarkStart w:id="3" w:name="_Toc323589920"/>
       <w:r>
         <w:rPr>
           <w:u w:val="single"/>
@@ -5090,7 +5084,6 @@
           <w:u w:val="single"/>
         </w:rPr>
       </w:pPr>
-      <w:bookmarkStart w:id="5" w:name="_Toc322898862"/>
       <w:r>
         <w:rPr>
           <w:u w:val="single"/>
@@ -5105,6 +5098,7 @@
           <w:u w:val="single"/>
         </w:rPr>
       </w:pPr>
+      <w:bookmarkStart w:id="5" w:name="_Toc323589921"/>
       <w:r>
         <w:rPr>
           <w:u w:val="single"/>
@@ -5119,7 +5113,13 @@
         <w:jc w:val="both"/>
       </w:pPr>
       <w:r>
-        <w:t>Run Lightgrep_Setup_Beta1.exe and, if User Account Control is enabled on Windows Vista or Windows 7, you will see a dialog asking for approval to run the installer. Select Yes to continue.</w:t>
+        <w:t>Run Lightgrep_Setup_Beta</w:t>
+      </w:r>
+      <w:r>
+        <w:t>2</w:t>
+      </w:r>
+      <w:r>
+        <w:t>.exe and, if User Account Control is enabled on Windows Vista or Windows 7, you will see a dialog asking for approval to run the installer. Select Yes to continue.</w:t>
       </w:r>
     </w:p>
     <w:p>
@@ -5146,8 +5146,8 @@
         </w:rPr>
         <w:drawing>
           <wp:inline distT="0" distB="0" distL="0" distR="0">
-            <wp:extent cx="4438650" cy="2505075"/>
-            <wp:effectExtent l="19050" t="0" r="0" b="0"/>
+            <wp:extent cx="3994785" cy="2254568"/>
+            <wp:effectExtent l="19050" t="0" r="5715" b="0"/>
             <wp:docPr id="21" name="Picture 7"/>
             <wp:cNvGraphicFramePr>
               <a:graphicFrameLocks xmlns:a="http://schemas.openxmlformats.org/drawingml/2006/main" noChangeAspect="1"/>
@@ -5171,7 +5171,7 @@
                   <pic:spPr bwMode="auto">
                     <a:xfrm>
                       <a:off x="0" y="0"/>
-                      <a:ext cx="4438650" cy="2505075"/>
+                      <a:ext cx="3994785" cy="2254568"/>
                     </a:xfrm>
                     <a:prstGeom prst="rect">
                       <a:avLst/>
@@ -5193,16 +5193,17 @@
     </w:p>
     <w:p>
       <w:pPr>
-        <w:jc w:val="center"/>
-        <w:rPr>
-          <w:rFonts w:asciiTheme="majorHAnsi" w:eastAsiaTheme="majorEastAsia" w:hAnsiTheme="majorHAnsi" w:cstheme="majorBidi"/>
-          <w:b/>
-          <w:bCs/>
-          <w:color w:val="365F91" w:themeColor="accent1" w:themeShade="BF"/>
-          <w:sz w:val="28"/>
-          <w:szCs w:val="28"/>
-        </w:rPr>
-      </w:pPr>
+        <w:jc w:val="both"/>
+      </w:pPr>
+      <w:r>
+        <w:t xml:space="preserve">The Welcome dialog notes the version of Lightgrep Search for EnCase that you are installing. </w:t>
+      </w:r>
+      <w:r>
+        <w:t xml:space="preserve">Click </w:t>
+      </w:r>
+      <w:r>
+        <w:t>Next on the Welcome dialog to proceed.</w:t>
+      </w:r>
     </w:p>
     <w:p>
       <w:pPr>
@@ -5228,8 +5229,8 @@
         </w:rPr>
         <w:drawing>
           <wp:inline distT="0" distB="0" distL="0" distR="0">
-            <wp:extent cx="4886325" cy="3790950"/>
-            <wp:effectExtent l="19050" t="0" r="9525" b="0"/>
+            <wp:extent cx="4397693" cy="3411855"/>
+            <wp:effectExtent l="19050" t="0" r="2857" b="0"/>
             <wp:docPr id="24" name="Picture 16"/>
             <wp:cNvGraphicFramePr>
               <a:graphicFrameLocks xmlns:a="http://schemas.openxmlformats.org/drawingml/2006/main" noChangeAspect="1"/>
@@ -5253,7 +5254,7 @@
                   <pic:spPr bwMode="auto">
                     <a:xfrm>
                       <a:off x="0" y="0"/>
-                      <a:ext cx="4886325" cy="3790950"/>
+                      <a:ext cx="4397693" cy="3411855"/>
                     </a:xfrm>
                     <a:prstGeom prst="rect">
                       <a:avLst/>
@@ -5285,6 +5286,33 @@
           <w:szCs w:val="28"/>
         </w:rPr>
       </w:pPr>
+    </w:p>
+    <w:p>
+      <w:r>
+        <w:br w:type="page"/>
+      </w:r>
+    </w:p>
+    <w:p>
+      <w:pPr>
+        <w:jc w:val="both"/>
+      </w:pPr>
+      <w:r>
+        <w:lastRenderedPageBreak/>
+        <w:t>Please read the License Agreement, select “I accept the agreement,” and click Next to continue. If you do not accept the agreement, you cannot continue with installation.</w:t>
+      </w:r>
+    </w:p>
+    <w:p>
+      <w:pPr>
+        <w:jc w:val="center"/>
+        <w:rPr>
+          <w:rFonts w:asciiTheme="majorHAnsi" w:eastAsiaTheme="majorEastAsia" w:hAnsiTheme="majorHAnsi" w:cstheme="majorBidi"/>
+          <w:b/>
+          <w:bCs/>
+          <w:color w:val="365F91" w:themeColor="accent1" w:themeShade="BF"/>
+          <w:sz w:val="28"/>
+          <w:szCs w:val="28"/>
+        </w:rPr>
+      </w:pPr>
       <w:r>
         <w:rPr>
           <w:rFonts w:asciiTheme="majorHAnsi" w:eastAsiaTheme="majorEastAsia" w:hAnsiTheme="majorHAnsi" w:cstheme="majorBidi"/>
@@ -5295,11 +5323,10 @@
           <w:sz w:val="28"/>
           <w:szCs w:val="28"/>
         </w:rPr>
-        <w:lastRenderedPageBreak/>
         <w:drawing>
           <wp:inline distT="0" distB="0" distL="0" distR="0">
-            <wp:extent cx="4886325" cy="3790950"/>
-            <wp:effectExtent l="19050" t="0" r="9525" b="0"/>
+            <wp:extent cx="4397693" cy="3411855"/>
+            <wp:effectExtent l="19050" t="0" r="2857" b="0"/>
             <wp:docPr id="25" name="Picture 19"/>
             <wp:cNvGraphicFramePr>
               <a:graphicFrameLocks xmlns:a="http://schemas.openxmlformats.org/drawingml/2006/main" noChangeAspect="1"/>
@@ -5323,7 +5350,7 @@
                   <pic:spPr bwMode="auto">
                     <a:xfrm>
                       <a:off x="0" y="0"/>
-                      <a:ext cx="4886325" cy="3790950"/>
+                      <a:ext cx="4397693" cy="3411855"/>
                     </a:xfrm>
                     <a:prstGeom prst="rect">
                       <a:avLst/>
@@ -5345,16 +5372,11 @@
     </w:p>
     <w:p>
       <w:pPr>
-        <w:jc w:val="center"/>
-        <w:rPr>
-          <w:rFonts w:asciiTheme="majorHAnsi" w:eastAsiaTheme="majorEastAsia" w:hAnsiTheme="majorHAnsi" w:cstheme="majorBidi"/>
-          <w:b/>
-          <w:bCs/>
-          <w:color w:val="365F91" w:themeColor="accent1" w:themeShade="BF"/>
-          <w:sz w:val="28"/>
-          <w:szCs w:val="28"/>
-        </w:rPr>
-      </w:pPr>
+        <w:jc w:val="both"/>
+      </w:pPr>
+      <w:r>
+        <w:t>Choose the location to install the Lightgrep executable. The installer should choose the best location for you. Click Next to continue.</w:t>
+      </w:r>
     </w:p>
     <w:p>
       <w:pPr>
@@ -5380,8 +5402,8 @@
         </w:rPr>
         <w:drawing>
           <wp:inline distT="0" distB="0" distL="0" distR="0">
-            <wp:extent cx="4886325" cy="3789045"/>
-            <wp:effectExtent l="19050" t="0" r="9525" b="0"/>
+            <wp:extent cx="4397693" cy="3411855"/>
+            <wp:effectExtent l="19050" t="0" r="2857" b="0"/>
             <wp:docPr id="27" name="Picture 22"/>
             <wp:cNvGraphicFramePr>
               <a:graphicFrameLocks xmlns:a="http://schemas.openxmlformats.org/drawingml/2006/main" noChangeAspect="1"/>
@@ -5405,7 +5427,7 @@
                   <pic:spPr bwMode="auto">
                     <a:xfrm>
                       <a:off x="0" y="0"/>
-                      <a:ext cx="4886325" cy="3789045"/>
+                      <a:ext cx="4397693" cy="3411855"/>
                     </a:xfrm>
                     <a:prstGeom prst="rect">
                       <a:avLst/>
@@ -5427,6 +5449,23 @@
     </w:p>
     <w:p>
       <w:pPr>
+        <w:jc w:val="both"/>
+        <w:rPr>
+          <w:rFonts w:eastAsiaTheme="majorEastAsia" w:cstheme="minorHAnsi"/>
+          <w:bCs/>
+        </w:rPr>
+      </w:pPr>
+      <w:r>
+        <w:rPr>
+          <w:rFonts w:eastAsiaTheme="majorEastAsia" w:cstheme="minorHAnsi"/>
+          <w:bCs/>
+        </w:rPr>
+        <w:lastRenderedPageBreak/>
+        <w:t>Select the location of your EnCase 6 directory. The installer will copy the Lightgrep_Search EnPack and EnLicense into the appropriate EnScript and License folders based on this selection.</w:t>
+      </w:r>
+    </w:p>
+    <w:p>
+      <w:pPr>
         <w:jc w:val="center"/>
         <w:rPr>
           <w:rFonts w:asciiTheme="majorHAnsi" w:eastAsiaTheme="majorEastAsia" w:hAnsiTheme="majorHAnsi" w:cstheme="majorBidi"/>
@@ -5447,11 +5486,10 @@
           <w:sz w:val="28"/>
           <w:szCs w:val="28"/>
         </w:rPr>
-        <w:lastRenderedPageBreak/>
         <w:drawing>
           <wp:inline distT="0" distB="0" distL="0" distR="0">
-            <wp:extent cx="4886325" cy="3789045"/>
-            <wp:effectExtent l="19050" t="0" r="9525" b="0"/>
+            <wp:extent cx="4397693" cy="3411855"/>
+            <wp:effectExtent l="19050" t="0" r="2857" b="0"/>
             <wp:docPr id="28" name="Picture 25"/>
             <wp:cNvGraphicFramePr>
               <a:graphicFrameLocks xmlns:a="http://schemas.openxmlformats.org/drawingml/2006/main" noChangeAspect="1"/>
@@ -5475,7 +5513,7 @@
                   <pic:spPr bwMode="auto">
                     <a:xfrm>
                       <a:off x="0" y="0"/>
-                      <a:ext cx="4886325" cy="3789045"/>
+                      <a:ext cx="4397693" cy="3411855"/>
                     </a:xfrm>
                     <a:prstGeom prst="rect">
                       <a:avLst/>
@@ -5497,9 +5535,25 @@
     </w:p>
     <w:p>
       <w:pPr>
+        <w:jc w:val="both"/>
+        <w:rPr>
+          <w:rFonts w:eastAsiaTheme="majorEastAsia" w:cstheme="minorHAnsi"/>
+          <w:bCs/>
+        </w:rPr>
+      </w:pPr>
+      <w:r>
+        <w:rPr>
+          <w:rFonts w:eastAsiaTheme="majorEastAsia" w:cstheme="minorHAnsi"/>
+          <w:bCs/>
+        </w:rPr>
+        <w:t>Choose the Start Menu folder to place Lightgrep shortcuts in. The installer will create shortcuts for the Lightgrep EULA, User Manual, and Uninstall application.</w:t>
+      </w:r>
+    </w:p>
+    <w:p>
+      <w:pPr>
         <w:jc w:val="center"/>
         <w:rPr>
-          <w:rFonts w:asciiTheme="majorHAnsi" w:eastAsiaTheme="majorEastAsia" w:hAnsiTheme="majorHAnsi" w:cstheme="majorBidi"/>
+          <w:rFonts w:eastAsiaTheme="majorEastAsia" w:cstheme="minorHAnsi"/>
           <w:b/>
           <w:bCs/>
           <w:color w:val="365F91" w:themeColor="accent1" w:themeShade="BF"/>
@@ -5507,22 +5561,9 @@
           <w:szCs w:val="28"/>
         </w:rPr>
       </w:pPr>
-    </w:p>
-    <w:p>
-      <w:pPr>
-        <w:jc w:val="center"/>
-        <w:rPr>
-          <w:rFonts w:asciiTheme="majorHAnsi" w:eastAsiaTheme="majorEastAsia" w:hAnsiTheme="majorHAnsi" w:cstheme="majorBidi"/>
-          <w:b/>
-          <w:bCs/>
-          <w:color w:val="365F91" w:themeColor="accent1" w:themeShade="BF"/>
-          <w:sz w:val="28"/>
-          <w:szCs w:val="28"/>
-        </w:rPr>
-      </w:pPr>
-      <w:r>
-        <w:rPr>
-          <w:rFonts w:asciiTheme="majorHAnsi" w:eastAsiaTheme="majorEastAsia" w:hAnsiTheme="majorHAnsi" w:cstheme="majorBidi"/>
+      <w:r>
+        <w:rPr>
+          <w:rFonts w:eastAsiaTheme="majorEastAsia" w:cstheme="minorHAnsi"/>
           <w:b/>
           <w:bCs/>
           <w:noProof/>
@@ -5532,8 +5573,8 @@
         </w:rPr>
         <w:drawing>
           <wp:inline distT="0" distB="0" distL="0" distR="0">
-            <wp:extent cx="4886325" cy="3789045"/>
-            <wp:effectExtent l="19050" t="0" r="9525" b="0"/>
+            <wp:extent cx="4397693" cy="3411855"/>
+            <wp:effectExtent l="19050" t="0" r="2857" b="0"/>
             <wp:docPr id="29" name="Picture 28"/>
             <wp:cNvGraphicFramePr>
               <a:graphicFrameLocks xmlns:a="http://schemas.openxmlformats.org/drawingml/2006/main" noChangeAspect="1"/>
@@ -5557,7 +5598,7 @@
                   <pic:spPr bwMode="auto">
                     <a:xfrm>
                       <a:off x="0" y="0"/>
-                      <a:ext cx="4886325" cy="3789045"/>
+                      <a:ext cx="4397693" cy="3411855"/>
                     </a:xfrm>
                     <a:prstGeom prst="rect">
                       <a:avLst/>
@@ -5579,9 +5620,26 @@
     </w:p>
     <w:p>
       <w:pPr>
+        <w:jc w:val="both"/>
+        <w:rPr>
+          <w:rFonts w:eastAsiaTheme="majorEastAsia" w:cstheme="minorHAnsi"/>
+          <w:bCs/>
+        </w:rPr>
+      </w:pPr>
+      <w:r>
+        <w:rPr>
+          <w:rFonts w:eastAsiaTheme="majorEastAsia" w:cstheme="minorHAnsi"/>
+          <w:bCs/>
+        </w:rPr>
+        <w:lastRenderedPageBreak/>
+        <w:t>On the Ready to Install dialog, the installer will show you the destination locations you previously selected. Confirm these selections by clicking Install.</w:t>
+      </w:r>
+    </w:p>
+    <w:p>
+      <w:pPr>
         <w:jc w:val="center"/>
         <w:rPr>
-          <w:rFonts w:asciiTheme="majorHAnsi" w:eastAsiaTheme="majorEastAsia" w:hAnsiTheme="majorHAnsi" w:cstheme="majorBidi"/>
+          <w:rFonts w:eastAsiaTheme="majorEastAsia" w:cstheme="minorHAnsi"/>
           <w:b/>
           <w:bCs/>
           <w:color w:val="365F91" w:themeColor="accent1" w:themeShade="BF"/>
@@ -5591,7 +5649,7 @@
       </w:pPr>
       <w:r>
         <w:rPr>
-          <w:rFonts w:asciiTheme="majorHAnsi" w:eastAsiaTheme="majorEastAsia" w:hAnsiTheme="majorHAnsi" w:cstheme="majorBidi"/>
+          <w:rFonts w:eastAsiaTheme="majorEastAsia" w:cstheme="minorHAnsi"/>
           <w:b/>
           <w:bCs/>
           <w:noProof/>
@@ -5599,11 +5657,10 @@
           <w:sz w:val="28"/>
           <w:szCs w:val="28"/>
         </w:rPr>
-        <w:lastRenderedPageBreak/>
         <w:drawing>
           <wp:inline distT="0" distB="0" distL="0" distR="0">
-            <wp:extent cx="4886325" cy="3789045"/>
-            <wp:effectExtent l="19050" t="0" r="9525" b="0"/>
+            <wp:extent cx="4397693" cy="3411855"/>
+            <wp:effectExtent l="19050" t="0" r="2857" b="0"/>
             <wp:docPr id="31" name="Picture 31"/>
             <wp:cNvGraphicFramePr>
               <a:graphicFrameLocks xmlns:a="http://schemas.openxmlformats.org/drawingml/2006/main" noChangeAspect="1"/>
@@ -5627,7 +5684,7 @@
                   <pic:spPr bwMode="auto">
                     <a:xfrm>
                       <a:off x="0" y="0"/>
-                      <a:ext cx="4886325" cy="3789045"/>
+                      <a:ext cx="4397693" cy="3411855"/>
                     </a:xfrm>
                     <a:prstGeom prst="rect">
                       <a:avLst/>
@@ -5649,9 +5706,25 @@
     </w:p>
     <w:p>
       <w:pPr>
+        <w:jc w:val="both"/>
+        <w:rPr>
+          <w:rFonts w:eastAsiaTheme="majorEastAsia" w:cstheme="minorHAnsi"/>
+          <w:bCs/>
+        </w:rPr>
+      </w:pPr>
+      <w:r>
+        <w:rPr>
+          <w:rFonts w:eastAsiaTheme="majorEastAsia" w:cstheme="minorHAnsi"/>
+          <w:bCs/>
+        </w:rPr>
+        <w:t>After installation is complete, an informational message is presented. Click Next.</w:t>
+      </w:r>
+    </w:p>
+    <w:p>
+      <w:pPr>
         <w:jc w:val="center"/>
         <w:rPr>
-          <w:rFonts w:asciiTheme="majorHAnsi" w:eastAsiaTheme="majorEastAsia" w:hAnsiTheme="majorHAnsi" w:cstheme="majorBidi"/>
+          <w:rFonts w:eastAsiaTheme="majorEastAsia" w:cstheme="minorHAnsi"/>
           <w:b/>
           <w:bCs/>
           <w:color w:val="365F91" w:themeColor="accent1" w:themeShade="BF"/>
@@ -5659,22 +5732,9 @@
           <w:szCs w:val="28"/>
         </w:rPr>
       </w:pPr>
-    </w:p>
-    <w:p>
-      <w:pPr>
-        <w:jc w:val="center"/>
-        <w:rPr>
-          <w:rFonts w:asciiTheme="majorHAnsi" w:eastAsiaTheme="majorEastAsia" w:hAnsiTheme="majorHAnsi" w:cstheme="majorBidi"/>
-          <w:b/>
-          <w:bCs/>
-          <w:color w:val="365F91" w:themeColor="accent1" w:themeShade="BF"/>
-          <w:sz w:val="28"/>
-          <w:szCs w:val="28"/>
-        </w:rPr>
-      </w:pPr>
-      <w:r>
-        <w:rPr>
-          <w:rFonts w:asciiTheme="majorHAnsi" w:eastAsiaTheme="majorEastAsia" w:hAnsiTheme="majorHAnsi" w:cstheme="majorBidi"/>
+      <w:r>
+        <w:rPr>
+          <w:rFonts w:eastAsiaTheme="majorEastAsia" w:cstheme="minorHAnsi"/>
           <w:b/>
           <w:bCs/>
           <w:noProof/>
@@ -5684,8 +5744,8 @@
         </w:rPr>
         <w:drawing>
           <wp:inline distT="0" distB="0" distL="0" distR="0">
-            <wp:extent cx="4886325" cy="3790950"/>
-            <wp:effectExtent l="19050" t="0" r="9525" b="0"/>
+            <wp:extent cx="4397693" cy="3411855"/>
+            <wp:effectExtent l="19050" t="0" r="2857" b="0"/>
             <wp:docPr id="34" name="Picture 34"/>
             <wp:cNvGraphicFramePr>
               <a:graphicFrameLocks xmlns:a="http://schemas.openxmlformats.org/drawingml/2006/main" noChangeAspect="1"/>
@@ -5709,7 +5769,7 @@
                   <pic:spPr bwMode="auto">
                     <a:xfrm>
                       <a:off x="0" y="0"/>
-                      <a:ext cx="4886325" cy="3790950"/>
+                      <a:ext cx="4397693" cy="3411855"/>
                     </a:xfrm>
                     <a:prstGeom prst="rect">
                       <a:avLst/>
@@ -5733,7 +5793,7 @@
       <w:pPr>
         <w:jc w:val="center"/>
         <w:rPr>
-          <w:rFonts w:asciiTheme="majorHAnsi" w:eastAsiaTheme="majorEastAsia" w:hAnsiTheme="majorHAnsi" w:cstheme="majorBidi"/>
+          <w:rFonts w:eastAsiaTheme="majorEastAsia" w:cstheme="minorHAnsi"/>
           <w:b/>
           <w:bCs/>
           <w:color w:val="365F91" w:themeColor="accent1" w:themeShade="BF"/>
@@ -5741,9 +5801,39 @@
           <w:szCs w:val="28"/>
         </w:rPr>
       </w:pPr>
-      <w:r>
-        <w:rPr>
-          <w:rFonts w:asciiTheme="majorHAnsi" w:eastAsiaTheme="majorEastAsia" w:hAnsiTheme="majorHAnsi" w:cstheme="majorBidi"/>
+    </w:p>
+    <w:p>
+      <w:pPr>
+        <w:jc w:val="both"/>
+        <w:rPr>
+          <w:rFonts w:eastAsiaTheme="majorEastAsia" w:cstheme="minorHAnsi"/>
+          <w:bCs/>
+        </w:rPr>
+      </w:pPr>
+      <w:r>
+        <w:rPr>
+          <w:rFonts w:eastAsiaTheme="majorEastAsia" w:cstheme="minorHAnsi"/>
+          <w:bCs/>
+        </w:rPr>
+        <w:lastRenderedPageBreak/>
+        <w:t>The installation is complete! Leave the box checked to open the Lightgrep Search for EnCase user manual, and click Finish to complete the installer.</w:t>
+      </w:r>
+    </w:p>
+    <w:p>
+      <w:pPr>
+        <w:jc w:val="center"/>
+        <w:rPr>
+          <w:rFonts w:eastAsiaTheme="majorEastAsia" w:cstheme="minorHAnsi"/>
+          <w:b/>
+          <w:bCs/>
+          <w:color w:val="365F91" w:themeColor="accent1" w:themeShade="BF"/>
+          <w:sz w:val="28"/>
+          <w:szCs w:val="28"/>
+        </w:rPr>
+      </w:pPr>
+      <w:r>
+        <w:rPr>
+          <w:rFonts w:eastAsiaTheme="majorEastAsia" w:cstheme="minorHAnsi"/>
           <w:b/>
           <w:bCs/>
           <w:noProof/>
@@ -5751,11 +5841,10 @@
           <w:sz w:val="28"/>
           <w:szCs w:val="28"/>
         </w:rPr>
-        <w:lastRenderedPageBreak/>
         <w:drawing>
           <wp:inline distT="0" distB="0" distL="0" distR="0">
-            <wp:extent cx="4886325" cy="3790950"/>
-            <wp:effectExtent l="19050" t="0" r="9525" b="0"/>
+            <wp:extent cx="4397693" cy="3411855"/>
+            <wp:effectExtent l="19050" t="0" r="2857" b="0"/>
             <wp:docPr id="37" name="Picture 37"/>
             <wp:cNvGraphicFramePr>
               <a:graphicFrameLocks xmlns:a="http://schemas.openxmlformats.org/drawingml/2006/main" noChangeAspect="1"/>
@@ -5779,7 +5868,7 @@
                   <pic:spPr bwMode="auto">
                     <a:xfrm>
                       <a:off x="0" y="0"/>
-                      <a:ext cx="4886325" cy="3790950"/>
+                      <a:ext cx="4397693" cy="3411855"/>
                     </a:xfrm>
                     <a:prstGeom prst="rect">
                       <a:avLst/>
@@ -5801,9 +5890,25 @@
     </w:p>
     <w:p>
       <w:pPr>
+        <w:jc w:val="both"/>
+        <w:rPr>
+          <w:rFonts w:eastAsiaTheme="majorEastAsia" w:cstheme="minorHAnsi"/>
+          <w:bCs/>
+        </w:rPr>
+      </w:pPr>
+      <w:r>
+        <w:rPr>
+          <w:rFonts w:eastAsiaTheme="majorEastAsia" w:cstheme="minorHAnsi"/>
+          <w:bCs/>
+        </w:rPr>
+        <w:t>Run Lightgrep Search for EnCase by opening EnCase and navigating to the EnScript pane, usually in the lower right hand corner of EnCase. Expand the Lightgrep folder and double-click on Lightgrep_Search to run the application.</w:t>
+      </w:r>
+    </w:p>
+    <w:p>
+      <w:pPr>
         <w:jc w:val="center"/>
         <w:rPr>
-          <w:rFonts w:asciiTheme="majorHAnsi" w:eastAsiaTheme="majorEastAsia" w:hAnsiTheme="majorHAnsi" w:cstheme="majorBidi"/>
+          <w:rFonts w:eastAsiaTheme="majorEastAsia" w:cstheme="minorHAnsi"/>
           <w:b/>
           <w:bCs/>
           <w:color w:val="365F91" w:themeColor="accent1" w:themeShade="BF"/>
@@ -5811,22 +5916,9 @@
           <w:szCs w:val="28"/>
         </w:rPr>
       </w:pPr>
-    </w:p>
-    <w:p>
-      <w:pPr>
-        <w:jc w:val="center"/>
-        <w:rPr>
-          <w:rFonts w:asciiTheme="majorHAnsi" w:eastAsiaTheme="majorEastAsia" w:hAnsiTheme="majorHAnsi" w:cstheme="majorBidi"/>
-          <w:b/>
-          <w:bCs/>
-          <w:color w:val="365F91" w:themeColor="accent1" w:themeShade="BF"/>
-          <w:sz w:val="28"/>
-          <w:szCs w:val="28"/>
-        </w:rPr>
-      </w:pPr>
-      <w:r>
-        <w:rPr>
-          <w:rFonts w:asciiTheme="majorHAnsi" w:eastAsiaTheme="majorEastAsia" w:hAnsiTheme="majorHAnsi" w:cstheme="majorBidi"/>
+      <w:r>
+        <w:rPr>
+          <w:rFonts w:eastAsiaTheme="majorEastAsia" w:cstheme="minorHAnsi"/>
           <w:b/>
           <w:bCs/>
           <w:noProof/>
@@ -5883,7 +5975,6 @@
     </w:p>
     <w:p>
       <w:pPr>
-        <w:jc w:val="center"/>
         <w:rPr>
           <w:rFonts w:asciiTheme="majorHAnsi" w:eastAsiaTheme="majorEastAsia" w:hAnsiTheme="majorHAnsi" w:cstheme="majorBidi"/>
           <w:b/>
@@ -5893,73 +5984,18 @@
           <w:szCs w:val="28"/>
         </w:rPr>
       </w:pPr>
-    </w:p>
-    <w:p>
-      <w:pPr>
-        <w:jc w:val="center"/>
-        <w:rPr>
-          <w:rFonts w:asciiTheme="majorHAnsi" w:eastAsiaTheme="majorEastAsia" w:hAnsiTheme="majorHAnsi" w:cstheme="majorBidi"/>
-          <w:b/>
-          <w:bCs/>
-          <w:color w:val="365F91" w:themeColor="accent1" w:themeShade="BF"/>
-          <w:sz w:val="28"/>
-          <w:szCs w:val="28"/>
-        </w:rPr>
-      </w:pPr>
-    </w:p>
-    <w:p>
-      <w:pPr>
-        <w:jc w:val="center"/>
-        <w:rPr>
-          <w:rFonts w:asciiTheme="majorHAnsi" w:eastAsiaTheme="majorEastAsia" w:hAnsiTheme="majorHAnsi" w:cstheme="majorBidi"/>
-          <w:b/>
-          <w:bCs/>
-          <w:color w:val="365F91" w:themeColor="accent1" w:themeShade="BF"/>
-          <w:sz w:val="28"/>
-          <w:szCs w:val="28"/>
-        </w:rPr>
-      </w:pPr>
-    </w:p>
-    <w:p>
-      <w:pPr>
-        <w:jc w:val="center"/>
-        <w:rPr>
-          <w:rFonts w:asciiTheme="majorHAnsi" w:eastAsiaTheme="majorEastAsia" w:hAnsiTheme="majorHAnsi" w:cstheme="majorBidi"/>
-          <w:b/>
-          <w:bCs/>
-          <w:color w:val="365F91" w:themeColor="accent1" w:themeShade="BF"/>
-          <w:sz w:val="28"/>
-          <w:szCs w:val="28"/>
-        </w:rPr>
-      </w:pPr>
-    </w:p>
-    <w:p>
-      <w:pPr>
-        <w:rPr>
-          <w:rFonts w:asciiTheme="majorHAnsi" w:eastAsiaTheme="majorEastAsia" w:hAnsiTheme="majorHAnsi" w:cstheme="majorBidi"/>
-          <w:b/>
-          <w:bCs/>
-          <w:color w:val="365F91" w:themeColor="accent1" w:themeShade="BF"/>
-          <w:sz w:val="28"/>
-          <w:szCs w:val="28"/>
+      <w:r>
+        <w:br w:type="page"/>
+      </w:r>
+    </w:p>
+    <w:p>
+      <w:pPr>
+        <w:pStyle w:val="Heading1"/>
+        <w:rPr>
           <w:u w:val="single"/>
         </w:rPr>
       </w:pPr>
-      <w:r>
-        <w:rPr>
-          <w:u w:val="single"/>
-        </w:rPr>
-        <w:br w:type="page"/>
-      </w:r>
-    </w:p>
-    <w:p>
-      <w:pPr>
-        <w:pStyle w:val="Heading1"/>
-        <w:rPr>
-          <w:u w:val="single"/>
-        </w:rPr>
-      </w:pPr>
-      <w:bookmarkStart w:id="6" w:name="_Toc322898863"/>
+      <w:bookmarkStart w:id="6" w:name="_Toc323589922"/>
       <w:r>
         <w:rPr>
           <w:u w:val="single"/>
@@ -6095,7 +6131,7 @@
         <w:pStyle w:val="Heading2"/>
         <w:jc w:val="both"/>
       </w:pPr>
-      <w:bookmarkStart w:id="8" w:name="_Toc322898864"/>
+      <w:bookmarkStart w:id="8" w:name="_Toc323589923"/>
       <w:r>
         <w:t>Options</w:t>
       </w:r>
@@ -6106,7 +6142,7 @@
         <w:pStyle w:val="Heading3"/>
         <w:jc w:val="both"/>
       </w:pPr>
-      <w:bookmarkStart w:id="9" w:name="_Toc322898865"/>
+      <w:bookmarkStart w:id="9" w:name="_Toc323589924"/>
       <w:r>
         <w:t>Lightgrep Output Folder</w:t>
       </w:r>
@@ -6146,7 +6182,7 @@
         <w:pStyle w:val="Heading3"/>
         <w:jc w:val="both"/>
       </w:pPr>
-      <w:bookmarkStart w:id="10" w:name="_Toc322898866"/>
+      <w:bookmarkStart w:id="10" w:name="_Toc323589925"/>
       <w:r>
         <w:lastRenderedPageBreak/>
         <w:t>Create Bookmarks</w:t>
@@ -6198,7 +6234,7 @@
         <w:pStyle w:val="Heading3"/>
         <w:jc w:val="both"/>
       </w:pPr>
-      <w:bookmarkStart w:id="11" w:name="_Toc322898867"/>
+      <w:bookmarkStart w:id="11" w:name="_Toc323589926"/>
       <w:r>
         <w:t>Create Excel Report</w:t>
       </w:r>
@@ -6217,7 +6253,7 @@
         <w:pStyle w:val="Heading3"/>
         <w:jc w:val="both"/>
       </w:pPr>
-      <w:bookmarkStart w:id="12" w:name="_Toc322898868"/>
+      <w:bookmarkStart w:id="12" w:name="_Toc323589927"/>
       <w:r>
         <w:t>Use Export Folder</w:t>
       </w:r>
@@ -6236,7 +6272,7 @@
         <w:pStyle w:val="Heading3"/>
         <w:jc w:val="both"/>
       </w:pPr>
-      <w:bookmarkStart w:id="13" w:name="_Toc322898869"/>
+      <w:bookmarkStart w:id="13" w:name="_Toc323589928"/>
       <w:r>
         <w:t>Search only selected items</w:t>
       </w:r>
@@ -6255,7 +6291,7 @@
         <w:pStyle w:val="Heading3"/>
         <w:jc w:val="both"/>
       </w:pPr>
-      <w:bookmarkStart w:id="14" w:name="_Toc322898870"/>
+      <w:bookmarkStart w:id="14" w:name="_Toc323589929"/>
       <w:r>
         <w:t>Search for Keywords</w:t>
       </w:r>
@@ -6294,7 +6330,7 @@
         <w:pStyle w:val="Heading3"/>
         <w:jc w:val="both"/>
       </w:pPr>
-      <w:bookmarkStart w:id="15" w:name="_Toc322898871"/>
+      <w:bookmarkStart w:id="15" w:name="_Toc323589930"/>
       <w:r>
         <w:t>Search for Entities</w:t>
       </w:r>
@@ -6313,7 +6349,7 @@
         <w:pStyle w:val="Heading3"/>
         <w:jc w:val="both"/>
       </w:pPr>
-      <w:bookmarkStart w:id="16" w:name="_Toc322898872"/>
+      <w:bookmarkStart w:id="16" w:name="_Toc323589931"/>
       <w:r>
         <w:t>Ignore all items in loaded hash library (search slack)</w:t>
       </w:r>
@@ -6344,7 +6380,7 @@
         <w:pStyle w:val="Heading3"/>
         <w:jc w:val="both"/>
       </w:pPr>
-      <w:bookmarkStart w:id="17" w:name="_Toc322898873"/>
+      <w:bookmarkStart w:id="17" w:name="_Toc323589932"/>
       <w:r>
         <w:t>I</w:t>
       </w:r>
@@ -6375,7 +6411,7 @@
         <w:pStyle w:val="Heading3"/>
         <w:jc w:val="both"/>
       </w:pPr>
-      <w:bookmarkStart w:id="18" w:name="_Toc322898874"/>
+      <w:bookmarkStart w:id="18" w:name="_Toc323589933"/>
       <w:r>
         <w:t>Search Status</w:t>
       </w:r>
@@ -6397,7 +6433,7 @@
         <w:pStyle w:val="Heading3"/>
         <w:jc w:val="both"/>
       </w:pPr>
-      <w:bookmarkStart w:id="19" w:name="_Toc322898875"/>
+      <w:bookmarkStart w:id="19" w:name="_Toc323589934"/>
       <w:r>
         <w:lastRenderedPageBreak/>
         <w:t>Search (Button)</w:t>
@@ -6447,7 +6483,7 @@
           <w:u w:val="single"/>
         </w:rPr>
       </w:pPr>
-      <w:bookmarkStart w:id="20" w:name="_Toc322898876"/>
+      <w:bookmarkStart w:id="20" w:name="_Toc323589935"/>
       <w:r>
         <w:rPr>
           <w:u w:val="single"/>
@@ -6575,7 +6611,7 @@
         <w:pStyle w:val="Heading2"/>
         <w:jc w:val="both"/>
       </w:pPr>
-      <w:bookmarkStart w:id="22" w:name="_Toc322898877"/>
+      <w:bookmarkStart w:id="22" w:name="_Toc323589936"/>
       <w:r>
         <w:t>Options</w:t>
       </w:r>
@@ -6586,7 +6622,7 @@
         <w:pStyle w:val="Heading3"/>
         <w:jc w:val="both"/>
       </w:pPr>
-      <w:bookmarkStart w:id="23" w:name="_Toc322898878"/>
+      <w:bookmarkStart w:id="23" w:name="_Toc323589937"/>
       <w:r>
         <w:t>Import From EnCase</w:t>
       </w:r>
@@ -6955,7 +6991,7 @@
         <w:pStyle w:val="Heading3"/>
         <w:jc w:val="both"/>
       </w:pPr>
-      <w:bookmarkStart w:id="27" w:name="_Toc322898879"/>
+      <w:bookmarkStart w:id="27" w:name="_Toc323589938"/>
       <w:r>
         <w:t>Add Keyword List</w:t>
       </w:r>
@@ -7196,7 +7232,7 @@
         <w:pStyle w:val="Heading3"/>
         <w:jc w:val="both"/>
       </w:pPr>
-      <w:bookmarkStart w:id="29" w:name="_Toc322898880"/>
+      <w:bookmarkStart w:id="29" w:name="_Toc323589939"/>
       <w:r>
         <w:t>Import / Export XML</w:t>
       </w:r>
@@ -7227,7 +7263,7 @@
         <w:pStyle w:val="Heading3"/>
         <w:jc w:val="both"/>
       </w:pPr>
-      <w:bookmarkStart w:id="30" w:name="_Toc322898881"/>
+      <w:bookmarkStart w:id="30" w:name="_Toc323589940"/>
       <w:r>
         <w:t>Save Settings</w:t>
       </w:r>
@@ -7246,7 +7282,7 @@
         <w:pStyle w:val="Heading3"/>
         <w:jc w:val="both"/>
       </w:pPr>
-      <w:bookmarkStart w:id="31" w:name="_Toc322898882"/>
+      <w:bookmarkStart w:id="31" w:name="_Toc323589941"/>
       <w:r>
         <w:t>Keyword Tree</w:t>
       </w:r>
@@ -7304,7 +7340,7 @@
         <w:pStyle w:val="Heading3"/>
         <w:jc w:val="both"/>
       </w:pPr>
-      <w:bookmarkStart w:id="32" w:name="_Toc322898883"/>
+      <w:bookmarkStart w:id="32" w:name="_Toc323589942"/>
       <w:r>
         <w:t>Editing Keywords</w:t>
       </w:r>
@@ -7555,7 +7591,7 @@
         <w:pStyle w:val="Heading2"/>
       </w:pPr>
       <w:bookmarkStart w:id="35" w:name="_Ref315740120"/>
-      <w:bookmarkStart w:id="36" w:name="_Toc322898884"/>
+      <w:bookmarkStart w:id="36" w:name="_Toc323589943"/>
       <w:r>
         <w:t>Supported Pattern Syntax</w:t>
       </w:r>
@@ -7570,7 +7606,7 @@
           <w:rFonts w:cs="CMBX12"/>
         </w:rPr>
       </w:pPr>
-      <w:bookmarkStart w:id="37" w:name="_Toc322898885"/>
+      <w:bookmarkStart w:id="37" w:name="_Toc323589944"/>
       <w:r>
         <w:rPr>
           <w:rFonts w:cs="CMBX12"/>
@@ -8272,7 +8308,7 @@
           <w:rFonts w:cs="CMBX10"/>
         </w:rPr>
       </w:pPr>
-      <w:bookmarkStart w:id="38" w:name="_Toc322898886"/>
+      <w:bookmarkStart w:id="38" w:name="_Toc323589945"/>
       <w:r>
         <w:rPr>
           <w:rFonts w:cs="CMBX10"/>
@@ -8439,7 +8475,7 @@
           <w:rFonts w:cstheme="minorHAnsi"/>
         </w:rPr>
       </w:pPr>
-      <w:bookmarkStart w:id="39" w:name="_Toc322898887"/>
+      <w:bookmarkStart w:id="39" w:name="_Toc323589946"/>
       <w:r>
         <w:rPr>
           <w:rFonts w:cstheme="minorHAnsi"/>
@@ -8568,7 +8604,7 @@
         <w:pStyle w:val="Heading3"/>
         <w:jc w:val="both"/>
       </w:pPr>
-      <w:bookmarkStart w:id="40" w:name="_Toc322898888"/>
+      <w:bookmarkStart w:id="40" w:name="_Toc323589947"/>
       <w:r>
         <w:t>Character Class Metacharacters</w:t>
       </w:r>
@@ -8660,7 +8696,7 @@
       <w:pPr>
         <w:pStyle w:val="Heading3"/>
       </w:pPr>
-      <w:bookmarkStart w:id="41" w:name="_Toc322898889"/>
+      <w:bookmarkStart w:id="41" w:name="_Toc323589948"/>
       <w:r>
         <w:t>Named Character Classes</w:t>
       </w:r>
@@ -8885,7 +8921,7 @@
       <w:pPr>
         <w:pStyle w:val="Heading3"/>
       </w:pPr>
-      <w:bookmarkStart w:id="42" w:name="_Toc322898890"/>
+      <w:bookmarkStart w:id="42" w:name="_Toc323589949"/>
       <w:r>
         <w:t>Repetition</w:t>
       </w:r>
@@ -9712,7 +9748,7 @@
           <w:rFonts w:cstheme="minorHAnsi"/>
         </w:rPr>
       </w:pPr>
-      <w:bookmarkStart w:id="43" w:name="_Toc322898891"/>
+      <w:bookmarkStart w:id="43" w:name="_Toc323589950"/>
       <w:r>
         <w:rPr>
           <w:rFonts w:cstheme="minorHAnsi"/>
@@ -9899,7 +9935,7 @@
           <w:u w:val="single"/>
         </w:rPr>
       </w:pPr>
-      <w:bookmarkStart w:id="44" w:name="_Toc322898892"/>
+      <w:bookmarkStart w:id="44" w:name="_Toc323589951"/>
       <w:r>
         <w:rPr>
           <w:u w:val="single"/>
@@ -10028,7 +10064,7 @@
         <w:pStyle w:val="Heading2"/>
         <w:jc w:val="both"/>
       </w:pPr>
-      <w:bookmarkStart w:id="46" w:name="_Toc322898893"/>
+      <w:bookmarkStart w:id="46" w:name="_Toc323589952"/>
       <w:r>
         <w:lastRenderedPageBreak/>
         <w:t>Options</w:t>
@@ -10040,7 +10076,7 @@
         <w:pStyle w:val="Heading3"/>
         <w:jc w:val="both"/>
       </w:pPr>
-      <w:bookmarkStart w:id="47" w:name="_Toc322898894"/>
+      <w:bookmarkStart w:id="47" w:name="_Toc323589953"/>
       <w:r>
         <w:t>Entities</w:t>
       </w:r>
@@ -10065,7 +10101,7 @@
         <w:pStyle w:val="Heading3"/>
         <w:jc w:val="both"/>
       </w:pPr>
-      <w:bookmarkStart w:id="48" w:name="_Toc322898895"/>
+      <w:bookmarkStart w:id="48" w:name="_Toc323589954"/>
       <w:r>
         <w:t>Entity Filter</w:t>
       </w:r>
@@ -10096,7 +10132,7 @@
         <w:pStyle w:val="Heading3"/>
         <w:jc w:val="both"/>
       </w:pPr>
-      <w:bookmarkStart w:id="49" w:name="_Toc322898896"/>
+      <w:bookmarkStart w:id="49" w:name="_Toc323589955"/>
       <w:r>
         <w:t>Validation Lists</w:t>
       </w:r>
@@ -10214,7 +10250,7 @@
         <w:pStyle w:val="Heading3"/>
         <w:jc w:val="both"/>
       </w:pPr>
-      <w:bookmarkStart w:id="50" w:name="_Toc322898897"/>
+      <w:bookmarkStart w:id="50" w:name="_Toc323589956"/>
       <w:r>
         <w:t xml:space="preserve">Import </w:t>
       </w:r>
@@ -10269,7 +10305,7 @@
         <w:pStyle w:val="Heading3"/>
         <w:jc w:val="both"/>
       </w:pPr>
-      <w:bookmarkStart w:id="51" w:name="_Toc322898898"/>
+      <w:bookmarkStart w:id="51" w:name="_Toc323589957"/>
       <w:r>
         <w:t>Add Sample Entities</w:t>
       </w:r>
@@ -10323,7 +10359,7 @@
         <w:pStyle w:val="Heading3"/>
         <w:jc w:val="both"/>
       </w:pPr>
-      <w:bookmarkStart w:id="52" w:name="_Toc322898899"/>
+      <w:bookmarkStart w:id="52" w:name="_Toc323589958"/>
       <w:r>
         <w:lastRenderedPageBreak/>
         <w:t>Compile Filters</w:t>
@@ -10343,7 +10379,7 @@
         <w:pStyle w:val="Heading3"/>
         <w:jc w:val="both"/>
       </w:pPr>
-      <w:bookmarkStart w:id="53" w:name="_Toc322898900"/>
+      <w:bookmarkStart w:id="53" w:name="_Toc323589959"/>
       <w:r>
         <w:t>Save Settings</w:t>
       </w:r>
@@ -10384,7 +10420,7 @@
           <w:u w:val="single"/>
         </w:rPr>
       </w:pPr>
-      <w:bookmarkStart w:id="54" w:name="_Toc322898901"/>
+      <w:bookmarkStart w:id="54" w:name="_Toc323589960"/>
       <w:r>
         <w:rPr>
           <w:u w:val="single"/>
@@ -10510,7 +10546,7 @@
         <w:pStyle w:val="Heading2"/>
         <w:jc w:val="both"/>
       </w:pPr>
-      <w:bookmarkStart w:id="56" w:name="_Toc322898902"/>
+      <w:bookmarkStart w:id="56" w:name="_Toc323589961"/>
       <w:r>
         <w:t>Options</w:t>
       </w:r>
@@ -10526,7 +10562,7 @@
         <w:pStyle w:val="Heading3"/>
         <w:jc w:val="both"/>
       </w:pPr>
-      <w:bookmarkStart w:id="57" w:name="_Toc322898903"/>
+      <w:bookmarkStart w:id="57" w:name="_Toc323589962"/>
       <w:r>
         <w:lastRenderedPageBreak/>
         <w:t>File Signature List</w:t>
@@ -10588,7 +10624,7 @@
         <w:pStyle w:val="Heading3"/>
         <w:jc w:val="both"/>
       </w:pPr>
-      <w:bookmarkStart w:id="58" w:name="_Toc322898904"/>
+      <w:bookmarkStart w:id="58" w:name="_Toc323589963"/>
       <w:r>
         <w:t>Import From EnCase</w:t>
       </w:r>
@@ -10747,7 +10783,7 @@
         <w:pStyle w:val="Heading3"/>
         <w:jc w:val="both"/>
       </w:pPr>
-      <w:bookmarkStart w:id="60" w:name="_Toc322898905"/>
+      <w:bookmarkStart w:id="60" w:name="_Toc323589964"/>
       <w:r>
         <w:t>Reset Defaults</w:t>
       </w:r>
@@ -10780,7 +10816,7 @@
         <w:pStyle w:val="Heading3"/>
         <w:jc w:val="both"/>
       </w:pPr>
-      <w:bookmarkStart w:id="61" w:name="_Toc322898906"/>
+      <w:bookmarkStart w:id="61" w:name="_Toc323589965"/>
       <w:r>
         <w:t>Run Lightgrep automatically</w:t>
       </w:r>
@@ -10805,7 +10841,7 @@
         <w:pStyle w:val="Heading3"/>
         <w:jc w:val="both"/>
       </w:pPr>
-      <w:bookmarkStart w:id="62" w:name="_Toc322898907"/>
+      <w:bookmarkStart w:id="62" w:name="_Toc323589966"/>
       <w:r>
         <w:lastRenderedPageBreak/>
         <w:t>Lightgrep executable path</w:t>
@@ -10843,7 +10879,7 @@
         <w:pStyle w:val="Heading3"/>
         <w:jc w:val="both"/>
       </w:pPr>
-      <w:bookmarkStart w:id="63" w:name="_Toc322898908"/>
+      <w:bookmarkStart w:id="63" w:name="_Toc323589967"/>
       <w:r>
         <w:t>Excelutil executable path</w:t>
       </w:r>
@@ -10871,7 +10907,7 @@
         <w:pStyle w:val="Heading3"/>
         <w:jc w:val="both"/>
       </w:pPr>
-      <w:bookmarkStart w:id="64" w:name="_Toc322898909"/>
+      <w:bookmarkStart w:id="64" w:name="_Toc323589968"/>
       <w:r>
         <w:t>Number of Threads</w:t>
       </w:r>
@@ -10911,7 +10947,7 @@
         <w:pStyle w:val="Heading3"/>
         <w:jc w:val="both"/>
       </w:pPr>
-      <w:bookmarkStart w:id="65" w:name="_Toc322898910"/>
+      <w:bookmarkStart w:id="65" w:name="_Toc323589969"/>
       <w:r>
         <w:t>Log Level</w:t>
       </w:r>
@@ -10930,7 +10966,7 @@
         <w:pStyle w:val="Heading3"/>
         <w:jc w:val="both"/>
       </w:pPr>
-      <w:bookmarkStart w:id="66" w:name="_Toc322898911"/>
+      <w:bookmarkStart w:id="66" w:name="_Toc323589970"/>
       <w:r>
         <w:t>Only Create Single File Bookmark s</w:t>
       </w:r>
@@ -10949,7 +10985,7 @@
         <w:pStyle w:val="Heading3"/>
         <w:jc w:val="both"/>
       </w:pPr>
-      <w:bookmarkStart w:id="67" w:name="_Toc322898912"/>
+      <w:bookmarkStart w:id="67" w:name="_Toc323589971"/>
       <w:r>
         <w:t>Single File Bookmark Threshold</w:t>
       </w:r>
@@ -10983,7 +11019,7 @@
         <w:pStyle w:val="Heading3"/>
         <w:jc w:val="both"/>
       </w:pPr>
-      <w:bookmarkStart w:id="68" w:name="_Toc322898913"/>
+      <w:bookmarkStart w:id="68" w:name="_Toc323589972"/>
       <w:r>
         <w:t>Save Settings</w:t>
       </w:r>
@@ -11031,7 +11067,7 @@
           <w:u w:val="single"/>
         </w:rPr>
       </w:pPr>
-      <w:bookmarkStart w:id="70" w:name="_Toc322898914"/>
+      <w:bookmarkStart w:id="70" w:name="_Toc323589973"/>
       <w:r>
         <w:rPr>
           <w:u w:val="single"/>
@@ -11306,7 +11342,7 @@
           <w:u w:val="single"/>
         </w:rPr>
       </w:pPr>
-      <w:bookmarkStart w:id="73" w:name="_Toc322898915"/>
+      <w:bookmarkStart w:id="73" w:name="_Toc323589974"/>
       <w:r>
         <w:rPr>
           <w:u w:val="single"/>
@@ -11539,7 +11575,7 @@
           <w:u w:val="single"/>
         </w:rPr>
       </w:pPr>
-      <w:bookmarkStart w:id="75" w:name="_Toc322898916"/>
+      <w:bookmarkStart w:id="75" w:name="_Toc323589975"/>
       <w:r>
         <w:rPr>
           <w:u w:val="single"/>
@@ -11654,7 +11690,7 @@
         <w:pStyle w:val="Heading2"/>
         <w:jc w:val="both"/>
       </w:pPr>
-      <w:bookmarkStart w:id="76" w:name="_Toc322898917"/>
+      <w:bookmarkStart w:id="76" w:name="_Toc323589976"/>
       <w:r>
         <w:t>Bookmark Output</w:t>
       </w:r>
@@ -11871,7 +11907,7 @@
         <w:pStyle w:val="Heading2"/>
         <w:jc w:val="both"/>
       </w:pPr>
-      <w:bookmarkStart w:id="78" w:name="_Toc322898918"/>
+      <w:bookmarkStart w:id="78" w:name="_Toc323589977"/>
       <w:r>
         <w:lastRenderedPageBreak/>
         <w:t>Excel Output</w:t>
@@ -12335,7 +12371,7 @@
             <w:rPr>
               <w:noProof/>
             </w:rPr>
-            <w:t>8</w:t>
+            <w:t>1</w:t>
           </w:r>
         </w:fldSimple>
       </w:p>

</xml_diff>

<commit_message>
Added not about filtering 0 byte and BadClud-Bad files to user manual. Closes #323
</commit_message>
<xml_diff>
--- a/documentation/Lightgrep for EnCase Manual.docx
+++ b/documentation/Lightgrep for EnCase Manual.docx
@@ -4845,19 +4845,43 @@
       </w:pPr>
       <w:r>
         <w:lastRenderedPageBreak/>
-        <w:t xml:space="preserve">Entries without a starting extent cannot be bookmarked. These usually are files containing Invalid Cluster in the Description field, although some files marked as Internal, such as the streams </w:t>
-      </w:r>
-      <w:r>
-        <w:t>$UsnJrnl·$J</w:t>
-      </w:r>
-      <w:r>
-        <w:t xml:space="preserve"> and </w:t>
-      </w:r>
-      <w:r>
-        <w:t>$BadClus·$Bad</w:t>
-      </w:r>
-      <w:r>
-        <w:t>, also fall into this category.</w:t>
+        <w:t xml:space="preserve">We filter a few entries by default before searching. Spcifically, any entries with a </w:t>
+      </w:r>
+      <w:r>
+        <w:t>Physical</w:t>
+      </w:r>
+      <w:r>
+        <w:t xml:space="preserve"> Size of</w:t>
+      </w:r>
+      <w:r>
+        <w:t xml:space="preserve"> 0</w:t>
+      </w:r>
+      <w:r>
+        <w:t xml:space="preserve"> bytes is filtered out; there’s no reason to search these because they have no content. Also, we filter out the NTFS bad cluster map file using the following criteria: file name in EnCase entry view  is </w:t>
+      </w:r>
+      <w:r>
+        <w:t>"$BadClus·$Bad"</w:t>
+      </w:r>
+      <w:r>
+        <w:t xml:space="preserve"> and the entry description contains</w:t>
+      </w:r>
+      <w:r>
+        <w:t xml:space="preserve"> </w:t>
+      </w:r>
+      <w:r>
+        <w:t>both “</w:t>
+      </w:r>
+      <w:r>
+        <w:t>Internal</w:t>
+      </w:r>
+      <w:r>
+        <w:t>” and “</w:t>
+      </w:r>
+      <w:r>
+        <w:t>Stream</w:t>
+      </w:r>
+      <w:r>
+        <w:t>”.</w:t>
       </w:r>
     </w:p>
     <w:p>
@@ -4870,25 +4894,19 @@
         <w:jc w:val="both"/>
       </w:pPr>
       <w:r>
-        <w:t>While Lightgrep is able to search files flag</w:t>
-      </w:r>
-      <w:r>
-        <w:t>ged</w:t>
-      </w:r>
-      <w:r>
-        <w:t xml:space="preserve"> as Overwritten, bookmarks containing hits may point to the overwriting file, not to the overwritten entry that you originally selected. This is a limitation of </w:t>
-      </w:r>
-      <w:r>
-        <w:t xml:space="preserve">the </w:t>
-      </w:r>
-      <w:r>
-        <w:t xml:space="preserve">bookmarking </w:t>
-      </w:r>
-      <w:r>
-        <w:t>function in EnCase v6</w:t>
-      </w:r>
-      <w:r>
-        <w:t>.</w:t>
+        <w:t xml:space="preserve">Entries without a starting extent cannot be bookmarked. These usually are files containing Invalid Cluster in the Description field, although some files marked as Internal, such as the streams </w:t>
+      </w:r>
+      <w:r>
+        <w:t>$UsnJrnl·$J</w:t>
+      </w:r>
+      <w:r>
+        <w:t xml:space="preserve"> and </w:t>
+      </w:r>
+      <w:r>
+        <w:t>$BadClus·$Bad</w:t>
+      </w:r>
+      <w:r>
+        <w:t>, also fall into this category.</w:t>
       </w:r>
     </w:p>
     <w:p>
@@ -4901,40 +4919,25 @@
         <w:jc w:val="both"/>
       </w:pPr>
       <w:r>
-        <w:t xml:space="preserve">The “Lightgrep Output Folder” location cannot be set to a protected location in Windows Vista or Windows 7. Protected locations include, but may not be limited to, those locations represented by the following Windows environment variables: </w:t>
-      </w:r>
-      <w:r>
-        <w:rPr>
-          <w:i/>
-        </w:rPr>
-        <w:t>SystemRoot</w:t>
-      </w:r>
-      <w:r>
-        <w:t xml:space="preserve">, </w:t>
-      </w:r>
-      <w:r>
-        <w:rPr>
-          <w:i/>
-        </w:rPr>
-        <w:t>ProgramFiles(x86)</w:t>
-      </w:r>
-      <w:r>
-        <w:t xml:space="preserve">, </w:t>
-      </w:r>
-      <w:r>
-        <w:rPr>
-          <w:i/>
-        </w:rPr>
-        <w:t>ProgramW6432</w:t>
-      </w:r>
-      <w:r>
-        <w:t xml:space="preserve"> (e.g. C:\Windows</w:t>
-      </w:r>
-      <w:r>
-        <w:t>, C:\Program Files, C:\Program Files (x86))</w:t>
-      </w:r>
-      <w:r>
-        <w:t>. Lightgrep for EnCase will attempt to automatically identify if you are trying to save output to one of these locations and ask you to correct it.</w:t>
+        <w:t>While Lightgrep is able to search files flag</w:t>
+      </w:r>
+      <w:r>
+        <w:t>ged</w:t>
+      </w:r>
+      <w:r>
+        <w:t xml:space="preserve"> as Overwritten, bookmarks containing hits may point to the overwriting file, not to the overwritten entry that you originally selected. This is a limitation of </w:t>
+      </w:r>
+      <w:r>
+        <w:t xml:space="preserve">the </w:t>
+      </w:r>
+      <w:r>
+        <w:t xml:space="preserve">bookmarking </w:t>
+      </w:r>
+      <w:r>
+        <w:t>function in EnCase v6</w:t>
+      </w:r>
+      <w:r>
+        <w:t>.</w:t>
       </w:r>
     </w:p>
     <w:p>
@@ -4947,37 +4950,40 @@
         <w:jc w:val="both"/>
       </w:pPr>
       <w:r>
-        <w:t xml:space="preserve">Lightgrep stores settings in two files: </w:t>
+        <w:t xml:space="preserve">The “Lightgrep Output Folder” location cannot be set to a protected location in Windows Vista or Windows 7. Protected locations include, but may not be limited to, those locations represented by the following Windows environment variables: </w:t>
       </w:r>
       <w:r>
         <w:rPr>
           <w:i/>
         </w:rPr>
-        <w:t>Lightgrep Search.ini</w:t>
-      </w:r>
-      <w:r>
-        <w:t xml:space="preserve"> and </w:t>
+        <w:t>SystemRoot</w:t>
+      </w:r>
+      <w:r>
+        <w:t xml:space="preserve">, </w:t>
       </w:r>
       <w:r>
         <w:rPr>
           <w:i/>
         </w:rPr>
-        <w:t>Lightgrep Search.xml</w:t>
-      </w:r>
-      <w:r>
-        <w:t>. The .ini file stores simple options that have been selected in the GUI</w:t>
-      </w:r>
-      <w:r>
-        <w:t>; the .xml file stores Entities and</w:t>
-      </w:r>
-      <w:r>
-        <w:t xml:space="preserve"> Keywords. The .xml file uses approximately 7</w:t>
-      </w:r>
-      <w:r>
-        <w:t>5</w:t>
-      </w:r>
-      <w:r>
-        <w:t xml:space="preserve"> MB of space per 100,000 keywords.</w:t>
+        <w:t>ProgramFiles(x86)</w:t>
+      </w:r>
+      <w:r>
+        <w:t xml:space="preserve">, </w:t>
+      </w:r>
+      <w:r>
+        <w:rPr>
+          <w:i/>
+        </w:rPr>
+        <w:t>ProgramW6432</w:t>
+      </w:r>
+      <w:r>
+        <w:t xml:space="preserve"> (e.g. C:\Windows</w:t>
+      </w:r>
+      <w:r>
+        <w:t>, C:\Program Files, C:\Program Files (x86))</w:t>
+      </w:r>
+      <w:r>
+        <w:t>. Lightgrep for EnCase will attempt to automatically identify if you are trying to save output to one of these locations and ask you to correct it.</w:t>
       </w:r>
     </w:p>
     <w:p>
@@ -4990,40 +4996,37 @@
         <w:jc w:val="both"/>
       </w:pPr>
       <w:r>
-        <w:t xml:space="preserve">Lightgrep uses a constant and relatively small amount of memory while searching, but can require more memory up front while parsing the keyword list depending on the number of keywords. 4 GB of RAM with no other applications running should allow you to </w:t>
-      </w:r>
-      <w:r>
-        <w:t xml:space="preserve">parse and search </w:t>
-      </w:r>
-      <w:r>
-        <w:t>approximately 100,000</w:t>
-      </w:r>
-      <w:r>
-        <w:t xml:space="preserve"> fixed string keywords. A</w:t>
-      </w:r>
-      <w:r>
-        <w:t xml:space="preserve"> minimum of</w:t>
-      </w:r>
-      <w:r>
-        <w:t xml:space="preserve"> 8 GB of RAM is required to parse and search 1 million fixed string keywords</w:t>
-      </w:r>
-      <w:r>
-        <w:t>, and more could be required if using GREP expressions</w:t>
-      </w:r>
-      <w:r>
-        <w:t xml:space="preserve">. When searching 1 million </w:t>
-      </w:r>
-      <w:r>
-        <w:t xml:space="preserve">or more </w:t>
-      </w:r>
-      <w:r>
-        <w:t xml:space="preserve">keywords, it can take several minutes before the search begins while the search engine </w:t>
-      </w:r>
-      <w:r>
-        <w:t xml:space="preserve">parses </w:t>
-      </w:r>
-      <w:r>
-        <w:t>the list of keywords.</w:t>
+        <w:t xml:space="preserve">Lightgrep stores settings in two files: </w:t>
+      </w:r>
+      <w:r>
+        <w:rPr>
+          <w:i/>
+        </w:rPr>
+        <w:t>Lightgrep Search.ini</w:t>
+      </w:r>
+      <w:r>
+        <w:t xml:space="preserve"> and </w:t>
+      </w:r>
+      <w:r>
+        <w:rPr>
+          <w:i/>
+        </w:rPr>
+        <w:t>Lightgrep Search.xml</w:t>
+      </w:r>
+      <w:r>
+        <w:t>. The .ini file stores simple options that have been selected in the GUI</w:t>
+      </w:r>
+      <w:r>
+        <w:t>; the .xml file stores Entities and</w:t>
+      </w:r>
+      <w:r>
+        <w:t xml:space="preserve"> Keywords. The .xml file uses approximately 7</w:t>
+      </w:r>
+      <w:r>
+        <w:t>5</w:t>
+      </w:r>
+      <w:r>
+        <w:t xml:space="preserve"> MB of space per 100,000 keywords.</w:t>
       </w:r>
     </w:p>
     <w:p>
@@ -5036,6 +5039,52 @@
         <w:jc w:val="both"/>
       </w:pPr>
       <w:r>
+        <w:t xml:space="preserve">Lightgrep uses a constant and relatively small amount of memory while searching, but can require more memory up front while parsing the keyword list depending on the number of keywords. 4 GB of RAM with no other applications running should allow you to </w:t>
+      </w:r>
+      <w:r>
+        <w:t xml:space="preserve">parse and search </w:t>
+      </w:r>
+      <w:r>
+        <w:t>approximately 100,000</w:t>
+      </w:r>
+      <w:r>
+        <w:t xml:space="preserve"> fixed string keywords. A</w:t>
+      </w:r>
+      <w:r>
+        <w:t xml:space="preserve"> minimum of</w:t>
+      </w:r>
+      <w:r>
+        <w:t xml:space="preserve"> 8 GB of RAM is required to parse and search 1 million fixed string keywords</w:t>
+      </w:r>
+      <w:r>
+        <w:t>, and more could be required if using GREP expressions</w:t>
+      </w:r>
+      <w:r>
+        <w:t xml:space="preserve">. When searching 1 million </w:t>
+      </w:r>
+      <w:r>
+        <w:t xml:space="preserve">or more </w:t>
+      </w:r>
+      <w:r>
+        <w:t xml:space="preserve">keywords, it can take several minutes before the search begins while the search engine </w:t>
+      </w:r>
+      <w:r>
+        <w:t xml:space="preserve">parses </w:t>
+      </w:r>
+      <w:r>
+        <w:t>the list of keywords.</w:t>
+      </w:r>
+    </w:p>
+    <w:p>
+      <w:pPr>
+        <w:pStyle w:val="ListParagraph"/>
+        <w:numPr>
+          <w:ilvl w:val="0"/>
+          <w:numId w:val="2"/>
+        </w:numPr>
+        <w:jc w:val="both"/>
+      </w:pPr>
+      <w:r>
         <w:t>The first time you run a search, you may be presented with an alert from your firewall. Lightgrep uses a local network socket to communicate with EnCase. You should Allow Access for lightgrep.exe if prompted to insure there aren’t any problems with searching as shown in</w:t>
       </w:r>
       <w:r>
@@ -5075,6 +5124,7 @@
         <w:rPr>
           <w:noProof/>
         </w:rPr>
+        <w:lastRenderedPageBreak/>
         <w:drawing>
           <wp:inline distT="0" distB="0" distL="0" distR="0">
             <wp:extent cx="3864769" cy="2764631"/>
@@ -12909,7 +12959,7 @@
             <w:rPr>
               <w:noProof/>
             </w:rPr>
-            <w:t>2</w:t>
+            <w:t>5</w:t>
           </w:r>
         </w:fldSimple>
       </w:p>

</xml_diff>

<commit_message>
Added note about why hits are saved as bookmarks instead of 'Search Hits' in EnCase. Closes #343
</commit_message>
<xml_diff>
--- a/documentation/Lightgrep for EnCase Manual.docx
+++ b/documentation/Lightgrep for EnCase Manual.docx
@@ -4813,25 +4813,16 @@
         <w:jc w:val="both"/>
       </w:pPr>
       <w:r>
-        <w:t xml:space="preserve">Sweeping Bookmarks in EnCase </w:t>
-      </w:r>
-      <w:r>
-        <w:t>v</w:t>
-      </w:r>
-      <w:r>
-        <w:t xml:space="preserve">6 have a limit of </w:t>
-      </w:r>
-      <w:r>
-        <w:t>16,384</w:t>
-      </w:r>
-      <w:r>
-        <w:t xml:space="preserve"> bytes. </w:t>
-      </w:r>
-      <w:r>
-        <w:t>A</w:t>
-      </w:r>
-      <w:r>
-        <w:t>lthough Lightgrep does not have a technical limit on the length of search hits, the limit within EnCase presents a practical limitation when the desired output format is an EnCase Bookmark.</w:t>
+        <w:t xml:space="preserve">We are unable to output search results to the EnCase “Search Hits” tab, because this is not allowed by the EnScript API. Only EnCase’s built-in search functionality can save search hits to this location. Because of this limitation in the EnCase product, we save search hits to the “Bookmarks” tab. It should be noted that Search Hits in EnCase are simply Bookmarks which contain references to the keyword that was searched for, so you’re </w:t>
+      </w:r>
+      <w:r>
+        <w:rPr>
+          <w:u w:val="single"/>
+        </w:rPr>
+        <w:t>not</w:t>
+      </w:r>
+      <w:r>
+        <w:t xml:space="preserve"> missing any data that would otherwise be present in the EnCase search hits results.</w:t>
       </w:r>
     </w:p>
     <w:p>
@@ -4845,6 +4836,37 @@
       </w:pPr>
       <w:r>
         <w:lastRenderedPageBreak/>
+        <w:t xml:space="preserve">Sweeping Bookmarks in EnCase </w:t>
+      </w:r>
+      <w:r>
+        <w:t>v</w:t>
+      </w:r>
+      <w:r>
+        <w:t xml:space="preserve">6 have a limit of </w:t>
+      </w:r>
+      <w:r>
+        <w:t>16,384</w:t>
+      </w:r>
+      <w:r>
+        <w:t xml:space="preserve"> bytes. </w:t>
+      </w:r>
+      <w:r>
+        <w:t>A</w:t>
+      </w:r>
+      <w:r>
+        <w:t>lthough Lightgrep does not have a technical limit on the length of search hits, the limit within EnCase presents a practical limitation when the desired output format is an EnCase Bookmark.</w:t>
+      </w:r>
+    </w:p>
+    <w:p>
+      <w:pPr>
+        <w:pStyle w:val="ListParagraph"/>
+        <w:numPr>
+          <w:ilvl w:val="0"/>
+          <w:numId w:val="2"/>
+        </w:numPr>
+        <w:jc w:val="both"/>
+      </w:pPr>
+      <w:r>
         <w:t xml:space="preserve">We filter a few entries by default before searching. Spcifically, any entries with a </w:t>
       </w:r>
       <w:r>
@@ -11596,7 +11618,13 @@
         <w:rPr>
           <w:i/>
         </w:rPr>
-        <w:t>1,000,000</w:t>
+        <w:t>3,</w:t>
+      </w:r>
+      <w:r>
+        <w:rPr>
+          <w:i/>
+        </w:rPr>
+        <w:t>000,000</w:t>
       </w:r>
       <w:r>
         <w:t>.</w:t>
@@ -12186,7 +12214,7 @@
         <w:t>T</w:t>
       </w:r>
       <w:r>
-        <w:t xml:space="preserve">the “OK” button </w:t>
+        <w:t xml:space="preserve">he “OK” button </w:t>
       </w:r>
       <w:r>
         <w:t>is enabled when the search completes</w:t>
@@ -12959,7 +12987,7 @@
             <w:rPr>
               <w:noProof/>
             </w:rPr>
-            <w:t>5</w:t>
+            <w:t>4</w:t>
           </w:r>
         </w:fldSimple>
       </w:p>

</xml_diff>

<commit_message>
Updated version number and screenshots in documentation.
</commit_message>
<xml_diff>
--- a/documentation/Lightgrep for EnCase Manual.docx
+++ b/documentation/Lightgrep for EnCase Manual.docx
@@ -184,7 +184,7 @@
           <w:r>
             <w:fldChar w:fldCharType="separate"/>
           </w:r>
-          <w:hyperlink w:anchor="_Toc323591488" w:history="1">
+          <w:hyperlink w:anchor="_Toc324018637" w:history="1">
             <w:r>
               <w:rPr>
                 <w:rStyle w:val="Hyperlink"/>
@@ -211,7 +211,7 @@
                 <w:noProof/>
                 <w:webHidden/>
               </w:rPr>
-              <w:instrText xml:space="preserve"> PAGEREF _Toc323591488 \h </w:instrText>
+              <w:instrText xml:space="preserve"> PAGEREF _Toc324018637 \h </w:instrText>
             </w:r>
             <w:r>
               <w:rPr>
@@ -253,7 +253,7 @@
               <w:noProof/>
             </w:rPr>
           </w:pPr>
-          <w:hyperlink w:anchor="_Toc323591489" w:history="1">
+          <w:hyperlink w:anchor="_Toc324018638" w:history="1">
             <w:r>
               <w:rPr>
                 <w:rStyle w:val="Hyperlink"/>
@@ -280,7 +280,7 @@
                 <w:noProof/>
                 <w:webHidden/>
               </w:rPr>
-              <w:instrText xml:space="preserve"> PAGEREF _Toc323591489 \h </w:instrText>
+              <w:instrText xml:space="preserve"> PAGEREF _Toc324018638 \h </w:instrText>
             </w:r>
             <w:r>
               <w:rPr>
@@ -322,7 +322,7 @@
               <w:noProof/>
             </w:rPr>
           </w:pPr>
-          <w:hyperlink w:anchor="_Toc323591490" w:history="1">
+          <w:hyperlink w:anchor="_Toc324018639" w:history="1">
             <w:r>
               <w:rPr>
                 <w:rStyle w:val="Hyperlink"/>
@@ -349,7 +349,7 @@
                 <w:noProof/>
                 <w:webHidden/>
               </w:rPr>
-              <w:instrText xml:space="preserve"> PAGEREF _Toc323591490 \h </w:instrText>
+              <w:instrText xml:space="preserve"> PAGEREF _Toc324018639 \h </w:instrText>
             </w:r>
             <w:r>
               <w:rPr>
@@ -391,7 +391,7 @@
               <w:noProof/>
             </w:rPr>
           </w:pPr>
-          <w:hyperlink w:anchor="_Toc323591491" w:history="1">
+          <w:hyperlink w:anchor="_Toc324018640" w:history="1">
             <w:r>
               <w:rPr>
                 <w:rStyle w:val="Hyperlink"/>
@@ -418,7 +418,7 @@
                 <w:noProof/>
                 <w:webHidden/>
               </w:rPr>
-              <w:instrText xml:space="preserve"> PAGEREF _Toc323591491 \h </w:instrText>
+              <w:instrText xml:space="preserve"> PAGEREF _Toc324018640 \h </w:instrText>
             </w:r>
             <w:r>
               <w:rPr>
@@ -460,7 +460,7 @@
               <w:noProof/>
             </w:rPr>
           </w:pPr>
-          <w:hyperlink w:anchor="_Toc323591492" w:history="1">
+          <w:hyperlink w:anchor="_Toc324018641" w:history="1">
             <w:r>
               <w:rPr>
                 <w:rStyle w:val="Hyperlink"/>
@@ -487,7 +487,7 @@
                 <w:noProof/>
                 <w:webHidden/>
               </w:rPr>
-              <w:instrText xml:space="preserve"> PAGEREF _Toc323591492 \h </w:instrText>
+              <w:instrText xml:space="preserve"> PAGEREF _Toc324018641 \h </w:instrText>
             </w:r>
             <w:r>
               <w:rPr>
@@ -507,7 +507,7 @@
                 <w:noProof/>
                 <w:webHidden/>
               </w:rPr>
-              <w:t>6</w:t>
+              <w:t>7</w:t>
             </w:r>
             <w:r>
               <w:rPr>
@@ -529,7 +529,7 @@
               <w:noProof/>
             </w:rPr>
           </w:pPr>
-          <w:hyperlink w:anchor="_Toc323591493" w:history="1">
+          <w:hyperlink w:anchor="_Toc324018642" w:history="1">
             <w:r>
               <w:rPr>
                 <w:rStyle w:val="Hyperlink"/>
@@ -556,7 +556,7 @@
                 <w:noProof/>
                 <w:webHidden/>
               </w:rPr>
-              <w:instrText xml:space="preserve"> PAGEREF _Toc323591493 \h </w:instrText>
+              <w:instrText xml:space="preserve"> PAGEREF _Toc324018642 \h </w:instrText>
             </w:r>
             <w:r>
               <w:rPr>
@@ -576,7 +576,7 @@
                 <w:noProof/>
                 <w:webHidden/>
               </w:rPr>
-              <w:t>11</w:t>
+              <w:t>12</w:t>
             </w:r>
             <w:r>
               <w:rPr>
@@ -598,7 +598,7 @@
               <w:noProof/>
             </w:rPr>
           </w:pPr>
-          <w:hyperlink w:anchor="_Toc323591494" w:history="1">
+          <w:hyperlink w:anchor="_Toc324018643" w:history="1">
             <w:r>
               <w:rPr>
                 <w:rStyle w:val="Hyperlink"/>
@@ -625,7 +625,7 @@
                 <w:noProof/>
                 <w:webHidden/>
               </w:rPr>
-              <w:instrText xml:space="preserve"> PAGEREF _Toc323591494 \h </w:instrText>
+              <w:instrText xml:space="preserve"> PAGEREF _Toc324018643 \h </w:instrText>
             </w:r>
             <w:r>
               <w:rPr>
@@ -645,7 +645,7 @@
                 <w:noProof/>
                 <w:webHidden/>
               </w:rPr>
-              <w:t>13</w:t>
+              <w:t>14</w:t>
             </w:r>
             <w:r>
               <w:rPr>
@@ -667,7 +667,7 @@
               <w:noProof/>
             </w:rPr>
           </w:pPr>
-          <w:hyperlink w:anchor="_Toc323591495" w:history="1">
+          <w:hyperlink w:anchor="_Toc324018644" w:history="1">
             <w:r>
               <w:rPr>
                 <w:rStyle w:val="Hyperlink"/>
@@ -694,7 +694,7 @@
                 <w:noProof/>
                 <w:webHidden/>
               </w:rPr>
-              <w:instrText xml:space="preserve"> PAGEREF _Toc323591495 \h </w:instrText>
+              <w:instrText xml:space="preserve"> PAGEREF _Toc324018644 \h </w:instrText>
             </w:r>
             <w:r>
               <w:rPr>
@@ -714,7 +714,7 @@
                 <w:noProof/>
                 <w:webHidden/>
               </w:rPr>
-              <w:t>13</w:t>
+              <w:t>14</w:t>
             </w:r>
             <w:r>
               <w:rPr>
@@ -736,7 +736,7 @@
               <w:noProof/>
             </w:rPr>
           </w:pPr>
-          <w:hyperlink w:anchor="_Toc323591496" w:history="1">
+          <w:hyperlink w:anchor="_Toc324018645" w:history="1">
             <w:r>
               <w:rPr>
                 <w:rStyle w:val="Hyperlink"/>
@@ -763,7 +763,7 @@
                 <w:noProof/>
                 <w:webHidden/>
               </w:rPr>
-              <w:instrText xml:space="preserve"> PAGEREF _Toc323591496 \h </w:instrText>
+              <w:instrText xml:space="preserve"> PAGEREF _Toc324018645 \h </w:instrText>
             </w:r>
             <w:r>
               <w:rPr>
@@ -783,7 +783,7 @@
                 <w:noProof/>
                 <w:webHidden/>
               </w:rPr>
-              <w:t>13</w:t>
+              <w:t>14</w:t>
             </w:r>
             <w:r>
               <w:rPr>
@@ -805,7 +805,7 @@
               <w:noProof/>
             </w:rPr>
           </w:pPr>
-          <w:hyperlink w:anchor="_Toc323591497" w:history="1">
+          <w:hyperlink w:anchor="_Toc324018646" w:history="1">
             <w:r>
               <w:rPr>
                 <w:rStyle w:val="Hyperlink"/>
@@ -832,7 +832,7 @@
                 <w:noProof/>
                 <w:webHidden/>
               </w:rPr>
-              <w:instrText xml:space="preserve"> PAGEREF _Toc323591497 \h </w:instrText>
+              <w:instrText xml:space="preserve"> PAGEREF _Toc324018646 \h </w:instrText>
             </w:r>
             <w:r>
               <w:rPr>
@@ -852,7 +852,7 @@
                 <w:noProof/>
                 <w:webHidden/>
               </w:rPr>
-              <w:t>14</w:t>
+              <w:t>15</w:t>
             </w:r>
             <w:r>
               <w:rPr>
@@ -874,7 +874,7 @@
               <w:noProof/>
             </w:rPr>
           </w:pPr>
-          <w:hyperlink w:anchor="_Toc323591498" w:history="1">
+          <w:hyperlink w:anchor="_Toc324018647" w:history="1">
             <w:r>
               <w:rPr>
                 <w:rStyle w:val="Hyperlink"/>
@@ -901,7 +901,7 @@
                 <w:noProof/>
                 <w:webHidden/>
               </w:rPr>
-              <w:instrText xml:space="preserve"> PAGEREF _Toc323591498 \h </w:instrText>
+              <w:instrText xml:space="preserve"> PAGEREF _Toc324018647 \h </w:instrText>
             </w:r>
             <w:r>
               <w:rPr>
@@ -921,7 +921,7 @@
                 <w:noProof/>
                 <w:webHidden/>
               </w:rPr>
-              <w:t>14</w:t>
+              <w:t>15</w:t>
             </w:r>
             <w:r>
               <w:rPr>
@@ -943,13 +943,13 @@
               <w:noProof/>
             </w:rPr>
           </w:pPr>
-          <w:hyperlink w:anchor="_Toc323591499" w:history="1">
+          <w:hyperlink w:anchor="_Toc324018648" w:history="1">
             <w:r>
               <w:rPr>
                 <w:rStyle w:val="Hyperlink"/>
                 <w:noProof/>
               </w:rPr>
-              <w:t>Use Export Folder</w:t>
+              <w:t>One Bookmark Per File</w:t>
             </w:r>
             <w:r>
               <w:rPr>
@@ -970,7 +970,7 @@
                 <w:noProof/>
                 <w:webHidden/>
               </w:rPr>
-              <w:instrText xml:space="preserve"> PAGEREF _Toc323591499 \h </w:instrText>
+              <w:instrText xml:space="preserve"> PAGEREF _Toc324018648 \h </w:instrText>
             </w:r>
             <w:r>
               <w:rPr>
@@ -990,7 +990,7 @@
                 <w:noProof/>
                 <w:webHidden/>
               </w:rPr>
-              <w:t>14</w:t>
+              <w:t>15</w:t>
             </w:r>
             <w:r>
               <w:rPr>
@@ -1012,13 +1012,13 @@
               <w:noProof/>
             </w:rPr>
           </w:pPr>
-          <w:hyperlink w:anchor="_Toc323591500" w:history="1">
+          <w:hyperlink w:anchor="_Toc324018649" w:history="1">
             <w:r>
               <w:rPr>
                 <w:rStyle w:val="Hyperlink"/>
                 <w:noProof/>
               </w:rPr>
-              <w:t>Search only selected items</w:t>
+              <w:t>Use Export Folder</w:t>
             </w:r>
             <w:r>
               <w:rPr>
@@ -1039,7 +1039,7 @@
                 <w:noProof/>
                 <w:webHidden/>
               </w:rPr>
-              <w:instrText xml:space="preserve"> PAGEREF _Toc323591500 \h </w:instrText>
+              <w:instrText xml:space="preserve"> PAGEREF _Toc324018649 \h </w:instrText>
             </w:r>
             <w:r>
               <w:rPr>
@@ -1059,7 +1059,7 @@
                 <w:noProof/>
                 <w:webHidden/>
               </w:rPr>
-              <w:t>14</w:t>
+              <w:t>15</w:t>
             </w:r>
             <w:r>
               <w:rPr>
@@ -1081,13 +1081,13 @@
               <w:noProof/>
             </w:rPr>
           </w:pPr>
-          <w:hyperlink w:anchor="_Toc323591501" w:history="1">
+          <w:hyperlink w:anchor="_Toc324018650" w:history="1">
             <w:r>
               <w:rPr>
                 <w:rStyle w:val="Hyperlink"/>
                 <w:noProof/>
               </w:rPr>
-              <w:t>Search for Keywords</w:t>
+              <w:t>Search only selected items</w:t>
             </w:r>
             <w:r>
               <w:rPr>
@@ -1108,7 +1108,7 @@
                 <w:noProof/>
                 <w:webHidden/>
               </w:rPr>
-              <w:instrText xml:space="preserve"> PAGEREF _Toc323591501 \h </w:instrText>
+              <w:instrText xml:space="preserve"> PAGEREF _Toc324018650 \h </w:instrText>
             </w:r>
             <w:r>
               <w:rPr>
@@ -1128,7 +1128,7 @@
                 <w:noProof/>
                 <w:webHidden/>
               </w:rPr>
-              <w:t>14</w:t>
+              <w:t>15</w:t>
             </w:r>
             <w:r>
               <w:rPr>
@@ -1150,13 +1150,13 @@
               <w:noProof/>
             </w:rPr>
           </w:pPr>
-          <w:hyperlink w:anchor="_Toc323591502" w:history="1">
+          <w:hyperlink w:anchor="_Toc324018651" w:history="1">
             <w:r>
               <w:rPr>
                 <w:rStyle w:val="Hyperlink"/>
                 <w:noProof/>
               </w:rPr>
-              <w:t>Search for Entities</w:t>
+              <w:t>Search for Keywords</w:t>
             </w:r>
             <w:r>
               <w:rPr>
@@ -1177,7 +1177,7 @@
                 <w:noProof/>
                 <w:webHidden/>
               </w:rPr>
-              <w:instrText xml:space="preserve"> PAGEREF _Toc323591502 \h </w:instrText>
+              <w:instrText xml:space="preserve"> PAGEREF _Toc324018651 \h </w:instrText>
             </w:r>
             <w:r>
               <w:rPr>
@@ -1197,7 +1197,7 @@
                 <w:noProof/>
                 <w:webHidden/>
               </w:rPr>
-              <w:t>14</w:t>
+              <w:t>15</w:t>
             </w:r>
             <w:r>
               <w:rPr>
@@ -1219,13 +1219,13 @@
               <w:noProof/>
             </w:rPr>
           </w:pPr>
-          <w:hyperlink w:anchor="_Toc323591503" w:history="1">
+          <w:hyperlink w:anchor="_Toc324018652" w:history="1">
             <w:r>
               <w:rPr>
                 <w:rStyle w:val="Hyperlink"/>
                 <w:noProof/>
               </w:rPr>
-              <w:t>Ignore all items in loaded hash library (search slack)</w:t>
+              <w:t>Search for Entities</w:t>
             </w:r>
             <w:r>
               <w:rPr>
@@ -1246,7 +1246,7 @@
                 <w:noProof/>
                 <w:webHidden/>
               </w:rPr>
-              <w:instrText xml:space="preserve"> PAGEREF _Toc323591503 \h </w:instrText>
+              <w:instrText xml:space="preserve"> PAGEREF _Toc324018652 \h </w:instrText>
             </w:r>
             <w:r>
               <w:rPr>
@@ -1266,7 +1266,7 @@
                 <w:noProof/>
                 <w:webHidden/>
               </w:rPr>
-              <w:t>14</w:t>
+              <w:t>15</w:t>
             </w:r>
             <w:r>
               <w:rPr>
@@ -1288,13 +1288,13 @@
               <w:noProof/>
             </w:rPr>
           </w:pPr>
-          <w:hyperlink w:anchor="_Toc323591504" w:history="1">
+          <w:hyperlink w:anchor="_Toc324018653" w:history="1">
             <w:r>
               <w:rPr>
                 <w:rStyle w:val="Hyperlink"/>
                 <w:noProof/>
               </w:rPr>
-              <w:t>Ignore items with hash category ‘KNOWN’ (search slack)</w:t>
+              <w:t>Ignore all items in loaded hash library (search slack)</w:t>
             </w:r>
             <w:r>
               <w:rPr>
@@ -1315,7 +1315,7 @@
                 <w:noProof/>
                 <w:webHidden/>
               </w:rPr>
-              <w:instrText xml:space="preserve"> PAGEREF _Toc323591504 \h </w:instrText>
+              <w:instrText xml:space="preserve"> PAGEREF _Toc324018653 \h </w:instrText>
             </w:r>
             <w:r>
               <w:rPr>
@@ -1335,7 +1335,7 @@
                 <w:noProof/>
                 <w:webHidden/>
               </w:rPr>
-              <w:t>14</w:t>
+              <w:t>15</w:t>
             </w:r>
             <w:r>
               <w:rPr>
@@ -1357,13 +1357,13 @@
               <w:noProof/>
             </w:rPr>
           </w:pPr>
-          <w:hyperlink w:anchor="_Toc323591505" w:history="1">
+          <w:hyperlink w:anchor="_Toc324018654" w:history="1">
             <w:r>
               <w:rPr>
                 <w:rStyle w:val="Hyperlink"/>
                 <w:noProof/>
               </w:rPr>
-              <w:t>Search Status</w:t>
+              <w:t>Ignore items with hash category ‘KNOWN’ (search slack)</w:t>
             </w:r>
             <w:r>
               <w:rPr>
@@ -1384,7 +1384,7 @@
                 <w:noProof/>
                 <w:webHidden/>
               </w:rPr>
-              <w:instrText xml:space="preserve"> PAGEREF _Toc323591505 \h </w:instrText>
+              <w:instrText xml:space="preserve"> PAGEREF _Toc324018654 \h </w:instrText>
             </w:r>
             <w:r>
               <w:rPr>
@@ -1404,7 +1404,7 @@
                 <w:noProof/>
                 <w:webHidden/>
               </w:rPr>
-              <w:t>14</w:t>
+              <w:t>15</w:t>
             </w:r>
             <w:r>
               <w:rPr>
@@ -1426,12 +1426,81 @@
               <w:noProof/>
             </w:rPr>
           </w:pPr>
-          <w:hyperlink w:anchor="_Toc323591506" w:history="1">
+          <w:hyperlink w:anchor="_Toc324018655" w:history="1">
             <w:r>
               <w:rPr>
                 <w:rStyle w:val="Hyperlink"/>
                 <w:noProof/>
               </w:rPr>
+              <w:t>Search Status</w:t>
+            </w:r>
+            <w:r>
+              <w:rPr>
+                <w:noProof/>
+                <w:webHidden/>
+              </w:rPr>
+              <w:tab/>
+            </w:r>
+            <w:r>
+              <w:rPr>
+                <w:noProof/>
+                <w:webHidden/>
+              </w:rPr>
+              <w:fldChar w:fldCharType="begin"/>
+            </w:r>
+            <w:r>
+              <w:rPr>
+                <w:noProof/>
+                <w:webHidden/>
+              </w:rPr>
+              <w:instrText xml:space="preserve"> PAGEREF _Toc324018655 \h </w:instrText>
+            </w:r>
+            <w:r>
+              <w:rPr>
+                <w:noProof/>
+                <w:webHidden/>
+              </w:rPr>
+            </w:r>
+            <w:r>
+              <w:rPr>
+                <w:noProof/>
+                <w:webHidden/>
+              </w:rPr>
+              <w:fldChar w:fldCharType="separate"/>
+            </w:r>
+            <w:r>
+              <w:rPr>
+                <w:noProof/>
+                <w:webHidden/>
+              </w:rPr>
+              <w:t>16</w:t>
+            </w:r>
+            <w:r>
+              <w:rPr>
+                <w:noProof/>
+                <w:webHidden/>
+              </w:rPr>
+              <w:fldChar w:fldCharType="end"/>
+            </w:r>
+          </w:hyperlink>
+        </w:p>
+        <w:p>
+          <w:pPr>
+            <w:pStyle w:val="TOC3"/>
+            <w:tabs>
+              <w:tab w:val="right" w:leader="dot" w:pos="10070"/>
+            </w:tabs>
+            <w:rPr>
+              <w:rFonts w:eastAsiaTheme="minorEastAsia"/>
+              <w:noProof/>
+            </w:rPr>
+          </w:pPr>
+          <w:hyperlink w:anchor="_Toc324018656" w:history="1">
+            <w:r>
+              <w:rPr>
+                <w:rStyle w:val="Hyperlink"/>
+                <w:noProof/>
+              </w:rPr>
               <w:t>Search (Button)</w:t>
             </w:r>
             <w:r>
@@ -1453,7 +1522,7 @@
                 <w:noProof/>
                 <w:webHidden/>
               </w:rPr>
-              <w:instrText xml:space="preserve"> PAGEREF _Toc323591506 \h </w:instrText>
+              <w:instrText xml:space="preserve"> PAGEREF _Toc324018656 \h </w:instrText>
             </w:r>
             <w:r>
               <w:rPr>
@@ -1473,7 +1542,7 @@
                 <w:noProof/>
                 <w:webHidden/>
               </w:rPr>
-              <w:t>15</w:t>
+              <w:t>16</w:t>
             </w:r>
             <w:r>
               <w:rPr>
@@ -1495,7 +1564,7 @@
               <w:noProof/>
             </w:rPr>
           </w:pPr>
-          <w:hyperlink w:anchor="_Toc323591507" w:history="1">
+          <w:hyperlink w:anchor="_Toc324018657" w:history="1">
             <w:r>
               <w:rPr>
                 <w:rStyle w:val="Hyperlink"/>
@@ -1522,7 +1591,7 @@
                 <w:noProof/>
                 <w:webHidden/>
               </w:rPr>
-              <w:instrText xml:space="preserve"> PAGEREF _Toc323591507 \h </w:instrText>
+              <w:instrText xml:space="preserve"> PAGEREF _Toc324018657 \h </w:instrText>
             </w:r>
             <w:r>
               <w:rPr>
@@ -1542,7 +1611,7 @@
                 <w:noProof/>
                 <w:webHidden/>
               </w:rPr>
-              <w:t>16</w:t>
+              <w:t>17</w:t>
             </w:r>
             <w:r>
               <w:rPr>
@@ -1564,7 +1633,7 @@
               <w:noProof/>
             </w:rPr>
           </w:pPr>
-          <w:hyperlink w:anchor="_Toc323591508" w:history="1">
+          <w:hyperlink w:anchor="_Toc324018658" w:history="1">
             <w:r>
               <w:rPr>
                 <w:rStyle w:val="Hyperlink"/>
@@ -1591,7 +1660,7 @@
                 <w:noProof/>
                 <w:webHidden/>
               </w:rPr>
-              <w:instrText xml:space="preserve"> PAGEREF _Toc323591508 \h </w:instrText>
+              <w:instrText xml:space="preserve"> PAGEREF _Toc324018658 \h </w:instrText>
             </w:r>
             <w:r>
               <w:rPr>
@@ -1611,7 +1680,7 @@
                 <w:noProof/>
                 <w:webHidden/>
               </w:rPr>
-              <w:t>17</w:t>
+              <w:t>18</w:t>
             </w:r>
             <w:r>
               <w:rPr>
@@ -1633,7 +1702,7 @@
               <w:noProof/>
             </w:rPr>
           </w:pPr>
-          <w:hyperlink w:anchor="_Toc323591509" w:history="1">
+          <w:hyperlink w:anchor="_Toc324018659" w:history="1">
             <w:r>
               <w:rPr>
                 <w:rStyle w:val="Hyperlink"/>
@@ -1660,7 +1729,7 @@
                 <w:noProof/>
                 <w:webHidden/>
               </w:rPr>
-              <w:instrText xml:space="preserve"> PAGEREF _Toc323591509 \h </w:instrText>
+              <w:instrText xml:space="preserve"> PAGEREF _Toc324018659 \h </w:instrText>
             </w:r>
             <w:r>
               <w:rPr>
@@ -1680,7 +1749,7 @@
                 <w:noProof/>
                 <w:webHidden/>
               </w:rPr>
-              <w:t>17</w:t>
+              <w:t>18</w:t>
             </w:r>
             <w:r>
               <w:rPr>
@@ -1702,7 +1771,7 @@
               <w:noProof/>
             </w:rPr>
           </w:pPr>
-          <w:hyperlink w:anchor="_Toc323591510" w:history="1">
+          <w:hyperlink w:anchor="_Toc324018660" w:history="1">
             <w:r>
               <w:rPr>
                 <w:rStyle w:val="Hyperlink"/>
@@ -1729,7 +1798,7 @@
                 <w:noProof/>
                 <w:webHidden/>
               </w:rPr>
-              <w:instrText xml:space="preserve"> PAGEREF _Toc323591510 \h </w:instrText>
+              <w:instrText xml:space="preserve"> PAGEREF _Toc324018660 \h </w:instrText>
             </w:r>
             <w:r>
               <w:rPr>
@@ -1749,7 +1818,7 @@
                 <w:noProof/>
                 <w:webHidden/>
               </w:rPr>
-              <w:t>18</w:t>
+              <w:t>19</w:t>
             </w:r>
             <w:r>
               <w:rPr>
@@ -1771,7 +1840,7 @@
               <w:noProof/>
             </w:rPr>
           </w:pPr>
-          <w:hyperlink w:anchor="_Toc323591511" w:history="1">
+          <w:hyperlink w:anchor="_Toc324018661" w:history="1">
             <w:r>
               <w:rPr>
                 <w:rStyle w:val="Hyperlink"/>
@@ -1798,7 +1867,7 @@
                 <w:noProof/>
                 <w:webHidden/>
               </w:rPr>
-              <w:instrText xml:space="preserve"> PAGEREF _Toc323591511 \h </w:instrText>
+              <w:instrText xml:space="preserve"> PAGEREF _Toc324018661 \h </w:instrText>
             </w:r>
             <w:r>
               <w:rPr>
@@ -1818,7 +1887,7 @@
                 <w:noProof/>
                 <w:webHidden/>
               </w:rPr>
-              <w:t>20</w:t>
+              <w:t>21</w:t>
             </w:r>
             <w:r>
               <w:rPr>
@@ -1840,7 +1909,7 @@
               <w:noProof/>
             </w:rPr>
           </w:pPr>
-          <w:hyperlink w:anchor="_Toc323591512" w:history="1">
+          <w:hyperlink w:anchor="_Toc324018662" w:history="1">
             <w:r>
               <w:rPr>
                 <w:rStyle w:val="Hyperlink"/>
@@ -1867,7 +1936,7 @@
                 <w:noProof/>
                 <w:webHidden/>
               </w:rPr>
-              <w:instrText xml:space="preserve"> PAGEREF _Toc323591512 \h </w:instrText>
+              <w:instrText xml:space="preserve"> PAGEREF _Toc324018662 \h </w:instrText>
             </w:r>
             <w:r>
               <w:rPr>
@@ -1887,7 +1956,7 @@
                 <w:noProof/>
                 <w:webHidden/>
               </w:rPr>
-              <w:t>20</w:t>
+              <w:t>21</w:t>
             </w:r>
             <w:r>
               <w:rPr>
@@ -1909,7 +1978,7 @@
               <w:noProof/>
             </w:rPr>
           </w:pPr>
-          <w:hyperlink w:anchor="_Toc323591513" w:history="1">
+          <w:hyperlink w:anchor="_Toc324018663" w:history="1">
             <w:r>
               <w:rPr>
                 <w:rStyle w:val="Hyperlink"/>
@@ -1936,7 +2005,7 @@
                 <w:noProof/>
                 <w:webHidden/>
               </w:rPr>
-              <w:instrText xml:space="preserve"> PAGEREF _Toc323591513 \h </w:instrText>
+              <w:instrText xml:space="preserve"> PAGEREF _Toc324018663 \h </w:instrText>
             </w:r>
             <w:r>
               <w:rPr>
@@ -1956,7 +2025,7 @@
                 <w:noProof/>
                 <w:webHidden/>
               </w:rPr>
-              <w:t>20</w:t>
+              <w:t>21</w:t>
             </w:r>
             <w:r>
               <w:rPr>
@@ -1978,7 +2047,7 @@
               <w:noProof/>
             </w:rPr>
           </w:pPr>
-          <w:hyperlink w:anchor="_Toc323591514" w:history="1">
+          <w:hyperlink w:anchor="_Toc324018664" w:history="1">
             <w:r>
               <w:rPr>
                 <w:rStyle w:val="Hyperlink"/>
@@ -2005,7 +2074,7 @@
                 <w:noProof/>
                 <w:webHidden/>
               </w:rPr>
-              <w:instrText xml:space="preserve"> PAGEREF _Toc323591514 \h </w:instrText>
+              <w:instrText xml:space="preserve"> PAGEREF _Toc324018664 \h </w:instrText>
             </w:r>
             <w:r>
               <w:rPr>
@@ -2025,7 +2094,7 @@
                 <w:noProof/>
                 <w:webHidden/>
               </w:rPr>
-              <w:t>20</w:t>
+              <w:t>21</w:t>
             </w:r>
             <w:r>
               <w:rPr>
@@ -2047,7 +2116,7 @@
               <w:noProof/>
             </w:rPr>
           </w:pPr>
-          <w:hyperlink w:anchor="_Toc323591515" w:history="1">
+          <w:hyperlink w:anchor="_Toc324018665" w:history="1">
             <w:r>
               <w:rPr>
                 <w:rStyle w:val="Hyperlink"/>
@@ -2074,7 +2143,7 @@
                 <w:noProof/>
                 <w:webHidden/>
               </w:rPr>
-              <w:instrText xml:space="preserve"> PAGEREF _Toc323591515 \h </w:instrText>
+              <w:instrText xml:space="preserve"> PAGEREF _Toc324018665 \h </w:instrText>
             </w:r>
             <w:r>
               <w:rPr>
@@ -2094,7 +2163,7 @@
                 <w:noProof/>
                 <w:webHidden/>
               </w:rPr>
-              <w:t>21</w:t>
+              <w:t>22</w:t>
             </w:r>
             <w:r>
               <w:rPr>
@@ -2116,7 +2185,7 @@
               <w:noProof/>
             </w:rPr>
           </w:pPr>
-          <w:hyperlink w:anchor="_Toc323591516" w:history="1">
+          <w:hyperlink w:anchor="_Toc324018666" w:history="1">
             <w:r>
               <w:rPr>
                 <w:rStyle w:val="Hyperlink"/>
@@ -2144,7 +2213,7 @@
                 <w:noProof/>
                 <w:webHidden/>
               </w:rPr>
-              <w:instrText xml:space="preserve"> PAGEREF _Toc323591516 \h </w:instrText>
+              <w:instrText xml:space="preserve"> PAGEREF _Toc324018666 \h </w:instrText>
             </w:r>
             <w:r>
               <w:rPr>
@@ -2164,7 +2233,7 @@
                 <w:noProof/>
                 <w:webHidden/>
               </w:rPr>
-              <w:t>21</w:t>
+              <w:t>22</w:t>
             </w:r>
             <w:r>
               <w:rPr>
@@ -2186,7 +2255,7 @@
               <w:noProof/>
             </w:rPr>
           </w:pPr>
-          <w:hyperlink w:anchor="_Toc323591517" w:history="1">
+          <w:hyperlink w:anchor="_Toc324018667" w:history="1">
             <w:r>
               <w:rPr>
                 <w:rStyle w:val="Hyperlink"/>
@@ -2214,7 +2283,7 @@
                 <w:noProof/>
                 <w:webHidden/>
               </w:rPr>
-              <w:instrText xml:space="preserve"> PAGEREF _Toc323591517 \h </w:instrText>
+              <w:instrText xml:space="preserve"> PAGEREF _Toc324018667 \h </w:instrText>
             </w:r>
             <w:r>
               <w:rPr>
@@ -2234,7 +2303,7 @@
                 <w:noProof/>
                 <w:webHidden/>
               </w:rPr>
-              <w:t>22</w:t>
+              <w:t>23</w:t>
             </w:r>
             <w:r>
               <w:rPr>
@@ -2256,7 +2325,7 @@
               <w:noProof/>
             </w:rPr>
           </w:pPr>
-          <w:hyperlink w:anchor="_Toc323591518" w:history="1">
+          <w:hyperlink w:anchor="_Toc324018668" w:history="1">
             <w:r>
               <w:rPr>
                 <w:rStyle w:val="Hyperlink"/>
@@ -2284,7 +2353,7 @@
                 <w:noProof/>
                 <w:webHidden/>
               </w:rPr>
-              <w:instrText xml:space="preserve"> PAGEREF _Toc323591518 \h </w:instrText>
+              <w:instrText xml:space="preserve"> PAGEREF _Toc324018668 \h </w:instrText>
             </w:r>
             <w:r>
               <w:rPr>
@@ -2304,7 +2373,7 @@
                 <w:noProof/>
                 <w:webHidden/>
               </w:rPr>
-              <w:t>22</w:t>
+              <w:t>23</w:t>
             </w:r>
             <w:r>
               <w:rPr>
@@ -2326,7 +2395,7 @@
               <w:noProof/>
             </w:rPr>
           </w:pPr>
-          <w:hyperlink w:anchor="_Toc323591519" w:history="1">
+          <w:hyperlink w:anchor="_Toc324018669" w:history="1">
             <w:r>
               <w:rPr>
                 <w:rStyle w:val="Hyperlink"/>
@@ -2353,7 +2422,7 @@
                 <w:noProof/>
                 <w:webHidden/>
               </w:rPr>
-              <w:instrText xml:space="preserve"> PAGEREF _Toc323591519 \h </w:instrText>
+              <w:instrText xml:space="preserve"> PAGEREF _Toc324018669 \h </w:instrText>
             </w:r>
             <w:r>
               <w:rPr>
@@ -2373,7 +2442,7 @@
                 <w:noProof/>
                 <w:webHidden/>
               </w:rPr>
-              <w:t>22</w:t>
+              <w:t>23</w:t>
             </w:r>
             <w:r>
               <w:rPr>
@@ -2395,7 +2464,7 @@
               <w:noProof/>
             </w:rPr>
           </w:pPr>
-          <w:hyperlink w:anchor="_Toc323591520" w:history="1">
+          <w:hyperlink w:anchor="_Toc324018670" w:history="1">
             <w:r>
               <w:rPr>
                 <w:rStyle w:val="Hyperlink"/>
@@ -2422,7 +2491,7 @@
                 <w:noProof/>
                 <w:webHidden/>
               </w:rPr>
-              <w:instrText xml:space="preserve"> PAGEREF _Toc323591520 \h </w:instrText>
+              <w:instrText xml:space="preserve"> PAGEREF _Toc324018670 \h </w:instrText>
             </w:r>
             <w:r>
               <w:rPr>
@@ -2442,7 +2511,7 @@
                 <w:noProof/>
                 <w:webHidden/>
               </w:rPr>
-              <w:t>22</w:t>
+              <w:t>23</w:t>
             </w:r>
             <w:r>
               <w:rPr>
@@ -2464,7 +2533,7 @@
               <w:noProof/>
             </w:rPr>
           </w:pPr>
-          <w:hyperlink w:anchor="_Toc323591521" w:history="1">
+          <w:hyperlink w:anchor="_Toc324018671" w:history="1">
             <w:r>
               <w:rPr>
                 <w:rStyle w:val="Hyperlink"/>
@@ -2491,7 +2560,7 @@
                 <w:noProof/>
                 <w:webHidden/>
               </w:rPr>
-              <w:instrText xml:space="preserve"> PAGEREF _Toc323591521 \h </w:instrText>
+              <w:instrText xml:space="preserve"> PAGEREF _Toc324018671 \h </w:instrText>
             </w:r>
             <w:r>
               <w:rPr>
@@ -2511,7 +2580,7 @@
                 <w:noProof/>
                 <w:webHidden/>
               </w:rPr>
-              <w:t>22</w:t>
+              <w:t>23</w:t>
             </w:r>
             <w:r>
               <w:rPr>
@@ -2533,7 +2602,7 @@
               <w:noProof/>
             </w:rPr>
           </w:pPr>
-          <w:hyperlink w:anchor="_Toc323591522" w:history="1">
+          <w:hyperlink w:anchor="_Toc324018672" w:history="1">
             <w:r>
               <w:rPr>
                 <w:rStyle w:val="Hyperlink"/>
@@ -2561,7 +2630,7 @@
                 <w:noProof/>
                 <w:webHidden/>
               </w:rPr>
-              <w:instrText xml:space="preserve"> PAGEREF _Toc323591522 \h </w:instrText>
+              <w:instrText xml:space="preserve"> PAGEREF _Toc324018672 \h </w:instrText>
             </w:r>
             <w:r>
               <w:rPr>
@@ -2581,7 +2650,7 @@
                 <w:noProof/>
                 <w:webHidden/>
               </w:rPr>
-              <w:t>23</w:t>
+              <w:t>24</w:t>
             </w:r>
             <w:r>
               <w:rPr>
@@ -2603,7 +2672,7 @@
               <w:noProof/>
             </w:rPr>
           </w:pPr>
-          <w:hyperlink w:anchor="_Toc323591523" w:history="1">
+          <w:hyperlink w:anchor="_Toc324018673" w:history="1">
             <w:r>
               <w:rPr>
                 <w:rStyle w:val="Hyperlink"/>
@@ -2630,7 +2699,7 @@
                 <w:noProof/>
                 <w:webHidden/>
               </w:rPr>
-              <w:instrText xml:space="preserve"> PAGEREF _Toc323591523 \h </w:instrText>
+              <w:instrText xml:space="preserve"> PAGEREF _Toc324018673 \h </w:instrText>
             </w:r>
             <w:r>
               <w:rPr>
@@ -2650,7 +2719,7 @@
                 <w:noProof/>
                 <w:webHidden/>
               </w:rPr>
-              <w:t>24</w:t>
+              <w:t>25</w:t>
             </w:r>
             <w:r>
               <w:rPr>
@@ -2672,7 +2741,7 @@
               <w:noProof/>
             </w:rPr>
           </w:pPr>
-          <w:hyperlink w:anchor="_Toc323591524" w:history="1">
+          <w:hyperlink w:anchor="_Toc324018674" w:history="1">
             <w:r>
               <w:rPr>
                 <w:rStyle w:val="Hyperlink"/>
@@ -2699,7 +2768,7 @@
                 <w:noProof/>
                 <w:webHidden/>
               </w:rPr>
-              <w:instrText xml:space="preserve"> PAGEREF _Toc323591524 \h </w:instrText>
+              <w:instrText xml:space="preserve"> PAGEREF _Toc324018674 \h </w:instrText>
             </w:r>
             <w:r>
               <w:rPr>
@@ -2719,7 +2788,7 @@
                 <w:noProof/>
                 <w:webHidden/>
               </w:rPr>
-              <w:t>25</w:t>
+              <w:t>26</w:t>
             </w:r>
             <w:r>
               <w:rPr>
@@ -2741,7 +2810,7 @@
               <w:noProof/>
             </w:rPr>
           </w:pPr>
-          <w:hyperlink w:anchor="_Toc323591525" w:history="1">
+          <w:hyperlink w:anchor="_Toc324018675" w:history="1">
             <w:r>
               <w:rPr>
                 <w:rStyle w:val="Hyperlink"/>
@@ -2768,7 +2837,7 @@
                 <w:noProof/>
                 <w:webHidden/>
               </w:rPr>
-              <w:instrText xml:space="preserve"> PAGEREF _Toc323591525 \h </w:instrText>
+              <w:instrText xml:space="preserve"> PAGEREF _Toc324018675 \h </w:instrText>
             </w:r>
             <w:r>
               <w:rPr>
@@ -2788,7 +2857,7 @@
                 <w:noProof/>
                 <w:webHidden/>
               </w:rPr>
-              <w:t>25</w:t>
+              <w:t>26</w:t>
             </w:r>
             <w:r>
               <w:rPr>
@@ -2810,7 +2879,7 @@
               <w:noProof/>
             </w:rPr>
           </w:pPr>
-          <w:hyperlink w:anchor="_Toc323591526" w:history="1">
+          <w:hyperlink w:anchor="_Toc324018676" w:history="1">
             <w:r>
               <w:rPr>
                 <w:rStyle w:val="Hyperlink"/>
@@ -2837,7 +2906,7 @@
                 <w:noProof/>
                 <w:webHidden/>
               </w:rPr>
-              <w:instrText xml:space="preserve"> PAGEREF _Toc323591526 \h </w:instrText>
+              <w:instrText xml:space="preserve"> PAGEREF _Toc324018676 \h </w:instrText>
             </w:r>
             <w:r>
               <w:rPr>
@@ -2857,7 +2926,7 @@
                 <w:noProof/>
                 <w:webHidden/>
               </w:rPr>
-              <w:t>25</w:t>
+              <w:t>26</w:t>
             </w:r>
             <w:r>
               <w:rPr>
@@ -2879,7 +2948,7 @@
               <w:noProof/>
             </w:rPr>
           </w:pPr>
-          <w:hyperlink w:anchor="_Toc323591527" w:history="1">
+          <w:hyperlink w:anchor="_Toc324018677" w:history="1">
             <w:r>
               <w:rPr>
                 <w:rStyle w:val="Hyperlink"/>
@@ -2906,7 +2975,7 @@
                 <w:noProof/>
                 <w:webHidden/>
               </w:rPr>
-              <w:instrText xml:space="preserve"> PAGEREF _Toc323591527 \h </w:instrText>
+              <w:instrText xml:space="preserve"> PAGEREF _Toc324018677 \h </w:instrText>
             </w:r>
             <w:r>
               <w:rPr>
@@ -2926,7 +2995,7 @@
                 <w:noProof/>
                 <w:webHidden/>
               </w:rPr>
-              <w:t>25</w:t>
+              <w:t>26</w:t>
             </w:r>
             <w:r>
               <w:rPr>
@@ -2948,7 +3017,7 @@
               <w:noProof/>
             </w:rPr>
           </w:pPr>
-          <w:hyperlink w:anchor="_Toc323591528" w:history="1">
+          <w:hyperlink w:anchor="_Toc324018678" w:history="1">
             <w:r>
               <w:rPr>
                 <w:rStyle w:val="Hyperlink"/>
@@ -2975,7 +3044,7 @@
                 <w:noProof/>
                 <w:webHidden/>
               </w:rPr>
-              <w:instrText xml:space="preserve"> PAGEREF _Toc323591528 \h </w:instrText>
+              <w:instrText xml:space="preserve"> PAGEREF _Toc324018678 \h </w:instrText>
             </w:r>
             <w:r>
               <w:rPr>
@@ -2995,7 +3064,7 @@
                 <w:noProof/>
                 <w:webHidden/>
               </w:rPr>
-              <w:t>25</w:t>
+              <w:t>26</w:t>
             </w:r>
             <w:r>
               <w:rPr>
@@ -3017,7 +3086,7 @@
               <w:noProof/>
             </w:rPr>
           </w:pPr>
-          <w:hyperlink w:anchor="_Toc323591529" w:history="1">
+          <w:hyperlink w:anchor="_Toc324018679" w:history="1">
             <w:r>
               <w:rPr>
                 <w:rStyle w:val="Hyperlink"/>
@@ -3044,7 +3113,7 @@
                 <w:noProof/>
                 <w:webHidden/>
               </w:rPr>
-              <w:instrText xml:space="preserve"> PAGEREF _Toc323591529 \h </w:instrText>
+              <w:instrText xml:space="preserve"> PAGEREF _Toc324018679 \h </w:instrText>
             </w:r>
             <w:r>
               <w:rPr>
@@ -3064,7 +3133,7 @@
                 <w:noProof/>
                 <w:webHidden/>
               </w:rPr>
-              <w:t>25</w:t>
+              <w:t>26</w:t>
             </w:r>
             <w:r>
               <w:rPr>
@@ -3086,7 +3155,7 @@
               <w:noProof/>
             </w:rPr>
           </w:pPr>
-          <w:hyperlink w:anchor="_Toc323591530" w:history="1">
+          <w:hyperlink w:anchor="_Toc324018680" w:history="1">
             <w:r>
               <w:rPr>
                 <w:rStyle w:val="Hyperlink"/>
@@ -3113,7 +3182,7 @@
                 <w:noProof/>
                 <w:webHidden/>
               </w:rPr>
-              <w:instrText xml:space="preserve"> PAGEREF _Toc323591530 \h </w:instrText>
+              <w:instrText xml:space="preserve"> PAGEREF _Toc324018680 \h </w:instrText>
             </w:r>
             <w:r>
               <w:rPr>
@@ -3133,7 +3202,7 @@
                 <w:noProof/>
                 <w:webHidden/>
               </w:rPr>
-              <w:t>26</w:t>
+              <w:t>27</w:t>
             </w:r>
             <w:r>
               <w:rPr>
@@ -3155,7 +3224,7 @@
               <w:noProof/>
             </w:rPr>
           </w:pPr>
-          <w:hyperlink w:anchor="_Toc323591531" w:history="1">
+          <w:hyperlink w:anchor="_Toc324018681" w:history="1">
             <w:r>
               <w:rPr>
                 <w:rStyle w:val="Hyperlink"/>
@@ -3182,7 +3251,7 @@
                 <w:noProof/>
                 <w:webHidden/>
               </w:rPr>
-              <w:instrText xml:space="preserve"> PAGEREF _Toc323591531 \h </w:instrText>
+              <w:instrText xml:space="preserve"> PAGEREF _Toc324018681 \h </w:instrText>
             </w:r>
             <w:r>
               <w:rPr>
@@ -3202,7 +3271,7 @@
                 <w:noProof/>
                 <w:webHidden/>
               </w:rPr>
-              <w:t>26</w:t>
+              <w:t>27</w:t>
             </w:r>
             <w:r>
               <w:rPr>
@@ -3224,7 +3293,7 @@
               <w:noProof/>
             </w:rPr>
           </w:pPr>
-          <w:hyperlink w:anchor="_Toc323591532" w:history="1">
+          <w:hyperlink w:anchor="_Toc324018682" w:history="1">
             <w:r>
               <w:rPr>
                 <w:rStyle w:val="Hyperlink"/>
@@ -3251,7 +3320,7 @@
                 <w:noProof/>
                 <w:webHidden/>
               </w:rPr>
-              <w:instrText xml:space="preserve"> PAGEREF _Toc323591532 \h </w:instrText>
+              <w:instrText xml:space="preserve"> PAGEREF _Toc324018682 \h </w:instrText>
             </w:r>
             <w:r>
               <w:rPr>
@@ -3271,7 +3340,7 @@
                 <w:noProof/>
                 <w:webHidden/>
               </w:rPr>
-              <w:t>27</w:t>
+              <w:t>28</w:t>
             </w:r>
             <w:r>
               <w:rPr>
@@ -3293,7 +3362,7 @@
               <w:noProof/>
             </w:rPr>
           </w:pPr>
-          <w:hyperlink w:anchor="_Toc323591533" w:history="1">
+          <w:hyperlink w:anchor="_Toc324018683" w:history="1">
             <w:r>
               <w:rPr>
                 <w:rStyle w:val="Hyperlink"/>
@@ -3320,7 +3389,7 @@
                 <w:noProof/>
                 <w:webHidden/>
               </w:rPr>
-              <w:instrText xml:space="preserve"> PAGEREF _Toc323591533 \h </w:instrText>
+              <w:instrText xml:space="preserve"> PAGEREF _Toc324018683 \h </w:instrText>
             </w:r>
             <w:r>
               <w:rPr>
@@ -3340,7 +3409,7 @@
                 <w:noProof/>
                 <w:webHidden/>
               </w:rPr>
-              <w:t>27</w:t>
+              <w:t>29</w:t>
             </w:r>
             <w:r>
               <w:rPr>
@@ -3362,7 +3431,7 @@
               <w:noProof/>
             </w:rPr>
           </w:pPr>
-          <w:hyperlink w:anchor="_Toc323591534" w:history="1">
+          <w:hyperlink w:anchor="_Toc324018684" w:history="1">
             <w:r>
               <w:rPr>
                 <w:rStyle w:val="Hyperlink"/>
@@ -3389,7 +3458,7 @@
                 <w:noProof/>
                 <w:webHidden/>
               </w:rPr>
-              <w:instrText xml:space="preserve"> PAGEREF _Toc323591534 \h </w:instrText>
+              <w:instrText xml:space="preserve"> PAGEREF _Toc324018684 \h </w:instrText>
             </w:r>
             <w:r>
               <w:rPr>
@@ -3409,7 +3478,7 @@
                 <w:noProof/>
                 <w:webHidden/>
               </w:rPr>
-              <w:t>28</w:t>
+              <w:t>29</w:t>
             </w:r>
             <w:r>
               <w:rPr>
@@ -3431,7 +3500,7 @@
               <w:noProof/>
             </w:rPr>
           </w:pPr>
-          <w:hyperlink w:anchor="_Toc323591535" w:history="1">
+          <w:hyperlink w:anchor="_Toc324018685" w:history="1">
             <w:r>
               <w:rPr>
                 <w:rStyle w:val="Hyperlink"/>
@@ -3458,7 +3527,7 @@
                 <w:noProof/>
                 <w:webHidden/>
               </w:rPr>
-              <w:instrText xml:space="preserve"> PAGEREF _Toc323591535 \h </w:instrText>
+              <w:instrText xml:space="preserve"> PAGEREF _Toc324018685 \h </w:instrText>
             </w:r>
             <w:r>
               <w:rPr>
@@ -3478,7 +3547,7 @@
                 <w:noProof/>
                 <w:webHidden/>
               </w:rPr>
-              <w:t>28</w:t>
+              <w:t>29</w:t>
             </w:r>
             <w:r>
               <w:rPr>
@@ -3500,7 +3569,7 @@
               <w:noProof/>
             </w:rPr>
           </w:pPr>
-          <w:hyperlink w:anchor="_Toc323591536" w:history="1">
+          <w:hyperlink w:anchor="_Toc324018686" w:history="1">
             <w:r>
               <w:rPr>
                 <w:rStyle w:val="Hyperlink"/>
@@ -3527,7 +3596,7 @@
                 <w:noProof/>
                 <w:webHidden/>
               </w:rPr>
-              <w:instrText xml:space="preserve"> PAGEREF _Toc323591536 \h </w:instrText>
+              <w:instrText xml:space="preserve"> PAGEREF _Toc324018686 \h </w:instrText>
             </w:r>
             <w:r>
               <w:rPr>
@@ -3547,7 +3616,7 @@
                 <w:noProof/>
                 <w:webHidden/>
               </w:rPr>
-              <w:t>28</w:t>
+              <w:t>29</w:t>
             </w:r>
             <w:r>
               <w:rPr>
@@ -3569,7 +3638,7 @@
               <w:noProof/>
             </w:rPr>
           </w:pPr>
-          <w:hyperlink w:anchor="_Toc323591537" w:history="1">
+          <w:hyperlink w:anchor="_Toc324018687" w:history="1">
             <w:r>
               <w:rPr>
                 <w:rStyle w:val="Hyperlink"/>
@@ -3596,7 +3665,7 @@
                 <w:noProof/>
                 <w:webHidden/>
               </w:rPr>
-              <w:instrText xml:space="preserve"> PAGEREF _Toc323591537 \h </w:instrText>
+              <w:instrText xml:space="preserve"> PAGEREF _Toc324018687 \h </w:instrText>
             </w:r>
             <w:r>
               <w:rPr>
@@ -3616,7 +3685,7 @@
                 <w:noProof/>
                 <w:webHidden/>
               </w:rPr>
-              <w:t>28</w:t>
+              <w:t>30</w:t>
             </w:r>
             <w:r>
               <w:rPr>
@@ -3638,7 +3707,7 @@
               <w:noProof/>
             </w:rPr>
           </w:pPr>
-          <w:hyperlink w:anchor="_Toc323591538" w:history="1">
+          <w:hyperlink w:anchor="_Toc324018688" w:history="1">
             <w:r>
               <w:rPr>
                 <w:rStyle w:val="Hyperlink"/>
@@ -3665,7 +3734,7 @@
                 <w:noProof/>
                 <w:webHidden/>
               </w:rPr>
-              <w:instrText xml:space="preserve"> PAGEREF _Toc323591538 \h </w:instrText>
+              <w:instrText xml:space="preserve"> PAGEREF _Toc324018688 \h </w:instrText>
             </w:r>
             <w:r>
               <w:rPr>
@@ -3685,7 +3754,7 @@
                 <w:noProof/>
                 <w:webHidden/>
               </w:rPr>
-              <w:t>29</w:t>
+              <w:t>30</w:t>
             </w:r>
             <w:r>
               <w:rPr>
@@ -3707,7 +3776,7 @@
               <w:noProof/>
             </w:rPr>
           </w:pPr>
-          <w:hyperlink w:anchor="_Toc323591539" w:history="1">
+          <w:hyperlink w:anchor="_Toc324018689" w:history="1">
             <w:r>
               <w:rPr>
                 <w:rStyle w:val="Hyperlink"/>
@@ -3734,7 +3803,7 @@
                 <w:noProof/>
                 <w:webHidden/>
               </w:rPr>
-              <w:instrText xml:space="preserve"> PAGEREF _Toc323591539 \h </w:instrText>
+              <w:instrText xml:space="preserve"> PAGEREF _Toc324018689 \h </w:instrText>
             </w:r>
             <w:r>
               <w:rPr>
@@ -3754,7 +3823,7 @@
                 <w:noProof/>
                 <w:webHidden/>
               </w:rPr>
-              <w:t>29</w:t>
+              <w:t>30</w:t>
             </w:r>
             <w:r>
               <w:rPr>
@@ -3776,7 +3845,7 @@
               <w:noProof/>
             </w:rPr>
           </w:pPr>
-          <w:hyperlink w:anchor="_Toc323591540" w:history="1">
+          <w:hyperlink w:anchor="_Toc324018690" w:history="1">
             <w:r>
               <w:rPr>
                 <w:rStyle w:val="Hyperlink"/>
@@ -3803,7 +3872,7 @@
                 <w:noProof/>
                 <w:webHidden/>
               </w:rPr>
-              <w:instrText xml:space="preserve"> PAGEREF _Toc323591540 \h </w:instrText>
+              <w:instrText xml:space="preserve"> PAGEREF _Toc324018690 \h </w:instrText>
             </w:r>
             <w:r>
               <w:rPr>
@@ -3823,7 +3892,7 @@
                 <w:noProof/>
                 <w:webHidden/>
               </w:rPr>
-              <w:t>29</w:t>
+              <w:t>30</w:t>
             </w:r>
             <w:r>
               <w:rPr>
@@ -3845,7 +3914,7 @@
               <w:noProof/>
             </w:rPr>
           </w:pPr>
-          <w:hyperlink w:anchor="_Toc323591541" w:history="1">
+          <w:hyperlink w:anchor="_Toc324018691" w:history="1">
             <w:r>
               <w:rPr>
                 <w:rStyle w:val="Hyperlink"/>
@@ -3872,7 +3941,7 @@
                 <w:noProof/>
                 <w:webHidden/>
               </w:rPr>
-              <w:instrText xml:space="preserve"> PAGEREF _Toc323591541 \h </w:instrText>
+              <w:instrText xml:space="preserve"> PAGEREF _Toc324018691 \h </w:instrText>
             </w:r>
             <w:r>
               <w:rPr>
@@ -3892,7 +3961,7 @@
                 <w:noProof/>
                 <w:webHidden/>
               </w:rPr>
-              <w:t>29</w:t>
+              <w:t>30</w:t>
             </w:r>
             <w:r>
               <w:rPr>
@@ -3914,13 +3983,13 @@
               <w:noProof/>
             </w:rPr>
           </w:pPr>
-          <w:hyperlink w:anchor="_Toc323591542" w:history="1">
+          <w:hyperlink w:anchor="_Toc324018692" w:history="1">
             <w:r>
               <w:rPr>
                 <w:rStyle w:val="Hyperlink"/>
                 <w:noProof/>
               </w:rPr>
-              <w:t>Only Create Single File Bookmark s</w:t>
+              <w:t>Single File Bookmark Threshold</w:t>
             </w:r>
             <w:r>
               <w:rPr>
@@ -3941,7 +4010,7 @@
                 <w:noProof/>
                 <w:webHidden/>
               </w:rPr>
-              <w:instrText xml:space="preserve"> PAGEREF _Toc323591542 \h </w:instrText>
+              <w:instrText xml:space="preserve"> PAGEREF _Toc324018692 \h </w:instrText>
             </w:r>
             <w:r>
               <w:rPr>
@@ -3961,7 +4030,7 @@
                 <w:noProof/>
                 <w:webHidden/>
               </w:rPr>
-              <w:t>29</w:t>
+              <w:t>30</w:t>
             </w:r>
             <w:r>
               <w:rPr>
@@ -3983,13 +4052,13 @@
               <w:noProof/>
             </w:rPr>
           </w:pPr>
-          <w:hyperlink w:anchor="_Toc323591543" w:history="1">
+          <w:hyperlink w:anchor="_Toc324018693" w:history="1">
             <w:r>
               <w:rPr>
                 <w:rStyle w:val="Hyperlink"/>
                 <w:noProof/>
               </w:rPr>
-              <w:t>Single File Bookmark Threshold</w:t>
+              <w:t>Save Settings</w:t>
             </w:r>
             <w:r>
               <w:rPr>
@@ -4010,7 +4079,7 @@
                 <w:noProof/>
                 <w:webHidden/>
               </w:rPr>
-              <w:instrText xml:space="preserve"> PAGEREF _Toc323591543 \h </w:instrText>
+              <w:instrText xml:space="preserve"> PAGEREF _Toc324018693 \h </w:instrText>
             </w:r>
             <w:r>
               <w:rPr>
@@ -4030,76 +4099,7 @@
                 <w:noProof/>
                 <w:webHidden/>
               </w:rPr>
-              <w:t>29</w:t>
-            </w:r>
-            <w:r>
-              <w:rPr>
-                <w:noProof/>
-                <w:webHidden/>
-              </w:rPr>
-              <w:fldChar w:fldCharType="end"/>
-            </w:r>
-          </w:hyperlink>
-        </w:p>
-        <w:p>
-          <w:pPr>
-            <w:pStyle w:val="TOC3"/>
-            <w:tabs>
-              <w:tab w:val="right" w:leader="dot" w:pos="10070"/>
-            </w:tabs>
-            <w:rPr>
-              <w:rFonts w:eastAsiaTheme="minorEastAsia"/>
-              <w:noProof/>
-            </w:rPr>
-          </w:pPr>
-          <w:hyperlink w:anchor="_Toc323591544" w:history="1">
-            <w:r>
-              <w:rPr>
-                <w:rStyle w:val="Hyperlink"/>
-                <w:noProof/>
-              </w:rPr>
-              <w:t>Save Settings</w:t>
-            </w:r>
-            <w:r>
-              <w:rPr>
-                <w:noProof/>
-                <w:webHidden/>
-              </w:rPr>
-              <w:tab/>
-            </w:r>
-            <w:r>
-              <w:rPr>
-                <w:noProof/>
-                <w:webHidden/>
-              </w:rPr>
-              <w:fldChar w:fldCharType="begin"/>
-            </w:r>
-            <w:r>
-              <w:rPr>
-                <w:noProof/>
-                <w:webHidden/>
-              </w:rPr>
-              <w:instrText xml:space="preserve"> PAGEREF _Toc323591544 \h </w:instrText>
-            </w:r>
-            <w:r>
-              <w:rPr>
-                <w:noProof/>
-                <w:webHidden/>
-              </w:rPr>
-            </w:r>
-            <w:r>
-              <w:rPr>
-                <w:noProof/>
-                <w:webHidden/>
-              </w:rPr>
-              <w:fldChar w:fldCharType="separate"/>
-            </w:r>
-            <w:r>
-              <w:rPr>
-                <w:noProof/>
-                <w:webHidden/>
-              </w:rPr>
-              <w:t>29</w:t>
+              <w:t>30</w:t>
             </w:r>
             <w:r>
               <w:rPr>
@@ -4121,7 +4121,7 @@
               <w:noProof/>
             </w:rPr>
           </w:pPr>
-          <w:hyperlink w:anchor="_Toc323591545" w:history="1">
+          <w:hyperlink w:anchor="_Toc324018694" w:history="1">
             <w:r>
               <w:rPr>
                 <w:rStyle w:val="Hyperlink"/>
@@ -4148,7 +4148,7 @@
                 <w:noProof/>
                 <w:webHidden/>
               </w:rPr>
-              <w:instrText xml:space="preserve"> PAGEREF _Toc323591545 \h </w:instrText>
+              <w:instrText xml:space="preserve"> PAGEREF _Toc324018694 \h </w:instrText>
             </w:r>
             <w:r>
               <w:rPr>
@@ -4168,7 +4168,7 @@
                 <w:noProof/>
                 <w:webHidden/>
               </w:rPr>
-              <w:t>30</w:t>
+              <w:t>31</w:t>
             </w:r>
             <w:r>
               <w:rPr>
@@ -4190,7 +4190,7 @@
               <w:noProof/>
             </w:rPr>
           </w:pPr>
-          <w:hyperlink w:anchor="_Toc323591546" w:history="1">
+          <w:hyperlink w:anchor="_Toc324018695" w:history="1">
             <w:r>
               <w:rPr>
                 <w:rStyle w:val="Hyperlink"/>
@@ -4217,7 +4217,7 @@
                 <w:noProof/>
                 <w:webHidden/>
               </w:rPr>
-              <w:instrText xml:space="preserve"> PAGEREF _Toc323591546 \h </w:instrText>
+              <w:instrText xml:space="preserve"> PAGEREF _Toc324018695 \h </w:instrText>
             </w:r>
             <w:r>
               <w:rPr>
@@ -4237,7 +4237,7 @@
                 <w:noProof/>
                 <w:webHidden/>
               </w:rPr>
-              <w:t>31</w:t>
+              <w:t>32</w:t>
             </w:r>
             <w:r>
               <w:rPr>
@@ -4259,7 +4259,7 @@
               <w:noProof/>
             </w:rPr>
           </w:pPr>
-          <w:hyperlink w:anchor="_Toc323591547" w:history="1">
+          <w:hyperlink w:anchor="_Toc324018696" w:history="1">
             <w:r>
               <w:rPr>
                 <w:rStyle w:val="Hyperlink"/>
@@ -4286,7 +4286,7 @@
                 <w:noProof/>
                 <w:webHidden/>
               </w:rPr>
-              <w:instrText xml:space="preserve"> PAGEREF _Toc323591547 \h </w:instrText>
+              <w:instrText xml:space="preserve"> PAGEREF _Toc324018696 \h </w:instrText>
             </w:r>
             <w:r>
               <w:rPr>
@@ -4306,7 +4306,7 @@
                 <w:noProof/>
                 <w:webHidden/>
               </w:rPr>
-              <w:t>32</w:t>
+              <w:t>33</w:t>
             </w:r>
             <w:r>
               <w:rPr>
@@ -4328,7 +4328,7 @@
               <w:noProof/>
             </w:rPr>
           </w:pPr>
-          <w:hyperlink w:anchor="_Toc323591548" w:history="1">
+          <w:hyperlink w:anchor="_Toc324018697" w:history="1">
             <w:r>
               <w:rPr>
                 <w:rStyle w:val="Hyperlink"/>
@@ -4355,7 +4355,7 @@
                 <w:noProof/>
                 <w:webHidden/>
               </w:rPr>
-              <w:instrText xml:space="preserve"> PAGEREF _Toc323591548 \h </w:instrText>
+              <w:instrText xml:space="preserve"> PAGEREF _Toc324018697 \h </w:instrText>
             </w:r>
             <w:r>
               <w:rPr>
@@ -4375,7 +4375,7 @@
                 <w:noProof/>
                 <w:webHidden/>
               </w:rPr>
-              <w:t>32</w:t>
+              <w:t>33</w:t>
             </w:r>
             <w:r>
               <w:rPr>
@@ -4397,7 +4397,7 @@
               <w:noProof/>
             </w:rPr>
           </w:pPr>
-          <w:hyperlink w:anchor="_Toc323591549" w:history="1">
+          <w:hyperlink w:anchor="_Toc324018698" w:history="1">
             <w:r>
               <w:rPr>
                 <w:rStyle w:val="Hyperlink"/>
@@ -4424,7 +4424,7 @@
                 <w:noProof/>
                 <w:webHidden/>
               </w:rPr>
-              <w:instrText xml:space="preserve"> PAGEREF _Toc323591549 \h </w:instrText>
+              <w:instrText xml:space="preserve"> PAGEREF _Toc324018698 \h </w:instrText>
             </w:r>
             <w:r>
               <w:rPr>
@@ -4444,7 +4444,7 @@
                 <w:noProof/>
                 <w:webHidden/>
               </w:rPr>
-              <w:t>33</w:t>
+              <w:t>34</w:t>
             </w:r>
             <w:r>
               <w:rPr>
@@ -4469,7 +4469,7 @@
           <w:u w:val="single"/>
         </w:rPr>
       </w:pPr>
-      <w:bookmarkStart w:id="0" w:name="_Toc323591488"/>
+      <w:bookmarkStart w:id="0" w:name="_Toc324018637"/>
       <w:r>
         <w:rPr>
           <w:u w:val="single"/>
@@ -4522,7 +4522,7 @@
           <w:u w:val="single"/>
         </w:rPr>
       </w:pPr>
-      <w:bookmarkStart w:id="1" w:name="_Toc323591489"/>
+      <w:bookmarkStart w:id="1" w:name="_Toc324018638"/>
       <w:r>
         <w:rPr>
           <w:u w:val="single"/>
@@ -4617,7 +4617,7 @@
           <w:u w:val="single"/>
         </w:rPr>
       </w:pPr>
-      <w:bookmarkStart w:id="2" w:name="_Toc323591490"/>
+      <w:bookmarkStart w:id="2" w:name="_Toc324018639"/>
       <w:r>
         <w:rPr>
           <w:u w:val="single"/>
@@ -4636,7 +4636,13 @@
         <w:jc w:val="both"/>
       </w:pPr>
       <w:r>
-        <w:t>BETA 1: The beta test is only being offered in a 64-bit version, which requires your Windows installation to be 64-bit. EnCase can be either 32-bit or 64-bit.</w:t>
+        <w:t xml:space="preserve">BETA </w:t>
+      </w:r>
+      <w:r>
+        <w:t>2</w:t>
+      </w:r>
+      <w:r>
+        <w:t>: The beta test is only being offered in a 64-bit version, which requires your Windows installation to be 64-bit. EnCase can be either 32-bit or 64-bit.</w:t>
       </w:r>
     </w:p>
     <w:p>
@@ -4649,7 +4655,10 @@
         <w:jc w:val="both"/>
       </w:pPr>
       <w:r>
-        <w:t>BETA 1: Only one instance of Lightgrep can be running at any given time. This means that multiple searches</w:t>
+        <w:t>BETA 2</w:t>
+      </w:r>
+      <w:r>
+        <w:t>: Only one instance of Lightgrep can be running at any given time. This means that multiple searches</w:t>
       </w:r>
       <w:r>
         <w:t xml:space="preserve"> with Lightgrep</w:t>
@@ -4686,7 +4695,13 @@
         <w:jc w:val="both"/>
       </w:pPr>
       <w:r>
-        <w:t>BETA 1: Selecting the UTF-8 encoding will only search for ASCII characters</w:t>
+        <w:t xml:space="preserve">BETA </w:t>
+      </w:r>
+      <w:r>
+        <w:t>2</w:t>
+      </w:r>
+      <w:r>
+        <w:t>: Selecting the UTF-8 encoding will only search for ASCII characters</w:t>
       </w:r>
       <w:r>
         <w:t>. This limitation will not be present in the final release.</w:t>
@@ -4702,7 +4717,10 @@
         <w:jc w:val="both"/>
       </w:pPr>
       <w:r>
-        <w:t xml:space="preserve">BETA 1: Selecting the UTF-16 LE encoding will only search for the UTF-16 equivalent of ASCII characters. For example, for the expression “abc” Lightgrep will search for “\x00a\x00b\x00c”. </w:t>
+        <w:t>BETA 2</w:t>
+      </w:r>
+      <w:r>
+        <w:t xml:space="preserve">: Selecting the UTF-16 LE encoding will only search for the UTF-16 equivalent of ASCII characters. For example, for the expression “abc” Lightgrep will search for “\x00a\x00b\x00c”. </w:t>
       </w:r>
       <w:r>
         <w:t>This limitation will not be present in the final release.</w:t>
@@ -4718,7 +4736,10 @@
         <w:jc w:val="both"/>
       </w:pPr>
       <w:r>
-        <w:t xml:space="preserve">BETA 1: Attempting to use characters that can only be represented by UTF-8 or UTF-16 will result in a validation error. Full UTF-8 and UTF-16 support will be available </w:t>
+        <w:t>BETA 2</w:t>
+      </w:r>
+      <w:r>
+        <w:t xml:space="preserve">: Attempting to use characters that can only be represented by UTF-8 or UTF-16 will result in a validation error. Full UTF-8 and UTF-16 support will be available </w:t>
       </w:r>
       <w:r>
         <w:t>in the final release</w:t>
@@ -4737,7 +4758,13 @@
         <w:jc w:val="both"/>
       </w:pPr>
       <w:r>
-        <w:t xml:space="preserve">BETA 1: Canceling the script waits until the current entry is fully searched to complete. Thus, if searching a device with very large unallocated space, it may take </w:t>
+        <w:t xml:space="preserve">BETA </w:t>
+      </w:r>
+      <w:r>
+        <w:t>2</w:t>
+      </w:r>
+      <w:r>
+        <w:t xml:space="preserve">: Canceling the script waits until the current entry is fully searched to complete. Thus, if searching a device with very large unallocated space, it may take </w:t>
       </w:r>
       <w:r>
         <w:t xml:space="preserve">a </w:t>
@@ -4759,7 +4786,10 @@
         <w:jc w:val="both"/>
       </w:pPr>
       <w:r>
-        <w:t xml:space="preserve">BETA 1, v1.0: </w:t>
+        <w:t>BETA 2</w:t>
+      </w:r>
+      <w:r>
+        <w:t xml:space="preserve">, v1.0: </w:t>
       </w:r>
       <w:r>
         <w:t>Not compatible with EnCase version 7</w:t>
@@ -4788,7 +4818,7 @@
           <w:u w:val="single"/>
         </w:rPr>
       </w:pPr>
-      <w:bookmarkStart w:id="3" w:name="_Toc323591491"/>
+      <w:bookmarkStart w:id="3" w:name="_Toc324018640"/>
       <w:r>
         <w:rPr>
           <w:u w:val="single"/>
@@ -5239,7 +5269,7 @@
           <w:u w:val="single"/>
         </w:rPr>
       </w:pPr>
-      <w:bookmarkStart w:id="5" w:name="_Toc323591492"/>
+      <w:bookmarkStart w:id="5" w:name="_Toc324018641"/>
       <w:r>
         <w:rPr>
           <w:u w:val="single"/>
@@ -6161,7 +6191,7 @@
       <w:pPr>
         <w:pStyle w:val="Heading2"/>
       </w:pPr>
-      <w:bookmarkStart w:id="6" w:name="_Toc323591493"/>
+      <w:bookmarkStart w:id="6" w:name="_Toc324018642"/>
       <w:r>
         <w:lastRenderedPageBreak/>
         <w:t>File Locations</w:t>
@@ -6605,7 +6635,7 @@
           <w:u w:val="single"/>
         </w:rPr>
       </w:pPr>
-      <w:bookmarkStart w:id="7" w:name="_Toc323591494"/>
+      <w:bookmarkStart w:id="7" w:name="_Toc324018643"/>
       <w:r>
         <w:rPr>
           <w:u w:val="single"/>
@@ -6664,9 +6694,9 @@
         </w:rPr>
         <w:drawing>
           <wp:inline distT="0" distB="0" distL="0" distR="0">
-            <wp:extent cx="5943600" cy="4749397"/>
+            <wp:extent cx="6400800" cy="5114735"/>
             <wp:effectExtent l="19050" t="0" r="0" b="0"/>
-            <wp:docPr id="1" name="Picture 1"/>
+            <wp:docPr id="20" name="Picture 1"/>
             <wp:cNvGraphicFramePr>
               <a:graphicFrameLocks xmlns:a="http://schemas.openxmlformats.org/drawingml/2006/main" noChangeAspect="1"/>
             </wp:cNvGraphicFramePr>
@@ -6689,7 +6719,7 @@
                   <pic:spPr bwMode="auto">
                     <a:xfrm>
                       <a:off x="0" y="0"/>
-                      <a:ext cx="5943600" cy="4749397"/>
+                      <a:ext cx="6400800" cy="5114735"/>
                     </a:xfrm>
                     <a:prstGeom prst="rect">
                       <a:avLst/>
@@ -6741,7 +6771,7 @@
         <w:pStyle w:val="Heading2"/>
         <w:jc w:val="both"/>
       </w:pPr>
-      <w:bookmarkStart w:id="9" w:name="_Toc323591495"/>
+      <w:bookmarkStart w:id="9" w:name="_Toc324018644"/>
       <w:r>
         <w:t>Options</w:t>
       </w:r>
@@ -6752,7 +6782,7 @@
         <w:pStyle w:val="Heading3"/>
         <w:jc w:val="both"/>
       </w:pPr>
-      <w:bookmarkStart w:id="10" w:name="_Toc323591496"/>
+      <w:bookmarkStart w:id="10" w:name="_Toc324018645"/>
       <w:r>
         <w:t>Lightgrep Output Folder</w:t>
       </w:r>
@@ -6781,6 +6811,7 @@
         <w:t xml:space="preserve">temporary files from </w:t>
       </w:r>
       <w:r>
+        <w:lastRenderedPageBreak/>
         <w:t>the application, depending on the number and size of keywords.</w:t>
       </w:r>
       <w:r>
@@ -6792,9 +6823,8 @@
         <w:pStyle w:val="Heading3"/>
         <w:jc w:val="both"/>
       </w:pPr>
-      <w:bookmarkStart w:id="11" w:name="_Toc323591497"/>
-      <w:r>
-        <w:lastRenderedPageBreak/>
+      <w:bookmarkStart w:id="11" w:name="_Toc324018646"/>
+      <w:r>
         <w:t>Create Bookmarks</w:t>
       </w:r>
       <w:bookmarkEnd w:id="11"/>
@@ -6844,7 +6874,7 @@
         <w:pStyle w:val="Heading3"/>
         <w:jc w:val="both"/>
       </w:pPr>
-      <w:bookmarkStart w:id="12" w:name="_Toc323591498"/>
+      <w:bookmarkStart w:id="12" w:name="_Toc324018647"/>
       <w:r>
         <w:t>Create Excel Report</w:t>
       </w:r>
@@ -6863,11 +6893,42 @@
         <w:pStyle w:val="Heading3"/>
         <w:jc w:val="both"/>
       </w:pPr>
-      <w:bookmarkStart w:id="13" w:name="_Toc323591499"/>
+      <w:bookmarkStart w:id="13" w:name="_Toc324018648"/>
+      <w:r>
+        <w:t>One Bookmark Per File</w:t>
+      </w:r>
+      <w:bookmarkEnd w:id="13"/>
+    </w:p>
+    <w:p>
+      <w:pPr>
+        <w:jc w:val="both"/>
+      </w:pPr>
+      <w:r>
+        <w:t>Selecting this option will cause bookmarks to be created per file instead of per hit.</w:t>
+      </w:r>
+      <w:r>
+        <w:t xml:space="preserve"> If the total number of hits generated by Lightgrep surpasses the allowed </w:t>
+      </w:r>
+      <w:r>
+        <w:t xml:space="preserve">total </w:t>
+      </w:r>
+      <w:r>
+        <w:t xml:space="preserve">number of </w:t>
+      </w:r>
+      <w:r>
+        <w:t>hits as specified on the Advanced tab in the “Single File Bookmark Threshold” setting, this checkbox will be ignored and Lightgrep will always produce one bookmark per file, per keyword.</w:t>
+      </w:r>
+    </w:p>
+    <w:p>
+      <w:pPr>
+        <w:pStyle w:val="Heading3"/>
+        <w:jc w:val="both"/>
+      </w:pPr>
+      <w:bookmarkStart w:id="14" w:name="_Toc324018649"/>
       <w:r>
         <w:t>Use Export Folder</w:t>
       </w:r>
-      <w:bookmarkEnd w:id="13"/>
+      <w:bookmarkEnd w:id="14"/>
     </w:p>
     <w:p>
       <w:pPr>
@@ -6882,11 +6943,11 @@
         <w:pStyle w:val="Heading3"/>
         <w:jc w:val="both"/>
       </w:pPr>
-      <w:bookmarkStart w:id="14" w:name="_Toc323591500"/>
+      <w:bookmarkStart w:id="15" w:name="_Toc324018650"/>
       <w:r>
         <w:t>Search only selected items</w:t>
       </w:r>
-      <w:bookmarkEnd w:id="14"/>
+      <w:bookmarkEnd w:id="15"/>
     </w:p>
     <w:p>
       <w:pPr>
@@ -6901,11 +6962,11 @@
         <w:pStyle w:val="Heading3"/>
         <w:jc w:val="both"/>
       </w:pPr>
-      <w:bookmarkStart w:id="15" w:name="_Toc323591501"/>
+      <w:bookmarkStart w:id="16" w:name="_Toc324018651"/>
       <w:r>
         <w:t>Search for Keywords</w:t>
       </w:r>
-      <w:bookmarkEnd w:id="15"/>
+      <w:bookmarkEnd w:id="16"/>
     </w:p>
     <w:p>
       <w:pPr>
@@ -6940,11 +7001,11 @@
         <w:pStyle w:val="Heading3"/>
         <w:jc w:val="both"/>
       </w:pPr>
-      <w:bookmarkStart w:id="16" w:name="_Toc323591502"/>
+      <w:bookmarkStart w:id="17" w:name="_Toc324018652"/>
       <w:r>
         <w:t>Search for Entities</w:t>
       </w:r>
-      <w:bookmarkEnd w:id="16"/>
+      <w:bookmarkEnd w:id="17"/>
     </w:p>
     <w:p>
       <w:pPr>
@@ -6959,11 +7020,11 @@
         <w:pStyle w:val="Heading3"/>
         <w:jc w:val="both"/>
       </w:pPr>
-      <w:bookmarkStart w:id="17" w:name="_Toc323591503"/>
+      <w:bookmarkStart w:id="18" w:name="_Toc324018653"/>
       <w:r>
         <w:t>Ignore all items in loaded hash library (search slack)</w:t>
       </w:r>
-      <w:bookmarkEnd w:id="17"/>
+      <w:bookmarkEnd w:id="18"/>
     </w:p>
     <w:p>
       <w:pPr>
@@ -6990,7 +7051,7 @@
         <w:pStyle w:val="Heading3"/>
         <w:jc w:val="both"/>
       </w:pPr>
-      <w:bookmarkStart w:id="18" w:name="_Toc323591504"/>
+      <w:bookmarkStart w:id="19" w:name="_Toc324018654"/>
       <w:r>
         <w:t>I</w:t>
       </w:r>
@@ -7000,14 +7061,18 @@
       <w:r>
         <w:t xml:space="preserve"> (search slack)</w:t>
       </w:r>
-      <w:bookmarkEnd w:id="18"/>
-    </w:p>
-    <w:p>
-      <w:pPr>
-        <w:jc w:val="both"/>
-      </w:pPr>
-      <w:r>
-        <w:t>This option will prevent searching of any item with a hash category of ‘KNOWN’ (case insensitive) that is present in the currently loaded hash library. To learn more about loading hash sets into the active hash library, please consult the EnCase Help file sections named “Hash Sets” and “</w:t>
+      <w:bookmarkEnd w:id="19"/>
+    </w:p>
+    <w:p>
+      <w:pPr>
+        <w:jc w:val="both"/>
+      </w:pPr>
+      <w:r>
+        <w:t xml:space="preserve">This option will prevent searching of any item with a hash category of ‘KNOWN’ (case insensitive) that is present in the currently loaded hash library. To learn more about loading hash sets into the active hash library, please </w:t>
+      </w:r>
+      <w:r>
+        <w:lastRenderedPageBreak/>
+        <w:t>consult the EnCase Help file sections named “Hash Sets” and “</w:t>
       </w:r>
       <w:r>
         <w:t>Rebuilding a Hash Library</w:t>
@@ -7021,11 +7086,11 @@
         <w:pStyle w:val="Heading3"/>
         <w:jc w:val="both"/>
       </w:pPr>
-      <w:bookmarkStart w:id="19" w:name="_Toc323591505"/>
+      <w:bookmarkStart w:id="20" w:name="_Toc324018655"/>
       <w:r>
         <w:t>Search Status</w:t>
       </w:r>
-      <w:bookmarkEnd w:id="19"/>
+      <w:bookmarkEnd w:id="20"/>
     </w:p>
     <w:p>
       <w:pPr>
@@ -7043,12 +7108,11 @@
         <w:pStyle w:val="Heading3"/>
         <w:jc w:val="both"/>
       </w:pPr>
-      <w:bookmarkStart w:id="20" w:name="_Toc323591506"/>
-      <w:r>
-        <w:lastRenderedPageBreak/>
+      <w:bookmarkStart w:id="21" w:name="_Toc324018656"/>
+      <w:r>
         <w:t>Search (Button)</w:t>
       </w:r>
-      <w:bookmarkEnd w:id="20"/>
+      <w:bookmarkEnd w:id="21"/>
     </w:p>
     <w:p>
       <w:pPr>
@@ -7093,7 +7157,7 @@
           <w:u w:val="single"/>
         </w:rPr>
       </w:pPr>
-      <w:bookmarkStart w:id="21" w:name="_Toc323591507"/>
+      <w:bookmarkStart w:id="22" w:name="_Toc324018657"/>
       <w:r>
         <w:rPr>
           <w:u w:val="single"/>
@@ -7101,7 +7165,7 @@
         <w:lastRenderedPageBreak/>
         <w:t>Keywords</w:t>
       </w:r>
-      <w:bookmarkEnd w:id="21"/>
+      <w:bookmarkEnd w:id="22"/>
     </w:p>
     <w:p/>
     <w:p>
@@ -7144,9 +7208,9 @@
         </w:rPr>
         <w:drawing>
           <wp:inline distT="0" distB="0" distL="0" distR="0">
-            <wp:extent cx="5943600" cy="4749397"/>
+            <wp:extent cx="6400800" cy="5114735"/>
             <wp:effectExtent l="19050" t="0" r="0" b="0"/>
-            <wp:docPr id="8" name="Picture 4"/>
+            <wp:docPr id="23" name="Picture 4"/>
             <wp:cNvGraphicFramePr>
               <a:graphicFrameLocks xmlns:a="http://schemas.openxmlformats.org/drawingml/2006/main" noChangeAspect="1"/>
             </wp:cNvGraphicFramePr>
@@ -7169,7 +7233,7 @@
                   <pic:spPr bwMode="auto">
                     <a:xfrm>
                       <a:off x="0" y="0"/>
-                      <a:ext cx="5943600" cy="4749397"/>
+                      <a:ext cx="6400800" cy="5114735"/>
                     </a:xfrm>
                     <a:prstGeom prst="rect">
                       <a:avLst/>
@@ -7197,7 +7261,7 @@
           <w:noProof/>
         </w:rPr>
       </w:pPr>
-      <w:bookmarkStart w:id="22" w:name="_Ref303238851"/>
+      <w:bookmarkStart w:id="23" w:name="_Ref303238851"/>
       <w:r>
         <w:t xml:space="preserve">Figure </w:t>
       </w:r>
@@ -7209,7 +7273,7 @@
           <w:t>3</w:t>
         </w:r>
       </w:fldSimple>
-      <w:bookmarkEnd w:id="22"/>
+      <w:bookmarkEnd w:id="23"/>
     </w:p>
     <w:p>
       <w:pPr>
@@ -7221,22 +7285,22 @@
         <w:pStyle w:val="Heading2"/>
         <w:jc w:val="both"/>
       </w:pPr>
-      <w:bookmarkStart w:id="23" w:name="_Toc323591508"/>
+      <w:bookmarkStart w:id="24" w:name="_Toc324018658"/>
       <w:r>
         <w:t>Options</w:t>
       </w:r>
-      <w:bookmarkEnd w:id="23"/>
+      <w:bookmarkEnd w:id="24"/>
     </w:p>
     <w:p>
       <w:pPr>
         <w:pStyle w:val="Heading3"/>
         <w:jc w:val="both"/>
       </w:pPr>
-      <w:bookmarkStart w:id="24" w:name="_Toc323591509"/>
+      <w:bookmarkStart w:id="25" w:name="_Toc324018659"/>
       <w:r>
         <w:t>Import From EnCase</w:t>
       </w:r>
-      <w:bookmarkEnd w:id="24"/>
+      <w:bookmarkEnd w:id="25"/>
     </w:p>
     <w:p>
       <w:pPr>
@@ -7301,7 +7365,7 @@
         </w:rPr>
         <w:drawing>
           <wp:inline distT="0" distB="0" distL="0" distR="0">
-            <wp:extent cx="5943600" cy="2864926"/>
+            <wp:extent cx="6347651" cy="3060573"/>
             <wp:effectExtent l="19050" t="0" r="0" b="0"/>
             <wp:docPr id="10" name="Picture 1"/>
             <wp:cNvGraphicFramePr>
@@ -7326,7 +7390,7 @@
                   <pic:spPr bwMode="auto">
                     <a:xfrm>
                       <a:off x="0" y="0"/>
-                      <a:ext cx="5943600" cy="2864926"/>
+                      <a:ext cx="6347651" cy="3060573"/>
                     </a:xfrm>
                     <a:prstGeom prst="rect">
                       <a:avLst/>
@@ -7351,7 +7415,7 @@
         <w:pStyle w:val="Caption"/>
         <w:jc w:val="center"/>
       </w:pPr>
-      <w:bookmarkStart w:id="25" w:name="_Ref303240366"/>
+      <w:bookmarkStart w:id="26" w:name="_Ref303240366"/>
       <w:r>
         <w:t xml:space="preserve">Figure </w:t>
       </w:r>
@@ -7363,7 +7427,7 @@
           <w:t>4</w:t>
         </w:r>
       </w:fldSimple>
-      <w:bookmarkEnd w:id="25"/>
+      <w:bookmarkEnd w:id="26"/>
     </w:p>
     <w:p/>
     <w:p>
@@ -7467,7 +7531,7 @@
         <w:pStyle w:val="Caption"/>
         <w:jc w:val="center"/>
       </w:pPr>
-      <w:bookmarkStart w:id="26" w:name="_Ref315732695"/>
+      <w:bookmarkStart w:id="27" w:name="_Ref315732695"/>
       <w:r>
         <w:t xml:space="preserve">Figure </w:t>
       </w:r>
@@ -7479,7 +7543,7 @@
           <w:t>5</w:t>
         </w:r>
       </w:fldSimple>
-      <w:bookmarkEnd w:id="26"/>
+      <w:bookmarkEnd w:id="27"/>
     </w:p>
     <w:p/>
     <w:p>
@@ -7577,7 +7641,7 @@
         <w:pStyle w:val="Caption"/>
         <w:jc w:val="center"/>
       </w:pPr>
-      <w:bookmarkStart w:id="27" w:name="_Ref315732754"/>
+      <w:bookmarkStart w:id="28" w:name="_Ref315732754"/>
       <w:r>
         <w:t xml:space="preserve">Figure </w:t>
       </w:r>
@@ -7589,7 +7653,7 @@
           <w:t>6</w:t>
         </w:r>
       </w:fldSimple>
-      <w:bookmarkEnd w:id="27"/>
+      <w:bookmarkEnd w:id="28"/>
     </w:p>
     <w:p>
       <w:pPr>
@@ -7601,11 +7665,11 @@
         <w:pStyle w:val="Heading3"/>
         <w:jc w:val="both"/>
       </w:pPr>
-      <w:bookmarkStart w:id="28" w:name="_Toc323591510"/>
+      <w:bookmarkStart w:id="29" w:name="_Toc324018660"/>
       <w:r>
         <w:t>Add Keyword List</w:t>
       </w:r>
-      <w:bookmarkEnd w:id="28"/>
+      <w:bookmarkEnd w:id="29"/>
     </w:p>
     <w:p>
       <w:pPr>
@@ -7678,8 +7742,8 @@
         <w:lastRenderedPageBreak/>
         <w:drawing>
           <wp:inline distT="0" distB="0" distL="0" distR="0">
-            <wp:extent cx="4463415" cy="3463290"/>
-            <wp:effectExtent l="19050" t="0" r="0" b="0"/>
+            <wp:extent cx="4760976" cy="3694176"/>
+            <wp:effectExtent l="19050" t="0" r="1524" b="0"/>
             <wp:docPr id="16" name="Picture 19"/>
             <wp:cNvGraphicFramePr>
               <a:graphicFrameLocks xmlns:a="http://schemas.openxmlformats.org/drawingml/2006/main" noChangeAspect="1"/>
@@ -7703,7 +7767,7 @@
                   <pic:spPr bwMode="auto">
                     <a:xfrm>
                       <a:off x="0" y="0"/>
-                      <a:ext cx="4463415" cy="3463290"/>
+                      <a:ext cx="4760976" cy="3694176"/>
                     </a:xfrm>
                     <a:prstGeom prst="rect">
                       <a:avLst/>
@@ -7728,7 +7792,7 @@
         <w:pStyle w:val="Caption"/>
         <w:jc w:val="center"/>
       </w:pPr>
-      <w:bookmarkStart w:id="29" w:name="_Ref303242682"/>
+      <w:bookmarkStart w:id="30" w:name="_Ref303242682"/>
       <w:r>
         <w:t xml:space="preserve">Figure </w:t>
       </w:r>
@@ -7740,7 +7804,7 @@
           <w:t>7</w:t>
         </w:r>
       </w:fldSimple>
-      <w:bookmarkEnd w:id="29"/>
+      <w:bookmarkEnd w:id="30"/>
     </w:p>
     <w:p>
       <w:pPr>
@@ -7774,8 +7838,8 @@
         <w:lastRenderedPageBreak/>
         <w:drawing>
           <wp:inline distT="0" distB="0" distL="0" distR="0">
-            <wp:extent cx="4463415" cy="3463290"/>
-            <wp:effectExtent l="19050" t="0" r="0" b="0"/>
+            <wp:extent cx="4760976" cy="3694176"/>
+            <wp:effectExtent l="19050" t="0" r="1524" b="0"/>
             <wp:docPr id="22" name="Picture 22"/>
             <wp:cNvGraphicFramePr>
               <a:graphicFrameLocks xmlns:a="http://schemas.openxmlformats.org/drawingml/2006/main" noChangeAspect="1"/>
@@ -7799,7 +7863,7 @@
                   <pic:spPr bwMode="auto">
                     <a:xfrm>
                       <a:off x="0" y="0"/>
-                      <a:ext cx="4463415" cy="3463290"/>
+                      <a:ext cx="4760976" cy="3694176"/>
                     </a:xfrm>
                     <a:prstGeom prst="rect">
                       <a:avLst/>
@@ -7842,11 +7906,11 @@
         <w:pStyle w:val="Heading3"/>
         <w:jc w:val="both"/>
       </w:pPr>
-      <w:bookmarkStart w:id="30" w:name="_Toc323591511"/>
+      <w:bookmarkStart w:id="31" w:name="_Toc324018661"/>
       <w:r>
         <w:t>Import / Export XML</w:t>
       </w:r>
-      <w:bookmarkEnd w:id="30"/>
+      <w:bookmarkEnd w:id="31"/>
     </w:p>
     <w:p>
       <w:pPr>
@@ -7873,11 +7937,11 @@
         <w:pStyle w:val="Heading3"/>
         <w:jc w:val="both"/>
       </w:pPr>
-      <w:bookmarkStart w:id="31" w:name="_Toc323591512"/>
+      <w:bookmarkStart w:id="32" w:name="_Toc324018662"/>
       <w:r>
         <w:t>Save Settings</w:t>
       </w:r>
-      <w:bookmarkEnd w:id="31"/>
+      <w:bookmarkEnd w:id="32"/>
     </w:p>
     <w:p>
       <w:pPr>
@@ -7892,11 +7956,11 @@
         <w:pStyle w:val="Heading3"/>
         <w:jc w:val="both"/>
       </w:pPr>
-      <w:bookmarkStart w:id="32" w:name="_Toc323591513"/>
+      <w:bookmarkStart w:id="33" w:name="_Toc324018663"/>
       <w:r>
         <w:t>Keyword Tree</w:t>
       </w:r>
-      <w:bookmarkEnd w:id="32"/>
+      <w:bookmarkEnd w:id="33"/>
     </w:p>
     <w:p>
       <w:pPr>
@@ -7950,11 +8014,11 @@
         <w:pStyle w:val="Heading3"/>
         <w:jc w:val="both"/>
       </w:pPr>
-      <w:bookmarkStart w:id="33" w:name="_Toc323591514"/>
+      <w:bookmarkStart w:id="34" w:name="_Toc324018664"/>
       <w:r>
         <w:t>Editing Keywords</w:t>
       </w:r>
-      <w:bookmarkEnd w:id="33"/>
+      <w:bookmarkEnd w:id="34"/>
     </w:p>
     <w:p>
       <w:pPr>
@@ -7967,7 +8031,11 @@
         <w:t>can create a new keyword by right-clicking anywhere in the tree and selecting “New”</w:t>
       </w:r>
       <w:r>
-        <w:t xml:space="preserve"> from the context menu or edit an existing keyword either by right-clicking on the keyword and selecting “Edit” or by double clicking on the keyword. Upon creating a new keyword or opening one to edit, </w:t>
+        <w:t xml:space="preserve"> from the context menu or edit an existing keyword either by right-clicking on the keyword and selecting “Edit” or by double </w:t>
+      </w:r>
+      <w:r>
+        <w:lastRenderedPageBreak/>
+        <w:t xml:space="preserve">clicking on the keyword. Upon creating a new keyword or opening one to edit, </w:t>
       </w:r>
       <w:r>
         <w:t xml:space="preserve">you </w:t>
@@ -8015,7 +8083,6 @@
         <w:jc w:val="both"/>
       </w:pPr>
       <w:r>
-        <w:lastRenderedPageBreak/>
         <w:t>Search Expression – the fixed string or GREP pattern to search for</w:t>
       </w:r>
     </w:p>
@@ -8123,8 +8190,8 @@
         </w:rPr>
         <w:drawing>
           <wp:inline distT="0" distB="0" distL="0" distR="0">
-            <wp:extent cx="4531995" cy="2531745"/>
-            <wp:effectExtent l="19050" t="0" r="1905" b="0"/>
+            <wp:extent cx="4834128" cy="2700528"/>
+            <wp:effectExtent l="19050" t="0" r="4572" b="0"/>
             <wp:docPr id="17" name="Picture 25"/>
             <wp:cNvGraphicFramePr>
               <a:graphicFrameLocks xmlns:a="http://schemas.openxmlformats.org/drawingml/2006/main" noChangeAspect="1"/>
@@ -8148,7 +8215,7 @@
                   <pic:spPr bwMode="auto">
                     <a:xfrm>
                       <a:off x="0" y="0"/>
-                      <a:ext cx="4531995" cy="2531745"/>
+                      <a:ext cx="4834128" cy="2700528"/>
                     </a:xfrm>
                     <a:prstGeom prst="rect">
                       <a:avLst/>
@@ -8179,7 +8246,7 @@
         <w:pStyle w:val="Caption"/>
         <w:jc w:val="center"/>
       </w:pPr>
-      <w:bookmarkStart w:id="34" w:name="_Ref303238755"/>
+      <w:bookmarkStart w:id="35" w:name="_Ref303238755"/>
       <w:r>
         <w:t xml:space="preserve">Figure </w:t>
       </w:r>
@@ -8191,23 +8258,23 @@
           <w:t>9</w:t>
         </w:r>
       </w:fldSimple>
-      <w:bookmarkEnd w:id="34"/>
-    </w:p>
-    <w:p>
-      <w:bookmarkStart w:id="35" w:name="_Ref303238829"/>
+      <w:bookmarkEnd w:id="35"/>
+    </w:p>
+    <w:p>
+      <w:bookmarkStart w:id="36" w:name="_Ref303238829"/>
     </w:p>
     <w:p>
       <w:pPr>
         <w:pStyle w:val="Heading2"/>
       </w:pPr>
-      <w:bookmarkStart w:id="36" w:name="_Ref315740120"/>
-      <w:bookmarkStart w:id="37" w:name="_Toc323591515"/>
+      <w:bookmarkStart w:id="37" w:name="_Ref315740120"/>
+      <w:bookmarkStart w:id="38" w:name="_Toc324018665"/>
       <w:r>
         <w:t>Supported Pattern Syntax</w:t>
       </w:r>
-      <w:bookmarkEnd w:id="35"/>
       <w:bookmarkEnd w:id="36"/>
       <w:bookmarkEnd w:id="37"/>
+      <w:bookmarkEnd w:id="38"/>
     </w:p>
     <w:p>
       <w:pPr>
@@ -8216,14 +8283,14 @@
           <w:rFonts w:cs="CMBX12"/>
         </w:rPr>
       </w:pPr>
-      <w:bookmarkStart w:id="38" w:name="_Toc323591516"/>
+      <w:bookmarkStart w:id="39" w:name="_Toc324018666"/>
       <w:r>
         <w:rPr>
           <w:rFonts w:cs="CMBX12"/>
         </w:rPr>
         <w:t>Individual Bytes</w:t>
       </w:r>
-      <w:bookmarkEnd w:id="38"/>
+      <w:bookmarkEnd w:id="39"/>
     </w:p>
     <w:p>
       <w:pPr>
@@ -8646,6 +8713,7 @@
           <w:rFonts w:ascii="Courier New" w:hAnsi="Courier New" w:cs="Courier New"/>
           <w:b/>
         </w:rPr>
+        <w:lastRenderedPageBreak/>
         <w:t>\</w:t>
       </w:r>
       <w:r>
@@ -8918,14 +8986,14 @@
           <w:rFonts w:cs="CMBX10"/>
         </w:rPr>
       </w:pPr>
-      <w:bookmarkStart w:id="39" w:name="_Toc323591517"/>
+      <w:bookmarkStart w:id="40" w:name="_Toc324018667"/>
       <w:r>
         <w:rPr>
           <w:rFonts w:cs="CMBX10"/>
         </w:rPr>
         <w:t>Metacharacters</w:t>
       </w:r>
-      <w:bookmarkEnd w:id="39"/>
+      <w:bookmarkEnd w:id="40"/>
     </w:p>
     <w:p>
       <w:pPr>
@@ -9085,14 +9153,14 @@
           <w:rFonts w:cstheme="minorHAnsi"/>
         </w:rPr>
       </w:pPr>
-      <w:bookmarkStart w:id="40" w:name="_Toc323591518"/>
+      <w:bookmarkStart w:id="41" w:name="_Toc324018668"/>
       <w:r>
         <w:rPr>
           <w:rFonts w:cstheme="minorHAnsi"/>
         </w:rPr>
         <w:t>Character Classes</w:t>
       </w:r>
-      <w:bookmarkEnd w:id="40"/>
+      <w:bookmarkEnd w:id="41"/>
     </w:p>
     <w:p>
       <w:r>
@@ -9214,11 +9282,11 @@
         <w:pStyle w:val="Heading3"/>
         <w:jc w:val="both"/>
       </w:pPr>
-      <w:bookmarkStart w:id="41" w:name="_Toc323591519"/>
+      <w:bookmarkStart w:id="42" w:name="_Toc324018669"/>
       <w:r>
         <w:t>Character Class Metacharacters</w:t>
       </w:r>
-      <w:bookmarkEnd w:id="41"/>
+      <w:bookmarkEnd w:id="42"/>
     </w:p>
     <w:p>
       <w:pPr>
@@ -9306,11 +9374,11 @@
       <w:pPr>
         <w:pStyle w:val="Heading3"/>
       </w:pPr>
-      <w:bookmarkStart w:id="42" w:name="_Toc323591520"/>
+      <w:bookmarkStart w:id="43" w:name="_Toc324018670"/>
       <w:r>
         <w:t>Named Character Classes</w:t>
       </w:r>
-      <w:bookmarkEnd w:id="42"/>
+      <w:bookmarkEnd w:id="43"/>
     </w:p>
     <w:p>
       <w:pPr>
@@ -9531,11 +9599,11 @@
       <w:pPr>
         <w:pStyle w:val="Heading3"/>
       </w:pPr>
-      <w:bookmarkStart w:id="43" w:name="_Toc323591521"/>
+      <w:bookmarkStart w:id="44" w:name="_Toc324018671"/>
       <w:r>
         <w:t>Repetition</w:t>
       </w:r>
-      <w:bookmarkEnd w:id="43"/>
+      <w:bookmarkEnd w:id="44"/>
     </w:p>
     <w:p>
       <w:r>
@@ -9646,6 +9714,7 @@
           <w:b/>
           <w:i/>
         </w:rPr>
+        <w:lastRenderedPageBreak/>
         <w:t>S</w:t>
       </w:r>
       <w:r>
@@ -9928,7 +9997,6 @@
           <w:b/>
           <w:i/>
         </w:rPr>
-        <w:lastRenderedPageBreak/>
         <w:t>S</w:t>
       </w:r>
       <w:r>
@@ -10358,14 +10426,14 @@
           <w:rFonts w:cstheme="minorHAnsi"/>
         </w:rPr>
       </w:pPr>
-      <w:bookmarkStart w:id="44" w:name="_Toc323591522"/>
+      <w:bookmarkStart w:id="45" w:name="_Toc324018672"/>
       <w:r>
         <w:rPr>
           <w:rFonts w:cstheme="minorHAnsi"/>
         </w:rPr>
         <w:t>Conjunction, Alternation, Grouping</w:t>
       </w:r>
-      <w:bookmarkEnd w:id="44"/>
+      <w:bookmarkEnd w:id="45"/>
     </w:p>
     <w:p>
       <w:r>
@@ -10545,7 +10613,7 @@
           <w:u w:val="single"/>
         </w:rPr>
       </w:pPr>
-      <w:bookmarkStart w:id="45" w:name="_Toc323591523"/>
+      <w:bookmarkStart w:id="46" w:name="_Toc324018673"/>
       <w:r>
         <w:rPr>
           <w:u w:val="single"/>
@@ -10553,7 +10621,7 @@
         <w:lastRenderedPageBreak/>
         <w:t>Entity Search</w:t>
       </w:r>
-      <w:bookmarkEnd w:id="45"/>
+      <w:bookmarkEnd w:id="46"/>
     </w:p>
     <w:p>
       <w:pPr>
@@ -10598,9 +10666,9 @@
         </w:rPr>
         <w:drawing>
           <wp:inline distT="0" distB="0" distL="0" distR="0">
-            <wp:extent cx="5943600" cy="4749397"/>
+            <wp:extent cx="6400800" cy="5114735"/>
             <wp:effectExtent l="19050" t="0" r="0" b="0"/>
-            <wp:docPr id="13" name="Picture 7"/>
+            <wp:docPr id="36" name="Picture 7"/>
             <wp:cNvGraphicFramePr>
               <a:graphicFrameLocks xmlns:a="http://schemas.openxmlformats.org/drawingml/2006/main" noChangeAspect="1"/>
             </wp:cNvGraphicFramePr>
@@ -10623,7 +10691,7 @@
                   <pic:spPr bwMode="auto">
                     <a:xfrm>
                       <a:off x="0" y="0"/>
-                      <a:ext cx="5943600" cy="4749397"/>
+                      <a:ext cx="6400800" cy="5114735"/>
                     </a:xfrm>
                     <a:prstGeom prst="rect">
                       <a:avLst/>
@@ -10654,7 +10722,7 @@
         <w:pStyle w:val="Caption"/>
         <w:jc w:val="center"/>
       </w:pPr>
-      <w:bookmarkStart w:id="46" w:name="_Ref303717197"/>
+      <w:bookmarkStart w:id="47" w:name="_Ref303717197"/>
       <w:r>
         <w:t xml:space="preserve">Figure </w:t>
       </w:r>
@@ -10666,7 +10734,7 @@
           <w:t>10</w:t>
         </w:r>
       </w:fldSimple>
-      <w:bookmarkEnd w:id="46"/>
+      <w:bookmarkEnd w:id="47"/>
     </w:p>
     <w:p/>
     <w:p>
@@ -10674,23 +10742,23 @@
         <w:pStyle w:val="Heading2"/>
         <w:jc w:val="both"/>
       </w:pPr>
-      <w:bookmarkStart w:id="47" w:name="_Toc323591524"/>
+      <w:bookmarkStart w:id="48" w:name="_Toc324018674"/>
       <w:r>
         <w:lastRenderedPageBreak/>
         <w:t>Options</w:t>
       </w:r>
-      <w:bookmarkEnd w:id="47"/>
+      <w:bookmarkEnd w:id="48"/>
     </w:p>
     <w:p>
       <w:pPr>
         <w:pStyle w:val="Heading3"/>
         <w:jc w:val="both"/>
       </w:pPr>
-      <w:bookmarkStart w:id="48" w:name="_Toc323591525"/>
+      <w:bookmarkStart w:id="49" w:name="_Toc324018675"/>
       <w:r>
         <w:t>Entities</w:t>
       </w:r>
-      <w:bookmarkEnd w:id="48"/>
+      <w:bookmarkEnd w:id="49"/>
     </w:p>
     <w:p>
       <w:pPr>
@@ -10711,11 +10779,11 @@
         <w:pStyle w:val="Heading3"/>
         <w:jc w:val="both"/>
       </w:pPr>
-      <w:bookmarkStart w:id="49" w:name="_Toc323591526"/>
+      <w:bookmarkStart w:id="50" w:name="_Toc324018676"/>
       <w:r>
         <w:t>Entity Filter</w:t>
       </w:r>
-      <w:bookmarkEnd w:id="49"/>
+      <w:bookmarkEnd w:id="50"/>
     </w:p>
     <w:p>
       <w:pPr>
@@ -10742,11 +10810,11 @@
         <w:pStyle w:val="Heading3"/>
         <w:jc w:val="both"/>
       </w:pPr>
-      <w:bookmarkStart w:id="50" w:name="_Toc323591527"/>
+      <w:bookmarkStart w:id="51" w:name="_Toc324018677"/>
       <w:r>
         <w:t>Validation Lists</w:t>
       </w:r>
-      <w:bookmarkEnd w:id="50"/>
+      <w:bookmarkEnd w:id="51"/>
     </w:p>
     <w:p>
       <w:pPr>
@@ -10860,7 +10928,7 @@
         <w:pStyle w:val="Heading3"/>
         <w:jc w:val="both"/>
       </w:pPr>
-      <w:bookmarkStart w:id="51" w:name="_Toc323591528"/>
+      <w:bookmarkStart w:id="52" w:name="_Toc324018678"/>
       <w:r>
         <w:t xml:space="preserve">Import </w:t>
       </w:r>
@@ -10870,7 +10938,7 @@
       <w:r>
         <w:t>Export Entities</w:t>
       </w:r>
-      <w:bookmarkEnd w:id="51"/>
+      <w:bookmarkEnd w:id="52"/>
     </w:p>
     <w:p>
       <w:pPr>
@@ -10915,11 +10983,11 @@
         <w:pStyle w:val="Heading3"/>
         <w:jc w:val="both"/>
       </w:pPr>
-      <w:bookmarkStart w:id="52" w:name="_Toc323591529"/>
+      <w:bookmarkStart w:id="53" w:name="_Toc324018679"/>
       <w:r>
         <w:t>Add Sample Entities</w:t>
       </w:r>
-      <w:bookmarkEnd w:id="52"/>
+      <w:bookmarkEnd w:id="53"/>
     </w:p>
     <w:p>
       <w:pPr>
@@ -10969,12 +11037,12 @@
         <w:pStyle w:val="Heading3"/>
         <w:jc w:val="both"/>
       </w:pPr>
-      <w:bookmarkStart w:id="53" w:name="_Toc323591530"/>
+      <w:bookmarkStart w:id="54" w:name="_Toc324018680"/>
       <w:r>
         <w:lastRenderedPageBreak/>
         <w:t>Compile Filters</w:t>
       </w:r>
-      <w:bookmarkEnd w:id="53"/>
+      <w:bookmarkEnd w:id="54"/>
     </w:p>
     <w:p>
       <w:pPr>
@@ -10989,11 +11057,11 @@
         <w:pStyle w:val="Heading3"/>
         <w:jc w:val="both"/>
       </w:pPr>
-      <w:bookmarkStart w:id="54" w:name="_Toc323591531"/>
+      <w:bookmarkStart w:id="55" w:name="_Toc324018681"/>
       <w:r>
         <w:t>Save Settings</w:t>
       </w:r>
-      <w:bookmarkEnd w:id="54"/>
+      <w:bookmarkEnd w:id="55"/>
     </w:p>
     <w:p>
       <w:pPr>
@@ -11030,7 +11098,7 @@
           <w:u w:val="single"/>
         </w:rPr>
       </w:pPr>
-      <w:bookmarkStart w:id="55" w:name="_Toc323591532"/>
+      <w:bookmarkStart w:id="56" w:name="_Toc324018682"/>
       <w:r>
         <w:rPr>
           <w:u w:val="single"/>
@@ -11038,7 +11106,7 @@
         <w:lastRenderedPageBreak/>
         <w:t>Advanced Tab</w:t>
       </w:r>
-      <w:bookmarkEnd w:id="55"/>
+      <w:bookmarkEnd w:id="56"/>
     </w:p>
     <w:p>
       <w:pPr>
@@ -11086,9 +11154,9 @@
         </w:rPr>
         <w:drawing>
           <wp:inline distT="0" distB="0" distL="0" distR="0">
-            <wp:extent cx="5943600" cy="4749397"/>
+            <wp:extent cx="6400800" cy="5114735"/>
             <wp:effectExtent l="19050" t="0" r="0" b="0"/>
-            <wp:docPr id="15" name="Picture 10"/>
+            <wp:docPr id="38" name="Picture 10"/>
             <wp:cNvGraphicFramePr>
               <a:graphicFrameLocks xmlns:a="http://schemas.openxmlformats.org/drawingml/2006/main" noChangeAspect="1"/>
             </wp:cNvGraphicFramePr>
@@ -11111,7 +11179,7 @@
                   <pic:spPr bwMode="auto">
                     <a:xfrm>
                       <a:off x="0" y="0"/>
-                      <a:ext cx="5943600" cy="4749397"/>
+                      <a:ext cx="6400800" cy="5114735"/>
                     </a:xfrm>
                     <a:prstGeom prst="rect">
                       <a:avLst/>
@@ -11136,7 +11204,7 @@
         <w:pStyle w:val="Caption"/>
         <w:jc w:val="center"/>
       </w:pPr>
-      <w:bookmarkStart w:id="56" w:name="_Ref303719223"/>
+      <w:bookmarkStart w:id="57" w:name="_Ref303719223"/>
       <w:r>
         <w:t xml:space="preserve">Figure </w:t>
       </w:r>
@@ -11148,7 +11216,7 @@
           <w:t>11</w:t>
         </w:r>
       </w:fldSimple>
-      <w:bookmarkEnd w:id="56"/>
+      <w:bookmarkEnd w:id="57"/>
     </w:p>
     <w:p/>
     <w:p>
@@ -11156,11 +11224,12 @@
         <w:pStyle w:val="Heading2"/>
         <w:jc w:val="both"/>
       </w:pPr>
-      <w:bookmarkStart w:id="57" w:name="_Toc323591533"/>
-      <w:r>
+      <w:bookmarkStart w:id="58" w:name="_Toc324018683"/>
+      <w:r>
+        <w:lastRenderedPageBreak/>
         <w:t>Options</w:t>
       </w:r>
-      <w:bookmarkEnd w:id="57"/>
+      <w:bookmarkEnd w:id="58"/>
     </w:p>
     <w:p>
       <w:pPr>
@@ -11172,12 +11241,11 @@
         <w:pStyle w:val="Heading3"/>
         <w:jc w:val="both"/>
       </w:pPr>
-      <w:bookmarkStart w:id="58" w:name="_Toc323591534"/>
-      <w:r>
-        <w:lastRenderedPageBreak/>
+      <w:bookmarkStart w:id="59" w:name="_Toc324018684"/>
+      <w:r>
         <w:t>File Signature List</w:t>
       </w:r>
-      <w:bookmarkEnd w:id="58"/>
+      <w:bookmarkEnd w:id="59"/>
     </w:p>
     <w:p>
       <w:pPr>
@@ -11234,11 +11302,11 @@
         <w:pStyle w:val="Heading3"/>
         <w:jc w:val="both"/>
       </w:pPr>
-      <w:bookmarkStart w:id="59" w:name="_Toc323591535"/>
+      <w:bookmarkStart w:id="60" w:name="_Toc324018685"/>
       <w:r>
         <w:t>Import From EnCase</w:t>
       </w:r>
-      <w:bookmarkEnd w:id="59"/>
+      <w:bookmarkEnd w:id="60"/>
     </w:p>
     <w:p>
       <w:pPr>
@@ -11324,8 +11392,8 @@
         </w:rPr>
         <w:drawing>
           <wp:inline distT="0" distB="0" distL="0" distR="0">
-            <wp:extent cx="4849844" cy="2888552"/>
-            <wp:effectExtent l="19050" t="0" r="7906" b="0"/>
+            <wp:extent cx="5260848" cy="3133344"/>
+            <wp:effectExtent l="19050" t="0" r="0" b="0"/>
             <wp:docPr id="9" name="Picture 1"/>
             <wp:cNvGraphicFramePr>
               <a:graphicFrameLocks xmlns:a="http://schemas.openxmlformats.org/drawingml/2006/main" noChangeAspect="1"/>
@@ -11349,7 +11417,7 @@
                   <pic:spPr bwMode="auto">
                     <a:xfrm>
                       <a:off x="0" y="0"/>
-                      <a:ext cx="4849844" cy="2888552"/>
+                      <a:ext cx="5260848" cy="3133344"/>
                     </a:xfrm>
                     <a:prstGeom prst="rect">
                       <a:avLst/>
@@ -11374,7 +11442,7 @@
         <w:pStyle w:val="Caption"/>
         <w:jc w:val="center"/>
       </w:pPr>
-      <w:bookmarkStart w:id="60" w:name="_Ref304047039"/>
+      <w:bookmarkStart w:id="61" w:name="_Ref304047039"/>
       <w:r>
         <w:t xml:space="preserve">Figure </w:t>
       </w:r>
@@ -11386,18 +11454,18 @@
           <w:t>12</w:t>
         </w:r>
       </w:fldSimple>
-      <w:bookmarkEnd w:id="60"/>
+      <w:bookmarkEnd w:id="61"/>
     </w:p>
     <w:p>
       <w:pPr>
         <w:pStyle w:val="Heading3"/>
         <w:jc w:val="both"/>
       </w:pPr>
-      <w:bookmarkStart w:id="61" w:name="_Toc323591536"/>
+      <w:bookmarkStart w:id="62" w:name="_Toc324018686"/>
       <w:r>
         <w:t>Reset Defaults</w:t>
       </w:r>
-      <w:bookmarkEnd w:id="61"/>
+      <w:bookmarkEnd w:id="62"/>
     </w:p>
     <w:p>
       <w:pPr>
@@ -11426,11 +11494,12 @@
         <w:pStyle w:val="Heading3"/>
         <w:jc w:val="both"/>
       </w:pPr>
-      <w:bookmarkStart w:id="62" w:name="_Toc323591537"/>
-      <w:r>
+      <w:bookmarkStart w:id="63" w:name="_Toc324018687"/>
+      <w:r>
+        <w:lastRenderedPageBreak/>
         <w:t>Run Lightgrep automatically</w:t>
       </w:r>
-      <w:bookmarkEnd w:id="62"/>
+      <w:bookmarkEnd w:id="63"/>
     </w:p>
     <w:p>
       <w:pPr>
@@ -11451,12 +11520,11 @@
         <w:pStyle w:val="Heading3"/>
         <w:jc w:val="both"/>
       </w:pPr>
-      <w:bookmarkStart w:id="63" w:name="_Toc323591538"/>
-      <w:r>
-        <w:lastRenderedPageBreak/>
+      <w:bookmarkStart w:id="64" w:name="_Toc324018688"/>
+      <w:r>
         <w:t>Lightgrep executable path</w:t>
       </w:r>
-      <w:bookmarkEnd w:id="63"/>
+      <w:bookmarkEnd w:id="64"/>
     </w:p>
     <w:p>
       <w:pPr>
@@ -11489,11 +11557,11 @@
         <w:pStyle w:val="Heading3"/>
         <w:jc w:val="both"/>
       </w:pPr>
-      <w:bookmarkStart w:id="64" w:name="_Toc323591539"/>
+      <w:bookmarkStart w:id="65" w:name="_Toc324018689"/>
       <w:r>
         <w:t>Excelutil executable path</w:t>
       </w:r>
-      <w:bookmarkEnd w:id="64"/>
+      <w:bookmarkEnd w:id="65"/>
     </w:p>
     <w:p>
       <w:pPr>
@@ -11517,11 +11585,11 @@
         <w:pStyle w:val="Heading3"/>
         <w:jc w:val="both"/>
       </w:pPr>
-      <w:bookmarkStart w:id="65" w:name="_Toc323591540"/>
+      <w:bookmarkStart w:id="66" w:name="_Toc324018690"/>
       <w:r>
         <w:t>Number of Threads</w:t>
       </w:r>
-      <w:bookmarkEnd w:id="65"/>
+      <w:bookmarkEnd w:id="66"/>
     </w:p>
     <w:p>
       <w:pPr>
@@ -11557,11 +11625,11 @@
         <w:pStyle w:val="Heading3"/>
         <w:jc w:val="both"/>
       </w:pPr>
-      <w:bookmarkStart w:id="66" w:name="_Toc323591541"/>
+      <w:bookmarkStart w:id="67" w:name="_Toc324018691"/>
       <w:r>
         <w:t>Log Level</w:t>
       </w:r>
-      <w:bookmarkEnd w:id="66"/>
+      <w:bookmarkEnd w:id="67"/>
     </w:p>
     <w:p>
       <w:pPr>
@@ -11570,24 +11638,48 @@
       <w:r>
         <w:t>This represents the level of detail provided in the EnCase Console log. Usually this should be set to WARN. Setting this to DEBUG will cause an extremely large number of log events to be written to the Console.</w:t>
       </w:r>
+      <w:r>
+        <w:t xml:space="preserve"> </w:t>
+      </w:r>
     </w:p>
     <w:p>
       <w:pPr>
         <w:pStyle w:val="Heading3"/>
         <w:jc w:val="both"/>
       </w:pPr>
-      <w:bookmarkStart w:id="67" w:name="_Toc323591542"/>
-      <w:r>
-        <w:t>Only Create Single File Bookmark s</w:t>
-      </w:r>
-      <w:bookmarkEnd w:id="67"/>
-    </w:p>
-    <w:p>
-      <w:pPr>
-        <w:jc w:val="both"/>
-      </w:pPr>
-      <w:r>
-        <w:t>Selecting this option will cause bookmarks to be created per file instead of per hit. If selected, the “Single File Bookmark Threshold” will be disabled.</w:t>
+      <w:bookmarkStart w:id="68" w:name="_Toc324018692"/>
+      <w:r>
+        <w:t>Single File Bookmark Threshold</w:t>
+      </w:r>
+      <w:bookmarkEnd w:id="68"/>
+    </w:p>
+    <w:p>
+      <w:pPr>
+        <w:jc w:val="both"/>
+      </w:pPr>
+      <w:r>
+        <w:t>If you have a large number of search hits, EnCase can slow down</w:t>
+      </w:r>
+      <w:r>
+        <w:t xml:space="preserve"> significantly</w:t>
+      </w:r>
+      <w:r>
+        <w:t xml:space="preserve">. Once the total number of hits exceeds this setting, bookmarks will be created per file instead of per hit. The default value is </w:t>
+      </w:r>
+      <w:r>
+        <w:rPr>
+          <w:i/>
+        </w:rPr>
+        <w:t>3,</w:t>
+      </w:r>
+      <w:r>
+        <w:rPr>
+          <w:i/>
+        </w:rPr>
+        <w:t>000,000</w:t>
+      </w:r>
+      <w:r>
+        <w:t>.</w:t>
       </w:r>
     </w:p>
     <w:p>
@@ -11595,47 +11687,7 @@
         <w:pStyle w:val="Heading3"/>
         <w:jc w:val="both"/>
       </w:pPr>
-      <w:bookmarkStart w:id="68" w:name="_Toc323591543"/>
-      <w:r>
-        <w:t>Single File Bookmark Threshold</w:t>
-      </w:r>
-      <w:bookmarkEnd w:id="68"/>
-    </w:p>
-    <w:p>
-      <w:pPr>
-        <w:jc w:val="both"/>
-      </w:pPr>
-      <w:r>
-        <w:t>If you have a large number of search hits, EnCase can slow down</w:t>
-      </w:r>
-      <w:r>
-        <w:t xml:space="preserve"> significantly</w:t>
-      </w:r>
-      <w:r>
-        <w:t xml:space="preserve">. Once the total number of hits exceeds this setting, bookmarks will be created per file instead of per hit. The default value is </w:t>
-      </w:r>
-      <w:r>
-        <w:rPr>
-          <w:i/>
-        </w:rPr>
-        <w:t>3,</w:t>
-      </w:r>
-      <w:r>
-        <w:rPr>
-          <w:i/>
-        </w:rPr>
-        <w:t>000,000</w:t>
-      </w:r>
-      <w:r>
-        <w:t>.</w:t>
-      </w:r>
-    </w:p>
-    <w:p>
-      <w:pPr>
-        <w:pStyle w:val="Heading3"/>
-        <w:jc w:val="both"/>
-      </w:pPr>
-      <w:bookmarkStart w:id="69" w:name="_Toc323591544"/>
+      <w:bookmarkStart w:id="69" w:name="_Toc324018693"/>
       <w:r>
         <w:t>Save Settings</w:t>
       </w:r>
@@ -11683,7 +11735,7 @@
           <w:u w:val="single"/>
         </w:rPr>
       </w:pPr>
-      <w:bookmarkStart w:id="71" w:name="_Toc323591545"/>
+      <w:bookmarkStart w:id="71" w:name="_Toc324018694"/>
       <w:r>
         <w:rPr>
           <w:u w:val="single"/>
@@ -11751,8 +11803,8 @@
         </w:rPr>
         <w:drawing>
           <wp:inline distT="0" distB="0" distL="0" distR="0">
-            <wp:extent cx="5937250" cy="584200"/>
-            <wp:effectExtent l="19050" t="0" r="6350" b="0"/>
+            <wp:extent cx="6432178" cy="634072"/>
+            <wp:effectExtent l="19050" t="19050" r="25772" b="13628"/>
             <wp:docPr id="49" name="Picture 49"/>
             <wp:cNvGraphicFramePr>
               <a:graphicFrameLocks xmlns:a="http://schemas.openxmlformats.org/drawingml/2006/main" noChangeAspect="1"/>
@@ -11776,7 +11828,358 @@
                   <pic:spPr bwMode="auto">
                     <a:xfrm>
                       <a:off x="0" y="0"/>
-                      <a:ext cx="5937250" cy="584200"/>
+                      <a:ext cx="6432178" cy="634072"/>
+                    </a:xfrm>
+                    <a:prstGeom prst="rect">
+                      <a:avLst/>
+                    </a:prstGeom>
+                    <a:noFill/>
+                    <a:ln w="9525">
+                      <a:solidFill>
+                        <a:schemeClr val="accent1"/>
+                      </a:solidFill>
+                      <a:miter lim="800000"/>
+                      <a:headEnd/>
+                      <a:tailEnd/>
+                    </a:ln>
+                  </pic:spPr>
+                </pic:pic>
+              </a:graphicData>
+            </a:graphic>
+          </wp:inline>
+        </w:drawing>
+      </w:r>
+    </w:p>
+    <w:p>
+      <w:pPr>
+        <w:pStyle w:val="Caption"/>
+        <w:jc w:val="center"/>
+      </w:pPr>
+      <w:bookmarkStart w:id="72" w:name="_Ref315737319"/>
+      <w:r>
+        <w:t xml:space="preserve">Figure </w:t>
+      </w:r>
+      <w:fldSimple w:instr=" SEQ Figure \* ARABIC ">
+        <w:r>
+          <w:rPr>
+            <w:noProof/>
+          </w:rPr>
+          <w:t>13</w:t>
+        </w:r>
+      </w:fldSimple>
+      <w:bookmarkEnd w:id="72"/>
+    </w:p>
+    <w:p/>
+    <w:p>
+      <w:pPr>
+        <w:jc w:val="both"/>
+      </w:pPr>
+      <w:r>
+        <w:t>The “Initial filtering” process consists of several phases:</w:t>
+      </w:r>
+    </w:p>
+    <w:p>
+      <w:pPr>
+        <w:pStyle w:val="ListParagraph"/>
+        <w:numPr>
+          <w:ilvl w:val="0"/>
+          <w:numId w:val="5"/>
+        </w:numPr>
+        <w:jc w:val="both"/>
+      </w:pPr>
+      <w:r>
+        <w:t xml:space="preserve">Writing out the selected keyword and entity expressions to the file </w:t>
+      </w:r>
+      <w:r>
+        <w:rPr>
+          <w:i/>
+        </w:rPr>
+        <w:t>keywords.txt</w:t>
+      </w:r>
+    </w:p>
+    <w:p>
+      <w:pPr>
+        <w:pStyle w:val="ListParagraph"/>
+        <w:numPr>
+          <w:ilvl w:val="0"/>
+          <w:numId w:val="5"/>
+        </w:numPr>
+        <w:jc w:val="both"/>
+      </w:pPr>
+      <w:r>
+        <w:t>Filtering out entries with a physical size of 0 and also files which are completely sparse</w:t>
+      </w:r>
+    </w:p>
+    <w:p>
+      <w:pPr>
+        <w:pStyle w:val="ListParagraph"/>
+        <w:numPr>
+          <w:ilvl w:val="0"/>
+          <w:numId w:val="5"/>
+        </w:numPr>
+        <w:jc w:val="both"/>
+      </w:pPr>
+      <w:r>
+        <w:t>Sorting the entries selected for search so as to maintain consistently high usage of the tool’s multithreading capabilities</w:t>
+      </w:r>
+    </w:p>
+    <w:p>
+      <w:pPr>
+        <w:pStyle w:val="ListParagraph"/>
+        <w:numPr>
+          <w:ilvl w:val="0"/>
+          <w:numId w:val="5"/>
+        </w:numPr>
+        <w:jc w:val="both"/>
+      </w:pPr>
+      <w:r>
+        <w:t>Checking each individual entry to determine if it should be searched using extracted text (transcript)</w:t>
+      </w:r>
+    </w:p>
+    <w:p>
+      <w:pPr>
+        <w:pStyle w:val="ListParagraph"/>
+        <w:numPr>
+          <w:ilvl w:val="0"/>
+          <w:numId w:val="5"/>
+        </w:numPr>
+        <w:jc w:val="both"/>
+      </w:pPr>
+      <w:r>
+        <w:t xml:space="preserve">Writing the list of entries to be searched to the file </w:t>
+      </w:r>
+      <w:r>
+        <w:rPr>
+          <w:i/>
+        </w:rPr>
+        <w:t>EntryList.txt</w:t>
+      </w:r>
+    </w:p>
+    <w:p>
+      <w:pPr>
+        <w:jc w:val="both"/>
+      </w:pPr>
+      <w:r>
+        <w:t xml:space="preserve">This process can take anywhere from a few seconds to a </w:t>
+      </w:r>
+      <w:r>
+        <w:t>few</w:t>
+      </w:r>
+      <w:r>
+        <w:t xml:space="preserve"> minutes, depending on how many entries are selected, and which options </w:t>
+      </w:r>
+      <w:r>
+        <w:t>you choose</w:t>
+      </w:r>
+      <w:r>
+        <w:t>.</w:t>
+      </w:r>
+    </w:p>
+    <w:p>
+      <w:pPr>
+        <w:jc w:val="both"/>
+      </w:pPr>
+      <w:r>
+        <w:t>Clicking the “Cancel” button at any time during the search will cause the entire search to be aborted.</w:t>
+      </w:r>
+    </w:p>
+    <w:p>
+      <w:pPr>
+        <w:jc w:val="both"/>
+        <w:rPr>
+          <w:rFonts w:asciiTheme="majorHAnsi" w:eastAsiaTheme="majorEastAsia" w:hAnsiTheme="majorHAnsi" w:cstheme="majorBidi"/>
+          <w:b/>
+          <w:bCs/>
+          <w:color w:val="365F91" w:themeColor="accent1" w:themeShade="BF"/>
+          <w:sz w:val="28"/>
+          <w:szCs w:val="28"/>
+          <w:u w:val="single"/>
+        </w:rPr>
+      </w:pPr>
+      <w:bookmarkStart w:id="73" w:name="_Ref315737818"/>
+      <w:r>
+        <w:rPr>
+          <w:u w:val="single"/>
+        </w:rPr>
+        <w:br w:type="page"/>
+      </w:r>
+    </w:p>
+    <w:p>
+      <w:pPr>
+        <w:pStyle w:val="Heading1"/>
+        <w:jc w:val="both"/>
+        <w:rPr>
+          <w:u w:val="single"/>
+        </w:rPr>
+      </w:pPr>
+      <w:bookmarkStart w:id="74" w:name="_Toc324018695"/>
+      <w:r>
+        <w:rPr>
+          <w:u w:val="single"/>
+        </w:rPr>
+        <w:lastRenderedPageBreak/>
+        <w:t>Monitoring Search Progress</w:t>
+      </w:r>
+      <w:bookmarkEnd w:id="73"/>
+      <w:bookmarkEnd w:id="74"/>
+    </w:p>
+    <w:p>
+      <w:pPr>
+        <w:jc w:val="both"/>
+      </w:pPr>
+    </w:p>
+    <w:p>
+      <w:pPr>
+        <w:jc w:val="both"/>
+      </w:pPr>
+      <w:r>
+        <w:t>Once the search begins</w:t>
+      </w:r>
+      <w:r>
+        <w:t xml:space="preserve">, </w:t>
+      </w:r>
+      <w:r>
+        <w:t xml:space="preserve">you </w:t>
+      </w:r>
+      <w:r>
+        <w:t>can monitor the progress of the search through the main Search tab</w:t>
+      </w:r>
+      <w:r>
+        <w:t xml:space="preserve"> as shown in </w:t>
+      </w:r>
+      <w:fldSimple w:instr=" REF _Ref315738064 \h  \* MERGEFORMAT ">
+        <w:r>
+          <w:t xml:space="preserve">Figure </w:t>
+        </w:r>
+        <w:r>
+          <w:rPr>
+            <w:noProof/>
+          </w:rPr>
+          <w:t>14</w:t>
+        </w:r>
+      </w:fldSimple>
+      <w:r>
+        <w:t>. The following fields will be displayed during a search:</w:t>
+      </w:r>
+    </w:p>
+    <w:p>
+      <w:pPr>
+        <w:pStyle w:val="ListParagraph"/>
+        <w:numPr>
+          <w:ilvl w:val="0"/>
+          <w:numId w:val="6"/>
+        </w:numPr>
+        <w:jc w:val="both"/>
+      </w:pPr>
+      <w:r>
+        <w:t>Keyword or Entity name</w:t>
+      </w:r>
+    </w:p>
+    <w:p>
+      <w:pPr>
+        <w:pStyle w:val="ListParagraph"/>
+        <w:numPr>
+          <w:ilvl w:val="0"/>
+          <w:numId w:val="6"/>
+        </w:numPr>
+        <w:jc w:val="both"/>
+      </w:pPr>
+      <w:r>
+        <w:t>Search Expression</w:t>
+      </w:r>
+    </w:p>
+    <w:p>
+      <w:pPr>
+        <w:pStyle w:val="ListParagraph"/>
+        <w:numPr>
+          <w:ilvl w:val="0"/>
+          <w:numId w:val="6"/>
+        </w:numPr>
+        <w:jc w:val="both"/>
+      </w:pPr>
+      <w:r>
+        <w:t>File Count – the number of files which are responsive to each keyword</w:t>
+      </w:r>
+    </w:p>
+    <w:p>
+      <w:pPr>
+        <w:pStyle w:val="ListParagraph"/>
+        <w:numPr>
+          <w:ilvl w:val="0"/>
+          <w:numId w:val="6"/>
+        </w:numPr>
+        <w:jc w:val="both"/>
+      </w:pPr>
+      <w:r>
+        <w:t>Percentage of Files With Hits – of the total files searched, what percentage contained hits for each keyword</w:t>
+      </w:r>
+    </w:p>
+    <w:p>
+      <w:pPr>
+        <w:pStyle w:val="ListParagraph"/>
+        <w:numPr>
+          <w:ilvl w:val="0"/>
+          <w:numId w:val="6"/>
+        </w:numPr>
+        <w:jc w:val="both"/>
+      </w:pPr>
+      <w:r>
+        <w:t>Hit Count – the number of search hits produced by each keyword</w:t>
+      </w:r>
+      <w:r>
+        <w:t xml:space="preserve"> (before entity filtering)</w:t>
+      </w:r>
+    </w:p>
+    <w:p>
+      <w:pPr>
+        <w:pStyle w:val="ListParagraph"/>
+        <w:numPr>
+          <w:ilvl w:val="0"/>
+          <w:numId w:val="6"/>
+        </w:numPr>
+        <w:jc w:val="both"/>
+      </w:pPr>
+      <w:r>
+        <w:t>Percentage of Total Hits – of the total search hits found for all keywords, what percentage of hits were produced by each keyword</w:t>
+      </w:r>
+    </w:p>
+    <w:p>
+      <w:pPr>
+        <w:keepNext/>
+        <w:jc w:val="center"/>
+      </w:pPr>
+      <w:r>
+        <w:rPr>
+          <w:noProof/>
+        </w:rPr>
+        <w:drawing>
+          <wp:inline distT="0" distB="0" distL="0" distR="0">
+            <wp:extent cx="6400800" cy="5114735"/>
+            <wp:effectExtent l="19050" t="0" r="0" b="0"/>
+            <wp:docPr id="42" name="Picture 19"/>
+            <wp:cNvGraphicFramePr>
+              <a:graphicFrameLocks xmlns:a="http://schemas.openxmlformats.org/drawingml/2006/main" noChangeAspect="1"/>
+            </wp:cNvGraphicFramePr>
+            <a:graphic xmlns:a="http://schemas.openxmlformats.org/drawingml/2006/main">
+              <a:graphicData uri="http://schemas.openxmlformats.org/drawingml/2006/picture">
+                <pic:pic xmlns:pic="http://schemas.openxmlformats.org/drawingml/2006/picture">
+                  <pic:nvPicPr>
+                    <pic:cNvPr id="0" name="Picture 19"/>
+                    <pic:cNvPicPr>
+                      <a:picLocks noChangeAspect="1" noChangeArrowheads="1"/>
+                    </pic:cNvPicPr>
+                  </pic:nvPicPr>
+                  <pic:blipFill>
+                    <a:blip r:embed="rId37"/>
+                    <a:srcRect/>
+                    <a:stretch>
+                      <a:fillRect/>
+                    </a:stretch>
+                  </pic:blipFill>
+                  <pic:spPr bwMode="auto">
+                    <a:xfrm>
+                      <a:off x="0" y="0"/>
+                      <a:ext cx="6400800" cy="5114735"/>
                     </a:xfrm>
                     <a:prstGeom prst="rect">
                       <a:avLst/>
@@ -11801,355 +12204,6 @@
         <w:pStyle w:val="Caption"/>
         <w:jc w:val="center"/>
       </w:pPr>
-      <w:bookmarkStart w:id="72" w:name="_Ref315737319"/>
-      <w:r>
-        <w:t xml:space="preserve">Figure </w:t>
-      </w:r>
-      <w:fldSimple w:instr=" SEQ Figure \* ARABIC ">
-        <w:r>
-          <w:rPr>
-            <w:noProof/>
-          </w:rPr>
-          <w:t>13</w:t>
-        </w:r>
-      </w:fldSimple>
-      <w:bookmarkEnd w:id="72"/>
-    </w:p>
-    <w:p/>
-    <w:p>
-      <w:pPr>
-        <w:jc w:val="both"/>
-      </w:pPr>
-      <w:r>
-        <w:t>The “Initial filtering” process consists of several phases:</w:t>
-      </w:r>
-    </w:p>
-    <w:p>
-      <w:pPr>
-        <w:pStyle w:val="ListParagraph"/>
-        <w:numPr>
-          <w:ilvl w:val="0"/>
-          <w:numId w:val="5"/>
-        </w:numPr>
-        <w:jc w:val="both"/>
-      </w:pPr>
-      <w:r>
-        <w:t xml:space="preserve">Writing out the selected keyword and entity expressions to the file </w:t>
-      </w:r>
-      <w:r>
-        <w:rPr>
-          <w:i/>
-        </w:rPr>
-        <w:t>keywords.txt</w:t>
-      </w:r>
-    </w:p>
-    <w:p>
-      <w:pPr>
-        <w:pStyle w:val="ListParagraph"/>
-        <w:numPr>
-          <w:ilvl w:val="0"/>
-          <w:numId w:val="5"/>
-        </w:numPr>
-        <w:jc w:val="both"/>
-      </w:pPr>
-      <w:r>
-        <w:t>Filtering out entries with a physical size of 0 and also files which are completely sparse</w:t>
-      </w:r>
-    </w:p>
-    <w:p>
-      <w:pPr>
-        <w:pStyle w:val="ListParagraph"/>
-        <w:numPr>
-          <w:ilvl w:val="0"/>
-          <w:numId w:val="5"/>
-        </w:numPr>
-        <w:jc w:val="both"/>
-      </w:pPr>
-      <w:r>
-        <w:t>Sorting the entries selected for search so as to maintain consistently high usage of the tool’s multithreading capabilities</w:t>
-      </w:r>
-    </w:p>
-    <w:p>
-      <w:pPr>
-        <w:pStyle w:val="ListParagraph"/>
-        <w:numPr>
-          <w:ilvl w:val="0"/>
-          <w:numId w:val="5"/>
-        </w:numPr>
-        <w:jc w:val="both"/>
-      </w:pPr>
-      <w:r>
-        <w:t>Checking each individual entry to determine if it should be searched using extracted text (transcript)</w:t>
-      </w:r>
-    </w:p>
-    <w:p>
-      <w:pPr>
-        <w:pStyle w:val="ListParagraph"/>
-        <w:numPr>
-          <w:ilvl w:val="0"/>
-          <w:numId w:val="5"/>
-        </w:numPr>
-        <w:jc w:val="both"/>
-      </w:pPr>
-      <w:r>
-        <w:t xml:space="preserve">Writing the list of entries to be searched to the file </w:t>
-      </w:r>
-      <w:r>
-        <w:rPr>
-          <w:i/>
-        </w:rPr>
-        <w:t>EntryList.txt</w:t>
-      </w:r>
-    </w:p>
-    <w:p>
-      <w:pPr>
-        <w:jc w:val="both"/>
-      </w:pPr>
-      <w:r>
-        <w:t xml:space="preserve">This process can take anywhere from a few seconds to a </w:t>
-      </w:r>
-      <w:r>
-        <w:t>few</w:t>
-      </w:r>
-      <w:r>
-        <w:t xml:space="preserve"> minutes, depending on how many entries are selected, and which options </w:t>
-      </w:r>
-      <w:r>
-        <w:t>you choose</w:t>
-      </w:r>
-      <w:r>
-        <w:t>.</w:t>
-      </w:r>
-    </w:p>
-    <w:p>
-      <w:pPr>
-        <w:jc w:val="both"/>
-      </w:pPr>
-      <w:r>
-        <w:t>Clicking the “Cancel” button at any time during the search will cause the entire search to be aborted.</w:t>
-      </w:r>
-    </w:p>
-    <w:p>
-      <w:pPr>
-        <w:jc w:val="both"/>
-        <w:rPr>
-          <w:rFonts w:asciiTheme="majorHAnsi" w:eastAsiaTheme="majorEastAsia" w:hAnsiTheme="majorHAnsi" w:cstheme="majorBidi"/>
-          <w:b/>
-          <w:bCs/>
-          <w:color w:val="365F91" w:themeColor="accent1" w:themeShade="BF"/>
-          <w:sz w:val="28"/>
-          <w:szCs w:val="28"/>
-          <w:u w:val="single"/>
-        </w:rPr>
-      </w:pPr>
-      <w:bookmarkStart w:id="73" w:name="_Ref315737818"/>
-      <w:r>
-        <w:rPr>
-          <w:u w:val="single"/>
-        </w:rPr>
-        <w:br w:type="page"/>
-      </w:r>
-    </w:p>
-    <w:p>
-      <w:pPr>
-        <w:pStyle w:val="Heading1"/>
-        <w:jc w:val="both"/>
-        <w:rPr>
-          <w:u w:val="single"/>
-        </w:rPr>
-      </w:pPr>
-      <w:bookmarkStart w:id="74" w:name="_Toc323591546"/>
-      <w:r>
-        <w:rPr>
-          <w:u w:val="single"/>
-        </w:rPr>
-        <w:lastRenderedPageBreak/>
-        <w:t>Monitoring Search Progress</w:t>
-      </w:r>
-      <w:bookmarkEnd w:id="73"/>
-      <w:bookmarkEnd w:id="74"/>
-    </w:p>
-    <w:p>
-      <w:pPr>
-        <w:jc w:val="both"/>
-      </w:pPr>
-    </w:p>
-    <w:p>
-      <w:pPr>
-        <w:jc w:val="both"/>
-      </w:pPr>
-      <w:r>
-        <w:t>Once the search begins</w:t>
-      </w:r>
-      <w:r>
-        <w:t xml:space="preserve">, </w:t>
-      </w:r>
-      <w:r>
-        <w:t xml:space="preserve">you </w:t>
-      </w:r>
-      <w:r>
-        <w:t>can monitor the progress of the search through the main Search tab</w:t>
-      </w:r>
-      <w:r>
-        <w:t xml:space="preserve"> as shown in </w:t>
-      </w:r>
-      <w:fldSimple w:instr=" REF _Ref315738064 \h  \* MERGEFORMAT ">
-        <w:r>
-          <w:t xml:space="preserve">Figure </w:t>
-        </w:r>
-        <w:r>
-          <w:rPr>
-            <w:noProof/>
-          </w:rPr>
-          <w:t>14</w:t>
-        </w:r>
-      </w:fldSimple>
-      <w:r>
-        <w:t>. The following fields will be displayed during a search:</w:t>
-      </w:r>
-    </w:p>
-    <w:p>
-      <w:pPr>
-        <w:pStyle w:val="ListParagraph"/>
-        <w:numPr>
-          <w:ilvl w:val="0"/>
-          <w:numId w:val="6"/>
-        </w:numPr>
-        <w:jc w:val="both"/>
-      </w:pPr>
-      <w:r>
-        <w:t>Keyword or Entity name</w:t>
-      </w:r>
-    </w:p>
-    <w:p>
-      <w:pPr>
-        <w:pStyle w:val="ListParagraph"/>
-        <w:numPr>
-          <w:ilvl w:val="0"/>
-          <w:numId w:val="6"/>
-        </w:numPr>
-        <w:jc w:val="both"/>
-      </w:pPr>
-      <w:r>
-        <w:t>Search Expression</w:t>
-      </w:r>
-    </w:p>
-    <w:p>
-      <w:pPr>
-        <w:pStyle w:val="ListParagraph"/>
-        <w:numPr>
-          <w:ilvl w:val="0"/>
-          <w:numId w:val="6"/>
-        </w:numPr>
-        <w:jc w:val="both"/>
-      </w:pPr>
-      <w:r>
-        <w:t>File Count – the number of files which are responsive to each keyword</w:t>
-      </w:r>
-    </w:p>
-    <w:p>
-      <w:pPr>
-        <w:pStyle w:val="ListParagraph"/>
-        <w:numPr>
-          <w:ilvl w:val="0"/>
-          <w:numId w:val="6"/>
-        </w:numPr>
-        <w:jc w:val="both"/>
-      </w:pPr>
-      <w:r>
-        <w:t>Percentage of Files With Hits – of the total files searched, what percentage contained hits for each keyword</w:t>
-      </w:r>
-    </w:p>
-    <w:p>
-      <w:pPr>
-        <w:pStyle w:val="ListParagraph"/>
-        <w:numPr>
-          <w:ilvl w:val="0"/>
-          <w:numId w:val="6"/>
-        </w:numPr>
-        <w:jc w:val="both"/>
-      </w:pPr>
-      <w:r>
-        <w:t>Hit Count – the number of search hits produced by each keyword</w:t>
-      </w:r>
-      <w:r>
-        <w:t xml:space="preserve"> (before entity filtering)</w:t>
-      </w:r>
-    </w:p>
-    <w:p>
-      <w:pPr>
-        <w:pStyle w:val="ListParagraph"/>
-        <w:numPr>
-          <w:ilvl w:val="0"/>
-          <w:numId w:val="6"/>
-        </w:numPr>
-        <w:jc w:val="both"/>
-      </w:pPr>
-      <w:r>
-        <w:t>Percentage of Total Hits – of the total search hits found for all keywords, what percentage of hits were produced by each keyword</w:t>
-      </w:r>
-    </w:p>
-    <w:p>
-      <w:pPr>
-        <w:keepNext/>
-        <w:jc w:val="center"/>
-      </w:pPr>
-      <w:r>
-        <w:rPr>
-          <w:noProof/>
-        </w:rPr>
-        <w:drawing>
-          <wp:inline distT="0" distB="0" distL="0" distR="0">
-            <wp:extent cx="5943600" cy="4749397"/>
-            <wp:effectExtent l="19050" t="0" r="0" b="0"/>
-            <wp:docPr id="18" name="Picture 13"/>
-            <wp:cNvGraphicFramePr>
-              <a:graphicFrameLocks xmlns:a="http://schemas.openxmlformats.org/drawingml/2006/main" noChangeAspect="1"/>
-            </wp:cNvGraphicFramePr>
-            <a:graphic xmlns:a="http://schemas.openxmlformats.org/drawingml/2006/main">
-              <a:graphicData uri="http://schemas.openxmlformats.org/drawingml/2006/picture">
-                <pic:pic xmlns:pic="http://schemas.openxmlformats.org/drawingml/2006/picture">
-                  <pic:nvPicPr>
-                    <pic:cNvPr id="0" name="Picture 13"/>
-                    <pic:cNvPicPr>
-                      <a:picLocks noChangeAspect="1" noChangeArrowheads="1"/>
-                    </pic:cNvPicPr>
-                  </pic:nvPicPr>
-                  <pic:blipFill>
-                    <a:blip r:embed="rId37"/>
-                    <a:srcRect/>
-                    <a:stretch>
-                      <a:fillRect/>
-                    </a:stretch>
-                  </pic:blipFill>
-                  <pic:spPr bwMode="auto">
-                    <a:xfrm>
-                      <a:off x="0" y="0"/>
-                      <a:ext cx="5943600" cy="4749397"/>
-                    </a:xfrm>
-                    <a:prstGeom prst="rect">
-                      <a:avLst/>
-                    </a:prstGeom>
-                    <a:noFill/>
-                    <a:ln w="9525">
-                      <a:noFill/>
-                      <a:miter lim="800000"/>
-                      <a:headEnd/>
-                      <a:tailEnd/>
-                    </a:ln>
-                  </pic:spPr>
-                </pic:pic>
-              </a:graphicData>
-            </a:graphic>
-          </wp:inline>
-        </w:drawing>
-      </w:r>
-    </w:p>
-    <w:p>
-      <w:pPr>
-        <w:pStyle w:val="Caption"/>
-        <w:jc w:val="center"/>
-      </w:pPr>
       <w:bookmarkStart w:id="75" w:name="_Ref315738064"/>
       <w:r>
         <w:t xml:space="preserve">Figure </w:t>
@@ -12166,32 +12220,13 @@
     </w:p>
     <w:p>
       <w:pPr>
-        <w:rPr>
-          <w:rFonts w:asciiTheme="majorHAnsi" w:eastAsiaTheme="majorEastAsia" w:hAnsiTheme="majorHAnsi" w:cstheme="majorBidi"/>
-          <w:b/>
-          <w:bCs/>
-          <w:color w:val="365F91" w:themeColor="accent1" w:themeShade="BF"/>
-          <w:sz w:val="28"/>
-          <w:szCs w:val="28"/>
+        <w:pStyle w:val="Heading1"/>
+        <w:jc w:val="both"/>
+        <w:rPr>
           <w:u w:val="single"/>
         </w:rPr>
       </w:pPr>
-      <w:r>
-        <w:rPr>
-          <w:u w:val="single"/>
-        </w:rPr>
-        <w:br w:type="page"/>
-      </w:r>
-    </w:p>
-    <w:p>
-      <w:pPr>
-        <w:pStyle w:val="Heading1"/>
-        <w:jc w:val="both"/>
-        <w:rPr>
-          <w:u w:val="single"/>
-        </w:rPr>
-      </w:pPr>
-      <w:bookmarkStart w:id="76" w:name="_Toc323591547"/>
+      <w:bookmarkStart w:id="76" w:name="_Toc324018696"/>
       <w:r>
         <w:rPr>
           <w:u w:val="single"/>
@@ -12238,8 +12273,8 @@
         </w:rPr>
         <w:drawing>
           <wp:inline distT="0" distB="0" distL="0" distR="0">
-            <wp:extent cx="5937250" cy="609600"/>
-            <wp:effectExtent l="19050" t="0" r="6350" b="0"/>
+            <wp:extent cx="6432178" cy="658460"/>
+            <wp:effectExtent l="19050" t="19050" r="25772" b="27340"/>
             <wp:docPr id="53" name="Picture 53"/>
             <wp:cNvGraphicFramePr>
               <a:graphicFrameLocks xmlns:a="http://schemas.openxmlformats.org/drawingml/2006/main" noChangeAspect="1"/>
@@ -12263,14 +12298,16 @@
                   <pic:spPr bwMode="auto">
                     <a:xfrm>
                       <a:off x="0" y="0"/>
-                      <a:ext cx="5937250" cy="609600"/>
+                      <a:ext cx="6432178" cy="658460"/>
                     </a:xfrm>
                     <a:prstGeom prst="rect">
                       <a:avLst/>
                     </a:prstGeom>
                     <a:noFill/>
                     <a:ln w="9525">
-                      <a:noFill/>
+                      <a:solidFill>
+                        <a:schemeClr val="accent1"/>
+                      </a:solidFill>
                       <a:miter lim="800000"/>
                       <a:headEnd/>
                       <a:tailEnd/>
@@ -12306,7 +12343,7 @@
         <w:pStyle w:val="Heading2"/>
         <w:jc w:val="both"/>
       </w:pPr>
-      <w:bookmarkStart w:id="77" w:name="_Toc323591548"/>
+      <w:bookmarkStart w:id="77" w:name="_Toc324018697"/>
       <w:r>
         <w:t>Bookmark Output</w:t>
       </w:r>
@@ -12351,7 +12388,7 @@
         <w:drawing>
           <wp:inline distT="0" distB="0" distL="0" distR="0">
             <wp:extent cx="5937250" cy="1238250"/>
-            <wp:effectExtent l="19050" t="0" r="6350" b="0"/>
+            <wp:effectExtent l="19050" t="19050" r="25400" b="19050"/>
             <wp:docPr id="26" name="Picture 26"/>
             <wp:cNvGraphicFramePr>
               <a:graphicFrameLocks xmlns:a="http://schemas.openxmlformats.org/drawingml/2006/main" noChangeAspect="1"/>
@@ -12382,7 +12419,9 @@
                     </a:prstGeom>
                     <a:noFill/>
                     <a:ln w="9525">
-                      <a:noFill/>
+                      <a:solidFill>
+                        <a:schemeClr val="accent1"/>
+                      </a:solidFill>
                       <a:miter lim="800000"/>
                       <a:headEnd/>
                       <a:tailEnd/>
@@ -12431,7 +12470,7 @@
         <w:drawing>
           <wp:inline distT="0" distB="0" distL="0" distR="0">
             <wp:extent cx="3784572" cy="768394"/>
-            <wp:effectExtent l="19050" t="0" r="6378" b="0"/>
+            <wp:effectExtent l="19050" t="19050" r="25428" b="12656"/>
             <wp:docPr id="7" name="Picture 1"/>
             <wp:cNvGraphicFramePr>
               <a:graphicFrameLocks xmlns:a="http://schemas.openxmlformats.org/drawingml/2006/main" noChangeAspect="1"/>
@@ -12462,7 +12501,9 @@
                     </a:prstGeom>
                     <a:noFill/>
                     <a:ln w="9525">
-                      <a:noFill/>
+                      <a:solidFill>
+                        <a:schemeClr val="accent1"/>
+                      </a:solidFill>
                       <a:miter lim="800000"/>
                       <a:headEnd/>
                       <a:tailEnd/>
@@ -12523,7 +12564,7 @@
         <w:pStyle w:val="Heading2"/>
         <w:jc w:val="both"/>
       </w:pPr>
-      <w:bookmarkStart w:id="79" w:name="_Toc323591549"/>
+      <w:bookmarkStart w:id="79" w:name="_Toc324018698"/>
       <w:r>
         <w:lastRenderedPageBreak/>
         <w:t>Excel Output</w:t>
@@ -12987,7 +13028,7 @@
             <w:rPr>
               <w:noProof/>
             </w:rPr>
-            <w:t>4</w:t>
+            <w:t>32</w:t>
           </w:r>
         </w:fldSimple>
       </w:p>

</xml_diff>

<commit_message>
Added creation of regex samples and documentation
</commit_message>
<xml_diff>
--- a/documentation/Lightgrep for EnCase Manual.docx
+++ b/documentation/Lightgrep for EnCase Manual.docx
@@ -184,7 +184,7 @@
           <w:r>
             <w:fldChar w:fldCharType="separate"/>
           </w:r>
-          <w:hyperlink w:anchor="_Toc324018637" w:history="1">
+          <w:hyperlink w:anchor="_Toc324203228" w:history="1">
             <w:r>
               <w:rPr>
                 <w:rStyle w:val="Hyperlink"/>
@@ -211,7 +211,7 @@
                 <w:noProof/>
                 <w:webHidden/>
               </w:rPr>
-              <w:instrText xml:space="preserve"> PAGEREF _Toc324018637 \h </w:instrText>
+              <w:instrText xml:space="preserve"> PAGEREF _Toc324203228 \h </w:instrText>
             </w:r>
             <w:r>
               <w:rPr>
@@ -253,7 +253,7 @@
               <w:noProof/>
             </w:rPr>
           </w:pPr>
-          <w:hyperlink w:anchor="_Toc324018638" w:history="1">
+          <w:hyperlink w:anchor="_Toc324203229" w:history="1">
             <w:r>
               <w:rPr>
                 <w:rStyle w:val="Hyperlink"/>
@@ -280,7 +280,7 @@
                 <w:noProof/>
                 <w:webHidden/>
               </w:rPr>
-              <w:instrText xml:space="preserve"> PAGEREF _Toc324018638 \h </w:instrText>
+              <w:instrText xml:space="preserve"> PAGEREF _Toc324203229 \h </w:instrText>
             </w:r>
             <w:r>
               <w:rPr>
@@ -322,7 +322,7 @@
               <w:noProof/>
             </w:rPr>
           </w:pPr>
-          <w:hyperlink w:anchor="_Toc324018639" w:history="1">
+          <w:hyperlink w:anchor="_Toc324203230" w:history="1">
             <w:r>
               <w:rPr>
                 <w:rStyle w:val="Hyperlink"/>
@@ -349,7 +349,7 @@
                 <w:noProof/>
                 <w:webHidden/>
               </w:rPr>
-              <w:instrText xml:space="preserve"> PAGEREF _Toc324018639 \h </w:instrText>
+              <w:instrText xml:space="preserve"> PAGEREF _Toc324203230 \h </w:instrText>
             </w:r>
             <w:r>
               <w:rPr>
@@ -391,7 +391,7 @@
               <w:noProof/>
             </w:rPr>
           </w:pPr>
-          <w:hyperlink w:anchor="_Toc324018640" w:history="1">
+          <w:hyperlink w:anchor="_Toc324203231" w:history="1">
             <w:r>
               <w:rPr>
                 <w:rStyle w:val="Hyperlink"/>
@@ -418,7 +418,7 @@
                 <w:noProof/>
                 <w:webHidden/>
               </w:rPr>
-              <w:instrText xml:space="preserve"> PAGEREF _Toc324018640 \h </w:instrText>
+              <w:instrText xml:space="preserve"> PAGEREF _Toc324203231 \h </w:instrText>
             </w:r>
             <w:r>
               <w:rPr>
@@ -438,7 +438,7 @@
                 <w:noProof/>
                 <w:webHidden/>
               </w:rPr>
-              <w:t>4</w:t>
+              <w:t>5</w:t>
             </w:r>
             <w:r>
               <w:rPr>
@@ -460,7 +460,7 @@
               <w:noProof/>
             </w:rPr>
           </w:pPr>
-          <w:hyperlink w:anchor="_Toc324018641" w:history="1">
+          <w:hyperlink w:anchor="_Toc324203232" w:history="1">
             <w:r>
               <w:rPr>
                 <w:rStyle w:val="Hyperlink"/>
@@ -487,7 +487,7 @@
                 <w:noProof/>
                 <w:webHidden/>
               </w:rPr>
-              <w:instrText xml:space="preserve"> PAGEREF _Toc324018641 \h </w:instrText>
+              <w:instrText xml:space="preserve"> PAGEREF _Toc324203232 \h </w:instrText>
             </w:r>
             <w:r>
               <w:rPr>
@@ -529,7 +529,7 @@
               <w:noProof/>
             </w:rPr>
           </w:pPr>
-          <w:hyperlink w:anchor="_Toc324018642" w:history="1">
+          <w:hyperlink w:anchor="_Toc324203233" w:history="1">
             <w:r>
               <w:rPr>
                 <w:rStyle w:val="Hyperlink"/>
@@ -556,7 +556,7 @@
                 <w:noProof/>
                 <w:webHidden/>
               </w:rPr>
-              <w:instrText xml:space="preserve"> PAGEREF _Toc324018642 \h </w:instrText>
+              <w:instrText xml:space="preserve"> PAGEREF _Toc324203233 \h </w:instrText>
             </w:r>
             <w:r>
               <w:rPr>
@@ -598,7 +598,7 @@
               <w:noProof/>
             </w:rPr>
           </w:pPr>
-          <w:hyperlink w:anchor="_Toc324018643" w:history="1">
+          <w:hyperlink w:anchor="_Toc324203234" w:history="1">
             <w:r>
               <w:rPr>
                 <w:rStyle w:val="Hyperlink"/>
@@ -625,7 +625,7 @@
                 <w:noProof/>
                 <w:webHidden/>
               </w:rPr>
-              <w:instrText xml:space="preserve"> PAGEREF _Toc324018643 \h </w:instrText>
+              <w:instrText xml:space="preserve"> PAGEREF _Toc324203234 \h </w:instrText>
             </w:r>
             <w:r>
               <w:rPr>
@@ -667,7 +667,7 @@
               <w:noProof/>
             </w:rPr>
           </w:pPr>
-          <w:hyperlink w:anchor="_Toc324018644" w:history="1">
+          <w:hyperlink w:anchor="_Toc324203235" w:history="1">
             <w:r>
               <w:rPr>
                 <w:rStyle w:val="Hyperlink"/>
@@ -694,7 +694,7 @@
                 <w:noProof/>
                 <w:webHidden/>
               </w:rPr>
-              <w:instrText xml:space="preserve"> PAGEREF _Toc324018644 \h </w:instrText>
+              <w:instrText xml:space="preserve"> PAGEREF _Toc324203235 \h </w:instrText>
             </w:r>
             <w:r>
               <w:rPr>
@@ -736,7 +736,7 @@
               <w:noProof/>
             </w:rPr>
           </w:pPr>
-          <w:hyperlink w:anchor="_Toc324018645" w:history="1">
+          <w:hyperlink w:anchor="_Toc324203236" w:history="1">
             <w:r>
               <w:rPr>
                 <w:rStyle w:val="Hyperlink"/>
@@ -763,7 +763,7 @@
                 <w:noProof/>
                 <w:webHidden/>
               </w:rPr>
-              <w:instrText xml:space="preserve"> PAGEREF _Toc324018645 \h </w:instrText>
+              <w:instrText xml:space="preserve"> PAGEREF _Toc324203236 \h </w:instrText>
             </w:r>
             <w:r>
               <w:rPr>
@@ -805,7 +805,7 @@
               <w:noProof/>
             </w:rPr>
           </w:pPr>
-          <w:hyperlink w:anchor="_Toc324018646" w:history="1">
+          <w:hyperlink w:anchor="_Toc324203237" w:history="1">
             <w:r>
               <w:rPr>
                 <w:rStyle w:val="Hyperlink"/>
@@ -832,7 +832,7 @@
                 <w:noProof/>
                 <w:webHidden/>
               </w:rPr>
-              <w:instrText xml:space="preserve"> PAGEREF _Toc324018646 \h </w:instrText>
+              <w:instrText xml:space="preserve"> PAGEREF _Toc324203237 \h </w:instrText>
             </w:r>
             <w:r>
               <w:rPr>
@@ -874,7 +874,7 @@
               <w:noProof/>
             </w:rPr>
           </w:pPr>
-          <w:hyperlink w:anchor="_Toc324018647" w:history="1">
+          <w:hyperlink w:anchor="_Toc324203238" w:history="1">
             <w:r>
               <w:rPr>
                 <w:rStyle w:val="Hyperlink"/>
@@ -901,7 +901,7 @@
                 <w:noProof/>
                 <w:webHidden/>
               </w:rPr>
-              <w:instrText xml:space="preserve"> PAGEREF _Toc324018647 \h </w:instrText>
+              <w:instrText xml:space="preserve"> PAGEREF _Toc324203238 \h </w:instrText>
             </w:r>
             <w:r>
               <w:rPr>
@@ -943,7 +943,7 @@
               <w:noProof/>
             </w:rPr>
           </w:pPr>
-          <w:hyperlink w:anchor="_Toc324018648" w:history="1">
+          <w:hyperlink w:anchor="_Toc324203239" w:history="1">
             <w:r>
               <w:rPr>
                 <w:rStyle w:val="Hyperlink"/>
@@ -970,7 +970,7 @@
                 <w:noProof/>
                 <w:webHidden/>
               </w:rPr>
-              <w:instrText xml:space="preserve"> PAGEREF _Toc324018648 \h </w:instrText>
+              <w:instrText xml:space="preserve"> PAGEREF _Toc324203239 \h </w:instrText>
             </w:r>
             <w:r>
               <w:rPr>
@@ -1012,7 +1012,7 @@
               <w:noProof/>
             </w:rPr>
           </w:pPr>
-          <w:hyperlink w:anchor="_Toc324018649" w:history="1">
+          <w:hyperlink w:anchor="_Toc324203240" w:history="1">
             <w:r>
               <w:rPr>
                 <w:rStyle w:val="Hyperlink"/>
@@ -1039,7 +1039,7 @@
                 <w:noProof/>
                 <w:webHidden/>
               </w:rPr>
-              <w:instrText xml:space="preserve"> PAGEREF _Toc324018649 \h </w:instrText>
+              <w:instrText xml:space="preserve"> PAGEREF _Toc324203240 \h </w:instrText>
             </w:r>
             <w:r>
               <w:rPr>
@@ -1081,7 +1081,7 @@
               <w:noProof/>
             </w:rPr>
           </w:pPr>
-          <w:hyperlink w:anchor="_Toc324018650" w:history="1">
+          <w:hyperlink w:anchor="_Toc324203241" w:history="1">
             <w:r>
               <w:rPr>
                 <w:rStyle w:val="Hyperlink"/>
@@ -1108,7 +1108,7 @@
                 <w:noProof/>
                 <w:webHidden/>
               </w:rPr>
-              <w:instrText xml:space="preserve"> PAGEREF _Toc324018650 \h </w:instrText>
+              <w:instrText xml:space="preserve"> PAGEREF _Toc324203241 \h </w:instrText>
             </w:r>
             <w:r>
               <w:rPr>
@@ -1150,7 +1150,7 @@
               <w:noProof/>
             </w:rPr>
           </w:pPr>
-          <w:hyperlink w:anchor="_Toc324018651" w:history="1">
+          <w:hyperlink w:anchor="_Toc324203242" w:history="1">
             <w:r>
               <w:rPr>
                 <w:rStyle w:val="Hyperlink"/>
@@ -1177,7 +1177,7 @@
                 <w:noProof/>
                 <w:webHidden/>
               </w:rPr>
-              <w:instrText xml:space="preserve"> PAGEREF _Toc324018651 \h </w:instrText>
+              <w:instrText xml:space="preserve"> PAGEREF _Toc324203242 \h </w:instrText>
             </w:r>
             <w:r>
               <w:rPr>
@@ -1219,7 +1219,7 @@
               <w:noProof/>
             </w:rPr>
           </w:pPr>
-          <w:hyperlink w:anchor="_Toc324018652" w:history="1">
+          <w:hyperlink w:anchor="_Toc324203243" w:history="1">
             <w:r>
               <w:rPr>
                 <w:rStyle w:val="Hyperlink"/>
@@ -1246,7 +1246,7 @@
                 <w:noProof/>
                 <w:webHidden/>
               </w:rPr>
-              <w:instrText xml:space="preserve"> PAGEREF _Toc324018652 \h </w:instrText>
+              <w:instrText xml:space="preserve"> PAGEREF _Toc324203243 \h </w:instrText>
             </w:r>
             <w:r>
               <w:rPr>
@@ -1288,7 +1288,7 @@
               <w:noProof/>
             </w:rPr>
           </w:pPr>
-          <w:hyperlink w:anchor="_Toc324018653" w:history="1">
+          <w:hyperlink w:anchor="_Toc324203244" w:history="1">
             <w:r>
               <w:rPr>
                 <w:rStyle w:val="Hyperlink"/>
@@ -1315,7 +1315,7 @@
                 <w:noProof/>
                 <w:webHidden/>
               </w:rPr>
-              <w:instrText xml:space="preserve"> PAGEREF _Toc324018653 \h </w:instrText>
+              <w:instrText xml:space="preserve"> PAGEREF _Toc324203244 \h </w:instrText>
             </w:r>
             <w:r>
               <w:rPr>
@@ -1357,7 +1357,7 @@
               <w:noProof/>
             </w:rPr>
           </w:pPr>
-          <w:hyperlink w:anchor="_Toc324018654" w:history="1">
+          <w:hyperlink w:anchor="_Toc324203245" w:history="1">
             <w:r>
               <w:rPr>
                 <w:rStyle w:val="Hyperlink"/>
@@ -1384,7 +1384,7 @@
                 <w:noProof/>
                 <w:webHidden/>
               </w:rPr>
-              <w:instrText xml:space="preserve"> PAGEREF _Toc324018654 \h </w:instrText>
+              <w:instrText xml:space="preserve"> PAGEREF _Toc324203245 \h </w:instrText>
             </w:r>
             <w:r>
               <w:rPr>
@@ -1426,7 +1426,7 @@
               <w:noProof/>
             </w:rPr>
           </w:pPr>
-          <w:hyperlink w:anchor="_Toc324018655" w:history="1">
+          <w:hyperlink w:anchor="_Toc324203246" w:history="1">
             <w:r>
               <w:rPr>
                 <w:rStyle w:val="Hyperlink"/>
@@ -1453,7 +1453,7 @@
                 <w:noProof/>
                 <w:webHidden/>
               </w:rPr>
-              <w:instrText xml:space="preserve"> PAGEREF _Toc324018655 \h </w:instrText>
+              <w:instrText xml:space="preserve"> PAGEREF _Toc324203246 \h </w:instrText>
             </w:r>
             <w:r>
               <w:rPr>
@@ -1495,7 +1495,7 @@
               <w:noProof/>
             </w:rPr>
           </w:pPr>
-          <w:hyperlink w:anchor="_Toc324018656" w:history="1">
+          <w:hyperlink w:anchor="_Toc324203247" w:history="1">
             <w:r>
               <w:rPr>
                 <w:rStyle w:val="Hyperlink"/>
@@ -1522,7 +1522,7 @@
                 <w:noProof/>
                 <w:webHidden/>
               </w:rPr>
-              <w:instrText xml:space="preserve"> PAGEREF _Toc324018656 \h </w:instrText>
+              <w:instrText xml:space="preserve"> PAGEREF _Toc324203247 \h </w:instrText>
             </w:r>
             <w:r>
               <w:rPr>
@@ -1564,7 +1564,7 @@
               <w:noProof/>
             </w:rPr>
           </w:pPr>
-          <w:hyperlink w:anchor="_Toc324018657" w:history="1">
+          <w:hyperlink w:anchor="_Toc324203248" w:history="1">
             <w:r>
               <w:rPr>
                 <w:rStyle w:val="Hyperlink"/>
@@ -1591,7 +1591,7 @@
                 <w:noProof/>
                 <w:webHidden/>
               </w:rPr>
-              <w:instrText xml:space="preserve"> PAGEREF _Toc324018657 \h </w:instrText>
+              <w:instrText xml:space="preserve"> PAGEREF _Toc324203248 \h </w:instrText>
             </w:r>
             <w:r>
               <w:rPr>
@@ -1633,7 +1633,7 @@
               <w:noProof/>
             </w:rPr>
           </w:pPr>
-          <w:hyperlink w:anchor="_Toc324018658" w:history="1">
+          <w:hyperlink w:anchor="_Toc324203249" w:history="1">
             <w:r>
               <w:rPr>
                 <w:rStyle w:val="Hyperlink"/>
@@ -1660,7 +1660,7 @@
                 <w:noProof/>
                 <w:webHidden/>
               </w:rPr>
-              <w:instrText xml:space="preserve"> PAGEREF _Toc324018658 \h </w:instrText>
+              <w:instrText xml:space="preserve"> PAGEREF _Toc324203249 \h </w:instrText>
             </w:r>
             <w:r>
               <w:rPr>
@@ -1702,7 +1702,7 @@
               <w:noProof/>
             </w:rPr>
           </w:pPr>
-          <w:hyperlink w:anchor="_Toc324018659" w:history="1">
+          <w:hyperlink w:anchor="_Toc324203250" w:history="1">
             <w:r>
               <w:rPr>
                 <w:rStyle w:val="Hyperlink"/>
@@ -1729,7 +1729,7 @@
                 <w:noProof/>
                 <w:webHidden/>
               </w:rPr>
-              <w:instrText xml:space="preserve"> PAGEREF _Toc324018659 \h </w:instrText>
+              <w:instrText xml:space="preserve"> PAGEREF _Toc324203250 \h </w:instrText>
             </w:r>
             <w:r>
               <w:rPr>
@@ -1771,7 +1771,7 @@
               <w:noProof/>
             </w:rPr>
           </w:pPr>
-          <w:hyperlink w:anchor="_Toc324018660" w:history="1">
+          <w:hyperlink w:anchor="_Toc324203251" w:history="1">
             <w:r>
               <w:rPr>
                 <w:rStyle w:val="Hyperlink"/>
@@ -1798,7 +1798,7 @@
                 <w:noProof/>
                 <w:webHidden/>
               </w:rPr>
-              <w:instrText xml:space="preserve"> PAGEREF _Toc324018660 \h </w:instrText>
+              <w:instrText xml:space="preserve"> PAGEREF _Toc324203251 \h </w:instrText>
             </w:r>
             <w:r>
               <w:rPr>
@@ -1840,7 +1840,7 @@
               <w:noProof/>
             </w:rPr>
           </w:pPr>
-          <w:hyperlink w:anchor="_Toc324018661" w:history="1">
+          <w:hyperlink w:anchor="_Toc324203252" w:history="1">
             <w:r>
               <w:rPr>
                 <w:rStyle w:val="Hyperlink"/>
@@ -1867,7 +1867,7 @@
                 <w:noProof/>
                 <w:webHidden/>
               </w:rPr>
-              <w:instrText xml:space="preserve"> PAGEREF _Toc324018661 \h </w:instrText>
+              <w:instrText xml:space="preserve"> PAGEREF _Toc324203252 \h </w:instrText>
             </w:r>
             <w:r>
               <w:rPr>
@@ -1909,7 +1909,7 @@
               <w:noProof/>
             </w:rPr>
           </w:pPr>
-          <w:hyperlink w:anchor="_Toc324018662" w:history="1">
+          <w:hyperlink w:anchor="_Toc324203253" w:history="1">
             <w:r>
               <w:rPr>
                 <w:rStyle w:val="Hyperlink"/>
@@ -1936,7 +1936,7 @@
                 <w:noProof/>
                 <w:webHidden/>
               </w:rPr>
-              <w:instrText xml:space="preserve"> PAGEREF _Toc324018662 \h </w:instrText>
+              <w:instrText xml:space="preserve"> PAGEREF _Toc324203253 \h </w:instrText>
             </w:r>
             <w:r>
               <w:rPr>
@@ -1978,7 +1978,7 @@
               <w:noProof/>
             </w:rPr>
           </w:pPr>
-          <w:hyperlink w:anchor="_Toc324018663" w:history="1">
+          <w:hyperlink w:anchor="_Toc324203254" w:history="1">
             <w:r>
               <w:rPr>
                 <w:rStyle w:val="Hyperlink"/>
@@ -2005,7 +2005,7 @@
                 <w:noProof/>
                 <w:webHidden/>
               </w:rPr>
-              <w:instrText xml:space="preserve"> PAGEREF _Toc324018663 \h </w:instrText>
+              <w:instrText xml:space="preserve"> PAGEREF _Toc324203254 \h </w:instrText>
             </w:r>
             <w:r>
               <w:rPr>
@@ -2047,7 +2047,7 @@
               <w:noProof/>
             </w:rPr>
           </w:pPr>
-          <w:hyperlink w:anchor="_Toc324018664" w:history="1">
+          <w:hyperlink w:anchor="_Toc324203255" w:history="1">
             <w:r>
               <w:rPr>
                 <w:rStyle w:val="Hyperlink"/>
@@ -2074,7 +2074,7 @@
                 <w:noProof/>
                 <w:webHidden/>
               </w:rPr>
-              <w:instrText xml:space="preserve"> PAGEREF _Toc324018664 \h </w:instrText>
+              <w:instrText xml:space="preserve"> PAGEREF _Toc324203255 \h </w:instrText>
             </w:r>
             <w:r>
               <w:rPr>
@@ -2116,7 +2116,7 @@
               <w:noProof/>
             </w:rPr>
           </w:pPr>
-          <w:hyperlink w:anchor="_Toc324018665" w:history="1">
+          <w:hyperlink w:anchor="_Toc324203256" w:history="1">
             <w:r>
               <w:rPr>
                 <w:rStyle w:val="Hyperlink"/>
@@ -2143,7 +2143,7 @@
                 <w:noProof/>
                 <w:webHidden/>
               </w:rPr>
-              <w:instrText xml:space="preserve"> PAGEREF _Toc324018665 \h </w:instrText>
+              <w:instrText xml:space="preserve"> PAGEREF _Toc324203256 \h </w:instrText>
             </w:r>
             <w:r>
               <w:rPr>
@@ -2185,7 +2185,7 @@
               <w:noProof/>
             </w:rPr>
           </w:pPr>
-          <w:hyperlink w:anchor="_Toc324018666" w:history="1">
+          <w:hyperlink w:anchor="_Toc324203257" w:history="1">
             <w:r>
               <w:rPr>
                 <w:rStyle w:val="Hyperlink"/>
@@ -2213,7 +2213,7 @@
                 <w:noProof/>
                 <w:webHidden/>
               </w:rPr>
-              <w:instrText xml:space="preserve"> PAGEREF _Toc324018666 \h </w:instrText>
+              <w:instrText xml:space="preserve"> PAGEREF _Toc324203257 \h </w:instrText>
             </w:r>
             <w:r>
               <w:rPr>
@@ -2255,7 +2255,7 @@
               <w:noProof/>
             </w:rPr>
           </w:pPr>
-          <w:hyperlink w:anchor="_Toc324018667" w:history="1">
+          <w:hyperlink w:anchor="_Toc324203258" w:history="1">
             <w:r>
               <w:rPr>
                 <w:rStyle w:val="Hyperlink"/>
@@ -2283,7 +2283,7 @@
                 <w:noProof/>
                 <w:webHidden/>
               </w:rPr>
-              <w:instrText xml:space="preserve"> PAGEREF _Toc324018667 \h </w:instrText>
+              <w:instrText xml:space="preserve"> PAGEREF _Toc324203258 \h </w:instrText>
             </w:r>
             <w:r>
               <w:rPr>
@@ -2325,7 +2325,7 @@
               <w:noProof/>
             </w:rPr>
           </w:pPr>
-          <w:hyperlink w:anchor="_Toc324018668" w:history="1">
+          <w:hyperlink w:anchor="_Toc324203259" w:history="1">
             <w:r>
               <w:rPr>
                 <w:rStyle w:val="Hyperlink"/>
@@ -2353,7 +2353,7 @@
                 <w:noProof/>
                 <w:webHidden/>
               </w:rPr>
-              <w:instrText xml:space="preserve"> PAGEREF _Toc324018668 \h </w:instrText>
+              <w:instrText xml:space="preserve"> PAGEREF _Toc324203259 \h </w:instrText>
             </w:r>
             <w:r>
               <w:rPr>
@@ -2395,7 +2395,7 @@
               <w:noProof/>
             </w:rPr>
           </w:pPr>
-          <w:hyperlink w:anchor="_Toc324018669" w:history="1">
+          <w:hyperlink w:anchor="_Toc324203260" w:history="1">
             <w:r>
               <w:rPr>
                 <w:rStyle w:val="Hyperlink"/>
@@ -2422,7 +2422,7 @@
                 <w:noProof/>
                 <w:webHidden/>
               </w:rPr>
-              <w:instrText xml:space="preserve"> PAGEREF _Toc324018669 \h </w:instrText>
+              <w:instrText xml:space="preserve"> PAGEREF _Toc324203260 \h </w:instrText>
             </w:r>
             <w:r>
               <w:rPr>
@@ -2464,7 +2464,7 @@
               <w:noProof/>
             </w:rPr>
           </w:pPr>
-          <w:hyperlink w:anchor="_Toc324018670" w:history="1">
+          <w:hyperlink w:anchor="_Toc324203261" w:history="1">
             <w:r>
               <w:rPr>
                 <w:rStyle w:val="Hyperlink"/>
@@ -2491,7 +2491,7 @@
                 <w:noProof/>
                 <w:webHidden/>
               </w:rPr>
-              <w:instrText xml:space="preserve"> PAGEREF _Toc324018670 \h </w:instrText>
+              <w:instrText xml:space="preserve"> PAGEREF _Toc324203261 \h </w:instrText>
             </w:r>
             <w:r>
               <w:rPr>
@@ -2533,7 +2533,7 @@
               <w:noProof/>
             </w:rPr>
           </w:pPr>
-          <w:hyperlink w:anchor="_Toc324018671" w:history="1">
+          <w:hyperlink w:anchor="_Toc324203262" w:history="1">
             <w:r>
               <w:rPr>
                 <w:rStyle w:val="Hyperlink"/>
@@ -2560,7 +2560,7 @@
                 <w:noProof/>
                 <w:webHidden/>
               </w:rPr>
-              <w:instrText xml:space="preserve"> PAGEREF _Toc324018671 \h </w:instrText>
+              <w:instrText xml:space="preserve"> PAGEREF _Toc324203262 \h </w:instrText>
             </w:r>
             <w:r>
               <w:rPr>
@@ -2602,7 +2602,7 @@
               <w:noProof/>
             </w:rPr>
           </w:pPr>
-          <w:hyperlink w:anchor="_Toc324018672" w:history="1">
+          <w:hyperlink w:anchor="_Toc324203263" w:history="1">
             <w:r>
               <w:rPr>
                 <w:rStyle w:val="Hyperlink"/>
@@ -2630,7 +2630,7 @@
                 <w:noProof/>
                 <w:webHidden/>
               </w:rPr>
-              <w:instrText xml:space="preserve"> PAGEREF _Toc324018672 \h </w:instrText>
+              <w:instrText xml:space="preserve"> PAGEREF _Toc324203263 \h </w:instrText>
             </w:r>
             <w:r>
               <w:rPr>
@@ -2672,7 +2672,7 @@
               <w:noProof/>
             </w:rPr>
           </w:pPr>
-          <w:hyperlink w:anchor="_Toc324018673" w:history="1">
+          <w:hyperlink w:anchor="_Toc324203264" w:history="1">
             <w:r>
               <w:rPr>
                 <w:rStyle w:val="Hyperlink"/>
@@ -2699,7 +2699,7 @@
                 <w:noProof/>
                 <w:webHidden/>
               </w:rPr>
-              <w:instrText xml:space="preserve"> PAGEREF _Toc324018673 \h </w:instrText>
+              <w:instrText xml:space="preserve"> PAGEREF _Toc324203264 \h </w:instrText>
             </w:r>
             <w:r>
               <w:rPr>
@@ -2741,7 +2741,7 @@
               <w:noProof/>
             </w:rPr>
           </w:pPr>
-          <w:hyperlink w:anchor="_Toc324018674" w:history="1">
+          <w:hyperlink w:anchor="_Toc324203265" w:history="1">
             <w:r>
               <w:rPr>
                 <w:rStyle w:val="Hyperlink"/>
@@ -2768,7 +2768,7 @@
                 <w:noProof/>
                 <w:webHidden/>
               </w:rPr>
-              <w:instrText xml:space="preserve"> PAGEREF _Toc324018674 \h </w:instrText>
+              <w:instrText xml:space="preserve"> PAGEREF _Toc324203265 \h </w:instrText>
             </w:r>
             <w:r>
               <w:rPr>
@@ -2810,7 +2810,7 @@
               <w:noProof/>
             </w:rPr>
           </w:pPr>
-          <w:hyperlink w:anchor="_Toc324018675" w:history="1">
+          <w:hyperlink w:anchor="_Toc324203266" w:history="1">
             <w:r>
               <w:rPr>
                 <w:rStyle w:val="Hyperlink"/>
@@ -2837,7 +2837,7 @@
                 <w:noProof/>
                 <w:webHidden/>
               </w:rPr>
-              <w:instrText xml:space="preserve"> PAGEREF _Toc324018675 \h </w:instrText>
+              <w:instrText xml:space="preserve"> PAGEREF _Toc324203266 \h </w:instrText>
             </w:r>
             <w:r>
               <w:rPr>
@@ -2879,7 +2879,7 @@
               <w:noProof/>
             </w:rPr>
           </w:pPr>
-          <w:hyperlink w:anchor="_Toc324018676" w:history="1">
+          <w:hyperlink w:anchor="_Toc324203267" w:history="1">
             <w:r>
               <w:rPr>
                 <w:rStyle w:val="Hyperlink"/>
@@ -2906,7 +2906,7 @@
                 <w:noProof/>
                 <w:webHidden/>
               </w:rPr>
-              <w:instrText xml:space="preserve"> PAGEREF _Toc324018676 \h </w:instrText>
+              <w:instrText xml:space="preserve"> PAGEREF _Toc324203267 \h </w:instrText>
             </w:r>
             <w:r>
               <w:rPr>
@@ -2948,7 +2948,7 @@
               <w:noProof/>
             </w:rPr>
           </w:pPr>
-          <w:hyperlink w:anchor="_Toc324018677" w:history="1">
+          <w:hyperlink w:anchor="_Toc324203268" w:history="1">
             <w:r>
               <w:rPr>
                 <w:rStyle w:val="Hyperlink"/>
@@ -2975,7 +2975,7 @@
                 <w:noProof/>
                 <w:webHidden/>
               </w:rPr>
-              <w:instrText xml:space="preserve"> PAGEREF _Toc324018677 \h </w:instrText>
+              <w:instrText xml:space="preserve"> PAGEREF _Toc324203268 \h </w:instrText>
             </w:r>
             <w:r>
               <w:rPr>
@@ -3017,7 +3017,7 @@
               <w:noProof/>
             </w:rPr>
           </w:pPr>
-          <w:hyperlink w:anchor="_Toc324018678" w:history="1">
+          <w:hyperlink w:anchor="_Toc324203269" w:history="1">
             <w:r>
               <w:rPr>
                 <w:rStyle w:val="Hyperlink"/>
@@ -3044,7 +3044,7 @@
                 <w:noProof/>
                 <w:webHidden/>
               </w:rPr>
-              <w:instrText xml:space="preserve"> PAGEREF _Toc324018678 \h </w:instrText>
+              <w:instrText xml:space="preserve"> PAGEREF _Toc324203269 \h </w:instrText>
             </w:r>
             <w:r>
               <w:rPr>
@@ -3086,7 +3086,7 @@
               <w:noProof/>
             </w:rPr>
           </w:pPr>
-          <w:hyperlink w:anchor="_Toc324018679" w:history="1">
+          <w:hyperlink w:anchor="_Toc324203270" w:history="1">
             <w:r>
               <w:rPr>
                 <w:rStyle w:val="Hyperlink"/>
@@ -3113,7 +3113,7 @@
                 <w:noProof/>
                 <w:webHidden/>
               </w:rPr>
-              <w:instrText xml:space="preserve"> PAGEREF _Toc324018679 \h </w:instrText>
+              <w:instrText xml:space="preserve"> PAGEREF _Toc324203270 \h </w:instrText>
             </w:r>
             <w:r>
               <w:rPr>
@@ -3155,7 +3155,7 @@
               <w:noProof/>
             </w:rPr>
           </w:pPr>
-          <w:hyperlink w:anchor="_Toc324018680" w:history="1">
+          <w:hyperlink w:anchor="_Toc324203271" w:history="1">
             <w:r>
               <w:rPr>
                 <w:rStyle w:val="Hyperlink"/>
@@ -3182,7 +3182,7 @@
                 <w:noProof/>
                 <w:webHidden/>
               </w:rPr>
-              <w:instrText xml:space="preserve"> PAGEREF _Toc324018680 \h </w:instrText>
+              <w:instrText xml:space="preserve"> PAGEREF _Toc324203271 \h </w:instrText>
             </w:r>
             <w:r>
               <w:rPr>
@@ -3224,7 +3224,7 @@
               <w:noProof/>
             </w:rPr>
           </w:pPr>
-          <w:hyperlink w:anchor="_Toc324018681" w:history="1">
+          <w:hyperlink w:anchor="_Toc324203272" w:history="1">
             <w:r>
               <w:rPr>
                 <w:rStyle w:val="Hyperlink"/>
@@ -3251,7 +3251,7 @@
                 <w:noProof/>
                 <w:webHidden/>
               </w:rPr>
-              <w:instrText xml:space="preserve"> PAGEREF _Toc324018681 \h </w:instrText>
+              <w:instrText xml:space="preserve"> PAGEREF _Toc324203272 \h </w:instrText>
             </w:r>
             <w:r>
               <w:rPr>
@@ -3293,7 +3293,7 @@
               <w:noProof/>
             </w:rPr>
           </w:pPr>
-          <w:hyperlink w:anchor="_Toc324018682" w:history="1">
+          <w:hyperlink w:anchor="_Toc324203273" w:history="1">
             <w:r>
               <w:rPr>
                 <w:rStyle w:val="Hyperlink"/>
@@ -3320,7 +3320,7 @@
                 <w:noProof/>
                 <w:webHidden/>
               </w:rPr>
-              <w:instrText xml:space="preserve"> PAGEREF _Toc324018682 \h </w:instrText>
+              <w:instrText xml:space="preserve"> PAGEREF _Toc324203273 \h </w:instrText>
             </w:r>
             <w:r>
               <w:rPr>
@@ -3362,7 +3362,7 @@
               <w:noProof/>
             </w:rPr>
           </w:pPr>
-          <w:hyperlink w:anchor="_Toc324018683" w:history="1">
+          <w:hyperlink w:anchor="_Toc324203274" w:history="1">
             <w:r>
               <w:rPr>
                 <w:rStyle w:val="Hyperlink"/>
@@ -3389,7 +3389,7 @@
                 <w:noProof/>
                 <w:webHidden/>
               </w:rPr>
-              <w:instrText xml:space="preserve"> PAGEREF _Toc324018683 \h </w:instrText>
+              <w:instrText xml:space="preserve"> PAGEREF _Toc324203274 \h </w:instrText>
             </w:r>
             <w:r>
               <w:rPr>
@@ -3431,7 +3431,7 @@
               <w:noProof/>
             </w:rPr>
           </w:pPr>
-          <w:hyperlink w:anchor="_Toc324018684" w:history="1">
+          <w:hyperlink w:anchor="_Toc324203275" w:history="1">
             <w:r>
               <w:rPr>
                 <w:rStyle w:val="Hyperlink"/>
@@ -3458,7 +3458,7 @@
                 <w:noProof/>
                 <w:webHidden/>
               </w:rPr>
-              <w:instrText xml:space="preserve"> PAGEREF _Toc324018684 \h </w:instrText>
+              <w:instrText xml:space="preserve"> PAGEREF _Toc324203275 \h </w:instrText>
             </w:r>
             <w:r>
               <w:rPr>
@@ -3500,7 +3500,7 @@
               <w:noProof/>
             </w:rPr>
           </w:pPr>
-          <w:hyperlink w:anchor="_Toc324018685" w:history="1">
+          <w:hyperlink w:anchor="_Toc324203276" w:history="1">
             <w:r>
               <w:rPr>
                 <w:rStyle w:val="Hyperlink"/>
@@ -3527,7 +3527,7 @@
                 <w:noProof/>
                 <w:webHidden/>
               </w:rPr>
-              <w:instrText xml:space="preserve"> PAGEREF _Toc324018685 \h </w:instrText>
+              <w:instrText xml:space="preserve"> PAGEREF _Toc324203276 \h </w:instrText>
             </w:r>
             <w:r>
               <w:rPr>
@@ -3569,7 +3569,7 @@
               <w:noProof/>
             </w:rPr>
           </w:pPr>
-          <w:hyperlink w:anchor="_Toc324018686" w:history="1">
+          <w:hyperlink w:anchor="_Toc324203277" w:history="1">
             <w:r>
               <w:rPr>
                 <w:rStyle w:val="Hyperlink"/>
@@ -3596,7 +3596,7 @@
                 <w:noProof/>
                 <w:webHidden/>
               </w:rPr>
-              <w:instrText xml:space="preserve"> PAGEREF _Toc324018686 \h </w:instrText>
+              <w:instrText xml:space="preserve"> PAGEREF _Toc324203277 \h </w:instrText>
             </w:r>
             <w:r>
               <w:rPr>
@@ -3638,7 +3638,7 @@
               <w:noProof/>
             </w:rPr>
           </w:pPr>
-          <w:hyperlink w:anchor="_Toc324018687" w:history="1">
+          <w:hyperlink w:anchor="_Toc324203278" w:history="1">
             <w:r>
               <w:rPr>
                 <w:rStyle w:val="Hyperlink"/>
@@ -3665,7 +3665,7 @@
                 <w:noProof/>
                 <w:webHidden/>
               </w:rPr>
-              <w:instrText xml:space="preserve"> PAGEREF _Toc324018687 \h </w:instrText>
+              <w:instrText xml:space="preserve"> PAGEREF _Toc324203278 \h </w:instrText>
             </w:r>
             <w:r>
               <w:rPr>
@@ -3707,7 +3707,7 @@
               <w:noProof/>
             </w:rPr>
           </w:pPr>
-          <w:hyperlink w:anchor="_Toc324018688" w:history="1">
+          <w:hyperlink w:anchor="_Toc324203279" w:history="1">
             <w:r>
               <w:rPr>
                 <w:rStyle w:val="Hyperlink"/>
@@ -3734,7 +3734,7 @@
                 <w:noProof/>
                 <w:webHidden/>
               </w:rPr>
-              <w:instrText xml:space="preserve"> PAGEREF _Toc324018688 \h </w:instrText>
+              <w:instrText xml:space="preserve"> PAGEREF _Toc324203279 \h </w:instrText>
             </w:r>
             <w:r>
               <w:rPr>
@@ -3776,7 +3776,7 @@
               <w:noProof/>
             </w:rPr>
           </w:pPr>
-          <w:hyperlink w:anchor="_Toc324018689" w:history="1">
+          <w:hyperlink w:anchor="_Toc324203280" w:history="1">
             <w:r>
               <w:rPr>
                 <w:rStyle w:val="Hyperlink"/>
@@ -3803,7 +3803,7 @@
                 <w:noProof/>
                 <w:webHidden/>
               </w:rPr>
-              <w:instrText xml:space="preserve"> PAGEREF _Toc324018689 \h </w:instrText>
+              <w:instrText xml:space="preserve"> PAGEREF _Toc324203280 \h </w:instrText>
             </w:r>
             <w:r>
               <w:rPr>
@@ -3845,7 +3845,7 @@
               <w:noProof/>
             </w:rPr>
           </w:pPr>
-          <w:hyperlink w:anchor="_Toc324018690" w:history="1">
+          <w:hyperlink w:anchor="_Toc324203281" w:history="1">
             <w:r>
               <w:rPr>
                 <w:rStyle w:val="Hyperlink"/>
@@ -3872,7 +3872,7 @@
                 <w:noProof/>
                 <w:webHidden/>
               </w:rPr>
-              <w:instrText xml:space="preserve"> PAGEREF _Toc324018690 \h </w:instrText>
+              <w:instrText xml:space="preserve"> PAGEREF _Toc324203281 \h </w:instrText>
             </w:r>
             <w:r>
               <w:rPr>
@@ -3914,7 +3914,7 @@
               <w:noProof/>
             </w:rPr>
           </w:pPr>
-          <w:hyperlink w:anchor="_Toc324018691" w:history="1">
+          <w:hyperlink w:anchor="_Toc324203282" w:history="1">
             <w:r>
               <w:rPr>
                 <w:rStyle w:val="Hyperlink"/>
@@ -3941,7 +3941,7 @@
                 <w:noProof/>
                 <w:webHidden/>
               </w:rPr>
-              <w:instrText xml:space="preserve"> PAGEREF _Toc324018691 \h </w:instrText>
+              <w:instrText xml:space="preserve"> PAGEREF _Toc324203282 \h </w:instrText>
             </w:r>
             <w:r>
               <w:rPr>
@@ -3983,7 +3983,7 @@
               <w:noProof/>
             </w:rPr>
           </w:pPr>
-          <w:hyperlink w:anchor="_Toc324018692" w:history="1">
+          <w:hyperlink w:anchor="_Toc324203283" w:history="1">
             <w:r>
               <w:rPr>
                 <w:rStyle w:val="Hyperlink"/>
@@ -4010,7 +4010,7 @@
                 <w:noProof/>
                 <w:webHidden/>
               </w:rPr>
-              <w:instrText xml:space="preserve"> PAGEREF _Toc324018692 \h </w:instrText>
+              <w:instrText xml:space="preserve"> PAGEREF _Toc324203283 \h </w:instrText>
             </w:r>
             <w:r>
               <w:rPr>
@@ -4052,7 +4052,7 @@
               <w:noProof/>
             </w:rPr>
           </w:pPr>
-          <w:hyperlink w:anchor="_Toc324018693" w:history="1">
+          <w:hyperlink w:anchor="_Toc324203284" w:history="1">
             <w:r>
               <w:rPr>
                 <w:rStyle w:val="Hyperlink"/>
@@ -4079,7 +4079,7 @@
                 <w:noProof/>
                 <w:webHidden/>
               </w:rPr>
-              <w:instrText xml:space="preserve"> PAGEREF _Toc324018693 \h </w:instrText>
+              <w:instrText xml:space="preserve"> PAGEREF _Toc324203284 \h </w:instrText>
             </w:r>
             <w:r>
               <w:rPr>
@@ -4121,7 +4121,7 @@
               <w:noProof/>
             </w:rPr>
           </w:pPr>
-          <w:hyperlink w:anchor="_Toc324018694" w:history="1">
+          <w:hyperlink w:anchor="_Toc324203285" w:history="1">
             <w:r>
               <w:rPr>
                 <w:rStyle w:val="Hyperlink"/>
@@ -4148,7 +4148,7 @@
                 <w:noProof/>
                 <w:webHidden/>
               </w:rPr>
-              <w:instrText xml:space="preserve"> PAGEREF _Toc324018694 \h </w:instrText>
+              <w:instrText xml:space="preserve"> PAGEREF _Toc324203285 \h </w:instrText>
             </w:r>
             <w:r>
               <w:rPr>
@@ -4190,7 +4190,7 @@
               <w:noProof/>
             </w:rPr>
           </w:pPr>
-          <w:hyperlink w:anchor="_Toc324018695" w:history="1">
+          <w:hyperlink w:anchor="_Toc324203286" w:history="1">
             <w:r>
               <w:rPr>
                 <w:rStyle w:val="Hyperlink"/>
@@ -4217,7 +4217,7 @@
                 <w:noProof/>
                 <w:webHidden/>
               </w:rPr>
-              <w:instrText xml:space="preserve"> PAGEREF _Toc324018695 \h </w:instrText>
+              <w:instrText xml:space="preserve"> PAGEREF _Toc324203286 \h </w:instrText>
             </w:r>
             <w:r>
               <w:rPr>
@@ -4259,7 +4259,7 @@
               <w:noProof/>
             </w:rPr>
           </w:pPr>
-          <w:hyperlink w:anchor="_Toc324018696" w:history="1">
+          <w:hyperlink w:anchor="_Toc324203287" w:history="1">
             <w:r>
               <w:rPr>
                 <w:rStyle w:val="Hyperlink"/>
@@ -4286,7 +4286,7 @@
                 <w:noProof/>
                 <w:webHidden/>
               </w:rPr>
-              <w:instrText xml:space="preserve"> PAGEREF _Toc324018696 \h </w:instrText>
+              <w:instrText xml:space="preserve"> PAGEREF _Toc324203287 \h </w:instrText>
             </w:r>
             <w:r>
               <w:rPr>
@@ -4328,7 +4328,7 @@
               <w:noProof/>
             </w:rPr>
           </w:pPr>
-          <w:hyperlink w:anchor="_Toc324018697" w:history="1">
+          <w:hyperlink w:anchor="_Toc324203288" w:history="1">
             <w:r>
               <w:rPr>
                 <w:rStyle w:val="Hyperlink"/>
@@ -4355,7 +4355,7 @@
                 <w:noProof/>
                 <w:webHidden/>
               </w:rPr>
-              <w:instrText xml:space="preserve"> PAGEREF _Toc324018697 \h </w:instrText>
+              <w:instrText xml:space="preserve"> PAGEREF _Toc324203288 \h </w:instrText>
             </w:r>
             <w:r>
               <w:rPr>
@@ -4397,7 +4397,7 @@
               <w:noProof/>
             </w:rPr>
           </w:pPr>
-          <w:hyperlink w:anchor="_Toc324018698" w:history="1">
+          <w:hyperlink w:anchor="_Toc324203289" w:history="1">
             <w:r>
               <w:rPr>
                 <w:rStyle w:val="Hyperlink"/>
@@ -4424,7 +4424,7 @@
                 <w:noProof/>
                 <w:webHidden/>
               </w:rPr>
-              <w:instrText xml:space="preserve"> PAGEREF _Toc324018698 \h </w:instrText>
+              <w:instrText xml:space="preserve"> PAGEREF _Toc324203289 \h </w:instrText>
             </w:r>
             <w:r>
               <w:rPr>
@@ -4445,6 +4445,144 @@
                 <w:webHidden/>
               </w:rPr>
               <w:t>34</w:t>
+            </w:r>
+            <w:r>
+              <w:rPr>
+                <w:noProof/>
+                <w:webHidden/>
+              </w:rPr>
+              <w:fldChar w:fldCharType="end"/>
+            </w:r>
+          </w:hyperlink>
+        </w:p>
+        <w:p>
+          <w:pPr>
+            <w:pStyle w:val="TOC1"/>
+            <w:tabs>
+              <w:tab w:val="right" w:leader="dot" w:pos="10070"/>
+            </w:tabs>
+            <w:rPr>
+              <w:rFonts w:eastAsiaTheme="minorEastAsia"/>
+              <w:noProof/>
+            </w:rPr>
+          </w:pPr>
+          <w:hyperlink w:anchor="_Toc324203290" w:history="1">
+            <w:r>
+              <w:rPr>
+                <w:rStyle w:val="Hyperlink"/>
+                <w:noProof/>
+              </w:rPr>
+              <w:t>Appendix 1 - Regular Expressions and Entity Filters</w:t>
+            </w:r>
+            <w:r>
+              <w:rPr>
+                <w:noProof/>
+                <w:webHidden/>
+              </w:rPr>
+              <w:tab/>
+            </w:r>
+            <w:r>
+              <w:rPr>
+                <w:noProof/>
+                <w:webHidden/>
+              </w:rPr>
+              <w:fldChar w:fldCharType="begin"/>
+            </w:r>
+            <w:r>
+              <w:rPr>
+                <w:noProof/>
+                <w:webHidden/>
+              </w:rPr>
+              <w:instrText xml:space="preserve"> PAGEREF _Toc324203290 \h </w:instrText>
+            </w:r>
+            <w:r>
+              <w:rPr>
+                <w:noProof/>
+                <w:webHidden/>
+              </w:rPr>
+            </w:r>
+            <w:r>
+              <w:rPr>
+                <w:noProof/>
+                <w:webHidden/>
+              </w:rPr>
+              <w:fldChar w:fldCharType="separate"/>
+            </w:r>
+            <w:r>
+              <w:rPr>
+                <w:noProof/>
+                <w:webHidden/>
+              </w:rPr>
+              <w:t>36</w:t>
+            </w:r>
+            <w:r>
+              <w:rPr>
+                <w:noProof/>
+                <w:webHidden/>
+              </w:rPr>
+              <w:fldChar w:fldCharType="end"/>
+            </w:r>
+          </w:hyperlink>
+        </w:p>
+        <w:p>
+          <w:pPr>
+            <w:pStyle w:val="TOC1"/>
+            <w:tabs>
+              <w:tab w:val="right" w:leader="dot" w:pos="10070"/>
+            </w:tabs>
+            <w:rPr>
+              <w:rFonts w:eastAsiaTheme="minorEastAsia"/>
+              <w:noProof/>
+            </w:rPr>
+          </w:pPr>
+          <w:hyperlink w:anchor="_Toc324203291" w:history="1">
+            <w:r>
+              <w:rPr>
+                <w:rStyle w:val="Hyperlink"/>
+                <w:noProof/>
+              </w:rPr>
+              <w:t>Appendix 2 - Entity Filters</w:t>
+            </w:r>
+            <w:r>
+              <w:rPr>
+                <w:noProof/>
+                <w:webHidden/>
+              </w:rPr>
+              <w:tab/>
+            </w:r>
+            <w:r>
+              <w:rPr>
+                <w:noProof/>
+                <w:webHidden/>
+              </w:rPr>
+              <w:fldChar w:fldCharType="begin"/>
+            </w:r>
+            <w:r>
+              <w:rPr>
+                <w:noProof/>
+                <w:webHidden/>
+              </w:rPr>
+              <w:instrText xml:space="preserve"> PAGEREF _Toc324203291 \h </w:instrText>
+            </w:r>
+            <w:r>
+              <w:rPr>
+                <w:noProof/>
+                <w:webHidden/>
+              </w:rPr>
+            </w:r>
+            <w:r>
+              <w:rPr>
+                <w:noProof/>
+                <w:webHidden/>
+              </w:rPr>
+              <w:fldChar w:fldCharType="separate"/>
+            </w:r>
+            <w:r>
+              <w:rPr>
+                <w:noProof/>
+                <w:webHidden/>
+              </w:rPr>
+              <w:t>37</w:t>
             </w:r>
             <w:r>
               <w:rPr>
@@ -4469,12 +4607,11 @@
           <w:u w:val="single"/>
         </w:rPr>
       </w:pPr>
-      <w:bookmarkStart w:id="0" w:name="_Toc324018637"/>
+      <w:bookmarkStart w:id="0" w:name="_Toc324203228"/>
       <w:r>
         <w:rPr>
           <w:u w:val="single"/>
         </w:rPr>
-        <w:lastRenderedPageBreak/>
         <w:t>Getting Help</w:t>
       </w:r>
       <w:bookmarkEnd w:id="0"/>
@@ -4522,7 +4659,7 @@
           <w:u w:val="single"/>
         </w:rPr>
       </w:pPr>
-      <w:bookmarkStart w:id="1" w:name="_Toc324018638"/>
+      <w:bookmarkStart w:id="1" w:name="_Toc324203229"/>
       <w:r>
         <w:rPr>
           <w:u w:val="single"/>
@@ -4617,7 +4754,7 @@
           <w:u w:val="single"/>
         </w:rPr>
       </w:pPr>
-      <w:bookmarkStart w:id="2" w:name="_Toc324018639"/>
+      <w:bookmarkStart w:id="2" w:name="_Toc324203230"/>
       <w:r>
         <w:rPr>
           <w:u w:val="single"/>
@@ -4818,11 +4955,12 @@
           <w:u w:val="single"/>
         </w:rPr>
       </w:pPr>
-      <w:bookmarkStart w:id="3" w:name="_Toc324018640"/>
+      <w:bookmarkStart w:id="3" w:name="_Toc324203231"/>
       <w:r>
         <w:rPr>
           <w:u w:val="single"/>
         </w:rPr>
+        <w:lastRenderedPageBreak/>
         <w:t>Limitations</w:t>
       </w:r>
       <w:r>
@@ -4865,7 +5003,6 @@
         <w:jc w:val="both"/>
       </w:pPr>
       <w:r>
-        <w:lastRenderedPageBreak/>
         <w:t xml:space="preserve">Sweeping Bookmarks in EnCase </w:t>
       </w:r>
       <w:r>
@@ -5269,7 +5406,7 @@
           <w:u w:val="single"/>
         </w:rPr>
       </w:pPr>
-      <w:bookmarkStart w:id="5" w:name="_Toc324018641"/>
+      <w:bookmarkStart w:id="5" w:name="_Toc324203232"/>
       <w:r>
         <w:rPr>
           <w:u w:val="single"/>
@@ -6191,7 +6328,7 @@
       <w:pPr>
         <w:pStyle w:val="Heading2"/>
       </w:pPr>
-      <w:bookmarkStart w:id="6" w:name="_Toc324018642"/>
+      <w:bookmarkStart w:id="6" w:name="_Toc324203233"/>
       <w:r>
         <w:lastRenderedPageBreak/>
         <w:t>File Locations</w:t>
@@ -6635,7 +6772,7 @@
           <w:u w:val="single"/>
         </w:rPr>
       </w:pPr>
-      <w:bookmarkStart w:id="7" w:name="_Toc324018643"/>
+      <w:bookmarkStart w:id="7" w:name="_Toc324203234"/>
       <w:r>
         <w:rPr>
           <w:u w:val="single"/>
@@ -6771,7 +6908,7 @@
         <w:pStyle w:val="Heading2"/>
         <w:jc w:val="both"/>
       </w:pPr>
-      <w:bookmarkStart w:id="9" w:name="_Toc324018644"/>
+      <w:bookmarkStart w:id="9" w:name="_Toc324203235"/>
       <w:r>
         <w:t>Options</w:t>
       </w:r>
@@ -6782,7 +6919,7 @@
         <w:pStyle w:val="Heading3"/>
         <w:jc w:val="both"/>
       </w:pPr>
-      <w:bookmarkStart w:id="10" w:name="_Toc324018645"/>
+      <w:bookmarkStart w:id="10" w:name="_Toc324203236"/>
       <w:r>
         <w:t>Lightgrep Output Folder</w:t>
       </w:r>
@@ -6823,7 +6960,7 @@
         <w:pStyle w:val="Heading3"/>
         <w:jc w:val="both"/>
       </w:pPr>
-      <w:bookmarkStart w:id="11" w:name="_Toc324018646"/>
+      <w:bookmarkStart w:id="11" w:name="_Toc324203237"/>
       <w:r>
         <w:t>Create Bookmarks</w:t>
       </w:r>
@@ -6874,7 +7011,7 @@
         <w:pStyle w:val="Heading3"/>
         <w:jc w:val="both"/>
       </w:pPr>
-      <w:bookmarkStart w:id="12" w:name="_Toc324018647"/>
+      <w:bookmarkStart w:id="12" w:name="_Toc324203238"/>
       <w:r>
         <w:t>Create Excel Report</w:t>
       </w:r>
@@ -6893,7 +7030,7 @@
         <w:pStyle w:val="Heading3"/>
         <w:jc w:val="both"/>
       </w:pPr>
-      <w:bookmarkStart w:id="13" w:name="_Toc324018648"/>
+      <w:bookmarkStart w:id="13" w:name="_Toc324203239"/>
       <w:r>
         <w:t>One Bookmark Per File</w:t>
       </w:r>
@@ -6924,7 +7061,7 @@
         <w:pStyle w:val="Heading3"/>
         <w:jc w:val="both"/>
       </w:pPr>
-      <w:bookmarkStart w:id="14" w:name="_Toc324018649"/>
+      <w:bookmarkStart w:id="14" w:name="_Toc324203240"/>
       <w:r>
         <w:t>Use Export Folder</w:t>
       </w:r>
@@ -6943,7 +7080,7 @@
         <w:pStyle w:val="Heading3"/>
         <w:jc w:val="both"/>
       </w:pPr>
-      <w:bookmarkStart w:id="15" w:name="_Toc324018650"/>
+      <w:bookmarkStart w:id="15" w:name="_Toc324203241"/>
       <w:r>
         <w:t>Search only selected items</w:t>
       </w:r>
@@ -6962,7 +7099,7 @@
         <w:pStyle w:val="Heading3"/>
         <w:jc w:val="both"/>
       </w:pPr>
-      <w:bookmarkStart w:id="16" w:name="_Toc324018651"/>
+      <w:bookmarkStart w:id="16" w:name="_Toc324203242"/>
       <w:r>
         <w:t>Search for Keywords</w:t>
       </w:r>
@@ -7001,7 +7138,7 @@
         <w:pStyle w:val="Heading3"/>
         <w:jc w:val="both"/>
       </w:pPr>
-      <w:bookmarkStart w:id="17" w:name="_Toc324018652"/>
+      <w:bookmarkStart w:id="17" w:name="_Toc324203243"/>
       <w:r>
         <w:t>Search for Entities</w:t>
       </w:r>
@@ -7020,7 +7157,7 @@
         <w:pStyle w:val="Heading3"/>
         <w:jc w:val="both"/>
       </w:pPr>
-      <w:bookmarkStart w:id="18" w:name="_Toc324018653"/>
+      <w:bookmarkStart w:id="18" w:name="_Toc324203244"/>
       <w:r>
         <w:t>Ignore all items in loaded hash library (search slack)</w:t>
       </w:r>
@@ -7051,7 +7188,7 @@
         <w:pStyle w:val="Heading3"/>
         <w:jc w:val="both"/>
       </w:pPr>
-      <w:bookmarkStart w:id="19" w:name="_Toc324018654"/>
+      <w:bookmarkStart w:id="19" w:name="_Toc324203245"/>
       <w:r>
         <w:t>I</w:t>
       </w:r>
@@ -7086,7 +7223,7 @@
         <w:pStyle w:val="Heading3"/>
         <w:jc w:val="both"/>
       </w:pPr>
-      <w:bookmarkStart w:id="20" w:name="_Toc324018655"/>
+      <w:bookmarkStart w:id="20" w:name="_Toc324203246"/>
       <w:r>
         <w:t>Search Status</w:t>
       </w:r>
@@ -7108,7 +7245,7 @@
         <w:pStyle w:val="Heading3"/>
         <w:jc w:val="both"/>
       </w:pPr>
-      <w:bookmarkStart w:id="21" w:name="_Toc324018656"/>
+      <w:bookmarkStart w:id="21" w:name="_Toc324203247"/>
       <w:r>
         <w:t>Search (Button)</w:t>
       </w:r>
@@ -7157,7 +7294,7 @@
           <w:u w:val="single"/>
         </w:rPr>
       </w:pPr>
-      <w:bookmarkStart w:id="22" w:name="_Toc324018657"/>
+      <w:bookmarkStart w:id="22" w:name="_Toc324203248"/>
       <w:r>
         <w:rPr>
           <w:u w:val="single"/>
@@ -7285,7 +7422,7 @@
         <w:pStyle w:val="Heading2"/>
         <w:jc w:val="both"/>
       </w:pPr>
-      <w:bookmarkStart w:id="24" w:name="_Toc324018658"/>
+      <w:bookmarkStart w:id="24" w:name="_Toc324203249"/>
       <w:r>
         <w:t>Options</w:t>
       </w:r>
@@ -7296,7 +7433,7 @@
         <w:pStyle w:val="Heading3"/>
         <w:jc w:val="both"/>
       </w:pPr>
-      <w:bookmarkStart w:id="25" w:name="_Toc324018659"/>
+      <w:bookmarkStart w:id="25" w:name="_Toc324203250"/>
       <w:r>
         <w:t>Import From EnCase</w:t>
       </w:r>
@@ -7665,7 +7802,7 @@
         <w:pStyle w:val="Heading3"/>
         <w:jc w:val="both"/>
       </w:pPr>
-      <w:bookmarkStart w:id="29" w:name="_Toc324018660"/>
+      <w:bookmarkStart w:id="29" w:name="_Toc324203251"/>
       <w:r>
         <w:t>Add Keyword List</w:t>
       </w:r>
@@ -7906,7 +8043,7 @@
         <w:pStyle w:val="Heading3"/>
         <w:jc w:val="both"/>
       </w:pPr>
-      <w:bookmarkStart w:id="31" w:name="_Toc324018661"/>
+      <w:bookmarkStart w:id="31" w:name="_Toc324203252"/>
       <w:r>
         <w:t>Import / Export XML</w:t>
       </w:r>
@@ -7937,7 +8074,7 @@
         <w:pStyle w:val="Heading3"/>
         <w:jc w:val="both"/>
       </w:pPr>
-      <w:bookmarkStart w:id="32" w:name="_Toc324018662"/>
+      <w:bookmarkStart w:id="32" w:name="_Toc324203253"/>
       <w:r>
         <w:t>Save Settings</w:t>
       </w:r>
@@ -7956,7 +8093,7 @@
         <w:pStyle w:val="Heading3"/>
         <w:jc w:val="both"/>
       </w:pPr>
-      <w:bookmarkStart w:id="33" w:name="_Toc324018663"/>
+      <w:bookmarkStart w:id="33" w:name="_Toc324203254"/>
       <w:r>
         <w:t>Keyword Tree</w:t>
       </w:r>
@@ -8014,7 +8151,7 @@
         <w:pStyle w:val="Heading3"/>
         <w:jc w:val="both"/>
       </w:pPr>
-      <w:bookmarkStart w:id="34" w:name="_Toc324018664"/>
+      <w:bookmarkStart w:id="34" w:name="_Toc324203255"/>
       <w:r>
         <w:t>Editing Keywords</w:t>
       </w:r>
@@ -8268,7 +8405,7 @@
         <w:pStyle w:val="Heading2"/>
       </w:pPr>
       <w:bookmarkStart w:id="37" w:name="_Ref315740120"/>
-      <w:bookmarkStart w:id="38" w:name="_Toc324018665"/>
+      <w:bookmarkStart w:id="38" w:name="_Toc324203256"/>
       <w:r>
         <w:t>Supported Pattern Syntax</w:t>
       </w:r>
@@ -8283,7 +8420,7 @@
           <w:rFonts w:cs="CMBX12"/>
         </w:rPr>
       </w:pPr>
-      <w:bookmarkStart w:id="39" w:name="_Toc324018666"/>
+      <w:bookmarkStart w:id="39" w:name="_Toc324203257"/>
       <w:r>
         <w:rPr>
           <w:rFonts w:cs="CMBX12"/>
@@ -8986,7 +9123,7 @@
           <w:rFonts w:cs="CMBX10"/>
         </w:rPr>
       </w:pPr>
-      <w:bookmarkStart w:id="40" w:name="_Toc324018667"/>
+      <w:bookmarkStart w:id="40" w:name="_Toc324203258"/>
       <w:r>
         <w:rPr>
           <w:rFonts w:cs="CMBX10"/>
@@ -9153,7 +9290,7 @@
           <w:rFonts w:cstheme="minorHAnsi"/>
         </w:rPr>
       </w:pPr>
-      <w:bookmarkStart w:id="41" w:name="_Toc324018668"/>
+      <w:bookmarkStart w:id="41" w:name="_Toc324203259"/>
       <w:r>
         <w:rPr>
           <w:rFonts w:cstheme="minorHAnsi"/>
@@ -9282,7 +9419,7 @@
         <w:pStyle w:val="Heading3"/>
         <w:jc w:val="both"/>
       </w:pPr>
-      <w:bookmarkStart w:id="42" w:name="_Toc324018669"/>
+      <w:bookmarkStart w:id="42" w:name="_Toc324203260"/>
       <w:r>
         <w:t>Character Class Metacharacters</w:t>
       </w:r>
@@ -9374,7 +9511,7 @@
       <w:pPr>
         <w:pStyle w:val="Heading3"/>
       </w:pPr>
-      <w:bookmarkStart w:id="43" w:name="_Toc324018670"/>
+      <w:bookmarkStart w:id="43" w:name="_Toc324203261"/>
       <w:r>
         <w:t>Named Character Classes</w:t>
       </w:r>
@@ -9599,7 +9736,7 @@
       <w:pPr>
         <w:pStyle w:val="Heading3"/>
       </w:pPr>
-      <w:bookmarkStart w:id="44" w:name="_Toc324018671"/>
+      <w:bookmarkStart w:id="44" w:name="_Toc324203262"/>
       <w:r>
         <w:t>Repetition</w:t>
       </w:r>
@@ -10426,7 +10563,7 @@
           <w:rFonts w:cstheme="minorHAnsi"/>
         </w:rPr>
       </w:pPr>
-      <w:bookmarkStart w:id="45" w:name="_Toc324018672"/>
+      <w:bookmarkStart w:id="45" w:name="_Toc324203263"/>
       <w:r>
         <w:rPr>
           <w:rFonts w:cstheme="minorHAnsi"/>
@@ -10613,7 +10750,7 @@
           <w:u w:val="single"/>
         </w:rPr>
       </w:pPr>
-      <w:bookmarkStart w:id="46" w:name="_Toc324018673"/>
+      <w:bookmarkStart w:id="46" w:name="_Toc324203264"/>
       <w:r>
         <w:rPr>
           <w:u w:val="single"/>
@@ -10742,7 +10879,7 @@
         <w:pStyle w:val="Heading2"/>
         <w:jc w:val="both"/>
       </w:pPr>
-      <w:bookmarkStart w:id="48" w:name="_Toc324018674"/>
+      <w:bookmarkStart w:id="48" w:name="_Toc324203265"/>
       <w:r>
         <w:lastRenderedPageBreak/>
         <w:t>Options</w:t>
@@ -10754,7 +10891,7 @@
         <w:pStyle w:val="Heading3"/>
         <w:jc w:val="both"/>
       </w:pPr>
-      <w:bookmarkStart w:id="49" w:name="_Toc324018675"/>
+      <w:bookmarkStart w:id="49" w:name="_Toc324203266"/>
       <w:r>
         <w:t>Entities</w:t>
       </w:r>
@@ -10779,7 +10916,7 @@
         <w:pStyle w:val="Heading3"/>
         <w:jc w:val="both"/>
       </w:pPr>
-      <w:bookmarkStart w:id="50" w:name="_Toc324018676"/>
+      <w:bookmarkStart w:id="50" w:name="_Toc324203267"/>
       <w:r>
         <w:t>Entity Filter</w:t>
       </w:r>
@@ -10810,7 +10947,7 @@
         <w:pStyle w:val="Heading3"/>
         <w:jc w:val="both"/>
       </w:pPr>
-      <w:bookmarkStart w:id="51" w:name="_Toc324018677"/>
+      <w:bookmarkStart w:id="51" w:name="_Toc324203268"/>
       <w:r>
         <w:t>Validation Lists</w:t>
       </w:r>
@@ -10928,7 +11065,7 @@
         <w:pStyle w:val="Heading3"/>
         <w:jc w:val="both"/>
       </w:pPr>
-      <w:bookmarkStart w:id="52" w:name="_Toc324018678"/>
+      <w:bookmarkStart w:id="52" w:name="_Toc324203269"/>
       <w:r>
         <w:t xml:space="preserve">Import </w:t>
       </w:r>
@@ -10983,7 +11120,7 @@
         <w:pStyle w:val="Heading3"/>
         <w:jc w:val="both"/>
       </w:pPr>
-      <w:bookmarkStart w:id="53" w:name="_Toc324018679"/>
+      <w:bookmarkStart w:id="53" w:name="_Toc324203270"/>
       <w:r>
         <w:t>Add Sample Entities</w:t>
       </w:r>
@@ -11037,7 +11174,7 @@
         <w:pStyle w:val="Heading3"/>
         <w:jc w:val="both"/>
       </w:pPr>
-      <w:bookmarkStart w:id="54" w:name="_Toc324018680"/>
+      <w:bookmarkStart w:id="54" w:name="_Toc324203271"/>
       <w:r>
         <w:lastRenderedPageBreak/>
         <w:t>Compile Filters</w:t>
@@ -11057,7 +11194,7 @@
         <w:pStyle w:val="Heading3"/>
         <w:jc w:val="both"/>
       </w:pPr>
-      <w:bookmarkStart w:id="55" w:name="_Toc324018681"/>
+      <w:bookmarkStart w:id="55" w:name="_Toc324203272"/>
       <w:r>
         <w:t>Save Settings</w:t>
       </w:r>
@@ -11098,7 +11235,7 @@
           <w:u w:val="single"/>
         </w:rPr>
       </w:pPr>
-      <w:bookmarkStart w:id="56" w:name="_Toc324018682"/>
+      <w:bookmarkStart w:id="56" w:name="_Toc324203273"/>
       <w:r>
         <w:rPr>
           <w:u w:val="single"/>
@@ -11224,7 +11361,7 @@
         <w:pStyle w:val="Heading2"/>
         <w:jc w:val="both"/>
       </w:pPr>
-      <w:bookmarkStart w:id="58" w:name="_Toc324018683"/>
+      <w:bookmarkStart w:id="58" w:name="_Toc324203274"/>
       <w:r>
         <w:lastRenderedPageBreak/>
         <w:t>Options</w:t>
@@ -11241,7 +11378,7 @@
         <w:pStyle w:val="Heading3"/>
         <w:jc w:val="both"/>
       </w:pPr>
-      <w:bookmarkStart w:id="59" w:name="_Toc324018684"/>
+      <w:bookmarkStart w:id="59" w:name="_Toc324203275"/>
       <w:r>
         <w:t>File Signature List</w:t>
       </w:r>
@@ -11302,7 +11439,7 @@
         <w:pStyle w:val="Heading3"/>
         <w:jc w:val="both"/>
       </w:pPr>
-      <w:bookmarkStart w:id="60" w:name="_Toc324018685"/>
+      <w:bookmarkStart w:id="60" w:name="_Toc324203276"/>
       <w:r>
         <w:t>Import From EnCase</w:t>
       </w:r>
@@ -11461,7 +11598,7 @@
         <w:pStyle w:val="Heading3"/>
         <w:jc w:val="both"/>
       </w:pPr>
-      <w:bookmarkStart w:id="62" w:name="_Toc324018686"/>
+      <w:bookmarkStart w:id="62" w:name="_Toc324203277"/>
       <w:r>
         <w:t>Reset Defaults</w:t>
       </w:r>
@@ -11494,7 +11631,7 @@
         <w:pStyle w:val="Heading3"/>
         <w:jc w:val="both"/>
       </w:pPr>
-      <w:bookmarkStart w:id="63" w:name="_Toc324018687"/>
+      <w:bookmarkStart w:id="63" w:name="_Toc324203278"/>
       <w:r>
         <w:lastRenderedPageBreak/>
         <w:t>Run Lightgrep automatically</w:t>
@@ -11520,7 +11657,7 @@
         <w:pStyle w:val="Heading3"/>
         <w:jc w:val="both"/>
       </w:pPr>
-      <w:bookmarkStart w:id="64" w:name="_Toc324018688"/>
+      <w:bookmarkStart w:id="64" w:name="_Toc324203279"/>
       <w:r>
         <w:t>Lightgrep executable path</w:t>
       </w:r>
@@ -11557,7 +11694,7 @@
         <w:pStyle w:val="Heading3"/>
         <w:jc w:val="both"/>
       </w:pPr>
-      <w:bookmarkStart w:id="65" w:name="_Toc324018689"/>
+      <w:bookmarkStart w:id="65" w:name="_Toc324203280"/>
       <w:r>
         <w:t>Excelutil executable path</w:t>
       </w:r>
@@ -11585,7 +11722,7 @@
         <w:pStyle w:val="Heading3"/>
         <w:jc w:val="both"/>
       </w:pPr>
-      <w:bookmarkStart w:id="66" w:name="_Toc324018690"/>
+      <w:bookmarkStart w:id="66" w:name="_Toc324203281"/>
       <w:r>
         <w:t>Number of Threads</w:t>
       </w:r>
@@ -11625,7 +11762,7 @@
         <w:pStyle w:val="Heading3"/>
         <w:jc w:val="both"/>
       </w:pPr>
-      <w:bookmarkStart w:id="67" w:name="_Toc324018691"/>
+      <w:bookmarkStart w:id="67" w:name="_Toc324203282"/>
       <w:r>
         <w:t>Log Level</w:t>
       </w:r>
@@ -11647,7 +11784,7 @@
         <w:pStyle w:val="Heading3"/>
         <w:jc w:val="both"/>
       </w:pPr>
-      <w:bookmarkStart w:id="68" w:name="_Toc324018692"/>
+      <w:bookmarkStart w:id="68" w:name="_Toc324203283"/>
       <w:r>
         <w:t>Single File Bookmark Threshold</w:t>
       </w:r>
@@ -11687,7 +11824,7 @@
         <w:pStyle w:val="Heading3"/>
         <w:jc w:val="both"/>
       </w:pPr>
-      <w:bookmarkStart w:id="69" w:name="_Toc324018693"/>
+      <w:bookmarkStart w:id="69" w:name="_Toc324203284"/>
       <w:r>
         <w:t>Save Settings</w:t>
       </w:r>
@@ -11735,7 +11872,7 @@
           <w:u w:val="single"/>
         </w:rPr>
       </w:pPr>
-      <w:bookmarkStart w:id="71" w:name="_Toc324018694"/>
+      <w:bookmarkStart w:id="71" w:name="_Toc324203285"/>
       <w:r>
         <w:rPr>
           <w:u w:val="single"/>
@@ -12012,7 +12149,7 @@
           <w:u w:val="single"/>
         </w:rPr>
       </w:pPr>
-      <w:bookmarkStart w:id="74" w:name="_Toc324018695"/>
+      <w:bookmarkStart w:id="74" w:name="_Toc324203286"/>
       <w:r>
         <w:rPr>
           <w:u w:val="single"/>
@@ -12226,7 +12363,7 @@
           <w:u w:val="single"/>
         </w:rPr>
       </w:pPr>
-      <w:bookmarkStart w:id="76" w:name="_Toc324018696"/>
+      <w:bookmarkStart w:id="76" w:name="_Toc324203287"/>
       <w:r>
         <w:rPr>
           <w:u w:val="single"/>
@@ -12343,7 +12480,7 @@
         <w:pStyle w:val="Heading2"/>
         <w:jc w:val="both"/>
       </w:pPr>
-      <w:bookmarkStart w:id="77" w:name="_Toc324018697"/>
+      <w:bookmarkStart w:id="77" w:name="_Toc324203288"/>
       <w:r>
         <w:t>Bookmark Output</w:t>
       </w:r>
@@ -12564,7 +12701,7 @@
         <w:pStyle w:val="Heading2"/>
         <w:jc w:val="both"/>
       </w:pPr>
-      <w:bookmarkStart w:id="79" w:name="_Toc324018698"/>
+      <w:bookmarkStart w:id="79" w:name="_Toc324203289"/>
       <w:r>
         <w:lastRenderedPageBreak/>
         <w:t>Excel Output</w:t>
@@ -12967,12 +13104,1019 @@
       <w:bookmarkEnd w:id="80"/>
     </w:p>
     <w:p>
+      <w:r>
+        <w:br w:type="page"/>
+      </w:r>
+    </w:p>
+    <w:p>
+      <w:pPr>
+        <w:pStyle w:val="Heading1"/>
+        <w:jc w:val="both"/>
+        <w:rPr>
+          <w:u w:val="single"/>
+        </w:rPr>
+      </w:pPr>
+      <w:bookmarkStart w:id="81" w:name="_Toc324203290"/>
+      <w:r>
+        <w:rPr>
+          <w:u w:val="single"/>
+        </w:rPr>
+        <w:lastRenderedPageBreak/>
+        <w:t xml:space="preserve">Appendix 1 - </w:t>
+      </w:r>
+      <w:r>
+        <w:rPr>
+          <w:u w:val="single"/>
+        </w:rPr>
+        <w:t xml:space="preserve">Regular Expressions and </w:t>
+      </w:r>
+      <w:r>
+        <w:rPr>
+          <w:u w:val="single"/>
+        </w:rPr>
+        <w:t>Entit</w:t>
+      </w:r>
+      <w:r>
+        <w:rPr>
+          <w:u w:val="single"/>
+        </w:rPr>
+        <w:t>y Filters</w:t>
+      </w:r>
+      <w:bookmarkEnd w:id="81"/>
+    </w:p>
+    <w:p>
+      <w:pPr>
+        <w:jc w:val="both"/>
+      </w:pPr>
+      <w:r>
+        <w:br/>
+      </w:r>
+      <w:r>
+        <w:t>Crafting proper regular expressions (regex) often means disassembling your desired result into smaller pieces and analyzing what terms should go into your search. Take Internet h</w:t>
+      </w:r>
+      <w:r>
+        <w:t xml:space="preserve">ostnames, for example, which </w:t>
+      </w:r>
+      <w:r>
+        <w:t xml:space="preserve">on the surface </w:t>
+      </w:r>
+      <w:r>
+        <w:t xml:space="preserve">have a general structure of “www.mydomain.com”. </w:t>
+      </w:r>
+      <w:r>
+        <w:t xml:space="preserve"> Th</w:t>
+      </w:r>
+      <w:r>
+        <w:t>is</w:t>
+      </w:r>
+      <w:r>
+        <w:t xml:space="preserve"> seems pretty easy to search for, right? Well, there are a few rules for Internet hostnames, defined in RFC 952 (</w:t>
+      </w:r>
+      <w:hyperlink r:id="rId46" w:history="1">
+        <w:r>
+          <w:rPr>
+            <w:rStyle w:val="Hyperlink"/>
+          </w:rPr>
+          <w:t>http://tools.iet</w:t>
+        </w:r>
+        <w:r>
+          <w:rPr>
+            <w:rStyle w:val="Hyperlink"/>
+          </w:rPr>
+          <w:t>f</w:t>
+        </w:r>
+        <w:r>
+          <w:rPr>
+            <w:rStyle w:val="Hyperlink"/>
+          </w:rPr>
+          <w:t>.org/html/rfc952</w:t>
+        </w:r>
+      </w:hyperlink>
+      <w:r>
+        <w:t>) with several supporting documents, and then appended in RFC 1123 (</w:t>
+      </w:r>
+      <w:hyperlink r:id="rId47" w:history="1">
+        <w:r>
+          <w:rPr>
+            <w:rStyle w:val="Hyperlink"/>
+          </w:rPr>
+          <w:t>http://tools.ietf.or</w:t>
+        </w:r>
+        <w:r>
+          <w:rPr>
+            <w:rStyle w:val="Hyperlink"/>
+          </w:rPr>
+          <w:t>g</w:t>
+        </w:r>
+        <w:r>
+          <w:rPr>
+            <w:rStyle w:val="Hyperlink"/>
+          </w:rPr>
+          <w:t>/html/rfc1123</w:t>
+        </w:r>
+      </w:hyperlink>
+      <w:r>
+        <w:t>). Let’s break down these rules and see if we can write a regular expression to accommodate them.</w:t>
+      </w:r>
+    </w:p>
+    <w:p>
+      <w:pPr>
+        <w:pStyle w:val="ListParagraph"/>
+        <w:numPr>
+          <w:ilvl w:val="0"/>
+          <w:numId w:val="8"/>
+        </w:numPr>
+      </w:pPr>
+      <w:r>
+        <w:t>The maximum length of an Internet Hostname is 255 characters</w:t>
+      </w:r>
+    </w:p>
+    <w:p>
+      <w:pPr>
+        <w:pStyle w:val="ListParagraph"/>
+        <w:numPr>
+          <w:ilvl w:val="0"/>
+          <w:numId w:val="8"/>
+        </w:numPr>
+      </w:pPr>
+      <w:r>
+        <w:t xml:space="preserve">Each label (segment) has a </w:t>
+      </w:r>
+      <w:r>
+        <w:t xml:space="preserve">minimum length of 1 character and </w:t>
+      </w:r>
+      <w:r>
+        <w:t>maximum length of 63 characters</w:t>
+      </w:r>
+    </w:p>
+    <w:p>
+      <w:pPr>
+        <w:pStyle w:val="ListParagraph"/>
+        <w:numPr>
+          <w:ilvl w:val="0"/>
+          <w:numId w:val="8"/>
+        </w:numPr>
+      </w:pPr>
+      <w:r>
+        <w:t>Labels are separated by a period (.)</w:t>
+      </w:r>
+    </w:p>
+    <w:p>
+      <w:pPr>
+        <w:pStyle w:val="ListParagraph"/>
+        <w:numPr>
+          <w:ilvl w:val="0"/>
+          <w:numId w:val="8"/>
+        </w:numPr>
+      </w:pPr>
+      <w:r>
+        <w:t xml:space="preserve">The only valid characters are a-z, 0-9, </w:t>
+      </w:r>
+      <w:r>
+        <w:t xml:space="preserve">and </w:t>
+      </w:r>
+      <w:r>
+        <w:t>the minus sign (-)</w:t>
+      </w:r>
+    </w:p>
+    <w:p>
+      <w:pPr>
+        <w:pStyle w:val="ListParagraph"/>
+        <w:numPr>
+          <w:ilvl w:val="0"/>
+          <w:numId w:val="8"/>
+        </w:numPr>
+      </w:pPr>
+      <w:r>
+        <w:t>Each label must begin and end with a-z or 0-9</w:t>
+      </w:r>
+    </w:p>
+    <w:p>
+      <w:pPr>
+        <w:pStyle w:val="ListParagraph"/>
+        <w:numPr>
+          <w:ilvl w:val="0"/>
+          <w:numId w:val="8"/>
+        </w:numPr>
+      </w:pPr>
+      <w:r>
+        <w:t>The - character is only valid when surrounded by a-z or 0-9</w:t>
+      </w:r>
+    </w:p>
+    <w:p>
+      <w:pPr>
+        <w:pStyle w:val="ListParagraph"/>
+        <w:numPr>
+          <w:ilvl w:val="0"/>
+          <w:numId w:val="8"/>
+        </w:numPr>
+      </w:pPr>
+      <w:r>
+        <w:t>The top level domain portion adheres to a list maintained by IANA (</w:t>
+      </w:r>
+      <w:hyperlink r:id="rId48" w:history="1">
+        <w:r>
+          <w:rPr>
+            <w:rStyle w:val="Hyperlink"/>
+          </w:rPr>
+          <w:t>http://data.iana.org/TLD/tlds-alpha-by-domain.txt</w:t>
+        </w:r>
+      </w:hyperlink>
+      <w:r>
+        <w:t>), the longest of which is 22 characters</w:t>
+      </w:r>
+    </w:p>
+    <w:p>
+      <w:pPr>
+        <w:pStyle w:val="ListParagraph"/>
+        <w:numPr>
+          <w:ilvl w:val="0"/>
+          <w:numId w:val="8"/>
+        </w:numPr>
+      </w:pPr>
+      <w:r>
+        <w:t>Microsoft Windows and Android s</w:t>
+      </w:r>
+      <w:r>
+        <w:t>mart</w:t>
+      </w:r>
+      <w:r>
+        <w:t xml:space="preserve"> </w:t>
+      </w:r>
+      <w:r>
+        <w:t>phones</w:t>
+      </w:r>
+      <w:r>
+        <w:t>, among others,</w:t>
+      </w:r>
+      <w:r>
+        <w:t xml:space="preserve"> support the use of the underscore (_) in hostnames</w:t>
+      </w:r>
+      <w:r>
+        <w:t>.</w:t>
+      </w:r>
+      <w:r>
+        <w:t xml:space="preserve"> </w:t>
+      </w:r>
+      <w:r>
+        <w:t>S</w:t>
+      </w:r>
+      <w:r>
+        <w:t xml:space="preserve">o while not technically valid per RFC, and no email can be routed to them, we should support these in our search as they might be valid on internal networks and </w:t>
+      </w:r>
+      <w:r>
+        <w:t xml:space="preserve">they are also sometimes used </w:t>
+      </w:r>
+      <w:r>
+        <w:t>in special DNS entries</w:t>
+      </w:r>
+      <w:r>
+        <w:t xml:space="preserve"> that aren’t hostnames.</w:t>
+      </w:r>
+    </w:p>
+    <w:p>
+      <w:r>
+        <w:t>Let’s take a stab at a regex to search for th</w:t>
+      </w:r>
+      <w:r>
+        <w:t>ese rules. We know that each label has to start with a-z or 0-9, and has to be at least 1 character in length:</w:t>
+      </w:r>
+    </w:p>
+    <w:p>
       <w:pPr>
         <w:jc w:val="center"/>
-      </w:pPr>
-    </w:p>
+        <w:rPr>
+          <w:rFonts w:ascii="Courier New" w:hAnsi="Courier New" w:cs="Courier New"/>
+          <w:sz w:val="20"/>
+          <w:szCs w:val="20"/>
+        </w:rPr>
+      </w:pPr>
+      <w:r>
+        <w:rPr>
+          <w:rFonts w:ascii="Courier New" w:hAnsi="Courier New" w:cs="Courier New"/>
+          <w:sz w:val="20"/>
+          <w:szCs w:val="20"/>
+        </w:rPr>
+        <w:t>[a-z\d]</w:t>
+      </w:r>
+      <w:r>
+        <w:rPr>
+          <w:rFonts w:ascii="Courier New" w:hAnsi="Courier New" w:cs="Courier New"/>
+          <w:sz w:val="20"/>
+          <w:szCs w:val="20"/>
+        </w:rPr>
+        <w:t>\</w:t>
+      </w:r>
+      <w:r>
+        <w:rPr>
+          <w:rFonts w:ascii="Courier New" w:hAnsi="Courier New" w:cs="Courier New"/>
+          <w:sz w:val="20"/>
+          <w:szCs w:val="20"/>
+        </w:rPr>
+        <w:t>.[a-z\d]</w:t>
+      </w:r>
+      <w:r>
+        <w:rPr>
+          <w:rFonts w:ascii="Courier New" w:hAnsi="Courier New" w:cs="Courier New"/>
+          <w:sz w:val="20"/>
+          <w:szCs w:val="20"/>
+        </w:rPr>
+        <w:t>\</w:t>
+      </w:r>
+      <w:r>
+        <w:rPr>
+          <w:rFonts w:ascii="Courier New" w:hAnsi="Courier New" w:cs="Courier New"/>
+          <w:sz w:val="20"/>
+          <w:szCs w:val="20"/>
+        </w:rPr>
+        <w:t>.[a-z\d]</w:t>
+      </w:r>
+    </w:p>
+    <w:p>
+      <w:pPr>
+        <w:rPr>
+          <w:rFonts w:cstheme="minorHAnsi"/>
+        </w:rPr>
+      </w:pPr>
+      <w:r>
+        <w:rPr>
+          <w:rFonts w:cstheme="minorHAnsi"/>
+        </w:rPr>
+        <w:t xml:space="preserve">There’s a start that gets us </w:t>
+      </w:r>
+      <w:r>
+        <w:rPr>
+          <w:rFonts w:cstheme="minorHAnsi"/>
+        </w:rPr>
+        <w:t>strings</w:t>
+      </w:r>
+      <w:r>
+        <w:rPr>
+          <w:rFonts w:cstheme="minorHAnsi"/>
+        </w:rPr>
+        <w:t xml:space="preserve"> like “a.b.c” and “1.2.3”</w:t>
+      </w:r>
+      <w:r>
+        <w:rPr>
+          <w:rFonts w:cstheme="minorHAnsi"/>
+        </w:rPr>
+        <w:t>,</w:t>
+      </w:r>
+      <w:r>
+        <w:rPr>
+          <w:rFonts w:cstheme="minorHAnsi"/>
+        </w:rPr>
+        <w:t xml:space="preserve"> so that’s a good start.</w:t>
+      </w:r>
+    </w:p>
+    <w:p>
+      <w:pPr>
+        <w:rPr>
+          <w:rFonts w:cstheme="minorHAnsi"/>
+        </w:rPr>
+      </w:pPr>
+      <w:r>
+        <w:rPr>
+          <w:rFonts w:cstheme="minorHAnsi"/>
+        </w:rPr>
+        <w:t>Next let’s take care of the maximum length of each segment, which is 63</w:t>
+      </w:r>
+      <w:r>
+        <w:rPr>
+          <w:rFonts w:cstheme="minorHAnsi"/>
+        </w:rPr>
+        <w:t>. We’ll also add in the underscore here:</w:t>
+      </w:r>
+    </w:p>
+    <w:p>
+      <w:pPr>
+        <w:jc w:val="center"/>
+        <w:rPr>
+          <w:rFonts w:ascii="Courier New" w:hAnsi="Courier New" w:cs="Courier New"/>
+          <w:sz w:val="20"/>
+          <w:szCs w:val="20"/>
+        </w:rPr>
+      </w:pPr>
+      <w:r>
+        <w:rPr>
+          <w:rFonts w:ascii="Courier New" w:hAnsi="Courier New" w:cs="Courier New"/>
+          <w:sz w:val="20"/>
+          <w:szCs w:val="20"/>
+        </w:rPr>
+        <w:t>[a-z\d]</w:t>
+      </w:r>
+      <w:r>
+        <w:rPr>
+          <w:rFonts w:ascii="Courier New" w:hAnsi="Courier New" w:cs="Courier New"/>
+          <w:sz w:val="20"/>
+          <w:szCs w:val="20"/>
+          <w:highlight w:val="yellow"/>
+        </w:rPr>
+        <w:t>[a-z\d_-]{0,62}</w:t>
+      </w:r>
+      <w:r>
+        <w:rPr>
+          <w:rFonts w:ascii="Courier New" w:hAnsi="Courier New" w:cs="Courier New"/>
+          <w:sz w:val="20"/>
+          <w:szCs w:val="20"/>
+        </w:rPr>
+        <w:t>\</w:t>
+      </w:r>
+      <w:r>
+        <w:rPr>
+          <w:rFonts w:ascii="Courier New" w:hAnsi="Courier New" w:cs="Courier New"/>
+          <w:sz w:val="20"/>
+          <w:szCs w:val="20"/>
+        </w:rPr>
+        <w:t>.[a-z\d]</w:t>
+      </w:r>
+      <w:r>
+        <w:rPr>
+          <w:rFonts w:ascii="Courier New" w:hAnsi="Courier New" w:cs="Courier New"/>
+          <w:sz w:val="20"/>
+          <w:szCs w:val="20"/>
+          <w:highlight w:val="yellow"/>
+        </w:rPr>
+        <w:t>[a-z\d_-]{0,62}</w:t>
+      </w:r>
+      <w:r>
+        <w:rPr>
+          <w:rFonts w:ascii="Courier New" w:hAnsi="Courier New" w:cs="Courier New"/>
+          <w:sz w:val="20"/>
+          <w:szCs w:val="20"/>
+        </w:rPr>
+        <w:t>\</w:t>
+      </w:r>
+      <w:r>
+        <w:rPr>
+          <w:rFonts w:ascii="Courier New" w:hAnsi="Courier New" w:cs="Courier New"/>
+          <w:sz w:val="20"/>
+          <w:szCs w:val="20"/>
+        </w:rPr>
+        <w:t>.[a-z\d]</w:t>
+      </w:r>
+      <w:r>
+        <w:rPr>
+          <w:rFonts w:ascii="Courier New" w:hAnsi="Courier New" w:cs="Courier New"/>
+          <w:sz w:val="20"/>
+          <w:szCs w:val="20"/>
+          <w:highlight w:val="yellow"/>
+        </w:rPr>
+        <w:t>[a-z\d_-]{0,62}</w:t>
+      </w:r>
+    </w:p>
+    <w:p>
+      <w:pPr>
+        <w:rPr>
+          <w:rFonts w:cstheme="minorHAnsi"/>
+        </w:rPr>
+      </w:pPr>
+      <w:r>
+        <w:rPr>
+          <w:rFonts w:cstheme="minorHAnsi"/>
+        </w:rPr>
+        <w:t>Setting the repetition to {0,62} means that with the required first character we previous specified</w:t>
+      </w:r>
+      <w:r>
+        <w:rPr>
+          <w:rFonts w:cstheme="minorHAnsi"/>
+        </w:rPr>
+        <w:t>,</w:t>
+      </w:r>
+      <w:r>
+        <w:rPr>
+          <w:rFonts w:cstheme="minorHAnsi"/>
+        </w:rPr>
+        <w:t xml:space="preserve"> we can have anywhere from 0 to 62 more characters </w:t>
+      </w:r>
+      <w:r>
+        <w:rPr>
+          <w:rFonts w:cstheme="minorHAnsi"/>
+        </w:rPr>
+        <w:t>in each label section</w:t>
+      </w:r>
+      <w:r>
+        <w:rPr>
+          <w:rFonts w:cstheme="minorHAnsi"/>
+        </w:rPr>
+        <w:t xml:space="preserve">, for a total of 1 to 63. </w:t>
+      </w:r>
+      <w:r>
+        <w:rPr>
+          <w:rFonts w:cstheme="minorHAnsi"/>
+        </w:rPr>
+        <w:t xml:space="preserve">Now we have a regex that will </w:t>
+      </w:r>
+      <w:r>
+        <w:rPr>
+          <w:rFonts w:cstheme="minorHAnsi"/>
+        </w:rPr>
+        <w:t>find strings like “www.mydomain.com”</w:t>
+      </w:r>
+      <w:r>
+        <w:rPr>
+          <w:rFonts w:cstheme="minorHAnsi"/>
+        </w:rPr>
+        <w:t>,</w:t>
+      </w:r>
+      <w:r>
+        <w:rPr>
+          <w:rFonts w:cstheme="minorHAnsi"/>
+        </w:rPr>
+        <w:t xml:space="preserve"> but it will also find “www.mydomai</w:t>
+      </w:r>
+      <w:r>
+        <w:rPr>
+          <w:rFonts w:cstheme="minorHAnsi"/>
+        </w:rPr>
+        <w:t>n.0123456789</w:t>
+      </w:r>
+      <w:r>
+        <w:rPr>
+          <w:rFonts w:cstheme="minorHAnsi"/>
+        </w:rPr>
+        <w:t>0</w:t>
+      </w:r>
+      <w:r>
+        <w:rPr>
+          <w:rFonts w:cstheme="minorHAnsi"/>
+        </w:rPr>
+        <w:t>-</w:t>
+      </w:r>
+      <w:r>
+        <w:rPr>
+          <w:rFonts w:cstheme="minorHAnsi"/>
+        </w:rPr>
+        <w:t>123456789</w:t>
+      </w:r>
+      <w:r>
+        <w:rPr>
+          <w:rFonts w:cstheme="minorHAnsi"/>
+        </w:rPr>
+        <w:t>-0123456789</w:t>
+      </w:r>
+      <w:r>
+        <w:rPr>
+          <w:rFonts w:cstheme="minorHAnsi"/>
+        </w:rPr>
+        <w:t xml:space="preserve">”. </w:t>
+      </w:r>
+    </w:p>
+    <w:p>
+      <w:pPr>
+        <w:rPr>
+          <w:rFonts w:cstheme="minorHAnsi"/>
+        </w:rPr>
+      </w:pPr>
+      <w:r>
+        <w:rPr>
+          <w:rFonts w:cstheme="minorHAnsi"/>
+        </w:rPr>
+        <w:t>We can reduce some more bad hits by looking at the list of allowed top level domains, as defined by IANA. Specifically, the shortest is two characters and the longest is 22 characters. Let’s change our previous regex to allow for this:</w:t>
+      </w:r>
+    </w:p>
+    <w:p>
+      <w:pPr>
+        <w:jc w:val="center"/>
+        <w:rPr>
+          <w:rFonts w:ascii="Courier New" w:hAnsi="Courier New" w:cs="Courier New"/>
+          <w:sz w:val="20"/>
+          <w:szCs w:val="20"/>
+        </w:rPr>
+      </w:pPr>
+      <w:r>
+        <w:rPr>
+          <w:rFonts w:ascii="Courier New" w:hAnsi="Courier New" w:cs="Courier New"/>
+          <w:sz w:val="20"/>
+          <w:szCs w:val="20"/>
+        </w:rPr>
+        <w:t>[a-z\d][a-z\d_-]{0,62}</w:t>
+      </w:r>
+      <w:r>
+        <w:rPr>
+          <w:rFonts w:ascii="Courier New" w:hAnsi="Courier New" w:cs="Courier New"/>
+          <w:sz w:val="20"/>
+          <w:szCs w:val="20"/>
+        </w:rPr>
+        <w:t>\</w:t>
+      </w:r>
+      <w:r>
+        <w:rPr>
+          <w:rFonts w:ascii="Courier New" w:hAnsi="Courier New" w:cs="Courier New"/>
+          <w:sz w:val="20"/>
+          <w:szCs w:val="20"/>
+        </w:rPr>
+        <w:t>.[a-z\d][a-z\d_-]{0,62}</w:t>
+      </w:r>
+      <w:r>
+        <w:rPr>
+          <w:rFonts w:ascii="Courier New" w:hAnsi="Courier New" w:cs="Courier New"/>
+          <w:sz w:val="20"/>
+          <w:szCs w:val="20"/>
+        </w:rPr>
+        <w:t>\</w:t>
+      </w:r>
+      <w:r>
+        <w:rPr>
+          <w:rFonts w:ascii="Courier New" w:hAnsi="Courier New" w:cs="Courier New"/>
+          <w:sz w:val="20"/>
+          <w:szCs w:val="20"/>
+        </w:rPr>
+        <w:t>.[a-z\d]</w:t>
+      </w:r>
+      <w:r>
+        <w:rPr>
+          <w:rFonts w:ascii="Courier New" w:hAnsi="Courier New" w:cs="Courier New"/>
+          <w:sz w:val="20"/>
+          <w:szCs w:val="20"/>
+          <w:highlight w:val="yellow"/>
+        </w:rPr>
+        <w:t>[a-z\d-]{1,22}</w:t>
+      </w:r>
+    </w:p>
+    <w:p>
+      <w:pPr>
+        <w:rPr>
+          <w:rFonts w:cstheme="minorHAnsi"/>
+        </w:rPr>
+      </w:pPr>
+      <w:r>
+        <w:rPr>
+          <w:rFonts w:cstheme="minorHAnsi"/>
+        </w:rPr>
+        <w:lastRenderedPageBreak/>
+        <w:t>We’ve changed the last character class to remove the underscore and changed the repetition to be in line with the minimum of 2 and maximum of 22.</w:t>
+      </w:r>
+      <w:r>
+        <w:rPr>
+          <w:rFonts w:cstheme="minorHAnsi"/>
+        </w:rPr>
+        <w:t xml:space="preserve"> Now we won’t get any top level domains that are longer than 22 characters, as we had with the previous version. </w:t>
+      </w:r>
+    </w:p>
+    <w:p>
+      <w:pPr>
+        <w:rPr>
+          <w:rFonts w:cstheme="minorHAnsi"/>
+        </w:rPr>
+      </w:pPr>
+      <w:r>
+        <w:rPr>
+          <w:rFonts w:cstheme="minorHAnsi"/>
+        </w:rPr>
+        <w:t xml:space="preserve">One final consideration is that while we will now get hits on “space.mit.edu”, we won’t get hits on “earth.space.mit.edu”, because we’ve only allowed for 3 segments. Let’s </w:t>
+      </w:r>
+      <w:r>
+        <w:rPr>
+          <w:rFonts w:cstheme="minorHAnsi"/>
+        </w:rPr>
+        <w:t>remove the middle section and add some grouping and repetition to finish off the regex</w:t>
+      </w:r>
+      <w:r>
+        <w:rPr>
+          <w:rFonts w:cstheme="minorHAnsi"/>
+        </w:rPr>
+        <w:t>. We’ll specify the same minimum of 3 total segments</w:t>
+      </w:r>
+      <w:r>
+        <w:rPr>
+          <w:rFonts w:cstheme="minorHAnsi"/>
+        </w:rPr>
+        <w:t>, and a maximum of 5 segments</w:t>
+      </w:r>
+      <w:r>
+        <w:rPr>
+          <w:rFonts w:cstheme="minorHAnsi"/>
+        </w:rPr>
+        <w:t>:</w:t>
+      </w:r>
+    </w:p>
+    <w:p>
+      <w:pPr>
+        <w:jc w:val="center"/>
+        <w:rPr>
+          <w:rFonts w:ascii="Courier New" w:hAnsi="Courier New" w:cs="Courier New"/>
+          <w:sz w:val="20"/>
+          <w:szCs w:val="20"/>
+        </w:rPr>
+      </w:pPr>
+      <w:r>
+        <w:rPr>
+          <w:rFonts w:ascii="Courier New" w:hAnsi="Courier New" w:cs="Courier New"/>
+          <w:sz w:val="20"/>
+          <w:szCs w:val="20"/>
+          <w:highlight w:val="yellow"/>
+        </w:rPr>
+        <w:t>(</w:t>
+      </w:r>
+      <w:r>
+        <w:rPr>
+          <w:rFonts w:ascii="Courier New" w:hAnsi="Courier New" w:cs="Courier New"/>
+          <w:sz w:val="20"/>
+          <w:szCs w:val="20"/>
+        </w:rPr>
+        <w:t>[a-z\d][a-z\d_-]{0,62}</w:t>
+      </w:r>
+      <w:r>
+        <w:rPr>
+          <w:rFonts w:ascii="Courier New" w:hAnsi="Courier New" w:cs="Courier New"/>
+          <w:sz w:val="20"/>
+          <w:szCs w:val="20"/>
+        </w:rPr>
+        <w:t>\.</w:t>
+      </w:r>
+      <w:r>
+        <w:rPr>
+          <w:rFonts w:ascii="Courier New" w:hAnsi="Courier New" w:cs="Courier New"/>
+          <w:sz w:val="20"/>
+          <w:szCs w:val="20"/>
+          <w:highlight w:val="yellow"/>
+        </w:rPr>
+        <w:t>){</w:t>
+      </w:r>
+      <w:r>
+        <w:rPr>
+          <w:rFonts w:ascii="Courier New" w:hAnsi="Courier New" w:cs="Courier New"/>
+          <w:sz w:val="20"/>
+          <w:szCs w:val="20"/>
+          <w:highlight w:val="yellow"/>
+        </w:rPr>
+        <w:t>2</w:t>
+      </w:r>
+      <w:r>
+        <w:rPr>
+          <w:rFonts w:ascii="Courier New" w:hAnsi="Courier New" w:cs="Courier New"/>
+          <w:sz w:val="20"/>
+          <w:szCs w:val="20"/>
+          <w:highlight w:val="yellow"/>
+        </w:rPr>
+        <w:t>,</w:t>
+      </w:r>
+      <w:r>
+        <w:rPr>
+          <w:rFonts w:ascii="Courier New" w:hAnsi="Courier New" w:cs="Courier New"/>
+          <w:sz w:val="20"/>
+          <w:szCs w:val="20"/>
+          <w:highlight w:val="yellow"/>
+        </w:rPr>
+        <w:t>4</w:t>
+      </w:r>
+      <w:r>
+        <w:rPr>
+          <w:rFonts w:ascii="Courier New" w:hAnsi="Courier New" w:cs="Courier New"/>
+          <w:sz w:val="20"/>
+          <w:szCs w:val="20"/>
+          <w:highlight w:val="yellow"/>
+        </w:rPr>
+        <w:t>}</w:t>
+      </w:r>
+      <w:r>
+        <w:rPr>
+          <w:rFonts w:ascii="Courier New" w:hAnsi="Courier New" w:cs="Courier New"/>
+          <w:sz w:val="20"/>
+          <w:szCs w:val="20"/>
+        </w:rPr>
+        <w:t>[a-z\d</w:t>
+      </w:r>
+      <w:r>
+        <w:rPr>
+          <w:rFonts w:ascii="Courier New" w:hAnsi="Courier New" w:cs="Courier New"/>
+          <w:sz w:val="20"/>
+          <w:szCs w:val="20"/>
+        </w:rPr>
+        <w:t>][a-z\d-]{1,22}</w:t>
+      </w:r>
+    </w:p>
+    <w:p>
+      <w:pPr>
+        <w:rPr>
+          <w:rFonts w:cstheme="minorHAnsi"/>
+        </w:rPr>
+      </w:pPr>
+      <w:r>
+        <w:rPr>
+          <w:rFonts w:cstheme="minorHAnsi"/>
+        </w:rPr>
+        <w:t>Now we’re getting results like “www.mydomain.com” and “www.ag.state.la.us” – success!</w:t>
+      </w:r>
+    </w:p>
+    <w:p>
+      <w:pPr>
+        <w:rPr>
+          <w:rFonts w:cstheme="minorHAnsi"/>
+        </w:rPr>
+      </w:pPr>
+      <w:r>
+        <w:rPr>
+          <w:rFonts w:cstheme="minorHAnsi"/>
+        </w:rPr>
+        <w:t>But wait, we’re still getting hits like “</w:t>
+      </w:r>
+      <w:r>
+        <w:rPr>
+          <w:rFonts w:cstheme="minorHAnsi"/>
+        </w:rPr>
+        <w:t>35.51.65.00</w:t>
+      </w:r>
+      <w:r>
+        <w:rPr>
+          <w:rFonts w:cstheme="minorHAnsi"/>
+        </w:rPr>
+        <w:t>” and “</w:t>
+      </w:r>
+      <w:r>
+        <w:rPr>
+          <w:rFonts w:cstheme="minorHAnsi"/>
+        </w:rPr>
+        <w:t>v3.1.0T</w:t>
+      </w:r>
+      <w:r>
+        <w:rPr>
+          <w:rFonts w:cstheme="minorHAnsi"/>
+        </w:rPr>
+        <w:t>” and “</w:t>
+      </w:r>
+      <w:r>
+        <w:rPr>
+          <w:rFonts w:cstheme="minorHAnsi"/>
+        </w:rPr>
+        <w:t>routines.js.php</w:t>
+      </w:r>
+      <w:r>
+        <w:rPr>
+          <w:rFonts w:cstheme="minorHAnsi"/>
+        </w:rPr>
+        <w:t>” which aren’t hostnames / domain names at all. We could keep making our regex more complicated to cover corner cases, but with Lightgrep, we don’t have to. Check out Appendix 2 – Entity Filters, to see how to further reduce false positives in search results without overcomplicating your regex.</w:t>
+      </w:r>
+    </w:p>
+    <w:p>
+      <w:pPr>
+        <w:rPr>
+          <w:rFonts w:asciiTheme="majorHAnsi" w:eastAsiaTheme="majorEastAsia" w:hAnsiTheme="majorHAnsi" w:cstheme="majorBidi"/>
+          <w:b/>
+          <w:bCs/>
+          <w:color w:val="365F91" w:themeColor="accent1" w:themeShade="BF"/>
+          <w:sz w:val="28"/>
+          <w:szCs w:val="28"/>
+          <w:u w:val="single"/>
+        </w:rPr>
+      </w:pPr>
+      <w:bookmarkStart w:id="82" w:name="_Toc324203291"/>
+      <w:r>
+        <w:rPr>
+          <w:u w:val="single"/>
+        </w:rPr>
+        <w:br w:type="page"/>
+      </w:r>
+    </w:p>
+    <w:p>
+      <w:pPr>
+        <w:pStyle w:val="Heading1"/>
+        <w:jc w:val="both"/>
+        <w:rPr>
+          <w:u w:val="single"/>
+        </w:rPr>
+      </w:pPr>
+      <w:r>
+        <w:rPr>
+          <w:u w:val="single"/>
+        </w:rPr>
+        <w:lastRenderedPageBreak/>
+        <w:t>Appendix 2 - Entity Filters</w:t>
+      </w:r>
+      <w:bookmarkEnd w:id="82"/>
+    </w:p>
+    <w:p>
+      <w:pPr>
+        <w:jc w:val="both"/>
+      </w:pPr>
+      <w:r>
+        <w:br/>
+      </w:r>
+      <w:r>
+        <w:t xml:space="preserve">Entities provide a great way to cut down on false positives. Sometimes it’s simply not possible to design a regular expression that is both human readable and efficient while finding all the results you desire. </w:t>
+      </w:r>
+    </w:p>
+    <w:p>
+      <w:pPr>
+        <w:jc w:val="both"/>
+      </w:pPr>
+      <w:r>
+        <w:t>If you right-click in the Entity Search tab and create a new entity, or double-click on an existing entity, you’ll see the following dialog that lets you edit the entity</w:t>
+      </w:r>
+      <w:r>
+        <w:t xml:space="preserve"> and the filter</w:t>
+      </w:r>
+      <w:r>
+        <w:t>.</w:t>
+      </w:r>
+    </w:p>
+    <w:p>
+      <w:pPr>
+        <w:keepNext/>
+        <w:jc w:val="center"/>
+      </w:pPr>
+      <w:r>
+        <w:rPr>
+          <w:noProof/>
+        </w:rPr>
+        <w:drawing>
+          <wp:inline distT="0" distB="0" distL="0" distR="0">
+            <wp:extent cx="6400800" cy="6048857"/>
+            <wp:effectExtent l="19050" t="0" r="0" b="0"/>
+            <wp:docPr id="15" name="Picture 10"/>
+            <wp:cNvGraphicFramePr>
+              <a:graphicFrameLocks xmlns:a="http://schemas.openxmlformats.org/drawingml/2006/main" noChangeAspect="1"/>
+            </wp:cNvGraphicFramePr>
+            <a:graphic xmlns:a="http://schemas.openxmlformats.org/drawingml/2006/main">
+              <a:graphicData uri="http://schemas.openxmlformats.org/drawingml/2006/picture">
+                <pic:pic xmlns:pic="http://schemas.openxmlformats.org/drawingml/2006/picture">
+                  <pic:nvPicPr>
+                    <pic:cNvPr id="0" name="Picture 10"/>
+                    <pic:cNvPicPr>
+                      <a:picLocks noChangeAspect="1" noChangeArrowheads="1"/>
+                    </pic:cNvPicPr>
+                  </pic:nvPicPr>
+                  <pic:blipFill>
+                    <a:blip r:embed="rId49"/>
+                    <a:srcRect/>
+                    <a:stretch>
+                      <a:fillRect/>
+                    </a:stretch>
+                  </pic:blipFill>
+                  <pic:spPr bwMode="auto">
+                    <a:xfrm>
+                      <a:off x="0" y="0"/>
+                      <a:ext cx="6400800" cy="6048857"/>
+                    </a:xfrm>
+                    <a:prstGeom prst="rect">
+                      <a:avLst/>
+                    </a:prstGeom>
+                    <a:noFill/>
+                    <a:ln w="9525">
+                      <a:noFill/>
+                      <a:miter lim="800000"/>
+                      <a:headEnd/>
+                      <a:tailEnd/>
+                    </a:ln>
+                  </pic:spPr>
+                </pic:pic>
+              </a:graphicData>
+            </a:graphic>
+          </wp:inline>
+        </w:drawing>
+      </w:r>
+    </w:p>
+    <w:p>
+      <w:pPr>
+        <w:pStyle w:val="Caption"/>
+        <w:jc w:val="center"/>
+      </w:pPr>
+      <w:r>
+        <w:t xml:space="preserve">Figure </w:t>
+      </w:r>
+      <w:fldSimple w:instr=" SEQ Figure \* ARABIC ">
+        <w:r>
+          <w:rPr>
+            <w:noProof/>
+          </w:rPr>
+          <w:t>19</w:t>
+        </w:r>
+      </w:fldSimple>
+    </w:p>
+    <w:p/>
+    <w:p/>
+    <w:p/>
+    <w:p>
+      <w:pPr>
+        <w:jc w:val="both"/>
+      </w:pPr>
+    </w:p>
+    <w:p>
+      <w:pPr>
+        <w:jc w:val="both"/>
+      </w:pPr>
+      <w:r>
+        <w:t>If "Discard On Failed Validation" is selected, the search hit will be ignored completely if the filter returns false, otherwise it will be noted in the bookmark comment.</w:t>
+      </w:r>
+      <w:r>
+        <w:t xml:space="preserve"> </w:t>
+      </w:r>
+    </w:p>
+    <w:p>
+      <w:pPr>
+        <w:jc w:val="both"/>
+      </w:pPr>
+      <w:r>
+        <w:t xml:space="preserve">It’s noted earlier in the Entity Search section, but it bears repeating: </w:t>
+      </w:r>
+      <w:r>
+        <w:t>Be aware that filtering search hits for entities can take some time, if the filter code is involved and there are lots of hits. The productivity gain from reducing false positives, however, is well worth the slightly extended filtering time.</w:t>
+      </w:r>
+    </w:p>
+    <w:p/>
     <w:sectPr>
-      <w:footerReference w:type="default" r:id="rId46"/>
+      <w:footerReference w:type="default" r:id="rId50"/>
       <w:pgSz w:w="12240" w:h="15840"/>
       <w:pgMar w:top="1440" w:right="1080" w:bottom="1440" w:left="1080" w:header="720" w:footer="720" w:gutter="0"/>
       <w:cols w:space="720"/>
@@ -13028,7 +14172,7 @@
             <w:rPr>
               <w:noProof/>
             </w:rPr>
-            <w:t>32</w:t>
+            <w:t>38</w:t>
           </w:r>
         </w:fldSimple>
       </w:p>
@@ -13312,6 +14456,92 @@
     </w:lvl>
   </w:abstractNum>
   <w:abstractNum w:abstractNumId="2">
+    <w:nsid w:val="0B4D4D06"/>
+    <w:multiLevelType w:val="hybridMultilevel"/>
+    <w:tmpl w:val="4560F65C"/>
+    <w:lvl w:ilvl="0" w:tplc="0409000F">
+      <w:start w:val="1"/>
+      <w:numFmt w:val="decimal"/>
+      <w:lvlText w:val="%1."/>
+      <w:lvlJc w:val="left"/>
+      <w:pPr>
+        <w:ind w:left="720" w:hanging="360"/>
+      </w:pPr>
+    </w:lvl>
+    <w:lvl w:ilvl="1" w:tplc="04090019" w:tentative="1">
+      <w:start w:val="1"/>
+      <w:numFmt w:val="lowerLetter"/>
+      <w:lvlText w:val="%2."/>
+      <w:lvlJc w:val="left"/>
+      <w:pPr>
+        <w:ind w:left="1440" w:hanging="360"/>
+      </w:pPr>
+    </w:lvl>
+    <w:lvl w:ilvl="2" w:tplc="0409001B" w:tentative="1">
+      <w:start w:val="1"/>
+      <w:numFmt w:val="lowerRoman"/>
+      <w:lvlText w:val="%3."/>
+      <w:lvlJc w:val="right"/>
+      <w:pPr>
+        <w:ind w:left="2160" w:hanging="180"/>
+      </w:pPr>
+    </w:lvl>
+    <w:lvl w:ilvl="3" w:tplc="0409000F" w:tentative="1">
+      <w:start w:val="1"/>
+      <w:numFmt w:val="decimal"/>
+      <w:lvlText w:val="%4."/>
+      <w:lvlJc w:val="left"/>
+      <w:pPr>
+        <w:ind w:left="2880" w:hanging="360"/>
+      </w:pPr>
+    </w:lvl>
+    <w:lvl w:ilvl="4" w:tplc="04090019" w:tentative="1">
+      <w:start w:val="1"/>
+      <w:numFmt w:val="lowerLetter"/>
+      <w:lvlText w:val="%5."/>
+      <w:lvlJc w:val="left"/>
+      <w:pPr>
+        <w:ind w:left="3600" w:hanging="360"/>
+      </w:pPr>
+    </w:lvl>
+    <w:lvl w:ilvl="5" w:tplc="0409001B" w:tentative="1">
+      <w:start w:val="1"/>
+      <w:numFmt w:val="lowerRoman"/>
+      <w:lvlText w:val="%6."/>
+      <w:lvlJc w:val="right"/>
+      <w:pPr>
+        <w:ind w:left="4320" w:hanging="180"/>
+      </w:pPr>
+    </w:lvl>
+    <w:lvl w:ilvl="6" w:tplc="0409000F" w:tentative="1">
+      <w:start w:val="1"/>
+      <w:numFmt w:val="decimal"/>
+      <w:lvlText w:val="%7."/>
+      <w:lvlJc w:val="left"/>
+      <w:pPr>
+        <w:ind w:left="5040" w:hanging="360"/>
+      </w:pPr>
+    </w:lvl>
+    <w:lvl w:ilvl="7" w:tplc="04090019" w:tentative="1">
+      <w:start w:val="1"/>
+      <w:numFmt w:val="lowerLetter"/>
+      <w:lvlText w:val="%8."/>
+      <w:lvlJc w:val="left"/>
+      <w:pPr>
+        <w:ind w:left="5760" w:hanging="360"/>
+      </w:pPr>
+    </w:lvl>
+    <w:lvl w:ilvl="8" w:tplc="0409001B" w:tentative="1">
+      <w:start w:val="1"/>
+      <w:numFmt w:val="lowerRoman"/>
+      <w:lvlText w:val="%9."/>
+      <w:lvlJc w:val="right"/>
+      <w:pPr>
+        <w:ind w:left="6480" w:hanging="180"/>
+      </w:pPr>
+    </w:lvl>
+  </w:abstractNum>
+  <w:abstractNum w:abstractNumId="3">
     <w:nsid w:val="175B4168"/>
     <w:multiLevelType w:val="hybridMultilevel"/>
     <w:tmpl w:val="E49AA2B6"/>
@@ -13424,7 +14654,7 @@
       </w:rPr>
     </w:lvl>
   </w:abstractNum>
-  <w:abstractNum w:abstractNumId="3">
+  <w:abstractNum w:abstractNumId="4">
     <w:nsid w:val="1D434B3A"/>
     <w:multiLevelType w:val="hybridMultilevel"/>
     <w:tmpl w:val="55286446"/>
@@ -13537,7 +14767,7 @@
       </w:rPr>
     </w:lvl>
   </w:abstractNum>
-  <w:abstractNum w:abstractNumId="4">
+  <w:abstractNum w:abstractNumId="5">
     <w:nsid w:val="22F54C87"/>
     <w:multiLevelType w:val="hybridMultilevel"/>
     <w:tmpl w:val="46000130"/>
@@ -13650,7 +14880,7 @@
       </w:rPr>
     </w:lvl>
   </w:abstractNum>
-  <w:abstractNum w:abstractNumId="5">
+  <w:abstractNum w:abstractNumId="6">
     <w:nsid w:val="43803F8E"/>
     <w:multiLevelType w:val="hybridMultilevel"/>
     <w:tmpl w:val="EA7ACCDA"/>
@@ -13763,7 +14993,7 @@
       </w:rPr>
     </w:lvl>
   </w:abstractNum>
-  <w:abstractNum w:abstractNumId="6">
+  <w:abstractNum w:abstractNumId="7">
     <w:nsid w:val="45D96A92"/>
     <w:multiLevelType w:val="hybridMultilevel"/>
     <w:tmpl w:val="50CAA53C"/>
@@ -13877,25 +15107,28 @@
     </w:lvl>
   </w:abstractNum>
   <w:num w:numId="1">
+    <w:abstractNumId w:val="6"/>
+  </w:num>
+  <w:num w:numId="2">
     <w:abstractNumId w:val="5"/>
   </w:num>
-  <w:num w:numId="2">
-    <w:abstractNumId w:val="4"/>
-  </w:num>
   <w:num w:numId="3">
-    <w:abstractNumId w:val="2"/>
+    <w:abstractNumId w:val="3"/>
   </w:num>
   <w:num w:numId="4">
     <w:abstractNumId w:val="0"/>
   </w:num>
   <w:num w:numId="5">
-    <w:abstractNumId w:val="6"/>
+    <w:abstractNumId w:val="7"/>
   </w:num>
   <w:num w:numId="6">
     <w:abstractNumId w:val="1"/>
   </w:num>
   <w:num w:numId="7">
-    <w:abstractNumId w:val="3"/>
+    <w:abstractNumId w:val="4"/>
+  </w:num>
+  <w:num w:numId="8">
+    <w:abstractNumId w:val="2"/>
   </w:num>
 </w:numbering>
 </file>
@@ -14444,6 +15677,18 @@
     <w:uiPriority w:val="99"/>
     <w:rsid w:val="00C510BF"/>
   </w:style>
+  <w:style w:type="character" w:styleId="FollowedHyperlink">
+    <w:name w:val="FollowedHyperlink"/>
+    <w:basedOn w:val="DefaultParagraphFont"/>
+    <w:uiPriority w:val="99"/>
+    <w:semiHidden/>
+    <w:unhideWhenUsed/>
+    <w:rsid w:val="00404D98"/>
+    <w:rPr>
+      <w:color w:val="800080" w:themeColor="followedHyperlink"/>
+      <w:u w:val="single"/>
+    </w:rPr>
+  </w:style>
 </w:styles>
 </file>
 

</xml_diff>

<commit_message>
Added explanation for greedy and reluctant matching. Closes #347
</commit_message>
<xml_diff>
--- a/documentation/Lightgrep for EnCase Manual.docx
+++ b/documentation/Lightgrep for EnCase Manual.docx
@@ -184,7 +184,7 @@
           <w:r>
             <w:fldChar w:fldCharType="separate"/>
           </w:r>
-          <w:hyperlink w:anchor="_Toc324203228" w:history="1">
+          <w:hyperlink w:anchor="_Toc324244693" w:history="1">
             <w:r>
               <w:rPr>
                 <w:rStyle w:val="Hyperlink"/>
@@ -211,7 +211,7 @@
                 <w:noProof/>
                 <w:webHidden/>
               </w:rPr>
-              <w:instrText xml:space="preserve"> PAGEREF _Toc324203228 \h </w:instrText>
+              <w:instrText xml:space="preserve"> PAGEREF _Toc324244693 \h </w:instrText>
             </w:r>
             <w:r>
               <w:rPr>
@@ -253,7 +253,7 @@
               <w:noProof/>
             </w:rPr>
           </w:pPr>
-          <w:hyperlink w:anchor="_Toc324203229" w:history="1">
+          <w:hyperlink w:anchor="_Toc324244694" w:history="1">
             <w:r>
               <w:rPr>
                 <w:rStyle w:val="Hyperlink"/>
@@ -280,7 +280,7 @@
                 <w:noProof/>
                 <w:webHidden/>
               </w:rPr>
-              <w:instrText xml:space="preserve"> PAGEREF _Toc324203229 \h </w:instrText>
+              <w:instrText xml:space="preserve"> PAGEREF _Toc324244694 \h </w:instrText>
             </w:r>
             <w:r>
               <w:rPr>
@@ -322,7 +322,7 @@
               <w:noProof/>
             </w:rPr>
           </w:pPr>
-          <w:hyperlink w:anchor="_Toc324203230" w:history="1">
+          <w:hyperlink w:anchor="_Toc324244695" w:history="1">
             <w:r>
               <w:rPr>
                 <w:rStyle w:val="Hyperlink"/>
@@ -349,7 +349,7 @@
                 <w:noProof/>
                 <w:webHidden/>
               </w:rPr>
-              <w:instrText xml:space="preserve"> PAGEREF _Toc324203230 \h </w:instrText>
+              <w:instrText xml:space="preserve"> PAGEREF _Toc324244695 \h </w:instrText>
             </w:r>
             <w:r>
               <w:rPr>
@@ -391,7 +391,7 @@
               <w:noProof/>
             </w:rPr>
           </w:pPr>
-          <w:hyperlink w:anchor="_Toc324203231" w:history="1">
+          <w:hyperlink w:anchor="_Toc324244696" w:history="1">
             <w:r>
               <w:rPr>
                 <w:rStyle w:val="Hyperlink"/>
@@ -418,7 +418,7 @@
                 <w:noProof/>
                 <w:webHidden/>
               </w:rPr>
-              <w:instrText xml:space="preserve"> PAGEREF _Toc324203231 \h </w:instrText>
+              <w:instrText xml:space="preserve"> PAGEREF _Toc324244696 \h </w:instrText>
             </w:r>
             <w:r>
               <w:rPr>
@@ -460,7 +460,7 @@
               <w:noProof/>
             </w:rPr>
           </w:pPr>
-          <w:hyperlink w:anchor="_Toc324203232" w:history="1">
+          <w:hyperlink w:anchor="_Toc324244697" w:history="1">
             <w:r>
               <w:rPr>
                 <w:rStyle w:val="Hyperlink"/>
@@ -487,7 +487,7 @@
                 <w:noProof/>
                 <w:webHidden/>
               </w:rPr>
-              <w:instrText xml:space="preserve"> PAGEREF _Toc324203232 \h </w:instrText>
+              <w:instrText xml:space="preserve"> PAGEREF _Toc324244697 \h </w:instrText>
             </w:r>
             <w:r>
               <w:rPr>
@@ -529,7 +529,7 @@
               <w:noProof/>
             </w:rPr>
           </w:pPr>
-          <w:hyperlink w:anchor="_Toc324203233" w:history="1">
+          <w:hyperlink w:anchor="_Toc324244698" w:history="1">
             <w:r>
               <w:rPr>
                 <w:rStyle w:val="Hyperlink"/>
@@ -556,7 +556,7 @@
                 <w:noProof/>
                 <w:webHidden/>
               </w:rPr>
-              <w:instrText xml:space="preserve"> PAGEREF _Toc324203233 \h </w:instrText>
+              <w:instrText xml:space="preserve"> PAGEREF _Toc324244698 \h </w:instrText>
             </w:r>
             <w:r>
               <w:rPr>
@@ -598,7 +598,7 @@
               <w:noProof/>
             </w:rPr>
           </w:pPr>
-          <w:hyperlink w:anchor="_Toc324203234" w:history="1">
+          <w:hyperlink w:anchor="_Toc324244699" w:history="1">
             <w:r>
               <w:rPr>
                 <w:rStyle w:val="Hyperlink"/>
@@ -625,7 +625,7 @@
                 <w:noProof/>
                 <w:webHidden/>
               </w:rPr>
-              <w:instrText xml:space="preserve"> PAGEREF _Toc324203234 \h </w:instrText>
+              <w:instrText xml:space="preserve"> PAGEREF _Toc324244699 \h </w:instrText>
             </w:r>
             <w:r>
               <w:rPr>
@@ -667,7 +667,7 @@
               <w:noProof/>
             </w:rPr>
           </w:pPr>
-          <w:hyperlink w:anchor="_Toc324203235" w:history="1">
+          <w:hyperlink w:anchor="_Toc324244700" w:history="1">
             <w:r>
               <w:rPr>
                 <w:rStyle w:val="Hyperlink"/>
@@ -694,7 +694,7 @@
                 <w:noProof/>
                 <w:webHidden/>
               </w:rPr>
-              <w:instrText xml:space="preserve"> PAGEREF _Toc324203235 \h </w:instrText>
+              <w:instrText xml:space="preserve"> PAGEREF _Toc324244700 \h </w:instrText>
             </w:r>
             <w:r>
               <w:rPr>
@@ -736,7 +736,7 @@
               <w:noProof/>
             </w:rPr>
           </w:pPr>
-          <w:hyperlink w:anchor="_Toc324203236" w:history="1">
+          <w:hyperlink w:anchor="_Toc324244701" w:history="1">
             <w:r>
               <w:rPr>
                 <w:rStyle w:val="Hyperlink"/>
@@ -763,7 +763,7 @@
                 <w:noProof/>
                 <w:webHidden/>
               </w:rPr>
-              <w:instrText xml:space="preserve"> PAGEREF _Toc324203236 \h </w:instrText>
+              <w:instrText xml:space="preserve"> PAGEREF _Toc324244701 \h </w:instrText>
             </w:r>
             <w:r>
               <w:rPr>
@@ -805,7 +805,7 @@
               <w:noProof/>
             </w:rPr>
           </w:pPr>
-          <w:hyperlink w:anchor="_Toc324203237" w:history="1">
+          <w:hyperlink w:anchor="_Toc324244702" w:history="1">
             <w:r>
               <w:rPr>
                 <w:rStyle w:val="Hyperlink"/>
@@ -832,7 +832,7 @@
                 <w:noProof/>
                 <w:webHidden/>
               </w:rPr>
-              <w:instrText xml:space="preserve"> PAGEREF _Toc324203237 \h </w:instrText>
+              <w:instrText xml:space="preserve"> PAGEREF _Toc324244702 \h </w:instrText>
             </w:r>
             <w:r>
               <w:rPr>
@@ -874,7 +874,7 @@
               <w:noProof/>
             </w:rPr>
           </w:pPr>
-          <w:hyperlink w:anchor="_Toc324203238" w:history="1">
+          <w:hyperlink w:anchor="_Toc324244703" w:history="1">
             <w:r>
               <w:rPr>
                 <w:rStyle w:val="Hyperlink"/>
@@ -901,7 +901,7 @@
                 <w:noProof/>
                 <w:webHidden/>
               </w:rPr>
-              <w:instrText xml:space="preserve"> PAGEREF _Toc324203238 \h </w:instrText>
+              <w:instrText xml:space="preserve"> PAGEREF _Toc324244703 \h </w:instrText>
             </w:r>
             <w:r>
               <w:rPr>
@@ -943,7 +943,7 @@
               <w:noProof/>
             </w:rPr>
           </w:pPr>
-          <w:hyperlink w:anchor="_Toc324203239" w:history="1">
+          <w:hyperlink w:anchor="_Toc324244704" w:history="1">
             <w:r>
               <w:rPr>
                 <w:rStyle w:val="Hyperlink"/>
@@ -970,7 +970,7 @@
                 <w:noProof/>
                 <w:webHidden/>
               </w:rPr>
-              <w:instrText xml:space="preserve"> PAGEREF _Toc324203239 \h </w:instrText>
+              <w:instrText xml:space="preserve"> PAGEREF _Toc324244704 \h </w:instrText>
             </w:r>
             <w:r>
               <w:rPr>
@@ -1012,7 +1012,7 @@
               <w:noProof/>
             </w:rPr>
           </w:pPr>
-          <w:hyperlink w:anchor="_Toc324203240" w:history="1">
+          <w:hyperlink w:anchor="_Toc324244705" w:history="1">
             <w:r>
               <w:rPr>
                 <w:rStyle w:val="Hyperlink"/>
@@ -1039,7 +1039,7 @@
                 <w:noProof/>
                 <w:webHidden/>
               </w:rPr>
-              <w:instrText xml:space="preserve"> PAGEREF _Toc324203240 \h </w:instrText>
+              <w:instrText xml:space="preserve"> PAGEREF _Toc324244705 \h </w:instrText>
             </w:r>
             <w:r>
               <w:rPr>
@@ -1081,7 +1081,7 @@
               <w:noProof/>
             </w:rPr>
           </w:pPr>
-          <w:hyperlink w:anchor="_Toc324203241" w:history="1">
+          <w:hyperlink w:anchor="_Toc324244706" w:history="1">
             <w:r>
               <w:rPr>
                 <w:rStyle w:val="Hyperlink"/>
@@ -1108,7 +1108,7 @@
                 <w:noProof/>
                 <w:webHidden/>
               </w:rPr>
-              <w:instrText xml:space="preserve"> PAGEREF _Toc324203241 \h </w:instrText>
+              <w:instrText xml:space="preserve"> PAGEREF _Toc324244706 \h </w:instrText>
             </w:r>
             <w:r>
               <w:rPr>
@@ -1150,7 +1150,7 @@
               <w:noProof/>
             </w:rPr>
           </w:pPr>
-          <w:hyperlink w:anchor="_Toc324203242" w:history="1">
+          <w:hyperlink w:anchor="_Toc324244707" w:history="1">
             <w:r>
               <w:rPr>
                 <w:rStyle w:val="Hyperlink"/>
@@ -1177,7 +1177,7 @@
                 <w:noProof/>
                 <w:webHidden/>
               </w:rPr>
-              <w:instrText xml:space="preserve"> PAGEREF _Toc324203242 \h </w:instrText>
+              <w:instrText xml:space="preserve"> PAGEREF _Toc324244707 \h </w:instrText>
             </w:r>
             <w:r>
               <w:rPr>
@@ -1219,7 +1219,7 @@
               <w:noProof/>
             </w:rPr>
           </w:pPr>
-          <w:hyperlink w:anchor="_Toc324203243" w:history="1">
+          <w:hyperlink w:anchor="_Toc324244708" w:history="1">
             <w:r>
               <w:rPr>
                 <w:rStyle w:val="Hyperlink"/>
@@ -1246,7 +1246,7 @@
                 <w:noProof/>
                 <w:webHidden/>
               </w:rPr>
-              <w:instrText xml:space="preserve"> PAGEREF _Toc324203243 \h </w:instrText>
+              <w:instrText xml:space="preserve"> PAGEREF _Toc324244708 \h </w:instrText>
             </w:r>
             <w:r>
               <w:rPr>
@@ -1288,7 +1288,7 @@
               <w:noProof/>
             </w:rPr>
           </w:pPr>
-          <w:hyperlink w:anchor="_Toc324203244" w:history="1">
+          <w:hyperlink w:anchor="_Toc324244709" w:history="1">
             <w:r>
               <w:rPr>
                 <w:rStyle w:val="Hyperlink"/>
@@ -1315,7 +1315,7 @@
                 <w:noProof/>
                 <w:webHidden/>
               </w:rPr>
-              <w:instrText xml:space="preserve"> PAGEREF _Toc324203244 \h </w:instrText>
+              <w:instrText xml:space="preserve"> PAGEREF _Toc324244709 \h </w:instrText>
             </w:r>
             <w:r>
               <w:rPr>
@@ -1357,7 +1357,7 @@
               <w:noProof/>
             </w:rPr>
           </w:pPr>
-          <w:hyperlink w:anchor="_Toc324203245" w:history="1">
+          <w:hyperlink w:anchor="_Toc324244710" w:history="1">
             <w:r>
               <w:rPr>
                 <w:rStyle w:val="Hyperlink"/>
@@ -1384,7 +1384,7 @@
                 <w:noProof/>
                 <w:webHidden/>
               </w:rPr>
-              <w:instrText xml:space="preserve"> PAGEREF _Toc324203245 \h </w:instrText>
+              <w:instrText xml:space="preserve"> PAGEREF _Toc324244710 \h </w:instrText>
             </w:r>
             <w:r>
               <w:rPr>
@@ -1426,7 +1426,7 @@
               <w:noProof/>
             </w:rPr>
           </w:pPr>
-          <w:hyperlink w:anchor="_Toc324203246" w:history="1">
+          <w:hyperlink w:anchor="_Toc324244711" w:history="1">
             <w:r>
               <w:rPr>
                 <w:rStyle w:val="Hyperlink"/>
@@ -1453,7 +1453,7 @@
                 <w:noProof/>
                 <w:webHidden/>
               </w:rPr>
-              <w:instrText xml:space="preserve"> PAGEREF _Toc324203246 \h </w:instrText>
+              <w:instrText xml:space="preserve"> PAGEREF _Toc324244711 \h </w:instrText>
             </w:r>
             <w:r>
               <w:rPr>
@@ -1495,7 +1495,7 @@
               <w:noProof/>
             </w:rPr>
           </w:pPr>
-          <w:hyperlink w:anchor="_Toc324203247" w:history="1">
+          <w:hyperlink w:anchor="_Toc324244712" w:history="1">
             <w:r>
               <w:rPr>
                 <w:rStyle w:val="Hyperlink"/>
@@ -1522,7 +1522,7 @@
                 <w:noProof/>
                 <w:webHidden/>
               </w:rPr>
-              <w:instrText xml:space="preserve"> PAGEREF _Toc324203247 \h </w:instrText>
+              <w:instrText xml:space="preserve"> PAGEREF _Toc324244712 \h </w:instrText>
             </w:r>
             <w:r>
               <w:rPr>
@@ -1564,7 +1564,7 @@
               <w:noProof/>
             </w:rPr>
           </w:pPr>
-          <w:hyperlink w:anchor="_Toc324203248" w:history="1">
+          <w:hyperlink w:anchor="_Toc324244713" w:history="1">
             <w:r>
               <w:rPr>
                 <w:rStyle w:val="Hyperlink"/>
@@ -1591,7 +1591,7 @@
                 <w:noProof/>
                 <w:webHidden/>
               </w:rPr>
-              <w:instrText xml:space="preserve"> PAGEREF _Toc324203248 \h </w:instrText>
+              <w:instrText xml:space="preserve"> PAGEREF _Toc324244713 \h </w:instrText>
             </w:r>
             <w:r>
               <w:rPr>
@@ -1633,7 +1633,7 @@
               <w:noProof/>
             </w:rPr>
           </w:pPr>
-          <w:hyperlink w:anchor="_Toc324203249" w:history="1">
+          <w:hyperlink w:anchor="_Toc324244714" w:history="1">
             <w:r>
               <w:rPr>
                 <w:rStyle w:val="Hyperlink"/>
@@ -1660,7 +1660,7 @@
                 <w:noProof/>
                 <w:webHidden/>
               </w:rPr>
-              <w:instrText xml:space="preserve"> PAGEREF _Toc324203249 \h </w:instrText>
+              <w:instrText xml:space="preserve"> PAGEREF _Toc324244714 \h </w:instrText>
             </w:r>
             <w:r>
               <w:rPr>
@@ -1702,7 +1702,7 @@
               <w:noProof/>
             </w:rPr>
           </w:pPr>
-          <w:hyperlink w:anchor="_Toc324203250" w:history="1">
+          <w:hyperlink w:anchor="_Toc324244715" w:history="1">
             <w:r>
               <w:rPr>
                 <w:rStyle w:val="Hyperlink"/>
@@ -1729,7 +1729,7 @@
                 <w:noProof/>
                 <w:webHidden/>
               </w:rPr>
-              <w:instrText xml:space="preserve"> PAGEREF _Toc324203250 \h </w:instrText>
+              <w:instrText xml:space="preserve"> PAGEREF _Toc324244715 \h </w:instrText>
             </w:r>
             <w:r>
               <w:rPr>
@@ -1771,7 +1771,7 @@
               <w:noProof/>
             </w:rPr>
           </w:pPr>
-          <w:hyperlink w:anchor="_Toc324203251" w:history="1">
+          <w:hyperlink w:anchor="_Toc324244716" w:history="1">
             <w:r>
               <w:rPr>
                 <w:rStyle w:val="Hyperlink"/>
@@ -1798,7 +1798,7 @@
                 <w:noProof/>
                 <w:webHidden/>
               </w:rPr>
-              <w:instrText xml:space="preserve"> PAGEREF _Toc324203251 \h </w:instrText>
+              <w:instrText xml:space="preserve"> PAGEREF _Toc324244716 \h </w:instrText>
             </w:r>
             <w:r>
               <w:rPr>
@@ -1840,7 +1840,7 @@
               <w:noProof/>
             </w:rPr>
           </w:pPr>
-          <w:hyperlink w:anchor="_Toc324203252" w:history="1">
+          <w:hyperlink w:anchor="_Toc324244717" w:history="1">
             <w:r>
               <w:rPr>
                 <w:rStyle w:val="Hyperlink"/>
@@ -1867,7 +1867,7 @@
                 <w:noProof/>
                 <w:webHidden/>
               </w:rPr>
-              <w:instrText xml:space="preserve"> PAGEREF _Toc324203252 \h </w:instrText>
+              <w:instrText xml:space="preserve"> PAGEREF _Toc324244717 \h </w:instrText>
             </w:r>
             <w:r>
               <w:rPr>
@@ -1909,7 +1909,7 @@
               <w:noProof/>
             </w:rPr>
           </w:pPr>
-          <w:hyperlink w:anchor="_Toc324203253" w:history="1">
+          <w:hyperlink w:anchor="_Toc324244718" w:history="1">
             <w:r>
               <w:rPr>
                 <w:rStyle w:val="Hyperlink"/>
@@ -1936,7 +1936,7 @@
                 <w:noProof/>
                 <w:webHidden/>
               </w:rPr>
-              <w:instrText xml:space="preserve"> PAGEREF _Toc324203253 \h </w:instrText>
+              <w:instrText xml:space="preserve"> PAGEREF _Toc324244718 \h </w:instrText>
             </w:r>
             <w:r>
               <w:rPr>
@@ -1978,7 +1978,7 @@
               <w:noProof/>
             </w:rPr>
           </w:pPr>
-          <w:hyperlink w:anchor="_Toc324203254" w:history="1">
+          <w:hyperlink w:anchor="_Toc324244719" w:history="1">
             <w:r>
               <w:rPr>
                 <w:rStyle w:val="Hyperlink"/>
@@ -2005,7 +2005,7 @@
                 <w:noProof/>
                 <w:webHidden/>
               </w:rPr>
-              <w:instrText xml:space="preserve"> PAGEREF _Toc324203254 \h </w:instrText>
+              <w:instrText xml:space="preserve"> PAGEREF _Toc324244719 \h </w:instrText>
             </w:r>
             <w:r>
               <w:rPr>
@@ -2047,7 +2047,7 @@
               <w:noProof/>
             </w:rPr>
           </w:pPr>
-          <w:hyperlink w:anchor="_Toc324203255" w:history="1">
+          <w:hyperlink w:anchor="_Toc324244720" w:history="1">
             <w:r>
               <w:rPr>
                 <w:rStyle w:val="Hyperlink"/>
@@ -2074,7 +2074,7 @@
                 <w:noProof/>
                 <w:webHidden/>
               </w:rPr>
-              <w:instrText xml:space="preserve"> PAGEREF _Toc324203255 \h </w:instrText>
+              <w:instrText xml:space="preserve"> PAGEREF _Toc324244720 \h </w:instrText>
             </w:r>
             <w:r>
               <w:rPr>
@@ -2116,7 +2116,7 @@
               <w:noProof/>
             </w:rPr>
           </w:pPr>
-          <w:hyperlink w:anchor="_Toc324203256" w:history="1">
+          <w:hyperlink w:anchor="_Toc324244721" w:history="1">
             <w:r>
               <w:rPr>
                 <w:rStyle w:val="Hyperlink"/>
@@ -2143,7 +2143,7 @@
                 <w:noProof/>
                 <w:webHidden/>
               </w:rPr>
-              <w:instrText xml:space="preserve"> PAGEREF _Toc324203256 \h </w:instrText>
+              <w:instrText xml:space="preserve"> PAGEREF _Toc324244721 \h </w:instrText>
             </w:r>
             <w:r>
               <w:rPr>
@@ -2185,7 +2185,7 @@
               <w:noProof/>
             </w:rPr>
           </w:pPr>
-          <w:hyperlink w:anchor="_Toc324203257" w:history="1">
+          <w:hyperlink w:anchor="_Toc324244722" w:history="1">
             <w:r>
               <w:rPr>
                 <w:rStyle w:val="Hyperlink"/>
@@ -2213,7 +2213,7 @@
                 <w:noProof/>
                 <w:webHidden/>
               </w:rPr>
-              <w:instrText xml:space="preserve"> PAGEREF _Toc324203257 \h </w:instrText>
+              <w:instrText xml:space="preserve"> PAGEREF _Toc324244722 \h </w:instrText>
             </w:r>
             <w:r>
               <w:rPr>
@@ -2255,7 +2255,7 @@
               <w:noProof/>
             </w:rPr>
           </w:pPr>
-          <w:hyperlink w:anchor="_Toc324203258" w:history="1">
+          <w:hyperlink w:anchor="_Toc324244723" w:history="1">
             <w:r>
               <w:rPr>
                 <w:rStyle w:val="Hyperlink"/>
@@ -2283,7 +2283,7 @@
                 <w:noProof/>
                 <w:webHidden/>
               </w:rPr>
-              <w:instrText xml:space="preserve"> PAGEREF _Toc324203258 \h </w:instrText>
+              <w:instrText xml:space="preserve"> PAGEREF _Toc324244723 \h </w:instrText>
             </w:r>
             <w:r>
               <w:rPr>
@@ -2325,7 +2325,7 @@
               <w:noProof/>
             </w:rPr>
           </w:pPr>
-          <w:hyperlink w:anchor="_Toc324203259" w:history="1">
+          <w:hyperlink w:anchor="_Toc324244724" w:history="1">
             <w:r>
               <w:rPr>
                 <w:rStyle w:val="Hyperlink"/>
@@ -2353,7 +2353,7 @@
                 <w:noProof/>
                 <w:webHidden/>
               </w:rPr>
-              <w:instrText xml:space="preserve"> PAGEREF _Toc324203259 \h </w:instrText>
+              <w:instrText xml:space="preserve"> PAGEREF _Toc324244724 \h </w:instrText>
             </w:r>
             <w:r>
               <w:rPr>
@@ -2395,7 +2395,7 @@
               <w:noProof/>
             </w:rPr>
           </w:pPr>
-          <w:hyperlink w:anchor="_Toc324203260" w:history="1">
+          <w:hyperlink w:anchor="_Toc324244725" w:history="1">
             <w:r>
               <w:rPr>
                 <w:rStyle w:val="Hyperlink"/>
@@ -2422,7 +2422,7 @@
                 <w:noProof/>
                 <w:webHidden/>
               </w:rPr>
-              <w:instrText xml:space="preserve"> PAGEREF _Toc324203260 \h </w:instrText>
+              <w:instrText xml:space="preserve"> PAGEREF _Toc324244725 \h </w:instrText>
             </w:r>
             <w:r>
               <w:rPr>
@@ -2464,7 +2464,7 @@
               <w:noProof/>
             </w:rPr>
           </w:pPr>
-          <w:hyperlink w:anchor="_Toc324203261" w:history="1">
+          <w:hyperlink w:anchor="_Toc324244726" w:history="1">
             <w:r>
               <w:rPr>
                 <w:rStyle w:val="Hyperlink"/>
@@ -2491,7 +2491,7 @@
                 <w:noProof/>
                 <w:webHidden/>
               </w:rPr>
-              <w:instrText xml:space="preserve"> PAGEREF _Toc324203261 \h </w:instrText>
+              <w:instrText xml:space="preserve"> PAGEREF _Toc324244726 \h </w:instrText>
             </w:r>
             <w:r>
               <w:rPr>
@@ -2533,7 +2533,7 @@
               <w:noProof/>
             </w:rPr>
           </w:pPr>
-          <w:hyperlink w:anchor="_Toc324203262" w:history="1">
+          <w:hyperlink w:anchor="_Toc324244727" w:history="1">
             <w:r>
               <w:rPr>
                 <w:rStyle w:val="Hyperlink"/>
@@ -2560,7 +2560,7 @@
                 <w:noProof/>
                 <w:webHidden/>
               </w:rPr>
-              <w:instrText xml:space="preserve"> PAGEREF _Toc324203262 \h </w:instrText>
+              <w:instrText xml:space="preserve"> PAGEREF _Toc324244727 \h </w:instrText>
             </w:r>
             <w:r>
               <w:rPr>
@@ -2602,7 +2602,76 @@
               <w:noProof/>
             </w:rPr>
           </w:pPr>
-          <w:hyperlink w:anchor="_Toc324203263" w:history="1">
+          <w:hyperlink w:anchor="_Toc324244728" w:history="1">
+            <w:r>
+              <w:rPr>
+                <w:rStyle w:val="Hyperlink"/>
+                <w:noProof/>
+              </w:rPr>
+              <w:t>Greedy and Reluctant Matching</w:t>
+            </w:r>
+            <w:r>
+              <w:rPr>
+                <w:noProof/>
+                <w:webHidden/>
+              </w:rPr>
+              <w:tab/>
+            </w:r>
+            <w:r>
+              <w:rPr>
+                <w:noProof/>
+                <w:webHidden/>
+              </w:rPr>
+              <w:fldChar w:fldCharType="begin"/>
+            </w:r>
+            <w:r>
+              <w:rPr>
+                <w:noProof/>
+                <w:webHidden/>
+              </w:rPr>
+              <w:instrText xml:space="preserve"> PAGEREF _Toc324244728 \h </w:instrText>
+            </w:r>
+            <w:r>
+              <w:rPr>
+                <w:noProof/>
+                <w:webHidden/>
+              </w:rPr>
+            </w:r>
+            <w:r>
+              <w:rPr>
+                <w:noProof/>
+                <w:webHidden/>
+              </w:rPr>
+              <w:fldChar w:fldCharType="separate"/>
+            </w:r>
+            <w:r>
+              <w:rPr>
+                <w:noProof/>
+                <w:webHidden/>
+              </w:rPr>
+              <w:t>24</w:t>
+            </w:r>
+            <w:r>
+              <w:rPr>
+                <w:noProof/>
+                <w:webHidden/>
+              </w:rPr>
+              <w:fldChar w:fldCharType="end"/>
+            </w:r>
+          </w:hyperlink>
+        </w:p>
+        <w:p>
+          <w:pPr>
+            <w:pStyle w:val="TOC3"/>
+            <w:tabs>
+              <w:tab w:val="right" w:leader="dot" w:pos="10070"/>
+            </w:tabs>
+            <w:rPr>
+              <w:rFonts w:eastAsiaTheme="minorEastAsia"/>
+              <w:noProof/>
+            </w:rPr>
+          </w:pPr>
+          <w:hyperlink w:anchor="_Toc324244729" w:history="1">
             <w:r>
               <w:rPr>
                 <w:rStyle w:val="Hyperlink"/>
@@ -2630,7 +2699,7 @@
                 <w:noProof/>
                 <w:webHidden/>
               </w:rPr>
-              <w:instrText xml:space="preserve"> PAGEREF _Toc324203263 \h </w:instrText>
+              <w:instrText xml:space="preserve"> PAGEREF _Toc324244729 \h </w:instrText>
             </w:r>
             <w:r>
               <w:rPr>
@@ -2672,7 +2741,7 @@
               <w:noProof/>
             </w:rPr>
           </w:pPr>
-          <w:hyperlink w:anchor="_Toc324203264" w:history="1">
+          <w:hyperlink w:anchor="_Toc324244730" w:history="1">
             <w:r>
               <w:rPr>
                 <w:rStyle w:val="Hyperlink"/>
@@ -2699,7 +2768,7 @@
                 <w:noProof/>
                 <w:webHidden/>
               </w:rPr>
-              <w:instrText xml:space="preserve"> PAGEREF _Toc324203264 \h </w:instrText>
+              <w:instrText xml:space="preserve"> PAGEREF _Toc324244730 \h </w:instrText>
             </w:r>
             <w:r>
               <w:rPr>
@@ -2741,7 +2810,7 @@
               <w:noProof/>
             </w:rPr>
           </w:pPr>
-          <w:hyperlink w:anchor="_Toc324203265" w:history="1">
+          <w:hyperlink w:anchor="_Toc324244731" w:history="1">
             <w:r>
               <w:rPr>
                 <w:rStyle w:val="Hyperlink"/>
@@ -2768,7 +2837,7 @@
                 <w:noProof/>
                 <w:webHidden/>
               </w:rPr>
-              <w:instrText xml:space="preserve"> PAGEREF _Toc324203265 \h </w:instrText>
+              <w:instrText xml:space="preserve"> PAGEREF _Toc324244731 \h </w:instrText>
             </w:r>
             <w:r>
               <w:rPr>
@@ -2810,7 +2879,7 @@
               <w:noProof/>
             </w:rPr>
           </w:pPr>
-          <w:hyperlink w:anchor="_Toc324203266" w:history="1">
+          <w:hyperlink w:anchor="_Toc324244732" w:history="1">
             <w:r>
               <w:rPr>
                 <w:rStyle w:val="Hyperlink"/>
@@ -2837,7 +2906,7 @@
                 <w:noProof/>
                 <w:webHidden/>
               </w:rPr>
-              <w:instrText xml:space="preserve"> PAGEREF _Toc324203266 \h </w:instrText>
+              <w:instrText xml:space="preserve"> PAGEREF _Toc324244732 \h </w:instrText>
             </w:r>
             <w:r>
               <w:rPr>
@@ -2879,7 +2948,7 @@
               <w:noProof/>
             </w:rPr>
           </w:pPr>
-          <w:hyperlink w:anchor="_Toc324203267" w:history="1">
+          <w:hyperlink w:anchor="_Toc324244733" w:history="1">
             <w:r>
               <w:rPr>
                 <w:rStyle w:val="Hyperlink"/>
@@ -2906,7 +2975,7 @@
                 <w:noProof/>
                 <w:webHidden/>
               </w:rPr>
-              <w:instrText xml:space="preserve"> PAGEREF _Toc324203267 \h </w:instrText>
+              <w:instrText xml:space="preserve"> PAGEREF _Toc324244733 \h </w:instrText>
             </w:r>
             <w:r>
               <w:rPr>
@@ -2948,7 +3017,7 @@
               <w:noProof/>
             </w:rPr>
           </w:pPr>
-          <w:hyperlink w:anchor="_Toc324203268" w:history="1">
+          <w:hyperlink w:anchor="_Toc324244734" w:history="1">
             <w:r>
               <w:rPr>
                 <w:rStyle w:val="Hyperlink"/>
@@ -2975,7 +3044,7 @@
                 <w:noProof/>
                 <w:webHidden/>
               </w:rPr>
-              <w:instrText xml:space="preserve"> PAGEREF _Toc324203268 \h </w:instrText>
+              <w:instrText xml:space="preserve"> PAGEREF _Toc324244734 \h </w:instrText>
             </w:r>
             <w:r>
               <w:rPr>
@@ -3017,7 +3086,7 @@
               <w:noProof/>
             </w:rPr>
           </w:pPr>
-          <w:hyperlink w:anchor="_Toc324203269" w:history="1">
+          <w:hyperlink w:anchor="_Toc324244735" w:history="1">
             <w:r>
               <w:rPr>
                 <w:rStyle w:val="Hyperlink"/>
@@ -3044,7 +3113,7 @@
                 <w:noProof/>
                 <w:webHidden/>
               </w:rPr>
-              <w:instrText xml:space="preserve"> PAGEREF _Toc324203269 \h </w:instrText>
+              <w:instrText xml:space="preserve"> PAGEREF _Toc324244735 \h </w:instrText>
             </w:r>
             <w:r>
               <w:rPr>
@@ -3086,7 +3155,7 @@
               <w:noProof/>
             </w:rPr>
           </w:pPr>
-          <w:hyperlink w:anchor="_Toc324203270" w:history="1">
+          <w:hyperlink w:anchor="_Toc324244736" w:history="1">
             <w:r>
               <w:rPr>
                 <w:rStyle w:val="Hyperlink"/>
@@ -3113,7 +3182,7 @@
                 <w:noProof/>
                 <w:webHidden/>
               </w:rPr>
-              <w:instrText xml:space="preserve"> PAGEREF _Toc324203270 \h </w:instrText>
+              <w:instrText xml:space="preserve"> PAGEREF _Toc324244736 \h </w:instrText>
             </w:r>
             <w:r>
               <w:rPr>
@@ -3155,7 +3224,7 @@
               <w:noProof/>
             </w:rPr>
           </w:pPr>
-          <w:hyperlink w:anchor="_Toc324203271" w:history="1">
+          <w:hyperlink w:anchor="_Toc324244737" w:history="1">
             <w:r>
               <w:rPr>
                 <w:rStyle w:val="Hyperlink"/>
@@ -3182,7 +3251,7 @@
                 <w:noProof/>
                 <w:webHidden/>
               </w:rPr>
-              <w:instrText xml:space="preserve"> PAGEREF _Toc324203271 \h </w:instrText>
+              <w:instrText xml:space="preserve"> PAGEREF _Toc324244737 \h </w:instrText>
             </w:r>
             <w:r>
               <w:rPr>
@@ -3224,7 +3293,7 @@
               <w:noProof/>
             </w:rPr>
           </w:pPr>
-          <w:hyperlink w:anchor="_Toc324203272" w:history="1">
+          <w:hyperlink w:anchor="_Toc324244738" w:history="1">
             <w:r>
               <w:rPr>
                 <w:rStyle w:val="Hyperlink"/>
@@ -3251,7 +3320,7 @@
                 <w:noProof/>
                 <w:webHidden/>
               </w:rPr>
-              <w:instrText xml:space="preserve"> PAGEREF _Toc324203272 \h </w:instrText>
+              <w:instrText xml:space="preserve"> PAGEREF _Toc324244738 \h </w:instrText>
             </w:r>
             <w:r>
               <w:rPr>
@@ -3293,7 +3362,7 @@
               <w:noProof/>
             </w:rPr>
           </w:pPr>
-          <w:hyperlink w:anchor="_Toc324203273" w:history="1">
+          <w:hyperlink w:anchor="_Toc324244739" w:history="1">
             <w:r>
               <w:rPr>
                 <w:rStyle w:val="Hyperlink"/>
@@ -3320,7 +3389,7 @@
                 <w:noProof/>
                 <w:webHidden/>
               </w:rPr>
-              <w:instrText xml:space="preserve"> PAGEREF _Toc324203273 \h </w:instrText>
+              <w:instrText xml:space="preserve"> PAGEREF _Toc324244739 \h </w:instrText>
             </w:r>
             <w:r>
               <w:rPr>
@@ -3362,7 +3431,7 @@
               <w:noProof/>
             </w:rPr>
           </w:pPr>
-          <w:hyperlink w:anchor="_Toc324203274" w:history="1">
+          <w:hyperlink w:anchor="_Toc324244740" w:history="1">
             <w:r>
               <w:rPr>
                 <w:rStyle w:val="Hyperlink"/>
@@ -3389,7 +3458,7 @@
                 <w:noProof/>
                 <w:webHidden/>
               </w:rPr>
-              <w:instrText xml:space="preserve"> PAGEREF _Toc324203274 \h </w:instrText>
+              <w:instrText xml:space="preserve"> PAGEREF _Toc324244740 \h </w:instrText>
             </w:r>
             <w:r>
               <w:rPr>
@@ -3431,7 +3500,7 @@
               <w:noProof/>
             </w:rPr>
           </w:pPr>
-          <w:hyperlink w:anchor="_Toc324203275" w:history="1">
+          <w:hyperlink w:anchor="_Toc324244741" w:history="1">
             <w:r>
               <w:rPr>
                 <w:rStyle w:val="Hyperlink"/>
@@ -3458,7 +3527,7 @@
                 <w:noProof/>
                 <w:webHidden/>
               </w:rPr>
-              <w:instrText xml:space="preserve"> PAGEREF _Toc324203275 \h </w:instrText>
+              <w:instrText xml:space="preserve"> PAGEREF _Toc324244741 \h </w:instrText>
             </w:r>
             <w:r>
               <w:rPr>
@@ -3500,7 +3569,7 @@
               <w:noProof/>
             </w:rPr>
           </w:pPr>
-          <w:hyperlink w:anchor="_Toc324203276" w:history="1">
+          <w:hyperlink w:anchor="_Toc324244742" w:history="1">
             <w:r>
               <w:rPr>
                 <w:rStyle w:val="Hyperlink"/>
@@ -3527,7 +3596,7 @@
                 <w:noProof/>
                 <w:webHidden/>
               </w:rPr>
-              <w:instrText xml:space="preserve"> PAGEREF _Toc324203276 \h </w:instrText>
+              <w:instrText xml:space="preserve"> PAGEREF _Toc324244742 \h </w:instrText>
             </w:r>
             <w:r>
               <w:rPr>
@@ -3569,7 +3638,7 @@
               <w:noProof/>
             </w:rPr>
           </w:pPr>
-          <w:hyperlink w:anchor="_Toc324203277" w:history="1">
+          <w:hyperlink w:anchor="_Toc324244743" w:history="1">
             <w:r>
               <w:rPr>
                 <w:rStyle w:val="Hyperlink"/>
@@ -3596,7 +3665,7 @@
                 <w:noProof/>
                 <w:webHidden/>
               </w:rPr>
-              <w:instrText xml:space="preserve"> PAGEREF _Toc324203277 \h </w:instrText>
+              <w:instrText xml:space="preserve"> PAGEREF _Toc324244743 \h </w:instrText>
             </w:r>
             <w:r>
               <w:rPr>
@@ -3638,7 +3707,7 @@
               <w:noProof/>
             </w:rPr>
           </w:pPr>
-          <w:hyperlink w:anchor="_Toc324203278" w:history="1">
+          <w:hyperlink w:anchor="_Toc324244744" w:history="1">
             <w:r>
               <w:rPr>
                 <w:rStyle w:val="Hyperlink"/>
@@ -3665,7 +3734,7 @@
                 <w:noProof/>
                 <w:webHidden/>
               </w:rPr>
-              <w:instrText xml:space="preserve"> PAGEREF _Toc324203278 \h </w:instrText>
+              <w:instrText xml:space="preserve"> PAGEREF _Toc324244744 \h </w:instrText>
             </w:r>
             <w:r>
               <w:rPr>
@@ -3707,7 +3776,7 @@
               <w:noProof/>
             </w:rPr>
           </w:pPr>
-          <w:hyperlink w:anchor="_Toc324203279" w:history="1">
+          <w:hyperlink w:anchor="_Toc324244745" w:history="1">
             <w:r>
               <w:rPr>
                 <w:rStyle w:val="Hyperlink"/>
@@ -3734,7 +3803,7 @@
                 <w:noProof/>
                 <w:webHidden/>
               </w:rPr>
-              <w:instrText xml:space="preserve"> PAGEREF _Toc324203279 \h </w:instrText>
+              <w:instrText xml:space="preserve"> PAGEREF _Toc324244745 \h </w:instrText>
             </w:r>
             <w:r>
               <w:rPr>
@@ -3776,7 +3845,7 @@
               <w:noProof/>
             </w:rPr>
           </w:pPr>
-          <w:hyperlink w:anchor="_Toc324203280" w:history="1">
+          <w:hyperlink w:anchor="_Toc324244746" w:history="1">
             <w:r>
               <w:rPr>
                 <w:rStyle w:val="Hyperlink"/>
@@ -3803,7 +3872,7 @@
                 <w:noProof/>
                 <w:webHidden/>
               </w:rPr>
-              <w:instrText xml:space="preserve"> PAGEREF _Toc324203280 \h </w:instrText>
+              <w:instrText xml:space="preserve"> PAGEREF _Toc324244746 \h </w:instrText>
             </w:r>
             <w:r>
               <w:rPr>
@@ -3845,7 +3914,7 @@
               <w:noProof/>
             </w:rPr>
           </w:pPr>
-          <w:hyperlink w:anchor="_Toc324203281" w:history="1">
+          <w:hyperlink w:anchor="_Toc324244747" w:history="1">
             <w:r>
               <w:rPr>
                 <w:rStyle w:val="Hyperlink"/>
@@ -3872,7 +3941,7 @@
                 <w:noProof/>
                 <w:webHidden/>
               </w:rPr>
-              <w:instrText xml:space="preserve"> PAGEREF _Toc324203281 \h </w:instrText>
+              <w:instrText xml:space="preserve"> PAGEREF _Toc324244747 \h </w:instrText>
             </w:r>
             <w:r>
               <w:rPr>
@@ -3914,7 +3983,7 @@
               <w:noProof/>
             </w:rPr>
           </w:pPr>
-          <w:hyperlink w:anchor="_Toc324203282" w:history="1">
+          <w:hyperlink w:anchor="_Toc324244748" w:history="1">
             <w:r>
               <w:rPr>
                 <w:rStyle w:val="Hyperlink"/>
@@ -3941,7 +4010,7 @@
                 <w:noProof/>
                 <w:webHidden/>
               </w:rPr>
-              <w:instrText xml:space="preserve"> PAGEREF _Toc324203282 \h </w:instrText>
+              <w:instrText xml:space="preserve"> PAGEREF _Toc324244748 \h </w:instrText>
             </w:r>
             <w:r>
               <w:rPr>
@@ -3983,7 +4052,7 @@
               <w:noProof/>
             </w:rPr>
           </w:pPr>
-          <w:hyperlink w:anchor="_Toc324203283" w:history="1">
+          <w:hyperlink w:anchor="_Toc324244749" w:history="1">
             <w:r>
               <w:rPr>
                 <w:rStyle w:val="Hyperlink"/>
@@ -4010,7 +4079,7 @@
                 <w:noProof/>
                 <w:webHidden/>
               </w:rPr>
-              <w:instrText xml:space="preserve"> PAGEREF _Toc324203283 \h </w:instrText>
+              <w:instrText xml:space="preserve"> PAGEREF _Toc324244749 \h </w:instrText>
             </w:r>
             <w:r>
               <w:rPr>
@@ -4052,7 +4121,7 @@
               <w:noProof/>
             </w:rPr>
           </w:pPr>
-          <w:hyperlink w:anchor="_Toc324203284" w:history="1">
+          <w:hyperlink w:anchor="_Toc324244750" w:history="1">
             <w:r>
               <w:rPr>
                 <w:rStyle w:val="Hyperlink"/>
@@ -4079,7 +4148,7 @@
                 <w:noProof/>
                 <w:webHidden/>
               </w:rPr>
-              <w:instrText xml:space="preserve"> PAGEREF _Toc324203284 \h </w:instrText>
+              <w:instrText xml:space="preserve"> PAGEREF _Toc324244750 \h </w:instrText>
             </w:r>
             <w:r>
               <w:rPr>
@@ -4121,7 +4190,7 @@
               <w:noProof/>
             </w:rPr>
           </w:pPr>
-          <w:hyperlink w:anchor="_Toc324203285" w:history="1">
+          <w:hyperlink w:anchor="_Toc324244751" w:history="1">
             <w:r>
               <w:rPr>
                 <w:rStyle w:val="Hyperlink"/>
@@ -4148,7 +4217,7 @@
                 <w:noProof/>
                 <w:webHidden/>
               </w:rPr>
-              <w:instrText xml:space="preserve"> PAGEREF _Toc324203285 \h </w:instrText>
+              <w:instrText xml:space="preserve"> PAGEREF _Toc324244751 \h </w:instrText>
             </w:r>
             <w:r>
               <w:rPr>
@@ -4190,7 +4259,7 @@
               <w:noProof/>
             </w:rPr>
           </w:pPr>
-          <w:hyperlink w:anchor="_Toc324203286" w:history="1">
+          <w:hyperlink w:anchor="_Toc324244752" w:history="1">
             <w:r>
               <w:rPr>
                 <w:rStyle w:val="Hyperlink"/>
@@ -4217,7 +4286,7 @@
                 <w:noProof/>
                 <w:webHidden/>
               </w:rPr>
-              <w:instrText xml:space="preserve"> PAGEREF _Toc324203286 \h </w:instrText>
+              <w:instrText xml:space="preserve"> PAGEREF _Toc324244752 \h </w:instrText>
             </w:r>
             <w:r>
               <w:rPr>
@@ -4259,7 +4328,7 @@
               <w:noProof/>
             </w:rPr>
           </w:pPr>
-          <w:hyperlink w:anchor="_Toc324203287" w:history="1">
+          <w:hyperlink w:anchor="_Toc324244753" w:history="1">
             <w:r>
               <w:rPr>
                 <w:rStyle w:val="Hyperlink"/>
@@ -4286,7 +4355,7 @@
                 <w:noProof/>
                 <w:webHidden/>
               </w:rPr>
-              <w:instrText xml:space="preserve"> PAGEREF _Toc324203287 \h </w:instrText>
+              <w:instrText xml:space="preserve"> PAGEREF _Toc324244753 \h </w:instrText>
             </w:r>
             <w:r>
               <w:rPr>
@@ -4328,7 +4397,7 @@
               <w:noProof/>
             </w:rPr>
           </w:pPr>
-          <w:hyperlink w:anchor="_Toc324203288" w:history="1">
+          <w:hyperlink w:anchor="_Toc324244754" w:history="1">
             <w:r>
               <w:rPr>
                 <w:rStyle w:val="Hyperlink"/>
@@ -4355,7 +4424,7 @@
                 <w:noProof/>
                 <w:webHidden/>
               </w:rPr>
-              <w:instrText xml:space="preserve"> PAGEREF _Toc324203288 \h </w:instrText>
+              <w:instrText xml:space="preserve"> PAGEREF _Toc324244754 \h </w:instrText>
             </w:r>
             <w:r>
               <w:rPr>
@@ -4397,7 +4466,7 @@
               <w:noProof/>
             </w:rPr>
           </w:pPr>
-          <w:hyperlink w:anchor="_Toc324203289" w:history="1">
+          <w:hyperlink w:anchor="_Toc324244755" w:history="1">
             <w:r>
               <w:rPr>
                 <w:rStyle w:val="Hyperlink"/>
@@ -4424,7 +4493,7 @@
                 <w:noProof/>
                 <w:webHidden/>
               </w:rPr>
-              <w:instrText xml:space="preserve"> PAGEREF _Toc324203289 \h </w:instrText>
+              <w:instrText xml:space="preserve"> PAGEREF _Toc324244755 \h </w:instrText>
             </w:r>
             <w:r>
               <w:rPr>
@@ -4466,7 +4535,7 @@
               <w:noProof/>
             </w:rPr>
           </w:pPr>
-          <w:hyperlink w:anchor="_Toc324203290" w:history="1">
+          <w:hyperlink w:anchor="_Toc324244756" w:history="1">
             <w:r>
               <w:rPr>
                 <w:rStyle w:val="Hyperlink"/>
@@ -4493,7 +4562,7 @@
                 <w:noProof/>
                 <w:webHidden/>
               </w:rPr>
-              <w:instrText xml:space="preserve"> PAGEREF _Toc324203290 \h </w:instrText>
+              <w:instrText xml:space="preserve"> PAGEREF _Toc324244756 \h </w:instrText>
             </w:r>
             <w:r>
               <w:rPr>
@@ -4535,7 +4604,7 @@
               <w:noProof/>
             </w:rPr>
           </w:pPr>
-          <w:hyperlink w:anchor="_Toc324203291" w:history="1">
+          <w:hyperlink w:anchor="_Toc324244757" w:history="1">
             <w:r>
               <w:rPr>
                 <w:rStyle w:val="Hyperlink"/>
@@ -4562,7 +4631,7 @@
                 <w:noProof/>
                 <w:webHidden/>
               </w:rPr>
-              <w:instrText xml:space="preserve"> PAGEREF _Toc324203291 \h </w:instrText>
+              <w:instrText xml:space="preserve"> PAGEREF _Toc324244757 \h </w:instrText>
             </w:r>
             <w:r>
               <w:rPr>
@@ -4582,7 +4651,7 @@
                 <w:noProof/>
                 <w:webHidden/>
               </w:rPr>
-              <w:t>37</w:t>
+              <w:t>38</w:t>
             </w:r>
             <w:r>
               <w:rPr>
@@ -4607,7 +4676,7 @@
           <w:u w:val="single"/>
         </w:rPr>
       </w:pPr>
-      <w:bookmarkStart w:id="0" w:name="_Toc324203228"/>
+      <w:bookmarkStart w:id="0" w:name="_Toc324244693"/>
       <w:r>
         <w:rPr>
           <w:u w:val="single"/>
@@ -4659,7 +4728,7 @@
           <w:u w:val="single"/>
         </w:rPr>
       </w:pPr>
-      <w:bookmarkStart w:id="1" w:name="_Toc324203229"/>
+      <w:bookmarkStart w:id="1" w:name="_Toc324244694"/>
       <w:r>
         <w:rPr>
           <w:u w:val="single"/>
@@ -4754,7 +4823,7 @@
           <w:u w:val="single"/>
         </w:rPr>
       </w:pPr>
-      <w:bookmarkStart w:id="2" w:name="_Toc324203230"/>
+      <w:bookmarkStart w:id="2" w:name="_Toc324244695"/>
       <w:r>
         <w:rPr>
           <w:u w:val="single"/>
@@ -4955,7 +5024,7 @@
           <w:u w:val="single"/>
         </w:rPr>
       </w:pPr>
-      <w:bookmarkStart w:id="3" w:name="_Toc324203231"/>
+      <w:bookmarkStart w:id="3" w:name="_Toc324244696"/>
       <w:r>
         <w:rPr>
           <w:u w:val="single"/>
@@ -5406,7 +5475,7 @@
           <w:u w:val="single"/>
         </w:rPr>
       </w:pPr>
-      <w:bookmarkStart w:id="5" w:name="_Toc324203232"/>
+      <w:bookmarkStart w:id="5" w:name="_Toc324244697"/>
       <w:r>
         <w:rPr>
           <w:u w:val="single"/>
@@ -6328,7 +6397,7 @@
       <w:pPr>
         <w:pStyle w:val="Heading2"/>
       </w:pPr>
-      <w:bookmarkStart w:id="6" w:name="_Toc324203233"/>
+      <w:bookmarkStart w:id="6" w:name="_Toc324244698"/>
       <w:r>
         <w:lastRenderedPageBreak/>
         <w:t>File Locations</w:t>
@@ -6772,7 +6841,7 @@
           <w:u w:val="single"/>
         </w:rPr>
       </w:pPr>
-      <w:bookmarkStart w:id="7" w:name="_Toc324203234"/>
+      <w:bookmarkStart w:id="7" w:name="_Toc324244699"/>
       <w:r>
         <w:rPr>
           <w:u w:val="single"/>
@@ -6908,7 +6977,7 @@
         <w:pStyle w:val="Heading2"/>
         <w:jc w:val="both"/>
       </w:pPr>
-      <w:bookmarkStart w:id="9" w:name="_Toc324203235"/>
+      <w:bookmarkStart w:id="9" w:name="_Toc324244700"/>
       <w:r>
         <w:t>Options</w:t>
       </w:r>
@@ -6919,7 +6988,7 @@
         <w:pStyle w:val="Heading3"/>
         <w:jc w:val="both"/>
       </w:pPr>
-      <w:bookmarkStart w:id="10" w:name="_Toc324203236"/>
+      <w:bookmarkStart w:id="10" w:name="_Toc324244701"/>
       <w:r>
         <w:t>Lightgrep Output Folder</w:t>
       </w:r>
@@ -6960,7 +7029,7 @@
         <w:pStyle w:val="Heading3"/>
         <w:jc w:val="both"/>
       </w:pPr>
-      <w:bookmarkStart w:id="11" w:name="_Toc324203237"/>
+      <w:bookmarkStart w:id="11" w:name="_Toc324244702"/>
       <w:r>
         <w:t>Create Bookmarks</w:t>
       </w:r>
@@ -7011,7 +7080,7 @@
         <w:pStyle w:val="Heading3"/>
         <w:jc w:val="both"/>
       </w:pPr>
-      <w:bookmarkStart w:id="12" w:name="_Toc324203238"/>
+      <w:bookmarkStart w:id="12" w:name="_Toc324244703"/>
       <w:r>
         <w:t>Create Excel Report</w:t>
       </w:r>
@@ -7030,7 +7099,7 @@
         <w:pStyle w:val="Heading3"/>
         <w:jc w:val="both"/>
       </w:pPr>
-      <w:bookmarkStart w:id="13" w:name="_Toc324203239"/>
+      <w:bookmarkStart w:id="13" w:name="_Toc324244704"/>
       <w:r>
         <w:t>One Bookmark Per File</w:t>
       </w:r>
@@ -7061,7 +7130,7 @@
         <w:pStyle w:val="Heading3"/>
         <w:jc w:val="both"/>
       </w:pPr>
-      <w:bookmarkStart w:id="14" w:name="_Toc324203240"/>
+      <w:bookmarkStart w:id="14" w:name="_Toc324244705"/>
       <w:r>
         <w:t>Use Export Folder</w:t>
       </w:r>
@@ -7080,7 +7149,7 @@
         <w:pStyle w:val="Heading3"/>
         <w:jc w:val="both"/>
       </w:pPr>
-      <w:bookmarkStart w:id="15" w:name="_Toc324203241"/>
+      <w:bookmarkStart w:id="15" w:name="_Toc324244706"/>
       <w:r>
         <w:t>Search only selected items</w:t>
       </w:r>
@@ -7099,7 +7168,7 @@
         <w:pStyle w:val="Heading3"/>
         <w:jc w:val="both"/>
       </w:pPr>
-      <w:bookmarkStart w:id="16" w:name="_Toc324203242"/>
+      <w:bookmarkStart w:id="16" w:name="_Toc324244707"/>
       <w:r>
         <w:t>Search for Keywords</w:t>
       </w:r>
@@ -7138,7 +7207,7 @@
         <w:pStyle w:val="Heading3"/>
         <w:jc w:val="both"/>
       </w:pPr>
-      <w:bookmarkStart w:id="17" w:name="_Toc324203243"/>
+      <w:bookmarkStart w:id="17" w:name="_Toc324244708"/>
       <w:r>
         <w:t>Search for Entities</w:t>
       </w:r>
@@ -7157,7 +7226,7 @@
         <w:pStyle w:val="Heading3"/>
         <w:jc w:val="both"/>
       </w:pPr>
-      <w:bookmarkStart w:id="18" w:name="_Toc324203244"/>
+      <w:bookmarkStart w:id="18" w:name="_Toc324244709"/>
       <w:r>
         <w:t>Ignore all items in loaded hash library (search slack)</w:t>
       </w:r>
@@ -7188,7 +7257,7 @@
         <w:pStyle w:val="Heading3"/>
         <w:jc w:val="both"/>
       </w:pPr>
-      <w:bookmarkStart w:id="19" w:name="_Toc324203245"/>
+      <w:bookmarkStart w:id="19" w:name="_Toc324244710"/>
       <w:r>
         <w:t>I</w:t>
       </w:r>
@@ -7223,7 +7292,7 @@
         <w:pStyle w:val="Heading3"/>
         <w:jc w:val="both"/>
       </w:pPr>
-      <w:bookmarkStart w:id="20" w:name="_Toc324203246"/>
+      <w:bookmarkStart w:id="20" w:name="_Toc324244711"/>
       <w:r>
         <w:t>Search Status</w:t>
       </w:r>
@@ -7245,7 +7314,7 @@
         <w:pStyle w:val="Heading3"/>
         <w:jc w:val="both"/>
       </w:pPr>
-      <w:bookmarkStart w:id="21" w:name="_Toc324203247"/>
+      <w:bookmarkStart w:id="21" w:name="_Toc324244712"/>
       <w:r>
         <w:t>Search (Button)</w:t>
       </w:r>
@@ -7294,7 +7363,7 @@
           <w:u w:val="single"/>
         </w:rPr>
       </w:pPr>
-      <w:bookmarkStart w:id="22" w:name="_Toc324203248"/>
+      <w:bookmarkStart w:id="22" w:name="_Toc324244713"/>
       <w:r>
         <w:rPr>
           <w:u w:val="single"/>
@@ -7422,7 +7491,7 @@
         <w:pStyle w:val="Heading2"/>
         <w:jc w:val="both"/>
       </w:pPr>
-      <w:bookmarkStart w:id="24" w:name="_Toc324203249"/>
+      <w:bookmarkStart w:id="24" w:name="_Toc324244714"/>
       <w:r>
         <w:t>Options</w:t>
       </w:r>
@@ -7433,7 +7502,7 @@
         <w:pStyle w:val="Heading3"/>
         <w:jc w:val="both"/>
       </w:pPr>
-      <w:bookmarkStart w:id="25" w:name="_Toc324203250"/>
+      <w:bookmarkStart w:id="25" w:name="_Toc324244715"/>
       <w:r>
         <w:t>Import From EnCase</w:t>
       </w:r>
@@ -7802,7 +7871,7 @@
         <w:pStyle w:val="Heading3"/>
         <w:jc w:val="both"/>
       </w:pPr>
-      <w:bookmarkStart w:id="29" w:name="_Toc324203251"/>
+      <w:bookmarkStart w:id="29" w:name="_Toc324244716"/>
       <w:r>
         <w:t>Add Keyword List</w:t>
       </w:r>
@@ -8043,7 +8112,7 @@
         <w:pStyle w:val="Heading3"/>
         <w:jc w:val="both"/>
       </w:pPr>
-      <w:bookmarkStart w:id="31" w:name="_Toc324203252"/>
+      <w:bookmarkStart w:id="31" w:name="_Toc324244717"/>
       <w:r>
         <w:t>Import / Export XML</w:t>
       </w:r>
@@ -8074,7 +8143,7 @@
         <w:pStyle w:val="Heading3"/>
         <w:jc w:val="both"/>
       </w:pPr>
-      <w:bookmarkStart w:id="32" w:name="_Toc324203253"/>
+      <w:bookmarkStart w:id="32" w:name="_Toc324244718"/>
       <w:r>
         <w:t>Save Settings</w:t>
       </w:r>
@@ -8093,7 +8162,7 @@
         <w:pStyle w:val="Heading3"/>
         <w:jc w:val="both"/>
       </w:pPr>
-      <w:bookmarkStart w:id="33" w:name="_Toc324203254"/>
+      <w:bookmarkStart w:id="33" w:name="_Toc324244719"/>
       <w:r>
         <w:t>Keyword Tree</w:t>
       </w:r>
@@ -8151,7 +8220,7 @@
         <w:pStyle w:val="Heading3"/>
         <w:jc w:val="both"/>
       </w:pPr>
-      <w:bookmarkStart w:id="34" w:name="_Toc324203255"/>
+      <w:bookmarkStart w:id="34" w:name="_Toc324244720"/>
       <w:r>
         <w:t>Editing Keywords</w:t>
       </w:r>
@@ -8405,7 +8474,7 @@
         <w:pStyle w:val="Heading2"/>
       </w:pPr>
       <w:bookmarkStart w:id="37" w:name="_Ref315740120"/>
-      <w:bookmarkStart w:id="38" w:name="_Toc324203256"/>
+      <w:bookmarkStart w:id="38" w:name="_Toc324244721"/>
       <w:r>
         <w:t>Supported Pattern Syntax</w:t>
       </w:r>
@@ -8420,7 +8489,7 @@
           <w:rFonts w:cs="CMBX12"/>
         </w:rPr>
       </w:pPr>
-      <w:bookmarkStart w:id="39" w:name="_Toc324203257"/>
+      <w:bookmarkStart w:id="39" w:name="_Toc324244722"/>
       <w:r>
         <w:rPr>
           <w:rFonts w:cs="CMBX12"/>
@@ -9123,7 +9192,7 @@
           <w:rFonts w:cs="CMBX10"/>
         </w:rPr>
       </w:pPr>
-      <w:bookmarkStart w:id="40" w:name="_Toc324203258"/>
+      <w:bookmarkStart w:id="40" w:name="_Toc324244723"/>
       <w:r>
         <w:rPr>
           <w:rFonts w:cs="CMBX10"/>
@@ -9290,7 +9359,7 @@
           <w:rFonts w:cstheme="minorHAnsi"/>
         </w:rPr>
       </w:pPr>
-      <w:bookmarkStart w:id="41" w:name="_Toc324203259"/>
+      <w:bookmarkStart w:id="41" w:name="_Toc324244724"/>
       <w:r>
         <w:rPr>
           <w:rFonts w:cstheme="minorHAnsi"/>
@@ -9419,7 +9488,7 @@
         <w:pStyle w:val="Heading3"/>
         <w:jc w:val="both"/>
       </w:pPr>
-      <w:bookmarkStart w:id="42" w:name="_Toc324203260"/>
+      <w:bookmarkStart w:id="42" w:name="_Toc324244725"/>
       <w:r>
         <w:t>Character Class Metacharacters</w:t>
       </w:r>
@@ -9511,7 +9580,7 @@
       <w:pPr>
         <w:pStyle w:val="Heading3"/>
       </w:pPr>
-      <w:bookmarkStart w:id="43" w:name="_Toc324203261"/>
+      <w:bookmarkStart w:id="43" w:name="_Toc324244726"/>
       <w:r>
         <w:t>Named Character Classes</w:t>
       </w:r>
@@ -9736,7 +9805,7 @@
       <w:pPr>
         <w:pStyle w:val="Heading3"/>
       </w:pPr>
-      <w:bookmarkStart w:id="44" w:name="_Toc324203262"/>
+      <w:bookmarkStart w:id="44" w:name="_Toc324244727"/>
       <w:r>
         <w:t>Repetition</w:t>
       </w:r>
@@ -9790,6 +9859,27 @@
       </w:r>
       <w:r>
         <w:rPr>
+          <w:rFonts w:cstheme="minorHAnsi"/>
+        </w:rPr>
+        <w:t xml:space="preserve">, </w:t>
+      </w:r>
+      <w:r>
+        <w:rPr>
+          <w:rFonts w:cstheme="minorHAnsi"/>
+        </w:rPr>
+        <w:t xml:space="preserve">matching </w:t>
+      </w:r>
+      <w:r>
+        <w:t>greed</w:t>
+      </w:r>
+      <w:r>
+        <w:t>il</w:t>
+      </w:r>
+      <w:r>
+        <w:t>y</w:t>
+      </w:r>
+      <w:r>
+        <w:rPr>
           <w:i/>
         </w:rPr>
         <w:br/>
@@ -9841,6 +9931,27 @@
       </w:r>
       <w:r>
         <w:rPr>
+          <w:rFonts w:cstheme="minorHAnsi"/>
+        </w:rPr>
+        <w:t xml:space="preserve">, </w:t>
+      </w:r>
+      <w:r>
+        <w:rPr>
+          <w:rFonts w:cstheme="minorHAnsi"/>
+        </w:rPr>
+        <w:t xml:space="preserve">matching </w:t>
+      </w:r>
+      <w:r>
+        <w:t>greed</w:t>
+      </w:r>
+      <w:r>
+        <w:t>il</w:t>
+      </w:r>
+      <w:r>
+        <w:t>y</w:t>
+      </w:r>
+      <w:r>
+        <w:rPr>
           <w:i/>
         </w:rPr>
         <w:br/>
@@ -9983,6 +10094,27 @@
       </w:r>
       <w:r>
         <w:rPr>
+          <w:rFonts w:cstheme="minorHAnsi"/>
+        </w:rPr>
+        <w:t xml:space="preserve">, </w:t>
+      </w:r>
+      <w:r>
+        <w:rPr>
+          <w:rFonts w:cstheme="minorHAnsi"/>
+        </w:rPr>
+        <w:t xml:space="preserve">matching </w:t>
+      </w:r>
+      <w:r>
+        <w:t>greed</w:t>
+      </w:r>
+      <w:r>
+        <w:t>il</w:t>
+      </w:r>
+      <w:r>
+        <w:t>y</w:t>
+      </w:r>
+      <w:r>
+        <w:rPr>
           <w:rFonts w:ascii="Courier New" w:hAnsi="Courier New" w:cs="Courier New"/>
           <w:b/>
           <w:i/>
@@ -10124,6 +10256,21 @@
       </w:r>
       <w:r>
         <w:rPr>
+          <w:rFonts w:cstheme="minorHAnsi"/>
+        </w:rPr>
+        <w:t xml:space="preserve">, </w:t>
+      </w:r>
+      <w:r>
+        <w:rPr>
+          <w:rFonts w:cstheme="minorHAnsi"/>
+        </w:rPr>
+        <w:t xml:space="preserve">matching </w:t>
+      </w:r>
+      <w:r>
+        <w:t>reluctantly</w:t>
+      </w:r>
+      <w:r>
+        <w:rPr>
           <w:i/>
         </w:rPr>
         <w:br/>
@@ -10175,6 +10322,21 @@
       </w:r>
       <w:r>
         <w:rPr>
+          <w:rFonts w:cstheme="minorHAnsi"/>
+        </w:rPr>
+        <w:t xml:space="preserve">, </w:t>
+      </w:r>
+      <w:r>
+        <w:rPr>
+          <w:rFonts w:cstheme="minorHAnsi"/>
+        </w:rPr>
+        <w:t xml:space="preserve">matching </w:t>
+      </w:r>
+      <w:r>
+        <w:t>reluctantly</w:t>
+      </w:r>
+      <w:r>
+        <w:rPr>
           <w:i/>
         </w:rPr>
         <w:br/>
@@ -10322,6 +10484,21 @@
       </w:r>
       <w:r>
         <w:rPr>
+          <w:rFonts w:cstheme="minorHAnsi"/>
+        </w:rPr>
+        <w:t xml:space="preserve">, </w:t>
+      </w:r>
+      <w:r>
+        <w:rPr>
+          <w:rFonts w:cstheme="minorHAnsi"/>
+        </w:rPr>
+        <w:t xml:space="preserve">matching </w:t>
+      </w:r>
+      <w:r>
+        <w:t>reluctantly</w:t>
+      </w:r>
+      <w:r>
+        <w:rPr>
           <w:i/>
         </w:rPr>
         <w:br/>
@@ -10377,6 +10554,8 @@
       </w:r>
       <w:r>
         <w:rPr>
+          <w:rFonts w:ascii="Courier New" w:hAnsi="Courier New" w:cs="Courier New"/>
+          <w:b/>
           <w:i/>
         </w:rPr>
         <w:t>n</w:t>
@@ -10386,6 +10565,8 @@
       </w:r>
       <w:r>
         <w:rPr>
+          <w:rFonts w:ascii="Courier New" w:hAnsi="Courier New" w:cs="Courier New"/>
+          <w:b/>
           <w:i/>
         </w:rPr>
         <w:t>m</w:t>
@@ -10395,6 +10576,8 @@
       </w:r>
       <w:r>
         <w:rPr>
+          <w:rFonts w:ascii="Courier New" w:hAnsi="Courier New" w:cs="Courier New"/>
+          <w:b/>
           <w:i/>
         </w:rPr>
         <w:t>S</w:t>
@@ -10559,18 +10742,630 @@
     <w:p>
       <w:pPr>
         <w:pStyle w:val="Heading3"/>
-        <w:rPr>
-          <w:rFonts w:cstheme="minorHAnsi"/>
-        </w:rPr>
-      </w:pPr>
-      <w:bookmarkStart w:id="45" w:name="_Toc324203263"/>
-      <w:r>
-        <w:rPr>
-          <w:rFonts w:cstheme="minorHAnsi"/>
-        </w:rPr>
+      </w:pPr>
+      <w:bookmarkStart w:id="45" w:name="_Toc324244728"/>
+      <w:r>
+        <w:t>Greedy and Reluctant Matching</w:t>
+      </w:r>
+      <w:bookmarkEnd w:id="45"/>
+    </w:p>
+    <w:p>
+      <w:pPr>
+        <w:autoSpaceDE w:val="0"/>
+        <w:autoSpaceDN w:val="0"/>
+        <w:adjustRightInd w:val="0"/>
+        <w:spacing w:after="0" w:line="240" w:lineRule="auto"/>
+        <w:rPr>
+          <w:rFonts w:cstheme="minorHAnsi"/>
+        </w:rPr>
+      </w:pPr>
+      <w:r>
+        <w:rPr>
+          <w:rFonts w:cstheme="minorHAnsi"/>
+        </w:rPr>
+        <w:t>“</w:t>
+      </w:r>
+      <w:r>
+        <w:rPr>
+          <w:rFonts w:cstheme="minorHAnsi"/>
+        </w:rPr>
+        <w:t>M</w:t>
+      </w:r>
+      <w:r>
+        <w:rPr>
+          <w:rFonts w:cstheme="minorHAnsi"/>
+        </w:rPr>
+        <w:t>atching</w:t>
+      </w:r>
+      <w:r>
+        <w:rPr>
+          <w:rFonts w:cstheme="minorHAnsi"/>
+        </w:rPr>
+        <w:t xml:space="preserve"> greedily,</w:t>
+      </w:r>
+      <w:r>
+        <w:rPr>
+          <w:rFonts w:cstheme="minorHAnsi"/>
+        </w:rPr>
+        <w:t>” as referenced above means that p</w:t>
+      </w:r>
+      <w:r>
+        <w:rPr>
+          <w:rFonts w:cstheme="minorHAnsi"/>
+        </w:rPr>
+        <w:t>reference will be given to the lon</w:t>
+      </w:r>
+      <w:r>
+        <w:rPr>
+          <w:rFonts w:cstheme="minorHAnsi"/>
+        </w:rPr>
+        <w:t xml:space="preserve">gest hit found. </w:t>
+      </w:r>
+      <w:r>
+        <w:rPr>
+          <w:rFonts w:cstheme="minorHAnsi"/>
+        </w:rPr>
+        <w:t>Searching for the expression “</w:t>
+      </w:r>
+      <w:r>
+        <w:rPr>
+          <w:rFonts w:ascii="Courier New" w:hAnsi="Courier New" w:cs="Courier New"/>
+        </w:rPr>
+        <w:t>.</w:t>
+      </w:r>
+      <w:r>
+        <w:rPr>
+          <w:rFonts w:ascii="Courier New" w:hAnsi="Courier New" w:cs="Courier New"/>
+        </w:rPr>
+        <w:t>+</w:t>
+      </w:r>
+      <w:r>
+        <w:rPr>
+          <w:rFonts w:cstheme="minorHAnsi"/>
+        </w:rPr>
+        <w:t>” will match the entirety of the data being searched, provided the data is at least one byte long.</w:t>
+      </w:r>
+    </w:p>
+    <w:p>
+      <w:pPr>
+        <w:autoSpaceDE w:val="0"/>
+        <w:autoSpaceDN w:val="0"/>
+        <w:adjustRightInd w:val="0"/>
+        <w:spacing w:after="0" w:line="240" w:lineRule="auto"/>
+        <w:rPr>
+          <w:rFonts w:cstheme="minorHAnsi"/>
+        </w:rPr>
+      </w:pPr>
+    </w:p>
+    <w:p>
+      <w:pPr>
+        <w:autoSpaceDE w:val="0"/>
+        <w:autoSpaceDN w:val="0"/>
+        <w:adjustRightInd w:val="0"/>
+        <w:spacing w:after="0" w:line="240" w:lineRule="auto"/>
+        <w:rPr>
+          <w:rFonts w:cstheme="minorHAnsi"/>
+        </w:rPr>
+      </w:pPr>
+      <w:r>
+        <w:rPr>
+          <w:rFonts w:cstheme="minorHAnsi"/>
+        </w:rPr>
+        <w:t>“Matching reluctantly,” on the other hand, will find the shortest match. Searching for “</w:t>
+      </w:r>
+      <w:r>
+        <w:rPr>
+          <w:rFonts w:ascii="Courier New" w:hAnsi="Courier New" w:cs="Courier New"/>
+        </w:rPr>
+        <w:t>.</w:t>
+      </w:r>
+      <w:r>
+        <w:rPr>
+          <w:rFonts w:ascii="Courier New" w:hAnsi="Courier New" w:cs="Courier New"/>
+        </w:rPr>
+        <w:t>+</w:t>
+      </w:r>
+      <w:r>
+        <w:rPr>
+          <w:rFonts w:ascii="Courier New" w:hAnsi="Courier New" w:cs="Courier New"/>
+        </w:rPr>
+        <w:t>?</w:t>
+      </w:r>
+      <w:r>
+        <w:rPr>
+          <w:rFonts w:cstheme="minorHAnsi"/>
+        </w:rPr>
+        <w:t>” will match a single byte at the beginning of the data.</w:t>
+      </w:r>
+    </w:p>
+    <w:p>
+      <w:pPr>
+        <w:autoSpaceDE w:val="0"/>
+        <w:autoSpaceDN w:val="0"/>
+        <w:adjustRightInd w:val="0"/>
+        <w:spacing w:after="0" w:line="240" w:lineRule="auto"/>
+        <w:rPr>
+          <w:rFonts w:cstheme="minorHAnsi"/>
+        </w:rPr>
+      </w:pPr>
+    </w:p>
+    <w:p>
+      <w:pPr>
+        <w:autoSpaceDE w:val="0"/>
+        <w:autoSpaceDN w:val="0"/>
+        <w:adjustRightInd w:val="0"/>
+        <w:spacing w:after="0" w:line="240" w:lineRule="auto"/>
+        <w:rPr>
+          <w:rFonts w:cstheme="minorHAnsi"/>
+        </w:rPr>
+      </w:pPr>
+      <w:r>
+        <w:rPr>
+          <w:rFonts w:cstheme="minorHAnsi"/>
+        </w:rPr>
+        <w:t xml:space="preserve">As EnCase’s internal search engine limits the length of matches generated by </w:t>
+      </w:r>
+      <w:r>
+        <w:rPr>
+          <w:rFonts w:ascii="Courier New" w:hAnsi="Courier New" w:cs="Courier New"/>
+        </w:rPr>
+        <w:t>*</w:t>
+      </w:r>
+      <w:r>
+        <w:rPr>
+          <w:rFonts w:cstheme="minorHAnsi"/>
+        </w:rPr>
+        <w:t xml:space="preserve"> and </w:t>
+      </w:r>
+      <w:r>
+        <w:rPr>
+          <w:rFonts w:ascii="Courier New" w:hAnsi="Courier New" w:cs="Courier New"/>
+        </w:rPr>
+        <w:t>+</w:t>
+      </w:r>
+      <w:r>
+        <w:rPr>
+          <w:rFonts w:cstheme="minorHAnsi"/>
+        </w:rPr>
+        <w:t xml:space="preserve"> to 256 bytes, you may not be used to true greedy matching. </w:t>
+      </w:r>
+      <w:r>
+        <w:rPr>
+          <w:rFonts w:cstheme="minorHAnsi"/>
+        </w:rPr>
+        <w:t xml:space="preserve">Take, for example, the </w:t>
+      </w:r>
+      <w:r>
+        <w:rPr>
+          <w:rFonts w:cstheme="minorHAnsi"/>
+        </w:rPr>
+        <w:t xml:space="preserve">sample </w:t>
+      </w:r>
+      <w:r>
+        <w:rPr>
+          <w:rFonts w:cstheme="minorHAnsi"/>
+        </w:rPr>
+        <w:t>expression provided in EnCase for “</w:t>
+      </w:r>
+      <w:r>
+        <w:rPr>
+          <w:rFonts w:cstheme="minorHAnsi"/>
+        </w:rPr>
+        <w:t>US Phone Numbers (area code)</w:t>
+      </w:r>
+      <w:r>
+        <w:rPr>
+          <w:rFonts w:cstheme="minorHAnsi"/>
+        </w:rPr>
+        <w:t>” seen below.</w:t>
+      </w:r>
+    </w:p>
+    <w:p>
+      <w:pPr>
+        <w:autoSpaceDE w:val="0"/>
+        <w:autoSpaceDN w:val="0"/>
+        <w:adjustRightInd w:val="0"/>
+        <w:spacing w:after="0" w:line="240" w:lineRule="auto"/>
+        <w:rPr>
+          <w:rFonts w:cstheme="minorHAnsi"/>
+        </w:rPr>
+      </w:pPr>
+    </w:p>
+    <w:p>
+      <w:pPr>
+        <w:autoSpaceDE w:val="0"/>
+        <w:autoSpaceDN w:val="0"/>
+        <w:adjustRightInd w:val="0"/>
+        <w:spacing w:after="0" w:line="240" w:lineRule="auto"/>
+        <w:jc w:val="center"/>
+        <w:rPr>
+          <w:rFonts w:ascii="Courier New" w:hAnsi="Courier New" w:cs="Courier New"/>
+        </w:rPr>
+      </w:pPr>
+      <w:r>
+        <w:rPr>
+          <w:rFonts w:ascii="Courier New" w:hAnsi="Courier New" w:cs="Courier New"/>
+        </w:rPr>
+        <w:t>\(?###[) \-\.]</w:t>
+      </w:r>
+      <w:r>
+        <w:rPr>
+          <w:rFonts w:ascii="Courier New" w:hAnsi="Courier New" w:cs="Courier New"/>
+          <w:highlight w:val="yellow"/>
+        </w:rPr>
+        <w:t>*</w:t>
+      </w:r>
+      <w:r>
+        <w:rPr>
+          <w:rFonts w:ascii="Courier New" w:hAnsi="Courier New" w:cs="Courier New"/>
+        </w:rPr>
+        <w:t>###[ \-\.]?####[^#]</w:t>
+      </w:r>
+    </w:p>
+    <w:p>
+      <w:pPr>
+        <w:autoSpaceDE w:val="0"/>
+        <w:autoSpaceDN w:val="0"/>
+        <w:adjustRightInd w:val="0"/>
+        <w:spacing w:after="0" w:line="240" w:lineRule="auto"/>
+        <w:rPr>
+          <w:rFonts w:cstheme="minorHAnsi"/>
+        </w:rPr>
+      </w:pPr>
+    </w:p>
+    <w:p>
+      <w:pPr>
+        <w:autoSpaceDE w:val="0"/>
+        <w:autoSpaceDN w:val="0"/>
+        <w:adjustRightInd w:val="0"/>
+        <w:spacing w:after="0" w:line="240" w:lineRule="auto"/>
+        <w:rPr>
+          <w:rFonts w:cstheme="minorHAnsi"/>
+        </w:rPr>
+      </w:pPr>
+      <w:r>
+        <w:rPr>
+          <w:rFonts w:cstheme="minorHAnsi"/>
+        </w:rPr>
+        <w:t xml:space="preserve">This expression contains a </w:t>
+      </w:r>
+      <w:r>
+        <w:rPr>
+          <w:rFonts w:ascii="Courier New" w:hAnsi="Courier New" w:cs="Courier New"/>
+        </w:rPr>
+        <w:t>*</w:t>
+      </w:r>
+      <w:r>
+        <w:rPr>
+          <w:rFonts w:cstheme="minorHAnsi"/>
+        </w:rPr>
+        <w:t xml:space="preserve"> after the character class </w:t>
+      </w:r>
+      <w:r>
+        <w:rPr>
+          <w:rFonts w:ascii="Courier New" w:hAnsi="Courier New" w:cs="Courier New"/>
+        </w:rPr>
+        <w:t>[) \-\.]</w:t>
+      </w:r>
+      <w:r>
+        <w:rPr>
+          <w:rFonts w:cstheme="minorHAnsi"/>
+        </w:rPr>
+        <w:t xml:space="preserve"> </w:t>
+      </w:r>
+      <w:r>
+        <w:rPr>
+          <w:rFonts w:cstheme="minorHAnsi"/>
+        </w:rPr>
+        <w:t xml:space="preserve">which, using the EnCase search engine, means that </w:t>
+      </w:r>
+      <w:r>
+        <w:rPr>
+          <w:rFonts w:cstheme="minorHAnsi"/>
+        </w:rPr>
+        <w:t>any of the characters in the set “</w:t>
+      </w:r>
+      <w:r>
+        <w:rPr>
+          <w:rFonts w:ascii="Courier New" w:hAnsi="Courier New" w:cs="Courier New"/>
+        </w:rPr>
+        <w:t>) -.</w:t>
+      </w:r>
+      <w:r>
+        <w:rPr>
+          <w:rFonts w:cstheme="minorHAnsi"/>
+        </w:rPr>
+        <w:t>” could be repeated 0 to 256 times and produce a match. If we convert this to a Lightgrep expression, we get the following:</w:t>
+      </w:r>
+    </w:p>
+    <w:p>
+      <w:pPr>
+        <w:autoSpaceDE w:val="0"/>
+        <w:autoSpaceDN w:val="0"/>
+        <w:adjustRightInd w:val="0"/>
+        <w:spacing w:after="0" w:line="240" w:lineRule="auto"/>
+        <w:rPr>
+          <w:rFonts w:cstheme="minorHAnsi"/>
+        </w:rPr>
+      </w:pPr>
+    </w:p>
+    <w:p>
+      <w:pPr>
+        <w:autoSpaceDE w:val="0"/>
+        <w:autoSpaceDN w:val="0"/>
+        <w:adjustRightInd w:val="0"/>
+        <w:spacing w:after="0" w:line="240" w:lineRule="auto"/>
+        <w:jc w:val="center"/>
+        <w:rPr>
+          <w:rFonts w:ascii="Courier New" w:hAnsi="Courier New" w:cs="Courier New"/>
+        </w:rPr>
+      </w:pPr>
+      <w:r>
+        <w:rPr>
+          <w:rFonts w:ascii="Courier New" w:hAnsi="Courier New" w:cs="Courier New"/>
+        </w:rPr>
+        <w:t>\(?\d{3}[ ).-]</w:t>
+      </w:r>
+      <w:r>
+        <w:rPr>
+          <w:rFonts w:ascii="Courier New" w:hAnsi="Courier New" w:cs="Courier New"/>
+          <w:highlight w:val="yellow"/>
+        </w:rPr>
+        <w:t>*</w:t>
+      </w:r>
+      <w:r>
+        <w:rPr>
+          <w:rFonts w:ascii="Courier New" w:hAnsi="Courier New" w:cs="Courier New"/>
+        </w:rPr>
+        <w:t>\d{3}[ .-]?</w:t>
+      </w:r>
+      <w:r>
+        <w:rPr>
+          <w:rFonts w:ascii="Courier New" w:hAnsi="Courier New" w:cs="Courier New"/>
+        </w:rPr>
+        <w:t>\d{4}</w:t>
+      </w:r>
+      <w:r>
+        <w:rPr>
+          <w:rFonts w:ascii="Courier New" w:hAnsi="Courier New" w:cs="Courier New"/>
+        </w:rPr>
+        <w:t>\D</w:t>
+      </w:r>
+    </w:p>
+    <w:p>
+      <w:pPr>
+        <w:autoSpaceDE w:val="0"/>
+        <w:autoSpaceDN w:val="0"/>
+        <w:adjustRightInd w:val="0"/>
+        <w:spacing w:after="0" w:line="240" w:lineRule="auto"/>
+        <w:rPr>
+          <w:rFonts w:cstheme="minorHAnsi"/>
+        </w:rPr>
+      </w:pPr>
+    </w:p>
+    <w:p>
+      <w:pPr>
+        <w:autoSpaceDE w:val="0"/>
+        <w:autoSpaceDN w:val="0"/>
+        <w:adjustRightInd w:val="0"/>
+        <w:spacing w:after="0" w:line="240" w:lineRule="auto"/>
+        <w:rPr>
+          <w:rFonts w:cstheme="minorHAnsi"/>
+        </w:rPr>
+      </w:pPr>
+      <w:r>
+        <w:rPr>
+          <w:rFonts w:cstheme="minorHAnsi"/>
+        </w:rPr>
+        <w:t>The difference is, when we search this expression with Lightgrep, those same characters could be repeated far more than 256 times, even thousands or millions of times, and still produce a match. It pays to understand the rules of the item you’re searching for, and being precise in your regular expression construction will help searches run with grea</w:t>
+      </w:r>
+      <w:r>
+        <w:rPr>
+          <w:rFonts w:cstheme="minorHAnsi"/>
+        </w:rPr>
+        <w:t>ter speed. How do we fix this? I</w:t>
+      </w:r>
+      <w:r>
+        <w:rPr>
+          <w:rFonts w:cstheme="minorHAnsi"/>
+        </w:rPr>
+        <w:t>n real world usage, you should only have a maximum of two of these in succession. Here are some sample cases from real usage: “</w:t>
+      </w:r>
+      <w:r>
+        <w:rPr>
+          <w:rFonts w:ascii="Courier New" w:hAnsi="Courier New" w:cs="Courier New"/>
+        </w:rPr>
+        <w:t>(123) 456-7890</w:t>
+      </w:r>
+      <w:r>
+        <w:rPr>
+          <w:rFonts w:cstheme="minorHAnsi"/>
+        </w:rPr>
+        <w:t>”;</w:t>
+      </w:r>
+      <w:r>
+        <w:rPr>
+          <w:rFonts w:cstheme="minorHAnsi"/>
+        </w:rPr>
+        <w:t xml:space="preserve"> “</w:t>
+      </w:r>
+      <w:r>
+        <w:rPr>
+          <w:rFonts w:ascii="Courier New" w:hAnsi="Courier New" w:cs="Courier New"/>
+        </w:rPr>
+        <w:t>(123).456.7890</w:t>
+      </w:r>
+      <w:r>
+        <w:rPr>
+          <w:rFonts w:cstheme="minorHAnsi"/>
+        </w:rPr>
+        <w:t>”;</w:t>
+      </w:r>
+      <w:r>
+        <w:rPr>
+          <w:rFonts w:cstheme="minorHAnsi"/>
+        </w:rPr>
+        <w:t xml:space="preserve"> “</w:t>
+      </w:r>
+      <w:r>
+        <w:rPr>
+          <w:rFonts w:ascii="Courier New" w:hAnsi="Courier New" w:cs="Courier New"/>
+        </w:rPr>
+        <w:t>123-456-7890</w:t>
+      </w:r>
+      <w:r>
+        <w:rPr>
+          <w:rFonts w:cstheme="minorHAnsi"/>
+        </w:rPr>
+        <w:t>”; “</w:t>
+      </w:r>
+      <w:r>
+        <w:rPr>
+          <w:rFonts w:ascii="Courier New" w:hAnsi="Courier New" w:cs="Courier New"/>
+        </w:rPr>
+        <w:t>123.456.7890</w:t>
+      </w:r>
+      <w:r>
+        <w:rPr>
+          <w:rFonts w:cstheme="minorHAnsi"/>
+        </w:rPr>
+        <w:t>”; “</w:t>
+      </w:r>
+      <w:r>
+        <w:rPr>
+          <w:rFonts w:ascii="Courier New" w:hAnsi="Courier New" w:cs="Courier New"/>
+        </w:rPr>
+        <w:t>123 456 7890</w:t>
+      </w:r>
+      <w:r>
+        <w:rPr>
+          <w:rFonts w:cstheme="minorHAnsi"/>
+        </w:rPr>
+        <w:t xml:space="preserve">”. </w:t>
+      </w:r>
+      <w:r>
+        <w:rPr>
+          <w:rFonts w:cstheme="minorHAnsi"/>
+        </w:rPr>
+        <w:t>Keeping this in mind, it’s probably better to limit the repetition to a max of 2</w:t>
+      </w:r>
+      <w:r>
+        <w:rPr>
+          <w:rFonts w:cstheme="minorHAnsi"/>
+        </w:rPr>
+        <w:t xml:space="preserve"> instead of specifying the greedy </w:t>
+      </w:r>
+      <w:r>
+        <w:rPr>
+          <w:rFonts w:ascii="Courier New" w:hAnsi="Courier New" w:cs="Courier New"/>
+        </w:rPr>
+        <w:t>*</w:t>
+      </w:r>
+      <w:r>
+        <w:rPr>
+          <w:rFonts w:cstheme="minorHAnsi"/>
+        </w:rPr>
+        <w:t>:</w:t>
+      </w:r>
+    </w:p>
+    <w:p>
+      <w:pPr>
+        <w:autoSpaceDE w:val="0"/>
+        <w:autoSpaceDN w:val="0"/>
+        <w:adjustRightInd w:val="0"/>
+        <w:spacing w:after="0" w:line="240" w:lineRule="auto"/>
+        <w:rPr>
+          <w:rFonts w:cstheme="minorHAnsi"/>
+        </w:rPr>
+      </w:pPr>
+    </w:p>
+    <w:p>
+      <w:pPr>
+        <w:autoSpaceDE w:val="0"/>
+        <w:autoSpaceDN w:val="0"/>
+        <w:adjustRightInd w:val="0"/>
+        <w:spacing w:after="0" w:line="240" w:lineRule="auto"/>
+        <w:jc w:val="center"/>
+        <w:rPr>
+          <w:rFonts w:ascii="Courier New" w:hAnsi="Courier New" w:cs="Courier New"/>
+        </w:rPr>
+      </w:pPr>
+      <w:r>
+        <w:rPr>
+          <w:rFonts w:ascii="Courier New" w:hAnsi="Courier New" w:cs="Courier New"/>
+        </w:rPr>
+        <w:t>\(?\d{3}[ ).-]</w:t>
+      </w:r>
+      <w:r>
+        <w:rPr>
+          <w:rFonts w:ascii="Courier New" w:hAnsi="Courier New" w:cs="Courier New"/>
+          <w:highlight w:val="yellow"/>
+        </w:rPr>
+        <w:t>{0,2}</w:t>
+      </w:r>
+      <w:r>
+        <w:rPr>
+          <w:rFonts w:ascii="Courier New" w:hAnsi="Courier New" w:cs="Courier New"/>
+        </w:rPr>
+        <w:t>\d{3}[ .-]?</w:t>
+      </w:r>
+      <w:r>
+        <w:rPr>
+          <w:rFonts w:ascii="Courier New" w:hAnsi="Courier New" w:cs="Courier New"/>
+        </w:rPr>
+        <w:t>\d{4}</w:t>
+      </w:r>
+      <w:r>
+        <w:rPr>
+          <w:rFonts w:ascii="Courier New" w:hAnsi="Courier New" w:cs="Courier New"/>
+        </w:rPr>
+        <w:t>\D</w:t>
+      </w:r>
+    </w:p>
+    <w:p>
+      <w:pPr>
+        <w:autoSpaceDE w:val="0"/>
+        <w:autoSpaceDN w:val="0"/>
+        <w:adjustRightInd w:val="0"/>
+        <w:spacing w:after="0" w:line="240" w:lineRule="auto"/>
+        <w:rPr>
+          <w:rFonts w:cstheme="minorHAnsi"/>
+        </w:rPr>
+      </w:pPr>
+    </w:p>
+    <w:p>
+      <w:pPr>
+        <w:autoSpaceDE w:val="0"/>
+        <w:autoSpaceDN w:val="0"/>
+        <w:adjustRightInd w:val="0"/>
+        <w:spacing w:after="0" w:line="240" w:lineRule="auto"/>
+        <w:rPr>
+          <w:rFonts w:cstheme="minorHAnsi"/>
+        </w:rPr>
+      </w:pPr>
+      <w:r>
+        <w:rPr>
+          <w:rFonts w:cstheme="minorHAnsi"/>
+        </w:rPr>
+        <w:t>Using shorter repetition will insure the search engine doesn’t waste time matching strings that are way too long to be real phone numbers.</w:t>
+      </w:r>
+    </w:p>
+    <w:p>
+      <w:pPr>
+        <w:pStyle w:val="Heading3"/>
+        <w:rPr>
+          <w:rFonts w:cstheme="minorHAnsi"/>
+        </w:rPr>
+      </w:pPr>
+      <w:bookmarkStart w:id="46" w:name="_Toc324244729"/>
+      <w:r>
+        <w:rPr>
+          <w:rFonts w:cstheme="minorHAnsi"/>
+        </w:rPr>
+        <w:lastRenderedPageBreak/>
         <w:t>Conjunction, Alternation, Grouping</w:t>
       </w:r>
-      <w:bookmarkEnd w:id="45"/>
+      <w:bookmarkEnd w:id="46"/>
     </w:p>
     <w:p>
       <w:r>
@@ -10750,7 +11545,7 @@
           <w:u w:val="single"/>
         </w:rPr>
       </w:pPr>
-      <w:bookmarkStart w:id="46" w:name="_Toc324203264"/>
+      <w:bookmarkStart w:id="47" w:name="_Toc324244730"/>
       <w:r>
         <w:rPr>
           <w:u w:val="single"/>
@@ -10758,7 +11553,7 @@
         <w:lastRenderedPageBreak/>
         <w:t>Entity Search</w:t>
       </w:r>
-      <w:bookmarkEnd w:id="46"/>
+      <w:bookmarkEnd w:id="47"/>
     </w:p>
     <w:p>
       <w:pPr>
@@ -10859,7 +11654,7 @@
         <w:pStyle w:val="Caption"/>
         <w:jc w:val="center"/>
       </w:pPr>
-      <w:bookmarkStart w:id="47" w:name="_Ref303717197"/>
+      <w:bookmarkStart w:id="48" w:name="_Ref303717197"/>
       <w:r>
         <w:t xml:space="preserve">Figure </w:t>
       </w:r>
@@ -10871,7 +11666,7 @@
           <w:t>10</w:t>
         </w:r>
       </w:fldSimple>
-      <w:bookmarkEnd w:id="47"/>
+      <w:bookmarkEnd w:id="48"/>
     </w:p>
     <w:p/>
     <w:p>
@@ -10879,23 +11674,23 @@
         <w:pStyle w:val="Heading2"/>
         <w:jc w:val="both"/>
       </w:pPr>
-      <w:bookmarkStart w:id="48" w:name="_Toc324203265"/>
+      <w:bookmarkStart w:id="49" w:name="_Toc324244731"/>
       <w:r>
         <w:lastRenderedPageBreak/>
         <w:t>Options</w:t>
       </w:r>
-      <w:bookmarkEnd w:id="48"/>
+      <w:bookmarkEnd w:id="49"/>
     </w:p>
     <w:p>
       <w:pPr>
         <w:pStyle w:val="Heading3"/>
         <w:jc w:val="both"/>
       </w:pPr>
-      <w:bookmarkStart w:id="49" w:name="_Toc324203266"/>
+      <w:bookmarkStart w:id="50" w:name="_Toc324244732"/>
       <w:r>
         <w:t>Entities</w:t>
       </w:r>
-      <w:bookmarkEnd w:id="49"/>
+      <w:bookmarkEnd w:id="50"/>
     </w:p>
     <w:p>
       <w:pPr>
@@ -10916,11 +11711,11 @@
         <w:pStyle w:val="Heading3"/>
         <w:jc w:val="both"/>
       </w:pPr>
-      <w:bookmarkStart w:id="50" w:name="_Toc324203267"/>
+      <w:bookmarkStart w:id="51" w:name="_Toc324244733"/>
       <w:r>
         <w:t>Entity Filter</w:t>
       </w:r>
-      <w:bookmarkEnd w:id="50"/>
+      <w:bookmarkEnd w:id="51"/>
     </w:p>
     <w:p>
       <w:pPr>
@@ -10947,11 +11742,11 @@
         <w:pStyle w:val="Heading3"/>
         <w:jc w:val="both"/>
       </w:pPr>
-      <w:bookmarkStart w:id="51" w:name="_Toc324203268"/>
+      <w:bookmarkStart w:id="52" w:name="_Toc324244734"/>
       <w:r>
         <w:t>Validation Lists</w:t>
       </w:r>
-      <w:bookmarkEnd w:id="51"/>
+      <w:bookmarkEnd w:id="52"/>
     </w:p>
     <w:p>
       <w:pPr>
@@ -11065,7 +11860,7 @@
         <w:pStyle w:val="Heading3"/>
         <w:jc w:val="both"/>
       </w:pPr>
-      <w:bookmarkStart w:id="52" w:name="_Toc324203269"/>
+      <w:bookmarkStart w:id="53" w:name="_Toc324244735"/>
       <w:r>
         <w:t xml:space="preserve">Import </w:t>
       </w:r>
@@ -11075,7 +11870,7 @@
       <w:r>
         <w:t>Export Entities</w:t>
       </w:r>
-      <w:bookmarkEnd w:id="52"/>
+      <w:bookmarkEnd w:id="53"/>
     </w:p>
     <w:p>
       <w:pPr>
@@ -11120,11 +11915,11 @@
         <w:pStyle w:val="Heading3"/>
         <w:jc w:val="both"/>
       </w:pPr>
-      <w:bookmarkStart w:id="53" w:name="_Toc324203270"/>
+      <w:bookmarkStart w:id="54" w:name="_Toc324244736"/>
       <w:r>
         <w:t>Add Sample Entities</w:t>
       </w:r>
-      <w:bookmarkEnd w:id="53"/>
+      <w:bookmarkEnd w:id="54"/>
     </w:p>
     <w:p>
       <w:pPr>
@@ -11174,12 +11969,12 @@
         <w:pStyle w:val="Heading3"/>
         <w:jc w:val="both"/>
       </w:pPr>
-      <w:bookmarkStart w:id="54" w:name="_Toc324203271"/>
+      <w:bookmarkStart w:id="55" w:name="_Toc324244737"/>
       <w:r>
         <w:lastRenderedPageBreak/>
         <w:t>Compile Filters</w:t>
       </w:r>
-      <w:bookmarkEnd w:id="54"/>
+      <w:bookmarkEnd w:id="55"/>
     </w:p>
     <w:p>
       <w:pPr>
@@ -11194,11 +11989,11 @@
         <w:pStyle w:val="Heading3"/>
         <w:jc w:val="both"/>
       </w:pPr>
-      <w:bookmarkStart w:id="55" w:name="_Toc324203272"/>
+      <w:bookmarkStart w:id="56" w:name="_Toc324244738"/>
       <w:r>
         <w:t>Save Settings</w:t>
       </w:r>
-      <w:bookmarkEnd w:id="55"/>
+      <w:bookmarkEnd w:id="56"/>
     </w:p>
     <w:p>
       <w:pPr>
@@ -11235,7 +12030,7 @@
           <w:u w:val="single"/>
         </w:rPr>
       </w:pPr>
-      <w:bookmarkStart w:id="56" w:name="_Toc324203273"/>
+      <w:bookmarkStart w:id="57" w:name="_Toc324244739"/>
       <w:r>
         <w:rPr>
           <w:u w:val="single"/>
@@ -11243,7 +12038,7 @@
         <w:lastRenderedPageBreak/>
         <w:t>Advanced Tab</w:t>
       </w:r>
-      <w:bookmarkEnd w:id="56"/>
+      <w:bookmarkEnd w:id="57"/>
     </w:p>
     <w:p>
       <w:pPr>
@@ -11341,7 +12136,7 @@
         <w:pStyle w:val="Caption"/>
         <w:jc w:val="center"/>
       </w:pPr>
-      <w:bookmarkStart w:id="57" w:name="_Ref303719223"/>
+      <w:bookmarkStart w:id="58" w:name="_Ref303719223"/>
       <w:r>
         <w:t xml:space="preserve">Figure </w:t>
       </w:r>
@@ -11353,7 +12148,7 @@
           <w:t>11</w:t>
         </w:r>
       </w:fldSimple>
-      <w:bookmarkEnd w:id="57"/>
+      <w:bookmarkEnd w:id="58"/>
     </w:p>
     <w:p/>
     <w:p>
@@ -11361,12 +12156,12 @@
         <w:pStyle w:val="Heading2"/>
         <w:jc w:val="both"/>
       </w:pPr>
-      <w:bookmarkStart w:id="58" w:name="_Toc324203274"/>
+      <w:bookmarkStart w:id="59" w:name="_Toc324244740"/>
       <w:r>
         <w:lastRenderedPageBreak/>
         <w:t>Options</w:t>
       </w:r>
-      <w:bookmarkEnd w:id="58"/>
+      <w:bookmarkEnd w:id="59"/>
     </w:p>
     <w:p>
       <w:pPr>
@@ -11378,11 +12173,11 @@
         <w:pStyle w:val="Heading3"/>
         <w:jc w:val="both"/>
       </w:pPr>
-      <w:bookmarkStart w:id="59" w:name="_Toc324203275"/>
+      <w:bookmarkStart w:id="60" w:name="_Toc324244741"/>
       <w:r>
         <w:t>File Signature List</w:t>
       </w:r>
-      <w:bookmarkEnd w:id="59"/>
+      <w:bookmarkEnd w:id="60"/>
     </w:p>
     <w:p>
       <w:pPr>
@@ -11439,11 +12234,11 @@
         <w:pStyle w:val="Heading3"/>
         <w:jc w:val="both"/>
       </w:pPr>
-      <w:bookmarkStart w:id="60" w:name="_Toc324203276"/>
+      <w:bookmarkStart w:id="61" w:name="_Toc324244742"/>
       <w:r>
         <w:t>Import From EnCase</w:t>
       </w:r>
-      <w:bookmarkEnd w:id="60"/>
+      <w:bookmarkEnd w:id="61"/>
     </w:p>
     <w:p>
       <w:pPr>
@@ -11579,7 +12374,7 @@
         <w:pStyle w:val="Caption"/>
         <w:jc w:val="center"/>
       </w:pPr>
-      <w:bookmarkStart w:id="61" w:name="_Ref304047039"/>
+      <w:bookmarkStart w:id="62" w:name="_Ref304047039"/>
       <w:r>
         <w:t xml:space="preserve">Figure </w:t>
       </w:r>
@@ -11591,18 +12386,18 @@
           <w:t>12</w:t>
         </w:r>
       </w:fldSimple>
-      <w:bookmarkEnd w:id="61"/>
+      <w:bookmarkEnd w:id="62"/>
     </w:p>
     <w:p>
       <w:pPr>
         <w:pStyle w:val="Heading3"/>
         <w:jc w:val="both"/>
       </w:pPr>
-      <w:bookmarkStart w:id="62" w:name="_Toc324203277"/>
+      <w:bookmarkStart w:id="63" w:name="_Toc324244743"/>
       <w:r>
         <w:t>Reset Defaults</w:t>
       </w:r>
-      <w:bookmarkEnd w:id="62"/>
+      <w:bookmarkEnd w:id="63"/>
     </w:p>
     <w:p>
       <w:pPr>
@@ -11631,12 +12426,12 @@
         <w:pStyle w:val="Heading3"/>
         <w:jc w:val="both"/>
       </w:pPr>
-      <w:bookmarkStart w:id="63" w:name="_Toc324203278"/>
+      <w:bookmarkStart w:id="64" w:name="_Toc324244744"/>
       <w:r>
         <w:lastRenderedPageBreak/>
         <w:t>Run Lightgrep automatically</w:t>
       </w:r>
-      <w:bookmarkEnd w:id="63"/>
+      <w:bookmarkEnd w:id="64"/>
     </w:p>
     <w:p>
       <w:pPr>
@@ -11657,11 +12452,11 @@
         <w:pStyle w:val="Heading3"/>
         <w:jc w:val="both"/>
       </w:pPr>
-      <w:bookmarkStart w:id="64" w:name="_Toc324203279"/>
+      <w:bookmarkStart w:id="65" w:name="_Toc324244745"/>
       <w:r>
         <w:t>Lightgrep executable path</w:t>
       </w:r>
-      <w:bookmarkEnd w:id="64"/>
+      <w:bookmarkEnd w:id="65"/>
     </w:p>
     <w:p>
       <w:pPr>
@@ -11694,11 +12489,11 @@
         <w:pStyle w:val="Heading3"/>
         <w:jc w:val="both"/>
       </w:pPr>
-      <w:bookmarkStart w:id="65" w:name="_Toc324203280"/>
+      <w:bookmarkStart w:id="66" w:name="_Toc324244746"/>
       <w:r>
         <w:t>Excelutil executable path</w:t>
       </w:r>
-      <w:bookmarkEnd w:id="65"/>
+      <w:bookmarkEnd w:id="66"/>
     </w:p>
     <w:p>
       <w:pPr>
@@ -11722,11 +12517,11 @@
         <w:pStyle w:val="Heading3"/>
         <w:jc w:val="both"/>
       </w:pPr>
-      <w:bookmarkStart w:id="66" w:name="_Toc324203281"/>
+      <w:bookmarkStart w:id="67" w:name="_Toc324244747"/>
       <w:r>
         <w:t>Number of Threads</w:t>
       </w:r>
-      <w:bookmarkEnd w:id="66"/>
+      <w:bookmarkEnd w:id="67"/>
     </w:p>
     <w:p>
       <w:pPr>
@@ -11762,11 +12557,11 @@
         <w:pStyle w:val="Heading3"/>
         <w:jc w:val="both"/>
       </w:pPr>
-      <w:bookmarkStart w:id="67" w:name="_Toc324203282"/>
+      <w:bookmarkStart w:id="68" w:name="_Toc324244748"/>
       <w:r>
         <w:t>Log Level</w:t>
       </w:r>
-      <w:bookmarkEnd w:id="67"/>
+      <w:bookmarkEnd w:id="68"/>
     </w:p>
     <w:p>
       <w:pPr>
@@ -11784,11 +12579,11 @@
         <w:pStyle w:val="Heading3"/>
         <w:jc w:val="both"/>
       </w:pPr>
-      <w:bookmarkStart w:id="68" w:name="_Toc324203283"/>
+      <w:bookmarkStart w:id="69" w:name="_Toc324244749"/>
       <w:r>
         <w:t>Single File Bookmark Threshold</w:t>
       </w:r>
-      <w:bookmarkEnd w:id="68"/>
+      <w:bookmarkEnd w:id="69"/>
     </w:p>
     <w:p>
       <w:pPr>
@@ -11824,11 +12619,11 @@
         <w:pStyle w:val="Heading3"/>
         <w:jc w:val="both"/>
       </w:pPr>
-      <w:bookmarkStart w:id="69" w:name="_Toc324203284"/>
+      <w:bookmarkStart w:id="70" w:name="_Toc324244750"/>
       <w:r>
         <w:t>Save Settings</w:t>
       </w:r>
-      <w:bookmarkEnd w:id="69"/>
+      <w:bookmarkEnd w:id="70"/>
     </w:p>
     <w:p>
       <w:pPr>
@@ -11856,7 +12651,7 @@
           <w:u w:val="single"/>
         </w:rPr>
       </w:pPr>
-      <w:bookmarkStart w:id="70" w:name="_Ref315737829"/>
+      <w:bookmarkStart w:id="71" w:name="_Ref315737829"/>
       <w:r>
         <w:rPr>
           <w:u w:val="single"/>
@@ -11872,7 +12667,7 @@
           <w:u w:val="single"/>
         </w:rPr>
       </w:pPr>
-      <w:bookmarkStart w:id="71" w:name="_Toc324203285"/>
+      <w:bookmarkStart w:id="72" w:name="_Toc324244751"/>
       <w:r>
         <w:rPr>
           <w:u w:val="single"/>
@@ -11886,8 +12681,8 @@
         </w:rPr>
         <w:t xml:space="preserve"> a Search</w:t>
       </w:r>
-      <w:bookmarkEnd w:id="70"/>
       <w:bookmarkEnd w:id="71"/>
+      <w:bookmarkEnd w:id="72"/>
     </w:p>
     <w:p>
       <w:pPr>
@@ -11992,7 +12787,7 @@
         <w:pStyle w:val="Caption"/>
         <w:jc w:val="center"/>
       </w:pPr>
-      <w:bookmarkStart w:id="72" w:name="_Ref315737319"/>
+      <w:bookmarkStart w:id="73" w:name="_Ref315737319"/>
       <w:r>
         <w:t xml:space="preserve">Figure </w:t>
       </w:r>
@@ -12004,7 +12799,7 @@
           <w:t>13</w:t>
         </w:r>
       </w:fldSimple>
-      <w:bookmarkEnd w:id="72"/>
+      <w:bookmarkEnd w:id="73"/>
     </w:p>
     <w:p/>
     <w:p>
@@ -12133,7 +12928,7 @@
           <w:u w:val="single"/>
         </w:rPr>
       </w:pPr>
-      <w:bookmarkStart w:id="73" w:name="_Ref315737818"/>
+      <w:bookmarkStart w:id="74" w:name="_Ref315737818"/>
       <w:r>
         <w:rPr>
           <w:u w:val="single"/>
@@ -12149,7 +12944,7 @@
           <w:u w:val="single"/>
         </w:rPr>
       </w:pPr>
-      <w:bookmarkStart w:id="74" w:name="_Toc324203286"/>
+      <w:bookmarkStart w:id="75" w:name="_Toc324244752"/>
       <w:r>
         <w:rPr>
           <w:u w:val="single"/>
@@ -12157,8 +12952,8 @@
         <w:lastRenderedPageBreak/>
         <w:t>Monitoring Search Progress</w:t>
       </w:r>
-      <w:bookmarkEnd w:id="73"/>
       <w:bookmarkEnd w:id="74"/>
+      <w:bookmarkEnd w:id="75"/>
     </w:p>
     <w:p>
       <w:pPr>
@@ -12341,7 +13136,7 @@
         <w:pStyle w:val="Caption"/>
         <w:jc w:val="center"/>
       </w:pPr>
-      <w:bookmarkStart w:id="75" w:name="_Ref315738064"/>
+      <w:bookmarkStart w:id="76" w:name="_Ref315738064"/>
       <w:r>
         <w:t xml:space="preserve">Figure </w:t>
       </w:r>
@@ -12353,7 +13148,7 @@
           <w:t>14</w:t>
         </w:r>
       </w:fldSimple>
-      <w:bookmarkEnd w:id="75"/>
+      <w:bookmarkEnd w:id="76"/>
     </w:p>
     <w:p>
       <w:pPr>
@@ -12363,7 +13158,7 @@
           <w:u w:val="single"/>
         </w:rPr>
       </w:pPr>
-      <w:bookmarkStart w:id="76" w:name="_Toc324203287"/>
+      <w:bookmarkStart w:id="77" w:name="_Toc324244753"/>
       <w:r>
         <w:rPr>
           <w:u w:val="single"/>
@@ -12371,7 +13166,7 @@
         <w:lastRenderedPageBreak/>
         <w:t>Reviewing Output</w:t>
       </w:r>
-      <w:bookmarkEnd w:id="76"/>
+      <w:bookmarkEnd w:id="77"/>
     </w:p>
     <w:p>
       <w:pPr>
@@ -12480,11 +13275,11 @@
         <w:pStyle w:val="Heading2"/>
         <w:jc w:val="both"/>
       </w:pPr>
-      <w:bookmarkStart w:id="77" w:name="_Toc324203288"/>
+      <w:bookmarkStart w:id="78" w:name="_Toc324244754"/>
       <w:r>
         <w:t>Bookmark Output</w:t>
       </w:r>
-      <w:bookmarkEnd w:id="77"/>
+      <w:bookmarkEnd w:id="78"/>
     </w:p>
     <w:p>
       <w:pPr>
@@ -12576,7 +13371,7 @@
         <w:pStyle w:val="Caption"/>
         <w:jc w:val="center"/>
       </w:pPr>
-      <w:bookmarkStart w:id="78" w:name="_Ref315739117"/>
+      <w:bookmarkStart w:id="79" w:name="_Ref315739117"/>
       <w:r>
         <w:t xml:space="preserve">Figure </w:t>
       </w:r>
@@ -12588,7 +13383,7 @@
           <w:t>16</w:t>
         </w:r>
       </w:fldSimple>
-      <w:bookmarkEnd w:id="78"/>
+      <w:bookmarkEnd w:id="79"/>
     </w:p>
     <w:p>
       <w:r>
@@ -12701,12 +13496,12 @@
         <w:pStyle w:val="Heading2"/>
         <w:jc w:val="both"/>
       </w:pPr>
-      <w:bookmarkStart w:id="79" w:name="_Toc324203289"/>
+      <w:bookmarkStart w:id="80" w:name="_Toc324244755"/>
       <w:r>
         <w:lastRenderedPageBreak/>
         <w:t>Excel Output</w:t>
       </w:r>
-      <w:bookmarkEnd w:id="79"/>
+      <w:bookmarkEnd w:id="80"/>
     </w:p>
     <w:p>
       <w:pPr>
@@ -13089,7 +13884,7 @@
         <w:pStyle w:val="Caption"/>
         <w:jc w:val="center"/>
       </w:pPr>
-      <w:bookmarkStart w:id="80" w:name="_Ref316738134"/>
+      <w:bookmarkStart w:id="81" w:name="_Ref316738134"/>
       <w:r>
         <w:t xml:space="preserve">Figure </w:t>
       </w:r>
@@ -13101,7 +13896,7 @@
           <w:t>18</w:t>
         </w:r>
       </w:fldSimple>
-      <w:bookmarkEnd w:id="80"/>
+      <w:bookmarkEnd w:id="81"/>
     </w:p>
     <w:p>
       <w:r>
@@ -13116,7 +13911,7 @@
           <w:u w:val="single"/>
         </w:rPr>
       </w:pPr>
-      <w:bookmarkStart w:id="81" w:name="_Toc324203290"/>
+      <w:bookmarkStart w:id="82" w:name="_Toc324244756"/>
       <w:r>
         <w:rPr>
           <w:u w:val="single"/>
@@ -13128,21 +13923,9 @@
         <w:rPr>
           <w:u w:val="single"/>
         </w:rPr>
-        <w:t xml:space="preserve">Regular Expressions and </w:t>
-      </w:r>
-      <w:r>
-        <w:rPr>
-          <w:u w:val="single"/>
-        </w:rPr>
-        <w:t>Entit</w:t>
-      </w:r>
-      <w:r>
-        <w:rPr>
-          <w:u w:val="single"/>
-        </w:rPr>
-        <w:t>y Filters</w:t>
-      </w:r>
-      <w:bookmarkEnd w:id="81"/>
+        <w:t>Regular Expressions</w:t>
+      </w:r>
+      <w:bookmarkEnd w:id="82"/>
     </w:p>
     <w:p>
       <w:pPr>
@@ -13177,19 +13960,7 @@
           <w:rPr>
             <w:rStyle w:val="Hyperlink"/>
           </w:rPr>
-          <w:t>http://tools.iet</w:t>
-        </w:r>
-        <w:r>
-          <w:rPr>
-            <w:rStyle w:val="Hyperlink"/>
-          </w:rPr>
-          <w:t>f</w:t>
-        </w:r>
-        <w:r>
-          <w:rPr>
-            <w:rStyle w:val="Hyperlink"/>
-          </w:rPr>
-          <w:t>.org/html/rfc952</w:t>
+          <w:t>http://tools.ietf.org/html/rfc952</w:t>
         </w:r>
       </w:hyperlink>
       <w:r>
@@ -13200,19 +13971,7 @@
           <w:rPr>
             <w:rStyle w:val="Hyperlink"/>
           </w:rPr>
-          <w:t>http://tools.ietf.or</w:t>
-        </w:r>
-        <w:r>
-          <w:rPr>
-            <w:rStyle w:val="Hyperlink"/>
-          </w:rPr>
-          <w:t>g</w:t>
-        </w:r>
-        <w:r>
-          <w:rPr>
-            <w:rStyle w:val="Hyperlink"/>
-          </w:rPr>
-          <w:t>/html/rfc1123</w:t>
+          <w:t>http://tools.ietf.org/html/rfc1123</w:t>
         </w:r>
       </w:hyperlink>
       <w:r>
@@ -13776,7 +14535,7 @@
         <w:rPr>
           <w:rFonts w:cstheme="minorHAnsi"/>
         </w:rPr>
-        <w:t>. We’ll specify the same minimum of 3 total segments</w:t>
+        <w:t>. We’ll specify the minimum of 3 total segments</w:t>
       </w:r>
       <w:r>
         <w:rPr>
@@ -13961,7 +14720,6 @@
           <w:u w:val="single"/>
         </w:rPr>
       </w:pPr>
-      <w:bookmarkStart w:id="82" w:name="_Toc324203291"/>
       <w:r>
         <w:rPr>
           <w:u w:val="single"/>
@@ -13977,6 +14735,7 @@
           <w:u w:val="single"/>
         </w:rPr>
       </w:pPr>
+      <w:bookmarkStart w:id="83" w:name="_Toc324244757"/>
       <w:r>
         <w:rPr>
           <w:u w:val="single"/>
@@ -13984,7 +14743,7 @@
         <w:lastRenderedPageBreak/>
         <w:t>Appendix 2 - Entity Filters</w:t>
       </w:r>
-      <w:bookmarkEnd w:id="82"/>
+      <w:bookmarkEnd w:id="83"/>
     </w:p>
     <w:p>
       <w:pPr>
@@ -14022,9 +14781,9 @@
         </w:rPr>
         <w:drawing>
           <wp:inline distT="0" distB="0" distL="0" distR="0">
-            <wp:extent cx="6400800" cy="6048857"/>
+            <wp:extent cx="6400800" cy="6052659"/>
             <wp:effectExtent l="19050" t="0" r="0" b="0"/>
-            <wp:docPr id="15" name="Picture 10"/>
+            <wp:docPr id="1" name="Picture 1"/>
             <wp:cNvGraphicFramePr>
               <a:graphicFrameLocks xmlns:a="http://schemas.openxmlformats.org/drawingml/2006/main" noChangeAspect="1"/>
             </wp:cNvGraphicFramePr>
@@ -14032,7 +14791,7 @@
               <a:graphicData uri="http://schemas.openxmlformats.org/drawingml/2006/picture">
                 <pic:pic xmlns:pic="http://schemas.openxmlformats.org/drawingml/2006/picture">
                   <pic:nvPicPr>
-                    <pic:cNvPr id="0" name="Picture 10"/>
+                    <pic:cNvPr id="0" name="Picture 1"/>
                     <pic:cNvPicPr>
                       <a:picLocks noChangeAspect="1" noChangeArrowheads="1"/>
                     </pic:cNvPicPr>
@@ -14047,7 +14806,7 @@
                   <pic:spPr bwMode="auto">
                     <a:xfrm>
                       <a:off x="0" y="0"/>
-                      <a:ext cx="6400800" cy="6048857"/>
+                      <a:ext cx="6400800" cy="6052659"/>
                     </a:xfrm>
                     <a:prstGeom prst="rect">
                       <a:avLst/>
@@ -14091,17 +14850,404 @@
       <w:pPr>
         <w:jc w:val="both"/>
       </w:pPr>
-    </w:p>
-    <w:p>
-      <w:pPr>
-        <w:jc w:val="both"/>
-      </w:pPr>
-      <w:r>
-        <w:t>If "Discard On Failed Validation" is selected, the search hit will be ignored completely if the filter returns false, otherwise it will be noted in the bookmark comment.</w:t>
+      <w:r>
+        <w:t>Let’s revisit the regex we created in Appendix 1 – Regular Expressions. You’ll recall this was a regex for Internel Hostnames:</w:t>
+      </w:r>
+    </w:p>
+    <w:p>
+      <w:pPr>
+        <w:jc w:val="center"/>
+        <w:rPr>
+          <w:rFonts w:ascii="Courier New" w:hAnsi="Courier New" w:cs="Courier New"/>
+          <w:sz w:val="20"/>
+          <w:szCs w:val="20"/>
+        </w:rPr>
+      </w:pPr>
+      <w:r>
+        <w:rPr>
+          <w:rFonts w:ascii="Courier New" w:hAnsi="Courier New" w:cs="Courier New"/>
+          <w:sz w:val="20"/>
+          <w:szCs w:val="20"/>
+        </w:rPr>
+        <w:t>([a-z\d][a-z\d_-]{0,62}\.){2,4}[</w:t>
+      </w:r>
+      <w:r>
+        <w:rPr>
+          <w:rFonts w:ascii="Courier New" w:hAnsi="Courier New" w:cs="Courier New"/>
+          <w:sz w:val="20"/>
+          <w:szCs w:val="20"/>
+        </w:rPr>
+        <w:t>a-z\d</w:t>
+      </w:r>
+      <w:r>
+        <w:rPr>
+          <w:rFonts w:ascii="Courier New" w:hAnsi="Courier New" w:cs="Courier New"/>
+          <w:sz w:val="20"/>
+          <w:szCs w:val="20"/>
+        </w:rPr>
+        <w:t>][a-z\d-]{1,22}</w:t>
+      </w:r>
+    </w:p>
+    <w:p>
+      <w:r>
+        <w:rPr>
+          <w:rFonts w:cstheme="minorHAnsi"/>
+        </w:rPr>
+        <w:t>When we left off, we were seeing results like “www.mydomain.com” and “www.ag.state.la.us”, but also incorrect strings like “</w:t>
+      </w:r>
+      <w:r>
+        <w:rPr>
+          <w:rFonts w:cstheme="minorHAnsi"/>
+        </w:rPr>
+        <w:t>35.51.65.00</w:t>
+      </w:r>
+      <w:r>
+        <w:rPr>
+          <w:rFonts w:cstheme="minorHAnsi"/>
+        </w:rPr>
+        <w:t>” and “</w:t>
+      </w:r>
+      <w:r>
+        <w:rPr>
+          <w:rFonts w:cstheme="minorHAnsi"/>
+        </w:rPr>
+        <w:t>v3.1.0T</w:t>
+      </w:r>
+      <w:r>
+        <w:rPr>
+          <w:rFonts w:cstheme="minorHAnsi"/>
+        </w:rPr>
+        <w:t>” and “</w:t>
+      </w:r>
+      <w:r>
+        <w:rPr>
+          <w:rFonts w:cstheme="minorHAnsi"/>
+        </w:rPr>
+        <w:t>routines.js.php</w:t>
+      </w:r>
+      <w:r>
+        <w:rPr>
+          <w:rFonts w:cstheme="minorHAnsi"/>
+        </w:rPr>
+        <w:t>”. How can we reduce the false positives? Use an Entity Filter! Here’s what a default filter looks like when you create a new entiry:</w:t>
+      </w:r>
+    </w:p>
+    <w:p>
+      <w:pPr>
+        <w:spacing w:after="0" w:line="240" w:lineRule="auto"/>
+        <w:ind w:left="720"/>
+        <w:jc w:val="both"/>
+        <w:rPr>
+          <w:rFonts w:ascii="Courier New" w:hAnsi="Courier New" w:cs="Courier New"/>
+        </w:rPr>
+      </w:pPr>
+      <w:r>
+        <w:rPr>
+          <w:rFonts w:ascii="Courier New" w:hAnsi="Courier New" w:cs="Courier New"/>
+        </w:rPr>
+        <w:t>class MainClass {</w:t>
+      </w:r>
+    </w:p>
+    <w:p>
+      <w:pPr>
+        <w:spacing w:after="0" w:line="240" w:lineRule="auto"/>
+        <w:ind w:left="720"/>
+        <w:jc w:val="both"/>
+        <w:rPr>
+          <w:rFonts w:ascii="Courier New" w:hAnsi="Courier New" w:cs="Courier New"/>
+        </w:rPr>
+      </w:pPr>
+      <w:r>
+        <w:rPr>
+          <w:rFonts w:ascii="Courier New" w:hAnsi="Courier New" w:cs="Courier New"/>
+        </w:rPr>
+        <w:t xml:space="preserve">  bool Main(BookmarkClass searchHit) {</w:t>
+      </w:r>
+    </w:p>
+    <w:p>
+      <w:pPr>
+        <w:spacing w:after="0" w:line="240" w:lineRule="auto"/>
+        <w:ind w:left="720"/>
+        <w:jc w:val="both"/>
+        <w:rPr>
+          <w:rFonts w:ascii="Courier New" w:hAnsi="Courier New" w:cs="Courier New"/>
+        </w:rPr>
+      </w:pPr>
+      <w:r>
+        <w:rPr>
+          <w:rFonts w:ascii="Courier New" w:hAnsi="Courier New" w:cs="Courier New"/>
+        </w:rPr>
+        <w:t xml:space="preserve">    return true;</w:t>
+      </w:r>
+    </w:p>
+    <w:p>
+      <w:pPr>
+        <w:spacing w:after="0" w:line="240" w:lineRule="auto"/>
+        <w:ind w:left="720"/>
+        <w:jc w:val="both"/>
+        <w:rPr>
+          <w:rFonts w:ascii="Courier New" w:hAnsi="Courier New" w:cs="Courier New"/>
+        </w:rPr>
+      </w:pPr>
+      <w:r>
+        <w:rPr>
+          <w:rFonts w:ascii="Courier New" w:hAnsi="Courier New" w:cs="Courier New"/>
+        </w:rPr>
+        <w:t xml:space="preserve">  }</w:t>
+      </w:r>
+    </w:p>
+    <w:p>
+      <w:pPr>
+        <w:spacing w:after="0" w:line="240" w:lineRule="auto"/>
+        <w:ind w:left="720"/>
+        <w:jc w:val="both"/>
+        <w:rPr>
+          <w:rFonts w:ascii="Courier New" w:hAnsi="Courier New" w:cs="Courier New"/>
+        </w:rPr>
+      </w:pPr>
+      <w:r>
+        <w:rPr>
+          <w:rFonts w:ascii="Courier New" w:hAnsi="Courier New" w:cs="Courier New"/>
+        </w:rPr>
+        <w:t>}</w:t>
+      </w:r>
+    </w:p>
+    <w:p>
+      <w:pPr>
+        <w:spacing w:after="0" w:line="240" w:lineRule="auto"/>
+        <w:ind w:left="720"/>
+        <w:jc w:val="both"/>
+        <w:rPr>
+          <w:rFonts w:ascii="Courier New" w:hAnsi="Courier New" w:cs="Courier New"/>
+        </w:rPr>
+      </w:pPr>
+    </w:p>
+    <w:p>
+      <w:pPr>
+        <w:jc w:val="both"/>
+      </w:pPr>
+      <w:r>
+        <w:t xml:space="preserve">Before we move on, let’s dissect the default filter code and go over a little EnScript housekeeping. </w:t>
+      </w:r>
+    </w:p>
+    <w:p>
+      <w:pPr>
+        <w:pStyle w:val="ListParagraph"/>
+        <w:numPr>
+          <w:ilvl w:val="0"/>
+          <w:numId w:val="9"/>
+        </w:numPr>
+        <w:jc w:val="both"/>
+      </w:pPr>
+      <w:r>
+        <w:rPr>
+          <w:rFonts w:ascii="Courier New" w:hAnsi="Courier New" w:cs="Courier New"/>
+        </w:rPr>
+        <w:t>MainClass</w:t>
+      </w:r>
+      <w:r>
+        <w:t xml:space="preserve"> is a required class in EnScript, and is included by default</w:t>
+      </w:r>
+      <w:r>
+        <w:t>.</w:t>
       </w:r>
       <w:r>
         <w:t xml:space="preserve"> </w:t>
       </w:r>
+      <w:r>
+        <w:t>D</w:t>
+      </w:r>
+      <w:r>
+        <w:t>o not alter the name</w:t>
+      </w:r>
+      <w:r>
+        <w:t>.</w:t>
+      </w:r>
+    </w:p>
+    <w:p>
+      <w:pPr>
+        <w:pStyle w:val="ListParagraph"/>
+        <w:numPr>
+          <w:ilvl w:val="0"/>
+          <w:numId w:val="9"/>
+        </w:numPr>
+        <w:jc w:val="both"/>
+      </w:pPr>
+      <w:r>
+        <w:rPr>
+          <w:rFonts w:ascii="Courier New" w:hAnsi="Courier New" w:cs="Courier New"/>
+        </w:rPr>
+        <w:t>Main</w:t>
+      </w:r>
+      <w:r>
+        <w:t xml:space="preserve"> is a required function within </w:t>
+      </w:r>
+      <w:r>
+        <w:rPr>
+          <w:rFonts w:ascii="Courier New" w:hAnsi="Courier New" w:cs="Courier New"/>
+        </w:rPr>
+        <w:t>MainClass</w:t>
+      </w:r>
+      <w:r>
+        <w:rPr>
+          <w:rFonts w:cstheme="minorHAnsi"/>
+        </w:rPr>
+        <w:t xml:space="preserve">, and it must be of type </w:t>
+      </w:r>
+      <w:r>
+        <w:rPr>
+          <w:rFonts w:ascii="Courier New" w:hAnsi="Courier New" w:cs="Courier New"/>
+        </w:rPr>
+        <w:t>bool</w:t>
+      </w:r>
+    </w:p>
+    <w:p>
+      <w:pPr>
+        <w:pStyle w:val="ListParagraph"/>
+        <w:numPr>
+          <w:ilvl w:val="0"/>
+          <w:numId w:val="9"/>
+        </w:numPr>
+        <w:jc w:val="both"/>
+      </w:pPr>
+    </w:p>
+    <w:p>
+      <w:pPr>
+        <w:jc w:val="both"/>
+      </w:pPr>
+    </w:p>
+    <w:p>
+      <w:pPr>
+        <w:spacing w:after="0" w:line="240" w:lineRule="auto"/>
+        <w:ind w:left="720"/>
+        <w:jc w:val="both"/>
+        <w:rPr>
+          <w:rFonts w:ascii="Courier New" w:hAnsi="Courier New" w:cs="Courier New"/>
+        </w:rPr>
+      </w:pPr>
+      <w:r>
+        <w:rPr>
+          <w:rFonts w:ascii="Courier New" w:hAnsi="Courier New" w:cs="Courier New"/>
+        </w:rPr>
+        <w:t>class MainClass {</w:t>
+      </w:r>
+    </w:p>
+    <w:p>
+      <w:pPr>
+        <w:spacing w:after="0" w:line="240" w:lineRule="auto"/>
+        <w:ind w:left="720"/>
+        <w:jc w:val="both"/>
+        <w:rPr>
+          <w:rFonts w:ascii="Courier New" w:hAnsi="Courier New" w:cs="Courier New"/>
+        </w:rPr>
+      </w:pPr>
+      <w:r>
+        <w:rPr>
+          <w:rFonts w:ascii="Courier New" w:hAnsi="Courier New" w:cs="Courier New"/>
+        </w:rPr>
+        <w:t xml:space="preserve">  bool Main(BookmarkClass searchHit) {</w:t>
+      </w:r>
+    </w:p>
+    <w:p>
+      <w:pPr>
+        <w:spacing w:after="0" w:line="240" w:lineRule="auto"/>
+        <w:ind w:left="720"/>
+        <w:jc w:val="both"/>
+        <w:rPr>
+          <w:rFonts w:ascii="Courier New" w:hAnsi="Courier New" w:cs="Courier New"/>
+        </w:rPr>
+      </w:pPr>
+      <w:r>
+        <w:rPr>
+          <w:rFonts w:ascii="Courier New" w:hAnsi="Courier New" w:cs="Courier New"/>
+        </w:rPr>
+        <w:t xml:space="preserve">    if (InternetTLDs.FindName(searchHit.Preview().GetFileExt())) {</w:t>
+      </w:r>
+    </w:p>
+    <w:p>
+      <w:pPr>
+        <w:spacing w:after="0" w:line="240" w:lineRule="auto"/>
+        <w:ind w:left="720"/>
+        <w:jc w:val="both"/>
+        <w:rPr>
+          <w:rFonts w:ascii="Courier New" w:hAnsi="Courier New" w:cs="Courier New"/>
+        </w:rPr>
+      </w:pPr>
+      <w:r>
+        <w:rPr>
+          <w:rFonts w:ascii="Courier New" w:hAnsi="Courier New" w:cs="Courier New"/>
+        </w:rPr>
+        <w:t xml:space="preserve">      return true;</w:t>
+      </w:r>
+    </w:p>
+    <w:p>
+      <w:pPr>
+        <w:spacing w:after="0" w:line="240" w:lineRule="auto"/>
+        <w:ind w:left="720"/>
+        <w:jc w:val="both"/>
+        <w:rPr>
+          <w:rFonts w:ascii="Courier New" w:hAnsi="Courier New" w:cs="Courier New"/>
+        </w:rPr>
+      </w:pPr>
+      <w:r>
+        <w:rPr>
+          <w:rFonts w:ascii="Courier New" w:hAnsi="Courier New" w:cs="Courier New"/>
+        </w:rPr>
+        <w:t xml:space="preserve">    }</w:t>
+      </w:r>
+    </w:p>
+    <w:p>
+      <w:pPr>
+        <w:spacing w:after="0" w:line="240" w:lineRule="auto"/>
+        <w:ind w:left="720"/>
+        <w:jc w:val="both"/>
+        <w:rPr>
+          <w:rFonts w:ascii="Courier New" w:hAnsi="Courier New" w:cs="Courier New"/>
+        </w:rPr>
+      </w:pPr>
+      <w:r>
+        <w:rPr>
+          <w:rFonts w:ascii="Courier New" w:hAnsi="Courier New" w:cs="Courier New"/>
+        </w:rPr>
+        <w:t xml:space="preserve">    return false;</w:t>
+      </w:r>
+    </w:p>
+    <w:p>
+      <w:pPr>
+        <w:spacing w:after="0" w:line="240" w:lineRule="auto"/>
+        <w:ind w:left="720"/>
+        <w:jc w:val="both"/>
+        <w:rPr>
+          <w:rFonts w:ascii="Courier New" w:hAnsi="Courier New" w:cs="Courier New"/>
+        </w:rPr>
+      </w:pPr>
+      <w:r>
+        <w:rPr>
+          <w:rFonts w:ascii="Courier New" w:hAnsi="Courier New" w:cs="Courier New"/>
+        </w:rPr>
+        <w:t xml:space="preserve">  }</w:t>
+      </w:r>
+    </w:p>
+    <w:p>
+      <w:pPr>
+        <w:spacing w:after="0" w:line="240" w:lineRule="auto"/>
+        <w:ind w:left="720"/>
+        <w:jc w:val="both"/>
+        <w:rPr>
+          <w:rFonts w:ascii="Courier New" w:hAnsi="Courier New" w:cs="Courier New"/>
+        </w:rPr>
+      </w:pPr>
+      <w:r>
+        <w:rPr>
+          <w:rFonts w:ascii="Courier New" w:hAnsi="Courier New" w:cs="Courier New"/>
+        </w:rPr>
+        <w:t>}</w:t>
+      </w:r>
+    </w:p>
+    <w:p>
+      <w:pPr>
+        <w:jc w:val="both"/>
+      </w:pPr>
     </w:p>
     <w:p>
       <w:pPr>
@@ -14172,7 +15318,7 @@
             <w:rPr>
               <w:noProof/>
             </w:rPr>
-            <w:t>38</w:t>
+            <w:t>40</w:t>
           </w:r>
         </w:fldSimple>
       </w:p>
@@ -14456,95 +15602,9 @@
     </w:lvl>
   </w:abstractNum>
   <w:abstractNum w:abstractNumId="2">
-    <w:nsid w:val="0B4D4D06"/>
+    <w:nsid w:val="058C0A54"/>
     <w:multiLevelType w:val="hybridMultilevel"/>
-    <w:tmpl w:val="4560F65C"/>
-    <w:lvl w:ilvl="0" w:tplc="0409000F">
-      <w:start w:val="1"/>
-      <w:numFmt w:val="decimal"/>
-      <w:lvlText w:val="%1."/>
-      <w:lvlJc w:val="left"/>
-      <w:pPr>
-        <w:ind w:left="720" w:hanging="360"/>
-      </w:pPr>
-    </w:lvl>
-    <w:lvl w:ilvl="1" w:tplc="04090019" w:tentative="1">
-      <w:start w:val="1"/>
-      <w:numFmt w:val="lowerLetter"/>
-      <w:lvlText w:val="%2."/>
-      <w:lvlJc w:val="left"/>
-      <w:pPr>
-        <w:ind w:left="1440" w:hanging="360"/>
-      </w:pPr>
-    </w:lvl>
-    <w:lvl w:ilvl="2" w:tplc="0409001B" w:tentative="1">
-      <w:start w:val="1"/>
-      <w:numFmt w:val="lowerRoman"/>
-      <w:lvlText w:val="%3."/>
-      <w:lvlJc w:val="right"/>
-      <w:pPr>
-        <w:ind w:left="2160" w:hanging="180"/>
-      </w:pPr>
-    </w:lvl>
-    <w:lvl w:ilvl="3" w:tplc="0409000F" w:tentative="1">
-      <w:start w:val="1"/>
-      <w:numFmt w:val="decimal"/>
-      <w:lvlText w:val="%4."/>
-      <w:lvlJc w:val="left"/>
-      <w:pPr>
-        <w:ind w:left="2880" w:hanging="360"/>
-      </w:pPr>
-    </w:lvl>
-    <w:lvl w:ilvl="4" w:tplc="04090019" w:tentative="1">
-      <w:start w:val="1"/>
-      <w:numFmt w:val="lowerLetter"/>
-      <w:lvlText w:val="%5."/>
-      <w:lvlJc w:val="left"/>
-      <w:pPr>
-        <w:ind w:left="3600" w:hanging="360"/>
-      </w:pPr>
-    </w:lvl>
-    <w:lvl w:ilvl="5" w:tplc="0409001B" w:tentative="1">
-      <w:start w:val="1"/>
-      <w:numFmt w:val="lowerRoman"/>
-      <w:lvlText w:val="%6."/>
-      <w:lvlJc w:val="right"/>
-      <w:pPr>
-        <w:ind w:left="4320" w:hanging="180"/>
-      </w:pPr>
-    </w:lvl>
-    <w:lvl w:ilvl="6" w:tplc="0409000F" w:tentative="1">
-      <w:start w:val="1"/>
-      <w:numFmt w:val="decimal"/>
-      <w:lvlText w:val="%7."/>
-      <w:lvlJc w:val="left"/>
-      <w:pPr>
-        <w:ind w:left="5040" w:hanging="360"/>
-      </w:pPr>
-    </w:lvl>
-    <w:lvl w:ilvl="7" w:tplc="04090019" w:tentative="1">
-      <w:start w:val="1"/>
-      <w:numFmt w:val="lowerLetter"/>
-      <w:lvlText w:val="%8."/>
-      <w:lvlJc w:val="left"/>
-      <w:pPr>
-        <w:ind w:left="5760" w:hanging="360"/>
-      </w:pPr>
-    </w:lvl>
-    <w:lvl w:ilvl="8" w:tplc="0409001B" w:tentative="1">
-      <w:start w:val="1"/>
-      <w:numFmt w:val="lowerRoman"/>
-      <w:lvlText w:val="%9."/>
-      <w:lvlJc w:val="right"/>
-      <w:pPr>
-        <w:ind w:left="6480" w:hanging="180"/>
-      </w:pPr>
-    </w:lvl>
-  </w:abstractNum>
-  <w:abstractNum w:abstractNumId="3">
-    <w:nsid w:val="175B4168"/>
-    <w:multiLevelType w:val="hybridMultilevel"/>
-    <w:tmpl w:val="E49AA2B6"/>
+    <w:tmpl w:val="C0EE21AC"/>
     <w:lvl w:ilvl="0" w:tplc="04090001">
       <w:start w:val="1"/>
       <w:numFmt w:val="bullet"/>
@@ -14654,7 +15714,206 @@
       </w:rPr>
     </w:lvl>
   </w:abstractNum>
+  <w:abstractNum w:abstractNumId="3">
+    <w:nsid w:val="0B4D4D06"/>
+    <w:multiLevelType w:val="hybridMultilevel"/>
+    <w:tmpl w:val="4560F65C"/>
+    <w:lvl w:ilvl="0" w:tplc="0409000F">
+      <w:start w:val="1"/>
+      <w:numFmt w:val="decimal"/>
+      <w:lvlText w:val="%1."/>
+      <w:lvlJc w:val="left"/>
+      <w:pPr>
+        <w:ind w:left="720" w:hanging="360"/>
+      </w:pPr>
+    </w:lvl>
+    <w:lvl w:ilvl="1" w:tplc="04090019" w:tentative="1">
+      <w:start w:val="1"/>
+      <w:numFmt w:val="lowerLetter"/>
+      <w:lvlText w:val="%2."/>
+      <w:lvlJc w:val="left"/>
+      <w:pPr>
+        <w:ind w:left="1440" w:hanging="360"/>
+      </w:pPr>
+    </w:lvl>
+    <w:lvl w:ilvl="2" w:tplc="0409001B" w:tentative="1">
+      <w:start w:val="1"/>
+      <w:numFmt w:val="lowerRoman"/>
+      <w:lvlText w:val="%3."/>
+      <w:lvlJc w:val="right"/>
+      <w:pPr>
+        <w:ind w:left="2160" w:hanging="180"/>
+      </w:pPr>
+    </w:lvl>
+    <w:lvl w:ilvl="3" w:tplc="0409000F" w:tentative="1">
+      <w:start w:val="1"/>
+      <w:numFmt w:val="decimal"/>
+      <w:lvlText w:val="%4."/>
+      <w:lvlJc w:val="left"/>
+      <w:pPr>
+        <w:ind w:left="2880" w:hanging="360"/>
+      </w:pPr>
+    </w:lvl>
+    <w:lvl w:ilvl="4" w:tplc="04090019" w:tentative="1">
+      <w:start w:val="1"/>
+      <w:numFmt w:val="lowerLetter"/>
+      <w:lvlText w:val="%5."/>
+      <w:lvlJc w:val="left"/>
+      <w:pPr>
+        <w:ind w:left="3600" w:hanging="360"/>
+      </w:pPr>
+    </w:lvl>
+    <w:lvl w:ilvl="5" w:tplc="0409001B" w:tentative="1">
+      <w:start w:val="1"/>
+      <w:numFmt w:val="lowerRoman"/>
+      <w:lvlText w:val="%6."/>
+      <w:lvlJc w:val="right"/>
+      <w:pPr>
+        <w:ind w:left="4320" w:hanging="180"/>
+      </w:pPr>
+    </w:lvl>
+    <w:lvl w:ilvl="6" w:tplc="0409000F" w:tentative="1">
+      <w:start w:val="1"/>
+      <w:numFmt w:val="decimal"/>
+      <w:lvlText w:val="%7."/>
+      <w:lvlJc w:val="left"/>
+      <w:pPr>
+        <w:ind w:left="5040" w:hanging="360"/>
+      </w:pPr>
+    </w:lvl>
+    <w:lvl w:ilvl="7" w:tplc="04090019" w:tentative="1">
+      <w:start w:val="1"/>
+      <w:numFmt w:val="lowerLetter"/>
+      <w:lvlText w:val="%8."/>
+      <w:lvlJc w:val="left"/>
+      <w:pPr>
+        <w:ind w:left="5760" w:hanging="360"/>
+      </w:pPr>
+    </w:lvl>
+    <w:lvl w:ilvl="8" w:tplc="0409001B" w:tentative="1">
+      <w:start w:val="1"/>
+      <w:numFmt w:val="lowerRoman"/>
+      <w:lvlText w:val="%9."/>
+      <w:lvlJc w:val="right"/>
+      <w:pPr>
+        <w:ind w:left="6480" w:hanging="180"/>
+      </w:pPr>
+    </w:lvl>
+  </w:abstractNum>
   <w:abstractNum w:abstractNumId="4">
+    <w:nsid w:val="175B4168"/>
+    <w:multiLevelType w:val="hybridMultilevel"/>
+    <w:tmpl w:val="E49AA2B6"/>
+    <w:lvl w:ilvl="0" w:tplc="04090001">
+      <w:start w:val="1"/>
+      <w:numFmt w:val="bullet"/>
+      <w:lvlText w:val=""/>
+      <w:lvlJc w:val="left"/>
+      <w:pPr>
+        <w:ind w:left="720" w:hanging="360"/>
+      </w:pPr>
+      <w:rPr>
+        <w:rFonts w:ascii="Symbol" w:hAnsi="Symbol" w:hint="default"/>
+      </w:rPr>
+    </w:lvl>
+    <w:lvl w:ilvl="1" w:tplc="04090003" w:tentative="1">
+      <w:start w:val="1"/>
+      <w:numFmt w:val="bullet"/>
+      <w:lvlText w:val="o"/>
+      <w:lvlJc w:val="left"/>
+      <w:pPr>
+        <w:ind w:left="1440" w:hanging="360"/>
+      </w:pPr>
+      <w:rPr>
+        <w:rFonts w:ascii="Courier New" w:hAnsi="Courier New" w:cs="Courier New" w:hint="default"/>
+      </w:rPr>
+    </w:lvl>
+    <w:lvl w:ilvl="2" w:tplc="04090005" w:tentative="1">
+      <w:start w:val="1"/>
+      <w:numFmt w:val="bullet"/>
+      <w:lvlText w:val=""/>
+      <w:lvlJc w:val="left"/>
+      <w:pPr>
+        <w:ind w:left="2160" w:hanging="360"/>
+      </w:pPr>
+      <w:rPr>
+        <w:rFonts w:ascii="Wingdings" w:hAnsi="Wingdings" w:hint="default"/>
+      </w:rPr>
+    </w:lvl>
+    <w:lvl w:ilvl="3" w:tplc="04090001" w:tentative="1">
+      <w:start w:val="1"/>
+      <w:numFmt w:val="bullet"/>
+      <w:lvlText w:val=""/>
+      <w:lvlJc w:val="left"/>
+      <w:pPr>
+        <w:ind w:left="2880" w:hanging="360"/>
+      </w:pPr>
+      <w:rPr>
+        <w:rFonts w:ascii="Symbol" w:hAnsi="Symbol" w:hint="default"/>
+      </w:rPr>
+    </w:lvl>
+    <w:lvl w:ilvl="4" w:tplc="04090003" w:tentative="1">
+      <w:start w:val="1"/>
+      <w:numFmt w:val="bullet"/>
+      <w:lvlText w:val="o"/>
+      <w:lvlJc w:val="left"/>
+      <w:pPr>
+        <w:ind w:left="3600" w:hanging="360"/>
+      </w:pPr>
+      <w:rPr>
+        <w:rFonts w:ascii="Courier New" w:hAnsi="Courier New" w:cs="Courier New" w:hint="default"/>
+      </w:rPr>
+    </w:lvl>
+    <w:lvl w:ilvl="5" w:tplc="04090005" w:tentative="1">
+      <w:start w:val="1"/>
+      <w:numFmt w:val="bullet"/>
+      <w:lvlText w:val=""/>
+      <w:lvlJc w:val="left"/>
+      <w:pPr>
+        <w:ind w:left="4320" w:hanging="360"/>
+      </w:pPr>
+      <w:rPr>
+        <w:rFonts w:ascii="Wingdings" w:hAnsi="Wingdings" w:hint="default"/>
+      </w:rPr>
+    </w:lvl>
+    <w:lvl w:ilvl="6" w:tplc="04090001" w:tentative="1">
+      <w:start w:val="1"/>
+      <w:numFmt w:val="bullet"/>
+      <w:lvlText w:val=""/>
+      <w:lvlJc w:val="left"/>
+      <w:pPr>
+        <w:ind w:left="5040" w:hanging="360"/>
+      </w:pPr>
+      <w:rPr>
+        <w:rFonts w:ascii="Symbol" w:hAnsi="Symbol" w:hint="default"/>
+      </w:rPr>
+    </w:lvl>
+    <w:lvl w:ilvl="7" w:tplc="04090003" w:tentative="1">
+      <w:start w:val="1"/>
+      <w:numFmt w:val="bullet"/>
+      <w:lvlText w:val="o"/>
+      <w:lvlJc w:val="left"/>
+      <w:pPr>
+        <w:ind w:left="5760" w:hanging="360"/>
+      </w:pPr>
+      <w:rPr>
+        <w:rFonts w:ascii="Courier New" w:hAnsi="Courier New" w:cs="Courier New" w:hint="default"/>
+      </w:rPr>
+    </w:lvl>
+    <w:lvl w:ilvl="8" w:tplc="04090005" w:tentative="1">
+      <w:start w:val="1"/>
+      <w:numFmt w:val="bullet"/>
+      <w:lvlText w:val=""/>
+      <w:lvlJc w:val="left"/>
+      <w:pPr>
+        <w:ind w:left="6480" w:hanging="360"/>
+      </w:pPr>
+      <w:rPr>
+        <w:rFonts w:ascii="Wingdings" w:hAnsi="Wingdings" w:hint="default"/>
+      </w:rPr>
+    </w:lvl>
+  </w:abstractNum>
+  <w:abstractNum w:abstractNumId="5">
     <w:nsid w:val="1D434B3A"/>
     <w:multiLevelType w:val="hybridMultilevel"/>
     <w:tmpl w:val="55286446"/>
@@ -14767,7 +16026,7 @@
       </w:rPr>
     </w:lvl>
   </w:abstractNum>
-  <w:abstractNum w:abstractNumId="5">
+  <w:abstractNum w:abstractNumId="6">
     <w:nsid w:val="22F54C87"/>
     <w:multiLevelType w:val="hybridMultilevel"/>
     <w:tmpl w:val="46000130"/>
@@ -14880,7 +16139,7 @@
       </w:rPr>
     </w:lvl>
   </w:abstractNum>
-  <w:abstractNum w:abstractNumId="6">
+  <w:abstractNum w:abstractNumId="7">
     <w:nsid w:val="43803F8E"/>
     <w:multiLevelType w:val="hybridMultilevel"/>
     <w:tmpl w:val="EA7ACCDA"/>
@@ -14993,7 +16252,7 @@
       </w:rPr>
     </w:lvl>
   </w:abstractNum>
-  <w:abstractNum w:abstractNumId="7">
+  <w:abstractNum w:abstractNumId="8">
     <w:nsid w:val="45D96A92"/>
     <w:multiLevelType w:val="hybridMultilevel"/>
     <w:tmpl w:val="50CAA53C"/>
@@ -15107,27 +16366,30 @@
     </w:lvl>
   </w:abstractNum>
   <w:num w:numId="1">
+    <w:abstractNumId w:val="7"/>
+  </w:num>
+  <w:num w:numId="2">
     <w:abstractNumId w:val="6"/>
   </w:num>
-  <w:num w:numId="2">
-    <w:abstractNumId w:val="5"/>
-  </w:num>
   <w:num w:numId="3">
-    <w:abstractNumId w:val="3"/>
+    <w:abstractNumId w:val="4"/>
   </w:num>
   <w:num w:numId="4">
     <w:abstractNumId w:val="0"/>
   </w:num>
   <w:num w:numId="5">
-    <w:abstractNumId w:val="7"/>
+    <w:abstractNumId w:val="8"/>
   </w:num>
   <w:num w:numId="6">
     <w:abstractNumId w:val="1"/>
   </w:num>
   <w:num w:numId="7">
-    <w:abstractNumId w:val="4"/>
+    <w:abstractNumId w:val="5"/>
   </w:num>
   <w:num w:numId="8">
+    <w:abstractNumId w:val="3"/>
+  </w:num>
+  <w:num w:numId="9">
     <w:abstractNumId w:val="2"/>
   </w:num>
 </w:numbering>
@@ -15980,7 +17242,7 @@
 </file>
 
 <file path=customXml/itemProps1.xml><?xml version="1.0" encoding="utf-8"?>
-<ds:datastoreItem xmlns:ds="http://schemas.openxmlformats.org/officeDocument/2006/customXml" ds:itemID="{7B1D76FA-AE9D-42B4-BF64-2BC8AB850C58}">
+<ds:datastoreItem xmlns:ds="http://schemas.openxmlformats.org/officeDocument/2006/customXml" ds:itemID="{3EDED33C-C122-4650-A5F8-C0FFB4A76E8C}">
   <ds:schemaRefs>
     <ds:schemaRef ds:uri="http://schemas.openxmlformats.org/officeDocument/2006/bibliography"/>
   </ds:schemaRefs>

</xml_diff>

<commit_message>
More documentation updates to Entity Filter appendix
</commit_message>
<xml_diff>
--- a/documentation/Lightgrep for EnCase Manual.docx
+++ b/documentation/Lightgrep for EnCase Manual.docx
@@ -184,7 +184,7 @@
           <w:r>
             <w:fldChar w:fldCharType="separate"/>
           </w:r>
-          <w:hyperlink w:anchor="_Toc324244693" w:history="1">
+          <w:hyperlink w:anchor="_Toc324272051" w:history="1">
             <w:r>
               <w:rPr>
                 <w:rStyle w:val="Hyperlink"/>
@@ -211,7 +211,7 @@
                 <w:noProof/>
                 <w:webHidden/>
               </w:rPr>
-              <w:instrText xml:space="preserve"> PAGEREF _Toc324244693 \h </w:instrText>
+              <w:instrText xml:space="preserve"> PAGEREF _Toc324272051 \h </w:instrText>
             </w:r>
             <w:r>
               <w:rPr>
@@ -253,7 +253,7 @@
               <w:noProof/>
             </w:rPr>
           </w:pPr>
-          <w:hyperlink w:anchor="_Toc324244694" w:history="1">
+          <w:hyperlink w:anchor="_Toc324272052" w:history="1">
             <w:r>
               <w:rPr>
                 <w:rStyle w:val="Hyperlink"/>
@@ -280,7 +280,7 @@
                 <w:noProof/>
                 <w:webHidden/>
               </w:rPr>
-              <w:instrText xml:space="preserve"> PAGEREF _Toc324244694 \h </w:instrText>
+              <w:instrText xml:space="preserve"> PAGEREF _Toc324272052 \h </w:instrText>
             </w:r>
             <w:r>
               <w:rPr>
@@ -322,7 +322,7 @@
               <w:noProof/>
             </w:rPr>
           </w:pPr>
-          <w:hyperlink w:anchor="_Toc324244695" w:history="1">
+          <w:hyperlink w:anchor="_Toc324272053" w:history="1">
             <w:r>
               <w:rPr>
                 <w:rStyle w:val="Hyperlink"/>
@@ -349,7 +349,7 @@
                 <w:noProof/>
                 <w:webHidden/>
               </w:rPr>
-              <w:instrText xml:space="preserve"> PAGEREF _Toc324244695 \h </w:instrText>
+              <w:instrText xml:space="preserve"> PAGEREF _Toc324272053 \h </w:instrText>
             </w:r>
             <w:r>
               <w:rPr>
@@ -391,7 +391,7 @@
               <w:noProof/>
             </w:rPr>
           </w:pPr>
-          <w:hyperlink w:anchor="_Toc324244696" w:history="1">
+          <w:hyperlink w:anchor="_Toc324272054" w:history="1">
             <w:r>
               <w:rPr>
                 <w:rStyle w:val="Hyperlink"/>
@@ -418,7 +418,7 @@
                 <w:noProof/>
                 <w:webHidden/>
               </w:rPr>
-              <w:instrText xml:space="preserve"> PAGEREF _Toc324244696 \h </w:instrText>
+              <w:instrText xml:space="preserve"> PAGEREF _Toc324272054 \h </w:instrText>
             </w:r>
             <w:r>
               <w:rPr>
@@ -460,7 +460,7 @@
               <w:noProof/>
             </w:rPr>
           </w:pPr>
-          <w:hyperlink w:anchor="_Toc324244697" w:history="1">
+          <w:hyperlink w:anchor="_Toc324272055" w:history="1">
             <w:r>
               <w:rPr>
                 <w:rStyle w:val="Hyperlink"/>
@@ -487,7 +487,7 @@
                 <w:noProof/>
                 <w:webHidden/>
               </w:rPr>
-              <w:instrText xml:space="preserve"> PAGEREF _Toc324244697 \h </w:instrText>
+              <w:instrText xml:space="preserve"> PAGEREF _Toc324272055 \h </w:instrText>
             </w:r>
             <w:r>
               <w:rPr>
@@ -529,7 +529,7 @@
               <w:noProof/>
             </w:rPr>
           </w:pPr>
-          <w:hyperlink w:anchor="_Toc324244698" w:history="1">
+          <w:hyperlink w:anchor="_Toc324272056" w:history="1">
             <w:r>
               <w:rPr>
                 <w:rStyle w:val="Hyperlink"/>
@@ -556,7 +556,7 @@
                 <w:noProof/>
                 <w:webHidden/>
               </w:rPr>
-              <w:instrText xml:space="preserve"> PAGEREF _Toc324244698 \h </w:instrText>
+              <w:instrText xml:space="preserve"> PAGEREF _Toc324272056 \h </w:instrText>
             </w:r>
             <w:r>
               <w:rPr>
@@ -598,7 +598,7 @@
               <w:noProof/>
             </w:rPr>
           </w:pPr>
-          <w:hyperlink w:anchor="_Toc324244699" w:history="1">
+          <w:hyperlink w:anchor="_Toc324272057" w:history="1">
             <w:r>
               <w:rPr>
                 <w:rStyle w:val="Hyperlink"/>
@@ -625,7 +625,7 @@
                 <w:noProof/>
                 <w:webHidden/>
               </w:rPr>
-              <w:instrText xml:space="preserve"> PAGEREF _Toc324244699 \h </w:instrText>
+              <w:instrText xml:space="preserve"> PAGEREF _Toc324272057 \h </w:instrText>
             </w:r>
             <w:r>
               <w:rPr>
@@ -667,7 +667,7 @@
               <w:noProof/>
             </w:rPr>
           </w:pPr>
-          <w:hyperlink w:anchor="_Toc324244700" w:history="1">
+          <w:hyperlink w:anchor="_Toc324272058" w:history="1">
             <w:r>
               <w:rPr>
                 <w:rStyle w:val="Hyperlink"/>
@@ -694,7 +694,7 @@
                 <w:noProof/>
                 <w:webHidden/>
               </w:rPr>
-              <w:instrText xml:space="preserve"> PAGEREF _Toc324244700 \h </w:instrText>
+              <w:instrText xml:space="preserve"> PAGEREF _Toc324272058 \h </w:instrText>
             </w:r>
             <w:r>
               <w:rPr>
@@ -736,7 +736,7 @@
               <w:noProof/>
             </w:rPr>
           </w:pPr>
-          <w:hyperlink w:anchor="_Toc324244701" w:history="1">
+          <w:hyperlink w:anchor="_Toc324272059" w:history="1">
             <w:r>
               <w:rPr>
                 <w:rStyle w:val="Hyperlink"/>
@@ -763,7 +763,7 @@
                 <w:noProof/>
                 <w:webHidden/>
               </w:rPr>
-              <w:instrText xml:space="preserve"> PAGEREF _Toc324244701 \h </w:instrText>
+              <w:instrText xml:space="preserve"> PAGEREF _Toc324272059 \h </w:instrText>
             </w:r>
             <w:r>
               <w:rPr>
@@ -805,7 +805,7 @@
               <w:noProof/>
             </w:rPr>
           </w:pPr>
-          <w:hyperlink w:anchor="_Toc324244702" w:history="1">
+          <w:hyperlink w:anchor="_Toc324272060" w:history="1">
             <w:r>
               <w:rPr>
                 <w:rStyle w:val="Hyperlink"/>
@@ -832,7 +832,7 @@
                 <w:noProof/>
                 <w:webHidden/>
               </w:rPr>
-              <w:instrText xml:space="preserve"> PAGEREF _Toc324244702 \h </w:instrText>
+              <w:instrText xml:space="preserve"> PAGEREF _Toc324272060 \h </w:instrText>
             </w:r>
             <w:r>
               <w:rPr>
@@ -874,7 +874,7 @@
               <w:noProof/>
             </w:rPr>
           </w:pPr>
-          <w:hyperlink w:anchor="_Toc324244703" w:history="1">
+          <w:hyperlink w:anchor="_Toc324272061" w:history="1">
             <w:r>
               <w:rPr>
                 <w:rStyle w:val="Hyperlink"/>
@@ -901,7 +901,7 @@
                 <w:noProof/>
                 <w:webHidden/>
               </w:rPr>
-              <w:instrText xml:space="preserve"> PAGEREF _Toc324244703 \h </w:instrText>
+              <w:instrText xml:space="preserve"> PAGEREF _Toc324272061 \h </w:instrText>
             </w:r>
             <w:r>
               <w:rPr>
@@ -943,7 +943,7 @@
               <w:noProof/>
             </w:rPr>
           </w:pPr>
-          <w:hyperlink w:anchor="_Toc324244704" w:history="1">
+          <w:hyperlink w:anchor="_Toc324272062" w:history="1">
             <w:r>
               <w:rPr>
                 <w:rStyle w:val="Hyperlink"/>
@@ -970,7 +970,7 @@
                 <w:noProof/>
                 <w:webHidden/>
               </w:rPr>
-              <w:instrText xml:space="preserve"> PAGEREF _Toc324244704 \h </w:instrText>
+              <w:instrText xml:space="preserve"> PAGEREF _Toc324272062 \h </w:instrText>
             </w:r>
             <w:r>
               <w:rPr>
@@ -1012,7 +1012,7 @@
               <w:noProof/>
             </w:rPr>
           </w:pPr>
-          <w:hyperlink w:anchor="_Toc324244705" w:history="1">
+          <w:hyperlink w:anchor="_Toc324272063" w:history="1">
             <w:r>
               <w:rPr>
                 <w:rStyle w:val="Hyperlink"/>
@@ -1039,7 +1039,7 @@
                 <w:noProof/>
                 <w:webHidden/>
               </w:rPr>
-              <w:instrText xml:space="preserve"> PAGEREF _Toc324244705 \h </w:instrText>
+              <w:instrText xml:space="preserve"> PAGEREF _Toc324272063 \h </w:instrText>
             </w:r>
             <w:r>
               <w:rPr>
@@ -1081,7 +1081,7 @@
               <w:noProof/>
             </w:rPr>
           </w:pPr>
-          <w:hyperlink w:anchor="_Toc324244706" w:history="1">
+          <w:hyperlink w:anchor="_Toc324272064" w:history="1">
             <w:r>
               <w:rPr>
                 <w:rStyle w:val="Hyperlink"/>
@@ -1108,7 +1108,7 @@
                 <w:noProof/>
                 <w:webHidden/>
               </w:rPr>
-              <w:instrText xml:space="preserve"> PAGEREF _Toc324244706 \h </w:instrText>
+              <w:instrText xml:space="preserve"> PAGEREF _Toc324272064 \h </w:instrText>
             </w:r>
             <w:r>
               <w:rPr>
@@ -1150,7 +1150,7 @@
               <w:noProof/>
             </w:rPr>
           </w:pPr>
-          <w:hyperlink w:anchor="_Toc324244707" w:history="1">
+          <w:hyperlink w:anchor="_Toc324272065" w:history="1">
             <w:r>
               <w:rPr>
                 <w:rStyle w:val="Hyperlink"/>
@@ -1177,7 +1177,7 @@
                 <w:noProof/>
                 <w:webHidden/>
               </w:rPr>
-              <w:instrText xml:space="preserve"> PAGEREF _Toc324244707 \h </w:instrText>
+              <w:instrText xml:space="preserve"> PAGEREF _Toc324272065 \h </w:instrText>
             </w:r>
             <w:r>
               <w:rPr>
@@ -1219,7 +1219,7 @@
               <w:noProof/>
             </w:rPr>
           </w:pPr>
-          <w:hyperlink w:anchor="_Toc324244708" w:history="1">
+          <w:hyperlink w:anchor="_Toc324272066" w:history="1">
             <w:r>
               <w:rPr>
                 <w:rStyle w:val="Hyperlink"/>
@@ -1246,7 +1246,7 @@
                 <w:noProof/>
                 <w:webHidden/>
               </w:rPr>
-              <w:instrText xml:space="preserve"> PAGEREF _Toc324244708 \h </w:instrText>
+              <w:instrText xml:space="preserve"> PAGEREF _Toc324272066 \h </w:instrText>
             </w:r>
             <w:r>
               <w:rPr>
@@ -1288,7 +1288,7 @@
               <w:noProof/>
             </w:rPr>
           </w:pPr>
-          <w:hyperlink w:anchor="_Toc324244709" w:history="1">
+          <w:hyperlink w:anchor="_Toc324272067" w:history="1">
             <w:r>
               <w:rPr>
                 <w:rStyle w:val="Hyperlink"/>
@@ -1315,7 +1315,7 @@
                 <w:noProof/>
                 <w:webHidden/>
               </w:rPr>
-              <w:instrText xml:space="preserve"> PAGEREF _Toc324244709 \h </w:instrText>
+              <w:instrText xml:space="preserve"> PAGEREF _Toc324272067 \h </w:instrText>
             </w:r>
             <w:r>
               <w:rPr>
@@ -1357,7 +1357,7 @@
               <w:noProof/>
             </w:rPr>
           </w:pPr>
-          <w:hyperlink w:anchor="_Toc324244710" w:history="1">
+          <w:hyperlink w:anchor="_Toc324272068" w:history="1">
             <w:r>
               <w:rPr>
                 <w:rStyle w:val="Hyperlink"/>
@@ -1384,7 +1384,7 @@
                 <w:noProof/>
                 <w:webHidden/>
               </w:rPr>
-              <w:instrText xml:space="preserve"> PAGEREF _Toc324244710 \h </w:instrText>
+              <w:instrText xml:space="preserve"> PAGEREF _Toc324272068 \h </w:instrText>
             </w:r>
             <w:r>
               <w:rPr>
@@ -1426,7 +1426,7 @@
               <w:noProof/>
             </w:rPr>
           </w:pPr>
-          <w:hyperlink w:anchor="_Toc324244711" w:history="1">
+          <w:hyperlink w:anchor="_Toc324272069" w:history="1">
             <w:r>
               <w:rPr>
                 <w:rStyle w:val="Hyperlink"/>
@@ -1453,7 +1453,7 @@
                 <w:noProof/>
                 <w:webHidden/>
               </w:rPr>
-              <w:instrText xml:space="preserve"> PAGEREF _Toc324244711 \h </w:instrText>
+              <w:instrText xml:space="preserve"> PAGEREF _Toc324272069 \h </w:instrText>
             </w:r>
             <w:r>
               <w:rPr>
@@ -1495,7 +1495,7 @@
               <w:noProof/>
             </w:rPr>
           </w:pPr>
-          <w:hyperlink w:anchor="_Toc324244712" w:history="1">
+          <w:hyperlink w:anchor="_Toc324272070" w:history="1">
             <w:r>
               <w:rPr>
                 <w:rStyle w:val="Hyperlink"/>
@@ -1522,7 +1522,7 @@
                 <w:noProof/>
                 <w:webHidden/>
               </w:rPr>
-              <w:instrText xml:space="preserve"> PAGEREF _Toc324244712 \h </w:instrText>
+              <w:instrText xml:space="preserve"> PAGEREF _Toc324272070 \h </w:instrText>
             </w:r>
             <w:r>
               <w:rPr>
@@ -1564,7 +1564,7 @@
               <w:noProof/>
             </w:rPr>
           </w:pPr>
-          <w:hyperlink w:anchor="_Toc324244713" w:history="1">
+          <w:hyperlink w:anchor="_Toc324272071" w:history="1">
             <w:r>
               <w:rPr>
                 <w:rStyle w:val="Hyperlink"/>
@@ -1591,7 +1591,7 @@
                 <w:noProof/>
                 <w:webHidden/>
               </w:rPr>
-              <w:instrText xml:space="preserve"> PAGEREF _Toc324244713 \h </w:instrText>
+              <w:instrText xml:space="preserve"> PAGEREF _Toc324272071 \h </w:instrText>
             </w:r>
             <w:r>
               <w:rPr>
@@ -1633,7 +1633,7 @@
               <w:noProof/>
             </w:rPr>
           </w:pPr>
-          <w:hyperlink w:anchor="_Toc324244714" w:history="1">
+          <w:hyperlink w:anchor="_Toc324272072" w:history="1">
             <w:r>
               <w:rPr>
                 <w:rStyle w:val="Hyperlink"/>
@@ -1660,7 +1660,7 @@
                 <w:noProof/>
                 <w:webHidden/>
               </w:rPr>
-              <w:instrText xml:space="preserve"> PAGEREF _Toc324244714 \h </w:instrText>
+              <w:instrText xml:space="preserve"> PAGEREF _Toc324272072 \h </w:instrText>
             </w:r>
             <w:r>
               <w:rPr>
@@ -1702,7 +1702,7 @@
               <w:noProof/>
             </w:rPr>
           </w:pPr>
-          <w:hyperlink w:anchor="_Toc324244715" w:history="1">
+          <w:hyperlink w:anchor="_Toc324272073" w:history="1">
             <w:r>
               <w:rPr>
                 <w:rStyle w:val="Hyperlink"/>
@@ -1729,7 +1729,7 @@
                 <w:noProof/>
                 <w:webHidden/>
               </w:rPr>
-              <w:instrText xml:space="preserve"> PAGEREF _Toc324244715 \h </w:instrText>
+              <w:instrText xml:space="preserve"> PAGEREF _Toc324272073 \h </w:instrText>
             </w:r>
             <w:r>
               <w:rPr>
@@ -1771,7 +1771,7 @@
               <w:noProof/>
             </w:rPr>
           </w:pPr>
-          <w:hyperlink w:anchor="_Toc324244716" w:history="1">
+          <w:hyperlink w:anchor="_Toc324272074" w:history="1">
             <w:r>
               <w:rPr>
                 <w:rStyle w:val="Hyperlink"/>
@@ -1798,7 +1798,7 @@
                 <w:noProof/>
                 <w:webHidden/>
               </w:rPr>
-              <w:instrText xml:space="preserve"> PAGEREF _Toc324244716 \h </w:instrText>
+              <w:instrText xml:space="preserve"> PAGEREF _Toc324272074 \h </w:instrText>
             </w:r>
             <w:r>
               <w:rPr>
@@ -1840,7 +1840,7 @@
               <w:noProof/>
             </w:rPr>
           </w:pPr>
-          <w:hyperlink w:anchor="_Toc324244717" w:history="1">
+          <w:hyperlink w:anchor="_Toc324272075" w:history="1">
             <w:r>
               <w:rPr>
                 <w:rStyle w:val="Hyperlink"/>
@@ -1867,7 +1867,7 @@
                 <w:noProof/>
                 <w:webHidden/>
               </w:rPr>
-              <w:instrText xml:space="preserve"> PAGEREF _Toc324244717 \h </w:instrText>
+              <w:instrText xml:space="preserve"> PAGEREF _Toc324272075 \h </w:instrText>
             </w:r>
             <w:r>
               <w:rPr>
@@ -1909,7 +1909,7 @@
               <w:noProof/>
             </w:rPr>
           </w:pPr>
-          <w:hyperlink w:anchor="_Toc324244718" w:history="1">
+          <w:hyperlink w:anchor="_Toc324272076" w:history="1">
             <w:r>
               <w:rPr>
                 <w:rStyle w:val="Hyperlink"/>
@@ -1936,7 +1936,7 @@
                 <w:noProof/>
                 <w:webHidden/>
               </w:rPr>
-              <w:instrText xml:space="preserve"> PAGEREF _Toc324244718 \h </w:instrText>
+              <w:instrText xml:space="preserve"> PAGEREF _Toc324272076 \h </w:instrText>
             </w:r>
             <w:r>
               <w:rPr>
@@ -1978,7 +1978,7 @@
               <w:noProof/>
             </w:rPr>
           </w:pPr>
-          <w:hyperlink w:anchor="_Toc324244719" w:history="1">
+          <w:hyperlink w:anchor="_Toc324272077" w:history="1">
             <w:r>
               <w:rPr>
                 <w:rStyle w:val="Hyperlink"/>
@@ -2005,7 +2005,7 @@
                 <w:noProof/>
                 <w:webHidden/>
               </w:rPr>
-              <w:instrText xml:space="preserve"> PAGEREF _Toc324244719 \h </w:instrText>
+              <w:instrText xml:space="preserve"> PAGEREF _Toc324272077 \h </w:instrText>
             </w:r>
             <w:r>
               <w:rPr>
@@ -2047,7 +2047,7 @@
               <w:noProof/>
             </w:rPr>
           </w:pPr>
-          <w:hyperlink w:anchor="_Toc324244720" w:history="1">
+          <w:hyperlink w:anchor="_Toc324272078" w:history="1">
             <w:r>
               <w:rPr>
                 <w:rStyle w:val="Hyperlink"/>
@@ -2074,7 +2074,7 @@
                 <w:noProof/>
                 <w:webHidden/>
               </w:rPr>
-              <w:instrText xml:space="preserve"> PAGEREF _Toc324244720 \h </w:instrText>
+              <w:instrText xml:space="preserve"> PAGEREF _Toc324272078 \h </w:instrText>
             </w:r>
             <w:r>
               <w:rPr>
@@ -2116,7 +2116,7 @@
               <w:noProof/>
             </w:rPr>
           </w:pPr>
-          <w:hyperlink w:anchor="_Toc324244721" w:history="1">
+          <w:hyperlink w:anchor="_Toc324272079" w:history="1">
             <w:r>
               <w:rPr>
                 <w:rStyle w:val="Hyperlink"/>
@@ -2143,7 +2143,7 @@
                 <w:noProof/>
                 <w:webHidden/>
               </w:rPr>
-              <w:instrText xml:space="preserve"> PAGEREF _Toc324244721 \h </w:instrText>
+              <w:instrText xml:space="preserve"> PAGEREF _Toc324272079 \h </w:instrText>
             </w:r>
             <w:r>
               <w:rPr>
@@ -2185,7 +2185,7 @@
               <w:noProof/>
             </w:rPr>
           </w:pPr>
-          <w:hyperlink w:anchor="_Toc324244722" w:history="1">
+          <w:hyperlink w:anchor="_Toc324272080" w:history="1">
             <w:r>
               <w:rPr>
                 <w:rStyle w:val="Hyperlink"/>
@@ -2213,7 +2213,7 @@
                 <w:noProof/>
                 <w:webHidden/>
               </w:rPr>
-              <w:instrText xml:space="preserve"> PAGEREF _Toc324244722 \h </w:instrText>
+              <w:instrText xml:space="preserve"> PAGEREF _Toc324272080 \h </w:instrText>
             </w:r>
             <w:r>
               <w:rPr>
@@ -2255,7 +2255,7 @@
               <w:noProof/>
             </w:rPr>
           </w:pPr>
-          <w:hyperlink w:anchor="_Toc324244723" w:history="1">
+          <w:hyperlink w:anchor="_Toc324272081" w:history="1">
             <w:r>
               <w:rPr>
                 <w:rStyle w:val="Hyperlink"/>
@@ -2283,7 +2283,7 @@
                 <w:noProof/>
                 <w:webHidden/>
               </w:rPr>
-              <w:instrText xml:space="preserve"> PAGEREF _Toc324244723 \h </w:instrText>
+              <w:instrText xml:space="preserve"> PAGEREF _Toc324272081 \h </w:instrText>
             </w:r>
             <w:r>
               <w:rPr>
@@ -2325,7 +2325,7 @@
               <w:noProof/>
             </w:rPr>
           </w:pPr>
-          <w:hyperlink w:anchor="_Toc324244724" w:history="1">
+          <w:hyperlink w:anchor="_Toc324272082" w:history="1">
             <w:r>
               <w:rPr>
                 <w:rStyle w:val="Hyperlink"/>
@@ -2353,7 +2353,7 @@
                 <w:noProof/>
                 <w:webHidden/>
               </w:rPr>
-              <w:instrText xml:space="preserve"> PAGEREF _Toc324244724 \h </w:instrText>
+              <w:instrText xml:space="preserve"> PAGEREF _Toc324272082 \h </w:instrText>
             </w:r>
             <w:r>
               <w:rPr>
@@ -2395,7 +2395,7 @@
               <w:noProof/>
             </w:rPr>
           </w:pPr>
-          <w:hyperlink w:anchor="_Toc324244725" w:history="1">
+          <w:hyperlink w:anchor="_Toc324272083" w:history="1">
             <w:r>
               <w:rPr>
                 <w:rStyle w:val="Hyperlink"/>
@@ -2422,7 +2422,7 @@
                 <w:noProof/>
                 <w:webHidden/>
               </w:rPr>
-              <w:instrText xml:space="preserve"> PAGEREF _Toc324244725 \h </w:instrText>
+              <w:instrText xml:space="preserve"> PAGEREF _Toc324272083 \h </w:instrText>
             </w:r>
             <w:r>
               <w:rPr>
@@ -2464,7 +2464,7 @@
               <w:noProof/>
             </w:rPr>
           </w:pPr>
-          <w:hyperlink w:anchor="_Toc324244726" w:history="1">
+          <w:hyperlink w:anchor="_Toc324272084" w:history="1">
             <w:r>
               <w:rPr>
                 <w:rStyle w:val="Hyperlink"/>
@@ -2491,7 +2491,7 @@
                 <w:noProof/>
                 <w:webHidden/>
               </w:rPr>
-              <w:instrText xml:space="preserve"> PAGEREF _Toc324244726 \h </w:instrText>
+              <w:instrText xml:space="preserve"> PAGEREF _Toc324272084 \h </w:instrText>
             </w:r>
             <w:r>
               <w:rPr>
@@ -2533,7 +2533,7 @@
               <w:noProof/>
             </w:rPr>
           </w:pPr>
-          <w:hyperlink w:anchor="_Toc324244727" w:history="1">
+          <w:hyperlink w:anchor="_Toc324272085" w:history="1">
             <w:r>
               <w:rPr>
                 <w:rStyle w:val="Hyperlink"/>
@@ -2560,7 +2560,7 @@
                 <w:noProof/>
                 <w:webHidden/>
               </w:rPr>
-              <w:instrText xml:space="preserve"> PAGEREF _Toc324244727 \h </w:instrText>
+              <w:instrText xml:space="preserve"> PAGEREF _Toc324272085 \h </w:instrText>
             </w:r>
             <w:r>
               <w:rPr>
@@ -2602,7 +2602,7 @@
               <w:noProof/>
             </w:rPr>
           </w:pPr>
-          <w:hyperlink w:anchor="_Toc324244728" w:history="1">
+          <w:hyperlink w:anchor="_Toc324272086" w:history="1">
             <w:r>
               <w:rPr>
                 <w:rStyle w:val="Hyperlink"/>
@@ -2629,7 +2629,7 @@
                 <w:noProof/>
                 <w:webHidden/>
               </w:rPr>
-              <w:instrText xml:space="preserve"> PAGEREF _Toc324244728 \h </w:instrText>
+              <w:instrText xml:space="preserve"> PAGEREF _Toc324272086 \h </w:instrText>
             </w:r>
             <w:r>
               <w:rPr>
@@ -2671,7 +2671,7 @@
               <w:noProof/>
             </w:rPr>
           </w:pPr>
-          <w:hyperlink w:anchor="_Toc324244729" w:history="1">
+          <w:hyperlink w:anchor="_Toc324272087" w:history="1">
             <w:r>
               <w:rPr>
                 <w:rStyle w:val="Hyperlink"/>
@@ -2699,7 +2699,7 @@
                 <w:noProof/>
                 <w:webHidden/>
               </w:rPr>
-              <w:instrText xml:space="preserve"> PAGEREF _Toc324244729 \h </w:instrText>
+              <w:instrText xml:space="preserve"> PAGEREF _Toc324272087 \h </w:instrText>
             </w:r>
             <w:r>
               <w:rPr>
@@ -2719,7 +2719,7 @@
                 <w:noProof/>
                 <w:webHidden/>
               </w:rPr>
-              <w:t>24</w:t>
+              <w:t>25</w:t>
             </w:r>
             <w:r>
               <w:rPr>
@@ -2741,7 +2741,7 @@
               <w:noProof/>
             </w:rPr>
           </w:pPr>
-          <w:hyperlink w:anchor="_Toc324244730" w:history="1">
+          <w:hyperlink w:anchor="_Toc324272088" w:history="1">
             <w:r>
               <w:rPr>
                 <w:rStyle w:val="Hyperlink"/>
@@ -2768,7 +2768,7 @@
                 <w:noProof/>
                 <w:webHidden/>
               </w:rPr>
-              <w:instrText xml:space="preserve"> PAGEREF _Toc324244730 \h </w:instrText>
+              <w:instrText xml:space="preserve"> PAGEREF _Toc324272088 \h </w:instrText>
             </w:r>
             <w:r>
               <w:rPr>
@@ -2788,7 +2788,7 @@
                 <w:noProof/>
                 <w:webHidden/>
               </w:rPr>
-              <w:t>25</w:t>
+              <w:t>26</w:t>
             </w:r>
             <w:r>
               <w:rPr>
@@ -2810,7 +2810,7 @@
               <w:noProof/>
             </w:rPr>
           </w:pPr>
-          <w:hyperlink w:anchor="_Toc324244731" w:history="1">
+          <w:hyperlink w:anchor="_Toc324272089" w:history="1">
             <w:r>
               <w:rPr>
                 <w:rStyle w:val="Hyperlink"/>
@@ -2837,7 +2837,7 @@
                 <w:noProof/>
                 <w:webHidden/>
               </w:rPr>
-              <w:instrText xml:space="preserve"> PAGEREF _Toc324244731 \h </w:instrText>
+              <w:instrText xml:space="preserve"> PAGEREF _Toc324272089 \h </w:instrText>
             </w:r>
             <w:r>
               <w:rPr>
@@ -2857,7 +2857,7 @@
                 <w:noProof/>
                 <w:webHidden/>
               </w:rPr>
-              <w:t>26</w:t>
+              <w:t>27</w:t>
             </w:r>
             <w:r>
               <w:rPr>
@@ -2879,7 +2879,7 @@
               <w:noProof/>
             </w:rPr>
           </w:pPr>
-          <w:hyperlink w:anchor="_Toc324244732" w:history="1">
+          <w:hyperlink w:anchor="_Toc324272090" w:history="1">
             <w:r>
               <w:rPr>
                 <w:rStyle w:val="Hyperlink"/>
@@ -2906,7 +2906,7 @@
                 <w:noProof/>
                 <w:webHidden/>
               </w:rPr>
-              <w:instrText xml:space="preserve"> PAGEREF _Toc324244732 \h </w:instrText>
+              <w:instrText xml:space="preserve"> PAGEREF _Toc324272090 \h </w:instrText>
             </w:r>
             <w:r>
               <w:rPr>
@@ -2926,7 +2926,7 @@
                 <w:noProof/>
                 <w:webHidden/>
               </w:rPr>
-              <w:t>26</w:t>
+              <w:t>27</w:t>
             </w:r>
             <w:r>
               <w:rPr>
@@ -2948,7 +2948,7 @@
               <w:noProof/>
             </w:rPr>
           </w:pPr>
-          <w:hyperlink w:anchor="_Toc324244733" w:history="1">
+          <w:hyperlink w:anchor="_Toc324272091" w:history="1">
             <w:r>
               <w:rPr>
                 <w:rStyle w:val="Hyperlink"/>
@@ -2975,7 +2975,7 @@
                 <w:noProof/>
                 <w:webHidden/>
               </w:rPr>
-              <w:instrText xml:space="preserve"> PAGEREF _Toc324244733 \h </w:instrText>
+              <w:instrText xml:space="preserve"> PAGEREF _Toc324272091 \h </w:instrText>
             </w:r>
             <w:r>
               <w:rPr>
@@ -2995,7 +2995,7 @@
                 <w:noProof/>
                 <w:webHidden/>
               </w:rPr>
-              <w:t>26</w:t>
+              <w:t>27</w:t>
             </w:r>
             <w:r>
               <w:rPr>
@@ -3017,7 +3017,7 @@
               <w:noProof/>
             </w:rPr>
           </w:pPr>
-          <w:hyperlink w:anchor="_Toc324244734" w:history="1">
+          <w:hyperlink w:anchor="_Toc324272092" w:history="1">
             <w:r>
               <w:rPr>
                 <w:rStyle w:val="Hyperlink"/>
@@ -3044,7 +3044,7 @@
                 <w:noProof/>
                 <w:webHidden/>
               </w:rPr>
-              <w:instrText xml:space="preserve"> PAGEREF _Toc324244734 \h </w:instrText>
+              <w:instrText xml:space="preserve"> PAGEREF _Toc324272092 \h </w:instrText>
             </w:r>
             <w:r>
               <w:rPr>
@@ -3064,7 +3064,7 @@
                 <w:noProof/>
                 <w:webHidden/>
               </w:rPr>
-              <w:t>26</w:t>
+              <w:t>27</w:t>
             </w:r>
             <w:r>
               <w:rPr>
@@ -3086,7 +3086,7 @@
               <w:noProof/>
             </w:rPr>
           </w:pPr>
-          <w:hyperlink w:anchor="_Toc324244735" w:history="1">
+          <w:hyperlink w:anchor="_Toc324272093" w:history="1">
             <w:r>
               <w:rPr>
                 <w:rStyle w:val="Hyperlink"/>
@@ -3113,7 +3113,7 @@
                 <w:noProof/>
                 <w:webHidden/>
               </w:rPr>
-              <w:instrText xml:space="preserve"> PAGEREF _Toc324244735 \h </w:instrText>
+              <w:instrText xml:space="preserve"> PAGEREF _Toc324272093 \h </w:instrText>
             </w:r>
             <w:r>
               <w:rPr>
@@ -3133,7 +3133,7 @@
                 <w:noProof/>
                 <w:webHidden/>
               </w:rPr>
-              <w:t>26</w:t>
+              <w:t>27</w:t>
             </w:r>
             <w:r>
               <w:rPr>
@@ -3155,7 +3155,7 @@
               <w:noProof/>
             </w:rPr>
           </w:pPr>
-          <w:hyperlink w:anchor="_Toc324244736" w:history="1">
+          <w:hyperlink w:anchor="_Toc324272094" w:history="1">
             <w:r>
               <w:rPr>
                 <w:rStyle w:val="Hyperlink"/>
@@ -3182,7 +3182,7 @@
                 <w:noProof/>
                 <w:webHidden/>
               </w:rPr>
-              <w:instrText xml:space="preserve"> PAGEREF _Toc324244736 \h </w:instrText>
+              <w:instrText xml:space="preserve"> PAGEREF _Toc324272094 \h </w:instrText>
             </w:r>
             <w:r>
               <w:rPr>
@@ -3202,7 +3202,7 @@
                 <w:noProof/>
                 <w:webHidden/>
               </w:rPr>
-              <w:t>26</w:t>
+              <w:t>27</w:t>
             </w:r>
             <w:r>
               <w:rPr>
@@ -3224,7 +3224,7 @@
               <w:noProof/>
             </w:rPr>
           </w:pPr>
-          <w:hyperlink w:anchor="_Toc324244737" w:history="1">
+          <w:hyperlink w:anchor="_Toc324272095" w:history="1">
             <w:r>
               <w:rPr>
                 <w:rStyle w:val="Hyperlink"/>
@@ -3251,7 +3251,7 @@
                 <w:noProof/>
                 <w:webHidden/>
               </w:rPr>
-              <w:instrText xml:space="preserve"> PAGEREF _Toc324244737 \h </w:instrText>
+              <w:instrText xml:space="preserve"> PAGEREF _Toc324272095 \h </w:instrText>
             </w:r>
             <w:r>
               <w:rPr>
@@ -3271,7 +3271,7 @@
                 <w:noProof/>
                 <w:webHidden/>
               </w:rPr>
-              <w:t>27</w:t>
+              <w:t>28</w:t>
             </w:r>
             <w:r>
               <w:rPr>
@@ -3293,7 +3293,7 @@
               <w:noProof/>
             </w:rPr>
           </w:pPr>
-          <w:hyperlink w:anchor="_Toc324244738" w:history="1">
+          <w:hyperlink w:anchor="_Toc324272096" w:history="1">
             <w:r>
               <w:rPr>
                 <w:rStyle w:val="Hyperlink"/>
@@ -3320,7 +3320,7 @@
                 <w:noProof/>
                 <w:webHidden/>
               </w:rPr>
-              <w:instrText xml:space="preserve"> PAGEREF _Toc324244738 \h </w:instrText>
+              <w:instrText xml:space="preserve"> PAGEREF _Toc324272096 \h </w:instrText>
             </w:r>
             <w:r>
               <w:rPr>
@@ -3340,7 +3340,76 @@
                 <w:noProof/>
                 <w:webHidden/>
               </w:rPr>
-              <w:t>27</w:t>
+              <w:t>28</w:t>
+            </w:r>
+            <w:r>
+              <w:rPr>
+                <w:noProof/>
+                <w:webHidden/>
+              </w:rPr>
+              <w:fldChar w:fldCharType="end"/>
+            </w:r>
+          </w:hyperlink>
+        </w:p>
+        <w:p>
+          <w:pPr>
+            <w:pStyle w:val="TOC3"/>
+            <w:tabs>
+              <w:tab w:val="right" w:leader="dot" w:pos="10070"/>
+            </w:tabs>
+            <w:rPr>
+              <w:rFonts w:eastAsiaTheme="minorEastAsia"/>
+              <w:noProof/>
+            </w:rPr>
+          </w:pPr>
+          <w:hyperlink w:anchor="_Toc324272097" w:history="1">
+            <w:r>
+              <w:rPr>
+                <w:rStyle w:val="Hyperlink"/>
+                <w:noProof/>
+              </w:rPr>
+              <w:t>Editing Entities</w:t>
+            </w:r>
+            <w:r>
+              <w:rPr>
+                <w:noProof/>
+                <w:webHidden/>
+              </w:rPr>
+              <w:tab/>
+            </w:r>
+            <w:r>
+              <w:rPr>
+                <w:noProof/>
+                <w:webHidden/>
+              </w:rPr>
+              <w:fldChar w:fldCharType="begin"/>
+            </w:r>
+            <w:r>
+              <w:rPr>
+                <w:noProof/>
+                <w:webHidden/>
+              </w:rPr>
+              <w:instrText xml:space="preserve"> PAGEREF _Toc324272097 \h </w:instrText>
+            </w:r>
+            <w:r>
+              <w:rPr>
+                <w:noProof/>
+                <w:webHidden/>
+              </w:rPr>
+            </w:r>
+            <w:r>
+              <w:rPr>
+                <w:noProof/>
+                <w:webHidden/>
+              </w:rPr>
+              <w:fldChar w:fldCharType="separate"/>
+            </w:r>
+            <w:r>
+              <w:rPr>
+                <w:noProof/>
+                <w:webHidden/>
+              </w:rPr>
+              <w:t>28</w:t>
             </w:r>
             <w:r>
               <w:rPr>
@@ -3362,7 +3431,7 @@
               <w:noProof/>
             </w:rPr>
           </w:pPr>
-          <w:hyperlink w:anchor="_Toc324244739" w:history="1">
+          <w:hyperlink w:anchor="_Toc324272098" w:history="1">
             <w:r>
               <w:rPr>
                 <w:rStyle w:val="Hyperlink"/>
@@ -3389,7 +3458,7 @@
                 <w:noProof/>
                 <w:webHidden/>
               </w:rPr>
-              <w:instrText xml:space="preserve"> PAGEREF _Toc324244739 \h </w:instrText>
+              <w:instrText xml:space="preserve"> PAGEREF _Toc324272098 \h </w:instrText>
             </w:r>
             <w:r>
               <w:rPr>
@@ -3409,7 +3478,7 @@
                 <w:noProof/>
                 <w:webHidden/>
               </w:rPr>
-              <w:t>28</w:t>
+              <w:t>30</w:t>
             </w:r>
             <w:r>
               <w:rPr>
@@ -3431,7 +3500,7 @@
               <w:noProof/>
             </w:rPr>
           </w:pPr>
-          <w:hyperlink w:anchor="_Toc324244740" w:history="1">
+          <w:hyperlink w:anchor="_Toc324272099" w:history="1">
             <w:r>
               <w:rPr>
                 <w:rStyle w:val="Hyperlink"/>
@@ -3458,7 +3527,7 @@
                 <w:noProof/>
                 <w:webHidden/>
               </w:rPr>
-              <w:instrText xml:space="preserve"> PAGEREF _Toc324244740 \h </w:instrText>
+              <w:instrText xml:space="preserve"> PAGEREF _Toc324272099 \h </w:instrText>
             </w:r>
             <w:r>
               <w:rPr>
@@ -3478,7 +3547,7 @@
                 <w:noProof/>
                 <w:webHidden/>
               </w:rPr>
-              <w:t>29</w:t>
+              <w:t>31</w:t>
             </w:r>
             <w:r>
               <w:rPr>
@@ -3500,7 +3569,7 @@
               <w:noProof/>
             </w:rPr>
           </w:pPr>
-          <w:hyperlink w:anchor="_Toc324244741" w:history="1">
+          <w:hyperlink w:anchor="_Toc324272100" w:history="1">
             <w:r>
               <w:rPr>
                 <w:rStyle w:val="Hyperlink"/>
@@ -3527,7 +3596,7 @@
                 <w:noProof/>
                 <w:webHidden/>
               </w:rPr>
-              <w:instrText xml:space="preserve"> PAGEREF _Toc324244741 \h </w:instrText>
+              <w:instrText xml:space="preserve"> PAGEREF _Toc324272100 \h </w:instrText>
             </w:r>
             <w:r>
               <w:rPr>
@@ -3547,7 +3616,7 @@
                 <w:noProof/>
                 <w:webHidden/>
               </w:rPr>
-              <w:t>29</w:t>
+              <w:t>31</w:t>
             </w:r>
             <w:r>
               <w:rPr>
@@ -3569,7 +3638,7 @@
               <w:noProof/>
             </w:rPr>
           </w:pPr>
-          <w:hyperlink w:anchor="_Toc324244742" w:history="1">
+          <w:hyperlink w:anchor="_Toc324272101" w:history="1">
             <w:r>
               <w:rPr>
                 <w:rStyle w:val="Hyperlink"/>
@@ -3596,7 +3665,7 @@
                 <w:noProof/>
                 <w:webHidden/>
               </w:rPr>
-              <w:instrText xml:space="preserve"> PAGEREF _Toc324244742 \h </w:instrText>
+              <w:instrText xml:space="preserve"> PAGEREF _Toc324272101 \h </w:instrText>
             </w:r>
             <w:r>
               <w:rPr>
@@ -3616,7 +3685,7 @@
                 <w:noProof/>
                 <w:webHidden/>
               </w:rPr>
-              <w:t>29</w:t>
+              <w:t>31</w:t>
             </w:r>
             <w:r>
               <w:rPr>
@@ -3638,7 +3707,7 @@
               <w:noProof/>
             </w:rPr>
           </w:pPr>
-          <w:hyperlink w:anchor="_Toc324244743" w:history="1">
+          <w:hyperlink w:anchor="_Toc324272102" w:history="1">
             <w:r>
               <w:rPr>
                 <w:rStyle w:val="Hyperlink"/>
@@ -3665,7 +3734,7 @@
                 <w:noProof/>
                 <w:webHidden/>
               </w:rPr>
-              <w:instrText xml:space="preserve"> PAGEREF _Toc324244743 \h </w:instrText>
+              <w:instrText xml:space="preserve"> PAGEREF _Toc324272102 \h </w:instrText>
             </w:r>
             <w:r>
               <w:rPr>
@@ -3685,7 +3754,7 @@
                 <w:noProof/>
                 <w:webHidden/>
               </w:rPr>
-              <w:t>29</w:t>
+              <w:t>31</w:t>
             </w:r>
             <w:r>
               <w:rPr>
@@ -3707,7 +3776,7 @@
               <w:noProof/>
             </w:rPr>
           </w:pPr>
-          <w:hyperlink w:anchor="_Toc324244744" w:history="1">
+          <w:hyperlink w:anchor="_Toc324272103" w:history="1">
             <w:r>
               <w:rPr>
                 <w:rStyle w:val="Hyperlink"/>
@@ -3734,7 +3803,7 @@
                 <w:noProof/>
                 <w:webHidden/>
               </w:rPr>
-              <w:instrText xml:space="preserve"> PAGEREF _Toc324244744 \h </w:instrText>
+              <w:instrText xml:space="preserve"> PAGEREF _Toc324272103 \h </w:instrText>
             </w:r>
             <w:r>
               <w:rPr>
@@ -3754,7 +3823,7 @@
                 <w:noProof/>
                 <w:webHidden/>
               </w:rPr>
-              <w:t>30</w:t>
+              <w:t>32</w:t>
             </w:r>
             <w:r>
               <w:rPr>
@@ -3776,7 +3845,7 @@
               <w:noProof/>
             </w:rPr>
           </w:pPr>
-          <w:hyperlink w:anchor="_Toc324244745" w:history="1">
+          <w:hyperlink w:anchor="_Toc324272104" w:history="1">
             <w:r>
               <w:rPr>
                 <w:rStyle w:val="Hyperlink"/>
@@ -3803,7 +3872,7 @@
                 <w:noProof/>
                 <w:webHidden/>
               </w:rPr>
-              <w:instrText xml:space="preserve"> PAGEREF _Toc324244745 \h </w:instrText>
+              <w:instrText xml:space="preserve"> PAGEREF _Toc324272104 \h </w:instrText>
             </w:r>
             <w:r>
               <w:rPr>
@@ -3823,7 +3892,7 @@
                 <w:noProof/>
                 <w:webHidden/>
               </w:rPr>
-              <w:t>30</w:t>
+              <w:t>32</w:t>
             </w:r>
             <w:r>
               <w:rPr>
@@ -3845,7 +3914,7 @@
               <w:noProof/>
             </w:rPr>
           </w:pPr>
-          <w:hyperlink w:anchor="_Toc324244746" w:history="1">
+          <w:hyperlink w:anchor="_Toc324272105" w:history="1">
             <w:r>
               <w:rPr>
                 <w:rStyle w:val="Hyperlink"/>
@@ -3872,7 +3941,7 @@
                 <w:noProof/>
                 <w:webHidden/>
               </w:rPr>
-              <w:instrText xml:space="preserve"> PAGEREF _Toc324244746 \h </w:instrText>
+              <w:instrText xml:space="preserve"> PAGEREF _Toc324272105 \h </w:instrText>
             </w:r>
             <w:r>
               <w:rPr>
@@ -3892,7 +3961,7 @@
                 <w:noProof/>
                 <w:webHidden/>
               </w:rPr>
-              <w:t>30</w:t>
+              <w:t>32</w:t>
             </w:r>
             <w:r>
               <w:rPr>
@@ -3914,7 +3983,7 @@
               <w:noProof/>
             </w:rPr>
           </w:pPr>
-          <w:hyperlink w:anchor="_Toc324244747" w:history="1">
+          <w:hyperlink w:anchor="_Toc324272106" w:history="1">
             <w:r>
               <w:rPr>
                 <w:rStyle w:val="Hyperlink"/>
@@ -3941,7 +4010,7 @@
                 <w:noProof/>
                 <w:webHidden/>
               </w:rPr>
-              <w:instrText xml:space="preserve"> PAGEREF _Toc324244747 \h </w:instrText>
+              <w:instrText xml:space="preserve"> PAGEREF _Toc324272106 \h </w:instrText>
             </w:r>
             <w:r>
               <w:rPr>
@@ -3961,7 +4030,7 @@
                 <w:noProof/>
                 <w:webHidden/>
               </w:rPr>
-              <w:t>30</w:t>
+              <w:t>32</w:t>
             </w:r>
             <w:r>
               <w:rPr>
@@ -3983,7 +4052,7 @@
               <w:noProof/>
             </w:rPr>
           </w:pPr>
-          <w:hyperlink w:anchor="_Toc324244748" w:history="1">
+          <w:hyperlink w:anchor="_Toc324272107" w:history="1">
             <w:r>
               <w:rPr>
                 <w:rStyle w:val="Hyperlink"/>
@@ -4010,7 +4079,7 @@
                 <w:noProof/>
                 <w:webHidden/>
               </w:rPr>
-              <w:instrText xml:space="preserve"> PAGEREF _Toc324244748 \h </w:instrText>
+              <w:instrText xml:space="preserve"> PAGEREF _Toc324272107 \h </w:instrText>
             </w:r>
             <w:r>
               <w:rPr>
@@ -4030,7 +4099,7 @@
                 <w:noProof/>
                 <w:webHidden/>
               </w:rPr>
-              <w:t>30</w:t>
+              <w:t>32</w:t>
             </w:r>
             <w:r>
               <w:rPr>
@@ -4052,7 +4121,7 @@
               <w:noProof/>
             </w:rPr>
           </w:pPr>
-          <w:hyperlink w:anchor="_Toc324244749" w:history="1">
+          <w:hyperlink w:anchor="_Toc324272108" w:history="1">
             <w:r>
               <w:rPr>
                 <w:rStyle w:val="Hyperlink"/>
@@ -4079,7 +4148,7 @@
                 <w:noProof/>
                 <w:webHidden/>
               </w:rPr>
-              <w:instrText xml:space="preserve"> PAGEREF _Toc324244749 \h </w:instrText>
+              <w:instrText xml:space="preserve"> PAGEREF _Toc324272108 \h </w:instrText>
             </w:r>
             <w:r>
               <w:rPr>
@@ -4099,7 +4168,7 @@
                 <w:noProof/>
                 <w:webHidden/>
               </w:rPr>
-              <w:t>30</w:t>
+              <w:t>32</w:t>
             </w:r>
             <w:r>
               <w:rPr>
@@ -4121,7 +4190,7 @@
               <w:noProof/>
             </w:rPr>
           </w:pPr>
-          <w:hyperlink w:anchor="_Toc324244750" w:history="1">
+          <w:hyperlink w:anchor="_Toc324272109" w:history="1">
             <w:r>
               <w:rPr>
                 <w:rStyle w:val="Hyperlink"/>
@@ -4148,7 +4217,7 @@
                 <w:noProof/>
                 <w:webHidden/>
               </w:rPr>
-              <w:instrText xml:space="preserve"> PAGEREF _Toc324244750 \h </w:instrText>
+              <w:instrText xml:space="preserve"> PAGEREF _Toc324272109 \h </w:instrText>
             </w:r>
             <w:r>
               <w:rPr>
@@ -4168,7 +4237,7 @@
                 <w:noProof/>
                 <w:webHidden/>
               </w:rPr>
-              <w:t>30</w:t>
+              <w:t>32</w:t>
             </w:r>
             <w:r>
               <w:rPr>
@@ -4190,7 +4259,7 @@
               <w:noProof/>
             </w:rPr>
           </w:pPr>
-          <w:hyperlink w:anchor="_Toc324244751" w:history="1">
+          <w:hyperlink w:anchor="_Toc324272110" w:history="1">
             <w:r>
               <w:rPr>
                 <w:rStyle w:val="Hyperlink"/>
@@ -4217,7 +4286,7 @@
                 <w:noProof/>
                 <w:webHidden/>
               </w:rPr>
-              <w:instrText xml:space="preserve"> PAGEREF _Toc324244751 \h </w:instrText>
+              <w:instrText xml:space="preserve"> PAGEREF _Toc324272110 \h </w:instrText>
             </w:r>
             <w:r>
               <w:rPr>
@@ -4237,7 +4306,7 @@
                 <w:noProof/>
                 <w:webHidden/>
               </w:rPr>
-              <w:t>31</w:t>
+              <w:t>33</w:t>
             </w:r>
             <w:r>
               <w:rPr>
@@ -4259,7 +4328,7 @@
               <w:noProof/>
             </w:rPr>
           </w:pPr>
-          <w:hyperlink w:anchor="_Toc324244752" w:history="1">
+          <w:hyperlink w:anchor="_Toc324272111" w:history="1">
             <w:r>
               <w:rPr>
                 <w:rStyle w:val="Hyperlink"/>
@@ -4286,7 +4355,7 @@
                 <w:noProof/>
                 <w:webHidden/>
               </w:rPr>
-              <w:instrText xml:space="preserve"> PAGEREF _Toc324244752 \h </w:instrText>
+              <w:instrText xml:space="preserve"> PAGEREF _Toc324272111 \h </w:instrText>
             </w:r>
             <w:r>
               <w:rPr>
@@ -4306,7 +4375,7 @@
                 <w:noProof/>
                 <w:webHidden/>
               </w:rPr>
-              <w:t>32</w:t>
+              <w:t>34</w:t>
             </w:r>
             <w:r>
               <w:rPr>
@@ -4328,7 +4397,7 @@
               <w:noProof/>
             </w:rPr>
           </w:pPr>
-          <w:hyperlink w:anchor="_Toc324244753" w:history="1">
+          <w:hyperlink w:anchor="_Toc324272112" w:history="1">
             <w:r>
               <w:rPr>
                 <w:rStyle w:val="Hyperlink"/>
@@ -4355,7 +4424,7 @@
                 <w:noProof/>
                 <w:webHidden/>
               </w:rPr>
-              <w:instrText xml:space="preserve"> PAGEREF _Toc324244753 \h </w:instrText>
+              <w:instrText xml:space="preserve"> PAGEREF _Toc324272112 \h </w:instrText>
             </w:r>
             <w:r>
               <w:rPr>
@@ -4375,7 +4444,7 @@
                 <w:noProof/>
                 <w:webHidden/>
               </w:rPr>
-              <w:t>33</w:t>
+              <w:t>35</w:t>
             </w:r>
             <w:r>
               <w:rPr>
@@ -4397,7 +4466,7 @@
               <w:noProof/>
             </w:rPr>
           </w:pPr>
-          <w:hyperlink w:anchor="_Toc324244754" w:history="1">
+          <w:hyperlink w:anchor="_Toc324272113" w:history="1">
             <w:r>
               <w:rPr>
                 <w:rStyle w:val="Hyperlink"/>
@@ -4424,7 +4493,7 @@
                 <w:noProof/>
                 <w:webHidden/>
               </w:rPr>
-              <w:instrText xml:space="preserve"> PAGEREF _Toc324244754 \h </w:instrText>
+              <w:instrText xml:space="preserve"> PAGEREF _Toc324272113 \h </w:instrText>
             </w:r>
             <w:r>
               <w:rPr>
@@ -4444,7 +4513,7 @@
                 <w:noProof/>
                 <w:webHidden/>
               </w:rPr>
-              <w:t>33</w:t>
+              <w:t>35</w:t>
             </w:r>
             <w:r>
               <w:rPr>
@@ -4466,7 +4535,7 @@
               <w:noProof/>
             </w:rPr>
           </w:pPr>
-          <w:hyperlink w:anchor="_Toc324244755" w:history="1">
+          <w:hyperlink w:anchor="_Toc324272114" w:history="1">
             <w:r>
               <w:rPr>
                 <w:rStyle w:val="Hyperlink"/>
@@ -4493,7 +4562,7 @@
                 <w:noProof/>
                 <w:webHidden/>
               </w:rPr>
-              <w:instrText xml:space="preserve"> PAGEREF _Toc324244755 \h </w:instrText>
+              <w:instrText xml:space="preserve"> PAGEREF _Toc324272114 \h </w:instrText>
             </w:r>
             <w:r>
               <w:rPr>
@@ -4513,7 +4582,7 @@
                 <w:noProof/>
                 <w:webHidden/>
               </w:rPr>
-              <w:t>34</w:t>
+              <w:t>36</w:t>
             </w:r>
             <w:r>
               <w:rPr>
@@ -4535,13 +4604,13 @@
               <w:noProof/>
             </w:rPr>
           </w:pPr>
-          <w:hyperlink w:anchor="_Toc324244756" w:history="1">
+          <w:hyperlink w:anchor="_Toc324272115" w:history="1">
             <w:r>
               <w:rPr>
                 <w:rStyle w:val="Hyperlink"/>
                 <w:noProof/>
               </w:rPr>
-              <w:t>Appendix 1 - Regular Expressions and Entity Filters</w:t>
+              <w:t>Appendix 1 - Regular Expressions</w:t>
             </w:r>
             <w:r>
               <w:rPr>
@@ -4562,7 +4631,7 @@
                 <w:noProof/>
                 <w:webHidden/>
               </w:rPr>
-              <w:instrText xml:space="preserve"> PAGEREF _Toc324244756 \h </w:instrText>
+              <w:instrText xml:space="preserve"> PAGEREF _Toc324272115 \h </w:instrText>
             </w:r>
             <w:r>
               <w:rPr>
@@ -4582,7 +4651,7 @@
                 <w:noProof/>
                 <w:webHidden/>
               </w:rPr>
-              <w:t>36</w:t>
+              <w:t>38</w:t>
             </w:r>
             <w:r>
               <w:rPr>
@@ -4604,7 +4673,7 @@
               <w:noProof/>
             </w:rPr>
           </w:pPr>
-          <w:hyperlink w:anchor="_Toc324244757" w:history="1">
+          <w:hyperlink w:anchor="_Toc324272116" w:history="1">
             <w:r>
               <w:rPr>
                 <w:rStyle w:val="Hyperlink"/>
@@ -4631,7 +4700,7 @@
                 <w:noProof/>
                 <w:webHidden/>
               </w:rPr>
-              <w:instrText xml:space="preserve"> PAGEREF _Toc324244757 \h </w:instrText>
+              <w:instrText xml:space="preserve"> PAGEREF _Toc324272116 \h </w:instrText>
             </w:r>
             <w:r>
               <w:rPr>
@@ -4651,7 +4720,7 @@
                 <w:noProof/>
                 <w:webHidden/>
               </w:rPr>
-              <w:t>38</w:t>
+              <w:t>40</w:t>
             </w:r>
             <w:r>
               <w:rPr>
@@ -4676,7 +4745,7 @@
           <w:u w:val="single"/>
         </w:rPr>
       </w:pPr>
-      <w:bookmarkStart w:id="0" w:name="_Toc324244693"/>
+      <w:bookmarkStart w:id="0" w:name="_Toc324272051"/>
       <w:r>
         <w:rPr>
           <w:u w:val="single"/>
@@ -4728,7 +4797,7 @@
           <w:u w:val="single"/>
         </w:rPr>
       </w:pPr>
-      <w:bookmarkStart w:id="1" w:name="_Toc324244694"/>
+      <w:bookmarkStart w:id="1" w:name="_Toc324272052"/>
       <w:r>
         <w:rPr>
           <w:u w:val="single"/>
@@ -4823,7 +4892,7 @@
           <w:u w:val="single"/>
         </w:rPr>
       </w:pPr>
-      <w:bookmarkStart w:id="2" w:name="_Toc324244695"/>
+      <w:bookmarkStart w:id="2" w:name="_Toc324272053"/>
       <w:r>
         <w:rPr>
           <w:u w:val="single"/>
@@ -5024,7 +5093,7 @@
           <w:u w:val="single"/>
         </w:rPr>
       </w:pPr>
-      <w:bookmarkStart w:id="3" w:name="_Toc324244696"/>
+      <w:bookmarkStart w:id="3" w:name="_Toc324272054"/>
       <w:r>
         <w:rPr>
           <w:u w:val="single"/>
@@ -5475,7 +5544,7 @@
           <w:u w:val="single"/>
         </w:rPr>
       </w:pPr>
-      <w:bookmarkStart w:id="5" w:name="_Toc324244697"/>
+      <w:bookmarkStart w:id="5" w:name="_Toc324272055"/>
       <w:r>
         <w:rPr>
           <w:u w:val="single"/>
@@ -6397,7 +6466,7 @@
       <w:pPr>
         <w:pStyle w:val="Heading2"/>
       </w:pPr>
-      <w:bookmarkStart w:id="6" w:name="_Toc324244698"/>
+      <w:bookmarkStart w:id="6" w:name="_Toc324272056"/>
       <w:r>
         <w:lastRenderedPageBreak/>
         <w:t>File Locations</w:t>
@@ -6841,7 +6910,7 @@
           <w:u w:val="single"/>
         </w:rPr>
       </w:pPr>
-      <w:bookmarkStart w:id="7" w:name="_Toc324244699"/>
+      <w:bookmarkStart w:id="7" w:name="_Toc324272057"/>
       <w:r>
         <w:rPr>
           <w:u w:val="single"/>
@@ -6977,7 +7046,7 @@
         <w:pStyle w:val="Heading2"/>
         <w:jc w:val="both"/>
       </w:pPr>
-      <w:bookmarkStart w:id="9" w:name="_Toc324244700"/>
+      <w:bookmarkStart w:id="9" w:name="_Toc324272058"/>
       <w:r>
         <w:t>Options</w:t>
       </w:r>
@@ -6988,7 +7057,7 @@
         <w:pStyle w:val="Heading3"/>
         <w:jc w:val="both"/>
       </w:pPr>
-      <w:bookmarkStart w:id="10" w:name="_Toc324244701"/>
+      <w:bookmarkStart w:id="10" w:name="_Toc324272059"/>
       <w:r>
         <w:t>Lightgrep Output Folder</w:t>
       </w:r>
@@ -7029,7 +7098,7 @@
         <w:pStyle w:val="Heading3"/>
         <w:jc w:val="both"/>
       </w:pPr>
-      <w:bookmarkStart w:id="11" w:name="_Toc324244702"/>
+      <w:bookmarkStart w:id="11" w:name="_Toc324272060"/>
       <w:r>
         <w:t>Create Bookmarks</w:t>
       </w:r>
@@ -7080,7 +7149,7 @@
         <w:pStyle w:val="Heading3"/>
         <w:jc w:val="both"/>
       </w:pPr>
-      <w:bookmarkStart w:id="12" w:name="_Toc324244703"/>
+      <w:bookmarkStart w:id="12" w:name="_Toc324272061"/>
       <w:r>
         <w:t>Create Excel Report</w:t>
       </w:r>
@@ -7099,7 +7168,7 @@
         <w:pStyle w:val="Heading3"/>
         <w:jc w:val="both"/>
       </w:pPr>
-      <w:bookmarkStart w:id="13" w:name="_Toc324244704"/>
+      <w:bookmarkStart w:id="13" w:name="_Toc324272062"/>
       <w:r>
         <w:t>One Bookmark Per File</w:t>
       </w:r>
@@ -7130,7 +7199,7 @@
         <w:pStyle w:val="Heading3"/>
         <w:jc w:val="both"/>
       </w:pPr>
-      <w:bookmarkStart w:id="14" w:name="_Toc324244705"/>
+      <w:bookmarkStart w:id="14" w:name="_Toc324272063"/>
       <w:r>
         <w:t>Use Export Folder</w:t>
       </w:r>
@@ -7149,7 +7218,7 @@
         <w:pStyle w:val="Heading3"/>
         <w:jc w:val="both"/>
       </w:pPr>
-      <w:bookmarkStart w:id="15" w:name="_Toc324244706"/>
+      <w:bookmarkStart w:id="15" w:name="_Toc324272064"/>
       <w:r>
         <w:t>Search only selected items</w:t>
       </w:r>
@@ -7168,7 +7237,7 @@
         <w:pStyle w:val="Heading3"/>
         <w:jc w:val="both"/>
       </w:pPr>
-      <w:bookmarkStart w:id="16" w:name="_Toc324244707"/>
+      <w:bookmarkStart w:id="16" w:name="_Toc324272065"/>
       <w:r>
         <w:t>Search for Keywords</w:t>
       </w:r>
@@ -7207,7 +7276,7 @@
         <w:pStyle w:val="Heading3"/>
         <w:jc w:val="both"/>
       </w:pPr>
-      <w:bookmarkStart w:id="17" w:name="_Toc324244708"/>
+      <w:bookmarkStart w:id="17" w:name="_Toc324272066"/>
       <w:r>
         <w:t>Search for Entities</w:t>
       </w:r>
@@ -7226,7 +7295,7 @@
         <w:pStyle w:val="Heading3"/>
         <w:jc w:val="both"/>
       </w:pPr>
-      <w:bookmarkStart w:id="18" w:name="_Toc324244709"/>
+      <w:bookmarkStart w:id="18" w:name="_Toc324272067"/>
       <w:r>
         <w:t>Ignore all items in loaded hash library (search slack)</w:t>
       </w:r>
@@ -7257,7 +7326,7 @@
         <w:pStyle w:val="Heading3"/>
         <w:jc w:val="both"/>
       </w:pPr>
-      <w:bookmarkStart w:id="19" w:name="_Toc324244710"/>
+      <w:bookmarkStart w:id="19" w:name="_Toc324272068"/>
       <w:r>
         <w:t>I</w:t>
       </w:r>
@@ -7292,7 +7361,7 @@
         <w:pStyle w:val="Heading3"/>
         <w:jc w:val="both"/>
       </w:pPr>
-      <w:bookmarkStart w:id="20" w:name="_Toc324244711"/>
+      <w:bookmarkStart w:id="20" w:name="_Toc324272069"/>
       <w:r>
         <w:t>Search Status</w:t>
       </w:r>
@@ -7314,7 +7383,7 @@
         <w:pStyle w:val="Heading3"/>
         <w:jc w:val="both"/>
       </w:pPr>
-      <w:bookmarkStart w:id="21" w:name="_Toc324244712"/>
+      <w:bookmarkStart w:id="21" w:name="_Toc324272070"/>
       <w:r>
         <w:t>Search (Button)</w:t>
       </w:r>
@@ -7363,7 +7432,7 @@
           <w:u w:val="single"/>
         </w:rPr>
       </w:pPr>
-      <w:bookmarkStart w:id="22" w:name="_Toc324244713"/>
+      <w:bookmarkStart w:id="22" w:name="_Toc324272071"/>
       <w:r>
         <w:rPr>
           <w:u w:val="single"/>
@@ -7491,7 +7560,7 @@
         <w:pStyle w:val="Heading2"/>
         <w:jc w:val="both"/>
       </w:pPr>
-      <w:bookmarkStart w:id="24" w:name="_Toc324244714"/>
+      <w:bookmarkStart w:id="24" w:name="_Toc324272072"/>
       <w:r>
         <w:t>Options</w:t>
       </w:r>
@@ -7502,7 +7571,7 @@
         <w:pStyle w:val="Heading3"/>
         <w:jc w:val="both"/>
       </w:pPr>
-      <w:bookmarkStart w:id="25" w:name="_Toc324244715"/>
+      <w:bookmarkStart w:id="25" w:name="_Toc324272073"/>
       <w:r>
         <w:t>Import From EnCase</w:t>
       </w:r>
@@ -7871,7 +7940,7 @@
         <w:pStyle w:val="Heading3"/>
         <w:jc w:val="both"/>
       </w:pPr>
-      <w:bookmarkStart w:id="29" w:name="_Toc324244716"/>
+      <w:bookmarkStart w:id="29" w:name="_Toc324272074"/>
       <w:r>
         <w:t>Add Keyword List</w:t>
       </w:r>
@@ -8112,7 +8181,7 @@
         <w:pStyle w:val="Heading3"/>
         <w:jc w:val="both"/>
       </w:pPr>
-      <w:bookmarkStart w:id="31" w:name="_Toc324244717"/>
+      <w:bookmarkStart w:id="31" w:name="_Toc324272075"/>
       <w:r>
         <w:t>Import / Export XML</w:t>
       </w:r>
@@ -8143,7 +8212,7 @@
         <w:pStyle w:val="Heading3"/>
         <w:jc w:val="both"/>
       </w:pPr>
-      <w:bookmarkStart w:id="32" w:name="_Toc324244718"/>
+      <w:bookmarkStart w:id="32" w:name="_Toc324272076"/>
       <w:r>
         <w:t>Save Settings</w:t>
       </w:r>
@@ -8162,7 +8231,7 @@
         <w:pStyle w:val="Heading3"/>
         <w:jc w:val="both"/>
       </w:pPr>
-      <w:bookmarkStart w:id="33" w:name="_Toc324244719"/>
+      <w:bookmarkStart w:id="33" w:name="_Toc324272077"/>
       <w:r>
         <w:t>Keyword Tree</w:t>
       </w:r>
@@ -8220,7 +8289,7 @@
         <w:pStyle w:val="Heading3"/>
         <w:jc w:val="both"/>
       </w:pPr>
-      <w:bookmarkStart w:id="34" w:name="_Toc324244720"/>
+      <w:bookmarkStart w:id="34" w:name="_Toc324272078"/>
       <w:r>
         <w:t>Editing Keywords</w:t>
       </w:r>
@@ -8474,7 +8543,7 @@
         <w:pStyle w:val="Heading2"/>
       </w:pPr>
       <w:bookmarkStart w:id="37" w:name="_Ref315740120"/>
-      <w:bookmarkStart w:id="38" w:name="_Toc324244721"/>
+      <w:bookmarkStart w:id="38" w:name="_Toc324272079"/>
       <w:r>
         <w:t>Supported Pattern Syntax</w:t>
       </w:r>
@@ -8489,7 +8558,7 @@
           <w:rFonts w:cs="CMBX12"/>
         </w:rPr>
       </w:pPr>
-      <w:bookmarkStart w:id="39" w:name="_Toc324244722"/>
+      <w:bookmarkStart w:id="39" w:name="_Toc324272080"/>
       <w:r>
         <w:rPr>
           <w:rFonts w:cs="CMBX12"/>
@@ -9192,7 +9261,7 @@
           <w:rFonts w:cs="CMBX10"/>
         </w:rPr>
       </w:pPr>
-      <w:bookmarkStart w:id="40" w:name="_Toc324244723"/>
+      <w:bookmarkStart w:id="40" w:name="_Toc324272081"/>
       <w:r>
         <w:rPr>
           <w:rFonts w:cs="CMBX10"/>
@@ -9359,7 +9428,7 @@
           <w:rFonts w:cstheme="minorHAnsi"/>
         </w:rPr>
       </w:pPr>
-      <w:bookmarkStart w:id="41" w:name="_Toc324244724"/>
+      <w:bookmarkStart w:id="41" w:name="_Toc324272082"/>
       <w:r>
         <w:rPr>
           <w:rFonts w:cstheme="minorHAnsi"/>
@@ -9488,7 +9557,7 @@
         <w:pStyle w:val="Heading3"/>
         <w:jc w:val="both"/>
       </w:pPr>
-      <w:bookmarkStart w:id="42" w:name="_Toc324244725"/>
+      <w:bookmarkStart w:id="42" w:name="_Toc324272083"/>
       <w:r>
         <w:t>Character Class Metacharacters</w:t>
       </w:r>
@@ -9580,7 +9649,7 @@
       <w:pPr>
         <w:pStyle w:val="Heading3"/>
       </w:pPr>
-      <w:bookmarkStart w:id="43" w:name="_Toc324244726"/>
+      <w:bookmarkStart w:id="43" w:name="_Toc324272084"/>
       <w:r>
         <w:t>Named Character Classes</w:t>
       </w:r>
@@ -9805,7 +9874,7 @@
       <w:pPr>
         <w:pStyle w:val="Heading3"/>
       </w:pPr>
-      <w:bookmarkStart w:id="44" w:name="_Toc324244727"/>
+      <w:bookmarkStart w:id="44" w:name="_Toc324272085"/>
       <w:r>
         <w:t>Repetition</w:t>
       </w:r>
@@ -10743,7 +10812,7 @@
       <w:pPr>
         <w:pStyle w:val="Heading3"/>
       </w:pPr>
-      <w:bookmarkStart w:id="45" w:name="_Toc324244728"/>
+      <w:bookmarkStart w:id="45" w:name="_Toc324272086"/>
       <w:r>
         <w:t>Greedy and Reluctant Matching</w:t>
       </w:r>
@@ -11357,7 +11426,7 @@
           <w:rFonts w:cstheme="minorHAnsi"/>
         </w:rPr>
       </w:pPr>
-      <w:bookmarkStart w:id="46" w:name="_Toc324244729"/>
+      <w:bookmarkStart w:id="46" w:name="_Toc324272087"/>
       <w:r>
         <w:rPr>
           <w:rFonts w:cstheme="minorHAnsi"/>
@@ -11545,7 +11614,7 @@
           <w:u w:val="single"/>
         </w:rPr>
       </w:pPr>
-      <w:bookmarkStart w:id="47" w:name="_Toc324244730"/>
+      <w:bookmarkStart w:id="47" w:name="_Toc324272088"/>
       <w:r>
         <w:rPr>
           <w:u w:val="single"/>
@@ -11674,7 +11743,7 @@
         <w:pStyle w:val="Heading2"/>
         <w:jc w:val="both"/>
       </w:pPr>
-      <w:bookmarkStart w:id="49" w:name="_Toc324244731"/>
+      <w:bookmarkStart w:id="49" w:name="_Toc324272089"/>
       <w:r>
         <w:lastRenderedPageBreak/>
         <w:t>Options</w:t>
@@ -11686,7 +11755,7 @@
         <w:pStyle w:val="Heading3"/>
         <w:jc w:val="both"/>
       </w:pPr>
-      <w:bookmarkStart w:id="50" w:name="_Toc324244732"/>
+      <w:bookmarkStart w:id="50" w:name="_Toc324272090"/>
       <w:r>
         <w:t>Entities</w:t>
       </w:r>
@@ -11711,7 +11780,7 @@
         <w:pStyle w:val="Heading3"/>
         <w:jc w:val="both"/>
       </w:pPr>
-      <w:bookmarkStart w:id="51" w:name="_Toc324244733"/>
+      <w:bookmarkStart w:id="51" w:name="_Toc324272091"/>
       <w:r>
         <w:t>Entity Filter</w:t>
       </w:r>
@@ -11742,7 +11811,7 @@
         <w:pStyle w:val="Heading3"/>
         <w:jc w:val="both"/>
       </w:pPr>
-      <w:bookmarkStart w:id="52" w:name="_Toc324244734"/>
+      <w:bookmarkStart w:id="52" w:name="_Toc324272092"/>
       <w:r>
         <w:t>Validation Lists</w:t>
       </w:r>
@@ -11860,7 +11929,7 @@
         <w:pStyle w:val="Heading3"/>
         <w:jc w:val="both"/>
       </w:pPr>
-      <w:bookmarkStart w:id="53" w:name="_Toc324244735"/>
+      <w:bookmarkStart w:id="53" w:name="_Toc324272093"/>
       <w:r>
         <w:t xml:space="preserve">Import </w:t>
       </w:r>
@@ -11915,7 +11984,7 @@
         <w:pStyle w:val="Heading3"/>
         <w:jc w:val="both"/>
       </w:pPr>
-      <w:bookmarkStart w:id="54" w:name="_Toc324244736"/>
+      <w:bookmarkStart w:id="54" w:name="_Toc324272094"/>
       <w:r>
         <w:t>Add Sample Entities</w:t>
       </w:r>
@@ -11969,7 +12038,7 @@
         <w:pStyle w:val="Heading3"/>
         <w:jc w:val="both"/>
       </w:pPr>
-      <w:bookmarkStart w:id="55" w:name="_Toc324244737"/>
+      <w:bookmarkStart w:id="55" w:name="_Toc324272095"/>
       <w:r>
         <w:lastRenderedPageBreak/>
         <w:t>Compile Filters</w:t>
@@ -11989,7 +12058,7 @@
         <w:pStyle w:val="Heading3"/>
         <w:jc w:val="both"/>
       </w:pPr>
-      <w:bookmarkStart w:id="56" w:name="_Toc324244738"/>
+      <w:bookmarkStart w:id="56" w:name="_Toc324272096"/>
       <w:r>
         <w:t>Save Settings</w:t>
       </w:r>
@@ -12001,6 +12070,273 @@
       </w:pPr>
       <w:r>
         <w:t>Clicking the “Save Settings” button will save all changed options, including Keywords and Entities, to the script’s storage files. After clicking “Save Settings,” the saved settings will be available the next time you run the script even if you cancel the dialog without running a search.</w:t>
+      </w:r>
+    </w:p>
+    <w:p>
+      <w:pPr>
+        <w:pStyle w:val="Heading3"/>
+      </w:pPr>
+      <w:bookmarkStart w:id="57" w:name="_Toc324272097"/>
+      <w:r>
+        <w:t>Editing Entities</w:t>
+      </w:r>
+      <w:bookmarkEnd w:id="57"/>
+    </w:p>
+    <w:p>
+      <w:pPr>
+        <w:jc w:val="both"/>
+      </w:pPr>
+      <w:r>
+        <w:t>If you right-click in the Entity Search tab and create a new entity, or double-click on an existing entity, you’ll see the Edit Entity dialog shown below that lets you edit the entity and the filter.</w:t>
+      </w:r>
+    </w:p>
+    <w:p>
+      <w:pPr>
+        <w:keepNext/>
+        <w:jc w:val="center"/>
+      </w:pPr>
+      <w:r>
+        <w:rPr>
+          <w:noProof/>
+        </w:rPr>
+        <w:drawing>
+          <wp:inline distT="0" distB="0" distL="0" distR="0">
+            <wp:extent cx="5743575" cy="5429250"/>
+            <wp:effectExtent l="19050" t="0" r="9525" b="0"/>
+            <wp:docPr id="8" name="Picture 1"/>
+            <wp:cNvGraphicFramePr>
+              <a:graphicFrameLocks xmlns:a="http://schemas.openxmlformats.org/drawingml/2006/main" noChangeAspect="1"/>
+            </wp:cNvGraphicFramePr>
+            <a:graphic xmlns:a="http://schemas.openxmlformats.org/drawingml/2006/main">
+              <a:graphicData uri="http://schemas.openxmlformats.org/drawingml/2006/picture">
+                <pic:pic xmlns:pic="http://schemas.openxmlformats.org/drawingml/2006/picture">
+                  <pic:nvPicPr>
+                    <pic:cNvPr id="0" name="Picture 1"/>
+                    <pic:cNvPicPr>
+                      <a:picLocks noChangeAspect="1" noChangeArrowheads="1"/>
+                    </pic:cNvPicPr>
+                  </pic:nvPicPr>
+                  <pic:blipFill>
+                    <a:blip r:embed="rId34"/>
+                    <a:srcRect/>
+                    <a:stretch>
+                      <a:fillRect/>
+                    </a:stretch>
+                  </pic:blipFill>
+                  <pic:spPr bwMode="auto">
+                    <a:xfrm>
+                      <a:off x="0" y="0"/>
+                      <a:ext cx="5743575" cy="5429250"/>
+                    </a:xfrm>
+                    <a:prstGeom prst="rect">
+                      <a:avLst/>
+                    </a:prstGeom>
+                    <a:noFill/>
+                    <a:ln w="9525">
+                      <a:noFill/>
+                      <a:miter lim="800000"/>
+                      <a:headEnd/>
+                      <a:tailEnd/>
+                    </a:ln>
+                  </pic:spPr>
+                </pic:pic>
+              </a:graphicData>
+            </a:graphic>
+          </wp:inline>
+        </w:drawing>
+      </w:r>
+    </w:p>
+    <w:p>
+      <w:pPr>
+        <w:pStyle w:val="Caption"/>
+        <w:jc w:val="center"/>
+      </w:pPr>
+      <w:r>
+        <w:t xml:space="preserve">Figure </w:t>
+      </w:r>
+      <w:fldSimple w:instr=" SEQ Figure \* ARABIC ">
+        <w:r>
+          <w:rPr>
+            <w:noProof/>
+          </w:rPr>
+          <w:t>19</w:t>
+        </w:r>
+      </w:fldSimple>
+    </w:p>
+    <w:p>
+      <w:r>
+        <w:lastRenderedPageBreak/>
+        <w:t xml:space="preserve">The fields in the Edit Entity dialog are: </w:t>
+      </w:r>
+    </w:p>
+    <w:p>
+      <w:pPr>
+        <w:pStyle w:val="ListParagraph"/>
+        <w:numPr>
+          <w:ilvl w:val="0"/>
+          <w:numId w:val="7"/>
+        </w:numPr>
+        <w:jc w:val="both"/>
+      </w:pPr>
+      <w:r>
+        <w:t>Search Expression – the fixed string or GREP pattern to search for, represents a Lightgrep keyword</w:t>
+      </w:r>
+    </w:p>
+    <w:p>
+      <w:pPr>
+        <w:pStyle w:val="ListParagraph"/>
+        <w:numPr>
+          <w:ilvl w:val="0"/>
+          <w:numId w:val="7"/>
+        </w:numPr>
+        <w:jc w:val="both"/>
+      </w:pPr>
+      <w:r>
+        <w:t>Name – familiar representation of the keyword</w:t>
+      </w:r>
+    </w:p>
+    <w:p>
+      <w:pPr>
+        <w:pStyle w:val="ListParagraph"/>
+        <w:numPr>
+          <w:ilvl w:val="0"/>
+          <w:numId w:val="7"/>
+        </w:numPr>
+        <w:jc w:val="both"/>
+      </w:pPr>
+      <w:r>
+        <w:t xml:space="preserve">GREP – search using regular expression pattern matching (see </w:t>
+      </w:r>
+      <w:fldSimple w:instr=" REF _Ref315740120 \h  \* MERGEFORMAT ">
+        <w:r>
+          <w:t>Supported Pattern Syntax</w:t>
+        </w:r>
+      </w:fldSimple>
+      <w:r>
+        <w:t>)</w:t>
+      </w:r>
+    </w:p>
+    <w:p>
+      <w:pPr>
+        <w:pStyle w:val="ListParagraph"/>
+        <w:numPr>
+          <w:ilvl w:val="0"/>
+          <w:numId w:val="7"/>
+        </w:numPr>
+        <w:jc w:val="both"/>
+      </w:pPr>
+      <w:r>
+        <w:t>Case Sensitive – only search for the exact case shown in the expression (i.e. “test” will not hit on “Test” or “teSt” if this is selected)</w:t>
+      </w:r>
+    </w:p>
+    <w:p>
+      <w:pPr>
+        <w:pStyle w:val="ListParagraph"/>
+        <w:numPr>
+          <w:ilvl w:val="0"/>
+          <w:numId w:val="7"/>
+        </w:numPr>
+        <w:jc w:val="both"/>
+      </w:pPr>
+      <w:r>
+        <w:t xml:space="preserve">Discard On Fail – if checked, </w:t>
+      </w:r>
+      <w:r>
+        <w:t>the search hit will be ignored complet</w:t>
+      </w:r>
+      <w:r>
+        <w:t>ely if the filter returns false; if not checked, a note will be placed</w:t>
+      </w:r>
+      <w:r>
+        <w:t xml:space="preserve"> in the bookmark comment</w:t>
+      </w:r>
+      <w:r>
+        <w:t xml:space="preserve"> if the filter returns false</w:t>
+      </w:r>
+    </w:p>
+    <w:p>
+      <w:pPr>
+        <w:pStyle w:val="ListParagraph"/>
+        <w:numPr>
+          <w:ilvl w:val="0"/>
+          <w:numId w:val="7"/>
+        </w:numPr>
+        <w:jc w:val="both"/>
+      </w:pPr>
+      <w:r>
+        <w:t>Encodings – blue check the desired encodings to search for</w:t>
+      </w:r>
+    </w:p>
+    <w:p>
+      <w:pPr>
+        <w:pStyle w:val="ListParagraph"/>
+        <w:numPr>
+          <w:ilvl w:val="0"/>
+          <w:numId w:val="7"/>
+        </w:numPr>
+        <w:jc w:val="both"/>
+      </w:pPr>
+      <w:r>
+        <w:t>Sample Keyword Hits – displays sample strings that the expression could hit on, or an error message if invalid; these are not necessarily representative of data that may be present in the currently open Case</w:t>
+      </w:r>
+    </w:p>
+    <w:p>
+      <w:pPr>
+        <w:pStyle w:val="ListParagraph"/>
+        <w:numPr>
+          <w:ilvl w:val="0"/>
+          <w:numId w:val="7"/>
+        </w:numPr>
+        <w:jc w:val="both"/>
+      </w:pPr>
+      <w:r>
+        <w:t xml:space="preserve">Filter Code – </w:t>
+      </w:r>
+      <w:r>
+        <w:t>this area contains an EnScript filter that will be run against search hits from the Search Expression. See Appendix 2 – Entity Filters, for more detailed information.</w:t>
+      </w:r>
+    </w:p>
+    <w:p>
+      <w:pPr>
+        <w:pStyle w:val="ListParagraph"/>
+        <w:numPr>
+          <w:ilvl w:val="0"/>
+          <w:numId w:val="7"/>
+        </w:numPr>
+        <w:jc w:val="both"/>
+      </w:pPr>
+      <w:r>
+        <w:t xml:space="preserve">Compile Filter – </w:t>
+      </w:r>
+      <w:r>
+        <w:t>t</w:t>
+      </w:r>
+      <w:r>
+        <w:t xml:space="preserve">his button will compile </w:t>
+      </w:r>
+      <w:r>
+        <w:t>the filter in the entity currently being edited</w:t>
+      </w:r>
+      <w:r>
+        <w:t xml:space="preserve">. If </w:t>
+      </w:r>
+      <w:r>
+        <w:t>the</w:t>
+      </w:r>
+      <w:r>
+        <w:t xml:space="preserve"> filter fails to compile, you will see an error message that describes </w:t>
+      </w:r>
+      <w:r>
+        <w:t>why</w:t>
+      </w:r>
+      <w:r>
+        <w:t xml:space="preserve"> </w:t>
+      </w:r>
+      <w:r>
+        <w:t xml:space="preserve">it </w:t>
+      </w:r>
+      <w:r>
+        <w:t>could not be compiled.</w:t>
       </w:r>
     </w:p>
     <w:p>
@@ -12030,7 +12366,7 @@
           <w:u w:val="single"/>
         </w:rPr>
       </w:pPr>
-      <w:bookmarkStart w:id="57" w:name="_Toc324244739"/>
+      <w:bookmarkStart w:id="58" w:name="_Toc324272098"/>
       <w:r>
         <w:rPr>
           <w:u w:val="single"/>
@@ -12038,7 +12374,7 @@
         <w:lastRenderedPageBreak/>
         <w:t>Advanced Tab</w:t>
       </w:r>
-      <w:bookmarkEnd w:id="57"/>
+      <w:bookmarkEnd w:id="58"/>
     </w:p>
     <w:p>
       <w:pPr>
@@ -12102,7 +12438,7 @@
                     </pic:cNvPicPr>
                   </pic:nvPicPr>
                   <pic:blipFill>
-                    <a:blip r:embed="rId34"/>
+                    <a:blip r:embed="rId35"/>
                     <a:srcRect/>
                     <a:stretch>
                       <a:fillRect/>
@@ -12136,7 +12472,7 @@
         <w:pStyle w:val="Caption"/>
         <w:jc w:val="center"/>
       </w:pPr>
-      <w:bookmarkStart w:id="58" w:name="_Ref303719223"/>
+      <w:bookmarkStart w:id="59" w:name="_Ref303719223"/>
       <w:r>
         <w:t xml:space="preserve">Figure </w:t>
       </w:r>
@@ -12148,7 +12484,7 @@
           <w:t>11</w:t>
         </w:r>
       </w:fldSimple>
-      <w:bookmarkEnd w:id="58"/>
+      <w:bookmarkEnd w:id="59"/>
     </w:p>
     <w:p/>
     <w:p>
@@ -12156,12 +12492,12 @@
         <w:pStyle w:val="Heading2"/>
         <w:jc w:val="both"/>
       </w:pPr>
-      <w:bookmarkStart w:id="59" w:name="_Toc324244740"/>
+      <w:bookmarkStart w:id="60" w:name="_Toc324272099"/>
       <w:r>
         <w:lastRenderedPageBreak/>
         <w:t>Options</w:t>
       </w:r>
-      <w:bookmarkEnd w:id="59"/>
+      <w:bookmarkEnd w:id="60"/>
     </w:p>
     <w:p>
       <w:pPr>
@@ -12173,11 +12509,11 @@
         <w:pStyle w:val="Heading3"/>
         <w:jc w:val="both"/>
       </w:pPr>
-      <w:bookmarkStart w:id="60" w:name="_Toc324244741"/>
+      <w:bookmarkStart w:id="61" w:name="_Toc324272100"/>
       <w:r>
         <w:t>File Signature List</w:t>
       </w:r>
-      <w:bookmarkEnd w:id="60"/>
+      <w:bookmarkEnd w:id="61"/>
     </w:p>
     <w:p>
       <w:pPr>
@@ -12234,11 +12570,11 @@
         <w:pStyle w:val="Heading3"/>
         <w:jc w:val="both"/>
       </w:pPr>
-      <w:bookmarkStart w:id="61" w:name="_Toc324244742"/>
+      <w:bookmarkStart w:id="62" w:name="_Toc324272101"/>
       <w:r>
         <w:t>Import From EnCase</w:t>
       </w:r>
-      <w:bookmarkEnd w:id="61"/>
+      <w:bookmarkEnd w:id="62"/>
     </w:p>
     <w:p>
       <w:pPr>
@@ -12340,7 +12676,7 @@
                     </pic:cNvPicPr>
                   </pic:nvPicPr>
                   <pic:blipFill>
-                    <a:blip r:embed="rId35"/>
+                    <a:blip r:embed="rId36"/>
                     <a:srcRect/>
                     <a:stretch>
                       <a:fillRect/>
@@ -12374,7 +12710,7 @@
         <w:pStyle w:val="Caption"/>
         <w:jc w:val="center"/>
       </w:pPr>
-      <w:bookmarkStart w:id="62" w:name="_Ref304047039"/>
+      <w:bookmarkStart w:id="63" w:name="_Ref304047039"/>
       <w:r>
         <w:t xml:space="preserve">Figure </w:t>
       </w:r>
@@ -12386,18 +12722,18 @@
           <w:t>12</w:t>
         </w:r>
       </w:fldSimple>
-      <w:bookmarkEnd w:id="62"/>
+      <w:bookmarkEnd w:id="63"/>
     </w:p>
     <w:p>
       <w:pPr>
         <w:pStyle w:val="Heading3"/>
         <w:jc w:val="both"/>
       </w:pPr>
-      <w:bookmarkStart w:id="63" w:name="_Toc324244743"/>
+      <w:bookmarkStart w:id="64" w:name="_Toc324272102"/>
       <w:r>
         <w:t>Reset Defaults</w:t>
       </w:r>
-      <w:bookmarkEnd w:id="63"/>
+      <w:bookmarkEnd w:id="64"/>
     </w:p>
     <w:p>
       <w:pPr>
@@ -12426,12 +12762,12 @@
         <w:pStyle w:val="Heading3"/>
         <w:jc w:val="both"/>
       </w:pPr>
-      <w:bookmarkStart w:id="64" w:name="_Toc324244744"/>
+      <w:bookmarkStart w:id="65" w:name="_Toc324272103"/>
       <w:r>
         <w:lastRenderedPageBreak/>
         <w:t>Run Lightgrep automatically</w:t>
       </w:r>
-      <w:bookmarkEnd w:id="64"/>
+      <w:bookmarkEnd w:id="65"/>
     </w:p>
     <w:p>
       <w:pPr>
@@ -12452,11 +12788,11 @@
         <w:pStyle w:val="Heading3"/>
         <w:jc w:val="both"/>
       </w:pPr>
-      <w:bookmarkStart w:id="65" w:name="_Toc324244745"/>
+      <w:bookmarkStart w:id="66" w:name="_Toc324272104"/>
       <w:r>
         <w:t>Lightgrep executable path</w:t>
       </w:r>
-      <w:bookmarkEnd w:id="65"/>
+      <w:bookmarkEnd w:id="66"/>
     </w:p>
     <w:p>
       <w:pPr>
@@ -12489,11 +12825,11 @@
         <w:pStyle w:val="Heading3"/>
         <w:jc w:val="both"/>
       </w:pPr>
-      <w:bookmarkStart w:id="66" w:name="_Toc324244746"/>
+      <w:bookmarkStart w:id="67" w:name="_Toc324272105"/>
       <w:r>
         <w:t>Excelutil executable path</w:t>
       </w:r>
-      <w:bookmarkEnd w:id="66"/>
+      <w:bookmarkEnd w:id="67"/>
     </w:p>
     <w:p>
       <w:pPr>
@@ -12517,11 +12853,11 @@
         <w:pStyle w:val="Heading3"/>
         <w:jc w:val="both"/>
       </w:pPr>
-      <w:bookmarkStart w:id="67" w:name="_Toc324244747"/>
+      <w:bookmarkStart w:id="68" w:name="_Toc324272106"/>
       <w:r>
         <w:t>Number of Threads</w:t>
       </w:r>
-      <w:bookmarkEnd w:id="67"/>
+      <w:bookmarkEnd w:id="68"/>
     </w:p>
     <w:p>
       <w:pPr>
@@ -12557,11 +12893,11 @@
         <w:pStyle w:val="Heading3"/>
         <w:jc w:val="both"/>
       </w:pPr>
-      <w:bookmarkStart w:id="68" w:name="_Toc324244748"/>
+      <w:bookmarkStart w:id="69" w:name="_Toc324272107"/>
       <w:r>
         <w:t>Log Level</w:t>
       </w:r>
-      <w:bookmarkEnd w:id="68"/>
+      <w:bookmarkEnd w:id="69"/>
     </w:p>
     <w:p>
       <w:pPr>
@@ -12579,11 +12915,11 @@
         <w:pStyle w:val="Heading3"/>
         <w:jc w:val="both"/>
       </w:pPr>
-      <w:bookmarkStart w:id="69" w:name="_Toc324244749"/>
+      <w:bookmarkStart w:id="70" w:name="_Toc324272108"/>
       <w:r>
         <w:t>Single File Bookmark Threshold</w:t>
       </w:r>
-      <w:bookmarkEnd w:id="69"/>
+      <w:bookmarkEnd w:id="70"/>
     </w:p>
     <w:p>
       <w:pPr>
@@ -12619,11 +12955,11 @@
         <w:pStyle w:val="Heading3"/>
         <w:jc w:val="both"/>
       </w:pPr>
-      <w:bookmarkStart w:id="70" w:name="_Toc324244750"/>
+      <w:bookmarkStart w:id="71" w:name="_Toc324272109"/>
       <w:r>
         <w:t>Save Settings</w:t>
       </w:r>
-      <w:bookmarkEnd w:id="70"/>
+      <w:bookmarkEnd w:id="71"/>
     </w:p>
     <w:p>
       <w:pPr>
@@ -12651,7 +12987,7 @@
           <w:u w:val="single"/>
         </w:rPr>
       </w:pPr>
-      <w:bookmarkStart w:id="71" w:name="_Ref315737829"/>
+      <w:bookmarkStart w:id="72" w:name="_Ref315737829"/>
       <w:r>
         <w:rPr>
           <w:u w:val="single"/>
@@ -12667,7 +13003,7 @@
           <w:u w:val="single"/>
         </w:rPr>
       </w:pPr>
-      <w:bookmarkStart w:id="72" w:name="_Toc324244751"/>
+      <w:bookmarkStart w:id="73" w:name="_Toc324272110"/>
       <w:r>
         <w:rPr>
           <w:u w:val="single"/>
@@ -12681,8 +13017,8 @@
         </w:rPr>
         <w:t xml:space="preserve"> a Search</w:t>
       </w:r>
-      <w:bookmarkEnd w:id="71"/>
       <w:bookmarkEnd w:id="72"/>
+      <w:bookmarkEnd w:id="73"/>
     </w:p>
     <w:p>
       <w:pPr>
@@ -12751,7 +13087,7 @@
                     </pic:cNvPicPr>
                   </pic:nvPicPr>
                   <pic:blipFill>
-                    <a:blip r:embed="rId36"/>
+                    <a:blip r:embed="rId37"/>
                     <a:srcRect/>
                     <a:stretch>
                       <a:fillRect/>
@@ -12787,7 +13123,7 @@
         <w:pStyle w:val="Caption"/>
         <w:jc w:val="center"/>
       </w:pPr>
-      <w:bookmarkStart w:id="73" w:name="_Ref315737319"/>
+      <w:bookmarkStart w:id="74" w:name="_Ref315737319"/>
       <w:r>
         <w:t xml:space="preserve">Figure </w:t>
       </w:r>
@@ -12799,7 +13135,7 @@
           <w:t>13</w:t>
         </w:r>
       </w:fldSimple>
-      <w:bookmarkEnd w:id="73"/>
+      <w:bookmarkEnd w:id="74"/>
     </w:p>
     <w:p/>
     <w:p>
@@ -12928,7 +13264,7 @@
           <w:u w:val="single"/>
         </w:rPr>
       </w:pPr>
-      <w:bookmarkStart w:id="74" w:name="_Ref315737818"/>
+      <w:bookmarkStart w:id="75" w:name="_Ref315737818"/>
       <w:r>
         <w:rPr>
           <w:u w:val="single"/>
@@ -12944,7 +13280,7 @@
           <w:u w:val="single"/>
         </w:rPr>
       </w:pPr>
-      <w:bookmarkStart w:id="75" w:name="_Toc324244752"/>
+      <w:bookmarkStart w:id="76" w:name="_Toc324272111"/>
       <w:r>
         <w:rPr>
           <w:u w:val="single"/>
@@ -12952,8 +13288,8 @@
         <w:lastRenderedPageBreak/>
         <w:t>Monitoring Search Progress</w:t>
       </w:r>
-      <w:bookmarkEnd w:id="74"/>
       <w:bookmarkEnd w:id="75"/>
+      <w:bookmarkEnd w:id="76"/>
     </w:p>
     <w:p>
       <w:pPr>
@@ -13102,7 +13438,7 @@
                     </pic:cNvPicPr>
                   </pic:nvPicPr>
                   <pic:blipFill>
-                    <a:blip r:embed="rId37"/>
+                    <a:blip r:embed="rId38"/>
                     <a:srcRect/>
                     <a:stretch>
                       <a:fillRect/>
@@ -13136,7 +13472,7 @@
         <w:pStyle w:val="Caption"/>
         <w:jc w:val="center"/>
       </w:pPr>
-      <w:bookmarkStart w:id="76" w:name="_Ref315738064"/>
+      <w:bookmarkStart w:id="77" w:name="_Ref315738064"/>
       <w:r>
         <w:t xml:space="preserve">Figure </w:t>
       </w:r>
@@ -13148,7 +13484,7 @@
           <w:t>14</w:t>
         </w:r>
       </w:fldSimple>
-      <w:bookmarkEnd w:id="76"/>
+      <w:bookmarkEnd w:id="77"/>
     </w:p>
     <w:p>
       <w:pPr>
@@ -13158,7 +13494,7 @@
           <w:u w:val="single"/>
         </w:rPr>
       </w:pPr>
-      <w:bookmarkStart w:id="77" w:name="_Toc324244753"/>
+      <w:bookmarkStart w:id="78" w:name="_Toc324272112"/>
       <w:r>
         <w:rPr>
           <w:u w:val="single"/>
@@ -13166,7 +13502,7 @@
         <w:lastRenderedPageBreak/>
         <w:t>Reviewing Output</w:t>
       </w:r>
-      <w:bookmarkEnd w:id="77"/>
+      <w:bookmarkEnd w:id="78"/>
     </w:p>
     <w:p>
       <w:pPr>
@@ -13221,7 +13557,7 @@
                     </pic:cNvPicPr>
                   </pic:nvPicPr>
                   <pic:blipFill>
-                    <a:blip r:embed="rId38"/>
+                    <a:blip r:embed="rId39"/>
                     <a:srcRect/>
                     <a:stretch>
                       <a:fillRect/>
@@ -13275,11 +13611,11 @@
         <w:pStyle w:val="Heading2"/>
         <w:jc w:val="both"/>
       </w:pPr>
-      <w:bookmarkStart w:id="78" w:name="_Toc324244754"/>
+      <w:bookmarkStart w:id="79" w:name="_Toc324272113"/>
       <w:r>
         <w:t>Bookmark Output</w:t>
       </w:r>
-      <w:bookmarkEnd w:id="78"/>
+      <w:bookmarkEnd w:id="79"/>
     </w:p>
     <w:p>
       <w:pPr>
@@ -13335,7 +13671,7 @@
                     </pic:cNvPicPr>
                   </pic:nvPicPr>
                   <pic:blipFill>
-                    <a:blip r:embed="rId39"/>
+                    <a:blip r:embed="rId40"/>
                     <a:srcRect/>
                     <a:stretch>
                       <a:fillRect/>
@@ -13371,7 +13707,7 @@
         <w:pStyle w:val="Caption"/>
         <w:jc w:val="center"/>
       </w:pPr>
-      <w:bookmarkStart w:id="79" w:name="_Ref315739117"/>
+      <w:bookmarkStart w:id="80" w:name="_Ref315739117"/>
       <w:r>
         <w:t xml:space="preserve">Figure </w:t>
       </w:r>
@@ -13383,7 +13719,7 @@
           <w:t>16</w:t>
         </w:r>
       </w:fldSimple>
-      <w:bookmarkEnd w:id="79"/>
+      <w:bookmarkEnd w:id="80"/>
     </w:p>
     <w:p>
       <w:r>
@@ -13417,7 +13753,7 @@
                     </pic:cNvPicPr>
                   </pic:nvPicPr>
                   <pic:blipFill>
-                    <a:blip r:embed="rId40"/>
+                    <a:blip r:embed="rId41"/>
                     <a:srcRect/>
                     <a:stretch>
                       <a:fillRect/>
@@ -13496,12 +13832,12 @@
         <w:pStyle w:val="Heading2"/>
         <w:jc w:val="both"/>
       </w:pPr>
-      <w:bookmarkStart w:id="80" w:name="_Toc324244755"/>
+      <w:bookmarkStart w:id="81" w:name="_Toc324272114"/>
       <w:r>
         <w:lastRenderedPageBreak/>
         <w:t>Excel Output</w:t>
       </w:r>
-      <w:bookmarkEnd w:id="80"/>
+      <w:bookmarkEnd w:id="81"/>
     </w:p>
     <w:p>
       <w:pPr>
@@ -13569,7 +13905,7 @@
                           </pic:cNvPicPr>
                         </pic:nvPicPr>
                         <pic:blipFill>
-                          <a:blip r:embed="rId41"/>
+                          <a:blip r:embed="rId42"/>
                           <a:srcRect/>
                           <a:stretch>
                             <a:fillRect/>
@@ -13631,7 +13967,7 @@
                           </pic:cNvPicPr>
                         </pic:nvPicPr>
                         <pic:blipFill>
-                          <a:blip r:embed="rId42"/>
+                          <a:blip r:embed="rId43"/>
                           <a:srcRect/>
                           <a:stretch>
                             <a:fillRect/>
@@ -13700,7 +14036,7 @@
                     </pic:cNvPicPr>
                   </pic:nvPicPr>
                   <pic:blipFill>
-                    <a:blip r:embed="rId43"/>
+                    <a:blip r:embed="rId44"/>
                     <a:srcRect/>
                     <a:stretch>
                       <a:fillRect/>
@@ -13763,7 +14099,7 @@
                     </pic:cNvPicPr>
                   </pic:nvPicPr>
                   <pic:blipFill>
-                    <a:blip r:embed="rId44"/>
+                    <a:blip r:embed="rId45"/>
                     <a:srcRect/>
                     <a:stretch>
                       <a:fillRect/>
@@ -13848,7 +14184,7 @@
                     </pic:cNvPicPr>
                   </pic:nvPicPr>
                   <pic:blipFill>
-                    <a:blip r:embed="rId45"/>
+                    <a:blip r:embed="rId46"/>
                     <a:srcRect/>
                     <a:stretch>
                       <a:fillRect/>
@@ -13884,7 +14220,7 @@
         <w:pStyle w:val="Caption"/>
         <w:jc w:val="center"/>
       </w:pPr>
-      <w:bookmarkStart w:id="81" w:name="_Ref316738134"/>
+      <w:bookmarkStart w:id="82" w:name="_Ref316738134"/>
       <w:r>
         <w:t xml:space="preserve">Figure </w:t>
       </w:r>
@@ -13896,7 +14232,7 @@
           <w:t>18</w:t>
         </w:r>
       </w:fldSimple>
-      <w:bookmarkEnd w:id="81"/>
+      <w:bookmarkEnd w:id="82"/>
     </w:p>
     <w:p>
       <w:r>
@@ -13911,7 +14247,7 @@
           <w:u w:val="single"/>
         </w:rPr>
       </w:pPr>
-      <w:bookmarkStart w:id="82" w:name="_Toc324244756"/>
+      <w:bookmarkStart w:id="83" w:name="_Toc324272115"/>
       <w:r>
         <w:rPr>
           <w:u w:val="single"/>
@@ -13925,7 +14261,7 @@
         </w:rPr>
         <w:t>Regular Expressions</w:t>
       </w:r>
-      <w:bookmarkEnd w:id="82"/>
+      <w:bookmarkEnd w:id="83"/>
     </w:p>
     <w:p>
       <w:pPr>
@@ -13955,7 +14291,7 @@
       <w:r>
         <w:t xml:space="preserve"> seems pretty easy to search for, right? Well, there are a few rules for Internet hostnames, defined in RFC 952 (</w:t>
       </w:r>
-      <w:hyperlink r:id="rId46" w:history="1">
+      <w:hyperlink r:id="rId47" w:history="1">
         <w:r>
           <w:rPr>
             <w:rStyle w:val="Hyperlink"/>
@@ -13966,7 +14302,7 @@
       <w:r>
         <w:t>) with several supporting documents, and then appended in RFC 1123 (</w:t>
       </w:r>
-      <w:hyperlink r:id="rId47" w:history="1">
+      <w:hyperlink r:id="rId48" w:history="1">
         <w:r>
           <w:rPr>
             <w:rStyle w:val="Hyperlink"/>
@@ -14073,7 +14409,7 @@
       <w:r>
         <w:t>The top level domain portion adheres to a list maintained by IANA (</w:t>
       </w:r>
-      <w:hyperlink r:id="rId48" w:history="1">
+      <w:hyperlink r:id="rId49" w:history="1">
         <w:r>
           <w:rPr>
             <w:rStyle w:val="Hyperlink"/>
@@ -14735,7 +15071,7 @@
           <w:u w:val="single"/>
         </w:rPr>
       </w:pPr>
-      <w:bookmarkStart w:id="83" w:name="_Toc324244757"/>
+      <w:bookmarkStart w:id="84" w:name="_Toc324272116"/>
       <w:r>
         <w:rPr>
           <w:u w:val="single"/>
@@ -14743,7 +15079,7 @@
         <w:lastRenderedPageBreak/>
         <w:t>Appendix 2 - Entity Filters</w:t>
       </w:r>
-      <w:bookmarkEnd w:id="83"/>
+      <w:bookmarkEnd w:id="84"/>
     </w:p>
     <w:p>
       <w:pPr>
@@ -14755,103 +15091,22 @@
       <w:r>
         <w:t xml:space="preserve">Entities provide a great way to cut down on false positives. Sometimes it’s simply not possible to design a regular expression that is both human readable and efficient while finding all the results you desire. </w:t>
       </w:r>
-    </w:p>
-    <w:p>
-      <w:pPr>
-        <w:jc w:val="both"/>
-      </w:pPr>
-      <w:r>
-        <w:t>If you right-click in the Entity Search tab and create a new entity, or double-click on an existing entity, you’ll see the following dialog that lets you edit the entity</w:t>
-      </w:r>
-      <w:r>
-        <w:t xml:space="preserve"> and the filter</w:t>
-      </w:r>
-      <w:r>
-        <w:t>.</w:t>
-      </w:r>
-    </w:p>
-    <w:p>
-      <w:pPr>
-        <w:keepNext/>
-        <w:jc w:val="center"/>
-      </w:pPr>
-      <w:r>
-        <w:rPr>
-          <w:noProof/>
-        </w:rPr>
-        <w:drawing>
-          <wp:inline distT="0" distB="0" distL="0" distR="0">
-            <wp:extent cx="6400800" cy="6052659"/>
-            <wp:effectExtent l="19050" t="0" r="0" b="0"/>
-            <wp:docPr id="1" name="Picture 1"/>
-            <wp:cNvGraphicFramePr>
-              <a:graphicFrameLocks xmlns:a="http://schemas.openxmlformats.org/drawingml/2006/main" noChangeAspect="1"/>
-            </wp:cNvGraphicFramePr>
-            <a:graphic xmlns:a="http://schemas.openxmlformats.org/drawingml/2006/main">
-              <a:graphicData uri="http://schemas.openxmlformats.org/drawingml/2006/picture">
-                <pic:pic xmlns:pic="http://schemas.openxmlformats.org/drawingml/2006/picture">
-                  <pic:nvPicPr>
-                    <pic:cNvPr id="0" name="Picture 1"/>
-                    <pic:cNvPicPr>
-                      <a:picLocks noChangeAspect="1" noChangeArrowheads="1"/>
-                    </pic:cNvPicPr>
-                  </pic:nvPicPr>
-                  <pic:blipFill>
-                    <a:blip r:embed="rId49"/>
-                    <a:srcRect/>
-                    <a:stretch>
-                      <a:fillRect/>
-                    </a:stretch>
-                  </pic:blipFill>
-                  <pic:spPr bwMode="auto">
-                    <a:xfrm>
-                      <a:off x="0" y="0"/>
-                      <a:ext cx="6400800" cy="6052659"/>
-                    </a:xfrm>
-                    <a:prstGeom prst="rect">
-                      <a:avLst/>
-                    </a:prstGeom>
-                    <a:noFill/>
-                    <a:ln w="9525">
-                      <a:noFill/>
-                      <a:miter lim="800000"/>
-                      <a:headEnd/>
-                      <a:tailEnd/>
-                    </a:ln>
-                  </pic:spPr>
-                </pic:pic>
-              </a:graphicData>
-            </a:graphic>
-          </wp:inline>
-        </w:drawing>
-      </w:r>
-    </w:p>
-    <w:p>
-      <w:pPr>
-        <w:pStyle w:val="Caption"/>
-        <w:jc w:val="center"/>
-      </w:pPr>
-      <w:r>
-        <w:t xml:space="preserve">Figure </w:t>
-      </w:r>
-      <w:fldSimple w:instr=" SEQ Figure \* ARABIC ">
-        <w:r>
-          <w:rPr>
-            <w:noProof/>
-          </w:rPr>
-          <w:t>19</w:t>
-        </w:r>
-      </w:fldSimple>
-    </w:p>
-    <w:p/>
-    <w:p/>
-    <w:p/>
-    <w:p>
-      <w:pPr>
-        <w:jc w:val="both"/>
-      </w:pPr>
-      <w:r>
-        <w:t>Let’s revisit the regex we created in Appendix 1 – Regular Expressions. You’ll recall this was a regex for Internel Hostnames:</w:t>
+      <w:r>
+        <w:t>Entities allow you to create filters to further pare down the results by using an EnScript filter.</w:t>
+      </w:r>
+    </w:p>
+    <w:p>
+      <w:pPr>
+        <w:jc w:val="both"/>
+      </w:pPr>
+      <w:r>
+        <w:t>Let’s revisit the regex we created in Appendix 1 – Regular Expressions. You’ll reca</w:t>
+      </w:r>
+      <w:r>
+        <w:t>ll this was a regex for Internet</w:t>
+      </w:r>
+      <w:r>
+        <w:t xml:space="preserve"> Hostnames:</w:t>
       </w:r>
     </w:p>
     <w:p>
@@ -14889,6 +15144,9 @@
       </w:r>
     </w:p>
     <w:p>
+      <w:pPr>
+        <w:jc w:val="both"/>
+      </w:pPr>
       <w:r>
         <w:rPr>
           <w:rFonts w:cstheme="minorHAnsi"/>
@@ -15100,6 +15358,12 @@
         </w:rPr>
         <w:t>bool</w:t>
       </w:r>
+      <w:r>
+        <w:rPr>
+          <w:rFonts w:cstheme="minorHAnsi"/>
+        </w:rPr>
+        <w:t>.</w:t>
+      </w:r>
     </w:p>
     <w:p>
       <w:pPr>
@@ -15110,11 +15374,142 @@
         </w:numPr>
         <w:jc w:val="both"/>
       </w:pPr>
-    </w:p>
-    <w:p>
-      <w:pPr>
-        <w:jc w:val="both"/>
-      </w:pPr>
+      <w:r>
+        <w:t xml:space="preserve">A </w:t>
+      </w:r>
+      <w:r>
+        <w:rPr>
+          <w:rFonts w:ascii="Courier New" w:hAnsi="Courier New" w:cs="Courier New"/>
+        </w:rPr>
+        <w:t>BookmarkClass</w:t>
+      </w:r>
+      <w:r>
+        <w:t xml:space="preserve"> object is passed into the </w:t>
+      </w:r>
+      <w:r>
+        <w:rPr>
+          <w:rFonts w:ascii="Courier New" w:hAnsi="Courier New" w:cs="Courier New"/>
+        </w:rPr>
+        <w:t>Main</w:t>
+      </w:r>
+      <w:r>
+        <w:t xml:space="preserve"> function</w:t>
+      </w:r>
+      <w:r>
+        <w:t xml:space="preserve">. It is named </w:t>
+      </w:r>
+      <w:r>
+        <w:rPr>
+          <w:rFonts w:ascii="Courier New" w:hAnsi="Courier New" w:cs="Courier New"/>
+        </w:rPr>
+        <w:t>searchHit</w:t>
+      </w:r>
+      <w:r>
+        <w:rPr>
+          <w:rFonts w:cstheme="minorHAnsi"/>
+        </w:rPr>
+        <w:t xml:space="preserve"> by default.</w:t>
+      </w:r>
+    </w:p>
+    <w:p>
+      <w:pPr>
+        <w:pStyle w:val="ListParagraph"/>
+        <w:numPr>
+          <w:ilvl w:val="0"/>
+          <w:numId w:val="9"/>
+        </w:numPr>
+        <w:jc w:val="both"/>
+      </w:pPr>
+      <w:r>
+        <w:t xml:space="preserve">If you </w:t>
+      </w:r>
+      <w:r>
+        <w:t xml:space="preserve">alter the </w:t>
+      </w:r>
+      <w:r>
+        <w:rPr>
+          <w:rFonts w:ascii="Courier New" w:hAnsi="Courier New" w:cs="Courier New"/>
+        </w:rPr>
+        <w:t>BookmarkClass</w:t>
+      </w:r>
+      <w:r>
+        <w:t xml:space="preserve"> object in </w:t>
+      </w:r>
+      <w:r>
+        <w:rPr>
+          <w:rFonts w:ascii="Courier New" w:hAnsi="Courier New" w:cs="Courier New"/>
+        </w:rPr>
+        <w:t>Main</w:t>
+      </w:r>
+      <w:r>
+        <w:rPr>
+          <w:rFonts w:cstheme="minorHAnsi"/>
+        </w:rPr>
+        <w:t>, the values will not be passed back out to the main Lightgrep program.</w:t>
+      </w:r>
+      <w:r>
+        <w:t xml:space="preserve"> F</w:t>
+      </w:r>
+      <w:r>
+        <w:t xml:space="preserve">or example, </w:t>
+      </w:r>
+      <w:r>
+        <w:t xml:space="preserve">if you </w:t>
+      </w:r>
+      <w:r>
+        <w:t>add a comm</w:t>
+      </w:r>
+      <w:r>
+        <w:t>ent to the object, it will not show up in the final bookmark for the search hit, and will, instead, be lost after the filter runs.</w:t>
+      </w:r>
+    </w:p>
+    <w:p>
+      <w:pPr>
+        <w:pStyle w:val="ListParagraph"/>
+        <w:numPr>
+          <w:ilvl w:val="0"/>
+          <w:numId w:val="9"/>
+        </w:numPr>
+        <w:jc w:val="both"/>
+      </w:pPr>
+      <w:r>
+        <w:t xml:space="preserve">The </w:t>
+      </w:r>
+      <w:r>
+        <w:rPr>
+          <w:rFonts w:ascii="Courier New" w:hAnsi="Courier New" w:cs="Courier New"/>
+        </w:rPr>
+        <w:t>Main</w:t>
+      </w:r>
+      <w:r>
+        <w:t xml:space="preserve"> function must return </w:t>
+      </w:r>
+      <w:r>
+        <w:rPr>
+          <w:rFonts w:ascii="Courier New" w:hAnsi="Courier New" w:cs="Courier New"/>
+        </w:rPr>
+        <w:t>true</w:t>
+      </w:r>
+      <w:r>
+        <w:t xml:space="preserve"> or </w:t>
+      </w:r>
+      <w:r>
+        <w:rPr>
+          <w:rFonts w:ascii="Courier New" w:hAnsi="Courier New" w:cs="Courier New"/>
+        </w:rPr>
+        <w:t>false</w:t>
+      </w:r>
+      <w:r>
+        <w:t>.</w:t>
+      </w:r>
+    </w:p>
+    <w:p>
+      <w:pPr>
+        <w:jc w:val="both"/>
+      </w:pPr>
+      <w:r>
+        <w:t>Now let’s take a look at how we can build a filter to reduce false positives on our Internet Hostnames regex. The first thing we can do is check that the last segment of the string is a valid top level domain.</w:t>
+      </w:r>
     </w:p>
     <w:p>
       <w:pPr>
@@ -15243,6 +15638,48 @@
         </w:rPr>
         <w:t>}</w:t>
       </w:r>
+    </w:p>
+    <w:p>
+      <w:pPr>
+        <w:spacing w:after="0" w:line="240" w:lineRule="auto"/>
+        <w:ind w:left="720"/>
+        <w:jc w:val="both"/>
+        <w:rPr>
+          <w:rFonts w:ascii="Courier New" w:hAnsi="Courier New" w:cs="Courier New"/>
+        </w:rPr>
+      </w:pPr>
+    </w:p>
+    <w:p>
+      <w:pPr>
+        <w:jc w:val="both"/>
+      </w:pPr>
+    </w:p>
+    <w:p>
+      <w:pPr>
+        <w:jc w:val="both"/>
+      </w:pPr>
+    </w:p>
+    <w:p>
+      <w:pPr>
+        <w:jc w:val="both"/>
+      </w:pPr>
+      <w:r>
+        <w:lastRenderedPageBreak/>
+        <w:t>NAAreaCodes</w:t>
+      </w:r>
+    </w:p>
+    <w:p>
+      <w:pPr>
+        <w:jc w:val="both"/>
+      </w:pPr>
+      <w:r>
+        <w:t>InternetTLDs</w:t>
+      </w:r>
+    </w:p>
+    <w:p>
+      <w:pPr>
+        <w:jc w:val="both"/>
+      </w:pPr>
     </w:p>
     <w:p>
       <w:pPr>
@@ -16623,6 +17060,50 @@
       <w:b/>
       <w:bCs/>
       <w:color w:val="4F81BD" w:themeColor="accent1"/>
+    </w:rPr>
+  </w:style>
+  <w:style w:type="paragraph" w:styleId="Heading4">
+    <w:name w:val="heading 4"/>
+    <w:basedOn w:val="Normal"/>
+    <w:next w:val="Normal"/>
+    <w:link w:val="Heading4Char"/>
+    <w:uiPriority w:val="9"/>
+    <w:unhideWhenUsed/>
+    <w:qFormat/>
+    <w:rsid w:val="00F92D01"/>
+    <w:pPr>
+      <w:keepNext/>
+      <w:keepLines/>
+      <w:spacing w:before="200" w:after="0"/>
+      <w:outlineLvl w:val="3"/>
+    </w:pPr>
+    <w:rPr>
+      <w:rFonts w:asciiTheme="majorHAnsi" w:eastAsiaTheme="majorEastAsia" w:hAnsiTheme="majorHAnsi" w:cstheme="majorBidi"/>
+      <w:b/>
+      <w:bCs/>
+      <w:i/>
+      <w:iCs/>
+      <w:color w:val="4F81BD" w:themeColor="accent1"/>
+    </w:rPr>
+  </w:style>
+  <w:style w:type="paragraph" w:styleId="Heading5">
+    <w:name w:val="heading 5"/>
+    <w:basedOn w:val="Normal"/>
+    <w:next w:val="Normal"/>
+    <w:link w:val="Heading5Char"/>
+    <w:uiPriority w:val="9"/>
+    <w:unhideWhenUsed/>
+    <w:qFormat/>
+    <w:rsid w:val="00F92D01"/>
+    <w:pPr>
+      <w:keepNext/>
+      <w:keepLines/>
+      <w:spacing w:before="200" w:after="0"/>
+      <w:outlineLvl w:val="4"/>
+    </w:pPr>
+    <w:rPr>
+      <w:rFonts w:asciiTheme="majorHAnsi" w:eastAsiaTheme="majorEastAsia" w:hAnsiTheme="majorHAnsi" w:cstheme="majorBidi"/>
+      <w:color w:val="243F60" w:themeColor="accent1" w:themeShade="7F"/>
     </w:rPr>
   </w:style>
   <w:style w:type="character" w:default="1" w:styleId="DefaultParagraphFont">
@@ -16951,6 +17432,32 @@
       <w:u w:val="single"/>
     </w:rPr>
   </w:style>
+  <w:style w:type="character" w:customStyle="1" w:styleId="Heading4Char">
+    <w:name w:val="Heading 4 Char"/>
+    <w:basedOn w:val="DefaultParagraphFont"/>
+    <w:link w:val="Heading4"/>
+    <w:uiPriority w:val="9"/>
+    <w:rsid w:val="00F92D01"/>
+    <w:rPr>
+      <w:rFonts w:asciiTheme="majorHAnsi" w:eastAsiaTheme="majorEastAsia" w:hAnsiTheme="majorHAnsi" w:cstheme="majorBidi"/>
+      <w:b/>
+      <w:bCs/>
+      <w:i/>
+      <w:iCs/>
+      <w:color w:val="4F81BD" w:themeColor="accent1"/>
+    </w:rPr>
+  </w:style>
+  <w:style w:type="character" w:customStyle="1" w:styleId="Heading5Char">
+    <w:name w:val="Heading 5 Char"/>
+    <w:basedOn w:val="DefaultParagraphFont"/>
+    <w:link w:val="Heading5"/>
+    <w:uiPriority w:val="9"/>
+    <w:rsid w:val="00F92D01"/>
+    <w:rPr>
+      <w:rFonts w:asciiTheme="majorHAnsi" w:eastAsiaTheme="majorEastAsia" w:hAnsiTheme="majorHAnsi" w:cstheme="majorBidi"/>
+      <w:color w:val="243F60" w:themeColor="accent1" w:themeShade="7F"/>
+    </w:rPr>
+  </w:style>
 </w:styles>
 </file>
 
@@ -17242,7 +17749,7 @@
 </file>
 
 <file path=customXml/itemProps1.xml><?xml version="1.0" encoding="utf-8"?>
-<ds:datastoreItem xmlns:ds="http://schemas.openxmlformats.org/officeDocument/2006/customXml" ds:itemID="{3EDED33C-C122-4650-A5F8-C0FFB4A76E8C}">
+<ds:datastoreItem xmlns:ds="http://schemas.openxmlformats.org/officeDocument/2006/customXml" ds:itemID="{A3D27494-17A4-4153-9157-536D151ADF77}">
   <ds:schemaRefs>
     <ds:schemaRef ds:uri="http://schemas.openxmlformats.org/officeDocument/2006/bibliography"/>
   </ds:schemaRefs>

</xml_diff>

<commit_message>
Finished up entity filters appendix 2. Closes #244
</commit_message>
<xml_diff>
--- a/documentation/Lightgrep for EnCase Manual.docx
+++ b/documentation/Lightgrep for EnCase Manual.docx
@@ -184,7 +184,7 @@
           <w:r>
             <w:fldChar w:fldCharType="separate"/>
           </w:r>
-          <w:hyperlink w:anchor="_Toc324272051" w:history="1">
+          <w:hyperlink w:anchor="_Toc324282338" w:history="1">
             <w:r>
               <w:rPr>
                 <w:rStyle w:val="Hyperlink"/>
@@ -211,7 +211,7 @@
                 <w:noProof/>
                 <w:webHidden/>
               </w:rPr>
-              <w:instrText xml:space="preserve"> PAGEREF _Toc324272051 \h </w:instrText>
+              <w:instrText xml:space="preserve"> PAGEREF _Toc324282338 \h </w:instrText>
             </w:r>
             <w:r>
               <w:rPr>
@@ -253,7 +253,7 @@
               <w:noProof/>
             </w:rPr>
           </w:pPr>
-          <w:hyperlink w:anchor="_Toc324272052" w:history="1">
+          <w:hyperlink w:anchor="_Toc324282339" w:history="1">
             <w:r>
               <w:rPr>
                 <w:rStyle w:val="Hyperlink"/>
@@ -280,7 +280,7 @@
                 <w:noProof/>
                 <w:webHidden/>
               </w:rPr>
-              <w:instrText xml:space="preserve"> PAGEREF _Toc324272052 \h </w:instrText>
+              <w:instrText xml:space="preserve"> PAGEREF _Toc324282339 \h </w:instrText>
             </w:r>
             <w:r>
               <w:rPr>
@@ -322,7 +322,7 @@
               <w:noProof/>
             </w:rPr>
           </w:pPr>
-          <w:hyperlink w:anchor="_Toc324272053" w:history="1">
+          <w:hyperlink w:anchor="_Toc324282340" w:history="1">
             <w:r>
               <w:rPr>
                 <w:rStyle w:val="Hyperlink"/>
@@ -349,7 +349,7 @@
                 <w:noProof/>
                 <w:webHidden/>
               </w:rPr>
-              <w:instrText xml:space="preserve"> PAGEREF _Toc324272053 \h </w:instrText>
+              <w:instrText xml:space="preserve"> PAGEREF _Toc324282340 \h </w:instrText>
             </w:r>
             <w:r>
               <w:rPr>
@@ -391,7 +391,7 @@
               <w:noProof/>
             </w:rPr>
           </w:pPr>
-          <w:hyperlink w:anchor="_Toc324272054" w:history="1">
+          <w:hyperlink w:anchor="_Toc324282341" w:history="1">
             <w:r>
               <w:rPr>
                 <w:rStyle w:val="Hyperlink"/>
@@ -418,7 +418,7 @@
                 <w:noProof/>
                 <w:webHidden/>
               </w:rPr>
-              <w:instrText xml:space="preserve"> PAGEREF _Toc324272054 \h </w:instrText>
+              <w:instrText xml:space="preserve"> PAGEREF _Toc324282341 \h </w:instrText>
             </w:r>
             <w:r>
               <w:rPr>
@@ -460,7 +460,7 @@
               <w:noProof/>
             </w:rPr>
           </w:pPr>
-          <w:hyperlink w:anchor="_Toc324272055" w:history="1">
+          <w:hyperlink w:anchor="_Toc324282342" w:history="1">
             <w:r>
               <w:rPr>
                 <w:rStyle w:val="Hyperlink"/>
@@ -487,7 +487,7 @@
                 <w:noProof/>
                 <w:webHidden/>
               </w:rPr>
-              <w:instrText xml:space="preserve"> PAGEREF _Toc324272055 \h </w:instrText>
+              <w:instrText xml:space="preserve"> PAGEREF _Toc324282342 \h </w:instrText>
             </w:r>
             <w:r>
               <w:rPr>
@@ -529,7 +529,7 @@
               <w:noProof/>
             </w:rPr>
           </w:pPr>
-          <w:hyperlink w:anchor="_Toc324272056" w:history="1">
+          <w:hyperlink w:anchor="_Toc324282343" w:history="1">
             <w:r>
               <w:rPr>
                 <w:rStyle w:val="Hyperlink"/>
@@ -556,7 +556,7 @@
                 <w:noProof/>
                 <w:webHidden/>
               </w:rPr>
-              <w:instrText xml:space="preserve"> PAGEREF _Toc324272056 \h </w:instrText>
+              <w:instrText xml:space="preserve"> PAGEREF _Toc324282343 \h </w:instrText>
             </w:r>
             <w:r>
               <w:rPr>
@@ -598,7 +598,7 @@
               <w:noProof/>
             </w:rPr>
           </w:pPr>
-          <w:hyperlink w:anchor="_Toc324272057" w:history="1">
+          <w:hyperlink w:anchor="_Toc324282344" w:history="1">
             <w:r>
               <w:rPr>
                 <w:rStyle w:val="Hyperlink"/>
@@ -625,7 +625,7 @@
                 <w:noProof/>
                 <w:webHidden/>
               </w:rPr>
-              <w:instrText xml:space="preserve"> PAGEREF _Toc324272057 \h </w:instrText>
+              <w:instrText xml:space="preserve"> PAGEREF _Toc324282344 \h </w:instrText>
             </w:r>
             <w:r>
               <w:rPr>
@@ -667,7 +667,7 @@
               <w:noProof/>
             </w:rPr>
           </w:pPr>
-          <w:hyperlink w:anchor="_Toc324272058" w:history="1">
+          <w:hyperlink w:anchor="_Toc324282345" w:history="1">
             <w:r>
               <w:rPr>
                 <w:rStyle w:val="Hyperlink"/>
@@ -694,7 +694,7 @@
                 <w:noProof/>
                 <w:webHidden/>
               </w:rPr>
-              <w:instrText xml:space="preserve"> PAGEREF _Toc324272058 \h </w:instrText>
+              <w:instrText xml:space="preserve"> PAGEREF _Toc324282345 \h </w:instrText>
             </w:r>
             <w:r>
               <w:rPr>
@@ -736,7 +736,7 @@
               <w:noProof/>
             </w:rPr>
           </w:pPr>
-          <w:hyperlink w:anchor="_Toc324272059" w:history="1">
+          <w:hyperlink w:anchor="_Toc324282346" w:history="1">
             <w:r>
               <w:rPr>
                 <w:rStyle w:val="Hyperlink"/>
@@ -763,7 +763,7 @@
                 <w:noProof/>
                 <w:webHidden/>
               </w:rPr>
-              <w:instrText xml:space="preserve"> PAGEREF _Toc324272059 \h </w:instrText>
+              <w:instrText xml:space="preserve"> PAGEREF _Toc324282346 \h </w:instrText>
             </w:r>
             <w:r>
               <w:rPr>
@@ -805,7 +805,7 @@
               <w:noProof/>
             </w:rPr>
           </w:pPr>
-          <w:hyperlink w:anchor="_Toc324272060" w:history="1">
+          <w:hyperlink w:anchor="_Toc324282347" w:history="1">
             <w:r>
               <w:rPr>
                 <w:rStyle w:val="Hyperlink"/>
@@ -832,7 +832,7 @@
                 <w:noProof/>
                 <w:webHidden/>
               </w:rPr>
-              <w:instrText xml:space="preserve"> PAGEREF _Toc324272060 \h </w:instrText>
+              <w:instrText xml:space="preserve"> PAGEREF _Toc324282347 \h </w:instrText>
             </w:r>
             <w:r>
               <w:rPr>
@@ -874,7 +874,7 @@
               <w:noProof/>
             </w:rPr>
           </w:pPr>
-          <w:hyperlink w:anchor="_Toc324272061" w:history="1">
+          <w:hyperlink w:anchor="_Toc324282348" w:history="1">
             <w:r>
               <w:rPr>
                 <w:rStyle w:val="Hyperlink"/>
@@ -901,7 +901,7 @@
                 <w:noProof/>
                 <w:webHidden/>
               </w:rPr>
-              <w:instrText xml:space="preserve"> PAGEREF _Toc324272061 \h </w:instrText>
+              <w:instrText xml:space="preserve"> PAGEREF _Toc324282348 \h </w:instrText>
             </w:r>
             <w:r>
               <w:rPr>
@@ -943,7 +943,7 @@
               <w:noProof/>
             </w:rPr>
           </w:pPr>
-          <w:hyperlink w:anchor="_Toc324272062" w:history="1">
+          <w:hyperlink w:anchor="_Toc324282349" w:history="1">
             <w:r>
               <w:rPr>
                 <w:rStyle w:val="Hyperlink"/>
@@ -970,7 +970,7 @@
                 <w:noProof/>
                 <w:webHidden/>
               </w:rPr>
-              <w:instrText xml:space="preserve"> PAGEREF _Toc324272062 \h </w:instrText>
+              <w:instrText xml:space="preserve"> PAGEREF _Toc324282349 \h </w:instrText>
             </w:r>
             <w:r>
               <w:rPr>
@@ -1012,7 +1012,7 @@
               <w:noProof/>
             </w:rPr>
           </w:pPr>
-          <w:hyperlink w:anchor="_Toc324272063" w:history="1">
+          <w:hyperlink w:anchor="_Toc324282350" w:history="1">
             <w:r>
               <w:rPr>
                 <w:rStyle w:val="Hyperlink"/>
@@ -1039,7 +1039,7 @@
                 <w:noProof/>
                 <w:webHidden/>
               </w:rPr>
-              <w:instrText xml:space="preserve"> PAGEREF _Toc324272063 \h </w:instrText>
+              <w:instrText xml:space="preserve"> PAGEREF _Toc324282350 \h </w:instrText>
             </w:r>
             <w:r>
               <w:rPr>
@@ -1081,7 +1081,7 @@
               <w:noProof/>
             </w:rPr>
           </w:pPr>
-          <w:hyperlink w:anchor="_Toc324272064" w:history="1">
+          <w:hyperlink w:anchor="_Toc324282351" w:history="1">
             <w:r>
               <w:rPr>
                 <w:rStyle w:val="Hyperlink"/>
@@ -1108,7 +1108,7 @@
                 <w:noProof/>
                 <w:webHidden/>
               </w:rPr>
-              <w:instrText xml:space="preserve"> PAGEREF _Toc324272064 \h </w:instrText>
+              <w:instrText xml:space="preserve"> PAGEREF _Toc324282351 \h </w:instrText>
             </w:r>
             <w:r>
               <w:rPr>
@@ -1150,7 +1150,7 @@
               <w:noProof/>
             </w:rPr>
           </w:pPr>
-          <w:hyperlink w:anchor="_Toc324272065" w:history="1">
+          <w:hyperlink w:anchor="_Toc324282352" w:history="1">
             <w:r>
               <w:rPr>
                 <w:rStyle w:val="Hyperlink"/>
@@ -1177,7 +1177,7 @@
                 <w:noProof/>
                 <w:webHidden/>
               </w:rPr>
-              <w:instrText xml:space="preserve"> PAGEREF _Toc324272065 \h </w:instrText>
+              <w:instrText xml:space="preserve"> PAGEREF _Toc324282352 \h </w:instrText>
             </w:r>
             <w:r>
               <w:rPr>
@@ -1219,7 +1219,7 @@
               <w:noProof/>
             </w:rPr>
           </w:pPr>
-          <w:hyperlink w:anchor="_Toc324272066" w:history="1">
+          <w:hyperlink w:anchor="_Toc324282353" w:history="1">
             <w:r>
               <w:rPr>
                 <w:rStyle w:val="Hyperlink"/>
@@ -1246,7 +1246,7 @@
                 <w:noProof/>
                 <w:webHidden/>
               </w:rPr>
-              <w:instrText xml:space="preserve"> PAGEREF _Toc324272066 \h </w:instrText>
+              <w:instrText xml:space="preserve"> PAGEREF _Toc324282353 \h </w:instrText>
             </w:r>
             <w:r>
               <w:rPr>
@@ -1288,7 +1288,7 @@
               <w:noProof/>
             </w:rPr>
           </w:pPr>
-          <w:hyperlink w:anchor="_Toc324272067" w:history="1">
+          <w:hyperlink w:anchor="_Toc324282354" w:history="1">
             <w:r>
               <w:rPr>
                 <w:rStyle w:val="Hyperlink"/>
@@ -1315,7 +1315,7 @@
                 <w:noProof/>
                 <w:webHidden/>
               </w:rPr>
-              <w:instrText xml:space="preserve"> PAGEREF _Toc324272067 \h </w:instrText>
+              <w:instrText xml:space="preserve"> PAGEREF _Toc324282354 \h </w:instrText>
             </w:r>
             <w:r>
               <w:rPr>
@@ -1357,7 +1357,7 @@
               <w:noProof/>
             </w:rPr>
           </w:pPr>
-          <w:hyperlink w:anchor="_Toc324272068" w:history="1">
+          <w:hyperlink w:anchor="_Toc324282355" w:history="1">
             <w:r>
               <w:rPr>
                 <w:rStyle w:val="Hyperlink"/>
@@ -1384,7 +1384,7 @@
                 <w:noProof/>
                 <w:webHidden/>
               </w:rPr>
-              <w:instrText xml:space="preserve"> PAGEREF _Toc324272068 \h </w:instrText>
+              <w:instrText xml:space="preserve"> PAGEREF _Toc324282355 \h </w:instrText>
             </w:r>
             <w:r>
               <w:rPr>
@@ -1426,7 +1426,7 @@
               <w:noProof/>
             </w:rPr>
           </w:pPr>
-          <w:hyperlink w:anchor="_Toc324272069" w:history="1">
+          <w:hyperlink w:anchor="_Toc324282356" w:history="1">
             <w:r>
               <w:rPr>
                 <w:rStyle w:val="Hyperlink"/>
@@ -1453,7 +1453,7 @@
                 <w:noProof/>
                 <w:webHidden/>
               </w:rPr>
-              <w:instrText xml:space="preserve"> PAGEREF _Toc324272069 \h </w:instrText>
+              <w:instrText xml:space="preserve"> PAGEREF _Toc324282356 \h </w:instrText>
             </w:r>
             <w:r>
               <w:rPr>
@@ -1495,7 +1495,7 @@
               <w:noProof/>
             </w:rPr>
           </w:pPr>
-          <w:hyperlink w:anchor="_Toc324272070" w:history="1">
+          <w:hyperlink w:anchor="_Toc324282357" w:history="1">
             <w:r>
               <w:rPr>
                 <w:rStyle w:val="Hyperlink"/>
@@ -1522,7 +1522,7 @@
                 <w:noProof/>
                 <w:webHidden/>
               </w:rPr>
-              <w:instrText xml:space="preserve"> PAGEREF _Toc324272070 \h </w:instrText>
+              <w:instrText xml:space="preserve"> PAGEREF _Toc324282357 \h </w:instrText>
             </w:r>
             <w:r>
               <w:rPr>
@@ -1564,7 +1564,7 @@
               <w:noProof/>
             </w:rPr>
           </w:pPr>
-          <w:hyperlink w:anchor="_Toc324272071" w:history="1">
+          <w:hyperlink w:anchor="_Toc324282358" w:history="1">
             <w:r>
               <w:rPr>
                 <w:rStyle w:val="Hyperlink"/>
@@ -1591,7 +1591,7 @@
                 <w:noProof/>
                 <w:webHidden/>
               </w:rPr>
-              <w:instrText xml:space="preserve"> PAGEREF _Toc324272071 \h </w:instrText>
+              <w:instrText xml:space="preserve"> PAGEREF _Toc324282358 \h </w:instrText>
             </w:r>
             <w:r>
               <w:rPr>
@@ -1633,7 +1633,7 @@
               <w:noProof/>
             </w:rPr>
           </w:pPr>
-          <w:hyperlink w:anchor="_Toc324272072" w:history="1">
+          <w:hyperlink w:anchor="_Toc324282359" w:history="1">
             <w:r>
               <w:rPr>
                 <w:rStyle w:val="Hyperlink"/>
@@ -1660,7 +1660,7 @@
                 <w:noProof/>
                 <w:webHidden/>
               </w:rPr>
-              <w:instrText xml:space="preserve"> PAGEREF _Toc324272072 \h </w:instrText>
+              <w:instrText xml:space="preserve"> PAGEREF _Toc324282359 \h </w:instrText>
             </w:r>
             <w:r>
               <w:rPr>
@@ -1702,7 +1702,7 @@
               <w:noProof/>
             </w:rPr>
           </w:pPr>
-          <w:hyperlink w:anchor="_Toc324272073" w:history="1">
+          <w:hyperlink w:anchor="_Toc324282360" w:history="1">
             <w:r>
               <w:rPr>
                 <w:rStyle w:val="Hyperlink"/>
@@ -1729,7 +1729,7 @@
                 <w:noProof/>
                 <w:webHidden/>
               </w:rPr>
-              <w:instrText xml:space="preserve"> PAGEREF _Toc324272073 \h </w:instrText>
+              <w:instrText xml:space="preserve"> PAGEREF _Toc324282360 \h </w:instrText>
             </w:r>
             <w:r>
               <w:rPr>
@@ -1771,7 +1771,7 @@
               <w:noProof/>
             </w:rPr>
           </w:pPr>
-          <w:hyperlink w:anchor="_Toc324272074" w:history="1">
+          <w:hyperlink w:anchor="_Toc324282361" w:history="1">
             <w:r>
               <w:rPr>
                 <w:rStyle w:val="Hyperlink"/>
@@ -1798,7 +1798,7 @@
                 <w:noProof/>
                 <w:webHidden/>
               </w:rPr>
-              <w:instrText xml:space="preserve"> PAGEREF _Toc324272074 \h </w:instrText>
+              <w:instrText xml:space="preserve"> PAGEREF _Toc324282361 \h </w:instrText>
             </w:r>
             <w:r>
               <w:rPr>
@@ -1840,7 +1840,7 @@
               <w:noProof/>
             </w:rPr>
           </w:pPr>
-          <w:hyperlink w:anchor="_Toc324272075" w:history="1">
+          <w:hyperlink w:anchor="_Toc324282362" w:history="1">
             <w:r>
               <w:rPr>
                 <w:rStyle w:val="Hyperlink"/>
@@ -1867,7 +1867,7 @@
                 <w:noProof/>
                 <w:webHidden/>
               </w:rPr>
-              <w:instrText xml:space="preserve"> PAGEREF _Toc324272075 \h </w:instrText>
+              <w:instrText xml:space="preserve"> PAGEREF _Toc324282362 \h </w:instrText>
             </w:r>
             <w:r>
               <w:rPr>
@@ -1909,7 +1909,7 @@
               <w:noProof/>
             </w:rPr>
           </w:pPr>
-          <w:hyperlink w:anchor="_Toc324272076" w:history="1">
+          <w:hyperlink w:anchor="_Toc324282363" w:history="1">
             <w:r>
               <w:rPr>
                 <w:rStyle w:val="Hyperlink"/>
@@ -1936,7 +1936,7 @@
                 <w:noProof/>
                 <w:webHidden/>
               </w:rPr>
-              <w:instrText xml:space="preserve"> PAGEREF _Toc324272076 \h </w:instrText>
+              <w:instrText xml:space="preserve"> PAGEREF _Toc324282363 \h </w:instrText>
             </w:r>
             <w:r>
               <w:rPr>
@@ -1978,7 +1978,7 @@
               <w:noProof/>
             </w:rPr>
           </w:pPr>
-          <w:hyperlink w:anchor="_Toc324272077" w:history="1">
+          <w:hyperlink w:anchor="_Toc324282364" w:history="1">
             <w:r>
               <w:rPr>
                 <w:rStyle w:val="Hyperlink"/>
@@ -2005,7 +2005,7 @@
                 <w:noProof/>
                 <w:webHidden/>
               </w:rPr>
-              <w:instrText xml:space="preserve"> PAGEREF _Toc324272077 \h </w:instrText>
+              <w:instrText xml:space="preserve"> PAGEREF _Toc324282364 \h </w:instrText>
             </w:r>
             <w:r>
               <w:rPr>
@@ -2047,7 +2047,7 @@
               <w:noProof/>
             </w:rPr>
           </w:pPr>
-          <w:hyperlink w:anchor="_Toc324272078" w:history="1">
+          <w:hyperlink w:anchor="_Toc324282365" w:history="1">
             <w:r>
               <w:rPr>
                 <w:rStyle w:val="Hyperlink"/>
@@ -2074,7 +2074,7 @@
                 <w:noProof/>
                 <w:webHidden/>
               </w:rPr>
-              <w:instrText xml:space="preserve"> PAGEREF _Toc324272078 \h </w:instrText>
+              <w:instrText xml:space="preserve"> PAGEREF _Toc324282365 \h </w:instrText>
             </w:r>
             <w:r>
               <w:rPr>
@@ -2116,7 +2116,7 @@
               <w:noProof/>
             </w:rPr>
           </w:pPr>
-          <w:hyperlink w:anchor="_Toc324272079" w:history="1">
+          <w:hyperlink w:anchor="_Toc324282366" w:history="1">
             <w:r>
               <w:rPr>
                 <w:rStyle w:val="Hyperlink"/>
@@ -2143,7 +2143,7 @@
                 <w:noProof/>
                 <w:webHidden/>
               </w:rPr>
-              <w:instrText xml:space="preserve"> PAGEREF _Toc324272079 \h </w:instrText>
+              <w:instrText xml:space="preserve"> PAGEREF _Toc324282366 \h </w:instrText>
             </w:r>
             <w:r>
               <w:rPr>
@@ -2185,7 +2185,7 @@
               <w:noProof/>
             </w:rPr>
           </w:pPr>
-          <w:hyperlink w:anchor="_Toc324272080" w:history="1">
+          <w:hyperlink w:anchor="_Toc324282367" w:history="1">
             <w:r>
               <w:rPr>
                 <w:rStyle w:val="Hyperlink"/>
@@ -2213,7 +2213,7 @@
                 <w:noProof/>
                 <w:webHidden/>
               </w:rPr>
-              <w:instrText xml:space="preserve"> PAGEREF _Toc324272080 \h </w:instrText>
+              <w:instrText xml:space="preserve"> PAGEREF _Toc324282367 \h </w:instrText>
             </w:r>
             <w:r>
               <w:rPr>
@@ -2255,7 +2255,7 @@
               <w:noProof/>
             </w:rPr>
           </w:pPr>
-          <w:hyperlink w:anchor="_Toc324272081" w:history="1">
+          <w:hyperlink w:anchor="_Toc324282368" w:history="1">
             <w:r>
               <w:rPr>
                 <w:rStyle w:val="Hyperlink"/>
@@ -2283,7 +2283,7 @@
                 <w:noProof/>
                 <w:webHidden/>
               </w:rPr>
-              <w:instrText xml:space="preserve"> PAGEREF _Toc324272081 \h </w:instrText>
+              <w:instrText xml:space="preserve"> PAGEREF _Toc324282368 \h </w:instrText>
             </w:r>
             <w:r>
               <w:rPr>
@@ -2325,7 +2325,7 @@
               <w:noProof/>
             </w:rPr>
           </w:pPr>
-          <w:hyperlink w:anchor="_Toc324272082" w:history="1">
+          <w:hyperlink w:anchor="_Toc324282369" w:history="1">
             <w:r>
               <w:rPr>
                 <w:rStyle w:val="Hyperlink"/>
@@ -2353,7 +2353,7 @@
                 <w:noProof/>
                 <w:webHidden/>
               </w:rPr>
-              <w:instrText xml:space="preserve"> PAGEREF _Toc324272082 \h </w:instrText>
+              <w:instrText xml:space="preserve"> PAGEREF _Toc324282369 \h </w:instrText>
             </w:r>
             <w:r>
               <w:rPr>
@@ -2395,7 +2395,7 @@
               <w:noProof/>
             </w:rPr>
           </w:pPr>
-          <w:hyperlink w:anchor="_Toc324272083" w:history="1">
+          <w:hyperlink w:anchor="_Toc324282370" w:history="1">
             <w:r>
               <w:rPr>
                 <w:rStyle w:val="Hyperlink"/>
@@ -2422,7 +2422,7 @@
                 <w:noProof/>
                 <w:webHidden/>
               </w:rPr>
-              <w:instrText xml:space="preserve"> PAGEREF _Toc324272083 \h </w:instrText>
+              <w:instrText xml:space="preserve"> PAGEREF _Toc324282370 \h </w:instrText>
             </w:r>
             <w:r>
               <w:rPr>
@@ -2464,7 +2464,7 @@
               <w:noProof/>
             </w:rPr>
           </w:pPr>
-          <w:hyperlink w:anchor="_Toc324272084" w:history="1">
+          <w:hyperlink w:anchor="_Toc324282371" w:history="1">
             <w:r>
               <w:rPr>
                 <w:rStyle w:val="Hyperlink"/>
@@ -2491,7 +2491,7 @@
                 <w:noProof/>
                 <w:webHidden/>
               </w:rPr>
-              <w:instrText xml:space="preserve"> PAGEREF _Toc324272084 \h </w:instrText>
+              <w:instrText xml:space="preserve"> PAGEREF _Toc324282371 \h </w:instrText>
             </w:r>
             <w:r>
               <w:rPr>
@@ -2533,7 +2533,7 @@
               <w:noProof/>
             </w:rPr>
           </w:pPr>
-          <w:hyperlink w:anchor="_Toc324272085" w:history="1">
+          <w:hyperlink w:anchor="_Toc324282372" w:history="1">
             <w:r>
               <w:rPr>
                 <w:rStyle w:val="Hyperlink"/>
@@ -2560,7 +2560,7 @@
                 <w:noProof/>
                 <w:webHidden/>
               </w:rPr>
-              <w:instrText xml:space="preserve"> PAGEREF _Toc324272085 \h </w:instrText>
+              <w:instrText xml:space="preserve"> PAGEREF _Toc324282372 \h </w:instrText>
             </w:r>
             <w:r>
               <w:rPr>
@@ -2602,7 +2602,7 @@
               <w:noProof/>
             </w:rPr>
           </w:pPr>
-          <w:hyperlink w:anchor="_Toc324272086" w:history="1">
+          <w:hyperlink w:anchor="_Toc324282373" w:history="1">
             <w:r>
               <w:rPr>
                 <w:rStyle w:val="Hyperlink"/>
@@ -2629,7 +2629,7 @@
                 <w:noProof/>
                 <w:webHidden/>
               </w:rPr>
-              <w:instrText xml:space="preserve"> PAGEREF _Toc324272086 \h </w:instrText>
+              <w:instrText xml:space="preserve"> PAGEREF _Toc324282373 \h </w:instrText>
             </w:r>
             <w:r>
               <w:rPr>
@@ -2671,7 +2671,7 @@
               <w:noProof/>
             </w:rPr>
           </w:pPr>
-          <w:hyperlink w:anchor="_Toc324272087" w:history="1">
+          <w:hyperlink w:anchor="_Toc324282374" w:history="1">
             <w:r>
               <w:rPr>
                 <w:rStyle w:val="Hyperlink"/>
@@ -2699,7 +2699,7 @@
                 <w:noProof/>
                 <w:webHidden/>
               </w:rPr>
-              <w:instrText xml:space="preserve"> PAGEREF _Toc324272087 \h </w:instrText>
+              <w:instrText xml:space="preserve"> PAGEREF _Toc324282374 \h </w:instrText>
             </w:r>
             <w:r>
               <w:rPr>
@@ -2741,7 +2741,7 @@
               <w:noProof/>
             </w:rPr>
           </w:pPr>
-          <w:hyperlink w:anchor="_Toc324272088" w:history="1">
+          <w:hyperlink w:anchor="_Toc324282375" w:history="1">
             <w:r>
               <w:rPr>
                 <w:rStyle w:val="Hyperlink"/>
@@ -2768,7 +2768,7 @@
                 <w:noProof/>
                 <w:webHidden/>
               </w:rPr>
-              <w:instrText xml:space="preserve"> PAGEREF _Toc324272088 \h </w:instrText>
+              <w:instrText xml:space="preserve"> PAGEREF _Toc324282375 \h </w:instrText>
             </w:r>
             <w:r>
               <w:rPr>
@@ -2810,7 +2810,7 @@
               <w:noProof/>
             </w:rPr>
           </w:pPr>
-          <w:hyperlink w:anchor="_Toc324272089" w:history="1">
+          <w:hyperlink w:anchor="_Toc324282376" w:history="1">
             <w:r>
               <w:rPr>
                 <w:rStyle w:val="Hyperlink"/>
@@ -2837,7 +2837,7 @@
                 <w:noProof/>
                 <w:webHidden/>
               </w:rPr>
-              <w:instrText xml:space="preserve"> PAGEREF _Toc324272089 \h </w:instrText>
+              <w:instrText xml:space="preserve"> PAGEREF _Toc324282376 \h </w:instrText>
             </w:r>
             <w:r>
               <w:rPr>
@@ -2879,7 +2879,7 @@
               <w:noProof/>
             </w:rPr>
           </w:pPr>
-          <w:hyperlink w:anchor="_Toc324272090" w:history="1">
+          <w:hyperlink w:anchor="_Toc324282377" w:history="1">
             <w:r>
               <w:rPr>
                 <w:rStyle w:val="Hyperlink"/>
@@ -2906,7 +2906,7 @@
                 <w:noProof/>
                 <w:webHidden/>
               </w:rPr>
-              <w:instrText xml:space="preserve"> PAGEREF _Toc324272090 \h </w:instrText>
+              <w:instrText xml:space="preserve"> PAGEREF _Toc324282377 \h </w:instrText>
             </w:r>
             <w:r>
               <w:rPr>
@@ -2948,7 +2948,7 @@
               <w:noProof/>
             </w:rPr>
           </w:pPr>
-          <w:hyperlink w:anchor="_Toc324272091" w:history="1">
+          <w:hyperlink w:anchor="_Toc324282378" w:history="1">
             <w:r>
               <w:rPr>
                 <w:rStyle w:val="Hyperlink"/>
@@ -2975,7 +2975,7 @@
                 <w:noProof/>
                 <w:webHidden/>
               </w:rPr>
-              <w:instrText xml:space="preserve"> PAGEREF _Toc324272091 \h </w:instrText>
+              <w:instrText xml:space="preserve"> PAGEREF _Toc324282378 \h </w:instrText>
             </w:r>
             <w:r>
               <w:rPr>
@@ -3017,7 +3017,7 @@
               <w:noProof/>
             </w:rPr>
           </w:pPr>
-          <w:hyperlink w:anchor="_Toc324272092" w:history="1">
+          <w:hyperlink w:anchor="_Toc324282379" w:history="1">
             <w:r>
               <w:rPr>
                 <w:rStyle w:val="Hyperlink"/>
@@ -3044,7 +3044,7 @@
                 <w:noProof/>
                 <w:webHidden/>
               </w:rPr>
-              <w:instrText xml:space="preserve"> PAGEREF _Toc324272092 \h </w:instrText>
+              <w:instrText xml:space="preserve"> PAGEREF _Toc324282379 \h </w:instrText>
             </w:r>
             <w:r>
               <w:rPr>
@@ -3086,7 +3086,7 @@
               <w:noProof/>
             </w:rPr>
           </w:pPr>
-          <w:hyperlink w:anchor="_Toc324272093" w:history="1">
+          <w:hyperlink w:anchor="_Toc324282380" w:history="1">
             <w:r>
               <w:rPr>
                 <w:rStyle w:val="Hyperlink"/>
@@ -3113,7 +3113,7 @@
                 <w:noProof/>
                 <w:webHidden/>
               </w:rPr>
-              <w:instrText xml:space="preserve"> PAGEREF _Toc324272093 \h </w:instrText>
+              <w:instrText xml:space="preserve"> PAGEREF _Toc324282380 \h </w:instrText>
             </w:r>
             <w:r>
               <w:rPr>
@@ -3155,7 +3155,7 @@
               <w:noProof/>
             </w:rPr>
           </w:pPr>
-          <w:hyperlink w:anchor="_Toc324272094" w:history="1">
+          <w:hyperlink w:anchor="_Toc324282381" w:history="1">
             <w:r>
               <w:rPr>
                 <w:rStyle w:val="Hyperlink"/>
@@ -3182,7 +3182,7 @@
                 <w:noProof/>
                 <w:webHidden/>
               </w:rPr>
-              <w:instrText xml:space="preserve"> PAGEREF _Toc324272094 \h </w:instrText>
+              <w:instrText xml:space="preserve"> PAGEREF _Toc324282381 \h </w:instrText>
             </w:r>
             <w:r>
               <w:rPr>
@@ -3224,7 +3224,7 @@
               <w:noProof/>
             </w:rPr>
           </w:pPr>
-          <w:hyperlink w:anchor="_Toc324272095" w:history="1">
+          <w:hyperlink w:anchor="_Toc324282382" w:history="1">
             <w:r>
               <w:rPr>
                 <w:rStyle w:val="Hyperlink"/>
@@ -3251,7 +3251,7 @@
                 <w:noProof/>
                 <w:webHidden/>
               </w:rPr>
-              <w:instrText xml:space="preserve"> PAGEREF _Toc324272095 \h </w:instrText>
+              <w:instrText xml:space="preserve"> PAGEREF _Toc324282382 \h </w:instrText>
             </w:r>
             <w:r>
               <w:rPr>
@@ -3293,7 +3293,7 @@
               <w:noProof/>
             </w:rPr>
           </w:pPr>
-          <w:hyperlink w:anchor="_Toc324272096" w:history="1">
+          <w:hyperlink w:anchor="_Toc324282383" w:history="1">
             <w:r>
               <w:rPr>
                 <w:rStyle w:val="Hyperlink"/>
@@ -3320,7 +3320,7 @@
                 <w:noProof/>
                 <w:webHidden/>
               </w:rPr>
-              <w:instrText xml:space="preserve"> PAGEREF _Toc324272096 \h </w:instrText>
+              <w:instrText xml:space="preserve"> PAGEREF _Toc324282383 \h </w:instrText>
             </w:r>
             <w:r>
               <w:rPr>
@@ -3362,7 +3362,7 @@
               <w:noProof/>
             </w:rPr>
           </w:pPr>
-          <w:hyperlink w:anchor="_Toc324272097" w:history="1">
+          <w:hyperlink w:anchor="_Toc324282384" w:history="1">
             <w:r>
               <w:rPr>
                 <w:rStyle w:val="Hyperlink"/>
@@ -3389,7 +3389,7 @@
                 <w:noProof/>
                 <w:webHidden/>
               </w:rPr>
-              <w:instrText xml:space="preserve"> PAGEREF _Toc324272097 \h </w:instrText>
+              <w:instrText xml:space="preserve"> PAGEREF _Toc324282384 \h </w:instrText>
             </w:r>
             <w:r>
               <w:rPr>
@@ -3431,7 +3431,7 @@
               <w:noProof/>
             </w:rPr>
           </w:pPr>
-          <w:hyperlink w:anchor="_Toc324272098" w:history="1">
+          <w:hyperlink w:anchor="_Toc324282385" w:history="1">
             <w:r>
               <w:rPr>
                 <w:rStyle w:val="Hyperlink"/>
@@ -3458,7 +3458,7 @@
                 <w:noProof/>
                 <w:webHidden/>
               </w:rPr>
-              <w:instrText xml:space="preserve"> PAGEREF _Toc324272098 \h </w:instrText>
+              <w:instrText xml:space="preserve"> PAGEREF _Toc324282385 \h </w:instrText>
             </w:r>
             <w:r>
               <w:rPr>
@@ -3500,7 +3500,7 @@
               <w:noProof/>
             </w:rPr>
           </w:pPr>
-          <w:hyperlink w:anchor="_Toc324272099" w:history="1">
+          <w:hyperlink w:anchor="_Toc324282386" w:history="1">
             <w:r>
               <w:rPr>
                 <w:rStyle w:val="Hyperlink"/>
@@ -3527,7 +3527,7 @@
                 <w:noProof/>
                 <w:webHidden/>
               </w:rPr>
-              <w:instrText xml:space="preserve"> PAGEREF _Toc324272099 \h </w:instrText>
+              <w:instrText xml:space="preserve"> PAGEREF _Toc324282386 \h </w:instrText>
             </w:r>
             <w:r>
               <w:rPr>
@@ -3569,7 +3569,7 @@
               <w:noProof/>
             </w:rPr>
           </w:pPr>
-          <w:hyperlink w:anchor="_Toc324272100" w:history="1">
+          <w:hyperlink w:anchor="_Toc324282387" w:history="1">
             <w:r>
               <w:rPr>
                 <w:rStyle w:val="Hyperlink"/>
@@ -3596,7 +3596,7 @@
                 <w:noProof/>
                 <w:webHidden/>
               </w:rPr>
-              <w:instrText xml:space="preserve"> PAGEREF _Toc324272100 \h </w:instrText>
+              <w:instrText xml:space="preserve"> PAGEREF _Toc324282387 \h </w:instrText>
             </w:r>
             <w:r>
               <w:rPr>
@@ -3638,7 +3638,7 @@
               <w:noProof/>
             </w:rPr>
           </w:pPr>
-          <w:hyperlink w:anchor="_Toc324272101" w:history="1">
+          <w:hyperlink w:anchor="_Toc324282388" w:history="1">
             <w:r>
               <w:rPr>
                 <w:rStyle w:val="Hyperlink"/>
@@ -3665,7 +3665,7 @@
                 <w:noProof/>
                 <w:webHidden/>
               </w:rPr>
-              <w:instrText xml:space="preserve"> PAGEREF _Toc324272101 \h </w:instrText>
+              <w:instrText xml:space="preserve"> PAGEREF _Toc324282388 \h </w:instrText>
             </w:r>
             <w:r>
               <w:rPr>
@@ -3707,7 +3707,7 @@
               <w:noProof/>
             </w:rPr>
           </w:pPr>
-          <w:hyperlink w:anchor="_Toc324272102" w:history="1">
+          <w:hyperlink w:anchor="_Toc324282389" w:history="1">
             <w:r>
               <w:rPr>
                 <w:rStyle w:val="Hyperlink"/>
@@ -3734,7 +3734,7 @@
                 <w:noProof/>
                 <w:webHidden/>
               </w:rPr>
-              <w:instrText xml:space="preserve"> PAGEREF _Toc324272102 \h </w:instrText>
+              <w:instrText xml:space="preserve"> PAGEREF _Toc324282389 \h </w:instrText>
             </w:r>
             <w:r>
               <w:rPr>
@@ -3776,7 +3776,7 @@
               <w:noProof/>
             </w:rPr>
           </w:pPr>
-          <w:hyperlink w:anchor="_Toc324272103" w:history="1">
+          <w:hyperlink w:anchor="_Toc324282390" w:history="1">
             <w:r>
               <w:rPr>
                 <w:rStyle w:val="Hyperlink"/>
@@ -3803,7 +3803,7 @@
                 <w:noProof/>
                 <w:webHidden/>
               </w:rPr>
-              <w:instrText xml:space="preserve"> PAGEREF _Toc324272103 \h </w:instrText>
+              <w:instrText xml:space="preserve"> PAGEREF _Toc324282390 \h </w:instrText>
             </w:r>
             <w:r>
               <w:rPr>
@@ -3845,7 +3845,7 @@
               <w:noProof/>
             </w:rPr>
           </w:pPr>
-          <w:hyperlink w:anchor="_Toc324272104" w:history="1">
+          <w:hyperlink w:anchor="_Toc324282391" w:history="1">
             <w:r>
               <w:rPr>
                 <w:rStyle w:val="Hyperlink"/>
@@ -3872,7 +3872,7 @@
                 <w:noProof/>
                 <w:webHidden/>
               </w:rPr>
-              <w:instrText xml:space="preserve"> PAGEREF _Toc324272104 \h </w:instrText>
+              <w:instrText xml:space="preserve"> PAGEREF _Toc324282391 \h </w:instrText>
             </w:r>
             <w:r>
               <w:rPr>
@@ -3914,7 +3914,7 @@
               <w:noProof/>
             </w:rPr>
           </w:pPr>
-          <w:hyperlink w:anchor="_Toc324272105" w:history="1">
+          <w:hyperlink w:anchor="_Toc324282392" w:history="1">
             <w:r>
               <w:rPr>
                 <w:rStyle w:val="Hyperlink"/>
@@ -3941,7 +3941,7 @@
                 <w:noProof/>
                 <w:webHidden/>
               </w:rPr>
-              <w:instrText xml:space="preserve"> PAGEREF _Toc324272105 \h </w:instrText>
+              <w:instrText xml:space="preserve"> PAGEREF _Toc324282392 \h </w:instrText>
             </w:r>
             <w:r>
               <w:rPr>
@@ -3983,7 +3983,7 @@
               <w:noProof/>
             </w:rPr>
           </w:pPr>
-          <w:hyperlink w:anchor="_Toc324272106" w:history="1">
+          <w:hyperlink w:anchor="_Toc324282393" w:history="1">
             <w:r>
               <w:rPr>
                 <w:rStyle w:val="Hyperlink"/>
@@ -4010,7 +4010,7 @@
                 <w:noProof/>
                 <w:webHidden/>
               </w:rPr>
-              <w:instrText xml:space="preserve"> PAGEREF _Toc324272106 \h </w:instrText>
+              <w:instrText xml:space="preserve"> PAGEREF _Toc324282393 \h </w:instrText>
             </w:r>
             <w:r>
               <w:rPr>
@@ -4052,7 +4052,7 @@
               <w:noProof/>
             </w:rPr>
           </w:pPr>
-          <w:hyperlink w:anchor="_Toc324272107" w:history="1">
+          <w:hyperlink w:anchor="_Toc324282394" w:history="1">
             <w:r>
               <w:rPr>
                 <w:rStyle w:val="Hyperlink"/>
@@ -4079,7 +4079,7 @@
                 <w:noProof/>
                 <w:webHidden/>
               </w:rPr>
-              <w:instrText xml:space="preserve"> PAGEREF _Toc324272107 \h </w:instrText>
+              <w:instrText xml:space="preserve"> PAGEREF _Toc324282394 \h </w:instrText>
             </w:r>
             <w:r>
               <w:rPr>
@@ -4121,7 +4121,7 @@
               <w:noProof/>
             </w:rPr>
           </w:pPr>
-          <w:hyperlink w:anchor="_Toc324272108" w:history="1">
+          <w:hyperlink w:anchor="_Toc324282395" w:history="1">
             <w:r>
               <w:rPr>
                 <w:rStyle w:val="Hyperlink"/>
@@ -4148,7 +4148,7 @@
                 <w:noProof/>
                 <w:webHidden/>
               </w:rPr>
-              <w:instrText xml:space="preserve"> PAGEREF _Toc324272108 \h </w:instrText>
+              <w:instrText xml:space="preserve"> PAGEREF _Toc324282395 \h </w:instrText>
             </w:r>
             <w:r>
               <w:rPr>
@@ -4190,7 +4190,7 @@
               <w:noProof/>
             </w:rPr>
           </w:pPr>
-          <w:hyperlink w:anchor="_Toc324272109" w:history="1">
+          <w:hyperlink w:anchor="_Toc324282396" w:history="1">
             <w:r>
               <w:rPr>
                 <w:rStyle w:val="Hyperlink"/>
@@ -4217,7 +4217,7 @@
                 <w:noProof/>
                 <w:webHidden/>
               </w:rPr>
-              <w:instrText xml:space="preserve"> PAGEREF _Toc324272109 \h </w:instrText>
+              <w:instrText xml:space="preserve"> PAGEREF _Toc324282396 \h </w:instrText>
             </w:r>
             <w:r>
               <w:rPr>
@@ -4259,7 +4259,7 @@
               <w:noProof/>
             </w:rPr>
           </w:pPr>
-          <w:hyperlink w:anchor="_Toc324272110" w:history="1">
+          <w:hyperlink w:anchor="_Toc324282397" w:history="1">
             <w:r>
               <w:rPr>
                 <w:rStyle w:val="Hyperlink"/>
@@ -4286,7 +4286,7 @@
                 <w:noProof/>
                 <w:webHidden/>
               </w:rPr>
-              <w:instrText xml:space="preserve"> PAGEREF _Toc324272110 \h </w:instrText>
+              <w:instrText xml:space="preserve"> PAGEREF _Toc324282397 \h </w:instrText>
             </w:r>
             <w:r>
               <w:rPr>
@@ -4328,7 +4328,7 @@
               <w:noProof/>
             </w:rPr>
           </w:pPr>
-          <w:hyperlink w:anchor="_Toc324272111" w:history="1">
+          <w:hyperlink w:anchor="_Toc324282398" w:history="1">
             <w:r>
               <w:rPr>
                 <w:rStyle w:val="Hyperlink"/>
@@ -4355,7 +4355,7 @@
                 <w:noProof/>
                 <w:webHidden/>
               </w:rPr>
-              <w:instrText xml:space="preserve"> PAGEREF _Toc324272111 \h </w:instrText>
+              <w:instrText xml:space="preserve"> PAGEREF _Toc324282398 \h </w:instrText>
             </w:r>
             <w:r>
               <w:rPr>
@@ -4397,7 +4397,7 @@
               <w:noProof/>
             </w:rPr>
           </w:pPr>
-          <w:hyperlink w:anchor="_Toc324272112" w:history="1">
+          <w:hyperlink w:anchor="_Toc324282399" w:history="1">
             <w:r>
               <w:rPr>
                 <w:rStyle w:val="Hyperlink"/>
@@ -4424,7 +4424,7 @@
                 <w:noProof/>
                 <w:webHidden/>
               </w:rPr>
-              <w:instrText xml:space="preserve"> PAGEREF _Toc324272112 \h </w:instrText>
+              <w:instrText xml:space="preserve"> PAGEREF _Toc324282399 \h </w:instrText>
             </w:r>
             <w:r>
               <w:rPr>
@@ -4466,7 +4466,7 @@
               <w:noProof/>
             </w:rPr>
           </w:pPr>
-          <w:hyperlink w:anchor="_Toc324272113" w:history="1">
+          <w:hyperlink w:anchor="_Toc324282400" w:history="1">
             <w:r>
               <w:rPr>
                 <w:rStyle w:val="Hyperlink"/>
@@ -4493,7 +4493,7 @@
                 <w:noProof/>
                 <w:webHidden/>
               </w:rPr>
-              <w:instrText xml:space="preserve"> PAGEREF _Toc324272113 \h </w:instrText>
+              <w:instrText xml:space="preserve"> PAGEREF _Toc324282400 \h </w:instrText>
             </w:r>
             <w:r>
               <w:rPr>
@@ -4535,7 +4535,7 @@
               <w:noProof/>
             </w:rPr>
           </w:pPr>
-          <w:hyperlink w:anchor="_Toc324272114" w:history="1">
+          <w:hyperlink w:anchor="_Toc324282401" w:history="1">
             <w:r>
               <w:rPr>
                 <w:rStyle w:val="Hyperlink"/>
@@ -4562,7 +4562,7 @@
                 <w:noProof/>
                 <w:webHidden/>
               </w:rPr>
-              <w:instrText xml:space="preserve"> PAGEREF _Toc324272114 \h </w:instrText>
+              <w:instrText xml:space="preserve"> PAGEREF _Toc324282401 \h </w:instrText>
             </w:r>
             <w:r>
               <w:rPr>
@@ -4604,7 +4604,7 @@
               <w:noProof/>
             </w:rPr>
           </w:pPr>
-          <w:hyperlink w:anchor="_Toc324272115" w:history="1">
+          <w:hyperlink w:anchor="_Toc324282402" w:history="1">
             <w:r>
               <w:rPr>
                 <w:rStyle w:val="Hyperlink"/>
@@ -4631,7 +4631,7 @@
                 <w:noProof/>
                 <w:webHidden/>
               </w:rPr>
-              <w:instrText xml:space="preserve"> PAGEREF _Toc324272115 \h </w:instrText>
+              <w:instrText xml:space="preserve"> PAGEREF _Toc324282402 \h </w:instrText>
             </w:r>
             <w:r>
               <w:rPr>
@@ -4673,7 +4673,7 @@
               <w:noProof/>
             </w:rPr>
           </w:pPr>
-          <w:hyperlink w:anchor="_Toc324272116" w:history="1">
+          <w:hyperlink w:anchor="_Toc324282403" w:history="1">
             <w:r>
               <w:rPr>
                 <w:rStyle w:val="Hyperlink"/>
@@ -4700,7 +4700,7 @@
                 <w:noProof/>
                 <w:webHidden/>
               </w:rPr>
-              <w:instrText xml:space="preserve"> PAGEREF _Toc324272116 \h </w:instrText>
+              <w:instrText xml:space="preserve"> PAGEREF _Toc324282403 \h </w:instrText>
             </w:r>
             <w:r>
               <w:rPr>
@@ -4745,7 +4745,7 @@
           <w:u w:val="single"/>
         </w:rPr>
       </w:pPr>
-      <w:bookmarkStart w:id="0" w:name="_Toc324272051"/>
+      <w:bookmarkStart w:id="0" w:name="_Toc324282338"/>
       <w:r>
         <w:rPr>
           <w:u w:val="single"/>
@@ -4797,7 +4797,7 @@
           <w:u w:val="single"/>
         </w:rPr>
       </w:pPr>
-      <w:bookmarkStart w:id="1" w:name="_Toc324272052"/>
+      <w:bookmarkStart w:id="1" w:name="_Toc324282339"/>
       <w:r>
         <w:rPr>
           <w:u w:val="single"/>
@@ -4892,7 +4892,7 @@
           <w:u w:val="single"/>
         </w:rPr>
       </w:pPr>
-      <w:bookmarkStart w:id="2" w:name="_Toc324272053"/>
+      <w:bookmarkStart w:id="2" w:name="_Toc324282340"/>
       <w:r>
         <w:rPr>
           <w:u w:val="single"/>
@@ -5093,7 +5093,7 @@
           <w:u w:val="single"/>
         </w:rPr>
       </w:pPr>
-      <w:bookmarkStart w:id="3" w:name="_Toc324272054"/>
+      <w:bookmarkStart w:id="3" w:name="_Toc324282341"/>
       <w:r>
         <w:rPr>
           <w:u w:val="single"/>
@@ -5544,7 +5544,7 @@
           <w:u w:val="single"/>
         </w:rPr>
       </w:pPr>
-      <w:bookmarkStart w:id="5" w:name="_Toc324272055"/>
+      <w:bookmarkStart w:id="5" w:name="_Toc324282342"/>
       <w:r>
         <w:rPr>
           <w:u w:val="single"/>
@@ -6466,7 +6466,7 @@
       <w:pPr>
         <w:pStyle w:val="Heading2"/>
       </w:pPr>
-      <w:bookmarkStart w:id="6" w:name="_Toc324272056"/>
+      <w:bookmarkStart w:id="6" w:name="_Toc324282343"/>
       <w:r>
         <w:lastRenderedPageBreak/>
         <w:t>File Locations</w:t>
@@ -6910,7 +6910,7 @@
           <w:u w:val="single"/>
         </w:rPr>
       </w:pPr>
-      <w:bookmarkStart w:id="7" w:name="_Toc324272057"/>
+      <w:bookmarkStart w:id="7" w:name="_Toc324282344"/>
       <w:r>
         <w:rPr>
           <w:u w:val="single"/>
@@ -7046,7 +7046,7 @@
         <w:pStyle w:val="Heading2"/>
         <w:jc w:val="both"/>
       </w:pPr>
-      <w:bookmarkStart w:id="9" w:name="_Toc324272058"/>
+      <w:bookmarkStart w:id="9" w:name="_Toc324282345"/>
       <w:r>
         <w:t>Options</w:t>
       </w:r>
@@ -7057,7 +7057,7 @@
         <w:pStyle w:val="Heading3"/>
         <w:jc w:val="both"/>
       </w:pPr>
-      <w:bookmarkStart w:id="10" w:name="_Toc324272059"/>
+      <w:bookmarkStart w:id="10" w:name="_Toc324282346"/>
       <w:r>
         <w:t>Lightgrep Output Folder</w:t>
       </w:r>
@@ -7098,7 +7098,7 @@
         <w:pStyle w:val="Heading3"/>
         <w:jc w:val="both"/>
       </w:pPr>
-      <w:bookmarkStart w:id="11" w:name="_Toc324272060"/>
+      <w:bookmarkStart w:id="11" w:name="_Toc324282347"/>
       <w:r>
         <w:t>Create Bookmarks</w:t>
       </w:r>
@@ -7149,7 +7149,7 @@
         <w:pStyle w:val="Heading3"/>
         <w:jc w:val="both"/>
       </w:pPr>
-      <w:bookmarkStart w:id="12" w:name="_Toc324272061"/>
+      <w:bookmarkStart w:id="12" w:name="_Toc324282348"/>
       <w:r>
         <w:t>Create Excel Report</w:t>
       </w:r>
@@ -7168,7 +7168,7 @@
         <w:pStyle w:val="Heading3"/>
         <w:jc w:val="both"/>
       </w:pPr>
-      <w:bookmarkStart w:id="13" w:name="_Toc324272062"/>
+      <w:bookmarkStart w:id="13" w:name="_Toc324282349"/>
       <w:r>
         <w:t>One Bookmark Per File</w:t>
       </w:r>
@@ -7199,7 +7199,7 @@
         <w:pStyle w:val="Heading3"/>
         <w:jc w:val="both"/>
       </w:pPr>
-      <w:bookmarkStart w:id="14" w:name="_Toc324272063"/>
+      <w:bookmarkStart w:id="14" w:name="_Toc324282350"/>
       <w:r>
         <w:t>Use Export Folder</w:t>
       </w:r>
@@ -7218,7 +7218,7 @@
         <w:pStyle w:val="Heading3"/>
         <w:jc w:val="both"/>
       </w:pPr>
-      <w:bookmarkStart w:id="15" w:name="_Toc324272064"/>
+      <w:bookmarkStart w:id="15" w:name="_Toc324282351"/>
       <w:r>
         <w:t>Search only selected items</w:t>
       </w:r>
@@ -7237,7 +7237,7 @@
         <w:pStyle w:val="Heading3"/>
         <w:jc w:val="both"/>
       </w:pPr>
-      <w:bookmarkStart w:id="16" w:name="_Toc324272065"/>
+      <w:bookmarkStart w:id="16" w:name="_Toc324282352"/>
       <w:r>
         <w:t>Search for Keywords</w:t>
       </w:r>
@@ -7276,7 +7276,7 @@
         <w:pStyle w:val="Heading3"/>
         <w:jc w:val="both"/>
       </w:pPr>
-      <w:bookmarkStart w:id="17" w:name="_Toc324272066"/>
+      <w:bookmarkStart w:id="17" w:name="_Toc324282353"/>
       <w:r>
         <w:t>Search for Entities</w:t>
       </w:r>
@@ -7295,7 +7295,7 @@
         <w:pStyle w:val="Heading3"/>
         <w:jc w:val="both"/>
       </w:pPr>
-      <w:bookmarkStart w:id="18" w:name="_Toc324272067"/>
+      <w:bookmarkStart w:id="18" w:name="_Toc324282354"/>
       <w:r>
         <w:t>Ignore all items in loaded hash library (search slack)</w:t>
       </w:r>
@@ -7326,7 +7326,7 @@
         <w:pStyle w:val="Heading3"/>
         <w:jc w:val="both"/>
       </w:pPr>
-      <w:bookmarkStart w:id="19" w:name="_Toc324272068"/>
+      <w:bookmarkStart w:id="19" w:name="_Toc324282355"/>
       <w:r>
         <w:t>I</w:t>
       </w:r>
@@ -7361,7 +7361,7 @@
         <w:pStyle w:val="Heading3"/>
         <w:jc w:val="both"/>
       </w:pPr>
-      <w:bookmarkStart w:id="20" w:name="_Toc324272069"/>
+      <w:bookmarkStart w:id="20" w:name="_Toc324282356"/>
       <w:r>
         <w:t>Search Status</w:t>
       </w:r>
@@ -7383,7 +7383,7 @@
         <w:pStyle w:val="Heading3"/>
         <w:jc w:val="both"/>
       </w:pPr>
-      <w:bookmarkStart w:id="21" w:name="_Toc324272070"/>
+      <w:bookmarkStart w:id="21" w:name="_Toc324282357"/>
       <w:r>
         <w:t>Search (Button)</w:t>
       </w:r>
@@ -7432,7 +7432,7 @@
           <w:u w:val="single"/>
         </w:rPr>
       </w:pPr>
-      <w:bookmarkStart w:id="22" w:name="_Toc324272071"/>
+      <w:bookmarkStart w:id="22" w:name="_Toc324282358"/>
       <w:r>
         <w:rPr>
           <w:u w:val="single"/>
@@ -7560,7 +7560,7 @@
         <w:pStyle w:val="Heading2"/>
         <w:jc w:val="both"/>
       </w:pPr>
-      <w:bookmarkStart w:id="24" w:name="_Toc324272072"/>
+      <w:bookmarkStart w:id="24" w:name="_Toc324282359"/>
       <w:r>
         <w:t>Options</w:t>
       </w:r>
@@ -7571,7 +7571,7 @@
         <w:pStyle w:val="Heading3"/>
         <w:jc w:val="both"/>
       </w:pPr>
-      <w:bookmarkStart w:id="25" w:name="_Toc324272073"/>
+      <w:bookmarkStart w:id="25" w:name="_Toc324282360"/>
       <w:r>
         <w:t>Import From EnCase</w:t>
       </w:r>
@@ -7940,7 +7940,7 @@
         <w:pStyle w:val="Heading3"/>
         <w:jc w:val="both"/>
       </w:pPr>
-      <w:bookmarkStart w:id="29" w:name="_Toc324272074"/>
+      <w:bookmarkStart w:id="29" w:name="_Toc324282361"/>
       <w:r>
         <w:t>Add Keyword List</w:t>
       </w:r>
@@ -8181,7 +8181,7 @@
         <w:pStyle w:val="Heading3"/>
         <w:jc w:val="both"/>
       </w:pPr>
-      <w:bookmarkStart w:id="31" w:name="_Toc324272075"/>
+      <w:bookmarkStart w:id="31" w:name="_Toc324282362"/>
       <w:r>
         <w:t>Import / Export XML</w:t>
       </w:r>
@@ -8212,7 +8212,7 @@
         <w:pStyle w:val="Heading3"/>
         <w:jc w:val="both"/>
       </w:pPr>
-      <w:bookmarkStart w:id="32" w:name="_Toc324272076"/>
+      <w:bookmarkStart w:id="32" w:name="_Toc324282363"/>
       <w:r>
         <w:t>Save Settings</w:t>
       </w:r>
@@ -8231,7 +8231,7 @@
         <w:pStyle w:val="Heading3"/>
         <w:jc w:val="both"/>
       </w:pPr>
-      <w:bookmarkStart w:id="33" w:name="_Toc324272077"/>
+      <w:bookmarkStart w:id="33" w:name="_Toc324282364"/>
       <w:r>
         <w:t>Keyword Tree</w:t>
       </w:r>
@@ -8289,7 +8289,7 @@
         <w:pStyle w:val="Heading3"/>
         <w:jc w:val="both"/>
       </w:pPr>
-      <w:bookmarkStart w:id="34" w:name="_Toc324272078"/>
+      <w:bookmarkStart w:id="34" w:name="_Toc324282365"/>
       <w:r>
         <w:t>Editing Keywords</w:t>
       </w:r>
@@ -8543,7 +8543,7 @@
         <w:pStyle w:val="Heading2"/>
       </w:pPr>
       <w:bookmarkStart w:id="37" w:name="_Ref315740120"/>
-      <w:bookmarkStart w:id="38" w:name="_Toc324272079"/>
+      <w:bookmarkStart w:id="38" w:name="_Toc324282366"/>
       <w:r>
         <w:t>Supported Pattern Syntax</w:t>
       </w:r>
@@ -8558,7 +8558,7 @@
           <w:rFonts w:cs="CMBX12"/>
         </w:rPr>
       </w:pPr>
-      <w:bookmarkStart w:id="39" w:name="_Toc324272080"/>
+      <w:bookmarkStart w:id="39" w:name="_Toc324282367"/>
       <w:r>
         <w:rPr>
           <w:rFonts w:cs="CMBX12"/>
@@ -9261,7 +9261,7 @@
           <w:rFonts w:cs="CMBX10"/>
         </w:rPr>
       </w:pPr>
-      <w:bookmarkStart w:id="40" w:name="_Toc324272081"/>
+      <w:bookmarkStart w:id="40" w:name="_Toc324282368"/>
       <w:r>
         <w:rPr>
           <w:rFonts w:cs="CMBX10"/>
@@ -9428,7 +9428,7 @@
           <w:rFonts w:cstheme="minorHAnsi"/>
         </w:rPr>
       </w:pPr>
-      <w:bookmarkStart w:id="41" w:name="_Toc324272082"/>
+      <w:bookmarkStart w:id="41" w:name="_Toc324282369"/>
       <w:r>
         <w:rPr>
           <w:rFonts w:cstheme="minorHAnsi"/>
@@ -9557,7 +9557,7 @@
         <w:pStyle w:val="Heading3"/>
         <w:jc w:val="both"/>
       </w:pPr>
-      <w:bookmarkStart w:id="42" w:name="_Toc324272083"/>
+      <w:bookmarkStart w:id="42" w:name="_Toc324282370"/>
       <w:r>
         <w:t>Character Class Metacharacters</w:t>
       </w:r>
@@ -9649,7 +9649,7 @@
       <w:pPr>
         <w:pStyle w:val="Heading3"/>
       </w:pPr>
-      <w:bookmarkStart w:id="43" w:name="_Toc324272084"/>
+      <w:bookmarkStart w:id="43" w:name="_Toc324282371"/>
       <w:r>
         <w:t>Named Character Classes</w:t>
       </w:r>
@@ -9874,7 +9874,7 @@
       <w:pPr>
         <w:pStyle w:val="Heading3"/>
       </w:pPr>
-      <w:bookmarkStart w:id="44" w:name="_Toc324272085"/>
+      <w:bookmarkStart w:id="44" w:name="_Toc324282372"/>
       <w:r>
         <w:t>Repetition</w:t>
       </w:r>
@@ -10812,7 +10812,7 @@
       <w:pPr>
         <w:pStyle w:val="Heading3"/>
       </w:pPr>
-      <w:bookmarkStart w:id="45" w:name="_Toc324272086"/>
+      <w:bookmarkStart w:id="45" w:name="_Toc324282373"/>
       <w:r>
         <w:t>Greedy and Reluctant Matching</w:t>
       </w:r>
@@ -11426,7 +11426,7 @@
           <w:rFonts w:cstheme="minorHAnsi"/>
         </w:rPr>
       </w:pPr>
-      <w:bookmarkStart w:id="46" w:name="_Toc324272087"/>
+      <w:bookmarkStart w:id="46" w:name="_Toc324282374"/>
       <w:r>
         <w:rPr>
           <w:rFonts w:cstheme="minorHAnsi"/>
@@ -11614,7 +11614,7 @@
           <w:u w:val="single"/>
         </w:rPr>
       </w:pPr>
-      <w:bookmarkStart w:id="47" w:name="_Toc324272088"/>
+      <w:bookmarkStart w:id="47" w:name="_Toc324282375"/>
       <w:r>
         <w:rPr>
           <w:u w:val="single"/>
@@ -11743,7 +11743,7 @@
         <w:pStyle w:val="Heading2"/>
         <w:jc w:val="both"/>
       </w:pPr>
-      <w:bookmarkStart w:id="49" w:name="_Toc324272089"/>
+      <w:bookmarkStart w:id="49" w:name="_Toc324282376"/>
       <w:r>
         <w:lastRenderedPageBreak/>
         <w:t>Options</w:t>
@@ -11755,7 +11755,7 @@
         <w:pStyle w:val="Heading3"/>
         <w:jc w:val="both"/>
       </w:pPr>
-      <w:bookmarkStart w:id="50" w:name="_Toc324272090"/>
+      <w:bookmarkStart w:id="50" w:name="_Toc324282377"/>
       <w:r>
         <w:t>Entities</w:t>
       </w:r>
@@ -11780,7 +11780,7 @@
         <w:pStyle w:val="Heading3"/>
         <w:jc w:val="both"/>
       </w:pPr>
-      <w:bookmarkStart w:id="51" w:name="_Toc324272091"/>
+      <w:bookmarkStart w:id="51" w:name="_Toc324282378"/>
       <w:r>
         <w:t>Entity Filter</w:t>
       </w:r>
@@ -11811,7 +11811,7 @@
         <w:pStyle w:val="Heading3"/>
         <w:jc w:val="both"/>
       </w:pPr>
-      <w:bookmarkStart w:id="52" w:name="_Toc324272092"/>
+      <w:bookmarkStart w:id="52" w:name="_Toc324282379"/>
       <w:r>
         <w:t>Validation Lists</w:t>
       </w:r>
@@ -11902,7 +11902,17 @@
       </w:r>
       <w:r>
         <w:br/>
-        <w:t>http://data.iana.org/TLD/tlds-alpha-by-domain.txt</w:t>
+      </w:r>
+      <w:hyperlink r:id="rId34" w:history="1">
+        <w:r>
+          <w:rPr>
+            <w:rStyle w:val="Hyperlink"/>
+          </w:rPr>
+          <w:t>http://data.iana.org/TLD/tlds-alpha-by-domain.txt</w:t>
+        </w:r>
+      </w:hyperlink>
+      <w:r>
+        <w:t xml:space="preserve"> </w:t>
       </w:r>
     </w:p>
     <w:p>
@@ -11921,7 +11931,17 @@
       </w:r>
       <w:r>
         <w:br/>
-        <w:t>http://www.nationalnanpa.com/nas/public/npasInServiceByNumberReport.do?method=displayNpasInServiceByNumberReport"</w:t>
+      </w:r>
+      <w:hyperlink r:id="rId35" w:history="1">
+        <w:r>
+          <w:rPr>
+            <w:rStyle w:val="Hyperlink"/>
+          </w:rPr>
+          <w:t>http://www.nationalnanpa.com/nas/public/npasInServiceByNumberReport.do?method=displayNpasInServiceByNumberReport</w:t>
+        </w:r>
+      </w:hyperlink>
+      <w:r>
+        <w:t xml:space="preserve"> </w:t>
       </w:r>
     </w:p>
     <w:p>
@@ -11929,7 +11949,7 @@
         <w:pStyle w:val="Heading3"/>
         <w:jc w:val="both"/>
       </w:pPr>
-      <w:bookmarkStart w:id="53" w:name="_Toc324272093"/>
+      <w:bookmarkStart w:id="53" w:name="_Toc324282380"/>
       <w:r>
         <w:t xml:space="preserve">Import </w:t>
       </w:r>
@@ -11984,7 +12004,7 @@
         <w:pStyle w:val="Heading3"/>
         <w:jc w:val="both"/>
       </w:pPr>
-      <w:bookmarkStart w:id="54" w:name="_Toc324272094"/>
+      <w:bookmarkStart w:id="54" w:name="_Toc324282381"/>
       <w:r>
         <w:t>Add Sample Entities</w:t>
       </w:r>
@@ -12038,7 +12058,7 @@
         <w:pStyle w:val="Heading3"/>
         <w:jc w:val="both"/>
       </w:pPr>
-      <w:bookmarkStart w:id="55" w:name="_Toc324272095"/>
+      <w:bookmarkStart w:id="55" w:name="_Toc324282382"/>
       <w:r>
         <w:lastRenderedPageBreak/>
         <w:t>Compile Filters</w:t>
@@ -12058,7 +12078,7 @@
         <w:pStyle w:val="Heading3"/>
         <w:jc w:val="both"/>
       </w:pPr>
-      <w:bookmarkStart w:id="56" w:name="_Toc324272096"/>
+      <w:bookmarkStart w:id="56" w:name="_Toc324282383"/>
       <w:r>
         <w:t>Save Settings</w:t>
       </w:r>
@@ -12076,7 +12096,7 @@
       <w:pPr>
         <w:pStyle w:val="Heading3"/>
       </w:pPr>
-      <w:bookmarkStart w:id="57" w:name="_Toc324272097"/>
+      <w:bookmarkStart w:id="57" w:name="_Toc324282384"/>
       <w:r>
         <w:t>Editing Entities</w:t>
       </w:r>
@@ -12117,7 +12137,7 @@
                     </pic:cNvPicPr>
                   </pic:nvPicPr>
                   <pic:blipFill>
-                    <a:blip r:embed="rId34"/>
+                    <a:blip r:embed="rId36"/>
                     <a:srcRect/>
                     <a:stretch>
                       <a:fillRect/>
@@ -12366,7 +12386,7 @@
           <w:u w:val="single"/>
         </w:rPr>
       </w:pPr>
-      <w:bookmarkStart w:id="58" w:name="_Toc324272098"/>
+      <w:bookmarkStart w:id="58" w:name="_Toc324282385"/>
       <w:r>
         <w:rPr>
           <w:u w:val="single"/>
@@ -12438,7 +12458,7 @@
                     </pic:cNvPicPr>
                   </pic:nvPicPr>
                   <pic:blipFill>
-                    <a:blip r:embed="rId35"/>
+                    <a:blip r:embed="rId37"/>
                     <a:srcRect/>
                     <a:stretch>
                       <a:fillRect/>
@@ -12492,7 +12512,7 @@
         <w:pStyle w:val="Heading2"/>
         <w:jc w:val="both"/>
       </w:pPr>
-      <w:bookmarkStart w:id="60" w:name="_Toc324272099"/>
+      <w:bookmarkStart w:id="60" w:name="_Toc324282386"/>
       <w:r>
         <w:lastRenderedPageBreak/>
         <w:t>Options</w:t>
@@ -12509,7 +12529,7 @@
         <w:pStyle w:val="Heading3"/>
         <w:jc w:val="both"/>
       </w:pPr>
-      <w:bookmarkStart w:id="61" w:name="_Toc324272100"/>
+      <w:bookmarkStart w:id="61" w:name="_Toc324282387"/>
       <w:r>
         <w:t>File Signature List</w:t>
       </w:r>
@@ -12570,7 +12590,7 @@
         <w:pStyle w:val="Heading3"/>
         <w:jc w:val="both"/>
       </w:pPr>
-      <w:bookmarkStart w:id="62" w:name="_Toc324272101"/>
+      <w:bookmarkStart w:id="62" w:name="_Toc324282388"/>
       <w:r>
         <w:t>Import From EnCase</w:t>
       </w:r>
@@ -12676,7 +12696,7 @@
                     </pic:cNvPicPr>
                   </pic:nvPicPr>
                   <pic:blipFill>
-                    <a:blip r:embed="rId36"/>
+                    <a:blip r:embed="rId38"/>
                     <a:srcRect/>
                     <a:stretch>
                       <a:fillRect/>
@@ -12729,7 +12749,7 @@
         <w:pStyle w:val="Heading3"/>
         <w:jc w:val="both"/>
       </w:pPr>
-      <w:bookmarkStart w:id="64" w:name="_Toc324272102"/>
+      <w:bookmarkStart w:id="64" w:name="_Toc324282389"/>
       <w:r>
         <w:t>Reset Defaults</w:t>
       </w:r>
@@ -12762,7 +12782,7 @@
         <w:pStyle w:val="Heading3"/>
         <w:jc w:val="both"/>
       </w:pPr>
-      <w:bookmarkStart w:id="65" w:name="_Toc324272103"/>
+      <w:bookmarkStart w:id="65" w:name="_Toc324282390"/>
       <w:r>
         <w:lastRenderedPageBreak/>
         <w:t>Run Lightgrep automatically</w:t>
@@ -12788,7 +12808,7 @@
         <w:pStyle w:val="Heading3"/>
         <w:jc w:val="both"/>
       </w:pPr>
-      <w:bookmarkStart w:id="66" w:name="_Toc324272104"/>
+      <w:bookmarkStart w:id="66" w:name="_Toc324282391"/>
       <w:r>
         <w:t>Lightgrep executable path</w:t>
       </w:r>
@@ -12825,7 +12845,7 @@
         <w:pStyle w:val="Heading3"/>
         <w:jc w:val="both"/>
       </w:pPr>
-      <w:bookmarkStart w:id="67" w:name="_Toc324272105"/>
+      <w:bookmarkStart w:id="67" w:name="_Toc324282392"/>
       <w:r>
         <w:t>Excelutil executable path</w:t>
       </w:r>
@@ -12853,7 +12873,7 @@
         <w:pStyle w:val="Heading3"/>
         <w:jc w:val="both"/>
       </w:pPr>
-      <w:bookmarkStart w:id="68" w:name="_Toc324272106"/>
+      <w:bookmarkStart w:id="68" w:name="_Toc324282393"/>
       <w:r>
         <w:t>Number of Threads</w:t>
       </w:r>
@@ -12893,7 +12913,7 @@
         <w:pStyle w:val="Heading3"/>
         <w:jc w:val="both"/>
       </w:pPr>
-      <w:bookmarkStart w:id="69" w:name="_Toc324272107"/>
+      <w:bookmarkStart w:id="69" w:name="_Toc324282394"/>
       <w:r>
         <w:t>Log Level</w:t>
       </w:r>
@@ -12915,7 +12935,7 @@
         <w:pStyle w:val="Heading3"/>
         <w:jc w:val="both"/>
       </w:pPr>
-      <w:bookmarkStart w:id="70" w:name="_Toc324272108"/>
+      <w:bookmarkStart w:id="70" w:name="_Toc324282395"/>
       <w:r>
         <w:t>Single File Bookmark Threshold</w:t>
       </w:r>
@@ -12955,7 +12975,7 @@
         <w:pStyle w:val="Heading3"/>
         <w:jc w:val="both"/>
       </w:pPr>
-      <w:bookmarkStart w:id="71" w:name="_Toc324272109"/>
+      <w:bookmarkStart w:id="71" w:name="_Toc324282396"/>
       <w:r>
         <w:t>Save Settings</w:t>
       </w:r>
@@ -13003,7 +13023,7 @@
           <w:u w:val="single"/>
         </w:rPr>
       </w:pPr>
-      <w:bookmarkStart w:id="73" w:name="_Toc324272110"/>
+      <w:bookmarkStart w:id="73" w:name="_Toc324282397"/>
       <w:r>
         <w:rPr>
           <w:u w:val="single"/>
@@ -13087,7 +13107,7 @@
                     </pic:cNvPicPr>
                   </pic:nvPicPr>
                   <pic:blipFill>
-                    <a:blip r:embed="rId37"/>
+                    <a:blip r:embed="rId39"/>
                     <a:srcRect/>
                     <a:stretch>
                       <a:fillRect/>
@@ -13280,7 +13300,7 @@
           <w:u w:val="single"/>
         </w:rPr>
       </w:pPr>
-      <w:bookmarkStart w:id="76" w:name="_Toc324272111"/>
+      <w:bookmarkStart w:id="76" w:name="_Toc324282398"/>
       <w:r>
         <w:rPr>
           <w:u w:val="single"/>
@@ -13438,7 +13458,7 @@
                     </pic:cNvPicPr>
                   </pic:nvPicPr>
                   <pic:blipFill>
-                    <a:blip r:embed="rId38"/>
+                    <a:blip r:embed="rId40"/>
                     <a:srcRect/>
                     <a:stretch>
                       <a:fillRect/>
@@ -13494,7 +13514,7 @@
           <w:u w:val="single"/>
         </w:rPr>
       </w:pPr>
-      <w:bookmarkStart w:id="78" w:name="_Toc324272112"/>
+      <w:bookmarkStart w:id="78" w:name="_Toc324282399"/>
       <w:r>
         <w:rPr>
           <w:u w:val="single"/>
@@ -13557,7 +13577,7 @@
                     </pic:cNvPicPr>
                   </pic:nvPicPr>
                   <pic:blipFill>
-                    <a:blip r:embed="rId39"/>
+                    <a:blip r:embed="rId41"/>
                     <a:srcRect/>
                     <a:stretch>
                       <a:fillRect/>
@@ -13611,7 +13631,7 @@
         <w:pStyle w:val="Heading2"/>
         <w:jc w:val="both"/>
       </w:pPr>
-      <w:bookmarkStart w:id="79" w:name="_Toc324272113"/>
+      <w:bookmarkStart w:id="79" w:name="_Toc324282400"/>
       <w:r>
         <w:t>Bookmark Output</w:t>
       </w:r>
@@ -13671,7 +13691,7 @@
                     </pic:cNvPicPr>
                   </pic:nvPicPr>
                   <pic:blipFill>
-                    <a:blip r:embed="rId40"/>
+                    <a:blip r:embed="rId42"/>
                     <a:srcRect/>
                     <a:stretch>
                       <a:fillRect/>
@@ -13753,7 +13773,7 @@
                     </pic:cNvPicPr>
                   </pic:nvPicPr>
                   <pic:blipFill>
-                    <a:blip r:embed="rId41"/>
+                    <a:blip r:embed="rId43"/>
                     <a:srcRect/>
                     <a:stretch>
                       <a:fillRect/>
@@ -13832,7 +13852,7 @@
         <w:pStyle w:val="Heading2"/>
         <w:jc w:val="both"/>
       </w:pPr>
-      <w:bookmarkStart w:id="81" w:name="_Toc324272114"/>
+      <w:bookmarkStart w:id="81" w:name="_Toc324282401"/>
       <w:r>
         <w:lastRenderedPageBreak/>
         <w:t>Excel Output</w:t>
@@ -13905,7 +13925,7 @@
                           </pic:cNvPicPr>
                         </pic:nvPicPr>
                         <pic:blipFill>
-                          <a:blip r:embed="rId42"/>
+                          <a:blip r:embed="rId44"/>
                           <a:srcRect/>
                           <a:stretch>
                             <a:fillRect/>
@@ -13967,7 +13987,7 @@
                           </pic:cNvPicPr>
                         </pic:nvPicPr>
                         <pic:blipFill>
-                          <a:blip r:embed="rId43"/>
+                          <a:blip r:embed="rId45"/>
                           <a:srcRect/>
                           <a:stretch>
                             <a:fillRect/>
@@ -14036,7 +14056,7 @@
                     </pic:cNvPicPr>
                   </pic:nvPicPr>
                   <pic:blipFill>
-                    <a:blip r:embed="rId44"/>
+                    <a:blip r:embed="rId46"/>
                     <a:srcRect/>
                     <a:stretch>
                       <a:fillRect/>
@@ -14099,7 +14119,7 @@
                     </pic:cNvPicPr>
                   </pic:nvPicPr>
                   <pic:blipFill>
-                    <a:blip r:embed="rId45"/>
+                    <a:blip r:embed="rId47"/>
                     <a:srcRect/>
                     <a:stretch>
                       <a:fillRect/>
@@ -14184,7 +14204,7 @@
                     </pic:cNvPicPr>
                   </pic:nvPicPr>
                   <pic:blipFill>
-                    <a:blip r:embed="rId46"/>
+                    <a:blip r:embed="rId48"/>
                     <a:srcRect/>
                     <a:stretch>
                       <a:fillRect/>
@@ -14247,7 +14267,7 @@
           <w:u w:val="single"/>
         </w:rPr>
       </w:pPr>
-      <w:bookmarkStart w:id="83" w:name="_Toc324272115"/>
+      <w:bookmarkStart w:id="83" w:name="_Toc324282402"/>
       <w:r>
         <w:rPr>
           <w:u w:val="single"/>
@@ -14291,7 +14311,7 @@
       <w:r>
         <w:t xml:space="preserve"> seems pretty easy to search for, right? Well, there are a few rules for Internet hostnames, defined in RFC 952 (</w:t>
       </w:r>
-      <w:hyperlink r:id="rId47" w:history="1">
+      <w:hyperlink r:id="rId49" w:history="1">
         <w:r>
           <w:rPr>
             <w:rStyle w:val="Hyperlink"/>
@@ -14302,7 +14322,7 @@
       <w:r>
         <w:t>) with several supporting documents, and then appended in RFC 1123 (</w:t>
       </w:r>
-      <w:hyperlink r:id="rId48" w:history="1">
+      <w:hyperlink r:id="rId50" w:history="1">
         <w:r>
           <w:rPr>
             <w:rStyle w:val="Hyperlink"/>
@@ -14409,7 +14429,7 @@
       <w:r>
         <w:t>The top level domain portion adheres to a list maintained by IANA (</w:t>
       </w:r>
-      <w:hyperlink r:id="rId49" w:history="1">
+      <w:hyperlink r:id="rId51" w:history="1">
         <w:r>
           <w:rPr>
             <w:rStyle w:val="Hyperlink"/>
@@ -14479,7 +14499,8 @@
     </w:p>
     <w:p>
       <w:pPr>
-        <w:jc w:val="center"/>
+        <w:ind w:firstLine="720"/>
+        <w:jc w:val="both"/>
         <w:rPr>
           <w:rFonts w:ascii="Courier New" w:hAnsi="Courier New" w:cs="Courier New"/>
           <w:sz w:val="20"/>
@@ -14585,7 +14606,8 @@
     </w:p>
     <w:p>
       <w:pPr>
-        <w:jc w:val="center"/>
+        <w:ind w:firstLine="720"/>
+        <w:jc w:val="both"/>
         <w:rPr>
           <w:rFonts w:ascii="Courier New" w:hAnsi="Courier New" w:cs="Courier New"/>
           <w:sz w:val="20"/>
@@ -14772,7 +14794,8 @@
     </w:p>
     <w:p>
       <w:pPr>
-        <w:jc w:val="center"/>
+        <w:ind w:firstLine="720"/>
+        <w:jc w:val="both"/>
         <w:rPr>
           <w:rFonts w:ascii="Courier New" w:hAnsi="Courier New" w:cs="Courier New"/>
           <w:sz w:val="20"/>
@@ -14888,7 +14911,8 @@
     </w:p>
     <w:p>
       <w:pPr>
-        <w:jc w:val="center"/>
+        <w:ind w:firstLine="720"/>
+        <w:jc w:val="both"/>
         <w:rPr>
           <w:rFonts w:ascii="Courier New" w:hAnsi="Courier New" w:cs="Courier New"/>
           <w:sz w:val="20"/>
@@ -15071,7 +15095,7 @@
           <w:u w:val="single"/>
         </w:rPr>
       </w:pPr>
-      <w:bookmarkStart w:id="84" w:name="_Toc324272116"/>
+      <w:bookmarkStart w:id="84" w:name="_Toc324282403"/>
       <w:r>
         <w:rPr>
           <w:u w:val="single"/>
@@ -15111,7 +15135,8 @@
     </w:p>
     <w:p>
       <w:pPr>
-        <w:jc w:val="center"/>
+        <w:ind w:firstLine="720"/>
+        <w:jc w:val="both"/>
         <w:rPr>
           <w:rFonts w:ascii="Courier New" w:hAnsi="Courier New" w:cs="Courier New"/>
           <w:sz w:val="20"/>
@@ -15508,7 +15533,37 @@
         <w:jc w:val="both"/>
       </w:pPr>
       <w:r>
-        <w:t>Now let’s take a look at how we can build a filter to reduce false positives on our Internet Hostnames regex. The first thing we can do is check that the last segment of the string is a valid top level domain.</w:t>
+        <w:t xml:space="preserve">Now let’s take a look at how we can build a filter to reduce false positives on our Internet Hostnames regex. </w:t>
+      </w:r>
+      <w:r>
+        <w:t xml:space="preserve">One </w:t>
+      </w:r>
+      <w:r>
+        <w:t>thing we can do is check that the last segment</w:t>
+      </w:r>
+      <w:r>
+        <w:t xml:space="preserve"> (the “com” in </w:t>
+      </w:r>
+      <w:r>
+        <w:rPr>
+          <w:rFonts w:cstheme="minorHAnsi"/>
+        </w:rPr>
+        <w:t>“www.mydomain.com”</w:t>
+      </w:r>
+      <w:r>
+        <w:t>)</w:t>
+      </w:r>
+      <w:r>
+        <w:t xml:space="preserve"> of the string is a valid top level domain</w:t>
+      </w:r>
+      <w:r>
+        <w:t xml:space="preserve"> (TLD)</w:t>
+      </w:r>
+      <w:r>
+        <w:t>.</w:t>
+      </w:r>
+      <w:r>
+        <w:t xml:space="preserve"> Here’s the code:</w:t>
       </w:r>
     </w:p>
     <w:p>
@@ -15556,7 +15611,14 @@
         <w:rPr>
           <w:rFonts w:ascii="Courier New" w:hAnsi="Courier New" w:cs="Courier New"/>
         </w:rPr>
-        <w:t xml:space="preserve">    if (InternetTLDs.FindName(searchHit.Preview().GetFileExt())) {</w:t>
+        <w:t xml:space="preserve">    </w:t>
+      </w:r>
+      <w:r>
+        <w:rPr>
+          <w:rFonts w:ascii="Courier New" w:hAnsi="Courier New" w:cs="Courier New"/>
+          <w:highlight w:val="yellow"/>
+        </w:rPr>
+        <w:t>if (InternetTLDs.FindName(searchHit.Preview().GetFileExt())) {</w:t>
       </w:r>
     </w:p>
     <w:p>
@@ -15588,7 +15650,14 @@
         <w:rPr>
           <w:rFonts w:ascii="Courier New" w:hAnsi="Courier New" w:cs="Courier New"/>
         </w:rPr>
-        <w:t xml:space="preserve">    }</w:t>
+        <w:t xml:space="preserve">    </w:t>
+      </w:r>
+      <w:r>
+        <w:rPr>
+          <w:rFonts w:ascii="Courier New" w:hAnsi="Courier New" w:cs="Courier New"/>
+          <w:highlight w:val="yellow"/>
+        </w:rPr>
+        <w:t>}</w:t>
       </w:r>
     </w:p>
     <w:p>
@@ -15604,7 +15673,14 @@
         <w:rPr>
           <w:rFonts w:ascii="Courier New" w:hAnsi="Courier New" w:cs="Courier New"/>
         </w:rPr>
-        <w:t xml:space="preserve">    return false;</w:t>
+        <w:t xml:space="preserve">    </w:t>
+      </w:r>
+      <w:r>
+        <w:rPr>
+          <w:rFonts w:ascii="Courier New" w:hAnsi="Courier New" w:cs="Courier New"/>
+          <w:highlight w:val="yellow"/>
+        </w:rPr>
+        <w:t>return false;</w:t>
       </w:r>
     </w:p>
     <w:p>
@@ -15653,45 +15729,310 @@
       <w:pPr>
         <w:jc w:val="both"/>
       </w:pPr>
-    </w:p>
-    <w:p>
-      <w:pPr>
-        <w:jc w:val="both"/>
-      </w:pPr>
-    </w:p>
-    <w:p>
-      <w:pPr>
-        <w:jc w:val="both"/>
-      </w:pPr>
-      <w:r>
+      <w:r>
+        <w:t xml:space="preserve">Since </w:t>
+      </w:r>
+      <w:r>
+        <w:rPr>
+          <w:rFonts w:ascii="Courier New" w:hAnsi="Courier New" w:cs="Courier New"/>
+        </w:rPr>
+        <w:t>searchHit</w:t>
+      </w:r>
+      <w:r>
+        <w:rPr>
+          <w:rFonts w:cstheme="minorHAnsi"/>
+        </w:rPr>
+        <w:t xml:space="preserve"> </w:t>
+      </w:r>
+      <w:r>
+        <w:t xml:space="preserve">is a </w:t>
+      </w:r>
+      <w:r>
+        <w:rPr>
+          <w:rFonts w:ascii="Courier New" w:hAnsi="Courier New" w:cs="Courier New"/>
+        </w:rPr>
+        <w:t>BookmarkClass</w:t>
+      </w:r>
+      <w:r>
+        <w:t xml:space="preserve">, </w:t>
+      </w:r>
+      <w:r>
+        <w:t xml:space="preserve">we can call </w:t>
+      </w:r>
+      <w:r>
+        <w:rPr>
+          <w:rFonts w:ascii="Courier New" w:hAnsi="Courier New" w:cs="Courier New"/>
+        </w:rPr>
+        <w:t>Preview()</w:t>
+      </w:r>
+      <w:r>
+        <w:t xml:space="preserve"> to get </w:t>
+      </w:r>
+      <w:r>
+        <w:t>a string containing the</w:t>
+      </w:r>
+      <w:r>
+        <w:t xml:space="preserve"> text of the search hit.</w:t>
+      </w:r>
+      <w:r>
+        <w:t xml:space="preserve"> </w:t>
+      </w:r>
+      <w:r>
+        <w:t xml:space="preserve">Next, we call </w:t>
+      </w:r>
+      <w:r>
+        <w:rPr>
+          <w:rFonts w:ascii="Courier New" w:hAnsi="Courier New" w:cs="Courier New"/>
+        </w:rPr>
+        <w:t>GetFileExt()</w:t>
+      </w:r>
+      <w:r>
+        <w:t xml:space="preserve"> on the </w:t>
+      </w:r>
+      <w:r>
+        <w:rPr>
+          <w:rFonts w:ascii="Courier New" w:hAnsi="Courier New" w:cs="Courier New"/>
+        </w:rPr>
+        <w:t>Preview()</w:t>
+      </w:r>
+      <w:r>
+        <w:t xml:space="preserve"> text. </w:t>
+      </w:r>
+      <w:r>
+        <w:rPr>
+          <w:rFonts w:ascii="Courier New" w:hAnsi="Courier New" w:cs="Courier New"/>
+        </w:rPr>
+        <w:t>GetFileExt()</w:t>
+      </w:r>
+      <w:r>
+        <w:rPr>
+          <w:rFonts w:cstheme="minorHAnsi"/>
+        </w:rPr>
+        <w:t xml:space="preserve"> </w:t>
+      </w:r>
+      <w:r>
+        <w:rPr>
+          <w:rFonts w:cstheme="minorHAnsi"/>
+        </w:rPr>
+        <w:t xml:space="preserve">is part of the built in </w:t>
+      </w:r>
+      <w:r>
+        <w:rPr>
+          <w:rFonts w:ascii="Courier New" w:hAnsi="Courier New" w:cs="Courier New"/>
+        </w:rPr>
+        <w:t>String</w:t>
+      </w:r>
+      <w:r>
+        <w:rPr>
+          <w:rFonts w:cstheme="minorHAnsi"/>
+        </w:rPr>
+        <w:t xml:space="preserve"> class in EnScript. Essentially it looks for the last period (.) in a string and then returns the text after the </w:t>
+      </w:r>
+      <w:r>
+        <w:rPr>
+          <w:rFonts w:cstheme="minorHAnsi"/>
+        </w:rPr>
         <w:lastRenderedPageBreak/>
-        <w:t>NAAreaCodes</w:t>
-      </w:r>
-    </w:p>
-    <w:p>
-      <w:pPr>
-        <w:jc w:val="both"/>
-      </w:pPr>
-      <w:r>
+        <w:t>period; this is a perfect and easy way to get the TLD portion of our hits.</w:t>
+      </w:r>
+      <w:r>
+        <w:rPr>
+          <w:rFonts w:cstheme="minorHAnsi"/>
+        </w:rPr>
+        <w:t xml:space="preserve"> If our hit is “www.mydomain.com” then </w:t>
+      </w:r>
+      <w:r>
+        <w:rPr>
+          <w:rFonts w:ascii="Courier New" w:hAnsi="Courier New" w:cs="Courier New"/>
+        </w:rPr>
+        <w:t>searchHit</w:t>
+      </w:r>
+      <w:r>
+        <w:rPr>
+          <w:rFonts w:ascii="Courier New" w:hAnsi="Courier New" w:cs="Courier New"/>
+        </w:rPr>
+        <w:t>.</w:t>
+      </w:r>
+      <w:r>
+        <w:rPr>
+          <w:rFonts w:ascii="Courier New" w:hAnsi="Courier New" w:cs="Courier New"/>
+        </w:rPr>
+        <w:t>Preview()</w:t>
+      </w:r>
+      <w:r>
+        <w:rPr>
+          <w:rFonts w:ascii="Courier New" w:hAnsi="Courier New" w:cs="Courier New"/>
+        </w:rPr>
+        <w:t>.</w:t>
+      </w:r>
+      <w:r>
+        <w:rPr>
+          <w:rFonts w:ascii="Courier New" w:hAnsi="Courier New" w:cs="Courier New"/>
+        </w:rPr>
+        <w:t>GetFileExt()</w:t>
+      </w:r>
+      <w:r>
+        <w:rPr>
+          <w:rFonts w:cstheme="minorHAnsi"/>
+        </w:rPr>
+        <w:t xml:space="preserve"> will return </w:t>
+      </w:r>
+      <w:r>
+        <w:rPr>
+          <w:rFonts w:cstheme="minorHAnsi"/>
+        </w:rPr>
+        <w:t xml:space="preserve">“com”. </w:t>
+      </w:r>
+    </w:p>
+    <w:p>
+      <w:pPr>
+        <w:jc w:val="both"/>
+        <w:rPr>
+          <w:rFonts w:cstheme="minorHAnsi"/>
+        </w:rPr>
+      </w:pPr>
+      <w:r>
+        <w:t xml:space="preserve">Next we need to compare this to a list of valid TLDs. Fortunately Lightgrep comes </w:t>
+      </w:r>
+      <w:r>
+        <w:t xml:space="preserve">preloaded </w:t>
+      </w:r>
+      <w:r>
+        <w:t xml:space="preserve">with a </w:t>
+      </w:r>
+      <w:r>
+        <w:t>list maintained by IANA. This list is stored in a</w:t>
+      </w:r>
+      <w:r>
+        <w:t xml:space="preserve"> flat</w:t>
+      </w:r>
+      <w:r>
+        <w:t xml:space="preserve"> </w:t>
+      </w:r>
+      <w:r>
+        <w:rPr>
+          <w:rFonts w:ascii="Courier New" w:hAnsi="Courier New" w:cs="Courier New"/>
+        </w:rPr>
+        <w:t>NameListClass</w:t>
+      </w:r>
+      <w:r>
+        <w:t xml:space="preserve"> named </w:t>
+      </w:r>
+      <w:r>
+        <w:rPr>
+          <w:rFonts w:ascii="Courier New" w:hAnsi="Courier New" w:cs="Courier New"/>
+        </w:rPr>
         <w:t>InternetTLDs</w:t>
       </w:r>
-    </w:p>
-    <w:p>
-      <w:pPr>
-        <w:jc w:val="both"/>
-      </w:pPr>
-    </w:p>
-    <w:p>
-      <w:pPr>
-        <w:jc w:val="both"/>
-      </w:pPr>
-    </w:p>
-    <w:p>
-      <w:pPr>
-        <w:jc w:val="both"/>
-      </w:pPr>
-      <w:r>
-        <w:t xml:space="preserve">It’s noted earlier in the Entity Search section, but it bears repeating: </w:t>
+      <w:r>
+        <w:t xml:space="preserve">. </w:t>
+      </w:r>
+      <w:r>
+        <w:rPr>
+          <w:rFonts w:ascii="Courier New" w:hAnsi="Courier New" w:cs="Courier New"/>
+        </w:rPr>
+        <w:t>NameListClass</w:t>
+      </w:r>
+      <w:r>
+        <w:t xml:space="preserve"> is a built in class in EnScript that inherits from </w:t>
+      </w:r>
+      <w:r>
+        <w:rPr>
+          <w:rFonts w:ascii="Courier New" w:hAnsi="Courier New" w:cs="Courier New"/>
+        </w:rPr>
+        <w:t>NodeClass</w:t>
+      </w:r>
+      <w:r>
+        <w:t>, which is essentially a tree structure.</w:t>
+      </w:r>
+      <w:r>
+        <w:t xml:space="preserve"> </w:t>
+      </w:r>
+      <w:r>
+        <w:t xml:space="preserve">The easiest way to search for </w:t>
+      </w:r>
+      <w:r>
+        <w:t xml:space="preserve">matches is by using the </w:t>
+      </w:r>
+      <w:r>
+        <w:rPr>
+          <w:rFonts w:ascii="Courier New" w:hAnsi="Courier New" w:cs="Courier New"/>
+        </w:rPr>
+        <w:t>NameListClass</w:t>
+      </w:r>
+      <w:r>
+        <w:rPr>
+          <w:rFonts w:cstheme="minorHAnsi"/>
+        </w:rPr>
+        <w:t xml:space="preserve"> function </w:t>
+      </w:r>
+      <w:r>
+        <w:rPr>
+          <w:rFonts w:ascii="Courier New" w:hAnsi="Courier New" w:cs="Courier New"/>
+        </w:rPr>
+        <w:t>FindName()</w:t>
+      </w:r>
+      <w:r>
+        <w:rPr>
+          <w:rFonts w:cstheme="minorHAnsi"/>
+        </w:rPr>
+        <w:t>.</w:t>
+      </w:r>
+    </w:p>
+    <w:p>
+      <w:pPr>
+        <w:jc w:val="both"/>
+        <w:rPr>
+          <w:rFonts w:cstheme="minorHAnsi"/>
+        </w:rPr>
+      </w:pPr>
+      <w:r>
+        <w:rPr>
+          <w:rFonts w:cstheme="minorHAnsi"/>
+        </w:rPr>
+        <w:t>When we put all of these pieces together, we end up with the code shown here:</w:t>
+      </w:r>
+    </w:p>
+    <w:p>
+      <w:pPr>
+        <w:ind w:firstLine="720"/>
+        <w:jc w:val="both"/>
+      </w:pPr>
+      <w:r>
+        <w:rPr>
+          <w:rFonts w:ascii="Courier New" w:hAnsi="Courier New" w:cs="Courier New"/>
+        </w:rPr>
+        <w:t>InternetTLDs.FindName(searchHit.Preview().GetFileExt())</w:t>
+      </w:r>
+    </w:p>
+    <w:p>
+      <w:pPr>
+        <w:jc w:val="both"/>
+      </w:pPr>
+      <w:r>
+        <w:t>Now we’re effectively comparing the last segment of the search hit to the list of valid top level domains! If our segment matches, we return true on the filter; if there’s no match, we return false.</w:t>
+      </w:r>
+    </w:p>
+    <w:p>
+      <w:pPr>
+        <w:jc w:val="both"/>
+      </w:pPr>
+      <w:r>
+        <w:t>Once we get our filtered hits back from Lightgrep, we can easily sort on the Bookmark Comments field and separate the validated hits to review first.</w:t>
+      </w:r>
+    </w:p>
+    <w:p>
+      <w:pPr>
+        <w:jc w:val="both"/>
+      </w:pPr>
+      <w:r>
+        <w:t>It’s noted earlier in the Entity Search section, but it</w:t>
+      </w:r>
+      <w:r>
+        <w:t>’s worth</w:t>
+      </w:r>
+      <w:r>
+        <w:t xml:space="preserve"> repeating: </w:t>
       </w:r>
       <w:r>
         <w:t>Be aware that filtering search hits for entities can take some time, if the filter code is involved and there are lots of hits. The productivity gain from reducing false positives, however, is well worth the slightly extended filtering time.</w:t>
@@ -15699,7 +16040,7 @@
     </w:p>
     <w:p/>
     <w:sectPr>
-      <w:footerReference w:type="default" r:id="rId50"/>
+      <w:footerReference w:type="default" r:id="rId52"/>
       <w:pgSz w:w="12240" w:h="15840"/>
       <w:pgMar w:top="1440" w:right="1080" w:bottom="1440" w:left="1080" w:header="720" w:footer="720" w:gutter="0"/>
       <w:cols w:space="720"/>
@@ -15755,7 +16096,7 @@
             <w:rPr>
               <w:noProof/>
             </w:rPr>
-            <w:t>40</w:t>
+            <w:t>2</w:t>
           </w:r>
         </w:fldSimple>
       </w:p>
@@ -17749,7 +18090,7 @@
 </file>
 
 <file path=customXml/itemProps1.xml><?xml version="1.0" encoding="utf-8"?>
-<ds:datastoreItem xmlns:ds="http://schemas.openxmlformats.org/officeDocument/2006/customXml" ds:itemID="{A3D27494-17A4-4153-9157-536D151ADF77}">
+<ds:datastoreItem xmlns:ds="http://schemas.openxmlformats.org/officeDocument/2006/customXml" ds:itemID="{9E6CD591-88A7-4E0A-BBCF-DBBA8821F428}">
   <ds:schemaRefs>
     <ds:schemaRef ds:uri="http://schemas.openxmlformats.org/officeDocument/2006/bibliography"/>
   </ds:schemaRefs>

</xml_diff>

<commit_message>
Added note about not searching images and scanned documents / OCR. Closes #349
</commit_message>
<xml_diff>
--- a/documentation/Lightgrep for EnCase Manual.docx
+++ b/documentation/Lightgrep for EnCase Manual.docx
@@ -4740,16 +4740,36 @@
     </w:sdt>
     <w:p>
       <w:pPr>
+        <w:rPr>
+          <w:rFonts w:asciiTheme="majorHAnsi" w:eastAsiaTheme="majorEastAsia" w:hAnsiTheme="majorHAnsi" w:cstheme="majorBidi"/>
+          <w:b/>
+          <w:bCs/>
+          <w:color w:val="365F91" w:themeColor="accent1" w:themeShade="BF"/>
+          <w:sz w:val="28"/>
+          <w:szCs w:val="28"/>
+          <w:u w:val="single"/>
+        </w:rPr>
+      </w:pPr>
+      <w:bookmarkStart w:id="0" w:name="_Toc324282338"/>
+      <w:r>
+        <w:rPr>
+          <w:u w:val="single"/>
+        </w:rPr>
+        <w:br w:type="page"/>
+      </w:r>
+    </w:p>
+    <w:p>
+      <w:pPr>
         <w:pStyle w:val="Heading1"/>
         <w:rPr>
           <w:u w:val="single"/>
         </w:rPr>
       </w:pPr>
-      <w:bookmarkStart w:id="0" w:name="_Toc324282338"/>
       <w:r>
         <w:rPr>
           <w:u w:val="single"/>
         </w:rPr>
+        <w:lastRenderedPageBreak/>
         <w:t>Getting Help</w:t>
       </w:r>
       <w:bookmarkEnd w:id="0"/>
@@ -5098,7 +5118,6 @@
         <w:rPr>
           <w:u w:val="single"/>
         </w:rPr>
-        <w:lastRenderedPageBreak/>
         <w:t>Limitations</w:t>
       </w:r>
       <w:r>
@@ -5141,6 +5160,7 @@
         <w:jc w:val="both"/>
       </w:pPr>
       <w:r>
+        <w:lastRenderedPageBreak/>
         <w:t xml:space="preserve">Sweeping Bookmarks in EnCase </w:t>
       </w:r>
       <w:r>
@@ -12423,6 +12443,15 @@
       <w:r>
         <w:t>d Rich Text Format (RTF) files.</w:t>
       </w:r>
+      <w:r>
+        <w:t xml:space="preserve"> Please be aware that Lightgrep cannot search text in image files or scanned documents</w:t>
+      </w:r>
+      <w:r>
+        <w:t>, unless they have previously been processed through Optical Character Recognition (OCR)</w:t>
+      </w:r>
+      <w:r>
+        <w:t>.</w:t>
+      </w:r>
     </w:p>
     <w:p>
       <w:pPr>
@@ -16096,7 +16125,7 @@
             <w:rPr>
               <w:noProof/>
             </w:rPr>
-            <w:t>2</w:t>
+            <w:t>31</w:t>
           </w:r>
         </w:fldSimple>
       </w:p>

</xml_diff>

<commit_message>
Updated log levels on messages to make consistent. Updated documentation to reflect INFO as default level.
</commit_message>
<xml_diff>
--- a/documentation/Lightgrep for EnCase Manual.docx
+++ b/documentation/Lightgrep for EnCase Manual.docx
@@ -12959,10 +12959,19 @@
         <w:jc w:val="both"/>
       </w:pPr>
       <w:r>
-        <w:t>This represents the level of detail provided in the EnCase Console log. Usually this should be set to WARN. Setting this to DEBUG will cause an extremely large number of log events to be written to the Console.</w:t>
-      </w:r>
-      <w:r>
-        <w:t xml:space="preserve"> </w:t>
+        <w:t xml:space="preserve">This represents the level of detail provided in the EnCase Console log. Usually this should be set to </w:t>
+      </w:r>
+      <w:r>
+        <w:t>INFO</w:t>
+      </w:r>
+      <w:r>
+        <w:t>. Setting this to DEBUG will cause an extremely large number of log events to be written to the Console</w:t>
+      </w:r>
+      <w:r>
+        <w:t>, and may cause the Console file to grow to tens of gigabytes in size</w:t>
+      </w:r>
+      <w:r>
+        <w:t>.</w:t>
       </w:r>
     </w:p>
     <w:p>
@@ -16137,7 +16146,7 @@
             <w:rPr>
               <w:noProof/>
             </w:rPr>
-            <w:t>41</w:t>
+            <w:t>33</w:t>
           </w:r>
         </w:fldSimple>
       </w:p>

</xml_diff>

<commit_message>
Update screenshot for signed installer
</commit_message>
<xml_diff>
--- a/documentation/Lightgrep for EnCase Manual.docx
+++ b/documentation/Lightgrep for EnCase Manual.docx
@@ -5614,7 +5614,7 @@
           <wp:inline distT="0" distB="0" distL="0" distR="0">
             <wp:extent cx="3994785" cy="2254568"/>
             <wp:effectExtent l="19050" t="0" r="5715" b="0"/>
-            <wp:docPr id="21" name="Picture 7"/>
+            <wp:docPr id="1" name="Picture 1"/>
             <wp:cNvGraphicFramePr>
               <a:graphicFrameLocks xmlns:a="http://schemas.openxmlformats.org/drawingml/2006/main" noChangeAspect="1"/>
             </wp:cNvGraphicFramePr>
@@ -5622,7 +5622,7 @@
               <a:graphicData uri="http://schemas.openxmlformats.org/drawingml/2006/picture">
                 <pic:pic xmlns:pic="http://schemas.openxmlformats.org/drawingml/2006/picture">
                   <pic:nvPicPr>
-                    <pic:cNvPr id="0" name="Picture 7"/>
+                    <pic:cNvPr id="0" name="Picture 1"/>
                     <pic:cNvPicPr>
                       <a:picLocks noChangeAspect="1" noChangeArrowheads="1"/>
                     </pic:cNvPicPr>
@@ -16146,7 +16146,7 @@
             <w:rPr>
               <w:noProof/>
             </w:rPr>
-            <w:t>33</w:t>
+            <w:t>42</w:t>
           </w:r>
         </w:fldSimple>
       </w:p>

</xml_diff>

<commit_message>
Updated documentations for unicode regex
</commit_message>
<xml_diff>
--- a/documentation/Lightgrep for EnCase Manual.docx
+++ b/documentation/Lightgrep for EnCase Manual.docx
@@ -231,7 +231,7 @@
                 <w:noProof/>
                 <w:webHidden/>
               </w:rPr>
-              <w:t>4</w:t>
+              <w:t>5</w:t>
             </w:r>
             <w:r>
               <w:rPr>
@@ -300,7 +300,7 @@
                 <w:noProof/>
                 <w:webHidden/>
               </w:rPr>
-              <w:t>4</w:t>
+              <w:t>5</w:t>
             </w:r>
             <w:r>
               <w:rPr>
@@ -369,7 +369,7 @@
                 <w:noProof/>
                 <w:webHidden/>
               </w:rPr>
-              <w:t>4</w:t>
+              <w:t>5</w:t>
             </w:r>
             <w:r>
               <w:rPr>
@@ -507,7 +507,7 @@
                 <w:noProof/>
                 <w:webHidden/>
               </w:rPr>
-              <w:t>7</w:t>
+              <w:t>8</w:t>
             </w:r>
             <w:r>
               <w:rPr>
@@ -576,7 +576,7 @@
                 <w:noProof/>
                 <w:webHidden/>
               </w:rPr>
-              <w:t>12</w:t>
+              <w:t>13</w:t>
             </w:r>
             <w:r>
               <w:rPr>
@@ -645,7 +645,7 @@
                 <w:noProof/>
                 <w:webHidden/>
               </w:rPr>
-              <w:t>14</w:t>
+              <w:t>15</w:t>
             </w:r>
             <w:r>
               <w:rPr>
@@ -714,7 +714,7 @@
                 <w:noProof/>
                 <w:webHidden/>
               </w:rPr>
-              <w:t>14</w:t>
+              <w:t>15</w:t>
             </w:r>
             <w:r>
               <w:rPr>
@@ -783,7 +783,7 @@
                 <w:noProof/>
                 <w:webHidden/>
               </w:rPr>
-              <w:t>14</w:t>
+              <w:t>15</w:t>
             </w:r>
             <w:r>
               <w:rPr>
@@ -852,7 +852,7 @@
                 <w:noProof/>
                 <w:webHidden/>
               </w:rPr>
-              <w:t>15</w:t>
+              <w:t>16</w:t>
             </w:r>
             <w:r>
               <w:rPr>
@@ -921,7 +921,7 @@
                 <w:noProof/>
                 <w:webHidden/>
               </w:rPr>
-              <w:t>15</w:t>
+              <w:t>16</w:t>
             </w:r>
             <w:r>
               <w:rPr>
@@ -990,7 +990,7 @@
                 <w:noProof/>
                 <w:webHidden/>
               </w:rPr>
-              <w:t>15</w:t>
+              <w:t>16</w:t>
             </w:r>
             <w:r>
               <w:rPr>
@@ -1059,7 +1059,7 @@
                 <w:noProof/>
                 <w:webHidden/>
               </w:rPr>
-              <w:t>15</w:t>
+              <w:t>16</w:t>
             </w:r>
             <w:r>
               <w:rPr>
@@ -1128,7 +1128,7 @@
                 <w:noProof/>
                 <w:webHidden/>
               </w:rPr>
-              <w:t>15</w:t>
+              <w:t>16</w:t>
             </w:r>
             <w:r>
               <w:rPr>
@@ -1197,7 +1197,7 @@
                 <w:noProof/>
                 <w:webHidden/>
               </w:rPr>
-              <w:t>15</w:t>
+              <w:t>16</w:t>
             </w:r>
             <w:r>
               <w:rPr>
@@ -1266,7 +1266,7 @@
                 <w:noProof/>
                 <w:webHidden/>
               </w:rPr>
-              <w:t>15</w:t>
+              <w:t>16</w:t>
             </w:r>
             <w:r>
               <w:rPr>
@@ -1335,7 +1335,7 @@
                 <w:noProof/>
                 <w:webHidden/>
               </w:rPr>
-              <w:t>15</w:t>
+              <w:t>16</w:t>
             </w:r>
             <w:r>
               <w:rPr>
@@ -1404,7 +1404,7 @@
                 <w:noProof/>
                 <w:webHidden/>
               </w:rPr>
-              <w:t>15</w:t>
+              <w:t>16</w:t>
             </w:r>
             <w:r>
               <w:rPr>
@@ -1473,7 +1473,7 @@
                 <w:noProof/>
                 <w:webHidden/>
               </w:rPr>
-              <w:t>16</w:t>
+              <w:t>17</w:t>
             </w:r>
             <w:r>
               <w:rPr>
@@ -1542,7 +1542,7 @@
                 <w:noProof/>
                 <w:webHidden/>
               </w:rPr>
-              <w:t>16</w:t>
+              <w:t>17</w:t>
             </w:r>
             <w:r>
               <w:rPr>
@@ -1611,7 +1611,7 @@
                 <w:noProof/>
                 <w:webHidden/>
               </w:rPr>
-              <w:t>17</w:t>
+              <w:t>18</w:t>
             </w:r>
             <w:r>
               <w:rPr>
@@ -1680,7 +1680,7 @@
                 <w:noProof/>
                 <w:webHidden/>
               </w:rPr>
-              <w:t>18</w:t>
+              <w:t>19</w:t>
             </w:r>
             <w:r>
               <w:rPr>
@@ -1749,7 +1749,7 @@
                 <w:noProof/>
                 <w:webHidden/>
               </w:rPr>
-              <w:t>18</w:t>
+              <w:t>19</w:t>
             </w:r>
             <w:r>
               <w:rPr>
@@ -1818,7 +1818,7 @@
                 <w:noProof/>
                 <w:webHidden/>
               </w:rPr>
-              <w:t>19</w:t>
+              <w:t>20</w:t>
             </w:r>
             <w:r>
               <w:rPr>
@@ -1887,7 +1887,7 @@
                 <w:noProof/>
                 <w:webHidden/>
               </w:rPr>
-              <w:t>21</w:t>
+              <w:t>22</w:t>
             </w:r>
             <w:r>
               <w:rPr>
@@ -1956,7 +1956,7 @@
                 <w:noProof/>
                 <w:webHidden/>
               </w:rPr>
-              <w:t>21</w:t>
+              <w:t>22</w:t>
             </w:r>
             <w:r>
               <w:rPr>
@@ -2025,7 +2025,7 @@
                 <w:noProof/>
                 <w:webHidden/>
               </w:rPr>
-              <w:t>21</w:t>
+              <w:t>22</w:t>
             </w:r>
             <w:r>
               <w:rPr>
@@ -2094,7 +2094,7 @@
                 <w:noProof/>
                 <w:webHidden/>
               </w:rPr>
-              <w:t>21</w:t>
+              <w:t>22</w:t>
             </w:r>
             <w:r>
               <w:rPr>
@@ -2163,7 +2163,7 @@
                 <w:noProof/>
                 <w:webHidden/>
               </w:rPr>
-              <w:t>22</w:t>
+              <w:t>23</w:t>
             </w:r>
             <w:r>
               <w:rPr>
@@ -2233,7 +2233,7 @@
                 <w:noProof/>
                 <w:webHidden/>
               </w:rPr>
-              <w:t>22</w:t>
+              <w:t>23</w:t>
             </w:r>
             <w:r>
               <w:rPr>
@@ -2303,7 +2303,7 @@
                 <w:noProof/>
                 <w:webHidden/>
               </w:rPr>
-              <w:t>23</w:t>
+              <w:t>24</w:t>
             </w:r>
             <w:r>
               <w:rPr>
@@ -2373,7 +2373,7 @@
                 <w:noProof/>
                 <w:webHidden/>
               </w:rPr>
-              <w:t>23</w:t>
+              <w:t>24</w:t>
             </w:r>
             <w:r>
               <w:rPr>
@@ -2442,7 +2442,7 @@
                 <w:noProof/>
                 <w:webHidden/>
               </w:rPr>
-              <w:t>23</w:t>
+              <w:t>24</w:t>
             </w:r>
             <w:r>
               <w:rPr>
@@ -2511,7 +2511,7 @@
                 <w:noProof/>
                 <w:webHidden/>
               </w:rPr>
-              <w:t>23</w:t>
+              <w:t>25</w:t>
             </w:r>
             <w:r>
               <w:rPr>
@@ -2580,7 +2580,7 @@
                 <w:noProof/>
                 <w:webHidden/>
               </w:rPr>
-              <w:t>23</w:t>
+              <w:t>25</w:t>
             </w:r>
             <w:r>
               <w:rPr>
@@ -2649,7 +2649,7 @@
                 <w:noProof/>
                 <w:webHidden/>
               </w:rPr>
-              <w:t>24</w:t>
+              <w:t>25</w:t>
             </w:r>
             <w:r>
               <w:rPr>
@@ -2719,7 +2719,7 @@
                 <w:noProof/>
                 <w:webHidden/>
               </w:rPr>
-              <w:t>25</w:t>
+              <w:t>26</w:t>
             </w:r>
             <w:r>
               <w:rPr>
@@ -2788,7 +2788,7 @@
                 <w:noProof/>
                 <w:webHidden/>
               </w:rPr>
-              <w:t>26</w:t>
+              <w:t>27</w:t>
             </w:r>
             <w:r>
               <w:rPr>
@@ -2857,7 +2857,7 @@
                 <w:noProof/>
                 <w:webHidden/>
               </w:rPr>
-              <w:t>27</w:t>
+              <w:t>28</w:t>
             </w:r>
             <w:r>
               <w:rPr>
@@ -2926,7 +2926,7 @@
                 <w:noProof/>
                 <w:webHidden/>
               </w:rPr>
-              <w:t>27</w:t>
+              <w:t>28</w:t>
             </w:r>
             <w:r>
               <w:rPr>
@@ -2995,7 +2995,7 @@
                 <w:noProof/>
                 <w:webHidden/>
               </w:rPr>
-              <w:t>27</w:t>
+              <w:t>28</w:t>
             </w:r>
             <w:r>
               <w:rPr>
@@ -3064,7 +3064,7 @@
                 <w:noProof/>
                 <w:webHidden/>
               </w:rPr>
-              <w:t>27</w:t>
+              <w:t>28</w:t>
             </w:r>
             <w:r>
               <w:rPr>
@@ -3133,7 +3133,7 @@
                 <w:noProof/>
                 <w:webHidden/>
               </w:rPr>
-              <w:t>27</w:t>
+              <w:t>28</w:t>
             </w:r>
             <w:r>
               <w:rPr>
@@ -3202,7 +3202,7 @@
                 <w:noProof/>
                 <w:webHidden/>
               </w:rPr>
-              <w:t>27</w:t>
+              <w:t>28</w:t>
             </w:r>
             <w:r>
               <w:rPr>
@@ -3271,7 +3271,7 @@
                 <w:noProof/>
                 <w:webHidden/>
               </w:rPr>
-              <w:t>28</w:t>
+              <w:t>29</w:t>
             </w:r>
             <w:r>
               <w:rPr>
@@ -3340,7 +3340,7 @@
                 <w:noProof/>
                 <w:webHidden/>
               </w:rPr>
-              <w:t>28</w:t>
+              <w:t>29</w:t>
             </w:r>
             <w:r>
               <w:rPr>
@@ -3409,7 +3409,7 @@
                 <w:noProof/>
                 <w:webHidden/>
               </w:rPr>
-              <w:t>28</w:t>
+              <w:t>29</w:t>
             </w:r>
             <w:r>
               <w:rPr>
@@ -3478,7 +3478,7 @@
                 <w:noProof/>
                 <w:webHidden/>
               </w:rPr>
-              <w:t>30</w:t>
+              <w:t>31</w:t>
             </w:r>
             <w:r>
               <w:rPr>
@@ -3547,7 +3547,7 @@
                 <w:noProof/>
                 <w:webHidden/>
               </w:rPr>
-              <w:t>31</w:t>
+              <w:t>32</w:t>
             </w:r>
             <w:r>
               <w:rPr>
@@ -3616,7 +3616,7 @@
                 <w:noProof/>
                 <w:webHidden/>
               </w:rPr>
-              <w:t>31</w:t>
+              <w:t>32</w:t>
             </w:r>
             <w:r>
               <w:rPr>
@@ -3685,7 +3685,7 @@
                 <w:noProof/>
                 <w:webHidden/>
               </w:rPr>
-              <w:t>31</w:t>
+              <w:t>32</w:t>
             </w:r>
             <w:r>
               <w:rPr>
@@ -3754,7 +3754,7 @@
                 <w:noProof/>
                 <w:webHidden/>
               </w:rPr>
-              <w:t>31</w:t>
+              <w:t>32</w:t>
             </w:r>
             <w:r>
               <w:rPr>
@@ -3823,7 +3823,7 @@
                 <w:noProof/>
                 <w:webHidden/>
               </w:rPr>
-              <w:t>32</w:t>
+              <w:t>33</w:t>
             </w:r>
             <w:r>
               <w:rPr>
@@ -3892,7 +3892,7 @@
                 <w:noProof/>
                 <w:webHidden/>
               </w:rPr>
-              <w:t>32</w:t>
+              <w:t>33</w:t>
             </w:r>
             <w:r>
               <w:rPr>
@@ -3961,7 +3961,7 @@
                 <w:noProof/>
                 <w:webHidden/>
               </w:rPr>
-              <w:t>32</w:t>
+              <w:t>33</w:t>
             </w:r>
             <w:r>
               <w:rPr>
@@ -4030,7 +4030,7 @@
                 <w:noProof/>
                 <w:webHidden/>
               </w:rPr>
-              <w:t>32</w:t>
+              <w:t>33</w:t>
             </w:r>
             <w:r>
               <w:rPr>
@@ -4099,7 +4099,7 @@
                 <w:noProof/>
                 <w:webHidden/>
               </w:rPr>
-              <w:t>32</w:t>
+              <w:t>33</w:t>
             </w:r>
             <w:r>
               <w:rPr>
@@ -4168,7 +4168,7 @@
                 <w:noProof/>
                 <w:webHidden/>
               </w:rPr>
-              <w:t>32</w:t>
+              <w:t>33</w:t>
             </w:r>
             <w:r>
               <w:rPr>
@@ -4237,7 +4237,7 @@
                 <w:noProof/>
                 <w:webHidden/>
               </w:rPr>
-              <w:t>32</w:t>
+              <w:t>33</w:t>
             </w:r>
             <w:r>
               <w:rPr>
@@ -4306,7 +4306,7 @@
                 <w:noProof/>
                 <w:webHidden/>
               </w:rPr>
-              <w:t>33</w:t>
+              <w:t>34</w:t>
             </w:r>
             <w:r>
               <w:rPr>
@@ -4375,7 +4375,7 @@
                 <w:noProof/>
                 <w:webHidden/>
               </w:rPr>
-              <w:t>34</w:t>
+              <w:t>35</w:t>
             </w:r>
             <w:r>
               <w:rPr>
@@ -4444,7 +4444,7 @@
                 <w:noProof/>
                 <w:webHidden/>
               </w:rPr>
-              <w:t>35</w:t>
+              <w:t>36</w:t>
             </w:r>
             <w:r>
               <w:rPr>
@@ -4513,7 +4513,7 @@
                 <w:noProof/>
                 <w:webHidden/>
               </w:rPr>
-              <w:t>35</w:t>
+              <w:t>36</w:t>
             </w:r>
             <w:r>
               <w:rPr>
@@ -4582,7 +4582,7 @@
                 <w:noProof/>
                 <w:webHidden/>
               </w:rPr>
-              <w:t>36</w:t>
+              <w:t>37</w:t>
             </w:r>
             <w:r>
               <w:rPr>
@@ -4651,7 +4651,7 @@
                 <w:noProof/>
                 <w:webHidden/>
               </w:rPr>
-              <w:t>38</w:t>
+              <w:t>39</w:t>
             </w:r>
             <w:r>
               <w:rPr>
@@ -4720,7 +4720,7 @@
                 <w:noProof/>
                 <w:webHidden/>
               </w:rPr>
-              <w:t>40</w:t>
+              <w:t>41</w:t>
             </w:r>
             <w:r>
               <w:rPr>
@@ -8587,679 +8587,1306 @@
       </w:r>
       <w:bookmarkEnd w:id="39"/>
     </w:p>
-    <w:p>
-      <w:pPr>
-        <w:autoSpaceDE w:val="0"/>
-        <w:autoSpaceDN w:val="0"/>
-        <w:adjustRightInd w:val="0"/>
-        <w:spacing w:after="0" w:line="240" w:lineRule="auto"/>
-        <w:rPr>
-          <w:rFonts w:cstheme="minorHAnsi"/>
-        </w:rPr>
-      </w:pPr>
-      <w:r>
-        <w:rPr>
-          <w:rFonts w:ascii="Courier New" w:hAnsi="Courier New" w:cs="Courier New"/>
-          <w:b/>
-          <w:i/>
-        </w:rPr>
-        <w:t>b</w:t>
-      </w:r>
-      <w:r>
-        <w:rPr>
-          <w:rFonts w:cstheme="minorHAnsi"/>
-        </w:rPr>
-        <w:tab/>
-      </w:r>
-      <w:r>
-        <w:rPr>
-          <w:rFonts w:cstheme="minorHAnsi"/>
-        </w:rPr>
-        <w:tab/>
-      </w:r>
-      <w:r>
-        <w:rPr>
-          <w:rFonts w:cstheme="minorHAnsi"/>
-        </w:rPr>
-        <w:t xml:space="preserve">where </w:t>
-      </w:r>
-      <w:r>
-        <w:rPr>
-          <w:rFonts w:ascii="Courier New" w:hAnsi="Courier New" w:cs="Courier New"/>
-          <w:b/>
-          <w:i/>
-        </w:rPr>
-        <w:t>b</w:t>
-      </w:r>
-      <w:r>
-        <w:rPr>
-          <w:rFonts w:cstheme="minorHAnsi"/>
-        </w:rPr>
-        <w:t xml:space="preserve"> </w:t>
-      </w:r>
-      <w:r>
-        <w:rPr>
-          <w:rFonts w:cstheme="minorHAnsi"/>
-        </w:rPr>
-        <w:t xml:space="preserve">is </w:t>
-      </w:r>
-      <w:r>
-        <w:rPr>
-          <w:rFonts w:cstheme="minorHAnsi"/>
-        </w:rPr>
-        <w:t xml:space="preserve">any literal byte except </w:t>
-      </w:r>
-      <w:r>
-        <w:rPr>
-          <w:rFonts w:ascii="Courier New" w:hAnsi="Courier New" w:cs="Courier New"/>
-          <w:b/>
-        </w:rPr>
-        <w:t>0x00</w:t>
-      </w:r>
-      <w:r>
-        <w:rPr>
-          <w:rFonts w:cstheme="minorHAnsi"/>
-        </w:rPr>
-        <w:t xml:space="preserve"> and metacharacters</w:t>
-      </w:r>
-    </w:p>
-    <w:p>
-      <w:pPr>
-        <w:autoSpaceDE w:val="0"/>
-        <w:autoSpaceDN w:val="0"/>
-        <w:adjustRightInd w:val="0"/>
-        <w:spacing w:after="0" w:line="240" w:lineRule="auto"/>
-        <w:rPr>
-          <w:rFonts w:cstheme="minorHAnsi"/>
-        </w:rPr>
-      </w:pPr>
-      <w:r>
-        <w:rPr>
-          <w:rFonts w:ascii="Courier New" w:hAnsi="Courier New" w:cs="Courier New"/>
-          <w:b/>
-        </w:rPr>
-        <w:t>\a</w:t>
-      </w:r>
-      <w:r>
-        <w:rPr>
-          <w:rFonts w:cstheme="minorHAnsi"/>
-        </w:rPr>
-        <w:tab/>
-      </w:r>
-      <w:r>
-        <w:rPr>
-          <w:rFonts w:cstheme="minorHAnsi"/>
-        </w:rPr>
-        <w:tab/>
-      </w:r>
-      <w:r>
-        <w:rPr>
-          <w:rFonts w:ascii="Courier New" w:hAnsi="Courier New" w:cs="Courier New"/>
-          <w:b/>
-        </w:rPr>
-        <w:t>0x07</w:t>
-      </w:r>
-      <w:r>
-        <w:rPr>
-          <w:rFonts w:cstheme="minorHAnsi"/>
-        </w:rPr>
-        <w:t>, bell</w:t>
-      </w:r>
-    </w:p>
-    <w:p>
-      <w:pPr>
-        <w:autoSpaceDE w:val="0"/>
-        <w:autoSpaceDN w:val="0"/>
-        <w:adjustRightInd w:val="0"/>
-        <w:spacing w:after="0" w:line="240" w:lineRule="auto"/>
-        <w:rPr>
-          <w:rFonts w:cstheme="minorHAnsi"/>
-        </w:rPr>
-      </w:pPr>
-      <w:r>
-        <w:rPr>
-          <w:rFonts w:ascii="Courier New" w:hAnsi="Courier New" w:cs="Courier New"/>
-          <w:b/>
-        </w:rPr>
-        <w:t>\e</w:t>
-      </w:r>
-      <w:r>
-        <w:rPr>
-          <w:rFonts w:cstheme="minorHAnsi"/>
-        </w:rPr>
-        <w:tab/>
-      </w:r>
-      <w:r>
-        <w:rPr>
-          <w:rFonts w:cstheme="minorHAnsi"/>
-        </w:rPr>
-        <w:tab/>
-      </w:r>
-      <w:r>
-        <w:rPr>
-          <w:rFonts w:ascii="Courier New" w:hAnsi="Courier New" w:cs="Courier New"/>
-          <w:b/>
-        </w:rPr>
-        <w:t>0x1B</w:t>
-      </w:r>
-      <w:r>
-        <w:rPr>
-          <w:rFonts w:cstheme="minorHAnsi"/>
-        </w:rPr>
-        <w:t>, escape</w:t>
-      </w:r>
-    </w:p>
-    <w:p>
-      <w:pPr>
-        <w:autoSpaceDE w:val="0"/>
-        <w:autoSpaceDN w:val="0"/>
-        <w:adjustRightInd w:val="0"/>
-        <w:spacing w:after="0" w:line="240" w:lineRule="auto"/>
-        <w:rPr>
-          <w:rFonts w:cstheme="minorHAnsi"/>
-        </w:rPr>
-      </w:pPr>
-      <w:r>
-        <w:rPr>
-          <w:rFonts w:ascii="Courier New" w:hAnsi="Courier New" w:cs="Courier New"/>
-          <w:b/>
-        </w:rPr>
-        <w:t>\f</w:t>
-      </w:r>
-      <w:r>
-        <w:rPr>
-          <w:rFonts w:cstheme="minorHAnsi"/>
-        </w:rPr>
-        <w:tab/>
-      </w:r>
-      <w:r>
-        <w:rPr>
-          <w:rFonts w:cstheme="minorHAnsi"/>
-        </w:rPr>
-        <w:tab/>
-      </w:r>
-      <w:r>
-        <w:rPr>
-          <w:rFonts w:ascii="Courier New" w:hAnsi="Courier New" w:cs="Courier New"/>
-          <w:b/>
-        </w:rPr>
-        <w:t>0x0C</w:t>
-      </w:r>
-      <w:r>
-        <w:rPr>
-          <w:rFonts w:cstheme="minorHAnsi"/>
-        </w:rPr>
-        <w:t>, form feed</w:t>
-      </w:r>
-    </w:p>
-    <w:p>
-      <w:pPr>
-        <w:autoSpaceDE w:val="0"/>
-        <w:autoSpaceDN w:val="0"/>
-        <w:adjustRightInd w:val="0"/>
-        <w:spacing w:after="0" w:line="240" w:lineRule="auto"/>
-        <w:rPr>
-          <w:rFonts w:cstheme="minorHAnsi"/>
-        </w:rPr>
-      </w:pPr>
-      <w:r>
-        <w:rPr>
-          <w:rFonts w:ascii="Courier New" w:hAnsi="Courier New" w:cs="Courier New"/>
-          <w:b/>
-        </w:rPr>
-        <w:t>\n</w:t>
-      </w:r>
-      <w:r>
-        <w:rPr>
-          <w:rFonts w:cstheme="minorHAnsi"/>
-        </w:rPr>
-        <w:tab/>
-      </w:r>
-      <w:r>
-        <w:rPr>
-          <w:rFonts w:cstheme="minorHAnsi"/>
-        </w:rPr>
-        <w:tab/>
-      </w:r>
-      <w:r>
-        <w:rPr>
-          <w:rFonts w:ascii="Courier New" w:hAnsi="Courier New" w:cs="Courier New"/>
-          <w:b/>
-        </w:rPr>
-        <w:t>0x0A</w:t>
-      </w:r>
-      <w:r>
-        <w:rPr>
-          <w:rFonts w:cstheme="minorHAnsi"/>
-        </w:rPr>
-        <w:t>, new line</w:t>
-      </w:r>
-    </w:p>
-    <w:p>
-      <w:pPr>
-        <w:autoSpaceDE w:val="0"/>
-        <w:autoSpaceDN w:val="0"/>
-        <w:adjustRightInd w:val="0"/>
-        <w:spacing w:after="0" w:line="240" w:lineRule="auto"/>
-        <w:rPr>
-          <w:rFonts w:cstheme="minorHAnsi"/>
-        </w:rPr>
-      </w:pPr>
-      <w:r>
-        <w:rPr>
-          <w:rFonts w:ascii="Courier New" w:hAnsi="Courier New" w:cs="Courier New"/>
-          <w:b/>
-        </w:rPr>
-        <w:t>\r</w:t>
-      </w:r>
-      <w:r>
-        <w:rPr>
-          <w:rFonts w:cstheme="minorHAnsi"/>
-        </w:rPr>
-        <w:tab/>
-      </w:r>
-      <w:r>
-        <w:rPr>
-          <w:rFonts w:cstheme="minorHAnsi"/>
-        </w:rPr>
-        <w:tab/>
-      </w:r>
-      <w:r>
-        <w:rPr>
-          <w:rFonts w:ascii="Courier New" w:hAnsi="Courier New" w:cs="Courier New"/>
-          <w:b/>
-        </w:rPr>
-        <w:t>0x0D</w:t>
-      </w:r>
-      <w:r>
-        <w:rPr>
-          <w:rFonts w:cstheme="minorHAnsi"/>
-        </w:rPr>
-        <w:t>, carriage return</w:t>
-      </w:r>
-    </w:p>
-    <w:p>
-      <w:pPr>
-        <w:autoSpaceDE w:val="0"/>
-        <w:autoSpaceDN w:val="0"/>
-        <w:adjustRightInd w:val="0"/>
-        <w:spacing w:after="0" w:line="240" w:lineRule="auto"/>
-        <w:rPr>
-          <w:rFonts w:cstheme="minorHAnsi"/>
-        </w:rPr>
-      </w:pPr>
-      <w:r>
-        <w:rPr>
-          <w:rFonts w:ascii="Courier New" w:hAnsi="Courier New" w:cs="Courier New"/>
-          <w:b/>
-        </w:rPr>
-        <w:t>\t</w:t>
-      </w:r>
-      <w:r>
-        <w:rPr>
-          <w:rFonts w:cstheme="minorHAnsi"/>
-        </w:rPr>
-        <w:tab/>
-      </w:r>
-      <w:r>
-        <w:rPr>
-          <w:rFonts w:cstheme="minorHAnsi"/>
-        </w:rPr>
-        <w:tab/>
-      </w:r>
-      <w:r>
-        <w:rPr>
-          <w:rFonts w:ascii="Courier New" w:hAnsi="Courier New" w:cs="Courier New"/>
-          <w:b/>
-        </w:rPr>
-        <w:t>0x09</w:t>
-      </w:r>
-      <w:r>
-        <w:rPr>
-          <w:rFonts w:cstheme="minorHAnsi"/>
-        </w:rPr>
-        <w:t>, horizontal tab</w:t>
-      </w:r>
-    </w:p>
-    <w:p>
-      <w:pPr>
-        <w:autoSpaceDE w:val="0"/>
-        <w:autoSpaceDN w:val="0"/>
-        <w:adjustRightInd w:val="0"/>
-        <w:spacing w:after="0" w:line="240" w:lineRule="auto"/>
-        <w:rPr>
-          <w:rFonts w:cstheme="minorHAnsi"/>
-        </w:rPr>
-      </w:pPr>
-      <w:r>
-        <w:rPr>
-          <w:rFonts w:ascii="Courier New" w:hAnsi="Courier New" w:cs="Courier New"/>
-          <w:b/>
-        </w:rPr>
-        <w:t>\</w:t>
-      </w:r>
-      <w:r>
-        <w:rPr>
-          <w:rFonts w:ascii="Courier New" w:hAnsi="Courier New" w:cs="Courier New"/>
-          <w:b/>
-          <w:i/>
-        </w:rPr>
-        <w:t>o</w:t>
-      </w:r>
-      <w:r>
-        <w:rPr>
-          <w:rFonts w:cstheme="minorHAnsi"/>
-        </w:rPr>
-        <w:tab/>
-      </w:r>
-      <w:r>
-        <w:rPr>
-          <w:rFonts w:cstheme="minorHAnsi"/>
-        </w:rPr>
-        <w:tab/>
-      </w:r>
-      <w:r>
-        <w:rPr>
-          <w:rFonts w:ascii="Courier New" w:hAnsi="Courier New" w:cs="Courier New"/>
-          <w:b/>
-        </w:rPr>
-        <w:t>0</w:t>
-      </w:r>
-      <w:r>
-        <w:rPr>
-          <w:rFonts w:ascii="Courier New" w:hAnsi="Courier New" w:cs="Courier New"/>
-          <w:b/>
-          <w:i/>
-        </w:rPr>
-        <w:t>o</w:t>
-      </w:r>
-      <w:r>
-        <w:rPr>
-          <w:rFonts w:cstheme="minorHAnsi"/>
-        </w:rPr>
-        <w:t xml:space="preserve">, where </w:t>
-      </w:r>
-      <w:r>
-        <w:rPr>
-          <w:rFonts w:cstheme="minorHAnsi"/>
-          <w:i/>
-        </w:rPr>
-        <w:t>o</w:t>
-      </w:r>
-      <w:r>
-        <w:rPr>
-          <w:rFonts w:cstheme="minorHAnsi"/>
-        </w:rPr>
-        <w:t xml:space="preserve"> is an octal digit</w:t>
-      </w:r>
-    </w:p>
-    <w:p>
-      <w:pPr>
-        <w:autoSpaceDE w:val="0"/>
-        <w:autoSpaceDN w:val="0"/>
-        <w:adjustRightInd w:val="0"/>
-        <w:spacing w:after="0" w:line="240" w:lineRule="auto"/>
-        <w:rPr>
-          <w:rFonts w:cstheme="minorHAnsi"/>
-        </w:rPr>
-      </w:pPr>
-      <w:r>
-        <w:rPr>
-          <w:rFonts w:ascii="Courier New" w:hAnsi="Courier New" w:cs="Courier New"/>
-          <w:b/>
-        </w:rPr>
-        <w:lastRenderedPageBreak/>
-        <w:t>\</w:t>
-      </w:r>
-      <w:r>
-        <w:rPr>
-          <w:rFonts w:ascii="Courier New" w:hAnsi="Courier New" w:cs="Courier New"/>
-          <w:b/>
-          <w:i/>
-        </w:rPr>
-        <w:t>oo</w:t>
-      </w:r>
-      <w:r>
-        <w:rPr>
-          <w:rFonts w:cstheme="minorHAnsi"/>
-        </w:rPr>
-        <w:tab/>
-      </w:r>
-      <w:r>
-        <w:rPr>
-          <w:rFonts w:cstheme="minorHAnsi"/>
-        </w:rPr>
-        <w:tab/>
-      </w:r>
-      <w:r>
-        <w:rPr>
-          <w:rFonts w:ascii="Courier New" w:hAnsi="Courier New" w:cs="Courier New"/>
-          <w:b/>
-        </w:rPr>
-        <w:t>0</w:t>
-      </w:r>
-      <w:r>
-        <w:rPr>
-          <w:rFonts w:ascii="Courier New" w:hAnsi="Courier New" w:cs="Courier New"/>
-          <w:b/>
-          <w:i/>
-        </w:rPr>
-        <w:t>oo</w:t>
-      </w:r>
-      <w:r>
-        <w:rPr>
-          <w:rFonts w:cstheme="minorHAnsi"/>
-        </w:rPr>
-        <w:t xml:space="preserve">, where each </w:t>
-      </w:r>
-      <w:r>
-        <w:rPr>
-          <w:rFonts w:cstheme="minorHAnsi"/>
-          <w:i/>
-        </w:rPr>
-        <w:t>o</w:t>
-      </w:r>
-      <w:r>
-        <w:rPr>
-          <w:rFonts w:cstheme="minorHAnsi"/>
-        </w:rPr>
-        <w:t xml:space="preserve"> is an octal digit</w:t>
-      </w:r>
-    </w:p>
-    <w:p>
-      <w:pPr>
-        <w:autoSpaceDE w:val="0"/>
-        <w:autoSpaceDN w:val="0"/>
-        <w:adjustRightInd w:val="0"/>
-        <w:spacing w:after="0" w:line="240" w:lineRule="auto"/>
-        <w:rPr>
-          <w:rFonts w:cstheme="minorHAnsi"/>
-        </w:rPr>
-      </w:pPr>
-      <w:r>
-        <w:rPr>
-          <w:rFonts w:ascii="Courier New" w:hAnsi="Courier New" w:cs="Courier New"/>
-          <w:b/>
-        </w:rPr>
-        <w:t>\</w:t>
-      </w:r>
-      <w:r>
-        <w:rPr>
-          <w:rFonts w:ascii="Courier New" w:hAnsi="Courier New" w:cs="Courier New"/>
-          <w:b/>
-          <w:i/>
-        </w:rPr>
-        <w:t>ooo</w:t>
-      </w:r>
-      <w:r>
-        <w:rPr>
-          <w:rFonts w:cstheme="minorHAnsi"/>
-        </w:rPr>
-        <w:tab/>
-      </w:r>
-      <w:r>
-        <w:rPr>
-          <w:rFonts w:cstheme="minorHAnsi"/>
-        </w:rPr>
-        <w:tab/>
-      </w:r>
-      <w:r>
-        <w:rPr>
-          <w:rFonts w:ascii="Courier New" w:hAnsi="Courier New" w:cs="Courier New"/>
-          <w:b/>
-        </w:rPr>
-        <w:t>0</w:t>
-      </w:r>
-      <w:r>
-        <w:rPr>
-          <w:rFonts w:ascii="Courier New" w:hAnsi="Courier New" w:cs="Courier New"/>
-          <w:b/>
-          <w:i/>
-        </w:rPr>
-        <w:t>ooo</w:t>
-      </w:r>
-      <w:r>
-        <w:rPr>
-          <w:rFonts w:cstheme="minorHAnsi"/>
-        </w:rPr>
-        <w:t xml:space="preserve">, where each </w:t>
-      </w:r>
-      <w:r>
-        <w:rPr>
-          <w:rFonts w:cstheme="minorHAnsi"/>
-          <w:i/>
-        </w:rPr>
-        <w:t>o</w:t>
-      </w:r>
-      <w:r>
-        <w:rPr>
-          <w:rFonts w:cstheme="minorHAnsi"/>
-        </w:rPr>
-        <w:t xml:space="preserve"> is an octal digit, less than or equal to 0377</w:t>
-      </w:r>
-    </w:p>
-    <w:p>
-      <w:pPr>
-        <w:autoSpaceDE w:val="0"/>
-        <w:autoSpaceDN w:val="0"/>
-        <w:adjustRightInd w:val="0"/>
-        <w:spacing w:after="0" w:line="240" w:lineRule="auto"/>
-        <w:rPr>
-          <w:rFonts w:cstheme="minorHAnsi"/>
-        </w:rPr>
-      </w:pPr>
-      <w:r>
-        <w:rPr>
-          <w:rFonts w:ascii="Courier New" w:hAnsi="Courier New" w:cs="Courier New"/>
-          <w:b/>
-        </w:rPr>
-        <w:t>\</w:t>
-      </w:r>
-      <w:r>
-        <w:rPr>
-          <w:rFonts w:ascii="Courier New" w:hAnsi="Courier New" w:cs="Courier New"/>
-          <w:b/>
-        </w:rPr>
-        <w:t>x</w:t>
-      </w:r>
-      <w:r>
-        <w:rPr>
-          <w:rFonts w:ascii="Courier New" w:hAnsi="Courier New" w:cs="Courier New"/>
-          <w:b/>
-          <w:i/>
-        </w:rPr>
-        <w:t>hh</w:t>
-      </w:r>
-      <w:r>
-        <w:rPr>
-          <w:rFonts w:cstheme="minorHAnsi"/>
-        </w:rPr>
-        <w:tab/>
-      </w:r>
-      <w:r>
-        <w:rPr>
-          <w:rFonts w:cstheme="minorHAnsi"/>
-        </w:rPr>
-        <w:tab/>
-      </w:r>
-      <w:r>
-        <w:rPr>
-          <w:rFonts w:ascii="Courier New" w:hAnsi="Courier New" w:cs="Courier New"/>
-          <w:b/>
-        </w:rPr>
-        <w:t>0x</w:t>
-      </w:r>
-      <w:r>
-        <w:rPr>
-          <w:rFonts w:ascii="Courier New" w:hAnsi="Courier New" w:cs="Courier New"/>
-          <w:b/>
-          <w:i/>
-        </w:rPr>
-        <w:t>hh</w:t>
-      </w:r>
-      <w:r>
-        <w:rPr>
-          <w:rFonts w:cstheme="minorHAnsi"/>
-        </w:rPr>
-        <w:t>, where each h is a hexadeci</w:t>
-      </w:r>
-      <w:r>
-        <w:rPr>
-          <w:rFonts w:cstheme="minorHAnsi"/>
-        </w:rPr>
-        <w:t>m</w:t>
-      </w:r>
-      <w:r>
-        <w:rPr>
-          <w:rFonts w:cstheme="minorHAnsi"/>
-        </w:rPr>
-        <w:t>al digit</w:t>
-      </w:r>
-    </w:p>
-    <w:p>
-      <w:pPr>
-        <w:autoSpaceDE w:val="0"/>
-        <w:autoSpaceDN w:val="0"/>
-        <w:adjustRightInd w:val="0"/>
-        <w:spacing w:after="0" w:line="240" w:lineRule="auto"/>
-        <w:rPr>
-          <w:rFonts w:ascii="CMR10" w:hAnsi="CMR10" w:cs="CMR10"/>
-        </w:rPr>
-      </w:pPr>
-      <w:r>
-        <w:rPr>
-          <w:rFonts w:ascii="Courier New" w:hAnsi="Courier New" w:cs="Courier New"/>
-          <w:b/>
-        </w:rPr>
-        <w:t>\c</w:t>
-      </w:r>
-      <w:r>
-        <w:rPr>
-          <w:rFonts w:cstheme="minorHAnsi"/>
-        </w:rPr>
-        <w:tab/>
-      </w:r>
-      <w:r>
-        <w:rPr>
-          <w:rFonts w:cstheme="minorHAnsi"/>
-        </w:rPr>
-        <w:tab/>
-      </w:r>
-      <w:r>
-        <w:rPr>
-          <w:rFonts w:ascii="Courier New" w:hAnsi="Courier New" w:cs="Courier New"/>
-          <w:b/>
-          <w:i/>
-        </w:rPr>
-        <w:t>c</w:t>
-      </w:r>
-      <w:r>
-        <w:rPr>
-          <w:rFonts w:cstheme="minorHAnsi"/>
-        </w:rPr>
-        <w:t>, where c is any character not listed above</w:t>
-      </w:r>
-    </w:p>
+    <w:tbl>
+      <w:tblPr>
+        <w:tblStyle w:val="TableGrid"/>
+        <w:tblW w:w="0" w:type="auto"/>
+        <w:tblBorders>
+          <w:top w:val="none" w:sz="0" w:space="0" w:color="auto"/>
+          <w:left w:val="none" w:sz="0" w:space="0" w:color="auto"/>
+          <w:bottom w:val="none" w:sz="0" w:space="0" w:color="auto"/>
+          <w:right w:val="none" w:sz="0" w:space="0" w:color="auto"/>
+          <w:insideH w:val="none" w:sz="0" w:space="0" w:color="auto"/>
+          <w:insideV w:val="none" w:sz="0" w:space="0" w:color="auto"/>
+        </w:tblBorders>
+        <w:tblLayout w:type="fixed"/>
+        <w:tblLook w:val="04A0"/>
+      </w:tblPr>
+      <w:tblGrid>
+        <w:gridCol w:w="1818"/>
+        <w:gridCol w:w="8478"/>
+      </w:tblGrid>
+      <w:tr>
+        <w:tc>
+          <w:tcPr>
+            <w:tcW w:w="1818" w:type="dxa"/>
+          </w:tcPr>
+          <w:p>
+            <w:pPr>
+              <w:autoSpaceDE w:val="0"/>
+              <w:autoSpaceDN w:val="0"/>
+              <w:adjustRightInd w:val="0"/>
+              <w:spacing w:after="60"/>
+              <w:rPr>
+                <w:rFonts w:ascii="Courier New" w:hAnsi="Courier New" w:cs="Courier New"/>
+                <w:b/>
+              </w:rPr>
+            </w:pPr>
+            <w:r>
+              <w:rPr>
+                <w:rFonts w:ascii="Courier New" w:hAnsi="Courier New" w:cs="Courier New"/>
+                <w:b/>
+                <w:i/>
+              </w:rPr>
+              <w:t>b</w:t>
+            </w:r>
+          </w:p>
+        </w:tc>
+        <w:tc>
+          <w:tcPr>
+            <w:tcW w:w="8478" w:type="dxa"/>
+          </w:tcPr>
+          <w:p>
+            <w:pPr>
+              <w:autoSpaceDE w:val="0"/>
+              <w:autoSpaceDN w:val="0"/>
+              <w:adjustRightInd w:val="0"/>
+              <w:spacing w:after="60"/>
+              <w:rPr>
+                <w:rFonts w:ascii="Courier New" w:hAnsi="Courier New" w:cs="Courier New"/>
+                <w:b/>
+              </w:rPr>
+            </w:pPr>
+            <w:r>
+              <w:rPr>
+                <w:rFonts w:cstheme="minorHAnsi"/>
+              </w:rPr>
+              <w:t xml:space="preserve">where </w:t>
+            </w:r>
+            <w:r>
+              <w:rPr>
+                <w:rFonts w:ascii="Courier New" w:hAnsi="Courier New" w:cs="Courier New"/>
+                <w:b/>
+                <w:i/>
+              </w:rPr>
+              <w:t>b</w:t>
+            </w:r>
+            <w:r>
+              <w:rPr>
+                <w:rFonts w:cstheme="minorHAnsi"/>
+              </w:rPr>
+              <w:t xml:space="preserve"> </w:t>
+            </w:r>
+            <w:r>
+              <w:rPr>
+                <w:rFonts w:cstheme="minorHAnsi"/>
+              </w:rPr>
+              <w:t xml:space="preserve">is </w:t>
+            </w:r>
+            <w:r>
+              <w:rPr>
+                <w:rFonts w:cstheme="minorHAnsi"/>
+              </w:rPr>
+              <w:t xml:space="preserve">any literal byte except </w:t>
+            </w:r>
+            <w:r>
+              <w:rPr>
+                <w:rFonts w:ascii="Courier New" w:hAnsi="Courier New" w:cs="Courier New"/>
+                <w:b/>
+              </w:rPr>
+              <w:t>0x00</w:t>
+            </w:r>
+            <w:r>
+              <w:rPr>
+                <w:rFonts w:cstheme="minorHAnsi"/>
+              </w:rPr>
+              <w:t xml:space="preserve"> and metacharacters</w:t>
+            </w:r>
+          </w:p>
+        </w:tc>
+      </w:tr>
+      <w:tr>
+        <w:tc>
+          <w:tcPr>
+            <w:tcW w:w="1818" w:type="dxa"/>
+          </w:tcPr>
+          <w:p>
+            <w:pPr>
+              <w:autoSpaceDE w:val="0"/>
+              <w:autoSpaceDN w:val="0"/>
+              <w:adjustRightInd w:val="0"/>
+              <w:spacing w:after="60"/>
+              <w:rPr>
+                <w:rFonts w:ascii="Courier New" w:hAnsi="Courier New" w:cs="Courier New"/>
+                <w:b/>
+              </w:rPr>
+            </w:pPr>
+            <w:r>
+              <w:rPr>
+                <w:rFonts w:ascii="Courier New" w:hAnsi="Courier New" w:cs="Courier New"/>
+                <w:b/>
+              </w:rPr>
+              <w:t>\a</w:t>
+            </w:r>
+          </w:p>
+        </w:tc>
+        <w:tc>
+          <w:tcPr>
+            <w:tcW w:w="8478" w:type="dxa"/>
+          </w:tcPr>
+          <w:p>
+            <w:pPr>
+              <w:autoSpaceDE w:val="0"/>
+              <w:autoSpaceDN w:val="0"/>
+              <w:adjustRightInd w:val="0"/>
+              <w:spacing w:after="60"/>
+              <w:rPr>
+                <w:rFonts w:ascii="Courier New" w:hAnsi="Courier New" w:cs="Courier New"/>
+                <w:b/>
+              </w:rPr>
+            </w:pPr>
+            <w:r>
+              <w:rPr>
+                <w:rFonts w:ascii="Courier New" w:hAnsi="Courier New" w:cs="Courier New"/>
+                <w:b/>
+              </w:rPr>
+              <w:t>0x07</w:t>
+            </w:r>
+            <w:r>
+              <w:rPr>
+                <w:rFonts w:cstheme="minorHAnsi"/>
+              </w:rPr>
+              <w:t>, bell</w:t>
+            </w:r>
+          </w:p>
+        </w:tc>
+      </w:tr>
+      <w:tr>
+        <w:tc>
+          <w:tcPr>
+            <w:tcW w:w="1818" w:type="dxa"/>
+          </w:tcPr>
+          <w:p>
+            <w:pPr>
+              <w:autoSpaceDE w:val="0"/>
+              <w:autoSpaceDN w:val="0"/>
+              <w:adjustRightInd w:val="0"/>
+              <w:spacing w:after="60"/>
+              <w:rPr>
+                <w:rFonts w:ascii="Courier New" w:hAnsi="Courier New" w:cs="Courier New"/>
+                <w:b/>
+              </w:rPr>
+            </w:pPr>
+            <w:r>
+              <w:rPr>
+                <w:rFonts w:ascii="Courier New" w:hAnsi="Courier New" w:cs="Courier New"/>
+                <w:b/>
+              </w:rPr>
+              <w:t>\e</w:t>
+            </w:r>
+          </w:p>
+        </w:tc>
+        <w:tc>
+          <w:tcPr>
+            <w:tcW w:w="8478" w:type="dxa"/>
+          </w:tcPr>
+          <w:p>
+            <w:pPr>
+              <w:autoSpaceDE w:val="0"/>
+              <w:autoSpaceDN w:val="0"/>
+              <w:adjustRightInd w:val="0"/>
+              <w:spacing w:after="60"/>
+              <w:rPr>
+                <w:rFonts w:ascii="Courier New" w:hAnsi="Courier New" w:cs="Courier New"/>
+                <w:b/>
+              </w:rPr>
+            </w:pPr>
+            <w:r>
+              <w:rPr>
+                <w:rFonts w:ascii="Courier New" w:hAnsi="Courier New" w:cs="Courier New"/>
+                <w:b/>
+              </w:rPr>
+              <w:t>0x1B</w:t>
+            </w:r>
+            <w:r>
+              <w:rPr>
+                <w:rFonts w:cstheme="minorHAnsi"/>
+              </w:rPr>
+              <w:t>, escape</w:t>
+            </w:r>
+          </w:p>
+        </w:tc>
+      </w:tr>
+      <w:tr>
+        <w:tc>
+          <w:tcPr>
+            <w:tcW w:w="1818" w:type="dxa"/>
+          </w:tcPr>
+          <w:p>
+            <w:pPr>
+              <w:autoSpaceDE w:val="0"/>
+              <w:autoSpaceDN w:val="0"/>
+              <w:adjustRightInd w:val="0"/>
+              <w:spacing w:after="60"/>
+              <w:rPr>
+                <w:rFonts w:ascii="Courier New" w:hAnsi="Courier New" w:cs="Courier New"/>
+                <w:b/>
+              </w:rPr>
+            </w:pPr>
+            <w:r>
+              <w:rPr>
+                <w:rFonts w:ascii="Courier New" w:hAnsi="Courier New" w:cs="Courier New"/>
+                <w:b/>
+              </w:rPr>
+              <w:t>\f</w:t>
+            </w:r>
+          </w:p>
+        </w:tc>
+        <w:tc>
+          <w:tcPr>
+            <w:tcW w:w="8478" w:type="dxa"/>
+          </w:tcPr>
+          <w:p>
+            <w:pPr>
+              <w:autoSpaceDE w:val="0"/>
+              <w:autoSpaceDN w:val="0"/>
+              <w:adjustRightInd w:val="0"/>
+              <w:spacing w:after="60"/>
+              <w:rPr>
+                <w:rFonts w:ascii="Courier New" w:hAnsi="Courier New" w:cs="Courier New"/>
+                <w:b/>
+              </w:rPr>
+            </w:pPr>
+            <w:r>
+              <w:rPr>
+                <w:rFonts w:ascii="Courier New" w:hAnsi="Courier New" w:cs="Courier New"/>
+                <w:b/>
+              </w:rPr>
+              <w:t>0x0C</w:t>
+            </w:r>
+            <w:r>
+              <w:rPr>
+                <w:rFonts w:cstheme="minorHAnsi"/>
+              </w:rPr>
+              <w:t>, form feed</w:t>
+            </w:r>
+          </w:p>
+        </w:tc>
+      </w:tr>
+      <w:tr>
+        <w:tc>
+          <w:tcPr>
+            <w:tcW w:w="1818" w:type="dxa"/>
+          </w:tcPr>
+          <w:p>
+            <w:pPr>
+              <w:autoSpaceDE w:val="0"/>
+              <w:autoSpaceDN w:val="0"/>
+              <w:adjustRightInd w:val="0"/>
+              <w:spacing w:after="60"/>
+              <w:rPr>
+                <w:rFonts w:ascii="Courier New" w:hAnsi="Courier New" w:cs="Courier New"/>
+                <w:b/>
+              </w:rPr>
+            </w:pPr>
+            <w:r>
+              <w:rPr>
+                <w:rFonts w:ascii="Courier New" w:hAnsi="Courier New" w:cs="Courier New"/>
+                <w:b/>
+              </w:rPr>
+              <w:t>\n</w:t>
+            </w:r>
+          </w:p>
+        </w:tc>
+        <w:tc>
+          <w:tcPr>
+            <w:tcW w:w="8478" w:type="dxa"/>
+          </w:tcPr>
+          <w:p>
+            <w:pPr>
+              <w:autoSpaceDE w:val="0"/>
+              <w:autoSpaceDN w:val="0"/>
+              <w:adjustRightInd w:val="0"/>
+              <w:spacing w:after="60"/>
+              <w:rPr>
+                <w:rFonts w:ascii="Courier New" w:hAnsi="Courier New" w:cs="Courier New"/>
+                <w:b/>
+              </w:rPr>
+            </w:pPr>
+            <w:r>
+              <w:rPr>
+                <w:rFonts w:ascii="Courier New" w:hAnsi="Courier New" w:cs="Courier New"/>
+                <w:b/>
+              </w:rPr>
+              <w:t>0x0A</w:t>
+            </w:r>
+            <w:r>
+              <w:rPr>
+                <w:rFonts w:cstheme="minorHAnsi"/>
+              </w:rPr>
+              <w:t>, new line</w:t>
+            </w:r>
+          </w:p>
+        </w:tc>
+      </w:tr>
+      <w:tr>
+        <w:tc>
+          <w:tcPr>
+            <w:tcW w:w="1818" w:type="dxa"/>
+          </w:tcPr>
+          <w:p>
+            <w:pPr>
+              <w:autoSpaceDE w:val="0"/>
+              <w:autoSpaceDN w:val="0"/>
+              <w:adjustRightInd w:val="0"/>
+              <w:spacing w:after="60"/>
+              <w:rPr>
+                <w:rFonts w:ascii="Courier New" w:hAnsi="Courier New" w:cs="Courier New"/>
+                <w:b/>
+              </w:rPr>
+            </w:pPr>
+            <w:r>
+              <w:rPr>
+                <w:rFonts w:ascii="Courier New" w:hAnsi="Courier New" w:cs="Courier New"/>
+                <w:b/>
+              </w:rPr>
+              <w:t>\r</w:t>
+            </w:r>
+          </w:p>
+        </w:tc>
+        <w:tc>
+          <w:tcPr>
+            <w:tcW w:w="8478" w:type="dxa"/>
+          </w:tcPr>
+          <w:p>
+            <w:pPr>
+              <w:autoSpaceDE w:val="0"/>
+              <w:autoSpaceDN w:val="0"/>
+              <w:adjustRightInd w:val="0"/>
+              <w:spacing w:after="60"/>
+              <w:rPr>
+                <w:rFonts w:ascii="Courier New" w:hAnsi="Courier New" w:cs="Courier New"/>
+                <w:b/>
+              </w:rPr>
+            </w:pPr>
+            <w:r>
+              <w:rPr>
+                <w:rFonts w:ascii="Courier New" w:hAnsi="Courier New" w:cs="Courier New"/>
+                <w:b/>
+              </w:rPr>
+              <w:t>0x0D</w:t>
+            </w:r>
+            <w:r>
+              <w:rPr>
+                <w:rFonts w:cstheme="minorHAnsi"/>
+              </w:rPr>
+              <w:t>, carriage return</w:t>
+            </w:r>
+          </w:p>
+        </w:tc>
+      </w:tr>
+      <w:tr>
+        <w:tc>
+          <w:tcPr>
+            <w:tcW w:w="1818" w:type="dxa"/>
+          </w:tcPr>
+          <w:p>
+            <w:pPr>
+              <w:autoSpaceDE w:val="0"/>
+              <w:autoSpaceDN w:val="0"/>
+              <w:adjustRightInd w:val="0"/>
+              <w:spacing w:after="60"/>
+              <w:rPr>
+                <w:rFonts w:ascii="Courier New" w:hAnsi="Courier New" w:cs="Courier New"/>
+                <w:b/>
+              </w:rPr>
+            </w:pPr>
+            <w:r>
+              <w:rPr>
+                <w:rFonts w:ascii="Courier New" w:hAnsi="Courier New" w:cs="Courier New"/>
+                <w:b/>
+              </w:rPr>
+              <w:lastRenderedPageBreak/>
+              <w:t>\t</w:t>
+            </w:r>
+          </w:p>
+        </w:tc>
+        <w:tc>
+          <w:tcPr>
+            <w:tcW w:w="8478" w:type="dxa"/>
+          </w:tcPr>
+          <w:p>
+            <w:pPr>
+              <w:autoSpaceDE w:val="0"/>
+              <w:autoSpaceDN w:val="0"/>
+              <w:adjustRightInd w:val="0"/>
+              <w:spacing w:after="60"/>
+              <w:rPr>
+                <w:rFonts w:ascii="Courier New" w:hAnsi="Courier New" w:cs="Courier New"/>
+                <w:b/>
+              </w:rPr>
+            </w:pPr>
+            <w:r>
+              <w:rPr>
+                <w:rFonts w:ascii="Courier New" w:hAnsi="Courier New" w:cs="Courier New"/>
+                <w:b/>
+              </w:rPr>
+              <w:t>0x09</w:t>
+            </w:r>
+            <w:r>
+              <w:rPr>
+                <w:rFonts w:cstheme="minorHAnsi"/>
+              </w:rPr>
+              <w:t>, horizontal tab</w:t>
+            </w:r>
+          </w:p>
+        </w:tc>
+      </w:tr>
+      <w:tr>
+        <w:tc>
+          <w:tcPr>
+            <w:tcW w:w="1818" w:type="dxa"/>
+          </w:tcPr>
+          <w:p>
+            <w:pPr>
+              <w:autoSpaceDE w:val="0"/>
+              <w:autoSpaceDN w:val="0"/>
+              <w:adjustRightInd w:val="0"/>
+              <w:spacing w:after="60"/>
+              <w:rPr>
+                <w:rFonts w:ascii="Courier New" w:hAnsi="Courier New" w:cs="Courier New"/>
+                <w:b/>
+              </w:rPr>
+            </w:pPr>
+            <w:r>
+              <w:rPr>
+                <w:rFonts w:ascii="Courier New" w:hAnsi="Courier New" w:cs="Courier New"/>
+                <w:b/>
+              </w:rPr>
+              <w:t>\</w:t>
+            </w:r>
+            <w:r>
+              <w:rPr>
+                <w:rFonts w:ascii="Courier New" w:hAnsi="Courier New" w:cs="Courier New"/>
+                <w:b/>
+                <w:i/>
+              </w:rPr>
+              <w:t>o</w:t>
+            </w:r>
+          </w:p>
+        </w:tc>
+        <w:tc>
+          <w:tcPr>
+            <w:tcW w:w="8478" w:type="dxa"/>
+          </w:tcPr>
+          <w:p>
+            <w:pPr>
+              <w:autoSpaceDE w:val="0"/>
+              <w:autoSpaceDN w:val="0"/>
+              <w:adjustRightInd w:val="0"/>
+              <w:spacing w:after="60"/>
+              <w:rPr>
+                <w:rFonts w:ascii="Courier New" w:hAnsi="Courier New" w:cs="Courier New"/>
+                <w:b/>
+              </w:rPr>
+            </w:pPr>
+            <w:r>
+              <w:rPr>
+                <w:rFonts w:ascii="Courier New" w:hAnsi="Courier New" w:cs="Courier New"/>
+                <w:b/>
+              </w:rPr>
+              <w:t>0</w:t>
+            </w:r>
+            <w:r>
+              <w:rPr>
+                <w:rFonts w:ascii="Courier New" w:hAnsi="Courier New" w:cs="Courier New"/>
+                <w:b/>
+                <w:i/>
+              </w:rPr>
+              <w:t>o</w:t>
+            </w:r>
+            <w:r>
+              <w:rPr>
+                <w:rFonts w:cstheme="minorHAnsi"/>
+              </w:rPr>
+              <w:t xml:space="preserve">, where </w:t>
+            </w:r>
+            <w:r>
+              <w:rPr>
+                <w:rFonts w:cstheme="minorHAnsi"/>
+                <w:i/>
+              </w:rPr>
+              <w:t>o</w:t>
+            </w:r>
+            <w:r>
+              <w:rPr>
+                <w:rFonts w:cstheme="minorHAnsi"/>
+              </w:rPr>
+              <w:t xml:space="preserve"> is an octal digit</w:t>
+            </w:r>
+          </w:p>
+        </w:tc>
+      </w:tr>
+      <w:tr>
+        <w:tc>
+          <w:tcPr>
+            <w:tcW w:w="1818" w:type="dxa"/>
+          </w:tcPr>
+          <w:p>
+            <w:pPr>
+              <w:autoSpaceDE w:val="0"/>
+              <w:autoSpaceDN w:val="0"/>
+              <w:adjustRightInd w:val="0"/>
+              <w:spacing w:after="60"/>
+              <w:rPr>
+                <w:rFonts w:ascii="Courier New" w:hAnsi="Courier New" w:cs="Courier New"/>
+                <w:b/>
+              </w:rPr>
+            </w:pPr>
+            <w:r>
+              <w:rPr>
+                <w:rFonts w:ascii="Courier New" w:hAnsi="Courier New" w:cs="Courier New"/>
+                <w:b/>
+              </w:rPr>
+              <w:t>\</w:t>
+            </w:r>
+            <w:r>
+              <w:rPr>
+                <w:rFonts w:ascii="Courier New" w:hAnsi="Courier New" w:cs="Courier New"/>
+                <w:b/>
+                <w:i/>
+              </w:rPr>
+              <w:t>oo</w:t>
+            </w:r>
+          </w:p>
+        </w:tc>
+        <w:tc>
+          <w:tcPr>
+            <w:tcW w:w="8478" w:type="dxa"/>
+          </w:tcPr>
+          <w:p>
+            <w:pPr>
+              <w:autoSpaceDE w:val="0"/>
+              <w:autoSpaceDN w:val="0"/>
+              <w:adjustRightInd w:val="0"/>
+              <w:spacing w:after="60"/>
+              <w:rPr>
+                <w:rFonts w:ascii="Courier New" w:hAnsi="Courier New" w:cs="Courier New"/>
+                <w:b/>
+              </w:rPr>
+            </w:pPr>
+            <w:r>
+              <w:rPr>
+                <w:rFonts w:ascii="Courier New" w:hAnsi="Courier New" w:cs="Courier New"/>
+                <w:b/>
+              </w:rPr>
+              <w:t>0</w:t>
+            </w:r>
+            <w:r>
+              <w:rPr>
+                <w:rFonts w:ascii="Courier New" w:hAnsi="Courier New" w:cs="Courier New"/>
+                <w:b/>
+                <w:i/>
+              </w:rPr>
+              <w:t>oo</w:t>
+            </w:r>
+            <w:r>
+              <w:rPr>
+                <w:rFonts w:cstheme="minorHAnsi"/>
+              </w:rPr>
+              <w:t xml:space="preserve">, where each </w:t>
+            </w:r>
+            <w:r>
+              <w:rPr>
+                <w:rFonts w:cstheme="minorHAnsi"/>
+                <w:i/>
+              </w:rPr>
+              <w:t>o</w:t>
+            </w:r>
+            <w:r>
+              <w:rPr>
+                <w:rFonts w:cstheme="minorHAnsi"/>
+              </w:rPr>
+              <w:t xml:space="preserve"> is an octal digit</w:t>
+            </w:r>
+          </w:p>
+        </w:tc>
+      </w:tr>
+      <w:tr>
+        <w:tc>
+          <w:tcPr>
+            <w:tcW w:w="1818" w:type="dxa"/>
+          </w:tcPr>
+          <w:p>
+            <w:pPr>
+              <w:autoSpaceDE w:val="0"/>
+              <w:autoSpaceDN w:val="0"/>
+              <w:adjustRightInd w:val="0"/>
+              <w:spacing w:after="60"/>
+              <w:rPr>
+                <w:rFonts w:ascii="Courier New" w:hAnsi="Courier New" w:cs="Courier New"/>
+                <w:b/>
+              </w:rPr>
+            </w:pPr>
+            <w:r>
+              <w:rPr>
+                <w:rFonts w:ascii="Courier New" w:hAnsi="Courier New" w:cs="Courier New"/>
+                <w:b/>
+              </w:rPr>
+              <w:t>\</w:t>
+            </w:r>
+            <w:r>
+              <w:rPr>
+                <w:rFonts w:ascii="Courier New" w:hAnsi="Courier New" w:cs="Courier New"/>
+                <w:b/>
+                <w:i/>
+              </w:rPr>
+              <w:t>ooo</w:t>
+            </w:r>
+          </w:p>
+        </w:tc>
+        <w:tc>
+          <w:tcPr>
+            <w:tcW w:w="8478" w:type="dxa"/>
+          </w:tcPr>
+          <w:p>
+            <w:pPr>
+              <w:autoSpaceDE w:val="0"/>
+              <w:autoSpaceDN w:val="0"/>
+              <w:adjustRightInd w:val="0"/>
+              <w:spacing w:after="60"/>
+              <w:rPr>
+                <w:rFonts w:ascii="Courier New" w:hAnsi="Courier New" w:cs="Courier New"/>
+                <w:b/>
+              </w:rPr>
+            </w:pPr>
+            <w:r>
+              <w:rPr>
+                <w:rFonts w:ascii="Courier New" w:hAnsi="Courier New" w:cs="Courier New"/>
+                <w:b/>
+              </w:rPr>
+              <w:t>0</w:t>
+            </w:r>
+            <w:r>
+              <w:rPr>
+                <w:rFonts w:ascii="Courier New" w:hAnsi="Courier New" w:cs="Courier New"/>
+                <w:b/>
+                <w:i/>
+              </w:rPr>
+              <w:t>ooo</w:t>
+            </w:r>
+            <w:r>
+              <w:rPr>
+                <w:rFonts w:cstheme="minorHAnsi"/>
+              </w:rPr>
+              <w:t xml:space="preserve">, where each </w:t>
+            </w:r>
+            <w:r>
+              <w:rPr>
+                <w:rFonts w:cstheme="minorHAnsi"/>
+                <w:i/>
+              </w:rPr>
+              <w:t>o</w:t>
+            </w:r>
+            <w:r>
+              <w:rPr>
+                <w:rFonts w:cstheme="minorHAnsi"/>
+              </w:rPr>
+              <w:t xml:space="preserve"> is an octal digit, less than or equal to 0377</w:t>
+            </w:r>
+          </w:p>
+        </w:tc>
+      </w:tr>
+      <w:tr>
+        <w:tc>
+          <w:tcPr>
+            <w:tcW w:w="1818" w:type="dxa"/>
+          </w:tcPr>
+          <w:p>
+            <w:pPr>
+              <w:autoSpaceDE w:val="0"/>
+              <w:autoSpaceDN w:val="0"/>
+              <w:adjustRightInd w:val="0"/>
+              <w:spacing w:after="60"/>
+              <w:rPr>
+                <w:rFonts w:ascii="Courier New" w:hAnsi="Courier New" w:cs="Courier New"/>
+                <w:b/>
+              </w:rPr>
+            </w:pPr>
+            <w:r>
+              <w:rPr>
+                <w:rFonts w:ascii="Courier New" w:hAnsi="Courier New" w:cs="Courier New"/>
+                <w:b/>
+              </w:rPr>
+              <w:t>\x</w:t>
+            </w:r>
+            <w:r>
+              <w:rPr>
+                <w:rFonts w:ascii="Courier New" w:hAnsi="Courier New" w:cs="Courier New"/>
+                <w:b/>
+                <w:i/>
+              </w:rPr>
+              <w:t>hh</w:t>
+            </w:r>
+          </w:p>
+        </w:tc>
+        <w:tc>
+          <w:tcPr>
+            <w:tcW w:w="8478" w:type="dxa"/>
+          </w:tcPr>
+          <w:p>
+            <w:pPr>
+              <w:autoSpaceDE w:val="0"/>
+              <w:autoSpaceDN w:val="0"/>
+              <w:adjustRightInd w:val="0"/>
+              <w:spacing w:after="60"/>
+              <w:rPr>
+                <w:rFonts w:ascii="Courier New" w:hAnsi="Courier New" w:cs="Courier New"/>
+                <w:b/>
+              </w:rPr>
+            </w:pPr>
+            <w:r>
+              <w:rPr>
+                <w:rFonts w:ascii="Courier New" w:hAnsi="Courier New" w:cs="Courier New"/>
+                <w:b/>
+              </w:rPr>
+              <w:t>0x</w:t>
+            </w:r>
+            <w:r>
+              <w:rPr>
+                <w:rFonts w:ascii="Courier New" w:hAnsi="Courier New" w:cs="Courier New"/>
+                <w:b/>
+                <w:i/>
+              </w:rPr>
+              <w:t>hh</w:t>
+            </w:r>
+            <w:r>
+              <w:rPr>
+                <w:rFonts w:cstheme="minorHAnsi"/>
+              </w:rPr>
+              <w:t>, where each h is a hexadeci</w:t>
+            </w:r>
+            <w:r>
+              <w:rPr>
+                <w:rFonts w:cstheme="minorHAnsi"/>
+              </w:rPr>
+              <w:t>m</w:t>
+            </w:r>
+            <w:r>
+              <w:rPr>
+                <w:rFonts w:cstheme="minorHAnsi"/>
+              </w:rPr>
+              <w:t>al digit</w:t>
+            </w:r>
+          </w:p>
+        </w:tc>
+      </w:tr>
+      <w:tr>
+        <w:tc>
+          <w:tcPr>
+            <w:tcW w:w="1818" w:type="dxa"/>
+          </w:tcPr>
+          <w:p>
+            <w:pPr>
+              <w:autoSpaceDE w:val="0"/>
+              <w:autoSpaceDN w:val="0"/>
+              <w:adjustRightInd w:val="0"/>
+              <w:spacing w:after="60"/>
+              <w:rPr>
+                <w:rFonts w:ascii="Courier New" w:hAnsi="Courier New" w:cs="Courier New"/>
+                <w:b/>
+              </w:rPr>
+            </w:pPr>
+            <w:r>
+              <w:rPr>
+                <w:rFonts w:ascii="Courier New" w:hAnsi="Courier New" w:cs="Courier New"/>
+                <w:b/>
+              </w:rPr>
+              <w:t>\x{hhhhhh}</w:t>
+            </w:r>
+          </w:p>
+        </w:tc>
+        <w:tc>
+          <w:tcPr>
+            <w:tcW w:w="8478" w:type="dxa"/>
+          </w:tcPr>
+          <w:p>
+            <w:pPr>
+              <w:autoSpaceDE w:val="0"/>
+              <w:autoSpaceDN w:val="0"/>
+              <w:adjustRightInd w:val="0"/>
+              <w:spacing w:after="60"/>
+              <w:rPr>
+                <w:rFonts w:cstheme="minorHAnsi"/>
+              </w:rPr>
+            </w:pPr>
+            <w:r>
+              <w:rPr>
+                <w:rFonts w:cstheme="minorHAnsi"/>
+              </w:rPr>
+              <w:t>Matches a single Unicode code point. "</w:t>
+            </w:r>
+            <w:r>
+              <w:rPr>
+                <w:rFonts w:ascii="Courier New" w:hAnsi="Courier New" w:cs="Courier New"/>
+                <w:b/>
+              </w:rPr>
+              <w:t>hhhhhh</w:t>
+            </w:r>
+            <w:r>
+              <w:rPr>
+                <w:rFonts w:cstheme="minorHAnsi"/>
+              </w:rPr>
+              <w:t>" must be</w:t>
+            </w:r>
+            <w:r>
+              <w:rPr>
+                <w:rFonts w:cstheme="minorHAnsi"/>
+              </w:rPr>
+              <w:t xml:space="preserve"> </w:t>
+            </w:r>
+            <w:r>
+              <w:rPr>
+                <w:rFonts w:cstheme="minorHAnsi"/>
+              </w:rPr>
+              <w:t xml:space="preserve">one 1 to 6 hex </w:t>
+            </w:r>
+            <w:r>
+              <w:rPr>
+                <w:rFonts w:cstheme="minorHAnsi"/>
+              </w:rPr>
+              <w:t>digits, in the range [0,10FFFF]</w:t>
+            </w:r>
+            <w:r>
+              <w:rPr>
+                <w:rFonts w:cstheme="minorHAnsi"/>
+              </w:rPr>
+              <w:t>.</w:t>
+            </w:r>
+          </w:p>
+        </w:tc>
+      </w:tr>
+      <w:tr>
+        <w:tc>
+          <w:tcPr>
+            <w:tcW w:w="1818" w:type="dxa"/>
+          </w:tcPr>
+          <w:p>
+            <w:pPr>
+              <w:autoSpaceDE w:val="0"/>
+              <w:autoSpaceDN w:val="0"/>
+              <w:adjustRightInd w:val="0"/>
+              <w:spacing w:after="60"/>
+              <w:rPr>
+                <w:rFonts w:ascii="Courier New" w:hAnsi="Courier New" w:cs="Courier New"/>
+                <w:b/>
+              </w:rPr>
+            </w:pPr>
+            <w:r>
+              <w:rPr>
+                <w:rFonts w:ascii="Courier New" w:hAnsi="Courier New" w:cs="Courier New"/>
+                <w:b/>
+              </w:rPr>
+              <w:t>\N{U+hhhhhh}</w:t>
+            </w:r>
+          </w:p>
+        </w:tc>
+        <w:tc>
+          <w:tcPr>
+            <w:tcW w:w="8478" w:type="dxa"/>
+          </w:tcPr>
+          <w:p>
+            <w:pPr>
+              <w:autoSpaceDE w:val="0"/>
+              <w:autoSpaceDN w:val="0"/>
+              <w:adjustRightInd w:val="0"/>
+              <w:spacing w:after="60"/>
+              <w:rPr>
+                <w:rFonts w:ascii="Courier New" w:hAnsi="Courier New" w:cs="Courier New"/>
+                <w:b/>
+              </w:rPr>
+            </w:pPr>
+            <w:r>
+              <w:rPr>
+                <w:rFonts w:cstheme="minorHAnsi"/>
+              </w:rPr>
+              <w:t>Matches a single Unicode code point</w:t>
+            </w:r>
+            <w:r>
+              <w:rPr>
+                <w:rFonts w:cstheme="minorHAnsi"/>
+              </w:rPr>
+              <w:t>.</w:t>
+            </w:r>
+            <w:r>
+              <w:rPr>
+                <w:rFonts w:cstheme="minorHAnsi"/>
+              </w:rPr>
+              <w:t xml:space="preserve"> </w:t>
+            </w:r>
+            <w:r>
+              <w:rPr>
+                <w:rFonts w:cstheme="minorHAnsi"/>
+              </w:rPr>
+              <w:t>"</w:t>
+            </w:r>
+            <w:r>
+              <w:rPr>
+                <w:rFonts w:ascii="Courier New" w:hAnsi="Courier New" w:cs="Courier New"/>
+                <w:b/>
+              </w:rPr>
+              <w:t>hhhhhh</w:t>
+            </w:r>
+            <w:r>
+              <w:rPr>
+                <w:rFonts w:cstheme="minorHAnsi"/>
+              </w:rPr>
+              <w:t>" must be</w:t>
+            </w:r>
+            <w:r>
+              <w:rPr>
+                <w:rFonts w:cstheme="minorHAnsi"/>
+              </w:rPr>
+              <w:t xml:space="preserve"> </w:t>
+            </w:r>
+            <w:r>
+              <w:rPr>
+                <w:rFonts w:cstheme="minorHAnsi"/>
+              </w:rPr>
+              <w:t xml:space="preserve">one 1 to 6 hex </w:t>
+            </w:r>
+            <w:r>
+              <w:rPr>
+                <w:rFonts w:cstheme="minorHAnsi"/>
+              </w:rPr>
+              <w:t>digits, in the range [0,10FFFF].</w:t>
+            </w:r>
+          </w:p>
+        </w:tc>
+      </w:tr>
+      <w:tr>
+        <w:tc>
+          <w:tcPr>
+            <w:tcW w:w="1818" w:type="dxa"/>
+          </w:tcPr>
+          <w:p>
+            <w:pPr>
+              <w:autoSpaceDE w:val="0"/>
+              <w:autoSpaceDN w:val="0"/>
+              <w:adjustRightInd w:val="0"/>
+              <w:spacing w:after="60"/>
+              <w:rPr>
+                <w:rFonts w:ascii="Courier New" w:hAnsi="Courier New" w:cs="Courier New"/>
+                <w:b/>
+              </w:rPr>
+            </w:pPr>
+            <w:r>
+              <w:rPr>
+                <w:rFonts w:ascii="Courier New" w:hAnsi="Courier New" w:cs="Courier New"/>
+                <w:b/>
+              </w:rPr>
+              <w:t>\N{name}</w:t>
+            </w:r>
+          </w:p>
+        </w:tc>
+        <w:tc>
+          <w:tcPr>
+            <w:tcW w:w="8478" w:type="dxa"/>
+          </w:tcPr>
+          <w:p>
+            <w:pPr>
+              <w:autoSpaceDE w:val="0"/>
+              <w:autoSpaceDN w:val="0"/>
+              <w:adjustRightInd w:val="0"/>
+              <w:spacing w:after="60"/>
+              <w:rPr>
+                <w:rFonts w:cstheme="minorHAnsi"/>
+              </w:rPr>
+            </w:pPr>
+            <w:r>
+              <w:rPr>
+                <w:rFonts w:cstheme="minorHAnsi"/>
+              </w:rPr>
+              <w:t>Matches a single Unicode code point with the given name. E.g.,</w:t>
+            </w:r>
+            <w:r>
+              <w:rPr>
+                <w:rFonts w:cstheme="minorHAnsi"/>
+              </w:rPr>
+              <w:t xml:space="preserve"> </w:t>
+            </w:r>
+            <w:r>
+              <w:rPr>
+                <w:rFonts w:ascii="Courier New" w:hAnsi="Courier New" w:cs="Courier New"/>
+                <w:b/>
+              </w:rPr>
+              <w:t>\N{LATIN CAPITAL LETTER A}</w:t>
+            </w:r>
+            <w:r>
+              <w:rPr>
+                <w:rFonts w:cstheme="minorHAnsi"/>
+              </w:rPr>
+              <w:t xml:space="preserve"> will match "A". Code point names are</w:t>
+            </w:r>
+            <w:r>
+              <w:rPr>
+                <w:rFonts w:cstheme="minorHAnsi"/>
+              </w:rPr>
+              <w:t xml:space="preserve"> </w:t>
+            </w:r>
+            <w:r>
+              <w:rPr>
+                <w:rFonts w:cstheme="minorHAnsi"/>
+              </w:rPr>
+              <w:t>defined by the Unicode Standard</w:t>
+            </w:r>
+            <w:r>
+              <w:rPr>
+                <w:rFonts w:cstheme="minorHAnsi"/>
+              </w:rPr>
+              <w:t>.</w:t>
+            </w:r>
+          </w:p>
+        </w:tc>
+      </w:tr>
+      <w:tr>
+        <w:tc>
+          <w:tcPr>
+            <w:tcW w:w="1818" w:type="dxa"/>
+          </w:tcPr>
+          <w:p>
+            <w:pPr>
+              <w:autoSpaceDE w:val="0"/>
+              <w:autoSpaceDN w:val="0"/>
+              <w:adjustRightInd w:val="0"/>
+              <w:spacing w:after="60"/>
+              <w:rPr>
+                <w:rFonts w:ascii="Courier New" w:hAnsi="Courier New" w:cs="Courier New"/>
+                <w:b/>
+              </w:rPr>
+            </w:pPr>
+            <w:r>
+              <w:rPr>
+                <w:rFonts w:ascii="Courier New" w:hAnsi="Courier New" w:cs="Courier New"/>
+                <w:b/>
+              </w:rPr>
+              <w:t>\p{property}</w:t>
+            </w:r>
+          </w:p>
+        </w:tc>
+        <w:tc>
+          <w:tcPr>
+            <w:tcW w:w="8478" w:type="dxa"/>
+          </w:tcPr>
+          <w:p>
+            <w:pPr>
+              <w:autoSpaceDE w:val="0"/>
+              <w:autoSpaceDN w:val="0"/>
+              <w:adjustRightInd w:val="0"/>
+              <w:spacing w:after="60"/>
+              <w:rPr>
+                <w:rFonts w:cstheme="minorHAnsi"/>
+              </w:rPr>
+            </w:pPr>
+            <w:r>
+              <w:rPr>
+                <w:rFonts w:cstheme="minorHAnsi"/>
+              </w:rPr>
+              <w:t xml:space="preserve">Matches any Unicode code point having the given property. </w:t>
+            </w:r>
+            <w:r>
+              <w:rPr>
+                <w:rFonts w:cstheme="minorHAnsi"/>
+              </w:rPr>
+              <w:t>For example</w:t>
+            </w:r>
+            <w:r>
+              <w:rPr>
+                <w:rFonts w:cstheme="minorHAnsi"/>
+              </w:rPr>
+              <w:t>,</w:t>
+            </w:r>
+            <w:r>
+              <w:rPr>
+                <w:rFonts w:cstheme="minorHAnsi"/>
+              </w:rPr>
+              <w:t xml:space="preserve"> </w:t>
+            </w:r>
+            <w:r>
+              <w:rPr>
+                <w:rFonts w:ascii="Courier New" w:hAnsi="Courier New" w:cs="Courier New"/>
+                <w:b/>
+              </w:rPr>
+              <w:t>\p{Script=Cyrillic}</w:t>
+            </w:r>
+            <w:r>
+              <w:rPr>
+                <w:rFonts w:cstheme="minorHAnsi"/>
+              </w:rPr>
+              <w:t xml:space="preserve"> matches any code point having Cyrillic as the</w:t>
+            </w:r>
+            <w:r>
+              <w:rPr>
+                <w:rFonts w:cstheme="minorHAnsi"/>
+              </w:rPr>
+              <w:t xml:space="preserve"> </w:t>
+            </w:r>
+            <w:r>
+              <w:rPr>
+                <w:rFonts w:cstheme="minorHAnsi"/>
+              </w:rPr>
+              <w:t>value of its Script property</w:t>
+            </w:r>
+            <w:r>
+              <w:rPr>
+                <w:rFonts w:cstheme="minorHAnsi"/>
+              </w:rPr>
+              <w:t>.</w:t>
+            </w:r>
+          </w:p>
+        </w:tc>
+      </w:tr>
+      <w:tr>
+        <w:tc>
+          <w:tcPr>
+            <w:tcW w:w="1818" w:type="dxa"/>
+          </w:tcPr>
+          <w:p>
+            <w:pPr>
+              <w:autoSpaceDE w:val="0"/>
+              <w:autoSpaceDN w:val="0"/>
+              <w:adjustRightInd w:val="0"/>
+              <w:spacing w:after="60"/>
+              <w:rPr>
+                <w:rFonts w:ascii="Courier New" w:hAnsi="Courier New" w:cs="Courier New"/>
+                <w:b/>
+              </w:rPr>
+            </w:pPr>
+            <w:r>
+              <w:rPr>
+                <w:rFonts w:ascii="Courier New" w:hAnsi="Courier New" w:cs="Courier New"/>
+                <w:b/>
+              </w:rPr>
+              <w:t>\P{property}</w:t>
+            </w:r>
+          </w:p>
+        </w:tc>
+        <w:tc>
+          <w:tcPr>
+            <w:tcW w:w="8478" w:type="dxa"/>
+          </w:tcPr>
+          <w:p>
+            <w:pPr>
+              <w:autoSpaceDE w:val="0"/>
+              <w:autoSpaceDN w:val="0"/>
+              <w:adjustRightInd w:val="0"/>
+              <w:spacing w:after="60"/>
+              <w:rPr>
+                <w:rFonts w:cstheme="minorHAnsi"/>
+              </w:rPr>
+            </w:pPr>
+            <w:r>
+              <w:rPr>
+                <w:rFonts w:cstheme="minorHAnsi"/>
+              </w:rPr>
+              <w:t>Matches any Unicode code point not having the given property.</w:t>
+            </w:r>
+          </w:p>
+          <w:p>
+            <w:pPr>
+              <w:autoSpaceDE w:val="0"/>
+              <w:autoSpaceDN w:val="0"/>
+              <w:adjustRightInd w:val="0"/>
+              <w:spacing w:after="60"/>
+              <w:rPr>
+                <w:rFonts w:cstheme="minorHAnsi"/>
+              </w:rPr>
+            </w:pPr>
+            <w:r>
+              <w:rPr>
+                <w:rFonts w:ascii="Courier New" w:hAnsi="Courier New" w:cs="Courier New"/>
+                <w:b/>
+              </w:rPr>
+              <w:t>\P{property}</w:t>
+            </w:r>
+            <w:r>
+              <w:rPr>
+                <w:rFonts w:cstheme="minorHAnsi"/>
+              </w:rPr>
+              <w:t xml:space="preserve"> is equivlent to </w:t>
+            </w:r>
+            <w:r>
+              <w:rPr>
+                <w:rFonts w:ascii="Courier New" w:hAnsi="Courier New" w:cs="Courier New"/>
+                <w:b/>
+              </w:rPr>
+              <w:t>[^\p{property}]</w:t>
+            </w:r>
+            <w:r>
+              <w:rPr>
+                <w:rFonts w:cstheme="minorHAnsi"/>
+              </w:rPr>
+              <w:t>.</w:t>
+            </w:r>
+          </w:p>
+        </w:tc>
+      </w:tr>
+      <w:tr>
+        <w:tc>
+          <w:tcPr>
+            <w:tcW w:w="1818" w:type="dxa"/>
+          </w:tcPr>
+          <w:p>
+            <w:pPr>
+              <w:autoSpaceDE w:val="0"/>
+              <w:autoSpaceDN w:val="0"/>
+              <w:adjustRightInd w:val="0"/>
+              <w:spacing w:after="60"/>
+              <w:rPr>
+                <w:rFonts w:ascii="Courier New" w:hAnsi="Courier New" w:cs="Courier New"/>
+                <w:b/>
+              </w:rPr>
+            </w:pPr>
+            <w:r>
+              <w:rPr>
+                <w:rFonts w:ascii="Courier New" w:hAnsi="Courier New" w:cs="Courier New"/>
+                <w:b/>
+              </w:rPr>
+              <w:t>\</w:t>
+            </w:r>
+            <w:r>
+              <w:rPr>
+                <w:rFonts w:ascii="Courier New" w:hAnsi="Courier New" w:cs="Courier New"/>
+                <w:b/>
+                <w:i/>
+              </w:rPr>
+              <w:t>c</w:t>
+            </w:r>
+          </w:p>
+        </w:tc>
+        <w:tc>
+          <w:tcPr>
+            <w:tcW w:w="8478" w:type="dxa"/>
+          </w:tcPr>
+          <w:p>
+            <w:pPr>
+              <w:autoSpaceDE w:val="0"/>
+              <w:autoSpaceDN w:val="0"/>
+              <w:adjustRightInd w:val="0"/>
+              <w:spacing w:after="60"/>
+              <w:rPr>
+                <w:rFonts w:ascii="Courier New" w:hAnsi="Courier New" w:cs="Courier New"/>
+                <w:b/>
+              </w:rPr>
+            </w:pPr>
+            <w:r>
+              <w:rPr>
+                <w:rFonts w:ascii="Courier New" w:hAnsi="Courier New" w:cs="Courier New"/>
+                <w:b/>
+                <w:i/>
+              </w:rPr>
+              <w:t>c</w:t>
+            </w:r>
+            <w:r>
+              <w:rPr>
+                <w:rFonts w:cstheme="minorHAnsi"/>
+              </w:rPr>
+              <w:t>, where c is any character not listed above</w:t>
+            </w:r>
+          </w:p>
+        </w:tc>
+      </w:tr>
+    </w:tbl>
     <w:p>
       <w:pPr>
         <w:autoSpaceDE w:val="0"/>
@@ -9662,6 +10289,7 @@
         <w:jc w:val="both"/>
       </w:pPr>
       <w:r>
+        <w:lastRenderedPageBreak/>
         <w:t>All other characters stand for themselves.</w:t>
       </w:r>
     </w:p>
@@ -10051,7 +10679,6 @@
           <w:b/>
           <w:i/>
         </w:rPr>
-        <w:lastRenderedPageBreak/>
         <w:t>S</w:t>
       </w:r>
       <w:r>
@@ -11451,7 +12078,6 @@
         <w:rPr>
           <w:rFonts w:cstheme="minorHAnsi"/>
         </w:rPr>
-        <w:lastRenderedPageBreak/>
         <w:t>Conjunction, Alternation, Grouping</w:t>
       </w:r>
       <w:bookmarkEnd w:id="46"/>
@@ -12205,7 +12831,7 @@
           <w:rPr>
             <w:noProof/>
           </w:rPr>
-          <w:t>19</w:t>
+          <w:t>11</w:t>
         </w:r>
       </w:fldSimple>
     </w:p>
@@ -12536,7 +13162,7 @@
           <w:rPr>
             <w:noProof/>
           </w:rPr>
-          <w:t>11</w:t>
+          <w:t>12</w:t>
         </w:r>
       </w:fldSimple>
       <w:bookmarkEnd w:id="59"/>
@@ -12591,7 +13217,7 @@
           <w:rPr>
             <w:noProof/>
           </w:rPr>
-          <w:t>11</w:t>
+          <w:t>12</w:t>
         </w:r>
       </w:fldSimple>
       <w:r>
@@ -12661,7 +13287,7 @@
           <w:rPr>
             <w:noProof/>
           </w:rPr>
-          <w:t>12</w:t>
+          <w:t>13</w:t>
         </w:r>
       </w:fldSimple>
       <w:r>
@@ -12774,7 +13400,7 @@
           <w:rPr>
             <w:noProof/>
           </w:rPr>
-          <w:t>12</w:t>
+          <w:t>13</w:t>
         </w:r>
       </w:fldSimple>
       <w:bookmarkEnd w:id="63"/>
@@ -12805,7 +13431,7 @@
           <w:rPr>
             <w:noProof/>
           </w:rPr>
-          <w:t>11</w:t>
+          <w:t>12</w:t>
         </w:r>
       </w:fldSimple>
       <w:r>
@@ -13116,7 +13742,7 @@
           <w:rPr>
             <w:noProof/>
           </w:rPr>
-          <w:t>13</w:t>
+          <w:t>14</w:t>
         </w:r>
       </w:fldSimple>
       <w:r>
@@ -13196,7 +13822,7 @@
           <w:rPr>
             <w:noProof/>
           </w:rPr>
-          <w:t>13</w:t>
+          <w:t>14</w:t>
         </w:r>
       </w:fldSimple>
       <w:bookmarkEnd w:id="74"/>
@@ -13387,7 +14013,7 @@
           <w:rPr>
             <w:noProof/>
           </w:rPr>
-          <w:t>14</w:t>
+          <w:t>15</w:t>
         </w:r>
       </w:fldSimple>
       <w:r>
@@ -13545,7 +14171,7 @@
           <w:rPr>
             <w:noProof/>
           </w:rPr>
-          <w:t>14</w:t>
+          <w:t>15</w:t>
         </w:r>
       </w:fldSimple>
       <w:bookmarkEnd w:id="77"/>
@@ -13665,7 +14291,7 @@
           <w:rPr>
             <w:noProof/>
           </w:rPr>
-          <w:t>15</w:t>
+          <w:t>16</w:t>
         </w:r>
       </w:fldSimple>
     </w:p>
@@ -13701,7 +14327,7 @@
           <w:rPr>
             <w:noProof/>
           </w:rPr>
-          <w:t>16</w:t>
+          <w:t>17</w:t>
         </w:r>
       </w:fldSimple>
       <w:r>
@@ -13780,7 +14406,7 @@
           <w:rPr>
             <w:noProof/>
           </w:rPr>
-          <w:t>16</w:t>
+          <w:t>17</w:t>
         </w:r>
       </w:fldSimple>
       <w:bookmarkEnd w:id="80"/>
@@ -13861,7 +14487,7 @@
           <w:rPr>
             <w:noProof/>
           </w:rPr>
-          <w:t>17</w:t>
+          <w:t>18</w:t>
         </w:r>
       </w:fldSimple>
     </w:p>
@@ -14214,7 +14840,7 @@
           <w:rPr>
             <w:noProof/>
           </w:rPr>
-          <w:t>18</w:t>
+          <w:t>19</w:t>
         </w:r>
       </w:fldSimple>
       <w:r>
@@ -14293,7 +14919,7 @@
           <w:rPr>
             <w:noProof/>
           </w:rPr>
-          <w:t>18</w:t>
+          <w:t>19</w:t>
         </w:r>
       </w:fldSimple>
       <w:bookmarkEnd w:id="82"/>
@@ -16146,7 +16772,7 @@
             <w:rPr>
               <w:noProof/>
             </w:rPr>
-            <w:t>42</w:t>
+            <w:t>24</w:t>
           </w:r>
         </w:fldSimple>
       </w:p>

</xml_diff>

<commit_message>
Updated a few documentation points for Beta2
</commit_message>
<xml_diff>
--- a/documentation/Lightgrep for EnCase Manual.docx
+++ b/documentation/Lightgrep for EnCase Manual.docx
@@ -9,6 +9,7 @@
       <w:r>
         <w:rPr>
           <w:noProof/>
+          <w:lang w:eastAsia="ja-JP"/>
         </w:rPr>
         <w:drawing>
           <wp:inline distT="0" distB="0" distL="0" distR="0">
@@ -4990,16 +4991,13 @@
         <w:jc w:val="both"/>
       </w:pPr>
       <w:r>
-        <w:t xml:space="preserve">BETA </w:t>
-      </w:r>
-      <w:r>
-        <w:t>2</w:t>
-      </w:r>
-      <w:r>
-        <w:t>: Selecting the UTF-8 encoding will only search for ASCII characters</w:t>
-      </w:r>
-      <w:r>
-        <w:t>. This limitation will not be present in the final release.</w:t>
+        <w:t>BETA 2</w:t>
+      </w:r>
+      <w:r>
+        <w:t xml:space="preserve">: Attempting to use characters that can only be represented by UTF-8 or UTF-16 </w:t>
+      </w:r>
+      <w:r>
+        <w:t>may result in unreadable sample values in the Edit Keyword or Edit Entity dialogs. This problem only affects the displayed samples and does not affect the search or actual search hits.</w:t>
       </w:r>
     </w:p>
     <w:p>
@@ -5012,13 +5010,22 @@
         <w:jc w:val="both"/>
       </w:pPr>
       <w:r>
-        <w:t>BETA 2</w:t>
-      </w:r>
-      <w:r>
-        <w:t xml:space="preserve">: Selecting the UTF-16 LE encoding will only search for the UTF-16 equivalent of ASCII characters. For example, for the expression “abc” Lightgrep will search for “\x00a\x00b\x00c”. </w:t>
-      </w:r>
-      <w:r>
-        <w:t>This limitation will not be present in the final release.</w:t>
+        <w:t xml:space="preserve">BETA </w:t>
+      </w:r>
+      <w:r>
+        <w:t>2</w:t>
+      </w:r>
+      <w:r>
+        <w:t xml:space="preserve">: Canceling the script waits until the current entry is fully searched to complete. Thus, if searching a device with very large unallocated space, it may take </w:t>
+      </w:r>
+      <w:r>
+        <w:t xml:space="preserve">a </w:t>
+      </w:r>
+      <w:r>
+        <w:t>long</w:t>
+      </w:r>
+      <w:r>
+        <w:t xml:space="preserve"> time to cancel.</w:t>
       </w:r>
     </w:p>
     <w:p>
@@ -5034,10 +5041,10 @@
         <w:t>BETA 2</w:t>
       </w:r>
       <w:r>
-        <w:t xml:space="preserve">: Attempting to use characters that can only be represented by UTF-8 or UTF-16 will result in a validation error. Full UTF-8 and UTF-16 support will be available </w:t>
-      </w:r>
-      <w:r>
-        <w:t>in the final release</w:t>
+        <w:t xml:space="preserve">, v1.0: </w:t>
+      </w:r>
+      <w:r>
+        <w:t>Not compatible with EnCase version 7</w:t>
       </w:r>
       <w:r>
         <w:t>.</w:t>
@@ -5053,23 +5060,30 @@
         <w:jc w:val="both"/>
       </w:pPr>
       <w:r>
-        <w:t xml:space="preserve">BETA </w:t>
-      </w:r>
-      <w:r>
-        <w:t>2</w:t>
-      </w:r>
-      <w:r>
-        <w:t xml:space="preserve">: Canceling the script waits until the current entry is fully searched to complete. Thus, if searching a device with very large unallocated space, it may take </w:t>
-      </w:r>
-      <w:r>
-        <w:t xml:space="preserve">a </w:t>
-      </w:r>
-      <w:r>
-        <w:t>long</w:t>
-      </w:r>
-      <w:r>
-        <w:t xml:space="preserve"> time to cancel.</w:t>
-      </w:r>
+        <w:t>If you have an extremely large number of search hits, the search hits file in the Output Folder can grow fairly large. The file will likely reach 4 GB in size after approximately 150 million hits, depending on the keywords you’re using. If the Output Folder is on a FAT32 drive or similar which has a relatively small file size limitation, the search may fail. We suggest that you always use NTFS for the Output Folder file system.</w:t>
+      </w:r>
+    </w:p>
+    <w:p>
+      <w:pPr>
+        <w:pStyle w:val="Heading1"/>
+        <w:rPr>
+          <w:u w:val="single"/>
+        </w:rPr>
+      </w:pPr>
+      <w:bookmarkStart w:id="3" w:name="_Toc324282341"/>
+      <w:r>
+        <w:rPr>
+          <w:u w:val="single"/>
+        </w:rPr>
+        <w:t>Limitations</w:t>
+      </w:r>
+      <w:r>
+        <w:rPr>
+          <w:u w:val="single"/>
+        </w:rPr>
+        <w:t xml:space="preserve"> and General Information</w:t>
+      </w:r>
+      <w:bookmarkEnd w:id="3"/>
     </w:p>
     <w:p>
       <w:pPr>
@@ -5081,16 +5095,16 @@
         <w:jc w:val="both"/>
       </w:pPr>
       <w:r>
-        <w:t>BETA 2</w:t>
-      </w:r>
-      <w:r>
-        <w:t xml:space="preserve">, v1.0: </w:t>
-      </w:r>
-      <w:r>
-        <w:t>Not compatible with EnCase version 7</w:t>
-      </w:r>
-      <w:r>
-        <w:t>.</w:t>
+        <w:t xml:space="preserve">We are unable to output search results to the EnCase “Search Hits” tab, because this is not allowed by the EnScript API. Only EnCase’s built-in search functionality can save search hits to this location. Because of this limitation in the EnCase product, we save search hits to the “Bookmarks” tab. It should be noted that Search Hits in EnCase are simply Bookmarks which contain references to the keyword that was searched for, so you’re </w:t>
+      </w:r>
+      <w:r>
+        <w:rPr>
+          <w:u w:val="single"/>
+        </w:rPr>
+        <w:t>not</w:t>
+      </w:r>
+      <w:r>
+        <w:t xml:space="preserve"> missing any data that would otherwise be present in the EnCase search hits results.</w:t>
       </w:r>
     </w:p>
     <w:p>
@@ -5103,30 +5117,26 @@
         <w:jc w:val="both"/>
       </w:pPr>
       <w:r>
-        <w:t>If you have an extremely large number of search hits, the search hits file in the Output Folder can grow fairly large. The file will likely reach 4 GB in size after approximately 150 million hits, depending on the keywords you’re using. If the Output Folder is on a FAT32 drive or similar which has a relatively small file size limitation, the search may fail. We suggest that you always use NTFS for the Output Folder file system.</w:t>
-      </w:r>
-    </w:p>
-    <w:p>
-      <w:pPr>
-        <w:pStyle w:val="Heading1"/>
-        <w:rPr>
-          <w:u w:val="single"/>
-        </w:rPr>
-      </w:pPr>
-      <w:bookmarkStart w:id="3" w:name="_Toc324282341"/>
-      <w:r>
-        <w:rPr>
-          <w:u w:val="single"/>
-        </w:rPr>
-        <w:t>Limitations</w:t>
-      </w:r>
-      <w:r>
-        <w:rPr>
-          <w:u w:val="single"/>
-        </w:rPr>
-        <w:t xml:space="preserve"> and General Information</w:t>
-      </w:r>
-      <w:bookmarkEnd w:id="3"/>
+        <w:t xml:space="preserve">Sweeping Bookmarks in EnCase </w:t>
+      </w:r>
+      <w:r>
+        <w:t>v</w:t>
+      </w:r>
+      <w:r>
+        <w:t xml:space="preserve">6 have a limit of </w:t>
+      </w:r>
+      <w:r>
+        <w:t>16,384</w:t>
+      </w:r>
+      <w:r>
+        <w:t xml:space="preserve"> bytes. </w:t>
+      </w:r>
+      <w:r>
+        <w:t>A</w:t>
+      </w:r>
+      <w:r>
+        <w:t>lthough Lightgrep does not have a technical limit on the length of search hits, the limit within EnCase presents a practical limitation when the desired output format is an EnCase Bookmark.</w:t>
+      </w:r>
     </w:p>
     <w:p>
       <w:pPr>
@@ -5138,16 +5148,44 @@
         <w:jc w:val="both"/>
       </w:pPr>
       <w:r>
-        <w:t xml:space="preserve">We are unable to output search results to the EnCase “Search Hits” tab, because this is not allowed by the EnScript API. Only EnCase’s built-in search functionality can save search hits to this location. Because of this limitation in the EnCase product, we save search hits to the “Bookmarks” tab. It should be noted that Search Hits in EnCase are simply Bookmarks which contain references to the keyword that was searched for, so you’re </w:t>
-      </w:r>
-      <w:r>
-        <w:rPr>
-          <w:u w:val="single"/>
-        </w:rPr>
-        <w:t>not</w:t>
-      </w:r>
-      <w:r>
-        <w:t xml:space="preserve"> missing any data that would otherwise be present in the EnCase search hits results.</w:t>
+        <w:lastRenderedPageBreak/>
+        <w:t xml:space="preserve">We filter a few entries by default before searching. Spcifically, any entries with a </w:t>
+      </w:r>
+      <w:r>
+        <w:t>Physical</w:t>
+      </w:r>
+      <w:r>
+        <w:t xml:space="preserve"> Size of</w:t>
+      </w:r>
+      <w:r>
+        <w:t xml:space="preserve"> 0</w:t>
+      </w:r>
+      <w:r>
+        <w:t xml:space="preserve"> bytes is filtered out; there’s no reason to search these because they have no content. Also, we filter out the NTFS bad cluster map file using the following criteria: file name in EnCase entry view  is </w:t>
+      </w:r>
+      <w:r>
+        <w:t>"$BadClus·$Bad"</w:t>
+      </w:r>
+      <w:r>
+        <w:t xml:space="preserve"> and the entry description contains</w:t>
+      </w:r>
+      <w:r>
+        <w:t xml:space="preserve"> </w:t>
+      </w:r>
+      <w:r>
+        <w:t>both “</w:t>
+      </w:r>
+      <w:r>
+        <w:t>Internal</w:t>
+      </w:r>
+      <w:r>
+        <w:t>” and “</w:t>
+      </w:r>
+      <w:r>
+        <w:t>Stream</w:t>
+      </w:r>
+      <w:r>
+        <w:t>”.</w:t>
       </w:r>
     </w:p>
     <w:p>
@@ -5160,26 +5198,19 @@
         <w:jc w:val="both"/>
       </w:pPr>
       <w:r>
-        <w:lastRenderedPageBreak/>
-        <w:t xml:space="preserve">Sweeping Bookmarks in EnCase </w:t>
-      </w:r>
-      <w:r>
-        <w:t>v</w:t>
-      </w:r>
-      <w:r>
-        <w:t xml:space="preserve">6 have a limit of </w:t>
-      </w:r>
-      <w:r>
-        <w:t>16,384</w:t>
-      </w:r>
-      <w:r>
-        <w:t xml:space="preserve"> bytes. </w:t>
-      </w:r>
-      <w:r>
-        <w:t>A</w:t>
-      </w:r>
-      <w:r>
-        <w:t>lthough Lightgrep does not have a technical limit on the length of search hits, the limit within EnCase presents a practical limitation when the desired output format is an EnCase Bookmark.</w:t>
+        <w:t xml:space="preserve">Entries without a starting extent cannot be bookmarked. These usually are files containing Invalid Cluster in the Description field, although some files marked as Internal, such as the streams </w:t>
+      </w:r>
+      <w:r>
+        <w:t>$UsnJrnl·$J</w:t>
+      </w:r>
+      <w:r>
+        <w:t xml:space="preserve"> and </w:t>
+      </w:r>
+      <w:r>
+        <w:t>$BadClus·$Bad</w:t>
+      </w:r>
+      <w:r>
+        <w:t>, also fall into this category.</w:t>
       </w:r>
     </w:p>
     <w:p>
@@ -5192,43 +5223,31 @@
         <w:jc w:val="both"/>
       </w:pPr>
       <w:r>
-        <w:t xml:space="preserve">We filter a few entries by default before searching. Spcifically, any entries with a </w:t>
-      </w:r>
-      <w:r>
-        <w:t>Physical</w:t>
-      </w:r>
-      <w:r>
-        <w:t xml:space="preserve"> Size of</w:t>
-      </w:r>
-      <w:r>
-        <w:t xml:space="preserve"> 0</w:t>
-      </w:r>
-      <w:r>
-        <w:t xml:space="preserve"> bytes is filtered out; there’s no reason to search these because they have no content. Also, we filter out the NTFS bad cluster map file using the following criteria: file name in EnCase entry view  is </w:t>
-      </w:r>
-      <w:r>
-        <w:t>"$BadClus·$Bad"</w:t>
-      </w:r>
-      <w:r>
-        <w:t xml:space="preserve"> and the entry description contains</w:t>
-      </w:r>
-      <w:r>
-        <w:t xml:space="preserve"> </w:t>
-      </w:r>
-      <w:r>
-        <w:t>both “</w:t>
-      </w:r>
-      <w:r>
-        <w:t>Internal</w:t>
-      </w:r>
-      <w:r>
-        <w:t>” and “</w:t>
-      </w:r>
-      <w:r>
-        <w:t>Stream</w:t>
-      </w:r>
-      <w:r>
-        <w:t>”.</w:t>
+        <w:t xml:space="preserve">While Lightgrep is able to search </w:t>
+      </w:r>
+      <w:r>
+        <w:t>entries</w:t>
+      </w:r>
+      <w:r>
+        <w:t xml:space="preserve"> flag</w:t>
+      </w:r>
+      <w:r>
+        <w:t>ged</w:t>
+      </w:r>
+      <w:r>
+        <w:t xml:space="preserve"> as Overwritten, bookmarks containing hits may point to the overwriting file, not to the overwritten entry that you originally selected. This is a limitation of </w:t>
+      </w:r>
+      <w:r>
+        <w:t xml:space="preserve">the </w:t>
+      </w:r>
+      <w:r>
+        <w:t xml:space="preserve">bookmarking </w:t>
+      </w:r>
+      <w:r>
+        <w:t>function in EnCase v6</w:t>
+      </w:r>
+      <w:r>
+        <w:t>.</w:t>
       </w:r>
     </w:p>
     <w:p>
@@ -5241,19 +5260,40 @@
         <w:jc w:val="both"/>
       </w:pPr>
       <w:r>
-        <w:t xml:space="preserve">Entries without a starting extent cannot be bookmarked. These usually are files containing Invalid Cluster in the Description field, although some files marked as Internal, such as the streams </w:t>
-      </w:r>
-      <w:r>
-        <w:t>$UsnJrnl·$J</w:t>
-      </w:r>
-      <w:r>
-        <w:t xml:space="preserve"> and </w:t>
-      </w:r>
-      <w:r>
-        <w:t>$BadClus·$Bad</w:t>
-      </w:r>
-      <w:r>
-        <w:t>, also fall into this category.</w:t>
+        <w:t xml:space="preserve">The “Lightgrep Output Folder” location cannot be set to a protected location in Windows Vista or Windows 7. Protected locations include, but may not be limited to, those locations represented by the following Windows environment variables: </w:t>
+      </w:r>
+      <w:r>
+        <w:rPr>
+          <w:i/>
+        </w:rPr>
+        <w:t>SystemRoot</w:t>
+      </w:r>
+      <w:r>
+        <w:t xml:space="preserve">, </w:t>
+      </w:r>
+      <w:r>
+        <w:rPr>
+          <w:i/>
+        </w:rPr>
+        <w:t>ProgramFiles(x86)</w:t>
+      </w:r>
+      <w:r>
+        <w:t xml:space="preserve">, </w:t>
+      </w:r>
+      <w:r>
+        <w:rPr>
+          <w:i/>
+        </w:rPr>
+        <w:t>ProgramW6432</w:t>
+      </w:r>
+      <w:r>
+        <w:t xml:space="preserve"> (e.g. C:\Windows</w:t>
+      </w:r>
+      <w:r>
+        <w:t>, C:\Program Files, C:\Program Files (x86))</w:t>
+      </w:r>
+      <w:r>
+        <w:t>. Lightgrep for EnCase will attempt to automatically identify if you are trying to save output to one of these locations and ask you to correct it.</w:t>
       </w:r>
     </w:p>
     <w:p>
@@ -5266,25 +5306,37 @@
         <w:jc w:val="both"/>
       </w:pPr>
       <w:r>
-        <w:t>While Lightgrep is able to search files flag</w:t>
-      </w:r>
-      <w:r>
-        <w:t>ged</w:t>
-      </w:r>
-      <w:r>
-        <w:t xml:space="preserve"> as Overwritten, bookmarks containing hits may point to the overwriting file, not to the overwritten entry that you originally selected. This is a limitation of </w:t>
-      </w:r>
-      <w:r>
-        <w:t xml:space="preserve">the </w:t>
-      </w:r>
-      <w:r>
-        <w:t xml:space="preserve">bookmarking </w:t>
-      </w:r>
-      <w:r>
-        <w:t>function in EnCase v6</w:t>
-      </w:r>
-      <w:r>
-        <w:t>.</w:t>
+        <w:t xml:space="preserve">Lightgrep stores settings in two files: </w:t>
+      </w:r>
+      <w:r>
+        <w:rPr>
+          <w:i/>
+        </w:rPr>
+        <w:t>Lightgrep Search.ini</w:t>
+      </w:r>
+      <w:r>
+        <w:t xml:space="preserve"> and </w:t>
+      </w:r>
+      <w:r>
+        <w:rPr>
+          <w:i/>
+        </w:rPr>
+        <w:t>Lightgrep Search.xml</w:t>
+      </w:r>
+      <w:r>
+        <w:t>. The .ini file stores simple options that have been selected in the GUI</w:t>
+      </w:r>
+      <w:r>
+        <w:t>; the .xml file stores Entities and</w:t>
+      </w:r>
+      <w:r>
+        <w:t xml:space="preserve"> Keywords. The .xml file uses approximately 7</w:t>
+      </w:r>
+      <w:r>
+        <w:t>5</w:t>
+      </w:r>
+      <w:r>
+        <w:t xml:space="preserve"> MB of space per 100,000 keywords.</w:t>
       </w:r>
     </w:p>
     <w:p>
@@ -5297,40 +5349,40 @@
         <w:jc w:val="both"/>
       </w:pPr>
       <w:r>
-        <w:t xml:space="preserve">The “Lightgrep Output Folder” location cannot be set to a protected location in Windows Vista or Windows 7. Protected locations include, but may not be limited to, those locations represented by the following Windows environment variables: </w:t>
-      </w:r>
-      <w:r>
-        <w:rPr>
-          <w:i/>
-        </w:rPr>
-        <w:t>SystemRoot</w:t>
-      </w:r>
-      <w:r>
-        <w:t xml:space="preserve">, </w:t>
-      </w:r>
-      <w:r>
-        <w:rPr>
-          <w:i/>
-        </w:rPr>
-        <w:t>ProgramFiles(x86)</w:t>
-      </w:r>
-      <w:r>
-        <w:t xml:space="preserve">, </w:t>
-      </w:r>
-      <w:r>
-        <w:rPr>
-          <w:i/>
-        </w:rPr>
-        <w:t>ProgramW6432</w:t>
-      </w:r>
-      <w:r>
-        <w:t xml:space="preserve"> (e.g. C:\Windows</w:t>
-      </w:r>
-      <w:r>
-        <w:t>, C:\Program Files, C:\Program Files (x86))</w:t>
-      </w:r>
-      <w:r>
-        <w:t>. Lightgrep for EnCase will attempt to automatically identify if you are trying to save output to one of these locations and ask you to correct it.</w:t>
+        <w:t xml:space="preserve">Lightgrep uses a constant and relatively small amount of memory while searching, but can require more memory up front while parsing the keyword list depending on the number of keywords. 4 GB of RAM with no other applications running should allow you to </w:t>
+      </w:r>
+      <w:r>
+        <w:t xml:space="preserve">parse and search </w:t>
+      </w:r>
+      <w:r>
+        <w:t>approximately 100,000</w:t>
+      </w:r>
+      <w:r>
+        <w:t xml:space="preserve"> fixed string keywords. A</w:t>
+      </w:r>
+      <w:r>
+        <w:t xml:space="preserve"> minimum of</w:t>
+      </w:r>
+      <w:r>
+        <w:t xml:space="preserve"> 8 GB of RAM is required to parse and search 1 million fixed string keywords</w:t>
+      </w:r>
+      <w:r>
+        <w:t>, and more could be required if using GREP expressions</w:t>
+      </w:r>
+      <w:r>
+        <w:t xml:space="preserve">. When searching 1 million </w:t>
+      </w:r>
+      <w:r>
+        <w:t xml:space="preserve">or more </w:t>
+      </w:r>
+      <w:r>
+        <w:t xml:space="preserve">keywords, it can take several minutes before the search begins while the search engine </w:t>
+      </w:r>
+      <w:r>
+        <w:t xml:space="preserve">parses </w:t>
+      </w:r>
+      <w:r>
+        <w:t>the list of keywords.</w:t>
       </w:r>
     </w:p>
     <w:p>
@@ -5343,95 +5395,6 @@
         <w:jc w:val="both"/>
       </w:pPr>
       <w:r>
-        <w:t xml:space="preserve">Lightgrep stores settings in two files: </w:t>
-      </w:r>
-      <w:r>
-        <w:rPr>
-          <w:i/>
-        </w:rPr>
-        <w:t>Lightgrep Search.ini</w:t>
-      </w:r>
-      <w:r>
-        <w:t xml:space="preserve"> and </w:t>
-      </w:r>
-      <w:r>
-        <w:rPr>
-          <w:i/>
-        </w:rPr>
-        <w:t>Lightgrep Search.xml</w:t>
-      </w:r>
-      <w:r>
-        <w:t>. The .ini file stores simple options that have been selected in the GUI</w:t>
-      </w:r>
-      <w:r>
-        <w:t>; the .xml file stores Entities and</w:t>
-      </w:r>
-      <w:r>
-        <w:t xml:space="preserve"> Keywords. The .xml file uses approximately 7</w:t>
-      </w:r>
-      <w:r>
-        <w:t>5</w:t>
-      </w:r>
-      <w:r>
-        <w:t xml:space="preserve"> MB of space per 100,000 keywords.</w:t>
-      </w:r>
-    </w:p>
-    <w:p>
-      <w:pPr>
-        <w:pStyle w:val="ListParagraph"/>
-        <w:numPr>
-          <w:ilvl w:val="0"/>
-          <w:numId w:val="2"/>
-        </w:numPr>
-        <w:jc w:val="both"/>
-      </w:pPr>
-      <w:r>
-        <w:t xml:space="preserve">Lightgrep uses a constant and relatively small amount of memory while searching, but can require more memory up front while parsing the keyword list depending on the number of keywords. 4 GB of RAM with no other applications running should allow you to </w:t>
-      </w:r>
-      <w:r>
-        <w:t xml:space="preserve">parse and search </w:t>
-      </w:r>
-      <w:r>
-        <w:t>approximately 100,000</w:t>
-      </w:r>
-      <w:r>
-        <w:t xml:space="preserve"> fixed string keywords. A</w:t>
-      </w:r>
-      <w:r>
-        <w:t xml:space="preserve"> minimum of</w:t>
-      </w:r>
-      <w:r>
-        <w:t xml:space="preserve"> 8 GB of RAM is required to parse and search 1 million fixed string keywords</w:t>
-      </w:r>
-      <w:r>
-        <w:t>, and more could be required if using GREP expressions</w:t>
-      </w:r>
-      <w:r>
-        <w:t xml:space="preserve">. When searching 1 million </w:t>
-      </w:r>
-      <w:r>
-        <w:t xml:space="preserve">or more </w:t>
-      </w:r>
-      <w:r>
-        <w:t xml:space="preserve">keywords, it can take several minutes before the search begins while the search engine </w:t>
-      </w:r>
-      <w:r>
-        <w:t xml:space="preserve">parses </w:t>
-      </w:r>
-      <w:r>
-        <w:t>the list of keywords.</w:t>
-      </w:r>
-    </w:p>
-    <w:p>
-      <w:pPr>
-        <w:pStyle w:val="ListParagraph"/>
-        <w:numPr>
-          <w:ilvl w:val="0"/>
-          <w:numId w:val="2"/>
-        </w:numPr>
-        <w:jc w:val="both"/>
-      </w:pPr>
-      <w:r>
         <w:t>The first time you run a search, you may be presented with an alert from your firewall. Lightgrep uses a local network socket to communicate with EnCase. You should Allow Access for lightgrep.exe if prompted to insure there aren’t any problems with searching as shown in</w:t>
       </w:r>
       <w:r>
@@ -5470,6 +5433,7 @@
       <w:r>
         <w:rPr>
           <w:noProof/>
+          <w:lang w:eastAsia="ja-JP"/>
         </w:rPr>
         <w:lastRenderedPageBreak/>
         <w:drawing>
@@ -5609,6 +5573,7 @@
           <w:color w:val="365F91" w:themeColor="accent1" w:themeShade="BF"/>
           <w:sz w:val="28"/>
           <w:szCs w:val="28"/>
+          <w:lang w:eastAsia="ja-JP"/>
         </w:rPr>
         <w:drawing>
           <wp:inline distT="0" distB="0" distL="0" distR="0">
@@ -5692,6 +5657,7 @@
           <w:color w:val="365F91" w:themeColor="accent1" w:themeShade="BF"/>
           <w:sz w:val="28"/>
           <w:szCs w:val="28"/>
+          <w:lang w:eastAsia="ja-JP"/>
         </w:rPr>
         <w:drawing>
           <wp:inline distT="0" distB="0" distL="0" distR="0">
@@ -5788,6 +5754,7 @@
           <w:color w:val="365F91" w:themeColor="accent1" w:themeShade="BF"/>
           <w:sz w:val="28"/>
           <w:szCs w:val="28"/>
+          <w:lang w:eastAsia="ja-JP"/>
         </w:rPr>
         <w:drawing>
           <wp:inline distT="0" distB="0" distL="0" distR="0">
@@ -5865,6 +5832,7 @@
           <w:color w:val="365F91" w:themeColor="accent1" w:themeShade="BF"/>
           <w:sz w:val="28"/>
           <w:szCs w:val="28"/>
+          <w:lang w:eastAsia="ja-JP"/>
         </w:rPr>
         <w:drawing>
           <wp:inline distT="0" distB="0" distL="0" distR="0">
@@ -5951,6 +5919,7 @@
           <w:color w:val="365F91" w:themeColor="accent1" w:themeShade="BF"/>
           <w:sz w:val="28"/>
           <w:szCs w:val="28"/>
+          <w:lang w:eastAsia="ja-JP"/>
         </w:rPr>
         <w:drawing>
           <wp:inline distT="0" distB="0" distL="0" distR="0">
@@ -6064,6 +6033,7 @@
           <w:color w:val="365F91" w:themeColor="accent1" w:themeShade="BF"/>
           <w:sz w:val="28"/>
           <w:szCs w:val="28"/>
+          <w:lang w:eastAsia="ja-JP"/>
         </w:rPr>
         <w:drawing>
           <wp:inline distT="0" distB="0" distL="0" distR="0">
@@ -6150,6 +6120,7 @@
           <w:color w:val="365F91" w:themeColor="accent1" w:themeShade="BF"/>
           <w:sz w:val="28"/>
           <w:szCs w:val="28"/>
+          <w:lang w:eastAsia="ja-JP"/>
         </w:rPr>
         <w:drawing>
           <wp:inline distT="0" distB="0" distL="0" distR="0">
@@ -6235,6 +6206,7 @@
           <w:color w:val="365F91" w:themeColor="accent1" w:themeShade="BF"/>
           <w:sz w:val="28"/>
           <w:szCs w:val="28"/>
+          <w:lang w:eastAsia="ja-JP"/>
         </w:rPr>
         <w:drawing>
           <wp:inline distT="0" distB="0" distL="0" distR="0">
@@ -6334,6 +6306,7 @@
           <w:color w:val="365F91" w:themeColor="accent1" w:themeShade="BF"/>
           <w:sz w:val="28"/>
           <w:szCs w:val="28"/>
+          <w:lang w:eastAsia="ja-JP"/>
         </w:rPr>
         <w:drawing>
           <wp:inline distT="0" distB="0" distL="0" distR="0">
@@ -6419,6 +6392,7 @@
           <w:color w:val="365F91" w:themeColor="accent1" w:themeShade="BF"/>
           <w:sz w:val="28"/>
           <w:szCs w:val="28"/>
+          <w:lang w:eastAsia="ja-JP"/>
         </w:rPr>
         <w:drawing>
           <wp:inline distT="0" distB="0" distL="0" distR="0">
@@ -6547,6 +6521,7 @@
       <w:r>
         <w:rPr>
           <w:noProof/>
+          <w:lang w:eastAsia="ja-JP"/>
         </w:rPr>
         <w:drawing>
           <wp:inline distT="0" distB="0" distL="0" distR="0">
@@ -6636,6 +6611,7 @@
       <w:r>
         <w:rPr>
           <w:noProof/>
+          <w:lang w:eastAsia="ja-JP"/>
         </w:rPr>
         <w:drawing>
           <wp:inline distT="0" distB="0" distL="0" distR="0">
@@ -6746,6 +6722,7 @@
       <w:r>
         <w:rPr>
           <w:noProof/>
+          <w:lang w:eastAsia="ja-JP"/>
         </w:rPr>
         <w:drawing>
           <wp:inline distT="0" distB="0" distL="0" distR="0">
@@ -6832,6 +6809,7 @@
       <w:r>
         <w:rPr>
           <w:noProof/>
+          <w:lang w:eastAsia="ja-JP"/>
         </w:rPr>
         <w:drawing>
           <wp:inline distT="0" distB="0" distL="0" distR="0">
@@ -6986,6 +6964,7 @@
       <w:r>
         <w:rPr>
           <w:noProof/>
+          <w:lang w:eastAsia="ja-JP"/>
         </w:rPr>
         <w:drawing>
           <wp:inline distT="0" distB="0" distL="0" distR="0">
@@ -7103,14 +7082,26 @@
         <w:t xml:space="preserve">. Generally speaking, less than 10 megabytes of space is used by </w:t>
       </w:r>
       <w:r>
-        <w:t xml:space="preserve">temporary files from </w:t>
+        <w:t>temporary files</w:t>
+      </w:r>
+      <w:r>
+        <w:t xml:space="preserve"> (not including the search hits files)</w:t>
+      </w:r>
+      <w:r>
+        <w:t xml:space="preserve"> from </w:t>
+      </w:r>
+      <w:r>
+        <w:t>the application, depending on the number and size of keywords.</w:t>
+      </w:r>
+      <w:r>
+        <w:t xml:space="preserve"> The size of </w:t>
       </w:r>
       <w:r>
         <w:lastRenderedPageBreak/>
-        <w:t>the application, depending on the number and size of keywords.</w:t>
-      </w:r>
-      <w:r>
-        <w:t xml:space="preserve"> The size of results files can vary greatly depending on the number of hits found.</w:t>
+        <w:t>results files can vary greatly depending on the number of hits found.</w:t>
+      </w:r>
+      <w:r>
+        <w:t xml:space="preserve"> As mentioned in the Known Issues section, the search hits file can grow to several GB if your search returns 100 million hits or more.</w:t>
       </w:r>
     </w:p>
     <w:p>
@@ -7500,6 +7491,7 @@
       <w:r>
         <w:rPr>
           <w:noProof/>
+          <w:lang w:eastAsia="ja-JP"/>
         </w:rPr>
         <w:drawing>
           <wp:inline distT="0" distB="0" distL="0" distR="0">
@@ -7657,6 +7649,7 @@
       <w:r>
         <w:rPr>
           <w:noProof/>
+          <w:lang w:eastAsia="ja-JP"/>
         </w:rPr>
         <w:drawing>
           <wp:inline distT="0" distB="0" distL="0" distR="0">
@@ -7770,6 +7763,7 @@
       <w:r>
         <w:rPr>
           <w:noProof/>
+          <w:lang w:eastAsia="ja-JP"/>
         </w:rPr>
         <w:lastRenderedPageBreak/>
         <w:drawing>
@@ -7883,6 +7877,7 @@
       <w:r>
         <w:rPr>
           <w:noProof/>
+          <w:lang w:eastAsia="ja-JP"/>
         </w:rPr>
         <w:drawing>
           <wp:inline distT="0" distB="0" distL="0" distR="0">
@@ -8033,6 +8028,7 @@
       <w:r>
         <w:rPr>
           <w:noProof/>
+          <w:lang w:eastAsia="ja-JP"/>
         </w:rPr>
         <w:lastRenderedPageBreak/>
         <w:drawing>
@@ -8129,6 +8125,7 @@
       <w:r>
         <w:rPr>
           <w:noProof/>
+          <w:lang w:eastAsia="ja-JP"/>
         </w:rPr>
         <w:lastRenderedPageBreak/>
         <w:drawing>
@@ -8482,6 +8479,7 @@
       <w:r>
         <w:rPr>
           <w:noProof/>
+          <w:lang w:eastAsia="ja-JP"/>
         </w:rPr>
         <w:drawing>
           <wp:inline distT="0" distB="0" distL="0" distR="0">
@@ -9512,13 +9510,7 @@
               <w:rPr>
                 <w:rFonts w:cstheme="minorHAnsi"/>
               </w:rPr>
-              <w:t xml:space="preserve"> </w:t>
-            </w:r>
-            <w:r>
-              <w:rPr>
-                <w:rFonts w:cstheme="minorHAnsi"/>
-              </w:rPr>
-              <w:t>"</w:t>
+              <w:t xml:space="preserve"> "</w:t>
             </w:r>
             <w:r>
               <w:rPr>
@@ -12316,6 +12308,7 @@
       <w:r>
         <w:rPr>
           <w:noProof/>
+          <w:lang w:eastAsia="ja-JP"/>
         </w:rPr>
         <w:drawing>
           <wp:inline distT="0" distB="0" distL="0" distR="0">
@@ -12770,6 +12763,7 @@
       <w:r>
         <w:rPr>
           <w:noProof/>
+          <w:lang w:eastAsia="ja-JP"/>
         </w:rPr>
         <w:drawing>
           <wp:inline distT="0" distB="0" distL="0" distR="0">
@@ -13100,6 +13094,7 @@
       <w:r>
         <w:rPr>
           <w:noProof/>
+          <w:lang w:eastAsia="ja-JP"/>
         </w:rPr>
         <w:drawing>
           <wp:inline distT="0" distB="0" distL="0" distR="0">
@@ -13338,6 +13333,7 @@
       <w:r>
         <w:rPr>
           <w:noProof/>
+          <w:lang w:eastAsia="ja-JP"/>
         </w:rPr>
         <w:drawing>
           <wp:inline distT="0" distB="0" distL="0" distR="0">
@@ -13758,6 +13754,7 @@
       <w:r>
         <w:rPr>
           <w:noProof/>
+          <w:lang w:eastAsia="ja-JP"/>
         </w:rPr>
         <w:drawing>
           <wp:inline distT="0" distB="0" distL="0" distR="0">
@@ -14109,6 +14106,7 @@
       <w:r>
         <w:rPr>
           <w:noProof/>
+          <w:lang w:eastAsia="ja-JP"/>
         </w:rPr>
         <w:drawing>
           <wp:inline distT="0" distB="0" distL="0" distR="0">
@@ -14228,6 +14226,7 @@
       <w:r>
         <w:rPr>
           <w:noProof/>
+          <w:lang w:eastAsia="ja-JP"/>
         </w:rPr>
         <w:drawing>
           <wp:inline distT="0" distB="0" distL="0" distR="0">
@@ -14342,6 +14341,7 @@
       <w:r>
         <w:rPr>
           <w:noProof/>
+          <w:lang w:eastAsia="ja-JP"/>
         </w:rPr>
         <w:drawing>
           <wp:inline distT="0" distB="0" distL="0" distR="0">
@@ -14424,6 +14424,7 @@
       <w:r>
         <w:rPr>
           <w:noProof/>
+          <w:lang w:eastAsia="ja-JP"/>
         </w:rPr>
         <w:drawing>
           <wp:inline distT="0" distB="0" distL="0" distR="0">
@@ -14576,6 +14577,7 @@
             <w:r>
               <w:rPr>
                 <w:noProof/>
+                <w:lang w:eastAsia="ja-JP"/>
               </w:rPr>
               <w:drawing>
                 <wp:inline distT="0" distB="0" distL="0" distR="0">
@@ -14638,6 +14640,7 @@
             <w:r>
               <w:rPr>
                 <w:noProof/>
+                <w:lang w:eastAsia="ja-JP"/>
               </w:rPr>
               <w:drawing>
                 <wp:inline distT="0" distB="0" distL="0" distR="0">
@@ -14707,6 +14710,7 @@
       <w:r>
         <w:rPr>
           <w:noProof/>
+          <w:lang w:eastAsia="ja-JP"/>
         </w:rPr>
         <w:drawing>
           <wp:inline distT="0" distB="0" distL="0" distR="0">
@@ -14770,6 +14774,7 @@
       <w:r>
         <w:rPr>
           <w:noProof/>
+          <w:lang w:eastAsia="ja-JP"/>
         </w:rPr>
         <w:drawing>
           <wp:inline distT="0" distB="0" distL="0" distR="0">
@@ -14855,6 +14860,7 @@
       <w:r>
         <w:rPr>
           <w:noProof/>
+          <w:lang w:eastAsia="ja-JP"/>
         </w:rPr>
         <w:drawing>
           <wp:inline distT="0" distB="0" distL="0" distR="0">
@@ -16772,7 +16778,7 @@
             <w:rPr>
               <w:noProof/>
             </w:rPr>
-            <w:t>24</w:t>
+            <w:t>18</w:t>
           </w:r>
         </w:fldSimple>
       </w:p>

</xml_diff>

<commit_message>
Updated screenshots for beta 2
</commit_message>
<xml_diff>
--- a/documentation/Lightgrep for EnCase Manual.docx
+++ b/documentation/Lightgrep for EnCase Manual.docx
@@ -2443,7 +2443,7 @@
                 <w:noProof/>
                 <w:webHidden/>
               </w:rPr>
-              <w:t>24</w:t>
+              <w:t>25</w:t>
             </w:r>
             <w:r>
               <w:rPr>
@@ -2650,7 +2650,7 @@
                 <w:noProof/>
                 <w:webHidden/>
               </w:rPr>
-              <w:t>25</w:t>
+              <w:t>26</w:t>
             </w:r>
             <w:r>
               <w:rPr>
@@ -2789,7 +2789,7 @@
                 <w:noProof/>
                 <w:webHidden/>
               </w:rPr>
-              <w:t>27</w:t>
+              <w:t>28</w:t>
             </w:r>
             <w:r>
               <w:rPr>
@@ -2858,7 +2858,7 @@
                 <w:noProof/>
                 <w:webHidden/>
               </w:rPr>
-              <w:t>28</w:t>
+              <w:t>29</w:t>
             </w:r>
             <w:r>
               <w:rPr>
@@ -2927,7 +2927,7 @@
                 <w:noProof/>
                 <w:webHidden/>
               </w:rPr>
-              <w:t>28</w:t>
+              <w:t>29</w:t>
             </w:r>
             <w:r>
               <w:rPr>
@@ -2996,7 +2996,7 @@
                 <w:noProof/>
                 <w:webHidden/>
               </w:rPr>
-              <w:t>28</w:t>
+              <w:t>29</w:t>
             </w:r>
             <w:r>
               <w:rPr>
@@ -3065,7 +3065,7 @@
                 <w:noProof/>
                 <w:webHidden/>
               </w:rPr>
-              <w:t>28</w:t>
+              <w:t>29</w:t>
             </w:r>
             <w:r>
               <w:rPr>
@@ -3134,7 +3134,7 @@
                 <w:noProof/>
                 <w:webHidden/>
               </w:rPr>
-              <w:t>28</w:t>
+              <w:t>29</w:t>
             </w:r>
             <w:r>
               <w:rPr>
@@ -3203,7 +3203,7 @@
                 <w:noProof/>
                 <w:webHidden/>
               </w:rPr>
-              <w:t>28</w:t>
+              <w:t>29</w:t>
             </w:r>
             <w:r>
               <w:rPr>
@@ -3272,7 +3272,7 @@
                 <w:noProof/>
                 <w:webHidden/>
               </w:rPr>
-              <w:t>29</w:t>
+              <w:t>30</w:t>
             </w:r>
             <w:r>
               <w:rPr>
@@ -3341,7 +3341,7 @@
                 <w:noProof/>
                 <w:webHidden/>
               </w:rPr>
-              <w:t>29</w:t>
+              <w:t>30</w:t>
             </w:r>
             <w:r>
               <w:rPr>
@@ -3410,7 +3410,7 @@
                 <w:noProof/>
                 <w:webHidden/>
               </w:rPr>
-              <w:t>29</w:t>
+              <w:t>30</w:t>
             </w:r>
             <w:r>
               <w:rPr>
@@ -3479,7 +3479,7 @@
                 <w:noProof/>
                 <w:webHidden/>
               </w:rPr>
-              <w:t>31</w:t>
+              <w:t>32</w:t>
             </w:r>
             <w:r>
               <w:rPr>
@@ -3548,7 +3548,7 @@
                 <w:noProof/>
                 <w:webHidden/>
               </w:rPr>
-              <w:t>32</w:t>
+              <w:t>33</w:t>
             </w:r>
             <w:r>
               <w:rPr>
@@ -3617,7 +3617,7 @@
                 <w:noProof/>
                 <w:webHidden/>
               </w:rPr>
-              <w:t>32</w:t>
+              <w:t>33</w:t>
             </w:r>
             <w:r>
               <w:rPr>
@@ -3686,7 +3686,7 @@
                 <w:noProof/>
                 <w:webHidden/>
               </w:rPr>
-              <w:t>32</w:t>
+              <w:t>33</w:t>
             </w:r>
             <w:r>
               <w:rPr>
@@ -3755,7 +3755,7 @@
                 <w:noProof/>
                 <w:webHidden/>
               </w:rPr>
-              <w:t>32</w:t>
+              <w:t>33</w:t>
             </w:r>
             <w:r>
               <w:rPr>
@@ -3824,7 +3824,7 @@
                 <w:noProof/>
                 <w:webHidden/>
               </w:rPr>
-              <w:t>33</w:t>
+              <w:t>34</w:t>
             </w:r>
             <w:r>
               <w:rPr>
@@ -3893,7 +3893,7 @@
                 <w:noProof/>
                 <w:webHidden/>
               </w:rPr>
-              <w:t>33</w:t>
+              <w:t>34</w:t>
             </w:r>
             <w:r>
               <w:rPr>
@@ -3962,7 +3962,7 @@
                 <w:noProof/>
                 <w:webHidden/>
               </w:rPr>
-              <w:t>33</w:t>
+              <w:t>34</w:t>
             </w:r>
             <w:r>
               <w:rPr>
@@ -4031,7 +4031,7 @@
                 <w:noProof/>
                 <w:webHidden/>
               </w:rPr>
-              <w:t>33</w:t>
+              <w:t>34</w:t>
             </w:r>
             <w:r>
               <w:rPr>
@@ -4100,7 +4100,7 @@
                 <w:noProof/>
                 <w:webHidden/>
               </w:rPr>
-              <w:t>33</w:t>
+              <w:t>34</w:t>
             </w:r>
             <w:r>
               <w:rPr>
@@ -4169,7 +4169,7 @@
                 <w:noProof/>
                 <w:webHidden/>
               </w:rPr>
-              <w:t>33</w:t>
+              <w:t>34</w:t>
             </w:r>
             <w:r>
               <w:rPr>
@@ -4238,7 +4238,7 @@
                 <w:noProof/>
                 <w:webHidden/>
               </w:rPr>
-              <w:t>33</w:t>
+              <w:t>34</w:t>
             </w:r>
             <w:r>
               <w:rPr>
@@ -4307,7 +4307,7 @@
                 <w:noProof/>
                 <w:webHidden/>
               </w:rPr>
-              <w:t>34</w:t>
+              <w:t>35</w:t>
             </w:r>
             <w:r>
               <w:rPr>
@@ -4376,7 +4376,7 @@
                 <w:noProof/>
                 <w:webHidden/>
               </w:rPr>
-              <w:t>35</w:t>
+              <w:t>36</w:t>
             </w:r>
             <w:r>
               <w:rPr>
@@ -4445,7 +4445,7 @@
                 <w:noProof/>
                 <w:webHidden/>
               </w:rPr>
-              <w:t>36</w:t>
+              <w:t>37</w:t>
             </w:r>
             <w:r>
               <w:rPr>
@@ -4514,7 +4514,7 @@
                 <w:noProof/>
                 <w:webHidden/>
               </w:rPr>
-              <w:t>36</w:t>
+              <w:t>37</w:t>
             </w:r>
             <w:r>
               <w:rPr>
@@ -4583,7 +4583,7 @@
                 <w:noProof/>
                 <w:webHidden/>
               </w:rPr>
-              <w:t>37</w:t>
+              <w:t>38</w:t>
             </w:r>
             <w:r>
               <w:rPr>
@@ -4652,7 +4652,7 @@
                 <w:noProof/>
                 <w:webHidden/>
               </w:rPr>
-              <w:t>39</w:t>
+              <w:t>40</w:t>
             </w:r>
             <w:r>
               <w:rPr>
@@ -4721,7 +4721,7 @@
                 <w:noProof/>
                 <w:webHidden/>
               </w:rPr>
-              <w:t>41</w:t>
+              <w:t>42</w:t>
             </w:r>
             <w:r>
               <w:rPr>
@@ -8033,9 +8033,9 @@
         <w:lastRenderedPageBreak/>
         <w:drawing>
           <wp:inline distT="0" distB="0" distL="0" distR="0">
-            <wp:extent cx="4760976" cy="3694176"/>
+            <wp:extent cx="4760976" cy="3639312"/>
             <wp:effectExtent l="19050" t="0" r="1524" b="0"/>
-            <wp:docPr id="16" name="Picture 19"/>
+            <wp:docPr id="13" name="Picture 1"/>
             <wp:cNvGraphicFramePr>
               <a:graphicFrameLocks xmlns:a="http://schemas.openxmlformats.org/drawingml/2006/main" noChangeAspect="1"/>
             </wp:cNvGraphicFramePr>
@@ -8043,7 +8043,7 @@
               <a:graphicData uri="http://schemas.openxmlformats.org/drawingml/2006/picture">
                 <pic:pic xmlns:pic="http://schemas.openxmlformats.org/drawingml/2006/picture">
                   <pic:nvPicPr>
-                    <pic:cNvPr id="0" name="Picture 19"/>
+                    <pic:cNvPr id="0" name="Picture 1"/>
                     <pic:cNvPicPr>
                       <a:picLocks noChangeAspect="1" noChangeArrowheads="1"/>
                     </pic:cNvPicPr>
@@ -8058,7 +8058,7 @@
                   <pic:spPr bwMode="auto">
                     <a:xfrm>
                       <a:off x="0" y="0"/>
-                      <a:ext cx="4760976" cy="3694176"/>
+                      <a:ext cx="4760976" cy="3639312"/>
                     </a:xfrm>
                     <a:prstGeom prst="rect">
                       <a:avLst/>
@@ -8130,9 +8130,9 @@
         <w:lastRenderedPageBreak/>
         <w:drawing>
           <wp:inline distT="0" distB="0" distL="0" distR="0">
-            <wp:extent cx="4760976" cy="3694176"/>
+            <wp:extent cx="4760976" cy="3639312"/>
             <wp:effectExtent l="19050" t="0" r="1524" b="0"/>
-            <wp:docPr id="22" name="Picture 22"/>
+            <wp:docPr id="15" name="Picture 4"/>
             <wp:cNvGraphicFramePr>
               <a:graphicFrameLocks xmlns:a="http://schemas.openxmlformats.org/drawingml/2006/main" noChangeAspect="1"/>
             </wp:cNvGraphicFramePr>
@@ -8140,7 +8140,7 @@
               <a:graphicData uri="http://schemas.openxmlformats.org/drawingml/2006/picture">
                 <pic:pic xmlns:pic="http://schemas.openxmlformats.org/drawingml/2006/picture">
                   <pic:nvPicPr>
-                    <pic:cNvPr id="0" name="Picture 22"/>
+                    <pic:cNvPr id="0" name="Picture 4"/>
                     <pic:cNvPicPr>
                       <a:picLocks noChangeAspect="1" noChangeArrowheads="1"/>
                     </pic:cNvPicPr>
@@ -8155,7 +8155,7 @@
                   <pic:spPr bwMode="auto">
                     <a:xfrm>
                       <a:off x="0" y="0"/>
-                      <a:ext cx="4760976" cy="3694176"/>
+                      <a:ext cx="4760976" cy="3639312"/>
                     </a:xfrm>
                     <a:prstGeom prst="rect">
                       <a:avLst/>
@@ -8483,9 +8483,9 @@
         </w:rPr>
         <w:drawing>
           <wp:inline distT="0" distB="0" distL="0" distR="0">
-            <wp:extent cx="4834128" cy="2700528"/>
+            <wp:extent cx="4834128" cy="2871216"/>
             <wp:effectExtent l="19050" t="0" r="4572" b="0"/>
-            <wp:docPr id="17" name="Picture 25"/>
+            <wp:docPr id="18" name="Picture 7"/>
             <wp:cNvGraphicFramePr>
               <a:graphicFrameLocks xmlns:a="http://schemas.openxmlformats.org/drawingml/2006/main" noChangeAspect="1"/>
             </wp:cNvGraphicFramePr>
@@ -8493,7 +8493,7 @@
               <a:graphicData uri="http://schemas.openxmlformats.org/drawingml/2006/picture">
                 <pic:pic xmlns:pic="http://schemas.openxmlformats.org/drawingml/2006/picture">
                   <pic:nvPicPr>
-                    <pic:cNvPr id="0" name="Picture 25"/>
+                    <pic:cNvPr id="0" name="Picture 7"/>
                     <pic:cNvPicPr>
                       <a:picLocks noChangeAspect="1" noChangeArrowheads="1"/>
                     </pic:cNvPicPr>
@@ -8508,7 +8508,7 @@
                   <pic:spPr bwMode="auto">
                     <a:xfrm>
                       <a:off x="0" y="0"/>
-                      <a:ext cx="4834128" cy="2700528"/>
+                      <a:ext cx="4834128" cy="2871216"/>
                     </a:xfrm>
                     <a:prstGeom prst="rect">
                       <a:avLst/>
@@ -9352,12 +9352,32 @@
               <w:rPr>
                 <w:rFonts w:cstheme="minorHAnsi"/>
               </w:rPr>
-              <w:t>, where each h is a hexadeci</w:t>
+              <w:t xml:space="preserve">, where each </w:t>
+            </w:r>
+            <w:r>
+              <w:rPr>
+                <w:rFonts w:ascii="Courier New" w:hAnsi="Courier New" w:cs="Courier New"/>
+                <w:b/>
+              </w:rPr>
+              <w:t>h</w:t>
+            </w:r>
+            <w:r>
+              <w:rPr>
+                <w:rFonts w:ascii="Courier New" w:hAnsi="Courier New" w:cs="Courier New"/>
+                <w:b/>
+              </w:rPr>
+              <w:t>h</w:t>
             </w:r>
             <w:r>
               <w:rPr>
                 <w:rFonts w:cstheme="minorHAnsi"/>
               </w:rPr>
+              <w:t xml:space="preserve"> is a hexadeci</w:t>
+            </w:r>
+            <w:r>
+              <w:rPr>
+                <w:rFonts w:cstheme="minorHAnsi"/>
+              </w:rPr>
               <w:t>m</w:t>
             </w:r>
             <w:r>
@@ -9365,6 +9385,44 @@
                 <w:rFonts w:cstheme="minorHAnsi"/>
               </w:rPr>
               <w:t>al digit</w:t>
+            </w:r>
+            <w:r>
+              <w:rPr>
+                <w:rFonts w:cstheme="minorHAnsi"/>
+              </w:rPr>
+              <w:t xml:space="preserve">. This will match any single hex byte, </w:t>
+            </w:r>
+            <w:r>
+              <w:rPr>
+                <w:rFonts w:cstheme="minorHAnsi"/>
+                <w:b/>
+              </w:rPr>
+              <w:t>regardless of encoding</w:t>
+            </w:r>
+            <w:r>
+              <w:rPr>
+                <w:rFonts w:cstheme="minorHAnsi"/>
+              </w:rPr>
+              <w:t>.</w:t>
+            </w:r>
+            <w:r>
+              <w:rPr>
+                <w:rFonts w:cstheme="minorHAnsi"/>
+              </w:rPr>
+              <w:t xml:space="preserve"> Also referred to as a “</w:t>
+            </w:r>
+            <w:r>
+              <w:rPr>
+                <w:rFonts w:cstheme="minorHAnsi"/>
+                <w:b/>
+              </w:rPr>
+              <w:t>breakout byte</w:t>
+            </w:r>
+            <w:r>
+              <w:rPr>
+                <w:rFonts w:cstheme="minorHAnsi"/>
+              </w:rPr>
+              <w:t>.”</w:t>
             </w:r>
           </w:p>
         </w:tc>
@@ -10192,6 +10250,167 @@
       </w:r>
     </w:p>
     <w:p>
+      <w:r>
+        <w:t>For example, [a-z] will match letters “a” through “z”, [0-9] will match digits “0” through “9”.</w:t>
+      </w:r>
+    </w:p>
+    <w:p>
+      <w:r>
+        <w:t>You can also use breakout bytes (</w:t>
+      </w:r>
+      <w:r>
+        <w:rPr>
+          <w:rFonts w:ascii="Courier New" w:hAnsi="Courier New" w:cs="Courier New"/>
+        </w:rPr>
+        <w:t>\xhh</w:t>
+      </w:r>
+      <w:r>
+        <w:t xml:space="preserve">) within a character class. </w:t>
+      </w:r>
+      <w:r>
+        <w:t xml:space="preserve">If you use only bytes in a character class, the domain of that character class is only bytes. If you use only code points, the domain is only code points. If you use both bytes and code points, and your character class is positive (i.e. does not use ^), then both the bytes and </w:t>
+      </w:r>
+      <w:r>
+        <w:lastRenderedPageBreak/>
+        <w:t>the encodings of the code points will be searched. If you use both bytes and code points, and your character class is negative (i.e. uses ^), then the bytes are subtracted from the encodings of the code points. This can be a bit confusing, so please review the following examples:</w:t>
+      </w:r>
+    </w:p>
+    <w:p>
+      <w:pPr>
+        <w:pStyle w:val="ListParagraph"/>
+        <w:numPr>
+          <w:ilvl w:val="0"/>
+          <w:numId w:val="10"/>
+        </w:numPr>
+      </w:pPr>
+      <w:r>
+        <w:t xml:space="preserve"> </w:t>
+      </w:r>
+      <w:r>
+        <w:t>[A] matches the code point 'A' (U+41)</w:t>
+      </w:r>
+    </w:p>
+    <w:p>
+      <w:pPr>
+        <w:pStyle w:val="ListParagraph"/>
+        <w:numPr>
+          <w:ilvl w:val="0"/>
+          <w:numId w:val="10"/>
+        </w:numPr>
+      </w:pPr>
+      <w:r>
+        <w:t>[\x00] matches the byte 0x00</w:t>
+      </w:r>
+    </w:p>
+    <w:p>
+      <w:pPr>
+        <w:pStyle w:val="ListParagraph"/>
+        <w:numPr>
+          <w:ilvl w:val="0"/>
+          <w:numId w:val="10"/>
+        </w:numPr>
+      </w:pPr>
+      <w:r>
+        <w:t>[\x00-\x10] matches any byte in the range 0x00-0x10</w:t>
+      </w:r>
+    </w:p>
+    <w:p>
+      <w:pPr>
+        <w:pStyle w:val="ListParagraph"/>
+        <w:numPr>
+          <w:ilvl w:val="0"/>
+          <w:numId w:val="10"/>
+        </w:numPr>
+      </w:pPr>
+      <w:r>
+        <w:t>[A\x00] matches the code point 'A' and the byte 0x00</w:t>
+      </w:r>
+    </w:p>
+    <w:p>
+      <w:pPr>
+        <w:pStyle w:val="ListParagraph"/>
+        <w:numPr>
+          <w:ilvl w:val="0"/>
+          <w:numId w:val="10"/>
+        </w:numPr>
+      </w:pPr>
+      <w:r>
+        <w:t>[A-\x00] is not permitted, and produces an error - the endpoints of a range must both be code points or both be breakout bytes</w:t>
+      </w:r>
+    </w:p>
+    <w:p>
+      <w:pPr>
+        <w:pStyle w:val="ListParagraph"/>
+        <w:numPr>
+          <w:ilvl w:val="0"/>
+          <w:numId w:val="10"/>
+        </w:numPr>
+      </w:pPr>
+      <w:r>
+        <w:t>[^\x00] matches any byte except 0x00</w:t>
+      </w:r>
+    </w:p>
+    <w:p>
+      <w:pPr>
+        <w:pStyle w:val="ListParagraph"/>
+        <w:numPr>
+          <w:ilvl w:val="0"/>
+          <w:numId w:val="10"/>
+        </w:numPr>
+      </w:pPr>
+      <w:r>
+        <w:t>[^A] matches any code point except 'A'</w:t>
+      </w:r>
+    </w:p>
+    <w:p>
+      <w:pPr>
+        <w:pStyle w:val="ListParagraph"/>
+        <w:numPr>
+          <w:ilvl w:val="0"/>
+          <w:numId w:val="10"/>
+        </w:numPr>
+      </w:pPr>
+      <w:r>
+        <w:t>[^\x00-\xFF] is not permitted, because it matches nothing</w:t>
+      </w:r>
+    </w:p>
+    <w:p>
+      <w:pPr>
+        <w:pStyle w:val="ListParagraph"/>
+        <w:numPr>
+          <w:ilvl w:val="0"/>
+          <w:numId w:val="10"/>
+        </w:numPr>
+      </w:pPr>
+      <w:r>
+        <w:t>[^A\x00] matches any code point except 'A' and the code point that has the encoding \x00, if any</w:t>
+      </w:r>
+    </w:p>
+    <w:p>
+      <w:pPr>
+        <w:pStyle w:val="ListParagraph"/>
+        <w:numPr>
+          <w:ilvl w:val="0"/>
+          <w:numId w:val="10"/>
+        </w:numPr>
+      </w:pPr>
+      <w:r>
+        <w:t xml:space="preserve">[^A\x00-\xFF] matches all code points except 'A', less all of the code points with single-byte encodings. </w:t>
+      </w:r>
+      <w:r>
+        <w:t>The results of this</w:t>
+      </w:r>
+      <w:r>
+        <w:t xml:space="preserve"> </w:t>
+      </w:r>
+      <w:r>
+        <w:t>term depend</w:t>
+      </w:r>
+      <w:r>
+        <w:t xml:space="preserve"> on your target encoding. It would be empty for ASCII, but not for UTF-8.</w:t>
+      </w:r>
+    </w:p>
+    <w:p>
       <w:pPr>
         <w:pStyle w:val="Heading3"/>
         <w:jc w:val="both"/>
@@ -10281,7 +10500,6 @@
         <w:jc w:val="both"/>
       </w:pPr>
       <w:r>
-        <w:lastRenderedPageBreak/>
         <w:t>All other characters stand for themselves.</w:t>
       </w:r>
     </w:p>
@@ -11055,6 +11273,7 @@
           <w:b/>
           <w:i/>
         </w:rPr>
+        <w:lastRenderedPageBreak/>
         <w:t>S</w:t>
       </w:r>
       <w:r>
@@ -12221,6 +12440,7 @@
     </w:p>
     <w:p>
       <w:r>
+        <w:lastRenderedPageBreak/>
         <w:t>Individual bytes, character classes, and groups are atomic.</w:t>
       </w:r>
     </w:p>
@@ -12312,9 +12532,9 @@
         </w:rPr>
         <w:drawing>
           <wp:inline distT="0" distB="0" distL="0" distR="0">
-            <wp:extent cx="6400800" cy="5114735"/>
+            <wp:extent cx="6400800" cy="5115221"/>
             <wp:effectExtent l="19050" t="0" r="0" b="0"/>
-            <wp:docPr id="36" name="Picture 7"/>
+            <wp:docPr id="21" name="Picture 10"/>
             <wp:cNvGraphicFramePr>
               <a:graphicFrameLocks xmlns:a="http://schemas.openxmlformats.org/drawingml/2006/main" noChangeAspect="1"/>
             </wp:cNvGraphicFramePr>
@@ -12322,7 +12542,7 @@
               <a:graphicData uri="http://schemas.openxmlformats.org/drawingml/2006/picture">
                 <pic:pic xmlns:pic="http://schemas.openxmlformats.org/drawingml/2006/picture">
                   <pic:nvPicPr>
-                    <pic:cNvPr id="0" name="Picture 7"/>
+                    <pic:cNvPr id="0" name="Picture 10"/>
                     <pic:cNvPicPr>
                       <a:picLocks noChangeAspect="1" noChangeArrowheads="1"/>
                     </pic:cNvPicPr>
@@ -12337,7 +12557,7 @@
                   <pic:spPr bwMode="auto">
                     <a:xfrm>
                       <a:off x="0" y="0"/>
-                      <a:ext cx="6400800" cy="5114735"/>
+                      <a:ext cx="6400800" cy="5115221"/>
                     </a:xfrm>
                     <a:prstGeom prst="rect">
                       <a:avLst/>
@@ -12767,9 +12987,9 @@
         </w:rPr>
         <w:drawing>
           <wp:inline distT="0" distB="0" distL="0" distR="0">
-            <wp:extent cx="5743575" cy="5429250"/>
-            <wp:effectExtent l="19050" t="0" r="9525" b="0"/>
-            <wp:docPr id="8" name="Picture 1"/>
+            <wp:extent cx="4901184" cy="4632960"/>
+            <wp:effectExtent l="19050" t="0" r="0" b="0"/>
+            <wp:docPr id="39" name="Picture 13"/>
             <wp:cNvGraphicFramePr>
               <a:graphicFrameLocks xmlns:a="http://schemas.openxmlformats.org/drawingml/2006/main" noChangeAspect="1"/>
             </wp:cNvGraphicFramePr>
@@ -12777,7 +12997,7 @@
               <a:graphicData uri="http://schemas.openxmlformats.org/drawingml/2006/picture">
                 <pic:pic xmlns:pic="http://schemas.openxmlformats.org/drawingml/2006/picture">
                   <pic:nvPicPr>
-                    <pic:cNvPr id="0" name="Picture 1"/>
+                    <pic:cNvPr id="0" name="Picture 13"/>
                     <pic:cNvPicPr>
                       <a:picLocks noChangeAspect="1" noChangeArrowheads="1"/>
                     </pic:cNvPicPr>
@@ -12792,7 +13012,7 @@
                   <pic:spPr bwMode="auto">
                     <a:xfrm>
                       <a:off x="0" y="0"/>
-                      <a:ext cx="5743575" cy="5429250"/>
+                      <a:ext cx="4901184" cy="4632960"/>
                     </a:xfrm>
                     <a:prstGeom prst="rect">
                       <a:avLst/>
@@ -12831,7 +13051,6 @@
     </w:p>
     <w:p>
       <w:r>
-        <w:lastRenderedPageBreak/>
         <w:t xml:space="preserve">The fields in the Edit Entity dialog are: </w:t>
       </w:r>
     </w:p>
@@ -12871,6 +13090,7 @@
         <w:jc w:val="both"/>
       </w:pPr>
       <w:r>
+        <w:lastRenderedPageBreak/>
         <w:t xml:space="preserve">GREP – search using regular expression pattern matching (see </w:t>
       </w:r>
       <w:fldSimple w:instr=" REF _Ref315740120 \h  \* MERGEFORMAT ">
@@ -12931,6 +13151,9 @@
       </w:pPr>
       <w:r>
         <w:t>Encodings – blue check the desired encodings to search for</w:t>
+      </w:r>
+      <w:r>
+        <w:t>. At least one must be selected.</w:t>
       </w:r>
     </w:p>
     <w:p>
@@ -13098,9 +13321,9 @@
         </w:rPr>
         <w:drawing>
           <wp:inline distT="0" distB="0" distL="0" distR="0">
-            <wp:extent cx="6400800" cy="5114735"/>
+            <wp:extent cx="6400800" cy="5115221"/>
             <wp:effectExtent l="19050" t="0" r="0" b="0"/>
-            <wp:docPr id="38" name="Picture 10"/>
+            <wp:docPr id="43" name="Picture 22"/>
             <wp:cNvGraphicFramePr>
               <a:graphicFrameLocks xmlns:a="http://schemas.openxmlformats.org/drawingml/2006/main" noChangeAspect="1"/>
             </wp:cNvGraphicFramePr>
@@ -13108,7 +13331,7 @@
               <a:graphicData uri="http://schemas.openxmlformats.org/drawingml/2006/picture">
                 <pic:pic xmlns:pic="http://schemas.openxmlformats.org/drawingml/2006/picture">
                   <pic:nvPicPr>
-                    <pic:cNvPr id="0" name="Picture 10"/>
+                    <pic:cNvPr id="0" name="Picture 22"/>
                     <pic:cNvPicPr>
                       <a:picLocks noChangeAspect="1" noChangeArrowheads="1"/>
                     </pic:cNvPicPr>
@@ -13123,7 +13346,7 @@
                   <pic:spPr bwMode="auto">
                     <a:xfrm>
                       <a:off x="0" y="0"/>
-                      <a:ext cx="6400800" cy="5114735"/>
+                      <a:ext cx="6400800" cy="5115221"/>
                     </a:xfrm>
                     <a:prstGeom prst="rect">
                       <a:avLst/>
@@ -16778,7 +17001,7 @@
             <w:rPr>
               <w:noProof/>
             </w:rPr>
-            <w:t>18</w:t>
+            <w:t>41</w:t>
           </w:r>
         </w:fldSimple>
       </w:p>
@@ -17716,6 +17939,119 @@
     <w:nsid w:val="45D96A92"/>
     <w:multiLevelType w:val="hybridMultilevel"/>
     <w:tmpl w:val="50CAA53C"/>
+    <w:lvl w:ilvl="0" w:tplc="04090001">
+      <w:start w:val="1"/>
+      <w:numFmt w:val="bullet"/>
+      <w:lvlText w:val=""/>
+      <w:lvlJc w:val="left"/>
+      <w:pPr>
+        <w:ind w:left="720" w:hanging="360"/>
+      </w:pPr>
+      <w:rPr>
+        <w:rFonts w:ascii="Symbol" w:hAnsi="Symbol" w:hint="default"/>
+      </w:rPr>
+    </w:lvl>
+    <w:lvl w:ilvl="1" w:tplc="04090003" w:tentative="1">
+      <w:start w:val="1"/>
+      <w:numFmt w:val="bullet"/>
+      <w:lvlText w:val="o"/>
+      <w:lvlJc w:val="left"/>
+      <w:pPr>
+        <w:ind w:left="1440" w:hanging="360"/>
+      </w:pPr>
+      <w:rPr>
+        <w:rFonts w:ascii="Courier New" w:hAnsi="Courier New" w:cs="Courier New" w:hint="default"/>
+      </w:rPr>
+    </w:lvl>
+    <w:lvl w:ilvl="2" w:tplc="04090005" w:tentative="1">
+      <w:start w:val="1"/>
+      <w:numFmt w:val="bullet"/>
+      <w:lvlText w:val=""/>
+      <w:lvlJc w:val="left"/>
+      <w:pPr>
+        <w:ind w:left="2160" w:hanging="360"/>
+      </w:pPr>
+      <w:rPr>
+        <w:rFonts w:ascii="Wingdings" w:hAnsi="Wingdings" w:hint="default"/>
+      </w:rPr>
+    </w:lvl>
+    <w:lvl w:ilvl="3" w:tplc="04090001" w:tentative="1">
+      <w:start w:val="1"/>
+      <w:numFmt w:val="bullet"/>
+      <w:lvlText w:val=""/>
+      <w:lvlJc w:val="left"/>
+      <w:pPr>
+        <w:ind w:left="2880" w:hanging="360"/>
+      </w:pPr>
+      <w:rPr>
+        <w:rFonts w:ascii="Symbol" w:hAnsi="Symbol" w:hint="default"/>
+      </w:rPr>
+    </w:lvl>
+    <w:lvl w:ilvl="4" w:tplc="04090003" w:tentative="1">
+      <w:start w:val="1"/>
+      <w:numFmt w:val="bullet"/>
+      <w:lvlText w:val="o"/>
+      <w:lvlJc w:val="left"/>
+      <w:pPr>
+        <w:ind w:left="3600" w:hanging="360"/>
+      </w:pPr>
+      <w:rPr>
+        <w:rFonts w:ascii="Courier New" w:hAnsi="Courier New" w:cs="Courier New" w:hint="default"/>
+      </w:rPr>
+    </w:lvl>
+    <w:lvl w:ilvl="5" w:tplc="04090005" w:tentative="1">
+      <w:start w:val="1"/>
+      <w:numFmt w:val="bullet"/>
+      <w:lvlText w:val=""/>
+      <w:lvlJc w:val="left"/>
+      <w:pPr>
+        <w:ind w:left="4320" w:hanging="360"/>
+      </w:pPr>
+      <w:rPr>
+        <w:rFonts w:ascii="Wingdings" w:hAnsi="Wingdings" w:hint="default"/>
+      </w:rPr>
+    </w:lvl>
+    <w:lvl w:ilvl="6" w:tplc="04090001" w:tentative="1">
+      <w:start w:val="1"/>
+      <w:numFmt w:val="bullet"/>
+      <w:lvlText w:val=""/>
+      <w:lvlJc w:val="left"/>
+      <w:pPr>
+        <w:ind w:left="5040" w:hanging="360"/>
+      </w:pPr>
+      <w:rPr>
+        <w:rFonts w:ascii="Symbol" w:hAnsi="Symbol" w:hint="default"/>
+      </w:rPr>
+    </w:lvl>
+    <w:lvl w:ilvl="7" w:tplc="04090003" w:tentative="1">
+      <w:start w:val="1"/>
+      <w:numFmt w:val="bullet"/>
+      <w:lvlText w:val="o"/>
+      <w:lvlJc w:val="left"/>
+      <w:pPr>
+        <w:ind w:left="5760" w:hanging="360"/>
+      </w:pPr>
+      <w:rPr>
+        <w:rFonts w:ascii="Courier New" w:hAnsi="Courier New" w:cs="Courier New" w:hint="default"/>
+      </w:rPr>
+    </w:lvl>
+    <w:lvl w:ilvl="8" w:tplc="04090005" w:tentative="1">
+      <w:start w:val="1"/>
+      <w:numFmt w:val="bullet"/>
+      <w:lvlText w:val=""/>
+      <w:lvlJc w:val="left"/>
+      <w:pPr>
+        <w:ind w:left="6480" w:hanging="360"/>
+      </w:pPr>
+      <w:rPr>
+        <w:rFonts w:ascii="Wingdings" w:hAnsi="Wingdings" w:hint="default"/>
+      </w:rPr>
+    </w:lvl>
+  </w:abstractNum>
+  <w:abstractNum w:abstractNumId="9">
+    <w:nsid w:val="64DB6B2B"/>
+    <w:multiLevelType w:val="hybridMultilevel"/>
+    <w:tmpl w:val="24960A1E"/>
     <w:lvl w:ilvl="0" w:tplc="04090001">
       <w:start w:val="1"/>
       <w:numFmt w:val="bullet"/>
@@ -17851,6 +18187,9 @@
   </w:num>
   <w:num w:numId="9">
     <w:abstractNumId w:val="2"/>
+  </w:num>
+  <w:num w:numId="10">
+    <w:abstractNumId w:val="9"/>
   </w:num>
 </w:numbering>
 </file>

</xml_diff>

<commit_message>
Made windows-1252 default instead of latin1. Removed 7bit ASCII. Updated Internet Hostnames entity.
</commit_message>
<xml_diff>
--- a/documentation/Lightgrep for EnCase Manual.docx
+++ b/documentation/Lightgrep for EnCase Manual.docx
@@ -8581,9 +8581,15 @@
         <w:rPr>
           <w:rFonts w:cs="CMBX12"/>
         </w:rPr>
-        <w:t>Individual Bytes</w:t>
+        <w:t xml:space="preserve">Individual </w:t>
       </w:r>
       <w:bookmarkEnd w:id="39"/>
+      <w:r>
+        <w:rPr>
+          <w:rFonts w:cs="CMBX12"/>
+        </w:rPr>
+        <w:t>Code Points</w:t>
+      </w:r>
     </w:p>
     <w:tbl>
       <w:tblPr>
@@ -10283,9 +10289,6 @@
           <w:numId w:val="10"/>
         </w:numPr>
       </w:pPr>
-      <w:r>
-        <w:t xml:space="preserve"> </w:t>
-      </w:r>
       <w:r>
         <w:t>[A] matches the code point 'A' (U+41)</w:t>
       </w:r>
@@ -15688,13 +15691,42 @@
         <w:rPr>
           <w:rFonts w:cstheme="minorHAnsi"/>
         </w:rPr>
-        <w:t>We can reduce some more bad hits by looking at the list of allowed top level domains, as defined by IANA. Specifically, the shortest is two characters and the longest is 22 characters. Let’s change our previous regex to allow for this:</w:t>
-      </w:r>
-    </w:p>
-    <w:p>
-      <w:pPr>
-        <w:ind w:firstLine="720"/>
-        <w:jc w:val="both"/>
+        <w:t xml:space="preserve">By adding in the repetition of </w:t>
+      </w:r>
+      <w:r>
+        <w:rPr>
+          <w:rFonts w:ascii="Courier New" w:hAnsi="Courier New" w:cs="Courier New"/>
+        </w:rPr>
+        <w:t>{0,62}</w:t>
+      </w:r>
+      <w:r>
+        <w:rPr>
+          <w:rFonts w:cstheme="minorHAnsi"/>
+        </w:rPr>
+        <w:t xml:space="preserve">, we’ve now violated rule #6 above. Let’s change that to make sure the dash isn’t the last character in that string. </w:t>
+      </w:r>
+      <w:r>
+        <w:rPr>
+          <w:rFonts w:cstheme="minorHAnsi"/>
+        </w:rPr>
+        <w:t xml:space="preserve">We can </w:t>
+      </w:r>
+      <w:r>
+        <w:rPr>
+          <w:rFonts w:cstheme="minorHAnsi"/>
+        </w:rPr>
+        <w:t xml:space="preserve">also </w:t>
+      </w:r>
+      <w:r>
+        <w:rPr>
+          <w:rFonts w:cstheme="minorHAnsi"/>
+        </w:rPr>
+        <w:t>reduce some more bad hits by looking at the list of allowed top level domains, as defined by IANA. Specifically, the shortest is two characters and the longest is 22 characters. Let’s change our previous regex to allow for this:</w:t>
+      </w:r>
+    </w:p>
+    <w:p>
+      <w:pPr>
+        <w:jc w:val="center"/>
         <w:rPr>
           <w:rFonts w:ascii="Courier New" w:hAnsi="Courier New" w:cs="Courier New"/>
           <w:sz w:val="20"/>
@@ -15707,39 +15739,7 @@
           <w:sz w:val="20"/>
           <w:szCs w:val="20"/>
         </w:rPr>
-        <w:t>[a-z\d][a-z\d_-]{0,62}</w:t>
-      </w:r>
-      <w:r>
-        <w:rPr>
-          <w:rFonts w:ascii="Courier New" w:hAnsi="Courier New" w:cs="Courier New"/>
-          <w:sz w:val="20"/>
-          <w:szCs w:val="20"/>
-        </w:rPr>
-        <w:t>\</w:t>
-      </w:r>
-      <w:r>
-        <w:rPr>
-          <w:rFonts w:ascii="Courier New" w:hAnsi="Courier New" w:cs="Courier New"/>
-          <w:sz w:val="20"/>
-          <w:szCs w:val="20"/>
-        </w:rPr>
-        <w:t>.[a-z\d][a-z\d_-]{0,62}</w:t>
-      </w:r>
-      <w:r>
-        <w:rPr>
-          <w:rFonts w:ascii="Courier New" w:hAnsi="Courier New" w:cs="Courier New"/>
-          <w:sz w:val="20"/>
-          <w:szCs w:val="20"/>
-        </w:rPr>
-        <w:t>\</w:t>
-      </w:r>
-      <w:r>
-        <w:rPr>
-          <w:rFonts w:ascii="Courier New" w:hAnsi="Courier New" w:cs="Courier New"/>
-          <w:sz w:val="20"/>
-          <w:szCs w:val="20"/>
-        </w:rPr>
-        <w:t>.[a-z\d]</w:t>
+        <w:t>[a-z\d]</w:t>
       </w:r>
       <w:r>
         <w:rPr>
@@ -15748,76 +15748,8 @@
           <w:szCs w:val="20"/>
           <w:highlight w:val="yellow"/>
         </w:rPr>
-        <w:t>[a-z\d-]{1,22}</w:t>
-      </w:r>
-    </w:p>
-    <w:p>
-      <w:pPr>
-        <w:rPr>
-          <w:rFonts w:cstheme="minorHAnsi"/>
-        </w:rPr>
-      </w:pPr>
-      <w:r>
-        <w:rPr>
-          <w:rFonts w:cstheme="minorHAnsi"/>
-        </w:rPr>
-        <w:lastRenderedPageBreak/>
-        <w:t>We’ve changed the last character class to remove the underscore and changed the repetition to be in line with the minimum of 2 and maximum of 22.</w:t>
-      </w:r>
-      <w:r>
-        <w:rPr>
-          <w:rFonts w:cstheme="minorHAnsi"/>
-        </w:rPr>
-        <w:t xml:space="preserve"> Now we won’t get any top level domains that are longer than 22 characters, as we had with the previous version. </w:t>
-      </w:r>
-    </w:p>
-    <w:p>
-      <w:pPr>
-        <w:rPr>
-          <w:rFonts w:cstheme="minorHAnsi"/>
-        </w:rPr>
-      </w:pPr>
-      <w:r>
-        <w:rPr>
-          <w:rFonts w:cstheme="minorHAnsi"/>
-        </w:rPr>
-        <w:t xml:space="preserve">One final consideration is that while we will now get hits on “space.mit.edu”, we won’t get hits on “earth.space.mit.edu”, because we’ve only allowed for 3 segments. Let’s </w:t>
-      </w:r>
-      <w:r>
-        <w:rPr>
-          <w:rFonts w:cstheme="minorHAnsi"/>
-        </w:rPr>
-        <w:t>remove the middle section and add some grouping and repetition to finish off the regex</w:t>
-      </w:r>
-      <w:r>
-        <w:rPr>
-          <w:rFonts w:cstheme="minorHAnsi"/>
-        </w:rPr>
-        <w:t>. We’ll specify the minimum of 3 total segments</w:t>
-      </w:r>
-      <w:r>
-        <w:rPr>
-          <w:rFonts w:cstheme="minorHAnsi"/>
-        </w:rPr>
-        <w:t>, and a maximum of 5 segments</w:t>
-      </w:r>
-      <w:r>
-        <w:rPr>
-          <w:rFonts w:cstheme="minorHAnsi"/>
-        </w:rPr>
-        <w:t>:</w:t>
-      </w:r>
-    </w:p>
-    <w:p>
-      <w:pPr>
-        <w:ind w:firstLine="720"/>
-        <w:jc w:val="both"/>
-        <w:rPr>
-          <w:rFonts w:ascii="Courier New" w:hAnsi="Courier New" w:cs="Courier New"/>
-          <w:sz w:val="20"/>
-          <w:szCs w:val="20"/>
-        </w:rPr>
-      </w:pPr>
+        <w:t>([a-z\d_</w:t>
+      </w:r>
       <w:r>
         <w:rPr>
           <w:rFonts w:ascii="Courier New" w:hAnsi="Courier New" w:cs="Courier New"/>
@@ -15825,15 +15757,166 @@
           <w:szCs w:val="20"/>
           <w:highlight w:val="yellow"/>
         </w:rPr>
-        <w:t>(</w:t>
+        <w:t>-</w:t>
       </w:r>
       <w:r>
         <w:rPr>
           <w:rFonts w:ascii="Courier New" w:hAnsi="Courier New" w:cs="Courier New"/>
           <w:sz w:val="20"/>
           <w:szCs w:val="20"/>
-        </w:rPr>
-        <w:t>[a-z\d][a-z\d_-]{0,62}</w:t>
+          <w:highlight w:val="yellow"/>
+        </w:rPr>
+        <w:t>]{0,61}[a-z\d])?</w:t>
+      </w:r>
+      <w:r>
+        <w:rPr>
+          <w:rFonts w:ascii="Courier New" w:hAnsi="Courier New" w:cs="Courier New"/>
+          <w:sz w:val="20"/>
+          <w:szCs w:val="20"/>
+        </w:rPr>
+        <w:t>\</w:t>
+      </w:r>
+      <w:r>
+        <w:rPr>
+          <w:rFonts w:ascii="Courier New" w:hAnsi="Courier New" w:cs="Courier New"/>
+          <w:sz w:val="20"/>
+          <w:szCs w:val="20"/>
+        </w:rPr>
+        <w:t>.[a-z\d][a-z\d_-]{0,62}</w:t>
+      </w:r>
+      <w:r>
+        <w:rPr>
+          <w:rFonts w:ascii="Courier New" w:hAnsi="Courier New" w:cs="Courier New"/>
+          <w:sz w:val="20"/>
+          <w:szCs w:val="20"/>
+        </w:rPr>
+        <w:t>\</w:t>
+      </w:r>
+      <w:r>
+        <w:rPr>
+          <w:rFonts w:ascii="Courier New" w:hAnsi="Courier New" w:cs="Courier New"/>
+          <w:sz w:val="20"/>
+          <w:szCs w:val="20"/>
+        </w:rPr>
+        <w:t>.[a-z\d]</w:t>
+      </w:r>
+      <w:r>
+        <w:rPr>
+          <w:rFonts w:ascii="Courier New" w:hAnsi="Courier New" w:cs="Courier New"/>
+          <w:sz w:val="20"/>
+          <w:szCs w:val="20"/>
+          <w:highlight w:val="yellow"/>
+        </w:rPr>
+        <w:t>[a-z\d-]{1,22}</w:t>
+      </w:r>
+    </w:p>
+    <w:p>
+      <w:pPr>
+        <w:rPr>
+          <w:rFonts w:cstheme="minorHAnsi"/>
+        </w:rPr>
+      </w:pPr>
+      <w:r>
+        <w:rPr>
+          <w:rFonts w:cstheme="minorHAnsi"/>
+        </w:rPr>
+        <w:lastRenderedPageBreak/>
+        <w:t>We’ve changed the last character class to remove the underscore and changed the repetition to be in line with the minimum of 2 and maximum of 22.</w:t>
+      </w:r>
+      <w:r>
+        <w:rPr>
+          <w:rFonts w:cstheme="minorHAnsi"/>
+        </w:rPr>
+        <w:t xml:space="preserve"> Now we won’t get any top level domains that are longer than 22 characters, as we had with the previous version. </w:t>
+      </w:r>
+    </w:p>
+    <w:p>
+      <w:pPr>
+        <w:rPr>
+          <w:rFonts w:cstheme="minorHAnsi"/>
+        </w:rPr>
+      </w:pPr>
+      <w:r>
+        <w:rPr>
+          <w:rFonts w:cstheme="minorHAnsi"/>
+        </w:rPr>
+        <w:t xml:space="preserve">One final consideration is that while we will now get hits on “space.mit.edu”, we won’t get hits on “earth.space.mit.edu”, because we’ve only allowed for 3 segments. Let’s </w:t>
+      </w:r>
+      <w:r>
+        <w:rPr>
+          <w:rFonts w:cstheme="minorHAnsi"/>
+        </w:rPr>
+        <w:t>remove the middle section and add some grouping and repetition to finish off the regex</w:t>
+      </w:r>
+      <w:r>
+        <w:rPr>
+          <w:rFonts w:cstheme="minorHAnsi"/>
+        </w:rPr>
+        <w:t>. We’ll specify the minimum of 3 total segments</w:t>
+      </w:r>
+      <w:r>
+        <w:rPr>
+          <w:rFonts w:cstheme="minorHAnsi"/>
+        </w:rPr>
+        <w:t>, and a maximum of 5 segments</w:t>
+      </w:r>
+      <w:r>
+        <w:rPr>
+          <w:rFonts w:cstheme="minorHAnsi"/>
+        </w:rPr>
+        <w:t>:</w:t>
+      </w:r>
+    </w:p>
+    <w:p>
+      <w:pPr>
+        <w:ind w:firstLine="720"/>
+        <w:jc w:val="both"/>
+        <w:rPr>
+          <w:rFonts w:ascii="Courier New" w:hAnsi="Courier New" w:cs="Courier New"/>
+          <w:sz w:val="20"/>
+          <w:szCs w:val="20"/>
+        </w:rPr>
+      </w:pPr>
+      <w:r>
+        <w:rPr>
+          <w:rFonts w:ascii="Courier New" w:hAnsi="Courier New" w:cs="Courier New"/>
+          <w:sz w:val="20"/>
+          <w:szCs w:val="20"/>
+          <w:highlight w:val="yellow"/>
+        </w:rPr>
+        <w:t>(</w:t>
+      </w:r>
+      <w:r>
+        <w:rPr>
+          <w:rFonts w:ascii="Courier New" w:hAnsi="Courier New" w:cs="Courier New"/>
+          <w:sz w:val="20"/>
+          <w:szCs w:val="20"/>
+        </w:rPr>
+        <w:t>[a-z\d]([a-z\d_</w:t>
+      </w:r>
+      <w:r>
+        <w:rPr>
+          <w:rFonts w:ascii="Courier New" w:hAnsi="Courier New" w:cs="Courier New"/>
+          <w:sz w:val="20"/>
+          <w:szCs w:val="20"/>
+        </w:rPr>
+        <w:t>-</w:t>
+      </w:r>
+      <w:r>
+        <w:rPr>
+          <w:rFonts w:ascii="Courier New" w:hAnsi="Courier New" w:cs="Courier New"/>
+          <w:sz w:val="20"/>
+          <w:szCs w:val="20"/>
+        </w:rPr>
+        <w:t>]</w:t>
+      </w:r>
+      <w:r>
+        <w:rPr>
+          <w:rFonts w:ascii="Courier New" w:hAnsi="Courier New" w:cs="Courier New"/>
+          <w:sz w:val="20"/>
+          <w:szCs w:val="20"/>
+        </w:rPr>
+        <w:t>{0,61}[a-z\d])?</w:t>
       </w:r>
       <w:r>
         <w:rPr>
@@ -16054,23 +16137,7 @@
           <w:sz w:val="20"/>
           <w:szCs w:val="20"/>
         </w:rPr>
-        <w:t>([a-z\d][a-z\d_-]{0,62}\.){2,4}[</w:t>
-      </w:r>
-      <w:r>
-        <w:rPr>
-          <w:rFonts w:ascii="Courier New" w:hAnsi="Courier New" w:cs="Courier New"/>
-          <w:sz w:val="20"/>
-          <w:szCs w:val="20"/>
-        </w:rPr>
-        <w:t>a-z\d</w:t>
-      </w:r>
-      <w:r>
-        <w:rPr>
-          <w:rFonts w:ascii="Courier New" w:hAnsi="Courier New" w:cs="Courier New"/>
-          <w:sz w:val="20"/>
-          <w:szCs w:val="20"/>
-        </w:rPr>
-        <w:t>][a-z\d-]{1,22}</w:t>
+        <w:t>([a-z\d]([a-z\d_-]{0,61}[a-z\d])?\.){2,4}[a-z\d][a-z\d-]{1,22}</w:t>
       </w:r>
     </w:p>
     <w:p>

</xml_diff>

<commit_message>
Fixed screenshot of edit keyword.
</commit_message>
<xml_diff>
--- a/documentation/Lightgrep for EnCase Manual.docx
+++ b/documentation/Lightgrep for EnCase Manual.docx
@@ -174,6 +174,7 @@
             <w:rPr>
               <w:rFonts w:eastAsiaTheme="minorEastAsia"/>
               <w:noProof/>
+              <w:lang w:eastAsia="ja-JP"/>
             </w:rPr>
           </w:pPr>
           <w:r>
@@ -185,7 +186,7 @@
           <w:r>
             <w:fldChar w:fldCharType="separate"/>
           </w:r>
-          <w:hyperlink w:anchor="_Toc324282338" w:history="1">
+          <w:hyperlink w:anchor="_Toc325384272" w:history="1">
             <w:r>
               <w:rPr>
                 <w:rStyle w:val="Hyperlink"/>
@@ -212,7 +213,7 @@
                 <w:noProof/>
                 <w:webHidden/>
               </w:rPr>
-              <w:instrText xml:space="preserve"> PAGEREF _Toc324282338 \h </w:instrText>
+              <w:instrText xml:space="preserve"> PAGEREF _Toc325384272 \h </w:instrText>
             </w:r>
             <w:r>
               <w:rPr>
@@ -252,9 +253,10 @@
             <w:rPr>
               <w:rFonts w:eastAsiaTheme="minorEastAsia"/>
               <w:noProof/>
+              <w:lang w:eastAsia="ja-JP"/>
             </w:rPr>
           </w:pPr>
-          <w:hyperlink w:anchor="_Toc324282339" w:history="1">
+          <w:hyperlink w:anchor="_Toc325384273" w:history="1">
             <w:r>
               <w:rPr>
                 <w:rStyle w:val="Hyperlink"/>
@@ -281,7 +283,7 @@
                 <w:noProof/>
                 <w:webHidden/>
               </w:rPr>
-              <w:instrText xml:space="preserve"> PAGEREF _Toc324282339 \h </w:instrText>
+              <w:instrText xml:space="preserve"> PAGEREF _Toc325384273 \h </w:instrText>
             </w:r>
             <w:r>
               <w:rPr>
@@ -321,9 +323,10 @@
             <w:rPr>
               <w:rFonts w:eastAsiaTheme="minorEastAsia"/>
               <w:noProof/>
+              <w:lang w:eastAsia="ja-JP"/>
             </w:rPr>
           </w:pPr>
-          <w:hyperlink w:anchor="_Toc324282340" w:history="1">
+          <w:hyperlink w:anchor="_Toc325384274" w:history="1">
             <w:r>
               <w:rPr>
                 <w:rStyle w:val="Hyperlink"/>
@@ -350,7 +353,7 @@
                 <w:noProof/>
                 <w:webHidden/>
               </w:rPr>
-              <w:instrText xml:space="preserve"> PAGEREF _Toc324282340 \h </w:instrText>
+              <w:instrText xml:space="preserve"> PAGEREF _Toc325384274 \h </w:instrText>
             </w:r>
             <w:r>
               <w:rPr>
@@ -390,9 +393,10 @@
             <w:rPr>
               <w:rFonts w:eastAsiaTheme="minorEastAsia"/>
               <w:noProof/>
+              <w:lang w:eastAsia="ja-JP"/>
             </w:rPr>
           </w:pPr>
-          <w:hyperlink w:anchor="_Toc324282341" w:history="1">
+          <w:hyperlink w:anchor="_Toc325384275" w:history="1">
             <w:r>
               <w:rPr>
                 <w:rStyle w:val="Hyperlink"/>
@@ -419,7 +423,7 @@
                 <w:noProof/>
                 <w:webHidden/>
               </w:rPr>
-              <w:instrText xml:space="preserve"> PAGEREF _Toc324282341 \h </w:instrText>
+              <w:instrText xml:space="preserve"> PAGEREF _Toc325384275 \h </w:instrText>
             </w:r>
             <w:r>
               <w:rPr>
@@ -459,9 +463,10 @@
             <w:rPr>
               <w:rFonts w:eastAsiaTheme="minorEastAsia"/>
               <w:noProof/>
+              <w:lang w:eastAsia="ja-JP"/>
             </w:rPr>
           </w:pPr>
-          <w:hyperlink w:anchor="_Toc324282342" w:history="1">
+          <w:hyperlink w:anchor="_Toc325384276" w:history="1">
             <w:r>
               <w:rPr>
                 <w:rStyle w:val="Hyperlink"/>
@@ -488,7 +493,7 @@
                 <w:noProof/>
                 <w:webHidden/>
               </w:rPr>
-              <w:instrText xml:space="preserve"> PAGEREF _Toc324282342 \h </w:instrText>
+              <w:instrText xml:space="preserve"> PAGEREF _Toc325384276 \h </w:instrText>
             </w:r>
             <w:r>
               <w:rPr>
@@ -528,9 +533,10 @@
             <w:rPr>
               <w:rFonts w:eastAsiaTheme="minorEastAsia"/>
               <w:noProof/>
+              <w:lang w:eastAsia="ja-JP"/>
             </w:rPr>
           </w:pPr>
-          <w:hyperlink w:anchor="_Toc324282343" w:history="1">
+          <w:hyperlink w:anchor="_Toc325384277" w:history="1">
             <w:r>
               <w:rPr>
                 <w:rStyle w:val="Hyperlink"/>
@@ -557,7 +563,7 @@
                 <w:noProof/>
                 <w:webHidden/>
               </w:rPr>
-              <w:instrText xml:space="preserve"> PAGEREF _Toc324282343 \h </w:instrText>
+              <w:instrText xml:space="preserve"> PAGEREF _Toc325384277 \h </w:instrText>
             </w:r>
             <w:r>
               <w:rPr>
@@ -597,9 +603,10 @@
             <w:rPr>
               <w:rFonts w:eastAsiaTheme="minorEastAsia"/>
               <w:noProof/>
+              <w:lang w:eastAsia="ja-JP"/>
             </w:rPr>
           </w:pPr>
-          <w:hyperlink w:anchor="_Toc324282344" w:history="1">
+          <w:hyperlink w:anchor="_Toc325384278" w:history="1">
             <w:r>
               <w:rPr>
                 <w:rStyle w:val="Hyperlink"/>
@@ -626,7 +633,7 @@
                 <w:noProof/>
                 <w:webHidden/>
               </w:rPr>
-              <w:instrText xml:space="preserve"> PAGEREF _Toc324282344 \h </w:instrText>
+              <w:instrText xml:space="preserve"> PAGEREF _Toc325384278 \h </w:instrText>
             </w:r>
             <w:r>
               <w:rPr>
@@ -666,9 +673,10 @@
             <w:rPr>
               <w:rFonts w:eastAsiaTheme="minorEastAsia"/>
               <w:noProof/>
+              <w:lang w:eastAsia="ja-JP"/>
             </w:rPr>
           </w:pPr>
-          <w:hyperlink w:anchor="_Toc324282345" w:history="1">
+          <w:hyperlink w:anchor="_Toc325384279" w:history="1">
             <w:r>
               <w:rPr>
                 <w:rStyle w:val="Hyperlink"/>
@@ -695,7 +703,7 @@
                 <w:noProof/>
                 <w:webHidden/>
               </w:rPr>
-              <w:instrText xml:space="preserve"> PAGEREF _Toc324282345 \h </w:instrText>
+              <w:instrText xml:space="preserve"> PAGEREF _Toc325384279 \h </w:instrText>
             </w:r>
             <w:r>
               <w:rPr>
@@ -735,9 +743,10 @@
             <w:rPr>
               <w:rFonts w:eastAsiaTheme="minorEastAsia"/>
               <w:noProof/>
+              <w:lang w:eastAsia="ja-JP"/>
             </w:rPr>
           </w:pPr>
-          <w:hyperlink w:anchor="_Toc324282346" w:history="1">
+          <w:hyperlink w:anchor="_Toc325384280" w:history="1">
             <w:r>
               <w:rPr>
                 <w:rStyle w:val="Hyperlink"/>
@@ -764,7 +773,7 @@
                 <w:noProof/>
                 <w:webHidden/>
               </w:rPr>
-              <w:instrText xml:space="preserve"> PAGEREF _Toc324282346 \h </w:instrText>
+              <w:instrText xml:space="preserve"> PAGEREF _Toc325384280 \h </w:instrText>
             </w:r>
             <w:r>
               <w:rPr>
@@ -804,9 +813,10 @@
             <w:rPr>
               <w:rFonts w:eastAsiaTheme="minorEastAsia"/>
               <w:noProof/>
+              <w:lang w:eastAsia="ja-JP"/>
             </w:rPr>
           </w:pPr>
-          <w:hyperlink w:anchor="_Toc324282347" w:history="1">
+          <w:hyperlink w:anchor="_Toc325384281" w:history="1">
             <w:r>
               <w:rPr>
                 <w:rStyle w:val="Hyperlink"/>
@@ -833,7 +843,7 @@
                 <w:noProof/>
                 <w:webHidden/>
               </w:rPr>
-              <w:instrText xml:space="preserve"> PAGEREF _Toc324282347 \h </w:instrText>
+              <w:instrText xml:space="preserve"> PAGEREF _Toc325384281 \h </w:instrText>
             </w:r>
             <w:r>
               <w:rPr>
@@ -873,9 +883,10 @@
             <w:rPr>
               <w:rFonts w:eastAsiaTheme="minorEastAsia"/>
               <w:noProof/>
+              <w:lang w:eastAsia="ja-JP"/>
             </w:rPr>
           </w:pPr>
-          <w:hyperlink w:anchor="_Toc324282348" w:history="1">
+          <w:hyperlink w:anchor="_Toc325384282" w:history="1">
             <w:r>
               <w:rPr>
                 <w:rStyle w:val="Hyperlink"/>
@@ -902,7 +913,7 @@
                 <w:noProof/>
                 <w:webHidden/>
               </w:rPr>
-              <w:instrText xml:space="preserve"> PAGEREF _Toc324282348 \h </w:instrText>
+              <w:instrText xml:space="preserve"> PAGEREF _Toc325384282 \h </w:instrText>
             </w:r>
             <w:r>
               <w:rPr>
@@ -942,9 +953,10 @@
             <w:rPr>
               <w:rFonts w:eastAsiaTheme="minorEastAsia"/>
               <w:noProof/>
+              <w:lang w:eastAsia="ja-JP"/>
             </w:rPr>
           </w:pPr>
-          <w:hyperlink w:anchor="_Toc324282349" w:history="1">
+          <w:hyperlink w:anchor="_Toc325384283" w:history="1">
             <w:r>
               <w:rPr>
                 <w:rStyle w:val="Hyperlink"/>
@@ -971,7 +983,7 @@
                 <w:noProof/>
                 <w:webHidden/>
               </w:rPr>
-              <w:instrText xml:space="preserve"> PAGEREF _Toc324282349 \h </w:instrText>
+              <w:instrText xml:space="preserve"> PAGEREF _Toc325384283 \h </w:instrText>
             </w:r>
             <w:r>
               <w:rPr>
@@ -1011,9 +1023,10 @@
             <w:rPr>
               <w:rFonts w:eastAsiaTheme="minorEastAsia"/>
               <w:noProof/>
+              <w:lang w:eastAsia="ja-JP"/>
             </w:rPr>
           </w:pPr>
-          <w:hyperlink w:anchor="_Toc324282350" w:history="1">
+          <w:hyperlink w:anchor="_Toc325384284" w:history="1">
             <w:r>
               <w:rPr>
                 <w:rStyle w:val="Hyperlink"/>
@@ -1040,7 +1053,7 @@
                 <w:noProof/>
                 <w:webHidden/>
               </w:rPr>
-              <w:instrText xml:space="preserve"> PAGEREF _Toc324282350 \h </w:instrText>
+              <w:instrText xml:space="preserve"> PAGEREF _Toc325384284 \h </w:instrText>
             </w:r>
             <w:r>
               <w:rPr>
@@ -1080,9 +1093,10 @@
             <w:rPr>
               <w:rFonts w:eastAsiaTheme="minorEastAsia"/>
               <w:noProof/>
+              <w:lang w:eastAsia="ja-JP"/>
             </w:rPr>
           </w:pPr>
-          <w:hyperlink w:anchor="_Toc324282351" w:history="1">
+          <w:hyperlink w:anchor="_Toc325384285" w:history="1">
             <w:r>
               <w:rPr>
                 <w:rStyle w:val="Hyperlink"/>
@@ -1109,7 +1123,7 @@
                 <w:noProof/>
                 <w:webHidden/>
               </w:rPr>
-              <w:instrText xml:space="preserve"> PAGEREF _Toc324282351 \h </w:instrText>
+              <w:instrText xml:space="preserve"> PAGEREF _Toc325384285 \h </w:instrText>
             </w:r>
             <w:r>
               <w:rPr>
@@ -1149,9 +1163,10 @@
             <w:rPr>
               <w:rFonts w:eastAsiaTheme="minorEastAsia"/>
               <w:noProof/>
+              <w:lang w:eastAsia="ja-JP"/>
             </w:rPr>
           </w:pPr>
-          <w:hyperlink w:anchor="_Toc324282352" w:history="1">
+          <w:hyperlink w:anchor="_Toc325384286" w:history="1">
             <w:r>
               <w:rPr>
                 <w:rStyle w:val="Hyperlink"/>
@@ -1178,7 +1193,7 @@
                 <w:noProof/>
                 <w:webHidden/>
               </w:rPr>
-              <w:instrText xml:space="preserve"> PAGEREF _Toc324282352 \h </w:instrText>
+              <w:instrText xml:space="preserve"> PAGEREF _Toc325384286 \h </w:instrText>
             </w:r>
             <w:r>
               <w:rPr>
@@ -1218,9 +1233,10 @@
             <w:rPr>
               <w:rFonts w:eastAsiaTheme="minorEastAsia"/>
               <w:noProof/>
+              <w:lang w:eastAsia="ja-JP"/>
             </w:rPr>
           </w:pPr>
-          <w:hyperlink w:anchor="_Toc324282353" w:history="1">
+          <w:hyperlink w:anchor="_Toc325384287" w:history="1">
             <w:r>
               <w:rPr>
                 <w:rStyle w:val="Hyperlink"/>
@@ -1247,7 +1263,7 @@
                 <w:noProof/>
                 <w:webHidden/>
               </w:rPr>
-              <w:instrText xml:space="preserve"> PAGEREF _Toc324282353 \h </w:instrText>
+              <w:instrText xml:space="preserve"> PAGEREF _Toc325384287 \h </w:instrText>
             </w:r>
             <w:r>
               <w:rPr>
@@ -1287,9 +1303,10 @@
             <w:rPr>
               <w:rFonts w:eastAsiaTheme="minorEastAsia"/>
               <w:noProof/>
+              <w:lang w:eastAsia="ja-JP"/>
             </w:rPr>
           </w:pPr>
-          <w:hyperlink w:anchor="_Toc324282354" w:history="1">
+          <w:hyperlink w:anchor="_Toc325384288" w:history="1">
             <w:r>
               <w:rPr>
                 <w:rStyle w:val="Hyperlink"/>
@@ -1316,7 +1333,7 @@
                 <w:noProof/>
                 <w:webHidden/>
               </w:rPr>
-              <w:instrText xml:space="preserve"> PAGEREF _Toc324282354 \h </w:instrText>
+              <w:instrText xml:space="preserve"> PAGEREF _Toc325384288 \h </w:instrText>
             </w:r>
             <w:r>
               <w:rPr>
@@ -1356,9 +1373,10 @@
             <w:rPr>
               <w:rFonts w:eastAsiaTheme="minorEastAsia"/>
               <w:noProof/>
+              <w:lang w:eastAsia="ja-JP"/>
             </w:rPr>
           </w:pPr>
-          <w:hyperlink w:anchor="_Toc324282355" w:history="1">
+          <w:hyperlink w:anchor="_Toc325384289" w:history="1">
             <w:r>
               <w:rPr>
                 <w:rStyle w:val="Hyperlink"/>
@@ -1385,7 +1403,7 @@
                 <w:noProof/>
                 <w:webHidden/>
               </w:rPr>
-              <w:instrText xml:space="preserve"> PAGEREF _Toc324282355 \h </w:instrText>
+              <w:instrText xml:space="preserve"> PAGEREF _Toc325384289 \h </w:instrText>
             </w:r>
             <w:r>
               <w:rPr>
@@ -1425,9 +1443,10 @@
             <w:rPr>
               <w:rFonts w:eastAsiaTheme="minorEastAsia"/>
               <w:noProof/>
+              <w:lang w:eastAsia="ja-JP"/>
             </w:rPr>
           </w:pPr>
-          <w:hyperlink w:anchor="_Toc324282356" w:history="1">
+          <w:hyperlink w:anchor="_Toc325384290" w:history="1">
             <w:r>
               <w:rPr>
                 <w:rStyle w:val="Hyperlink"/>
@@ -1454,7 +1473,7 @@
                 <w:noProof/>
                 <w:webHidden/>
               </w:rPr>
-              <w:instrText xml:space="preserve"> PAGEREF _Toc324282356 \h </w:instrText>
+              <w:instrText xml:space="preserve"> PAGEREF _Toc325384290 \h </w:instrText>
             </w:r>
             <w:r>
               <w:rPr>
@@ -1494,9 +1513,10 @@
             <w:rPr>
               <w:rFonts w:eastAsiaTheme="minorEastAsia"/>
               <w:noProof/>
+              <w:lang w:eastAsia="ja-JP"/>
             </w:rPr>
           </w:pPr>
-          <w:hyperlink w:anchor="_Toc324282357" w:history="1">
+          <w:hyperlink w:anchor="_Toc325384291" w:history="1">
             <w:r>
               <w:rPr>
                 <w:rStyle w:val="Hyperlink"/>
@@ -1523,7 +1543,7 @@
                 <w:noProof/>
                 <w:webHidden/>
               </w:rPr>
-              <w:instrText xml:space="preserve"> PAGEREF _Toc324282357 \h </w:instrText>
+              <w:instrText xml:space="preserve"> PAGEREF _Toc325384291 \h </w:instrText>
             </w:r>
             <w:r>
               <w:rPr>
@@ -1563,9 +1583,10 @@
             <w:rPr>
               <w:rFonts w:eastAsiaTheme="minorEastAsia"/>
               <w:noProof/>
+              <w:lang w:eastAsia="ja-JP"/>
             </w:rPr>
           </w:pPr>
-          <w:hyperlink w:anchor="_Toc324282358" w:history="1">
+          <w:hyperlink w:anchor="_Toc325384292" w:history="1">
             <w:r>
               <w:rPr>
                 <w:rStyle w:val="Hyperlink"/>
@@ -1592,7 +1613,7 @@
                 <w:noProof/>
                 <w:webHidden/>
               </w:rPr>
-              <w:instrText xml:space="preserve"> PAGEREF _Toc324282358 \h </w:instrText>
+              <w:instrText xml:space="preserve"> PAGEREF _Toc325384292 \h </w:instrText>
             </w:r>
             <w:r>
               <w:rPr>
@@ -1632,9 +1653,10 @@
             <w:rPr>
               <w:rFonts w:eastAsiaTheme="minorEastAsia"/>
               <w:noProof/>
+              <w:lang w:eastAsia="ja-JP"/>
             </w:rPr>
           </w:pPr>
-          <w:hyperlink w:anchor="_Toc324282359" w:history="1">
+          <w:hyperlink w:anchor="_Toc325384293" w:history="1">
             <w:r>
               <w:rPr>
                 <w:rStyle w:val="Hyperlink"/>
@@ -1661,7 +1683,7 @@
                 <w:noProof/>
                 <w:webHidden/>
               </w:rPr>
-              <w:instrText xml:space="preserve"> PAGEREF _Toc324282359 \h </w:instrText>
+              <w:instrText xml:space="preserve"> PAGEREF _Toc325384293 \h </w:instrText>
             </w:r>
             <w:r>
               <w:rPr>
@@ -1701,9 +1723,10 @@
             <w:rPr>
               <w:rFonts w:eastAsiaTheme="minorEastAsia"/>
               <w:noProof/>
+              <w:lang w:eastAsia="ja-JP"/>
             </w:rPr>
           </w:pPr>
-          <w:hyperlink w:anchor="_Toc324282360" w:history="1">
+          <w:hyperlink w:anchor="_Toc325384294" w:history="1">
             <w:r>
               <w:rPr>
                 <w:rStyle w:val="Hyperlink"/>
@@ -1730,7 +1753,7 @@
                 <w:noProof/>
                 <w:webHidden/>
               </w:rPr>
-              <w:instrText xml:space="preserve"> PAGEREF _Toc324282360 \h </w:instrText>
+              <w:instrText xml:space="preserve"> PAGEREF _Toc325384294 \h </w:instrText>
             </w:r>
             <w:r>
               <w:rPr>
@@ -1770,9 +1793,10 @@
             <w:rPr>
               <w:rFonts w:eastAsiaTheme="minorEastAsia"/>
               <w:noProof/>
+              <w:lang w:eastAsia="ja-JP"/>
             </w:rPr>
           </w:pPr>
-          <w:hyperlink w:anchor="_Toc324282361" w:history="1">
+          <w:hyperlink w:anchor="_Toc325384295" w:history="1">
             <w:r>
               <w:rPr>
                 <w:rStyle w:val="Hyperlink"/>
@@ -1799,7 +1823,7 @@
                 <w:noProof/>
                 <w:webHidden/>
               </w:rPr>
-              <w:instrText xml:space="preserve"> PAGEREF _Toc324282361 \h </w:instrText>
+              <w:instrText xml:space="preserve"> PAGEREF _Toc325384295 \h </w:instrText>
             </w:r>
             <w:r>
               <w:rPr>
@@ -1839,9 +1863,10 @@
             <w:rPr>
               <w:rFonts w:eastAsiaTheme="minorEastAsia"/>
               <w:noProof/>
+              <w:lang w:eastAsia="ja-JP"/>
             </w:rPr>
           </w:pPr>
-          <w:hyperlink w:anchor="_Toc324282362" w:history="1">
+          <w:hyperlink w:anchor="_Toc325384296" w:history="1">
             <w:r>
               <w:rPr>
                 <w:rStyle w:val="Hyperlink"/>
@@ -1868,7 +1893,7 @@
                 <w:noProof/>
                 <w:webHidden/>
               </w:rPr>
-              <w:instrText xml:space="preserve"> PAGEREF _Toc324282362 \h </w:instrText>
+              <w:instrText xml:space="preserve"> PAGEREF _Toc325384296 \h </w:instrText>
             </w:r>
             <w:r>
               <w:rPr>
@@ -1908,9 +1933,10 @@
             <w:rPr>
               <w:rFonts w:eastAsiaTheme="minorEastAsia"/>
               <w:noProof/>
+              <w:lang w:eastAsia="ja-JP"/>
             </w:rPr>
           </w:pPr>
-          <w:hyperlink w:anchor="_Toc324282363" w:history="1">
+          <w:hyperlink w:anchor="_Toc325384297" w:history="1">
             <w:r>
               <w:rPr>
                 <w:rStyle w:val="Hyperlink"/>
@@ -1937,7 +1963,7 @@
                 <w:noProof/>
                 <w:webHidden/>
               </w:rPr>
-              <w:instrText xml:space="preserve"> PAGEREF _Toc324282363 \h </w:instrText>
+              <w:instrText xml:space="preserve"> PAGEREF _Toc325384297 \h </w:instrText>
             </w:r>
             <w:r>
               <w:rPr>
@@ -1977,9 +2003,10 @@
             <w:rPr>
               <w:rFonts w:eastAsiaTheme="minorEastAsia"/>
               <w:noProof/>
+              <w:lang w:eastAsia="ja-JP"/>
             </w:rPr>
           </w:pPr>
-          <w:hyperlink w:anchor="_Toc324282364" w:history="1">
+          <w:hyperlink w:anchor="_Toc325384298" w:history="1">
             <w:r>
               <w:rPr>
                 <w:rStyle w:val="Hyperlink"/>
@@ -2006,7 +2033,7 @@
                 <w:noProof/>
                 <w:webHidden/>
               </w:rPr>
-              <w:instrText xml:space="preserve"> PAGEREF _Toc324282364 \h </w:instrText>
+              <w:instrText xml:space="preserve"> PAGEREF _Toc325384298 \h </w:instrText>
             </w:r>
             <w:r>
               <w:rPr>
@@ -2046,9 +2073,10 @@
             <w:rPr>
               <w:rFonts w:eastAsiaTheme="minorEastAsia"/>
               <w:noProof/>
+              <w:lang w:eastAsia="ja-JP"/>
             </w:rPr>
           </w:pPr>
-          <w:hyperlink w:anchor="_Toc324282365" w:history="1">
+          <w:hyperlink w:anchor="_Toc325384299" w:history="1">
             <w:r>
               <w:rPr>
                 <w:rStyle w:val="Hyperlink"/>
@@ -2075,7 +2103,7 @@
                 <w:noProof/>
                 <w:webHidden/>
               </w:rPr>
-              <w:instrText xml:space="preserve"> PAGEREF _Toc324282365 \h </w:instrText>
+              <w:instrText xml:space="preserve"> PAGEREF _Toc325384299 \h </w:instrText>
             </w:r>
             <w:r>
               <w:rPr>
@@ -2115,9 +2143,10 @@
             <w:rPr>
               <w:rFonts w:eastAsiaTheme="minorEastAsia"/>
               <w:noProof/>
+              <w:lang w:eastAsia="ja-JP"/>
             </w:rPr>
           </w:pPr>
-          <w:hyperlink w:anchor="_Toc324282366" w:history="1">
+          <w:hyperlink w:anchor="_Toc325384300" w:history="1">
             <w:r>
               <w:rPr>
                 <w:rStyle w:val="Hyperlink"/>
@@ -2144,7 +2173,7 @@
                 <w:noProof/>
                 <w:webHidden/>
               </w:rPr>
-              <w:instrText xml:space="preserve"> PAGEREF _Toc324282366 \h </w:instrText>
+              <w:instrText xml:space="preserve"> PAGEREF _Toc325384300 \h </w:instrText>
             </w:r>
             <w:r>
               <w:rPr>
@@ -2184,16 +2213,17 @@
             <w:rPr>
               <w:rFonts w:eastAsiaTheme="minorEastAsia"/>
               <w:noProof/>
+              <w:lang w:eastAsia="ja-JP"/>
             </w:rPr>
           </w:pPr>
-          <w:hyperlink w:anchor="_Toc324282367" w:history="1">
+          <w:hyperlink w:anchor="_Toc325384301" w:history="1">
             <w:r>
               <w:rPr>
                 <w:rStyle w:val="Hyperlink"/>
                 <w:rFonts w:cs="CMBX12"/>
                 <w:noProof/>
               </w:rPr>
-              <w:t>Individual Bytes</w:t>
+              <w:t>Individual Code Points</w:t>
             </w:r>
             <w:r>
               <w:rPr>
@@ -2214,7 +2244,7 @@
                 <w:noProof/>
                 <w:webHidden/>
               </w:rPr>
-              <w:instrText xml:space="preserve"> PAGEREF _Toc324282367 \h </w:instrText>
+              <w:instrText xml:space="preserve"> PAGEREF _Toc325384301 \h </w:instrText>
             </w:r>
             <w:r>
               <w:rPr>
@@ -2254,9 +2284,10 @@
             <w:rPr>
               <w:rFonts w:eastAsiaTheme="minorEastAsia"/>
               <w:noProof/>
+              <w:lang w:eastAsia="ja-JP"/>
             </w:rPr>
           </w:pPr>
-          <w:hyperlink w:anchor="_Toc324282368" w:history="1">
+          <w:hyperlink w:anchor="_Toc325384302" w:history="1">
             <w:r>
               <w:rPr>
                 <w:rStyle w:val="Hyperlink"/>
@@ -2284,7 +2315,7 @@
                 <w:noProof/>
                 <w:webHidden/>
               </w:rPr>
-              <w:instrText xml:space="preserve"> PAGEREF _Toc324282368 \h </w:instrText>
+              <w:instrText xml:space="preserve"> PAGEREF _Toc325384302 \h </w:instrText>
             </w:r>
             <w:r>
               <w:rPr>
@@ -2324,9 +2355,10 @@
             <w:rPr>
               <w:rFonts w:eastAsiaTheme="minorEastAsia"/>
               <w:noProof/>
+              <w:lang w:eastAsia="ja-JP"/>
             </w:rPr>
           </w:pPr>
-          <w:hyperlink w:anchor="_Toc324282369" w:history="1">
+          <w:hyperlink w:anchor="_Toc325384303" w:history="1">
             <w:r>
               <w:rPr>
                 <w:rStyle w:val="Hyperlink"/>
@@ -2354,7 +2386,7 @@
                 <w:noProof/>
                 <w:webHidden/>
               </w:rPr>
-              <w:instrText xml:space="preserve"> PAGEREF _Toc324282369 \h </w:instrText>
+              <w:instrText xml:space="preserve"> PAGEREF _Toc325384303 \h </w:instrText>
             </w:r>
             <w:r>
               <w:rPr>
@@ -2394,9 +2426,10 @@
             <w:rPr>
               <w:rFonts w:eastAsiaTheme="minorEastAsia"/>
               <w:noProof/>
+              <w:lang w:eastAsia="ja-JP"/>
             </w:rPr>
           </w:pPr>
-          <w:hyperlink w:anchor="_Toc324282370" w:history="1">
+          <w:hyperlink w:anchor="_Toc325384304" w:history="1">
             <w:r>
               <w:rPr>
                 <w:rStyle w:val="Hyperlink"/>
@@ -2423,7 +2456,7 @@
                 <w:noProof/>
                 <w:webHidden/>
               </w:rPr>
-              <w:instrText xml:space="preserve"> PAGEREF _Toc324282370 \h </w:instrText>
+              <w:instrText xml:space="preserve"> PAGEREF _Toc325384304 \h </w:instrText>
             </w:r>
             <w:r>
               <w:rPr>
@@ -2463,9 +2496,10 @@
             <w:rPr>
               <w:rFonts w:eastAsiaTheme="minorEastAsia"/>
               <w:noProof/>
+              <w:lang w:eastAsia="ja-JP"/>
             </w:rPr>
           </w:pPr>
-          <w:hyperlink w:anchor="_Toc324282371" w:history="1">
+          <w:hyperlink w:anchor="_Toc325384305" w:history="1">
             <w:r>
               <w:rPr>
                 <w:rStyle w:val="Hyperlink"/>
@@ -2492,7 +2526,7 @@
                 <w:noProof/>
                 <w:webHidden/>
               </w:rPr>
-              <w:instrText xml:space="preserve"> PAGEREF _Toc324282371 \h </w:instrText>
+              <w:instrText xml:space="preserve"> PAGEREF _Toc325384305 \h </w:instrText>
             </w:r>
             <w:r>
               <w:rPr>
@@ -2532,9 +2566,10 @@
             <w:rPr>
               <w:rFonts w:eastAsiaTheme="minorEastAsia"/>
               <w:noProof/>
+              <w:lang w:eastAsia="ja-JP"/>
             </w:rPr>
           </w:pPr>
-          <w:hyperlink w:anchor="_Toc324282372" w:history="1">
+          <w:hyperlink w:anchor="_Toc325384306" w:history="1">
             <w:r>
               <w:rPr>
                 <w:rStyle w:val="Hyperlink"/>
@@ -2561,7 +2596,7 @@
                 <w:noProof/>
                 <w:webHidden/>
               </w:rPr>
-              <w:instrText xml:space="preserve"> PAGEREF _Toc324282372 \h </w:instrText>
+              <w:instrText xml:space="preserve"> PAGEREF _Toc325384306 \h </w:instrText>
             </w:r>
             <w:r>
               <w:rPr>
@@ -2601,9 +2636,10 @@
             <w:rPr>
               <w:rFonts w:eastAsiaTheme="minorEastAsia"/>
               <w:noProof/>
+              <w:lang w:eastAsia="ja-JP"/>
             </w:rPr>
           </w:pPr>
-          <w:hyperlink w:anchor="_Toc324282373" w:history="1">
+          <w:hyperlink w:anchor="_Toc325384307" w:history="1">
             <w:r>
               <w:rPr>
                 <w:rStyle w:val="Hyperlink"/>
@@ -2630,7 +2666,7 @@
                 <w:noProof/>
                 <w:webHidden/>
               </w:rPr>
-              <w:instrText xml:space="preserve"> PAGEREF _Toc324282373 \h </w:instrText>
+              <w:instrText xml:space="preserve"> PAGEREF _Toc325384307 \h </w:instrText>
             </w:r>
             <w:r>
               <w:rPr>
@@ -2670,9 +2706,10 @@
             <w:rPr>
               <w:rFonts w:eastAsiaTheme="minorEastAsia"/>
               <w:noProof/>
+              <w:lang w:eastAsia="ja-JP"/>
             </w:rPr>
           </w:pPr>
-          <w:hyperlink w:anchor="_Toc324282374" w:history="1">
+          <w:hyperlink w:anchor="_Toc325384308" w:history="1">
             <w:r>
               <w:rPr>
                 <w:rStyle w:val="Hyperlink"/>
@@ -2700,7 +2737,7 @@
                 <w:noProof/>
                 <w:webHidden/>
               </w:rPr>
-              <w:instrText xml:space="preserve"> PAGEREF _Toc324282374 \h </w:instrText>
+              <w:instrText xml:space="preserve"> PAGEREF _Toc325384308 \h </w:instrText>
             </w:r>
             <w:r>
               <w:rPr>
@@ -2740,9 +2777,10 @@
             <w:rPr>
               <w:rFonts w:eastAsiaTheme="minorEastAsia"/>
               <w:noProof/>
+              <w:lang w:eastAsia="ja-JP"/>
             </w:rPr>
           </w:pPr>
-          <w:hyperlink w:anchor="_Toc324282375" w:history="1">
+          <w:hyperlink w:anchor="_Toc325384309" w:history="1">
             <w:r>
               <w:rPr>
                 <w:rStyle w:val="Hyperlink"/>
@@ -2769,7 +2807,7 @@
                 <w:noProof/>
                 <w:webHidden/>
               </w:rPr>
-              <w:instrText xml:space="preserve"> PAGEREF _Toc324282375 \h </w:instrText>
+              <w:instrText xml:space="preserve"> PAGEREF _Toc325384309 \h </w:instrText>
             </w:r>
             <w:r>
               <w:rPr>
@@ -2809,9 +2847,10 @@
             <w:rPr>
               <w:rFonts w:eastAsiaTheme="minorEastAsia"/>
               <w:noProof/>
+              <w:lang w:eastAsia="ja-JP"/>
             </w:rPr>
           </w:pPr>
-          <w:hyperlink w:anchor="_Toc324282376" w:history="1">
+          <w:hyperlink w:anchor="_Toc325384310" w:history="1">
             <w:r>
               <w:rPr>
                 <w:rStyle w:val="Hyperlink"/>
@@ -2838,7 +2877,7 @@
                 <w:noProof/>
                 <w:webHidden/>
               </w:rPr>
-              <w:instrText xml:space="preserve"> PAGEREF _Toc324282376 \h </w:instrText>
+              <w:instrText xml:space="preserve"> PAGEREF _Toc325384310 \h </w:instrText>
             </w:r>
             <w:r>
               <w:rPr>
@@ -2878,9 +2917,10 @@
             <w:rPr>
               <w:rFonts w:eastAsiaTheme="minorEastAsia"/>
               <w:noProof/>
+              <w:lang w:eastAsia="ja-JP"/>
             </w:rPr>
           </w:pPr>
-          <w:hyperlink w:anchor="_Toc324282377" w:history="1">
+          <w:hyperlink w:anchor="_Toc325384311" w:history="1">
             <w:r>
               <w:rPr>
                 <w:rStyle w:val="Hyperlink"/>
@@ -2907,7 +2947,7 @@
                 <w:noProof/>
                 <w:webHidden/>
               </w:rPr>
-              <w:instrText xml:space="preserve"> PAGEREF _Toc324282377 \h </w:instrText>
+              <w:instrText xml:space="preserve"> PAGEREF _Toc325384311 \h </w:instrText>
             </w:r>
             <w:r>
               <w:rPr>
@@ -2947,9 +2987,10 @@
             <w:rPr>
               <w:rFonts w:eastAsiaTheme="minorEastAsia"/>
               <w:noProof/>
+              <w:lang w:eastAsia="ja-JP"/>
             </w:rPr>
           </w:pPr>
-          <w:hyperlink w:anchor="_Toc324282378" w:history="1">
+          <w:hyperlink w:anchor="_Toc325384312" w:history="1">
             <w:r>
               <w:rPr>
                 <w:rStyle w:val="Hyperlink"/>
@@ -2976,7 +3017,7 @@
                 <w:noProof/>
                 <w:webHidden/>
               </w:rPr>
-              <w:instrText xml:space="preserve"> PAGEREF _Toc324282378 \h </w:instrText>
+              <w:instrText xml:space="preserve"> PAGEREF _Toc325384312 \h </w:instrText>
             </w:r>
             <w:r>
               <w:rPr>
@@ -3016,9 +3057,10 @@
             <w:rPr>
               <w:rFonts w:eastAsiaTheme="minorEastAsia"/>
               <w:noProof/>
+              <w:lang w:eastAsia="ja-JP"/>
             </w:rPr>
           </w:pPr>
-          <w:hyperlink w:anchor="_Toc324282379" w:history="1">
+          <w:hyperlink w:anchor="_Toc325384313" w:history="1">
             <w:r>
               <w:rPr>
                 <w:rStyle w:val="Hyperlink"/>
@@ -3045,7 +3087,7 @@
                 <w:noProof/>
                 <w:webHidden/>
               </w:rPr>
-              <w:instrText xml:space="preserve"> PAGEREF _Toc324282379 \h </w:instrText>
+              <w:instrText xml:space="preserve"> PAGEREF _Toc325384313 \h </w:instrText>
             </w:r>
             <w:r>
               <w:rPr>
@@ -3085,9 +3127,10 @@
             <w:rPr>
               <w:rFonts w:eastAsiaTheme="minorEastAsia"/>
               <w:noProof/>
+              <w:lang w:eastAsia="ja-JP"/>
             </w:rPr>
           </w:pPr>
-          <w:hyperlink w:anchor="_Toc324282380" w:history="1">
+          <w:hyperlink w:anchor="_Toc325384314" w:history="1">
             <w:r>
               <w:rPr>
                 <w:rStyle w:val="Hyperlink"/>
@@ -3114,7 +3157,7 @@
                 <w:noProof/>
                 <w:webHidden/>
               </w:rPr>
-              <w:instrText xml:space="preserve"> PAGEREF _Toc324282380 \h </w:instrText>
+              <w:instrText xml:space="preserve"> PAGEREF _Toc325384314 \h </w:instrText>
             </w:r>
             <w:r>
               <w:rPr>
@@ -3154,9 +3197,10 @@
             <w:rPr>
               <w:rFonts w:eastAsiaTheme="minorEastAsia"/>
               <w:noProof/>
+              <w:lang w:eastAsia="ja-JP"/>
             </w:rPr>
           </w:pPr>
-          <w:hyperlink w:anchor="_Toc324282381" w:history="1">
+          <w:hyperlink w:anchor="_Toc325384315" w:history="1">
             <w:r>
               <w:rPr>
                 <w:rStyle w:val="Hyperlink"/>
@@ -3183,7 +3227,7 @@
                 <w:noProof/>
                 <w:webHidden/>
               </w:rPr>
-              <w:instrText xml:space="preserve"> PAGEREF _Toc324282381 \h </w:instrText>
+              <w:instrText xml:space="preserve"> PAGEREF _Toc325384315 \h </w:instrText>
             </w:r>
             <w:r>
               <w:rPr>
@@ -3223,9 +3267,10 @@
             <w:rPr>
               <w:rFonts w:eastAsiaTheme="minorEastAsia"/>
               <w:noProof/>
+              <w:lang w:eastAsia="ja-JP"/>
             </w:rPr>
           </w:pPr>
-          <w:hyperlink w:anchor="_Toc324282382" w:history="1">
+          <w:hyperlink w:anchor="_Toc325384316" w:history="1">
             <w:r>
               <w:rPr>
                 <w:rStyle w:val="Hyperlink"/>
@@ -3252,7 +3297,7 @@
                 <w:noProof/>
                 <w:webHidden/>
               </w:rPr>
-              <w:instrText xml:space="preserve"> PAGEREF _Toc324282382 \h </w:instrText>
+              <w:instrText xml:space="preserve"> PAGEREF _Toc325384316 \h </w:instrText>
             </w:r>
             <w:r>
               <w:rPr>
@@ -3292,9 +3337,10 @@
             <w:rPr>
               <w:rFonts w:eastAsiaTheme="minorEastAsia"/>
               <w:noProof/>
+              <w:lang w:eastAsia="ja-JP"/>
             </w:rPr>
           </w:pPr>
-          <w:hyperlink w:anchor="_Toc324282383" w:history="1">
+          <w:hyperlink w:anchor="_Toc325384317" w:history="1">
             <w:r>
               <w:rPr>
                 <w:rStyle w:val="Hyperlink"/>
@@ -3321,7 +3367,7 @@
                 <w:noProof/>
                 <w:webHidden/>
               </w:rPr>
-              <w:instrText xml:space="preserve"> PAGEREF _Toc324282383 \h </w:instrText>
+              <w:instrText xml:space="preserve"> PAGEREF _Toc325384317 \h </w:instrText>
             </w:r>
             <w:r>
               <w:rPr>
@@ -3361,9 +3407,10 @@
             <w:rPr>
               <w:rFonts w:eastAsiaTheme="minorEastAsia"/>
               <w:noProof/>
+              <w:lang w:eastAsia="ja-JP"/>
             </w:rPr>
           </w:pPr>
-          <w:hyperlink w:anchor="_Toc324282384" w:history="1">
+          <w:hyperlink w:anchor="_Toc325384318" w:history="1">
             <w:r>
               <w:rPr>
                 <w:rStyle w:val="Hyperlink"/>
@@ -3390,7 +3437,7 @@
                 <w:noProof/>
                 <w:webHidden/>
               </w:rPr>
-              <w:instrText xml:space="preserve"> PAGEREF _Toc324282384 \h </w:instrText>
+              <w:instrText xml:space="preserve"> PAGEREF _Toc325384318 \h </w:instrText>
             </w:r>
             <w:r>
               <w:rPr>
@@ -3430,9 +3477,10 @@
             <w:rPr>
               <w:rFonts w:eastAsiaTheme="minorEastAsia"/>
               <w:noProof/>
+              <w:lang w:eastAsia="ja-JP"/>
             </w:rPr>
           </w:pPr>
-          <w:hyperlink w:anchor="_Toc324282385" w:history="1">
+          <w:hyperlink w:anchor="_Toc325384319" w:history="1">
             <w:r>
               <w:rPr>
                 <w:rStyle w:val="Hyperlink"/>
@@ -3459,7 +3507,7 @@
                 <w:noProof/>
                 <w:webHidden/>
               </w:rPr>
-              <w:instrText xml:space="preserve"> PAGEREF _Toc324282385 \h </w:instrText>
+              <w:instrText xml:space="preserve"> PAGEREF _Toc325384319 \h </w:instrText>
             </w:r>
             <w:r>
               <w:rPr>
@@ -3499,9 +3547,10 @@
             <w:rPr>
               <w:rFonts w:eastAsiaTheme="minorEastAsia"/>
               <w:noProof/>
+              <w:lang w:eastAsia="ja-JP"/>
             </w:rPr>
           </w:pPr>
-          <w:hyperlink w:anchor="_Toc324282386" w:history="1">
+          <w:hyperlink w:anchor="_Toc325384320" w:history="1">
             <w:r>
               <w:rPr>
                 <w:rStyle w:val="Hyperlink"/>
@@ -3528,7 +3577,7 @@
                 <w:noProof/>
                 <w:webHidden/>
               </w:rPr>
-              <w:instrText xml:space="preserve"> PAGEREF _Toc324282386 \h </w:instrText>
+              <w:instrText xml:space="preserve"> PAGEREF _Toc325384320 \h </w:instrText>
             </w:r>
             <w:r>
               <w:rPr>
@@ -3568,9 +3617,10 @@
             <w:rPr>
               <w:rFonts w:eastAsiaTheme="minorEastAsia"/>
               <w:noProof/>
+              <w:lang w:eastAsia="ja-JP"/>
             </w:rPr>
           </w:pPr>
-          <w:hyperlink w:anchor="_Toc324282387" w:history="1">
+          <w:hyperlink w:anchor="_Toc325384321" w:history="1">
             <w:r>
               <w:rPr>
                 <w:rStyle w:val="Hyperlink"/>
@@ -3597,7 +3647,7 @@
                 <w:noProof/>
                 <w:webHidden/>
               </w:rPr>
-              <w:instrText xml:space="preserve"> PAGEREF _Toc324282387 \h </w:instrText>
+              <w:instrText xml:space="preserve"> PAGEREF _Toc325384321 \h </w:instrText>
             </w:r>
             <w:r>
               <w:rPr>
@@ -3637,9 +3687,10 @@
             <w:rPr>
               <w:rFonts w:eastAsiaTheme="minorEastAsia"/>
               <w:noProof/>
+              <w:lang w:eastAsia="ja-JP"/>
             </w:rPr>
           </w:pPr>
-          <w:hyperlink w:anchor="_Toc324282388" w:history="1">
+          <w:hyperlink w:anchor="_Toc325384322" w:history="1">
             <w:r>
               <w:rPr>
                 <w:rStyle w:val="Hyperlink"/>
@@ -3666,7 +3717,7 @@
                 <w:noProof/>
                 <w:webHidden/>
               </w:rPr>
-              <w:instrText xml:space="preserve"> PAGEREF _Toc324282388 \h </w:instrText>
+              <w:instrText xml:space="preserve"> PAGEREF _Toc325384322 \h </w:instrText>
             </w:r>
             <w:r>
               <w:rPr>
@@ -3706,9 +3757,10 @@
             <w:rPr>
               <w:rFonts w:eastAsiaTheme="minorEastAsia"/>
               <w:noProof/>
+              <w:lang w:eastAsia="ja-JP"/>
             </w:rPr>
           </w:pPr>
-          <w:hyperlink w:anchor="_Toc324282389" w:history="1">
+          <w:hyperlink w:anchor="_Toc325384323" w:history="1">
             <w:r>
               <w:rPr>
                 <w:rStyle w:val="Hyperlink"/>
@@ -3735,7 +3787,7 @@
                 <w:noProof/>
                 <w:webHidden/>
               </w:rPr>
-              <w:instrText xml:space="preserve"> PAGEREF _Toc324282389 \h </w:instrText>
+              <w:instrText xml:space="preserve"> PAGEREF _Toc325384323 \h </w:instrText>
             </w:r>
             <w:r>
               <w:rPr>
@@ -3775,9 +3827,10 @@
             <w:rPr>
               <w:rFonts w:eastAsiaTheme="minorEastAsia"/>
               <w:noProof/>
+              <w:lang w:eastAsia="ja-JP"/>
             </w:rPr>
           </w:pPr>
-          <w:hyperlink w:anchor="_Toc324282390" w:history="1">
+          <w:hyperlink w:anchor="_Toc325384324" w:history="1">
             <w:r>
               <w:rPr>
                 <w:rStyle w:val="Hyperlink"/>
@@ -3804,7 +3857,7 @@
                 <w:noProof/>
                 <w:webHidden/>
               </w:rPr>
-              <w:instrText xml:space="preserve"> PAGEREF _Toc324282390 \h </w:instrText>
+              <w:instrText xml:space="preserve"> PAGEREF _Toc325384324 \h </w:instrText>
             </w:r>
             <w:r>
               <w:rPr>
@@ -3844,9 +3897,10 @@
             <w:rPr>
               <w:rFonts w:eastAsiaTheme="minorEastAsia"/>
               <w:noProof/>
+              <w:lang w:eastAsia="ja-JP"/>
             </w:rPr>
           </w:pPr>
-          <w:hyperlink w:anchor="_Toc324282391" w:history="1">
+          <w:hyperlink w:anchor="_Toc325384325" w:history="1">
             <w:r>
               <w:rPr>
                 <w:rStyle w:val="Hyperlink"/>
@@ -3873,7 +3927,7 @@
                 <w:noProof/>
                 <w:webHidden/>
               </w:rPr>
-              <w:instrText xml:space="preserve"> PAGEREF _Toc324282391 \h </w:instrText>
+              <w:instrText xml:space="preserve"> PAGEREF _Toc325384325 \h </w:instrText>
             </w:r>
             <w:r>
               <w:rPr>
@@ -3913,9 +3967,10 @@
             <w:rPr>
               <w:rFonts w:eastAsiaTheme="minorEastAsia"/>
               <w:noProof/>
+              <w:lang w:eastAsia="ja-JP"/>
             </w:rPr>
           </w:pPr>
-          <w:hyperlink w:anchor="_Toc324282392" w:history="1">
+          <w:hyperlink w:anchor="_Toc325384326" w:history="1">
             <w:r>
               <w:rPr>
                 <w:rStyle w:val="Hyperlink"/>
@@ -3942,7 +3997,7 @@
                 <w:noProof/>
                 <w:webHidden/>
               </w:rPr>
-              <w:instrText xml:space="preserve"> PAGEREF _Toc324282392 \h </w:instrText>
+              <w:instrText xml:space="preserve"> PAGEREF _Toc325384326 \h </w:instrText>
             </w:r>
             <w:r>
               <w:rPr>
@@ -3982,9 +4037,10 @@
             <w:rPr>
               <w:rFonts w:eastAsiaTheme="minorEastAsia"/>
               <w:noProof/>
+              <w:lang w:eastAsia="ja-JP"/>
             </w:rPr>
           </w:pPr>
-          <w:hyperlink w:anchor="_Toc324282393" w:history="1">
+          <w:hyperlink w:anchor="_Toc325384327" w:history="1">
             <w:r>
               <w:rPr>
                 <w:rStyle w:val="Hyperlink"/>
@@ -4011,7 +4067,7 @@
                 <w:noProof/>
                 <w:webHidden/>
               </w:rPr>
-              <w:instrText xml:space="preserve"> PAGEREF _Toc324282393 \h </w:instrText>
+              <w:instrText xml:space="preserve"> PAGEREF _Toc325384327 \h </w:instrText>
             </w:r>
             <w:r>
               <w:rPr>
@@ -4051,9 +4107,10 @@
             <w:rPr>
               <w:rFonts w:eastAsiaTheme="minorEastAsia"/>
               <w:noProof/>
+              <w:lang w:eastAsia="ja-JP"/>
             </w:rPr>
           </w:pPr>
-          <w:hyperlink w:anchor="_Toc324282394" w:history="1">
+          <w:hyperlink w:anchor="_Toc325384328" w:history="1">
             <w:r>
               <w:rPr>
                 <w:rStyle w:val="Hyperlink"/>
@@ -4080,7 +4137,7 @@
                 <w:noProof/>
                 <w:webHidden/>
               </w:rPr>
-              <w:instrText xml:space="preserve"> PAGEREF _Toc324282394 \h </w:instrText>
+              <w:instrText xml:space="preserve"> PAGEREF _Toc325384328 \h </w:instrText>
             </w:r>
             <w:r>
               <w:rPr>
@@ -4120,9 +4177,10 @@
             <w:rPr>
               <w:rFonts w:eastAsiaTheme="minorEastAsia"/>
               <w:noProof/>
+              <w:lang w:eastAsia="ja-JP"/>
             </w:rPr>
           </w:pPr>
-          <w:hyperlink w:anchor="_Toc324282395" w:history="1">
+          <w:hyperlink w:anchor="_Toc325384329" w:history="1">
             <w:r>
               <w:rPr>
                 <w:rStyle w:val="Hyperlink"/>
@@ -4149,7 +4207,7 @@
                 <w:noProof/>
                 <w:webHidden/>
               </w:rPr>
-              <w:instrText xml:space="preserve"> PAGEREF _Toc324282395 \h </w:instrText>
+              <w:instrText xml:space="preserve"> PAGEREF _Toc325384329 \h </w:instrText>
             </w:r>
             <w:r>
               <w:rPr>
@@ -4189,9 +4247,10 @@
             <w:rPr>
               <w:rFonts w:eastAsiaTheme="minorEastAsia"/>
               <w:noProof/>
+              <w:lang w:eastAsia="ja-JP"/>
             </w:rPr>
           </w:pPr>
-          <w:hyperlink w:anchor="_Toc324282396" w:history="1">
+          <w:hyperlink w:anchor="_Toc325384330" w:history="1">
             <w:r>
               <w:rPr>
                 <w:rStyle w:val="Hyperlink"/>
@@ -4218,7 +4277,7 @@
                 <w:noProof/>
                 <w:webHidden/>
               </w:rPr>
-              <w:instrText xml:space="preserve"> PAGEREF _Toc324282396 \h </w:instrText>
+              <w:instrText xml:space="preserve"> PAGEREF _Toc325384330 \h </w:instrText>
             </w:r>
             <w:r>
               <w:rPr>
@@ -4258,9 +4317,10 @@
             <w:rPr>
               <w:rFonts w:eastAsiaTheme="minorEastAsia"/>
               <w:noProof/>
+              <w:lang w:eastAsia="ja-JP"/>
             </w:rPr>
           </w:pPr>
-          <w:hyperlink w:anchor="_Toc324282397" w:history="1">
+          <w:hyperlink w:anchor="_Toc325384331" w:history="1">
             <w:r>
               <w:rPr>
                 <w:rStyle w:val="Hyperlink"/>
@@ -4287,7 +4347,7 @@
                 <w:noProof/>
                 <w:webHidden/>
               </w:rPr>
-              <w:instrText xml:space="preserve"> PAGEREF _Toc324282397 \h </w:instrText>
+              <w:instrText xml:space="preserve"> PAGEREF _Toc325384331 \h </w:instrText>
             </w:r>
             <w:r>
               <w:rPr>
@@ -4327,9 +4387,10 @@
             <w:rPr>
               <w:rFonts w:eastAsiaTheme="minorEastAsia"/>
               <w:noProof/>
+              <w:lang w:eastAsia="ja-JP"/>
             </w:rPr>
           </w:pPr>
-          <w:hyperlink w:anchor="_Toc324282398" w:history="1">
+          <w:hyperlink w:anchor="_Toc325384332" w:history="1">
             <w:r>
               <w:rPr>
                 <w:rStyle w:val="Hyperlink"/>
@@ -4356,7 +4417,7 @@
                 <w:noProof/>
                 <w:webHidden/>
               </w:rPr>
-              <w:instrText xml:space="preserve"> PAGEREF _Toc324282398 \h </w:instrText>
+              <w:instrText xml:space="preserve"> PAGEREF _Toc325384332 \h </w:instrText>
             </w:r>
             <w:r>
               <w:rPr>
@@ -4396,9 +4457,10 @@
             <w:rPr>
               <w:rFonts w:eastAsiaTheme="minorEastAsia"/>
               <w:noProof/>
+              <w:lang w:eastAsia="ja-JP"/>
             </w:rPr>
           </w:pPr>
-          <w:hyperlink w:anchor="_Toc324282399" w:history="1">
+          <w:hyperlink w:anchor="_Toc325384333" w:history="1">
             <w:r>
               <w:rPr>
                 <w:rStyle w:val="Hyperlink"/>
@@ -4425,7 +4487,7 @@
                 <w:noProof/>
                 <w:webHidden/>
               </w:rPr>
-              <w:instrText xml:space="preserve"> PAGEREF _Toc324282399 \h </w:instrText>
+              <w:instrText xml:space="preserve"> PAGEREF _Toc325384333 \h </w:instrText>
             </w:r>
             <w:r>
               <w:rPr>
@@ -4465,9 +4527,10 @@
             <w:rPr>
               <w:rFonts w:eastAsiaTheme="minorEastAsia"/>
               <w:noProof/>
+              <w:lang w:eastAsia="ja-JP"/>
             </w:rPr>
           </w:pPr>
-          <w:hyperlink w:anchor="_Toc324282400" w:history="1">
+          <w:hyperlink w:anchor="_Toc325384334" w:history="1">
             <w:r>
               <w:rPr>
                 <w:rStyle w:val="Hyperlink"/>
@@ -4494,7 +4557,7 @@
                 <w:noProof/>
                 <w:webHidden/>
               </w:rPr>
-              <w:instrText xml:space="preserve"> PAGEREF _Toc324282400 \h </w:instrText>
+              <w:instrText xml:space="preserve"> PAGEREF _Toc325384334 \h </w:instrText>
             </w:r>
             <w:r>
               <w:rPr>
@@ -4534,9 +4597,10 @@
             <w:rPr>
               <w:rFonts w:eastAsiaTheme="minorEastAsia"/>
               <w:noProof/>
+              <w:lang w:eastAsia="ja-JP"/>
             </w:rPr>
           </w:pPr>
-          <w:hyperlink w:anchor="_Toc324282401" w:history="1">
+          <w:hyperlink w:anchor="_Toc325384335" w:history="1">
             <w:r>
               <w:rPr>
                 <w:rStyle w:val="Hyperlink"/>
@@ -4563,7 +4627,7 @@
                 <w:noProof/>
                 <w:webHidden/>
               </w:rPr>
-              <w:instrText xml:space="preserve"> PAGEREF _Toc324282401 \h </w:instrText>
+              <w:instrText xml:space="preserve"> PAGEREF _Toc325384335 \h </w:instrText>
             </w:r>
             <w:r>
               <w:rPr>
@@ -4603,9 +4667,10 @@
             <w:rPr>
               <w:rFonts w:eastAsiaTheme="minorEastAsia"/>
               <w:noProof/>
+              <w:lang w:eastAsia="ja-JP"/>
             </w:rPr>
           </w:pPr>
-          <w:hyperlink w:anchor="_Toc324282402" w:history="1">
+          <w:hyperlink w:anchor="_Toc325384336" w:history="1">
             <w:r>
               <w:rPr>
                 <w:rStyle w:val="Hyperlink"/>
@@ -4632,7 +4697,7 @@
                 <w:noProof/>
                 <w:webHidden/>
               </w:rPr>
-              <w:instrText xml:space="preserve"> PAGEREF _Toc324282402 \h </w:instrText>
+              <w:instrText xml:space="preserve"> PAGEREF _Toc325384336 \h </w:instrText>
             </w:r>
             <w:r>
               <w:rPr>
@@ -4672,9 +4737,10 @@
             <w:rPr>
               <w:rFonts w:eastAsiaTheme="minorEastAsia"/>
               <w:noProof/>
+              <w:lang w:eastAsia="ja-JP"/>
             </w:rPr>
           </w:pPr>
-          <w:hyperlink w:anchor="_Toc324282403" w:history="1">
+          <w:hyperlink w:anchor="_Toc325384337" w:history="1">
             <w:r>
               <w:rPr>
                 <w:rStyle w:val="Hyperlink"/>
@@ -4701,7 +4767,7 @@
                 <w:noProof/>
                 <w:webHidden/>
               </w:rPr>
-              <w:instrText xml:space="preserve"> PAGEREF _Toc324282403 \h </w:instrText>
+              <w:instrText xml:space="preserve"> PAGEREF _Toc325384337 \h </w:instrText>
             </w:r>
             <w:r>
               <w:rPr>
@@ -4751,7 +4817,6 @@
           <w:u w:val="single"/>
         </w:rPr>
       </w:pPr>
-      <w:bookmarkStart w:id="0" w:name="_Toc324282338"/>
       <w:r>
         <w:rPr>
           <w:u w:val="single"/>
@@ -4766,6 +4831,7 @@
           <w:u w:val="single"/>
         </w:rPr>
       </w:pPr>
+      <w:bookmarkStart w:id="0" w:name="_Toc325384272"/>
       <w:r>
         <w:rPr>
           <w:u w:val="single"/>
@@ -4818,7 +4884,7 @@
           <w:u w:val="single"/>
         </w:rPr>
       </w:pPr>
-      <w:bookmarkStart w:id="1" w:name="_Toc324282339"/>
+      <w:bookmarkStart w:id="1" w:name="_Toc325384273"/>
       <w:r>
         <w:rPr>
           <w:u w:val="single"/>
@@ -4913,7 +4979,7 @@
           <w:u w:val="single"/>
         </w:rPr>
       </w:pPr>
-      <w:bookmarkStart w:id="2" w:name="_Toc324282340"/>
+      <w:bookmarkStart w:id="2" w:name="_Toc325384274"/>
       <w:r>
         <w:rPr>
           <w:u w:val="single"/>
@@ -5070,7 +5136,7 @@
           <w:u w:val="single"/>
         </w:rPr>
       </w:pPr>
-      <w:bookmarkStart w:id="3" w:name="_Toc324282341"/>
+      <w:bookmarkStart w:id="3" w:name="_Toc325384275"/>
       <w:r>
         <w:rPr>
           <w:u w:val="single"/>
@@ -5528,7 +5594,7 @@
           <w:u w:val="single"/>
         </w:rPr>
       </w:pPr>
-      <w:bookmarkStart w:id="5" w:name="_Toc324282342"/>
+      <w:bookmarkStart w:id="5" w:name="_Toc325384276"/>
       <w:r>
         <w:rPr>
           <w:u w:val="single"/>
@@ -6460,7 +6526,7 @@
       <w:pPr>
         <w:pStyle w:val="Heading2"/>
       </w:pPr>
-      <w:bookmarkStart w:id="6" w:name="_Toc324282343"/>
+      <w:bookmarkStart w:id="6" w:name="_Toc325384277"/>
       <w:r>
         <w:lastRenderedPageBreak/>
         <w:t>File Locations</w:t>
@@ -6908,7 +6974,7 @@
           <w:u w:val="single"/>
         </w:rPr>
       </w:pPr>
-      <w:bookmarkStart w:id="7" w:name="_Toc324282344"/>
+      <w:bookmarkStart w:id="7" w:name="_Toc325384278"/>
       <w:r>
         <w:rPr>
           <w:u w:val="single"/>
@@ -7045,7 +7111,7 @@
         <w:pStyle w:val="Heading2"/>
         <w:jc w:val="both"/>
       </w:pPr>
-      <w:bookmarkStart w:id="9" w:name="_Toc324282345"/>
+      <w:bookmarkStart w:id="9" w:name="_Toc325384279"/>
       <w:r>
         <w:t>Options</w:t>
       </w:r>
@@ -7056,7 +7122,7 @@
         <w:pStyle w:val="Heading3"/>
         <w:jc w:val="both"/>
       </w:pPr>
-      <w:bookmarkStart w:id="10" w:name="_Toc324282346"/>
+      <w:bookmarkStart w:id="10" w:name="_Toc325384280"/>
       <w:r>
         <w:t>Lightgrep Output Folder</w:t>
       </w:r>
@@ -7109,7 +7175,7 @@
         <w:pStyle w:val="Heading3"/>
         <w:jc w:val="both"/>
       </w:pPr>
-      <w:bookmarkStart w:id="11" w:name="_Toc324282347"/>
+      <w:bookmarkStart w:id="11" w:name="_Toc325384281"/>
       <w:r>
         <w:t>Create Bookmarks</w:t>
       </w:r>
@@ -7160,7 +7226,7 @@
         <w:pStyle w:val="Heading3"/>
         <w:jc w:val="both"/>
       </w:pPr>
-      <w:bookmarkStart w:id="12" w:name="_Toc324282348"/>
+      <w:bookmarkStart w:id="12" w:name="_Toc325384282"/>
       <w:r>
         <w:t>Create Excel Report</w:t>
       </w:r>
@@ -7179,7 +7245,7 @@
         <w:pStyle w:val="Heading3"/>
         <w:jc w:val="both"/>
       </w:pPr>
-      <w:bookmarkStart w:id="13" w:name="_Toc324282349"/>
+      <w:bookmarkStart w:id="13" w:name="_Toc325384283"/>
       <w:r>
         <w:t>One Bookmark Per File</w:t>
       </w:r>
@@ -7210,7 +7276,7 @@
         <w:pStyle w:val="Heading3"/>
         <w:jc w:val="both"/>
       </w:pPr>
-      <w:bookmarkStart w:id="14" w:name="_Toc324282350"/>
+      <w:bookmarkStart w:id="14" w:name="_Toc325384284"/>
       <w:r>
         <w:t>Use Export Folder</w:t>
       </w:r>
@@ -7229,7 +7295,7 @@
         <w:pStyle w:val="Heading3"/>
         <w:jc w:val="both"/>
       </w:pPr>
-      <w:bookmarkStart w:id="15" w:name="_Toc324282351"/>
+      <w:bookmarkStart w:id="15" w:name="_Toc325384285"/>
       <w:r>
         <w:t>Search only selected items</w:t>
       </w:r>
@@ -7248,7 +7314,7 @@
         <w:pStyle w:val="Heading3"/>
         <w:jc w:val="both"/>
       </w:pPr>
-      <w:bookmarkStart w:id="16" w:name="_Toc324282352"/>
+      <w:bookmarkStart w:id="16" w:name="_Toc325384286"/>
       <w:r>
         <w:t>Search for Keywords</w:t>
       </w:r>
@@ -7287,7 +7353,7 @@
         <w:pStyle w:val="Heading3"/>
         <w:jc w:val="both"/>
       </w:pPr>
-      <w:bookmarkStart w:id="17" w:name="_Toc324282353"/>
+      <w:bookmarkStart w:id="17" w:name="_Toc325384287"/>
       <w:r>
         <w:t>Search for Entities</w:t>
       </w:r>
@@ -7306,7 +7372,7 @@
         <w:pStyle w:val="Heading3"/>
         <w:jc w:val="both"/>
       </w:pPr>
-      <w:bookmarkStart w:id="18" w:name="_Toc324282354"/>
+      <w:bookmarkStart w:id="18" w:name="_Toc325384288"/>
       <w:r>
         <w:t>Ignore all items in loaded hash library (search slack)</w:t>
       </w:r>
@@ -7337,7 +7403,7 @@
         <w:pStyle w:val="Heading3"/>
         <w:jc w:val="both"/>
       </w:pPr>
-      <w:bookmarkStart w:id="19" w:name="_Toc324282355"/>
+      <w:bookmarkStart w:id="19" w:name="_Toc325384289"/>
       <w:r>
         <w:t>I</w:t>
       </w:r>
@@ -7372,7 +7438,7 @@
         <w:pStyle w:val="Heading3"/>
         <w:jc w:val="both"/>
       </w:pPr>
-      <w:bookmarkStart w:id="20" w:name="_Toc324282356"/>
+      <w:bookmarkStart w:id="20" w:name="_Toc325384290"/>
       <w:r>
         <w:t>Search Status</w:t>
       </w:r>
@@ -7394,7 +7460,7 @@
         <w:pStyle w:val="Heading3"/>
         <w:jc w:val="both"/>
       </w:pPr>
-      <w:bookmarkStart w:id="21" w:name="_Toc324282357"/>
+      <w:bookmarkStart w:id="21" w:name="_Toc325384291"/>
       <w:r>
         <w:t>Search (Button)</w:t>
       </w:r>
@@ -7443,7 +7509,7 @@
           <w:u w:val="single"/>
         </w:rPr>
       </w:pPr>
-      <w:bookmarkStart w:id="22" w:name="_Toc324282358"/>
+      <w:bookmarkStart w:id="22" w:name="_Toc325384292"/>
       <w:r>
         <w:rPr>
           <w:u w:val="single"/>
@@ -7572,7 +7638,7 @@
         <w:pStyle w:val="Heading2"/>
         <w:jc w:val="both"/>
       </w:pPr>
-      <w:bookmarkStart w:id="24" w:name="_Toc324282359"/>
+      <w:bookmarkStart w:id="24" w:name="_Toc325384293"/>
       <w:r>
         <w:t>Options</w:t>
       </w:r>
@@ -7583,7 +7649,7 @@
         <w:pStyle w:val="Heading3"/>
         <w:jc w:val="both"/>
       </w:pPr>
-      <w:bookmarkStart w:id="25" w:name="_Toc324282360"/>
+      <w:bookmarkStart w:id="25" w:name="_Toc325384294"/>
       <w:r>
         <w:t>Import From EnCase</w:t>
       </w:r>
@@ -7955,7 +8021,7 @@
         <w:pStyle w:val="Heading3"/>
         <w:jc w:val="both"/>
       </w:pPr>
-      <w:bookmarkStart w:id="29" w:name="_Toc324282361"/>
+      <w:bookmarkStart w:id="29" w:name="_Toc325384295"/>
       <w:r>
         <w:t>Add Keyword List</w:t>
       </w:r>
@@ -8198,7 +8264,7 @@
         <w:pStyle w:val="Heading3"/>
         <w:jc w:val="both"/>
       </w:pPr>
-      <w:bookmarkStart w:id="31" w:name="_Toc324282362"/>
+      <w:bookmarkStart w:id="31" w:name="_Toc325384296"/>
       <w:r>
         <w:t>Import / Export XML</w:t>
       </w:r>
@@ -8229,7 +8295,7 @@
         <w:pStyle w:val="Heading3"/>
         <w:jc w:val="both"/>
       </w:pPr>
-      <w:bookmarkStart w:id="32" w:name="_Toc324282363"/>
+      <w:bookmarkStart w:id="32" w:name="_Toc325384297"/>
       <w:r>
         <w:t>Save Settings</w:t>
       </w:r>
@@ -8248,7 +8314,7 @@
         <w:pStyle w:val="Heading3"/>
         <w:jc w:val="both"/>
       </w:pPr>
-      <w:bookmarkStart w:id="33" w:name="_Toc324282364"/>
+      <w:bookmarkStart w:id="33" w:name="_Toc325384298"/>
       <w:r>
         <w:t>Keyword Tree</w:t>
       </w:r>
@@ -8306,7 +8372,7 @@
         <w:pStyle w:val="Heading3"/>
         <w:jc w:val="both"/>
       </w:pPr>
-      <w:bookmarkStart w:id="34" w:name="_Toc324282365"/>
+      <w:bookmarkStart w:id="34" w:name="_Toc325384299"/>
       <w:r>
         <w:t>Editing Keywords</w:t>
       </w:r>
@@ -8485,7 +8551,7 @@
           <wp:inline distT="0" distB="0" distL="0" distR="0">
             <wp:extent cx="4834128" cy="2871216"/>
             <wp:effectExtent l="19050" t="0" r="4572" b="0"/>
-            <wp:docPr id="18" name="Picture 7"/>
+            <wp:docPr id="8" name="Picture 1"/>
             <wp:cNvGraphicFramePr>
               <a:graphicFrameLocks xmlns:a="http://schemas.openxmlformats.org/drawingml/2006/main" noChangeAspect="1"/>
             </wp:cNvGraphicFramePr>
@@ -8493,7 +8559,7 @@
               <a:graphicData uri="http://schemas.openxmlformats.org/drawingml/2006/picture">
                 <pic:pic xmlns:pic="http://schemas.openxmlformats.org/drawingml/2006/picture">
                   <pic:nvPicPr>
-                    <pic:cNvPr id="0" name="Picture 7"/>
+                    <pic:cNvPr id="0" name="Picture 1"/>
                     <pic:cNvPicPr>
                       <a:picLocks noChangeAspect="1" noChangeArrowheads="1"/>
                     </pic:cNvPicPr>
@@ -8561,7 +8627,7 @@
         <w:pStyle w:val="Heading2"/>
       </w:pPr>
       <w:bookmarkStart w:id="37" w:name="_Ref315740120"/>
-      <w:bookmarkStart w:id="38" w:name="_Toc324282366"/>
+      <w:bookmarkStart w:id="38" w:name="_Toc325384300"/>
       <w:r>
         <w:t>Supported Pattern Syntax</w:t>
       </w:r>
@@ -8576,20 +8642,20 @@
           <w:rFonts w:cs="CMBX12"/>
         </w:rPr>
       </w:pPr>
-      <w:bookmarkStart w:id="39" w:name="_Toc324282367"/>
+      <w:bookmarkStart w:id="39" w:name="_Toc325384301"/>
       <w:r>
         <w:rPr>
           <w:rFonts w:cs="CMBX12"/>
         </w:rPr>
         <w:t xml:space="preserve">Individual </w:t>
       </w:r>
+      <w:r>
+        <w:rPr>
+          <w:rFonts w:cs="CMBX12"/>
+        </w:rPr>
+        <w:t>Code Points</w:t>
+      </w:r>
       <w:bookmarkEnd w:id="39"/>
-      <w:r>
-        <w:rPr>
-          <w:rFonts w:cs="CMBX12"/>
-        </w:rPr>
-        <w:t>Code Points</w:t>
-      </w:r>
     </w:p>
     <w:tbl>
       <w:tblPr>
@@ -9964,7 +10030,7 @@
           <w:rFonts w:cs="CMBX10"/>
         </w:rPr>
       </w:pPr>
-      <w:bookmarkStart w:id="40" w:name="_Toc324282368"/>
+      <w:bookmarkStart w:id="40" w:name="_Toc325384302"/>
       <w:r>
         <w:rPr>
           <w:rFonts w:cs="CMBX10"/>
@@ -10131,7 +10197,7 @@
           <w:rFonts w:cstheme="minorHAnsi"/>
         </w:rPr>
       </w:pPr>
-      <w:bookmarkStart w:id="41" w:name="_Toc324282369"/>
+      <w:bookmarkStart w:id="41" w:name="_Toc325384303"/>
       <w:r>
         <w:rPr>
           <w:rFonts w:cstheme="minorHAnsi"/>
@@ -10418,7 +10484,7 @@
         <w:pStyle w:val="Heading3"/>
         <w:jc w:val="both"/>
       </w:pPr>
-      <w:bookmarkStart w:id="42" w:name="_Toc324282370"/>
+      <w:bookmarkStart w:id="42" w:name="_Toc325384304"/>
       <w:r>
         <w:t>Character Class Metacharacters</w:t>
       </w:r>
@@ -10510,7 +10576,7 @@
       <w:pPr>
         <w:pStyle w:val="Heading3"/>
       </w:pPr>
-      <w:bookmarkStart w:id="43" w:name="_Toc324282371"/>
+      <w:bookmarkStart w:id="43" w:name="_Toc325384305"/>
       <w:r>
         <w:t>Named Character Classes</w:t>
       </w:r>
@@ -10735,7 +10801,7 @@
       <w:pPr>
         <w:pStyle w:val="Heading3"/>
       </w:pPr>
-      <w:bookmarkStart w:id="44" w:name="_Toc324282372"/>
+      <w:bookmarkStart w:id="44" w:name="_Toc325384306"/>
       <w:r>
         <w:t>Repetition</w:t>
       </w:r>
@@ -11673,7 +11739,7 @@
       <w:pPr>
         <w:pStyle w:val="Heading3"/>
       </w:pPr>
-      <w:bookmarkStart w:id="45" w:name="_Toc324282373"/>
+      <w:bookmarkStart w:id="45" w:name="_Toc325384307"/>
       <w:r>
         <w:t>Greedy and Reluctant Matching</w:t>
       </w:r>
@@ -12287,7 +12353,7 @@
           <w:rFonts w:cstheme="minorHAnsi"/>
         </w:rPr>
       </w:pPr>
-      <w:bookmarkStart w:id="46" w:name="_Toc324282374"/>
+      <w:bookmarkStart w:id="46" w:name="_Toc325384308"/>
       <w:r>
         <w:rPr>
           <w:rFonts w:cstheme="minorHAnsi"/>
@@ -12475,7 +12541,7 @@
           <w:u w:val="single"/>
         </w:rPr>
       </w:pPr>
-      <w:bookmarkStart w:id="47" w:name="_Toc324282375"/>
+      <w:bookmarkStart w:id="47" w:name="_Toc325384309"/>
       <w:r>
         <w:rPr>
           <w:u w:val="single"/>
@@ -12611,7 +12677,7 @@
         <w:pStyle w:val="Heading2"/>
         <w:jc w:val="both"/>
       </w:pPr>
-      <w:bookmarkStart w:id="49" w:name="_Toc324282376"/>
+      <w:bookmarkStart w:id="49" w:name="_Toc325384310"/>
       <w:r>
         <w:lastRenderedPageBreak/>
         <w:t>Options</w:t>
@@ -12623,7 +12689,7 @@
         <w:pStyle w:val="Heading3"/>
         <w:jc w:val="both"/>
       </w:pPr>
-      <w:bookmarkStart w:id="50" w:name="_Toc324282377"/>
+      <w:bookmarkStart w:id="50" w:name="_Toc325384311"/>
       <w:r>
         <w:t>Entities</w:t>
       </w:r>
@@ -12648,7 +12714,7 @@
         <w:pStyle w:val="Heading3"/>
         <w:jc w:val="both"/>
       </w:pPr>
-      <w:bookmarkStart w:id="51" w:name="_Toc324282378"/>
+      <w:bookmarkStart w:id="51" w:name="_Toc325384312"/>
       <w:r>
         <w:t>Entity Filter</w:t>
       </w:r>
@@ -12679,7 +12745,7 @@
         <w:pStyle w:val="Heading3"/>
         <w:jc w:val="both"/>
       </w:pPr>
-      <w:bookmarkStart w:id="52" w:name="_Toc324282379"/>
+      <w:bookmarkStart w:id="52" w:name="_Toc325384313"/>
       <w:r>
         <w:t>Validation Lists</w:t>
       </w:r>
@@ -12817,7 +12883,7 @@
         <w:pStyle w:val="Heading3"/>
         <w:jc w:val="both"/>
       </w:pPr>
-      <w:bookmarkStart w:id="53" w:name="_Toc324282380"/>
+      <w:bookmarkStart w:id="53" w:name="_Toc325384314"/>
       <w:r>
         <w:t xml:space="preserve">Import </w:t>
       </w:r>
@@ -12872,7 +12938,7 @@
         <w:pStyle w:val="Heading3"/>
         <w:jc w:val="both"/>
       </w:pPr>
-      <w:bookmarkStart w:id="54" w:name="_Toc324282381"/>
+      <w:bookmarkStart w:id="54" w:name="_Toc325384315"/>
       <w:r>
         <w:t>Add Sample Entities</w:t>
       </w:r>
@@ -12926,7 +12992,7 @@
         <w:pStyle w:val="Heading3"/>
         <w:jc w:val="both"/>
       </w:pPr>
-      <w:bookmarkStart w:id="55" w:name="_Toc324282382"/>
+      <w:bookmarkStart w:id="55" w:name="_Toc325384316"/>
       <w:r>
         <w:lastRenderedPageBreak/>
         <w:t>Compile Filters</w:t>
@@ -12946,7 +13012,7 @@
         <w:pStyle w:val="Heading3"/>
         <w:jc w:val="both"/>
       </w:pPr>
-      <w:bookmarkStart w:id="56" w:name="_Toc324282383"/>
+      <w:bookmarkStart w:id="56" w:name="_Toc325384317"/>
       <w:r>
         <w:t>Save Settings</w:t>
       </w:r>
@@ -12964,7 +13030,7 @@
       <w:pPr>
         <w:pStyle w:val="Heading3"/>
       </w:pPr>
-      <w:bookmarkStart w:id="57" w:name="_Toc324282384"/>
+      <w:bookmarkStart w:id="57" w:name="_Toc325384318"/>
       <w:r>
         <w:t>Editing Entities</w:t>
       </w:r>
@@ -13258,7 +13324,7 @@
           <w:u w:val="single"/>
         </w:rPr>
       </w:pPr>
-      <w:bookmarkStart w:id="58" w:name="_Toc324282385"/>
+      <w:bookmarkStart w:id="58" w:name="_Toc325384319"/>
       <w:r>
         <w:rPr>
           <w:u w:val="single"/>
@@ -13394,7 +13460,7 @@
         <w:pStyle w:val="Heading2"/>
         <w:jc w:val="both"/>
       </w:pPr>
-      <w:bookmarkStart w:id="60" w:name="_Toc324282386"/>
+      <w:bookmarkStart w:id="60" w:name="_Toc325384320"/>
       <w:r>
         <w:lastRenderedPageBreak/>
         <w:t>Options</w:t>
@@ -13411,7 +13477,7 @@
         <w:pStyle w:val="Heading3"/>
         <w:jc w:val="both"/>
       </w:pPr>
-      <w:bookmarkStart w:id="61" w:name="_Toc324282387"/>
+      <w:bookmarkStart w:id="61" w:name="_Toc325384321"/>
       <w:r>
         <w:t>File Signature List</w:t>
       </w:r>
@@ -13472,7 +13538,7 @@
         <w:pStyle w:val="Heading3"/>
         <w:jc w:val="both"/>
       </w:pPr>
-      <w:bookmarkStart w:id="62" w:name="_Toc324282388"/>
+      <w:bookmarkStart w:id="62" w:name="_Toc325384322"/>
       <w:r>
         <w:t>Import From EnCase</w:t>
       </w:r>
@@ -13632,7 +13698,7 @@
         <w:pStyle w:val="Heading3"/>
         <w:jc w:val="both"/>
       </w:pPr>
-      <w:bookmarkStart w:id="64" w:name="_Toc324282389"/>
+      <w:bookmarkStart w:id="64" w:name="_Toc325384323"/>
       <w:r>
         <w:t>Reset Defaults</w:t>
       </w:r>
@@ -13665,7 +13731,7 @@
         <w:pStyle w:val="Heading3"/>
         <w:jc w:val="both"/>
       </w:pPr>
-      <w:bookmarkStart w:id="65" w:name="_Toc324282390"/>
+      <w:bookmarkStart w:id="65" w:name="_Toc325384324"/>
       <w:r>
         <w:lastRenderedPageBreak/>
         <w:t>Run Lightgrep automatically</w:t>
@@ -13691,7 +13757,7 @@
         <w:pStyle w:val="Heading3"/>
         <w:jc w:val="both"/>
       </w:pPr>
-      <w:bookmarkStart w:id="66" w:name="_Toc324282391"/>
+      <w:bookmarkStart w:id="66" w:name="_Toc325384325"/>
       <w:r>
         <w:t>Lightgrep executable path</w:t>
       </w:r>
@@ -13728,7 +13794,7 @@
         <w:pStyle w:val="Heading3"/>
         <w:jc w:val="both"/>
       </w:pPr>
-      <w:bookmarkStart w:id="67" w:name="_Toc324282392"/>
+      <w:bookmarkStart w:id="67" w:name="_Toc325384326"/>
       <w:r>
         <w:t>Excelutil executable path</w:t>
       </w:r>
@@ -13756,7 +13822,7 @@
         <w:pStyle w:val="Heading3"/>
         <w:jc w:val="both"/>
       </w:pPr>
-      <w:bookmarkStart w:id="68" w:name="_Toc324282393"/>
+      <w:bookmarkStart w:id="68" w:name="_Toc325384327"/>
       <w:r>
         <w:t>Number of Threads</w:t>
       </w:r>
@@ -13796,7 +13862,7 @@
         <w:pStyle w:val="Heading3"/>
         <w:jc w:val="both"/>
       </w:pPr>
-      <w:bookmarkStart w:id="69" w:name="_Toc324282394"/>
+      <w:bookmarkStart w:id="69" w:name="_Toc325384328"/>
       <w:r>
         <w:t>Log Level</w:t>
       </w:r>
@@ -13827,7 +13893,7 @@
         <w:pStyle w:val="Heading3"/>
         <w:jc w:val="both"/>
       </w:pPr>
-      <w:bookmarkStart w:id="70" w:name="_Toc324282395"/>
+      <w:bookmarkStart w:id="70" w:name="_Toc325384329"/>
       <w:r>
         <w:t>Single File Bookmark Threshold</w:t>
       </w:r>
@@ -13867,7 +13933,7 @@
         <w:pStyle w:val="Heading3"/>
         <w:jc w:val="both"/>
       </w:pPr>
-      <w:bookmarkStart w:id="71" w:name="_Toc324282396"/>
+      <w:bookmarkStart w:id="71" w:name="_Toc325384330"/>
       <w:r>
         <w:t>Save Settings</w:t>
       </w:r>
@@ -13915,7 +13981,7 @@
           <w:u w:val="single"/>
         </w:rPr>
       </w:pPr>
-      <w:bookmarkStart w:id="73" w:name="_Toc324282397"/>
+      <w:bookmarkStart w:id="73" w:name="_Toc325384331"/>
       <w:r>
         <w:rPr>
           <w:u w:val="single"/>
@@ -14193,7 +14259,7 @@
           <w:u w:val="single"/>
         </w:rPr>
       </w:pPr>
-      <w:bookmarkStart w:id="76" w:name="_Toc324282398"/>
+      <w:bookmarkStart w:id="76" w:name="_Toc325384332"/>
       <w:r>
         <w:rPr>
           <w:u w:val="single"/>
@@ -14408,7 +14474,7 @@
           <w:u w:val="single"/>
         </w:rPr>
       </w:pPr>
-      <w:bookmarkStart w:id="78" w:name="_Toc324282399"/>
+      <w:bookmarkStart w:id="78" w:name="_Toc325384333"/>
       <w:r>
         <w:rPr>
           <w:u w:val="single"/>
@@ -14526,7 +14592,7 @@
         <w:pStyle w:val="Heading2"/>
         <w:jc w:val="both"/>
       </w:pPr>
-      <w:bookmarkStart w:id="79" w:name="_Toc324282400"/>
+      <w:bookmarkStart w:id="79" w:name="_Toc325384334"/>
       <w:r>
         <w:t>Bookmark Output</w:t>
       </w:r>
@@ -14749,7 +14815,7 @@
         <w:pStyle w:val="Heading2"/>
         <w:jc w:val="both"/>
       </w:pPr>
-      <w:bookmarkStart w:id="81" w:name="_Toc324282401"/>
+      <w:bookmarkStart w:id="81" w:name="_Toc325384335"/>
       <w:r>
         <w:lastRenderedPageBreak/>
         <w:t>Excel Output</w:t>
@@ -15169,7 +15235,7 @@
           <w:u w:val="single"/>
         </w:rPr>
       </w:pPr>
-      <w:bookmarkStart w:id="83" w:name="_Toc324282402"/>
+      <w:bookmarkStart w:id="83" w:name="_Toc325384336"/>
       <w:r>
         <w:rPr>
           <w:u w:val="single"/>
@@ -16077,7 +16143,7 @@
           <w:u w:val="single"/>
         </w:rPr>
       </w:pPr>
-      <w:bookmarkStart w:id="84" w:name="_Toc324282403"/>
+      <w:bookmarkStart w:id="84" w:name="_Toc325384337"/>
       <w:r>
         <w:rPr>
           <w:u w:val="single"/>
@@ -17068,7 +17134,7 @@
             <w:rPr>
               <w:noProof/>
             </w:rPr>
-            <w:t>41</w:t>
+            <w:t>1</w:t>
           </w:r>
         </w:fldSimple>
       </w:p>

</xml_diff>

<commit_message>
Removed old notes from known issues. Added note about duplicate hits in Beta2 for overlapping encodings
</commit_message>
<xml_diff>
--- a/documentation/Lightgrep for EnCase Manual.docx
+++ b/documentation/Lightgrep for EnCase Manual.docx
@@ -5057,13 +5057,31 @@
         <w:jc w:val="both"/>
       </w:pPr>
       <w:r>
-        <w:t>BETA 2</w:t>
-      </w:r>
-      <w:r>
-        <w:t xml:space="preserve">: Attempting to use characters that can only be represented by UTF-8 or UTF-16 </w:t>
-      </w:r>
-      <w:r>
-        <w:t>may result in unreadable sample values in the Edit Keyword or Edit Entity dialogs. This problem only affects the displayed samples and does not affect the search or actual search hits.</w:t>
+        <w:t xml:space="preserve">BETA 2: Default encodings </w:t>
+      </w:r>
+      <w:r>
+        <w:t xml:space="preserve">in BETA 2 </w:t>
+      </w:r>
+      <w:r>
+        <w:t xml:space="preserve">for new keywords are </w:t>
+      </w:r>
+      <w:r>
+        <w:t>ASCII/Latin1 (Windows 1252)</w:t>
+      </w:r>
+      <w:r>
+        <w:t xml:space="preserve"> and </w:t>
+      </w:r>
+      <w:r>
+        <w:t>UTF-16 Little-endian</w:t>
+      </w:r>
+      <w:r>
+        <w:t xml:space="preserve">. If you select other encodings which overlap these, this could result in duplicate search hits. For example, “hello” contains the same code points in </w:t>
+      </w:r>
+      <w:r>
+        <w:t>ASCII/Latin1 (Windows 1252)</w:t>
+      </w:r>
+      <w:r>
+        <w:t xml:space="preserve"> and UTF-8, so if you select both of these encodings, you will receive one search hit for each encoding. This limitation will not be present in the 1.0 release.</w:t>
       </w:r>
     </w:p>
     <w:p>
@@ -5076,22 +5094,31 @@
         <w:jc w:val="both"/>
       </w:pPr>
       <w:r>
-        <w:t xml:space="preserve">BETA </w:t>
-      </w:r>
-      <w:r>
-        <w:t>2</w:t>
-      </w:r>
-      <w:r>
-        <w:t xml:space="preserve">: Canceling the script waits until the current entry is fully searched to complete. Thus, if searching a device with very large unallocated space, it may take </w:t>
-      </w:r>
-      <w:r>
-        <w:t xml:space="preserve">a </w:t>
-      </w:r>
-      <w:r>
-        <w:t>long</w:t>
-      </w:r>
-      <w:r>
-        <w:t xml:space="preserve"> time to cancel.</w:t>
+        <w:t>BETA 2</w:t>
+      </w:r>
+      <w:r>
+        <w:t xml:space="preserve">: Attempting to use characters that can only be represented by </w:t>
+      </w:r>
+      <w:r>
+        <w:t>an encoding other than</w:t>
+      </w:r>
+      <w:r>
+        <w:t xml:space="preserve"> UTF-16</w:t>
+      </w:r>
+      <w:r>
+        <w:t>LE</w:t>
+      </w:r>
+      <w:r>
+        <w:t xml:space="preserve"> </w:t>
+      </w:r>
+      <w:r>
+        <w:t xml:space="preserve">may result in unreadable sample values in the Edit Keyword or Edit Entity dialogs. This problem only affects the displayed </w:t>
+      </w:r>
+      <w:r>
+        <w:t>samples and does not affect the actual</w:t>
+      </w:r>
+      <w:r>
+        <w:t xml:space="preserve"> search hits.</w:t>
       </w:r>
     </w:p>
     <w:p>
@@ -5104,16 +5131,22 @@
         <w:jc w:val="both"/>
       </w:pPr>
       <w:r>
-        <w:t>BETA 2</w:t>
-      </w:r>
-      <w:r>
-        <w:t xml:space="preserve">, v1.0: </w:t>
-      </w:r>
-      <w:r>
-        <w:t>Not compatible with EnCase version 7</w:t>
-      </w:r>
-      <w:r>
-        <w:t>.</w:t>
+        <w:t xml:space="preserve">BETA </w:t>
+      </w:r>
+      <w:r>
+        <w:t>2</w:t>
+      </w:r>
+      <w:r>
+        <w:t xml:space="preserve">: Canceling the script waits until the current entry is fully searched to complete. Thus, if searching a device with very large unallocated space, it may take </w:t>
+      </w:r>
+      <w:r>
+        <w:t xml:space="preserve">a </w:t>
+      </w:r>
+      <w:r>
+        <w:t>long</w:t>
+      </w:r>
+      <w:r>
+        <w:t xml:space="preserve"> time to cancel.</w:t>
       </w:r>
     </w:p>
     <w:p>
@@ -5126,30 +5159,17 @@
         <w:jc w:val="both"/>
       </w:pPr>
       <w:r>
-        <w:t>If you have an extremely large number of search hits, the search hits file in the Output Folder can grow fairly large. The file will likely reach 4 GB in size after approximately 150 million hits, depending on the keywords you’re using. If the Output Folder is on a FAT32 drive or similar which has a relatively small file size limitation, the search may fail. We suggest that you always use NTFS for the Output Folder file system.</w:t>
-      </w:r>
-    </w:p>
-    <w:p>
-      <w:pPr>
-        <w:pStyle w:val="Heading1"/>
-        <w:rPr>
-          <w:u w:val="single"/>
-        </w:rPr>
-      </w:pPr>
-      <w:bookmarkStart w:id="3" w:name="_Toc325384275"/>
-      <w:r>
-        <w:rPr>
-          <w:u w:val="single"/>
-        </w:rPr>
-        <w:t>Limitations</w:t>
-      </w:r>
-      <w:r>
-        <w:rPr>
-          <w:u w:val="single"/>
-        </w:rPr>
-        <w:t xml:space="preserve"> and General Information</w:t>
-      </w:r>
-      <w:bookmarkEnd w:id="3"/>
+        <w:t>BETA 2</w:t>
+      </w:r>
+      <w:r>
+        <w:t xml:space="preserve">, v1.0: </w:t>
+      </w:r>
+      <w:r>
+        <w:t>Not compatible with EnCase version 7</w:t>
+      </w:r>
+      <w:r>
+        <w:t>.</w:t>
+      </w:r>
     </w:p>
     <w:p>
       <w:pPr>
@@ -5161,17 +5181,30 @@
         <w:jc w:val="both"/>
       </w:pPr>
       <w:r>
-        <w:t xml:space="preserve">We are unable to output search results to the EnCase “Search Hits” tab, because this is not allowed by the EnScript API. Only EnCase’s built-in search functionality can save search hits to this location. Because of this limitation in the EnCase product, we save search hits to the “Bookmarks” tab. It should be noted that Search Hits in EnCase are simply Bookmarks which contain references to the keyword that was searched for, so you’re </w:t>
-      </w:r>
-      <w:r>
+        <w:t>If you have an extremely large number of search hits, the search hits file in the Output Folder can grow fairly large. The file will likely reach 4 GB in size after approximately 150 million hits, depending on the keywords you’re using. If the Output Folder is on a FAT32 drive or similar which has a relatively small file size limitation, the search may fail. We suggest that you always use NTFS for the Output Folder file system.</w:t>
+      </w:r>
+    </w:p>
+    <w:p>
+      <w:pPr>
+        <w:pStyle w:val="Heading1"/>
         <w:rPr>
           <w:u w:val="single"/>
         </w:rPr>
-        <w:t>not</w:t>
-      </w:r>
-      <w:r>
-        <w:t xml:space="preserve"> missing any data that would otherwise be present in the EnCase search hits results.</w:t>
-      </w:r>
+      </w:pPr>
+      <w:bookmarkStart w:id="3" w:name="_Toc325384275"/>
+      <w:r>
+        <w:rPr>
+          <w:u w:val="single"/>
+        </w:rPr>
+        <w:t>Limitations</w:t>
+      </w:r>
+      <w:r>
+        <w:rPr>
+          <w:u w:val="single"/>
+        </w:rPr>
+        <w:t xml:space="preserve"> and General Information</w:t>
+      </w:r>
+      <w:bookmarkEnd w:id="3"/>
     </w:p>
     <w:p>
       <w:pPr>
@@ -5183,25 +5216,20 @@
         <w:jc w:val="both"/>
       </w:pPr>
       <w:r>
-        <w:t xml:space="preserve">Sweeping Bookmarks in EnCase </w:t>
-      </w:r>
-      <w:r>
-        <w:t>v</w:t>
-      </w:r>
-      <w:r>
-        <w:t xml:space="preserve">6 have a limit of </w:t>
-      </w:r>
-      <w:r>
-        <w:t>16,384</w:t>
-      </w:r>
-      <w:r>
-        <w:t xml:space="preserve"> bytes. </w:t>
-      </w:r>
-      <w:r>
-        <w:t>A</w:t>
-      </w:r>
-      <w:r>
-        <w:t>lthough Lightgrep does not have a technical limit on the length of search hits, the limit within EnCase presents a practical limitation when the desired output format is an EnCase Bookmark.</w:t>
+        <w:t xml:space="preserve">We are unable to output search results to the EnCase “Search Hits” tab, because this is not allowed by the EnScript API. Only EnCase’s built-in search functionality can save search hits to this location. Because of this limitation in the EnCase product, we save search hits to the “Bookmarks” tab. It should be noted that Search </w:t>
+      </w:r>
+      <w:r>
+        <w:lastRenderedPageBreak/>
+        <w:t xml:space="preserve">Hits in EnCase are simply Bookmarks which contain references to the keyword that was searched for, so you’re </w:t>
+      </w:r>
+      <w:r>
+        <w:rPr>
+          <w:u w:val="single"/>
+        </w:rPr>
+        <w:t>not</w:t>
+      </w:r>
+      <w:r>
+        <w:t xml:space="preserve"> missing any data that would otherwise be present in the EnCase search hits results.</w:t>
       </w:r>
     </w:p>
     <w:p>
@@ -5214,7 +5242,37 @@
         <w:jc w:val="both"/>
       </w:pPr>
       <w:r>
-        <w:lastRenderedPageBreak/>
+        <w:t xml:space="preserve">Sweeping Bookmarks in EnCase </w:t>
+      </w:r>
+      <w:r>
+        <w:t>v</w:t>
+      </w:r>
+      <w:r>
+        <w:t xml:space="preserve">6 have a limit of </w:t>
+      </w:r>
+      <w:r>
+        <w:t>16,384</w:t>
+      </w:r>
+      <w:r>
+        <w:t xml:space="preserve"> bytes. </w:t>
+      </w:r>
+      <w:r>
+        <w:t>A</w:t>
+      </w:r>
+      <w:r>
+        <w:t>lthough Lightgrep does not have a technical limit on the length of search hits, the limit within EnCase presents a practical limitation when the desired output format is an EnCase Bookmark.</w:t>
+      </w:r>
+    </w:p>
+    <w:p>
+      <w:pPr>
+        <w:pStyle w:val="ListParagraph"/>
+        <w:numPr>
+          <w:ilvl w:val="0"/>
+          <w:numId w:val="2"/>
+        </w:numPr>
+        <w:jc w:val="both"/>
+      </w:pPr>
+      <w:r>
         <w:t xml:space="preserve">We filter a few entries by default before searching. Spcifically, any entries with a </w:t>
       </w:r>
       <w:r>
@@ -17134,7 +17192,7 @@
             <w:rPr>
               <w:noProof/>
             </w:rPr>
-            <w:t>1</w:t>
+            <w:t>5</w:t>
           </w:r>
         </w:fldSimple>
       </w:p>

</xml_diff>

<commit_message>
Reword note about samples in utf-16le
</commit_message>
<xml_diff>
--- a/documentation/Lightgrep for EnCase Manual.docx
+++ b/documentation/Lightgrep for EnCase Manual.docx
@@ -5097,22 +5097,19 @@
         <w:t>BETA 2</w:t>
       </w:r>
       <w:r>
-        <w:t xml:space="preserve">: Attempting to use characters that can only be represented by </w:t>
-      </w:r>
-      <w:r>
-        <w:t>an encoding other than</w:t>
-      </w:r>
-      <w:r>
-        <w:t xml:space="preserve"> UTF-16</w:t>
-      </w:r>
-      <w:r>
-        <w:t>LE</w:t>
-      </w:r>
-      <w:r>
-        <w:t xml:space="preserve"> </w:t>
-      </w:r>
-      <w:r>
-        <w:t xml:space="preserve">may result in unreadable sample values in the Edit Keyword or Edit Entity dialogs. This problem only affects the displayed </w:t>
+        <w:t xml:space="preserve">: </w:t>
+      </w:r>
+      <w:r>
+        <w:t>S</w:t>
+      </w:r>
+      <w:r>
+        <w:t>ample values in the Edit Keyword or Edit Entity dialogs</w:t>
+      </w:r>
+      <w:r>
+        <w:t xml:space="preserve"> are only displayed in UTF-16LE regardless of encodings selected in the dialog</w:t>
+      </w:r>
+      <w:r>
+        <w:t xml:space="preserve">. This only affects the displayed </w:t>
       </w:r>
       <w:r>
         <w:t>samples and does not affect the actual</w:t>

</xml_diff>

<commit_message>
Updated notes about size of sweeping bookmarks. New screenshots for Beta2
</commit_message>
<xml_diff>
--- a/documentation/Lightgrep for EnCase Manual.docx
+++ b/documentation/Lightgrep for EnCase Manual.docx
@@ -186,7 +186,7 @@
           <w:r>
             <w:fldChar w:fldCharType="separate"/>
           </w:r>
-          <w:hyperlink w:anchor="_Toc325384272" w:history="1">
+          <w:hyperlink w:anchor="_Toc325464654" w:history="1">
             <w:r>
               <w:rPr>
                 <w:rStyle w:val="Hyperlink"/>
@@ -213,7 +213,7 @@
                 <w:noProof/>
                 <w:webHidden/>
               </w:rPr>
-              <w:instrText xml:space="preserve"> PAGEREF _Toc325384272 \h </w:instrText>
+              <w:instrText xml:space="preserve"> PAGEREF _Toc325464654 \h </w:instrText>
             </w:r>
             <w:r>
               <w:rPr>
@@ -256,7 +256,7 @@
               <w:lang w:eastAsia="ja-JP"/>
             </w:rPr>
           </w:pPr>
-          <w:hyperlink w:anchor="_Toc325384273" w:history="1">
+          <w:hyperlink w:anchor="_Toc325464655" w:history="1">
             <w:r>
               <w:rPr>
                 <w:rStyle w:val="Hyperlink"/>
@@ -283,7 +283,7 @@
                 <w:noProof/>
                 <w:webHidden/>
               </w:rPr>
-              <w:instrText xml:space="preserve"> PAGEREF _Toc325384273 \h </w:instrText>
+              <w:instrText xml:space="preserve"> PAGEREF _Toc325464655 \h </w:instrText>
             </w:r>
             <w:r>
               <w:rPr>
@@ -326,7 +326,7 @@
               <w:lang w:eastAsia="ja-JP"/>
             </w:rPr>
           </w:pPr>
-          <w:hyperlink w:anchor="_Toc325384274" w:history="1">
+          <w:hyperlink w:anchor="_Toc325464656" w:history="1">
             <w:r>
               <w:rPr>
                 <w:rStyle w:val="Hyperlink"/>
@@ -353,7 +353,7 @@
                 <w:noProof/>
                 <w:webHidden/>
               </w:rPr>
-              <w:instrText xml:space="preserve"> PAGEREF _Toc325384274 \h </w:instrText>
+              <w:instrText xml:space="preserve"> PAGEREF _Toc325464656 \h </w:instrText>
             </w:r>
             <w:r>
               <w:rPr>
@@ -396,7 +396,7 @@
               <w:lang w:eastAsia="ja-JP"/>
             </w:rPr>
           </w:pPr>
-          <w:hyperlink w:anchor="_Toc325384275" w:history="1">
+          <w:hyperlink w:anchor="_Toc325464657" w:history="1">
             <w:r>
               <w:rPr>
                 <w:rStyle w:val="Hyperlink"/>
@@ -423,7 +423,7 @@
                 <w:noProof/>
                 <w:webHidden/>
               </w:rPr>
-              <w:instrText xml:space="preserve"> PAGEREF _Toc325384275 \h </w:instrText>
+              <w:instrText xml:space="preserve"> PAGEREF _Toc325464657 \h </w:instrText>
             </w:r>
             <w:r>
               <w:rPr>
@@ -466,7 +466,7 @@
               <w:lang w:eastAsia="ja-JP"/>
             </w:rPr>
           </w:pPr>
-          <w:hyperlink w:anchor="_Toc325384276" w:history="1">
+          <w:hyperlink w:anchor="_Toc325464658" w:history="1">
             <w:r>
               <w:rPr>
                 <w:rStyle w:val="Hyperlink"/>
@@ -493,7 +493,7 @@
                 <w:noProof/>
                 <w:webHidden/>
               </w:rPr>
-              <w:instrText xml:space="preserve"> PAGEREF _Toc325384276 \h </w:instrText>
+              <w:instrText xml:space="preserve"> PAGEREF _Toc325464658 \h </w:instrText>
             </w:r>
             <w:r>
               <w:rPr>
@@ -536,7 +536,7 @@
               <w:lang w:eastAsia="ja-JP"/>
             </w:rPr>
           </w:pPr>
-          <w:hyperlink w:anchor="_Toc325384277" w:history="1">
+          <w:hyperlink w:anchor="_Toc325464659" w:history="1">
             <w:r>
               <w:rPr>
                 <w:rStyle w:val="Hyperlink"/>
@@ -563,7 +563,7 @@
                 <w:noProof/>
                 <w:webHidden/>
               </w:rPr>
-              <w:instrText xml:space="preserve"> PAGEREF _Toc325384277 \h </w:instrText>
+              <w:instrText xml:space="preserve"> PAGEREF _Toc325464659 \h </w:instrText>
             </w:r>
             <w:r>
               <w:rPr>
@@ -606,7 +606,7 @@
               <w:lang w:eastAsia="ja-JP"/>
             </w:rPr>
           </w:pPr>
-          <w:hyperlink w:anchor="_Toc325384278" w:history="1">
+          <w:hyperlink w:anchor="_Toc325464660" w:history="1">
             <w:r>
               <w:rPr>
                 <w:rStyle w:val="Hyperlink"/>
@@ -633,7 +633,7 @@
                 <w:noProof/>
                 <w:webHidden/>
               </w:rPr>
-              <w:instrText xml:space="preserve"> PAGEREF _Toc325384278 \h </w:instrText>
+              <w:instrText xml:space="preserve"> PAGEREF _Toc325464660 \h </w:instrText>
             </w:r>
             <w:r>
               <w:rPr>
@@ -676,7 +676,7 @@
               <w:lang w:eastAsia="ja-JP"/>
             </w:rPr>
           </w:pPr>
-          <w:hyperlink w:anchor="_Toc325384279" w:history="1">
+          <w:hyperlink w:anchor="_Toc325464661" w:history="1">
             <w:r>
               <w:rPr>
                 <w:rStyle w:val="Hyperlink"/>
@@ -703,7 +703,7 @@
                 <w:noProof/>
                 <w:webHidden/>
               </w:rPr>
-              <w:instrText xml:space="preserve"> PAGEREF _Toc325384279 \h </w:instrText>
+              <w:instrText xml:space="preserve"> PAGEREF _Toc325464661 \h </w:instrText>
             </w:r>
             <w:r>
               <w:rPr>
@@ -746,7 +746,7 @@
               <w:lang w:eastAsia="ja-JP"/>
             </w:rPr>
           </w:pPr>
-          <w:hyperlink w:anchor="_Toc325384280" w:history="1">
+          <w:hyperlink w:anchor="_Toc325464662" w:history="1">
             <w:r>
               <w:rPr>
                 <w:rStyle w:val="Hyperlink"/>
@@ -773,7 +773,7 @@
                 <w:noProof/>
                 <w:webHidden/>
               </w:rPr>
-              <w:instrText xml:space="preserve"> PAGEREF _Toc325384280 \h </w:instrText>
+              <w:instrText xml:space="preserve"> PAGEREF _Toc325464662 \h </w:instrText>
             </w:r>
             <w:r>
               <w:rPr>
@@ -816,7 +816,7 @@
               <w:lang w:eastAsia="ja-JP"/>
             </w:rPr>
           </w:pPr>
-          <w:hyperlink w:anchor="_Toc325384281" w:history="1">
+          <w:hyperlink w:anchor="_Toc325464663" w:history="1">
             <w:r>
               <w:rPr>
                 <w:rStyle w:val="Hyperlink"/>
@@ -843,7 +843,7 @@
                 <w:noProof/>
                 <w:webHidden/>
               </w:rPr>
-              <w:instrText xml:space="preserve"> PAGEREF _Toc325384281 \h </w:instrText>
+              <w:instrText xml:space="preserve"> PAGEREF _Toc325464663 \h </w:instrText>
             </w:r>
             <w:r>
               <w:rPr>
@@ -886,7 +886,7 @@
               <w:lang w:eastAsia="ja-JP"/>
             </w:rPr>
           </w:pPr>
-          <w:hyperlink w:anchor="_Toc325384282" w:history="1">
+          <w:hyperlink w:anchor="_Toc325464664" w:history="1">
             <w:r>
               <w:rPr>
                 <w:rStyle w:val="Hyperlink"/>
@@ -913,7 +913,7 @@
                 <w:noProof/>
                 <w:webHidden/>
               </w:rPr>
-              <w:instrText xml:space="preserve"> PAGEREF _Toc325384282 \h </w:instrText>
+              <w:instrText xml:space="preserve"> PAGEREF _Toc325464664 \h </w:instrText>
             </w:r>
             <w:r>
               <w:rPr>
@@ -956,7 +956,7 @@
               <w:lang w:eastAsia="ja-JP"/>
             </w:rPr>
           </w:pPr>
-          <w:hyperlink w:anchor="_Toc325384283" w:history="1">
+          <w:hyperlink w:anchor="_Toc325464665" w:history="1">
             <w:r>
               <w:rPr>
                 <w:rStyle w:val="Hyperlink"/>
@@ -983,7 +983,7 @@
                 <w:noProof/>
                 <w:webHidden/>
               </w:rPr>
-              <w:instrText xml:space="preserve"> PAGEREF _Toc325384283 \h </w:instrText>
+              <w:instrText xml:space="preserve"> PAGEREF _Toc325464665 \h </w:instrText>
             </w:r>
             <w:r>
               <w:rPr>
@@ -1026,7 +1026,7 @@
               <w:lang w:eastAsia="ja-JP"/>
             </w:rPr>
           </w:pPr>
-          <w:hyperlink w:anchor="_Toc325384284" w:history="1">
+          <w:hyperlink w:anchor="_Toc325464666" w:history="1">
             <w:r>
               <w:rPr>
                 <w:rStyle w:val="Hyperlink"/>
@@ -1053,7 +1053,7 @@
                 <w:noProof/>
                 <w:webHidden/>
               </w:rPr>
-              <w:instrText xml:space="preserve"> PAGEREF _Toc325384284 \h </w:instrText>
+              <w:instrText xml:space="preserve"> PAGEREF _Toc325464666 \h </w:instrText>
             </w:r>
             <w:r>
               <w:rPr>
@@ -1096,7 +1096,7 @@
               <w:lang w:eastAsia="ja-JP"/>
             </w:rPr>
           </w:pPr>
-          <w:hyperlink w:anchor="_Toc325384285" w:history="1">
+          <w:hyperlink w:anchor="_Toc325464667" w:history="1">
             <w:r>
               <w:rPr>
                 <w:rStyle w:val="Hyperlink"/>
@@ -1123,7 +1123,7 @@
                 <w:noProof/>
                 <w:webHidden/>
               </w:rPr>
-              <w:instrText xml:space="preserve"> PAGEREF _Toc325384285 \h </w:instrText>
+              <w:instrText xml:space="preserve"> PAGEREF _Toc325464667 \h </w:instrText>
             </w:r>
             <w:r>
               <w:rPr>
@@ -1166,7 +1166,7 @@
               <w:lang w:eastAsia="ja-JP"/>
             </w:rPr>
           </w:pPr>
-          <w:hyperlink w:anchor="_Toc325384286" w:history="1">
+          <w:hyperlink w:anchor="_Toc325464668" w:history="1">
             <w:r>
               <w:rPr>
                 <w:rStyle w:val="Hyperlink"/>
@@ -1193,7 +1193,7 @@
                 <w:noProof/>
                 <w:webHidden/>
               </w:rPr>
-              <w:instrText xml:space="preserve"> PAGEREF _Toc325384286 \h </w:instrText>
+              <w:instrText xml:space="preserve"> PAGEREF _Toc325464668 \h </w:instrText>
             </w:r>
             <w:r>
               <w:rPr>
@@ -1236,7 +1236,7 @@
               <w:lang w:eastAsia="ja-JP"/>
             </w:rPr>
           </w:pPr>
-          <w:hyperlink w:anchor="_Toc325384287" w:history="1">
+          <w:hyperlink w:anchor="_Toc325464669" w:history="1">
             <w:r>
               <w:rPr>
                 <w:rStyle w:val="Hyperlink"/>
@@ -1263,7 +1263,7 @@
                 <w:noProof/>
                 <w:webHidden/>
               </w:rPr>
-              <w:instrText xml:space="preserve"> PAGEREF _Toc325384287 \h </w:instrText>
+              <w:instrText xml:space="preserve"> PAGEREF _Toc325464669 \h </w:instrText>
             </w:r>
             <w:r>
               <w:rPr>
@@ -1306,7 +1306,7 @@
               <w:lang w:eastAsia="ja-JP"/>
             </w:rPr>
           </w:pPr>
-          <w:hyperlink w:anchor="_Toc325384288" w:history="1">
+          <w:hyperlink w:anchor="_Toc325464670" w:history="1">
             <w:r>
               <w:rPr>
                 <w:rStyle w:val="Hyperlink"/>
@@ -1333,7 +1333,7 @@
                 <w:noProof/>
                 <w:webHidden/>
               </w:rPr>
-              <w:instrText xml:space="preserve"> PAGEREF _Toc325384288 \h </w:instrText>
+              <w:instrText xml:space="preserve"> PAGEREF _Toc325464670 \h </w:instrText>
             </w:r>
             <w:r>
               <w:rPr>
@@ -1376,7 +1376,7 @@
               <w:lang w:eastAsia="ja-JP"/>
             </w:rPr>
           </w:pPr>
-          <w:hyperlink w:anchor="_Toc325384289" w:history="1">
+          <w:hyperlink w:anchor="_Toc325464671" w:history="1">
             <w:r>
               <w:rPr>
                 <w:rStyle w:val="Hyperlink"/>
@@ -1403,7 +1403,7 @@
                 <w:noProof/>
                 <w:webHidden/>
               </w:rPr>
-              <w:instrText xml:space="preserve"> PAGEREF _Toc325384289 \h </w:instrText>
+              <w:instrText xml:space="preserve"> PAGEREF _Toc325464671 \h </w:instrText>
             </w:r>
             <w:r>
               <w:rPr>
@@ -1446,7 +1446,7 @@
               <w:lang w:eastAsia="ja-JP"/>
             </w:rPr>
           </w:pPr>
-          <w:hyperlink w:anchor="_Toc325384290" w:history="1">
+          <w:hyperlink w:anchor="_Toc325464672" w:history="1">
             <w:r>
               <w:rPr>
                 <w:rStyle w:val="Hyperlink"/>
@@ -1473,7 +1473,7 @@
                 <w:noProof/>
                 <w:webHidden/>
               </w:rPr>
-              <w:instrText xml:space="preserve"> PAGEREF _Toc325384290 \h </w:instrText>
+              <w:instrText xml:space="preserve"> PAGEREF _Toc325464672 \h </w:instrText>
             </w:r>
             <w:r>
               <w:rPr>
@@ -1516,7 +1516,7 @@
               <w:lang w:eastAsia="ja-JP"/>
             </w:rPr>
           </w:pPr>
-          <w:hyperlink w:anchor="_Toc325384291" w:history="1">
+          <w:hyperlink w:anchor="_Toc325464673" w:history="1">
             <w:r>
               <w:rPr>
                 <w:rStyle w:val="Hyperlink"/>
@@ -1543,7 +1543,7 @@
                 <w:noProof/>
                 <w:webHidden/>
               </w:rPr>
-              <w:instrText xml:space="preserve"> PAGEREF _Toc325384291 \h </w:instrText>
+              <w:instrText xml:space="preserve"> PAGEREF _Toc325464673 \h </w:instrText>
             </w:r>
             <w:r>
               <w:rPr>
@@ -1586,7 +1586,7 @@
               <w:lang w:eastAsia="ja-JP"/>
             </w:rPr>
           </w:pPr>
-          <w:hyperlink w:anchor="_Toc325384292" w:history="1">
+          <w:hyperlink w:anchor="_Toc325464674" w:history="1">
             <w:r>
               <w:rPr>
                 <w:rStyle w:val="Hyperlink"/>
@@ -1613,7 +1613,7 @@
                 <w:noProof/>
                 <w:webHidden/>
               </w:rPr>
-              <w:instrText xml:space="preserve"> PAGEREF _Toc325384292 \h </w:instrText>
+              <w:instrText xml:space="preserve"> PAGEREF _Toc325464674 \h </w:instrText>
             </w:r>
             <w:r>
               <w:rPr>
@@ -1656,7 +1656,7 @@
               <w:lang w:eastAsia="ja-JP"/>
             </w:rPr>
           </w:pPr>
-          <w:hyperlink w:anchor="_Toc325384293" w:history="1">
+          <w:hyperlink w:anchor="_Toc325464675" w:history="1">
             <w:r>
               <w:rPr>
                 <w:rStyle w:val="Hyperlink"/>
@@ -1683,7 +1683,7 @@
                 <w:noProof/>
                 <w:webHidden/>
               </w:rPr>
-              <w:instrText xml:space="preserve"> PAGEREF _Toc325384293 \h </w:instrText>
+              <w:instrText xml:space="preserve"> PAGEREF _Toc325464675 \h </w:instrText>
             </w:r>
             <w:r>
               <w:rPr>
@@ -1726,7 +1726,7 @@
               <w:lang w:eastAsia="ja-JP"/>
             </w:rPr>
           </w:pPr>
-          <w:hyperlink w:anchor="_Toc325384294" w:history="1">
+          <w:hyperlink w:anchor="_Toc325464676" w:history="1">
             <w:r>
               <w:rPr>
                 <w:rStyle w:val="Hyperlink"/>
@@ -1753,7 +1753,7 @@
                 <w:noProof/>
                 <w:webHidden/>
               </w:rPr>
-              <w:instrText xml:space="preserve"> PAGEREF _Toc325384294 \h </w:instrText>
+              <w:instrText xml:space="preserve"> PAGEREF _Toc325464676 \h </w:instrText>
             </w:r>
             <w:r>
               <w:rPr>
@@ -1796,7 +1796,7 @@
               <w:lang w:eastAsia="ja-JP"/>
             </w:rPr>
           </w:pPr>
-          <w:hyperlink w:anchor="_Toc325384295" w:history="1">
+          <w:hyperlink w:anchor="_Toc325464677" w:history="1">
             <w:r>
               <w:rPr>
                 <w:rStyle w:val="Hyperlink"/>
@@ -1823,7 +1823,7 @@
                 <w:noProof/>
                 <w:webHidden/>
               </w:rPr>
-              <w:instrText xml:space="preserve"> PAGEREF _Toc325384295 \h </w:instrText>
+              <w:instrText xml:space="preserve"> PAGEREF _Toc325464677 \h </w:instrText>
             </w:r>
             <w:r>
               <w:rPr>
@@ -1843,7 +1843,7 @@
                 <w:noProof/>
                 <w:webHidden/>
               </w:rPr>
-              <w:t>20</w:t>
+              <w:t>21</w:t>
             </w:r>
             <w:r>
               <w:rPr>
@@ -1866,7 +1866,7 @@
               <w:lang w:eastAsia="ja-JP"/>
             </w:rPr>
           </w:pPr>
-          <w:hyperlink w:anchor="_Toc325384296" w:history="1">
+          <w:hyperlink w:anchor="_Toc325464678" w:history="1">
             <w:r>
               <w:rPr>
                 <w:rStyle w:val="Hyperlink"/>
@@ -1893,7 +1893,7 @@
                 <w:noProof/>
                 <w:webHidden/>
               </w:rPr>
-              <w:instrText xml:space="preserve"> PAGEREF _Toc325384296 \h </w:instrText>
+              <w:instrText xml:space="preserve"> PAGEREF _Toc325464678 \h </w:instrText>
             </w:r>
             <w:r>
               <w:rPr>
@@ -1936,7 +1936,7 @@
               <w:lang w:eastAsia="ja-JP"/>
             </w:rPr>
           </w:pPr>
-          <w:hyperlink w:anchor="_Toc325384297" w:history="1">
+          <w:hyperlink w:anchor="_Toc325464679" w:history="1">
             <w:r>
               <w:rPr>
                 <w:rStyle w:val="Hyperlink"/>
@@ -1963,7 +1963,7 @@
                 <w:noProof/>
                 <w:webHidden/>
               </w:rPr>
-              <w:instrText xml:space="preserve"> PAGEREF _Toc325384297 \h </w:instrText>
+              <w:instrText xml:space="preserve"> PAGEREF _Toc325464679 \h </w:instrText>
             </w:r>
             <w:r>
               <w:rPr>
@@ -2006,7 +2006,7 @@
               <w:lang w:eastAsia="ja-JP"/>
             </w:rPr>
           </w:pPr>
-          <w:hyperlink w:anchor="_Toc325384298" w:history="1">
+          <w:hyperlink w:anchor="_Toc325464680" w:history="1">
             <w:r>
               <w:rPr>
                 <w:rStyle w:val="Hyperlink"/>
@@ -2033,7 +2033,7 @@
                 <w:noProof/>
                 <w:webHidden/>
               </w:rPr>
-              <w:instrText xml:space="preserve"> PAGEREF _Toc325384298 \h </w:instrText>
+              <w:instrText xml:space="preserve"> PAGEREF _Toc325464680 \h </w:instrText>
             </w:r>
             <w:r>
               <w:rPr>
@@ -2076,7 +2076,7 @@
               <w:lang w:eastAsia="ja-JP"/>
             </w:rPr>
           </w:pPr>
-          <w:hyperlink w:anchor="_Toc325384299" w:history="1">
+          <w:hyperlink w:anchor="_Toc325464681" w:history="1">
             <w:r>
               <w:rPr>
                 <w:rStyle w:val="Hyperlink"/>
@@ -2103,7 +2103,7 @@
                 <w:noProof/>
                 <w:webHidden/>
               </w:rPr>
-              <w:instrText xml:space="preserve"> PAGEREF _Toc325384299 \h </w:instrText>
+              <w:instrText xml:space="preserve"> PAGEREF _Toc325464681 \h </w:instrText>
             </w:r>
             <w:r>
               <w:rPr>
@@ -2123,7 +2123,7 @@
                 <w:noProof/>
                 <w:webHidden/>
               </w:rPr>
-              <w:t>22</w:t>
+              <w:t>23</w:t>
             </w:r>
             <w:r>
               <w:rPr>
@@ -2146,7 +2146,7 @@
               <w:lang w:eastAsia="ja-JP"/>
             </w:rPr>
           </w:pPr>
-          <w:hyperlink w:anchor="_Toc325384300" w:history="1">
+          <w:hyperlink w:anchor="_Toc325464682" w:history="1">
             <w:r>
               <w:rPr>
                 <w:rStyle w:val="Hyperlink"/>
@@ -2173,7 +2173,7 @@
                 <w:noProof/>
                 <w:webHidden/>
               </w:rPr>
-              <w:instrText xml:space="preserve"> PAGEREF _Toc325384300 \h </w:instrText>
+              <w:instrText xml:space="preserve"> PAGEREF _Toc325464682 \h </w:instrText>
             </w:r>
             <w:r>
               <w:rPr>
@@ -2193,7 +2193,7 @@
                 <w:noProof/>
                 <w:webHidden/>
               </w:rPr>
-              <w:t>23</w:t>
+              <w:t>25</w:t>
             </w:r>
             <w:r>
               <w:rPr>
@@ -2216,7 +2216,7 @@
               <w:lang w:eastAsia="ja-JP"/>
             </w:rPr>
           </w:pPr>
-          <w:hyperlink w:anchor="_Toc325384301" w:history="1">
+          <w:hyperlink w:anchor="_Toc325464683" w:history="1">
             <w:r>
               <w:rPr>
                 <w:rStyle w:val="Hyperlink"/>
@@ -2244,7 +2244,7 @@
                 <w:noProof/>
                 <w:webHidden/>
               </w:rPr>
-              <w:instrText xml:space="preserve"> PAGEREF _Toc325384301 \h </w:instrText>
+              <w:instrText xml:space="preserve"> PAGEREF _Toc325464683 \h </w:instrText>
             </w:r>
             <w:r>
               <w:rPr>
@@ -2264,7 +2264,7 @@
                 <w:noProof/>
                 <w:webHidden/>
               </w:rPr>
-              <w:t>23</w:t>
+              <w:t>25</w:t>
             </w:r>
             <w:r>
               <w:rPr>
@@ -2287,7 +2287,7 @@
               <w:lang w:eastAsia="ja-JP"/>
             </w:rPr>
           </w:pPr>
-          <w:hyperlink w:anchor="_Toc325384302" w:history="1">
+          <w:hyperlink w:anchor="_Toc325464684" w:history="1">
             <w:r>
               <w:rPr>
                 <w:rStyle w:val="Hyperlink"/>
@@ -2315,7 +2315,7 @@
                 <w:noProof/>
                 <w:webHidden/>
               </w:rPr>
-              <w:instrText xml:space="preserve"> PAGEREF _Toc325384302 \h </w:instrText>
+              <w:instrText xml:space="preserve"> PAGEREF _Toc325464684 \h </w:instrText>
             </w:r>
             <w:r>
               <w:rPr>
@@ -2335,7 +2335,7 @@
                 <w:noProof/>
                 <w:webHidden/>
               </w:rPr>
-              <w:t>24</w:t>
+              <w:t>25</w:t>
             </w:r>
             <w:r>
               <w:rPr>
@@ -2358,7 +2358,7 @@
               <w:lang w:eastAsia="ja-JP"/>
             </w:rPr>
           </w:pPr>
-          <w:hyperlink w:anchor="_Toc325384303" w:history="1">
+          <w:hyperlink w:anchor="_Toc325464685" w:history="1">
             <w:r>
               <w:rPr>
                 <w:rStyle w:val="Hyperlink"/>
@@ -2386,7 +2386,7 @@
                 <w:noProof/>
                 <w:webHidden/>
               </w:rPr>
-              <w:instrText xml:space="preserve"> PAGEREF _Toc325384303 \h </w:instrText>
+              <w:instrText xml:space="preserve"> PAGEREF _Toc325464685 \h </w:instrText>
             </w:r>
             <w:r>
               <w:rPr>
@@ -2406,7 +2406,7 @@
                 <w:noProof/>
                 <w:webHidden/>
               </w:rPr>
-              <w:t>24</w:t>
+              <w:t>25</w:t>
             </w:r>
             <w:r>
               <w:rPr>
@@ -2429,7 +2429,7 @@
               <w:lang w:eastAsia="ja-JP"/>
             </w:rPr>
           </w:pPr>
-          <w:hyperlink w:anchor="_Toc325384304" w:history="1">
+          <w:hyperlink w:anchor="_Toc325464686" w:history="1">
             <w:r>
               <w:rPr>
                 <w:rStyle w:val="Hyperlink"/>
@@ -2456,7 +2456,7 @@
                 <w:noProof/>
                 <w:webHidden/>
               </w:rPr>
-              <w:instrText xml:space="preserve"> PAGEREF _Toc325384304 \h </w:instrText>
+              <w:instrText xml:space="preserve"> PAGEREF _Toc325464686 \h </w:instrText>
             </w:r>
             <w:r>
               <w:rPr>
@@ -2476,7 +2476,7 @@
                 <w:noProof/>
                 <w:webHidden/>
               </w:rPr>
-              <w:t>25</w:t>
+              <w:t>26</w:t>
             </w:r>
             <w:r>
               <w:rPr>
@@ -2499,7 +2499,7 @@
               <w:lang w:eastAsia="ja-JP"/>
             </w:rPr>
           </w:pPr>
-          <w:hyperlink w:anchor="_Toc325384305" w:history="1">
+          <w:hyperlink w:anchor="_Toc325464687" w:history="1">
             <w:r>
               <w:rPr>
                 <w:rStyle w:val="Hyperlink"/>
@@ -2526,7 +2526,7 @@
                 <w:noProof/>
                 <w:webHidden/>
               </w:rPr>
-              <w:instrText xml:space="preserve"> PAGEREF _Toc325384305 \h </w:instrText>
+              <w:instrText xml:space="preserve"> PAGEREF _Toc325464687 \h </w:instrText>
             </w:r>
             <w:r>
               <w:rPr>
@@ -2546,7 +2546,7 @@
                 <w:noProof/>
                 <w:webHidden/>
               </w:rPr>
-              <w:t>25</w:t>
+              <w:t>26</w:t>
             </w:r>
             <w:r>
               <w:rPr>
@@ -2569,7 +2569,7 @@
               <w:lang w:eastAsia="ja-JP"/>
             </w:rPr>
           </w:pPr>
-          <w:hyperlink w:anchor="_Toc325384306" w:history="1">
+          <w:hyperlink w:anchor="_Toc325464688" w:history="1">
             <w:r>
               <w:rPr>
                 <w:rStyle w:val="Hyperlink"/>
@@ -2596,7 +2596,7 @@
                 <w:noProof/>
                 <w:webHidden/>
               </w:rPr>
-              <w:instrText xml:space="preserve"> PAGEREF _Toc325384306 \h </w:instrText>
+              <w:instrText xml:space="preserve"> PAGEREF _Toc325464688 \h </w:instrText>
             </w:r>
             <w:r>
               <w:rPr>
@@ -2616,7 +2616,7 @@
                 <w:noProof/>
                 <w:webHidden/>
               </w:rPr>
-              <w:t>25</w:t>
+              <w:t>27</w:t>
             </w:r>
             <w:r>
               <w:rPr>
@@ -2639,7 +2639,7 @@
               <w:lang w:eastAsia="ja-JP"/>
             </w:rPr>
           </w:pPr>
-          <w:hyperlink w:anchor="_Toc325384307" w:history="1">
+          <w:hyperlink w:anchor="_Toc325464689" w:history="1">
             <w:r>
               <w:rPr>
                 <w:rStyle w:val="Hyperlink"/>
@@ -2666,7 +2666,7 @@
                 <w:noProof/>
                 <w:webHidden/>
               </w:rPr>
-              <w:instrText xml:space="preserve"> PAGEREF _Toc325384307 \h </w:instrText>
+              <w:instrText xml:space="preserve"> PAGEREF _Toc325464689 \h </w:instrText>
             </w:r>
             <w:r>
               <w:rPr>
@@ -2686,7 +2686,7 @@
                 <w:noProof/>
                 <w:webHidden/>
               </w:rPr>
-              <w:t>26</w:t>
+              <w:t>27</w:t>
             </w:r>
             <w:r>
               <w:rPr>
@@ -2709,7 +2709,7 @@
               <w:lang w:eastAsia="ja-JP"/>
             </w:rPr>
           </w:pPr>
-          <w:hyperlink w:anchor="_Toc325384308" w:history="1">
+          <w:hyperlink w:anchor="_Toc325464690" w:history="1">
             <w:r>
               <w:rPr>
                 <w:rStyle w:val="Hyperlink"/>
@@ -2737,7 +2737,7 @@
                 <w:noProof/>
                 <w:webHidden/>
               </w:rPr>
-              <w:instrText xml:space="preserve"> PAGEREF _Toc325384308 \h </w:instrText>
+              <w:instrText xml:space="preserve"> PAGEREF _Toc325464690 \h </w:instrText>
             </w:r>
             <w:r>
               <w:rPr>
@@ -2757,7 +2757,7 @@
                 <w:noProof/>
                 <w:webHidden/>
               </w:rPr>
-              <w:t>26</w:t>
+              <w:t>28</w:t>
             </w:r>
             <w:r>
               <w:rPr>
@@ -2780,7 +2780,7 @@
               <w:lang w:eastAsia="ja-JP"/>
             </w:rPr>
           </w:pPr>
-          <w:hyperlink w:anchor="_Toc325384309" w:history="1">
+          <w:hyperlink w:anchor="_Toc325464691" w:history="1">
             <w:r>
               <w:rPr>
                 <w:rStyle w:val="Hyperlink"/>
@@ -2807,7 +2807,7 @@
                 <w:noProof/>
                 <w:webHidden/>
               </w:rPr>
-              <w:instrText xml:space="preserve"> PAGEREF _Toc325384309 \h </w:instrText>
+              <w:instrText xml:space="preserve"> PAGEREF _Toc325464691 \h </w:instrText>
             </w:r>
             <w:r>
               <w:rPr>
@@ -2827,7 +2827,7 @@
                 <w:noProof/>
                 <w:webHidden/>
               </w:rPr>
-              <w:t>28</w:t>
+              <w:t>29</w:t>
             </w:r>
             <w:r>
               <w:rPr>
@@ -2850,7 +2850,7 @@
               <w:lang w:eastAsia="ja-JP"/>
             </w:rPr>
           </w:pPr>
-          <w:hyperlink w:anchor="_Toc325384310" w:history="1">
+          <w:hyperlink w:anchor="_Toc325464692" w:history="1">
             <w:r>
               <w:rPr>
                 <w:rStyle w:val="Hyperlink"/>
@@ -2877,7 +2877,7 @@
                 <w:noProof/>
                 <w:webHidden/>
               </w:rPr>
-              <w:instrText xml:space="preserve"> PAGEREF _Toc325384310 \h </w:instrText>
+              <w:instrText xml:space="preserve"> PAGEREF _Toc325464692 \h </w:instrText>
             </w:r>
             <w:r>
               <w:rPr>
@@ -2897,7 +2897,7 @@
                 <w:noProof/>
                 <w:webHidden/>
               </w:rPr>
-              <w:t>29</w:t>
+              <w:t>30</w:t>
             </w:r>
             <w:r>
               <w:rPr>
@@ -2920,7 +2920,7 @@
               <w:lang w:eastAsia="ja-JP"/>
             </w:rPr>
           </w:pPr>
-          <w:hyperlink w:anchor="_Toc325384311" w:history="1">
+          <w:hyperlink w:anchor="_Toc325464693" w:history="1">
             <w:r>
               <w:rPr>
                 <w:rStyle w:val="Hyperlink"/>
@@ -2947,7 +2947,7 @@
                 <w:noProof/>
                 <w:webHidden/>
               </w:rPr>
-              <w:instrText xml:space="preserve"> PAGEREF _Toc325384311 \h </w:instrText>
+              <w:instrText xml:space="preserve"> PAGEREF _Toc325464693 \h </w:instrText>
             </w:r>
             <w:r>
               <w:rPr>
@@ -2967,7 +2967,7 @@
                 <w:noProof/>
                 <w:webHidden/>
               </w:rPr>
-              <w:t>29</w:t>
+              <w:t>30</w:t>
             </w:r>
             <w:r>
               <w:rPr>
@@ -2990,7 +2990,7 @@
               <w:lang w:eastAsia="ja-JP"/>
             </w:rPr>
           </w:pPr>
-          <w:hyperlink w:anchor="_Toc325384312" w:history="1">
+          <w:hyperlink w:anchor="_Toc325464694" w:history="1">
             <w:r>
               <w:rPr>
                 <w:rStyle w:val="Hyperlink"/>
@@ -3017,7 +3017,7 @@
                 <w:noProof/>
                 <w:webHidden/>
               </w:rPr>
-              <w:instrText xml:space="preserve"> PAGEREF _Toc325384312 \h </w:instrText>
+              <w:instrText xml:space="preserve"> PAGEREF _Toc325464694 \h </w:instrText>
             </w:r>
             <w:r>
               <w:rPr>
@@ -3037,7 +3037,7 @@
                 <w:noProof/>
                 <w:webHidden/>
               </w:rPr>
-              <w:t>29</w:t>
+              <w:t>30</w:t>
             </w:r>
             <w:r>
               <w:rPr>
@@ -3060,7 +3060,7 @@
               <w:lang w:eastAsia="ja-JP"/>
             </w:rPr>
           </w:pPr>
-          <w:hyperlink w:anchor="_Toc325384313" w:history="1">
+          <w:hyperlink w:anchor="_Toc325464695" w:history="1">
             <w:r>
               <w:rPr>
                 <w:rStyle w:val="Hyperlink"/>
@@ -3087,7 +3087,7 @@
                 <w:noProof/>
                 <w:webHidden/>
               </w:rPr>
-              <w:instrText xml:space="preserve"> PAGEREF _Toc325384313 \h </w:instrText>
+              <w:instrText xml:space="preserve"> PAGEREF _Toc325464695 \h </w:instrText>
             </w:r>
             <w:r>
               <w:rPr>
@@ -3107,7 +3107,7 @@
                 <w:noProof/>
                 <w:webHidden/>
               </w:rPr>
-              <w:t>29</w:t>
+              <w:t>30</w:t>
             </w:r>
             <w:r>
               <w:rPr>
@@ -3130,7 +3130,7 @@
               <w:lang w:eastAsia="ja-JP"/>
             </w:rPr>
           </w:pPr>
-          <w:hyperlink w:anchor="_Toc325384314" w:history="1">
+          <w:hyperlink w:anchor="_Toc325464696" w:history="1">
             <w:r>
               <w:rPr>
                 <w:rStyle w:val="Hyperlink"/>
@@ -3157,7 +3157,7 @@
                 <w:noProof/>
                 <w:webHidden/>
               </w:rPr>
-              <w:instrText xml:space="preserve"> PAGEREF _Toc325384314 \h </w:instrText>
+              <w:instrText xml:space="preserve"> PAGEREF _Toc325464696 \h </w:instrText>
             </w:r>
             <w:r>
               <w:rPr>
@@ -3177,7 +3177,7 @@
                 <w:noProof/>
                 <w:webHidden/>
               </w:rPr>
-              <w:t>29</w:t>
+              <w:t>30</w:t>
             </w:r>
             <w:r>
               <w:rPr>
@@ -3200,7 +3200,7 @@
               <w:lang w:eastAsia="ja-JP"/>
             </w:rPr>
           </w:pPr>
-          <w:hyperlink w:anchor="_Toc325384315" w:history="1">
+          <w:hyperlink w:anchor="_Toc325464697" w:history="1">
             <w:r>
               <w:rPr>
                 <w:rStyle w:val="Hyperlink"/>
@@ -3227,7 +3227,7 @@
                 <w:noProof/>
                 <w:webHidden/>
               </w:rPr>
-              <w:instrText xml:space="preserve"> PAGEREF _Toc325384315 \h </w:instrText>
+              <w:instrText xml:space="preserve"> PAGEREF _Toc325464697 \h </w:instrText>
             </w:r>
             <w:r>
               <w:rPr>
@@ -3247,7 +3247,7 @@
                 <w:noProof/>
                 <w:webHidden/>
               </w:rPr>
-              <w:t>29</w:t>
+              <w:t>30</w:t>
             </w:r>
             <w:r>
               <w:rPr>
@@ -3270,7 +3270,7 @@
               <w:lang w:eastAsia="ja-JP"/>
             </w:rPr>
           </w:pPr>
-          <w:hyperlink w:anchor="_Toc325384316" w:history="1">
+          <w:hyperlink w:anchor="_Toc325464698" w:history="1">
             <w:r>
               <w:rPr>
                 <w:rStyle w:val="Hyperlink"/>
@@ -3297,7 +3297,7 @@
                 <w:noProof/>
                 <w:webHidden/>
               </w:rPr>
-              <w:instrText xml:space="preserve"> PAGEREF _Toc325384316 \h </w:instrText>
+              <w:instrText xml:space="preserve"> PAGEREF _Toc325464698 \h </w:instrText>
             </w:r>
             <w:r>
               <w:rPr>
@@ -3317,7 +3317,7 @@
                 <w:noProof/>
                 <w:webHidden/>
               </w:rPr>
-              <w:t>30</w:t>
+              <w:t>31</w:t>
             </w:r>
             <w:r>
               <w:rPr>
@@ -3340,7 +3340,7 @@
               <w:lang w:eastAsia="ja-JP"/>
             </w:rPr>
           </w:pPr>
-          <w:hyperlink w:anchor="_Toc325384317" w:history="1">
+          <w:hyperlink w:anchor="_Toc325464699" w:history="1">
             <w:r>
               <w:rPr>
                 <w:rStyle w:val="Hyperlink"/>
@@ -3367,7 +3367,7 @@
                 <w:noProof/>
                 <w:webHidden/>
               </w:rPr>
-              <w:instrText xml:space="preserve"> PAGEREF _Toc325384317 \h </w:instrText>
+              <w:instrText xml:space="preserve"> PAGEREF _Toc325464699 \h </w:instrText>
             </w:r>
             <w:r>
               <w:rPr>
@@ -3387,7 +3387,7 @@
                 <w:noProof/>
                 <w:webHidden/>
               </w:rPr>
-              <w:t>30</w:t>
+              <w:t>31</w:t>
             </w:r>
             <w:r>
               <w:rPr>
@@ -3410,7 +3410,7 @@
               <w:lang w:eastAsia="ja-JP"/>
             </w:rPr>
           </w:pPr>
-          <w:hyperlink w:anchor="_Toc325384318" w:history="1">
+          <w:hyperlink w:anchor="_Toc325464700" w:history="1">
             <w:r>
               <w:rPr>
                 <w:rStyle w:val="Hyperlink"/>
@@ -3437,7 +3437,7 @@
                 <w:noProof/>
                 <w:webHidden/>
               </w:rPr>
-              <w:instrText xml:space="preserve"> PAGEREF _Toc325384318 \h </w:instrText>
+              <w:instrText xml:space="preserve"> PAGEREF _Toc325464700 \h </w:instrText>
             </w:r>
             <w:r>
               <w:rPr>
@@ -3457,7 +3457,7 @@
                 <w:noProof/>
                 <w:webHidden/>
               </w:rPr>
-              <w:t>30</w:t>
+              <w:t>31</w:t>
             </w:r>
             <w:r>
               <w:rPr>
@@ -3480,7 +3480,7 @@
               <w:lang w:eastAsia="ja-JP"/>
             </w:rPr>
           </w:pPr>
-          <w:hyperlink w:anchor="_Toc325384319" w:history="1">
+          <w:hyperlink w:anchor="_Toc325464701" w:history="1">
             <w:r>
               <w:rPr>
                 <w:rStyle w:val="Hyperlink"/>
@@ -3507,7 +3507,7 @@
                 <w:noProof/>
                 <w:webHidden/>
               </w:rPr>
-              <w:instrText xml:space="preserve"> PAGEREF _Toc325384319 \h </w:instrText>
+              <w:instrText xml:space="preserve"> PAGEREF _Toc325464701 \h </w:instrText>
             </w:r>
             <w:r>
               <w:rPr>
@@ -3527,7 +3527,7 @@
                 <w:noProof/>
                 <w:webHidden/>
               </w:rPr>
-              <w:t>32</w:t>
+              <w:t>34</w:t>
             </w:r>
             <w:r>
               <w:rPr>
@@ -3550,7 +3550,7 @@
               <w:lang w:eastAsia="ja-JP"/>
             </w:rPr>
           </w:pPr>
-          <w:hyperlink w:anchor="_Toc325384320" w:history="1">
+          <w:hyperlink w:anchor="_Toc325464702" w:history="1">
             <w:r>
               <w:rPr>
                 <w:rStyle w:val="Hyperlink"/>
@@ -3577,7 +3577,7 @@
                 <w:noProof/>
                 <w:webHidden/>
               </w:rPr>
-              <w:instrText xml:space="preserve"> PAGEREF _Toc325384320 \h </w:instrText>
+              <w:instrText xml:space="preserve"> PAGEREF _Toc325464702 \h </w:instrText>
             </w:r>
             <w:r>
               <w:rPr>
@@ -3597,7 +3597,7 @@
                 <w:noProof/>
                 <w:webHidden/>
               </w:rPr>
-              <w:t>33</w:t>
+              <w:t>35</w:t>
             </w:r>
             <w:r>
               <w:rPr>
@@ -3620,7 +3620,7 @@
               <w:lang w:eastAsia="ja-JP"/>
             </w:rPr>
           </w:pPr>
-          <w:hyperlink w:anchor="_Toc325384321" w:history="1">
+          <w:hyperlink w:anchor="_Toc325464703" w:history="1">
             <w:r>
               <w:rPr>
                 <w:rStyle w:val="Hyperlink"/>
@@ -3647,7 +3647,7 @@
                 <w:noProof/>
                 <w:webHidden/>
               </w:rPr>
-              <w:instrText xml:space="preserve"> PAGEREF _Toc325384321 \h </w:instrText>
+              <w:instrText xml:space="preserve"> PAGEREF _Toc325464703 \h </w:instrText>
             </w:r>
             <w:r>
               <w:rPr>
@@ -3667,7 +3667,7 @@
                 <w:noProof/>
                 <w:webHidden/>
               </w:rPr>
-              <w:t>33</w:t>
+              <w:t>35</w:t>
             </w:r>
             <w:r>
               <w:rPr>
@@ -3690,7 +3690,7 @@
               <w:lang w:eastAsia="ja-JP"/>
             </w:rPr>
           </w:pPr>
-          <w:hyperlink w:anchor="_Toc325384322" w:history="1">
+          <w:hyperlink w:anchor="_Toc325464704" w:history="1">
             <w:r>
               <w:rPr>
                 <w:rStyle w:val="Hyperlink"/>
@@ -3717,7 +3717,7 @@
                 <w:noProof/>
                 <w:webHidden/>
               </w:rPr>
-              <w:instrText xml:space="preserve"> PAGEREF _Toc325384322 \h </w:instrText>
+              <w:instrText xml:space="preserve"> PAGEREF _Toc325464704 \h </w:instrText>
             </w:r>
             <w:r>
               <w:rPr>
@@ -3737,7 +3737,7 @@
                 <w:noProof/>
                 <w:webHidden/>
               </w:rPr>
-              <w:t>33</w:t>
+              <w:t>35</w:t>
             </w:r>
             <w:r>
               <w:rPr>
@@ -3760,7 +3760,7 @@
               <w:lang w:eastAsia="ja-JP"/>
             </w:rPr>
           </w:pPr>
-          <w:hyperlink w:anchor="_Toc325384323" w:history="1">
+          <w:hyperlink w:anchor="_Toc325464705" w:history="1">
             <w:r>
               <w:rPr>
                 <w:rStyle w:val="Hyperlink"/>
@@ -3787,7 +3787,7 @@
                 <w:noProof/>
                 <w:webHidden/>
               </w:rPr>
-              <w:instrText xml:space="preserve"> PAGEREF _Toc325384323 \h </w:instrText>
+              <w:instrText xml:space="preserve"> PAGEREF _Toc325464705 \h </w:instrText>
             </w:r>
             <w:r>
               <w:rPr>
@@ -3807,7 +3807,7 @@
                 <w:noProof/>
                 <w:webHidden/>
               </w:rPr>
-              <w:t>33</w:t>
+              <w:t>35</w:t>
             </w:r>
             <w:r>
               <w:rPr>
@@ -3830,7 +3830,7 @@
               <w:lang w:eastAsia="ja-JP"/>
             </w:rPr>
           </w:pPr>
-          <w:hyperlink w:anchor="_Toc325384324" w:history="1">
+          <w:hyperlink w:anchor="_Toc325464706" w:history="1">
             <w:r>
               <w:rPr>
                 <w:rStyle w:val="Hyperlink"/>
@@ -3857,7 +3857,7 @@
                 <w:noProof/>
                 <w:webHidden/>
               </w:rPr>
-              <w:instrText xml:space="preserve"> PAGEREF _Toc325384324 \h </w:instrText>
+              <w:instrText xml:space="preserve"> PAGEREF _Toc325464706 \h </w:instrText>
             </w:r>
             <w:r>
               <w:rPr>
@@ -3877,7 +3877,7 @@
                 <w:noProof/>
                 <w:webHidden/>
               </w:rPr>
-              <w:t>34</w:t>
+              <w:t>36</w:t>
             </w:r>
             <w:r>
               <w:rPr>
@@ -3900,7 +3900,7 @@
               <w:lang w:eastAsia="ja-JP"/>
             </w:rPr>
           </w:pPr>
-          <w:hyperlink w:anchor="_Toc325384325" w:history="1">
+          <w:hyperlink w:anchor="_Toc325464707" w:history="1">
             <w:r>
               <w:rPr>
                 <w:rStyle w:val="Hyperlink"/>
@@ -3927,7 +3927,7 @@
                 <w:noProof/>
                 <w:webHidden/>
               </w:rPr>
-              <w:instrText xml:space="preserve"> PAGEREF _Toc325384325 \h </w:instrText>
+              <w:instrText xml:space="preserve"> PAGEREF _Toc325464707 \h </w:instrText>
             </w:r>
             <w:r>
               <w:rPr>
@@ -3947,7 +3947,7 @@
                 <w:noProof/>
                 <w:webHidden/>
               </w:rPr>
-              <w:t>34</w:t>
+              <w:t>36</w:t>
             </w:r>
             <w:r>
               <w:rPr>
@@ -3970,7 +3970,7 @@
               <w:lang w:eastAsia="ja-JP"/>
             </w:rPr>
           </w:pPr>
-          <w:hyperlink w:anchor="_Toc325384326" w:history="1">
+          <w:hyperlink w:anchor="_Toc325464708" w:history="1">
             <w:r>
               <w:rPr>
                 <w:rStyle w:val="Hyperlink"/>
@@ -3997,7 +3997,7 @@
                 <w:noProof/>
                 <w:webHidden/>
               </w:rPr>
-              <w:instrText xml:space="preserve"> PAGEREF _Toc325384326 \h </w:instrText>
+              <w:instrText xml:space="preserve"> PAGEREF _Toc325464708 \h </w:instrText>
             </w:r>
             <w:r>
               <w:rPr>
@@ -4017,7 +4017,7 @@
                 <w:noProof/>
                 <w:webHidden/>
               </w:rPr>
-              <w:t>34</w:t>
+              <w:t>36</w:t>
             </w:r>
             <w:r>
               <w:rPr>
@@ -4040,7 +4040,7 @@
               <w:lang w:eastAsia="ja-JP"/>
             </w:rPr>
           </w:pPr>
-          <w:hyperlink w:anchor="_Toc325384327" w:history="1">
+          <w:hyperlink w:anchor="_Toc325464709" w:history="1">
             <w:r>
               <w:rPr>
                 <w:rStyle w:val="Hyperlink"/>
@@ -4067,7 +4067,7 @@
                 <w:noProof/>
                 <w:webHidden/>
               </w:rPr>
-              <w:instrText xml:space="preserve"> PAGEREF _Toc325384327 \h </w:instrText>
+              <w:instrText xml:space="preserve"> PAGEREF _Toc325464709 \h </w:instrText>
             </w:r>
             <w:r>
               <w:rPr>
@@ -4087,7 +4087,7 @@
                 <w:noProof/>
                 <w:webHidden/>
               </w:rPr>
-              <w:t>34</w:t>
+              <w:t>36</w:t>
             </w:r>
             <w:r>
               <w:rPr>
@@ -4110,7 +4110,7 @@
               <w:lang w:eastAsia="ja-JP"/>
             </w:rPr>
           </w:pPr>
-          <w:hyperlink w:anchor="_Toc325384328" w:history="1">
+          <w:hyperlink w:anchor="_Toc325464710" w:history="1">
             <w:r>
               <w:rPr>
                 <w:rStyle w:val="Hyperlink"/>
@@ -4137,7 +4137,7 @@
                 <w:noProof/>
                 <w:webHidden/>
               </w:rPr>
-              <w:instrText xml:space="preserve"> PAGEREF _Toc325384328 \h </w:instrText>
+              <w:instrText xml:space="preserve"> PAGEREF _Toc325464710 \h </w:instrText>
             </w:r>
             <w:r>
               <w:rPr>
@@ -4157,7 +4157,7 @@
                 <w:noProof/>
                 <w:webHidden/>
               </w:rPr>
-              <w:t>34</w:t>
+              <w:t>36</w:t>
             </w:r>
             <w:r>
               <w:rPr>
@@ -4180,7 +4180,7 @@
               <w:lang w:eastAsia="ja-JP"/>
             </w:rPr>
           </w:pPr>
-          <w:hyperlink w:anchor="_Toc325384329" w:history="1">
+          <w:hyperlink w:anchor="_Toc325464711" w:history="1">
             <w:r>
               <w:rPr>
                 <w:rStyle w:val="Hyperlink"/>
@@ -4207,7 +4207,7 @@
                 <w:noProof/>
                 <w:webHidden/>
               </w:rPr>
-              <w:instrText xml:space="preserve"> PAGEREF _Toc325384329 \h </w:instrText>
+              <w:instrText xml:space="preserve"> PAGEREF _Toc325464711 \h </w:instrText>
             </w:r>
             <w:r>
               <w:rPr>
@@ -4227,7 +4227,7 @@
                 <w:noProof/>
                 <w:webHidden/>
               </w:rPr>
-              <w:t>34</w:t>
+              <w:t>36</w:t>
             </w:r>
             <w:r>
               <w:rPr>
@@ -4250,7 +4250,7 @@
               <w:lang w:eastAsia="ja-JP"/>
             </w:rPr>
           </w:pPr>
-          <w:hyperlink w:anchor="_Toc325384330" w:history="1">
+          <w:hyperlink w:anchor="_Toc325464712" w:history="1">
             <w:r>
               <w:rPr>
                 <w:rStyle w:val="Hyperlink"/>
@@ -4277,7 +4277,7 @@
                 <w:noProof/>
                 <w:webHidden/>
               </w:rPr>
-              <w:instrText xml:space="preserve"> PAGEREF _Toc325384330 \h </w:instrText>
+              <w:instrText xml:space="preserve"> PAGEREF _Toc325464712 \h </w:instrText>
             </w:r>
             <w:r>
               <w:rPr>
@@ -4297,7 +4297,7 @@
                 <w:noProof/>
                 <w:webHidden/>
               </w:rPr>
-              <w:t>34</w:t>
+              <w:t>36</w:t>
             </w:r>
             <w:r>
               <w:rPr>
@@ -4320,7 +4320,7 @@
               <w:lang w:eastAsia="ja-JP"/>
             </w:rPr>
           </w:pPr>
-          <w:hyperlink w:anchor="_Toc325384331" w:history="1">
+          <w:hyperlink w:anchor="_Toc325464713" w:history="1">
             <w:r>
               <w:rPr>
                 <w:rStyle w:val="Hyperlink"/>
@@ -4347,7 +4347,7 @@
                 <w:noProof/>
                 <w:webHidden/>
               </w:rPr>
-              <w:instrText xml:space="preserve"> PAGEREF _Toc325384331 \h </w:instrText>
+              <w:instrText xml:space="preserve"> PAGEREF _Toc325464713 \h </w:instrText>
             </w:r>
             <w:r>
               <w:rPr>
@@ -4367,7 +4367,7 @@
                 <w:noProof/>
                 <w:webHidden/>
               </w:rPr>
-              <w:t>35</w:t>
+              <w:t>37</w:t>
             </w:r>
             <w:r>
               <w:rPr>
@@ -4390,7 +4390,7 @@
               <w:lang w:eastAsia="ja-JP"/>
             </w:rPr>
           </w:pPr>
-          <w:hyperlink w:anchor="_Toc325384332" w:history="1">
+          <w:hyperlink w:anchor="_Toc325464714" w:history="1">
             <w:r>
               <w:rPr>
                 <w:rStyle w:val="Hyperlink"/>
@@ -4417,7 +4417,7 @@
                 <w:noProof/>
                 <w:webHidden/>
               </w:rPr>
-              <w:instrText xml:space="preserve"> PAGEREF _Toc325384332 \h </w:instrText>
+              <w:instrText xml:space="preserve"> PAGEREF _Toc325464714 \h </w:instrText>
             </w:r>
             <w:r>
               <w:rPr>
@@ -4437,7 +4437,7 @@
                 <w:noProof/>
                 <w:webHidden/>
               </w:rPr>
-              <w:t>36</w:t>
+              <w:t>38</w:t>
             </w:r>
             <w:r>
               <w:rPr>
@@ -4460,7 +4460,7 @@
               <w:lang w:eastAsia="ja-JP"/>
             </w:rPr>
           </w:pPr>
-          <w:hyperlink w:anchor="_Toc325384333" w:history="1">
+          <w:hyperlink w:anchor="_Toc325464715" w:history="1">
             <w:r>
               <w:rPr>
                 <w:rStyle w:val="Hyperlink"/>
@@ -4487,7 +4487,7 @@
                 <w:noProof/>
                 <w:webHidden/>
               </w:rPr>
-              <w:instrText xml:space="preserve"> PAGEREF _Toc325384333 \h </w:instrText>
+              <w:instrText xml:space="preserve"> PAGEREF _Toc325464715 \h </w:instrText>
             </w:r>
             <w:r>
               <w:rPr>
@@ -4507,7 +4507,7 @@
                 <w:noProof/>
                 <w:webHidden/>
               </w:rPr>
-              <w:t>37</w:t>
+              <w:t>39</w:t>
             </w:r>
             <w:r>
               <w:rPr>
@@ -4530,7 +4530,7 @@
               <w:lang w:eastAsia="ja-JP"/>
             </w:rPr>
           </w:pPr>
-          <w:hyperlink w:anchor="_Toc325384334" w:history="1">
+          <w:hyperlink w:anchor="_Toc325464716" w:history="1">
             <w:r>
               <w:rPr>
                 <w:rStyle w:val="Hyperlink"/>
@@ -4557,7 +4557,7 @@
                 <w:noProof/>
                 <w:webHidden/>
               </w:rPr>
-              <w:instrText xml:space="preserve"> PAGEREF _Toc325384334 \h </w:instrText>
+              <w:instrText xml:space="preserve"> PAGEREF _Toc325464716 \h </w:instrText>
             </w:r>
             <w:r>
               <w:rPr>
@@ -4577,7 +4577,7 @@
                 <w:noProof/>
                 <w:webHidden/>
               </w:rPr>
-              <w:t>37</w:t>
+              <w:t>39</w:t>
             </w:r>
             <w:r>
               <w:rPr>
@@ -4600,7 +4600,7 @@
               <w:lang w:eastAsia="ja-JP"/>
             </w:rPr>
           </w:pPr>
-          <w:hyperlink w:anchor="_Toc325384335" w:history="1">
+          <w:hyperlink w:anchor="_Toc325464717" w:history="1">
             <w:r>
               <w:rPr>
                 <w:rStyle w:val="Hyperlink"/>
@@ -4627,7 +4627,7 @@
                 <w:noProof/>
                 <w:webHidden/>
               </w:rPr>
-              <w:instrText xml:space="preserve"> PAGEREF _Toc325384335 \h </w:instrText>
+              <w:instrText xml:space="preserve"> PAGEREF _Toc325464717 \h </w:instrText>
             </w:r>
             <w:r>
               <w:rPr>
@@ -4647,7 +4647,7 @@
                 <w:noProof/>
                 <w:webHidden/>
               </w:rPr>
-              <w:t>38</w:t>
+              <w:t>40</w:t>
             </w:r>
             <w:r>
               <w:rPr>
@@ -4670,7 +4670,7 @@
               <w:lang w:eastAsia="ja-JP"/>
             </w:rPr>
           </w:pPr>
-          <w:hyperlink w:anchor="_Toc325384336" w:history="1">
+          <w:hyperlink w:anchor="_Toc325464718" w:history="1">
             <w:r>
               <w:rPr>
                 <w:rStyle w:val="Hyperlink"/>
@@ -4697,7 +4697,7 @@
                 <w:noProof/>
                 <w:webHidden/>
               </w:rPr>
-              <w:instrText xml:space="preserve"> PAGEREF _Toc325384336 \h </w:instrText>
+              <w:instrText xml:space="preserve"> PAGEREF _Toc325464718 \h </w:instrText>
             </w:r>
             <w:r>
               <w:rPr>
@@ -4717,7 +4717,7 @@
                 <w:noProof/>
                 <w:webHidden/>
               </w:rPr>
-              <w:t>40</w:t>
+              <w:t>42</w:t>
             </w:r>
             <w:r>
               <w:rPr>
@@ -4740,7 +4740,7 @@
               <w:lang w:eastAsia="ja-JP"/>
             </w:rPr>
           </w:pPr>
-          <w:hyperlink w:anchor="_Toc325384337" w:history="1">
+          <w:hyperlink w:anchor="_Toc325464719" w:history="1">
             <w:r>
               <w:rPr>
                 <w:rStyle w:val="Hyperlink"/>
@@ -4767,7 +4767,7 @@
                 <w:noProof/>
                 <w:webHidden/>
               </w:rPr>
-              <w:instrText xml:space="preserve"> PAGEREF _Toc325384337 \h </w:instrText>
+              <w:instrText xml:space="preserve"> PAGEREF _Toc325464719 \h </w:instrText>
             </w:r>
             <w:r>
               <w:rPr>
@@ -4787,7 +4787,7 @@
                 <w:noProof/>
                 <w:webHidden/>
               </w:rPr>
-              <w:t>42</w:t>
+              <w:t>44</w:t>
             </w:r>
             <w:r>
               <w:rPr>
@@ -4831,7 +4831,7 @@
           <w:u w:val="single"/>
         </w:rPr>
       </w:pPr>
-      <w:bookmarkStart w:id="0" w:name="_Toc325384272"/>
+      <w:bookmarkStart w:id="0" w:name="_Toc325464654"/>
       <w:r>
         <w:rPr>
           <w:u w:val="single"/>
@@ -4884,7 +4884,7 @@
           <w:u w:val="single"/>
         </w:rPr>
       </w:pPr>
-      <w:bookmarkStart w:id="1" w:name="_Toc325384273"/>
+      <w:bookmarkStart w:id="1" w:name="_Toc325464655"/>
       <w:r>
         <w:rPr>
           <w:u w:val="single"/>
@@ -4979,7 +4979,7 @@
           <w:u w:val="single"/>
         </w:rPr>
       </w:pPr>
-      <w:bookmarkStart w:id="2" w:name="_Toc325384274"/>
+      <w:bookmarkStart w:id="2" w:name="_Toc325464656"/>
       <w:r>
         <w:rPr>
           <w:u w:val="single"/>
@@ -5188,7 +5188,7 @@
           <w:u w:val="single"/>
         </w:rPr>
       </w:pPr>
-      <w:bookmarkStart w:id="3" w:name="_Toc325384275"/>
+      <w:bookmarkStart w:id="3" w:name="_Toc325464657"/>
       <w:r>
         <w:rPr>
           <w:u w:val="single"/>
@@ -5239,6 +5239,9 @@
         <w:jc w:val="both"/>
       </w:pPr>
       <w:r>
+        <w:t xml:space="preserve">Guidance Software has previously stated that </w:t>
+      </w:r>
+      <w:r>
         <w:t xml:space="preserve">Sweeping Bookmarks in EnCase </w:t>
       </w:r>
       <w:r>
@@ -5254,10 +5257,28 @@
         <w:t xml:space="preserve"> bytes. </w:t>
       </w:r>
       <w:r>
-        <w:t>A</w:t>
-      </w:r>
-      <w:r>
-        <w:t>lthough Lightgrep does not have a technical limit on the length of search hits, the limit within EnCase presents a practical limitation when the desired output format is an EnCase Bookmark.</w:t>
+        <w:t xml:space="preserve">In our testing, however, Sweeping Bookmarks work fine for much larger sizes when created by an EnScript. </w:t>
+      </w:r>
+      <w:r>
+        <w:t>Lightgrep does not have a technical limi</w:t>
+      </w:r>
+      <w:r>
+        <w:t xml:space="preserve">t on the length of search hits. Any </w:t>
+      </w:r>
+      <w:r>
+        <w:t>limit</w:t>
+      </w:r>
+      <w:r>
+        <w:t>s within EnCase may present</w:t>
+      </w:r>
+      <w:r>
+        <w:t xml:space="preserve"> a practical limitation </w:t>
+      </w:r>
+      <w:r>
+        <w:t xml:space="preserve">and cause issues on extremely large search hits </w:t>
+      </w:r>
+      <w:r>
+        <w:t>when the desired output format is an EnCase Bookmark.</w:t>
       </w:r>
     </w:p>
     <w:p>
@@ -5649,7 +5670,7 @@
           <w:u w:val="single"/>
         </w:rPr>
       </w:pPr>
-      <w:bookmarkStart w:id="5" w:name="_Toc325384276"/>
+      <w:bookmarkStart w:id="5" w:name="_Toc325464658"/>
       <w:r>
         <w:rPr>
           <w:u w:val="single"/>
@@ -5698,9 +5719,9 @@
         </w:rPr>
         <w:drawing>
           <wp:inline distT="0" distB="0" distL="0" distR="0">
-            <wp:extent cx="3994785" cy="2254568"/>
-            <wp:effectExtent l="19050" t="0" r="5715" b="0"/>
-            <wp:docPr id="1" name="Picture 1"/>
+            <wp:extent cx="4440555" cy="2501900"/>
+            <wp:effectExtent l="19050" t="0" r="0" b="0"/>
+            <wp:docPr id="38" name="Picture 16"/>
             <wp:cNvGraphicFramePr>
               <a:graphicFrameLocks xmlns:a="http://schemas.openxmlformats.org/drawingml/2006/main" noChangeAspect="1"/>
             </wp:cNvGraphicFramePr>
@@ -5708,7 +5729,7 @@
               <a:graphicData uri="http://schemas.openxmlformats.org/drawingml/2006/picture">
                 <pic:pic xmlns:pic="http://schemas.openxmlformats.org/drawingml/2006/picture">
                   <pic:nvPicPr>
-                    <pic:cNvPr id="0" name="Picture 1"/>
+                    <pic:cNvPr id="0" name="Picture 16"/>
                     <pic:cNvPicPr>
                       <a:picLocks noChangeAspect="1" noChangeArrowheads="1"/>
                     </pic:cNvPicPr>
@@ -5723,7 +5744,7 @@
                   <pic:spPr bwMode="auto">
                     <a:xfrm>
                       <a:off x="0" y="0"/>
-                      <a:ext cx="3994785" cy="2254568"/>
+                      <a:ext cx="4440555" cy="2501900"/>
                     </a:xfrm>
                     <a:prstGeom prst="rect">
                       <a:avLst/>
@@ -6431,9 +6452,9 @@
         </w:rPr>
         <w:drawing>
           <wp:inline distT="0" distB="0" distL="0" distR="0">
-            <wp:extent cx="4397693" cy="3411855"/>
-            <wp:effectExtent l="19050" t="0" r="2857" b="0"/>
-            <wp:docPr id="37" name="Picture 37"/>
+            <wp:extent cx="4886325" cy="3789045"/>
+            <wp:effectExtent l="19050" t="0" r="9525" b="0"/>
+            <wp:docPr id="41" name="Picture 19"/>
             <wp:cNvGraphicFramePr>
               <a:graphicFrameLocks xmlns:a="http://schemas.openxmlformats.org/drawingml/2006/main" noChangeAspect="1"/>
             </wp:cNvGraphicFramePr>
@@ -6441,7 +6462,7 @@
               <a:graphicData uri="http://schemas.openxmlformats.org/drawingml/2006/picture">
                 <pic:pic xmlns:pic="http://schemas.openxmlformats.org/drawingml/2006/picture">
                   <pic:nvPicPr>
-                    <pic:cNvPr id="0" name="Picture 37"/>
+                    <pic:cNvPr id="0" name="Picture 19"/>
                     <pic:cNvPicPr>
                       <a:picLocks noChangeAspect="1" noChangeArrowheads="1"/>
                     </pic:cNvPicPr>
@@ -6456,7 +6477,7 @@
                   <pic:spPr bwMode="auto">
                     <a:xfrm>
                       <a:off x="0" y="0"/>
-                      <a:ext cx="4397693" cy="3411855"/>
+                      <a:ext cx="4886325" cy="3789045"/>
                     </a:xfrm>
                     <a:prstGeom prst="rect">
                       <a:avLst/>
@@ -6581,7 +6602,7 @@
       <w:pPr>
         <w:pStyle w:val="Heading2"/>
       </w:pPr>
-      <w:bookmarkStart w:id="6" w:name="_Toc325384277"/>
+      <w:bookmarkStart w:id="6" w:name="_Toc325464659"/>
       <w:r>
         <w:lastRenderedPageBreak/>
         <w:t>File Locations</w:t>
@@ -7029,7 +7050,7 @@
           <w:u w:val="single"/>
         </w:rPr>
       </w:pPr>
-      <w:bookmarkStart w:id="7" w:name="_Toc325384278"/>
+      <w:bookmarkStart w:id="7" w:name="_Toc325464660"/>
       <w:r>
         <w:rPr>
           <w:u w:val="single"/>
@@ -7166,7 +7187,7 @@
         <w:pStyle w:val="Heading2"/>
         <w:jc w:val="both"/>
       </w:pPr>
-      <w:bookmarkStart w:id="9" w:name="_Toc325384279"/>
+      <w:bookmarkStart w:id="9" w:name="_Toc325464661"/>
       <w:r>
         <w:t>Options</w:t>
       </w:r>
@@ -7177,7 +7198,7 @@
         <w:pStyle w:val="Heading3"/>
         <w:jc w:val="both"/>
       </w:pPr>
-      <w:bookmarkStart w:id="10" w:name="_Toc325384280"/>
+      <w:bookmarkStart w:id="10" w:name="_Toc325464662"/>
       <w:r>
         <w:t>Lightgrep Output Folder</w:t>
       </w:r>
@@ -7230,7 +7251,7 @@
         <w:pStyle w:val="Heading3"/>
         <w:jc w:val="both"/>
       </w:pPr>
-      <w:bookmarkStart w:id="11" w:name="_Toc325384281"/>
+      <w:bookmarkStart w:id="11" w:name="_Toc325464663"/>
       <w:r>
         <w:t>Create Bookmarks</w:t>
       </w:r>
@@ -7281,7 +7302,7 @@
         <w:pStyle w:val="Heading3"/>
         <w:jc w:val="both"/>
       </w:pPr>
-      <w:bookmarkStart w:id="12" w:name="_Toc325384282"/>
+      <w:bookmarkStart w:id="12" w:name="_Toc325464664"/>
       <w:r>
         <w:t>Create Excel Report</w:t>
       </w:r>
@@ -7300,7 +7321,7 @@
         <w:pStyle w:val="Heading3"/>
         <w:jc w:val="both"/>
       </w:pPr>
-      <w:bookmarkStart w:id="13" w:name="_Toc325384283"/>
+      <w:bookmarkStart w:id="13" w:name="_Toc325464665"/>
       <w:r>
         <w:t>One Bookmark Per File</w:t>
       </w:r>
@@ -7331,7 +7352,7 @@
         <w:pStyle w:val="Heading3"/>
         <w:jc w:val="both"/>
       </w:pPr>
-      <w:bookmarkStart w:id="14" w:name="_Toc325384284"/>
+      <w:bookmarkStart w:id="14" w:name="_Toc325464666"/>
       <w:r>
         <w:t>Use Export Folder</w:t>
       </w:r>
@@ -7350,7 +7371,7 @@
         <w:pStyle w:val="Heading3"/>
         <w:jc w:val="both"/>
       </w:pPr>
-      <w:bookmarkStart w:id="15" w:name="_Toc325384285"/>
+      <w:bookmarkStart w:id="15" w:name="_Toc325464667"/>
       <w:r>
         <w:t>Search only selected items</w:t>
       </w:r>
@@ -7369,7 +7390,7 @@
         <w:pStyle w:val="Heading3"/>
         <w:jc w:val="both"/>
       </w:pPr>
-      <w:bookmarkStart w:id="16" w:name="_Toc325384286"/>
+      <w:bookmarkStart w:id="16" w:name="_Toc325464668"/>
       <w:r>
         <w:t>Search for Keywords</w:t>
       </w:r>
@@ -7408,7 +7429,7 @@
         <w:pStyle w:val="Heading3"/>
         <w:jc w:val="both"/>
       </w:pPr>
-      <w:bookmarkStart w:id="17" w:name="_Toc325384287"/>
+      <w:bookmarkStart w:id="17" w:name="_Toc325464669"/>
       <w:r>
         <w:t>Search for Entities</w:t>
       </w:r>
@@ -7427,7 +7448,7 @@
         <w:pStyle w:val="Heading3"/>
         <w:jc w:val="both"/>
       </w:pPr>
-      <w:bookmarkStart w:id="18" w:name="_Toc325384288"/>
+      <w:bookmarkStart w:id="18" w:name="_Toc325464670"/>
       <w:r>
         <w:t>Ignore all items in loaded hash library (search slack)</w:t>
       </w:r>
@@ -7458,7 +7479,7 @@
         <w:pStyle w:val="Heading3"/>
         <w:jc w:val="both"/>
       </w:pPr>
-      <w:bookmarkStart w:id="19" w:name="_Toc325384289"/>
+      <w:bookmarkStart w:id="19" w:name="_Toc325464671"/>
       <w:r>
         <w:t>I</w:t>
       </w:r>
@@ -7493,7 +7514,7 @@
         <w:pStyle w:val="Heading3"/>
         <w:jc w:val="both"/>
       </w:pPr>
-      <w:bookmarkStart w:id="20" w:name="_Toc325384290"/>
+      <w:bookmarkStart w:id="20" w:name="_Toc325464672"/>
       <w:r>
         <w:t>Search Status</w:t>
       </w:r>
@@ -7515,7 +7536,7 @@
         <w:pStyle w:val="Heading3"/>
         <w:jc w:val="both"/>
       </w:pPr>
-      <w:bookmarkStart w:id="21" w:name="_Toc325384291"/>
+      <w:bookmarkStart w:id="21" w:name="_Toc325464673"/>
       <w:r>
         <w:t>Search (Button)</w:t>
       </w:r>
@@ -7564,7 +7585,7 @@
           <w:u w:val="single"/>
         </w:rPr>
       </w:pPr>
-      <w:bookmarkStart w:id="22" w:name="_Toc325384292"/>
+      <w:bookmarkStart w:id="22" w:name="_Toc325464674"/>
       <w:r>
         <w:rPr>
           <w:u w:val="single"/>
@@ -7594,11 +7615,30 @@
       <w:r>
         <w:t xml:space="preserve"> </w:t>
       </w:r>
-      <w:fldSimple w:instr=" REF _Ref315740120 \h  \* MERGEFORMAT ">
-        <w:r>
-          <w:t>Supported Pattern Syntax</w:t>
-        </w:r>
-      </w:fldSimple>
+      <w:r>
+        <w:fldChar w:fldCharType="begin"/>
+      </w:r>
+      <w:r>
+        <w:instrText xml:space="preserve"> REF _Ref315740120 \h  \* MERGEFORMAT </w:instrText>
+      </w:r>
+      <w:r>
+        <w:fldChar w:fldCharType="separate"/>
+      </w:r>
+      <w:r>
+        <w:br w:type="page"/>
+      </w:r>
+    </w:p>
+    <w:p>
+      <w:pPr>
+        <w:jc w:val="both"/>
+      </w:pPr>
+      <w:r>
+        <w:lastRenderedPageBreak/>
+        <w:t>Supported Pattern Syntax</w:t>
+      </w:r>
+      <w:r>
+        <w:fldChar w:fldCharType="end"/>
+      </w:r>
       <w:r>
         <w:t>.</w:t>
       </w:r>
@@ -7693,7 +7733,7 @@
         <w:pStyle w:val="Heading2"/>
         <w:jc w:val="both"/>
       </w:pPr>
-      <w:bookmarkStart w:id="24" w:name="_Toc325384293"/>
+      <w:bookmarkStart w:id="24" w:name="_Toc325464675"/>
       <w:r>
         <w:t>Options</w:t>
       </w:r>
@@ -7704,7 +7744,7 @@
         <w:pStyle w:val="Heading3"/>
         <w:jc w:val="both"/>
       </w:pPr>
-      <w:bookmarkStart w:id="25" w:name="_Toc325384294"/>
+      <w:bookmarkStart w:id="25" w:name="_Toc325464676"/>
       <w:r>
         <w:t>Import From EnCase</w:t>
       </w:r>
@@ -7886,7 +7926,6 @@
           <w:noProof/>
           <w:lang w:eastAsia="ja-JP"/>
         </w:rPr>
-        <w:lastRenderedPageBreak/>
         <w:drawing>
           <wp:inline distT="0" distB="0" distL="0" distR="0">
             <wp:extent cx="1504950" cy="853322"/>
@@ -8076,7 +8115,7 @@
         <w:pStyle w:val="Heading3"/>
         <w:jc w:val="both"/>
       </w:pPr>
-      <w:bookmarkStart w:id="29" w:name="_Toc325384295"/>
+      <w:bookmarkStart w:id="29" w:name="_Toc325464677"/>
       <w:r>
         <w:t>Add Keyword List</w:t>
       </w:r>
@@ -8151,12 +8190,11 @@
           <w:noProof/>
           <w:lang w:eastAsia="ja-JP"/>
         </w:rPr>
-        <w:lastRenderedPageBreak/>
         <w:drawing>
           <wp:inline distT="0" distB="0" distL="0" distR="0">
             <wp:extent cx="4760976" cy="3639312"/>
             <wp:effectExtent l="19050" t="0" r="1524" b="0"/>
-            <wp:docPr id="13" name="Picture 1"/>
+            <wp:docPr id="16" name="Picture 1"/>
             <wp:cNvGraphicFramePr>
               <a:graphicFrameLocks xmlns:a="http://schemas.openxmlformats.org/drawingml/2006/main" noChangeAspect="1"/>
             </wp:cNvGraphicFramePr>
@@ -8248,12 +8286,11 @@
           <w:noProof/>
           <w:lang w:eastAsia="ja-JP"/>
         </w:rPr>
-        <w:lastRenderedPageBreak/>
         <w:drawing>
           <wp:inline distT="0" distB="0" distL="0" distR="0">
             <wp:extent cx="4760976" cy="3639312"/>
             <wp:effectExtent l="19050" t="0" r="1524" b="0"/>
-            <wp:docPr id="15" name="Picture 4"/>
+            <wp:docPr id="17" name="Picture 4"/>
             <wp:cNvGraphicFramePr>
               <a:graphicFrameLocks xmlns:a="http://schemas.openxmlformats.org/drawingml/2006/main" noChangeAspect="1"/>
             </wp:cNvGraphicFramePr>
@@ -8319,7 +8356,7 @@
         <w:pStyle w:val="Heading3"/>
         <w:jc w:val="both"/>
       </w:pPr>
-      <w:bookmarkStart w:id="31" w:name="_Toc325384296"/>
+      <w:bookmarkStart w:id="31" w:name="_Toc325464678"/>
       <w:r>
         <w:t>Import / Export XML</w:t>
       </w:r>
@@ -8350,7 +8387,7 @@
         <w:pStyle w:val="Heading3"/>
         <w:jc w:val="both"/>
       </w:pPr>
-      <w:bookmarkStart w:id="32" w:name="_Toc325384297"/>
+      <w:bookmarkStart w:id="32" w:name="_Toc325464679"/>
       <w:r>
         <w:t>Save Settings</w:t>
       </w:r>
@@ -8369,7 +8406,7 @@
         <w:pStyle w:val="Heading3"/>
         <w:jc w:val="both"/>
       </w:pPr>
-      <w:bookmarkStart w:id="33" w:name="_Toc325384298"/>
+      <w:bookmarkStart w:id="33" w:name="_Toc325464680"/>
       <w:r>
         <w:t>Keyword Tree</w:t>
       </w:r>
@@ -8406,7 +8443,11 @@
         <w:t>, and delete</w:t>
       </w:r>
       <w:r>
-        <w:t xml:space="preserve"> keywords. Keywords can be organized into folders on the left (tree) side of the interface just as any other dialog within EnCase. </w:t>
+        <w:t xml:space="preserve"> keywords. Keywords can be organized into folders on the left (tree) side of the interface just as any other dialog within </w:t>
+      </w:r>
+      <w:r>
+        <w:lastRenderedPageBreak/>
+        <w:t xml:space="preserve">EnCase. </w:t>
       </w:r>
       <w:r>
         <w:t xml:space="preserve">The heading / title directly above the keyword tree shows how many keywords are currently selected. </w:t>
@@ -8427,7 +8468,7 @@
         <w:pStyle w:val="Heading3"/>
         <w:jc w:val="both"/>
       </w:pPr>
-      <w:bookmarkStart w:id="34" w:name="_Toc325384299"/>
+      <w:bookmarkStart w:id="34" w:name="_Toc325464681"/>
       <w:r>
         <w:t>Editing Keywords</w:t>
       </w:r>
@@ -8444,11 +8485,7 @@
         <w:t>can create a new keyword by right-clicking anywhere in the tree and selecting “New”</w:t>
       </w:r>
       <w:r>
-        <w:t xml:space="preserve"> from the context menu or edit an existing keyword either by right-clicking on the keyword and selecting “Edit” or by double </w:t>
-      </w:r>
-      <w:r>
-        <w:lastRenderedPageBreak/>
-        <w:t xml:space="preserve">clicking on the keyword. Upon creating a new keyword or opening one to edit, </w:t>
+        <w:t xml:space="preserve"> from the context menu or edit an existing keyword either by right-clicking on the keyword and selecting “Edit” or by double clicking on the keyword. Upon creating a new keyword or opening one to edit, </w:t>
       </w:r>
       <w:r>
         <w:t xml:space="preserve">you </w:t>
@@ -8524,13 +8561,17 @@
       <w:r>
         <w:t xml:space="preserve">GREP – search using regular expression pattern matching (see </w:t>
       </w:r>
-      <w:fldSimple w:instr=" REF _Ref315740120 \h  \* MERGEFORMAT ">
-        <w:r>
-          <w:t>Supported Pattern Syntax</w:t>
-        </w:r>
-      </w:fldSimple>
-      <w:r>
-        <w:t>)</w:t>
+      <w:r>
+        <w:fldChar w:fldCharType="begin"/>
+      </w:r>
+      <w:r>
+        <w:instrText xml:space="preserve"> REF _Ref315740120 \h  \* MERGEFORMAT </w:instrText>
+      </w:r>
+      <w:r>
+        <w:fldChar w:fldCharType="separate"/>
+      </w:r>
+      <w:r>
+        <w:br w:type="page"/>
       </w:r>
     </w:p>
     <w:p>
@@ -8543,7 +8584,14 @@
         <w:jc w:val="both"/>
       </w:pPr>
       <w:r>
-        <w:t>Case Sensitive – only search for the exact case shown in the expression (i.e. “test” will not hit on “Test” or “teSt” if this is selected)</w:t>
+        <w:lastRenderedPageBreak/>
+        <w:t>Supported Pattern Syntax</w:t>
+      </w:r>
+      <w:r>
+        <w:fldChar w:fldCharType="end"/>
+      </w:r>
+      <w:r>
+        <w:t>)</w:t>
       </w:r>
     </w:p>
     <w:p>
@@ -8556,7 +8604,7 @@
         <w:jc w:val="both"/>
       </w:pPr>
       <w:r>
-        <w:t>Encodings – blue check the desired encodings to search for</w:t>
+        <w:t>Case Sensitive – only search for the exact case shown in the expression (i.e. “test” will not hit on “Test” or “teSt” if this is selected)</w:t>
       </w:r>
     </w:p>
     <w:p>
@@ -8569,7 +8617,7 @@
         <w:jc w:val="both"/>
       </w:pPr>
       <w:r>
-        <w:t>Supported Patterns – displays supported syntax for GREP patterns</w:t>
+        <w:t>Encodings – blue check the desired encodings to search for</w:t>
       </w:r>
     </w:p>
     <w:p>
@@ -8582,6 +8630,19 @@
         <w:jc w:val="both"/>
       </w:pPr>
       <w:r>
+        <w:t>Supported Patterns – displays supported syntax for GREP patterns</w:t>
+      </w:r>
+    </w:p>
+    <w:p>
+      <w:pPr>
+        <w:pStyle w:val="ListParagraph"/>
+        <w:numPr>
+          <w:ilvl w:val="0"/>
+          <w:numId w:val="7"/>
+        </w:numPr>
+        <w:jc w:val="both"/>
+      </w:pPr>
+      <w:r>
         <w:t>Sample Keyword Hits – displays sample strings that the expression could hit on</w:t>
       </w:r>
       <w:r>
@@ -8604,9 +8665,9 @@
         </w:rPr>
         <w:drawing>
           <wp:inline distT="0" distB="0" distL="0" distR="0">
-            <wp:extent cx="4834128" cy="2871216"/>
+            <wp:extent cx="4834128" cy="3669792"/>
             <wp:effectExtent l="19050" t="0" r="4572" b="0"/>
-            <wp:docPr id="8" name="Picture 1"/>
+            <wp:docPr id="18" name="Picture 7"/>
             <wp:cNvGraphicFramePr>
               <a:graphicFrameLocks xmlns:a="http://schemas.openxmlformats.org/drawingml/2006/main" noChangeAspect="1"/>
             </wp:cNvGraphicFramePr>
@@ -8614,7 +8675,7 @@
               <a:graphicData uri="http://schemas.openxmlformats.org/drawingml/2006/picture">
                 <pic:pic xmlns:pic="http://schemas.openxmlformats.org/drawingml/2006/picture">
                   <pic:nvPicPr>
-                    <pic:cNvPr id="0" name="Picture 1"/>
+                    <pic:cNvPr id="0" name="Picture 7"/>
                     <pic:cNvPicPr>
                       <a:picLocks noChangeAspect="1" noChangeArrowheads="1"/>
                     </pic:cNvPicPr>
@@ -8629,7 +8690,7 @@
                   <pic:spPr bwMode="auto">
                     <a:xfrm>
                       <a:off x="0" y="0"/>
-                      <a:ext cx="4834128" cy="2871216"/>
+                      <a:ext cx="4834128" cy="3669792"/>
                     </a:xfrm>
                     <a:prstGeom prst="rect">
                       <a:avLst/>
@@ -8679,11 +8740,27 @@
     </w:p>
     <w:p>
       <w:pPr>
+        <w:rPr>
+          <w:rFonts w:asciiTheme="majorHAnsi" w:eastAsiaTheme="majorEastAsia" w:hAnsiTheme="majorHAnsi" w:cstheme="majorBidi"/>
+          <w:b/>
+          <w:bCs/>
+          <w:color w:val="4F81BD" w:themeColor="accent1"/>
+          <w:sz w:val="26"/>
+          <w:szCs w:val="26"/>
+        </w:rPr>
+      </w:pPr>
+      <w:bookmarkStart w:id="37" w:name="_Ref315740120"/>
+      <w:r>
+        <w:br w:type="page"/>
+      </w:r>
+    </w:p>
+    <w:p>
+      <w:pPr>
         <w:pStyle w:val="Heading2"/>
       </w:pPr>
-      <w:bookmarkStart w:id="37" w:name="_Ref315740120"/>
-      <w:bookmarkStart w:id="38" w:name="_Toc325384300"/>
-      <w:r>
+      <w:bookmarkStart w:id="38" w:name="_Toc325464682"/>
+      <w:r>
+        <w:lastRenderedPageBreak/>
         <w:t>Supported Pattern Syntax</w:t>
       </w:r>
       <w:bookmarkEnd w:id="36"/>
@@ -8697,7 +8774,7 @@
           <w:rFonts w:cs="CMBX12"/>
         </w:rPr>
       </w:pPr>
-      <w:bookmarkStart w:id="39" w:name="_Toc325384301"/>
+      <w:bookmarkStart w:id="39" w:name="_Toc325464683"/>
       <w:r>
         <w:rPr>
           <w:rFonts w:cs="CMBX12"/>
@@ -9121,7 +9198,6 @@
                 <w:rFonts w:ascii="Courier New" w:hAnsi="Courier New" w:cs="Courier New"/>
                 <w:b/>
               </w:rPr>
-              <w:lastRenderedPageBreak/>
               <w:t>\t</w:t>
             </w:r>
           </w:p>
@@ -10085,7 +10161,7 @@
           <w:rFonts w:cs="CMBX10"/>
         </w:rPr>
       </w:pPr>
-      <w:bookmarkStart w:id="40" w:name="_Toc325384302"/>
+      <w:bookmarkStart w:id="40" w:name="_Toc325464684"/>
       <w:r>
         <w:rPr>
           <w:rFonts w:cs="CMBX10"/>
@@ -10252,7 +10328,7 @@
           <w:rFonts w:cstheme="minorHAnsi"/>
         </w:rPr>
       </w:pPr>
-      <w:bookmarkStart w:id="41" w:name="_Toc325384303"/>
+      <w:bookmarkStart w:id="41" w:name="_Toc325464685"/>
       <w:r>
         <w:rPr>
           <w:rFonts w:cstheme="minorHAnsi"/>
@@ -10346,6 +10422,7 @@
         </w:numPr>
       </w:pPr>
       <w:r>
+        <w:lastRenderedPageBreak/>
         <w:t>a byte escape,</w:t>
       </w:r>
     </w:p>
@@ -10395,11 +10472,7 @@
         <w:t xml:space="preserve">) within a character class. </w:t>
       </w:r>
       <w:r>
-        <w:t xml:space="preserve">If you use only bytes in a character class, the domain of that character class is only bytes. If you use only code points, the domain is only code points. If you use both bytes and code points, and your character class is positive (i.e. does not use ^), then both the bytes and </w:t>
-      </w:r>
-      <w:r>
-        <w:lastRenderedPageBreak/>
-        <w:t>the encodings of the code points will be searched. If you use both bytes and code points, and your character class is negative (i.e. uses ^), then the bytes are subtracted from the encodings of the code points. This can be a bit confusing, so please review the following examples:</w:t>
+        <w:t>If you use only bytes in a character class, the domain of that character class is only bytes. If you use only code points, the domain is only code points. If you use both bytes and code points, and your character class is positive (i.e. does not use ^), then both the bytes and the encodings of the code points will be searched. If you use both bytes and code points, and your character class is negative (i.e. uses ^), then the bytes are subtracted from the encodings of the code points. This can be a bit confusing, so please review the following examples:</w:t>
       </w:r>
     </w:p>
     <w:p>
@@ -10539,7 +10612,7 @@
         <w:pStyle w:val="Heading3"/>
         <w:jc w:val="both"/>
       </w:pPr>
-      <w:bookmarkStart w:id="42" w:name="_Toc325384304"/>
+      <w:bookmarkStart w:id="42" w:name="_Toc325464686"/>
       <w:r>
         <w:t>Character Class Metacharacters</w:t>
       </w:r>
@@ -10631,7 +10704,7 @@
       <w:pPr>
         <w:pStyle w:val="Heading3"/>
       </w:pPr>
-      <w:bookmarkStart w:id="43" w:name="_Toc325384305"/>
+      <w:bookmarkStart w:id="43" w:name="_Toc325464687"/>
       <w:r>
         <w:t>Named Character Classes</w:t>
       </w:r>
@@ -10856,8 +10929,9 @@
       <w:pPr>
         <w:pStyle w:val="Heading3"/>
       </w:pPr>
-      <w:bookmarkStart w:id="44" w:name="_Toc325384306"/>
-      <w:r>
+      <w:bookmarkStart w:id="44" w:name="_Toc325464688"/>
+      <w:r>
+        <w:lastRenderedPageBreak/>
         <w:t>Repetition</w:t>
       </w:r>
       <w:bookmarkEnd w:id="44"/>
@@ -11397,7 +11471,6 @@
           <w:b/>
           <w:i/>
         </w:rPr>
-        <w:lastRenderedPageBreak/>
         <w:t>S</w:t>
       </w:r>
       <w:r>
@@ -11794,7 +11867,7 @@
       <w:pPr>
         <w:pStyle w:val="Heading3"/>
       </w:pPr>
-      <w:bookmarkStart w:id="45" w:name="_Toc325384307"/>
+      <w:bookmarkStart w:id="45" w:name="_Toc325464689"/>
       <w:r>
         <w:t>Greedy and Reluctant Matching</w:t>
       </w:r>
@@ -12408,7 +12481,7 @@
           <w:rFonts w:cstheme="minorHAnsi"/>
         </w:rPr>
       </w:pPr>
-      <w:bookmarkStart w:id="46" w:name="_Toc325384308"/>
+      <w:bookmarkStart w:id="46" w:name="_Toc325464690"/>
       <w:r>
         <w:rPr>
           <w:rFonts w:cstheme="minorHAnsi"/>
@@ -12564,7 +12637,6 @@
     </w:p>
     <w:p>
       <w:r>
-        <w:lastRenderedPageBreak/>
         <w:t>Individual bytes, character classes, and groups are atomic.</w:t>
       </w:r>
     </w:p>
@@ -12596,7 +12668,7 @@
           <w:u w:val="single"/>
         </w:rPr>
       </w:pPr>
-      <w:bookmarkStart w:id="47" w:name="_Toc325384309"/>
+      <w:bookmarkStart w:id="47" w:name="_Toc325464691"/>
       <w:r>
         <w:rPr>
           <w:u w:val="single"/>
@@ -12658,7 +12730,7 @@
           <wp:inline distT="0" distB="0" distL="0" distR="0">
             <wp:extent cx="6400800" cy="5115221"/>
             <wp:effectExtent l="19050" t="0" r="0" b="0"/>
-            <wp:docPr id="21" name="Picture 10"/>
+            <wp:docPr id="22" name="Picture 10"/>
             <wp:cNvGraphicFramePr>
               <a:graphicFrameLocks xmlns:a="http://schemas.openxmlformats.org/drawingml/2006/main" noChangeAspect="1"/>
             </wp:cNvGraphicFramePr>
@@ -12732,7 +12804,7 @@
         <w:pStyle w:val="Heading2"/>
         <w:jc w:val="both"/>
       </w:pPr>
-      <w:bookmarkStart w:id="49" w:name="_Toc325384310"/>
+      <w:bookmarkStart w:id="49" w:name="_Toc325464692"/>
       <w:r>
         <w:lastRenderedPageBreak/>
         <w:t>Options</w:t>
@@ -12744,7 +12816,7 @@
         <w:pStyle w:val="Heading3"/>
         <w:jc w:val="both"/>
       </w:pPr>
-      <w:bookmarkStart w:id="50" w:name="_Toc325384311"/>
+      <w:bookmarkStart w:id="50" w:name="_Toc325464693"/>
       <w:r>
         <w:t>Entities</w:t>
       </w:r>
@@ -12769,7 +12841,7 @@
         <w:pStyle w:val="Heading3"/>
         <w:jc w:val="both"/>
       </w:pPr>
-      <w:bookmarkStart w:id="51" w:name="_Toc325384312"/>
+      <w:bookmarkStart w:id="51" w:name="_Toc325464694"/>
       <w:r>
         <w:t>Entity Filter</w:t>
       </w:r>
@@ -12800,7 +12872,7 @@
         <w:pStyle w:val="Heading3"/>
         <w:jc w:val="both"/>
       </w:pPr>
-      <w:bookmarkStart w:id="52" w:name="_Toc325384313"/>
+      <w:bookmarkStart w:id="52" w:name="_Toc325464695"/>
       <w:r>
         <w:t>Validation Lists</w:t>
       </w:r>
@@ -12938,7 +13010,7 @@
         <w:pStyle w:val="Heading3"/>
         <w:jc w:val="both"/>
       </w:pPr>
-      <w:bookmarkStart w:id="53" w:name="_Toc325384314"/>
+      <w:bookmarkStart w:id="53" w:name="_Toc325464696"/>
       <w:r>
         <w:t xml:space="preserve">Import </w:t>
       </w:r>
@@ -12993,7 +13065,7 @@
         <w:pStyle w:val="Heading3"/>
         <w:jc w:val="both"/>
       </w:pPr>
-      <w:bookmarkStart w:id="54" w:name="_Toc325384315"/>
+      <w:bookmarkStart w:id="54" w:name="_Toc325464697"/>
       <w:r>
         <w:t>Add Sample Entities</w:t>
       </w:r>
@@ -13047,7 +13119,7 @@
         <w:pStyle w:val="Heading3"/>
         <w:jc w:val="both"/>
       </w:pPr>
-      <w:bookmarkStart w:id="55" w:name="_Toc325384316"/>
+      <w:bookmarkStart w:id="55" w:name="_Toc325464698"/>
       <w:r>
         <w:lastRenderedPageBreak/>
         <w:t>Compile Filters</w:t>
@@ -13067,7 +13139,7 @@
         <w:pStyle w:val="Heading3"/>
         <w:jc w:val="both"/>
       </w:pPr>
-      <w:bookmarkStart w:id="56" w:name="_Toc325384317"/>
+      <w:bookmarkStart w:id="56" w:name="_Toc325464699"/>
       <w:r>
         <w:t>Save Settings</w:t>
       </w:r>
@@ -13085,7 +13157,7 @@
       <w:pPr>
         <w:pStyle w:val="Heading3"/>
       </w:pPr>
-      <w:bookmarkStart w:id="57" w:name="_Toc325384318"/>
+      <w:bookmarkStart w:id="57" w:name="_Toc325464700"/>
       <w:r>
         <w:t>Editing Entities</w:t>
       </w:r>
@@ -13113,7 +13185,7 @@
           <wp:inline distT="0" distB="0" distL="0" distR="0">
             <wp:extent cx="4901184" cy="4632960"/>
             <wp:effectExtent l="19050" t="0" r="0" b="0"/>
-            <wp:docPr id="39" name="Picture 13"/>
+            <wp:docPr id="36" name="Picture 13"/>
             <wp:cNvGraphicFramePr>
               <a:graphicFrameLocks xmlns:a="http://schemas.openxmlformats.org/drawingml/2006/main" noChangeAspect="1"/>
             </wp:cNvGraphicFramePr>
@@ -13217,11 +13289,35 @@
         <w:lastRenderedPageBreak/>
         <w:t xml:space="preserve">GREP – search using regular expression pattern matching (see </w:t>
       </w:r>
-      <w:fldSimple w:instr=" REF _Ref315740120 \h  \* MERGEFORMAT ">
-        <w:r>
-          <w:t>Supported Pattern Syntax</w:t>
-        </w:r>
-      </w:fldSimple>
+      <w:r>
+        <w:fldChar w:fldCharType="begin"/>
+      </w:r>
+      <w:r>
+        <w:instrText xml:space="preserve"> REF _Ref315740120 \h  \* MERGEFORMAT </w:instrText>
+      </w:r>
+      <w:r>
+        <w:fldChar w:fldCharType="separate"/>
+      </w:r>
+      <w:r>
+        <w:br w:type="page"/>
+      </w:r>
+    </w:p>
+    <w:p>
+      <w:pPr>
+        <w:pStyle w:val="ListParagraph"/>
+        <w:numPr>
+          <w:ilvl w:val="0"/>
+          <w:numId w:val="7"/>
+        </w:numPr>
+        <w:jc w:val="both"/>
+      </w:pPr>
+      <w:r>
+        <w:lastRenderedPageBreak/>
+        <w:t>Supported Pattern Syntax</w:t>
+      </w:r>
+      <w:r>
+        <w:fldChar w:fldCharType="end"/>
+      </w:r>
       <w:r>
         <w:t>)</w:t>
       </w:r>
@@ -13379,7 +13475,7 @@
           <w:u w:val="single"/>
         </w:rPr>
       </w:pPr>
-      <w:bookmarkStart w:id="58" w:name="_Toc325384319"/>
+      <w:bookmarkStart w:id="58" w:name="_Toc325464701"/>
       <w:r>
         <w:rPr>
           <w:u w:val="single"/>
@@ -13515,7 +13611,7 @@
         <w:pStyle w:val="Heading2"/>
         <w:jc w:val="both"/>
       </w:pPr>
-      <w:bookmarkStart w:id="60" w:name="_Toc325384320"/>
+      <w:bookmarkStart w:id="60" w:name="_Toc325464702"/>
       <w:r>
         <w:lastRenderedPageBreak/>
         <w:t>Options</w:t>
@@ -13532,7 +13628,7 @@
         <w:pStyle w:val="Heading3"/>
         <w:jc w:val="both"/>
       </w:pPr>
-      <w:bookmarkStart w:id="61" w:name="_Toc325384321"/>
+      <w:bookmarkStart w:id="61" w:name="_Toc325464703"/>
       <w:r>
         <w:t>File Signature List</w:t>
       </w:r>
@@ -13593,7 +13689,7 @@
         <w:pStyle w:val="Heading3"/>
         <w:jc w:val="both"/>
       </w:pPr>
-      <w:bookmarkStart w:id="62" w:name="_Toc325384322"/>
+      <w:bookmarkStart w:id="62" w:name="_Toc325464704"/>
       <w:r>
         <w:t>Import From EnCase</w:t>
       </w:r>
@@ -13753,7 +13849,7 @@
         <w:pStyle w:val="Heading3"/>
         <w:jc w:val="both"/>
       </w:pPr>
-      <w:bookmarkStart w:id="64" w:name="_Toc325384323"/>
+      <w:bookmarkStart w:id="64" w:name="_Toc325464705"/>
       <w:r>
         <w:t>Reset Defaults</w:t>
       </w:r>
@@ -13786,7 +13882,7 @@
         <w:pStyle w:val="Heading3"/>
         <w:jc w:val="both"/>
       </w:pPr>
-      <w:bookmarkStart w:id="65" w:name="_Toc325384324"/>
+      <w:bookmarkStart w:id="65" w:name="_Toc325464706"/>
       <w:r>
         <w:lastRenderedPageBreak/>
         <w:t>Run Lightgrep automatically</w:t>
@@ -13812,7 +13908,7 @@
         <w:pStyle w:val="Heading3"/>
         <w:jc w:val="both"/>
       </w:pPr>
-      <w:bookmarkStart w:id="66" w:name="_Toc325384325"/>
+      <w:bookmarkStart w:id="66" w:name="_Toc325464707"/>
       <w:r>
         <w:t>Lightgrep executable path</w:t>
       </w:r>
@@ -13849,7 +13945,7 @@
         <w:pStyle w:val="Heading3"/>
         <w:jc w:val="both"/>
       </w:pPr>
-      <w:bookmarkStart w:id="67" w:name="_Toc325384326"/>
+      <w:bookmarkStart w:id="67" w:name="_Toc325464708"/>
       <w:r>
         <w:t>Excelutil executable path</w:t>
       </w:r>
@@ -13877,7 +13973,7 @@
         <w:pStyle w:val="Heading3"/>
         <w:jc w:val="both"/>
       </w:pPr>
-      <w:bookmarkStart w:id="68" w:name="_Toc325384327"/>
+      <w:bookmarkStart w:id="68" w:name="_Toc325464709"/>
       <w:r>
         <w:t>Number of Threads</w:t>
       </w:r>
@@ -13917,7 +14013,7 @@
         <w:pStyle w:val="Heading3"/>
         <w:jc w:val="both"/>
       </w:pPr>
-      <w:bookmarkStart w:id="69" w:name="_Toc325384328"/>
+      <w:bookmarkStart w:id="69" w:name="_Toc325464710"/>
       <w:r>
         <w:t>Log Level</w:t>
       </w:r>
@@ -13948,7 +14044,7 @@
         <w:pStyle w:val="Heading3"/>
         <w:jc w:val="both"/>
       </w:pPr>
-      <w:bookmarkStart w:id="70" w:name="_Toc325384329"/>
+      <w:bookmarkStart w:id="70" w:name="_Toc325464711"/>
       <w:r>
         <w:t>Single File Bookmark Threshold</w:t>
       </w:r>
@@ -13988,7 +14084,7 @@
         <w:pStyle w:val="Heading3"/>
         <w:jc w:val="both"/>
       </w:pPr>
-      <w:bookmarkStart w:id="71" w:name="_Toc325384330"/>
+      <w:bookmarkStart w:id="71" w:name="_Toc325464712"/>
       <w:r>
         <w:t>Save Settings</w:t>
       </w:r>
@@ -14036,7 +14132,7 @@
           <w:u w:val="single"/>
         </w:rPr>
       </w:pPr>
-      <w:bookmarkStart w:id="73" w:name="_Toc325384331"/>
+      <w:bookmarkStart w:id="73" w:name="_Toc325464713"/>
       <w:r>
         <w:rPr>
           <w:u w:val="single"/>
@@ -14314,7 +14410,7 @@
           <w:u w:val="single"/>
         </w:rPr>
       </w:pPr>
-      <w:bookmarkStart w:id="76" w:name="_Toc325384332"/>
+      <w:bookmarkStart w:id="76" w:name="_Toc325464714"/>
       <w:r>
         <w:rPr>
           <w:u w:val="single"/>
@@ -14529,7 +14625,7 @@
           <w:u w:val="single"/>
         </w:rPr>
       </w:pPr>
-      <w:bookmarkStart w:id="78" w:name="_Toc325384333"/>
+      <w:bookmarkStart w:id="78" w:name="_Toc325464715"/>
       <w:r>
         <w:rPr>
           <w:u w:val="single"/>
@@ -14647,7 +14743,7 @@
         <w:pStyle w:val="Heading2"/>
         <w:jc w:val="both"/>
       </w:pPr>
-      <w:bookmarkStart w:id="79" w:name="_Toc325384334"/>
+      <w:bookmarkStart w:id="79" w:name="_Toc325464716"/>
       <w:r>
         <w:t>Bookmark Output</w:t>
       </w:r>
@@ -14870,7 +14966,7 @@
         <w:pStyle w:val="Heading2"/>
         <w:jc w:val="both"/>
       </w:pPr>
-      <w:bookmarkStart w:id="81" w:name="_Toc325384335"/>
+      <w:bookmarkStart w:id="81" w:name="_Toc325464717"/>
       <w:r>
         <w:lastRenderedPageBreak/>
         <w:t>Excel Output</w:t>
@@ -15290,7 +15386,7 @@
           <w:u w:val="single"/>
         </w:rPr>
       </w:pPr>
-      <w:bookmarkStart w:id="83" w:name="_Toc325384336"/>
+      <w:bookmarkStart w:id="83" w:name="_Toc325464718"/>
       <w:r>
         <w:rPr>
           <w:u w:val="single"/>
@@ -16198,7 +16294,7 @@
           <w:u w:val="single"/>
         </w:rPr>
       </w:pPr>
-      <w:bookmarkStart w:id="84" w:name="_Toc325384337"/>
+      <w:bookmarkStart w:id="84" w:name="_Toc325464719"/>
       <w:r>
         <w:rPr>
           <w:u w:val="single"/>

</xml_diff>

<commit_message>
Minor grammatical and spelling changes
</commit_message>
<xml_diff>
--- a/documentation/Lightgrep for EnCase Manual.docx
+++ b/documentation/Lightgrep for EnCase Manual.docx
@@ -15422,7 +15422,7 @@
         <w:t xml:space="preserve">have a general structure of “www.mydomain.com”. </w:t>
       </w:r>
       <w:r>
-        <w:t xml:space="preserve"> Th</w:t>
+        <w:t>Th</w:t>
       </w:r>
       <w:r>
         <w:t>is</w:t>
@@ -15439,7 +15439,13 @@
         </w:r>
       </w:hyperlink>
       <w:r>
-        <w:t>) with several supporting documents, and then appended in RFC 1123 (</w:t>
+        <w:t xml:space="preserve">) with several supporting documents, and then appended </w:t>
+      </w:r>
+      <w:r>
+        <w:t xml:space="preserve">to </w:t>
+      </w:r>
+      <w:r>
+        <w:t>in RFC 1123 (</w:t>
       </w:r>
       <w:hyperlink r:id="rId50" w:history="1">
         <w:r>
@@ -15613,7 +15619,28 @@
         <w:t>Let’s take a stab at a regex to search for th</w:t>
       </w:r>
       <w:r>
-        <w:t>ese rules. We know that each label has to start with a-z or 0-9, and has to be at least 1 character in length:</w:t>
+        <w:t>ese rules. We know that each label has to start with a-z or 0-9, and has to be at least 1 character in length</w:t>
+      </w:r>
+      <w:r>
+        <w:t xml:space="preserve">. We’re going to use a </w:t>
+      </w:r>
+      <w:r>
+        <w:rPr>
+          <w:i/>
+        </w:rPr>
+        <w:t>character class</w:t>
+      </w:r>
+      <w:r>
+        <w:t xml:space="preserve"> to specify the allowed characters. In Lightgrep, left and right square brackets (“[]”) are used to denote a character class. Within them, you can use ranges to specify letters (“a-z”) and </w:t>
+      </w:r>
+      <w:r>
+        <w:rPr>
+          <w:i/>
+        </w:rPr>
+        <w:t>named character classes</w:t>
+      </w:r>
+      <w:r>
+        <w:t xml:space="preserve"> to specify numbers or digits (“\d”):</w:t>
       </w:r>
     </w:p>
     <w:p>
@@ -15956,6 +15983,7 @@
           <w:sz w:val="20"/>
           <w:szCs w:val="20"/>
         </w:rPr>
+        <w:lastRenderedPageBreak/>
         <w:t>[a-z\d]</w:t>
       </w:r>
       <w:r>
@@ -16037,7 +16065,6 @@
         <w:rPr>
           <w:rFonts w:cstheme="minorHAnsi"/>
         </w:rPr>
-        <w:lastRenderedPageBreak/>
         <w:t>We’ve changed the last character class to remove the underscore and changed the repetition to be in line with the minimum of 2 and maximum of 22.</w:t>
       </w:r>
       <w:r>
@@ -16075,7 +16102,19 @@
         <w:rPr>
           <w:rFonts w:cstheme="minorHAnsi"/>
         </w:rPr>
-        <w:t>, and a maximum of 5 segments</w:t>
+        <w:t xml:space="preserve">, and a maximum of </w:t>
+      </w:r>
+      <w:r>
+        <w:rPr>
+          <w:rFonts w:cstheme="minorHAnsi"/>
+        </w:rPr>
+        <w:t>6</w:t>
+      </w:r>
+      <w:r>
+        <w:rPr>
+          <w:rFonts w:cstheme="minorHAnsi"/>
+        </w:rPr>
+        <w:t xml:space="preserve"> segments</w:t>
       </w:r>
       <w:r>
         <w:rPr>
@@ -16177,7 +16216,7 @@
           <w:szCs w:val="20"/>
           <w:highlight w:val="yellow"/>
         </w:rPr>
-        <w:t>4</w:t>
+        <w:t>5</w:t>
       </w:r>
       <w:r>
         <w:rPr>
@@ -16215,7 +16254,19 @@
         <w:rPr>
           <w:rFonts w:cstheme="minorHAnsi"/>
         </w:rPr>
-        <w:t>Now we’re getting results like “www.mydomain.com” and “www.ag.state.la.us” – success!</w:t>
+        <w:t>Now we’re getting results like “www.mydomain.com” and “www.ag.state.</w:t>
+      </w:r>
+      <w:r>
+        <w:rPr>
+          <w:rFonts w:cstheme="minorHAnsi"/>
+        </w:rPr>
+        <w:t>ny</w:t>
+      </w:r>
+      <w:r>
+        <w:rPr>
+          <w:rFonts w:cstheme="minorHAnsi"/>
+        </w:rPr>
+        <w:t>.us” – success!</w:t>
       </w:r>
     </w:p>
     <w:p>
@@ -16354,7 +16405,23 @@
           <w:sz w:val="20"/>
           <w:szCs w:val="20"/>
         </w:rPr>
-        <w:t>([a-z\d]([a-z\d_-]{0,61}[a-z\d])?\.){2,4}[a-z\d][a-z\d-]{1,22}</w:t>
+        <w:t>([a-z\d]([a-z\d_-]{0,61}[a-z\d])?\.){2,</w:t>
+      </w:r>
+      <w:r>
+        <w:rPr>
+          <w:rFonts w:ascii="Courier New" w:hAnsi="Courier New" w:cs="Courier New"/>
+          <w:sz w:val="20"/>
+          <w:szCs w:val="20"/>
+        </w:rPr>
+        <w:t>5</w:t>
+      </w:r>
+      <w:r>
+        <w:rPr>
+          <w:rFonts w:ascii="Courier New" w:hAnsi="Courier New" w:cs="Courier New"/>
+          <w:sz w:val="20"/>
+          <w:szCs w:val="20"/>
+        </w:rPr>
+        <w:t>}[a-z\d][a-z\d-]{1,22}</w:t>
       </w:r>
     </w:p>
     <w:p>
@@ -16365,12 +16432,24 @@
         <w:rPr>
           <w:rFonts w:cstheme="minorHAnsi"/>
         </w:rPr>
-        <w:t>When we left off, we were seeing results like “www.mydomain.com” and “www.ag.state.la.us”, but also incorrect strings like “</w:t>
+        <w:t>When we left off, we were seeing results like “www.mydomain.com” and “www.ag.state.</w:t>
       </w:r>
       <w:r>
         <w:rPr>
           <w:rFonts w:cstheme="minorHAnsi"/>
         </w:rPr>
+        <w:t>ny</w:t>
+      </w:r>
+      <w:r>
+        <w:rPr>
+          <w:rFonts w:cstheme="minorHAnsi"/>
+        </w:rPr>
+        <w:t>.us”, but also incorrect strings like “</w:t>
+      </w:r>
+      <w:r>
+        <w:rPr>
+          <w:rFonts w:cstheme="minorHAnsi"/>
+        </w:rPr>
         <w:t>35.51.65.00</w:t>
       </w:r>
       <w:r>
@@ -16401,7 +16480,25 @@
         <w:rPr>
           <w:rFonts w:cstheme="minorHAnsi"/>
         </w:rPr>
-        <w:t>”. How can we reduce the false positives? Use an Entity Filter! Here’s what a default filter looks like when you create a new entiry:</w:t>
+        <w:t>”. How can we reduce the false positives? Use an Entity Filter! Here’s what a default filter looks</w:t>
+      </w:r>
+      <w:r>
+        <w:rPr>
+          <w:rFonts w:cstheme="minorHAnsi"/>
+        </w:rPr>
+        <w:t xml:space="preserve"> like when you create a new </w:t>
+      </w:r>
+      <w:r>
+        <w:rPr>
+          <w:rFonts w:cstheme="minorHAnsi"/>
+        </w:rPr>
+        <w:t>Entity</w:t>
+      </w:r>
+      <w:r>
+        <w:rPr>
+          <w:rFonts w:cstheme="minorHAnsi"/>
+        </w:rPr>
+        <w:t>:</w:t>
       </w:r>
     </w:p>
     <w:p>
@@ -17123,7 +17220,10 @@
         <w:t>NameListClass</w:t>
       </w:r>
       <w:r>
-        <w:t xml:space="preserve"> is a built in class in EnScript that inherits from </w:t>
+        <w:t xml:space="preserve"> is a built-</w:t>
+      </w:r>
+      <w:r>
+        <w:t xml:space="preserve">in class in EnScript that inherits from </w:t>
       </w:r>
       <w:r>
         <w:rPr>
@@ -17285,7 +17385,7 @@
             <w:rPr>
               <w:noProof/>
             </w:rPr>
-            <w:t>5</w:t>
+            <w:t>45</w:t>
           </w:r>
         </w:fldSimple>
       </w:p>

</xml_diff>

<commit_message>
Added note about duplicate hits on files with content resident in the MFT
</commit_message>
<xml_diff>
--- a/documentation/Lightgrep for EnCase Manual.docx
+++ b/documentation/Lightgrep for EnCase Manual.docx
@@ -5635,7 +5635,13 @@
         <w:jc w:val="both"/>
       </w:pPr>
       <w:r>
-        <w:t xml:space="preserve">1.0: This version of </w:t>
+        <w:t>1.</w:t>
+      </w:r>
+      <w:r>
+        <w:t>1</w:t>
+      </w:r>
+      <w:r>
+        <w:t xml:space="preserve">: This version of </w:t>
       </w:r>
       <w:proofErr w:type="spellStart"/>
       <w:r>
@@ -5667,7 +5673,10 @@
         <w:jc w:val="both"/>
       </w:pPr>
       <w:r>
-        <w:t>1.0</w:t>
+        <w:t>1.</w:t>
+      </w:r>
+      <w:r>
+        <w:t>1</w:t>
       </w:r>
       <w:r>
         <w:t xml:space="preserve">: </w:t>
@@ -5713,7 +5722,13 @@
         <w:jc w:val="both"/>
       </w:pPr>
       <w:r>
-        <w:t xml:space="preserve">1.0: </w:t>
+        <w:t>1.</w:t>
+      </w:r>
+      <w:r>
+        <w:t>1</w:t>
+      </w:r>
+      <w:r>
+        <w:t xml:space="preserve">: </w:t>
       </w:r>
       <w:r>
         <w:t xml:space="preserve">Not compatible with </w:t>
@@ -5845,10 +5860,7 @@
         <w:jc w:val="both"/>
       </w:pPr>
       <w:r>
-        <w:t xml:space="preserve">Guidance Software has previously stated that </w:t>
-      </w:r>
-      <w:r>
-        <w:t xml:space="preserve">Sweeping Bookmarks in </w:t>
+        <w:t xml:space="preserve">Due to a limitation in the way </w:t>
       </w:r>
       <w:proofErr w:type="spellStart"/>
       <w:r>
@@ -5856,72 +5868,7 @@
       </w:r>
       <w:proofErr w:type="spellEnd"/>
       <w:r>
-        <w:t xml:space="preserve"> </w:t>
-      </w:r>
-      <w:r>
-        <w:t>v</w:t>
-      </w:r>
-      <w:r>
-        <w:t xml:space="preserve">6 have a limit of </w:t>
-      </w:r>
-      <w:r>
-        <w:t>16,384</w:t>
-      </w:r>
-      <w:r>
-        <w:t xml:space="preserve"> bytes. </w:t>
-      </w:r>
-      <w:r>
-        <w:t xml:space="preserve">In our testing, however, Sweeping Bookmarks work fine for much larger sizes when created by an </w:t>
-      </w:r>
-      <w:proofErr w:type="spellStart"/>
-      <w:r>
-        <w:t>EnScript</w:t>
-      </w:r>
-      <w:proofErr w:type="spellEnd"/>
-      <w:r>
-        <w:t xml:space="preserve">. </w:t>
-      </w:r>
-      <w:proofErr w:type="spellStart"/>
-      <w:r>
-        <w:t>Lightgrep</w:t>
-      </w:r>
-      <w:proofErr w:type="spellEnd"/>
-      <w:r>
-        <w:t xml:space="preserve"> does not have a technical limi</w:t>
-      </w:r>
-      <w:r>
-        <w:t xml:space="preserve">t on the length of search hits. Any </w:t>
-      </w:r>
-      <w:r>
-        <w:t>limit</w:t>
-      </w:r>
-      <w:r>
-        <w:t xml:space="preserve">s within </w:t>
-      </w:r>
-      <w:proofErr w:type="spellStart"/>
-      <w:r>
-        <w:t>EnCase</w:t>
-      </w:r>
-      <w:proofErr w:type="spellEnd"/>
-      <w:r>
-        <w:t xml:space="preserve"> may present</w:t>
-      </w:r>
-      <w:r>
-        <w:t xml:space="preserve"> a practical limitation </w:t>
-      </w:r>
-      <w:r>
-        <w:t xml:space="preserve">and cause issues on extremely large search hits </w:t>
-      </w:r>
-      <w:r>
-        <w:t xml:space="preserve">when the desired output format is an </w:t>
-      </w:r>
-      <w:proofErr w:type="spellStart"/>
-      <w:r>
-        <w:t>EnCase</w:t>
-      </w:r>
-      <w:proofErr w:type="spellEnd"/>
-      <w:r>
-        <w:t xml:space="preserve"> Bookmark.</w:t>
+        <w:t xml:space="preserve"> v6 resolves bookmark locations, if there is a search hit in the file $MFT (NTFS Master File Table) and an identical search hit in an allocated file that has content resident in $MFT (i.e. a small file with content resident in the MFT, and if the search hits are in the same physical location on the disk), two bookmarks will be created. However, these bookmarks will both list the allocated file entry as the location, rather than one listing $MFT and the other listing the allocated file entry.</w:t>
       </w:r>
     </w:p>
     <w:p>
@@ -5934,73 +5881,87 @@
         <w:jc w:val="both"/>
       </w:pPr>
       <w:r>
-        <w:t xml:space="preserve">We filter a few entries by default before searching. </w:t>
+        <w:t xml:space="preserve">Guidance Software has previously stated that </w:t>
+      </w:r>
+      <w:r>
+        <w:t xml:space="preserve">Sweeping Bookmarks in </w:t>
       </w:r>
       <w:proofErr w:type="spellStart"/>
       <w:r>
-        <w:t>Spcifically</w:t>
+        <w:t>EnCase</w:t>
       </w:r>
       <w:proofErr w:type="spellEnd"/>
       <w:r>
-        <w:t xml:space="preserve">, any entries with a </w:t>
-      </w:r>
-      <w:r>
-        <w:t>Physical</w:t>
-      </w:r>
-      <w:r>
-        <w:t xml:space="preserve"> Size of</w:t>
-      </w:r>
-      <w:r>
-        <w:t xml:space="preserve"> 0</w:t>
-      </w:r>
-      <w:r>
-        <w:t xml:space="preserve"> bytes is filtered out; there’s no reason to search these because they have no content. Also, we filter out the NTFS bad cluster map file using the following criteria: file name in </w:t>
+        <w:t xml:space="preserve"> </w:t>
+      </w:r>
+      <w:r>
+        <w:t>v</w:t>
+      </w:r>
+      <w:r>
+        <w:t xml:space="preserve">6 have a limit of </w:t>
+      </w:r>
+      <w:r>
+        <w:t>16,384</w:t>
+      </w:r>
+      <w:r>
+        <w:t xml:space="preserve"> bytes. </w:t>
+      </w:r>
+      <w:r>
+        <w:t xml:space="preserve">In our testing, however, Sweeping Bookmarks work fine for much larger sizes when created by an </w:t>
       </w:r>
       <w:proofErr w:type="spellStart"/>
       <w:r>
-        <w:t>EnC</w:t>
-      </w:r>
-      <w:r>
-        <w:t>ase</w:t>
+        <w:t>EnScript</w:t>
       </w:r>
       <w:proofErr w:type="spellEnd"/>
       <w:r>
-        <w:t xml:space="preserve"> entry view</w:t>
-      </w:r>
-      <w:r>
-        <w:t xml:space="preserve"> is </w:t>
-      </w:r>
-      <w:r>
-        <w:t>"$</w:t>
+        <w:t xml:space="preserve">. </w:t>
       </w:r>
       <w:proofErr w:type="spellStart"/>
       <w:r>
-        <w:t>BadClus</w:t>
+        <w:t>Lightgrep</w:t>
       </w:r>
       <w:proofErr w:type="spellEnd"/>
       <w:r>
-        <w:t>·$Bad"</w:t>
-      </w:r>
-      <w:r>
-        <w:t xml:space="preserve"> and the entry description contains</w:t>
-      </w:r>
-      <w:r>
-        <w:t xml:space="preserve"> </w:t>
-      </w:r>
-      <w:r>
-        <w:t>both “</w:t>
-      </w:r>
-      <w:r>
-        <w:t>Internal</w:t>
-      </w:r>
-      <w:r>
-        <w:t>” and “</w:t>
-      </w:r>
-      <w:r>
-        <w:t>Stream</w:t>
-      </w:r>
-      <w:r>
-        <w:t>”.</w:t>
+        <w:t xml:space="preserve"> does not have a technical limi</w:t>
+      </w:r>
+      <w:r>
+        <w:t xml:space="preserve">t on the length of search hits. Any </w:t>
+      </w:r>
+      <w:r>
+        <w:t>limit</w:t>
+      </w:r>
+      <w:r>
+        <w:t xml:space="preserve">s within </w:t>
+      </w:r>
+      <w:proofErr w:type="spellStart"/>
+      <w:r>
+        <w:t>EnCase</w:t>
+      </w:r>
+      <w:proofErr w:type="spellEnd"/>
+      <w:r>
+        <w:t xml:space="preserve"> may </w:t>
+      </w:r>
+      <w:r>
+        <w:lastRenderedPageBreak/>
+        <w:t>present</w:t>
+      </w:r>
+      <w:r>
+        <w:t xml:space="preserve"> a practical limitation </w:t>
+      </w:r>
+      <w:r>
+        <w:t xml:space="preserve">and cause issues on extremely large search hits </w:t>
+      </w:r>
+      <w:r>
+        <w:t xml:space="preserve">when the desired output format is an </w:t>
+      </w:r>
+      <w:proofErr w:type="spellStart"/>
+      <w:r>
+        <w:t>EnCase</w:t>
+      </w:r>
+      <w:proofErr w:type="spellEnd"/>
+      <w:r>
+        <w:t xml:space="preserve"> Bookmark.</w:t>
       </w:r>
     </w:p>
     <w:p>
@@ -6013,36 +5974,73 @@
         <w:jc w:val="both"/>
       </w:pPr>
       <w:r>
-        <w:lastRenderedPageBreak/>
-        <w:t xml:space="preserve">Entries without a starting extent cannot be bookmarked. These usually are files containing Invalid Cluster in the Description field, although some files marked as Internal, such as the streams </w:t>
-      </w:r>
-      <w:r>
-        <w:t>$</w:t>
+        <w:t xml:space="preserve">We filter a few entries by default before searching. </w:t>
       </w:r>
       <w:proofErr w:type="spellStart"/>
       <w:r>
-        <w:t>UsnJrnl</w:t>
+        <w:t>Spcifically</w:t>
       </w:r>
       <w:proofErr w:type="spellEnd"/>
       <w:r>
-        <w:t>·$J</w:t>
-      </w:r>
-      <w:r>
-        <w:t xml:space="preserve"> and </w:t>
-      </w:r>
-      <w:r>
-        <w:t>$</w:t>
+        <w:t xml:space="preserve">, any entries with a </w:t>
+      </w:r>
+      <w:r>
+        <w:t>Physical</w:t>
+      </w:r>
+      <w:r>
+        <w:t xml:space="preserve"> Size of</w:t>
+      </w:r>
+      <w:r>
+        <w:t xml:space="preserve"> 0</w:t>
+      </w:r>
+      <w:r>
+        <w:t xml:space="preserve"> bytes is filtered out; there’s no reason to search these because they have no content. Also, we filter out the NTFS bad cluster map file using the following criteria: file name in </w:t>
       </w:r>
       <w:proofErr w:type="spellStart"/>
       <w:r>
+        <w:t>EnC</w:t>
+      </w:r>
+      <w:r>
+        <w:t>ase</w:t>
+      </w:r>
+      <w:proofErr w:type="spellEnd"/>
+      <w:r>
+        <w:t xml:space="preserve"> entry view</w:t>
+      </w:r>
+      <w:r>
+        <w:t xml:space="preserve"> is </w:t>
+      </w:r>
+      <w:r>
+        <w:t>"$</w:t>
+      </w:r>
+      <w:proofErr w:type="spellStart"/>
+      <w:r>
         <w:t>BadClus</w:t>
       </w:r>
       <w:proofErr w:type="spellEnd"/>
       <w:r>
-        <w:t>·$Bad</w:t>
-      </w:r>
-      <w:r>
-        <w:t>, also fall into this category.</w:t>
+        <w:t>·$Bad"</w:t>
+      </w:r>
+      <w:r>
+        <w:t xml:space="preserve"> and the entry description contains</w:t>
+      </w:r>
+      <w:r>
+        <w:t xml:space="preserve"> </w:t>
+      </w:r>
+      <w:r>
+        <w:t>both “</w:t>
+      </w:r>
+      <w:r>
+        <w:t>Internal</w:t>
+      </w:r>
+      <w:r>
+        <w:t>” and “</w:t>
+      </w:r>
+      <w:r>
+        <w:t>Stream</w:t>
+      </w:r>
+      <w:r>
+        <w:t>”.</w:t>
       </w:r>
     </w:p>
     <w:p>
@@ -6055,47 +6053,35 @@
         <w:jc w:val="both"/>
       </w:pPr>
       <w:r>
-        <w:t xml:space="preserve">While </w:t>
+        <w:t xml:space="preserve">Entries without a starting extent cannot be bookmarked. These usually are files containing Invalid Cluster in the Description field, although some files marked as Internal, such as the streams </w:t>
+      </w:r>
+      <w:r>
+        <w:t>$</w:t>
       </w:r>
       <w:proofErr w:type="spellStart"/>
       <w:r>
-        <w:t>Lightgrep</w:t>
+        <w:t>UsnJrnl</w:t>
       </w:r>
       <w:proofErr w:type="spellEnd"/>
       <w:r>
-        <w:t xml:space="preserve"> is able to search </w:t>
-      </w:r>
-      <w:r>
-        <w:t>entries</w:t>
-      </w:r>
-      <w:r>
-        <w:t xml:space="preserve"> flag</w:t>
-      </w:r>
-      <w:r>
-        <w:t>ged</w:t>
-      </w:r>
-      <w:r>
-        <w:t xml:space="preserve"> as Overwritten, bookmarks containing hits may point to the overwriting file, not to the overwritten entry that you originally selected. This is a limitation of </w:t>
-      </w:r>
-      <w:r>
-        <w:t xml:space="preserve">the </w:t>
-      </w:r>
-      <w:r>
-        <w:t xml:space="preserve">bookmarking </w:t>
-      </w:r>
-      <w:r>
-        <w:t xml:space="preserve">function in </w:t>
+        <w:t>·$J</w:t>
+      </w:r>
+      <w:r>
+        <w:t xml:space="preserve"> and </w:t>
+      </w:r>
+      <w:r>
+        <w:t>$</w:t>
       </w:r>
       <w:proofErr w:type="spellStart"/>
       <w:r>
-        <w:t>EnCase</w:t>
+        <w:t>BadClus</w:t>
       </w:r>
       <w:proofErr w:type="spellEnd"/>
       <w:r>
-        <w:t xml:space="preserve"> v6</w:t>
-      </w:r>
-      <w:r>
-        <w:t>.</w:t>
+        <w:t>·$Bad</w:t>
+      </w:r>
+      <w:r>
+        <w:t>, also fall into this category.</w:t>
       </w:r>
     </w:p>
     <w:p>
@@ -6108,7 +6094,7 @@
         <w:jc w:val="both"/>
       </w:pPr>
       <w:r>
-        <w:t>The “</w:t>
+        <w:t xml:space="preserve">While </w:t>
       </w:r>
       <w:proofErr w:type="spellStart"/>
       <w:r>
@@ -6116,66 +6102,39 @@
       </w:r>
       <w:proofErr w:type="spellEnd"/>
       <w:r>
-        <w:t xml:space="preserve"> Output Folder” location cannot be set to a protected location in Windows Vista or Windows 7. Protected locations include, but may not be limited to, those locations represented by the following Windows environment variables: </w:t>
+        <w:t xml:space="preserve"> is able to search </w:t>
+      </w:r>
+      <w:r>
+        <w:t>entries</w:t>
+      </w:r>
+      <w:r>
+        <w:t xml:space="preserve"> flag</w:t>
+      </w:r>
+      <w:r>
+        <w:t>ged</w:t>
+      </w:r>
+      <w:r>
+        <w:t xml:space="preserve"> as Overwritten, bookmarks containing hits may point to the overwriting file, not to the overwritten entry that you originally selected. This is a limitation of </w:t>
+      </w:r>
+      <w:r>
+        <w:t xml:space="preserve">the </w:t>
+      </w:r>
+      <w:r>
+        <w:t xml:space="preserve">bookmarking </w:t>
+      </w:r>
+      <w:r>
+        <w:t xml:space="preserve">function in </w:t>
       </w:r>
       <w:proofErr w:type="spellStart"/>
       <w:r>
-        <w:rPr>
-          <w:i/>
-        </w:rPr>
-        <w:t>SystemRoot</w:t>
+        <w:t>EnCase</w:t>
       </w:r>
       <w:proofErr w:type="spellEnd"/>
       <w:r>
-        <w:t xml:space="preserve">, </w:t>
-      </w:r>
-      <w:proofErr w:type="spellStart"/>
-      <w:r>
-        <w:rPr>
-          <w:i/>
-        </w:rPr>
-        <w:t>ProgramFiles</w:t>
-      </w:r>
-      <w:proofErr w:type="spellEnd"/>
-      <w:r>
-        <w:rPr>
-          <w:i/>
-        </w:rPr>
-        <w:t>(x86)</w:t>
-      </w:r>
-      <w:r>
-        <w:t xml:space="preserve">, </w:t>
-      </w:r>
-      <w:r>
-        <w:rPr>
-          <w:i/>
-        </w:rPr>
-        <w:t>ProgramW6432</w:t>
-      </w:r>
-      <w:r>
-        <w:t xml:space="preserve"> (e.g. C:\Windows</w:t>
-      </w:r>
-      <w:r>
-        <w:t>, C:\Program Files, C:\Program Files (x86))</w:t>
-      </w:r>
-      <w:r>
-        <w:t xml:space="preserve">. </w:t>
-      </w:r>
-      <w:proofErr w:type="spellStart"/>
-      <w:r>
-        <w:t>Lightgrep</w:t>
-      </w:r>
-      <w:proofErr w:type="spellEnd"/>
-      <w:r>
-        <w:t xml:space="preserve"> for </w:t>
-      </w:r>
-      <w:proofErr w:type="spellStart"/>
-      <w:r>
-        <w:t>EnCase</w:t>
-      </w:r>
-      <w:proofErr w:type="spellEnd"/>
-      <w:r>
-        <w:t xml:space="preserve"> will attempt to automatically identify if you are trying to save output to one of these locations and ask you to correct it.</w:t>
+        <w:t xml:space="preserve"> v6</w:t>
+      </w:r>
+      <w:r>
+        <w:t>.</w:t>
       </w:r>
     </w:p>
     <w:p>
@@ -6187,75 +6146,75 @@
         </w:numPr>
         <w:jc w:val="both"/>
       </w:pPr>
+      <w:r>
+        <w:t>The “</w:t>
+      </w:r>
       <w:proofErr w:type="spellStart"/>
       <w:r>
         <w:t>Lightgrep</w:t>
       </w:r>
       <w:proofErr w:type="spellEnd"/>
       <w:r>
-        <w:t xml:space="preserve"> stores settings in two files: </w:t>
-      </w:r>
+        <w:t xml:space="preserve"> Output Folder” location cannot be set to a protected location in Windows Vista or Windows 7. Protected locations include, but may not be limited to, those locations represented by the following Windows environment variables: </w:t>
+      </w:r>
+      <w:proofErr w:type="spellStart"/>
       <w:r>
         <w:rPr>
           <w:i/>
         </w:rPr>
+        <w:t>SystemRoot</w:t>
+      </w:r>
+      <w:proofErr w:type="spellEnd"/>
+      <w:r>
+        <w:t xml:space="preserve">, </w:t>
+      </w:r>
+      <w:proofErr w:type="spellStart"/>
+      <w:r>
+        <w:rPr>
+          <w:i/>
+        </w:rPr>
+        <w:t>ProgramFiles</w:t>
+      </w:r>
+      <w:proofErr w:type="spellEnd"/>
+      <w:r>
+        <w:rPr>
+          <w:i/>
+        </w:rPr>
+        <w:t>(x86)</w:t>
+      </w:r>
+      <w:r>
+        <w:t xml:space="preserve">, </w:t>
+      </w:r>
+      <w:r>
+        <w:rPr>
+          <w:i/>
+        </w:rPr>
+        <w:t>ProgramW6432</w:t>
+      </w:r>
+      <w:r>
+        <w:t xml:space="preserve"> (e.g. C:\Windows</w:t>
+      </w:r>
+      <w:r>
+        <w:t>, C:\Program Files, C:\Program Files (x86))</w:t>
+      </w:r>
+      <w:r>
+        <w:t xml:space="preserve">. </w:t>
+      </w:r>
+      <w:proofErr w:type="spellStart"/>
+      <w:r>
         <w:t>Lightgrep</w:t>
       </w:r>
-      <w:r>
-        <w:rPr>
-          <w:i/>
-        </w:rPr>
-        <w:t>_</w:t>
-      </w:r>
-      <w:r>
-        <w:rPr>
-          <w:i/>
-        </w:rPr>
-        <w:t>Search.ini</w:t>
-      </w:r>
-      <w:r>
-        <w:t xml:space="preserve"> and </w:t>
-      </w:r>
-      <w:r>
-        <w:rPr>
-          <w:i/>
-        </w:rPr>
-        <w:t>Lightgrep</w:t>
-      </w:r>
-      <w:r>
-        <w:rPr>
-          <w:i/>
-        </w:rPr>
-        <w:t>_</w:t>
-      </w:r>
-      <w:r>
-        <w:rPr>
-          <w:i/>
-        </w:rPr>
-        <w:t>Search.xml</w:t>
-      </w:r>
-      <w:r>
-        <w:t>. The .</w:t>
+      <w:proofErr w:type="spellEnd"/>
+      <w:r>
+        <w:t xml:space="preserve"> for </w:t>
       </w:r>
       <w:proofErr w:type="spellStart"/>
       <w:r>
-        <w:t>ini</w:t>
+        <w:t>EnCase</w:t>
       </w:r>
       <w:proofErr w:type="spellEnd"/>
       <w:r>
-        <w:t xml:space="preserve"> file stores simple options that have been selected in the GUI</w:t>
-      </w:r>
-      <w:r>
-        <w:t>; the .xml file stores Entities and</w:t>
-      </w:r>
-      <w:r>
-        <w:t xml:space="preserve"> Keywords. The .xml file uses approximately 7</w:t>
-      </w:r>
-      <w:r>
-        <w:t>5</w:t>
-      </w:r>
-      <w:r>
-        <w:t xml:space="preserve"> MB of space per 100,000 keywords.</w:t>
+        <w:t xml:space="preserve"> will attempt to automatically identify if you are trying to save output to one of these locations and ask you to correct it.</w:t>
       </w:r>
     </w:p>
     <w:p>
@@ -6273,40 +6232,69 @@
       </w:r>
       <w:proofErr w:type="spellEnd"/>
       <w:r>
-        <w:t xml:space="preserve"> uses a constant and relatively small amount of memory while searching, but can require more memory up front while parsing the keyword list depending on the number of keywords. 4 GB of RAM with no other applications running should allow you to </w:t>
-      </w:r>
-      <w:r>
-        <w:t xml:space="preserve">parse and search </w:t>
-      </w:r>
-      <w:r>
-        <w:t>approximately 100,000</w:t>
-      </w:r>
-      <w:r>
-        <w:t xml:space="preserve"> fixed string keywords. A</w:t>
-      </w:r>
-      <w:r>
-        <w:t xml:space="preserve"> minimum of</w:t>
-      </w:r>
-      <w:r>
-        <w:t xml:space="preserve"> 8 GB of RAM is required to parse and search 1 million fixed string keywords</w:t>
-      </w:r>
-      <w:r>
-        <w:t>, and more could be required if using GREP expressions</w:t>
-      </w:r>
-      <w:r>
-        <w:t xml:space="preserve">. When searching 1 million </w:t>
-      </w:r>
-      <w:r>
-        <w:t xml:space="preserve">or more </w:t>
-      </w:r>
-      <w:r>
-        <w:t xml:space="preserve">keywords, it can take several minutes before the search begins while the search engine </w:t>
-      </w:r>
-      <w:r>
-        <w:t xml:space="preserve">parses </w:t>
-      </w:r>
-      <w:r>
-        <w:t>the list of keywords.</w:t>
+        <w:t xml:space="preserve"> stores settings in two files: </w:t>
+      </w:r>
+      <w:r>
+        <w:rPr>
+          <w:i/>
+        </w:rPr>
+        <w:t>Lightgrep</w:t>
+      </w:r>
+      <w:r>
+        <w:rPr>
+          <w:i/>
+        </w:rPr>
+        <w:t>_</w:t>
+      </w:r>
+      <w:r>
+        <w:rPr>
+          <w:i/>
+        </w:rPr>
+        <w:t>Search.ini</w:t>
+      </w:r>
+      <w:r>
+        <w:t xml:space="preserve"> and </w:t>
+      </w:r>
+      <w:r>
+        <w:rPr>
+          <w:i/>
+        </w:rPr>
+        <w:t>Lightgrep</w:t>
+      </w:r>
+      <w:r>
+        <w:rPr>
+          <w:i/>
+        </w:rPr>
+        <w:t>_</w:t>
+      </w:r>
+      <w:r>
+        <w:rPr>
+          <w:i/>
+        </w:rPr>
+        <w:t>Search.xml</w:t>
+      </w:r>
+      <w:r>
+        <w:t>. The .</w:t>
+      </w:r>
+      <w:proofErr w:type="spellStart"/>
+      <w:r>
+        <w:t>ini</w:t>
+      </w:r>
+      <w:proofErr w:type="spellEnd"/>
+      <w:r>
+        <w:t xml:space="preserve"> file stores simple options that have been selected in the GUI</w:t>
+      </w:r>
+      <w:r>
+        <w:t>; the .xml file stores Entities and</w:t>
+      </w:r>
+      <w:r>
+        <w:t xml:space="preserve"> Keywords. The .xml file uses approximately 7</w:t>
+      </w:r>
+      <w:r>
+        <w:t>5</w:t>
+      </w:r>
+      <w:r>
+        <w:t xml:space="preserve"> MB of space per 100,000 keywords.</w:t>
       </w:r>
     </w:p>
     <w:p>
@@ -6318,6 +6306,57 @@
         </w:numPr>
         <w:jc w:val="both"/>
       </w:pPr>
+      <w:proofErr w:type="spellStart"/>
+      <w:r>
+        <w:t>Lightgrep</w:t>
+      </w:r>
+      <w:proofErr w:type="spellEnd"/>
+      <w:r>
+        <w:t xml:space="preserve"> uses a constant and relatively small amount of memory while searching, but can require more memory up front while parsing the keyword list depending on the number of keywords. 4 GB of RAM with no other applications running should allow you to </w:t>
+      </w:r>
+      <w:r>
+        <w:t xml:space="preserve">parse and search </w:t>
+      </w:r>
+      <w:r>
+        <w:t>approximately 100,000</w:t>
+      </w:r>
+      <w:r>
+        <w:t xml:space="preserve"> fixed string keywords. A</w:t>
+      </w:r>
+      <w:r>
+        <w:t xml:space="preserve"> minimum of</w:t>
+      </w:r>
+      <w:r>
+        <w:t xml:space="preserve"> 8 GB of RAM is required to parse and search 1 million fixed string keywords</w:t>
+      </w:r>
+      <w:r>
+        <w:t>, and more could be required if using GREP expressions</w:t>
+      </w:r>
+      <w:r>
+        <w:t xml:space="preserve">. When searching 1 million </w:t>
+      </w:r>
+      <w:r>
+        <w:t xml:space="preserve">or more </w:t>
+      </w:r>
+      <w:r>
+        <w:t xml:space="preserve">keywords, it can take several minutes before the search begins while the search engine </w:t>
+      </w:r>
+      <w:r>
+        <w:t xml:space="preserve">parses </w:t>
+      </w:r>
+      <w:r>
+        <w:t>the list of keywords.</w:t>
+      </w:r>
+    </w:p>
+    <w:p>
+      <w:pPr>
+        <w:pStyle w:val="ListParagraph"/>
+        <w:numPr>
+          <w:ilvl w:val="0"/>
+          <w:numId w:val="2"/>
+        </w:numPr>
+        <w:jc w:val="both"/>
+      </w:pPr>
       <w:r>
         <w:t xml:space="preserve">The first time you run a search, you may be presented with an alert from your firewall. </w:t>
       </w:r>
@@ -6348,6 +6387,7 @@
           <w:noProof/>
           <w:lang w:eastAsia="ja-JP"/>
         </w:rPr>
+        <w:lastRenderedPageBreak/>
         <w:drawing>
           <wp:inline distT="0" distB="0" distL="0" distR="0">
             <wp:extent cx="4380071" cy="3133249"/>
@@ -22557,7 +22597,7 @@
             <w:rPr>
               <w:noProof/>
             </w:rPr>
-            <w:t>39</w:t>
+            <w:t>5</w:t>
           </w:r>
         </w:fldSimple>
       </w:p>
@@ -24791,7 +24831,7 @@
 </file>
 
 <file path=customXml/itemProps1.xml><?xml version="1.0" encoding="utf-8"?>
-<ds:datastoreItem xmlns:ds="http://schemas.openxmlformats.org/officeDocument/2006/customXml" ds:itemID="{A6B96724-7B72-4F75-9007-D969ECCD0177}">
+<ds:datastoreItem xmlns:ds="http://schemas.openxmlformats.org/officeDocument/2006/customXml" ds:itemID="{41399439-4B80-428C-9546-2FA05C28DAFD}">
   <ds:schemaRefs>
     <ds:schemaRef ds:uri="http://schemas.openxmlformats.org/officeDocument/2006/bibliography"/>
   </ds:schemaRefs>

</xml_diff>

<commit_message>
Updated regex syntax section
</commit_message>
<xml_diff>
--- a/documentation/Lightgrep for EnCase Manual.docx
+++ b/documentation/Lightgrep for EnCase Manual.docx
@@ -10170,7 +10170,7 @@
                 <w:b/>
                 <w:i/>
               </w:rPr>
-              <w:t>b</w:t>
+              <w:t>c</w:t>
             </w:r>
           </w:p>
         </w:tc>
@@ -10201,7 +10201,7 @@
                 <w:b/>
                 <w:i/>
               </w:rPr>
-              <w:t>b</w:t>
+              <w:t>c</w:t>
             </w:r>
             <w:r>
               <w:rPr>
@@ -10219,14 +10219,33 @@
               <w:rPr>
                 <w:rFonts w:cstheme="minorHAnsi"/>
               </w:rPr>
-              <w:t xml:space="preserve">any literal byte except </w:t>
+              <w:t xml:space="preserve">any literal </w:t>
+            </w:r>
+            <w:r>
+              <w:rPr>
+                <w:rFonts w:cstheme="minorHAnsi"/>
+              </w:rPr>
+              <w:t>Unicode character</w:t>
+            </w:r>
+            <w:r>
+              <w:rPr>
+                <w:rFonts w:cstheme="minorHAnsi"/>
+              </w:rPr>
+              <w:t xml:space="preserve"> except </w:t>
             </w:r>
             <w:r>
               <w:rPr>
                 <w:rFonts w:ascii="Courier New" w:hAnsi="Courier New" w:cs="Courier New"/>
                 <w:b/>
               </w:rPr>
-              <w:t>0x00</w:t>
+              <w:t>U+</w:t>
+            </w:r>
+            <w:r>
+              <w:rPr>
+                <w:rFonts w:ascii="Courier New" w:hAnsi="Courier New" w:cs="Courier New"/>
+                <w:b/>
+              </w:rPr>
+              <w:t>00</w:t>
             </w:r>
             <w:r>
               <w:rPr>
@@ -10930,6 +10949,7 @@
               <w:rPr>
                 <w:rFonts w:ascii="Courier New" w:hAnsi="Courier New" w:cs="Courier New"/>
                 <w:b/>
+                <w:i/>
               </w:rPr>
               <w:t>h</w:t>
             </w:r>
@@ -10937,6 +10957,7 @@
               <w:rPr>
                 <w:rFonts w:ascii="Courier New" w:hAnsi="Courier New" w:cs="Courier New"/>
                 <w:b/>
+                <w:i/>
               </w:rPr>
               <w:t>h</w:t>
             </w:r>
@@ -11042,7 +11063,15 @@
                 <w:rFonts w:ascii="Courier New" w:hAnsi="Courier New" w:cs="Courier New"/>
                 <w:b/>
               </w:rPr>
-              <w:t>xhh</w:t>
+              <w:t>x</w:t>
+            </w:r>
+            <w:r>
+              <w:rPr>
+                <w:rFonts w:ascii="Courier New" w:hAnsi="Courier New" w:cs="Courier New"/>
+                <w:b/>
+                <w:i/>
+              </w:rPr>
+              <w:t>hh</w:t>
             </w:r>
             <w:proofErr w:type="spellEnd"/>
           </w:p>
@@ -11085,6 +11114,7 @@
               <w:rPr>
                 <w:rFonts w:ascii="Courier New" w:hAnsi="Courier New" w:cs="Courier New"/>
                 <w:b/>
+                <w:i/>
               </w:rPr>
               <w:t>hh</w:t>
             </w:r>
@@ -11133,6 +11163,7 @@
               <w:rPr>
                 <w:rFonts w:ascii="Courier New" w:hAnsi="Courier New" w:cs="Courier New"/>
                 <w:b/>
+                <w:i/>
               </w:rPr>
               <w:t>hhhhhh</w:t>
             </w:r>
@@ -11172,6 +11203,7 @@
               <w:rPr>
                 <w:rFonts w:ascii="Courier New" w:hAnsi="Courier New" w:cs="Courier New"/>
                 <w:b/>
+                <w:i/>
               </w:rPr>
               <w:t>hhhhhh</w:t>
             </w:r>
@@ -11239,7 +11271,15 @@
                 <w:rFonts w:ascii="Courier New" w:hAnsi="Courier New" w:cs="Courier New"/>
                 <w:b/>
               </w:rPr>
-              <w:t>U+hhhhhh</w:t>
+              <w:t>U+</w:t>
+            </w:r>
+            <w:r>
+              <w:rPr>
+                <w:rFonts w:ascii="Courier New" w:hAnsi="Courier New" w:cs="Courier New"/>
+                <w:b/>
+                <w:i/>
+              </w:rPr>
+              <w:t>hhhhhh</w:t>
             </w:r>
             <w:proofErr w:type="spellEnd"/>
             <w:r>
@@ -11290,6 +11330,7 @@
               <w:rPr>
                 <w:rFonts w:ascii="Courier New" w:hAnsi="Courier New" w:cs="Courier New"/>
                 <w:b/>
+                <w:i/>
               </w:rPr>
               <w:t>hhhhhh</w:t>
             </w:r>
@@ -11749,7 +11790,15 @@
           <w:rFonts w:ascii="Courier New" w:hAnsi="Courier New" w:cs="Courier New"/>
           <w:b/>
         </w:rPr>
-        <w:t>zhh</w:t>
+        <w:t>z</w:t>
+      </w:r>
+      <w:r>
+        <w:rPr>
+          <w:rFonts w:ascii="Courier New" w:hAnsi="Courier New" w:cs="Courier New"/>
+          <w:b/>
+          <w:i/>
+        </w:rPr>
+        <w:t>hh</w:t>
       </w:r>
       <w:proofErr w:type="spellEnd"/>
       <w:r>
@@ -11819,7 +11868,15 @@
           <w:rFonts w:ascii="Courier New" w:hAnsi="Courier New" w:cs="Courier New"/>
           <w:b/>
         </w:rPr>
-        <w:t>zhh</w:t>
+        <w:t>z</w:t>
+      </w:r>
+      <w:r>
+        <w:rPr>
+          <w:rFonts w:ascii="Courier New" w:hAnsi="Courier New" w:cs="Courier New"/>
+          <w:b/>
+          <w:i/>
+        </w:rPr>
+        <w:t>hh</w:t>
       </w:r>
       <w:proofErr w:type="spellEnd"/>
       <w:r>
@@ -12402,6 +12459,7 @@
       <w:r>
         <w:rPr>
           <w:rFonts w:ascii="Courier New" w:hAnsi="Courier New" w:cs="Courier New"/>
+          <w:i/>
         </w:rPr>
         <w:t>hh</w:t>
       </w:r>
@@ -22597,7 +22655,7 @@
             <w:rPr>
               <w:noProof/>
             </w:rPr>
-            <w:t>5</w:t>
+            <w:t>28</w:t>
           </w:r>
         </w:fldSimple>
       </w:p>
@@ -24831,7 +24889,7 @@
 </file>
 
 <file path=customXml/itemProps1.xml><?xml version="1.0" encoding="utf-8"?>
-<ds:datastoreItem xmlns:ds="http://schemas.openxmlformats.org/officeDocument/2006/customXml" ds:itemID="{41399439-4B80-428C-9546-2FA05C28DAFD}">
+<ds:datastoreItem xmlns:ds="http://schemas.openxmlformats.org/officeDocument/2006/customXml" ds:itemID="{A9A66637-E35E-4C74-9A21-834EC12BF288}">
   <ds:schemaRefs>
     <ds:schemaRef ds:uri="http://schemas.openxmlformats.org/officeDocument/2006/bibliography"/>
   </ds:schemaRefs>

</xml_diff>

<commit_message>
Updated regex syntax for \s and \S
</commit_message>
<xml_diff>
--- a/documentation/Lightgrep for EnCase Manual.docx
+++ b/documentation/Lightgrep for EnCase Manual.docx
@@ -12914,7 +12914,21 @@
           <w:rFonts w:ascii="Courier New" w:hAnsi="Courier New" w:cs="Courier New"/>
           <w:b/>
         </w:rPr>
-        <w:t>r]</w:t>
+        <w:t>r</w:t>
+      </w:r>
+      <w:r>
+        <w:rPr>
+          <w:rFonts w:ascii="Courier New" w:hAnsi="Courier New" w:cs="Courier New"/>
+          <w:b/>
+        </w:rPr>
+        <w:t xml:space="preserve"> </w:t>
+      </w:r>
+      <w:r>
+        <w:rPr>
+          <w:rFonts w:ascii="Courier New" w:hAnsi="Courier New" w:cs="Courier New"/>
+          <w:b/>
+        </w:rPr>
+        <w:t>]</w:t>
       </w:r>
       <w:r>
         <w:br/>
@@ -12947,7 +12961,21 @@
           <w:rFonts w:ascii="Courier New" w:hAnsi="Courier New" w:cs="Courier New"/>
           <w:b/>
         </w:rPr>
-        <w:t>r]</w:t>
+        <w:t>r</w:t>
+      </w:r>
+      <w:r>
+        <w:rPr>
+          <w:rFonts w:ascii="Courier New" w:hAnsi="Courier New" w:cs="Courier New"/>
+          <w:b/>
+        </w:rPr>
+        <w:t xml:space="preserve"> </w:t>
+      </w:r>
+      <w:r>
+        <w:rPr>
+          <w:rFonts w:ascii="Courier New" w:hAnsi="Courier New" w:cs="Courier New"/>
+          <w:b/>
+        </w:rPr>
+        <w:t>]</w:t>
       </w:r>
       <w:r>
         <w:br/>
@@ -22655,7 +22683,7 @@
             <w:rPr>
               <w:noProof/>
             </w:rPr>
-            <w:t>28</w:t>
+            <w:t>26</w:t>
           </w:r>
         </w:fldSimple>
       </w:p>
@@ -24889,7 +24917,7 @@
 </file>
 
 <file path=customXml/itemProps1.xml><?xml version="1.0" encoding="utf-8"?>
-<ds:datastoreItem xmlns:ds="http://schemas.openxmlformats.org/officeDocument/2006/customXml" ds:itemID="{A9A66637-E35E-4C74-9A21-834EC12BF288}">
+<ds:datastoreItem xmlns:ds="http://schemas.openxmlformats.org/officeDocument/2006/customXml" ds:itemID="{22911CF4-0E00-4C08-A4A6-E35372DBE931}">
   <ds:schemaRefs>
     <ds:schemaRef ds:uri="http://schemas.openxmlformats.org/officeDocument/2006/bibliography"/>
   </ds:schemaRefs>

</xml_diff>

<commit_message>
Fixed... something... minor. I don't remember
</commit_message>
<xml_diff>
--- a/documentation/Lightgrep for EnCase Manual.docx
+++ b/documentation/Lightgrep for EnCase Manual.docx
@@ -10913,7 +10913,6 @@
               <w:spacing w:after="60"/>
               <w:rPr>
                 <w:rFonts w:ascii="Courier New" w:hAnsi="Courier New" w:cs="Courier New"/>
-                <w:b/>
               </w:rPr>
             </w:pPr>
             <w:r>
@@ -11030,6 +11029,46 @@
                 <w:rFonts w:cstheme="minorHAnsi"/>
               </w:rPr>
               <w:t>.”</w:t>
+            </w:r>
+            <w:r>
+              <w:rPr>
+                <w:rFonts w:cstheme="minorHAnsi"/>
+              </w:rPr>
+              <w:t xml:space="preserve"> This is </w:t>
+            </w:r>
+            <w:r>
+              <w:rPr>
+                <w:rFonts w:cstheme="minorHAnsi"/>
+                <w:b/>
+              </w:rPr>
+              <w:t>not</w:t>
+            </w:r>
+            <w:r>
+              <w:rPr>
+                <w:rFonts w:cstheme="minorHAnsi"/>
+              </w:rPr>
+              <w:t xml:space="preserve"> equivalent to \</w:t>
+            </w:r>
+            <w:proofErr w:type="spellStart"/>
+            <w:r>
+              <w:rPr>
+                <w:rFonts w:cstheme="minorHAnsi"/>
+              </w:rPr>
+              <w:t>x</w:t>
+            </w:r>
+            <w:r>
+              <w:rPr>
+                <w:rFonts w:cstheme="minorHAnsi"/>
+                <w:i/>
+              </w:rPr>
+              <w:t>hh</w:t>
+            </w:r>
+            <w:proofErr w:type="spellEnd"/>
+            <w:r>
+              <w:rPr>
+                <w:rFonts w:cstheme="minorHAnsi"/>
+              </w:rPr>
+              <w:t>!</w:t>
             </w:r>
           </w:p>
         </w:tc>
@@ -15185,7 +15224,14 @@
               <w:rPr>
                 <w:rFonts w:ascii="Courier New" w:hAnsi="Courier New" w:cs="Courier New"/>
               </w:rPr>
-              <w:t>xhh</w:t>
+              <w:t>x</w:t>
+            </w:r>
+            <w:r>
+              <w:rPr>
+                <w:rFonts w:ascii="Courier New" w:hAnsi="Courier New" w:cs="Courier New"/>
+                <w:i/>
+              </w:rPr>
+              <w:t>hh</w:t>
             </w:r>
             <w:proofErr w:type="spellEnd"/>
           </w:p>
@@ -15211,7 +15257,14 @@
               <w:rPr>
                 <w:rFonts w:ascii="Courier New" w:hAnsi="Courier New" w:cs="Courier New"/>
               </w:rPr>
-              <w:t>xhh</w:t>
+              <w:t>x</w:t>
+            </w:r>
+            <w:r>
+              <w:rPr>
+                <w:rFonts w:ascii="Courier New" w:hAnsi="Courier New" w:cs="Courier New"/>
+                <w:i/>
+              </w:rPr>
+              <w:t>hh</w:t>
             </w:r>
             <w:proofErr w:type="spellEnd"/>
             <w:r>
@@ -15362,7 +15415,14 @@
               <w:rPr>
                 <w:rFonts w:ascii="Courier New" w:hAnsi="Courier New" w:cs="Courier New"/>
               </w:rPr>
-              <w:t>whhhh</w:t>
+              <w:t>w</w:t>
+            </w:r>
+            <w:r>
+              <w:rPr>
+                <w:rFonts w:ascii="Courier New" w:hAnsi="Courier New" w:cs="Courier New"/>
+                <w:i/>
+              </w:rPr>
+              <w:t>hhhh</w:t>
             </w:r>
             <w:proofErr w:type="spellEnd"/>
           </w:p>
@@ -15387,6 +15447,7 @@
             <w:r>
               <w:rPr>
                 <w:rFonts w:ascii="Courier New" w:hAnsi="Courier New" w:cs="Courier New"/>
+                <w:i/>
               </w:rPr>
               <w:t>hhhhhh</w:t>
             </w:r>
@@ -15429,7 +15490,14 @@
               <w:rPr>
                 <w:rFonts w:ascii="Courier New" w:hAnsi="Courier New" w:cs="Courier New"/>
               </w:rPr>
-              <w:t>whhhh</w:t>
+              <w:t>w</w:t>
+            </w:r>
+            <w:r>
+              <w:rPr>
+                <w:rFonts w:ascii="Courier New" w:hAnsi="Courier New" w:cs="Courier New"/>
+                <w:i/>
+              </w:rPr>
+              <w:t>hhhh</w:t>
             </w:r>
             <w:proofErr w:type="spellEnd"/>
             <w:r>
@@ -15453,6 +15521,7 @@
             <w:r>
               <w:rPr>
                 <w:rFonts w:ascii="Courier New" w:hAnsi="Courier New" w:cs="Courier New"/>
+                <w:i/>
               </w:rPr>
               <w:t>hhhh</w:t>
             </w:r>
@@ -22683,7 +22752,7 @@
             <w:rPr>
               <w:noProof/>
             </w:rPr>
-            <w:t>26</w:t>
+            <w:t>27</w:t>
           </w:r>
         </w:fldSimple>
       </w:p>
@@ -24917,7 +24986,7 @@
 </file>
 
 <file path=customXml/itemProps1.xml><?xml version="1.0" encoding="utf-8"?>
-<ds:datastoreItem xmlns:ds="http://schemas.openxmlformats.org/officeDocument/2006/customXml" ds:itemID="{22911CF4-0E00-4C08-A4A6-E35372DBE931}">
+<ds:datastoreItem xmlns:ds="http://schemas.openxmlformats.org/officeDocument/2006/customXml" ds:itemID="{FDE3B170-0C25-4517-AC4C-964890FF633C}">
   <ds:schemaRefs>
     <ds:schemaRef ds:uri="http://schemas.openxmlformats.org/officeDocument/2006/bibliography"/>
   </ds:schemaRefs>

</xml_diff>

<commit_message>
Added What's New in v1.1 section, other minor updates for 1.1
</commit_message>
<xml_diff>
--- a/documentation/Lightgrep for EnCase Manual.docx
+++ b/documentation/Lightgrep for EnCase Manual.docx
@@ -5515,9 +5515,8 @@
         <w:rPr>
           <w:u w:val="single"/>
         </w:rPr>
-        <w:t>Minimum Requirements</w:t>
-      </w:r>
-      <w:bookmarkEnd w:id="1"/>
+        <w:t>What’s New in Version 1.1</w:t>
+      </w:r>
     </w:p>
     <w:p>
       <w:pPr>
@@ -5528,25 +5527,16 @@
         </w:numPr>
         <w:jc w:val="both"/>
       </w:pPr>
-      <w:proofErr w:type="spellStart"/>
-      <w:r>
-        <w:t>EnCase</w:t>
-      </w:r>
-      <w:proofErr w:type="spellEnd"/>
-      <w:r>
-        <w:t xml:space="preserve"> </w:t>
-      </w:r>
-      <w:r>
-        <w:t xml:space="preserve">Forensic or Enterprise </w:t>
-      </w:r>
-      <w:r>
-        <w:t>version 6.18</w:t>
-      </w:r>
-      <w:r>
-        <w:t xml:space="preserve"> (32-bit or 64-bit)</w:t>
-      </w:r>
-      <w:r>
-        <w:t xml:space="preserve"> or greater</w:t>
+      <w:r>
+        <w:t xml:space="preserve">Hit text can be output to the bookmark comment. This is activated by selecting the checkbox on the </w:t>
+      </w:r>
+      <w:proofErr w:type="gramStart"/>
+      <w:r>
+        <w:t>Advanced</w:t>
+      </w:r>
+      <w:proofErr w:type="gramEnd"/>
+      <w:r>
+        <w:t xml:space="preserve"> tab named “Hit text output”.</w:t>
       </w:r>
     </w:p>
     <w:p>
@@ -5559,22 +5549,18 @@
         <w:jc w:val="both"/>
       </w:pPr>
       <w:r>
-        <w:t>Windows 7 (64-bit)</w:t>
-      </w:r>
-      <w:r>
-        <w:t xml:space="preserve"> – t</w:t>
-      </w:r>
-      <w:r>
-        <w:t xml:space="preserve">he </w:t>
-      </w:r>
-      <w:r>
-        <w:t>application</w:t>
-      </w:r>
-      <w:r>
-        <w:t xml:space="preserve"> has not been tested with Windows </w:t>
-      </w:r>
-      <w:r>
-        <w:t>XP or Vista, but should function without issue on the 64-bit version of either operating system</w:t>
+        <w:t>File Carving</w:t>
+      </w:r>
+      <w:r>
+        <w:t xml:space="preserve"> – We’ve implemented a file carving solution that allows the user to define headers and footers, and also to write </w:t>
+      </w:r>
+      <w:proofErr w:type="spellStart"/>
+      <w:r>
+        <w:t>EnScript</w:t>
+      </w:r>
+      <w:proofErr w:type="spellEnd"/>
+      <w:r>
+        <w:t xml:space="preserve"> code to validate carved files or determine what size should be carved. Results are bookmarked just like search hits, and you can also choose to export the carved files to a Logical Evidence File (L01). A Library of pre-defined file carvers is provided to get you started.</w:t>
       </w:r>
     </w:p>
     <w:p>
@@ -5587,7 +5573,7 @@
         <w:jc w:val="both"/>
       </w:pPr>
       <w:r>
-        <w:t>4 GB of RAM preferred minimum</w:t>
+        <w:t>Unallocated Clusters are now split into extents for searching when applicable. Each extent is treated as a separate file for searching and carving. This can greatly increase search speed on a highly fragmented disk image.</w:t>
       </w:r>
     </w:p>
     <w:p>
@@ -5600,6 +5586,142 @@
         <w:jc w:val="both"/>
       </w:pPr>
       <w:r>
+        <w:t>There is a new field displayed in the Keywords tree that displays the keyword Length so you can easily sort on this property. It can be helpful for identifying keywords that are too short when you’ve imported a large list.</w:t>
+      </w:r>
+    </w:p>
+    <w:p>
+      <w:pPr>
+        <w:pStyle w:val="ListParagraph"/>
+        <w:numPr>
+          <w:ilvl w:val="0"/>
+          <w:numId w:val="1"/>
+        </w:numPr>
+        <w:jc w:val="both"/>
+      </w:pPr>
+      <w:r>
+        <w:t>The Add Samples button on the Entity Search tab was renamed to “Library…”</w:t>
+      </w:r>
+    </w:p>
+    <w:p>
+      <w:pPr>
+        <w:pStyle w:val="ListParagraph"/>
+        <w:numPr>
+          <w:ilvl w:val="0"/>
+          <w:numId w:val="1"/>
+        </w:numPr>
+        <w:jc w:val="both"/>
+      </w:pPr>
+      <w:r>
+        <w:t>The Import XML and Export XML buttons were removed. You can now import and export keywords, entities, and file carvers by right clicking in the keywords tree or entities and file carvers list and choosing the menu option for Import XML or Export XML.</w:t>
+      </w:r>
+    </w:p>
+    <w:p>
+      <w:pPr>
+        <w:pStyle w:val="Heading1"/>
+        <w:rPr>
+          <w:u w:val="single"/>
+        </w:rPr>
+      </w:pPr>
+      <w:r>
+        <w:rPr>
+          <w:u w:val="single"/>
+        </w:rPr>
+        <w:t>Minimum Requirements</w:t>
+      </w:r>
+      <w:bookmarkEnd w:id="1"/>
+    </w:p>
+    <w:p>
+      <w:pPr>
+        <w:pStyle w:val="ListParagraph"/>
+        <w:numPr>
+          <w:ilvl w:val="0"/>
+          <w:numId w:val="1"/>
+        </w:numPr>
+        <w:jc w:val="both"/>
+      </w:pPr>
+      <w:proofErr w:type="spellStart"/>
+      <w:r>
+        <w:t>EnCase</w:t>
+      </w:r>
+      <w:proofErr w:type="spellEnd"/>
+      <w:r>
+        <w:t xml:space="preserve"> </w:t>
+      </w:r>
+      <w:r>
+        <w:t xml:space="preserve">Forensic or Enterprise </w:t>
+      </w:r>
+      <w:r>
+        <w:t>version 6.18</w:t>
+      </w:r>
+      <w:r>
+        <w:t xml:space="preserve"> (32-bit or 64-bit)</w:t>
+      </w:r>
+      <w:r>
+        <w:t xml:space="preserve"> or greater</w:t>
+      </w:r>
+      <w:r>
+        <w:t xml:space="preserve"> (not compatible with </w:t>
+      </w:r>
+      <w:proofErr w:type="spellStart"/>
+      <w:r>
+        <w:t>EnCase</w:t>
+      </w:r>
+      <w:proofErr w:type="spellEnd"/>
+      <w:r>
+        <w:t xml:space="preserve"> 7)</w:t>
+      </w:r>
+    </w:p>
+    <w:p>
+      <w:pPr>
+        <w:pStyle w:val="ListParagraph"/>
+        <w:numPr>
+          <w:ilvl w:val="0"/>
+          <w:numId w:val="1"/>
+        </w:numPr>
+        <w:jc w:val="both"/>
+      </w:pPr>
+      <w:r>
+        <w:t>Windows 7 (64-bit)</w:t>
+      </w:r>
+      <w:r>
+        <w:t xml:space="preserve"> – t</w:t>
+      </w:r>
+      <w:r>
+        <w:t xml:space="preserve">he </w:t>
+      </w:r>
+      <w:r>
+        <w:t>application</w:t>
+      </w:r>
+      <w:r>
+        <w:t xml:space="preserve"> has not been tested with Windows </w:t>
+      </w:r>
+      <w:r>
+        <w:t>XP or Vista, but should function without issue on the 64-bit version of either operating system</w:t>
+      </w:r>
+    </w:p>
+    <w:p>
+      <w:pPr>
+        <w:pStyle w:val="ListParagraph"/>
+        <w:numPr>
+          <w:ilvl w:val="0"/>
+          <w:numId w:val="1"/>
+        </w:numPr>
+        <w:jc w:val="both"/>
+      </w:pPr>
+      <w:r>
+        <w:t>4 GB of RAM preferred minimum</w:t>
+      </w:r>
+    </w:p>
+    <w:p>
+      <w:pPr>
+        <w:pStyle w:val="ListParagraph"/>
+        <w:numPr>
+          <w:ilvl w:val="0"/>
+          <w:numId w:val="1"/>
+        </w:numPr>
+        <w:jc w:val="both"/>
+      </w:pPr>
+      <w:r>
         <w:t xml:space="preserve">Microsoft </w:t>
       </w:r>
       <w:r>
@@ -5635,32 +5757,7 @@
         <w:jc w:val="both"/>
       </w:pPr>
       <w:r>
-        <w:t>1.</w:t>
-      </w:r>
-      <w:r>
-        <w:t>1</w:t>
-      </w:r>
-      <w:r>
-        <w:t xml:space="preserve">: This version of </w:t>
-      </w:r>
-      <w:proofErr w:type="spellStart"/>
-      <w:r>
-        <w:t>Lightgrep</w:t>
-      </w:r>
-      <w:proofErr w:type="spellEnd"/>
-      <w:r>
-        <w:t xml:space="preserve"> is</w:t>
-      </w:r>
-      <w:r>
-        <w:t xml:space="preserve"> 64-bit, which requires your Windows installation to be 64-bit. </w:t>
-      </w:r>
-      <w:proofErr w:type="spellStart"/>
-      <w:r>
-        <w:t>EnCase</w:t>
-      </w:r>
-      <w:proofErr w:type="spellEnd"/>
-      <w:r>
-        <w:t xml:space="preserve"> can be either 32-bit or 64-bit.</w:t>
+        <w:t>Unallocated Clusters are now split into extents for searching. Each extent is treated as a separate file, and thus the Files Searched count can be larger than the Entries Selected count on the main search dialog.</w:t>
       </w:r>
     </w:p>
     <w:p>
@@ -5673,43 +5770,26 @@
         <w:jc w:val="both"/>
       </w:pPr>
       <w:r>
-        <w:t>1.</w:t>
-      </w:r>
-      <w:r>
-        <w:t>1</w:t>
-      </w:r>
-      <w:r>
-        <w:t xml:space="preserve">: </w:t>
-      </w:r>
-      <w:r>
-        <w:t>S</w:t>
-      </w:r>
-      <w:r>
-        <w:t>ample values in the Edit Keyword or Edit Entity dialogs</w:t>
-      </w:r>
-      <w:r>
-        <w:t xml:space="preserve"> are only displayed in UTF-16LE regardless of encodings selected in the dialog</w:t>
-      </w:r>
-      <w:r>
-        <w:t>.</w:t>
-      </w:r>
-      <w:r>
-        <w:t xml:space="preserve"> The displayed samples could appear incorrect in some cases due to the translation from certain encodings.</w:t>
-      </w:r>
-      <w:r>
-        <w:t xml:space="preserve"> This only affects the displayed </w:t>
-      </w:r>
-      <w:r>
-        <w:t>samples and does not affect the actual</w:t>
-      </w:r>
-      <w:r>
-        <w:t xml:space="preserve"> </w:t>
-      </w:r>
-      <w:r>
-        <w:t xml:space="preserve">keywords or </w:t>
-      </w:r>
-      <w:r>
-        <w:t>search hits.</w:t>
+        <w:t xml:space="preserve">This version of </w:t>
+      </w:r>
+      <w:proofErr w:type="spellStart"/>
+      <w:r>
+        <w:t>Lightgrep</w:t>
+      </w:r>
+      <w:proofErr w:type="spellEnd"/>
+      <w:r>
+        <w:t xml:space="preserve"> is</w:t>
+      </w:r>
+      <w:r>
+        <w:t xml:space="preserve"> 64-bit, which requires your Windows installation to be 64-bit. </w:t>
+      </w:r>
+      <w:proofErr w:type="spellStart"/>
+      <w:r>
+        <w:t>EnCase</w:t>
+      </w:r>
+      <w:proofErr w:type="spellEnd"/>
+      <w:r>
+        <w:t xml:space="preserve"> can be either 32-bit or 64-bit.</w:t>
       </w:r>
     </w:p>
     <w:p>
@@ -5722,27 +5802,34 @@
         <w:jc w:val="both"/>
       </w:pPr>
       <w:r>
-        <w:t>1.</w:t>
-      </w:r>
-      <w:r>
-        <w:t>1</w:t>
-      </w:r>
-      <w:r>
-        <w:t xml:space="preserve">: </w:t>
-      </w:r>
-      <w:r>
-        <w:t xml:space="preserve">Not compatible with </w:t>
-      </w:r>
-      <w:proofErr w:type="spellStart"/>
-      <w:r>
-        <w:t>EnCase</w:t>
-      </w:r>
-      <w:proofErr w:type="spellEnd"/>
-      <w:r>
-        <w:t xml:space="preserve"> version 7</w:t>
+        <w:t>S</w:t>
+      </w:r>
+      <w:r>
+        <w:t>ample values in the Edit Keyword or Edit Entity dialogs</w:t>
+      </w:r>
+      <w:r>
+        <w:t xml:space="preserve"> are only displayed in UTF-16LE regardless of encodings selected in the dialog</w:t>
       </w:r>
       <w:r>
         <w:t>.</w:t>
+      </w:r>
+      <w:r>
+        <w:t xml:space="preserve"> The displayed samples could appear incorrect in some cases due to the translation from certain encodings.</w:t>
+      </w:r>
+      <w:r>
+        <w:t xml:space="preserve"> This only affects the displayed </w:t>
+      </w:r>
+      <w:r>
+        <w:t>samples and does not affect the actual</w:t>
+      </w:r>
+      <w:r>
+        <w:t xml:space="preserve"> </w:t>
+      </w:r>
+      <w:r>
+        <w:t xml:space="preserve">keywords or </w:t>
+      </w:r>
+      <w:r>
+        <w:t>search hits.</w:t>
       </w:r>
     </w:p>
     <w:p>
@@ -5755,30 +5842,20 @@
         <w:jc w:val="both"/>
       </w:pPr>
       <w:r>
-        <w:t>If you have an extremely large number of search hits, the search hits file in the Output Folder can grow fairly large. The file will likely reach 4 GB in size after approximately 150 million hits, depending on the keywords you’re using. If the Output Folder is on a FAT32 drive or similar which has a relatively small file size limitation, the search may fail. We suggest that you always use NTFS for the Output Folder file system.</w:t>
-      </w:r>
-    </w:p>
-    <w:p>
-      <w:pPr>
-        <w:pStyle w:val="Heading1"/>
-        <w:rPr>
-          <w:u w:val="single"/>
-        </w:rPr>
-      </w:pPr>
-      <w:bookmarkStart w:id="3" w:name="_Toc327313638"/>
-      <w:r>
-        <w:rPr>
-          <w:u w:val="single"/>
-        </w:rPr>
-        <w:t>Limitations</w:t>
-      </w:r>
-      <w:r>
-        <w:rPr>
-          <w:u w:val="single"/>
-        </w:rPr>
-        <w:t xml:space="preserve"> and General Information</w:t>
-      </w:r>
-      <w:bookmarkEnd w:id="3"/>
+        <w:lastRenderedPageBreak/>
+        <w:t xml:space="preserve">Not compatible with </w:t>
+      </w:r>
+      <w:proofErr w:type="spellStart"/>
+      <w:r>
+        <w:t>EnCase</w:t>
+      </w:r>
+      <w:proofErr w:type="spellEnd"/>
+      <w:r>
+        <w:t xml:space="preserve"> version 7</w:t>
+      </w:r>
+      <w:r>
+        <w:t>.</w:t>
+      </w:r>
     </w:p>
     <w:p>
       <w:pPr>
@@ -5790,65 +5867,30 @@
         <w:jc w:val="both"/>
       </w:pPr>
       <w:r>
-        <w:t xml:space="preserve">We are unable to output search results to the </w:t>
-      </w:r>
-      <w:proofErr w:type="spellStart"/>
-      <w:r>
-        <w:t>EnCase</w:t>
-      </w:r>
-      <w:proofErr w:type="spellEnd"/>
-      <w:r>
-        <w:t xml:space="preserve"> “Search Hits” tab, because this is not allowed by the </w:t>
-      </w:r>
-      <w:proofErr w:type="spellStart"/>
-      <w:r>
-        <w:t>EnScript</w:t>
-      </w:r>
-      <w:proofErr w:type="spellEnd"/>
-      <w:r>
-        <w:t xml:space="preserve"> API. Only </w:t>
-      </w:r>
-      <w:proofErr w:type="spellStart"/>
-      <w:r>
-        <w:t>EnCase’s</w:t>
-      </w:r>
-      <w:proofErr w:type="spellEnd"/>
-      <w:r>
-        <w:t xml:space="preserve"> built-in search functionality can save search hits to this location. Because of this limitation in the </w:t>
-      </w:r>
-      <w:proofErr w:type="spellStart"/>
-      <w:r>
-        <w:t>EnCase</w:t>
-      </w:r>
-      <w:proofErr w:type="spellEnd"/>
-      <w:r>
-        <w:t xml:space="preserve"> product, we save search hits to the “Bookmarks” tab. It should be noted that Search Hits in </w:t>
-      </w:r>
-      <w:proofErr w:type="spellStart"/>
-      <w:r>
-        <w:t>EnCase</w:t>
-      </w:r>
-      <w:proofErr w:type="spellEnd"/>
-      <w:r>
-        <w:t xml:space="preserve"> are simply Bookmarks which contain references to the keyword that was searched for, so you’re </w:t>
-      </w:r>
-      <w:r>
+        <w:t>If you have an extremely large number of search hits, the search hits file in the Output Folder can grow fairly large. The file will likely reach 4 GB in size after approximately 150 million hits, depending on the keywords you’re using. If the Output Folder is on a FAT32 drive or similar which has a relatively small file size limitation, the search may fail. We suggest that you always use NTFS for the Output Folder file system.</w:t>
+      </w:r>
+    </w:p>
+    <w:p>
+      <w:pPr>
+        <w:pStyle w:val="Heading1"/>
         <w:rPr>
           <w:u w:val="single"/>
         </w:rPr>
-        <w:t>not</w:t>
-      </w:r>
-      <w:r>
-        <w:t xml:space="preserve"> missing any data that would otherwise be present in the </w:t>
-      </w:r>
-      <w:proofErr w:type="spellStart"/>
-      <w:r>
-        <w:t>EnCase</w:t>
-      </w:r>
-      <w:proofErr w:type="spellEnd"/>
-      <w:r>
-        <w:t xml:space="preserve"> search hits results.</w:t>
-      </w:r>
+      </w:pPr>
+      <w:bookmarkStart w:id="3" w:name="_Toc327313638"/>
+      <w:r>
+        <w:rPr>
+          <w:u w:val="single"/>
+        </w:rPr>
+        <w:t>Limitations</w:t>
+      </w:r>
+      <w:r>
+        <w:rPr>
+          <w:u w:val="single"/>
+        </w:rPr>
+        <w:t xml:space="preserve"> and General Information</w:t>
+      </w:r>
+      <w:bookmarkEnd w:id="3"/>
     </w:p>
     <w:p>
       <w:pPr>
@@ -5860,7 +5902,7 @@
         <w:jc w:val="both"/>
       </w:pPr>
       <w:r>
-        <w:t xml:space="preserve">Due to a limitation in the way </w:t>
+        <w:t xml:space="preserve">We are unable to output search results to the </w:t>
       </w:r>
       <w:proofErr w:type="spellStart"/>
       <w:r>
@@ -5868,7 +5910,56 @@
       </w:r>
       <w:proofErr w:type="spellEnd"/>
       <w:r>
-        <w:t xml:space="preserve"> v6 resolves bookmark locations, if there is a search hit in the file $MFT (NTFS Master File Table) and an identical search hit in an allocated file that has content resident in $MFT (i.e. a small file with content resident in the MFT, and if the search hits are in the same physical location on the disk), two bookmarks will be created. However, these bookmarks will both list the allocated file entry as the location, rather than one listing $MFT and the other listing the allocated file entry.</w:t>
+        <w:t xml:space="preserve"> “Search Hits” tab, because this is not allowed by the </w:t>
+      </w:r>
+      <w:proofErr w:type="spellStart"/>
+      <w:r>
+        <w:t>EnScript</w:t>
+      </w:r>
+      <w:proofErr w:type="spellEnd"/>
+      <w:r>
+        <w:t xml:space="preserve"> API. Only </w:t>
+      </w:r>
+      <w:proofErr w:type="spellStart"/>
+      <w:r>
+        <w:t>EnCase’s</w:t>
+      </w:r>
+      <w:proofErr w:type="spellEnd"/>
+      <w:r>
+        <w:t xml:space="preserve"> built-in search functionality can save search hits to this location. Because of this limitation in the </w:t>
+      </w:r>
+      <w:proofErr w:type="spellStart"/>
+      <w:r>
+        <w:t>EnCase</w:t>
+      </w:r>
+      <w:proofErr w:type="spellEnd"/>
+      <w:r>
+        <w:t xml:space="preserve"> product, we save search hits to the “Bookmarks” tab. It should be noted that Search Hits in </w:t>
+      </w:r>
+      <w:proofErr w:type="spellStart"/>
+      <w:r>
+        <w:t>EnCase</w:t>
+      </w:r>
+      <w:proofErr w:type="spellEnd"/>
+      <w:r>
+        <w:t xml:space="preserve"> are simply Bookmarks which contain references to the keyword that was searched for, so you’re </w:t>
+      </w:r>
+      <w:r>
+        <w:rPr>
+          <w:u w:val="single"/>
+        </w:rPr>
+        <w:t>not</w:t>
+      </w:r>
+      <w:r>
+        <w:t xml:space="preserve"> missing any data that would otherwise be present in the </w:t>
+      </w:r>
+      <w:proofErr w:type="spellStart"/>
+      <w:r>
+        <w:t>EnCase</w:t>
+      </w:r>
+      <w:proofErr w:type="spellEnd"/>
+      <w:r>
+        <w:t xml:space="preserve"> search hits results.</w:t>
       </w:r>
     </w:p>
     <w:p>
@@ -5881,10 +5972,7 @@
         <w:jc w:val="both"/>
       </w:pPr>
       <w:r>
-        <w:t xml:space="preserve">Guidance Software has previously stated that </w:t>
-      </w:r>
-      <w:r>
-        <w:t xml:space="preserve">Sweeping Bookmarks in </w:t>
+        <w:t xml:space="preserve">Due to a limitation in the way </w:t>
       </w:r>
       <w:proofErr w:type="spellStart"/>
       <w:r>
@@ -5892,76 +5980,7 @@
       </w:r>
       <w:proofErr w:type="spellEnd"/>
       <w:r>
-        <w:t xml:space="preserve"> </w:t>
-      </w:r>
-      <w:r>
-        <w:t>v</w:t>
-      </w:r>
-      <w:r>
-        <w:t xml:space="preserve">6 have a limit of </w:t>
-      </w:r>
-      <w:r>
-        <w:t>16,384</w:t>
-      </w:r>
-      <w:r>
-        <w:t xml:space="preserve"> bytes. </w:t>
-      </w:r>
-      <w:r>
-        <w:t xml:space="preserve">In our testing, however, Sweeping Bookmarks work fine for much larger sizes when created by an </w:t>
-      </w:r>
-      <w:proofErr w:type="spellStart"/>
-      <w:r>
-        <w:t>EnScript</w:t>
-      </w:r>
-      <w:proofErr w:type="spellEnd"/>
-      <w:r>
-        <w:t xml:space="preserve">. </w:t>
-      </w:r>
-      <w:proofErr w:type="spellStart"/>
-      <w:r>
-        <w:t>Lightgrep</w:t>
-      </w:r>
-      <w:proofErr w:type="spellEnd"/>
-      <w:r>
-        <w:t xml:space="preserve"> does not have a technical limi</w:t>
-      </w:r>
-      <w:r>
-        <w:t xml:space="preserve">t on the length of search hits. Any </w:t>
-      </w:r>
-      <w:r>
-        <w:t>limit</w:t>
-      </w:r>
-      <w:r>
-        <w:t xml:space="preserve">s within </w:t>
-      </w:r>
-      <w:proofErr w:type="spellStart"/>
-      <w:r>
-        <w:t>EnCase</w:t>
-      </w:r>
-      <w:proofErr w:type="spellEnd"/>
-      <w:r>
-        <w:t xml:space="preserve"> may </w:t>
-      </w:r>
-      <w:r>
-        <w:lastRenderedPageBreak/>
-        <w:t>present</w:t>
-      </w:r>
-      <w:r>
-        <w:t xml:space="preserve"> a practical limitation </w:t>
-      </w:r>
-      <w:r>
-        <w:t xml:space="preserve">and cause issues on extremely large search hits </w:t>
-      </w:r>
-      <w:r>
-        <w:t xml:space="preserve">when the desired output format is an </w:t>
-      </w:r>
-      <w:proofErr w:type="spellStart"/>
-      <w:r>
-        <w:t>EnCase</w:t>
-      </w:r>
-      <w:proofErr w:type="spellEnd"/>
-      <w:r>
-        <w:t xml:space="preserve"> Bookmark.</w:t>
+        <w:t xml:space="preserve"> v6 resolves bookmark locations, if there is a search hit in the file $MFT (NTFS Master File Table) and an identical search hit in an allocated file that has content resident in $MFT (i.e. a small file with content resident in the MFT, and if the search hits are in the same physical location on the disk), two bookmarks will be created. However, these bookmarks will both list the allocated file entry as the location, rather than one listing $MFT and the other listing the allocated file entry.</w:t>
       </w:r>
     </w:p>
     <w:p>
@@ -5974,73 +5993,83 @@
         <w:jc w:val="both"/>
       </w:pPr>
       <w:r>
-        <w:t xml:space="preserve">We filter a few entries by default before searching. </w:t>
+        <w:t xml:space="preserve">Guidance Software has previously stated that </w:t>
+      </w:r>
+      <w:r>
+        <w:t xml:space="preserve">Sweeping Bookmarks in </w:t>
       </w:r>
       <w:proofErr w:type="spellStart"/>
       <w:r>
-        <w:t>Spcifically</w:t>
+        <w:t>EnCase</w:t>
       </w:r>
       <w:proofErr w:type="spellEnd"/>
       <w:r>
-        <w:t xml:space="preserve">, any entries with a </w:t>
-      </w:r>
-      <w:r>
-        <w:t>Physical</w:t>
-      </w:r>
-      <w:r>
-        <w:t xml:space="preserve"> Size of</w:t>
-      </w:r>
-      <w:r>
-        <w:t xml:space="preserve"> 0</w:t>
-      </w:r>
-      <w:r>
-        <w:t xml:space="preserve"> bytes is filtered out; there’s no reason to search these because they have no content. Also, we filter out the NTFS bad cluster map file using the following criteria: file name in </w:t>
+        <w:t xml:space="preserve"> </w:t>
+      </w:r>
+      <w:r>
+        <w:t>v</w:t>
+      </w:r>
+      <w:r>
+        <w:t xml:space="preserve">6 have a limit of </w:t>
+      </w:r>
+      <w:r>
+        <w:t>16,384</w:t>
+      </w:r>
+      <w:r>
+        <w:t xml:space="preserve"> bytes. </w:t>
+      </w:r>
+      <w:r>
+        <w:t xml:space="preserve">In our testing, however, Sweeping Bookmarks work fine for much larger sizes when created by an </w:t>
       </w:r>
       <w:proofErr w:type="spellStart"/>
       <w:r>
-        <w:t>EnC</w:t>
-      </w:r>
-      <w:r>
-        <w:t>ase</w:t>
+        <w:t>EnScript</w:t>
       </w:r>
       <w:proofErr w:type="spellEnd"/>
       <w:r>
-        <w:t xml:space="preserve"> entry view</w:t>
-      </w:r>
-      <w:r>
-        <w:t xml:space="preserve"> is </w:t>
-      </w:r>
-      <w:r>
-        <w:t>"$</w:t>
+        <w:t xml:space="preserve">. </w:t>
       </w:r>
       <w:proofErr w:type="spellStart"/>
       <w:r>
-        <w:t>BadClus</w:t>
+        <w:t>Lightgrep</w:t>
       </w:r>
       <w:proofErr w:type="spellEnd"/>
       <w:r>
-        <w:t>·$Bad"</w:t>
-      </w:r>
-      <w:r>
-        <w:t xml:space="preserve"> and the entry description contains</w:t>
-      </w:r>
-      <w:r>
-        <w:t xml:space="preserve"> </w:t>
-      </w:r>
-      <w:r>
-        <w:t>both “</w:t>
-      </w:r>
-      <w:r>
-        <w:t>Internal</w:t>
-      </w:r>
-      <w:r>
-        <w:t>” and “</w:t>
-      </w:r>
-      <w:r>
-        <w:t>Stream</w:t>
-      </w:r>
-      <w:r>
-        <w:t>”.</w:t>
+        <w:t xml:space="preserve"> does not have a technical limi</w:t>
+      </w:r>
+      <w:r>
+        <w:t xml:space="preserve">t on the length of search hits. Any </w:t>
+      </w:r>
+      <w:r>
+        <w:t>limit</w:t>
+      </w:r>
+      <w:r>
+        <w:t xml:space="preserve">s within </w:t>
+      </w:r>
+      <w:proofErr w:type="spellStart"/>
+      <w:r>
+        <w:t>EnCase</w:t>
+      </w:r>
+      <w:proofErr w:type="spellEnd"/>
+      <w:r>
+        <w:t xml:space="preserve"> may present</w:t>
+      </w:r>
+      <w:r>
+        <w:t xml:space="preserve"> a practical limitation </w:t>
+      </w:r>
+      <w:r>
+        <w:t xml:space="preserve">and cause issues on extremely large search hits </w:t>
+      </w:r>
+      <w:r>
+        <w:t xml:space="preserve">when the desired output format is an </w:t>
+      </w:r>
+      <w:proofErr w:type="spellStart"/>
+      <w:r>
+        <w:t>EnCase</w:t>
+      </w:r>
+      <w:proofErr w:type="spellEnd"/>
+      <w:r>
+        <w:t xml:space="preserve"> Bookmark.</w:t>
       </w:r>
     </w:p>
     <w:p>
@@ -6053,24 +6082,50 @@
         <w:jc w:val="both"/>
       </w:pPr>
       <w:r>
-        <w:t xml:space="preserve">Entries without a starting extent cannot be bookmarked. These usually are files containing Invalid Cluster in the Description field, although some files marked as Internal, such as the streams </w:t>
-      </w:r>
-      <w:r>
-        <w:t>$</w:t>
+        <w:t>We filter a few entries by default before searching. Sp</w:t>
+      </w:r>
+      <w:r>
+        <w:t>e</w:t>
+      </w:r>
+      <w:r>
+        <w:t xml:space="preserve">cifically, any </w:t>
+      </w:r>
+      <w:proofErr w:type="gramStart"/>
+      <w:r>
+        <w:t xml:space="preserve">entries with a </w:t>
+      </w:r>
+      <w:r>
+        <w:t>Physical</w:t>
+      </w:r>
+      <w:r>
+        <w:t xml:space="preserve"> Size of</w:t>
+      </w:r>
+      <w:r>
+        <w:t xml:space="preserve"> 0</w:t>
+      </w:r>
+      <w:r>
+        <w:t xml:space="preserve"> bytes is</w:t>
+      </w:r>
+      <w:proofErr w:type="gramEnd"/>
+      <w:r>
+        <w:t xml:space="preserve"> filtered out; there’s no reason to search these because they have no content. Also, we filter out the NTFS bad cluster map file using the following criteria: file name in </w:t>
       </w:r>
       <w:proofErr w:type="spellStart"/>
       <w:r>
-        <w:t>UsnJrnl</w:t>
+        <w:t>EnC</w:t>
+      </w:r>
+      <w:r>
+        <w:t>ase</w:t>
       </w:r>
       <w:proofErr w:type="spellEnd"/>
       <w:r>
-        <w:t>·$J</w:t>
-      </w:r>
-      <w:r>
-        <w:t xml:space="preserve"> and </w:t>
-      </w:r>
-      <w:r>
-        <w:t>$</w:t>
+        <w:t xml:space="preserve"> entry view</w:t>
+      </w:r>
+      <w:r>
+        <w:t xml:space="preserve"> is </w:t>
+      </w:r>
+      <w:r>
+        <w:t>"$</w:t>
       </w:r>
       <w:proofErr w:type="spellStart"/>
       <w:r>
@@ -6078,10 +6133,28 @@
       </w:r>
       <w:proofErr w:type="spellEnd"/>
       <w:r>
-        <w:t>·$Bad</w:t>
-      </w:r>
-      <w:r>
-        <w:t>, also fall into this category.</w:t>
+        <w:t>·$Bad"</w:t>
+      </w:r>
+      <w:r>
+        <w:t xml:space="preserve"> and the entry description contains</w:t>
+      </w:r>
+      <w:r>
+        <w:t xml:space="preserve"> </w:t>
+      </w:r>
+      <w:r>
+        <w:t>both “</w:t>
+      </w:r>
+      <w:r>
+        <w:t>Internal</w:t>
+      </w:r>
+      <w:r>
+        <w:t>” and “</w:t>
+      </w:r>
+      <w:r>
+        <w:t>Stream</w:t>
+      </w:r>
+      <w:r>
+        <w:t>”.</w:t>
       </w:r>
     </w:p>
     <w:p>
@@ -6094,47 +6167,35 @@
         <w:jc w:val="both"/>
       </w:pPr>
       <w:r>
-        <w:t xml:space="preserve">While </w:t>
+        <w:t xml:space="preserve">Entries without a starting extent cannot be bookmarked. These usually are files containing Invalid Cluster in the Description field, although some files marked as Internal, such as the streams </w:t>
+      </w:r>
+      <w:r>
+        <w:t>$</w:t>
       </w:r>
       <w:proofErr w:type="spellStart"/>
       <w:r>
-        <w:t>Lightgrep</w:t>
+        <w:t>UsnJrnl</w:t>
       </w:r>
       <w:proofErr w:type="spellEnd"/>
       <w:r>
-        <w:t xml:space="preserve"> is able to search </w:t>
-      </w:r>
-      <w:r>
-        <w:t>entries</w:t>
-      </w:r>
-      <w:r>
-        <w:t xml:space="preserve"> flag</w:t>
-      </w:r>
-      <w:r>
-        <w:t>ged</w:t>
-      </w:r>
-      <w:r>
-        <w:t xml:space="preserve"> as Overwritten, bookmarks containing hits may point to the overwriting file, not to the overwritten entry that you originally selected. This is a limitation of </w:t>
-      </w:r>
-      <w:r>
-        <w:t xml:space="preserve">the </w:t>
-      </w:r>
-      <w:r>
-        <w:t xml:space="preserve">bookmarking </w:t>
-      </w:r>
-      <w:r>
-        <w:t xml:space="preserve">function in </w:t>
+        <w:t>·$J</w:t>
+      </w:r>
+      <w:r>
+        <w:t xml:space="preserve"> and </w:t>
+      </w:r>
+      <w:r>
+        <w:t>$</w:t>
       </w:r>
       <w:proofErr w:type="spellStart"/>
       <w:r>
-        <w:t>EnCase</w:t>
+        <w:t>BadClus</w:t>
       </w:r>
       <w:proofErr w:type="spellEnd"/>
       <w:r>
-        <w:t xml:space="preserve"> v6</w:t>
-      </w:r>
-      <w:r>
-        <w:t>.</w:t>
+        <w:t>·$Bad</w:t>
+      </w:r>
+      <w:r>
+        <w:t>, also fall into this category.</w:t>
       </w:r>
     </w:p>
     <w:p>
@@ -6147,7 +6208,7 @@
         <w:jc w:val="both"/>
       </w:pPr>
       <w:r>
-        <w:t>The “</w:t>
+        <w:t xml:space="preserve">While </w:t>
       </w:r>
       <w:proofErr w:type="spellStart"/>
       <w:r>
@@ -6155,66 +6216,39 @@
       </w:r>
       <w:proofErr w:type="spellEnd"/>
       <w:r>
-        <w:t xml:space="preserve"> Output Folder” location cannot be set to a protected location in Windows Vista or Windows 7. Protected locations include, but may not be limited to, those locations represented by the following Windows environment variables: </w:t>
+        <w:t xml:space="preserve"> is able to search </w:t>
+      </w:r>
+      <w:r>
+        <w:t>entries</w:t>
+      </w:r>
+      <w:r>
+        <w:t xml:space="preserve"> flag</w:t>
+      </w:r>
+      <w:r>
+        <w:t>ged</w:t>
+      </w:r>
+      <w:r>
+        <w:t xml:space="preserve"> as Overwritten, bookmarks containing hits may point to the overwriting file, not to the overwritten entry that you originally selected. This is a limitation of </w:t>
+      </w:r>
+      <w:r>
+        <w:t xml:space="preserve">the </w:t>
+      </w:r>
+      <w:r>
+        <w:t xml:space="preserve">bookmarking </w:t>
+      </w:r>
+      <w:r>
+        <w:t xml:space="preserve">function in </w:t>
       </w:r>
       <w:proofErr w:type="spellStart"/>
       <w:r>
-        <w:rPr>
-          <w:i/>
-        </w:rPr>
-        <w:t>SystemRoot</w:t>
+        <w:t>EnCase</w:t>
       </w:r>
       <w:proofErr w:type="spellEnd"/>
       <w:r>
-        <w:t xml:space="preserve">, </w:t>
-      </w:r>
-      <w:proofErr w:type="spellStart"/>
-      <w:r>
-        <w:rPr>
-          <w:i/>
-        </w:rPr>
-        <w:t>ProgramFiles</w:t>
-      </w:r>
-      <w:proofErr w:type="spellEnd"/>
-      <w:r>
-        <w:rPr>
-          <w:i/>
-        </w:rPr>
-        <w:t>(x86)</w:t>
-      </w:r>
-      <w:r>
-        <w:t xml:space="preserve">, </w:t>
-      </w:r>
-      <w:r>
-        <w:rPr>
-          <w:i/>
-        </w:rPr>
-        <w:t>ProgramW6432</w:t>
-      </w:r>
-      <w:r>
-        <w:t xml:space="preserve"> (e.g. C:\Windows</w:t>
-      </w:r>
-      <w:r>
-        <w:t>, C:\Program Files, C:\Program Files (x86))</w:t>
-      </w:r>
-      <w:r>
-        <w:t xml:space="preserve">. </w:t>
-      </w:r>
-      <w:proofErr w:type="spellStart"/>
-      <w:r>
-        <w:t>Lightgrep</w:t>
-      </w:r>
-      <w:proofErr w:type="spellEnd"/>
-      <w:r>
-        <w:t xml:space="preserve"> for </w:t>
-      </w:r>
-      <w:proofErr w:type="spellStart"/>
-      <w:r>
-        <w:t>EnCase</w:t>
-      </w:r>
-      <w:proofErr w:type="spellEnd"/>
-      <w:r>
-        <w:t xml:space="preserve"> will attempt to automatically identify if you are trying to save output to one of these locations and ask you to correct it.</w:t>
+        <w:t xml:space="preserve"> v6</w:t>
+      </w:r>
+      <w:r>
+        <w:t>.</w:t>
       </w:r>
     </w:p>
     <w:p>
@@ -6226,75 +6260,81 @@
         </w:numPr>
         <w:jc w:val="both"/>
       </w:pPr>
+      <w:r>
+        <w:t>The “</w:t>
+      </w:r>
       <w:proofErr w:type="spellStart"/>
       <w:r>
         <w:t>Lightgrep</w:t>
       </w:r>
       <w:proofErr w:type="spellEnd"/>
       <w:r>
-        <w:t xml:space="preserve"> stores settings in two files: </w:t>
-      </w:r>
+        <w:t xml:space="preserve"> Output Folder” location cannot be set to a protected location in Windows Vista </w:t>
+      </w:r>
+      <w:r>
+        <w:t>and higher</w:t>
+      </w:r>
+      <w:r>
+        <w:t xml:space="preserve">. Protected locations include, but may not be limited to, those locations represented by the following Windows environment variables: </w:t>
+      </w:r>
+      <w:proofErr w:type="spellStart"/>
       <w:r>
         <w:rPr>
           <w:i/>
         </w:rPr>
+        <w:t>SystemRoot</w:t>
+      </w:r>
+      <w:proofErr w:type="spellEnd"/>
+      <w:r>
+        <w:t xml:space="preserve">, </w:t>
+      </w:r>
+      <w:proofErr w:type="spellStart"/>
+      <w:r>
+        <w:rPr>
+          <w:i/>
+        </w:rPr>
+        <w:t>ProgramFiles</w:t>
+      </w:r>
+      <w:proofErr w:type="spellEnd"/>
+      <w:r>
+        <w:rPr>
+          <w:i/>
+        </w:rPr>
+        <w:t>(x86)</w:t>
+      </w:r>
+      <w:r>
+        <w:t xml:space="preserve">, </w:t>
+      </w:r>
+      <w:r>
+        <w:rPr>
+          <w:i/>
+        </w:rPr>
+        <w:t>ProgramW6432</w:t>
+      </w:r>
+      <w:r>
+        <w:t xml:space="preserve"> (e.g. C:\Windows</w:t>
+      </w:r>
+      <w:r>
+        <w:t>, C:\Program Files, C:\Program Files (x86))</w:t>
+      </w:r>
+      <w:r>
+        <w:t xml:space="preserve">. </w:t>
+      </w:r>
+      <w:proofErr w:type="spellStart"/>
+      <w:r>
         <w:t>Lightgrep</w:t>
       </w:r>
-      <w:r>
-        <w:rPr>
-          <w:i/>
-        </w:rPr>
-        <w:t>_</w:t>
-      </w:r>
-      <w:r>
-        <w:rPr>
-          <w:i/>
-        </w:rPr>
-        <w:t>Search.ini</w:t>
-      </w:r>
-      <w:r>
-        <w:t xml:space="preserve"> and </w:t>
-      </w:r>
-      <w:r>
-        <w:rPr>
-          <w:i/>
-        </w:rPr>
-        <w:t>Lightgrep</w:t>
-      </w:r>
-      <w:r>
-        <w:rPr>
-          <w:i/>
-        </w:rPr>
-        <w:t>_</w:t>
-      </w:r>
-      <w:r>
-        <w:rPr>
-          <w:i/>
-        </w:rPr>
-        <w:t>Search.xml</w:t>
-      </w:r>
-      <w:r>
-        <w:t>. The .</w:t>
+      <w:proofErr w:type="spellEnd"/>
+      <w:r>
+        <w:t xml:space="preserve"> for </w:t>
       </w:r>
       <w:proofErr w:type="spellStart"/>
       <w:r>
-        <w:t>ini</w:t>
+        <w:t>EnCase</w:t>
       </w:r>
       <w:proofErr w:type="spellEnd"/>
       <w:r>
-        <w:t xml:space="preserve"> file stores simple options that have been selected in the GUI</w:t>
-      </w:r>
-      <w:r>
-        <w:t>; the .xml file stores Entities and</w:t>
-      </w:r>
-      <w:r>
-        <w:t xml:space="preserve"> Keywords. The .xml file uses approximately 7</w:t>
-      </w:r>
-      <w:r>
-        <w:t>5</w:t>
-      </w:r>
-      <w:r>
-        <w:t xml:space="preserve"> MB of space per 100,000 keywords.</w:t>
+        <w:t xml:space="preserve"> will attempt to automatically identify if you are trying to save output to one of these locations and ask you to correct it.</w:t>
       </w:r>
     </w:p>
     <w:p>
@@ -6312,40 +6352,77 @@
       </w:r>
       <w:proofErr w:type="spellEnd"/>
       <w:r>
-        <w:t xml:space="preserve"> uses a constant and relatively small amount of memory while searching, but can require more memory up front while parsing the keyword list depending on the number of keywords. 4 GB of RAM with no other applications running should allow you to </w:t>
-      </w:r>
-      <w:r>
-        <w:t xml:space="preserve">parse and search </w:t>
-      </w:r>
-      <w:r>
-        <w:t>approximately 100,000</w:t>
-      </w:r>
-      <w:r>
-        <w:t xml:space="preserve"> fixed string keywords. A</w:t>
-      </w:r>
-      <w:r>
-        <w:t xml:space="preserve"> minimum of</w:t>
-      </w:r>
-      <w:r>
-        <w:t xml:space="preserve"> 8 GB of RAM is required to parse and search 1 million fixed string keywords</w:t>
-      </w:r>
-      <w:r>
-        <w:t>, and more could be required if using GREP expressions</w:t>
-      </w:r>
-      <w:r>
-        <w:t xml:space="preserve">. When searching 1 million </w:t>
-      </w:r>
-      <w:r>
-        <w:t xml:space="preserve">or more </w:t>
-      </w:r>
-      <w:r>
-        <w:t xml:space="preserve">keywords, it can take several minutes before the search begins while the search engine </w:t>
-      </w:r>
-      <w:r>
-        <w:t xml:space="preserve">parses </w:t>
-      </w:r>
-      <w:r>
-        <w:t>the list of keywords.</w:t>
+        <w:t xml:space="preserve"> stores settings in two files: </w:t>
+      </w:r>
+      <w:proofErr w:type="spellStart"/>
+      <w:r>
+        <w:rPr>
+          <w:i/>
+        </w:rPr>
+        <w:t>Lightgrep</w:t>
+      </w:r>
+      <w:proofErr w:type="spellEnd"/>
+      <w:r>
+        <w:rPr>
+          <w:i/>
+        </w:rPr>
+        <w:t xml:space="preserve"> </w:t>
+      </w:r>
+      <w:r>
+        <w:rPr>
+          <w:i/>
+        </w:rPr>
+        <w:t>Search.ini</w:t>
+      </w:r>
+      <w:r>
+        <w:t xml:space="preserve"> and </w:t>
+      </w:r>
+      <w:r>
+        <w:rPr>
+          <w:i/>
+        </w:rPr>
+        <w:t>Lightgrep</w:t>
+      </w:r>
+      <w:r>
+        <w:rPr>
+          <w:i/>
+        </w:rPr>
+        <w:t>_</w:t>
+      </w:r>
+      <w:r>
+        <w:rPr>
+          <w:i/>
+        </w:rPr>
+        <w:t>Search.xml</w:t>
+      </w:r>
+      <w:r>
+        <w:t>. The .</w:t>
+      </w:r>
+      <w:proofErr w:type="spellStart"/>
+      <w:r>
+        <w:t>ini</w:t>
+      </w:r>
+      <w:proofErr w:type="spellEnd"/>
+      <w:r>
+        <w:t xml:space="preserve"> file stores simple options that have been selected in the GUI</w:t>
+      </w:r>
+      <w:r>
+        <w:t xml:space="preserve">; the .xml file stores </w:t>
+      </w:r>
+      <w:r>
+        <w:t>Keywords</w:t>
+      </w:r>
+      <w:r>
+        <w:t>, Entities, and File Carvers</w:t>
+      </w:r>
+      <w:r>
+        <w:t>. The .xml file uses approximately 7</w:t>
+      </w:r>
+      <w:r>
+        <w:t>5</w:t>
+      </w:r>
+      <w:r>
+        <w:t xml:space="preserve"> MB of space per 100,000 keywords.</w:t>
       </w:r>
     </w:p>
     <w:p>
@@ -6357,6 +6434,64 @@
         </w:numPr>
         <w:jc w:val="both"/>
       </w:pPr>
+      <w:proofErr w:type="spellStart"/>
+      <w:r>
+        <w:lastRenderedPageBreak/>
+        <w:t>Lightgrep</w:t>
+      </w:r>
+      <w:proofErr w:type="spellEnd"/>
+      <w:r>
+        <w:t xml:space="preserve"> uses a constant and relatively small amount of memory while searching, but can require more memory up front while parsing the keyword list depending on the number of keywords. 4 GB of RAM with no other applications running should allow you to </w:t>
+      </w:r>
+      <w:r>
+        <w:t xml:space="preserve">parse and search </w:t>
+      </w:r>
+      <w:r>
+        <w:t>approximately 100,000</w:t>
+      </w:r>
+      <w:r>
+        <w:t xml:space="preserve"> fixed string keywords. A</w:t>
+      </w:r>
+      <w:r>
+        <w:t xml:space="preserve"> minimum of</w:t>
+      </w:r>
+      <w:r>
+        <w:t xml:space="preserve"> 8 GB of RAM is required to parse and search 1 million fixed string keywords</w:t>
+      </w:r>
+      <w:r>
+        <w:t>, and more could be required if using GREP expressions</w:t>
+      </w:r>
+      <w:r>
+        <w:t xml:space="preserve">. When searching 1 million </w:t>
+      </w:r>
+      <w:r>
+        <w:t xml:space="preserve">or more </w:t>
+      </w:r>
+      <w:r>
+        <w:t xml:space="preserve">keywords, it can take </w:t>
+      </w:r>
+      <w:r>
+        <w:t xml:space="preserve">many </w:t>
+      </w:r>
+      <w:r>
+        <w:t xml:space="preserve">minutes before the search begins while the search engine </w:t>
+      </w:r>
+      <w:r>
+        <w:t xml:space="preserve">parses </w:t>
+      </w:r>
+      <w:r>
+        <w:t>the list of keywords.</w:t>
+      </w:r>
+    </w:p>
+    <w:p>
+      <w:pPr>
+        <w:pStyle w:val="ListParagraph"/>
+        <w:numPr>
+          <w:ilvl w:val="0"/>
+          <w:numId w:val="2"/>
+        </w:numPr>
+        <w:jc w:val="both"/>
+      </w:pPr>
       <w:r>
         <w:t xml:space="preserve">The first time you run a search, you may be presented with an alert from your firewall. </w:t>
       </w:r>
@@ -6387,7 +6522,6 @@
           <w:noProof/>
           <w:lang w:eastAsia="ja-JP"/>
         </w:rPr>
-        <w:lastRenderedPageBreak/>
         <w:drawing>
           <wp:inline distT="0" distB="0" distL="0" distR="0">
             <wp:extent cx="4380071" cy="3133249"/>
@@ -6666,7 +6800,7 @@
         <w:t>Run Lightgrep_Setup_</w:t>
       </w:r>
       <w:r>
-        <w:t>1.0</w:t>
+        <w:t>1.1</w:t>
       </w:r>
       <w:r>
         <w:t xml:space="preserve">.exe and, if User Account Control is enabled on Windows Vista or Windows 7, you will see a dialog asking for approval to run the installer. Select </w:t>
@@ -22752,7 +22886,7 @@
             <w:rPr>
               <w:noProof/>
             </w:rPr>
-            <w:t>27</w:t>
+            <w:t>16</w:t>
           </w:r>
         </w:fldSimple>
       </w:p>
@@ -24986,7 +25120,7 @@
 </file>
 
 <file path=customXml/itemProps1.xml><?xml version="1.0" encoding="utf-8"?>
-<ds:datastoreItem xmlns:ds="http://schemas.openxmlformats.org/officeDocument/2006/customXml" ds:itemID="{FDE3B170-0C25-4517-AC4C-964890FF633C}">
+<ds:datastoreItem xmlns:ds="http://schemas.openxmlformats.org/officeDocument/2006/customXml" ds:itemID="{B6A06EAD-029A-4762-9072-EB6F87E864BA}">
   <ds:schemaRefs>
     <ds:schemaRef ds:uri="http://schemas.openxmlformats.org/officeDocument/2006/bibliography"/>
   </ds:schemaRefs>

</xml_diff>

<commit_message>
Continued updating for v1.1
</commit_message>
<xml_diff>
--- a/documentation/Lightgrep for EnCase Manual.docx
+++ b/documentation/Lightgrep for EnCase Manual.docx
@@ -6328,7 +6328,18 @@
         <w:t>Hit text can be output to the bookmark comment. This is activated by selecting the checkbox on the Advanced tab named “Hit text output”.</w:t>
       </w:r>
       <w:r>
-        <w:t xml:space="preserve"> It is off by default because this currently adds significant processing time to output creation and also increases memory usage.</w:t>
+        <w:t xml:space="preserve"> It is off by default because this currently adds processing time to output creation and also increases memory usage.</w:t>
+      </w:r>
+      <w:r>
+        <w:t xml:space="preserve"> We will be implementing a different method of providing hit text in a future version that will be faster with support for certain encodings that are not provided in </w:t>
+      </w:r>
+      <w:proofErr w:type="spellStart"/>
+      <w:r>
+        <w:t>EnCase</w:t>
+      </w:r>
+      <w:proofErr w:type="spellEnd"/>
+      <w:r>
+        <w:t>.</w:t>
       </w:r>
     </w:p>
     <w:p>
@@ -6341,16 +6352,7 @@
         <w:jc w:val="both"/>
       </w:pPr>
       <w:r>
-        <w:t xml:space="preserve">The Create Excel Report option has been removed from the main search tab. The Excel report is always created, and generally only takes a few seconds to create. </w:t>
-      </w:r>
-      <w:r>
-        <w:t xml:space="preserve">The Microsoft .NET Framework 3.5 SP1 is </w:t>
-      </w:r>
-      <w:r>
-        <w:t xml:space="preserve">still </w:t>
-      </w:r>
-      <w:r>
-        <w:t>required for output. It is not required to have Microsoft Excel installed in order to produce the report.</w:t>
+        <w:t>The Create Excel Report option has been removed from the main search tab. The Excel report is always created, and generally only takes a few seconds to create. The Microsoft .NET Framework 3.5 SP1 is still required for output. It is not required to have Microsoft Excel installed in order to produce the report.</w:t>
       </w:r>
     </w:p>
     <w:p>
@@ -6374,7 +6376,10 @@
       </w:r>
       <w:proofErr w:type="spellEnd"/>
       <w:r>
-        <w:t xml:space="preserve"> code to validate carved files or determine what size should be carved. Results are bookmarked just like search hits, and you can also choose to export the carved files to a Logical Evidence File (L01). A Library of pre-defined file carvers is provided to get you started.</w:t>
+        <w:t xml:space="preserve"> code to validate carved files or determine what size should be carved. Results are bookmarked just like search hits, and you can also choose to export the carved files to a Logical Evidence File (L01). A Library of pre-defined file carvers</w:t>
+      </w:r>
+      <w:r>
+        <w:t xml:space="preserve"> is provided to get you started; the library will be updated regularly with each new release.</w:t>
       </w:r>
     </w:p>
     <w:p>
@@ -6387,7 +6392,16 @@
         <w:jc w:val="both"/>
       </w:pPr>
       <w:r>
-        <w:t>Unallocated Clusters are now split into extents for searching when applicable. Each extent is treated as a separate file for searching and carving. This can greatly increase search speed on a highly fragmented disk image.</w:t>
+        <w:t xml:space="preserve">Unallocated Clusters are now split into extents for searching when </w:t>
+      </w:r>
+      <w:r>
+        <w:t>the size is greater than 25 MB</w:t>
+      </w:r>
+      <w:r>
+        <w:t>. Each extent is treated as a separate file for searching and carving. This can greatly increase search speed on a highly fragmented disk image.</w:t>
+      </w:r>
+      <w:r>
+        <w:t xml:space="preserve"> The Files Searched count that is displayed will reflect the number of individual extents searched in addition to normal Entries.</w:t>
       </w:r>
     </w:p>
     <w:p>
@@ -6431,22 +6445,6 @@
     </w:p>
     <w:p>
       <w:pPr>
-        <w:pStyle w:val="Heading1"/>
-        <w:rPr>
-          <w:u w:val="single"/>
-        </w:rPr>
-      </w:pPr>
-      <w:bookmarkStart w:id="2" w:name="_Toc356804397"/>
-      <w:r>
-        <w:rPr>
-          <w:u w:val="single"/>
-        </w:rPr>
-        <w:t>Minimum Requirements</w:t>
-      </w:r>
-      <w:bookmarkEnd w:id="2"/>
-    </w:p>
-    <w:p>
-      <w:pPr>
         <w:pStyle w:val="ListParagraph"/>
         <w:numPr>
           <w:ilvl w:val="0"/>
@@ -6454,36 +6452,44 @@
         </w:numPr>
         <w:jc w:val="both"/>
       </w:pPr>
+      <w:r>
+        <w:t xml:space="preserve">Search hits for Entries without a starting extent are now bookmarked (in version 1.0 they were skipped due to limitations in previous versions of </w:t>
+      </w:r>
       <w:proofErr w:type="spellStart"/>
       <w:r>
         <w:t>EnCase</w:t>
       </w:r>
       <w:proofErr w:type="spellEnd"/>
       <w:r>
-        <w:t xml:space="preserve"> </w:t>
-      </w:r>
-      <w:r>
-        <w:t xml:space="preserve">Forensic or Enterprise </w:t>
-      </w:r>
-      <w:r>
-        <w:t>version 6.18</w:t>
-      </w:r>
-      <w:r>
-        <w:t xml:space="preserve"> (32-bit or 64-bit)</w:t>
-      </w:r>
-      <w:r>
-        <w:t xml:space="preserve"> or greater</w:t>
-      </w:r>
-      <w:r>
-        <w:t xml:space="preserve"> (not compatible with </w:t>
-      </w:r>
-      <w:proofErr w:type="spellStart"/>
-      <w:r>
-        <w:t>EnCase</w:t>
-      </w:r>
-      <w:proofErr w:type="spellEnd"/>
-      <w:r>
-        <w:t xml:space="preserve"> 7)</w:t>
+        <w:t xml:space="preserve">). These usually are files containing Invalid Cluster in the Description field, although some streams marked as Internal, such as </w:t>
+      </w:r>
+      <w:r>
+        <w:t>$</w:t>
+      </w:r>
+      <w:proofErr w:type="spellStart"/>
+      <w:r>
+        <w:t>UsnJrnl</w:t>
+      </w:r>
+      <w:proofErr w:type="spellEnd"/>
+      <w:r>
+        <w:t>·$J</w:t>
+      </w:r>
+      <w:r>
+        <w:t xml:space="preserve"> and </w:t>
+      </w:r>
+      <w:r>
+        <w:t>$</w:t>
+      </w:r>
+      <w:proofErr w:type="spellStart"/>
+      <w:r>
+        <w:t>BadClus</w:t>
+      </w:r>
+      <w:proofErr w:type="spellEnd"/>
+      <w:r>
+        <w:t>·$Bad</w:t>
+      </w:r>
+      <w:r>
+        <w:t>, also fall into this category.</w:t>
       </w:r>
     </w:p>
     <w:p>
@@ -6496,23 +6502,36 @@
         <w:jc w:val="both"/>
       </w:pPr>
       <w:r>
-        <w:t>Windows 7 (64-bit)</w:t>
-      </w:r>
-      <w:r>
-        <w:t xml:space="preserve"> – t</w:t>
-      </w:r>
-      <w:r>
-        <w:t xml:space="preserve">he </w:t>
-      </w:r>
-      <w:r>
-        <w:t>application</w:t>
-      </w:r>
-      <w:r>
-        <w:t xml:space="preserve"> has not been tested with Windows </w:t>
-      </w:r>
-      <w:r>
-        <w:t>XP or Vista, but should function without issue on the 64-bit version of either operating system</w:t>
-      </w:r>
+        <w:t xml:space="preserve">Errors from </w:t>
+      </w:r>
+      <w:r>
+        <w:t xml:space="preserve">text extraction </w:t>
+      </w:r>
+      <w:r>
+        <w:t xml:space="preserve">are now logged in a Bookmarks folder once </w:t>
+      </w:r>
+      <w:r>
+        <w:t xml:space="preserve">the search </w:t>
+      </w:r>
+      <w:r>
+        <w:t>is complete.</w:t>
+      </w:r>
+    </w:p>
+    <w:p>
+      <w:pPr>
+        <w:pStyle w:val="Heading1"/>
+        <w:rPr>
+          <w:u w:val="single"/>
+        </w:rPr>
+      </w:pPr>
+      <w:bookmarkStart w:id="2" w:name="_Toc356804397"/>
+      <w:r>
+        <w:rPr>
+          <w:u w:val="single"/>
+        </w:rPr>
+        <w:t>Minimum Requirements</w:t>
+      </w:r>
+      <w:bookmarkEnd w:id="2"/>
     </w:p>
     <w:p>
       <w:pPr>
@@ -6523,8 +6542,36 @@
         </w:numPr>
         <w:jc w:val="both"/>
       </w:pPr>
-      <w:r>
-        <w:t>4 GB of RAM preferred minimum</w:t>
+      <w:proofErr w:type="spellStart"/>
+      <w:r>
+        <w:t>EnCase</w:t>
+      </w:r>
+      <w:proofErr w:type="spellEnd"/>
+      <w:r>
+        <w:t xml:space="preserve"> </w:t>
+      </w:r>
+      <w:r>
+        <w:t xml:space="preserve">Forensic or Enterprise </w:t>
+      </w:r>
+      <w:r>
+        <w:t>version 6.18</w:t>
+      </w:r>
+      <w:r>
+        <w:t xml:space="preserve"> (32-bit or 64-bit)</w:t>
+      </w:r>
+      <w:r>
+        <w:t xml:space="preserve"> or greater</w:t>
+      </w:r>
+      <w:r>
+        <w:t xml:space="preserve"> (not compatible with </w:t>
+      </w:r>
+      <w:proofErr w:type="spellStart"/>
+      <w:r>
+        <w:t>EnCase</w:t>
+      </w:r>
+      <w:proofErr w:type="spellEnd"/>
+      <w:r>
+        <w:t xml:space="preserve"> 7)</w:t>
       </w:r>
     </w:p>
     <w:p>
@@ -6537,6 +6584,48 @@
         <w:jc w:val="both"/>
       </w:pPr>
       <w:r>
+        <w:lastRenderedPageBreak/>
+        <w:t>Windows 7 (64-bit)</w:t>
+      </w:r>
+      <w:r>
+        <w:t xml:space="preserve"> – t</w:t>
+      </w:r>
+      <w:r>
+        <w:t xml:space="preserve">he </w:t>
+      </w:r>
+      <w:r>
+        <w:t>application</w:t>
+      </w:r>
+      <w:r>
+        <w:t xml:space="preserve"> has not been tested with Windows </w:t>
+      </w:r>
+      <w:r>
+        <w:t>XP or Vista, but should function without issue on the 64-bit version of either operating system</w:t>
+      </w:r>
+    </w:p>
+    <w:p>
+      <w:pPr>
+        <w:pStyle w:val="ListParagraph"/>
+        <w:numPr>
+          <w:ilvl w:val="0"/>
+          <w:numId w:val="1"/>
+        </w:numPr>
+        <w:jc w:val="both"/>
+      </w:pPr>
+      <w:r>
+        <w:t>4 GB of RAM minimum</w:t>
+      </w:r>
+    </w:p>
+    <w:p>
+      <w:pPr>
+        <w:pStyle w:val="ListParagraph"/>
+        <w:numPr>
+          <w:ilvl w:val="0"/>
+          <w:numId w:val="1"/>
+        </w:numPr>
+        <w:jc w:val="both"/>
+      </w:pPr>
+      <w:r>
         <w:t xml:space="preserve">Microsoft </w:t>
       </w:r>
       <w:r>
@@ -6572,7 +6661,26 @@
         <w:jc w:val="both"/>
       </w:pPr>
       <w:r>
-        <w:t>Unallocated Clusters are now split into extents for searching. Each extent is treated as a separate file, and thus the Files Searched count can be larger than the Entries Selected count on the main search dialog.</w:t>
+        <w:t xml:space="preserve">This version of </w:t>
+      </w:r>
+      <w:proofErr w:type="spellStart"/>
+      <w:r>
+        <w:t>Lightgrep</w:t>
+      </w:r>
+      <w:proofErr w:type="spellEnd"/>
+      <w:r>
+        <w:t xml:space="preserve"> is</w:t>
+      </w:r>
+      <w:r>
+        <w:t xml:space="preserve"> 64-bit, which requires your Windows installation to be 64-bit. </w:t>
+      </w:r>
+      <w:proofErr w:type="spellStart"/>
+      <w:r>
+        <w:t>EnCase</w:t>
+      </w:r>
+      <w:proofErr w:type="spellEnd"/>
+      <w:r>
+        <w:t xml:space="preserve"> can be either 32-bit or 64-bit.</w:t>
       </w:r>
     </w:p>
     <w:p>
@@ -6585,27 +6693,34 @@
         <w:jc w:val="both"/>
       </w:pPr>
       <w:r>
-        <w:lastRenderedPageBreak/>
-        <w:t xml:space="preserve">This version of </w:t>
-      </w:r>
-      <w:proofErr w:type="spellStart"/>
-      <w:r>
-        <w:t>Lightgrep</w:t>
-      </w:r>
-      <w:proofErr w:type="spellEnd"/>
-      <w:r>
-        <w:t xml:space="preserve"> is</w:t>
-      </w:r>
-      <w:r>
-        <w:t xml:space="preserve"> 64-bit, which requires your Windows installation to be 64-bit. </w:t>
-      </w:r>
-      <w:proofErr w:type="spellStart"/>
-      <w:r>
-        <w:t>EnCase</w:t>
-      </w:r>
-      <w:proofErr w:type="spellEnd"/>
-      <w:r>
-        <w:t xml:space="preserve"> can be either 32-bit or 64-bit.</w:t>
+        <w:t>S</w:t>
+      </w:r>
+      <w:r>
+        <w:t>ample values in the Edit Keyword or Edit Entity dialogs</w:t>
+      </w:r>
+      <w:r>
+        <w:t xml:space="preserve"> are only displayed in UTF-16LE regardless of encodings selected in the dialog</w:t>
+      </w:r>
+      <w:r>
+        <w:t>.</w:t>
+      </w:r>
+      <w:r>
+        <w:t xml:space="preserve"> The displayed samples could appear incorrect in some cases due to the translation from certain encodings.</w:t>
+      </w:r>
+      <w:r>
+        <w:t xml:space="preserve"> This only affects the displayed </w:t>
+      </w:r>
+      <w:r>
+        <w:t>samples and does not affect the actual</w:t>
+      </w:r>
+      <w:r>
+        <w:t xml:space="preserve"> </w:t>
+      </w:r>
+      <w:r>
+        <w:t xml:space="preserve">keywords or </w:t>
+      </w:r>
+      <w:r>
+        <w:t>search hits.</w:t>
       </w:r>
     </w:p>
     <w:p>
@@ -6618,34 +6733,18 @@
         <w:jc w:val="both"/>
       </w:pPr>
       <w:r>
-        <w:t>S</w:t>
-      </w:r>
-      <w:r>
-        <w:t>ample values in the Edit Keyword or Edit Entity dialogs</w:t>
-      </w:r>
-      <w:r>
-        <w:t xml:space="preserve"> are only displayed in UTF-16LE regardless of encodings selected in the dialog</w:t>
+        <w:t xml:space="preserve">Not compatible with </w:t>
+      </w:r>
+      <w:proofErr w:type="spellStart"/>
+      <w:r>
+        <w:t>EnCase</w:t>
+      </w:r>
+      <w:proofErr w:type="spellEnd"/>
+      <w:r>
+        <w:t xml:space="preserve"> version 7</w:t>
       </w:r>
       <w:r>
         <w:t>.</w:t>
-      </w:r>
-      <w:r>
-        <w:t xml:space="preserve"> The displayed samples could appear incorrect in some cases due to the translation from certain encodings.</w:t>
-      </w:r>
-      <w:r>
-        <w:t xml:space="preserve"> This only affects the displayed </w:t>
-      </w:r>
-      <w:r>
-        <w:t>samples and does not affect the actual</w:t>
-      </w:r>
-      <w:r>
-        <w:t xml:space="preserve"> </w:t>
-      </w:r>
-      <w:r>
-        <w:t xml:space="preserve">keywords or </w:t>
-      </w:r>
-      <w:r>
-        <w:t>search hits.</w:t>
       </w:r>
     </w:p>
     <w:p>
@@ -6658,18 +6757,7 @@
         <w:jc w:val="both"/>
       </w:pPr>
       <w:r>
-        <w:t xml:space="preserve">Not compatible with </w:t>
-      </w:r>
-      <w:proofErr w:type="spellStart"/>
-      <w:r>
-        <w:t>EnCase</w:t>
-      </w:r>
-      <w:proofErr w:type="spellEnd"/>
-      <w:r>
-        <w:t xml:space="preserve"> version 7</w:t>
-      </w:r>
-      <w:r>
-        <w:t>.</w:t>
+        <w:t>If you have an extremely large number of search hits, the search hits file in the Output Folder can grow fairly large. The file will likely reach 4 GB in size after approximately 150 million hits, depending on the keywords you’re using. If the Output Folder is on a FAT32 drive or similar which has a relatively small file size limitation, the search may fail. We suggest that you always use NTFS for the Output Folder file system.</w:t>
       </w:r>
     </w:p>
     <w:p>
@@ -6682,30 +6770,8 @@
         <w:jc w:val="both"/>
       </w:pPr>
       <w:r>
-        <w:t>If you have an extremely large number of search hits, the search hits file in the Output Folder can grow fairly large. The file will likely reach 4 GB in size after approximately 150 million hits, depending on the keywords you’re using. If the Output Folder is on a FAT32 drive or similar which has a relatively small file size limitation, the search may fail. We suggest that you always use NTFS for the Output Folder file system.</w:t>
-      </w:r>
-    </w:p>
-    <w:p>
-      <w:pPr>
-        <w:pStyle w:val="Heading1"/>
-        <w:rPr>
-          <w:u w:val="single"/>
-        </w:rPr>
-      </w:pPr>
-      <w:bookmarkStart w:id="4" w:name="_Toc356804399"/>
-      <w:r>
-        <w:rPr>
-          <w:u w:val="single"/>
-        </w:rPr>
-        <w:t>Limitations</w:t>
-      </w:r>
-      <w:r>
-        <w:rPr>
-          <w:u w:val="single"/>
-        </w:rPr>
-        <w:t xml:space="preserve"> and General Information</w:t>
-      </w:r>
-      <w:bookmarkEnd w:id="4"/>
+        <w:t>Items added from the "Library..." in both Entity Search and File Carving cannot be edited directly. The reason for this is that they are automatically updated with each new release if new functionality has been added. You can create your own version of these carvers by choosing "Duplicate" from the right-click menu.</w:t>
+      </w:r>
     </w:p>
     <w:p>
       <w:pPr>
@@ -6717,7 +6783,15 @@
         <w:jc w:val="both"/>
       </w:pPr>
       <w:r>
-        <w:t xml:space="preserve">We are unable to output search results to the </w:t>
+        <w:t xml:space="preserve">When using text extraction, there are some cases when </w:t>
+      </w:r>
+      <w:proofErr w:type="spellStart"/>
+      <w:r>
+        <w:t>OutsideIn</w:t>
+      </w:r>
+      <w:proofErr w:type="spellEnd"/>
+      <w:r>
+        <w:t xml:space="preserve"> can fail to extract text. </w:t>
       </w:r>
       <w:proofErr w:type="spellStart"/>
       <w:r>
@@ -6725,57 +6799,30 @@
       </w:r>
       <w:proofErr w:type="spellEnd"/>
       <w:r>
-        <w:t xml:space="preserve"> “Search Hits” tab, because this is not allowed by the </w:t>
-      </w:r>
-      <w:proofErr w:type="spellStart"/>
-      <w:r>
-        <w:t>EnScript</w:t>
-      </w:r>
-      <w:proofErr w:type="spellEnd"/>
-      <w:r>
-        <w:t xml:space="preserve"> API. Only </w:t>
-      </w:r>
-      <w:proofErr w:type="spellStart"/>
-      <w:r>
-        <w:t>EnCase’s</w:t>
-      </w:r>
-      <w:proofErr w:type="spellEnd"/>
-      <w:r>
-        <w:t xml:space="preserve"> built-in search functionality can save search hits to this location. Because of this limitation in the </w:t>
-      </w:r>
-      <w:proofErr w:type="spellStart"/>
-      <w:r>
-        <w:t>EnCase</w:t>
-      </w:r>
-      <w:proofErr w:type="spellEnd"/>
-      <w:r>
-        <w:t xml:space="preserve"> product, we save search hits to the “Bookmarks” tab. It should be noted that Search Hits in </w:t>
-      </w:r>
-      <w:proofErr w:type="spellStart"/>
-      <w:r>
-        <w:t>EnCase</w:t>
-      </w:r>
-      <w:proofErr w:type="spellEnd"/>
-      <w:r>
-        <w:t xml:space="preserve"> are simply Bookmarks which contain references to the keyword that was searched for, so you’re </w:t>
-      </w:r>
-      <w:r>
+        <w:t xml:space="preserve"> has an internal timeout of 10 minutes on this process. If you have numerous large Excel spreadsheets, this could cause the appearance that the search is stuck.</w:t>
+      </w:r>
+    </w:p>
+    <w:p>
+      <w:pPr>
+        <w:pStyle w:val="Heading1"/>
         <w:rPr>
           <w:u w:val="single"/>
         </w:rPr>
-        <w:t>not</w:t>
-      </w:r>
-      <w:r>
-        <w:t xml:space="preserve"> missing any data that would otherwise be present in the </w:t>
-      </w:r>
-      <w:proofErr w:type="spellStart"/>
-      <w:r>
-        <w:t>EnCase</w:t>
-      </w:r>
-      <w:proofErr w:type="spellEnd"/>
-      <w:r>
-        <w:t xml:space="preserve"> search hits results.</w:t>
-      </w:r>
+      </w:pPr>
+      <w:bookmarkStart w:id="4" w:name="_Toc356804399"/>
+      <w:r>
+        <w:rPr>
+          <w:u w:val="single"/>
+        </w:rPr>
+        <w:t>Limitations</w:t>
+      </w:r>
+      <w:r>
+        <w:rPr>
+          <w:u w:val="single"/>
+        </w:rPr>
+        <w:t xml:space="preserve"> and General Information</w:t>
+      </w:r>
+      <w:bookmarkEnd w:id="4"/>
     </w:p>
     <w:p>
       <w:pPr>
@@ -6787,7 +6834,7 @@
         <w:jc w:val="both"/>
       </w:pPr>
       <w:r>
-        <w:t xml:space="preserve">Due to a limitation in the way </w:t>
+        <w:t xml:space="preserve">We are unable to output search results to the </w:t>
       </w:r>
       <w:proofErr w:type="spellStart"/>
       <w:r>
@@ -6795,7 +6842,56 @@
       </w:r>
       <w:proofErr w:type="spellEnd"/>
       <w:r>
-        <w:t xml:space="preserve"> v6 resolves bookmark locations, if there is a search hit in the file $MFT (NTFS Master File Table) and an identical search hit in an allocated file that has content resident in $MFT (i.e. a small file with content resident in the MFT, and if the search hits are in the same physical location on the disk), two bookmarks will be created. However, these bookmarks will both list the allocated file entry as the location, rather than one listing $MFT and the other listing the allocated file entry.</w:t>
+        <w:t xml:space="preserve"> “Search Hits” tab, because this is not allowed by the </w:t>
+      </w:r>
+      <w:proofErr w:type="spellStart"/>
+      <w:r>
+        <w:t>EnScript</w:t>
+      </w:r>
+      <w:proofErr w:type="spellEnd"/>
+      <w:r>
+        <w:t xml:space="preserve"> API. Only </w:t>
+      </w:r>
+      <w:proofErr w:type="spellStart"/>
+      <w:r>
+        <w:t>EnCase’s</w:t>
+      </w:r>
+      <w:proofErr w:type="spellEnd"/>
+      <w:r>
+        <w:t xml:space="preserve"> built-in search functionality can save search hits to this location. Because of this limitation in the </w:t>
+      </w:r>
+      <w:proofErr w:type="spellStart"/>
+      <w:r>
+        <w:t>EnCase</w:t>
+      </w:r>
+      <w:proofErr w:type="spellEnd"/>
+      <w:r>
+        <w:t xml:space="preserve"> product, we save search hits to the “Bookmarks” tab. It should be noted that Search Hits in </w:t>
+      </w:r>
+      <w:proofErr w:type="spellStart"/>
+      <w:r>
+        <w:t>EnCase</w:t>
+      </w:r>
+      <w:proofErr w:type="spellEnd"/>
+      <w:r>
+        <w:t xml:space="preserve"> are simply Bookmarks which contain references to the keyword that was searched for, so you’re </w:t>
+      </w:r>
+      <w:r>
+        <w:rPr>
+          <w:u w:val="single"/>
+        </w:rPr>
+        <w:t>not</w:t>
+      </w:r>
+      <w:r>
+        <w:t xml:space="preserve"> missing any data that would otherwise be present in the </w:t>
+      </w:r>
+      <w:proofErr w:type="spellStart"/>
+      <w:r>
+        <w:t>EnCase</w:t>
+      </w:r>
+      <w:proofErr w:type="spellEnd"/>
+      <w:r>
+        <w:t xml:space="preserve"> search hits results.</w:t>
       </w:r>
     </w:p>
     <w:p>
@@ -6808,10 +6904,7 @@
         <w:jc w:val="both"/>
       </w:pPr>
       <w:r>
-        <w:t xml:space="preserve">Guidance Software has previously stated that </w:t>
-      </w:r>
-      <w:r>
-        <w:t xml:space="preserve">Sweeping Bookmarks in </w:t>
+        <w:t xml:space="preserve">Due to a limitation in the way </w:t>
       </w:r>
       <w:proofErr w:type="spellStart"/>
       <w:r>
@@ -6819,72 +6912,7 @@
       </w:r>
       <w:proofErr w:type="spellEnd"/>
       <w:r>
-        <w:t xml:space="preserve"> </w:t>
-      </w:r>
-      <w:r>
-        <w:t>v</w:t>
-      </w:r>
-      <w:r>
-        <w:t xml:space="preserve">6 have a limit of </w:t>
-      </w:r>
-      <w:r>
-        <w:t>16,384</w:t>
-      </w:r>
-      <w:r>
-        <w:t xml:space="preserve"> bytes. </w:t>
-      </w:r>
-      <w:r>
-        <w:t xml:space="preserve">In our testing, however, Sweeping Bookmarks work fine for much larger sizes when created by an </w:t>
-      </w:r>
-      <w:proofErr w:type="spellStart"/>
-      <w:r>
-        <w:t>EnScript</w:t>
-      </w:r>
-      <w:proofErr w:type="spellEnd"/>
-      <w:r>
-        <w:t xml:space="preserve">. </w:t>
-      </w:r>
-      <w:proofErr w:type="spellStart"/>
-      <w:r>
-        <w:t>Lightgrep</w:t>
-      </w:r>
-      <w:proofErr w:type="spellEnd"/>
-      <w:r>
-        <w:t xml:space="preserve"> does not have a technical limi</w:t>
-      </w:r>
-      <w:r>
-        <w:t xml:space="preserve">t on the length of search hits. Any </w:t>
-      </w:r>
-      <w:r>
-        <w:t>limit</w:t>
-      </w:r>
-      <w:r>
-        <w:t xml:space="preserve">s within </w:t>
-      </w:r>
-      <w:proofErr w:type="spellStart"/>
-      <w:r>
-        <w:t>EnCase</w:t>
-      </w:r>
-      <w:proofErr w:type="spellEnd"/>
-      <w:r>
-        <w:t xml:space="preserve"> may present</w:t>
-      </w:r>
-      <w:r>
-        <w:t xml:space="preserve"> a practical limitation </w:t>
-      </w:r>
-      <w:r>
-        <w:t xml:space="preserve">and cause issues on extremely large search hits </w:t>
-      </w:r>
-      <w:r>
-        <w:t xml:space="preserve">when the desired output format is an </w:t>
-      </w:r>
-      <w:proofErr w:type="spellStart"/>
-      <w:r>
-        <w:t>EnCase</w:t>
-      </w:r>
-      <w:proofErr w:type="spellEnd"/>
-      <w:r>
-        <w:t xml:space="preserve"> Bookmark.</w:t>
+        <w:t xml:space="preserve"> v6 resolves bookmark locations, if there is a search hit in the file $MFT (NTFS Master File Table) and an identical search hit in an allocated file that has content resident in $MFT (i.e. a small file with content resident in the MFT, and if the search hits are in the same physical location on the disk), two bookmarks will be created. However, these bookmarks will both list the allocated file entry as the location, rather than one listing $MFT and the other listing the allocated file entry.</w:t>
       </w:r>
     </w:p>
     <w:p>
@@ -6897,71 +6925,83 @@
         <w:jc w:val="both"/>
       </w:pPr>
       <w:r>
-        <w:t>We filter a few entries by default before searching. Sp</w:t>
-      </w:r>
-      <w:r>
-        <w:t>e</w:t>
-      </w:r>
-      <w:r>
-        <w:t xml:space="preserve">cifically, any entries with a </w:t>
-      </w:r>
-      <w:r>
-        <w:t>Physical</w:t>
-      </w:r>
-      <w:r>
-        <w:t xml:space="preserve"> Size of</w:t>
-      </w:r>
-      <w:r>
-        <w:t xml:space="preserve"> 0</w:t>
-      </w:r>
-      <w:r>
-        <w:t xml:space="preserve"> bytes is filtered out; there’s no reason to search these because they have no content. Also, we filter out the NTFS bad cluster map file using the following criteria: file name in </w:t>
-      </w:r>
-      <w:proofErr w:type="spellStart"/>
-      <w:r>
-        <w:t>EnC</w:t>
-      </w:r>
-      <w:r>
-        <w:t>ase</w:t>
-      </w:r>
-      <w:proofErr w:type="spellEnd"/>
-      <w:r>
-        <w:t xml:space="preserve"> entry view</w:t>
-      </w:r>
-      <w:r>
-        <w:t xml:space="preserve"> is </w:t>
-      </w:r>
-      <w:r>
-        <w:t>"$</w:t>
-      </w:r>
-      <w:proofErr w:type="spellStart"/>
-      <w:r>
-        <w:t>BadClus</w:t>
-      </w:r>
-      <w:proofErr w:type="spellEnd"/>
-      <w:r>
-        <w:t>·$Bad"</w:t>
-      </w:r>
-      <w:r>
-        <w:t xml:space="preserve"> and the entry description contains</w:t>
-      </w:r>
+        <w:t xml:space="preserve">Guidance Software has previously stated that </w:t>
+      </w:r>
+      <w:r>
+        <w:t xml:space="preserve">Sweeping Bookmarks in </w:t>
+      </w:r>
+      <w:proofErr w:type="spellStart"/>
+      <w:r>
+        <w:t>EnCase</w:t>
+      </w:r>
+      <w:proofErr w:type="spellEnd"/>
       <w:r>
         <w:t xml:space="preserve"> </w:t>
       </w:r>
       <w:r>
-        <w:t>both “</w:t>
-      </w:r>
-      <w:r>
-        <w:t>Internal</w:t>
-      </w:r>
-      <w:r>
-        <w:t>” and “</w:t>
-      </w:r>
-      <w:r>
-        <w:t>Stream</w:t>
-      </w:r>
-      <w:r>
-        <w:t>”.</w:t>
+        <w:t>v</w:t>
+      </w:r>
+      <w:r>
+        <w:t xml:space="preserve">6 have a limit of </w:t>
+      </w:r>
+      <w:r>
+        <w:t>16,384</w:t>
+      </w:r>
+      <w:r>
+        <w:t xml:space="preserve"> bytes. </w:t>
+      </w:r>
+      <w:r>
+        <w:t xml:space="preserve">In our testing, however, Sweeping Bookmarks work fine for much larger sizes when created by an </w:t>
+      </w:r>
+      <w:proofErr w:type="spellStart"/>
+      <w:r>
+        <w:t>EnScript</w:t>
+      </w:r>
+      <w:proofErr w:type="spellEnd"/>
+      <w:r>
+        <w:t xml:space="preserve">. </w:t>
+      </w:r>
+      <w:proofErr w:type="spellStart"/>
+      <w:r>
+        <w:t>Lightgrep</w:t>
+      </w:r>
+      <w:proofErr w:type="spellEnd"/>
+      <w:r>
+        <w:t xml:space="preserve"> does not have a technical limi</w:t>
+      </w:r>
+      <w:r>
+        <w:t xml:space="preserve">t on the length of search hits. Any </w:t>
+      </w:r>
+      <w:r>
+        <w:t>limit</w:t>
+      </w:r>
+      <w:r>
+        <w:t xml:space="preserve">s within </w:t>
+      </w:r>
+      <w:proofErr w:type="spellStart"/>
+      <w:r>
+        <w:t>EnCase</w:t>
+      </w:r>
+      <w:proofErr w:type="spellEnd"/>
+      <w:r>
+        <w:t xml:space="preserve"> may present</w:t>
+      </w:r>
+      <w:r>
+        <w:t xml:space="preserve"> a practical limitation </w:t>
+      </w:r>
+      <w:r>
+        <w:t xml:space="preserve">and cause issues on extremely large search hits </w:t>
+      </w:r>
+      <w:r>
+        <w:t xml:space="preserve">when the desired output format is an </w:t>
+      </w:r>
+      <w:proofErr w:type="spellStart"/>
+      <w:r>
+        <w:t>EnCase</w:t>
+      </w:r>
+      <w:proofErr w:type="spellEnd"/>
+      <w:r>
+        <w:t xml:space="preserve"> Bookmark.</w:t>
       </w:r>
     </w:p>
     <w:p>
@@ -6974,24 +7014,43 @@
         <w:jc w:val="both"/>
       </w:pPr>
       <w:r>
-        <w:t xml:space="preserve">Entries without a starting extent cannot be bookmarked. These usually are files containing Invalid Cluster in the Description field, although some files marked as Internal, such as the streams </w:t>
-      </w:r>
-      <w:r>
-        <w:t>$</w:t>
-      </w:r>
-      <w:proofErr w:type="spellStart"/>
-      <w:r>
-        <w:t>UsnJrnl</w:t>
-      </w:r>
-      <w:proofErr w:type="spellEnd"/>
-      <w:r>
-        <w:t>·$J</w:t>
-      </w:r>
-      <w:r>
-        <w:t xml:space="preserve"> and </w:t>
-      </w:r>
-      <w:r>
-        <w:t>$</w:t>
+        <w:lastRenderedPageBreak/>
+        <w:t>We filter a few entries by default before searching. Sp</w:t>
+      </w:r>
+      <w:r>
+        <w:t>e</w:t>
+      </w:r>
+      <w:r>
+        <w:t xml:space="preserve">cifically, any entries with a </w:t>
+      </w:r>
+      <w:r>
+        <w:t>Physical</w:t>
+      </w:r>
+      <w:r>
+        <w:t xml:space="preserve"> Size of</w:t>
+      </w:r>
+      <w:r>
+        <w:t xml:space="preserve"> 0</w:t>
+      </w:r>
+      <w:r>
+        <w:t xml:space="preserve"> bytes is filtered out; there’s no reason to search these because they have no content. Also, we filter out the NTFS bad cluster map file using the following criteria: file name in </w:t>
+      </w:r>
+      <w:proofErr w:type="spellStart"/>
+      <w:r>
+        <w:t>EnC</w:t>
+      </w:r>
+      <w:r>
+        <w:t>ase</w:t>
+      </w:r>
+      <w:proofErr w:type="spellEnd"/>
+      <w:r>
+        <w:t xml:space="preserve"> entry view</w:t>
+      </w:r>
+      <w:r>
+        <w:t xml:space="preserve"> is </w:t>
+      </w:r>
+      <w:r>
+        <w:t>"$</w:t>
       </w:r>
       <w:proofErr w:type="spellStart"/>
       <w:r>
@@ -6999,10 +7058,28 @@
       </w:r>
       <w:proofErr w:type="spellEnd"/>
       <w:r>
-        <w:t>·$Bad</w:t>
-      </w:r>
-      <w:r>
-        <w:t>, also fall into this category.</w:t>
+        <w:t>·$Bad"</w:t>
+      </w:r>
+      <w:r>
+        <w:t xml:space="preserve"> and the entry description contains</w:t>
+      </w:r>
+      <w:r>
+        <w:t xml:space="preserve"> </w:t>
+      </w:r>
+      <w:r>
+        <w:t>both “</w:t>
+      </w:r>
+      <w:r>
+        <w:t>Internal</w:t>
+      </w:r>
+      <w:r>
+        <w:t>” and “</w:t>
+      </w:r>
+      <w:r>
+        <w:t>Stream</w:t>
+      </w:r>
+      <w:r>
+        <w:t>”.</w:t>
       </w:r>
     </w:p>
     <w:p>
@@ -7082,11 +7159,7 @@
         <w:t>and higher</w:t>
       </w:r>
       <w:r>
-        <w:t xml:space="preserve">. Protected locations include, but may not be limited to, those locations represented by the following </w:t>
-      </w:r>
-      <w:r>
-        <w:lastRenderedPageBreak/>
-        <w:t xml:space="preserve">Windows environment variables: </w:t>
+        <w:t xml:space="preserve">. Protected locations include, but may not be limited to, those locations represented by the following Windows environment variables: </w:t>
       </w:r>
       <w:proofErr w:type="spellStart"/>
       <w:r>
@@ -7337,6 +7410,7 @@
         <w:rPr>
           <w:noProof/>
         </w:rPr>
+        <w:lastRenderedPageBreak/>
         <w:drawing>
           <wp:inline distT="0" distB="0" distL="0" distR="0">
             <wp:extent cx="4380071" cy="3133249"/>
@@ -19131,7 +19205,7 @@
       </w:r>
       <w:proofErr w:type="spellEnd"/>
       <w:r>
-        <w:t xml:space="preserve"> search hits. This option is turned off by default because it adds significant time to output processing and increases the memory usage required by your open case.</w:t>
+        <w:t xml:space="preserve"> search hits. This option is turned off by default because it adds time to output processing and increases the memory usage required by your open case.</w:t>
       </w:r>
     </w:p>
     <w:p>
@@ -23786,7 +23860,7 @@
             <w:rPr>
               <w:noProof/>
             </w:rPr>
-            <w:t>5</w:t>
+            <w:t>1</w:t>
           </w:r>
         </w:fldSimple>
       </w:p>
@@ -26136,7 +26210,7 @@
 </file>
 
 <file path=customXml/itemProps1.xml><?xml version="1.0" encoding="utf-8"?>
-<ds:datastoreItem xmlns:ds="http://schemas.openxmlformats.org/officeDocument/2006/customXml" ds:itemID="{49592299-1ADA-4E6D-A5AC-7F405F9C87CC}">
+<ds:datastoreItem xmlns:ds="http://schemas.openxmlformats.org/officeDocument/2006/customXml" ds:itemID="{A88F22DE-486B-45BC-AD27-FB4E6E388F5A}">
   <ds:schemaRefs>
     <ds:schemaRef ds:uri="http://schemas.openxmlformats.org/officeDocument/2006/bibliography"/>
   </ds:schemaRefs>

</xml_diff>

<commit_message>
Added file carver rules, but need cleanup
</commit_message>
<xml_diff>
--- a/documentation/Lightgrep for EnCase Manual.docx
+++ b/documentation/Lightgrep for EnCase Manual.docx
@@ -9,6 +9,7 @@
       <w:r>
         <w:rPr>
           <w:noProof/>
+          <w:lang w:eastAsia="ja-JP"/>
         </w:rPr>
         <w:drawing>
           <wp:inline distT="0" distB="0" distL="0" distR="0">
@@ -6325,7 +6326,15 @@
         <w:jc w:val="both"/>
       </w:pPr>
       <w:r>
-        <w:t>Hit text can be output to the bookmark comment. This is activated by selecting the checkbox on the Advanced tab named “Hit text output”.</w:t>
+        <w:t xml:space="preserve">Hit text can be output to the bookmark comment. This is activated by selecting the checkbox on the </w:t>
+      </w:r>
+      <w:proofErr w:type="gramStart"/>
+      <w:r>
+        <w:t>Advanced</w:t>
+      </w:r>
+      <w:proofErr w:type="gramEnd"/>
+      <w:r>
+        <w:t xml:space="preserve"> tab named “Hit text output”.</w:t>
       </w:r>
       <w:r>
         <w:t xml:space="preserve"> It is off by default because this currently adds processing time to output creation and also increases memory usage.</w:t>
@@ -7021,7 +7030,11 @@
         <w:t>e</w:t>
       </w:r>
       <w:r>
-        <w:t xml:space="preserve">cifically, any entries with a </w:t>
+        <w:t xml:space="preserve">cifically, any </w:t>
+      </w:r>
+      <w:proofErr w:type="gramStart"/>
+      <w:r>
+        <w:t xml:space="preserve">entries with a </w:t>
       </w:r>
       <w:r>
         <w:t>Physical</w:t>
@@ -7033,7 +7046,11 @@
         <w:t xml:space="preserve"> 0</w:t>
       </w:r>
       <w:r>
-        <w:t xml:space="preserve"> bytes is filtered out; there’s no reason to search these because they have no content. Also, we filter out the NTFS bad cluster map file using the following criteria: file name in </w:t>
+        <w:t xml:space="preserve"> bytes is</w:t>
+      </w:r>
+      <w:proofErr w:type="gramEnd"/>
+      <w:r>
+        <w:t xml:space="preserve"> filtered out; there’s no reason to search these because they have no content. Also, we filter out the NTFS bad cluster map file using the following criteria: file name in </w:t>
       </w:r>
       <w:proofErr w:type="spellStart"/>
       <w:r>
@@ -7409,6 +7426,7 @@
       <w:r>
         <w:rPr>
           <w:noProof/>
+          <w:lang w:eastAsia="ja-JP"/>
         </w:rPr>
         <w:lastRenderedPageBreak/>
         <w:drawing>
@@ -7536,6 +7554,7 @@
       <w:r>
         <w:rPr>
           <w:noProof/>
+          <w:lang w:eastAsia="ja-JP"/>
         </w:rPr>
         <w:drawing>
           <wp:inline distT="0" distB="0" distL="0" distR="0">
@@ -7601,6 +7620,7 @@
       <w:r>
         <w:rPr>
           <w:noProof/>
+          <w:lang w:eastAsia="ja-JP"/>
         </w:rPr>
         <w:drawing>
           <wp:inline distT="0" distB="0" distL="0" distR="0">
@@ -7696,7 +7716,15 @@
         <w:t>1.1</w:t>
       </w:r>
       <w:r>
-        <w:t>.exe and, if User Account Control is enabled on Windows Vista or Windows 7, you will see a dialog asking for approval to run the installer. Select Yes to continue.</w:t>
+        <w:t xml:space="preserve">.exe and, if User Account Control is enabled on Windows Vista or Windows 7, you will see a dialog asking for approval to run the installer. Select </w:t>
+      </w:r>
+      <w:proofErr w:type="gramStart"/>
+      <w:r>
+        <w:t>Yes</w:t>
+      </w:r>
+      <w:proofErr w:type="gramEnd"/>
+      <w:r>
+        <w:t xml:space="preserve"> to continue.</w:t>
       </w:r>
     </w:p>
     <w:p>
@@ -7720,6 +7748,7 @@
           <w:color w:val="365F91" w:themeColor="accent1" w:themeShade="BF"/>
           <w:sz w:val="28"/>
           <w:szCs w:val="28"/>
+          <w:lang w:eastAsia="ja-JP"/>
         </w:rPr>
         <w:drawing>
           <wp:inline distT="0" distB="0" distL="0" distR="0">
@@ -7794,8 +7823,13 @@
       <w:r>
         <w:t xml:space="preserve">Click </w:t>
       </w:r>
-      <w:r>
-        <w:t>Next on the Welcome dialog to proceed.</w:t>
+      <w:proofErr w:type="gramStart"/>
+      <w:r>
+        <w:t>Next</w:t>
+      </w:r>
+      <w:proofErr w:type="gramEnd"/>
+      <w:r>
+        <w:t xml:space="preserve"> on the Welcome dialog to proceed.</w:t>
       </w:r>
     </w:p>
     <w:p>
@@ -7819,6 +7853,7 @@
           <w:color w:val="365F91" w:themeColor="accent1" w:themeShade="BF"/>
           <w:sz w:val="28"/>
           <w:szCs w:val="28"/>
+          <w:lang w:eastAsia="ja-JP"/>
         </w:rPr>
         <w:drawing>
           <wp:inline distT="0" distB="0" distL="0" distR="0">
@@ -7878,7 +7913,15 @@
       </w:pPr>
       <w:r>
         <w:lastRenderedPageBreak/>
-        <w:t>Please read the License Agreement, select “I accept the agreement,” and click Next to continue. If you do not accept the agreement, you cannot continue with installation.</w:t>
+        <w:t xml:space="preserve">Please read the License Agreement, select “I accept the agreement,” and click </w:t>
+      </w:r>
+      <w:proofErr w:type="gramStart"/>
+      <w:r>
+        <w:t>Next</w:t>
+      </w:r>
+      <w:proofErr w:type="gramEnd"/>
+      <w:r>
+        <w:t xml:space="preserve"> to continue. If you do not accept the agreement, you cannot continue with installation.</w:t>
       </w:r>
     </w:p>
     <w:p>
@@ -7902,6 +7945,7 @@
           <w:color w:val="365F91" w:themeColor="accent1" w:themeShade="BF"/>
           <w:sz w:val="28"/>
           <w:szCs w:val="28"/>
+          <w:lang w:eastAsia="ja-JP"/>
         </w:rPr>
         <w:drawing>
           <wp:inline distT="0" distB="0" distL="0" distR="0">
@@ -7987,6 +8031,7 @@
           <w:color w:val="365F91" w:themeColor="accent1" w:themeShade="BF"/>
           <w:sz w:val="28"/>
           <w:szCs w:val="28"/>
+          <w:lang w:eastAsia="ja-JP"/>
         </w:rPr>
         <w:drawing>
           <wp:inline distT="0" distB="0" distL="0" distR="0">
@@ -8153,6 +8198,7 @@
           <w:color w:val="365F91" w:themeColor="accent1" w:themeShade="BF"/>
           <w:sz w:val="28"/>
           <w:szCs w:val="28"/>
+          <w:lang w:eastAsia="ja-JP"/>
         </w:rPr>
         <w:drawing>
           <wp:inline distT="0" distB="0" distL="0" distR="0">
@@ -8298,6 +8344,7 @@
           <w:color w:val="365F91" w:themeColor="accent1" w:themeShade="BF"/>
           <w:sz w:val="28"/>
           <w:szCs w:val="28"/>
+          <w:lang w:eastAsia="ja-JP"/>
         </w:rPr>
         <w:drawing>
           <wp:inline distT="0" distB="0" distL="0" distR="0">
@@ -8360,7 +8407,23 @@
           <w:bCs/>
         </w:rPr>
         <w:lastRenderedPageBreak/>
-        <w:t>On the Ready to Install dialog, the installer will show you the destination locations you previously selected. Confirm these selections by clicking Install.</w:t>
+        <w:t xml:space="preserve">On the Ready to </w:t>
+      </w:r>
+      <w:proofErr w:type="gramStart"/>
+      <w:r>
+        <w:rPr>
+          <w:rFonts w:eastAsiaTheme="majorEastAsia" w:cstheme="minorHAnsi"/>
+          <w:bCs/>
+        </w:rPr>
+        <w:t>Install</w:t>
+      </w:r>
+      <w:proofErr w:type="gramEnd"/>
+      <w:r>
+        <w:rPr>
+          <w:rFonts w:eastAsiaTheme="majorEastAsia" w:cstheme="minorHAnsi"/>
+          <w:bCs/>
+        </w:rPr>
+        <w:t xml:space="preserve"> dialog, the installer will show you the destination locations you previously selected. Confirm these selections by clicking Install.</w:t>
       </w:r>
     </w:p>
     <w:p>
@@ -8384,6 +8447,7 @@
           <w:color w:val="365F91" w:themeColor="accent1" w:themeShade="BF"/>
           <w:sz w:val="28"/>
           <w:szCs w:val="28"/>
+          <w:lang w:eastAsia="ja-JP"/>
         </w:rPr>
         <w:drawing>
           <wp:inline distT="0" distB="0" distL="0" distR="0">
@@ -8469,6 +8533,7 @@
           <w:color w:val="365F91" w:themeColor="accent1" w:themeShade="BF"/>
           <w:sz w:val="28"/>
           <w:szCs w:val="28"/>
+          <w:lang w:eastAsia="ja-JP"/>
         </w:rPr>
         <w:drawing>
           <wp:inline distT="0" distB="0" distL="0" distR="0">
@@ -8600,6 +8665,7 @@
           <w:color w:val="365F91" w:themeColor="accent1" w:themeShade="BF"/>
           <w:sz w:val="28"/>
           <w:szCs w:val="28"/>
+          <w:lang w:eastAsia="ja-JP"/>
         </w:rPr>
         <w:drawing>
           <wp:inline distT="0" distB="0" distL="0" distR="0">
@@ -8797,6 +8863,7 @@
           <w:color w:val="365F91" w:themeColor="accent1" w:themeShade="BF"/>
           <w:sz w:val="28"/>
           <w:szCs w:val="28"/>
+          <w:lang w:eastAsia="ja-JP"/>
         </w:rPr>
         <w:drawing>
           <wp:inline distT="0" distB="0" distL="0" distR="0">
@@ -8989,6 +9056,7 @@
       <w:r>
         <w:rPr>
           <w:noProof/>
+          <w:lang w:eastAsia="ja-JP"/>
         </w:rPr>
         <w:drawing>
           <wp:inline distT="0" distB="0" distL="0" distR="0">
@@ -9096,6 +9164,7 @@
       <w:r>
         <w:rPr>
           <w:noProof/>
+          <w:lang w:eastAsia="ja-JP"/>
         </w:rPr>
         <w:drawing>
           <wp:inline distT="0" distB="0" distL="0" distR="0">
@@ -9205,6 +9274,7 @@
       <w:r>
         <w:rPr>
           <w:noProof/>
+          <w:lang w:eastAsia="ja-JP"/>
         </w:rPr>
         <w:drawing>
           <wp:inline distT="0" distB="0" distL="0" distR="0">
@@ -9309,6 +9379,7 @@
       <w:r>
         <w:rPr>
           <w:noProof/>
+          <w:lang w:eastAsia="ja-JP"/>
         </w:rPr>
         <w:drawing>
           <wp:inline distT="0" distB="0" distL="0" distR="0">
@@ -9463,6 +9534,7 @@
       <w:r>
         <w:rPr>
           <w:noProof/>
+          <w:lang w:eastAsia="ja-JP"/>
         </w:rPr>
         <w:drawing>
           <wp:inline distT="0" distB="0" distL="0" distR="0">
@@ -9643,7 +9715,15 @@
       </w:pPr>
       <w:bookmarkStart w:id="12" w:name="_Toc356804407"/>
       <w:r>
-        <w:t>One Bookmark Per File</w:t>
+        <w:t xml:space="preserve">One Bookmark </w:t>
+      </w:r>
+      <w:proofErr w:type="gramStart"/>
+      <w:r>
+        <w:t>Per</w:t>
+      </w:r>
+      <w:proofErr w:type="gramEnd"/>
+      <w:r>
+        <w:t xml:space="preserve"> File</w:t>
       </w:r>
       <w:bookmarkEnd w:id="12"/>
     </w:p>
@@ -9672,7 +9752,15 @@
         <w:t xml:space="preserve">number of </w:t>
       </w:r>
       <w:r>
-        <w:t xml:space="preserve">hits as specified on the Advanced tab in the “Single File Bookmark Threshold” setting, this checkbox will be ignored and </w:t>
+        <w:t xml:space="preserve">hits as specified on the </w:t>
+      </w:r>
+      <w:proofErr w:type="gramStart"/>
+      <w:r>
+        <w:t>Advanced</w:t>
+      </w:r>
+      <w:proofErr w:type="gramEnd"/>
+      <w:r>
+        <w:t xml:space="preserve"> tab in the “Single File Bookmark Threshold” setting, this checkbox will be ignored and </w:t>
       </w:r>
       <w:proofErr w:type="spellStart"/>
       <w:r>
@@ -10097,6 +10185,7 @@
       <w:r>
         <w:rPr>
           <w:noProof/>
+          <w:lang w:eastAsia="ja-JP"/>
         </w:rPr>
         <w:drawing>
           <wp:inline distT="0" distB="0" distL="0" distR="0">
@@ -10251,6 +10340,7 @@
       <w:r>
         <w:rPr>
           <w:noProof/>
+          <w:lang w:eastAsia="ja-JP"/>
         </w:rPr>
         <w:drawing>
           <wp:inline distT="0" distB="0" distL="0" distR="0">
@@ -10339,6 +10429,7 @@
       <w:r>
         <w:rPr>
           <w:noProof/>
+          <w:lang w:eastAsia="ja-JP"/>
         </w:rPr>
         <w:drawing>
           <wp:inline distT="0" distB="0" distL="0" distR="0">
@@ -10438,6 +10529,7 @@
       <w:r>
         <w:rPr>
           <w:noProof/>
+          <w:lang w:eastAsia="ja-JP"/>
         </w:rPr>
         <w:drawing>
           <wp:inline distT="0" distB="0" distL="0" distR="0">
@@ -10571,6 +10663,7 @@
       <w:r>
         <w:rPr>
           <w:noProof/>
+          <w:lang w:eastAsia="ja-JP"/>
         </w:rPr>
         <w:drawing>
           <wp:inline distT="0" distB="0" distL="0" distR="0">
@@ -10655,6 +10748,7 @@
       <w:r>
         <w:rPr>
           <w:noProof/>
+          <w:lang w:eastAsia="ja-JP"/>
         </w:rPr>
         <w:drawing>
           <wp:inline distT="0" distB="0" distL="0" distR="0">
@@ -11041,6 +11135,7 @@
       <w:r>
         <w:rPr>
           <w:noProof/>
+          <w:lang w:eastAsia="ja-JP"/>
         </w:rPr>
         <w:drawing>
           <wp:inline distT="0" distB="0" distL="0" distR="0">
@@ -12170,6 +12265,7 @@
               <w:t>"</w:t>
             </w:r>
             <w:proofErr w:type="spellStart"/>
+            <w:proofErr w:type="gramStart"/>
             <w:r>
               <w:rPr>
                 <w:rFonts w:ascii="Courier New" w:hAnsi="Courier New" w:cs="Courier New"/>
@@ -12179,6 +12275,7 @@
               <w:t>hh</w:t>
             </w:r>
             <w:proofErr w:type="spellEnd"/>
+            <w:proofErr w:type="gramEnd"/>
             <w:r>
               <w:rPr>
                 <w:rFonts w:cstheme="minorHAnsi"/>
@@ -12257,6 +12354,7 @@
               <w:t>Matches a single Unicode code point. "</w:t>
             </w:r>
             <w:proofErr w:type="spellStart"/>
+            <w:proofErr w:type="gramStart"/>
             <w:r>
               <w:rPr>
                 <w:rFonts w:ascii="Courier New" w:hAnsi="Courier New" w:cs="Courier New"/>
@@ -12266,6 +12364,7 @@
               <w:t>hhhhhh</w:t>
             </w:r>
             <w:proofErr w:type="spellEnd"/>
+            <w:proofErr w:type="gramEnd"/>
             <w:r>
               <w:rPr>
                 <w:rFonts w:cstheme="minorHAnsi"/>
@@ -12382,6 +12481,7 @@
               <w:t xml:space="preserve"> "</w:t>
             </w:r>
             <w:proofErr w:type="spellStart"/>
+            <w:proofErr w:type="gramStart"/>
             <w:r>
               <w:rPr>
                 <w:rFonts w:ascii="Courier New" w:hAnsi="Courier New" w:cs="Courier New"/>
@@ -12391,6 +12491,7 @@
               <w:t>hhhhhh</w:t>
             </w:r>
             <w:proofErr w:type="spellEnd"/>
+            <w:proofErr w:type="gramEnd"/>
             <w:r>
               <w:rPr>
                 <w:rFonts w:cstheme="minorHAnsi"/>
@@ -12692,7 +12793,23 @@
                 <w:rFonts w:ascii="Courier New" w:hAnsi="Courier New" w:cs="Courier New"/>
                 <w:b/>
               </w:rPr>
-              <w:t>[^\p{property}]</w:t>
+              <w:t>[^\</w:t>
+            </w:r>
+            <w:proofErr w:type="gramStart"/>
+            <w:r>
+              <w:rPr>
+                <w:rFonts w:ascii="Courier New" w:hAnsi="Courier New" w:cs="Courier New"/>
+                <w:b/>
+              </w:rPr>
+              <w:t>p{</w:t>
+            </w:r>
+            <w:proofErr w:type="gramEnd"/>
+            <w:r>
+              <w:rPr>
+                <w:rFonts w:ascii="Courier New" w:hAnsi="Courier New" w:cs="Courier New"/>
+                <w:b/>
+              </w:rPr>
+              <w:t>property}]</w:t>
             </w:r>
             <w:r>
               <w:rPr>
@@ -13147,6 +13264,7 @@
         </w:rPr>
         <w:t>(</w:t>
       </w:r>
+      <w:proofErr w:type="gramStart"/>
       <w:r>
         <w:rPr>
           <w:rFonts w:cstheme="minorHAnsi"/>
@@ -13159,6 +13277,7 @@
         </w:rPr>
         <w:t>)</w:t>
       </w:r>
+      <w:proofErr w:type="gramEnd"/>
       <w:r>
         <w:rPr>
           <w:rFonts w:cstheme="minorHAnsi"/>
@@ -13344,6 +13463,7 @@
         <w:t>[</w:t>
       </w:r>
       <w:proofErr w:type="spellStart"/>
+      <w:proofErr w:type="gramStart"/>
       <w:r>
         <w:rPr>
           <w:i/>
@@ -13351,6 +13471,7 @@
         <w:t>ccspec</w:t>
       </w:r>
       <w:proofErr w:type="spellEnd"/>
+      <w:proofErr w:type="gramEnd"/>
       <w:r>
         <w:t>]</w:t>
       </w:r>
@@ -13457,8 +13578,13 @@
           <w:numId w:val="3"/>
         </w:numPr>
       </w:pPr>
-      <w:r>
-        <w:t>a named character class (exce</w:t>
+      <w:proofErr w:type="gramStart"/>
+      <w:r>
+        <w:t>a</w:t>
+      </w:r>
+      <w:proofErr w:type="gramEnd"/>
+      <w:r>
+        <w:t xml:space="preserve"> named character class (exce</w:t>
       </w:r>
       <w:r>
         <w:t>pt .).</w:t>
@@ -13735,7 +13861,15 @@
         <w:jc w:val="both"/>
       </w:pPr>
       <w:r>
-        <w:t>The right square bracket ] must be escaped inside character class specifications</w:t>
+        <w:t xml:space="preserve">The right square </w:t>
+      </w:r>
+      <w:proofErr w:type="gramStart"/>
+      <w:r>
+        <w:t>bracket ]</w:t>
+      </w:r>
+      <w:proofErr w:type="gramEnd"/>
+      <w:r>
+        <w:t xml:space="preserve"> must be escaped inside character class specifications</w:t>
       </w:r>
       <w:r>
         <w:t xml:space="preserve"> unless it is the first member.</w:t>
@@ -13838,8 +13972,13 @@
       <w:r>
         <w:tab/>
       </w:r>
-      <w:r>
-        <w:t xml:space="preserve">equivalent to </w:t>
+      <w:proofErr w:type="gramStart"/>
+      <w:r>
+        <w:t>equivalent</w:t>
+      </w:r>
+      <w:proofErr w:type="gramEnd"/>
+      <w:r>
+        <w:t xml:space="preserve"> to </w:t>
       </w:r>
       <w:r>
         <w:rPr>
@@ -14102,6 +14241,7 @@
         </w:rPr>
         <w:t xml:space="preserve"> </w:t>
       </w:r>
+      <w:proofErr w:type="gramStart"/>
       <w:r>
         <w:rPr>
           <w:rFonts w:ascii="Courier New" w:hAnsi="Courier New" w:cs="Courier New"/>
@@ -14115,7 +14255,15 @@
           <w:rFonts w:ascii="Courier New" w:hAnsi="Courier New" w:cs="Courier New"/>
           <w:b/>
         </w:rPr>
-        <w:t>{0,}</w:t>
+        <w:t>{</w:t>
+      </w:r>
+      <w:proofErr w:type="gramEnd"/>
+      <w:r>
+        <w:rPr>
+          <w:rFonts w:ascii="Courier New" w:hAnsi="Courier New" w:cs="Courier New"/>
+          <w:b/>
+        </w:rPr>
+        <w:t>0,}</w:t>
       </w:r>
       <w:r>
         <w:rPr>
@@ -14237,8 +14385,13 @@
       <w:r>
         <w:tab/>
       </w:r>
-      <w:r>
-        <w:t xml:space="preserve">equivalent to </w:t>
+      <w:proofErr w:type="gramStart"/>
+      <w:r>
+        <w:t>equivalent</w:t>
+      </w:r>
+      <w:proofErr w:type="gramEnd"/>
+      <w:r>
+        <w:t xml:space="preserve"> to </w:t>
       </w:r>
       <w:r>
         <w:rPr>
@@ -14493,8 +14646,13 @@
       <w:r>
         <w:tab/>
       </w:r>
-      <w:r>
-        <w:t>equivalent to</w:t>
+      <w:proofErr w:type="gramStart"/>
+      <w:r>
+        <w:t>equivalent</w:t>
+      </w:r>
+      <w:proofErr w:type="gramEnd"/>
+      <w:r>
+        <w:t xml:space="preserve"> to</w:t>
       </w:r>
       <w:r>
         <w:rPr>
@@ -14559,8 +14717,13 @@
       <w:r>
         <w:tab/>
       </w:r>
-      <w:r>
-        <w:t>equivalent to</w:t>
+      <w:proofErr w:type="gramStart"/>
+      <w:r>
+        <w:t>equivalent</w:t>
+      </w:r>
+      <w:proofErr w:type="gramEnd"/>
+      <w:r>
+        <w:t xml:space="preserve"> to</w:t>
       </w:r>
       <w:r>
         <w:rPr>
@@ -14625,8 +14788,13 @@
       <w:r>
         <w:tab/>
       </w:r>
-      <w:r>
-        <w:t>equivalent to</w:t>
+      <w:proofErr w:type="gramStart"/>
+      <w:r>
+        <w:t>equivalent</w:t>
+      </w:r>
+      <w:proofErr w:type="gramEnd"/>
+      <w:r>
+        <w:t xml:space="preserve"> to</w:t>
       </w:r>
       <w:r>
         <w:rPr>
@@ -14657,6 +14825,7 @@
         </w:rPr>
         <w:br/>
       </w:r>
+      <w:proofErr w:type="gramStart"/>
       <w:r>
         <w:rPr>
           <w:rFonts w:ascii="Courier New" w:hAnsi="Courier New" w:cs="Courier New"/>
@@ -14672,6 +14841,7 @@
         </w:rPr>
         <w:t>{</w:t>
       </w:r>
+      <w:proofErr w:type="gramEnd"/>
       <w:r>
         <w:rPr>
           <w:rFonts w:ascii="Courier New" w:hAnsi="Courier New" w:cs="Courier New"/>
@@ -14689,10 +14859,17 @@
       </w:r>
       <w:r>
         <w:tab/>
+      </w:r>
+      <w:proofErr w:type="gramStart"/>
+      <w:r>
         <w:t>equi</w:t>
       </w:r>
       <w:r>
-        <w:t>valent to</w:t>
+        <w:t>valent</w:t>
+      </w:r>
+      <w:proofErr w:type="gramEnd"/>
+      <w:r>
+        <w:t xml:space="preserve"> to</w:t>
       </w:r>
       <w:r>
         <w:rPr>
@@ -14817,7 +14994,14 @@
       </w:r>
       <w:r>
         <w:tab/>
-        <w:t xml:space="preserve">matches at least </w:t>
+      </w:r>
+      <w:proofErr w:type="gramStart"/>
+      <w:r>
+        <w:t>matches</w:t>
+      </w:r>
+      <w:proofErr w:type="gramEnd"/>
+      <w:r>
+        <w:t xml:space="preserve"> at least </w:t>
       </w:r>
       <w:r>
         <w:rPr>
@@ -14898,6 +15082,7 @@
         </w:rPr>
         <w:t xml:space="preserve"> ≤ </w:t>
       </w:r>
+      <w:proofErr w:type="gramStart"/>
       <w:r>
         <w:rPr>
           <w:rFonts w:ascii="Courier New" w:hAnsi="Courier New" w:cs="Courier New"/>
@@ -14910,7 +15095,14 @@
         <w:rPr>
           <w:rFonts w:cstheme="minorHAnsi"/>
         </w:rPr>
-        <w:t xml:space="preserve">, and </w:t>
+        <w:t>,</w:t>
+      </w:r>
+      <w:proofErr w:type="gramEnd"/>
+      <w:r>
+        <w:rPr>
+          <w:rFonts w:cstheme="minorHAnsi"/>
+        </w:rPr>
+        <w:t xml:space="preserve"> and </w:t>
       </w:r>
       <w:r>
         <w:rPr>
@@ -15076,6 +15268,7 @@
         </w:rPr>
         <w:t>Searching for the expression “</w:t>
       </w:r>
+      <w:proofErr w:type="gramStart"/>
       <w:r>
         <w:rPr>
           <w:rFonts w:ascii="Courier New" w:hAnsi="Courier New" w:cs="Courier New"/>
@@ -15088,6 +15281,7 @@
         </w:rPr>
         <w:t>+</w:t>
       </w:r>
+      <w:proofErr w:type="gramEnd"/>
       <w:r>
         <w:rPr>
           <w:rFonts w:cstheme="minorHAnsi"/>
@@ -15122,6 +15316,7 @@
         </w:rPr>
         <w:t>“Matching reluctantly,” on the other hand, will find the shortest match. Searching for “</w:t>
       </w:r>
+      <w:proofErr w:type="gramStart"/>
       <w:r>
         <w:rPr>
           <w:rFonts w:ascii="Courier New" w:hAnsi="Courier New" w:cs="Courier New"/>
@@ -15134,6 +15329,7 @@
         </w:rPr>
         <w:t>+</w:t>
       </w:r>
+      <w:proofErr w:type="gramEnd"/>
       <w:r>
         <w:rPr>
           <w:rFonts w:ascii="Courier New" w:hAnsi="Courier New" w:cs="Courier New"/>
@@ -15350,11 +15546,19 @@
         </w:rPr>
         <w:t xml:space="preserve"> </w:t>
       </w:r>
+      <w:proofErr w:type="gramStart"/>
       <w:r>
         <w:rPr>
           <w:rFonts w:cstheme="minorHAnsi"/>
         </w:rPr>
-        <w:t xml:space="preserve">which, using the </w:t>
+        <w:t>which</w:t>
+      </w:r>
+      <w:proofErr w:type="gramEnd"/>
+      <w:r>
+        <w:rPr>
+          <w:rFonts w:cstheme="minorHAnsi"/>
+        </w:rPr>
+        <w:t xml:space="preserve">, using the </w:t>
       </w:r>
       <w:proofErr w:type="spellStart"/>
       <w:r>
@@ -15425,11 +15629,19 @@
           <w:rFonts w:ascii="Courier New" w:hAnsi="Courier New" w:cs="Courier New"/>
         </w:rPr>
       </w:pPr>
-      <w:r>
-        <w:rPr>
-          <w:rFonts w:ascii="Courier New" w:hAnsi="Courier New" w:cs="Courier New"/>
-        </w:rPr>
-        <w:t>\(?\d{3}[ ).-]</w:t>
+      <w:proofErr w:type="gramStart"/>
+      <w:r>
+        <w:rPr>
+          <w:rFonts w:ascii="Courier New" w:hAnsi="Courier New" w:cs="Courier New"/>
+        </w:rPr>
+        <w:t>\(</w:t>
+      </w:r>
+      <w:proofErr w:type="gramEnd"/>
+      <w:r>
+        <w:rPr>
+          <w:rFonts w:ascii="Courier New" w:hAnsi="Courier New" w:cs="Courier New"/>
+        </w:rPr>
+        <w:t>?\d{3}[ ).-]</w:t>
       </w:r>
       <w:r>
         <w:rPr>
@@ -15629,11 +15841,19 @@
           <w:rFonts w:ascii="Courier New" w:hAnsi="Courier New" w:cs="Courier New"/>
         </w:rPr>
       </w:pPr>
-      <w:r>
-        <w:rPr>
-          <w:rFonts w:ascii="Courier New" w:hAnsi="Courier New" w:cs="Courier New"/>
-        </w:rPr>
-        <w:t>\(?\d{3}[ ).-]</w:t>
+      <w:proofErr w:type="gramStart"/>
+      <w:r>
+        <w:rPr>
+          <w:rFonts w:ascii="Courier New" w:hAnsi="Courier New" w:cs="Courier New"/>
+        </w:rPr>
+        <w:t>\(</w:t>
+      </w:r>
+      <w:proofErr w:type="gramEnd"/>
+      <w:r>
+        <w:rPr>
+          <w:rFonts w:ascii="Courier New" w:hAnsi="Courier New" w:cs="Courier New"/>
+        </w:rPr>
+        <w:t>?\d{3}[ ).-]</w:t>
       </w:r>
       <w:r>
         <w:rPr>
@@ -15915,6 +16135,7 @@
       <w:r>
         <w:rPr>
           <w:noProof/>
+          <w:lang w:eastAsia="ja-JP"/>
         </w:rPr>
         <w:drawing>
           <wp:inline distT="0" distB="0" distL="0" distR="0">
@@ -16403,9 +16624,17 @@
               <w:rPr>
                 <w:rFonts w:ascii="Courier New" w:hAnsi="Courier New" w:cs="Courier New"/>
               </w:rPr>
-              <w:t>\x{</w:t>
+              <w:t>\</w:t>
+            </w:r>
+            <w:proofErr w:type="gramStart"/>
+            <w:r>
+              <w:rPr>
+                <w:rFonts w:ascii="Courier New" w:hAnsi="Courier New" w:cs="Courier New"/>
+              </w:rPr>
+              <w:t>x{</w:t>
             </w:r>
             <w:proofErr w:type="spellStart"/>
+            <w:proofErr w:type="gramEnd"/>
             <w:r>
               <w:rPr>
                 <w:rFonts w:ascii="Courier New" w:hAnsi="Courier New" w:cs="Courier New"/>
@@ -16787,7 +17016,11 @@
             </w:r>
             <w:proofErr w:type="spellEnd"/>
             <w:r>
-              <w:t xml:space="preserve">, requiring the </w:t>
+              <w:t xml:space="preserve">, requiring </w:t>
+            </w:r>
+            <w:proofErr w:type="gramStart"/>
+            <w:r>
+              <w:t xml:space="preserve">the </w:t>
             </w:r>
             <w:r>
               <w:rPr>
@@ -16795,8 +17028,17 @@
               </w:rPr>
               <w:t>.</w:t>
             </w:r>
-            <w:r>
-              <w:t xml:space="preserve"> to be escaped. </w:t>
+            <w:proofErr w:type="gramEnd"/>
+            <w:r>
+              <w:t xml:space="preserve"> </w:t>
+            </w:r>
+            <w:proofErr w:type="gramStart"/>
+            <w:r>
+              <w:t>to</w:t>
+            </w:r>
+            <w:proofErr w:type="gramEnd"/>
+            <w:r>
+              <w:t xml:space="preserve"> be escaped. </w:t>
             </w:r>
             <w:proofErr w:type="spellStart"/>
             <w:r>
@@ -16804,7 +17046,11 @@
             </w:r>
             <w:proofErr w:type="spellEnd"/>
             <w:r>
-              <w:t xml:space="preserve"> does not require the </w:t>
+              <w:t xml:space="preserve"> does not require </w:t>
+            </w:r>
+            <w:proofErr w:type="gramStart"/>
+            <w:r>
+              <w:t xml:space="preserve">the </w:t>
             </w:r>
             <w:r>
               <w:rPr>
@@ -16812,8 +17058,17 @@
               </w:rPr>
               <w:t>.</w:t>
             </w:r>
-            <w:r>
-              <w:t xml:space="preserve"> to be escaped in this pattern, because its presence within the character class negates its normal usage of matching of any character. Be aware of these differences – it is possible to receive an error message in </w:t>
+            <w:proofErr w:type="gramEnd"/>
+            <w:r>
+              <w:t xml:space="preserve"> </w:t>
+            </w:r>
+            <w:proofErr w:type="gramStart"/>
+            <w:r>
+              <w:t>to</w:t>
+            </w:r>
+            <w:proofErr w:type="gramEnd"/>
+            <w:r>
+              <w:t xml:space="preserve"> be escaped in this pattern, because its presence within the character class negates its normal usage of matching of any character. Be aware of these differences – it is possible to receive an error message in </w:t>
             </w:r>
             <w:proofErr w:type="spellStart"/>
             <w:r>
@@ -16926,7 +17181,15 @@
       </w:r>
       <w:proofErr w:type="spellEnd"/>
       <w:r>
-        <w:t xml:space="preserve"> algorithm. If "Discard On Failed Validation" is selected, the search hit will be ignored completely if the filter returns false, otherwise it will be noted in the bookmark comment.</w:t>
+        <w:t xml:space="preserve"> algorithm. If "Discard </w:t>
+      </w:r>
+      <w:proofErr w:type="gramStart"/>
+      <w:r>
+        <w:t>On</w:t>
+      </w:r>
+      <w:proofErr w:type="gramEnd"/>
+      <w:r>
+        <w:t xml:space="preserve"> Failed Validation" is selected, the search hit will be ignored completely if the filter returns false, otherwise it will be noted in the bookmark comment.</w:t>
       </w:r>
       <w:r>
         <w:t xml:space="preserve"> Be aware that filtering search hits for entities can take some time, if the filter code is involved and there are lots of hits. The productivity gain from reducing false positives, however, is well worth the slightly extended filtering time.</w:t>
@@ -16939,6 +17202,7 @@
       <w:r>
         <w:rPr>
           <w:noProof/>
+          <w:lang w:eastAsia="ja-JP"/>
         </w:rPr>
         <w:drawing>
           <wp:inline distT="0" distB="0" distL="0" distR="0">
@@ -17144,10 +17408,12 @@
         <w:t xml:space="preserve">, </w:t>
       </w:r>
       <w:proofErr w:type="spellStart"/>
+      <w:proofErr w:type="gramStart"/>
       <w:r>
         <w:t>uk</w:t>
       </w:r>
       <w:proofErr w:type="spellEnd"/>
+      <w:proofErr w:type="gramEnd"/>
       <w:r>
         <w:t>, etc. The list count and version (a string typically representing the date of the mo</w:t>
       </w:r>
@@ -17177,7 +17443,15 @@
       </w:r>
       <w:proofErr w:type="spellEnd"/>
       <w:r>
-        <w:t xml:space="preserve"> objects directly in the Main() function of entity filters without initialization:</w:t>
+        <w:t xml:space="preserve"> objects directly in the </w:t>
+      </w:r>
+      <w:proofErr w:type="gramStart"/>
+      <w:r>
+        <w:t>Main(</w:t>
+      </w:r>
+      <w:proofErr w:type="gramEnd"/>
+      <w:r>
+        <w:t>) function of entity filters without initialization:</w:t>
       </w:r>
     </w:p>
     <w:p>
@@ -17215,6 +17489,7 @@
         <w:t xml:space="preserve"> = </w:t>
       </w:r>
       <w:proofErr w:type="spellStart"/>
+      <w:proofErr w:type="gramStart"/>
       <w:r>
         <w:rPr>
           <w:rFonts w:ascii="Courier New" w:hAnsi="Courier New" w:cs="Courier New"/>
@@ -17226,7 +17501,14 @@
         <w:rPr>
           <w:rFonts w:ascii="Courier New" w:hAnsi="Courier New" w:cs="Courier New"/>
         </w:rPr>
-        <w:t>("com");</w:t>
+        <w:t>(</w:t>
+      </w:r>
+      <w:proofErr w:type="gramEnd"/>
+      <w:r>
+        <w:rPr>
+          <w:rFonts w:ascii="Courier New" w:hAnsi="Courier New" w:cs="Courier New"/>
+        </w:rPr>
+        <w:t>"com");</w:t>
       </w:r>
     </w:p>
     <w:p>
@@ -17237,7 +17519,15 @@
         <w:t xml:space="preserve">Validation Lists </w:t>
       </w:r>
       <w:r>
-        <w:t>are local to the Main() function; they cannot be used outside of Main() without being passed into other functions.</w:t>
+        <w:t xml:space="preserve">are local to the </w:t>
+      </w:r>
+      <w:proofErr w:type="gramStart"/>
+      <w:r>
+        <w:t>Main(</w:t>
+      </w:r>
+      <w:proofErr w:type="gramEnd"/>
+      <w:r>
+        <w:t>) function; they cannot be used outside of Main() without being passed into other functions.</w:t>
       </w:r>
     </w:p>
     <w:p>
@@ -17278,8 +17568,13 @@
       </w:r>
       <w:proofErr w:type="spellEnd"/>
       <w:r>
-        <w:t>, etc)</w:t>
-      </w:r>
+        <w:t>, etc</w:t>
+      </w:r>
+      <w:proofErr w:type="gramStart"/>
+      <w:r>
+        <w:t>)</w:t>
+      </w:r>
+      <w:proofErr w:type="gramEnd"/>
       <w:r>
         <w:br/>
       </w:r>
@@ -17511,6 +17806,7 @@
       <w:r>
         <w:rPr>
           <w:noProof/>
+          <w:lang w:eastAsia="ja-JP"/>
         </w:rPr>
         <w:drawing>
           <wp:inline distT="0" distB="0" distL="0" distR="0">
@@ -17841,6 +18137,7 @@
           <w:sz w:val="28"/>
           <w:szCs w:val="28"/>
           <w:u w:val="single"/>
+          <w:lang w:eastAsia="ja-JP"/>
         </w:rPr>
         <w:drawing>
           <wp:inline distT="0" distB="0" distL="0" distR="0">
@@ -18022,7 +18319,23 @@
     </w:p>
     <w:p>
       <w:r>
-        <w:t>The main table listing out all file carvers. Blue check a file carver to activate it for your search. Double-click or right-click and choose "Edit" to edit the file carvers.</w:t>
+        <w:t xml:space="preserve">The main </w:t>
+      </w:r>
+      <w:proofErr w:type="gramStart"/>
+      <w:r>
+        <w:t>table listing out all file</w:t>
+      </w:r>
+      <w:proofErr w:type="gramEnd"/>
+      <w:r>
+        <w:t xml:space="preserve"> carvers. </w:t>
+      </w:r>
+      <w:proofErr w:type="gramStart"/>
+      <w:r>
+        <w:t>Blue check a file carver to activate it for your search.</w:t>
+      </w:r>
+      <w:proofErr w:type="gramEnd"/>
+      <w:r>
+        <w:t xml:space="preserve"> Double-click or right-click and choose "Edit" to edit the file carvers.</w:t>
       </w:r>
     </w:p>
     <w:p>
@@ -18165,6 +18478,7 @@
       <w:r>
         <w:rPr>
           <w:noProof/>
+          <w:lang w:eastAsia="ja-JP"/>
         </w:rPr>
         <w:lastRenderedPageBreak/>
         <w:drawing>
@@ -18241,7 +18555,15 @@
         <w:t>File Extension</w:t>
       </w:r>
       <w:r>
-        <w:t xml:space="preserve"> – The default file extension for this file carver. The default value can be overridden by the processing script. (e.g. the MS Office carver will adjust the extension for doc, </w:t>
+        <w:t xml:space="preserve"> – The default file extension for this file carver. The default value can be overridden by the processing script. (</w:t>
+      </w:r>
+      <w:proofErr w:type="gramStart"/>
+      <w:r>
+        <w:t>e.g</w:t>
+      </w:r>
+      <w:proofErr w:type="gramEnd"/>
+      <w:r>
+        <w:t xml:space="preserve">. the MS Office carver will adjust the extension for doc, </w:t>
       </w:r>
       <w:proofErr w:type="spellStart"/>
       <w:r>
@@ -18533,6 +18855,175 @@
       <w:r>
         <w:t>could not be compiled.</w:t>
       </w:r>
+    </w:p>
+    <w:p>
+      <w:pPr>
+        <w:ind w:left="360"/>
+        <w:jc w:val="both"/>
+      </w:pPr>
+    </w:p>
+    <w:p>
+      <w:pPr>
+        <w:pStyle w:val="Heading2"/>
+      </w:pPr>
+      <w:r>
+        <w:t>Carving Rules (TODO – cleanup and flesh out)</w:t>
+      </w:r>
+    </w:p>
+    <w:p>
+      <w:pPr>
+        <w:ind w:left="360"/>
+        <w:jc w:val="both"/>
+      </w:pPr>
+      <w:r>
+        <w:t>-if (</w:t>
+      </w:r>
+      <w:proofErr w:type="spellStart"/>
+      <w:r>
+        <w:t>key.Carver.IncludeRepeatedFooters</w:t>
+      </w:r>
+      <w:proofErr w:type="spellEnd"/>
+      <w:r>
+        <w:t>) -&gt; Accumulate footers normally. If footer is not within max size, though, carve using previous footer (if exists). This holds whether Process Script is checked or not; if it wasn't previously rejected or a carve size set we should carve based on the last good footer.</w:t>
+      </w:r>
+    </w:p>
+    <w:p>
+      <w:pPr>
+        <w:ind w:left="360"/>
+        <w:jc w:val="both"/>
+      </w:pPr>
+    </w:p>
+    <w:p>
+      <w:pPr>
+        <w:ind w:left="360"/>
+        <w:jc w:val="both"/>
+      </w:pPr>
+      <w:r>
+        <w:t>-</w:t>
+      </w:r>
+      <w:proofErr w:type="spellStart"/>
+      <w:r>
+        <w:t>CarveSize</w:t>
+      </w:r>
+      <w:proofErr w:type="spellEnd"/>
+      <w:r>
+        <w:t xml:space="preserve"> is defaulted to 0 - you must set the size in the script</w:t>
+      </w:r>
+    </w:p>
+    <w:p>
+      <w:pPr>
+        <w:ind w:left="360"/>
+        <w:jc w:val="both"/>
+      </w:pPr>
+    </w:p>
+    <w:p>
+      <w:pPr>
+        <w:ind w:left="360"/>
+        <w:jc w:val="both"/>
+      </w:pPr>
+      <w:r>
+        <w:t xml:space="preserve">-For repeated footer types, set the </w:t>
+      </w:r>
+      <w:proofErr w:type="spellStart"/>
+      <w:r>
+        <w:t>PreviousFooterHit</w:t>
+      </w:r>
+      <w:proofErr w:type="spellEnd"/>
+      <w:r>
+        <w:t xml:space="preserve"> for use in the script. This would be used if the current footer hit processing fails and the script needs to fall back to the previous footer.</w:t>
+      </w:r>
+    </w:p>
+    <w:p>
+      <w:pPr>
+        <w:ind w:left="360"/>
+        <w:jc w:val="both"/>
+      </w:pPr>
+    </w:p>
+    <w:p>
+      <w:pPr>
+        <w:ind w:left="360"/>
+        <w:jc w:val="both"/>
+      </w:pPr>
+      <w:r>
+        <w:t>-if (</w:t>
+      </w:r>
+      <w:proofErr w:type="spellStart"/>
+      <w:r>
+        <w:t>key.Carver.IncludeRepeatedFooters</w:t>
+      </w:r>
+      <w:proofErr w:type="spellEnd"/>
+      <w:r>
+        <w:t xml:space="preserve"> &amp;&amp; </w:t>
+      </w:r>
+      <w:proofErr w:type="spellStart"/>
+      <w:r>
+        <w:t>carverHit.CarveSize</w:t>
+      </w:r>
+      <w:proofErr w:type="spellEnd"/>
+      <w:r>
+        <w:t xml:space="preserve"> == 0) -&gt; </w:t>
+      </w:r>
+      <w:proofErr w:type="gramStart"/>
+      <w:r>
+        <w:t>Deferred</w:t>
+      </w:r>
+      <w:proofErr w:type="gramEnd"/>
+      <w:r>
+        <w:t xml:space="preserve"> processing: Carver returned true, but has </w:t>
+      </w:r>
+      <w:proofErr w:type="spellStart"/>
+      <w:r>
+        <w:t>IncludeRepeatedFooters</w:t>
+      </w:r>
+      <w:proofErr w:type="spellEnd"/>
+      <w:r>
+        <w:t xml:space="preserve"> checked and </w:t>
+      </w:r>
+      <w:proofErr w:type="spellStart"/>
+      <w:r>
+        <w:t>CarveSize</w:t>
+      </w:r>
+      <w:proofErr w:type="spellEnd"/>
+      <w:r>
+        <w:t xml:space="preserve"> == 0</w:t>
+      </w:r>
+    </w:p>
+    <w:p>
+      <w:pPr>
+        <w:ind w:left="360"/>
+        <w:jc w:val="both"/>
+      </w:pPr>
+    </w:p>
+    <w:p>
+      <w:pPr>
+        <w:ind w:left="360"/>
+        <w:jc w:val="both"/>
+      </w:pPr>
+      <w:r>
+        <w:lastRenderedPageBreak/>
+        <w:t>-This means that the script returned true, but the carved size is not within parameters of Min / Max Size or past EOF. Let's accept the return of true and just clip the size. This is the safe option of retaining the carved file, assuming the script was, at least, correct about that.</w:t>
+      </w:r>
+    </w:p>
+    <w:p>
+      <w:pPr>
+        <w:ind w:left="360"/>
+        <w:jc w:val="both"/>
+      </w:pPr>
+    </w:p>
+    <w:p>
+      <w:pPr>
+        <w:ind w:left="360"/>
+        <w:jc w:val="both"/>
+      </w:pPr>
+      <w:r>
+        <w:t>-after clipping, the size is below Min Size, so kill it</w:t>
+      </w:r>
+    </w:p>
+    <w:p>
+      <w:pPr>
+        <w:ind w:left="360"/>
+        <w:jc w:val="both"/>
+      </w:pPr>
     </w:p>
     <w:p>
       <w:pPr>
@@ -18645,6 +19136,7 @@
       <w:r>
         <w:rPr>
           <w:noProof/>
+          <w:lang w:eastAsia="ja-JP"/>
         </w:rPr>
         <w:lastRenderedPageBreak/>
         <w:drawing>
@@ -18897,6 +19389,7 @@
       <w:r>
         <w:rPr>
           <w:noProof/>
+          <w:lang w:eastAsia="ja-JP"/>
         </w:rPr>
         <w:drawing>
           <wp:inline distT="0" distB="0" distL="0" distR="0">
@@ -19033,8 +19526,13 @@
       <w:pPr>
         <w:jc w:val="both"/>
       </w:pPr>
-      <w:r>
-        <w:t xml:space="preserve">The path to lightgrep.exe on the examiner system. The </w:t>
+      <w:proofErr w:type="gramStart"/>
+      <w:r>
+        <w:t>The path to lightgrep.exe on the examiner system.</w:t>
+      </w:r>
+      <w:proofErr w:type="gramEnd"/>
+      <w:r>
+        <w:t xml:space="preserve"> The </w:t>
       </w:r>
       <w:proofErr w:type="spellStart"/>
       <w:r>
@@ -19051,7 +19549,11 @@
         <w:t xml:space="preserve"> is run using this path.</w:t>
       </w:r>
       <w:r>
-        <w:t xml:space="preserve"> Usually </w:t>
+        <w:t xml:space="preserve"> </w:t>
+      </w:r>
+      <w:proofErr w:type="gramStart"/>
+      <w:r>
+        <w:t xml:space="preserve">Usually </w:t>
       </w:r>
       <w:r>
         <w:rPr>
@@ -19076,6 +19578,7 @@
       <w:r>
         <w:t>.</w:t>
       </w:r>
+      <w:proofErr w:type="gramEnd"/>
     </w:p>
     <w:p>
       <w:pPr>
@@ -19097,8 +19600,13 @@
       <w:pPr>
         <w:jc w:val="both"/>
       </w:pPr>
-      <w:r>
-        <w:t xml:space="preserve">The path to excelutil.exe on the examiner system. The </w:t>
+      <w:proofErr w:type="gramStart"/>
+      <w:r>
+        <w:t>The path to excelutil.exe on the examiner system.</w:t>
+      </w:r>
+      <w:proofErr w:type="gramEnd"/>
+      <w:r>
+        <w:t xml:space="preserve"> The </w:t>
       </w:r>
       <w:proofErr w:type="spellStart"/>
       <w:r>
@@ -19106,7 +19614,11 @@
       </w:r>
       <w:proofErr w:type="spellEnd"/>
       <w:r>
-        <w:t xml:space="preserve"> executable is run using this path to output the Excel report. Usually </w:t>
+        <w:t xml:space="preserve"> executable is run using this path to output the Excel report. </w:t>
+      </w:r>
+      <w:proofErr w:type="gramStart"/>
+      <w:r>
+        <w:t xml:space="preserve">Usually </w:t>
       </w:r>
       <w:r>
         <w:rPr>
@@ -19131,6 +19643,7 @@
       <w:r>
         <w:t>.</w:t>
       </w:r>
+      <w:proofErr w:type="gramEnd"/>
     </w:p>
     <w:p>
       <w:pPr>
@@ -19417,6 +19930,7 @@
       <w:r>
         <w:rPr>
           <w:noProof/>
+          <w:lang w:eastAsia="ja-JP"/>
         </w:rPr>
         <w:drawing>
           <wp:inline distT="0" distB="0" distL="0" distR="0">
@@ -19649,7 +20163,15 @@
         <w:t>below</w:t>
       </w:r>
       <w:r>
-        <w:t xml:space="preserve">. Directly under the number of entries selected to search, the dialog shows the number of extra items added to the search due to file carving and splitting of Unallocated into extents. Real time statistics will be shown on the right side above the table. </w:t>
+        <w:t xml:space="preserve">. Directly under the number of entries selected to search, the dialog shows the number of extra items added to the search due to file carving and splitting of </w:t>
+      </w:r>
+      <w:proofErr w:type="gramStart"/>
+      <w:r>
+        <w:t>Unallocated</w:t>
+      </w:r>
+      <w:proofErr w:type="gramEnd"/>
+      <w:r>
+        <w:t xml:space="preserve"> into extents. Real time statistics will be shown on the right side above the table. </w:t>
       </w:r>
     </w:p>
     <w:p>
@@ -19660,6 +20182,7 @@
       <w:r>
         <w:rPr>
           <w:noProof/>
+          <w:lang w:eastAsia="ja-JP"/>
         </w:rPr>
         <w:drawing>
           <wp:inline distT="0" distB="0" distL="0" distR="0">
@@ -19836,6 +20359,7 @@
       <w:r>
         <w:rPr>
           <w:noProof/>
+          <w:lang w:eastAsia="ja-JP"/>
         </w:rPr>
         <w:drawing>
           <wp:inline distT="0" distB="0" distL="0" distR="0">
@@ -19925,6 +20449,7 @@
       <w:r>
         <w:rPr>
           <w:noProof/>
+          <w:lang w:eastAsia="ja-JP"/>
         </w:rPr>
         <w:drawing>
           <wp:inline distT="0" distB="0" distL="0" distR="0">
@@ -19980,6 +20505,7 @@
       <w:r>
         <w:rPr>
           <w:noProof/>
+          <w:lang w:eastAsia="ja-JP"/>
         </w:rPr>
         <w:drawing>
           <wp:inline distT="0" distB="0" distL="0" distR="0">
@@ -20063,10 +20589,18 @@
         <w:jc w:val="both"/>
       </w:pPr>
       <w:r>
-        <w:t xml:space="preserve">The Excel report provides an overview of results by displaying charts of the top ten keywords </w:t>
-      </w:r>
-      <w:r>
-        <w:t>by number of hits and file size, entities, and file carving.</w:t>
+        <w:t xml:space="preserve">The Excel </w:t>
+      </w:r>
+      <w:proofErr w:type="gramStart"/>
+      <w:r>
+        <w:t xml:space="preserve">report provides an overview of results by displaying charts of the top ten keywords </w:t>
+      </w:r>
+      <w:r>
+        <w:t>by number of hits and file</w:t>
+      </w:r>
+      <w:proofErr w:type="gramEnd"/>
+      <w:r>
+        <w:t xml:space="preserve"> size, entities, and file carving.</w:t>
       </w:r>
     </w:p>
     <w:tbl>
@@ -20103,6 +20637,7 @@
             <w:r>
               <w:rPr>
                 <w:noProof/>
+                <w:lang w:eastAsia="ja-JP"/>
               </w:rPr>
               <w:drawing>
                 <wp:inline distT="0" distB="0" distL="0" distR="0">
@@ -20165,6 +20700,7 @@
             <w:r>
               <w:rPr>
                 <w:noProof/>
+                <w:lang w:eastAsia="ja-JP"/>
               </w:rPr>
               <w:drawing>
                 <wp:inline distT="0" distB="0" distL="0" distR="0">
@@ -20234,6 +20770,7 @@
       <w:r>
         <w:rPr>
           <w:noProof/>
+          <w:lang w:eastAsia="ja-JP"/>
         </w:rPr>
         <w:drawing>
           <wp:inline distT="0" distB="0" distL="0" distR="0">
@@ -20306,6 +20843,7 @@
       <w:r>
         <w:rPr>
           <w:noProof/>
+          <w:lang w:eastAsia="ja-JP"/>
         </w:rPr>
         <w:drawing>
           <wp:inline distT="0" distB="0" distL="0" distR="0">
@@ -20383,6 +20921,7 @@
       <w:r>
         <w:rPr>
           <w:noProof/>
+          <w:lang w:eastAsia="ja-JP"/>
         </w:rPr>
         <w:drawing>
           <wp:inline distT="0" distB="0" distL="0" distR="0">
@@ -20765,23 +21304,25 @@
           <w:sz w:val="20"/>
           <w:szCs w:val="20"/>
         </w:rPr>
-        <w:t>[a-z\d]</w:t>
-      </w:r>
+        <w:t>[</w:t>
+      </w:r>
+      <w:proofErr w:type="gramStart"/>
       <w:r>
         <w:rPr>
           <w:rFonts w:ascii="Courier New" w:hAnsi="Courier New" w:cs="Courier New"/>
           <w:sz w:val="20"/>
           <w:szCs w:val="20"/>
         </w:rPr>
-        <w:t>\</w:t>
-      </w:r>
+        <w:t>a-z\d</w:t>
+      </w:r>
+      <w:proofErr w:type="gramEnd"/>
       <w:r>
         <w:rPr>
           <w:rFonts w:ascii="Courier New" w:hAnsi="Courier New" w:cs="Courier New"/>
           <w:sz w:val="20"/>
           <w:szCs w:val="20"/>
         </w:rPr>
-        <w:t>.[a-z\d]</w:t>
+        <w:t>]</w:t>
       </w:r>
       <w:r>
         <w:rPr>
@@ -20799,94 +21340,142 @@
         </w:rPr>
         <w:t>.[a-z\d]</w:t>
       </w:r>
-    </w:p>
-    <w:p>
-      <w:pPr>
-        <w:rPr>
-          <w:rFonts w:cstheme="minorHAnsi"/>
-        </w:rPr>
-      </w:pPr>
-      <w:r>
-        <w:rPr>
-          <w:rFonts w:cstheme="minorHAnsi"/>
-        </w:rPr>
-        <w:t xml:space="preserve">There’s a start that gets us </w:t>
-      </w:r>
-      <w:r>
-        <w:rPr>
-          <w:rFonts w:cstheme="minorHAnsi"/>
-        </w:rPr>
-        <w:t>strings</w:t>
-      </w:r>
-      <w:r>
-        <w:rPr>
-          <w:rFonts w:cstheme="minorHAnsi"/>
-        </w:rPr>
-        <w:t xml:space="preserve"> like “</w:t>
-      </w:r>
-      <w:proofErr w:type="spellStart"/>
-      <w:r>
-        <w:rPr>
-          <w:rFonts w:cstheme="minorHAnsi"/>
-        </w:rPr>
-        <w:t>a.b.c</w:t>
-      </w:r>
-      <w:proofErr w:type="spellEnd"/>
-      <w:r>
-        <w:rPr>
-          <w:rFonts w:cstheme="minorHAnsi"/>
-        </w:rPr>
-        <w:t>” and “1.2.3”</w:t>
-      </w:r>
-      <w:r>
-        <w:rPr>
-          <w:rFonts w:cstheme="minorHAnsi"/>
-        </w:rPr>
-        <w:t>,</w:t>
-      </w:r>
-      <w:r>
-        <w:rPr>
-          <w:rFonts w:cstheme="minorHAnsi"/>
-        </w:rPr>
-        <w:t xml:space="preserve"> so that’s a good start.</w:t>
-      </w:r>
-    </w:p>
-    <w:p>
-      <w:pPr>
-        <w:rPr>
-          <w:rFonts w:cstheme="minorHAnsi"/>
-        </w:rPr>
-      </w:pPr>
-      <w:r>
-        <w:rPr>
-          <w:rFonts w:cstheme="minorHAnsi"/>
-        </w:rPr>
-        <w:t>Next let’s take care of the maximum length of each segment, which is 63</w:t>
-      </w:r>
-      <w:r>
-        <w:rPr>
-          <w:rFonts w:cstheme="minorHAnsi"/>
-        </w:rPr>
-        <w:t>. We’ll also add in the underscore here:</w:t>
-      </w:r>
-    </w:p>
-    <w:p>
-      <w:pPr>
-        <w:ind w:firstLine="720"/>
-        <w:jc w:val="both"/>
+      <w:r>
         <w:rPr>
           <w:rFonts w:ascii="Courier New" w:hAnsi="Courier New" w:cs="Courier New"/>
           <w:sz w:val="20"/>
           <w:szCs w:val="20"/>
         </w:rPr>
-      </w:pPr>
+        <w:t>\</w:t>
+      </w:r>
       <w:r>
         <w:rPr>
           <w:rFonts w:ascii="Courier New" w:hAnsi="Courier New" w:cs="Courier New"/>
           <w:sz w:val="20"/>
           <w:szCs w:val="20"/>
         </w:rPr>
-        <w:t>[a-z\d]</w:t>
+        <w:t>.[a-z\d]</w:t>
+      </w:r>
+    </w:p>
+    <w:p>
+      <w:pPr>
+        <w:rPr>
+          <w:rFonts w:cstheme="minorHAnsi"/>
+        </w:rPr>
+      </w:pPr>
+      <w:r>
+        <w:rPr>
+          <w:rFonts w:cstheme="minorHAnsi"/>
+        </w:rPr>
+        <w:t xml:space="preserve">There’s a start that gets us </w:t>
+      </w:r>
+      <w:r>
+        <w:rPr>
+          <w:rFonts w:cstheme="minorHAnsi"/>
+        </w:rPr>
+        <w:t>strings</w:t>
+      </w:r>
+      <w:r>
+        <w:rPr>
+          <w:rFonts w:cstheme="minorHAnsi"/>
+        </w:rPr>
+        <w:t xml:space="preserve"> like “</w:t>
+      </w:r>
+      <w:proofErr w:type="spellStart"/>
+      <w:r>
+        <w:rPr>
+          <w:rFonts w:cstheme="minorHAnsi"/>
+        </w:rPr>
+        <w:t>a.b.c</w:t>
+      </w:r>
+      <w:proofErr w:type="spellEnd"/>
+      <w:r>
+        <w:rPr>
+          <w:rFonts w:cstheme="minorHAnsi"/>
+        </w:rPr>
+        <w:t>” and “1.2.3”</w:t>
+      </w:r>
+      <w:r>
+        <w:rPr>
+          <w:rFonts w:cstheme="minorHAnsi"/>
+        </w:rPr>
+        <w:t>,</w:t>
+      </w:r>
+      <w:r>
+        <w:rPr>
+          <w:rFonts w:cstheme="minorHAnsi"/>
+        </w:rPr>
+        <w:t xml:space="preserve"> so that’s a good start.</w:t>
+      </w:r>
+    </w:p>
+    <w:p>
+      <w:pPr>
+        <w:rPr>
+          <w:rFonts w:cstheme="minorHAnsi"/>
+        </w:rPr>
+      </w:pPr>
+      <w:r>
+        <w:rPr>
+          <w:rFonts w:cstheme="minorHAnsi"/>
+        </w:rPr>
+        <w:t xml:space="preserve">Next let’s take care of the maximum length of each segment, which </w:t>
+      </w:r>
+      <w:proofErr w:type="gramStart"/>
+      <w:r>
+        <w:rPr>
+          <w:rFonts w:cstheme="minorHAnsi"/>
+        </w:rPr>
+        <w:t>is</w:t>
+      </w:r>
+      <w:proofErr w:type="gramEnd"/>
+      <w:r>
+        <w:rPr>
+          <w:rFonts w:cstheme="minorHAnsi"/>
+        </w:rPr>
+        <w:t xml:space="preserve"> 63</w:t>
+      </w:r>
+      <w:r>
+        <w:rPr>
+          <w:rFonts w:cstheme="minorHAnsi"/>
+        </w:rPr>
+        <w:t>. We’ll also add in the underscore here:</w:t>
+      </w:r>
+    </w:p>
+    <w:p>
+      <w:pPr>
+        <w:ind w:firstLine="720"/>
+        <w:jc w:val="both"/>
+        <w:rPr>
+          <w:rFonts w:ascii="Courier New" w:hAnsi="Courier New" w:cs="Courier New"/>
+          <w:sz w:val="20"/>
+          <w:szCs w:val="20"/>
+        </w:rPr>
+      </w:pPr>
+      <w:r>
+        <w:rPr>
+          <w:rFonts w:ascii="Courier New" w:hAnsi="Courier New" w:cs="Courier New"/>
+          <w:sz w:val="20"/>
+          <w:szCs w:val="20"/>
+        </w:rPr>
+        <w:t>[</w:t>
+      </w:r>
+      <w:proofErr w:type="gramStart"/>
+      <w:r>
+        <w:rPr>
+          <w:rFonts w:ascii="Courier New" w:hAnsi="Courier New" w:cs="Courier New"/>
+          <w:sz w:val="20"/>
+          <w:szCs w:val="20"/>
+        </w:rPr>
+        <w:t>a-z\d</w:t>
+      </w:r>
+      <w:proofErr w:type="gramEnd"/>
+      <w:r>
+        <w:rPr>
+          <w:rFonts w:ascii="Courier New" w:hAnsi="Courier New" w:cs="Courier New"/>
+          <w:sz w:val="20"/>
+          <w:szCs w:val="20"/>
+        </w:rPr>
+        <w:t>]</w:t>
       </w:r>
       <w:r>
         <w:rPr>
@@ -20895,24 +21484,9 @@
           <w:szCs w:val="20"/>
           <w:highlight w:val="yellow"/>
         </w:rPr>
-        <w:t>[a-z\d_-]{0,62}</w:t>
-      </w:r>
-      <w:r>
-        <w:rPr>
-          <w:rFonts w:ascii="Courier New" w:hAnsi="Courier New" w:cs="Courier New"/>
-          <w:sz w:val="20"/>
-          <w:szCs w:val="20"/>
-        </w:rPr>
-        <w:t>\</w:t>
-      </w:r>
-      <w:r>
-        <w:rPr>
-          <w:rFonts w:ascii="Courier New" w:hAnsi="Courier New" w:cs="Courier New"/>
-          <w:sz w:val="20"/>
-          <w:szCs w:val="20"/>
-        </w:rPr>
-        <w:t>.[a-z\d]</w:t>
-      </w:r>
+        <w:t>[a-z\d_-]{0</w:t>
+      </w:r>
+      <w:proofErr w:type="gramStart"/>
       <w:r>
         <w:rPr>
           <w:rFonts w:ascii="Courier New" w:hAnsi="Courier New" w:cs="Courier New"/>
@@ -20920,24 +21494,9 @@
           <w:szCs w:val="20"/>
           <w:highlight w:val="yellow"/>
         </w:rPr>
-        <w:t>[a-z\d_-]{0,62}</w:t>
-      </w:r>
-      <w:r>
-        <w:rPr>
-          <w:rFonts w:ascii="Courier New" w:hAnsi="Courier New" w:cs="Courier New"/>
-          <w:sz w:val="20"/>
-          <w:szCs w:val="20"/>
-        </w:rPr>
-        <w:t>\</w:t>
-      </w:r>
-      <w:r>
-        <w:rPr>
-          <w:rFonts w:ascii="Courier New" w:hAnsi="Courier New" w:cs="Courier New"/>
-          <w:sz w:val="20"/>
-          <w:szCs w:val="20"/>
-        </w:rPr>
-        <w:t>.[a-z\d]</w:t>
-      </w:r>
+        <w:t>,62</w:t>
+      </w:r>
+      <w:proofErr w:type="gramEnd"/>
       <w:r>
         <w:rPr>
           <w:rFonts w:ascii="Courier New" w:hAnsi="Courier New" w:cs="Courier New"/>
@@ -20945,200 +21504,23 @@
           <w:szCs w:val="20"/>
           <w:highlight w:val="yellow"/>
         </w:rPr>
-        <w:t>[a-z\d_-]{0,62}</w:t>
-      </w:r>
-    </w:p>
-    <w:p>
-      <w:pPr>
-        <w:rPr>
-          <w:rFonts w:cstheme="minorHAnsi"/>
-        </w:rPr>
-      </w:pPr>
-      <w:r>
-        <w:rPr>
-          <w:rFonts w:cstheme="minorHAnsi"/>
-        </w:rPr>
-        <w:t>Setting the repetition to {0,62} means that with the required first character we previous specified</w:t>
-      </w:r>
-      <w:r>
-        <w:rPr>
-          <w:rFonts w:cstheme="minorHAnsi"/>
-        </w:rPr>
-        <w:t>,</w:t>
-      </w:r>
-      <w:r>
-        <w:rPr>
-          <w:rFonts w:cstheme="minorHAnsi"/>
-        </w:rPr>
-        <w:t xml:space="preserve"> we can have anywhere from 0 to 62 more characters </w:t>
-      </w:r>
-      <w:r>
-        <w:rPr>
-          <w:rFonts w:cstheme="minorHAnsi"/>
-        </w:rPr>
-        <w:t>in each label section</w:t>
-      </w:r>
-      <w:r>
-        <w:rPr>
-          <w:rFonts w:cstheme="minorHAnsi"/>
-        </w:rPr>
-        <w:t xml:space="preserve">, for a total of 1 to 63. </w:t>
-      </w:r>
-      <w:r>
-        <w:rPr>
-          <w:rFonts w:cstheme="minorHAnsi"/>
-        </w:rPr>
-        <w:t xml:space="preserve">Now we have a </w:t>
-      </w:r>
-      <w:proofErr w:type="spellStart"/>
-      <w:r>
-        <w:rPr>
-          <w:rFonts w:cstheme="minorHAnsi"/>
-        </w:rPr>
-        <w:t>regex</w:t>
-      </w:r>
-      <w:proofErr w:type="spellEnd"/>
-      <w:r>
-        <w:rPr>
-          <w:rFonts w:cstheme="minorHAnsi"/>
-        </w:rPr>
-        <w:t xml:space="preserve"> that will </w:t>
-      </w:r>
-      <w:r>
-        <w:rPr>
-          <w:rFonts w:cstheme="minorHAnsi"/>
-        </w:rPr>
-        <w:t>find strings like “www.mydomain.com”</w:t>
-      </w:r>
-      <w:r>
-        <w:rPr>
-          <w:rFonts w:cstheme="minorHAnsi"/>
-        </w:rPr>
-        <w:t>,</w:t>
-      </w:r>
-      <w:r>
-        <w:rPr>
-          <w:rFonts w:cstheme="minorHAnsi"/>
-        </w:rPr>
-        <w:t xml:space="preserve"> but it will also find “www.mydomai</w:t>
-      </w:r>
-      <w:r>
-        <w:rPr>
-          <w:rFonts w:cstheme="minorHAnsi"/>
-        </w:rPr>
-        <w:t>n.0123456789</w:t>
-      </w:r>
-      <w:r>
-        <w:rPr>
-          <w:rFonts w:cstheme="minorHAnsi"/>
-        </w:rPr>
-        <w:t>0</w:t>
-      </w:r>
-      <w:r>
-        <w:rPr>
-          <w:rFonts w:cstheme="minorHAnsi"/>
-        </w:rPr>
-        <w:t>-</w:t>
-      </w:r>
-      <w:r>
-        <w:rPr>
-          <w:rFonts w:cstheme="minorHAnsi"/>
-        </w:rPr>
-        <w:t>123456789</w:t>
-      </w:r>
-      <w:r>
-        <w:rPr>
-          <w:rFonts w:cstheme="minorHAnsi"/>
-        </w:rPr>
-        <w:t>-0123456789</w:t>
-      </w:r>
-      <w:r>
-        <w:rPr>
-          <w:rFonts w:cstheme="minorHAnsi"/>
-        </w:rPr>
-        <w:t xml:space="preserve">”. </w:t>
-      </w:r>
-    </w:p>
-    <w:p>
-      <w:pPr>
-        <w:rPr>
-          <w:rFonts w:cstheme="minorHAnsi"/>
-        </w:rPr>
-      </w:pPr>
-      <w:r>
-        <w:rPr>
-          <w:rFonts w:cstheme="minorHAnsi"/>
-        </w:rPr>
-        <w:t xml:space="preserve">By adding in the repetition of </w:t>
-      </w:r>
-      <w:r>
-        <w:rPr>
-          <w:rFonts w:ascii="Courier New" w:hAnsi="Courier New" w:cs="Courier New"/>
-        </w:rPr>
-        <w:t>{0,62}</w:t>
-      </w:r>
-      <w:r>
-        <w:rPr>
-          <w:rFonts w:cstheme="minorHAnsi"/>
-        </w:rPr>
-        <w:t xml:space="preserve">, we’ve now violated rule #6 above. Let’s change that to make sure the dash isn’t the last character in that string. </w:t>
-      </w:r>
-      <w:r>
-        <w:rPr>
-          <w:rFonts w:cstheme="minorHAnsi"/>
-        </w:rPr>
-        <w:t xml:space="preserve">We can </w:t>
-      </w:r>
-      <w:r>
-        <w:rPr>
-          <w:rFonts w:cstheme="minorHAnsi"/>
-        </w:rPr>
-        <w:t xml:space="preserve">also </w:t>
-      </w:r>
-      <w:r>
-        <w:rPr>
-          <w:rFonts w:cstheme="minorHAnsi"/>
-        </w:rPr>
-        <w:t xml:space="preserve">reduce some more bad hits by looking at the list of </w:t>
-      </w:r>
-      <w:r>
-        <w:rPr>
-          <w:rFonts w:cstheme="minorHAnsi"/>
-        </w:rPr>
-        <w:lastRenderedPageBreak/>
-        <w:t xml:space="preserve">allowed top level domains, as defined by IANA. Specifically, the shortest is two characters and the longest is 22 characters. Let’s change our previous </w:t>
-      </w:r>
-      <w:proofErr w:type="spellStart"/>
-      <w:r>
-        <w:rPr>
-          <w:rFonts w:cstheme="minorHAnsi"/>
-        </w:rPr>
-        <w:t>regex</w:t>
-      </w:r>
-      <w:proofErr w:type="spellEnd"/>
-      <w:r>
-        <w:rPr>
-          <w:rFonts w:cstheme="minorHAnsi"/>
-        </w:rPr>
-        <w:t xml:space="preserve"> to allow for this:</w:t>
-      </w:r>
-    </w:p>
-    <w:p>
-      <w:pPr>
-        <w:jc w:val="center"/>
+        <w:t>}</w:t>
+      </w:r>
+      <w:r>
         <w:rPr>
           <w:rFonts w:ascii="Courier New" w:hAnsi="Courier New" w:cs="Courier New"/>
           <w:sz w:val="20"/>
           <w:szCs w:val="20"/>
         </w:rPr>
-      </w:pPr>
+        <w:t>\</w:t>
+      </w:r>
       <w:r>
         <w:rPr>
           <w:rFonts w:ascii="Courier New" w:hAnsi="Courier New" w:cs="Courier New"/>
           <w:sz w:val="20"/>
           <w:szCs w:val="20"/>
         </w:rPr>
-        <w:t>[a-z\d]</w:t>
+        <w:t>.[a-z\d]</w:t>
       </w:r>
       <w:r>
         <w:rPr>
@@ -21147,8 +21529,9 @@
           <w:szCs w:val="20"/>
           <w:highlight w:val="yellow"/>
         </w:rPr>
-        <w:t>([a-z\d_</w:t>
-      </w:r>
+        <w:t>[a-z\d_-]{0</w:t>
+      </w:r>
+      <w:proofErr w:type="gramStart"/>
       <w:r>
         <w:rPr>
           <w:rFonts w:ascii="Courier New" w:hAnsi="Courier New" w:cs="Courier New"/>
@@ -21156,8 +21539,9 @@
           <w:szCs w:val="20"/>
           <w:highlight w:val="yellow"/>
         </w:rPr>
-        <w:t>-</w:t>
-      </w:r>
+        <w:t>,62</w:t>
+      </w:r>
+      <w:proofErr w:type="gramEnd"/>
       <w:r>
         <w:rPr>
           <w:rFonts w:ascii="Courier New" w:hAnsi="Courier New" w:cs="Courier New"/>
@@ -21165,23 +21549,7 @@
           <w:szCs w:val="20"/>
           <w:highlight w:val="yellow"/>
         </w:rPr>
-        <w:t>]{0,61}[a-z\d])?</w:t>
-      </w:r>
-      <w:r>
-        <w:rPr>
-          <w:rFonts w:ascii="Courier New" w:hAnsi="Courier New" w:cs="Courier New"/>
-          <w:sz w:val="20"/>
-          <w:szCs w:val="20"/>
-        </w:rPr>
-        <w:t>\</w:t>
-      </w:r>
-      <w:r>
-        <w:rPr>
-          <w:rFonts w:ascii="Courier New" w:hAnsi="Courier New" w:cs="Courier New"/>
-          <w:sz w:val="20"/>
-          <w:szCs w:val="20"/>
-        </w:rPr>
-        <w:t>.[a-z\d][a-z\d_-]{0,62}</w:t>
+        <w:t>}</w:t>
       </w:r>
       <w:r>
         <w:rPr>
@@ -21206,7 +21574,7 @@
           <w:szCs w:val="20"/>
           <w:highlight w:val="yellow"/>
         </w:rPr>
-        <w:t>[a-z\d-]{1,22}</w:t>
+        <w:t>[a-z\d_-]{0,62}</w:t>
       </w:r>
     </w:p>
     <w:p>
@@ -21219,38 +21587,57 @@
         <w:rPr>
           <w:rFonts w:cstheme="minorHAnsi"/>
         </w:rPr>
-        <w:t>We’ve changed the last character class to remove the underscore and changed the repetition to be in line with the minimum of 2 and maximum of 22.</w:t>
-      </w:r>
+        <w:t>Setting the repetition to {0</w:t>
+      </w:r>
+      <w:proofErr w:type="gramStart"/>
       <w:r>
         <w:rPr>
           <w:rFonts w:cstheme="minorHAnsi"/>
         </w:rPr>
-        <w:t xml:space="preserve"> Now we won’t get any top level domains that are longer than 22 characters, as we had with the previous version. </w:t>
-      </w:r>
-    </w:p>
-    <w:p>
-      <w:pPr>
+        <w:t>,62</w:t>
+      </w:r>
+      <w:proofErr w:type="gramEnd"/>
+      <w:r>
         <w:rPr>
           <w:rFonts w:cstheme="minorHAnsi"/>
         </w:rPr>
-      </w:pPr>
+        <w:t>} means that with the required first character we previous specified</w:t>
+      </w:r>
       <w:r>
         <w:rPr>
           <w:rFonts w:cstheme="minorHAnsi"/>
         </w:rPr>
-        <w:t xml:space="preserve">One final consideration is that while we will now get hits on “space.mit.edu”, we won’t get hits on “earth.space.mit.edu”, because we’ve only allowed for 3 segments. Let’s </w:t>
+        <w:t>,</w:t>
       </w:r>
       <w:r>
         <w:rPr>
           <w:rFonts w:cstheme="minorHAnsi"/>
         </w:rPr>
-        <w:t xml:space="preserve">remove the middle section and add some grouping and repetition to finish off the </w:t>
-      </w:r>
-      <w:proofErr w:type="spellStart"/>
+        <w:t xml:space="preserve"> we can have anywhere from 0 to 62 more characters </w:t>
+      </w:r>
       <w:r>
         <w:rPr>
           <w:rFonts w:cstheme="minorHAnsi"/>
         </w:rPr>
+        <w:t>in each label section</w:t>
+      </w:r>
+      <w:r>
+        <w:rPr>
+          <w:rFonts w:cstheme="minorHAnsi"/>
+        </w:rPr>
+        <w:t xml:space="preserve">, for a total of 1 to 63. </w:t>
+      </w:r>
+      <w:r>
+        <w:rPr>
+          <w:rFonts w:cstheme="minorHAnsi"/>
+        </w:rPr>
+        <w:t xml:space="preserve">Now we have a </w:t>
+      </w:r>
+      <w:proofErr w:type="spellStart"/>
+      <w:r>
+        <w:rPr>
+          <w:rFonts w:cstheme="minorHAnsi"/>
+        </w:rPr>
         <w:t>regex</w:t>
       </w:r>
       <w:proofErr w:type="spellEnd"/>
@@ -21258,43 +21645,176 @@
         <w:rPr>
           <w:rFonts w:cstheme="minorHAnsi"/>
         </w:rPr>
-        <w:t>. We’ll specify the minimum of 3 total segments</w:t>
+        <w:t xml:space="preserve"> that will </w:t>
       </w:r>
       <w:r>
         <w:rPr>
           <w:rFonts w:cstheme="minorHAnsi"/>
         </w:rPr>
-        <w:t xml:space="preserve">, and a maximum of </w:t>
+        <w:t>find strings like “www.mydomain.com”</w:t>
       </w:r>
       <w:r>
         <w:rPr>
           <w:rFonts w:cstheme="minorHAnsi"/>
         </w:rPr>
-        <w:t>6</w:t>
+        <w:t>,</w:t>
       </w:r>
       <w:r>
         <w:rPr>
           <w:rFonts w:cstheme="minorHAnsi"/>
         </w:rPr>
-        <w:t xml:space="preserve"> segments</w:t>
+        <w:t xml:space="preserve"> but it will also find “www.mydomai</w:t>
       </w:r>
       <w:r>
         <w:rPr>
           <w:rFonts w:cstheme="minorHAnsi"/>
         </w:rPr>
-        <w:t>:</w:t>
-      </w:r>
-    </w:p>
-    <w:p>
-      <w:pPr>
-        <w:ind w:firstLine="720"/>
-        <w:jc w:val="both"/>
+        <w:t>n.0123456789</w:t>
+      </w:r>
+      <w:r>
+        <w:rPr>
+          <w:rFonts w:cstheme="minorHAnsi"/>
+        </w:rPr>
+        <w:t>0</w:t>
+      </w:r>
+      <w:r>
+        <w:rPr>
+          <w:rFonts w:cstheme="minorHAnsi"/>
+        </w:rPr>
+        <w:t>-</w:t>
+      </w:r>
+      <w:r>
+        <w:rPr>
+          <w:rFonts w:cstheme="minorHAnsi"/>
+        </w:rPr>
+        <w:t>123456789</w:t>
+      </w:r>
+      <w:r>
+        <w:rPr>
+          <w:rFonts w:cstheme="minorHAnsi"/>
+        </w:rPr>
+        <w:t>-0123456789</w:t>
+      </w:r>
+      <w:r>
+        <w:rPr>
+          <w:rFonts w:cstheme="minorHAnsi"/>
+        </w:rPr>
+        <w:t xml:space="preserve">”. </w:t>
+      </w:r>
+    </w:p>
+    <w:p>
+      <w:pPr>
+        <w:rPr>
+          <w:rFonts w:cstheme="minorHAnsi"/>
+        </w:rPr>
+      </w:pPr>
+      <w:r>
+        <w:rPr>
+          <w:rFonts w:cstheme="minorHAnsi"/>
+        </w:rPr>
+        <w:t xml:space="preserve">By adding in the repetition of </w:t>
+      </w:r>
+      <w:r>
+        <w:rPr>
+          <w:rFonts w:ascii="Courier New" w:hAnsi="Courier New" w:cs="Courier New"/>
+        </w:rPr>
+        <w:t>{0</w:t>
+      </w:r>
+      <w:proofErr w:type="gramStart"/>
+      <w:r>
+        <w:rPr>
+          <w:rFonts w:ascii="Courier New" w:hAnsi="Courier New" w:cs="Courier New"/>
+        </w:rPr>
+        <w:t>,62</w:t>
+      </w:r>
+      <w:proofErr w:type="gramEnd"/>
+      <w:r>
+        <w:rPr>
+          <w:rFonts w:ascii="Courier New" w:hAnsi="Courier New" w:cs="Courier New"/>
+        </w:rPr>
+        <w:t>}</w:t>
+      </w:r>
+      <w:r>
+        <w:rPr>
+          <w:rFonts w:cstheme="minorHAnsi"/>
+        </w:rPr>
+        <w:t xml:space="preserve">, we’ve now violated rule #6 above. Let’s change that to make sure the dash isn’t the last character in that string. </w:t>
+      </w:r>
+      <w:r>
+        <w:rPr>
+          <w:rFonts w:cstheme="minorHAnsi"/>
+        </w:rPr>
+        <w:t xml:space="preserve">We can </w:t>
+      </w:r>
+      <w:r>
+        <w:rPr>
+          <w:rFonts w:cstheme="minorHAnsi"/>
+        </w:rPr>
+        <w:t xml:space="preserve">also </w:t>
+      </w:r>
+      <w:r>
+        <w:rPr>
+          <w:rFonts w:cstheme="minorHAnsi"/>
+        </w:rPr>
+        <w:t xml:space="preserve">reduce some more bad hits by looking at the list of </w:t>
+      </w:r>
+      <w:r>
+        <w:rPr>
+          <w:rFonts w:cstheme="minorHAnsi"/>
+        </w:rPr>
+        <w:lastRenderedPageBreak/>
+        <w:t xml:space="preserve">allowed top level domains, as defined by IANA. Specifically, the shortest is two characters and the longest is 22 characters. Let’s change our previous </w:t>
+      </w:r>
+      <w:proofErr w:type="spellStart"/>
+      <w:r>
+        <w:rPr>
+          <w:rFonts w:cstheme="minorHAnsi"/>
+        </w:rPr>
+        <w:t>regex</w:t>
+      </w:r>
+      <w:proofErr w:type="spellEnd"/>
+      <w:r>
+        <w:rPr>
+          <w:rFonts w:cstheme="minorHAnsi"/>
+        </w:rPr>
+        <w:t xml:space="preserve"> to allow for this:</w:t>
+      </w:r>
+    </w:p>
+    <w:p>
+      <w:pPr>
+        <w:jc w:val="center"/>
         <w:rPr>
           <w:rFonts w:ascii="Courier New" w:hAnsi="Courier New" w:cs="Courier New"/>
           <w:sz w:val="20"/>
           <w:szCs w:val="20"/>
         </w:rPr>
       </w:pPr>
+      <w:r>
+        <w:rPr>
+          <w:rFonts w:ascii="Courier New" w:hAnsi="Courier New" w:cs="Courier New"/>
+          <w:sz w:val="20"/>
+          <w:szCs w:val="20"/>
+        </w:rPr>
+        <w:t>[</w:t>
+      </w:r>
+      <w:proofErr w:type="gramStart"/>
+      <w:r>
+        <w:rPr>
+          <w:rFonts w:ascii="Courier New" w:hAnsi="Courier New" w:cs="Courier New"/>
+          <w:sz w:val="20"/>
+          <w:szCs w:val="20"/>
+        </w:rPr>
+        <w:t>a-z\d</w:t>
+      </w:r>
+      <w:proofErr w:type="gramEnd"/>
+      <w:r>
+        <w:rPr>
+          <w:rFonts w:ascii="Courier New" w:hAnsi="Courier New" w:cs="Courier New"/>
+          <w:sz w:val="20"/>
+          <w:szCs w:val="20"/>
+        </w:rPr>
+        <w:t>]</w:t>
+      </w:r>
       <w:r>
         <w:rPr>
           <w:rFonts w:ascii="Courier New" w:hAnsi="Courier New" w:cs="Courier New"/>
@@ -21302,47 +21822,7 @@
           <w:szCs w:val="20"/>
           <w:highlight w:val="yellow"/>
         </w:rPr>
-        <w:t>(</w:t>
-      </w:r>
-      <w:r>
-        <w:rPr>
-          <w:rFonts w:ascii="Courier New" w:hAnsi="Courier New" w:cs="Courier New"/>
-          <w:sz w:val="20"/>
-          <w:szCs w:val="20"/>
-        </w:rPr>
-        <w:t>[a-z\d]([a-z\d_</w:t>
-      </w:r>
-      <w:r>
-        <w:rPr>
-          <w:rFonts w:ascii="Courier New" w:hAnsi="Courier New" w:cs="Courier New"/>
-          <w:sz w:val="20"/>
-          <w:szCs w:val="20"/>
-        </w:rPr>
-        <w:t>-</w:t>
-      </w:r>
-      <w:r>
-        <w:rPr>
-          <w:rFonts w:ascii="Courier New" w:hAnsi="Courier New" w:cs="Courier New"/>
-          <w:sz w:val="20"/>
-          <w:szCs w:val="20"/>
-        </w:rPr>
-        <w:t>]</w:t>
-      </w:r>
-      <w:r>
-        <w:rPr>
-          <w:rFonts w:ascii="Courier New" w:hAnsi="Courier New" w:cs="Courier New"/>
-          <w:sz w:val="20"/>
-          <w:szCs w:val="20"/>
-        </w:rPr>
-        <w:t>{0,61}[a-z\d])?</w:t>
-      </w:r>
-      <w:r>
-        <w:rPr>
-          <w:rFonts w:ascii="Courier New" w:hAnsi="Courier New" w:cs="Courier New"/>
-          <w:sz w:val="20"/>
-          <w:szCs w:val="20"/>
-        </w:rPr>
-        <w:t>\.</w:t>
+        <w:t>([a-z\d_</w:t>
       </w:r>
       <w:r>
         <w:rPr>
@@ -21351,8 +21831,9 @@
           <w:szCs w:val="20"/>
           <w:highlight w:val="yellow"/>
         </w:rPr>
-        <w:t>){</w:t>
-      </w:r>
+        <w:t>-</w:t>
+      </w:r>
+      <w:proofErr w:type="gramStart"/>
       <w:r>
         <w:rPr>
           <w:rFonts w:ascii="Courier New" w:hAnsi="Courier New" w:cs="Courier New"/>
@@ -21360,8 +21841,9 @@
           <w:szCs w:val="20"/>
           <w:highlight w:val="yellow"/>
         </w:rPr>
-        <w:t>2</w:t>
-      </w:r>
+        <w:t>]{</w:t>
+      </w:r>
+      <w:proofErr w:type="gramEnd"/>
       <w:r>
         <w:rPr>
           <w:rFonts w:ascii="Courier New" w:hAnsi="Courier New" w:cs="Courier New"/>
@@ -21369,7 +21851,39 @@
           <w:szCs w:val="20"/>
           <w:highlight w:val="yellow"/>
         </w:rPr>
-        <w:t>,</w:t>
+        <w:t>0,61}[a-z\d])?</w:t>
+      </w:r>
+      <w:r>
+        <w:rPr>
+          <w:rFonts w:ascii="Courier New" w:hAnsi="Courier New" w:cs="Courier New"/>
+          <w:sz w:val="20"/>
+          <w:szCs w:val="20"/>
+        </w:rPr>
+        <w:t>\</w:t>
+      </w:r>
+      <w:r>
+        <w:rPr>
+          <w:rFonts w:ascii="Courier New" w:hAnsi="Courier New" w:cs="Courier New"/>
+          <w:sz w:val="20"/>
+          <w:szCs w:val="20"/>
+        </w:rPr>
+        <w:t>.[a-z\d][a-z\d_-]{0,62}</w:t>
+      </w:r>
+      <w:r>
+        <w:rPr>
+          <w:rFonts w:ascii="Courier New" w:hAnsi="Courier New" w:cs="Courier New"/>
+          <w:sz w:val="20"/>
+          <w:szCs w:val="20"/>
+        </w:rPr>
+        <w:t>\</w:t>
+      </w:r>
+      <w:r>
+        <w:rPr>
+          <w:rFonts w:ascii="Courier New" w:hAnsi="Courier New" w:cs="Courier New"/>
+          <w:sz w:val="20"/>
+          <w:szCs w:val="20"/>
+        </w:rPr>
+        <w:t>.[a-z\d]</w:t>
       </w:r>
       <w:r>
         <w:rPr>
@@ -21378,8 +21892,95 @@
           <w:szCs w:val="20"/>
           <w:highlight w:val="yellow"/>
         </w:rPr>
-        <w:t>5</w:t>
-      </w:r>
+        <w:t>[a-z\d-]{1,22}</w:t>
+      </w:r>
+    </w:p>
+    <w:p>
+      <w:pPr>
+        <w:rPr>
+          <w:rFonts w:cstheme="minorHAnsi"/>
+        </w:rPr>
+      </w:pPr>
+      <w:r>
+        <w:rPr>
+          <w:rFonts w:cstheme="minorHAnsi"/>
+        </w:rPr>
+        <w:t>We’ve changed the last character class to remove the underscore and changed the repetition to be in line with the minimum of 2 and maximum of 22.</w:t>
+      </w:r>
+      <w:r>
+        <w:rPr>
+          <w:rFonts w:cstheme="minorHAnsi"/>
+        </w:rPr>
+        <w:t xml:space="preserve"> Now we won’t get any top level domains that are longer than 22 characters, as we had with the previous version. </w:t>
+      </w:r>
+    </w:p>
+    <w:p>
+      <w:pPr>
+        <w:rPr>
+          <w:rFonts w:cstheme="minorHAnsi"/>
+        </w:rPr>
+      </w:pPr>
+      <w:r>
+        <w:rPr>
+          <w:rFonts w:cstheme="minorHAnsi"/>
+        </w:rPr>
+        <w:t xml:space="preserve">One final consideration is that while we will now get hits on “space.mit.edu”, we won’t get hits on “earth.space.mit.edu”, because we’ve only allowed for 3 segments. Let’s </w:t>
+      </w:r>
+      <w:r>
+        <w:rPr>
+          <w:rFonts w:cstheme="minorHAnsi"/>
+        </w:rPr>
+        <w:t xml:space="preserve">remove the middle section and add some grouping and repetition to finish off the </w:t>
+      </w:r>
+      <w:proofErr w:type="spellStart"/>
+      <w:r>
+        <w:rPr>
+          <w:rFonts w:cstheme="minorHAnsi"/>
+        </w:rPr>
+        <w:t>regex</w:t>
+      </w:r>
+      <w:proofErr w:type="spellEnd"/>
+      <w:r>
+        <w:rPr>
+          <w:rFonts w:cstheme="minorHAnsi"/>
+        </w:rPr>
+        <w:t>. We’ll specify the minimum of 3 total segments</w:t>
+      </w:r>
+      <w:r>
+        <w:rPr>
+          <w:rFonts w:cstheme="minorHAnsi"/>
+        </w:rPr>
+        <w:t xml:space="preserve">, and a maximum of </w:t>
+      </w:r>
+      <w:r>
+        <w:rPr>
+          <w:rFonts w:cstheme="minorHAnsi"/>
+        </w:rPr>
+        <w:t>6</w:t>
+      </w:r>
+      <w:r>
+        <w:rPr>
+          <w:rFonts w:cstheme="minorHAnsi"/>
+        </w:rPr>
+        <w:t xml:space="preserve"> segments</w:t>
+      </w:r>
+      <w:r>
+        <w:rPr>
+          <w:rFonts w:cstheme="minorHAnsi"/>
+        </w:rPr>
+        <w:t>:</w:t>
+      </w:r>
+    </w:p>
+    <w:p>
+      <w:pPr>
+        <w:ind w:firstLine="720"/>
+        <w:jc w:val="both"/>
+        <w:rPr>
+          <w:rFonts w:ascii="Courier New" w:hAnsi="Courier New" w:cs="Courier New"/>
+          <w:sz w:val="20"/>
+          <w:szCs w:val="20"/>
+        </w:rPr>
+      </w:pPr>
       <w:r>
         <w:rPr>
           <w:rFonts w:ascii="Courier New" w:hAnsi="Courier New" w:cs="Courier New"/>
@@ -21387,7 +21988,7 @@
           <w:szCs w:val="20"/>
           <w:highlight w:val="yellow"/>
         </w:rPr>
-        <w:t>}</w:t>
+        <w:t>(</w:t>
       </w:r>
       <w:r>
         <w:rPr>
@@ -21397,13 +21998,146 @@
         </w:rPr>
         <w:t>[a-z\d</w:t>
       </w:r>
+      <w:proofErr w:type="gramStart"/>
       <w:r>
         <w:rPr>
           <w:rFonts w:ascii="Courier New" w:hAnsi="Courier New" w:cs="Courier New"/>
           <w:sz w:val="20"/>
           <w:szCs w:val="20"/>
         </w:rPr>
-        <w:t>][a-z\d-]{1,22}</w:t>
+        <w:t>](</w:t>
+      </w:r>
+      <w:proofErr w:type="gramEnd"/>
+      <w:r>
+        <w:rPr>
+          <w:rFonts w:ascii="Courier New" w:hAnsi="Courier New" w:cs="Courier New"/>
+          <w:sz w:val="20"/>
+          <w:szCs w:val="20"/>
+        </w:rPr>
+        <w:t>[a-z\d_</w:t>
+      </w:r>
+      <w:r>
+        <w:rPr>
+          <w:rFonts w:ascii="Courier New" w:hAnsi="Courier New" w:cs="Courier New"/>
+          <w:sz w:val="20"/>
+          <w:szCs w:val="20"/>
+        </w:rPr>
+        <w:t>-</w:t>
+      </w:r>
+      <w:r>
+        <w:rPr>
+          <w:rFonts w:ascii="Courier New" w:hAnsi="Courier New" w:cs="Courier New"/>
+          <w:sz w:val="20"/>
+          <w:szCs w:val="20"/>
+        </w:rPr>
+        <w:t>]</w:t>
+      </w:r>
+      <w:r>
+        <w:rPr>
+          <w:rFonts w:ascii="Courier New" w:hAnsi="Courier New" w:cs="Courier New"/>
+          <w:sz w:val="20"/>
+          <w:szCs w:val="20"/>
+        </w:rPr>
+        <w:t>{0,61}[a-z\d])?</w:t>
+      </w:r>
+      <w:r>
+        <w:rPr>
+          <w:rFonts w:ascii="Courier New" w:hAnsi="Courier New" w:cs="Courier New"/>
+          <w:sz w:val="20"/>
+          <w:szCs w:val="20"/>
+        </w:rPr>
+        <w:t>\.</w:t>
+      </w:r>
+      <w:r>
+        <w:rPr>
+          <w:rFonts w:ascii="Courier New" w:hAnsi="Courier New" w:cs="Courier New"/>
+          <w:sz w:val="20"/>
+          <w:szCs w:val="20"/>
+          <w:highlight w:val="yellow"/>
+        </w:rPr>
+        <w:t>){</w:t>
+      </w:r>
+      <w:r>
+        <w:rPr>
+          <w:rFonts w:ascii="Courier New" w:hAnsi="Courier New" w:cs="Courier New"/>
+          <w:sz w:val="20"/>
+          <w:szCs w:val="20"/>
+          <w:highlight w:val="yellow"/>
+        </w:rPr>
+        <w:t>2</w:t>
+      </w:r>
+      <w:proofErr w:type="gramStart"/>
+      <w:r>
+        <w:rPr>
+          <w:rFonts w:ascii="Courier New" w:hAnsi="Courier New" w:cs="Courier New"/>
+          <w:sz w:val="20"/>
+          <w:szCs w:val="20"/>
+          <w:highlight w:val="yellow"/>
+        </w:rPr>
+        <w:t>,</w:t>
+      </w:r>
+      <w:r>
+        <w:rPr>
+          <w:rFonts w:ascii="Courier New" w:hAnsi="Courier New" w:cs="Courier New"/>
+          <w:sz w:val="20"/>
+          <w:szCs w:val="20"/>
+          <w:highlight w:val="yellow"/>
+        </w:rPr>
+        <w:t>5</w:t>
+      </w:r>
+      <w:proofErr w:type="gramEnd"/>
+      <w:r>
+        <w:rPr>
+          <w:rFonts w:ascii="Courier New" w:hAnsi="Courier New" w:cs="Courier New"/>
+          <w:sz w:val="20"/>
+          <w:szCs w:val="20"/>
+          <w:highlight w:val="yellow"/>
+        </w:rPr>
+        <w:t>}</w:t>
+      </w:r>
+      <w:r>
+        <w:rPr>
+          <w:rFonts w:ascii="Courier New" w:hAnsi="Courier New" w:cs="Courier New"/>
+          <w:sz w:val="20"/>
+          <w:szCs w:val="20"/>
+        </w:rPr>
+        <w:t>[</w:t>
+      </w:r>
+      <w:proofErr w:type="gramStart"/>
+      <w:r>
+        <w:rPr>
+          <w:rFonts w:ascii="Courier New" w:hAnsi="Courier New" w:cs="Courier New"/>
+          <w:sz w:val="20"/>
+          <w:szCs w:val="20"/>
+        </w:rPr>
+        <w:t>a-z\d</w:t>
+      </w:r>
+      <w:proofErr w:type="gramEnd"/>
+      <w:r>
+        <w:rPr>
+          <w:rFonts w:ascii="Courier New" w:hAnsi="Courier New" w:cs="Courier New"/>
+          <w:sz w:val="20"/>
+          <w:szCs w:val="20"/>
+        </w:rPr>
+        <w:t>][a-z\d-]{1</w:t>
+      </w:r>
+      <w:proofErr w:type="gramStart"/>
+      <w:r>
+        <w:rPr>
+          <w:rFonts w:ascii="Courier New" w:hAnsi="Courier New" w:cs="Courier New"/>
+          <w:sz w:val="20"/>
+          <w:szCs w:val="20"/>
+        </w:rPr>
+        <w:t>,22</w:t>
+      </w:r>
+      <w:proofErr w:type="gramEnd"/>
+      <w:r>
+        <w:rPr>
+          <w:rFonts w:ascii="Courier New" w:hAnsi="Courier New" w:cs="Courier New"/>
+          <w:sz w:val="20"/>
+          <w:szCs w:val="20"/>
+        </w:rPr>
+        <w:t>}</w:t>
       </w:r>
     </w:p>
     <w:p>
@@ -22181,6 +22915,7 @@
         <w:t xml:space="preserve"> </w:t>
       </w:r>
       <w:proofErr w:type="spellStart"/>
+      <w:proofErr w:type="gramStart"/>
       <w:r>
         <w:rPr>
           <w:rFonts w:ascii="Courier New" w:hAnsi="Courier New" w:cs="Courier New"/>
@@ -22192,7 +22927,14 @@
         <w:rPr>
           <w:rFonts w:ascii="Courier New" w:hAnsi="Courier New" w:cs="Courier New"/>
         </w:rPr>
-        <w:t>()</w:t>
+        <w:t>(</w:t>
+      </w:r>
+      <w:proofErr w:type="gramEnd"/>
+      <w:r>
+        <w:rPr>
+          <w:rFonts w:ascii="Courier New" w:hAnsi="Courier New" w:cs="Courier New"/>
+        </w:rPr>
+        <w:t>)</w:t>
       </w:r>
       <w:r>
         <w:t xml:space="preserve"> </w:t>
@@ -22222,6 +22964,7 @@
         <w:t xml:space="preserve"> object is accessed and read to retrieve the text of the hit. If your filter will reference the value of </w:t>
       </w:r>
       <w:proofErr w:type="spellStart"/>
+      <w:proofErr w:type="gramStart"/>
       <w:r>
         <w:rPr>
           <w:rFonts w:ascii="Courier New" w:hAnsi="Courier New" w:cs="Courier New"/>
@@ -22233,7 +22976,14 @@
         <w:rPr>
           <w:rFonts w:ascii="Courier New" w:hAnsi="Courier New" w:cs="Courier New"/>
         </w:rPr>
-        <w:t>()</w:t>
+        <w:t>(</w:t>
+      </w:r>
+      <w:proofErr w:type="gramEnd"/>
+      <w:r>
+        <w:rPr>
+          <w:rFonts w:ascii="Courier New" w:hAnsi="Courier New" w:cs="Courier New"/>
+        </w:rPr>
+        <w:t>)</w:t>
       </w:r>
       <w:r>
         <w:t xml:space="preserve"> more than once, you should assign its value to a variable at the beginning of your filter code, and then reference that variable:</w:t>
@@ -22264,6 +23014,7 @@
         <w:t xml:space="preserve"> = </w:t>
       </w:r>
       <w:proofErr w:type="spellStart"/>
+      <w:proofErr w:type="gramStart"/>
       <w:r>
         <w:rPr>
           <w:rFonts w:ascii="Courier New" w:hAnsi="Courier New" w:cs="Courier New"/>
@@ -22275,7 +23026,14 @@
         <w:rPr>
           <w:rFonts w:ascii="Courier New" w:hAnsi="Courier New" w:cs="Courier New"/>
         </w:rPr>
-        <w:t>();</w:t>
+        <w:t>(</w:t>
+      </w:r>
+      <w:proofErr w:type="gramEnd"/>
+      <w:r>
+        <w:rPr>
+          <w:rFonts w:ascii="Courier New" w:hAnsi="Courier New" w:cs="Courier New"/>
+        </w:rPr>
+        <w:t>);</w:t>
       </w:r>
     </w:p>
     <w:p>
@@ -22400,23 +23158,87 @@
           <w:sz w:val="20"/>
           <w:szCs w:val="20"/>
         </w:rPr>
-        <w:t>([a-z\d]([a-z\d_-]{0,61}[a-z\d])?\.){2,</w:t>
-      </w:r>
+        <w:t>([a-z\d</w:t>
+      </w:r>
+      <w:proofErr w:type="gramStart"/>
       <w:r>
         <w:rPr>
           <w:rFonts w:ascii="Courier New" w:hAnsi="Courier New" w:cs="Courier New"/>
           <w:sz w:val="20"/>
           <w:szCs w:val="20"/>
         </w:rPr>
-        <w:t>5</w:t>
-      </w:r>
+        <w:t>](</w:t>
+      </w:r>
+      <w:proofErr w:type="gramEnd"/>
       <w:r>
         <w:rPr>
           <w:rFonts w:ascii="Courier New" w:hAnsi="Courier New" w:cs="Courier New"/>
           <w:sz w:val="20"/>
           <w:szCs w:val="20"/>
         </w:rPr>
-        <w:t>}[a-z\d][a-z\d-]{1,22}</w:t>
+        <w:t>[a-z\d_-]{0,61}[a-z\d])?\.){2</w:t>
+      </w:r>
+      <w:proofErr w:type="gramStart"/>
+      <w:r>
+        <w:rPr>
+          <w:rFonts w:ascii="Courier New" w:hAnsi="Courier New" w:cs="Courier New"/>
+          <w:sz w:val="20"/>
+          <w:szCs w:val="20"/>
+        </w:rPr>
+        <w:t>,</w:t>
+      </w:r>
+      <w:r>
+        <w:rPr>
+          <w:rFonts w:ascii="Courier New" w:hAnsi="Courier New" w:cs="Courier New"/>
+          <w:sz w:val="20"/>
+          <w:szCs w:val="20"/>
+        </w:rPr>
+        <w:t>5</w:t>
+      </w:r>
+      <w:proofErr w:type="gramEnd"/>
+      <w:r>
+        <w:rPr>
+          <w:rFonts w:ascii="Courier New" w:hAnsi="Courier New" w:cs="Courier New"/>
+          <w:sz w:val="20"/>
+          <w:szCs w:val="20"/>
+        </w:rPr>
+        <w:t>}[</w:t>
+      </w:r>
+      <w:proofErr w:type="gramStart"/>
+      <w:r>
+        <w:rPr>
+          <w:rFonts w:ascii="Courier New" w:hAnsi="Courier New" w:cs="Courier New"/>
+          <w:sz w:val="20"/>
+          <w:szCs w:val="20"/>
+        </w:rPr>
+        <w:t>a-z\d</w:t>
+      </w:r>
+      <w:proofErr w:type="gramEnd"/>
+      <w:r>
+        <w:rPr>
+          <w:rFonts w:ascii="Courier New" w:hAnsi="Courier New" w:cs="Courier New"/>
+          <w:sz w:val="20"/>
+          <w:szCs w:val="20"/>
+        </w:rPr>
+        <w:t>][a-z\d-]{1</w:t>
+      </w:r>
+      <w:proofErr w:type="gramStart"/>
+      <w:r>
+        <w:rPr>
+          <w:rFonts w:ascii="Courier New" w:hAnsi="Courier New" w:cs="Courier New"/>
+          <w:sz w:val="20"/>
+          <w:szCs w:val="20"/>
+        </w:rPr>
+        <w:t>,22</w:t>
+      </w:r>
+      <w:proofErr w:type="gramEnd"/>
+      <w:r>
+        <w:rPr>
+          <w:rFonts w:ascii="Courier New" w:hAnsi="Courier New" w:cs="Courier New"/>
+          <w:sz w:val="20"/>
+          <w:szCs w:val="20"/>
+        </w:rPr>
+        <w:t>}</w:t>
       </w:r>
     </w:p>
     <w:p>
@@ -22507,11 +23329,19 @@
           <w:rFonts w:ascii="Courier New" w:hAnsi="Courier New" w:cs="Courier New"/>
         </w:rPr>
       </w:pPr>
-      <w:r>
-        <w:rPr>
-          <w:rFonts w:ascii="Courier New" w:hAnsi="Courier New" w:cs="Courier New"/>
-        </w:rPr>
-        <w:t xml:space="preserve">class </w:t>
+      <w:proofErr w:type="gramStart"/>
+      <w:r>
+        <w:rPr>
+          <w:rFonts w:ascii="Courier New" w:hAnsi="Courier New" w:cs="Courier New"/>
+        </w:rPr>
+        <w:t>class</w:t>
+      </w:r>
+      <w:proofErr w:type="gramEnd"/>
+      <w:r>
+        <w:rPr>
+          <w:rFonts w:ascii="Courier New" w:hAnsi="Courier New" w:cs="Courier New"/>
+        </w:rPr>
+        <w:t xml:space="preserve"> </w:t>
       </w:r>
       <w:proofErr w:type="spellStart"/>
       <w:r>
@@ -22544,6 +23374,7 @@
         <w:t xml:space="preserve">  </w:t>
       </w:r>
       <w:proofErr w:type="spellStart"/>
+      <w:proofErr w:type="gramStart"/>
       <w:r>
         <w:rPr>
           <w:rFonts w:ascii="Courier New" w:hAnsi="Courier New" w:cs="Courier New"/>
@@ -22551,6 +23382,7 @@
         <w:t>bool</w:t>
       </w:r>
       <w:proofErr w:type="spellEnd"/>
+      <w:proofErr w:type="gramEnd"/>
       <w:r>
         <w:rPr>
           <w:rFonts w:ascii="Courier New" w:hAnsi="Courier New" w:cs="Courier New"/>
@@ -22599,7 +23431,21 @@
         <w:rPr>
           <w:rFonts w:ascii="Courier New" w:hAnsi="Courier New" w:cs="Courier New"/>
         </w:rPr>
-        <w:t xml:space="preserve">    return true;</w:t>
+        <w:t xml:space="preserve">    </w:t>
+      </w:r>
+      <w:proofErr w:type="gramStart"/>
+      <w:r>
+        <w:rPr>
+          <w:rFonts w:ascii="Courier New" w:hAnsi="Courier New" w:cs="Courier New"/>
+        </w:rPr>
+        <w:t>return</w:t>
+      </w:r>
+      <w:proofErr w:type="gramEnd"/>
+      <w:r>
+        <w:rPr>
+          <w:rFonts w:ascii="Courier New" w:hAnsi="Courier New" w:cs="Courier New"/>
+        </w:rPr>
+        <w:t xml:space="preserve"> true;</w:t>
       </w:r>
     </w:p>
     <w:p>
@@ -22989,11 +23835,19 @@
           <w:rFonts w:ascii="Courier New" w:hAnsi="Courier New" w:cs="Courier New"/>
         </w:rPr>
       </w:pPr>
-      <w:r>
-        <w:rPr>
-          <w:rFonts w:ascii="Courier New" w:hAnsi="Courier New" w:cs="Courier New"/>
-        </w:rPr>
-        <w:t xml:space="preserve">class </w:t>
+      <w:proofErr w:type="gramStart"/>
+      <w:r>
+        <w:rPr>
+          <w:rFonts w:ascii="Courier New" w:hAnsi="Courier New" w:cs="Courier New"/>
+        </w:rPr>
+        <w:t>class</w:t>
+      </w:r>
+      <w:proofErr w:type="gramEnd"/>
+      <w:r>
+        <w:rPr>
+          <w:rFonts w:ascii="Courier New" w:hAnsi="Courier New" w:cs="Courier New"/>
+        </w:rPr>
+        <w:t xml:space="preserve"> </w:t>
       </w:r>
       <w:proofErr w:type="spellStart"/>
       <w:r>
@@ -23026,6 +23880,7 @@
         <w:t xml:space="preserve">  </w:t>
       </w:r>
       <w:proofErr w:type="spellStart"/>
+      <w:proofErr w:type="gramStart"/>
       <w:r>
         <w:rPr>
           <w:rFonts w:ascii="Courier New" w:hAnsi="Courier New" w:cs="Courier New"/>
@@ -23033,6 +23888,7 @@
         <w:t>bool</w:t>
       </w:r>
       <w:proofErr w:type="spellEnd"/>
+      <w:proofErr w:type="gramEnd"/>
       <w:r>
         <w:rPr>
           <w:rFonts w:ascii="Courier New" w:hAnsi="Courier New" w:cs="Courier New"/>
@@ -23107,6 +23963,7 @@
         <w:t xml:space="preserve"> = </w:t>
       </w:r>
       <w:proofErr w:type="spellStart"/>
+      <w:proofErr w:type="gramStart"/>
       <w:r>
         <w:rPr>
           <w:rFonts w:ascii="Courier New" w:hAnsi="Courier New" w:cs="Courier New"/>
@@ -23120,7 +23977,15 @@
           <w:rFonts w:ascii="Courier New" w:hAnsi="Courier New" w:cs="Courier New"/>
           <w:highlight w:val="yellow"/>
         </w:rPr>
-        <w:t>();</w:t>
+        <w:t>(</w:t>
+      </w:r>
+      <w:proofErr w:type="gramEnd"/>
+      <w:r>
+        <w:rPr>
+          <w:rFonts w:ascii="Courier New" w:hAnsi="Courier New" w:cs="Courier New"/>
+          <w:highlight w:val="yellow"/>
+        </w:rPr>
+        <w:t>);</w:t>
       </w:r>
     </w:p>
     <w:p>
@@ -23138,12 +24003,21 @@
         </w:rPr>
         <w:t xml:space="preserve">    </w:t>
       </w:r>
+      <w:proofErr w:type="gramStart"/>
       <w:r>
         <w:rPr>
           <w:rFonts w:ascii="Courier New" w:hAnsi="Courier New" w:cs="Courier New"/>
           <w:highlight w:val="yellow"/>
         </w:rPr>
-        <w:t>if (</w:t>
+        <w:t>if</w:t>
+      </w:r>
+      <w:proofErr w:type="gramEnd"/>
+      <w:r>
+        <w:rPr>
+          <w:rFonts w:ascii="Courier New" w:hAnsi="Courier New" w:cs="Courier New"/>
+          <w:highlight w:val="yellow"/>
+        </w:rPr>
+        <w:t xml:space="preserve"> (</w:t>
       </w:r>
       <w:proofErr w:type="spellStart"/>
       <w:r>
@@ -23198,7 +24072,21 @@
         <w:rPr>
           <w:rFonts w:ascii="Courier New" w:hAnsi="Courier New" w:cs="Courier New"/>
         </w:rPr>
-        <w:t xml:space="preserve">      return true;</w:t>
+        <w:t xml:space="preserve">      </w:t>
+      </w:r>
+      <w:proofErr w:type="gramStart"/>
+      <w:r>
+        <w:rPr>
+          <w:rFonts w:ascii="Courier New" w:hAnsi="Courier New" w:cs="Courier New"/>
+        </w:rPr>
+        <w:t>return</w:t>
+      </w:r>
+      <w:proofErr w:type="gramEnd"/>
+      <w:r>
+        <w:rPr>
+          <w:rFonts w:ascii="Courier New" w:hAnsi="Courier New" w:cs="Courier New"/>
+        </w:rPr>
+        <w:t xml:space="preserve"> true;</w:t>
       </w:r>
     </w:p>
     <w:p>
@@ -23239,12 +24127,21 @@
         </w:rPr>
         <w:t xml:space="preserve">    </w:t>
       </w:r>
+      <w:proofErr w:type="gramStart"/>
       <w:r>
         <w:rPr>
           <w:rFonts w:ascii="Courier New" w:hAnsi="Courier New" w:cs="Courier New"/>
           <w:highlight w:val="yellow"/>
         </w:rPr>
-        <w:t>return false;</w:t>
+        <w:t>return</w:t>
+      </w:r>
+      <w:proofErr w:type="gramEnd"/>
+      <w:r>
+        <w:rPr>
+          <w:rFonts w:ascii="Courier New" w:hAnsi="Courier New" w:cs="Courier New"/>
+          <w:highlight w:val="yellow"/>
+        </w:rPr>
+        <w:t xml:space="preserve"> false;</w:t>
       </w:r>
     </w:p>
     <w:p>
@@ -23294,6 +24191,7 @@
         <w:jc w:val="both"/>
       </w:pPr>
       <w:proofErr w:type="spellStart"/>
+      <w:proofErr w:type="gramStart"/>
       <w:r>
         <w:rPr>
           <w:rFonts w:ascii="Courier New" w:hAnsi="Courier New" w:cs="Courier New"/>
@@ -23301,6 +24199,7 @@
         <w:t>searchHit</w:t>
       </w:r>
       <w:proofErr w:type="spellEnd"/>
+      <w:proofErr w:type="gramEnd"/>
       <w:r>
         <w:rPr>
           <w:rFonts w:cstheme="minorHAnsi"/>
@@ -23357,6 +24256,7 @@
         <w:t xml:space="preserve">. </w:t>
       </w:r>
       <w:proofErr w:type="spellStart"/>
+      <w:proofErr w:type="gramStart"/>
       <w:r>
         <w:rPr>
           <w:rFonts w:ascii="Courier New" w:hAnsi="Courier New" w:cs="Courier New"/>
@@ -23368,7 +24268,14 @@
         <w:rPr>
           <w:rFonts w:ascii="Courier New" w:hAnsi="Courier New" w:cs="Courier New"/>
         </w:rPr>
-        <w:t>()</w:t>
+        <w:t>(</w:t>
+      </w:r>
+      <w:proofErr w:type="gramEnd"/>
+      <w:r>
+        <w:rPr>
+          <w:rFonts w:ascii="Courier New" w:hAnsi="Courier New" w:cs="Courier New"/>
+        </w:rPr>
+        <w:t>)</w:t>
       </w:r>
       <w:r>
         <w:t xml:space="preserve"> </w:t>
@@ -23386,6 +24293,7 @@
         <w:t xml:space="preserve"> First, we get the value of </w:t>
       </w:r>
       <w:proofErr w:type="spellStart"/>
+      <w:proofErr w:type="gramStart"/>
       <w:r>
         <w:rPr>
           <w:rFonts w:ascii="Courier New" w:hAnsi="Courier New" w:cs="Courier New"/>
@@ -23397,7 +24305,14 @@
         <w:rPr>
           <w:rFonts w:ascii="Courier New" w:hAnsi="Courier New" w:cs="Courier New"/>
         </w:rPr>
-        <w:t>()</w:t>
+        <w:t>(</w:t>
+      </w:r>
+      <w:proofErr w:type="gramEnd"/>
+      <w:r>
+        <w:rPr>
+          <w:rFonts w:ascii="Courier New" w:hAnsi="Courier New" w:cs="Courier New"/>
+        </w:rPr>
+        <w:t>)</w:t>
       </w:r>
       <w:r>
         <w:t xml:space="preserve"> and assign it to a new </w:t>
@@ -23429,6 +24344,7 @@
         <w:t xml:space="preserve">Next, we call </w:t>
       </w:r>
       <w:proofErr w:type="spellStart"/>
+      <w:proofErr w:type="gramStart"/>
       <w:r>
         <w:rPr>
           <w:rFonts w:ascii="Courier New" w:hAnsi="Courier New" w:cs="Courier New"/>
@@ -23440,7 +24356,14 @@
         <w:rPr>
           <w:rFonts w:ascii="Courier New" w:hAnsi="Courier New" w:cs="Courier New"/>
         </w:rPr>
-        <w:t>()</w:t>
+        <w:t>(</w:t>
+      </w:r>
+      <w:proofErr w:type="gramEnd"/>
+      <w:r>
+        <w:rPr>
+          <w:rFonts w:ascii="Courier New" w:hAnsi="Courier New" w:cs="Courier New"/>
+        </w:rPr>
+        <w:t>)</w:t>
       </w:r>
       <w:r>
         <w:t xml:space="preserve"> on the </w:t>
@@ -23466,6 +24389,7 @@
         <w:t xml:space="preserve">. </w:t>
       </w:r>
       <w:proofErr w:type="spellStart"/>
+      <w:proofErr w:type="gramStart"/>
       <w:r>
         <w:rPr>
           <w:rFonts w:ascii="Courier New" w:hAnsi="Courier New" w:cs="Courier New"/>
@@ -23477,7 +24401,14 @@
         <w:rPr>
           <w:rFonts w:ascii="Courier New" w:hAnsi="Courier New" w:cs="Courier New"/>
         </w:rPr>
-        <w:t>()</w:t>
+        <w:t>(</w:t>
+      </w:r>
+      <w:proofErr w:type="gramEnd"/>
+      <w:r>
+        <w:rPr>
+          <w:rFonts w:ascii="Courier New" w:hAnsi="Courier New" w:cs="Courier New"/>
+        </w:rPr>
+        <w:t>)</w:t>
       </w:r>
       <w:r>
         <w:rPr>
@@ -23524,6 +24455,7 @@
         <w:t xml:space="preserve"> If our hit is “www.mydomain.com” then </w:t>
       </w:r>
       <w:proofErr w:type="spellStart"/>
+      <w:proofErr w:type="gramStart"/>
       <w:r>
         <w:rPr>
           <w:rFonts w:ascii="Courier New" w:hAnsi="Courier New" w:cs="Courier New"/>
@@ -23559,7 +24491,14 @@
         <w:rPr>
           <w:rFonts w:ascii="Courier New" w:hAnsi="Courier New" w:cs="Courier New"/>
         </w:rPr>
-        <w:t>()</w:t>
+        <w:t>(</w:t>
+      </w:r>
+      <w:proofErr w:type="gramEnd"/>
+      <w:r>
+        <w:rPr>
+          <w:rFonts w:ascii="Courier New" w:hAnsi="Courier New" w:cs="Courier New"/>
+        </w:rPr>
+        <w:t>)</w:t>
       </w:r>
       <w:r>
         <w:rPr>
@@ -23686,6 +24625,7 @@
         <w:t xml:space="preserve"> function </w:t>
       </w:r>
       <w:proofErr w:type="spellStart"/>
+      <w:proofErr w:type="gramStart"/>
       <w:r>
         <w:rPr>
           <w:rFonts w:ascii="Courier New" w:hAnsi="Courier New" w:cs="Courier New"/>
@@ -23697,7 +24637,14 @@
         <w:rPr>
           <w:rFonts w:ascii="Courier New" w:hAnsi="Courier New" w:cs="Courier New"/>
         </w:rPr>
-        <w:t>()</w:t>
+        <w:t>(</w:t>
+      </w:r>
+      <w:proofErr w:type="gramEnd"/>
+      <w:r>
+        <w:rPr>
+          <w:rFonts w:ascii="Courier New" w:hAnsi="Courier New" w:cs="Courier New"/>
+        </w:rPr>
+        <w:t>)</w:t>
       </w:r>
       <w:r>
         <w:rPr>
@@ -23726,6 +24673,7 @@
         <w:jc w:val="both"/>
       </w:pPr>
       <w:proofErr w:type="spellStart"/>
+      <w:proofErr w:type="gramStart"/>
       <w:r>
         <w:rPr>
           <w:rFonts w:ascii="Courier New" w:hAnsi="Courier New" w:cs="Courier New"/>
@@ -23740,6 +24688,7 @@
         <w:t>(</w:t>
       </w:r>
       <w:proofErr w:type="spellStart"/>
+      <w:proofErr w:type="gramEnd"/>
       <w:r>
         <w:rPr>
           <w:rFonts w:ascii="Courier New" w:hAnsi="Courier New" w:cs="Courier New"/>
@@ -23860,7 +24809,7 @@
             <w:rPr>
               <w:noProof/>
             </w:rPr>
-            <w:t>1</w:t>
+            <w:t>37</w:t>
           </w:r>
         </w:fldSimple>
       </w:p>
@@ -26210,7 +27159,7 @@
 </file>
 
 <file path=customXml/itemProps1.xml><?xml version="1.0" encoding="utf-8"?>
-<ds:datastoreItem xmlns:ds="http://schemas.openxmlformats.org/officeDocument/2006/customXml" ds:itemID="{A88F22DE-486B-45BC-AD27-FB4E6E388F5A}">
+<ds:datastoreItem xmlns:ds="http://schemas.openxmlformats.org/officeDocument/2006/customXml" ds:itemID="{7F9DA37C-FCCE-4827-9E94-13518ACB171B}">
   <ds:schemaRefs>
     <ds:schemaRef ds:uri="http://schemas.openxmlformats.org/officeDocument/2006/bibliography"/>
   </ds:schemaRefs>

</xml_diff>

<commit_message>
Updated file carver output info in user manual
</commit_message>
<xml_diff>
--- a/documentation/Lightgrep for EnCase Manual.docx
+++ b/documentation/Lightgrep for EnCase Manual.docx
@@ -18718,6 +18718,9 @@
       <w:r>
         <w:t xml:space="preserve"> Logical Evidence File (.L01). In the example screenshot below, once an EMF header is found, the processing script moves to the correct location past the header and then reads the size of the EMF, setting the carved file size to that number.</w:t>
       </w:r>
+      <w:r>
+        <w:t xml:space="preserve"> For more information about carved file output, see the File Carver Output section of Reviewing Output.</w:t>
+      </w:r>
     </w:p>
     <w:p>
       <w:pPr>
@@ -18918,6 +18921,14 @@
       </w:r>
       <w:r>
         <w:t>"</w:t>
+      </w:r>
+    </w:p>
+    <w:p>
+      <w:r>
+        <w:t xml:space="preserve">Keep in mind that if you’re performing a keyword search at the same time, only the entries selected in this section </w:t>
+      </w:r>
+      <w:r>
+        <w:t>will be processing for file carving. If you only select Unallocated Clusters here, no other entries will be carved regardless of which are blue-checked.</w:t>
       </w:r>
     </w:p>
     <w:p>
@@ -20814,6 +20825,26 @@
     </w:p>
     <w:p>
       <w:pPr>
+        <w:jc w:val="both"/>
+      </w:pPr>
+      <w:r>
+        <w:t xml:space="preserve">Be aware that when using file carving, </w:t>
+      </w:r>
+      <w:r>
+        <w:t xml:space="preserve">real time results may </w:t>
+      </w:r>
+      <w:r>
+        <w:t xml:space="preserve">display </w:t>
+      </w:r>
+      <w:r>
+        <w:t xml:space="preserve">hits </w:t>
+      </w:r>
+      <w:r>
+        <w:t>in files that are being carved but which were not selected for keyword searching. This is normal behavior and any keyword hits in files not selected for searching will be discarded.</w:t>
+      </w:r>
+    </w:p>
+    <w:p>
+      <w:pPr>
         <w:pStyle w:val="Heading1"/>
         <w:jc w:val="both"/>
         <w:rPr>
@@ -20997,7 +21028,6 @@
     <w:p/>
     <w:p>
       <w:r>
-        <w:lastRenderedPageBreak/>
         <w:t>When reviewing search hits, the folders for Entities will contain a comment noting how many hits failed entity filtering, and whether they were discarded.</w:t>
       </w:r>
     </w:p>
@@ -21276,6 +21306,7 @@
           <w:noProof/>
           <w:lang w:eastAsia="ja-JP"/>
         </w:rPr>
+        <w:lastRenderedPageBreak/>
         <w:drawing>
           <wp:inline distT="0" distB="0" distL="0" distR="0">
             <wp:extent cx="5939790" cy="1989455"/>
@@ -21328,7 +21359,6 @@
         <w:jc w:val="both"/>
       </w:pPr>
       <w:r>
-        <w:lastRenderedPageBreak/>
         <w:t xml:space="preserve">The </w:t>
       </w:r>
       <w:proofErr w:type="spellStart"/>
@@ -21483,13 +21513,126 @@
     </w:p>
     <w:p>
       <w:pPr>
+        <w:pStyle w:val="Heading2"/>
+      </w:pPr>
+      <w:r>
+        <w:lastRenderedPageBreak/>
+        <w:t>File Carver Output</w:t>
+      </w:r>
+    </w:p>
+    <w:p/>
+    <w:p>
+      <w:bookmarkStart w:id="85" w:name="_Toc361867238"/>
+      <w:r>
+        <w:t xml:space="preserve">The Bookmark </w:t>
+      </w:r>
+      <w:r>
+        <w:t>comment</w:t>
+      </w:r>
+      <w:r>
+        <w:t xml:space="preserve"> for carved files contains the file name of the carved file and the MD5 hash value, tab-separated. The carved file name is based on the original file name that was carved from, the physical location on the disk</w:t>
+      </w:r>
+      <w:r>
+        <w:t xml:space="preserve"> (denoted by “PL”), the length of the carved file in bytes (denoted by “LEN”), and the extension selected for the file type. If the original location was a Logical Evidence File (L01) or dragged / dropped “Single Files,” the physical location is replaced with the file offset (denoted by “FO”). For example:</w:t>
+      </w:r>
+    </w:p>
+    <w:p>
+      <w:r>
+        <w:t>“</w:t>
+      </w:r>
+      <w:r>
+        <w:t>Unallocated Clusters-PL5901630976-LEN7829.gif</w:t>
+      </w:r>
+      <w:r>
+        <w:tab/>
+        <w:t>MD5: 4f3688c744c2c</w:t>
+      </w:r>
+      <w:r>
+        <w:t>156c6a02a4af102e180”</w:t>
+      </w:r>
+    </w:p>
+    <w:p>
+      <w:r>
+        <w:t>Selected Carve to Logical Evidence File (L01) creates an L01 file in the output folder. This file will be named the same as the Bookmark folder, based on the date and time the search was run. Within the L01, files are broken up into top level folders based on the file carver name, and then the full path of the original file that was carved. The file that was carved becomes a folder - as shown below, Unallocated Clusters has become a folder with the carved files from it stored within.</w:t>
+      </w:r>
+    </w:p>
+    <w:p>
+      <w:pPr>
+        <w:jc w:val="center"/>
+        <w:rPr>
+          <w:u w:val="single"/>
+        </w:rPr>
+      </w:pPr>
+      <w:r>
+        <w:rPr>
+          <w:noProof/>
+          <w:lang w:eastAsia="ja-JP"/>
+        </w:rPr>
+        <w:drawing>
+          <wp:inline distT="0" distB="0" distL="0" distR="0">
+            <wp:extent cx="4944001" cy="2328000"/>
+            <wp:effectExtent l="19050" t="19050" r="28049" b="15150"/>
+            <wp:docPr id="8" name="Picture 1"/>
+            <wp:cNvGraphicFramePr>
+              <a:graphicFrameLocks xmlns:a="http://schemas.openxmlformats.org/drawingml/2006/main" noChangeAspect="1"/>
+            </wp:cNvGraphicFramePr>
+            <a:graphic xmlns:a="http://schemas.openxmlformats.org/drawingml/2006/main">
+              <a:graphicData uri="http://schemas.openxmlformats.org/drawingml/2006/picture">
+                <pic:pic xmlns:pic="http://schemas.openxmlformats.org/drawingml/2006/picture">
+                  <pic:nvPicPr>
+                    <pic:cNvPr id="0" name="Picture 1"/>
+                    <pic:cNvPicPr>
+                      <a:picLocks noChangeAspect="1" noChangeArrowheads="1"/>
+                    </pic:cNvPicPr>
+                  </pic:nvPicPr>
+                  <pic:blipFill>
+                    <a:blip r:embed="rId54" cstate="print"/>
+                    <a:srcRect/>
+                    <a:stretch>
+                      <a:fillRect/>
+                    </a:stretch>
+                  </pic:blipFill>
+                  <pic:spPr bwMode="auto">
+                    <a:xfrm>
+                      <a:off x="0" y="0"/>
+                      <a:ext cx="4944001" cy="2328000"/>
+                    </a:xfrm>
+                    <a:prstGeom prst="rect">
+                      <a:avLst/>
+                    </a:prstGeom>
+                    <a:noFill/>
+                    <a:ln w="9525">
+                      <a:solidFill>
+                        <a:schemeClr val="accent1"/>
+                      </a:solidFill>
+                      <a:miter lim="800000"/>
+                      <a:headEnd/>
+                      <a:tailEnd/>
+                    </a:ln>
+                  </pic:spPr>
+                </pic:pic>
+              </a:graphicData>
+            </a:graphic>
+          </wp:inline>
+        </w:drawing>
+      </w:r>
+    </w:p>
+    <w:p>
+      <w:r>
+        <w:rPr>
+          <w:u w:val="single"/>
+        </w:rPr>
+        <w:br w:type="page"/>
+      </w:r>
+    </w:p>
+    <w:p>
+      <w:pPr>
         <w:pStyle w:val="Heading1"/>
         <w:jc w:val="both"/>
         <w:rPr>
           <w:u w:val="single"/>
         </w:rPr>
       </w:pPr>
-      <w:bookmarkStart w:id="85" w:name="_Toc361867238"/>
       <w:r>
         <w:rPr>
           <w:u w:val="single"/>
@@ -21563,7 +21706,7 @@
       <w:r>
         <w:t xml:space="preserve"> seems pretty easy to search for, right? Well, there are a few rules for Internet hostnames, defined in RFC 952 (</w:t>
       </w:r>
-      <w:hyperlink r:id="rId54" w:history="1">
+      <w:hyperlink r:id="rId55" w:history="1">
         <w:r>
           <w:rPr>
             <w:rStyle w:val="Hyperlink"/>
@@ -21580,7 +21723,7 @@
       <w:r>
         <w:t>in RFC 1123 (</w:t>
       </w:r>
-      <w:hyperlink r:id="rId55" w:history="1">
+      <w:hyperlink r:id="rId56" w:history="1">
         <w:r>
           <w:rPr>
             <w:rStyle w:val="Hyperlink"/>
@@ -21687,7 +21830,7 @@
       <w:r>
         <w:t>The top level domain portion adheres to a list maintained by IANA (</w:t>
       </w:r>
-      <w:hyperlink r:id="rId56" w:history="1">
+      <w:hyperlink r:id="rId57" w:history="1">
         <w:r>
           <w:rPr>
             <w:rStyle w:val="Hyperlink"/>
@@ -26581,23 +26724,23 @@
         </w:numPr>
       </w:pPr>
       <w:r>
-        <w:t xml:space="preserve">Access footer information via </w:t>
+        <w:t xml:space="preserve">The </w:t>
       </w:r>
       <w:proofErr w:type="spellStart"/>
       <w:r>
-        <w:t>searchHit.Footer.FileOffset</w:t>
+        <w:t>searchHit.File</w:t>
       </w:r>
       <w:proofErr w:type="spellEnd"/>
       <w:r>
-        <w:t xml:space="preserve"> and </w:t>
+        <w:t xml:space="preserve"> object is set to </w:t>
       </w:r>
       <w:proofErr w:type="spellStart"/>
       <w:r>
-        <w:t>searchHit.Footer.Length</w:t>
+        <w:t>CodePageClass</w:t>
       </w:r>
       <w:proofErr w:type="spellEnd"/>
       <w:r>
-        <w:t>.</w:t>
+        <w:t>::ANSI before processing the script. This usually should not be changed during processing unless absolutely necessary.</w:t>
       </w:r>
     </w:p>
     <w:p>
@@ -26609,11 +26752,19 @@
         </w:numPr>
       </w:pPr>
       <w:r>
-        <w:t xml:space="preserve">Set a bookmark comment by setting the value of </w:t>
+        <w:t xml:space="preserve">Access footer information via </w:t>
       </w:r>
       <w:proofErr w:type="spellStart"/>
       <w:r>
-        <w:t>searchHit.Comment</w:t>
+        <w:t>searchHit.Footer.FileOffset</w:t>
+      </w:r>
+      <w:proofErr w:type="spellEnd"/>
+      <w:r>
+        <w:t xml:space="preserve"> and </w:t>
+      </w:r>
+      <w:proofErr w:type="spellStart"/>
+      <w:r>
+        <w:t>searchHit.Footer.Length</w:t>
       </w:r>
       <w:proofErr w:type="spellEnd"/>
       <w:r>
@@ -26629,6 +26780,26 @@
         </w:numPr>
       </w:pPr>
       <w:r>
+        <w:t xml:space="preserve">Set a bookmark comment by setting the value of </w:t>
+      </w:r>
+      <w:proofErr w:type="spellStart"/>
+      <w:r>
+        <w:t>searchHit.Comment</w:t>
+      </w:r>
+      <w:proofErr w:type="spellEnd"/>
+      <w:r>
+        <w:t>.</w:t>
+      </w:r>
+    </w:p>
+    <w:p>
+      <w:pPr>
+        <w:pStyle w:val="ListParagraph"/>
+        <w:numPr>
+          <w:ilvl w:val="0"/>
+          <w:numId w:val="14"/>
+        </w:numPr>
+      </w:pPr>
+      <w:r>
         <w:lastRenderedPageBreak/>
         <w:t xml:space="preserve">If Include Repeated Footers is checked, the values of the previously processed footer will be populated in </w:t>
       </w:r>
@@ -26658,7 +26829,7 @@
       </w:r>
     </w:p>
     <w:sectPr>
-      <w:footerReference w:type="default" r:id="rId57"/>
+      <w:footerReference w:type="default" r:id="rId58"/>
       <w:pgSz w:w="12240" w:h="15840"/>
       <w:pgMar w:top="1440" w:right="1080" w:bottom="1440" w:left="1080" w:header="720" w:footer="720" w:gutter="0"/>
       <w:cols w:space="720"/>
@@ -26714,7 +26885,7 @@
             <w:rPr>
               <w:noProof/>
             </w:rPr>
-            <w:t>1</w:t>
+            <w:t>46</w:t>
           </w:r>
         </w:fldSimple>
       </w:p>
@@ -29245,7 +29416,7 @@
 </file>
 
 <file path=customXml/itemProps1.xml><?xml version="1.0" encoding="utf-8"?>
-<ds:datastoreItem xmlns:ds="http://schemas.openxmlformats.org/officeDocument/2006/customXml" ds:itemID="{B6A97FAF-9A0F-4342-A578-B29CE3ECDD4D}">
+<ds:datastoreItem xmlns:ds="http://schemas.openxmlformats.org/officeDocument/2006/customXml" ds:itemID="{66AA6583-AE01-41AB-B92B-BFA820E7151C}">
   <ds:schemaRefs>
     <ds:schemaRef ds:uri="http://schemas.openxmlformats.org/officeDocument/2006/bibliography"/>
   </ds:schemaRefs>

</xml_diff>